<commit_message>
Q14551 Card Game Contest added
</commit_message>
<xml_diff>
--- a/알고리즘 가이드라인.docx
+++ b/알고리즘 가이드라인.docx
@@ -37,7 +37,6 @@
     <w:p>
       <w:pPr>
         <w:rPr>
-          <w:rFonts w:hint="eastAsia"/>
           <w:b/>
           <w:bCs/>
         </w:rPr>
@@ -189,6 +188,56 @@
         <w:autoSpaceDN/>
         <w:spacing w:after="300"/>
       </w:pPr>
+    </w:p>
+    <w:p>
+      <w:pPr>
+        <w:pStyle w:val="a3"/>
+        <w:widowControl/>
+        <w:numPr>
+          <w:ilvl w:val="0"/>
+          <w:numId w:val="9"/>
+        </w:numPr>
+        <w:wordWrap/>
+        <w:autoSpaceDE/>
+        <w:autoSpaceDN/>
+        <w:spacing w:after="300"/>
+        <w:ind w:leftChars="0"/>
+      </w:pPr>
+      <w:r>
+        <w:rPr>
+          <w:rFonts w:hint="eastAsia"/>
+        </w:rPr>
+        <w:t>1</w:t>
+      </w:r>
+      <w:r>
+        <w:t>6693 Pizza Deal (B4)</w:t>
+      </w:r>
+    </w:p>
+    <w:p>
+      <w:pPr>
+        <w:pStyle w:val="a3"/>
+        <w:widowControl/>
+        <w:wordWrap/>
+        <w:autoSpaceDE/>
+        <w:autoSpaceDN/>
+        <w:spacing w:after="300"/>
+        <w:ind w:leftChars="0" w:left="760"/>
+      </w:pPr>
+      <w:r>
+        <w:rPr>
+          <w:rFonts w:hint="eastAsia"/>
+        </w:rPr>
+        <w:t>파이(원주율)</w:t>
+      </w:r>
+      <w:r>
+        <w:t xml:space="preserve"> </w:t>
+      </w:r>
+      <w:r>
+        <w:rPr>
+          <w:rFonts w:hint="eastAsia"/>
+        </w:rPr>
+        <w:t>상수</w:t>
+      </w:r>
     </w:p>
     <w:p>
       <w:pPr>
@@ -231,7 +280,7 @@
         <w:autoSpaceDN/>
         <w:spacing w:after="300"/>
         <w:rPr>
-          <w:rFonts w:ascii="Segoe UI" w:eastAsia="굴림" w:hAnsi="Segoe UI" w:cs="Segoe UI" w:hint="eastAsia"/>
+          <w:rFonts w:ascii="Segoe UI" w:eastAsia="굴림" w:hAnsi="Segoe UI" w:cs="Segoe UI"/>
           <w:b/>
           <w:bCs/>
           <w:color w:val="333333"/>
@@ -406,6 +455,7 @@
         <w:ind w:leftChars="0"/>
       </w:pPr>
       <w:r>
+        <w:lastRenderedPageBreak/>
         <w:t>10871 X보다 작은 수</w:t>
       </w:r>
       <w:r>
@@ -444,15 +494,7 @@
       </w:r>
       <w:proofErr w:type="spellEnd"/>
       <w:r>
-        <w:t xml:space="preserve"> </w:t>
-      </w:r>
-      <w:proofErr w:type="gramStart"/>
-      <w:r>
-        <w:t>( C++</w:t>
-      </w:r>
-      <w:proofErr w:type="gramEnd"/>
-      <w:r>
-        <w:t xml:space="preserve">에서 string -&gt; int </w:t>
+        <w:t xml:space="preserve"> ( C++에서 string -&gt; int </w:t>
       </w:r>
       <w:proofErr w:type="spellStart"/>
       <w:r>
@@ -598,15 +640,7 @@
       </w:r>
       <w:proofErr w:type="spellEnd"/>
       <w:r>
-        <w:t xml:space="preserve"> </w:t>
-      </w:r>
-      <w:proofErr w:type="gramStart"/>
-      <w:r>
-        <w:t>( n</w:t>
-      </w:r>
-      <w:proofErr w:type="gramEnd"/>
-      <w:r>
-        <w:t>진수 string -&gt; 10진수 long 변환)</w:t>
+        <w:t xml:space="preserve"> ( n진수 string -&gt; 10진수 long 변환)</w:t>
       </w:r>
     </w:p>
     <w:p>
@@ -664,15 +698,7 @@
         <w:t>,</w:t>
       </w:r>
       <w:r>
-        <w:t xml:space="preserve"> </w:t>
-      </w:r>
-      <w:proofErr w:type="gramStart"/>
-      <w:r>
-        <w:t>C++ :</w:t>
-      </w:r>
-      <w:proofErr w:type="gramEnd"/>
-      <w:r>
-        <w:t xml:space="preserve"> </w:t>
+        <w:t xml:space="preserve"> C++ : </w:t>
       </w:r>
       <w:r>
         <w:rPr>
@@ -777,19 +803,11 @@
       </w:r>
       <w:proofErr w:type="spellEnd"/>
       <w:r>
-        <w:t xml:space="preserve"> 자릿수지정 </w:t>
-      </w:r>
-      <w:proofErr w:type="gramStart"/>
-      <w:r>
-        <w:t xml:space="preserve">( </w:t>
+        <w:t xml:space="preserve"> 자릿수지정 ( </w:t>
       </w:r>
       <w:proofErr w:type="spellStart"/>
       <w:r>
-        <w:t>cout</w:t>
-      </w:r>
-      <w:proofErr w:type="gramEnd"/>
-      <w:r>
-        <w:t>.width</w:t>
+        <w:t>cout.width</w:t>
       </w:r>
       <w:proofErr w:type="spellEnd"/>
       <w:r>
@@ -901,6 +919,7 @@
         <w:ind w:leftChars="0" w:left="760"/>
       </w:pPr>
       <w:r>
+        <w:lastRenderedPageBreak/>
         <w:t xml:space="preserve">C++에서 문자열 </w:t>
       </w:r>
       <w:proofErr w:type="spellStart"/>
@@ -940,7 +959,6 @@
         <w:rPr>
           <w:rFonts w:hint="eastAsia"/>
         </w:rPr>
-        <w:lastRenderedPageBreak/>
         <w:t>J</w:t>
       </w:r>
       <w:r>
@@ -988,7 +1006,6 @@
         </w:rPr>
         <w:t xml:space="preserve">제곱구하기 </w:t>
       </w:r>
-      <w:proofErr w:type="gramStart"/>
       <w:r>
         <w:t xml:space="preserve">( </w:t>
       </w:r>
@@ -997,7 +1014,6 @@
         <w:t>Math.pow</w:t>
       </w:r>
       <w:proofErr w:type="spellEnd"/>
-      <w:proofErr w:type="gramEnd"/>
       <w:r>
         <w:t>() )</w:t>
       </w:r>
@@ -1359,17 +1375,12 @@
         <w:t xml:space="preserve">C++에서의 표준 입출력 (iostream -&gt; </w:t>
       </w:r>
       <w:proofErr w:type="spellStart"/>
-      <w:proofErr w:type="gramStart"/>
       <w:r>
         <w:t>cin</w:t>
       </w:r>
       <w:proofErr w:type="spellEnd"/>
       <w:r>
-        <w:t xml:space="preserve"> /</w:t>
-      </w:r>
-      <w:proofErr w:type="gramEnd"/>
-      <w:r>
-        <w:t xml:space="preserve"> </w:t>
+        <w:t xml:space="preserve"> / </w:t>
       </w:r>
       <w:proofErr w:type="spellStart"/>
       <w:r>
@@ -1391,15 +1402,7 @@
         <w:ind w:leftChars="0"/>
       </w:pPr>
       <w:r>
-        <w:t xml:space="preserve"> </w:t>
-      </w:r>
-      <w:proofErr w:type="gramStart"/>
-      <w:r>
-        <w:t>10950  A</w:t>
-      </w:r>
-      <w:proofErr w:type="gramEnd"/>
-      <w:r>
-        <w:t>+B – 3 (B5)</w:t>
+        <w:t xml:space="preserve"> 10950  A+B – 3 (B5)</w:t>
       </w:r>
     </w:p>
     <w:p>
@@ -1484,6 +1487,7 @@
         <w:ind w:leftChars="0" w:left="760"/>
       </w:pPr>
       <w:r>
+        <w:lastRenderedPageBreak/>
         <w:t xml:space="preserve">int -&gt; string </w:t>
       </w:r>
       <w:proofErr w:type="spellStart"/>
@@ -1499,13 +1503,8 @@
         <w:t>String.valueOf</w:t>
       </w:r>
       <w:proofErr w:type="spellEnd"/>
-      <w:proofErr w:type="gramStart"/>
-      <w:r>
-        <w:t>) ,</w:t>
-      </w:r>
-      <w:proofErr w:type="gramEnd"/>
-      <w:r>
-        <w:t xml:space="preserve"> char -&gt; int </w:t>
+      <w:r>
+        <w:t xml:space="preserve">) , char -&gt; int </w:t>
       </w:r>
       <w:proofErr w:type="spellStart"/>
       <w:r>
@@ -1530,15 +1529,7 @@
         <w:ind w:leftChars="0" w:left="760"/>
       </w:pPr>
       <w:r>
-        <w:t xml:space="preserve">C++에서 for </w:t>
-      </w:r>
-      <w:proofErr w:type="gramStart"/>
-      <w:r>
-        <w:t>( char</w:t>
-      </w:r>
-      <w:proofErr w:type="gramEnd"/>
-      <w:r>
-        <w:t xml:space="preserve"> : string ) 형태의 </w:t>
+        <w:t xml:space="preserve">C++에서 for ( char : string ) 형태의 </w:t>
       </w:r>
       <w:proofErr w:type="spellStart"/>
       <w:r>
@@ -1562,11 +1553,7 @@
       </w:r>
       <w:proofErr w:type="spellEnd"/>
       <w:r>
-        <w:t>() ), ASCII</w:t>
-      </w:r>
-      <w:r>
-        <w:lastRenderedPageBreak/>
-        <w:t>코드를 활용한 char -&gt; int 형변환</w:t>
+        <w:t>() ), ASCII코드를 활용한 char -&gt; int 형변환</w:t>
       </w:r>
     </w:p>
     <w:p/>
@@ -1699,15 +1686,7 @@
         <w:ind w:leftChars="0"/>
       </w:pPr>
       <w:r>
-        <w:t xml:space="preserve"> 20499 </w:t>
-      </w:r>
-      <w:proofErr w:type="gramStart"/>
-      <w:r>
-        <w:t>Darius님</w:t>
-      </w:r>
-      <w:proofErr w:type="gramEnd"/>
-      <w:r>
-        <w:t xml:space="preserve"> </w:t>
+        <w:t xml:space="preserve"> 20499 Darius님 </w:t>
       </w:r>
       <w:proofErr w:type="spellStart"/>
       <w:r>
@@ -1823,15 +1802,7 @@
         <w:ind w:leftChars="0" w:left="760"/>
       </w:pPr>
       <w:r>
-        <w:t xml:space="preserve">JAVA, C++ 절대값 구하기 </w:t>
-      </w:r>
-      <w:proofErr w:type="gramStart"/>
-      <w:r>
-        <w:t>( 메소드</w:t>
-      </w:r>
-      <w:proofErr w:type="gramEnd"/>
-      <w:r>
-        <w:t xml:space="preserve"> abs() )</w:t>
+        <w:t>JAVA, C++ 절대값 구하기 ( 메소드 abs() )</w:t>
       </w:r>
     </w:p>
     <w:p>
@@ -1865,9 +1836,6 @@
     <w:p>
       <w:pPr>
         <w:ind w:left="400"/>
-        <w:rPr>
-          <w:rFonts w:hint="eastAsia"/>
-        </w:rPr>
       </w:pPr>
     </w:p>
     <w:p>
@@ -1929,6 +1897,7 @@
         <w:rPr>
           <w:rFonts w:hint="eastAsia"/>
         </w:rPr>
+        <w:lastRenderedPageBreak/>
         <w:t>1</w:t>
       </w:r>
       <w:r>
@@ -1982,17 +1951,13 @@
     <w:p>
       <w:pPr>
         <w:ind w:left="400"/>
-        <w:rPr>
-          <w:rFonts w:hint="eastAsia"/>
-        </w:rPr>
-      </w:pPr>
-    </w:p>
-    <w:p>
-      <w:r>
-        <w:rPr>
-          <w:rFonts w:hint="eastAsia"/>
-        </w:rPr>
-        <w:lastRenderedPageBreak/>
+      </w:pPr>
+    </w:p>
+    <w:p>
+      <w:r>
+        <w:rPr>
+          <w:rFonts w:hint="eastAsia"/>
+        </w:rPr>
         <w:t>-</w:t>
       </w:r>
       <w:r>
@@ -2277,9 +2242,6 @@
       <w:pPr>
         <w:pStyle w:val="a3"/>
         <w:ind w:leftChars="0" w:left="760"/>
-        <w:rPr>
-          <w:rFonts w:hint="eastAsia"/>
-        </w:rPr>
       </w:pPr>
     </w:p>
     <w:p>
@@ -2415,6 +2377,7 @@
         <w:rPr>
           <w:rFonts w:hint="eastAsia"/>
         </w:rPr>
+        <w:lastRenderedPageBreak/>
         <w:t>큰 수 곱셈 로직 응용</w:t>
       </w:r>
     </w:p>
@@ -2455,16 +2418,8 @@
         <w:rPr>
           <w:rFonts w:hint="eastAsia"/>
         </w:rPr>
-        <w:lastRenderedPageBreak/>
         <w:t>n진법의 연산</w:t>
       </w:r>
-    </w:p>
-    <w:p>
-      <w:pPr>
-        <w:rPr>
-          <w:rFonts w:hint="eastAsia"/>
-        </w:rPr>
-      </w:pPr>
     </w:p>
     <w:p>
       <w:pPr>
@@ -2473,6 +2428,11 @@
         <w:autoSpaceDE/>
         <w:autoSpaceDN/>
         <w:spacing w:after="300"/>
+        <w:rPr>
+          <w:rFonts w:ascii="Open Sans" w:hAnsi="Open Sans" w:cs="Open Sans"/>
+          <w:color w:val="333333"/>
+          <w:szCs w:val="20"/>
+        </w:rPr>
       </w:pPr>
       <w:r>
         <w:rPr>
@@ -2481,9 +2441,319 @@
         <w:t>-</w:t>
       </w:r>
       <w:r>
+        <w:t>-----------------------------------</w:t>
+      </w:r>
+      <w:hyperlink r:id="rId12" w:history="1">
+        <w:r>
+          <w:rPr>
+            <w:rStyle w:val="a6"/>
+            <w:rFonts w:ascii="Open Sans" w:hAnsi="Open Sans" w:cs="Open Sans"/>
+            <w:color w:val="0076C0"/>
+            <w:szCs w:val="20"/>
+          </w:rPr>
+          <w:t>Combinatorics</w:t>
+        </w:r>
+      </w:hyperlink>
+      <w:r>
+        <w:rPr>
+          <w:rFonts w:ascii="Open Sans" w:hAnsi="Open Sans" w:cs="Open Sans"/>
+          <w:color w:val="333333"/>
+          <w:szCs w:val="20"/>
+        </w:rPr>
+        <w:t>----------------------------------------------</w:t>
+      </w:r>
+    </w:p>
+    <w:p>
+      <w:pPr>
+        <w:widowControl/>
+        <w:wordWrap/>
+        <w:autoSpaceDE/>
+        <w:autoSpaceDN/>
+        <w:spacing w:after="300"/>
+        <w:rPr>
+          <w:rFonts w:ascii="Open Sans" w:hAnsi="Open Sans" w:cs="Open Sans"/>
+          <w:b/>
+          <w:bCs/>
+          <w:color w:val="333333"/>
+          <w:szCs w:val="20"/>
+        </w:rPr>
+      </w:pPr>
+      <w:r>
+        <w:rPr>
+          <w:rFonts w:ascii="Open Sans" w:hAnsi="Open Sans" w:cs="Open Sans" w:hint="eastAsia"/>
+          <w:b/>
+          <w:bCs/>
+          <w:color w:val="333333"/>
+          <w:szCs w:val="20"/>
+        </w:rPr>
+        <w:t>A</w:t>
+      </w:r>
+      <w:r>
+        <w:rPr>
+          <w:rFonts w:ascii="Open Sans" w:hAnsi="Open Sans" w:cs="Open Sans"/>
+          <w:b/>
+          <w:bCs/>
+          <w:color w:val="333333"/>
+          <w:szCs w:val="20"/>
+        </w:rPr>
+        <w:t>VG: Bronze 3</w:t>
+      </w:r>
+    </w:p>
+    <w:p>
+      <w:pPr>
+        <w:pStyle w:val="a3"/>
+        <w:widowControl/>
+        <w:numPr>
+          <w:ilvl w:val="0"/>
+          <w:numId w:val="35"/>
+        </w:numPr>
+        <w:wordWrap/>
+        <w:autoSpaceDE/>
+        <w:autoSpaceDN/>
+        <w:spacing w:after="300"/>
+        <w:ind w:leftChars="0"/>
+        <w:rPr>
+          <w:rFonts w:ascii="Open Sans" w:hAnsi="Open Sans" w:cs="Open Sans"/>
+          <w:color w:val="333333"/>
+          <w:szCs w:val="20"/>
+        </w:rPr>
+      </w:pPr>
+      <w:r>
+        <w:rPr>
+          <w:rFonts w:ascii="Open Sans" w:hAnsi="Open Sans" w:cs="Open Sans" w:hint="eastAsia"/>
+          <w:color w:val="333333"/>
+          <w:szCs w:val="20"/>
+        </w:rPr>
+        <w:t>V</w:t>
+      </w:r>
+      <w:r>
+        <w:rPr>
+          <w:rFonts w:ascii="Open Sans" w:hAnsi="Open Sans" w:cs="Open Sans"/>
+          <w:color w:val="333333"/>
+          <w:szCs w:val="20"/>
+        </w:rPr>
+        <w:t>era and Outfits (B4)</w:t>
+      </w:r>
+    </w:p>
+    <w:p>
+      <w:pPr>
+        <w:pStyle w:val="a3"/>
+        <w:widowControl/>
+        <w:wordWrap/>
+        <w:autoSpaceDE/>
+        <w:autoSpaceDN/>
+        <w:spacing w:after="300"/>
+        <w:ind w:leftChars="0"/>
+        <w:rPr>
+          <w:rFonts w:ascii="Open Sans" w:hAnsi="Open Sans" w:cs="Open Sans"/>
+          <w:color w:val="333333"/>
+          <w:szCs w:val="20"/>
+        </w:rPr>
+      </w:pPr>
+      <w:r>
+        <w:rPr>
+          <w:rFonts w:ascii="Open Sans" w:hAnsi="Open Sans" w:cs="Open Sans" w:hint="eastAsia"/>
+          <w:color w:val="333333"/>
+          <w:szCs w:val="20"/>
+        </w:rPr>
+        <w:t>뽑는</w:t>
+      </w:r>
+      <w:r>
+        <w:rPr>
+          <w:rFonts w:ascii="Open Sans" w:hAnsi="Open Sans" w:cs="Open Sans" w:hint="eastAsia"/>
+          <w:color w:val="333333"/>
+          <w:szCs w:val="20"/>
+        </w:rPr>
+        <w:t xml:space="preserve"> </w:t>
+      </w:r>
+      <w:r>
+        <w:rPr>
+          <w:rFonts w:ascii="Open Sans" w:hAnsi="Open Sans" w:cs="Open Sans" w:hint="eastAsia"/>
+          <w:color w:val="333333"/>
+          <w:szCs w:val="20"/>
+        </w:rPr>
+        <w:t>순서를</w:t>
+      </w:r>
+      <w:r>
+        <w:rPr>
+          <w:rFonts w:ascii="Open Sans" w:hAnsi="Open Sans" w:cs="Open Sans" w:hint="eastAsia"/>
+          <w:color w:val="333333"/>
+          <w:szCs w:val="20"/>
+        </w:rPr>
+        <w:t xml:space="preserve"> </w:t>
+      </w:r>
+      <w:r>
+        <w:rPr>
+          <w:rFonts w:ascii="Open Sans" w:hAnsi="Open Sans" w:cs="Open Sans" w:hint="eastAsia"/>
+          <w:color w:val="333333"/>
+          <w:szCs w:val="20"/>
+        </w:rPr>
+        <w:t>고려하는</w:t>
+      </w:r>
+      <w:r>
+        <w:rPr>
+          <w:rFonts w:ascii="Open Sans" w:hAnsi="Open Sans" w:cs="Open Sans" w:hint="eastAsia"/>
+          <w:color w:val="333333"/>
+          <w:szCs w:val="20"/>
+        </w:rPr>
+        <w:t xml:space="preserve"> </w:t>
+      </w:r>
+      <w:proofErr w:type="spellStart"/>
+      <w:r>
+        <w:rPr>
+          <w:rFonts w:ascii="Open Sans" w:hAnsi="Open Sans" w:cs="Open Sans" w:hint="eastAsia"/>
+          <w:color w:val="333333"/>
+          <w:szCs w:val="20"/>
+        </w:rPr>
+        <w:t>조합론</w:t>
+      </w:r>
+      <w:proofErr w:type="spellEnd"/>
+      <w:r>
+        <w:rPr>
+          <w:rFonts w:ascii="Open Sans" w:hAnsi="Open Sans" w:cs="Open Sans" w:hint="eastAsia"/>
+          <w:color w:val="333333"/>
+          <w:szCs w:val="20"/>
+        </w:rPr>
+        <w:t xml:space="preserve"> </w:t>
+      </w:r>
+      <w:r>
+        <w:rPr>
+          <w:rFonts w:ascii="Open Sans" w:hAnsi="Open Sans" w:cs="Open Sans"/>
+          <w:color w:val="333333"/>
+          <w:szCs w:val="20"/>
+        </w:rPr>
+        <w:t>(nPr)</w:t>
+      </w:r>
+    </w:p>
+    <w:p>
+      <w:pPr>
+        <w:pStyle w:val="a3"/>
+        <w:widowControl/>
+        <w:wordWrap/>
+        <w:autoSpaceDE/>
+        <w:autoSpaceDN/>
+        <w:spacing w:after="300"/>
+        <w:ind w:leftChars="0"/>
+        <w:rPr>
+          <w:rFonts w:ascii="Open Sans" w:hAnsi="Open Sans" w:cs="Open Sans"/>
+          <w:color w:val="333333"/>
+          <w:szCs w:val="20"/>
+        </w:rPr>
+      </w:pPr>
+    </w:p>
+    <w:p>
+      <w:pPr>
+        <w:pStyle w:val="a3"/>
+        <w:widowControl/>
+        <w:numPr>
+          <w:ilvl w:val="0"/>
+          <w:numId w:val="35"/>
+        </w:numPr>
+        <w:wordWrap/>
+        <w:autoSpaceDE/>
+        <w:autoSpaceDN/>
+        <w:spacing w:after="300"/>
+        <w:ind w:leftChars="0"/>
+        <w:rPr>
+          <w:rFonts w:ascii="Open Sans" w:hAnsi="Open Sans" w:cs="Open Sans"/>
+          <w:color w:val="333333"/>
+          <w:szCs w:val="20"/>
+        </w:rPr>
+      </w:pPr>
+      <w:r>
+        <w:rPr>
+          <w:rFonts w:ascii="Open Sans" w:hAnsi="Open Sans" w:cs="Open Sans" w:hint="eastAsia"/>
+          <w:color w:val="333333"/>
+          <w:szCs w:val="20"/>
+        </w:rPr>
+        <w:t>C</w:t>
+      </w:r>
+      <w:r>
+        <w:rPr>
+          <w:rFonts w:ascii="Open Sans" w:hAnsi="Open Sans" w:cs="Open Sans"/>
+          <w:color w:val="333333"/>
+          <w:szCs w:val="20"/>
+        </w:rPr>
+        <w:t>ard Game Contest (B2)</w:t>
+      </w:r>
+    </w:p>
+    <w:p>
+      <w:pPr>
+        <w:pStyle w:val="a3"/>
+        <w:widowControl/>
+        <w:wordWrap/>
+        <w:autoSpaceDE/>
+        <w:autoSpaceDN/>
+        <w:spacing w:after="300"/>
+        <w:ind w:leftChars="0"/>
+        <w:rPr>
+          <w:rFonts w:ascii="Open Sans" w:hAnsi="Open Sans" w:cs="Open Sans"/>
+          <w:color w:val="333333"/>
+          <w:szCs w:val="20"/>
+        </w:rPr>
+      </w:pPr>
+      <w:proofErr w:type="spellStart"/>
+      <w:r>
+        <w:rPr>
+          <w:rFonts w:ascii="Open Sans" w:hAnsi="Open Sans" w:cs="Open Sans" w:hint="eastAsia"/>
+          <w:color w:val="333333"/>
+          <w:szCs w:val="20"/>
+        </w:rPr>
+        <w:t>모듈러</w:t>
+      </w:r>
+      <w:proofErr w:type="spellEnd"/>
+      <w:r>
+        <w:rPr>
+          <w:rFonts w:ascii="Open Sans" w:hAnsi="Open Sans" w:cs="Open Sans" w:hint="eastAsia"/>
+          <w:color w:val="333333"/>
+          <w:szCs w:val="20"/>
+        </w:rPr>
+        <w:t xml:space="preserve"> </w:t>
+      </w:r>
+      <w:r>
+        <w:rPr>
+          <w:rFonts w:ascii="Open Sans" w:hAnsi="Open Sans" w:cs="Open Sans" w:hint="eastAsia"/>
+          <w:color w:val="333333"/>
+          <w:szCs w:val="20"/>
+        </w:rPr>
+        <w:t>연산의</w:t>
+      </w:r>
+      <w:r>
+        <w:rPr>
+          <w:rFonts w:ascii="Open Sans" w:hAnsi="Open Sans" w:cs="Open Sans" w:hint="eastAsia"/>
+          <w:color w:val="333333"/>
+          <w:szCs w:val="20"/>
+        </w:rPr>
+        <w:t xml:space="preserve"> </w:t>
+      </w:r>
+      <w:r>
+        <w:rPr>
+          <w:rFonts w:ascii="Open Sans" w:hAnsi="Open Sans" w:cs="Open Sans" w:hint="eastAsia"/>
+          <w:color w:val="333333"/>
+          <w:szCs w:val="20"/>
+        </w:rPr>
+        <w:t>분배법칙</w:t>
+      </w:r>
+    </w:p>
+    <w:p/>
+    <w:p>
+      <w:pPr>
+        <w:widowControl/>
+        <w:wordWrap/>
+        <w:autoSpaceDE/>
+        <w:autoSpaceDN/>
+        <w:spacing w:after="300"/>
+      </w:pPr>
+      <w:r>
+        <w:rPr>
+          <w:rFonts w:hint="eastAsia"/>
+        </w:rPr>
+        <w:t>-</w:t>
+      </w:r>
+      <w:r>
         <w:t>-----------------------------</w:t>
       </w:r>
-      <w:hyperlink r:id="rId12" w:history="1">
+      <w:hyperlink r:id="rId13" w:history="1">
         <w:r>
           <w:rPr>
             <w:rFonts w:ascii="Segoe UI" w:eastAsia="굴림" w:hAnsi="Segoe UI" w:cs="Segoe UI"/>
@@ -2513,7 +2783,7 @@
         <w:autoSpaceDN/>
         <w:spacing w:after="300"/>
         <w:rPr>
-          <w:rFonts w:ascii="Segoe UI" w:eastAsia="굴림" w:hAnsi="Segoe UI" w:cs="Segoe UI" w:hint="eastAsia"/>
+          <w:rFonts w:ascii="Segoe UI" w:eastAsia="굴림" w:hAnsi="Segoe UI" w:cs="Segoe UI"/>
           <w:b/>
           <w:bCs/>
           <w:color w:val="333333"/>
@@ -2646,9 +2916,6 @@
           <w:numId w:val="12"/>
         </w:numPr>
         <w:ind w:leftChars="0"/>
-        <w:rPr>
-          <w:rFonts w:hint="eastAsia"/>
-        </w:rPr>
       </w:pPr>
       <w:r>
         <w:t xml:space="preserve">11723 </w:t>
@@ -2676,9 +2943,6 @@
       <w:pPr>
         <w:pStyle w:val="a3"/>
         <w:ind w:leftChars="0" w:left="760"/>
-        <w:rPr>
-          <w:rFonts w:hint="eastAsia"/>
-        </w:rPr>
       </w:pPr>
     </w:p>
     <w:p>
@@ -2701,7 +2965,7 @@
       <w:r>
         <w:t xml:space="preserve"> </w:t>
       </w:r>
-      <w:hyperlink r:id="rId13" w:history="1">
+      <w:hyperlink r:id="rId14" w:history="1">
         <w:r>
           <w:rPr>
             <w:rStyle w:val="a6"/>
@@ -2762,6 +3026,7 @@
         <w:rPr>
           <w:rFonts w:hint="eastAsia"/>
         </w:rPr>
+        <w:lastRenderedPageBreak/>
         <w:t>1</w:t>
       </w:r>
       <w:r>
@@ -2825,7 +3090,7 @@
       <w:r>
         <w:t>----------------------------</w:t>
       </w:r>
-      <w:hyperlink r:id="rId14" w:history="1">
+      <w:hyperlink r:id="rId15" w:history="1">
         <w:r>
           <w:rPr>
             <w:rFonts w:ascii="Segoe UI" w:eastAsia="굴림" w:hAnsi="Segoe UI" w:cs="Segoe UI"/>
@@ -2929,13 +3194,7 @@
         <w:t xml:space="preserve"> 연산의 성질 </w:t>
       </w:r>
     </w:p>
-    <w:p>
-      <w:pPr>
-        <w:rPr>
-          <w:rFonts w:hint="eastAsia"/>
-        </w:rPr>
-      </w:pPr>
-    </w:p>
+    <w:p/>
     <w:p>
       <w:r>
         <w:rPr>
@@ -2946,7 +3205,7 @@
       <w:r>
         <w:t>-------------------------------</w:t>
       </w:r>
-      <w:hyperlink r:id="rId15" w:history="1">
+      <w:hyperlink r:id="rId16" w:history="1">
         <w:r>
           <w:rPr>
             <w:rStyle w:val="a6"/>
@@ -2993,15 +3252,11 @@
           <w:numId w:val="34"/>
         </w:numPr>
         <w:ind w:leftChars="0"/>
-        <w:rPr>
-          <w:rFonts w:hint="eastAsia"/>
-        </w:rPr>
-      </w:pPr>
-      <w:r>
-        <w:rPr>
-          <w:rFonts w:hint="eastAsia"/>
-        </w:rPr>
-        <w:lastRenderedPageBreak/>
+      </w:pPr>
+      <w:r>
+        <w:rPr>
+          <w:rFonts w:hint="eastAsia"/>
+        </w:rPr>
         <w:t>1</w:t>
       </w:r>
       <w:r>
@@ -3026,18 +3281,12 @@
         <w:t>2)</w:t>
       </w:r>
     </w:p>
-    <w:p>
-      <w:pPr>
-        <w:rPr>
-          <w:rFonts w:hint="eastAsia"/>
-        </w:rPr>
-      </w:pPr>
-    </w:p>
+    <w:p/>
     <w:p>
       <w:r>
         <w:t>-----------------------------------</w:t>
       </w:r>
-      <w:hyperlink r:id="rId16" w:history="1">
+      <w:hyperlink r:id="rId17" w:history="1">
         <w:r>
           <w:rPr>
             <w:rStyle w:val="a6"/>
@@ -3173,13 +3422,8 @@
         </w:rPr>
         <w:t xml:space="preserve">진법변환 알고리즘 </w:t>
       </w:r>
-      <w:proofErr w:type="gramStart"/>
-      <w:r>
-        <w:t>( StringBuilder</w:t>
-      </w:r>
-      <w:proofErr w:type="gramEnd"/>
-      <w:r>
-        <w:t xml:space="preserve">, </w:t>
+      <w:r>
+        <w:t xml:space="preserve">( StringBuilder, </w:t>
       </w:r>
       <w:proofErr w:type="spellStart"/>
       <w:r>
@@ -3401,7 +3645,7 @@
       <w:r>
         <w:t>---------------------------------</w:t>
       </w:r>
-      <w:hyperlink r:id="rId17" w:history="1">
+      <w:hyperlink r:id="rId18" w:history="1">
         <w:r>
           <w:rPr>
             <w:rStyle w:val="a6"/>
@@ -3508,7 +3752,7 @@
       <w:r>
         <w:t>----------------------------------</w:t>
       </w:r>
-      <w:hyperlink r:id="rId18" w:history="1">
+      <w:hyperlink r:id="rId19" w:history="1">
         <w:r>
           <w:rPr>
             <w:rStyle w:val="a6"/>
@@ -3578,14 +3822,8 @@
         <w:ind w:leftChars="0" w:left="760"/>
       </w:pPr>
       <w:r>
-        <w:lastRenderedPageBreak/>
-        <w:t xml:space="preserve">JAVA, C++ 정수배열 정렬하기 (sort </w:t>
-      </w:r>
-      <w:proofErr w:type="gramStart"/>
-      <w:r>
-        <w:t>메소드 )</w:t>
-      </w:r>
-      <w:proofErr w:type="gramEnd"/>
+        <w:t>JAVA, C++ 정수배열 정렬하기 (sort 메소드 )</w:t>
+      </w:r>
     </w:p>
     <w:p/>
     <w:p>
@@ -3849,7 +4087,6 @@
         <w:t xml:space="preserve"> JAVA: </w:t>
       </w:r>
       <w:proofErr w:type="spellStart"/>
-      <w:proofErr w:type="gramStart"/>
       <w:r>
         <w:t>Hashmap</w:t>
       </w:r>
@@ -3861,11 +4098,7 @@
         <w:t xml:space="preserve"> </w:t>
       </w:r>
       <w:r>
-        <w:t>/</w:t>
-      </w:r>
-      <w:proofErr w:type="gramEnd"/>
-      <w:r>
-        <w:t xml:space="preserve">/ C++: </w:t>
+        <w:t xml:space="preserve">// C++: </w:t>
       </w:r>
       <w:r>
         <w:rPr>
@@ -3878,9 +4111,6 @@
       <w:pPr>
         <w:pStyle w:val="a3"/>
         <w:ind w:leftChars="0" w:left="760"/>
-        <w:rPr>
-          <w:rFonts w:hint="eastAsia"/>
-        </w:rPr>
       </w:pPr>
     </w:p>
     <w:p>
@@ -3978,7 +4208,6 @@
         <w:pStyle w:val="a3"/>
         <w:ind w:leftChars="0" w:left="760"/>
       </w:pPr>
-      <w:proofErr w:type="gramStart"/>
       <w:r>
         <w:rPr>
           <w:rFonts w:hint="eastAsia"/>
@@ -3986,11 +4215,7 @@
         <w:t>J</w:t>
       </w:r>
       <w:r>
-        <w:t>AVA ,C++</w:t>
-      </w:r>
-      <w:proofErr w:type="gramEnd"/>
-      <w:r>
-        <w:t>: 2</w:t>
+        <w:t>AVA ,C++: 2</w:t>
       </w:r>
       <w:r>
         <w:rPr>
@@ -4021,7 +4246,7 @@
       <w:r>
         <w:t>---------------------------------</w:t>
       </w:r>
-      <w:hyperlink r:id="rId19" w:history="1">
+      <w:hyperlink r:id="rId20" w:history="1">
         <w:r>
           <w:rPr>
             <w:rStyle w:val="a6"/>
@@ -4199,9 +4424,6 @@
       <w:pPr>
         <w:pStyle w:val="a3"/>
         <w:ind w:leftChars="0" w:left="760"/>
-        <w:rPr>
-          <w:rFonts w:hint="eastAsia"/>
-        </w:rPr>
       </w:pPr>
     </w:p>
     <w:p>
@@ -4214,7 +4436,7 @@
       <w:r>
         <w:t>-------------------------</w:t>
       </w:r>
-      <w:hyperlink r:id="rId20" w:history="1">
+      <w:hyperlink r:id="rId21" w:history="1">
         <w:r>
           <w:rPr>
             <w:rStyle w:val="a6"/>
@@ -4269,7 +4491,6 @@
         <w:ind w:leftChars="0"/>
       </w:pPr>
       <w:r>
-        <w:lastRenderedPageBreak/>
         <w:t xml:space="preserve">18111 </w:t>
       </w:r>
       <w:r>
@@ -4499,7 +4720,7 @@
       <w:r>
         <w:t>----------------------------------</w:t>
       </w:r>
-      <w:hyperlink r:id="rId21" w:history="1">
+      <w:hyperlink r:id="rId22" w:history="1">
         <w:r>
           <w:rPr>
             <w:rStyle w:val="a6"/>
@@ -4581,6 +4802,7 @@
         <w:rPr>
           <w:rFonts w:hint="eastAsia"/>
         </w:rPr>
+        <w:lastRenderedPageBreak/>
         <w:t>D</w:t>
       </w:r>
       <w:r>
@@ -4956,9 +5178,6 @@
           <w:numId w:val="8"/>
         </w:numPr>
         <w:ind w:leftChars="0"/>
-        <w:rPr>
-          <w:rFonts w:hint="eastAsia"/>
-        </w:rPr>
       </w:pPr>
       <w:r>
         <w:t xml:space="preserve">2225 </w:t>
@@ -4991,7 +5210,7 @@
       <w:r>
         <w:t>---------------------------</w:t>
       </w:r>
-      <w:hyperlink r:id="rId22" w:history="1">
+      <w:hyperlink r:id="rId23" w:history="1">
         <w:r>
           <w:rPr>
             <w:rStyle w:val="a6"/>
@@ -5120,6 +5339,7 @@
         <w:ind w:leftChars="0" w:left="760"/>
       </w:pPr>
       <w:r>
+        <w:lastRenderedPageBreak/>
         <w:t>Hash Set</w:t>
       </w:r>
       <w:r>
@@ -5228,9 +5448,6 @@
           <w:numId w:val="21"/>
         </w:numPr>
         <w:ind w:leftChars="0"/>
-        <w:rPr>
-          <w:rFonts w:hint="eastAsia"/>
-        </w:rPr>
       </w:pPr>
       <w:r>
         <w:rPr>
@@ -5283,7 +5500,7 @@
       <w:r>
         <w:t>-------------------------------</w:t>
       </w:r>
-      <w:hyperlink r:id="rId23" w:history="1">
+      <w:hyperlink r:id="rId24" w:history="1">
         <w:r>
           <w:rPr>
             <w:rStyle w:val="a6"/>
@@ -5302,7 +5519,6 @@
     <w:p>
       <w:pPr>
         <w:rPr>
-          <w:rFonts w:hint="eastAsia"/>
           <w:b/>
           <w:bCs/>
         </w:rPr>
@@ -5369,7 +5585,6 @@
         <w:rPr>
           <w:rFonts w:hint="eastAsia"/>
         </w:rPr>
-        <w:lastRenderedPageBreak/>
         <w:t>백트래킹 문제지만 내가 백트래킹 못씀</w:t>
       </w:r>
     </w:p>
@@ -5417,9 +5632,6 @@
       <w:pPr>
         <w:pStyle w:val="a3"/>
         <w:ind w:leftChars="0" w:left="760"/>
-        <w:rPr>
-          <w:rFonts w:hint="eastAsia"/>
-        </w:rPr>
       </w:pPr>
     </w:p>
     <w:p>
@@ -5473,7 +5685,7 @@
       <w:r>
         <w:t>----------------------------------</w:t>
       </w:r>
-      <w:hyperlink r:id="rId24" w:history="1">
+      <w:hyperlink r:id="rId25" w:history="1">
         <w:r>
           <w:rPr>
             <w:rFonts w:ascii="Segoe UI" w:eastAsia="굴림" w:hAnsi="Segoe UI" w:cs="Segoe UI"/>
@@ -5648,26 +5860,17 @@
         <w:t>큐 응용 심화</w:t>
       </w:r>
     </w:p>
-    <w:p>
-      <w:pPr>
-        <w:rPr>
-          <w:rFonts w:hint="eastAsia"/>
-        </w:rPr>
-      </w:pPr>
-    </w:p>
+    <w:p/>
     <w:p>
       <w:pPr>
         <w:ind w:left="400"/>
-        <w:rPr>
-          <w:rFonts w:hint="eastAsia"/>
-        </w:rPr>
       </w:pPr>
     </w:p>
     <w:p>
       <w:r>
         <w:t>------------------------------</w:t>
       </w:r>
-      <w:hyperlink r:id="rId25" w:history="1">
+      <w:hyperlink r:id="rId26" w:history="1">
         <w:r>
           <w:rPr>
             <w:rStyle w:val="a6"/>
@@ -5760,7 +5963,7 @@
       <w:r>
         <w:t>---------------------------</w:t>
       </w:r>
-      <w:hyperlink r:id="rId26" w:history="1">
+      <w:hyperlink r:id="rId27" w:history="1">
         <w:r>
           <w:rPr>
             <w:rFonts w:ascii="Segoe UI" w:eastAsia="굴림" w:hAnsi="Segoe UI" w:cs="Segoe UI"/>
@@ -5827,7 +6030,6 @@
         <w:rPr>
           <w:rFonts w:hint="eastAsia"/>
         </w:rPr>
-        <w:lastRenderedPageBreak/>
         <w:t>2</w:t>
       </w:r>
       <w:r>
@@ -6109,7 +6311,7 @@
       <w:r>
         <w:t>--------------------------------</w:t>
       </w:r>
-      <w:hyperlink r:id="rId27" w:history="1">
+      <w:hyperlink r:id="rId28" w:history="1">
         <w:r>
           <w:rPr>
             <w:rStyle w:val="a6"/>
@@ -6163,6 +6365,7 @@
         <w:ind w:leftChars="0"/>
       </w:pPr>
       <w:r>
+        <w:lastRenderedPageBreak/>
         <w:t xml:space="preserve">1850 </w:t>
       </w:r>
       <w:r>
@@ -6214,9 +6417,6 @@
       <w:pPr>
         <w:pStyle w:val="a3"/>
         <w:ind w:leftChars="0" w:left="760"/>
-        <w:rPr>
-          <w:rFonts w:hint="eastAsia"/>
-        </w:rPr>
       </w:pPr>
     </w:p>
     <w:p>
@@ -6338,9 +6538,6 @@
       <w:pPr>
         <w:pStyle w:val="a3"/>
         <w:ind w:leftChars="0" w:left="760"/>
-        <w:rPr>
-          <w:rFonts w:hint="eastAsia"/>
-        </w:rPr>
       </w:pPr>
     </w:p>
     <w:p>
@@ -6429,23 +6626,19 @@
       <w:pPr>
         <w:pStyle w:val="a3"/>
         <w:ind w:leftChars="0" w:left="760"/>
-        <w:rPr>
-          <w:rFonts w:hint="eastAsia"/>
-        </w:rPr>
-      </w:pPr>
-    </w:p>
-    <w:p>
-      <w:r>
-        <w:rPr>
-          <w:rFonts w:hint="eastAsia"/>
-        </w:rPr>
-        <w:lastRenderedPageBreak/>
+      </w:pPr>
+    </w:p>
+    <w:p>
+      <w:r>
+        <w:rPr>
+          <w:rFonts w:hint="eastAsia"/>
+        </w:rPr>
         <w:t>-</w:t>
       </w:r>
       <w:r>
         <w:t>-----------------------------</w:t>
       </w:r>
-      <w:hyperlink r:id="rId28" w:history="1">
+      <w:hyperlink r:id="rId29" w:history="1">
         <w:r>
           <w:rPr>
             <w:rStyle w:val="a6"/>
@@ -6469,7 +6662,6 @@
     <w:p>
       <w:pPr>
         <w:rPr>
-          <w:rFonts w:hint="eastAsia"/>
           <w:b/>
           <w:bCs/>
         </w:rPr>
@@ -6744,9 +6936,6 @@
       <w:pPr>
         <w:pStyle w:val="a3"/>
         <w:ind w:leftChars="0" w:left="760"/>
-        <w:rPr>
-          <w:rFonts w:hint="eastAsia"/>
-        </w:rPr>
       </w:pPr>
     </w:p>
     <w:p>
@@ -6768,7 +6957,7 @@
       <w:r>
         <w:t>----------------------------------</w:t>
       </w:r>
-      <w:hyperlink r:id="rId29" w:history="1">
+      <w:hyperlink r:id="rId30" w:history="1">
         <w:r>
           <w:rPr>
             <w:rStyle w:val="a6"/>
@@ -6793,11 +6982,6 @@
       </w:r>
     </w:p>
     <w:p>
-      <w:pPr>
-        <w:rPr>
-          <w:rFonts w:hint="eastAsia"/>
-        </w:rPr>
-      </w:pPr>
       <w:r>
         <w:rPr>
           <w:rFonts w:hint="eastAsia"/>
@@ -6855,6 +7039,7 @@
         <w:rPr>
           <w:rFonts w:hint="eastAsia"/>
         </w:rPr>
+        <w:lastRenderedPageBreak/>
         <w:t>팩토리얼</w:t>
       </w:r>
       <w:proofErr w:type="spellEnd"/>
@@ -6930,13 +7115,7 @@
         <w:t>음수 진법</w:t>
       </w:r>
     </w:p>
-    <w:p>
-      <w:pPr>
-        <w:rPr>
-          <w:rFonts w:hint="eastAsia"/>
-        </w:rPr>
-      </w:pPr>
-    </w:p>
+    <w:p/>
     <w:p>
       <w:pPr>
         <w:widowControl/>
@@ -6959,7 +7138,7 @@
       <w:r>
         <w:t>--------------------------------</w:t>
       </w:r>
-      <w:hyperlink r:id="rId30" w:history="1">
+      <w:hyperlink r:id="rId31" w:history="1">
         <w:r>
           <w:rPr>
             <w:rStyle w:val="a6"/>
@@ -7190,7 +7369,6 @@
           <w:color w:val="333333"/>
           <w:szCs w:val="20"/>
         </w:rPr>
-        <w:lastRenderedPageBreak/>
         <w:t xml:space="preserve">1012 </w:t>
       </w:r>
       <w:r>
@@ -7332,7 +7510,7 @@
       <w:r>
         <w:t>-------------------------------</w:t>
       </w:r>
-      <w:hyperlink r:id="rId31" w:history="1">
+      <w:hyperlink r:id="rId32" w:history="1">
         <w:r>
           <w:rPr>
             <w:rStyle w:val="a6"/>
@@ -7386,7 +7564,7 @@
       <w:r>
         <w:t xml:space="preserve">1541 </w:t>
       </w:r>
-      <w:hyperlink r:id="rId32" w:history="1">
+      <w:hyperlink r:id="rId33" w:history="1">
         <w:r>
           <w:rPr>
             <w:rStyle w:val="a6"/>
@@ -7470,7 +7648,7 @@
       <w:r>
         <w:t>-------------------------</w:t>
       </w:r>
-      <w:hyperlink r:id="rId33" w:history="1">
+      <w:hyperlink r:id="rId34" w:history="1">
         <w:r>
           <w:rPr>
             <w:rFonts w:ascii="Segoe UI" w:eastAsia="굴림" w:hAnsi="Segoe UI" w:cs="Segoe UI"/>
@@ -7613,6 +7791,7 @@
         <w:rPr>
           <w:rFonts w:hint="eastAsia"/>
         </w:rPr>
+        <w:lastRenderedPageBreak/>
         <w:t>스택 응용</w:t>
       </w:r>
     </w:p>
@@ -7838,7 +8017,6 @@
         <w:rPr>
           <w:rFonts w:hint="eastAsia"/>
         </w:rPr>
-        <w:lastRenderedPageBreak/>
         <w:t>스택 응용</w:t>
       </w:r>
     </w:p>
@@ -7927,7 +8105,7 @@
       <w:r>
         <w:t>----------------------</w:t>
       </w:r>
-      <w:hyperlink r:id="rId34" w:history="1">
+      <w:hyperlink r:id="rId35" w:history="1">
         <w:r>
           <w:rPr>
             <w:rStyle w:val="a6"/>
@@ -7935,25 +8113,7 @@
             <w:color w:val="0076C0"/>
             <w:szCs w:val="20"/>
           </w:rPr>
-          <w:t>Parame</w:t>
-        </w:r>
-        <w:r>
-          <w:rPr>
-            <w:rStyle w:val="a6"/>
-            <w:rFonts w:ascii="Open Sans" w:hAnsi="Open Sans" w:cs="Open Sans"/>
-            <w:color w:val="0076C0"/>
-            <w:szCs w:val="20"/>
-          </w:rPr>
-          <w:t>t</w:t>
-        </w:r>
-        <w:r>
-          <w:rPr>
-            <w:rStyle w:val="a6"/>
-            <w:rFonts w:ascii="Open Sans" w:hAnsi="Open Sans" w:cs="Open Sans"/>
-            <w:color w:val="0076C0"/>
-            <w:szCs w:val="20"/>
-          </w:rPr>
-          <w:t>ric Search</w:t>
+          <w:t>Parametric Search</w:t>
         </w:r>
       </w:hyperlink>
       <w:r>
@@ -8089,7 +8249,7 @@
         <w:spacing w:after="300"/>
         <w:ind w:leftChars="0" w:left="760"/>
         <w:rPr>
-          <w:rFonts w:ascii="Open Sans" w:hAnsi="Open Sans" w:cs="Open Sans" w:hint="eastAsia"/>
+          <w:rFonts w:ascii="Open Sans" w:hAnsi="Open Sans" w:cs="Open Sans"/>
           <w:color w:val="333333"/>
           <w:szCs w:val="20"/>
         </w:rPr>
@@ -8186,9 +8346,6 @@
       <w:pPr>
         <w:pStyle w:val="a3"/>
         <w:ind w:leftChars="0" w:left="760"/>
-        <w:rPr>
-          <w:rFonts w:hint="eastAsia"/>
-        </w:rPr>
       </w:pPr>
     </w:p>
     <w:p>
@@ -8264,7 +8421,7 @@
       <w:r>
         <w:t>------------------------------------</w:t>
       </w:r>
-      <w:hyperlink r:id="rId35" w:history="1">
+      <w:hyperlink r:id="rId36" w:history="1">
         <w:r>
           <w:rPr>
             <w:rFonts w:ascii="Open Sans" w:eastAsia="굴림" w:hAnsi="Open Sans" w:cs="Open Sans"/>
@@ -8382,7 +8539,7 @@
       <w:r>
         <w:t>-----------------------</w:t>
       </w:r>
-      <w:hyperlink r:id="rId36" w:history="1">
+      <w:hyperlink r:id="rId37" w:history="1">
         <w:r>
           <w:rPr>
             <w:rFonts w:ascii="Segoe UI" w:eastAsia="굴림" w:hAnsi="Segoe UI" w:cs="Segoe UI"/>
@@ -8519,13 +8676,12 @@
         <w:rPr>
           <w:rFonts w:hint="eastAsia"/>
         </w:rPr>
-        <w:lastRenderedPageBreak/>
         <w:t>-</w:t>
       </w:r>
       <w:r>
         <w:t>----------------------------</w:t>
       </w:r>
-      <w:hyperlink r:id="rId37" w:history="1">
+      <w:hyperlink r:id="rId38" w:history="1">
         <w:r>
           <w:rPr>
             <w:rStyle w:val="a6"/>
@@ -8553,7 +8709,7 @@
         <w:autoSpaceDN/>
         <w:spacing w:after="300"/>
         <w:rPr>
-          <w:rFonts w:ascii="Open Sans" w:hAnsi="Open Sans" w:cs="Open Sans" w:hint="eastAsia"/>
+          <w:rFonts w:ascii="Open Sans" w:hAnsi="Open Sans" w:cs="Open Sans"/>
           <w:b/>
           <w:bCs/>
           <w:color w:val="333333"/>
@@ -8578,27 +8734,7 @@
           <w:color w:val="333333"/>
           <w:szCs w:val="20"/>
         </w:rPr>
-        <w:t>VG: S</w:t>
-      </w:r>
-      <w:r>
-        <w:rPr>
-          <w:rFonts w:ascii="Open Sans" w:hAnsi="Open Sans" w:cs="Open Sans"/>
-          <w:b/>
-          <w:bCs/>
-          <w:color w:val="333333"/>
-          <w:szCs w:val="20"/>
-        </w:rPr>
-        <w:t xml:space="preserve">ilver </w:t>
-      </w:r>
-      <w:r>
-        <w:rPr>
-          <w:rFonts w:ascii="Open Sans" w:hAnsi="Open Sans" w:cs="Open Sans"/>
-          <w:b/>
-          <w:bCs/>
-          <w:color w:val="333333"/>
-          <w:szCs w:val="20"/>
-        </w:rPr>
-        <w:t>1</w:t>
+        <w:t>VG: Silver 1</w:t>
       </w:r>
     </w:p>
     <w:p>
@@ -8703,7 +8839,7 @@
       <w:r>
         <w:t>--------------------------</w:t>
       </w:r>
-      <w:hyperlink r:id="rId38" w:history="1">
+      <w:hyperlink r:id="rId39" w:history="1">
         <w:r>
           <w:rPr>
             <w:rStyle w:val="a6"/>
@@ -8779,7 +8915,7 @@
         <w:spacing w:after="300"/>
         <w:ind w:leftChars="0"/>
         <w:rPr>
-          <w:rFonts w:ascii="Open Sans" w:hAnsi="Open Sans" w:cs="Open Sans" w:hint="eastAsia"/>
+          <w:rFonts w:ascii="Open Sans" w:hAnsi="Open Sans" w:cs="Open Sans"/>
           <w:color w:val="333333"/>
           <w:szCs w:val="20"/>
         </w:rPr>
@@ -8795,7 +8931,7 @@
       <w:r>
         <w:t>-------------------------------</w:t>
       </w:r>
-      <w:hyperlink r:id="rId39" w:history="1">
+      <w:hyperlink r:id="rId40" w:history="1">
         <w:r>
           <w:rPr>
             <w:rStyle w:val="a6"/>
@@ -8924,13 +9060,7 @@
         <w:t>(S2)</w:t>
       </w:r>
     </w:p>
-    <w:p>
-      <w:pPr>
-        <w:rPr>
-          <w:rFonts w:hint="eastAsia"/>
-        </w:rPr>
-      </w:pPr>
-    </w:p>
+    <w:p/>
     <w:p>
       <w:pPr>
         <w:pStyle w:val="a3"/>
@@ -8941,6 +9071,7 @@
         <w:ind w:leftChars="0"/>
       </w:pPr>
       <w:r>
+        <w:lastRenderedPageBreak/>
         <w:t xml:space="preserve">11286 </w:t>
       </w:r>
       <w:r>
@@ -8967,13 +9098,7 @@
         <w:t>(S1)</w:t>
       </w:r>
     </w:p>
-    <w:p>
-      <w:pPr>
-        <w:rPr>
-          <w:rFonts w:hint="eastAsia"/>
-        </w:rPr>
-      </w:pPr>
-    </w:p>
+    <w:p/>
     <w:p>
       <w:pPr>
         <w:pStyle w:val="a3"/>
@@ -9032,9 +9157,6 @@
         <w:autoSpaceDE/>
         <w:autoSpaceDN/>
         <w:spacing w:after="300"/>
-        <w:rPr>
-          <w:rFonts w:hint="eastAsia"/>
-        </w:rPr>
       </w:pPr>
     </w:p>
     <w:p>
@@ -9047,7 +9169,7 @@
       <w:r>
         <w:t>-----------------------</w:t>
       </w:r>
-      <w:hyperlink r:id="rId40" w:history="1">
+      <w:hyperlink r:id="rId41" w:history="1">
         <w:r>
           <w:rPr>
             <w:rStyle w:val="a6"/>
@@ -9085,9 +9207,6 @@
           <w:numId w:val="31"/>
         </w:numPr>
         <w:ind w:leftChars="0"/>
-        <w:rPr>
-          <w:rFonts w:hint="eastAsia"/>
-        </w:rPr>
       </w:pPr>
       <w:r>
         <w:rPr>
@@ -9130,7 +9249,7 @@
       <w:r>
         <w:t>-------------------------------</w:t>
       </w:r>
-      <w:hyperlink r:id="rId41" w:history="1">
+      <w:hyperlink r:id="rId42" w:history="1">
         <w:r>
           <w:rPr>
             <w:rStyle w:val="a6"/>
@@ -9199,7 +9318,6 @@
         <w:rPr>
           <w:rFonts w:hint="eastAsia"/>
         </w:rPr>
-        <w:lastRenderedPageBreak/>
         <w:t>1</w:t>
       </w:r>
       <w:r>
@@ -9292,36 +9410,25 @@
         <w:rPr>
           <w:rFonts w:hint="eastAsia"/>
         </w:rPr>
-        <w:t>클래스</w:t>
-      </w:r>
-      <w:proofErr w:type="gramStart"/>
-      <w:r>
-        <w:rPr>
-          <w:rFonts w:hint="eastAsia"/>
-        </w:rPr>
-        <w:t>,</w:t>
-      </w:r>
-      <w:r>
-        <w:t xml:space="preserve"> ,</w:t>
-      </w:r>
-      <w:proofErr w:type="gramEnd"/>
+        <w:t>클래스,</w:t>
+      </w:r>
+      <w:r>
+        <w:t xml:space="preserve"> , </w:t>
+      </w:r>
+      <w:proofErr w:type="spellStart"/>
+      <w:r>
+        <w:t>bfs</w:t>
+      </w:r>
+      <w:proofErr w:type="spellEnd"/>
+      <w:r>
+        <w:rPr>
+          <w:rFonts w:hint="eastAsia"/>
+        </w:rPr>
+        <w:t>를 활용한 문제해결,</w:t>
+      </w:r>
       <w:r>
         <w:t xml:space="preserve"> </w:t>
       </w:r>
-      <w:proofErr w:type="spellStart"/>
-      <w:r>
-        <w:t>bfs</w:t>
-      </w:r>
-      <w:proofErr w:type="spellEnd"/>
-      <w:r>
-        <w:rPr>
-          <w:rFonts w:hint="eastAsia"/>
-        </w:rPr>
-        <w:t>를 활용한 문제해결,</w:t>
-      </w:r>
-      <w:r>
-        <w:t xml:space="preserve"> </w:t>
-      </w:r>
       <w:r>
         <w:rPr>
           <w:rFonts w:hint="eastAsia"/>
@@ -9353,29 +9460,14 @@
         <w:ind w:leftChars="0" w:left="760"/>
         <w:rPr>
           <w:rStyle w:val="a6"/>
-          <w:rFonts w:hint="eastAsia"/>
-        </w:rPr>
-      </w:pPr>
-      <w:hyperlink r:id="rId42" w:history="1">
+        </w:rPr>
+      </w:pPr>
+      <w:hyperlink r:id="rId43" w:history="1">
         <w:r>
           <w:rPr>
             <w:rStyle w:val="a6"/>
           </w:rPr>
-          <w:t xml:space="preserve">[Java] BFS 너비 우선 탐색 - </w:t>
-        </w:r>
-        <w:proofErr w:type="gramStart"/>
-        <w:r>
-          <w:rPr>
-            <w:rStyle w:val="a6"/>
-          </w:rPr>
-          <w:t>인접리스트 /</w:t>
-        </w:r>
-        <w:proofErr w:type="gramEnd"/>
-        <w:r>
-          <w:rPr>
-            <w:rStyle w:val="a6"/>
-          </w:rPr>
-          <w:t xml:space="preserve"> 인접행렬로 구현 (tistory.com)</w:t>
+          <w:t>[Java] BFS 너비 우선 탐색 - 인접리스트 / 인접행렬로 구현 (tistory.com)</w:t>
         </w:r>
       </w:hyperlink>
     </w:p>
@@ -9470,6 +9562,7 @@
           <w:sz w:val="48"/>
           <w:szCs w:val="48"/>
         </w:rPr>
+        <w:lastRenderedPageBreak/>
         <w:t>헷갈리는거</w:t>
       </w:r>
       <w:proofErr w:type="spellEnd"/>
@@ -9536,7 +9629,7 @@
                     </pic:cNvPicPr>
                   </pic:nvPicPr>
                   <pic:blipFill>
-                    <a:blip r:embed="rId43">
+                    <a:blip r:embed="rId44">
                       <a:extLst>
                         <a:ext uri="{28A0092B-C50C-407E-A947-70E740481C1C}">
                           <a14:useLocalDpi xmlns:a14="http://schemas.microsoft.com/office/drawing/2010/main" val="0"/>
@@ -10250,6 +10343,109 @@
         <w:t xml:space="preserve"> </w:t>
       </w:r>
     </w:p>
+    <w:p>
+      <w:pPr>
+        <w:pStyle w:val="a3"/>
+        <w:numPr>
+          <w:ilvl w:val="0"/>
+          <w:numId w:val="22"/>
+        </w:numPr>
+        <w:ind w:leftChars="0"/>
+        <w:rPr>
+          <w:b/>
+          <w:bCs/>
+          <w:sz w:val="36"/>
+          <w:szCs w:val="36"/>
+        </w:rPr>
+      </w:pPr>
+      <w:r>
+        <w:rPr>
+          <w:b/>
+          <w:bCs/>
+          <w:sz w:val="36"/>
+          <w:szCs w:val="36"/>
+        </w:rPr>
+        <w:t>n</w:t>
+      </w:r>
+      <w:r>
+        <w:rPr>
+          <w:b/>
+          <w:bCs/>
+          <w:sz w:val="36"/>
+          <w:szCs w:val="36"/>
+        </w:rPr>
+        <w:t>P</w:t>
+      </w:r>
+      <w:r>
+        <w:rPr>
+          <w:b/>
+          <w:bCs/>
+          <w:sz w:val="36"/>
+          <w:szCs w:val="36"/>
+        </w:rPr>
+        <w:t>r = n! / (n-r)!</w:t>
+      </w:r>
+      <w:r>
+        <w:rPr>
+          <w:b/>
+          <w:bCs/>
+          <w:sz w:val="36"/>
+          <w:szCs w:val="36"/>
+        </w:rPr>
+        <w:t xml:space="preserve"> (</w:t>
+      </w:r>
+      <w:r>
+        <w:rPr>
+          <w:rFonts w:hint="eastAsia"/>
+          <w:b/>
+          <w:bCs/>
+          <w:sz w:val="36"/>
+          <w:szCs w:val="36"/>
+        </w:rPr>
+        <w:t xml:space="preserve">n개중에 </w:t>
+      </w:r>
+      <w:r>
+        <w:rPr>
+          <w:b/>
+          <w:bCs/>
+          <w:sz w:val="36"/>
+          <w:szCs w:val="36"/>
+        </w:rPr>
+        <w:t>r</w:t>
+      </w:r>
+      <w:r>
+        <w:rPr>
+          <w:rFonts w:hint="eastAsia"/>
+          <w:b/>
+          <w:bCs/>
+          <w:sz w:val="36"/>
+          <w:szCs w:val="36"/>
+        </w:rPr>
+        <w:t xml:space="preserve">개를 선택하되 순서가 다르면 </w:t>
+      </w:r>
+      <w:proofErr w:type="spellStart"/>
+      <w:r>
+        <w:rPr>
+          <w:rFonts w:hint="eastAsia"/>
+          <w:b/>
+          <w:bCs/>
+          <w:sz w:val="36"/>
+          <w:szCs w:val="36"/>
+        </w:rPr>
+        <w:t>다른경우임</w:t>
+      </w:r>
+      <w:proofErr w:type="spellEnd"/>
+      <w:r>
+        <w:rPr>
+          <w:rFonts w:hint="eastAsia"/>
+          <w:b/>
+          <w:bCs/>
+          <w:sz w:val="36"/>
+          <w:szCs w:val="36"/>
+        </w:rPr>
+        <w:t>)</w:t>
+      </w:r>
+    </w:p>
     <w:sectPr>
       <w:pgSz w:w="11906" w:h="16838"/>
       <w:pgMar w:top="1701" w:right="1440" w:bottom="1440" w:left="1440" w:header="851" w:footer="992" w:gutter="0"/>
@@ -12538,6 +12734,95 @@
     </w:lvl>
   </w:abstractNum>
   <w:abstractNum w:abstractNumId="25" w15:restartNumberingAfterBreak="0">
+    <w:nsid w:val="64C92DC5"/>
+    <w:multiLevelType w:val="hybridMultilevel"/>
+    <w:tmpl w:val="071AE7FE"/>
+    <w:lvl w:ilvl="0" w:tplc="5CF0B98E">
+      <w:start w:val="1"/>
+      <w:numFmt w:val="decimal"/>
+      <w:lvlText w:val="%1."/>
+      <w:lvlJc w:val="left"/>
+      <w:pPr>
+        <w:ind w:left="800" w:hanging="360"/>
+      </w:pPr>
+      <w:rPr>
+        <w:rFonts w:hint="default"/>
+      </w:rPr>
+    </w:lvl>
+    <w:lvl w:ilvl="1" w:tplc="04090019" w:tentative="1">
+      <w:start w:val="1"/>
+      <w:numFmt w:val="upperLetter"/>
+      <w:lvlText w:val="%2."/>
+      <w:lvlJc w:val="left"/>
+      <w:pPr>
+        <w:ind w:left="1320" w:hanging="440"/>
+      </w:pPr>
+    </w:lvl>
+    <w:lvl w:ilvl="2" w:tplc="0409001B" w:tentative="1">
+      <w:start w:val="1"/>
+      <w:numFmt w:val="lowerRoman"/>
+      <w:lvlText w:val="%3."/>
+      <w:lvlJc w:val="right"/>
+      <w:pPr>
+        <w:ind w:left="1760" w:hanging="440"/>
+      </w:pPr>
+    </w:lvl>
+    <w:lvl w:ilvl="3" w:tplc="0409000F" w:tentative="1">
+      <w:start w:val="1"/>
+      <w:numFmt w:val="decimal"/>
+      <w:lvlText w:val="%4."/>
+      <w:lvlJc w:val="left"/>
+      <w:pPr>
+        <w:ind w:left="2200" w:hanging="440"/>
+      </w:pPr>
+    </w:lvl>
+    <w:lvl w:ilvl="4" w:tplc="04090019" w:tentative="1">
+      <w:start w:val="1"/>
+      <w:numFmt w:val="upperLetter"/>
+      <w:lvlText w:val="%5."/>
+      <w:lvlJc w:val="left"/>
+      <w:pPr>
+        <w:ind w:left="2640" w:hanging="440"/>
+      </w:pPr>
+    </w:lvl>
+    <w:lvl w:ilvl="5" w:tplc="0409001B" w:tentative="1">
+      <w:start w:val="1"/>
+      <w:numFmt w:val="lowerRoman"/>
+      <w:lvlText w:val="%6."/>
+      <w:lvlJc w:val="right"/>
+      <w:pPr>
+        <w:ind w:left="3080" w:hanging="440"/>
+      </w:pPr>
+    </w:lvl>
+    <w:lvl w:ilvl="6" w:tplc="0409000F" w:tentative="1">
+      <w:start w:val="1"/>
+      <w:numFmt w:val="decimal"/>
+      <w:lvlText w:val="%7."/>
+      <w:lvlJc w:val="left"/>
+      <w:pPr>
+        <w:ind w:left="3520" w:hanging="440"/>
+      </w:pPr>
+    </w:lvl>
+    <w:lvl w:ilvl="7" w:tplc="04090019" w:tentative="1">
+      <w:start w:val="1"/>
+      <w:numFmt w:val="upperLetter"/>
+      <w:lvlText w:val="%8."/>
+      <w:lvlJc w:val="left"/>
+      <w:pPr>
+        <w:ind w:left="3960" w:hanging="440"/>
+      </w:pPr>
+    </w:lvl>
+    <w:lvl w:ilvl="8" w:tplc="0409001B" w:tentative="1">
+      <w:start w:val="1"/>
+      <w:numFmt w:val="lowerRoman"/>
+      <w:lvlText w:val="%9."/>
+      <w:lvlJc w:val="right"/>
+      <w:pPr>
+        <w:ind w:left="4400" w:hanging="440"/>
+      </w:pPr>
+    </w:lvl>
+  </w:abstractNum>
+  <w:abstractNum w:abstractNumId="26" w15:restartNumberingAfterBreak="0">
     <w:nsid w:val="68834765"/>
     <w:multiLevelType w:val="hybridMultilevel"/>
     <w:tmpl w:val="5EAEC6B4"/>
@@ -12626,7 +12911,7 @@
       </w:pPr>
     </w:lvl>
   </w:abstractNum>
-  <w:abstractNum w:abstractNumId="26" w15:restartNumberingAfterBreak="0">
+  <w:abstractNum w:abstractNumId="27" w15:restartNumberingAfterBreak="0">
     <w:nsid w:val="6AA03B9B"/>
     <w:multiLevelType w:val="hybridMultilevel"/>
     <w:tmpl w:val="25EE88A6"/>
@@ -12716,7 +13001,7 @@
       </w:pPr>
     </w:lvl>
   </w:abstractNum>
-  <w:abstractNum w:abstractNumId="27" w15:restartNumberingAfterBreak="0">
+  <w:abstractNum w:abstractNumId="28" w15:restartNumberingAfterBreak="0">
     <w:nsid w:val="6C9721D2"/>
     <w:multiLevelType w:val="hybridMultilevel"/>
     <w:tmpl w:val="6E1A46FE"/>
@@ -12805,7 +13090,7 @@
       </w:pPr>
     </w:lvl>
   </w:abstractNum>
-  <w:abstractNum w:abstractNumId="28" w15:restartNumberingAfterBreak="0">
+  <w:abstractNum w:abstractNumId="29" w15:restartNumberingAfterBreak="0">
     <w:nsid w:val="6CA66BF1"/>
     <w:multiLevelType w:val="hybridMultilevel"/>
     <w:tmpl w:val="D2D49B46"/>
@@ -12894,7 +13179,7 @@
       </w:pPr>
     </w:lvl>
   </w:abstractNum>
-  <w:abstractNum w:abstractNumId="29" w15:restartNumberingAfterBreak="0">
+  <w:abstractNum w:abstractNumId="30" w15:restartNumberingAfterBreak="0">
     <w:nsid w:val="6DB32C74"/>
     <w:multiLevelType w:val="hybridMultilevel"/>
     <w:tmpl w:val="0ADCD692"/>
@@ -12983,7 +13268,7 @@
       </w:pPr>
     </w:lvl>
   </w:abstractNum>
-  <w:abstractNum w:abstractNumId="30" w15:restartNumberingAfterBreak="0">
+  <w:abstractNum w:abstractNumId="31" w15:restartNumberingAfterBreak="0">
     <w:nsid w:val="75434B8D"/>
     <w:multiLevelType w:val="hybridMultilevel"/>
     <w:tmpl w:val="6A6AEFE6"/>
@@ -13072,7 +13357,7 @@
       </w:pPr>
     </w:lvl>
   </w:abstractNum>
-  <w:abstractNum w:abstractNumId="31" w15:restartNumberingAfterBreak="0">
+  <w:abstractNum w:abstractNumId="32" w15:restartNumberingAfterBreak="0">
     <w:nsid w:val="770669B0"/>
     <w:multiLevelType w:val="hybridMultilevel"/>
     <w:tmpl w:val="86BEC486"/>
@@ -13161,7 +13446,7 @@
       </w:pPr>
     </w:lvl>
   </w:abstractNum>
-  <w:abstractNum w:abstractNumId="32" w15:restartNumberingAfterBreak="0">
+  <w:abstractNum w:abstractNumId="33" w15:restartNumberingAfterBreak="0">
     <w:nsid w:val="788B431A"/>
     <w:multiLevelType w:val="hybridMultilevel"/>
     <w:tmpl w:val="E0CA6B34"/>
@@ -13250,7 +13535,7 @@
       </w:pPr>
     </w:lvl>
   </w:abstractNum>
-  <w:abstractNum w:abstractNumId="33" w15:restartNumberingAfterBreak="0">
+  <w:abstractNum w:abstractNumId="34" w15:restartNumberingAfterBreak="0">
     <w:nsid w:val="7A990AE0"/>
     <w:multiLevelType w:val="hybridMultilevel"/>
     <w:tmpl w:val="C3C265E8"/>
@@ -13349,7 +13634,7 @@
     <w:abstractNumId w:val="9"/>
   </w:num>
   <w:num w:numId="4" w16cid:durableId="1286161696">
-    <w:abstractNumId w:val="32"/>
+    <w:abstractNumId w:val="33"/>
   </w:num>
   <w:num w:numId="5" w16cid:durableId="425344549">
     <w:abstractNumId w:val="23"/>
@@ -13370,7 +13655,7 @@
     <w:abstractNumId w:val="20"/>
   </w:num>
   <w:num w:numId="11" w16cid:durableId="304508416">
-    <w:abstractNumId w:val="30"/>
+    <w:abstractNumId w:val="31"/>
   </w:num>
   <w:num w:numId="12" w16cid:durableId="780151396">
     <w:abstractNumId w:val="0"/>
@@ -13388,19 +13673,19 @@
     <w:abstractNumId w:val="16"/>
   </w:num>
   <w:num w:numId="17" w16cid:durableId="2067953419">
-    <w:abstractNumId w:val="25"/>
+    <w:abstractNumId w:val="26"/>
   </w:num>
   <w:num w:numId="18" w16cid:durableId="2132823395">
-    <w:abstractNumId w:val="29"/>
+    <w:abstractNumId w:val="30"/>
   </w:num>
   <w:num w:numId="19" w16cid:durableId="1740446978">
     <w:abstractNumId w:val="19"/>
   </w:num>
   <w:num w:numId="20" w16cid:durableId="1698504759">
-    <w:abstractNumId w:val="27"/>
+    <w:abstractNumId w:val="28"/>
   </w:num>
   <w:num w:numId="21" w16cid:durableId="1240485725">
-    <w:abstractNumId w:val="31"/>
+    <w:abstractNumId w:val="32"/>
   </w:num>
   <w:num w:numId="22" w16cid:durableId="905409507">
     <w:abstractNumId w:val="15"/>
@@ -13409,16 +13694,16 @@
     <w:abstractNumId w:val="17"/>
   </w:num>
   <w:num w:numId="24" w16cid:durableId="291058668">
-    <w:abstractNumId w:val="33"/>
+    <w:abstractNumId w:val="34"/>
   </w:num>
   <w:num w:numId="25" w16cid:durableId="1196773393">
-    <w:abstractNumId w:val="26"/>
+    <w:abstractNumId w:val="27"/>
   </w:num>
   <w:num w:numId="26" w16cid:durableId="1978103503">
     <w:abstractNumId w:val="7"/>
   </w:num>
   <w:num w:numId="27" w16cid:durableId="1834443687">
-    <w:abstractNumId w:val="28"/>
+    <w:abstractNumId w:val="29"/>
   </w:num>
   <w:num w:numId="28" w16cid:durableId="433290094">
     <w:abstractNumId w:val="1"/>
@@ -13440,6 +13725,9 @@
   </w:num>
   <w:num w:numId="34" w16cid:durableId="150754938">
     <w:abstractNumId w:val="14"/>
+  </w:num>
+  <w:num w:numId="35" w16cid:durableId="411662651">
+    <w:abstractNumId w:val="25"/>
   </w:num>
   <w:numIdMacAtCleanup w:val="27"/>
 </w:numbering>

</xml_diff>

<commit_message>
Q13155 Common Knowledge (Combinatorics) added
</commit_message>
<xml_diff>
--- a/알고리즘 가이드라인.docx
+++ b/알고리즘 가이드라인.docx
@@ -85,15 +85,7 @@
         <w:ind w:leftChars="0" w:left="760"/>
       </w:pPr>
       <w:r>
-        <w:t xml:space="preserve">C++ </w:t>
-      </w:r>
-      <w:proofErr w:type="spellStart"/>
-      <w:r>
-        <w:t>cout</w:t>
-      </w:r>
-      <w:proofErr w:type="spellEnd"/>
-      <w:r>
-        <w:t xml:space="preserve"> 출력 자릿수 지정</w:t>
+        <w:t>C++ cout 출력 자릿수 지정</w:t>
       </w:r>
     </w:p>
     <w:p>
@@ -321,24 +313,14 @@
         <w:pStyle w:val="a3"/>
         <w:ind w:leftChars="0" w:left="760"/>
       </w:pPr>
-      <w:proofErr w:type="spellStart"/>
       <w:r>
         <w:rPr>
           <w:rFonts w:hint="eastAsia"/>
         </w:rPr>
         <w:t>출력문</w:t>
       </w:r>
-      <w:proofErr w:type="spellEnd"/>
-      <w:r>
-        <w:t xml:space="preserve"> (write, </w:t>
-      </w:r>
-      <w:proofErr w:type="spellStart"/>
-      <w:r>
-        <w:t>printf</w:t>
-      </w:r>
-      <w:proofErr w:type="spellEnd"/>
-      <w:r>
-        <w:t>)</w:t>
+      <w:r>
+        <w:t xml:space="preserve"> (write, printf)</w:t>
       </w:r>
     </w:p>
     <w:p>
@@ -403,15 +385,7 @@
         <w:ind w:leftChars="0"/>
       </w:pPr>
       <w:r>
-        <w:t xml:space="preserve">2439 </w:t>
-      </w:r>
-      <w:proofErr w:type="spellStart"/>
-      <w:r>
-        <w:t>별찍기</w:t>
-      </w:r>
-      <w:proofErr w:type="spellEnd"/>
-      <w:r>
-        <w:t xml:space="preserve"> – 2</w:t>
+        <w:t>2439 별찍기 – 2</w:t>
       </w:r>
       <w:r>
         <w:t xml:space="preserve"> (B4)</w:t>
@@ -422,22 +396,15 @@
         <w:pStyle w:val="a3"/>
         <w:ind w:leftChars="0" w:left="760"/>
       </w:pPr>
-      <w:proofErr w:type="spellStart"/>
       <w:r>
         <w:rPr>
           <w:rFonts w:hint="eastAsia"/>
         </w:rPr>
         <w:t>반복문</w:t>
       </w:r>
-      <w:proofErr w:type="spellEnd"/>
-      <w:r>
-        <w:t xml:space="preserve"> 내의 </w:t>
-      </w:r>
-      <w:proofErr w:type="spellStart"/>
-      <w:r>
-        <w:t>반복문</w:t>
-      </w:r>
-      <w:proofErr w:type="spellEnd"/>
+      <w:r>
+        <w:t xml:space="preserve"> 내의 반복문</w:t>
+      </w:r>
     </w:p>
     <w:p>
       <w:pPr>
@@ -488,21 +455,8 @@
         <w:pStyle w:val="a3"/>
         <w:ind w:leftChars="0" w:left="760"/>
       </w:pPr>
-      <w:proofErr w:type="spellStart"/>
-      <w:r>
-        <w:t>stoi</w:t>
-      </w:r>
-      <w:proofErr w:type="spellEnd"/>
-      <w:r>
-        <w:t xml:space="preserve"> ( C++에서 string -&gt; int </w:t>
-      </w:r>
-      <w:proofErr w:type="spellStart"/>
-      <w:r>
-        <w:t>형변환</w:t>
-      </w:r>
-      <w:proofErr w:type="spellEnd"/>
-      <w:r>
-        <w:t xml:space="preserve"> )</w:t>
+      <w:r>
+        <w:t>stoi ( C++에서 string -&gt; int 형변환 )</w:t>
       </w:r>
     </w:p>
     <w:p>
@@ -569,14 +523,12 @@
         <w:pStyle w:val="a3"/>
         <w:ind w:leftChars="0" w:left="760"/>
       </w:pPr>
-      <w:proofErr w:type="spellStart"/>
       <w:r>
         <w:rPr>
           <w:rFonts w:hint="eastAsia"/>
         </w:rPr>
         <w:t>반복문</w:t>
       </w:r>
-      <w:proofErr w:type="spellEnd"/>
       <w:r>
         <w:t xml:space="preserve"> (for, while)</w:t>
       </w:r>
@@ -615,32 +567,16 @@
         <w:ind w:leftChars="0" w:left="760"/>
       </w:pPr>
       <w:r>
-        <w:t xml:space="preserve">JAVA: </w:t>
-      </w:r>
-      <w:proofErr w:type="spellStart"/>
-      <w:r>
-        <w:t>Integer.parseInt</w:t>
-      </w:r>
-      <w:proofErr w:type="spellEnd"/>
-      <w:r>
-        <w:t>를 활용한 16진수 string -&gt; 10진수 int 변환</w:t>
-      </w:r>
-    </w:p>
-    <w:p>
-      <w:pPr>
-        <w:pStyle w:val="a3"/>
-        <w:ind w:leftChars="0" w:left="760"/>
-      </w:pPr>
-      <w:r>
-        <w:t xml:space="preserve">C++: const (상수), *(포인터), </w:t>
-      </w:r>
-      <w:proofErr w:type="spellStart"/>
-      <w:r>
-        <w:t>strtol</w:t>
-      </w:r>
-      <w:proofErr w:type="spellEnd"/>
-      <w:r>
-        <w:t xml:space="preserve"> ( n진수 string -&gt; 10진수 long 변환)</w:t>
+        <w:t>JAVA: Integer.parseInt를 활용한 16진수 string -&gt; 10진수 int 변환</w:t>
+      </w:r>
+    </w:p>
+    <w:p>
+      <w:pPr>
+        <w:pStyle w:val="a3"/>
+        <w:ind w:leftChars="0" w:left="760"/>
+      </w:pPr>
+      <w:r>
+        <w:t>C++: const (상수), *(포인터), strtol ( n진수 string -&gt; 10진수 long 변환)</w:t>
       </w:r>
     </w:p>
     <w:p>
@@ -762,64 +698,16 @@
         <w:ind w:leftChars="0" w:left="760"/>
       </w:pPr>
       <w:r>
-        <w:t>JAVA: 날짜출력 (</w:t>
-      </w:r>
-      <w:proofErr w:type="spellStart"/>
-      <w:r>
-        <w:t>LocalDateTime</w:t>
-      </w:r>
-      <w:proofErr w:type="spellEnd"/>
-      <w:r>
-        <w:t xml:space="preserve">, </w:t>
-      </w:r>
-      <w:proofErr w:type="spellStart"/>
-      <w:r>
-        <w:t>DateTimeFormatter</w:t>
-      </w:r>
-      <w:proofErr w:type="spellEnd"/>
-      <w:r>
-        <w:t>)</w:t>
-      </w:r>
-    </w:p>
-    <w:p>
-      <w:pPr>
-        <w:pStyle w:val="a3"/>
-        <w:ind w:leftChars="0" w:left="760"/>
-      </w:pPr>
-      <w:r>
-        <w:t xml:space="preserve">C++: 날짜출력 (time(), </w:t>
-      </w:r>
-      <w:proofErr w:type="spellStart"/>
-      <w:r>
-        <w:t>localtime</w:t>
-      </w:r>
-      <w:proofErr w:type="spellEnd"/>
-      <w:r>
-        <w:t xml:space="preserve">(), tm), 구조체, 구조체 포인터, </w:t>
-      </w:r>
-      <w:proofErr w:type="spellStart"/>
-      <w:r>
-        <w:t>cout</w:t>
-      </w:r>
-      <w:proofErr w:type="spellEnd"/>
-      <w:r>
-        <w:t xml:space="preserve"> 자릿수지정 ( </w:t>
-      </w:r>
-      <w:proofErr w:type="spellStart"/>
-      <w:r>
-        <w:t>cout.width</w:t>
-      </w:r>
-      <w:proofErr w:type="spellEnd"/>
-      <w:r>
-        <w:t xml:space="preserve">(), </w:t>
-      </w:r>
-      <w:proofErr w:type="spellStart"/>
-      <w:r>
-        <w:t>cout.fill</w:t>
-      </w:r>
-      <w:proofErr w:type="spellEnd"/>
-      <w:r>
-        <w:t>() )</w:t>
+        <w:t>JAVA: 날짜출력 (LocalDateTime, DateTimeFormatter)</w:t>
+      </w:r>
+    </w:p>
+    <w:p>
+      <w:pPr>
+        <w:pStyle w:val="a3"/>
+        <w:ind w:leftChars="0" w:left="760"/>
+      </w:pPr>
+      <w:r>
+        <w:t>C++: 날짜출력 (time(), localtime(), tm), 구조체, 구조체 포인터, cout 자릿수지정 ( cout.width(), cout.fill() )</w:t>
       </w:r>
     </w:p>
     <w:p>
@@ -844,16 +732,8 @@
         <w:rPr>
           <w:rFonts w:hint="eastAsia"/>
         </w:rPr>
-        <w:t xml:space="preserve">부녀회장이 </w:t>
-      </w:r>
-      <w:proofErr w:type="spellStart"/>
-      <w:r>
-        <w:rPr>
-          <w:rFonts w:hint="eastAsia"/>
-        </w:rPr>
-        <w:t>될테야</w:t>
-      </w:r>
-      <w:proofErr w:type="spellEnd"/>
+        <w:t>부녀회장이 될테야</w:t>
+      </w:r>
       <w:r>
         <w:rPr>
           <w:rFonts w:hint="eastAsia"/>
@@ -920,13 +800,8 @@
       </w:pPr>
       <w:r>
         <w:lastRenderedPageBreak/>
-        <w:t xml:space="preserve">C++에서 문자열 </w:t>
-      </w:r>
-      <w:proofErr w:type="spellStart"/>
-      <w:r>
-        <w:t>토큰화하기</w:t>
-      </w:r>
-      <w:proofErr w:type="spellEnd"/>
+        <w:t>C++에서 문자열 토큰화하기</w:t>
+      </w:r>
     </w:p>
     <w:p>
       <w:pPr>
@@ -1007,15 +882,7 @@
         <w:t xml:space="preserve">제곱구하기 </w:t>
       </w:r>
       <w:r>
-        <w:t xml:space="preserve">( </w:t>
-      </w:r>
-      <w:proofErr w:type="spellStart"/>
-      <w:r>
-        <w:t>Math.pow</w:t>
-      </w:r>
-      <w:proofErr w:type="spellEnd"/>
-      <w:r>
-        <w:t>() )</w:t>
+        <w:t>( Math.pow() )</w:t>
       </w:r>
     </w:p>
     <w:p>
@@ -1075,19 +942,11 @@
       <w:r>
         <w:t>(</w:t>
       </w:r>
-      <w:proofErr w:type="spellStart"/>
-      <w:r>
-        <w:rPr>
-          <w:rFonts w:hint="eastAsia"/>
-        </w:rPr>
-        <w:t>문제해결력</w:t>
-      </w:r>
-      <w:proofErr w:type="spellEnd"/>
-      <w:r>
-        <w:rPr>
-          <w:rFonts w:hint="eastAsia"/>
-        </w:rPr>
-        <w:t>)</w:t>
+      <w:r>
+        <w:rPr>
+          <w:rFonts w:hint="eastAsia"/>
+        </w:rPr>
+        <w:t>문제해결력)</w:t>
       </w:r>
     </w:p>
     <w:p>
@@ -1138,19 +997,11 @@
         <w:pStyle w:val="a3"/>
         <w:ind w:leftChars="0" w:left="760"/>
       </w:pPr>
-      <w:proofErr w:type="spellStart"/>
-      <w:r>
-        <w:rPr>
-          <w:rFonts w:hint="eastAsia"/>
-        </w:rPr>
-        <w:t>해시맵</w:t>
-      </w:r>
-      <w:proofErr w:type="spellEnd"/>
-      <w:r>
-        <w:rPr>
-          <w:rFonts w:hint="eastAsia"/>
-        </w:rPr>
-        <w:t>,</w:t>
+      <w:r>
+        <w:rPr>
+          <w:rFonts w:hint="eastAsia"/>
+        </w:rPr>
+        <w:t>해시맵,</w:t>
       </w:r>
       <w:r>
         <w:t xml:space="preserve"> Call by Reference, Swap </w:t>
@@ -1324,15 +1175,7 @@
         <w:t>입력문</w:t>
       </w:r>
       <w:r>
-        <w:t xml:space="preserve"> (scanner, </w:t>
-      </w:r>
-      <w:proofErr w:type="spellStart"/>
-      <w:r>
-        <w:t>scanf</w:t>
-      </w:r>
-      <w:proofErr w:type="spellEnd"/>
-      <w:r>
-        <w:t>)</w:t>
+        <w:t xml:space="preserve"> (scanner, scanf)</w:t>
       </w:r>
     </w:p>
     <w:p>
@@ -1347,48 +1190,16 @@
         <w:t>버퍼를</w:t>
       </w:r>
       <w:r>
-        <w:t xml:space="preserve"> 이용한 입/출력 (</w:t>
-      </w:r>
-      <w:proofErr w:type="spellStart"/>
-      <w:r>
-        <w:t>BufferedReader</w:t>
-      </w:r>
-      <w:proofErr w:type="spellEnd"/>
-      <w:r>
-        <w:t xml:space="preserve">, </w:t>
-      </w:r>
-      <w:proofErr w:type="spellStart"/>
-      <w:r>
-        <w:t>BufferedWriter</w:t>
-      </w:r>
-      <w:proofErr w:type="spellEnd"/>
-      <w:r>
-        <w:t xml:space="preserve">) </w:t>
-      </w:r>
-    </w:p>
-    <w:p>
-      <w:pPr>
-        <w:pStyle w:val="a3"/>
-        <w:ind w:leftChars="0" w:left="760"/>
-      </w:pPr>
-      <w:r>
-        <w:t xml:space="preserve">C++에서의 표준 입출력 (iostream -&gt; </w:t>
-      </w:r>
-      <w:proofErr w:type="spellStart"/>
-      <w:r>
-        <w:t>cin</w:t>
-      </w:r>
-      <w:proofErr w:type="spellEnd"/>
-      <w:r>
-        <w:t xml:space="preserve"> / </w:t>
-      </w:r>
-      <w:proofErr w:type="spellStart"/>
-      <w:r>
-        <w:t>cout</w:t>
-      </w:r>
-      <w:proofErr w:type="spellEnd"/>
-      <w:r>
-        <w:t>)</w:t>
+        <w:t xml:space="preserve"> 이용한 입/출력 (BufferedReader, BufferedWriter) </w:t>
+      </w:r>
+    </w:p>
+    <w:p>
+      <w:pPr>
+        <w:pStyle w:val="a3"/>
+        <w:ind w:leftChars="0" w:left="760"/>
+      </w:pPr>
+      <w:r>
+        <w:t>C++에서의 표준 입출력 (iostream -&gt; cin / cout)</w:t>
       </w:r>
     </w:p>
     <w:p/>
@@ -1488,72 +1299,16 @@
       </w:pPr>
       <w:r>
         <w:lastRenderedPageBreak/>
-        <w:t xml:space="preserve">int -&gt; string </w:t>
-      </w:r>
-      <w:proofErr w:type="spellStart"/>
-      <w:r>
-        <w:t>형변환</w:t>
-      </w:r>
-      <w:proofErr w:type="spellEnd"/>
-      <w:r>
-        <w:t xml:space="preserve"> (java: </w:t>
-      </w:r>
-      <w:proofErr w:type="spellStart"/>
-      <w:r>
-        <w:t>String.valueOf</w:t>
-      </w:r>
-      <w:proofErr w:type="spellEnd"/>
-      <w:r>
-        <w:t xml:space="preserve">) , char -&gt; int </w:t>
-      </w:r>
-      <w:proofErr w:type="spellStart"/>
-      <w:r>
-        <w:t>형변환</w:t>
-      </w:r>
-      <w:proofErr w:type="spellEnd"/>
-      <w:r>
-        <w:t xml:space="preserve"> (java: </w:t>
-      </w:r>
-      <w:proofErr w:type="spellStart"/>
-      <w:r>
-        <w:t>Character.getNumericValue</w:t>
-      </w:r>
-      <w:proofErr w:type="spellEnd"/>
-      <w:r>
-        <w:t>)</w:t>
-      </w:r>
-    </w:p>
-    <w:p>
-      <w:pPr>
-        <w:pStyle w:val="a3"/>
-        <w:ind w:leftChars="0" w:left="760"/>
-      </w:pPr>
-      <w:r>
-        <w:t xml:space="preserve">C++에서 for ( char : string ) 형태의 </w:t>
-      </w:r>
-      <w:proofErr w:type="spellStart"/>
-      <w:r>
-        <w:t>반복문</w:t>
-      </w:r>
-      <w:proofErr w:type="spellEnd"/>
-      <w:r>
-        <w:t xml:space="preserve"> 활용, 숫자형 -&gt; string </w:t>
-      </w:r>
-      <w:proofErr w:type="spellStart"/>
-      <w:r>
-        <w:t>형변환</w:t>
-      </w:r>
-      <w:proofErr w:type="spellEnd"/>
-      <w:r>
-        <w:t xml:space="preserve"> ( </w:t>
-      </w:r>
-      <w:proofErr w:type="spellStart"/>
-      <w:r>
-        <w:t>to_string</w:t>
-      </w:r>
-      <w:proofErr w:type="spellEnd"/>
-      <w:r>
-        <w:t>() ), ASCII코드를 활용한 char -&gt; int 형변환</w:t>
+        <w:t>int -&gt; string 형변환 (java: String.valueOf) , char -&gt; int 형변환 (java: Character.getNumericValue)</w:t>
+      </w:r>
+    </w:p>
+    <w:p>
+      <w:pPr>
+        <w:pStyle w:val="a3"/>
+        <w:ind w:leftChars="0" w:left="760"/>
+      </w:pPr>
+      <w:r>
+        <w:t>C++에서 for ( char : string ) 형태의 반복문 활용, 숫자형 -&gt; string 형변환 ( to_string() ), ASCII코드를 활용한 char -&gt; int 형변환</w:t>
       </w:r>
     </w:p>
     <w:p/>
@@ -1593,21 +1348,8 @@
         <w:pStyle w:val="a3"/>
         <w:ind w:leftChars="0" w:left="760"/>
       </w:pPr>
-      <w:proofErr w:type="spellStart"/>
-      <w:r>
-        <w:t>c++</w:t>
-      </w:r>
-      <w:proofErr w:type="spellEnd"/>
-      <w:r>
-        <w:t xml:space="preserve">: float, c언어에서 split() 구현, </w:t>
-      </w:r>
-      <w:proofErr w:type="spellStart"/>
-      <w:r>
-        <w:t>getline</w:t>
-      </w:r>
-      <w:proofErr w:type="spellEnd"/>
-      <w:r>
-        <w:t>(): 공백포함한 문자열 입력</w:t>
+      <w:r>
+        <w:t>c++: float, c언어에서 split() 구현, getline(): 공백포함한 문자열 입력</w:t>
       </w:r>
     </w:p>
     <w:p>
@@ -1644,15 +1386,7 @@
         <w:ind w:leftChars="0" w:left="760"/>
       </w:pPr>
       <w:r>
-        <w:t xml:space="preserve">Java, </w:t>
-      </w:r>
-      <w:proofErr w:type="spellStart"/>
-      <w:r>
-        <w:t>c++</w:t>
-      </w:r>
-      <w:proofErr w:type="spellEnd"/>
-      <w:r>
-        <w:t xml:space="preserve">: </w:t>
+        <w:t xml:space="preserve">Java, c++: </w:t>
       </w:r>
       <w:r>
         <w:rPr>
@@ -1686,15 +1420,7 @@
         <w:ind w:leftChars="0"/>
       </w:pPr>
       <w:r>
-        <w:t xml:space="preserve"> 20499 Darius님 </w:t>
-      </w:r>
-      <w:proofErr w:type="spellStart"/>
-      <w:r>
-        <w:t>한타</w:t>
-      </w:r>
-      <w:proofErr w:type="spellEnd"/>
-      <w:r>
-        <w:t xml:space="preserve"> 안 함? (B4)</w:t>
+        <w:t xml:space="preserve"> 20499 Darius님 한타 안 함? (B4)</w:t>
       </w:r>
     </w:p>
     <w:p>
@@ -1712,13 +1438,8 @@
         <w:t>s</w:t>
       </w:r>
       <w:r>
-        <w:t>plit 구현 (</w:t>
-      </w:r>
-      <w:proofErr w:type="spellStart"/>
-      <w:r>
-        <w:t>쉬운편</w:t>
-      </w:r>
-      <w:proofErr w:type="spellEnd"/>
+        <w:t>plit 구현 (쉬운편</w:t>
+      </w:r>
       <w:r>
         <w:rPr>
           <w:rFonts w:hint="eastAsia"/>
@@ -1742,13 +1463,8 @@
         <w:ind w:leftChars="0"/>
       </w:pPr>
       <w:r>
-        <w:t xml:space="preserve">5543 </w:t>
-      </w:r>
-      <w:proofErr w:type="spellStart"/>
-      <w:r>
-        <w:t>상근날드</w:t>
-      </w:r>
-      <w:proofErr w:type="spellEnd"/>
+        <w:t>5543 상근날드</w:t>
+      </w:r>
       <w:r>
         <w:rPr>
           <w:rFonts w:hint="eastAsia"/>
@@ -1931,21 +1647,7 @@
         <w:rPr>
           <w:rFonts w:hint="eastAsia"/>
         </w:rPr>
-        <w:t xml:space="preserve">소수 </w:t>
-      </w:r>
-      <w:proofErr w:type="spellStart"/>
-      <w:r>
-        <w:rPr>
-          <w:rFonts w:hint="eastAsia"/>
-        </w:rPr>
-        <w:t>자리수</w:t>
-      </w:r>
-      <w:proofErr w:type="spellEnd"/>
-      <w:r>
-        <w:rPr>
-          <w:rFonts w:hint="eastAsia"/>
-        </w:rPr>
-        <w:t xml:space="preserve"> 고정</w:t>
+        <w:t>소수 자리수 고정</w:t>
       </w:r>
     </w:p>
     <w:p>
@@ -2019,54 +1721,25 @@
         <w:ind w:leftChars="0"/>
       </w:pPr>
       <w:r>
-        <w:t xml:space="preserve">10757 </w:t>
-      </w:r>
-      <w:proofErr w:type="spellStart"/>
-      <w:r>
-        <w:t>큰수</w:t>
-      </w:r>
-      <w:proofErr w:type="spellEnd"/>
-      <w:r>
-        <w:t xml:space="preserve"> A+B (B5)</w:t>
-      </w:r>
-    </w:p>
-    <w:p>
-      <w:pPr>
-        <w:pStyle w:val="a3"/>
-        <w:ind w:leftChars="0" w:left="760"/>
-      </w:pPr>
-      <w:r>
-        <w:t xml:space="preserve">JAVA: </w:t>
-      </w:r>
-      <w:proofErr w:type="spellStart"/>
-      <w:r>
-        <w:t>BigInteger</w:t>
-      </w:r>
-      <w:proofErr w:type="spellEnd"/>
-    </w:p>
-    <w:p>
-      <w:pPr>
-        <w:pStyle w:val="a3"/>
-        <w:ind w:leftChars="0" w:left="760"/>
-      </w:pPr>
-      <w:r>
-        <w:t xml:space="preserve">C++: 숫자를 문자열 형태로 </w:t>
-      </w:r>
-      <w:proofErr w:type="spellStart"/>
-      <w:r>
-        <w:t>입력받아</w:t>
-      </w:r>
-      <w:proofErr w:type="spellEnd"/>
-      <w:r>
-        <w:t xml:space="preserve"> 연산하는 로직, </w:t>
-      </w:r>
-      <w:proofErr w:type="spellStart"/>
-      <w:r>
-        <w:t>push_back</w:t>
-      </w:r>
-      <w:proofErr w:type="spellEnd"/>
-      <w:r>
-        <w:t xml:space="preserve"> (문자열에 character 넣기) </w:t>
+        <w:t>10757 큰수 A+B (B5)</w:t>
+      </w:r>
+    </w:p>
+    <w:p>
+      <w:pPr>
+        <w:pStyle w:val="a3"/>
+        <w:ind w:leftChars="0" w:left="760"/>
+      </w:pPr>
+      <w:r>
+        <w:t>JAVA: BigInteger</w:t>
+      </w:r>
+    </w:p>
+    <w:p>
+      <w:pPr>
+        <w:pStyle w:val="a3"/>
+        <w:ind w:leftChars="0" w:left="760"/>
+      </w:pPr>
+      <w:r>
+        <w:t xml:space="preserve">C++: 숫자를 문자열 형태로 입력받아 연산하는 로직, push_back (문자열에 character 넣기) </w:t>
       </w:r>
     </w:p>
     <w:p>
@@ -2142,19 +1815,11 @@
         <w:pStyle w:val="a3"/>
         <w:ind w:leftChars="0" w:left="760"/>
       </w:pPr>
-      <w:proofErr w:type="spellStart"/>
-      <w:r>
-        <w:rPr>
-          <w:rFonts w:hint="eastAsia"/>
-        </w:rPr>
-        <w:t>큰수</w:t>
-      </w:r>
-      <w:proofErr w:type="spellEnd"/>
-      <w:r>
-        <w:rPr>
-          <w:rFonts w:hint="eastAsia"/>
-        </w:rPr>
-        <w:t xml:space="preserve"> 더하기 </w:t>
+      <w:r>
+        <w:rPr>
+          <w:rFonts w:hint="eastAsia"/>
+        </w:rPr>
+        <w:t xml:space="preserve">큰수 더하기 </w:t>
       </w:r>
       <w:r>
         <w:t>(</w:t>
@@ -2214,19 +1879,11 @@
         <w:pStyle w:val="a3"/>
         <w:ind w:leftChars="0" w:left="760"/>
       </w:pPr>
-      <w:proofErr w:type="spellStart"/>
-      <w:r>
-        <w:rPr>
-          <w:rFonts w:hint="eastAsia"/>
-        </w:rPr>
-        <w:t>큰수</w:t>
-      </w:r>
-      <w:proofErr w:type="spellEnd"/>
-      <w:r>
-        <w:rPr>
-          <w:rFonts w:hint="eastAsia"/>
-        </w:rPr>
-        <w:t xml:space="preserve"> 더하기 응용하여 </w:t>
+      <w:r>
+        <w:rPr>
+          <w:rFonts w:hint="eastAsia"/>
+        </w:rPr>
+        <w:t xml:space="preserve">큰수 더하기 응용하여 </w:t>
       </w:r>
       <w:r>
         <w:t>C++</w:t>
@@ -2277,15 +1934,7 @@
         <w:ind w:leftChars="0"/>
       </w:pPr>
       <w:r>
-        <w:t xml:space="preserve"> 2338 </w:t>
-      </w:r>
-      <w:proofErr w:type="spellStart"/>
-      <w:r>
-        <w:t>긴자리</w:t>
-      </w:r>
-      <w:proofErr w:type="spellEnd"/>
-      <w:r>
-        <w:t xml:space="preserve"> 계산</w:t>
+        <w:t xml:space="preserve"> 2338 긴자리 계산</w:t>
       </w:r>
       <w:r>
         <w:rPr>
@@ -2303,15 +1952,7 @@
         <w:ind w:leftChars="0" w:left="760"/>
       </w:pPr>
       <w:r>
-        <w:t xml:space="preserve">JAVA: </w:t>
-      </w:r>
-      <w:proofErr w:type="spellStart"/>
-      <w:r>
-        <w:t>BIgInteger</w:t>
-      </w:r>
-      <w:proofErr w:type="spellEnd"/>
-      <w:r>
-        <w:t xml:space="preserve"> 연산</w:t>
+        <w:t>JAVA: BIgInteger 연산</w:t>
       </w:r>
     </w:p>
     <w:p>
@@ -2341,19 +1982,11 @@
       <w:r>
         <w:t xml:space="preserve">1676 </w:t>
       </w:r>
-      <w:proofErr w:type="spellStart"/>
-      <w:r>
-        <w:rPr>
-          <w:rFonts w:hint="eastAsia"/>
-        </w:rPr>
-        <w:t>팩토리얼</w:t>
-      </w:r>
-      <w:proofErr w:type="spellEnd"/>
-      <w:r>
-        <w:rPr>
-          <w:rFonts w:hint="eastAsia"/>
-        </w:rPr>
-        <w:t xml:space="preserve"> </w:t>
+      <w:r>
+        <w:rPr>
+          <w:rFonts w:hint="eastAsia"/>
+        </w:rPr>
+        <w:t xml:space="preserve">팩토리얼 </w:t>
       </w:r>
       <w:r>
         <w:t>0</w:t>
@@ -2598,7 +2231,6 @@
         </w:rPr>
         <w:t xml:space="preserve"> </w:t>
       </w:r>
-      <w:proofErr w:type="spellStart"/>
       <w:r>
         <w:rPr>
           <w:rFonts w:ascii="Open Sans" w:hAnsi="Open Sans" w:cs="Open Sans" w:hint="eastAsia"/>
@@ -2607,7 +2239,6 @@
         </w:rPr>
         <w:t>조합론</w:t>
       </w:r>
-      <w:proofErr w:type="spellEnd"/>
       <w:r>
         <w:rPr>
           <w:rFonts w:ascii="Open Sans" w:hAnsi="Open Sans" w:cs="Open Sans" w:hint="eastAsia"/>
@@ -2692,7 +2323,6 @@
           <w:szCs w:val="20"/>
         </w:rPr>
       </w:pPr>
-      <w:proofErr w:type="spellStart"/>
       <w:r>
         <w:rPr>
           <w:rFonts w:ascii="Open Sans" w:hAnsi="Open Sans" w:cs="Open Sans" w:hint="eastAsia"/>
@@ -2701,7 +2331,6 @@
         </w:rPr>
         <w:t>모듈러</w:t>
       </w:r>
-      <w:proofErr w:type="spellEnd"/>
       <w:r>
         <w:rPr>
           <w:rFonts w:ascii="Open Sans" w:hAnsi="Open Sans" w:cs="Open Sans" w:hint="eastAsia"/>
@@ -2736,6 +2365,28 @@
       </w:r>
     </w:p>
     <w:p/>
+    <w:p>
+      <w:pPr>
+        <w:pStyle w:val="a3"/>
+        <w:numPr>
+          <w:ilvl w:val="0"/>
+          <w:numId w:val="35"/>
+        </w:numPr>
+        <w:ind w:leftChars="0"/>
+        <w:rPr>
+          <w:rFonts w:hint="eastAsia"/>
+        </w:rPr>
+      </w:pPr>
+      <w:r>
+        <w:rPr>
+          <w:rFonts w:hint="eastAsia"/>
+        </w:rPr>
+        <w:t>C</w:t>
+      </w:r>
+      <w:r>
+        <w:t>ommon Knowledge (B2)</w:t>
+      </w:r>
+    </w:p>
     <w:p>
       <w:pPr>
         <w:widowControl/>
@@ -2998,6 +2649,7 @@
           <w:b/>
           <w:bCs/>
         </w:rPr>
+        <w:lastRenderedPageBreak/>
         <w:t>A</w:t>
       </w:r>
       <w:r>
@@ -3026,7 +2678,6 @@
         <w:rPr>
           <w:rFonts w:hint="eastAsia"/>
         </w:rPr>
-        <w:lastRenderedPageBreak/>
         <w:t>1</w:t>
       </w:r>
       <w:r>
@@ -3036,21 +2687,7 @@
         <w:rPr>
           <w:rFonts w:hint="eastAsia"/>
         </w:rPr>
-        <w:t xml:space="preserve">카드 </w:t>
-      </w:r>
-      <w:proofErr w:type="spellStart"/>
-      <w:r>
-        <w:rPr>
-          <w:rFonts w:hint="eastAsia"/>
-        </w:rPr>
-        <w:t>역배치</w:t>
-      </w:r>
-      <w:proofErr w:type="spellEnd"/>
-      <w:r>
-        <w:rPr>
-          <w:rFonts w:hint="eastAsia"/>
-        </w:rPr>
-        <w:t xml:space="preserve"> </w:t>
+        <w:t xml:space="preserve">카드 역배치 </w:t>
       </w:r>
       <w:r>
         <w:t>(B2)</w:t>
@@ -3162,36 +2799,20 @@
         <w:pStyle w:val="a3"/>
         <w:ind w:leftChars="0" w:left="760"/>
       </w:pPr>
-      <w:proofErr w:type="spellStart"/>
-      <w:r>
-        <w:rPr>
-          <w:rFonts w:hint="eastAsia"/>
-        </w:rPr>
-        <w:t>해싱</w:t>
-      </w:r>
-      <w:proofErr w:type="spellEnd"/>
-      <w:r>
-        <w:rPr>
-          <w:rFonts w:hint="eastAsia"/>
-        </w:rPr>
-        <w:t>,</w:t>
+      <w:r>
+        <w:rPr>
+          <w:rFonts w:hint="eastAsia"/>
+        </w:rPr>
+        <w:t>해싱,</w:t>
       </w:r>
       <w:r>
         <w:t xml:space="preserve"> </w:t>
       </w:r>
-      <w:proofErr w:type="spellStart"/>
-      <w:r>
-        <w:rPr>
-          <w:rFonts w:hint="eastAsia"/>
-        </w:rPr>
-        <w:t>모듈러</w:t>
-      </w:r>
-      <w:proofErr w:type="spellEnd"/>
-      <w:r>
-        <w:rPr>
-          <w:rFonts w:hint="eastAsia"/>
-        </w:rPr>
-        <w:t xml:space="preserve"> 연산의 성질 </w:t>
+      <w:r>
+        <w:rPr>
+          <w:rFonts w:hint="eastAsia"/>
+        </w:rPr>
+        <w:t xml:space="preserve">모듈러 연산의 성질 </w:t>
       </w:r>
     </w:p>
     <w:p/>
@@ -3423,15 +3044,7 @@
         <w:t xml:space="preserve">진법변환 알고리즘 </w:t>
       </w:r>
       <w:r>
-        <w:t xml:space="preserve">( StringBuilder, </w:t>
-      </w:r>
-      <w:proofErr w:type="spellStart"/>
-      <w:r>
-        <w:t>toBinaryString</w:t>
-      </w:r>
-      <w:proofErr w:type="spellEnd"/>
-      <w:r>
-        <w:t>() )</w:t>
+        <w:t>( StringBuilder, toBinaryString() )</w:t>
       </w:r>
     </w:p>
     <w:p>
@@ -3498,21 +3111,7 @@
         <w:rPr>
           <w:rFonts w:hint="eastAsia"/>
         </w:rPr>
-        <w:t xml:space="preserve">제곱의 </w:t>
-      </w:r>
-      <w:proofErr w:type="spellStart"/>
-      <w:r>
-        <w:rPr>
-          <w:rFonts w:hint="eastAsia"/>
-        </w:rPr>
-        <w:t>괸계일</w:t>
-      </w:r>
-      <w:proofErr w:type="spellEnd"/>
-      <w:r>
-        <w:rPr>
-          <w:rFonts w:hint="eastAsia"/>
-        </w:rPr>
-        <w:t xml:space="preserve"> 때)</w:t>
+        <w:t>제곱의 괸계일 때)</w:t>
       </w:r>
     </w:p>
     <w:p>
@@ -3567,21 +3166,8 @@
         <w:rPr>
           <w:rFonts w:hint="eastAsia"/>
         </w:rPr>
-        <w:t xml:space="preserve">입력 종료 조건이 정확히 지정되지 않았을 때의 </w:t>
-      </w:r>
-      <w:proofErr w:type="spellStart"/>
-      <w:r>
-        <w:rPr>
-          <w:rFonts w:hint="eastAsia"/>
-        </w:rPr>
-        <w:t>반복문</w:t>
-      </w:r>
-      <w:proofErr w:type="spellEnd"/>
-      <w:r>
-        <w:rPr>
-          <w:rFonts w:hint="eastAsia"/>
-        </w:rPr>
-        <w:t xml:space="preserve"> 처리</w:t>
+        <w:lastRenderedPageBreak/>
+        <w:t>입력 종료 조건이 정확히 지정되지 않았을 때의 반복문 처리</w:t>
       </w:r>
     </w:p>
     <w:p>
@@ -3617,19 +3203,11 @@
         <w:pStyle w:val="a3"/>
         <w:ind w:leftChars="0" w:left="760"/>
       </w:pPr>
-      <w:proofErr w:type="spellStart"/>
-      <w:r>
-        <w:rPr>
-          <w:rFonts w:hint="eastAsia"/>
-        </w:rPr>
-        <w:t>메모이제이션</w:t>
-      </w:r>
-      <w:proofErr w:type="spellEnd"/>
-      <w:r>
-        <w:rPr>
-          <w:rFonts w:hint="eastAsia"/>
-        </w:rPr>
-        <w:t>,</w:t>
+      <w:r>
+        <w:rPr>
+          <w:rFonts w:hint="eastAsia"/>
+        </w:rPr>
+        <w:t>메모이제이션,</w:t>
       </w:r>
       <w:r>
         <w:t xml:space="preserve"> DP</w:t>
@@ -3704,19 +3282,11 @@
       <w:r>
         <w:t>(</w:t>
       </w:r>
-      <w:proofErr w:type="spellStart"/>
-      <w:r>
-        <w:rPr>
-          <w:rFonts w:hint="eastAsia"/>
-        </w:rPr>
-        <w:t>브</w:t>
-      </w:r>
-      <w:proofErr w:type="spellEnd"/>
-      <w:r>
-        <w:rPr>
-          <w:rFonts w:hint="eastAsia"/>
-        </w:rPr>
-        <w:t>1</w:t>
+      <w:r>
+        <w:rPr>
+          <w:rFonts w:hint="eastAsia"/>
+        </w:rPr>
+        <w:t>브1</w:t>
       </w:r>
       <w:r>
         <w:t>)</w:t>
@@ -3799,13 +3369,8 @@
         <w:ind w:leftChars="0"/>
       </w:pPr>
       <w:r>
-        <w:t xml:space="preserve">2752 </w:t>
-      </w:r>
-      <w:proofErr w:type="spellStart"/>
-      <w:r>
-        <w:t>세수정렬</w:t>
-      </w:r>
-      <w:proofErr w:type="spellEnd"/>
+        <w:t>2752 세수정렬</w:t>
+      </w:r>
       <w:r>
         <w:rPr>
           <w:rFonts w:hint="eastAsia"/>
@@ -3868,19 +3433,11 @@
       <w:r>
         <w:t xml:space="preserve"> </w:t>
       </w:r>
-      <w:proofErr w:type="spellStart"/>
-      <w:r>
-        <w:rPr>
-          <w:rFonts w:hint="eastAsia"/>
-        </w:rPr>
-        <w:t>역순정렬</w:t>
-      </w:r>
-      <w:proofErr w:type="spellEnd"/>
-      <w:r>
-        <w:rPr>
-          <w:rFonts w:hint="eastAsia"/>
-        </w:rPr>
-        <w:t>,</w:t>
+      <w:r>
+        <w:rPr>
+          <w:rFonts w:hint="eastAsia"/>
+        </w:rPr>
+        <w:t>역순정렬,</w:t>
       </w:r>
       <w:r>
         <w:t xml:space="preserve"> substring  </w:t>
@@ -4045,19 +3602,11 @@
       <w:r>
         <w:t xml:space="preserve">10814 </w:t>
       </w:r>
-      <w:proofErr w:type="spellStart"/>
-      <w:r>
-        <w:rPr>
-          <w:rFonts w:hint="eastAsia"/>
-        </w:rPr>
-        <w:t>나이순</w:t>
-      </w:r>
-      <w:proofErr w:type="spellEnd"/>
-      <w:r>
-        <w:rPr>
-          <w:rFonts w:hint="eastAsia"/>
-        </w:rPr>
-        <w:t xml:space="preserve"> 정렬 </w:t>
+      <w:r>
+        <w:rPr>
+          <w:rFonts w:hint="eastAsia"/>
+        </w:rPr>
+        <w:t xml:space="preserve">나이순 정렬 </w:t>
       </w:r>
       <w:r>
         <w:t>(S5)</w:t>
@@ -4084,13 +3633,8 @@
         <w:t>람다함수,</w:t>
       </w:r>
       <w:r>
-        <w:t xml:space="preserve"> JAVA: </w:t>
-      </w:r>
-      <w:proofErr w:type="spellStart"/>
-      <w:r>
-        <w:t>Hashmap</w:t>
-      </w:r>
-      <w:proofErr w:type="spellEnd"/>
+        <w:t xml:space="preserve"> JAVA: Hashmap</w:t>
+      </w:r>
       <w:r>
         <w:rPr>
           <w:rFonts w:hint="eastAsia"/>
@@ -4159,6 +3703,7 @@
         <w:rPr>
           <w:rFonts w:hint="eastAsia"/>
         </w:rPr>
+        <w:lastRenderedPageBreak/>
         <w:t>J</w:t>
       </w:r>
       <w:r>
@@ -4377,7 +3922,6 @@
           <w:szCs w:val="20"/>
         </w:rPr>
       </w:pPr>
-      <w:proofErr w:type="spellStart"/>
       <w:r>
         <w:rPr>
           <w:rFonts w:ascii="Open Sans" w:hAnsi="Open Sans" w:cs="Open Sans" w:hint="eastAsia"/>
@@ -4386,7 +3930,6 @@
         </w:rPr>
         <w:t>해시맵을</w:t>
       </w:r>
-      <w:proofErr w:type="spellEnd"/>
       <w:r>
         <w:rPr>
           <w:rFonts w:ascii="Open Sans" w:hAnsi="Open Sans" w:cs="Open Sans" w:hint="eastAsia"/>
@@ -4508,19 +4051,11 @@
         <w:pStyle w:val="a3"/>
         <w:ind w:leftChars="0" w:left="760"/>
       </w:pPr>
-      <w:proofErr w:type="spellStart"/>
-      <w:r>
-        <w:rPr>
-          <w:rFonts w:hint="eastAsia"/>
-        </w:rPr>
-        <w:t>브루트포스</w:t>
-      </w:r>
-      <w:proofErr w:type="spellEnd"/>
-      <w:r>
-        <w:rPr>
-          <w:rFonts w:hint="eastAsia"/>
-        </w:rPr>
-        <w:t xml:space="preserve"> 알고리즘</w:t>
+      <w:r>
+        <w:rPr>
+          <w:rFonts w:hint="eastAsia"/>
+        </w:rPr>
+        <w:t>브루트포스 알고리즘</w:t>
       </w:r>
     </w:p>
     <w:p>
@@ -4559,19 +4094,11 @@
       <w:r>
         <w:t xml:space="preserve">int -&gt; string, string -&gt; int </w:t>
       </w:r>
-      <w:proofErr w:type="spellStart"/>
-      <w:r>
-        <w:rPr>
-          <w:rFonts w:hint="eastAsia"/>
-        </w:rPr>
-        <w:t>형변환</w:t>
-      </w:r>
-      <w:proofErr w:type="spellEnd"/>
-      <w:r>
-        <w:rPr>
-          <w:rFonts w:hint="eastAsia"/>
-        </w:rPr>
-        <w:t xml:space="preserve"> 응용</w:t>
+      <w:r>
+        <w:rPr>
+          <w:rFonts w:hint="eastAsia"/>
+        </w:rPr>
+        <w:t>형변환 응용</w:t>
       </w:r>
     </w:p>
     <w:p>
@@ -4592,19 +4119,11 @@
       <w:r>
         <w:t xml:space="preserve">2798 </w:t>
       </w:r>
-      <w:proofErr w:type="spellStart"/>
-      <w:r>
-        <w:rPr>
-          <w:rFonts w:hint="eastAsia"/>
-        </w:rPr>
-        <w:t>블랙잭</w:t>
-      </w:r>
-      <w:proofErr w:type="spellEnd"/>
-      <w:r>
-        <w:rPr>
-          <w:rFonts w:hint="eastAsia"/>
-        </w:rPr>
-        <w:t xml:space="preserve"> </w:t>
+      <w:r>
+        <w:rPr>
+          <w:rFonts w:hint="eastAsia"/>
+        </w:rPr>
+        <w:t xml:space="preserve">블랙잭 </w:t>
       </w:r>
       <w:r>
         <w:t>(</w:t>
@@ -4682,19 +4201,11 @@
         <w:pStyle w:val="a3"/>
         <w:ind w:leftChars="0" w:left="760"/>
       </w:pPr>
-      <w:proofErr w:type="spellStart"/>
-      <w:r>
-        <w:rPr>
-          <w:rFonts w:hint="eastAsia"/>
-        </w:rPr>
-        <w:t>브루트포스</w:t>
-      </w:r>
-      <w:proofErr w:type="spellEnd"/>
-      <w:r>
-        <w:rPr>
-          <w:rFonts w:hint="eastAsia"/>
-        </w:rPr>
-        <w:t xml:space="preserve"> 알고리즘,</w:t>
+      <w:r>
+        <w:rPr>
+          <w:rFonts w:hint="eastAsia"/>
+        </w:rPr>
+        <w:t>브루트포스 알고리즘,</w:t>
       </w:r>
       <w:r>
         <w:t xml:space="preserve"> Call by Reference (JAVA), swap</w:t>
@@ -4769,6 +4280,7 @@
         <w:rPr>
           <w:rFonts w:hint="eastAsia"/>
         </w:rPr>
+        <w:lastRenderedPageBreak/>
         <w:t>1</w:t>
       </w:r>
       <w:r>
@@ -4802,20 +4314,17 @@
         <w:rPr>
           <w:rFonts w:hint="eastAsia"/>
         </w:rPr>
-        <w:lastRenderedPageBreak/>
         <w:t>D</w:t>
       </w:r>
       <w:r>
         <w:t xml:space="preserve">P, </w:t>
       </w:r>
-      <w:proofErr w:type="spellStart"/>
       <w:r>
         <w:rPr>
           <w:rFonts w:hint="eastAsia"/>
         </w:rPr>
         <w:t>메모이제이션</w:t>
       </w:r>
-      <w:proofErr w:type="spellEnd"/>
     </w:p>
     <w:p>
       <w:pPr>
@@ -5057,14 +4566,12 @@
       <w:r>
         <w:t xml:space="preserve">2579 </w:t>
       </w:r>
-      <w:proofErr w:type="spellStart"/>
       <w:r>
         <w:rPr>
           <w:rFonts w:hint="eastAsia"/>
         </w:rPr>
         <w:t>계단오르기</w:t>
       </w:r>
-      <w:proofErr w:type="spellEnd"/>
       <w:r>
         <w:rPr>
           <w:rFonts w:hint="eastAsia"/>
@@ -5182,19 +4689,11 @@
       <w:r>
         <w:t xml:space="preserve">2225 </w:t>
       </w:r>
-      <w:proofErr w:type="spellStart"/>
-      <w:r>
-        <w:rPr>
-          <w:rFonts w:hint="eastAsia"/>
-        </w:rPr>
-        <w:t>합분해</w:t>
-      </w:r>
-      <w:proofErr w:type="spellEnd"/>
-      <w:r>
-        <w:rPr>
-          <w:rFonts w:hint="eastAsia"/>
-        </w:rPr>
-        <w:t xml:space="preserve"> </w:t>
+      <w:r>
+        <w:rPr>
+          <w:rFonts w:hint="eastAsia"/>
+        </w:rPr>
+        <w:t xml:space="preserve">합분해 </w:t>
       </w:r>
       <w:r>
         <w:t>(G5)</w:t>
@@ -5290,19 +4789,11 @@
         <w:pStyle w:val="a3"/>
         <w:ind w:leftChars="0" w:left="760"/>
       </w:pPr>
-      <w:proofErr w:type="spellStart"/>
-      <w:r>
-        <w:rPr>
-          <w:rFonts w:hint="eastAsia"/>
-        </w:rPr>
-        <w:t>해시맵</w:t>
-      </w:r>
-      <w:proofErr w:type="spellEnd"/>
-      <w:r>
-        <w:rPr>
-          <w:rFonts w:hint="eastAsia"/>
-        </w:rPr>
-        <w:t xml:space="preserve"> 기초</w:t>
+      <w:r>
+        <w:rPr>
+          <w:rFonts w:hint="eastAsia"/>
+        </w:rPr>
+        <w:t>해시맵 기초</w:t>
       </w:r>
     </w:p>
     <w:p>
@@ -5321,6 +4812,7 @@
         <w:ind w:leftChars="0"/>
       </w:pPr>
       <w:r>
+        <w:lastRenderedPageBreak/>
         <w:t xml:space="preserve">11478 </w:t>
       </w:r>
       <w:r>
@@ -5339,7 +4831,6 @@
         <w:ind w:leftChars="0" w:left="760"/>
       </w:pPr>
       <w:r>
-        <w:lastRenderedPageBreak/>
         <w:t>Hash Set</w:t>
       </w:r>
       <w:r>
@@ -5458,33 +4949,11 @@
       <w:r>
         <w:t xml:space="preserve">375 </w:t>
       </w:r>
-      <w:proofErr w:type="spellStart"/>
-      <w:r>
-        <w:rPr>
-          <w:rFonts w:hint="eastAsia"/>
-        </w:rPr>
-        <w:t>패션왕</w:t>
-      </w:r>
-      <w:proofErr w:type="spellEnd"/>
-      <w:r>
-        <w:rPr>
-          <w:rFonts w:hint="eastAsia"/>
-        </w:rPr>
-        <w:t xml:space="preserve"> </w:t>
-      </w:r>
-      <w:proofErr w:type="spellStart"/>
-      <w:r>
-        <w:rPr>
-          <w:rFonts w:hint="eastAsia"/>
-        </w:rPr>
-        <w:t>신해빈</w:t>
-      </w:r>
-      <w:proofErr w:type="spellEnd"/>
-      <w:r>
-        <w:rPr>
-          <w:rFonts w:hint="eastAsia"/>
-        </w:rPr>
-        <w:t xml:space="preserve"> </w:t>
+      <w:r>
+        <w:rPr>
+          <w:rFonts w:hint="eastAsia"/>
+        </w:rPr>
+        <w:t xml:space="preserve">패션왕 신해빈 </w:t>
       </w:r>
       <w:r>
         <w:t>(S3)</w:t>
@@ -5817,6 +5286,7 @@
         <w:rPr>
           <w:rFonts w:hint="eastAsia"/>
         </w:rPr>
+        <w:lastRenderedPageBreak/>
         <w:t>큐 응용</w:t>
       </w:r>
     </w:p>
@@ -6035,19 +5505,11 @@
       <w:r>
         <w:t xml:space="preserve">960 </w:t>
       </w:r>
-      <w:proofErr w:type="spellStart"/>
-      <w:r>
-        <w:rPr>
-          <w:rFonts w:hint="eastAsia"/>
-        </w:rPr>
-        <w:t>에라토스테네스의</w:t>
-      </w:r>
-      <w:proofErr w:type="spellEnd"/>
-      <w:r>
-        <w:rPr>
-          <w:rFonts w:hint="eastAsia"/>
-        </w:rPr>
-        <w:t xml:space="preserve"> 체 </w:t>
+      <w:r>
+        <w:rPr>
+          <w:rFonts w:hint="eastAsia"/>
+        </w:rPr>
+        <w:t xml:space="preserve">에라토스테네스의 체 </w:t>
       </w:r>
       <w:r>
         <w:t>(S4)</w:t>
@@ -6078,19 +5540,11 @@
       <w:r>
         <w:t xml:space="preserve">1929 </w:t>
       </w:r>
-      <w:proofErr w:type="spellStart"/>
-      <w:r>
-        <w:rPr>
-          <w:rFonts w:hint="eastAsia"/>
-        </w:rPr>
-        <w:t>소수구하기</w:t>
-      </w:r>
-      <w:proofErr w:type="spellEnd"/>
-      <w:r>
-        <w:rPr>
-          <w:rFonts w:hint="eastAsia"/>
-        </w:rPr>
-        <w:t xml:space="preserve"> </w:t>
+      <w:r>
+        <w:rPr>
+          <w:rFonts w:hint="eastAsia"/>
+        </w:rPr>
+        <w:t xml:space="preserve">소수구하기 </w:t>
       </w:r>
       <w:r>
         <w:t>(</w:t>
@@ -6128,19 +5582,11 @@
       <w:r>
         <w:t>(</w:t>
       </w:r>
-      <w:proofErr w:type="spellStart"/>
-      <w:r>
-        <w:rPr>
-          <w:rFonts w:hint="eastAsia"/>
-        </w:rPr>
-        <w:t>에라토스테네스의</w:t>
-      </w:r>
-      <w:proofErr w:type="spellEnd"/>
-      <w:r>
-        <w:rPr>
-          <w:rFonts w:hint="eastAsia"/>
-        </w:rPr>
-        <w:t xml:space="preserve"> 체 기법)</w:t>
+      <w:r>
+        <w:rPr>
+          <w:rFonts w:hint="eastAsia"/>
+        </w:rPr>
+        <w:t>에라토스테네스의 체 기법)</w:t>
       </w:r>
     </w:p>
     <w:p>
@@ -6161,19 +5607,11 @@
       <w:r>
         <w:t xml:space="preserve">6588 </w:t>
       </w:r>
-      <w:proofErr w:type="spellStart"/>
-      <w:r>
-        <w:rPr>
-          <w:rFonts w:hint="eastAsia"/>
-        </w:rPr>
-        <w:t>골드바흐의</w:t>
-      </w:r>
-      <w:proofErr w:type="spellEnd"/>
-      <w:r>
-        <w:rPr>
-          <w:rFonts w:hint="eastAsia"/>
-        </w:rPr>
-        <w:t xml:space="preserve"> 추측 </w:t>
+      <w:r>
+        <w:rPr>
+          <w:rFonts w:hint="eastAsia"/>
+        </w:rPr>
+        <w:t xml:space="preserve">골드바흐의 추측 </w:t>
       </w:r>
       <w:r>
         <w:t>(</w:t>
@@ -6193,19 +5631,11 @@
         <w:pStyle w:val="a3"/>
         <w:ind w:leftChars="0" w:left="760"/>
       </w:pPr>
-      <w:proofErr w:type="spellStart"/>
-      <w:r>
-        <w:rPr>
-          <w:rFonts w:hint="eastAsia"/>
-        </w:rPr>
-        <w:t>소수구하기</w:t>
-      </w:r>
-      <w:proofErr w:type="spellEnd"/>
-      <w:r>
-        <w:rPr>
-          <w:rFonts w:hint="eastAsia"/>
-        </w:rPr>
-        <w:t xml:space="preserve"> 방식 응용</w:t>
+      <w:r>
+        <w:rPr>
+          <w:rFonts w:hint="eastAsia"/>
+        </w:rPr>
+        <w:t>소수구하기 방식 응용</w:t>
       </w:r>
     </w:p>
     <w:p>
@@ -6220,23 +5650,7 @@
         <w:t>C</w:t>
       </w:r>
       <w:r>
-        <w:t xml:space="preserve">++ </w:t>
-      </w:r>
-      <w:proofErr w:type="spellStart"/>
-      <w:r>
-        <w:t>cin</w:t>
-      </w:r>
-      <w:proofErr w:type="spellEnd"/>
-      <w:r>
-        <w:t xml:space="preserve">, </w:t>
-      </w:r>
-      <w:proofErr w:type="spellStart"/>
-      <w:r>
-        <w:t>cout</w:t>
-      </w:r>
-      <w:proofErr w:type="spellEnd"/>
-      <w:r>
-        <w:t xml:space="preserve"> </w:t>
+        <w:t xml:space="preserve">++ cin, cout </w:t>
       </w:r>
       <w:r>
         <w:rPr>
@@ -6263,19 +5677,11 @@
       <w:r>
         <w:t xml:space="preserve">4948 </w:t>
       </w:r>
-      <w:proofErr w:type="spellStart"/>
-      <w:r>
-        <w:rPr>
-          <w:rFonts w:hint="eastAsia"/>
-        </w:rPr>
-        <w:t>베르트랑</w:t>
-      </w:r>
-      <w:proofErr w:type="spellEnd"/>
-      <w:r>
-        <w:rPr>
-          <w:rFonts w:hint="eastAsia"/>
-        </w:rPr>
-        <w:t xml:space="preserve"> 공준 </w:t>
+      <w:r>
+        <w:rPr>
+          <w:rFonts w:hint="eastAsia"/>
+        </w:rPr>
+        <w:t xml:space="preserve">베르트랑 공준 </w:t>
       </w:r>
       <w:r>
         <w:t>(S2)</w:t>
@@ -6286,19 +5692,11 @@
         <w:pStyle w:val="a3"/>
         <w:ind w:leftChars="0" w:left="760"/>
       </w:pPr>
-      <w:proofErr w:type="spellStart"/>
-      <w:r>
-        <w:rPr>
-          <w:rFonts w:hint="eastAsia"/>
-        </w:rPr>
-        <w:t>에라토스테네스의</w:t>
-      </w:r>
-      <w:proofErr w:type="spellEnd"/>
-      <w:r>
-        <w:rPr>
-          <w:rFonts w:hint="eastAsia"/>
-        </w:rPr>
-        <w:t xml:space="preserve"> 체 응용</w:t>
+      <w:r>
+        <w:rPr>
+          <w:rFonts w:hint="eastAsia"/>
+        </w:rPr>
+        <w:t>에라토스테네스의 체 응용</w:t>
       </w:r>
     </w:p>
     <w:p>
@@ -6345,6 +5743,7 @@
           <w:b/>
           <w:bCs/>
         </w:rPr>
+        <w:lastRenderedPageBreak/>
         <w:t>A</w:t>
       </w:r>
       <w:r>
@@ -6365,7 +5764,6 @@
         <w:ind w:leftChars="0"/>
       </w:pPr>
       <w:r>
-        <w:lastRenderedPageBreak/>
         <w:t xml:space="preserve">1850 </w:t>
       </w:r>
       <w:r>
@@ -6396,21 +5794,7 @@
         <w:rPr>
           <w:rFonts w:hint="eastAsia"/>
         </w:rPr>
-        <w:t xml:space="preserve">유클리드 </w:t>
-      </w:r>
-      <w:proofErr w:type="spellStart"/>
-      <w:r>
-        <w:rPr>
-          <w:rFonts w:hint="eastAsia"/>
-        </w:rPr>
-        <w:t>호제법</w:t>
-      </w:r>
-      <w:proofErr w:type="spellEnd"/>
-      <w:r>
-        <w:rPr>
-          <w:rFonts w:hint="eastAsia"/>
-        </w:rPr>
-        <w:t xml:space="preserve"> 기초</w:t>
+        <w:t>유클리드 호제법 기초</w:t>
       </w:r>
     </w:p>
     <w:p>
@@ -6495,16 +5879,8 @@
         <w:rPr>
           <w:rFonts w:hint="eastAsia"/>
         </w:rPr>
-        <w:t xml:space="preserve">중첩 </w:t>
-      </w:r>
-      <w:proofErr w:type="spellStart"/>
-      <w:r>
-        <w:rPr>
-          <w:rFonts w:hint="eastAsia"/>
-        </w:rPr>
-        <w:t>반복문</w:t>
-      </w:r>
-      <w:proofErr w:type="spellEnd"/>
+        <w:t>중첩 반복문</w:t>
+      </w:r>
     </w:p>
     <w:p>
       <w:pPr>
@@ -6571,21 +5947,7 @@
         <w:rPr>
           <w:rFonts w:hint="eastAsia"/>
         </w:rPr>
-        <w:t xml:space="preserve">유클리드 </w:t>
-      </w:r>
-      <w:proofErr w:type="spellStart"/>
-      <w:r>
-        <w:rPr>
-          <w:rFonts w:hint="eastAsia"/>
-        </w:rPr>
-        <w:t>호제법</w:t>
-      </w:r>
-      <w:proofErr w:type="spellEnd"/>
-      <w:r>
-        <w:rPr>
-          <w:rFonts w:hint="eastAsia"/>
-        </w:rPr>
-        <w:t xml:space="preserve"> 심화 응용,</w:t>
+        <w:t>유클리드 호제법 심화 응용,</w:t>
       </w:r>
       <w:r>
         <w:t xml:space="preserve"> </w:t>
@@ -6599,28 +5961,12 @@
       <w:r>
         <w:t xml:space="preserve"> </w:t>
       </w:r>
-      <w:proofErr w:type="spellStart"/>
-      <w:r>
-        <w:rPr>
-          <w:rFonts w:hint="eastAsia"/>
-        </w:rPr>
-        <w:t>약수찾기</w:t>
-      </w:r>
-      <w:proofErr w:type="spellEnd"/>
-      <w:r>
-        <w:rPr>
-          <w:rFonts w:hint="eastAsia"/>
-        </w:rPr>
-        <w:t xml:space="preserve"> </w:t>
-      </w:r>
-      <w:proofErr w:type="spellStart"/>
-      <w:r>
-        <w:rPr>
-          <w:rFonts w:hint="eastAsia"/>
-        </w:rPr>
-        <w:t>시간줄이기</w:t>
-      </w:r>
-      <w:proofErr w:type="spellEnd"/>
+      <w:r>
+        <w:rPr>
+          <w:rFonts w:hint="eastAsia"/>
+        </w:rPr>
+        <w:t>약수찾기 시간줄이기</w:t>
+      </w:r>
     </w:p>
     <w:p>
       <w:pPr>
@@ -6700,19 +6046,11 @@
       <w:r>
         <w:t xml:space="preserve">0866 </w:t>
       </w:r>
-      <w:proofErr w:type="spellStart"/>
-      <w:r>
-        <w:rPr>
-          <w:rFonts w:hint="eastAsia"/>
-        </w:rPr>
-        <w:t>덱</w:t>
-      </w:r>
-      <w:proofErr w:type="spellEnd"/>
-      <w:r>
-        <w:rPr>
-          <w:rFonts w:hint="eastAsia"/>
-        </w:rPr>
-        <w:t xml:space="preserve"> </w:t>
+      <w:r>
+        <w:rPr>
+          <w:rFonts w:hint="eastAsia"/>
+        </w:rPr>
+        <w:t xml:space="preserve">덱 </w:t>
       </w:r>
       <w:r>
         <w:t>(</w:t>
@@ -6732,19 +6070,11 @@
         <w:pStyle w:val="a3"/>
         <w:ind w:leftChars="0" w:left="760"/>
       </w:pPr>
-      <w:proofErr w:type="spellStart"/>
-      <w:r>
-        <w:rPr>
-          <w:rFonts w:hint="eastAsia"/>
-        </w:rPr>
-        <w:t>덱</w:t>
-      </w:r>
-      <w:proofErr w:type="spellEnd"/>
-      <w:r>
-        <w:rPr>
-          <w:rFonts w:hint="eastAsia"/>
-        </w:rPr>
-        <w:t>(</w:t>
+      <w:r>
+        <w:rPr>
+          <w:rFonts w:hint="eastAsia"/>
+        </w:rPr>
+        <w:t>덱(</w:t>
       </w:r>
       <w:r>
         <w:t xml:space="preserve">Deque) </w:t>
@@ -6789,36 +6119,20 @@
         <w:pStyle w:val="a3"/>
         <w:ind w:leftChars="0" w:left="760"/>
       </w:pPr>
-      <w:proofErr w:type="spellStart"/>
-      <w:r>
-        <w:rPr>
-          <w:rFonts w:hint="eastAsia"/>
-        </w:rPr>
-        <w:t>덱</w:t>
-      </w:r>
-      <w:proofErr w:type="spellEnd"/>
-      <w:r>
-        <w:rPr>
-          <w:rFonts w:hint="eastAsia"/>
-        </w:rPr>
-        <w:t>,</w:t>
+      <w:r>
+        <w:rPr>
+          <w:rFonts w:hint="eastAsia"/>
+        </w:rPr>
+        <w:t>덱,</w:t>
       </w:r>
       <w:r>
         <w:t xml:space="preserve"> </w:t>
       </w:r>
-      <w:proofErr w:type="spellStart"/>
-      <w:r>
-        <w:rPr>
-          <w:rFonts w:hint="eastAsia"/>
-        </w:rPr>
-        <w:t>해시맵</w:t>
-      </w:r>
-      <w:proofErr w:type="spellEnd"/>
-      <w:r>
-        <w:rPr>
-          <w:rFonts w:hint="eastAsia"/>
-        </w:rPr>
-        <w:t xml:space="preserve"> 응용 </w:t>
+      <w:r>
+        <w:rPr>
+          <w:rFonts w:hint="eastAsia"/>
+        </w:rPr>
+        <w:t xml:space="preserve">해시맵 응용 </w:t>
       </w:r>
       <w:r>
         <w:t>C++</w:t>
@@ -6827,21 +6141,7 @@
         <w:rPr>
           <w:rFonts w:hint="eastAsia"/>
         </w:rPr>
-        <w:t xml:space="preserve">에서 </w:t>
-      </w:r>
-      <w:proofErr w:type="spellStart"/>
-      <w:r>
-        <w:rPr>
-          <w:rFonts w:hint="eastAsia"/>
-        </w:rPr>
-        <w:t>해시맵</w:t>
-      </w:r>
-      <w:proofErr w:type="spellEnd"/>
-      <w:r>
-        <w:rPr>
-          <w:rFonts w:hint="eastAsia"/>
-        </w:rPr>
-        <w:t xml:space="preserve"> 값 수정</w:t>
+        <w:t>에서 해시맵 값 수정</w:t>
       </w:r>
     </w:p>
     <w:p>
@@ -6868,19 +6168,11 @@
         <w:pStyle w:val="a3"/>
         <w:ind w:leftChars="0" w:left="760"/>
       </w:pPr>
-      <w:proofErr w:type="spellStart"/>
-      <w:r>
-        <w:rPr>
-          <w:rFonts w:hint="eastAsia"/>
-        </w:rPr>
-        <w:t>덱</w:t>
-      </w:r>
-      <w:proofErr w:type="spellEnd"/>
-      <w:r>
-        <w:rPr>
-          <w:rFonts w:hint="eastAsia"/>
-        </w:rPr>
-        <w:t xml:space="preserve"> 응용,</w:t>
+      <w:r>
+        <w:rPr>
+          <w:rFonts w:hint="eastAsia"/>
+        </w:rPr>
+        <w:t>덱 응용,</w:t>
       </w:r>
       <w:r>
         <w:t xml:space="preserve"> C++</w:t>
@@ -6903,7 +6195,6 @@
       <w:r>
         <w:t>(</w:t>
       </w:r>
-      <w:proofErr w:type="spellStart"/>
       <w:r>
         <w:rPr>
           <w:rFonts w:hint="eastAsia"/>
@@ -6911,19 +6202,7 @@
         <w:t>s</w:t>
       </w:r>
       <w:r>
-        <w:t>stream</w:t>
-      </w:r>
-      <w:proofErr w:type="spellEnd"/>
-      <w:r>
-        <w:t xml:space="preserve">, </w:t>
-      </w:r>
-      <w:proofErr w:type="spellStart"/>
-      <w:r>
-        <w:t>getline</w:t>
-      </w:r>
-      <w:proofErr w:type="spellEnd"/>
-      <w:r>
-        <w:t xml:space="preserve"> delimiter </w:t>
+        <w:t xml:space="preserve">stream, getline delimiter </w:t>
       </w:r>
       <w:r>
         <w:rPr>
@@ -7008,6 +6287,7 @@
         <w:ind w:leftChars="0"/>
       </w:pPr>
       <w:r>
+        <w:lastRenderedPageBreak/>
         <w:t xml:space="preserve">2004 </w:t>
       </w:r>
       <w:r>
@@ -7034,20 +6314,11 @@
         <w:pStyle w:val="a3"/>
         <w:ind w:leftChars="0" w:left="760"/>
       </w:pPr>
-      <w:proofErr w:type="spellStart"/>
-      <w:r>
-        <w:rPr>
-          <w:rFonts w:hint="eastAsia"/>
-        </w:rPr>
-        <w:lastRenderedPageBreak/>
-        <w:t>팩토리얼</w:t>
-      </w:r>
-      <w:proofErr w:type="spellEnd"/>
-      <w:r>
-        <w:rPr>
-          <w:rFonts w:hint="eastAsia"/>
-        </w:rPr>
-        <w:t xml:space="preserve"> 응용,</w:t>
+      <w:r>
+        <w:rPr>
+          <w:rFonts w:hint="eastAsia"/>
+        </w:rPr>
+        <w:t>팩토리얼 응용,</w:t>
       </w:r>
       <w:r>
         <w:t xml:space="preserve"> </w:t>
@@ -7261,7 +6532,6 @@
           <w:szCs w:val="20"/>
         </w:rPr>
       </w:pPr>
-      <w:proofErr w:type="spellStart"/>
       <w:r>
         <w:rPr>
           <w:rFonts w:ascii="Open Sans" w:hAnsi="Open Sans" w:cs="Open Sans"/>
@@ -7270,7 +6540,6 @@
         </w:rPr>
         <w:t>Dfs</w:t>
       </w:r>
-      <w:proofErr w:type="spellEnd"/>
       <w:r>
         <w:rPr>
           <w:rFonts w:ascii="Open Sans" w:hAnsi="Open Sans" w:cs="Open Sans" w:hint="eastAsia"/>
@@ -7753,21 +7022,14 @@
         <w:ind w:leftChars="0"/>
       </w:pPr>
       <w:r>
+        <w:lastRenderedPageBreak/>
         <w:t xml:space="preserve">1874 </w:t>
       </w:r>
-      <w:proofErr w:type="spellStart"/>
-      <w:r>
-        <w:rPr>
-          <w:rFonts w:hint="eastAsia"/>
-        </w:rPr>
-        <w:t>스택수열</w:t>
-      </w:r>
-      <w:proofErr w:type="spellEnd"/>
-      <w:r>
-        <w:rPr>
-          <w:rFonts w:hint="eastAsia"/>
-        </w:rPr>
-        <w:t xml:space="preserve"> </w:t>
+      <w:r>
+        <w:rPr>
+          <w:rFonts w:hint="eastAsia"/>
+        </w:rPr>
+        <w:t xml:space="preserve">스택수열 </w:t>
       </w:r>
       <w:r>
         <w:t>(</w:t>
@@ -7791,7 +7053,6 @@
         <w:rPr>
           <w:rFonts w:hint="eastAsia"/>
         </w:rPr>
-        <w:lastRenderedPageBreak/>
         <w:t>스택 응용</w:t>
       </w:r>
     </w:p>
@@ -7846,7 +7107,6 @@
       <w:r>
         <w:t xml:space="preserve"> </w:t>
       </w:r>
-      <w:proofErr w:type="spellStart"/>
       <w:r>
         <w:rPr>
           <w:rFonts w:hint="eastAsia"/>
@@ -7854,11 +7114,7 @@
         <w:t>g</w:t>
       </w:r>
       <w:r>
-        <w:t>etline</w:t>
-      </w:r>
-      <w:proofErr w:type="spellEnd"/>
-      <w:r>
-        <w:t>()</w:t>
+        <w:t>etline()</w:t>
       </w:r>
       <w:r>
         <w:rPr>
@@ -7954,16 +7210,8 @@
         <w:rPr>
           <w:rFonts w:hint="eastAsia"/>
         </w:rPr>
-        <w:t xml:space="preserve">스택 응용 </w:t>
-      </w:r>
-      <w:proofErr w:type="spellStart"/>
-      <w:r>
-        <w:rPr>
-          <w:rFonts w:hint="eastAsia"/>
-        </w:rPr>
-        <w:t>심화편</w:t>
-      </w:r>
-      <w:proofErr w:type="spellEnd"/>
+        <w:t>스택 응용 심화편</w:t>
+      </w:r>
     </w:p>
     <w:p>
       <w:pPr>
@@ -8044,19 +7292,11 @@
       <w:r>
         <w:t xml:space="preserve">7298 </w:t>
       </w:r>
-      <w:proofErr w:type="spellStart"/>
-      <w:r>
-        <w:rPr>
-          <w:rFonts w:hint="eastAsia"/>
-        </w:rPr>
-        <w:t>오큰수</w:t>
-      </w:r>
-      <w:proofErr w:type="spellEnd"/>
-      <w:r>
-        <w:rPr>
-          <w:rFonts w:hint="eastAsia"/>
-        </w:rPr>
-        <w:t xml:space="preserve"> </w:t>
+      <w:r>
+        <w:rPr>
+          <w:rFonts w:hint="eastAsia"/>
+        </w:rPr>
+        <w:t xml:space="preserve">오큰수 </w:t>
       </w:r>
       <w:r>
         <w:t>(</w:t>
@@ -8196,7 +7436,6 @@
         </w:rPr>
         <w:t xml:space="preserve">654 </w:t>
       </w:r>
-      <w:proofErr w:type="spellStart"/>
       <w:r>
         <w:rPr>
           <w:rFonts w:ascii="Open Sans" w:hAnsi="Open Sans" w:cs="Open Sans" w:hint="eastAsia"/>
@@ -8205,7 +7444,6 @@
         </w:rPr>
         <w:t>랜선</w:t>
       </w:r>
-      <w:proofErr w:type="spellEnd"/>
       <w:r>
         <w:rPr>
           <w:rFonts w:ascii="Open Sans" w:hAnsi="Open Sans" w:cs="Open Sans" w:hint="eastAsia"/>
@@ -8262,7 +7500,6 @@
         </w:rPr>
         <w:t>Upper Bound (</w:t>
       </w:r>
-      <w:proofErr w:type="spellStart"/>
       <w:r>
         <w:rPr>
           <w:rFonts w:ascii="Open Sans" w:hAnsi="Open Sans" w:cs="Open Sans" w:hint="eastAsia"/>
@@ -8271,7 +7508,6 @@
         </w:rPr>
         <w:t>어퍼</w:t>
       </w:r>
-      <w:proofErr w:type="spellEnd"/>
       <w:r>
         <w:rPr>
           <w:rFonts w:ascii="Open Sans" w:hAnsi="Open Sans" w:cs="Open Sans" w:hint="eastAsia"/>
@@ -8385,6 +7621,7 @@
         <w:rPr>
           <w:rFonts w:hint="eastAsia"/>
         </w:rPr>
+        <w:lastRenderedPageBreak/>
         <w:t>U</w:t>
       </w:r>
       <w:r>
@@ -8633,21 +7870,7 @@
         <w:rPr>
           <w:rFonts w:hint="eastAsia"/>
         </w:rPr>
-        <w:t xml:space="preserve">분할정복과 </w:t>
-      </w:r>
-      <w:proofErr w:type="spellStart"/>
-      <w:r>
-        <w:rPr>
-          <w:rFonts w:hint="eastAsia"/>
-        </w:rPr>
-        <w:t>모듈러</w:t>
-      </w:r>
-      <w:proofErr w:type="spellEnd"/>
-      <w:r>
-        <w:rPr>
-          <w:rFonts w:hint="eastAsia"/>
-        </w:rPr>
-        <w:t xml:space="preserve"> 연산의 분배법칙을 활용하여 지수가 큰 거듭제곱문제 해결</w:t>
+        <w:t>분할정복과 모듈러 연산의 분배법칙을 활용하여 지수가 큰 거듭제곱문제 해결</w:t>
       </w:r>
     </w:p>
     <w:p>
@@ -8998,21 +8221,7 @@
         <w:rPr>
           <w:rFonts w:hint="eastAsia"/>
         </w:rPr>
-        <w:t xml:space="preserve">최대 </w:t>
-      </w:r>
-      <w:proofErr w:type="spellStart"/>
-      <w:r>
-        <w:rPr>
-          <w:rFonts w:hint="eastAsia"/>
-        </w:rPr>
-        <w:t>힙</w:t>
-      </w:r>
-      <w:proofErr w:type="spellEnd"/>
-      <w:r>
-        <w:rPr>
-          <w:rFonts w:hint="eastAsia"/>
-        </w:rPr>
-        <w:t xml:space="preserve"> </w:t>
+        <w:t xml:space="preserve">최대 힙 </w:t>
       </w:r>
       <w:r>
         <w:t>(S2)</w:t>
@@ -9040,21 +8249,7 @@
         <w:rPr>
           <w:rFonts w:hint="eastAsia"/>
         </w:rPr>
-        <w:t xml:space="preserve">최소 </w:t>
-      </w:r>
-      <w:proofErr w:type="spellStart"/>
-      <w:r>
-        <w:rPr>
-          <w:rFonts w:hint="eastAsia"/>
-        </w:rPr>
-        <w:t>힙</w:t>
-      </w:r>
-      <w:proofErr w:type="spellEnd"/>
-      <w:r>
-        <w:rPr>
-          <w:rFonts w:hint="eastAsia"/>
-        </w:rPr>
-        <w:t xml:space="preserve"> </w:t>
+        <w:t xml:space="preserve">최소 힙 </w:t>
       </w:r>
       <w:r>
         <w:t>(S2)</w:t>
@@ -9071,28 +8266,13 @@
         <w:ind w:leftChars="0"/>
       </w:pPr>
       <w:r>
-        <w:lastRenderedPageBreak/>
         <w:t xml:space="preserve">11286 </w:t>
       </w:r>
       <w:r>
         <w:rPr>
           <w:rFonts w:hint="eastAsia"/>
         </w:rPr>
-        <w:t xml:space="preserve">절댓값 </w:t>
-      </w:r>
-      <w:proofErr w:type="spellStart"/>
-      <w:r>
-        <w:rPr>
-          <w:rFonts w:hint="eastAsia"/>
-        </w:rPr>
-        <w:t>힙</w:t>
-      </w:r>
-      <w:proofErr w:type="spellEnd"/>
-      <w:r>
-        <w:rPr>
-          <w:rFonts w:hint="eastAsia"/>
-        </w:rPr>
-        <w:t xml:space="preserve"> </w:t>
+        <w:t xml:space="preserve">절댓값 힙 </w:t>
       </w:r>
       <w:r>
         <w:t>(S1)</w:t>
@@ -9111,19 +8291,11 @@
       <w:r>
         <w:t xml:space="preserve">11920 </w:t>
       </w:r>
-      <w:proofErr w:type="spellStart"/>
-      <w:r>
-        <w:rPr>
-          <w:rFonts w:hint="eastAsia"/>
-        </w:rPr>
-        <w:t>버블정렬</w:t>
-      </w:r>
-      <w:proofErr w:type="spellEnd"/>
-      <w:r>
-        <w:rPr>
-          <w:rFonts w:hint="eastAsia"/>
-        </w:rPr>
-        <w:t xml:space="preserve"> </w:t>
+      <w:r>
+        <w:rPr>
+          <w:rFonts w:hint="eastAsia"/>
+        </w:rPr>
+        <w:t xml:space="preserve">버블정렬 </w:t>
       </w:r>
       <w:r>
         <w:t>(</w:t>
@@ -9374,7 +8546,6 @@
       <w:r>
         <w:t xml:space="preserve"> </w:t>
       </w:r>
-      <w:proofErr w:type="spellStart"/>
       <w:r>
         <w:rPr>
           <w:rFonts w:hint="eastAsia"/>
@@ -9384,7 +8555,6 @@
       <w:r>
         <w:t>fs</w:t>
       </w:r>
-      <w:proofErr w:type="spellEnd"/>
       <w:r>
         <w:rPr>
           <w:rFonts w:hint="eastAsia"/>
@@ -9413,13 +8583,8 @@
         <w:t>클래스,</w:t>
       </w:r>
       <w:r>
-        <w:t xml:space="preserve"> , </w:t>
-      </w:r>
-      <w:proofErr w:type="spellStart"/>
-      <w:r>
-        <w:t>bfs</w:t>
-      </w:r>
-      <w:proofErr w:type="spellEnd"/>
+        <w:t xml:space="preserve"> , bfs</w:t>
+      </w:r>
       <w:r>
         <w:rPr>
           <w:rFonts w:hint="eastAsia"/>
@@ -9553,7 +8718,6 @@
           <w:szCs w:val="48"/>
         </w:rPr>
       </w:pPr>
-      <w:proofErr w:type="spellStart"/>
       <w:r>
         <w:rPr>
           <w:rFonts w:hint="eastAsia"/>
@@ -9565,7 +8729,6 @@
         <w:lastRenderedPageBreak/>
         <w:t>헷갈리는거</w:t>
       </w:r>
-      <w:proofErr w:type="spellEnd"/>
     </w:p>
     <w:p>
       <w:pPr>
@@ -10106,20 +9269,8 @@
           <w:sz w:val="48"/>
           <w:szCs w:val="48"/>
         </w:rPr>
-        <w:t xml:space="preserve">유클리드 </w:t>
-      </w:r>
-      <w:proofErr w:type="spellStart"/>
-      <w:r>
-        <w:rPr>
-          <w:rFonts w:hint="eastAsia"/>
-          <w:b/>
-          <w:bCs/>
-          <w:sz w:val="48"/>
-          <w:szCs w:val="48"/>
-        </w:rPr>
-        <w:t>호제법</w:t>
-      </w:r>
-      <w:proofErr w:type="spellEnd"/>
+        <w:t>유클리드 호제법</w:t>
+      </w:r>
     </w:p>
     <w:p>
       <w:pPr>
@@ -10290,7 +9441,6 @@
         </w:rPr>
         <w:t xml:space="preserve">   </w:t>
       </w:r>
-      <w:proofErr w:type="spellStart"/>
       <w:r>
         <w:rPr>
           <w:rFonts w:hint="eastAsia"/>
@@ -10299,40 +9449,27 @@
           <w:sz w:val="48"/>
           <w:szCs w:val="48"/>
         </w:rPr>
-        <w:t>덱</w:t>
-      </w:r>
-      <w:proofErr w:type="spellEnd"/>
-      <w:r>
-        <w:rPr>
-          <w:rFonts w:hint="eastAsia"/>
+        <w:t>덱:</w:t>
+      </w:r>
+      <w:r>
+        <w:rPr>
           <w:b/>
           <w:bCs/>
           <w:sz w:val="48"/>
           <w:szCs w:val="48"/>
         </w:rPr>
-        <w:t>:</w:t>
-      </w:r>
-      <w:r>
-        <w:rPr>
+        <w:t xml:space="preserve"> </w:t>
+      </w:r>
+      <w:r>
+        <w:rPr>
+          <w:rFonts w:hint="eastAsia"/>
           <w:b/>
           <w:bCs/>
           <w:sz w:val="48"/>
           <w:szCs w:val="48"/>
         </w:rPr>
-        <w:t xml:space="preserve"> </w:t>
-      </w:r>
-      <w:proofErr w:type="spellStart"/>
-      <w:r>
-        <w:rPr>
-          <w:rFonts w:hint="eastAsia"/>
-          <w:b/>
-          <w:bCs/>
-          <w:sz w:val="48"/>
-          <w:szCs w:val="48"/>
-        </w:rPr>
         <w:t>둘다가능</w:t>
       </w:r>
-      <w:proofErr w:type="spellEnd"/>
       <w:r>
         <w:rPr>
           <w:b/>
@@ -10421,29 +9558,7 @@
           <w:sz w:val="36"/>
           <w:szCs w:val="36"/>
         </w:rPr>
-        <w:t xml:space="preserve">개를 선택하되 순서가 다르면 </w:t>
-      </w:r>
-      <w:proofErr w:type="spellStart"/>
-      <w:r>
-        <w:rPr>
-          <w:rFonts w:hint="eastAsia"/>
-          <w:b/>
-          <w:bCs/>
-          <w:sz w:val="36"/>
-          <w:szCs w:val="36"/>
-        </w:rPr>
-        <w:t>다른경우임</w:t>
-      </w:r>
-      <w:proofErr w:type="spellEnd"/>
-      <w:r>
-        <w:rPr>
-          <w:rFonts w:hint="eastAsia"/>
-          <w:b/>
-          <w:bCs/>
-          <w:sz w:val="36"/>
-          <w:szCs w:val="36"/>
-        </w:rPr>
-        <w:t>)</w:t>
+        <w:t>개를 선택하되 순서가 다르면 다른경우임)</w:t>
       </w:r>
     </w:p>
     <w:sectPr>

</xml_diff>

<commit_message>
Q13987 Six Sides (Probability Theory, Bronze 2) added
</commit_message>
<xml_diff>
--- a/알고리즘 가이드라인.docx
+++ b/알고리즘 가이드라인.docx
@@ -85,7 +85,15 @@
         <w:ind w:leftChars="0" w:left="760"/>
       </w:pPr>
       <w:r>
-        <w:t>C++ cout 출력 자릿수 지정</w:t>
+        <w:t xml:space="preserve">C++ </w:t>
+      </w:r>
+      <w:proofErr w:type="spellStart"/>
+      <w:r>
+        <w:t>cout</w:t>
+      </w:r>
+      <w:proofErr w:type="spellEnd"/>
+      <w:r>
+        <w:t xml:space="preserve"> 출력 자릿수 지정</w:t>
       </w:r>
     </w:p>
     <w:p>
@@ -313,14 +321,24 @@
         <w:pStyle w:val="a3"/>
         <w:ind w:leftChars="0" w:left="760"/>
       </w:pPr>
+      <w:proofErr w:type="spellStart"/>
       <w:r>
         <w:rPr>
           <w:rFonts w:hint="eastAsia"/>
         </w:rPr>
         <w:t>출력문</w:t>
       </w:r>
-      <w:r>
-        <w:t xml:space="preserve"> (write, printf)</w:t>
+      <w:proofErr w:type="spellEnd"/>
+      <w:r>
+        <w:t xml:space="preserve"> (write, </w:t>
+      </w:r>
+      <w:proofErr w:type="spellStart"/>
+      <w:r>
+        <w:t>printf</w:t>
+      </w:r>
+      <w:proofErr w:type="spellEnd"/>
+      <w:r>
+        <w:t>)</w:t>
       </w:r>
     </w:p>
     <w:p>
@@ -385,7 +403,15 @@
         <w:ind w:leftChars="0"/>
       </w:pPr>
       <w:r>
-        <w:t>2439 별찍기 – 2</w:t>
+        <w:t xml:space="preserve">2439 </w:t>
+      </w:r>
+      <w:proofErr w:type="spellStart"/>
+      <w:r>
+        <w:t>별찍기</w:t>
+      </w:r>
+      <w:proofErr w:type="spellEnd"/>
+      <w:r>
+        <w:t xml:space="preserve"> – 2</w:t>
       </w:r>
       <w:r>
         <w:t xml:space="preserve"> (B4)</w:t>
@@ -396,15 +422,22 @@
         <w:pStyle w:val="a3"/>
         <w:ind w:leftChars="0" w:left="760"/>
       </w:pPr>
+      <w:proofErr w:type="spellStart"/>
       <w:r>
         <w:rPr>
           <w:rFonts w:hint="eastAsia"/>
         </w:rPr>
         <w:t>반복문</w:t>
       </w:r>
-      <w:r>
-        <w:t xml:space="preserve"> 내의 반복문</w:t>
-      </w:r>
+      <w:proofErr w:type="spellEnd"/>
+      <w:r>
+        <w:t xml:space="preserve"> 내의 </w:t>
+      </w:r>
+      <w:proofErr w:type="spellStart"/>
+      <w:r>
+        <w:t>반복문</w:t>
+      </w:r>
+      <w:proofErr w:type="spellEnd"/>
     </w:p>
     <w:p>
       <w:pPr>
@@ -455,8 +488,29 @@
         <w:pStyle w:val="a3"/>
         <w:ind w:leftChars="0" w:left="760"/>
       </w:pPr>
-      <w:r>
-        <w:t>stoi ( C++에서 string -&gt; int 형변환 )</w:t>
+      <w:proofErr w:type="spellStart"/>
+      <w:r>
+        <w:t>stoi</w:t>
+      </w:r>
+      <w:proofErr w:type="spellEnd"/>
+      <w:r>
+        <w:t xml:space="preserve"> </w:t>
+      </w:r>
+      <w:proofErr w:type="gramStart"/>
+      <w:r>
+        <w:t>( C++</w:t>
+      </w:r>
+      <w:proofErr w:type="gramEnd"/>
+      <w:r>
+        <w:t xml:space="preserve">에서 string -&gt; int </w:t>
+      </w:r>
+      <w:proofErr w:type="spellStart"/>
+      <w:r>
+        <w:t>형변환</w:t>
+      </w:r>
+      <w:proofErr w:type="spellEnd"/>
+      <w:r>
+        <w:t xml:space="preserve"> )</w:t>
       </w:r>
     </w:p>
     <w:p>
@@ -523,12 +577,14 @@
         <w:pStyle w:val="a3"/>
         <w:ind w:leftChars="0" w:left="760"/>
       </w:pPr>
+      <w:proofErr w:type="spellStart"/>
       <w:r>
         <w:rPr>
           <w:rFonts w:hint="eastAsia"/>
         </w:rPr>
         <w:t>반복문</w:t>
       </w:r>
+      <w:proofErr w:type="spellEnd"/>
       <w:r>
         <w:t xml:space="preserve"> (for, while)</w:t>
       </w:r>
@@ -567,16 +623,40 @@
         <w:ind w:leftChars="0" w:left="760"/>
       </w:pPr>
       <w:r>
-        <w:t>JAVA: Integer.parseInt를 활용한 16진수 string -&gt; 10진수 int 변환</w:t>
-      </w:r>
-    </w:p>
-    <w:p>
-      <w:pPr>
-        <w:pStyle w:val="a3"/>
-        <w:ind w:leftChars="0" w:left="760"/>
-      </w:pPr>
-      <w:r>
-        <w:t>C++: const (상수), *(포인터), strtol ( n진수 string -&gt; 10진수 long 변환)</w:t>
+        <w:t xml:space="preserve">JAVA: </w:t>
+      </w:r>
+      <w:proofErr w:type="spellStart"/>
+      <w:r>
+        <w:t>Integer.parseInt</w:t>
+      </w:r>
+      <w:proofErr w:type="spellEnd"/>
+      <w:r>
+        <w:t>를 활용한 16진수 string -&gt; 10진수 int 변환</w:t>
+      </w:r>
+    </w:p>
+    <w:p>
+      <w:pPr>
+        <w:pStyle w:val="a3"/>
+        <w:ind w:leftChars="0" w:left="760"/>
+      </w:pPr>
+      <w:r>
+        <w:t xml:space="preserve">C++: const (상수), *(포인터), </w:t>
+      </w:r>
+      <w:proofErr w:type="spellStart"/>
+      <w:r>
+        <w:t>strtol</w:t>
+      </w:r>
+      <w:proofErr w:type="spellEnd"/>
+      <w:r>
+        <w:t xml:space="preserve"> </w:t>
+      </w:r>
+      <w:proofErr w:type="gramStart"/>
+      <w:r>
+        <w:t>( n</w:t>
+      </w:r>
+      <w:proofErr w:type="gramEnd"/>
+      <w:r>
+        <w:t>진수 string -&gt; 10진수 long 변환)</w:t>
       </w:r>
     </w:p>
     <w:p>
@@ -634,7 +714,15 @@
         <w:t>,</w:t>
       </w:r>
       <w:r>
-        <w:t xml:space="preserve"> C++ : </w:t>
+        <w:t xml:space="preserve"> </w:t>
+      </w:r>
+      <w:proofErr w:type="gramStart"/>
+      <w:r>
+        <w:t>C++ :</w:t>
+      </w:r>
+      <w:proofErr w:type="gramEnd"/>
+      <w:r>
+        <w:t xml:space="preserve"> </w:t>
       </w:r>
       <w:r>
         <w:rPr>
@@ -698,16 +786,72 @@
         <w:ind w:leftChars="0" w:left="760"/>
       </w:pPr>
       <w:r>
-        <w:t>JAVA: 날짜출력 (LocalDateTime, DateTimeFormatter)</w:t>
-      </w:r>
-    </w:p>
-    <w:p>
-      <w:pPr>
-        <w:pStyle w:val="a3"/>
-        <w:ind w:leftChars="0" w:left="760"/>
-      </w:pPr>
-      <w:r>
-        <w:t>C++: 날짜출력 (time(), localtime(), tm), 구조체, 구조체 포인터, cout 자릿수지정 ( cout.width(), cout.fill() )</w:t>
+        <w:t>JAVA: 날짜출력 (</w:t>
+      </w:r>
+      <w:proofErr w:type="spellStart"/>
+      <w:r>
+        <w:t>LocalDateTime</w:t>
+      </w:r>
+      <w:proofErr w:type="spellEnd"/>
+      <w:r>
+        <w:t xml:space="preserve">, </w:t>
+      </w:r>
+      <w:proofErr w:type="spellStart"/>
+      <w:r>
+        <w:t>DateTimeFormatter</w:t>
+      </w:r>
+      <w:proofErr w:type="spellEnd"/>
+      <w:r>
+        <w:t>)</w:t>
+      </w:r>
+    </w:p>
+    <w:p>
+      <w:pPr>
+        <w:pStyle w:val="a3"/>
+        <w:ind w:leftChars="0" w:left="760"/>
+      </w:pPr>
+      <w:r>
+        <w:t xml:space="preserve">C++: 날짜출력 (time(), </w:t>
+      </w:r>
+      <w:proofErr w:type="spellStart"/>
+      <w:r>
+        <w:t>localtime</w:t>
+      </w:r>
+      <w:proofErr w:type="spellEnd"/>
+      <w:r>
+        <w:t xml:space="preserve">(), tm), 구조체, 구조체 포인터, </w:t>
+      </w:r>
+      <w:proofErr w:type="spellStart"/>
+      <w:r>
+        <w:t>cout</w:t>
+      </w:r>
+      <w:proofErr w:type="spellEnd"/>
+      <w:r>
+        <w:t xml:space="preserve"> 자릿수지정 </w:t>
+      </w:r>
+      <w:proofErr w:type="gramStart"/>
+      <w:r>
+        <w:t xml:space="preserve">( </w:t>
+      </w:r>
+      <w:proofErr w:type="spellStart"/>
+      <w:r>
+        <w:t>cout</w:t>
+      </w:r>
+      <w:proofErr w:type="gramEnd"/>
+      <w:r>
+        <w:t>.width</w:t>
+      </w:r>
+      <w:proofErr w:type="spellEnd"/>
+      <w:r>
+        <w:t xml:space="preserve">(), </w:t>
+      </w:r>
+      <w:proofErr w:type="spellStart"/>
+      <w:r>
+        <w:t>cout.fill</w:t>
+      </w:r>
+      <w:proofErr w:type="spellEnd"/>
+      <w:r>
+        <w:t>() )</w:t>
       </w:r>
     </w:p>
     <w:p>
@@ -732,8 +876,16 @@
         <w:rPr>
           <w:rFonts w:hint="eastAsia"/>
         </w:rPr>
-        <w:t>부녀회장이 될테야</w:t>
-      </w:r>
+        <w:t xml:space="preserve">부녀회장이 </w:t>
+      </w:r>
+      <w:proofErr w:type="spellStart"/>
+      <w:r>
+        <w:rPr>
+          <w:rFonts w:hint="eastAsia"/>
+        </w:rPr>
+        <w:t>될테야</w:t>
+      </w:r>
+      <w:proofErr w:type="spellEnd"/>
       <w:r>
         <w:rPr>
           <w:rFonts w:hint="eastAsia"/>
@@ -800,8 +952,13 @@
       </w:pPr>
       <w:r>
         <w:lastRenderedPageBreak/>
-        <w:t>C++에서 문자열 토큰화하기</w:t>
-      </w:r>
+        <w:t xml:space="preserve">C++에서 문자열 </w:t>
+      </w:r>
+      <w:proofErr w:type="spellStart"/>
+      <w:r>
+        <w:t>토큰화하기</w:t>
+      </w:r>
+      <w:proofErr w:type="spellEnd"/>
     </w:p>
     <w:p>
       <w:pPr>
@@ -881,8 +1038,18 @@
         </w:rPr>
         <w:t xml:space="preserve">제곱구하기 </w:t>
       </w:r>
-      <w:r>
-        <w:t>( Math.pow() )</w:t>
+      <w:proofErr w:type="gramStart"/>
+      <w:r>
+        <w:t xml:space="preserve">( </w:t>
+      </w:r>
+      <w:proofErr w:type="spellStart"/>
+      <w:r>
+        <w:t>Math.pow</w:t>
+      </w:r>
+      <w:proofErr w:type="spellEnd"/>
+      <w:proofErr w:type="gramEnd"/>
+      <w:r>
+        <w:t>() )</w:t>
       </w:r>
     </w:p>
     <w:p>
@@ -942,11 +1109,19 @@
       <w:r>
         <w:t>(</w:t>
       </w:r>
-      <w:r>
-        <w:rPr>
-          <w:rFonts w:hint="eastAsia"/>
-        </w:rPr>
-        <w:t>문제해결력)</w:t>
+      <w:proofErr w:type="spellStart"/>
+      <w:r>
+        <w:rPr>
+          <w:rFonts w:hint="eastAsia"/>
+        </w:rPr>
+        <w:t>문제해결력</w:t>
+      </w:r>
+      <w:proofErr w:type="spellEnd"/>
+      <w:r>
+        <w:rPr>
+          <w:rFonts w:hint="eastAsia"/>
+        </w:rPr>
+        <w:t>)</w:t>
       </w:r>
     </w:p>
     <w:p>
@@ -997,11 +1172,19 @@
         <w:pStyle w:val="a3"/>
         <w:ind w:leftChars="0" w:left="760"/>
       </w:pPr>
-      <w:r>
-        <w:rPr>
-          <w:rFonts w:hint="eastAsia"/>
-        </w:rPr>
-        <w:t>해시맵,</w:t>
+      <w:proofErr w:type="spellStart"/>
+      <w:r>
+        <w:rPr>
+          <w:rFonts w:hint="eastAsia"/>
+        </w:rPr>
+        <w:t>해시맵</w:t>
+      </w:r>
+      <w:proofErr w:type="spellEnd"/>
+      <w:r>
+        <w:rPr>
+          <w:rFonts w:hint="eastAsia"/>
+        </w:rPr>
+        <w:t>,</w:t>
       </w:r>
       <w:r>
         <w:t xml:space="preserve"> Call by Reference, Swap </w:t>
@@ -1175,7 +1358,15 @@
         <w:t>입력문</w:t>
       </w:r>
       <w:r>
-        <w:t xml:space="preserve"> (scanner, scanf)</w:t>
+        <w:t xml:space="preserve"> (scanner, </w:t>
+      </w:r>
+      <w:proofErr w:type="spellStart"/>
+      <w:r>
+        <w:t>scanf</w:t>
+      </w:r>
+      <w:proofErr w:type="spellEnd"/>
+      <w:r>
+        <w:t>)</w:t>
       </w:r>
     </w:p>
     <w:p>
@@ -1190,16 +1381,53 @@
         <w:t>버퍼를</w:t>
       </w:r>
       <w:r>
-        <w:t xml:space="preserve"> 이용한 입/출력 (BufferedReader, BufferedWriter) </w:t>
-      </w:r>
-    </w:p>
-    <w:p>
-      <w:pPr>
-        <w:pStyle w:val="a3"/>
-        <w:ind w:leftChars="0" w:left="760"/>
-      </w:pPr>
-      <w:r>
-        <w:t>C++에서의 표준 입출력 (iostream -&gt; cin / cout)</w:t>
+        <w:t xml:space="preserve"> 이용한 입/출력 (</w:t>
+      </w:r>
+      <w:proofErr w:type="spellStart"/>
+      <w:r>
+        <w:t>BufferedReader</w:t>
+      </w:r>
+      <w:proofErr w:type="spellEnd"/>
+      <w:r>
+        <w:t xml:space="preserve">, </w:t>
+      </w:r>
+      <w:proofErr w:type="spellStart"/>
+      <w:r>
+        <w:t>BufferedWriter</w:t>
+      </w:r>
+      <w:proofErr w:type="spellEnd"/>
+      <w:r>
+        <w:t xml:space="preserve">) </w:t>
+      </w:r>
+    </w:p>
+    <w:p>
+      <w:pPr>
+        <w:pStyle w:val="a3"/>
+        <w:ind w:leftChars="0" w:left="760"/>
+      </w:pPr>
+      <w:r>
+        <w:t xml:space="preserve">C++에서의 표준 입출력 (iostream -&gt; </w:t>
+      </w:r>
+      <w:proofErr w:type="spellStart"/>
+      <w:proofErr w:type="gramStart"/>
+      <w:r>
+        <w:t>cin</w:t>
+      </w:r>
+      <w:proofErr w:type="spellEnd"/>
+      <w:r>
+        <w:t xml:space="preserve"> /</w:t>
+      </w:r>
+      <w:proofErr w:type="gramEnd"/>
+      <w:r>
+        <w:t xml:space="preserve"> </w:t>
+      </w:r>
+      <w:proofErr w:type="spellStart"/>
+      <w:r>
+        <w:t>cout</w:t>
+      </w:r>
+      <w:proofErr w:type="spellEnd"/>
+      <w:r>
+        <w:t>)</w:t>
       </w:r>
     </w:p>
     <w:p/>
@@ -1213,7 +1441,15 @@
         <w:ind w:leftChars="0"/>
       </w:pPr>
       <w:r>
-        <w:t xml:space="preserve"> 10950  A+B – 3 (B5)</w:t>
+        <w:t xml:space="preserve"> </w:t>
+      </w:r>
+      <w:proofErr w:type="gramStart"/>
+      <w:r>
+        <w:t>10950  A</w:t>
+      </w:r>
+      <w:proofErr w:type="gramEnd"/>
+      <w:r>
+        <w:t>+B – 3 (B5)</w:t>
       </w:r>
     </w:p>
     <w:p>
@@ -1299,16 +1535,85 @@
       </w:pPr>
       <w:r>
         <w:lastRenderedPageBreak/>
-        <w:t>int -&gt; string 형변환 (java: String.valueOf) , char -&gt; int 형변환 (java: Character.getNumericValue)</w:t>
-      </w:r>
-    </w:p>
-    <w:p>
-      <w:pPr>
-        <w:pStyle w:val="a3"/>
-        <w:ind w:leftChars="0" w:left="760"/>
-      </w:pPr>
-      <w:r>
-        <w:t>C++에서 for ( char : string ) 형태의 반복문 활용, 숫자형 -&gt; string 형변환 ( to_string() ), ASCII코드를 활용한 char -&gt; int 형변환</w:t>
+        <w:t xml:space="preserve">int -&gt; string </w:t>
+      </w:r>
+      <w:proofErr w:type="spellStart"/>
+      <w:r>
+        <w:t>형변환</w:t>
+      </w:r>
+      <w:proofErr w:type="spellEnd"/>
+      <w:r>
+        <w:t xml:space="preserve"> (java: </w:t>
+      </w:r>
+      <w:proofErr w:type="spellStart"/>
+      <w:r>
+        <w:t>String.valueOf</w:t>
+      </w:r>
+      <w:proofErr w:type="spellEnd"/>
+      <w:proofErr w:type="gramStart"/>
+      <w:r>
+        <w:t>) ,</w:t>
+      </w:r>
+      <w:proofErr w:type="gramEnd"/>
+      <w:r>
+        <w:t xml:space="preserve"> char -&gt; int </w:t>
+      </w:r>
+      <w:proofErr w:type="spellStart"/>
+      <w:r>
+        <w:t>형변환</w:t>
+      </w:r>
+      <w:proofErr w:type="spellEnd"/>
+      <w:r>
+        <w:t xml:space="preserve"> (java: </w:t>
+      </w:r>
+      <w:proofErr w:type="spellStart"/>
+      <w:r>
+        <w:t>Character.getNumericValue</w:t>
+      </w:r>
+      <w:proofErr w:type="spellEnd"/>
+      <w:r>
+        <w:t>)</w:t>
+      </w:r>
+    </w:p>
+    <w:p>
+      <w:pPr>
+        <w:pStyle w:val="a3"/>
+        <w:ind w:leftChars="0" w:left="760"/>
+      </w:pPr>
+      <w:r>
+        <w:t xml:space="preserve">C++에서 for </w:t>
+      </w:r>
+      <w:proofErr w:type="gramStart"/>
+      <w:r>
+        <w:t>( char</w:t>
+      </w:r>
+      <w:proofErr w:type="gramEnd"/>
+      <w:r>
+        <w:t xml:space="preserve"> : string ) 형태의 </w:t>
+      </w:r>
+      <w:proofErr w:type="spellStart"/>
+      <w:r>
+        <w:t>반복문</w:t>
+      </w:r>
+      <w:proofErr w:type="spellEnd"/>
+      <w:r>
+        <w:t xml:space="preserve"> 활용, 숫자형 -&gt; string </w:t>
+      </w:r>
+      <w:proofErr w:type="spellStart"/>
+      <w:r>
+        <w:t>형변환</w:t>
+      </w:r>
+      <w:proofErr w:type="spellEnd"/>
+      <w:r>
+        <w:t xml:space="preserve"> ( </w:t>
+      </w:r>
+      <w:proofErr w:type="spellStart"/>
+      <w:r>
+        <w:t>to_string</w:t>
+      </w:r>
+      <w:proofErr w:type="spellEnd"/>
+      <w:r>
+        <w:t>() ), ASCII코드를 활용한 char -&gt; int 형변환</w:t>
       </w:r>
     </w:p>
     <w:p/>
@@ -1348,8 +1653,21 @@
         <w:pStyle w:val="a3"/>
         <w:ind w:leftChars="0" w:left="760"/>
       </w:pPr>
-      <w:r>
-        <w:t>c++: float, c언어에서 split() 구현, getline(): 공백포함한 문자열 입력</w:t>
+      <w:proofErr w:type="spellStart"/>
+      <w:r>
+        <w:t>c++</w:t>
+      </w:r>
+      <w:proofErr w:type="spellEnd"/>
+      <w:r>
+        <w:t xml:space="preserve">: float, c언어에서 split() 구현, </w:t>
+      </w:r>
+      <w:proofErr w:type="spellStart"/>
+      <w:r>
+        <w:t>getline</w:t>
+      </w:r>
+      <w:proofErr w:type="spellEnd"/>
+      <w:r>
+        <w:t>(): 공백포함한 문자열 입력</w:t>
       </w:r>
     </w:p>
     <w:p>
@@ -1386,7 +1704,15 @@
         <w:ind w:leftChars="0" w:left="760"/>
       </w:pPr>
       <w:r>
-        <w:t xml:space="preserve">Java, c++: </w:t>
+        <w:t xml:space="preserve">Java, </w:t>
+      </w:r>
+      <w:proofErr w:type="spellStart"/>
+      <w:r>
+        <w:t>c++</w:t>
+      </w:r>
+      <w:proofErr w:type="spellEnd"/>
+      <w:r>
+        <w:t xml:space="preserve">: </w:t>
       </w:r>
       <w:r>
         <w:rPr>
@@ -1420,7 +1746,23 @@
         <w:ind w:leftChars="0"/>
       </w:pPr>
       <w:r>
-        <w:t xml:space="preserve"> 20499 Darius님 한타 안 함? (B4)</w:t>
+        <w:t xml:space="preserve"> 20499 </w:t>
+      </w:r>
+      <w:proofErr w:type="gramStart"/>
+      <w:r>
+        <w:t>Darius님</w:t>
+      </w:r>
+      <w:proofErr w:type="gramEnd"/>
+      <w:r>
+        <w:t xml:space="preserve"> </w:t>
+      </w:r>
+      <w:proofErr w:type="spellStart"/>
+      <w:r>
+        <w:t>한타</w:t>
+      </w:r>
+      <w:proofErr w:type="spellEnd"/>
+      <w:r>
+        <w:t xml:space="preserve"> 안 함? (B4)</w:t>
       </w:r>
     </w:p>
     <w:p>
@@ -1438,8 +1780,13 @@
         <w:t>s</w:t>
       </w:r>
       <w:r>
-        <w:t>plit 구현 (쉬운편</w:t>
-      </w:r>
+        <w:t>plit 구현 (</w:t>
+      </w:r>
+      <w:proofErr w:type="spellStart"/>
+      <w:r>
+        <w:t>쉬운편</w:t>
+      </w:r>
+      <w:proofErr w:type="spellEnd"/>
       <w:r>
         <w:rPr>
           <w:rFonts w:hint="eastAsia"/>
@@ -1463,8 +1810,13 @@
         <w:ind w:leftChars="0"/>
       </w:pPr>
       <w:r>
-        <w:t>5543 상근날드</w:t>
-      </w:r>
+        <w:t xml:space="preserve">5543 </w:t>
+      </w:r>
+      <w:proofErr w:type="spellStart"/>
+      <w:r>
+        <w:t>상근날드</w:t>
+      </w:r>
+      <w:proofErr w:type="spellEnd"/>
       <w:r>
         <w:rPr>
           <w:rFonts w:hint="eastAsia"/>
@@ -1518,7 +1870,15 @@
         <w:ind w:leftChars="0" w:left="760"/>
       </w:pPr>
       <w:r>
-        <w:t>JAVA, C++ 절대값 구하기 ( 메소드 abs() )</w:t>
+        <w:t xml:space="preserve">JAVA, C++ 절대값 구하기 </w:t>
+      </w:r>
+      <w:proofErr w:type="gramStart"/>
+      <w:r>
+        <w:t>( 메소드</w:t>
+      </w:r>
+      <w:proofErr w:type="gramEnd"/>
+      <w:r>
+        <w:t xml:space="preserve"> abs() )</w:t>
       </w:r>
     </w:p>
     <w:p>
@@ -1647,7 +2007,21 @@
         <w:rPr>
           <w:rFonts w:hint="eastAsia"/>
         </w:rPr>
-        <w:t>소수 자리수 고정</w:t>
+        <w:t xml:space="preserve">소수 </w:t>
+      </w:r>
+      <w:proofErr w:type="spellStart"/>
+      <w:r>
+        <w:rPr>
+          <w:rFonts w:hint="eastAsia"/>
+        </w:rPr>
+        <w:t>자리수</w:t>
+      </w:r>
+      <w:proofErr w:type="spellEnd"/>
+      <w:r>
+        <w:rPr>
+          <w:rFonts w:hint="eastAsia"/>
+        </w:rPr>
+        <w:t xml:space="preserve"> 고정</w:t>
       </w:r>
     </w:p>
     <w:p>
@@ -1721,25 +2095,54 @@
         <w:ind w:leftChars="0"/>
       </w:pPr>
       <w:r>
-        <w:t>10757 큰수 A+B (B5)</w:t>
-      </w:r>
-    </w:p>
-    <w:p>
-      <w:pPr>
-        <w:pStyle w:val="a3"/>
-        <w:ind w:leftChars="0" w:left="760"/>
-      </w:pPr>
-      <w:r>
-        <w:t>JAVA: BigInteger</w:t>
-      </w:r>
-    </w:p>
-    <w:p>
-      <w:pPr>
-        <w:pStyle w:val="a3"/>
-        <w:ind w:leftChars="0" w:left="760"/>
-      </w:pPr>
-      <w:r>
-        <w:t xml:space="preserve">C++: 숫자를 문자열 형태로 입력받아 연산하는 로직, push_back (문자열에 character 넣기) </w:t>
+        <w:t xml:space="preserve">10757 </w:t>
+      </w:r>
+      <w:proofErr w:type="spellStart"/>
+      <w:r>
+        <w:t>큰수</w:t>
+      </w:r>
+      <w:proofErr w:type="spellEnd"/>
+      <w:r>
+        <w:t xml:space="preserve"> A+B (B5)</w:t>
+      </w:r>
+    </w:p>
+    <w:p>
+      <w:pPr>
+        <w:pStyle w:val="a3"/>
+        <w:ind w:leftChars="0" w:left="760"/>
+      </w:pPr>
+      <w:r>
+        <w:t xml:space="preserve">JAVA: </w:t>
+      </w:r>
+      <w:proofErr w:type="spellStart"/>
+      <w:r>
+        <w:t>BigInteger</w:t>
+      </w:r>
+      <w:proofErr w:type="spellEnd"/>
+    </w:p>
+    <w:p>
+      <w:pPr>
+        <w:pStyle w:val="a3"/>
+        <w:ind w:leftChars="0" w:left="760"/>
+      </w:pPr>
+      <w:r>
+        <w:t xml:space="preserve">C++: 숫자를 문자열 형태로 </w:t>
+      </w:r>
+      <w:proofErr w:type="spellStart"/>
+      <w:r>
+        <w:t>입력받아</w:t>
+      </w:r>
+      <w:proofErr w:type="spellEnd"/>
+      <w:r>
+        <w:t xml:space="preserve"> 연산하는 로직, </w:t>
+      </w:r>
+      <w:proofErr w:type="spellStart"/>
+      <w:r>
+        <w:t>push_back</w:t>
+      </w:r>
+      <w:proofErr w:type="spellEnd"/>
+      <w:r>
+        <w:t xml:space="preserve"> (문자열에 character 넣기) </w:t>
       </w:r>
     </w:p>
     <w:p>
@@ -1815,11 +2218,19 @@
         <w:pStyle w:val="a3"/>
         <w:ind w:leftChars="0" w:left="760"/>
       </w:pPr>
-      <w:r>
-        <w:rPr>
-          <w:rFonts w:hint="eastAsia"/>
-        </w:rPr>
-        <w:t xml:space="preserve">큰수 더하기 </w:t>
+      <w:proofErr w:type="spellStart"/>
+      <w:r>
+        <w:rPr>
+          <w:rFonts w:hint="eastAsia"/>
+        </w:rPr>
+        <w:t>큰수</w:t>
+      </w:r>
+      <w:proofErr w:type="spellEnd"/>
+      <w:r>
+        <w:rPr>
+          <w:rFonts w:hint="eastAsia"/>
+        </w:rPr>
+        <w:t xml:space="preserve"> 더하기 </w:t>
       </w:r>
       <w:r>
         <w:t>(</w:t>
@@ -1879,11 +2290,19 @@
         <w:pStyle w:val="a3"/>
         <w:ind w:leftChars="0" w:left="760"/>
       </w:pPr>
-      <w:r>
-        <w:rPr>
-          <w:rFonts w:hint="eastAsia"/>
-        </w:rPr>
-        <w:t xml:space="preserve">큰수 더하기 응용하여 </w:t>
+      <w:proofErr w:type="spellStart"/>
+      <w:r>
+        <w:rPr>
+          <w:rFonts w:hint="eastAsia"/>
+        </w:rPr>
+        <w:t>큰수</w:t>
+      </w:r>
+      <w:proofErr w:type="spellEnd"/>
+      <w:r>
+        <w:rPr>
+          <w:rFonts w:hint="eastAsia"/>
+        </w:rPr>
+        <w:t xml:space="preserve"> 더하기 응용하여 </w:t>
       </w:r>
       <w:r>
         <w:t>C++</w:t>
@@ -1934,7 +2353,15 @@
         <w:ind w:leftChars="0"/>
       </w:pPr>
       <w:r>
-        <w:t xml:space="preserve"> 2338 긴자리 계산</w:t>
+        <w:t xml:space="preserve"> 2338 </w:t>
+      </w:r>
+      <w:proofErr w:type="spellStart"/>
+      <w:r>
+        <w:t>긴자리</w:t>
+      </w:r>
+      <w:proofErr w:type="spellEnd"/>
+      <w:r>
+        <w:t xml:space="preserve"> 계산</w:t>
       </w:r>
       <w:r>
         <w:rPr>
@@ -1952,7 +2379,15 @@
         <w:ind w:leftChars="0" w:left="760"/>
       </w:pPr>
       <w:r>
-        <w:t>JAVA: BIgInteger 연산</w:t>
+        <w:t xml:space="preserve">JAVA: </w:t>
+      </w:r>
+      <w:proofErr w:type="spellStart"/>
+      <w:r>
+        <w:t>BIgInteger</w:t>
+      </w:r>
+      <w:proofErr w:type="spellEnd"/>
+      <w:r>
+        <w:t xml:space="preserve"> 연산</w:t>
       </w:r>
     </w:p>
     <w:p>
@@ -1982,11 +2417,19 @@
       <w:r>
         <w:t xml:space="preserve">1676 </w:t>
       </w:r>
-      <w:r>
-        <w:rPr>
-          <w:rFonts w:hint="eastAsia"/>
-        </w:rPr>
-        <w:t xml:space="preserve">팩토리얼 </w:t>
+      <w:proofErr w:type="spellStart"/>
+      <w:r>
+        <w:rPr>
+          <w:rFonts w:hint="eastAsia"/>
+        </w:rPr>
+        <w:t>팩토리얼</w:t>
+      </w:r>
+      <w:proofErr w:type="spellEnd"/>
+      <w:r>
+        <w:rPr>
+          <w:rFonts w:hint="eastAsia"/>
+        </w:rPr>
+        <w:t xml:space="preserve"> </w:t>
       </w:r>
       <w:r>
         <w:t>0</w:t>
@@ -2231,6 +2674,7 @@
         </w:rPr>
         <w:t xml:space="preserve"> </w:t>
       </w:r>
+      <w:proofErr w:type="spellStart"/>
       <w:r>
         <w:rPr>
           <w:rFonts w:ascii="Open Sans" w:hAnsi="Open Sans" w:cs="Open Sans" w:hint="eastAsia"/>
@@ -2239,6 +2683,7 @@
         </w:rPr>
         <w:t>조합론</w:t>
       </w:r>
+      <w:proofErr w:type="spellEnd"/>
       <w:r>
         <w:rPr>
           <w:rFonts w:ascii="Open Sans" w:hAnsi="Open Sans" w:cs="Open Sans" w:hint="eastAsia"/>
@@ -2323,6 +2768,7 @@
           <w:szCs w:val="20"/>
         </w:rPr>
       </w:pPr>
+      <w:proofErr w:type="spellStart"/>
       <w:r>
         <w:rPr>
           <w:rFonts w:ascii="Open Sans" w:hAnsi="Open Sans" w:cs="Open Sans" w:hint="eastAsia"/>
@@ -2331,6 +2777,7 @@
         </w:rPr>
         <w:t>모듈러</w:t>
       </w:r>
+      <w:proofErr w:type="spellEnd"/>
       <w:r>
         <w:rPr>
           <w:rFonts w:ascii="Open Sans" w:hAnsi="Open Sans" w:cs="Open Sans" w:hint="eastAsia"/>
@@ -2373,9 +2820,6 @@
           <w:numId w:val="35"/>
         </w:numPr>
         <w:ind w:leftChars="0"/>
-        <w:rPr>
-          <w:rFonts w:hint="eastAsia"/>
-        </w:rPr>
       </w:pPr>
       <w:r>
         <w:rPr>
@@ -2687,7 +3131,21 @@
         <w:rPr>
           <w:rFonts w:hint="eastAsia"/>
         </w:rPr>
-        <w:t xml:space="preserve">카드 역배치 </w:t>
+        <w:t xml:space="preserve">카드 </w:t>
+      </w:r>
+      <w:proofErr w:type="spellStart"/>
+      <w:r>
+        <w:rPr>
+          <w:rFonts w:hint="eastAsia"/>
+        </w:rPr>
+        <w:t>역배치</w:t>
+      </w:r>
+      <w:proofErr w:type="spellEnd"/>
+      <w:r>
+        <w:rPr>
+          <w:rFonts w:hint="eastAsia"/>
+        </w:rPr>
+        <w:t xml:space="preserve"> </w:t>
       </w:r>
       <w:r>
         <w:t>(B2)</w:t>
@@ -2799,20 +3257,36 @@
         <w:pStyle w:val="a3"/>
         <w:ind w:leftChars="0" w:left="760"/>
       </w:pPr>
-      <w:r>
-        <w:rPr>
-          <w:rFonts w:hint="eastAsia"/>
-        </w:rPr>
-        <w:t>해싱,</w:t>
+      <w:proofErr w:type="spellStart"/>
+      <w:r>
+        <w:rPr>
+          <w:rFonts w:hint="eastAsia"/>
+        </w:rPr>
+        <w:t>해싱</w:t>
+      </w:r>
+      <w:proofErr w:type="spellEnd"/>
+      <w:r>
+        <w:rPr>
+          <w:rFonts w:hint="eastAsia"/>
+        </w:rPr>
+        <w:t>,</w:t>
       </w:r>
       <w:r>
         <w:t xml:space="preserve"> </w:t>
       </w:r>
-      <w:r>
-        <w:rPr>
-          <w:rFonts w:hint="eastAsia"/>
-        </w:rPr>
-        <w:t xml:space="preserve">모듈러 연산의 성질 </w:t>
+      <w:proofErr w:type="spellStart"/>
+      <w:r>
+        <w:rPr>
+          <w:rFonts w:hint="eastAsia"/>
+        </w:rPr>
+        <w:t>모듈러</w:t>
+      </w:r>
+      <w:proofErr w:type="spellEnd"/>
+      <w:r>
+        <w:rPr>
+          <w:rFonts w:hint="eastAsia"/>
+        </w:rPr>
+        <w:t xml:space="preserve"> 연산의 성질 </w:t>
       </w:r>
     </w:p>
     <w:p/>
@@ -2904,10 +3378,245 @@
     </w:p>
     <w:p/>
     <w:p>
+      <w:pPr>
+        <w:widowControl/>
+        <w:wordWrap/>
+        <w:autoSpaceDE/>
+        <w:autoSpaceDN/>
+        <w:spacing w:after="300"/>
+        <w:rPr>
+          <w:rFonts w:ascii="Open Sans" w:hAnsi="Open Sans" w:cs="Open Sans"/>
+          <w:color w:val="333333"/>
+          <w:szCs w:val="20"/>
+        </w:rPr>
+      </w:pPr>
+      <w:r>
+        <w:rPr>
+          <w:rFonts w:hint="eastAsia"/>
+        </w:rPr>
+        <w:t>-</w:t>
+      </w:r>
+      <w:r>
+        <w:t>--------------------------------</w:t>
+      </w:r>
+      <w:hyperlink r:id="rId17" w:history="1">
+        <w:r>
+          <w:rPr>
+            <w:rStyle w:val="a6"/>
+            <w:rFonts w:ascii="Open Sans" w:hAnsi="Open Sans" w:cs="Open Sans"/>
+            <w:color w:val="0076C0"/>
+            <w:szCs w:val="20"/>
+          </w:rPr>
+          <w:t>Probability Theory</w:t>
+        </w:r>
+      </w:hyperlink>
+      <w:r>
+        <w:rPr>
+          <w:rFonts w:ascii="Open Sans" w:hAnsi="Open Sans" w:cs="Open Sans"/>
+          <w:color w:val="333333"/>
+          <w:szCs w:val="20"/>
+        </w:rPr>
+        <w:t>----------------------------</w:t>
+      </w:r>
+    </w:p>
+    <w:p>
+      <w:pPr>
+        <w:widowControl/>
+        <w:wordWrap/>
+        <w:autoSpaceDE/>
+        <w:autoSpaceDN/>
+        <w:spacing w:after="300"/>
+        <w:rPr>
+          <w:rFonts w:ascii="Open Sans" w:hAnsi="Open Sans" w:cs="Open Sans"/>
+          <w:b/>
+          <w:bCs/>
+          <w:color w:val="333333"/>
+          <w:szCs w:val="20"/>
+        </w:rPr>
+      </w:pPr>
+      <w:r>
+        <w:rPr>
+          <w:rFonts w:ascii="Open Sans" w:hAnsi="Open Sans" w:cs="Open Sans" w:hint="eastAsia"/>
+          <w:b/>
+          <w:bCs/>
+          <w:color w:val="333333"/>
+          <w:szCs w:val="20"/>
+        </w:rPr>
+        <w:t>A</w:t>
+      </w:r>
+      <w:r>
+        <w:rPr>
+          <w:rFonts w:ascii="Open Sans" w:hAnsi="Open Sans" w:cs="Open Sans"/>
+          <w:b/>
+          <w:bCs/>
+          <w:color w:val="333333"/>
+          <w:szCs w:val="20"/>
+        </w:rPr>
+        <w:t>VG: Bronze 2</w:t>
+      </w:r>
+    </w:p>
+    <w:p>
+      <w:pPr>
+        <w:pStyle w:val="a3"/>
+        <w:widowControl/>
+        <w:numPr>
+          <w:ilvl w:val="0"/>
+          <w:numId w:val="38"/>
+        </w:numPr>
+        <w:wordWrap/>
+        <w:autoSpaceDE/>
+        <w:autoSpaceDN/>
+        <w:spacing w:after="300"/>
+        <w:ind w:leftChars="0"/>
+        <w:rPr>
+          <w:rFonts w:ascii="Open Sans" w:hAnsi="Open Sans" w:cs="Open Sans"/>
+          <w:color w:val="333333"/>
+          <w:szCs w:val="20"/>
+        </w:rPr>
+      </w:pPr>
+      <w:r>
+        <w:rPr>
+          <w:rFonts w:ascii="Open Sans" w:hAnsi="Open Sans" w:cs="Open Sans" w:hint="eastAsia"/>
+          <w:color w:val="333333"/>
+          <w:szCs w:val="20"/>
+        </w:rPr>
+        <w:t>1</w:t>
+      </w:r>
+      <w:r>
+        <w:rPr>
+          <w:rFonts w:ascii="Open Sans" w:hAnsi="Open Sans" w:cs="Open Sans"/>
+          <w:color w:val="333333"/>
+          <w:szCs w:val="20"/>
+        </w:rPr>
+        <w:t>3987 Six Sides (B2)</w:t>
+      </w:r>
+    </w:p>
+    <w:p>
+      <w:pPr>
+        <w:pStyle w:val="a3"/>
+        <w:widowControl/>
+        <w:wordWrap/>
+        <w:autoSpaceDE/>
+        <w:autoSpaceDN/>
+        <w:spacing w:after="300"/>
+        <w:ind w:leftChars="0"/>
+        <w:rPr>
+          <w:rFonts w:ascii="Open Sans" w:hAnsi="Open Sans" w:cs="Open Sans" w:hint="eastAsia"/>
+          <w:color w:val="333333"/>
+          <w:szCs w:val="20"/>
+        </w:rPr>
+      </w:pPr>
+      <w:r>
+        <w:rPr>
+          <w:rFonts w:ascii="Open Sans" w:hAnsi="Open Sans" w:cs="Open Sans" w:hint="eastAsia"/>
+          <w:color w:val="333333"/>
+          <w:szCs w:val="20"/>
+        </w:rPr>
+        <w:t>실수</w:t>
+      </w:r>
+      <w:r>
+        <w:rPr>
+          <w:rFonts w:ascii="Open Sans" w:hAnsi="Open Sans" w:cs="Open Sans" w:hint="eastAsia"/>
+          <w:color w:val="333333"/>
+          <w:szCs w:val="20"/>
+        </w:rPr>
+        <w:t xml:space="preserve"> </w:t>
+      </w:r>
+      <w:r>
+        <w:rPr>
+          <w:rFonts w:ascii="Open Sans" w:hAnsi="Open Sans" w:cs="Open Sans" w:hint="eastAsia"/>
+          <w:color w:val="333333"/>
+          <w:szCs w:val="20"/>
+        </w:rPr>
+        <w:t>소수점</w:t>
+      </w:r>
+      <w:r>
+        <w:rPr>
+          <w:rFonts w:ascii="Open Sans" w:hAnsi="Open Sans" w:cs="Open Sans" w:hint="eastAsia"/>
+          <w:color w:val="333333"/>
+          <w:szCs w:val="20"/>
+        </w:rPr>
+        <w:t xml:space="preserve"> </w:t>
+      </w:r>
+      <w:r>
+        <w:rPr>
+          <w:rFonts w:ascii="Open Sans" w:hAnsi="Open Sans" w:cs="Open Sans" w:hint="eastAsia"/>
+          <w:color w:val="333333"/>
+          <w:szCs w:val="20"/>
+        </w:rPr>
+        <w:t>뒤</w:t>
+      </w:r>
+      <w:r>
+        <w:rPr>
+          <w:rFonts w:ascii="Open Sans" w:hAnsi="Open Sans" w:cs="Open Sans" w:hint="eastAsia"/>
+          <w:color w:val="333333"/>
+          <w:szCs w:val="20"/>
+        </w:rPr>
+        <w:t xml:space="preserve"> </w:t>
+      </w:r>
+      <w:r>
+        <w:rPr>
+          <w:rFonts w:ascii="Open Sans" w:hAnsi="Open Sans" w:cs="Open Sans" w:hint="eastAsia"/>
+          <w:color w:val="333333"/>
+          <w:szCs w:val="20"/>
+        </w:rPr>
+        <w:t>자리</w:t>
+      </w:r>
+      <w:r>
+        <w:rPr>
+          <w:rFonts w:ascii="Open Sans" w:hAnsi="Open Sans" w:cs="Open Sans" w:hint="eastAsia"/>
+          <w:color w:val="333333"/>
+          <w:szCs w:val="20"/>
+        </w:rPr>
+        <w:t xml:space="preserve"> </w:t>
+      </w:r>
+      <w:r>
+        <w:rPr>
+          <w:rFonts w:ascii="Open Sans" w:hAnsi="Open Sans" w:cs="Open Sans" w:hint="eastAsia"/>
+          <w:color w:val="333333"/>
+          <w:szCs w:val="20"/>
+        </w:rPr>
+        <w:t>다루기</w:t>
+      </w:r>
+      <w:r>
+        <w:rPr>
+          <w:rFonts w:ascii="Open Sans" w:hAnsi="Open Sans" w:cs="Open Sans" w:hint="eastAsia"/>
+          <w:color w:val="333333"/>
+          <w:szCs w:val="20"/>
+        </w:rPr>
+        <w:t>,</w:t>
+      </w:r>
+      <w:r>
+        <w:rPr>
+          <w:rFonts w:ascii="Open Sans" w:hAnsi="Open Sans" w:cs="Open Sans"/>
+          <w:color w:val="333333"/>
+          <w:szCs w:val="20"/>
+        </w:rPr>
+        <w:t xml:space="preserve"> </w:t>
+      </w:r>
+      <w:r>
+        <w:rPr>
+          <w:rFonts w:ascii="Open Sans" w:hAnsi="Open Sans" w:cs="Open Sans" w:hint="eastAsia"/>
+          <w:color w:val="333333"/>
+          <w:szCs w:val="20"/>
+        </w:rPr>
+        <w:t>반올림</w:t>
+      </w:r>
+    </w:p>
+    <w:p>
+      <w:pPr>
+        <w:rPr>
+          <w:rFonts w:hint="eastAsia"/>
+          <w:b/>
+          <w:bCs/>
+        </w:rPr>
+      </w:pPr>
+    </w:p>
+    <w:p>
       <w:r>
         <w:t>-----------------------------------</w:t>
       </w:r>
-      <w:hyperlink r:id="rId17" w:history="1">
+      <w:hyperlink r:id="rId18" w:history="1">
         <w:r>
           <w:rPr>
             <w:rStyle w:val="a6"/>
@@ -3041,10 +3750,24 @@
         <w:rPr>
           <w:rFonts w:hint="eastAsia"/>
         </w:rPr>
+        <w:lastRenderedPageBreak/>
         <w:t xml:space="preserve">진법변환 알고리즘 </w:t>
       </w:r>
-      <w:r>
-        <w:t>( StringBuilder, toBinaryString() )</w:t>
+      <w:proofErr w:type="gramStart"/>
+      <w:r>
+        <w:t>( StringBuilder</w:t>
+      </w:r>
+      <w:proofErr w:type="gramEnd"/>
+      <w:r>
+        <w:t xml:space="preserve">, </w:t>
+      </w:r>
+      <w:proofErr w:type="spellStart"/>
+      <w:r>
+        <w:t>toBinaryString</w:t>
+      </w:r>
+      <w:proofErr w:type="spellEnd"/>
+      <w:r>
+        <w:t>() )</w:t>
       </w:r>
     </w:p>
     <w:p>
@@ -3111,7 +3834,21 @@
         <w:rPr>
           <w:rFonts w:hint="eastAsia"/>
         </w:rPr>
-        <w:t>제곱의 괸계일 때)</w:t>
+        <w:t xml:space="preserve">제곱의 </w:t>
+      </w:r>
+      <w:proofErr w:type="spellStart"/>
+      <w:r>
+        <w:rPr>
+          <w:rFonts w:hint="eastAsia"/>
+        </w:rPr>
+        <w:t>괸계일</w:t>
+      </w:r>
+      <w:proofErr w:type="spellEnd"/>
+      <w:r>
+        <w:rPr>
+          <w:rFonts w:hint="eastAsia"/>
+        </w:rPr>
+        <w:t xml:space="preserve"> 때)</w:t>
       </w:r>
     </w:p>
     <w:p>
@@ -3166,8 +3903,21 @@
         <w:rPr>
           <w:rFonts w:hint="eastAsia"/>
         </w:rPr>
-        <w:lastRenderedPageBreak/>
-        <w:t>입력 종료 조건이 정확히 지정되지 않았을 때의 반복문 처리</w:t>
+        <w:t xml:space="preserve">입력 종료 조건이 정확히 지정되지 않았을 때의 </w:t>
+      </w:r>
+      <w:proofErr w:type="spellStart"/>
+      <w:r>
+        <w:rPr>
+          <w:rFonts w:hint="eastAsia"/>
+        </w:rPr>
+        <w:t>반복문</w:t>
+      </w:r>
+      <w:proofErr w:type="spellEnd"/>
+      <w:r>
+        <w:rPr>
+          <w:rFonts w:hint="eastAsia"/>
+        </w:rPr>
+        <w:t xml:space="preserve"> 처리</w:t>
       </w:r>
     </w:p>
     <w:p>
@@ -3203,11 +3953,19 @@
         <w:pStyle w:val="a3"/>
         <w:ind w:leftChars="0" w:left="760"/>
       </w:pPr>
-      <w:r>
-        <w:rPr>
-          <w:rFonts w:hint="eastAsia"/>
-        </w:rPr>
-        <w:t>메모이제이션,</w:t>
+      <w:proofErr w:type="spellStart"/>
+      <w:r>
+        <w:rPr>
+          <w:rFonts w:hint="eastAsia"/>
+        </w:rPr>
+        <w:t>메모이제이션</w:t>
+      </w:r>
+      <w:proofErr w:type="spellEnd"/>
+      <w:r>
+        <w:rPr>
+          <w:rFonts w:hint="eastAsia"/>
+        </w:rPr>
+        <w:t>,</w:t>
       </w:r>
       <w:r>
         <w:t xml:space="preserve"> DP</w:t>
@@ -3223,7 +3981,7 @@
       <w:r>
         <w:t>---------------------------------</w:t>
       </w:r>
-      <w:hyperlink r:id="rId18" w:history="1">
+      <w:hyperlink r:id="rId19" w:history="1">
         <w:r>
           <w:rPr>
             <w:rStyle w:val="a6"/>
@@ -3282,11 +4040,19 @@
       <w:r>
         <w:t>(</w:t>
       </w:r>
-      <w:r>
-        <w:rPr>
-          <w:rFonts w:hint="eastAsia"/>
-        </w:rPr>
-        <w:t>브1</w:t>
+      <w:proofErr w:type="spellStart"/>
+      <w:r>
+        <w:rPr>
+          <w:rFonts w:hint="eastAsia"/>
+        </w:rPr>
+        <w:t>브</w:t>
+      </w:r>
+      <w:proofErr w:type="spellEnd"/>
+      <w:r>
+        <w:rPr>
+          <w:rFonts w:hint="eastAsia"/>
+        </w:rPr>
+        <w:t>1</w:t>
       </w:r>
       <w:r>
         <w:t>)</w:t>
@@ -3322,7 +4088,7 @@
       <w:r>
         <w:t>----------------------------------</w:t>
       </w:r>
-      <w:hyperlink r:id="rId19" w:history="1">
+      <w:hyperlink r:id="rId20" w:history="1">
         <w:r>
           <w:rPr>
             <w:rStyle w:val="a6"/>
@@ -3369,8 +4135,13 @@
         <w:ind w:leftChars="0"/>
       </w:pPr>
       <w:r>
-        <w:t>2752 세수정렬</w:t>
-      </w:r>
+        <w:t xml:space="preserve">2752 </w:t>
+      </w:r>
+      <w:proofErr w:type="spellStart"/>
+      <w:r>
+        <w:t>세수정렬</w:t>
+      </w:r>
+      <w:proofErr w:type="spellEnd"/>
       <w:r>
         <w:rPr>
           <w:rFonts w:hint="eastAsia"/>
@@ -3387,8 +4158,13 @@
         <w:ind w:leftChars="0" w:left="760"/>
       </w:pPr>
       <w:r>
-        <w:t>JAVA, C++ 정수배열 정렬하기 (sort 메소드 )</w:t>
-      </w:r>
+        <w:t xml:space="preserve">JAVA, C++ 정수배열 정렬하기 (sort </w:t>
+      </w:r>
+      <w:proofErr w:type="gramStart"/>
+      <w:r>
+        <w:t>메소드 )</w:t>
+      </w:r>
+      <w:proofErr w:type="gramEnd"/>
     </w:p>
     <w:p/>
     <w:p>
@@ -3433,11 +4209,19 @@
       <w:r>
         <w:t xml:space="preserve"> </w:t>
       </w:r>
-      <w:r>
-        <w:rPr>
-          <w:rFonts w:hint="eastAsia"/>
-        </w:rPr>
-        <w:t>역순정렬,</w:t>
+      <w:proofErr w:type="spellStart"/>
+      <w:r>
+        <w:rPr>
+          <w:rFonts w:hint="eastAsia"/>
+        </w:rPr>
+        <w:t>역순정렬</w:t>
+      </w:r>
+      <w:proofErr w:type="spellEnd"/>
+      <w:r>
+        <w:rPr>
+          <w:rFonts w:hint="eastAsia"/>
+        </w:rPr>
+        <w:t>,</w:t>
       </w:r>
       <w:r>
         <w:t xml:space="preserve"> substring  </w:t>
@@ -3554,6 +4338,7 @@
         <w:rPr>
           <w:rFonts w:hint="eastAsia"/>
         </w:rPr>
+        <w:lastRenderedPageBreak/>
         <w:t>H</w:t>
       </w:r>
       <w:r>
@@ -3602,11 +4387,19 @@
       <w:r>
         <w:t xml:space="preserve">10814 </w:t>
       </w:r>
-      <w:r>
-        <w:rPr>
-          <w:rFonts w:hint="eastAsia"/>
-        </w:rPr>
-        <w:t xml:space="preserve">나이순 정렬 </w:t>
+      <w:proofErr w:type="spellStart"/>
+      <w:r>
+        <w:rPr>
+          <w:rFonts w:hint="eastAsia"/>
+        </w:rPr>
+        <w:t>나이순</w:t>
+      </w:r>
+      <w:proofErr w:type="spellEnd"/>
+      <w:r>
+        <w:rPr>
+          <w:rFonts w:hint="eastAsia"/>
+        </w:rPr>
+        <w:t xml:space="preserve"> 정렬 </w:t>
       </w:r>
       <w:r>
         <w:t>(S5)</w:t>
@@ -3633,8 +4426,14 @@
         <w:t>람다함수,</w:t>
       </w:r>
       <w:r>
-        <w:t xml:space="preserve"> JAVA: Hashmap</w:t>
-      </w:r>
+        <w:t xml:space="preserve"> JAVA: </w:t>
+      </w:r>
+      <w:proofErr w:type="spellStart"/>
+      <w:proofErr w:type="gramStart"/>
+      <w:r>
+        <w:t>Hashmap</w:t>
+      </w:r>
+      <w:proofErr w:type="spellEnd"/>
       <w:r>
         <w:rPr>
           <w:rFonts w:hint="eastAsia"/>
@@ -3642,7 +4441,11 @@
         <w:t xml:space="preserve"> </w:t>
       </w:r>
       <w:r>
-        <w:t xml:space="preserve">// C++: </w:t>
+        <w:t>/</w:t>
+      </w:r>
+      <w:proofErr w:type="gramEnd"/>
+      <w:r>
+        <w:t xml:space="preserve">/ C++: </w:t>
       </w:r>
       <w:r>
         <w:rPr>
@@ -3703,7 +4506,6 @@
         <w:rPr>
           <w:rFonts w:hint="eastAsia"/>
         </w:rPr>
-        <w:lastRenderedPageBreak/>
         <w:t>J</w:t>
       </w:r>
       <w:r>
@@ -3753,6 +4555,7 @@
         <w:pStyle w:val="a3"/>
         <w:ind w:leftChars="0" w:left="760"/>
       </w:pPr>
+      <w:proofErr w:type="gramStart"/>
       <w:r>
         <w:rPr>
           <w:rFonts w:hint="eastAsia"/>
@@ -3760,7 +4563,11 @@
         <w:t>J</w:t>
       </w:r>
       <w:r>
-        <w:t>AVA ,C++: 2</w:t>
+        <w:t>AVA ,C++</w:t>
+      </w:r>
+      <w:proofErr w:type="gramEnd"/>
+      <w:r>
+        <w:t>: 2</w:t>
       </w:r>
       <w:r>
         <w:rPr>
@@ -3791,7 +4598,7 @@
       <w:r>
         <w:t>---------------------------------</w:t>
       </w:r>
-      <w:hyperlink r:id="rId20" w:history="1">
+      <w:hyperlink r:id="rId21" w:history="1">
         <w:r>
           <w:rPr>
             <w:rStyle w:val="a6"/>
@@ -3922,6 +4729,7 @@
           <w:szCs w:val="20"/>
         </w:rPr>
       </w:pPr>
+      <w:proofErr w:type="spellStart"/>
       <w:r>
         <w:rPr>
           <w:rFonts w:ascii="Open Sans" w:hAnsi="Open Sans" w:cs="Open Sans" w:hint="eastAsia"/>
@@ -3930,6 +4738,7 @@
         </w:rPr>
         <w:t>해시맵을</w:t>
       </w:r>
+      <w:proofErr w:type="spellEnd"/>
       <w:r>
         <w:rPr>
           <w:rFonts w:ascii="Open Sans" w:hAnsi="Open Sans" w:cs="Open Sans" w:hint="eastAsia"/>
@@ -3979,7 +4788,7 @@
       <w:r>
         <w:t>-------------------------</w:t>
       </w:r>
-      <w:hyperlink r:id="rId21" w:history="1">
+      <w:hyperlink r:id="rId22" w:history="1">
         <w:r>
           <w:rPr>
             <w:rStyle w:val="a6"/>
@@ -4051,11 +4860,19 @@
         <w:pStyle w:val="a3"/>
         <w:ind w:leftChars="0" w:left="760"/>
       </w:pPr>
-      <w:r>
-        <w:rPr>
-          <w:rFonts w:hint="eastAsia"/>
-        </w:rPr>
-        <w:t>브루트포스 알고리즘</w:t>
+      <w:proofErr w:type="spellStart"/>
+      <w:r>
+        <w:rPr>
+          <w:rFonts w:hint="eastAsia"/>
+        </w:rPr>
+        <w:t>브루트포스</w:t>
+      </w:r>
+      <w:proofErr w:type="spellEnd"/>
+      <w:r>
+        <w:rPr>
+          <w:rFonts w:hint="eastAsia"/>
+        </w:rPr>
+        <w:t xml:space="preserve"> 알고리즘</w:t>
       </w:r>
     </w:p>
     <w:p>
@@ -4094,11 +4911,19 @@
       <w:r>
         <w:t xml:space="preserve">int -&gt; string, string -&gt; int </w:t>
       </w:r>
-      <w:r>
-        <w:rPr>
-          <w:rFonts w:hint="eastAsia"/>
-        </w:rPr>
-        <w:t>형변환 응용</w:t>
+      <w:proofErr w:type="spellStart"/>
+      <w:r>
+        <w:rPr>
+          <w:rFonts w:hint="eastAsia"/>
+        </w:rPr>
+        <w:t>형변환</w:t>
+      </w:r>
+      <w:proofErr w:type="spellEnd"/>
+      <w:r>
+        <w:rPr>
+          <w:rFonts w:hint="eastAsia"/>
+        </w:rPr>
+        <w:t xml:space="preserve"> 응용</w:t>
       </w:r>
     </w:p>
     <w:p>
@@ -4119,11 +4944,19 @@
       <w:r>
         <w:t xml:space="preserve">2798 </w:t>
       </w:r>
-      <w:r>
-        <w:rPr>
-          <w:rFonts w:hint="eastAsia"/>
-        </w:rPr>
-        <w:t xml:space="preserve">블랙잭 </w:t>
+      <w:proofErr w:type="spellStart"/>
+      <w:r>
+        <w:rPr>
+          <w:rFonts w:hint="eastAsia"/>
+        </w:rPr>
+        <w:t>블랙잭</w:t>
+      </w:r>
+      <w:proofErr w:type="spellEnd"/>
+      <w:r>
+        <w:rPr>
+          <w:rFonts w:hint="eastAsia"/>
+        </w:rPr>
+        <w:t xml:space="preserve"> </w:t>
       </w:r>
       <w:r>
         <w:t>(</w:t>
@@ -4201,11 +5034,19 @@
         <w:pStyle w:val="a3"/>
         <w:ind w:leftChars="0" w:left="760"/>
       </w:pPr>
-      <w:r>
-        <w:rPr>
-          <w:rFonts w:hint="eastAsia"/>
-        </w:rPr>
-        <w:t>브루트포스 알고리즘,</w:t>
+      <w:proofErr w:type="spellStart"/>
+      <w:r>
+        <w:rPr>
+          <w:rFonts w:hint="eastAsia"/>
+        </w:rPr>
+        <w:t>브루트포스</w:t>
+      </w:r>
+      <w:proofErr w:type="spellEnd"/>
+      <w:r>
+        <w:rPr>
+          <w:rFonts w:hint="eastAsia"/>
+        </w:rPr>
+        <w:t xml:space="preserve"> 알고리즘,</w:t>
       </w:r>
       <w:r>
         <w:t xml:space="preserve"> Call by Reference (JAVA), swap</w:t>
@@ -4231,7 +5072,7 @@
       <w:r>
         <w:t>----------------------------------</w:t>
       </w:r>
-      <w:hyperlink r:id="rId22" w:history="1">
+      <w:hyperlink r:id="rId23" w:history="1">
         <w:r>
           <w:rPr>
             <w:rStyle w:val="a6"/>
@@ -4280,7 +5121,6 @@
         <w:rPr>
           <w:rFonts w:hint="eastAsia"/>
         </w:rPr>
-        <w:lastRenderedPageBreak/>
         <w:t>1</w:t>
       </w:r>
       <w:r>
@@ -4319,12 +5159,14 @@
       <w:r>
         <w:t xml:space="preserve">P, </w:t>
       </w:r>
+      <w:proofErr w:type="spellStart"/>
       <w:r>
         <w:rPr>
           <w:rFonts w:hint="eastAsia"/>
         </w:rPr>
         <w:t>메모이제이션</w:t>
       </w:r>
+      <w:proofErr w:type="spellEnd"/>
     </w:p>
     <w:p>
       <w:pPr>
@@ -4566,12 +5408,14 @@
       <w:r>
         <w:t xml:space="preserve">2579 </w:t>
       </w:r>
+      <w:proofErr w:type="spellStart"/>
       <w:r>
         <w:rPr>
           <w:rFonts w:hint="eastAsia"/>
         </w:rPr>
         <w:t>계단오르기</w:t>
       </w:r>
+      <w:proofErr w:type="spellEnd"/>
       <w:r>
         <w:rPr>
           <w:rFonts w:hint="eastAsia"/>
@@ -4687,13 +5531,22 @@
         <w:ind w:leftChars="0"/>
       </w:pPr>
       <w:r>
+        <w:lastRenderedPageBreak/>
         <w:t xml:space="preserve">2225 </w:t>
       </w:r>
-      <w:r>
-        <w:rPr>
-          <w:rFonts w:hint="eastAsia"/>
-        </w:rPr>
-        <w:t xml:space="preserve">합분해 </w:t>
+      <w:proofErr w:type="spellStart"/>
+      <w:r>
+        <w:rPr>
+          <w:rFonts w:hint="eastAsia"/>
+        </w:rPr>
+        <w:t>합분해</w:t>
+      </w:r>
+      <w:proofErr w:type="spellEnd"/>
+      <w:r>
+        <w:rPr>
+          <w:rFonts w:hint="eastAsia"/>
+        </w:rPr>
+        <w:t xml:space="preserve"> </w:t>
       </w:r>
       <w:r>
         <w:t>(G5)</w:t>
@@ -4709,7 +5562,7 @@
       <w:r>
         <w:t>---------------------------</w:t>
       </w:r>
-      <w:hyperlink r:id="rId23" w:history="1">
+      <w:hyperlink r:id="rId24" w:history="1">
         <w:r>
           <w:rPr>
             <w:rStyle w:val="a6"/>
@@ -4789,11 +5642,19 @@
         <w:pStyle w:val="a3"/>
         <w:ind w:leftChars="0" w:left="760"/>
       </w:pPr>
-      <w:r>
-        <w:rPr>
-          <w:rFonts w:hint="eastAsia"/>
-        </w:rPr>
-        <w:t>해시맵 기초</w:t>
+      <w:proofErr w:type="spellStart"/>
+      <w:r>
+        <w:rPr>
+          <w:rFonts w:hint="eastAsia"/>
+        </w:rPr>
+        <w:t>해시맵</w:t>
+      </w:r>
+      <w:proofErr w:type="spellEnd"/>
+      <w:r>
+        <w:rPr>
+          <w:rFonts w:hint="eastAsia"/>
+        </w:rPr>
+        <w:t xml:space="preserve"> 기초</w:t>
       </w:r>
     </w:p>
     <w:p>
@@ -4812,7 +5673,6 @@
         <w:ind w:leftChars="0"/>
       </w:pPr>
       <w:r>
-        <w:lastRenderedPageBreak/>
         <w:t xml:space="preserve">11478 </w:t>
       </w:r>
       <w:r>
@@ -4949,11 +5809,33 @@
       <w:r>
         <w:t xml:space="preserve">375 </w:t>
       </w:r>
-      <w:r>
-        <w:rPr>
-          <w:rFonts w:hint="eastAsia"/>
-        </w:rPr>
-        <w:t xml:space="preserve">패션왕 신해빈 </w:t>
+      <w:proofErr w:type="spellStart"/>
+      <w:r>
+        <w:rPr>
+          <w:rFonts w:hint="eastAsia"/>
+        </w:rPr>
+        <w:t>패션왕</w:t>
+      </w:r>
+      <w:proofErr w:type="spellEnd"/>
+      <w:r>
+        <w:rPr>
+          <w:rFonts w:hint="eastAsia"/>
+        </w:rPr>
+        <w:t xml:space="preserve"> </w:t>
+      </w:r>
+      <w:proofErr w:type="spellStart"/>
+      <w:r>
+        <w:rPr>
+          <w:rFonts w:hint="eastAsia"/>
+        </w:rPr>
+        <w:t>신해빈</w:t>
+      </w:r>
+      <w:proofErr w:type="spellEnd"/>
+      <w:r>
+        <w:rPr>
+          <w:rFonts w:hint="eastAsia"/>
+        </w:rPr>
+        <w:t xml:space="preserve"> </w:t>
       </w:r>
       <w:r>
         <w:t>(S3)</w:t>
@@ -4969,7 +5851,7 @@
       <w:r>
         <w:t>-------------------------------</w:t>
       </w:r>
-      <w:hyperlink r:id="rId24" w:history="1">
+      <w:hyperlink r:id="rId25" w:history="1">
         <w:r>
           <w:rPr>
             <w:rStyle w:val="a6"/>
@@ -5154,7 +6036,7 @@
       <w:r>
         <w:t>----------------------------------</w:t>
       </w:r>
-      <w:hyperlink r:id="rId25" w:history="1">
+      <w:hyperlink r:id="rId26" w:history="1">
         <w:r>
           <w:rPr>
             <w:rFonts w:ascii="Segoe UI" w:eastAsia="굴림" w:hAnsi="Segoe UI" w:cs="Segoe UI"/>
@@ -5197,6 +6079,7 @@
           <w:b/>
           <w:bCs/>
         </w:rPr>
+        <w:lastRenderedPageBreak/>
         <w:t>AVG: Silver 3</w:t>
       </w:r>
     </w:p>
@@ -5286,7 +6169,6 @@
         <w:rPr>
           <w:rFonts w:hint="eastAsia"/>
         </w:rPr>
-        <w:lastRenderedPageBreak/>
         <w:t>큐 응용</w:t>
       </w:r>
     </w:p>
@@ -5340,7 +6222,7 @@
       <w:r>
         <w:t>------------------------------</w:t>
       </w:r>
-      <w:hyperlink r:id="rId26" w:history="1">
+      <w:hyperlink r:id="rId27" w:history="1">
         <w:r>
           <w:rPr>
             <w:rStyle w:val="a6"/>
@@ -5433,7 +6315,7 @@
       <w:r>
         <w:t>---------------------------</w:t>
       </w:r>
-      <w:hyperlink r:id="rId27" w:history="1">
+      <w:hyperlink r:id="rId28" w:history="1">
         <w:r>
           <w:rPr>
             <w:rFonts w:ascii="Segoe UI" w:eastAsia="굴림" w:hAnsi="Segoe UI" w:cs="Segoe UI"/>
@@ -5505,11 +6387,19 @@
       <w:r>
         <w:t xml:space="preserve">960 </w:t>
       </w:r>
-      <w:r>
-        <w:rPr>
-          <w:rFonts w:hint="eastAsia"/>
-        </w:rPr>
-        <w:t xml:space="preserve">에라토스테네스의 체 </w:t>
+      <w:proofErr w:type="spellStart"/>
+      <w:r>
+        <w:rPr>
+          <w:rFonts w:hint="eastAsia"/>
+        </w:rPr>
+        <w:t>에라토스테네스의</w:t>
+      </w:r>
+      <w:proofErr w:type="spellEnd"/>
+      <w:r>
+        <w:rPr>
+          <w:rFonts w:hint="eastAsia"/>
+        </w:rPr>
+        <w:t xml:space="preserve"> 체 </w:t>
       </w:r>
       <w:r>
         <w:t>(S4)</w:t>
@@ -5540,11 +6430,19 @@
       <w:r>
         <w:t xml:space="preserve">1929 </w:t>
       </w:r>
-      <w:r>
-        <w:rPr>
-          <w:rFonts w:hint="eastAsia"/>
-        </w:rPr>
-        <w:t xml:space="preserve">소수구하기 </w:t>
+      <w:proofErr w:type="spellStart"/>
+      <w:r>
+        <w:rPr>
+          <w:rFonts w:hint="eastAsia"/>
+        </w:rPr>
+        <w:t>소수구하기</w:t>
+      </w:r>
+      <w:proofErr w:type="spellEnd"/>
+      <w:r>
+        <w:rPr>
+          <w:rFonts w:hint="eastAsia"/>
+        </w:rPr>
+        <w:t xml:space="preserve"> </w:t>
       </w:r>
       <w:r>
         <w:t>(</w:t>
@@ -5582,11 +6480,19 @@
       <w:r>
         <w:t>(</w:t>
       </w:r>
-      <w:r>
-        <w:rPr>
-          <w:rFonts w:hint="eastAsia"/>
-        </w:rPr>
-        <w:t>에라토스테네스의 체 기법)</w:t>
+      <w:proofErr w:type="spellStart"/>
+      <w:r>
+        <w:rPr>
+          <w:rFonts w:hint="eastAsia"/>
+        </w:rPr>
+        <w:t>에라토스테네스의</w:t>
+      </w:r>
+      <w:proofErr w:type="spellEnd"/>
+      <w:r>
+        <w:rPr>
+          <w:rFonts w:hint="eastAsia"/>
+        </w:rPr>
+        <w:t xml:space="preserve"> 체 기법)</w:t>
       </w:r>
     </w:p>
     <w:p>
@@ -5607,11 +6513,19 @@
       <w:r>
         <w:t xml:space="preserve">6588 </w:t>
       </w:r>
-      <w:r>
-        <w:rPr>
-          <w:rFonts w:hint="eastAsia"/>
-        </w:rPr>
-        <w:t xml:space="preserve">골드바흐의 추측 </w:t>
+      <w:proofErr w:type="spellStart"/>
+      <w:r>
+        <w:rPr>
+          <w:rFonts w:hint="eastAsia"/>
+        </w:rPr>
+        <w:t>골드바흐의</w:t>
+      </w:r>
+      <w:proofErr w:type="spellEnd"/>
+      <w:r>
+        <w:rPr>
+          <w:rFonts w:hint="eastAsia"/>
+        </w:rPr>
+        <w:t xml:space="preserve"> 추측 </w:t>
       </w:r>
       <w:r>
         <w:t>(</w:t>
@@ -5631,26 +6545,51 @@
         <w:pStyle w:val="a3"/>
         <w:ind w:leftChars="0" w:left="760"/>
       </w:pPr>
-      <w:r>
-        <w:rPr>
-          <w:rFonts w:hint="eastAsia"/>
-        </w:rPr>
-        <w:t>소수구하기 방식 응용</w:t>
-      </w:r>
-    </w:p>
-    <w:p>
-      <w:pPr>
-        <w:pStyle w:val="a3"/>
-        <w:ind w:leftChars="0" w:left="760"/>
-      </w:pPr>
-      <w:r>
-        <w:rPr>
-          <w:rFonts w:hint="eastAsia"/>
-        </w:rPr>
+      <w:proofErr w:type="spellStart"/>
+      <w:r>
+        <w:rPr>
+          <w:rFonts w:hint="eastAsia"/>
+        </w:rPr>
+        <w:t>소수구하기</w:t>
+      </w:r>
+      <w:proofErr w:type="spellEnd"/>
+      <w:r>
+        <w:rPr>
+          <w:rFonts w:hint="eastAsia"/>
+        </w:rPr>
+        <w:t xml:space="preserve"> 방식 응용</w:t>
+      </w:r>
+    </w:p>
+    <w:p>
+      <w:pPr>
+        <w:pStyle w:val="a3"/>
+        <w:ind w:leftChars="0" w:left="760"/>
+      </w:pPr>
+      <w:r>
+        <w:rPr>
+          <w:rFonts w:hint="eastAsia"/>
+        </w:rPr>
+        <w:lastRenderedPageBreak/>
         <w:t>C</w:t>
       </w:r>
       <w:r>
-        <w:t xml:space="preserve">++ cin, cout </w:t>
+        <w:t xml:space="preserve">++ </w:t>
+      </w:r>
+      <w:proofErr w:type="spellStart"/>
+      <w:r>
+        <w:t>cin</w:t>
+      </w:r>
+      <w:proofErr w:type="spellEnd"/>
+      <w:r>
+        <w:t xml:space="preserve">, </w:t>
+      </w:r>
+      <w:proofErr w:type="spellStart"/>
+      <w:r>
+        <w:t>cout</w:t>
+      </w:r>
+      <w:proofErr w:type="spellEnd"/>
+      <w:r>
+        <w:t xml:space="preserve"> </w:t>
       </w:r>
       <w:r>
         <w:rPr>
@@ -5677,11 +6616,19 @@
       <w:r>
         <w:t xml:space="preserve">4948 </w:t>
       </w:r>
-      <w:r>
-        <w:rPr>
-          <w:rFonts w:hint="eastAsia"/>
-        </w:rPr>
-        <w:t xml:space="preserve">베르트랑 공준 </w:t>
+      <w:proofErr w:type="spellStart"/>
+      <w:r>
+        <w:rPr>
+          <w:rFonts w:hint="eastAsia"/>
+        </w:rPr>
+        <w:t>베르트랑</w:t>
+      </w:r>
+      <w:proofErr w:type="spellEnd"/>
+      <w:r>
+        <w:rPr>
+          <w:rFonts w:hint="eastAsia"/>
+        </w:rPr>
+        <w:t xml:space="preserve"> 공준 </w:t>
       </w:r>
       <w:r>
         <w:t>(S2)</w:t>
@@ -5692,11 +6639,19 @@
         <w:pStyle w:val="a3"/>
         <w:ind w:leftChars="0" w:left="760"/>
       </w:pPr>
-      <w:r>
-        <w:rPr>
-          <w:rFonts w:hint="eastAsia"/>
-        </w:rPr>
-        <w:t>에라토스테네스의 체 응용</w:t>
+      <w:proofErr w:type="spellStart"/>
+      <w:r>
+        <w:rPr>
+          <w:rFonts w:hint="eastAsia"/>
+        </w:rPr>
+        <w:t>에라토스테네스의</w:t>
+      </w:r>
+      <w:proofErr w:type="spellEnd"/>
+      <w:r>
+        <w:rPr>
+          <w:rFonts w:hint="eastAsia"/>
+        </w:rPr>
+        <w:t xml:space="preserve"> 체 응용</w:t>
       </w:r>
     </w:p>
     <w:p>
@@ -5709,7 +6664,7 @@
       <w:r>
         <w:t>--------------------------------</w:t>
       </w:r>
-      <w:hyperlink r:id="rId28" w:history="1">
+      <w:hyperlink r:id="rId29" w:history="1">
         <w:r>
           <w:rPr>
             <w:rStyle w:val="a6"/>
@@ -5743,7 +6698,6 @@
           <w:b/>
           <w:bCs/>
         </w:rPr>
-        <w:lastRenderedPageBreak/>
         <w:t>A</w:t>
       </w:r>
       <w:r>
@@ -5794,7 +6748,21 @@
         <w:rPr>
           <w:rFonts w:hint="eastAsia"/>
         </w:rPr>
-        <w:t>유클리드 호제법 기초</w:t>
+        <w:t xml:space="preserve">유클리드 </w:t>
+      </w:r>
+      <w:proofErr w:type="spellStart"/>
+      <w:r>
+        <w:rPr>
+          <w:rFonts w:hint="eastAsia"/>
+        </w:rPr>
+        <w:t>호제법</w:t>
+      </w:r>
+      <w:proofErr w:type="spellEnd"/>
+      <w:r>
+        <w:rPr>
+          <w:rFonts w:hint="eastAsia"/>
+        </w:rPr>
+        <w:t xml:space="preserve"> 기초</w:t>
       </w:r>
     </w:p>
     <w:p>
@@ -5879,8 +6847,16 @@
         <w:rPr>
           <w:rFonts w:hint="eastAsia"/>
         </w:rPr>
-        <w:t>중첩 반복문</w:t>
-      </w:r>
+        <w:t xml:space="preserve">중첩 </w:t>
+      </w:r>
+      <w:proofErr w:type="spellStart"/>
+      <w:r>
+        <w:rPr>
+          <w:rFonts w:hint="eastAsia"/>
+        </w:rPr>
+        <w:t>반복문</w:t>
+      </w:r>
+      <w:proofErr w:type="spellEnd"/>
     </w:p>
     <w:p>
       <w:pPr>
@@ -5947,7 +6923,21 @@
         <w:rPr>
           <w:rFonts w:hint="eastAsia"/>
         </w:rPr>
-        <w:t>유클리드 호제법 심화 응용,</w:t>
+        <w:t xml:space="preserve">유클리드 </w:t>
+      </w:r>
+      <w:proofErr w:type="spellStart"/>
+      <w:r>
+        <w:rPr>
+          <w:rFonts w:hint="eastAsia"/>
+        </w:rPr>
+        <w:t>호제법</w:t>
+      </w:r>
+      <w:proofErr w:type="spellEnd"/>
+      <w:r>
+        <w:rPr>
+          <w:rFonts w:hint="eastAsia"/>
+        </w:rPr>
+        <w:t xml:space="preserve"> 심화 응용,</w:t>
       </w:r>
       <w:r>
         <w:t xml:space="preserve"> </w:t>
@@ -5961,12 +6951,28 @@
       <w:r>
         <w:t xml:space="preserve"> </w:t>
       </w:r>
-      <w:r>
-        <w:rPr>
-          <w:rFonts w:hint="eastAsia"/>
-        </w:rPr>
-        <w:t>약수찾기 시간줄이기</w:t>
-      </w:r>
+      <w:proofErr w:type="spellStart"/>
+      <w:r>
+        <w:rPr>
+          <w:rFonts w:hint="eastAsia"/>
+        </w:rPr>
+        <w:t>약수찾기</w:t>
+      </w:r>
+      <w:proofErr w:type="spellEnd"/>
+      <w:r>
+        <w:rPr>
+          <w:rFonts w:hint="eastAsia"/>
+        </w:rPr>
+        <w:t xml:space="preserve"> </w:t>
+      </w:r>
+      <w:proofErr w:type="spellStart"/>
+      <w:r>
+        <w:rPr>
+          <w:rFonts w:hint="eastAsia"/>
+        </w:rPr>
+        <w:t>시간줄이기</w:t>
+      </w:r>
+      <w:proofErr w:type="spellEnd"/>
     </w:p>
     <w:p>
       <w:pPr>
@@ -5984,7 +6990,7 @@
       <w:r>
         <w:t>-----------------------------</w:t>
       </w:r>
-      <w:hyperlink r:id="rId29" w:history="1">
+      <w:hyperlink r:id="rId30" w:history="1">
         <w:r>
           <w:rPr>
             <w:rStyle w:val="a6"/>
@@ -6046,11 +7052,19 @@
       <w:r>
         <w:t xml:space="preserve">0866 </w:t>
       </w:r>
-      <w:r>
-        <w:rPr>
-          <w:rFonts w:hint="eastAsia"/>
-        </w:rPr>
-        <w:t xml:space="preserve">덱 </w:t>
+      <w:proofErr w:type="spellStart"/>
+      <w:r>
+        <w:rPr>
+          <w:rFonts w:hint="eastAsia"/>
+        </w:rPr>
+        <w:t>덱</w:t>
+      </w:r>
+      <w:proofErr w:type="spellEnd"/>
+      <w:r>
+        <w:rPr>
+          <w:rFonts w:hint="eastAsia"/>
+        </w:rPr>
+        <w:t xml:space="preserve"> </w:t>
       </w:r>
       <w:r>
         <w:t>(</w:t>
@@ -6070,11 +7084,19 @@
         <w:pStyle w:val="a3"/>
         <w:ind w:leftChars="0" w:left="760"/>
       </w:pPr>
-      <w:r>
-        <w:rPr>
-          <w:rFonts w:hint="eastAsia"/>
-        </w:rPr>
-        <w:t>덱(</w:t>
+      <w:proofErr w:type="spellStart"/>
+      <w:r>
+        <w:rPr>
+          <w:rFonts w:hint="eastAsia"/>
+        </w:rPr>
+        <w:t>덱</w:t>
+      </w:r>
+      <w:proofErr w:type="spellEnd"/>
+      <w:r>
+        <w:rPr>
+          <w:rFonts w:hint="eastAsia"/>
+        </w:rPr>
+        <w:t>(</w:t>
       </w:r>
       <w:r>
         <w:t xml:space="preserve">Deque) </w:t>
@@ -6119,20 +7141,36 @@
         <w:pStyle w:val="a3"/>
         <w:ind w:leftChars="0" w:left="760"/>
       </w:pPr>
-      <w:r>
-        <w:rPr>
-          <w:rFonts w:hint="eastAsia"/>
-        </w:rPr>
-        <w:t>덱,</w:t>
+      <w:proofErr w:type="spellStart"/>
+      <w:r>
+        <w:rPr>
+          <w:rFonts w:hint="eastAsia"/>
+        </w:rPr>
+        <w:t>덱</w:t>
+      </w:r>
+      <w:proofErr w:type="spellEnd"/>
+      <w:r>
+        <w:rPr>
+          <w:rFonts w:hint="eastAsia"/>
+        </w:rPr>
+        <w:t>,</w:t>
       </w:r>
       <w:r>
         <w:t xml:space="preserve"> </w:t>
       </w:r>
-      <w:r>
-        <w:rPr>
-          <w:rFonts w:hint="eastAsia"/>
-        </w:rPr>
-        <w:t xml:space="preserve">해시맵 응용 </w:t>
+      <w:proofErr w:type="spellStart"/>
+      <w:r>
+        <w:rPr>
+          <w:rFonts w:hint="eastAsia"/>
+        </w:rPr>
+        <w:t>해시맵</w:t>
+      </w:r>
+      <w:proofErr w:type="spellEnd"/>
+      <w:r>
+        <w:rPr>
+          <w:rFonts w:hint="eastAsia"/>
+        </w:rPr>
+        <w:t xml:space="preserve"> 응용 </w:t>
       </w:r>
       <w:r>
         <w:t>C++</w:t>
@@ -6141,7 +7179,21 @@
         <w:rPr>
           <w:rFonts w:hint="eastAsia"/>
         </w:rPr>
-        <w:t>에서 해시맵 값 수정</w:t>
+        <w:t xml:space="preserve">에서 </w:t>
+      </w:r>
+      <w:proofErr w:type="spellStart"/>
+      <w:r>
+        <w:rPr>
+          <w:rFonts w:hint="eastAsia"/>
+        </w:rPr>
+        <w:t>해시맵</w:t>
+      </w:r>
+      <w:proofErr w:type="spellEnd"/>
+      <w:r>
+        <w:rPr>
+          <w:rFonts w:hint="eastAsia"/>
+        </w:rPr>
+        <w:t xml:space="preserve"> 값 수정</w:t>
       </w:r>
     </w:p>
     <w:p>
@@ -6160,6 +7212,7 @@
         <w:ind w:leftChars="0"/>
       </w:pPr>
       <w:r>
+        <w:lastRenderedPageBreak/>
         <w:t>5430 AC (G5)</w:t>
       </w:r>
     </w:p>
@@ -6168,11 +7221,19 @@
         <w:pStyle w:val="a3"/>
         <w:ind w:leftChars="0" w:left="760"/>
       </w:pPr>
-      <w:r>
-        <w:rPr>
-          <w:rFonts w:hint="eastAsia"/>
-        </w:rPr>
-        <w:t>덱 응용,</w:t>
+      <w:proofErr w:type="spellStart"/>
+      <w:r>
+        <w:rPr>
+          <w:rFonts w:hint="eastAsia"/>
+        </w:rPr>
+        <w:t>덱</w:t>
+      </w:r>
+      <w:proofErr w:type="spellEnd"/>
+      <w:r>
+        <w:rPr>
+          <w:rFonts w:hint="eastAsia"/>
+        </w:rPr>
+        <w:t xml:space="preserve"> 응용,</w:t>
       </w:r>
       <w:r>
         <w:t xml:space="preserve"> C++</w:t>
@@ -6195,6 +7256,7 @@
       <w:r>
         <w:t>(</w:t>
       </w:r>
+      <w:proofErr w:type="spellStart"/>
       <w:r>
         <w:rPr>
           <w:rFonts w:hint="eastAsia"/>
@@ -6202,7 +7264,19 @@
         <w:t>s</w:t>
       </w:r>
       <w:r>
-        <w:t xml:space="preserve">stream, getline delimiter </w:t>
+        <w:t>stream</w:t>
+      </w:r>
+      <w:proofErr w:type="spellEnd"/>
+      <w:r>
+        <w:t xml:space="preserve">, </w:t>
+      </w:r>
+      <w:proofErr w:type="spellStart"/>
+      <w:r>
+        <w:t>getline</w:t>
+      </w:r>
+      <w:proofErr w:type="spellEnd"/>
+      <w:r>
+        <w:t xml:space="preserve"> delimiter </w:t>
       </w:r>
       <w:r>
         <w:rPr>
@@ -6236,7 +7310,7 @@
       <w:r>
         <w:t>----------------------------------</w:t>
       </w:r>
-      <w:hyperlink r:id="rId30" w:history="1">
+      <w:hyperlink r:id="rId31" w:history="1">
         <w:r>
           <w:rPr>
             <w:rStyle w:val="a6"/>
@@ -6287,7 +7361,6 @@
         <w:ind w:leftChars="0"/>
       </w:pPr>
       <w:r>
-        <w:lastRenderedPageBreak/>
         <w:t xml:space="preserve">2004 </w:t>
       </w:r>
       <w:r>
@@ -6314,11 +7387,19 @@
         <w:pStyle w:val="a3"/>
         <w:ind w:leftChars="0" w:left="760"/>
       </w:pPr>
-      <w:r>
-        <w:rPr>
-          <w:rFonts w:hint="eastAsia"/>
-        </w:rPr>
-        <w:t>팩토리얼 응용,</w:t>
+      <w:proofErr w:type="spellStart"/>
+      <w:r>
+        <w:rPr>
+          <w:rFonts w:hint="eastAsia"/>
+        </w:rPr>
+        <w:t>팩토리얼</w:t>
+      </w:r>
+      <w:proofErr w:type="spellEnd"/>
+      <w:r>
+        <w:rPr>
+          <w:rFonts w:hint="eastAsia"/>
+        </w:rPr>
+        <w:t xml:space="preserve"> 응용,</w:t>
       </w:r>
       <w:r>
         <w:t xml:space="preserve"> </w:t>
@@ -6409,7 +7490,7 @@
       <w:r>
         <w:t>--------------------------------</w:t>
       </w:r>
-      <w:hyperlink r:id="rId31" w:history="1">
+      <w:hyperlink r:id="rId32" w:history="1">
         <w:r>
           <w:rPr>
             <w:rStyle w:val="a6"/>
@@ -6532,6 +7613,7 @@
           <w:szCs w:val="20"/>
         </w:rPr>
       </w:pPr>
+      <w:proofErr w:type="spellStart"/>
       <w:r>
         <w:rPr>
           <w:rFonts w:ascii="Open Sans" w:hAnsi="Open Sans" w:cs="Open Sans"/>
@@ -6540,6 +7622,7 @@
         </w:rPr>
         <w:t>Dfs</w:t>
       </w:r>
+      <w:proofErr w:type="spellEnd"/>
       <w:r>
         <w:rPr>
           <w:rFonts w:ascii="Open Sans" w:hAnsi="Open Sans" w:cs="Open Sans" w:hint="eastAsia"/>
@@ -6779,7 +7862,7 @@
       <w:r>
         <w:t>-------------------------------</w:t>
       </w:r>
-      <w:hyperlink r:id="rId32" w:history="1">
+      <w:hyperlink r:id="rId33" w:history="1">
         <w:r>
           <w:rPr>
             <w:rStyle w:val="a6"/>
@@ -6833,7 +7916,7 @@
       <w:r>
         <w:t xml:space="preserve">1541 </w:t>
       </w:r>
-      <w:hyperlink r:id="rId33" w:history="1">
+      <w:hyperlink r:id="rId34" w:history="1">
         <w:r>
           <w:rPr>
             <w:rStyle w:val="a6"/>
@@ -6917,7 +8000,7 @@
       <w:r>
         <w:t>-------------------------</w:t>
       </w:r>
-      <w:hyperlink r:id="rId34" w:history="1">
+      <w:hyperlink r:id="rId35" w:history="1">
         <w:r>
           <w:rPr>
             <w:rFonts w:ascii="Segoe UI" w:eastAsia="굴림" w:hAnsi="Segoe UI" w:cs="Segoe UI"/>
@@ -6961,6 +8044,7 @@
           <w:b/>
           <w:bCs/>
         </w:rPr>
+        <w:lastRenderedPageBreak/>
         <w:t>A</w:t>
       </w:r>
       <w:r>
@@ -7022,14 +8106,21 @@
         <w:ind w:leftChars="0"/>
       </w:pPr>
       <w:r>
-        <w:lastRenderedPageBreak/>
         <w:t xml:space="preserve">1874 </w:t>
       </w:r>
-      <w:r>
-        <w:rPr>
-          <w:rFonts w:hint="eastAsia"/>
-        </w:rPr>
-        <w:t xml:space="preserve">스택수열 </w:t>
+      <w:proofErr w:type="spellStart"/>
+      <w:r>
+        <w:rPr>
+          <w:rFonts w:hint="eastAsia"/>
+        </w:rPr>
+        <w:t>스택수열</w:t>
+      </w:r>
+      <w:proofErr w:type="spellEnd"/>
+      <w:r>
+        <w:rPr>
+          <w:rFonts w:hint="eastAsia"/>
+        </w:rPr>
+        <w:t xml:space="preserve"> </w:t>
       </w:r>
       <w:r>
         <w:t>(</w:t>
@@ -7107,6 +8198,7 @@
       <w:r>
         <w:t xml:space="preserve"> </w:t>
       </w:r>
+      <w:proofErr w:type="spellStart"/>
       <w:r>
         <w:rPr>
           <w:rFonts w:hint="eastAsia"/>
@@ -7114,7 +8206,11 @@
         <w:t>g</w:t>
       </w:r>
       <w:r>
-        <w:t>etline()</w:t>
+        <w:t>etline</w:t>
+      </w:r>
+      <w:proofErr w:type="spellEnd"/>
+      <w:r>
+        <w:t>()</w:t>
       </w:r>
       <w:r>
         <w:rPr>
@@ -7210,8 +8306,16 @@
         <w:rPr>
           <w:rFonts w:hint="eastAsia"/>
         </w:rPr>
-        <w:t>스택 응용 심화편</w:t>
-      </w:r>
+        <w:t xml:space="preserve">스택 응용 </w:t>
+      </w:r>
+      <w:proofErr w:type="spellStart"/>
+      <w:r>
+        <w:rPr>
+          <w:rFonts w:hint="eastAsia"/>
+        </w:rPr>
+        <w:t>심화편</w:t>
+      </w:r>
+      <w:proofErr w:type="spellEnd"/>
     </w:p>
     <w:p>
       <w:pPr>
@@ -7292,11 +8396,19 @@
       <w:r>
         <w:t xml:space="preserve">7298 </w:t>
       </w:r>
-      <w:r>
-        <w:rPr>
-          <w:rFonts w:hint="eastAsia"/>
-        </w:rPr>
-        <w:t xml:space="preserve">오큰수 </w:t>
+      <w:proofErr w:type="spellStart"/>
+      <w:r>
+        <w:rPr>
+          <w:rFonts w:hint="eastAsia"/>
+        </w:rPr>
+        <w:t>오큰수</w:t>
+      </w:r>
+      <w:proofErr w:type="spellEnd"/>
+      <w:r>
+        <w:rPr>
+          <w:rFonts w:hint="eastAsia"/>
+        </w:rPr>
+        <w:t xml:space="preserve"> </w:t>
       </w:r>
       <w:r>
         <w:t>(</w:t>
@@ -7345,7 +8457,7 @@
       <w:r>
         <w:t>----------------------</w:t>
       </w:r>
-      <w:hyperlink r:id="rId35" w:history="1">
+      <w:hyperlink r:id="rId36" w:history="1">
         <w:r>
           <w:rPr>
             <w:rStyle w:val="a6"/>
@@ -7436,6 +8548,7 @@
         </w:rPr>
         <w:t xml:space="preserve">654 </w:t>
       </w:r>
+      <w:proofErr w:type="spellStart"/>
       <w:r>
         <w:rPr>
           <w:rFonts w:ascii="Open Sans" w:hAnsi="Open Sans" w:cs="Open Sans" w:hint="eastAsia"/>
@@ -7444,6 +8557,7 @@
         </w:rPr>
         <w:t>랜선</w:t>
       </w:r>
+      <w:proofErr w:type="spellEnd"/>
       <w:r>
         <w:rPr>
           <w:rFonts w:ascii="Open Sans" w:hAnsi="Open Sans" w:cs="Open Sans" w:hint="eastAsia"/>
@@ -7500,6 +8614,7 @@
         </w:rPr>
         <w:t>Upper Bound (</w:t>
       </w:r>
+      <w:proofErr w:type="spellStart"/>
       <w:r>
         <w:rPr>
           <w:rFonts w:ascii="Open Sans" w:hAnsi="Open Sans" w:cs="Open Sans" w:hint="eastAsia"/>
@@ -7508,6 +8623,7 @@
         </w:rPr>
         <w:t>어퍼</w:t>
       </w:r>
+      <w:proofErr w:type="spellEnd"/>
       <w:r>
         <w:rPr>
           <w:rFonts w:ascii="Open Sans" w:hAnsi="Open Sans" w:cs="Open Sans" w:hint="eastAsia"/>
@@ -7621,7 +8737,6 @@
         <w:rPr>
           <w:rFonts w:hint="eastAsia"/>
         </w:rPr>
-        <w:lastRenderedPageBreak/>
         <w:t>U</w:t>
       </w:r>
       <w:r>
@@ -7658,7 +8773,7 @@
       <w:r>
         <w:t>------------------------------------</w:t>
       </w:r>
-      <w:hyperlink r:id="rId36" w:history="1">
+      <w:hyperlink r:id="rId37" w:history="1">
         <w:r>
           <w:rPr>
             <w:rFonts w:ascii="Open Sans" w:eastAsia="굴림" w:hAnsi="Open Sans" w:cs="Open Sans"/>
@@ -7776,7 +8891,7 @@
       <w:r>
         <w:t>-----------------------</w:t>
       </w:r>
-      <w:hyperlink r:id="rId37" w:history="1">
+      <w:hyperlink r:id="rId38" w:history="1">
         <w:r>
           <w:rPr>
             <w:rFonts w:ascii="Segoe UI" w:eastAsia="굴림" w:hAnsi="Segoe UI" w:cs="Segoe UI"/>
@@ -7870,7 +8985,21 @@
         <w:rPr>
           <w:rFonts w:hint="eastAsia"/>
         </w:rPr>
-        <w:t>분할정복과 모듈러 연산의 분배법칙을 활용하여 지수가 큰 거듭제곱문제 해결</w:t>
+        <w:t xml:space="preserve">분할정복과 </w:t>
+      </w:r>
+      <w:proofErr w:type="spellStart"/>
+      <w:r>
+        <w:rPr>
+          <w:rFonts w:hint="eastAsia"/>
+        </w:rPr>
+        <w:t>모듈러</w:t>
+      </w:r>
+      <w:proofErr w:type="spellEnd"/>
+      <w:r>
+        <w:rPr>
+          <w:rFonts w:hint="eastAsia"/>
+        </w:rPr>
+        <w:t xml:space="preserve"> 연산의 분배법칙을 활용하여 지수가 큰 거듭제곱문제 해결</w:t>
       </w:r>
     </w:p>
     <w:p>
@@ -7904,7 +9033,7 @@
       <w:r>
         <w:t>----------------------------</w:t>
       </w:r>
-      <w:hyperlink r:id="rId38" w:history="1">
+      <w:hyperlink r:id="rId39" w:history="1">
         <w:r>
           <w:rPr>
             <w:rStyle w:val="a6"/>
@@ -8062,7 +9191,7 @@
       <w:r>
         <w:t>--------------------------</w:t>
       </w:r>
-      <w:hyperlink r:id="rId39" w:history="1">
+      <w:hyperlink r:id="rId40" w:history="1">
         <w:r>
           <w:rPr>
             <w:rStyle w:val="a6"/>
@@ -8154,7 +9283,7 @@
       <w:r>
         <w:t>-------------------------------</w:t>
       </w:r>
-      <w:hyperlink r:id="rId40" w:history="1">
+      <w:hyperlink r:id="rId41" w:history="1">
         <w:r>
           <w:rPr>
             <w:rStyle w:val="a6"/>
@@ -8189,6 +9318,7 @@
           <w:b/>
           <w:bCs/>
         </w:rPr>
+        <w:lastRenderedPageBreak/>
         <w:t>A</w:t>
       </w:r>
       <w:r>
@@ -8221,7 +9351,21 @@
         <w:rPr>
           <w:rFonts w:hint="eastAsia"/>
         </w:rPr>
-        <w:t xml:space="preserve">최대 힙 </w:t>
+        <w:t xml:space="preserve">최대 </w:t>
+      </w:r>
+      <w:proofErr w:type="spellStart"/>
+      <w:r>
+        <w:rPr>
+          <w:rFonts w:hint="eastAsia"/>
+        </w:rPr>
+        <w:t>힙</w:t>
+      </w:r>
+      <w:proofErr w:type="spellEnd"/>
+      <w:r>
+        <w:rPr>
+          <w:rFonts w:hint="eastAsia"/>
+        </w:rPr>
+        <w:t xml:space="preserve"> </w:t>
       </w:r>
       <w:r>
         <w:t>(S2)</w:t>
@@ -8249,7 +9393,21 @@
         <w:rPr>
           <w:rFonts w:hint="eastAsia"/>
         </w:rPr>
-        <w:t xml:space="preserve">최소 힙 </w:t>
+        <w:t xml:space="preserve">최소 </w:t>
+      </w:r>
+      <w:proofErr w:type="spellStart"/>
+      <w:r>
+        <w:rPr>
+          <w:rFonts w:hint="eastAsia"/>
+        </w:rPr>
+        <w:t>힙</w:t>
+      </w:r>
+      <w:proofErr w:type="spellEnd"/>
+      <w:r>
+        <w:rPr>
+          <w:rFonts w:hint="eastAsia"/>
+        </w:rPr>
+        <w:t xml:space="preserve"> </w:t>
       </w:r>
       <w:r>
         <w:t>(S2)</w:t>
@@ -8272,7 +9430,21 @@
         <w:rPr>
           <w:rFonts w:hint="eastAsia"/>
         </w:rPr>
-        <w:t xml:space="preserve">절댓값 힙 </w:t>
+        <w:t xml:space="preserve">절댓값 </w:t>
+      </w:r>
+      <w:proofErr w:type="spellStart"/>
+      <w:r>
+        <w:rPr>
+          <w:rFonts w:hint="eastAsia"/>
+        </w:rPr>
+        <w:t>힙</w:t>
+      </w:r>
+      <w:proofErr w:type="spellEnd"/>
+      <w:r>
+        <w:rPr>
+          <w:rFonts w:hint="eastAsia"/>
+        </w:rPr>
+        <w:t xml:space="preserve"> </w:t>
       </w:r>
       <w:r>
         <w:t>(S1)</w:t>
@@ -8291,11 +9463,19 @@
       <w:r>
         <w:t xml:space="preserve">11920 </w:t>
       </w:r>
-      <w:r>
-        <w:rPr>
-          <w:rFonts w:hint="eastAsia"/>
-        </w:rPr>
-        <w:t xml:space="preserve">버블정렬 </w:t>
+      <w:proofErr w:type="spellStart"/>
+      <w:r>
+        <w:rPr>
+          <w:rFonts w:hint="eastAsia"/>
+        </w:rPr>
+        <w:t>버블정렬</w:t>
+      </w:r>
+      <w:proofErr w:type="spellEnd"/>
+      <w:r>
+        <w:rPr>
+          <w:rFonts w:hint="eastAsia"/>
+        </w:rPr>
+        <w:t xml:space="preserve"> </w:t>
       </w:r>
       <w:r>
         <w:t>(</w:t>
@@ -8341,7 +9521,7 @@
       <w:r>
         <w:t>-----------------------</w:t>
       </w:r>
-      <w:hyperlink r:id="rId41" w:history="1">
+      <w:hyperlink r:id="rId42" w:history="1">
         <w:r>
           <w:rPr>
             <w:rStyle w:val="a6"/>
@@ -8421,7 +9601,7 @@
       <w:r>
         <w:t>-------------------------------</w:t>
       </w:r>
-      <w:hyperlink r:id="rId42" w:history="1">
+      <w:hyperlink r:id="rId43" w:history="1">
         <w:r>
           <w:rPr>
             <w:rStyle w:val="a6"/>
@@ -8546,6 +9726,7 @@
       <w:r>
         <w:t xml:space="preserve"> </w:t>
       </w:r>
+      <w:proofErr w:type="spellStart"/>
       <w:r>
         <w:rPr>
           <w:rFonts w:hint="eastAsia"/>
@@ -8555,6 +9736,7 @@
       <w:r>
         <w:t>fs</w:t>
       </w:r>
+      <w:proofErr w:type="spellEnd"/>
       <w:r>
         <w:rPr>
           <w:rFonts w:hint="eastAsia"/>
@@ -8583,8 +9765,13 @@
         <w:t>클래스,</w:t>
       </w:r>
       <w:r>
-        <w:t xml:space="preserve"> , bfs</w:t>
-      </w:r>
+        <w:t xml:space="preserve"> , </w:t>
+      </w:r>
+      <w:proofErr w:type="spellStart"/>
+      <w:r>
+        <w:t>bfs</w:t>
+      </w:r>
+      <w:proofErr w:type="spellEnd"/>
       <w:r>
         <w:rPr>
           <w:rFonts w:hint="eastAsia"/>
@@ -8627,12 +9814,26 @@
           <w:rStyle w:val="a6"/>
         </w:rPr>
       </w:pPr>
-      <w:hyperlink r:id="rId43" w:history="1">
+      <w:hyperlink r:id="rId44" w:history="1">
         <w:r>
           <w:rPr>
             <w:rStyle w:val="a6"/>
           </w:rPr>
-          <w:t>[Java] BFS 너비 우선 탐색 - 인접리스트 / 인접행렬로 구현 (tistory.com)</w:t>
+          <w:t xml:space="preserve">[Java] BFS 너비 우선 탐색 - </w:t>
+        </w:r>
+        <w:proofErr w:type="gramStart"/>
+        <w:r>
+          <w:rPr>
+            <w:rStyle w:val="a6"/>
+          </w:rPr>
+          <w:t>인접리스트 /</w:t>
+        </w:r>
+        <w:proofErr w:type="gramEnd"/>
+        <w:r>
+          <w:rPr>
+            <w:rStyle w:val="a6"/>
+          </w:rPr>
+          <w:t xml:space="preserve"> 인접행렬로 구현 (tistory.com)</w:t>
         </w:r>
       </w:hyperlink>
     </w:p>
@@ -8718,6 +9919,7 @@
           <w:szCs w:val="48"/>
         </w:rPr>
       </w:pPr>
+      <w:proofErr w:type="spellStart"/>
       <w:r>
         <w:rPr>
           <w:rFonts w:hint="eastAsia"/>
@@ -8726,9 +9928,9 @@
           <w:sz w:val="48"/>
           <w:szCs w:val="48"/>
         </w:rPr>
-        <w:lastRenderedPageBreak/>
         <w:t>헷갈리는거</w:t>
       </w:r>
+      <w:proofErr w:type="spellEnd"/>
     </w:p>
     <w:p>
       <w:pPr>
@@ -8792,7 +9994,7 @@
                     </pic:cNvPicPr>
                   </pic:nvPicPr>
                   <pic:blipFill>
-                    <a:blip r:embed="rId44">
+                    <a:blip r:embed="rId45">
                       <a:extLst>
                         <a:ext uri="{28A0092B-C50C-407E-A947-70E740481C1C}">
                           <a14:useLocalDpi xmlns:a14="http://schemas.microsoft.com/office/drawing/2010/main" val="0"/>
@@ -9269,8 +10471,20 @@
           <w:sz w:val="48"/>
           <w:szCs w:val="48"/>
         </w:rPr>
-        <w:t>유클리드 호제법</w:t>
-      </w:r>
+        <w:t xml:space="preserve">유클리드 </w:t>
+      </w:r>
+      <w:proofErr w:type="spellStart"/>
+      <w:r>
+        <w:rPr>
+          <w:rFonts w:hint="eastAsia"/>
+          <w:b/>
+          <w:bCs/>
+          <w:sz w:val="48"/>
+          <w:szCs w:val="48"/>
+        </w:rPr>
+        <w:t>호제법</w:t>
+      </w:r>
+      <w:proofErr w:type="spellEnd"/>
     </w:p>
     <w:p>
       <w:pPr>
@@ -9441,6 +10655,7 @@
         </w:rPr>
         <w:t xml:space="preserve">   </w:t>
       </w:r>
+      <w:proofErr w:type="spellStart"/>
       <w:r>
         <w:rPr>
           <w:rFonts w:hint="eastAsia"/>
@@ -9449,27 +10664,40 @@
           <w:sz w:val="48"/>
           <w:szCs w:val="48"/>
         </w:rPr>
-        <w:t>덱:</w:t>
-      </w:r>
-      <w:r>
-        <w:rPr>
+        <w:t>덱</w:t>
+      </w:r>
+      <w:proofErr w:type="spellEnd"/>
+      <w:r>
+        <w:rPr>
+          <w:rFonts w:hint="eastAsia"/>
           <w:b/>
           <w:bCs/>
           <w:sz w:val="48"/>
           <w:szCs w:val="48"/>
         </w:rPr>
-        <w:t xml:space="preserve"> </w:t>
-      </w:r>
-      <w:r>
-        <w:rPr>
-          <w:rFonts w:hint="eastAsia"/>
+        <w:t>:</w:t>
+      </w:r>
+      <w:r>
+        <w:rPr>
           <w:b/>
           <w:bCs/>
           <w:sz w:val="48"/>
           <w:szCs w:val="48"/>
         </w:rPr>
+        <w:t xml:space="preserve"> </w:t>
+      </w:r>
+      <w:proofErr w:type="spellStart"/>
+      <w:r>
+        <w:rPr>
+          <w:rFonts w:hint="eastAsia"/>
+          <w:b/>
+          <w:bCs/>
+          <w:sz w:val="48"/>
+          <w:szCs w:val="48"/>
+        </w:rPr>
         <w:t>둘다가능</w:t>
       </w:r>
+      <w:proofErr w:type="spellEnd"/>
       <w:r>
         <w:rPr>
           <w:b/>
@@ -9558,7 +10786,29 @@
           <w:sz w:val="36"/>
           <w:szCs w:val="36"/>
         </w:rPr>
-        <w:t>개를 선택하되 순서가 다르면 다른경우임)</w:t>
+        <w:t xml:space="preserve">개를 선택하되 순서가 다르면 </w:t>
+      </w:r>
+      <w:proofErr w:type="spellStart"/>
+      <w:r>
+        <w:rPr>
+          <w:rFonts w:hint="eastAsia"/>
+          <w:b/>
+          <w:bCs/>
+          <w:sz w:val="36"/>
+          <w:szCs w:val="36"/>
+        </w:rPr>
+        <w:t>다른경우임</w:t>
+      </w:r>
+      <w:proofErr w:type="spellEnd"/>
+      <w:r>
+        <w:rPr>
+          <w:rFonts w:hint="eastAsia"/>
+          <w:b/>
+          <w:bCs/>
+          <w:sz w:val="36"/>
+          <w:szCs w:val="36"/>
+        </w:rPr>
+        <w:t>)</w:t>
       </w:r>
     </w:p>
     <w:sectPr>
@@ -9891,6 +11141,95 @@
     </w:lvl>
   </w:abstractNum>
   <w:abstractNum w:abstractNumId="3" w15:restartNumberingAfterBreak="0">
+    <w:nsid w:val="0FD3479A"/>
+    <w:multiLevelType w:val="hybridMultilevel"/>
+    <w:tmpl w:val="3FB8FC8C"/>
+    <w:lvl w:ilvl="0" w:tplc="CDC20F8E">
+      <w:start w:val="1"/>
+      <w:numFmt w:val="decimal"/>
+      <w:lvlText w:val="%1."/>
+      <w:lvlJc w:val="left"/>
+      <w:pPr>
+        <w:ind w:left="800" w:hanging="360"/>
+      </w:pPr>
+      <w:rPr>
+        <w:rFonts w:hint="default"/>
+      </w:rPr>
+    </w:lvl>
+    <w:lvl w:ilvl="1" w:tplc="04090019" w:tentative="1">
+      <w:start w:val="1"/>
+      <w:numFmt w:val="upperLetter"/>
+      <w:lvlText w:val="%2."/>
+      <w:lvlJc w:val="left"/>
+      <w:pPr>
+        <w:ind w:left="1320" w:hanging="440"/>
+      </w:pPr>
+    </w:lvl>
+    <w:lvl w:ilvl="2" w:tplc="0409001B" w:tentative="1">
+      <w:start w:val="1"/>
+      <w:numFmt w:val="lowerRoman"/>
+      <w:lvlText w:val="%3."/>
+      <w:lvlJc w:val="right"/>
+      <w:pPr>
+        <w:ind w:left="1760" w:hanging="440"/>
+      </w:pPr>
+    </w:lvl>
+    <w:lvl w:ilvl="3" w:tplc="0409000F" w:tentative="1">
+      <w:start w:val="1"/>
+      <w:numFmt w:val="decimal"/>
+      <w:lvlText w:val="%4."/>
+      <w:lvlJc w:val="left"/>
+      <w:pPr>
+        <w:ind w:left="2200" w:hanging="440"/>
+      </w:pPr>
+    </w:lvl>
+    <w:lvl w:ilvl="4" w:tplc="04090019" w:tentative="1">
+      <w:start w:val="1"/>
+      <w:numFmt w:val="upperLetter"/>
+      <w:lvlText w:val="%5."/>
+      <w:lvlJc w:val="left"/>
+      <w:pPr>
+        <w:ind w:left="2640" w:hanging="440"/>
+      </w:pPr>
+    </w:lvl>
+    <w:lvl w:ilvl="5" w:tplc="0409001B" w:tentative="1">
+      <w:start w:val="1"/>
+      <w:numFmt w:val="lowerRoman"/>
+      <w:lvlText w:val="%6."/>
+      <w:lvlJc w:val="right"/>
+      <w:pPr>
+        <w:ind w:left="3080" w:hanging="440"/>
+      </w:pPr>
+    </w:lvl>
+    <w:lvl w:ilvl="6" w:tplc="0409000F" w:tentative="1">
+      <w:start w:val="1"/>
+      <w:numFmt w:val="decimal"/>
+      <w:lvlText w:val="%7."/>
+      <w:lvlJc w:val="left"/>
+      <w:pPr>
+        <w:ind w:left="3520" w:hanging="440"/>
+      </w:pPr>
+    </w:lvl>
+    <w:lvl w:ilvl="7" w:tplc="04090019" w:tentative="1">
+      <w:start w:val="1"/>
+      <w:numFmt w:val="upperLetter"/>
+      <w:lvlText w:val="%8."/>
+      <w:lvlJc w:val="left"/>
+      <w:pPr>
+        <w:ind w:left="3960" w:hanging="440"/>
+      </w:pPr>
+    </w:lvl>
+    <w:lvl w:ilvl="8" w:tplc="0409001B" w:tentative="1">
+      <w:start w:val="1"/>
+      <w:numFmt w:val="lowerRoman"/>
+      <w:lvlText w:val="%9."/>
+      <w:lvlJc w:val="right"/>
+      <w:pPr>
+        <w:ind w:left="4400" w:hanging="440"/>
+      </w:pPr>
+    </w:lvl>
+  </w:abstractNum>
+  <w:abstractNum w:abstractNumId="4" w15:restartNumberingAfterBreak="0">
     <w:nsid w:val="10DF7900"/>
     <w:multiLevelType w:val="hybridMultilevel"/>
     <w:tmpl w:val="3022FDD0"/>
@@ -9979,7 +11318,7 @@
       </w:pPr>
     </w:lvl>
   </w:abstractNum>
-  <w:abstractNum w:abstractNumId="4" w15:restartNumberingAfterBreak="0">
+  <w:abstractNum w:abstractNumId="5" w15:restartNumberingAfterBreak="0">
     <w:nsid w:val="114071CB"/>
     <w:multiLevelType w:val="hybridMultilevel"/>
     <w:tmpl w:val="34AE3D9E"/>
@@ -10068,7 +11407,7 @@
       </w:pPr>
     </w:lvl>
   </w:abstractNum>
-  <w:abstractNum w:abstractNumId="5" w15:restartNumberingAfterBreak="0">
+  <w:abstractNum w:abstractNumId="6" w15:restartNumberingAfterBreak="0">
     <w:nsid w:val="121741C4"/>
     <w:multiLevelType w:val="hybridMultilevel"/>
     <w:tmpl w:val="D102CA14"/>
@@ -10157,7 +11496,7 @@
       </w:pPr>
     </w:lvl>
   </w:abstractNum>
-  <w:abstractNum w:abstractNumId="6" w15:restartNumberingAfterBreak="0">
+  <w:abstractNum w:abstractNumId="7" w15:restartNumberingAfterBreak="0">
     <w:nsid w:val="17EF702C"/>
     <w:multiLevelType w:val="hybridMultilevel"/>
     <w:tmpl w:val="085E7050"/>
@@ -10246,7 +11585,7 @@
       </w:pPr>
     </w:lvl>
   </w:abstractNum>
-  <w:abstractNum w:abstractNumId="7" w15:restartNumberingAfterBreak="0">
+  <w:abstractNum w:abstractNumId="8" w15:restartNumberingAfterBreak="0">
     <w:nsid w:val="1A8211D1"/>
     <w:multiLevelType w:val="hybridMultilevel"/>
     <w:tmpl w:val="ACE43932"/>
@@ -10335,7 +11674,7 @@
       </w:pPr>
     </w:lvl>
   </w:abstractNum>
-  <w:abstractNum w:abstractNumId="8" w15:restartNumberingAfterBreak="0">
+  <w:abstractNum w:abstractNumId="9" w15:restartNumberingAfterBreak="0">
     <w:nsid w:val="1B816747"/>
     <w:multiLevelType w:val="hybridMultilevel"/>
     <w:tmpl w:val="2578C074"/>
@@ -10424,7 +11763,7 @@
       </w:pPr>
     </w:lvl>
   </w:abstractNum>
-  <w:abstractNum w:abstractNumId="9" w15:restartNumberingAfterBreak="0">
+  <w:abstractNum w:abstractNumId="10" w15:restartNumberingAfterBreak="0">
     <w:nsid w:val="1F664712"/>
     <w:multiLevelType w:val="hybridMultilevel"/>
     <w:tmpl w:val="2B500952"/>
@@ -10513,7 +11852,7 @@
       </w:pPr>
     </w:lvl>
   </w:abstractNum>
-  <w:abstractNum w:abstractNumId="10" w15:restartNumberingAfterBreak="0">
+  <w:abstractNum w:abstractNumId="11" w15:restartNumberingAfterBreak="0">
     <w:nsid w:val="210F000F"/>
     <w:multiLevelType w:val="hybridMultilevel"/>
     <w:tmpl w:val="3694322A"/>
@@ -10602,7 +11941,7 @@
       </w:pPr>
     </w:lvl>
   </w:abstractNum>
-  <w:abstractNum w:abstractNumId="11" w15:restartNumberingAfterBreak="0">
+  <w:abstractNum w:abstractNumId="12" w15:restartNumberingAfterBreak="0">
     <w:nsid w:val="217F3FFA"/>
     <w:multiLevelType w:val="hybridMultilevel"/>
     <w:tmpl w:val="E4E24F6C"/>
@@ -10691,7 +12030,7 @@
       </w:pPr>
     </w:lvl>
   </w:abstractNum>
-  <w:abstractNum w:abstractNumId="12" w15:restartNumberingAfterBreak="0">
+  <w:abstractNum w:abstractNumId="13" w15:restartNumberingAfterBreak="0">
     <w:nsid w:val="21E336DF"/>
     <w:multiLevelType w:val="hybridMultilevel"/>
     <w:tmpl w:val="76286B74"/>
@@ -10780,7 +12119,7 @@
       </w:pPr>
     </w:lvl>
   </w:abstractNum>
-  <w:abstractNum w:abstractNumId="13" w15:restartNumberingAfterBreak="0">
+  <w:abstractNum w:abstractNumId="14" w15:restartNumberingAfterBreak="0">
     <w:nsid w:val="272A29EC"/>
     <w:multiLevelType w:val="hybridMultilevel"/>
     <w:tmpl w:val="FAB0FF26"/>
@@ -10869,7 +12208,97 @@
       </w:pPr>
     </w:lvl>
   </w:abstractNum>
-  <w:abstractNum w:abstractNumId="14" w15:restartNumberingAfterBreak="0">
+  <w:abstractNum w:abstractNumId="15" w15:restartNumberingAfterBreak="0">
+    <w:nsid w:val="2EC90D78"/>
+    <w:multiLevelType w:val="hybridMultilevel"/>
+    <w:tmpl w:val="D786BBB0"/>
+    <w:lvl w:ilvl="0" w:tplc="4DCE6666">
+      <w:start w:val="1"/>
+      <w:numFmt w:val="decimal"/>
+      <w:lvlText w:val="%1."/>
+      <w:lvlJc w:val="left"/>
+      <w:pPr>
+        <w:ind w:left="800" w:hanging="360"/>
+      </w:pPr>
+      <w:rPr>
+        <w:rFonts w:hint="default"/>
+        <w:b/>
+      </w:rPr>
+    </w:lvl>
+    <w:lvl w:ilvl="1" w:tplc="04090019" w:tentative="1">
+      <w:start w:val="1"/>
+      <w:numFmt w:val="upperLetter"/>
+      <w:lvlText w:val="%2."/>
+      <w:lvlJc w:val="left"/>
+      <w:pPr>
+        <w:ind w:left="1320" w:hanging="440"/>
+      </w:pPr>
+    </w:lvl>
+    <w:lvl w:ilvl="2" w:tplc="0409001B" w:tentative="1">
+      <w:start w:val="1"/>
+      <w:numFmt w:val="lowerRoman"/>
+      <w:lvlText w:val="%3."/>
+      <w:lvlJc w:val="right"/>
+      <w:pPr>
+        <w:ind w:left="1760" w:hanging="440"/>
+      </w:pPr>
+    </w:lvl>
+    <w:lvl w:ilvl="3" w:tplc="0409000F" w:tentative="1">
+      <w:start w:val="1"/>
+      <w:numFmt w:val="decimal"/>
+      <w:lvlText w:val="%4."/>
+      <w:lvlJc w:val="left"/>
+      <w:pPr>
+        <w:ind w:left="2200" w:hanging="440"/>
+      </w:pPr>
+    </w:lvl>
+    <w:lvl w:ilvl="4" w:tplc="04090019" w:tentative="1">
+      <w:start w:val="1"/>
+      <w:numFmt w:val="upperLetter"/>
+      <w:lvlText w:val="%5."/>
+      <w:lvlJc w:val="left"/>
+      <w:pPr>
+        <w:ind w:left="2640" w:hanging="440"/>
+      </w:pPr>
+    </w:lvl>
+    <w:lvl w:ilvl="5" w:tplc="0409001B" w:tentative="1">
+      <w:start w:val="1"/>
+      <w:numFmt w:val="lowerRoman"/>
+      <w:lvlText w:val="%6."/>
+      <w:lvlJc w:val="right"/>
+      <w:pPr>
+        <w:ind w:left="3080" w:hanging="440"/>
+      </w:pPr>
+    </w:lvl>
+    <w:lvl w:ilvl="6" w:tplc="0409000F" w:tentative="1">
+      <w:start w:val="1"/>
+      <w:numFmt w:val="decimal"/>
+      <w:lvlText w:val="%7."/>
+      <w:lvlJc w:val="left"/>
+      <w:pPr>
+        <w:ind w:left="3520" w:hanging="440"/>
+      </w:pPr>
+    </w:lvl>
+    <w:lvl w:ilvl="7" w:tplc="04090019" w:tentative="1">
+      <w:start w:val="1"/>
+      <w:numFmt w:val="upperLetter"/>
+      <w:lvlText w:val="%8."/>
+      <w:lvlJc w:val="left"/>
+      <w:pPr>
+        <w:ind w:left="3960" w:hanging="440"/>
+      </w:pPr>
+    </w:lvl>
+    <w:lvl w:ilvl="8" w:tplc="0409001B" w:tentative="1">
+      <w:start w:val="1"/>
+      <w:numFmt w:val="lowerRoman"/>
+      <w:lvlText w:val="%9."/>
+      <w:lvlJc w:val="right"/>
+      <w:pPr>
+        <w:ind w:left="4400" w:hanging="440"/>
+      </w:pPr>
+    </w:lvl>
+  </w:abstractNum>
+  <w:abstractNum w:abstractNumId="16" w15:restartNumberingAfterBreak="0">
     <w:nsid w:val="301B49CD"/>
     <w:multiLevelType w:val="hybridMultilevel"/>
     <w:tmpl w:val="A8AA35EC"/>
@@ -10958,7 +12387,7 @@
       </w:pPr>
     </w:lvl>
   </w:abstractNum>
-  <w:abstractNum w:abstractNumId="15" w15:restartNumberingAfterBreak="0">
+  <w:abstractNum w:abstractNumId="17" w15:restartNumberingAfterBreak="0">
     <w:nsid w:val="30B43336"/>
     <w:multiLevelType w:val="hybridMultilevel"/>
     <w:tmpl w:val="09D6B004"/>
@@ -11047,7 +12476,7 @@
       </w:pPr>
     </w:lvl>
   </w:abstractNum>
-  <w:abstractNum w:abstractNumId="16" w15:restartNumberingAfterBreak="0">
+  <w:abstractNum w:abstractNumId="18" w15:restartNumberingAfterBreak="0">
     <w:nsid w:val="35D31027"/>
     <w:multiLevelType w:val="hybridMultilevel"/>
     <w:tmpl w:val="8904D1AA"/>
@@ -11136,7 +12565,7 @@
       </w:pPr>
     </w:lvl>
   </w:abstractNum>
-  <w:abstractNum w:abstractNumId="17" w15:restartNumberingAfterBreak="0">
+  <w:abstractNum w:abstractNumId="19" w15:restartNumberingAfterBreak="0">
     <w:nsid w:val="36EE024B"/>
     <w:multiLevelType w:val="hybridMultilevel"/>
     <w:tmpl w:val="466E5CE4"/>
@@ -11225,7 +12654,7 @@
       </w:pPr>
     </w:lvl>
   </w:abstractNum>
-  <w:abstractNum w:abstractNumId="18" w15:restartNumberingAfterBreak="0">
+  <w:abstractNum w:abstractNumId="20" w15:restartNumberingAfterBreak="0">
     <w:nsid w:val="37C96341"/>
     <w:multiLevelType w:val="hybridMultilevel"/>
     <w:tmpl w:val="4C329740"/>
@@ -11314,7 +12743,7 @@
       </w:pPr>
     </w:lvl>
   </w:abstractNum>
-  <w:abstractNum w:abstractNumId="19" w15:restartNumberingAfterBreak="0">
+  <w:abstractNum w:abstractNumId="21" w15:restartNumberingAfterBreak="0">
     <w:nsid w:val="42835C6C"/>
     <w:multiLevelType w:val="hybridMultilevel"/>
     <w:tmpl w:val="F23CAF62"/>
@@ -11403,7 +12832,7 @@
       </w:pPr>
     </w:lvl>
   </w:abstractNum>
-  <w:abstractNum w:abstractNumId="20" w15:restartNumberingAfterBreak="0">
+  <w:abstractNum w:abstractNumId="22" w15:restartNumberingAfterBreak="0">
     <w:nsid w:val="44F5225C"/>
     <w:multiLevelType w:val="hybridMultilevel"/>
     <w:tmpl w:val="CDE8B1BC"/>
@@ -11492,7 +12921,7 @@
       </w:pPr>
     </w:lvl>
   </w:abstractNum>
-  <w:abstractNum w:abstractNumId="21" w15:restartNumberingAfterBreak="0">
+  <w:abstractNum w:abstractNumId="23" w15:restartNumberingAfterBreak="0">
     <w:nsid w:val="51EB668A"/>
     <w:multiLevelType w:val="hybridMultilevel"/>
     <w:tmpl w:val="C7664F44"/>
@@ -11581,7 +13010,7 @@
       </w:pPr>
     </w:lvl>
   </w:abstractNum>
-  <w:abstractNum w:abstractNumId="22" w15:restartNumberingAfterBreak="0">
+  <w:abstractNum w:abstractNumId="24" w15:restartNumberingAfterBreak="0">
     <w:nsid w:val="53662881"/>
     <w:multiLevelType w:val="hybridMultilevel"/>
     <w:tmpl w:val="DB389020"/>
@@ -11670,7 +13099,7 @@
       </w:pPr>
     </w:lvl>
   </w:abstractNum>
-  <w:abstractNum w:abstractNumId="23" w15:restartNumberingAfterBreak="0">
+  <w:abstractNum w:abstractNumId="25" w15:restartNumberingAfterBreak="0">
     <w:nsid w:val="53AA64A6"/>
     <w:multiLevelType w:val="hybridMultilevel"/>
     <w:tmpl w:val="A074F966"/>
@@ -11759,7 +13188,96 @@
       </w:pPr>
     </w:lvl>
   </w:abstractNum>
-  <w:abstractNum w:abstractNumId="24" w15:restartNumberingAfterBreak="0">
+  <w:abstractNum w:abstractNumId="26" w15:restartNumberingAfterBreak="0">
+    <w:nsid w:val="56CD312F"/>
+    <w:multiLevelType w:val="hybridMultilevel"/>
+    <w:tmpl w:val="1B6C42DE"/>
+    <w:lvl w:ilvl="0" w:tplc="D8CED08C">
+      <w:start w:val="1"/>
+      <w:numFmt w:val="decimal"/>
+      <w:lvlText w:val="%1."/>
+      <w:lvlJc w:val="left"/>
+      <w:pPr>
+        <w:ind w:left="800" w:hanging="360"/>
+      </w:pPr>
+      <w:rPr>
+        <w:rFonts w:hint="default"/>
+      </w:rPr>
+    </w:lvl>
+    <w:lvl w:ilvl="1" w:tplc="04090019" w:tentative="1">
+      <w:start w:val="1"/>
+      <w:numFmt w:val="upperLetter"/>
+      <w:lvlText w:val="%2."/>
+      <w:lvlJc w:val="left"/>
+      <w:pPr>
+        <w:ind w:left="1320" w:hanging="440"/>
+      </w:pPr>
+    </w:lvl>
+    <w:lvl w:ilvl="2" w:tplc="0409001B" w:tentative="1">
+      <w:start w:val="1"/>
+      <w:numFmt w:val="lowerRoman"/>
+      <w:lvlText w:val="%3."/>
+      <w:lvlJc w:val="right"/>
+      <w:pPr>
+        <w:ind w:left="1760" w:hanging="440"/>
+      </w:pPr>
+    </w:lvl>
+    <w:lvl w:ilvl="3" w:tplc="0409000F" w:tentative="1">
+      <w:start w:val="1"/>
+      <w:numFmt w:val="decimal"/>
+      <w:lvlText w:val="%4."/>
+      <w:lvlJc w:val="left"/>
+      <w:pPr>
+        <w:ind w:left="2200" w:hanging="440"/>
+      </w:pPr>
+    </w:lvl>
+    <w:lvl w:ilvl="4" w:tplc="04090019" w:tentative="1">
+      <w:start w:val="1"/>
+      <w:numFmt w:val="upperLetter"/>
+      <w:lvlText w:val="%5."/>
+      <w:lvlJc w:val="left"/>
+      <w:pPr>
+        <w:ind w:left="2640" w:hanging="440"/>
+      </w:pPr>
+    </w:lvl>
+    <w:lvl w:ilvl="5" w:tplc="0409001B" w:tentative="1">
+      <w:start w:val="1"/>
+      <w:numFmt w:val="lowerRoman"/>
+      <w:lvlText w:val="%6."/>
+      <w:lvlJc w:val="right"/>
+      <w:pPr>
+        <w:ind w:left="3080" w:hanging="440"/>
+      </w:pPr>
+    </w:lvl>
+    <w:lvl w:ilvl="6" w:tplc="0409000F" w:tentative="1">
+      <w:start w:val="1"/>
+      <w:numFmt w:val="decimal"/>
+      <w:lvlText w:val="%7."/>
+      <w:lvlJc w:val="left"/>
+      <w:pPr>
+        <w:ind w:left="3520" w:hanging="440"/>
+      </w:pPr>
+    </w:lvl>
+    <w:lvl w:ilvl="7" w:tplc="04090019" w:tentative="1">
+      <w:start w:val="1"/>
+      <w:numFmt w:val="upperLetter"/>
+      <w:lvlText w:val="%8."/>
+      <w:lvlJc w:val="left"/>
+      <w:pPr>
+        <w:ind w:left="3960" w:hanging="440"/>
+      </w:pPr>
+    </w:lvl>
+    <w:lvl w:ilvl="8" w:tplc="0409001B" w:tentative="1">
+      <w:start w:val="1"/>
+      <w:numFmt w:val="lowerRoman"/>
+      <w:lvlText w:val="%9."/>
+      <w:lvlJc w:val="right"/>
+      <w:pPr>
+        <w:ind w:left="4400" w:hanging="440"/>
+      </w:pPr>
+    </w:lvl>
+  </w:abstractNum>
+  <w:abstractNum w:abstractNumId="27" w15:restartNumberingAfterBreak="0">
     <w:nsid w:val="5BC84E31"/>
     <w:multiLevelType w:val="hybridMultilevel"/>
     <w:tmpl w:val="78A841C4"/>
@@ -11848,7 +13366,7 @@
       </w:pPr>
     </w:lvl>
   </w:abstractNum>
-  <w:abstractNum w:abstractNumId="25" w15:restartNumberingAfterBreak="0">
+  <w:abstractNum w:abstractNumId="28" w15:restartNumberingAfterBreak="0">
     <w:nsid w:val="64C92DC5"/>
     <w:multiLevelType w:val="hybridMultilevel"/>
     <w:tmpl w:val="071AE7FE"/>
@@ -11937,7 +13455,7 @@
       </w:pPr>
     </w:lvl>
   </w:abstractNum>
-  <w:abstractNum w:abstractNumId="26" w15:restartNumberingAfterBreak="0">
+  <w:abstractNum w:abstractNumId="29" w15:restartNumberingAfterBreak="0">
     <w:nsid w:val="68834765"/>
     <w:multiLevelType w:val="hybridMultilevel"/>
     <w:tmpl w:val="5EAEC6B4"/>
@@ -12026,7 +13544,7 @@
       </w:pPr>
     </w:lvl>
   </w:abstractNum>
-  <w:abstractNum w:abstractNumId="27" w15:restartNumberingAfterBreak="0">
+  <w:abstractNum w:abstractNumId="30" w15:restartNumberingAfterBreak="0">
     <w:nsid w:val="6AA03B9B"/>
     <w:multiLevelType w:val="hybridMultilevel"/>
     <w:tmpl w:val="25EE88A6"/>
@@ -12116,7 +13634,7 @@
       </w:pPr>
     </w:lvl>
   </w:abstractNum>
-  <w:abstractNum w:abstractNumId="28" w15:restartNumberingAfterBreak="0">
+  <w:abstractNum w:abstractNumId="31" w15:restartNumberingAfterBreak="0">
     <w:nsid w:val="6C9721D2"/>
     <w:multiLevelType w:val="hybridMultilevel"/>
     <w:tmpl w:val="6E1A46FE"/>
@@ -12205,7 +13723,7 @@
       </w:pPr>
     </w:lvl>
   </w:abstractNum>
-  <w:abstractNum w:abstractNumId="29" w15:restartNumberingAfterBreak="0">
+  <w:abstractNum w:abstractNumId="32" w15:restartNumberingAfterBreak="0">
     <w:nsid w:val="6CA66BF1"/>
     <w:multiLevelType w:val="hybridMultilevel"/>
     <w:tmpl w:val="D2D49B46"/>
@@ -12294,7 +13812,7 @@
       </w:pPr>
     </w:lvl>
   </w:abstractNum>
-  <w:abstractNum w:abstractNumId="30" w15:restartNumberingAfterBreak="0">
+  <w:abstractNum w:abstractNumId="33" w15:restartNumberingAfterBreak="0">
     <w:nsid w:val="6DB32C74"/>
     <w:multiLevelType w:val="hybridMultilevel"/>
     <w:tmpl w:val="0ADCD692"/>
@@ -12383,7 +13901,7 @@
       </w:pPr>
     </w:lvl>
   </w:abstractNum>
-  <w:abstractNum w:abstractNumId="31" w15:restartNumberingAfterBreak="0">
+  <w:abstractNum w:abstractNumId="34" w15:restartNumberingAfterBreak="0">
     <w:nsid w:val="75434B8D"/>
     <w:multiLevelType w:val="hybridMultilevel"/>
     <w:tmpl w:val="6A6AEFE6"/>
@@ -12472,7 +13990,7 @@
       </w:pPr>
     </w:lvl>
   </w:abstractNum>
-  <w:abstractNum w:abstractNumId="32" w15:restartNumberingAfterBreak="0">
+  <w:abstractNum w:abstractNumId="35" w15:restartNumberingAfterBreak="0">
     <w:nsid w:val="770669B0"/>
     <w:multiLevelType w:val="hybridMultilevel"/>
     <w:tmpl w:val="86BEC486"/>
@@ -12561,7 +14079,7 @@
       </w:pPr>
     </w:lvl>
   </w:abstractNum>
-  <w:abstractNum w:abstractNumId="33" w15:restartNumberingAfterBreak="0">
+  <w:abstractNum w:abstractNumId="36" w15:restartNumberingAfterBreak="0">
     <w:nsid w:val="788B431A"/>
     <w:multiLevelType w:val="hybridMultilevel"/>
     <w:tmpl w:val="E0CA6B34"/>
@@ -12650,7 +14168,7 @@
       </w:pPr>
     </w:lvl>
   </w:abstractNum>
-  <w:abstractNum w:abstractNumId="34" w15:restartNumberingAfterBreak="0">
+  <w:abstractNum w:abstractNumId="37" w15:restartNumberingAfterBreak="0">
     <w:nsid w:val="7A990AE0"/>
     <w:multiLevelType w:val="hybridMultilevel"/>
     <w:tmpl w:val="C3C265E8"/>
@@ -12740,85 +14258,85 @@
     </w:lvl>
   </w:abstractNum>
   <w:num w:numId="1" w16cid:durableId="321155057">
+    <w:abstractNumId w:val="11"/>
+  </w:num>
+  <w:num w:numId="2" w16cid:durableId="774057951">
+    <w:abstractNumId w:val="20"/>
+  </w:num>
+  <w:num w:numId="3" w16cid:durableId="126122439">
     <w:abstractNumId w:val="10"/>
   </w:num>
-  <w:num w:numId="2" w16cid:durableId="774057951">
-    <w:abstractNumId w:val="18"/>
-  </w:num>
-  <w:num w:numId="3" w16cid:durableId="126122439">
-    <w:abstractNumId w:val="9"/>
-  </w:num>
   <w:num w:numId="4" w16cid:durableId="1286161696">
-    <w:abstractNumId w:val="33"/>
+    <w:abstractNumId w:val="36"/>
   </w:num>
   <w:num w:numId="5" w16cid:durableId="425344549">
+    <w:abstractNumId w:val="25"/>
+  </w:num>
+  <w:num w:numId="6" w16cid:durableId="1794248582">
     <w:abstractNumId w:val="23"/>
   </w:num>
-  <w:num w:numId="6" w16cid:durableId="1794248582">
-    <w:abstractNumId w:val="21"/>
+  <w:num w:numId="7" w16cid:durableId="105270698">
+    <w:abstractNumId w:val="6"/>
   </w:num>
-  <w:num w:numId="7" w16cid:durableId="105270698">
+  <w:num w:numId="8" w16cid:durableId="1575706024">
+    <w:abstractNumId w:val="13"/>
+  </w:num>
+  <w:num w:numId="9" w16cid:durableId="1366831703">
     <w:abstractNumId w:val="5"/>
   </w:num>
-  <w:num w:numId="8" w16cid:durableId="1575706024">
-    <w:abstractNumId w:val="12"/>
-  </w:num>
-  <w:num w:numId="9" w16cid:durableId="1366831703">
-    <w:abstractNumId w:val="4"/>
-  </w:num>
   <w:num w:numId="10" w16cid:durableId="943734548">
-    <w:abstractNumId w:val="20"/>
+    <w:abstractNumId w:val="22"/>
   </w:num>
   <w:num w:numId="11" w16cid:durableId="304508416">
-    <w:abstractNumId w:val="31"/>
+    <w:abstractNumId w:val="34"/>
   </w:num>
   <w:num w:numId="12" w16cid:durableId="780151396">
     <w:abstractNumId w:val="0"/>
   </w:num>
   <w:num w:numId="13" w16cid:durableId="385837849">
-    <w:abstractNumId w:val="24"/>
+    <w:abstractNumId w:val="27"/>
   </w:num>
   <w:num w:numId="14" w16cid:durableId="1641152589">
-    <w:abstractNumId w:val="6"/>
+    <w:abstractNumId w:val="7"/>
   </w:num>
   <w:num w:numId="15" w16cid:durableId="426003784">
-    <w:abstractNumId w:val="3"/>
+    <w:abstractNumId w:val="4"/>
   </w:num>
   <w:num w:numId="16" w16cid:durableId="1117718855">
-    <w:abstractNumId w:val="16"/>
+    <w:abstractNumId w:val="18"/>
   </w:num>
   <w:num w:numId="17" w16cid:durableId="2067953419">
-    <w:abstractNumId w:val="26"/>
+    <w:abstractNumId w:val="29"/>
   </w:num>
   <w:num w:numId="18" w16cid:durableId="2132823395">
+    <w:abstractNumId w:val="33"/>
+  </w:num>
+  <w:num w:numId="19" w16cid:durableId="1740446978">
+    <w:abstractNumId w:val="21"/>
+  </w:num>
+  <w:num w:numId="20" w16cid:durableId="1698504759">
+    <w:abstractNumId w:val="31"/>
+  </w:num>
+  <w:num w:numId="21" w16cid:durableId="1240485725">
+    <w:abstractNumId w:val="35"/>
+  </w:num>
+  <w:num w:numId="22" w16cid:durableId="905409507">
+    <w:abstractNumId w:val="17"/>
+  </w:num>
+  <w:num w:numId="23" w16cid:durableId="430707349">
+    <w:abstractNumId w:val="19"/>
+  </w:num>
+  <w:num w:numId="24" w16cid:durableId="291058668">
+    <w:abstractNumId w:val="37"/>
+  </w:num>
+  <w:num w:numId="25" w16cid:durableId="1196773393">
     <w:abstractNumId w:val="30"/>
   </w:num>
-  <w:num w:numId="19" w16cid:durableId="1740446978">
-    <w:abstractNumId w:val="19"/>
-  </w:num>
-  <w:num w:numId="20" w16cid:durableId="1698504759">
-    <w:abstractNumId w:val="28"/>
-  </w:num>
-  <w:num w:numId="21" w16cid:durableId="1240485725">
-    <w:abstractNumId w:val="32"/>
-  </w:num>
-  <w:num w:numId="22" w16cid:durableId="905409507">
-    <w:abstractNumId w:val="15"/>
-  </w:num>
-  <w:num w:numId="23" w16cid:durableId="430707349">
-    <w:abstractNumId w:val="17"/>
-  </w:num>
-  <w:num w:numId="24" w16cid:durableId="291058668">
-    <w:abstractNumId w:val="34"/>
-  </w:num>
-  <w:num w:numId="25" w16cid:durableId="1196773393">
-    <w:abstractNumId w:val="27"/>
-  </w:num>
   <w:num w:numId="26" w16cid:durableId="1978103503">
-    <w:abstractNumId w:val="7"/>
+    <w:abstractNumId w:val="8"/>
   </w:num>
   <w:num w:numId="27" w16cid:durableId="1834443687">
-    <w:abstractNumId w:val="29"/>
+    <w:abstractNumId w:val="32"/>
   </w:num>
   <w:num w:numId="28" w16cid:durableId="433290094">
     <w:abstractNumId w:val="1"/>
@@ -12827,22 +14345,31 @@
     <w:abstractNumId w:val="2"/>
   </w:num>
   <w:num w:numId="30" w16cid:durableId="427627628">
-    <w:abstractNumId w:val="11"/>
+    <w:abstractNumId w:val="12"/>
   </w:num>
   <w:num w:numId="31" w16cid:durableId="1735271408">
-    <w:abstractNumId w:val="22"/>
+    <w:abstractNumId w:val="24"/>
   </w:num>
   <w:num w:numId="32" w16cid:durableId="705368169">
-    <w:abstractNumId w:val="8"/>
+    <w:abstractNumId w:val="9"/>
   </w:num>
   <w:num w:numId="33" w16cid:durableId="2113625612">
-    <w:abstractNumId w:val="13"/>
+    <w:abstractNumId w:val="14"/>
   </w:num>
   <w:num w:numId="34" w16cid:durableId="150754938">
-    <w:abstractNumId w:val="14"/>
+    <w:abstractNumId w:val="16"/>
   </w:num>
   <w:num w:numId="35" w16cid:durableId="411662651">
-    <w:abstractNumId w:val="25"/>
+    <w:abstractNumId w:val="28"/>
+  </w:num>
+  <w:num w:numId="36" w16cid:durableId="1877160859">
+    <w:abstractNumId w:val="26"/>
+  </w:num>
+  <w:num w:numId="37" w16cid:durableId="176888554">
+    <w:abstractNumId w:val="15"/>
+  </w:num>
+  <w:num w:numId="38" w16cid:durableId="132531707">
+    <w:abstractNumId w:val="3"/>
   </w:num>
   <w:numIdMacAtCleanup w:val="27"/>
 </w:numbering>

</xml_diff>

<commit_message>
Q17211 Good Day Bad Day (Probability Theory, Bronze1) added
</commit_message>
<xml_diff>
--- a/알고리즘 가이드라인.docx
+++ b/알고리즘 가이드라인.docx
@@ -494,15 +494,7 @@
       </w:r>
       <w:proofErr w:type="spellEnd"/>
       <w:r>
-        <w:t xml:space="preserve"> </w:t>
-      </w:r>
-      <w:proofErr w:type="gramStart"/>
-      <w:r>
-        <w:t>( C++</w:t>
-      </w:r>
-      <w:proofErr w:type="gramEnd"/>
-      <w:r>
-        <w:t xml:space="preserve">에서 string -&gt; int </w:t>
+        <w:t xml:space="preserve"> ( C++에서 string -&gt; int </w:t>
       </w:r>
       <w:proofErr w:type="spellStart"/>
       <w:r>
@@ -648,15 +640,7 @@
       </w:r>
       <w:proofErr w:type="spellEnd"/>
       <w:r>
-        <w:t xml:space="preserve"> </w:t>
-      </w:r>
-      <w:proofErr w:type="gramStart"/>
-      <w:r>
-        <w:t>( n</w:t>
-      </w:r>
-      <w:proofErr w:type="gramEnd"/>
-      <w:r>
-        <w:t>진수 string -&gt; 10진수 long 변환)</w:t>
+        <w:t xml:space="preserve"> ( n진수 string -&gt; 10진수 long 변환)</w:t>
       </w:r>
     </w:p>
     <w:p>
@@ -714,15 +698,7 @@
         <w:t>,</w:t>
       </w:r>
       <w:r>
-        <w:t xml:space="preserve"> </w:t>
-      </w:r>
-      <w:proofErr w:type="gramStart"/>
-      <w:r>
-        <w:t>C++ :</w:t>
-      </w:r>
-      <w:proofErr w:type="gramEnd"/>
-      <w:r>
-        <w:t xml:space="preserve"> </w:t>
+        <w:t xml:space="preserve"> C++ : </w:t>
       </w:r>
       <w:r>
         <w:rPr>
@@ -827,19 +803,11 @@
       </w:r>
       <w:proofErr w:type="spellEnd"/>
       <w:r>
-        <w:t xml:space="preserve"> 자릿수지정 </w:t>
-      </w:r>
-      <w:proofErr w:type="gramStart"/>
-      <w:r>
-        <w:t xml:space="preserve">( </w:t>
+        <w:t xml:space="preserve"> 자릿수지정 ( </w:t>
       </w:r>
       <w:proofErr w:type="spellStart"/>
       <w:r>
-        <w:t>cout</w:t>
-      </w:r>
-      <w:proofErr w:type="gramEnd"/>
-      <w:r>
-        <w:t>.width</w:t>
+        <w:t>cout.width</w:t>
       </w:r>
       <w:proofErr w:type="spellEnd"/>
       <w:r>
@@ -1038,7 +1006,6 @@
         </w:rPr>
         <w:t xml:space="preserve">제곱구하기 </w:t>
       </w:r>
-      <w:proofErr w:type="gramStart"/>
       <w:r>
         <w:t xml:space="preserve">( </w:t>
       </w:r>
@@ -1047,7 +1014,6 @@
         <w:t>Math.pow</w:t>
       </w:r>
       <w:proofErr w:type="spellEnd"/>
-      <w:proofErr w:type="gramEnd"/>
       <w:r>
         <w:t>() )</w:t>
       </w:r>
@@ -1409,17 +1375,12 @@
         <w:t xml:space="preserve">C++에서의 표준 입출력 (iostream -&gt; </w:t>
       </w:r>
       <w:proofErr w:type="spellStart"/>
-      <w:proofErr w:type="gramStart"/>
       <w:r>
         <w:t>cin</w:t>
       </w:r>
       <w:proofErr w:type="spellEnd"/>
       <w:r>
-        <w:t xml:space="preserve"> /</w:t>
-      </w:r>
-      <w:proofErr w:type="gramEnd"/>
-      <w:r>
-        <w:t xml:space="preserve"> </w:t>
+        <w:t xml:space="preserve"> / </w:t>
       </w:r>
       <w:proofErr w:type="spellStart"/>
       <w:r>
@@ -1441,15 +1402,7 @@
         <w:ind w:leftChars="0"/>
       </w:pPr>
       <w:r>
-        <w:t xml:space="preserve"> </w:t>
-      </w:r>
-      <w:proofErr w:type="gramStart"/>
-      <w:r>
-        <w:t>10950  A</w:t>
-      </w:r>
-      <w:proofErr w:type="gramEnd"/>
-      <w:r>
-        <w:t>+B – 3 (B5)</w:t>
+        <w:t xml:space="preserve"> 10950  A+B – 3 (B5)</w:t>
       </w:r>
     </w:p>
     <w:p>
@@ -1550,13 +1503,8 @@
         <w:t>String.valueOf</w:t>
       </w:r>
       <w:proofErr w:type="spellEnd"/>
-      <w:proofErr w:type="gramStart"/>
-      <w:r>
-        <w:t>) ,</w:t>
-      </w:r>
-      <w:proofErr w:type="gramEnd"/>
-      <w:r>
-        <w:t xml:space="preserve"> char -&gt; int </w:t>
+      <w:r>
+        <w:t xml:space="preserve">) , char -&gt; int </w:t>
       </w:r>
       <w:proofErr w:type="spellStart"/>
       <w:r>
@@ -1581,15 +1529,7 @@
         <w:ind w:leftChars="0" w:left="760"/>
       </w:pPr>
       <w:r>
-        <w:t xml:space="preserve">C++에서 for </w:t>
-      </w:r>
-      <w:proofErr w:type="gramStart"/>
-      <w:r>
-        <w:t>( char</w:t>
-      </w:r>
-      <w:proofErr w:type="gramEnd"/>
-      <w:r>
-        <w:t xml:space="preserve"> : string ) 형태의 </w:t>
+        <w:t xml:space="preserve">C++에서 for ( char : string ) 형태의 </w:t>
       </w:r>
       <w:proofErr w:type="spellStart"/>
       <w:r>
@@ -1746,15 +1686,7 @@
         <w:ind w:leftChars="0"/>
       </w:pPr>
       <w:r>
-        <w:t xml:space="preserve"> 20499 </w:t>
-      </w:r>
-      <w:proofErr w:type="gramStart"/>
-      <w:r>
-        <w:t>Darius님</w:t>
-      </w:r>
-      <w:proofErr w:type="gramEnd"/>
-      <w:r>
-        <w:t xml:space="preserve"> </w:t>
+        <w:t xml:space="preserve"> 20499 Darius님 </w:t>
       </w:r>
       <w:proofErr w:type="spellStart"/>
       <w:r>
@@ -1870,15 +1802,7 @@
         <w:ind w:leftChars="0" w:left="760"/>
       </w:pPr>
       <w:r>
-        <w:t xml:space="preserve">JAVA, C++ 절대값 구하기 </w:t>
-      </w:r>
-      <w:proofErr w:type="gramStart"/>
-      <w:r>
-        <w:t>( 메소드</w:t>
-      </w:r>
-      <w:proofErr w:type="gramEnd"/>
-      <w:r>
-        <w:t xml:space="preserve"> abs() )</w:t>
+        <w:t>JAVA, C++ 절대값 구하기 ( 메소드 abs() )</w:t>
       </w:r>
     </w:p>
     <w:p>
@@ -3501,18 +3425,26 @@
         <w:spacing w:after="300"/>
         <w:ind w:leftChars="0"/>
         <w:rPr>
+          <w:rFonts w:ascii="Open Sans" w:hAnsi="Open Sans" w:cs="Open Sans"/>
+          <w:color w:val="333333"/>
+          <w:szCs w:val="20"/>
+        </w:rPr>
+      </w:pPr>
+      <w:r>
+        <w:rPr>
           <w:rFonts w:ascii="Open Sans" w:hAnsi="Open Sans" w:cs="Open Sans" w:hint="eastAsia"/>
           <w:color w:val="333333"/>
           <w:szCs w:val="20"/>
         </w:rPr>
-      </w:pPr>
+        <w:t>실수</w:t>
+      </w:r>
       <w:r>
         <w:rPr>
           <w:rFonts w:ascii="Open Sans" w:hAnsi="Open Sans" w:cs="Open Sans" w:hint="eastAsia"/>
           <w:color w:val="333333"/>
           <w:szCs w:val="20"/>
         </w:rPr>
-        <w:t>실수</w:t>
+        <w:t xml:space="preserve"> </w:t>
       </w:r>
       <w:r>
         <w:rPr>
@@ -3520,6 +3452,14 @@
           <w:color w:val="333333"/>
           <w:szCs w:val="20"/>
         </w:rPr>
+        <w:t>소수점</w:t>
+      </w:r>
+      <w:r>
+        <w:rPr>
+          <w:rFonts w:ascii="Open Sans" w:hAnsi="Open Sans" w:cs="Open Sans" w:hint="eastAsia"/>
+          <w:color w:val="333333"/>
+          <w:szCs w:val="20"/>
+        </w:rPr>
         <w:t xml:space="preserve"> </w:t>
       </w:r>
       <w:r>
@@ -3528,7 +3468,7 @@
           <w:color w:val="333333"/>
           <w:szCs w:val="20"/>
         </w:rPr>
-        <w:t>소수점</w:t>
+        <w:t>뒤</w:t>
       </w:r>
       <w:r>
         <w:rPr>
@@ -3544,7 +3484,7 @@
           <w:color w:val="333333"/>
           <w:szCs w:val="20"/>
         </w:rPr>
-        <w:t>뒤</w:t>
+        <w:t>자리</w:t>
       </w:r>
       <w:r>
         <w:rPr>
@@ -3560,7 +3500,7 @@
           <w:color w:val="333333"/>
           <w:szCs w:val="20"/>
         </w:rPr>
-        <w:t>자리</w:t>
+        <w:t>다루기</w:t>
       </w:r>
       <w:r>
         <w:rPr>
@@ -3568,6 +3508,14 @@
           <w:color w:val="333333"/>
           <w:szCs w:val="20"/>
         </w:rPr>
+        <w:t>,</w:t>
+      </w:r>
+      <w:r>
+        <w:rPr>
+          <w:rFonts w:ascii="Open Sans" w:hAnsi="Open Sans" w:cs="Open Sans"/>
+          <w:color w:val="333333"/>
+          <w:szCs w:val="20"/>
+        </w:rPr>
         <w:t xml:space="preserve"> </w:t>
       </w:r>
       <w:r>
@@ -3576,41 +3524,80 @@
           <w:color w:val="333333"/>
           <w:szCs w:val="20"/>
         </w:rPr>
-        <w:t>다루기</w:t>
-      </w:r>
-      <w:r>
+        <w:t>반올림</w:t>
+      </w:r>
+    </w:p>
+    <w:p>
+      <w:pPr>
+        <w:pStyle w:val="a3"/>
+        <w:widowControl/>
+        <w:wordWrap/>
+        <w:autoSpaceDE/>
+        <w:autoSpaceDN/>
+        <w:spacing w:after="300"/>
+        <w:ind w:leftChars="0"/>
+        <w:rPr>
+          <w:rFonts w:ascii="Open Sans" w:hAnsi="Open Sans" w:cs="Open Sans"/>
+          <w:color w:val="333333"/>
+          <w:szCs w:val="20"/>
+        </w:rPr>
+      </w:pPr>
+    </w:p>
+    <w:p>
+      <w:pPr>
+        <w:pStyle w:val="a3"/>
+        <w:widowControl/>
+        <w:numPr>
+          <w:ilvl w:val="0"/>
+          <w:numId w:val="38"/>
+        </w:numPr>
+        <w:wordWrap/>
+        <w:autoSpaceDE/>
+        <w:autoSpaceDN/>
+        <w:spacing w:after="300"/>
+        <w:ind w:leftChars="0"/>
         <w:rPr>
           <w:rFonts w:ascii="Open Sans" w:hAnsi="Open Sans" w:cs="Open Sans" w:hint="eastAsia"/>
           <w:color w:val="333333"/>
           <w:szCs w:val="20"/>
         </w:rPr>
-        <w:t>,</w:t>
-      </w:r>
-      <w:r>
-        <w:rPr>
-          <w:rFonts w:ascii="Open Sans" w:hAnsi="Open Sans" w:cs="Open Sans"/>
-          <w:color w:val="333333"/>
-          <w:szCs w:val="20"/>
+      </w:pPr>
+      <w:r>
+        <w:t xml:space="preserve">17211 </w:t>
+      </w:r>
+      <w:r>
+        <w:rPr>
+          <w:rFonts w:hint="eastAsia"/>
+        </w:rPr>
+        <w:t>좋은</w:t>
+      </w:r>
+      <w:r>
+        <w:rPr>
+          <w:rFonts w:hint="eastAsia"/>
         </w:rPr>
         <w:t xml:space="preserve"> </w:t>
       </w:r>
       <w:r>
         <w:rPr>
-          <w:rFonts w:ascii="Open Sans" w:hAnsi="Open Sans" w:cs="Open Sans" w:hint="eastAsia"/>
-          <w:color w:val="333333"/>
-          <w:szCs w:val="20"/>
-        </w:rPr>
-        <w:t>반올림</w:t>
-      </w:r>
-    </w:p>
-    <w:p>
-      <w:pPr>
-        <w:rPr>
-          <w:rFonts w:hint="eastAsia"/>
-          <w:b/>
-          <w:bCs/>
-        </w:rPr>
-      </w:pPr>
+          <w:rFonts w:hint="eastAsia"/>
+        </w:rPr>
+        <w:t>날 싫은</w:t>
+      </w:r>
+      <w:r>
+        <w:rPr>
+          <w:rFonts w:hint="eastAsia"/>
+        </w:rPr>
+        <w:t xml:space="preserve"> </w:t>
+      </w:r>
+      <w:r>
+        <w:rPr>
+          <w:rFonts w:hint="eastAsia"/>
+        </w:rPr>
+        <w:t xml:space="preserve">날 </w:t>
+      </w:r>
+      <w:r>
+        <w:t>(B1)</w:t>
+      </w:r>
     </w:p>
     <w:p>
       <w:r>
@@ -3717,6 +3704,7 @@
         <w:rPr>
           <w:rFonts w:hint="eastAsia"/>
         </w:rPr>
+        <w:lastRenderedPageBreak/>
         <w:t>1</w:t>
       </w:r>
       <w:r>
@@ -3750,16 +3738,10 @@
         <w:rPr>
           <w:rFonts w:hint="eastAsia"/>
         </w:rPr>
-        <w:lastRenderedPageBreak/>
         <w:t xml:space="preserve">진법변환 알고리즘 </w:t>
       </w:r>
-      <w:proofErr w:type="gramStart"/>
-      <w:r>
-        <w:t>( StringBuilder</w:t>
-      </w:r>
-      <w:proofErr w:type="gramEnd"/>
-      <w:r>
-        <w:t xml:space="preserve">, </w:t>
+      <w:r>
+        <w:t xml:space="preserve">( StringBuilder, </w:t>
       </w:r>
       <w:proofErr w:type="spellStart"/>
       <w:r>
@@ -4158,13 +4140,8 @@
         <w:ind w:leftChars="0" w:left="760"/>
       </w:pPr>
       <w:r>
-        <w:t xml:space="preserve">JAVA, C++ 정수배열 정렬하기 (sort </w:t>
-      </w:r>
-      <w:proofErr w:type="gramStart"/>
-      <w:r>
-        <w:t>메소드 )</w:t>
-      </w:r>
-      <w:proofErr w:type="gramEnd"/>
+        <w:t>JAVA, C++ 정수배열 정렬하기 (sort 메소드 )</w:t>
+      </w:r>
     </w:p>
     <w:p/>
     <w:p>
@@ -4305,6 +4282,7 @@
         <w:rPr>
           <w:rFonts w:hint="eastAsia"/>
         </w:rPr>
+        <w:lastRenderedPageBreak/>
         <w:t>1</w:t>
       </w:r>
       <w:r>
@@ -4338,7 +4316,6 @@
         <w:rPr>
           <w:rFonts w:hint="eastAsia"/>
         </w:rPr>
-        <w:lastRenderedPageBreak/>
         <w:t>H</w:t>
       </w:r>
       <w:r>
@@ -4429,7 +4406,6 @@
         <w:t xml:space="preserve"> JAVA: </w:t>
       </w:r>
       <w:proofErr w:type="spellStart"/>
-      <w:proofErr w:type="gramStart"/>
       <w:r>
         <w:t>Hashmap</w:t>
       </w:r>
@@ -4441,11 +4417,7 @@
         <w:t xml:space="preserve"> </w:t>
       </w:r>
       <w:r>
-        <w:t>/</w:t>
-      </w:r>
-      <w:proofErr w:type="gramEnd"/>
-      <w:r>
-        <w:t xml:space="preserve">/ C++: </w:t>
+        <w:t xml:space="preserve">// C++: </w:t>
       </w:r>
       <w:r>
         <w:rPr>
@@ -4555,7 +4527,6 @@
         <w:pStyle w:val="a3"/>
         <w:ind w:leftChars="0" w:left="760"/>
       </w:pPr>
-      <w:proofErr w:type="gramStart"/>
       <w:r>
         <w:rPr>
           <w:rFonts w:hint="eastAsia"/>
@@ -4563,11 +4534,7 @@
         <w:t>J</w:t>
       </w:r>
       <w:r>
-        <w:t>AVA ,C++</w:t>
-      </w:r>
-      <w:proofErr w:type="gramEnd"/>
-      <w:r>
-        <w:t>: 2</w:t>
+        <w:t>AVA ,C++: 2</w:t>
       </w:r>
       <w:r>
         <w:rPr>
@@ -4980,6 +4947,7 @@
         <w:rPr>
           <w:rFonts w:hint="eastAsia"/>
         </w:rPr>
+        <w:lastRenderedPageBreak/>
         <w:t xml:space="preserve">우선순위 큐 역순 </w:t>
       </w:r>
       <w:r>
@@ -5500,6 +5468,7 @@
         <w:ind w:leftChars="0"/>
       </w:pPr>
       <w:r>
+        <w:lastRenderedPageBreak/>
         <w:t xml:space="preserve">11053 </w:t>
       </w:r>
       <w:r>
@@ -5531,7 +5500,6 @@
         <w:ind w:leftChars="0"/>
       </w:pPr>
       <w:r>
-        <w:lastRenderedPageBreak/>
         <w:t xml:space="preserve">2225 </w:t>
       </w:r>
       <w:proofErr w:type="spellStart"/>
@@ -6031,6 +5999,7 @@
         <w:rPr>
           <w:rFonts w:hint="eastAsia"/>
         </w:rPr>
+        <w:lastRenderedPageBreak/>
         <w:t>-</w:t>
       </w:r>
       <w:r>
@@ -6079,7 +6048,6 @@
           <w:b/>
           <w:bCs/>
         </w:rPr>
-        <w:lastRenderedPageBreak/>
         <w:t>AVG: Silver 3</w:t>
       </w:r>
     </w:p>
@@ -6511,6 +6479,7 @@
         <w:ind w:leftChars="0"/>
       </w:pPr>
       <w:r>
+        <w:lastRenderedPageBreak/>
         <w:t xml:space="preserve">6588 </w:t>
       </w:r>
       <w:proofErr w:type="spellStart"/>
@@ -6569,7 +6538,6 @@
         <w:rPr>
           <w:rFonts w:hint="eastAsia"/>
         </w:rPr>
-        <w:lastRenderedPageBreak/>
         <w:t>C</w:t>
       </w:r>
       <w:r>
@@ -7146,6 +7114,7 @@
         <w:rPr>
           <w:rFonts w:hint="eastAsia"/>
         </w:rPr>
+        <w:lastRenderedPageBreak/>
         <w:t>덱</w:t>
       </w:r>
       <w:proofErr w:type="spellEnd"/>
@@ -7212,7 +7181,6 @@
         <w:ind w:leftChars="0"/>
       </w:pPr>
       <w:r>
-        <w:lastRenderedPageBreak/>
         <w:t>5430 AC (G5)</w:t>
       </w:r>
     </w:p>
@@ -7962,6 +7930,7 @@
         <w:rPr>
           <w:rFonts w:hint="eastAsia"/>
         </w:rPr>
+        <w:lastRenderedPageBreak/>
         <w:t>파싱,</w:t>
       </w:r>
       <w:r>
@@ -8044,7 +8013,6 @@
           <w:b/>
           <w:bCs/>
         </w:rPr>
-        <w:lastRenderedPageBreak/>
         <w:t>A</w:t>
       </w:r>
       <w:r>
@@ -8538,6 +8506,7 @@
           <w:color w:val="333333"/>
           <w:szCs w:val="20"/>
         </w:rPr>
+        <w:lastRenderedPageBreak/>
         <w:t>1</w:t>
       </w:r>
       <w:r>
@@ -9242,6 +9211,7 @@
         <w:rPr>
           <w:rFonts w:hint="eastAsia"/>
         </w:rPr>
+        <w:lastRenderedPageBreak/>
         <w:t>2</w:t>
       </w:r>
       <w:r>
@@ -9318,7 +9288,6 @@
           <w:b/>
           <w:bCs/>
         </w:rPr>
-        <w:lastRenderedPageBreak/>
         <w:t>A</w:t>
       </w:r>
       <w:r>
@@ -9819,21 +9788,7 @@
           <w:rPr>
             <w:rStyle w:val="a6"/>
           </w:rPr>
-          <w:t xml:space="preserve">[Java] BFS 너비 우선 탐색 - </w:t>
-        </w:r>
-        <w:proofErr w:type="gramStart"/>
-        <w:r>
-          <w:rPr>
-            <w:rStyle w:val="a6"/>
-          </w:rPr>
-          <w:t>인접리스트 /</w:t>
-        </w:r>
-        <w:proofErr w:type="gramEnd"/>
-        <w:r>
-          <w:rPr>
-            <w:rStyle w:val="a6"/>
-          </w:rPr>
-          <w:t xml:space="preserve"> 인접행렬로 구현 (tistory.com)</w:t>
+          <w:t>[Java] BFS 너비 우선 탐색 - 인접리스트 / 인접행렬로 구현 (tistory.com)</w:t>
         </w:r>
       </w:hyperlink>
     </w:p>
@@ -13367,6 +13322,95 @@
     </w:lvl>
   </w:abstractNum>
   <w:abstractNum w:abstractNumId="28" w15:restartNumberingAfterBreak="0">
+    <w:nsid w:val="60FF5F80"/>
+    <w:multiLevelType w:val="hybridMultilevel"/>
+    <w:tmpl w:val="CD54CF60"/>
+    <w:lvl w:ilvl="0" w:tplc="5162B106">
+      <w:start w:val="1"/>
+      <w:numFmt w:val="decimal"/>
+      <w:lvlText w:val="%1."/>
+      <w:lvlJc w:val="left"/>
+      <w:pPr>
+        <w:ind w:left="800" w:hanging="360"/>
+      </w:pPr>
+      <w:rPr>
+        <w:rFonts w:hint="default"/>
+      </w:rPr>
+    </w:lvl>
+    <w:lvl w:ilvl="1" w:tplc="04090019" w:tentative="1">
+      <w:start w:val="1"/>
+      <w:numFmt w:val="upperLetter"/>
+      <w:lvlText w:val="%2."/>
+      <w:lvlJc w:val="left"/>
+      <w:pPr>
+        <w:ind w:left="1320" w:hanging="440"/>
+      </w:pPr>
+    </w:lvl>
+    <w:lvl w:ilvl="2" w:tplc="0409001B" w:tentative="1">
+      <w:start w:val="1"/>
+      <w:numFmt w:val="lowerRoman"/>
+      <w:lvlText w:val="%3."/>
+      <w:lvlJc w:val="right"/>
+      <w:pPr>
+        <w:ind w:left="1760" w:hanging="440"/>
+      </w:pPr>
+    </w:lvl>
+    <w:lvl w:ilvl="3" w:tplc="0409000F" w:tentative="1">
+      <w:start w:val="1"/>
+      <w:numFmt w:val="decimal"/>
+      <w:lvlText w:val="%4."/>
+      <w:lvlJc w:val="left"/>
+      <w:pPr>
+        <w:ind w:left="2200" w:hanging="440"/>
+      </w:pPr>
+    </w:lvl>
+    <w:lvl w:ilvl="4" w:tplc="04090019" w:tentative="1">
+      <w:start w:val="1"/>
+      <w:numFmt w:val="upperLetter"/>
+      <w:lvlText w:val="%5."/>
+      <w:lvlJc w:val="left"/>
+      <w:pPr>
+        <w:ind w:left="2640" w:hanging="440"/>
+      </w:pPr>
+    </w:lvl>
+    <w:lvl w:ilvl="5" w:tplc="0409001B" w:tentative="1">
+      <w:start w:val="1"/>
+      <w:numFmt w:val="lowerRoman"/>
+      <w:lvlText w:val="%6."/>
+      <w:lvlJc w:val="right"/>
+      <w:pPr>
+        <w:ind w:left="3080" w:hanging="440"/>
+      </w:pPr>
+    </w:lvl>
+    <w:lvl w:ilvl="6" w:tplc="0409000F" w:tentative="1">
+      <w:start w:val="1"/>
+      <w:numFmt w:val="decimal"/>
+      <w:lvlText w:val="%7."/>
+      <w:lvlJc w:val="left"/>
+      <w:pPr>
+        <w:ind w:left="3520" w:hanging="440"/>
+      </w:pPr>
+    </w:lvl>
+    <w:lvl w:ilvl="7" w:tplc="04090019" w:tentative="1">
+      <w:start w:val="1"/>
+      <w:numFmt w:val="upperLetter"/>
+      <w:lvlText w:val="%8."/>
+      <w:lvlJc w:val="left"/>
+      <w:pPr>
+        <w:ind w:left="3960" w:hanging="440"/>
+      </w:pPr>
+    </w:lvl>
+    <w:lvl w:ilvl="8" w:tplc="0409001B" w:tentative="1">
+      <w:start w:val="1"/>
+      <w:numFmt w:val="lowerRoman"/>
+      <w:lvlText w:val="%9."/>
+      <w:lvlJc w:val="right"/>
+      <w:pPr>
+        <w:ind w:left="4400" w:hanging="440"/>
+      </w:pPr>
+    </w:lvl>
+  </w:abstractNum>
+  <w:abstractNum w:abstractNumId="29" w15:restartNumberingAfterBreak="0">
     <w:nsid w:val="64C92DC5"/>
     <w:multiLevelType w:val="hybridMultilevel"/>
     <w:tmpl w:val="071AE7FE"/>
@@ -13455,7 +13499,7 @@
       </w:pPr>
     </w:lvl>
   </w:abstractNum>
-  <w:abstractNum w:abstractNumId="29" w15:restartNumberingAfterBreak="0">
+  <w:abstractNum w:abstractNumId="30" w15:restartNumberingAfterBreak="0">
     <w:nsid w:val="68834765"/>
     <w:multiLevelType w:val="hybridMultilevel"/>
     <w:tmpl w:val="5EAEC6B4"/>
@@ -13544,7 +13588,7 @@
       </w:pPr>
     </w:lvl>
   </w:abstractNum>
-  <w:abstractNum w:abstractNumId="30" w15:restartNumberingAfterBreak="0">
+  <w:abstractNum w:abstractNumId="31" w15:restartNumberingAfterBreak="0">
     <w:nsid w:val="6AA03B9B"/>
     <w:multiLevelType w:val="hybridMultilevel"/>
     <w:tmpl w:val="25EE88A6"/>
@@ -13634,7 +13678,7 @@
       </w:pPr>
     </w:lvl>
   </w:abstractNum>
-  <w:abstractNum w:abstractNumId="31" w15:restartNumberingAfterBreak="0">
+  <w:abstractNum w:abstractNumId="32" w15:restartNumberingAfterBreak="0">
     <w:nsid w:val="6C9721D2"/>
     <w:multiLevelType w:val="hybridMultilevel"/>
     <w:tmpl w:val="6E1A46FE"/>
@@ -13723,7 +13767,7 @@
       </w:pPr>
     </w:lvl>
   </w:abstractNum>
-  <w:abstractNum w:abstractNumId="32" w15:restartNumberingAfterBreak="0">
+  <w:abstractNum w:abstractNumId="33" w15:restartNumberingAfterBreak="0">
     <w:nsid w:val="6CA66BF1"/>
     <w:multiLevelType w:val="hybridMultilevel"/>
     <w:tmpl w:val="D2D49B46"/>
@@ -13812,7 +13856,7 @@
       </w:pPr>
     </w:lvl>
   </w:abstractNum>
-  <w:abstractNum w:abstractNumId="33" w15:restartNumberingAfterBreak="0">
+  <w:abstractNum w:abstractNumId="34" w15:restartNumberingAfterBreak="0">
     <w:nsid w:val="6DB32C74"/>
     <w:multiLevelType w:val="hybridMultilevel"/>
     <w:tmpl w:val="0ADCD692"/>
@@ -13901,7 +13945,7 @@
       </w:pPr>
     </w:lvl>
   </w:abstractNum>
-  <w:abstractNum w:abstractNumId="34" w15:restartNumberingAfterBreak="0">
+  <w:abstractNum w:abstractNumId="35" w15:restartNumberingAfterBreak="0">
     <w:nsid w:val="75434B8D"/>
     <w:multiLevelType w:val="hybridMultilevel"/>
     <w:tmpl w:val="6A6AEFE6"/>
@@ -13990,7 +14034,7 @@
       </w:pPr>
     </w:lvl>
   </w:abstractNum>
-  <w:abstractNum w:abstractNumId="35" w15:restartNumberingAfterBreak="0">
+  <w:abstractNum w:abstractNumId="36" w15:restartNumberingAfterBreak="0">
     <w:nsid w:val="770669B0"/>
     <w:multiLevelType w:val="hybridMultilevel"/>
     <w:tmpl w:val="86BEC486"/>
@@ -14079,7 +14123,7 @@
       </w:pPr>
     </w:lvl>
   </w:abstractNum>
-  <w:abstractNum w:abstractNumId="36" w15:restartNumberingAfterBreak="0">
+  <w:abstractNum w:abstractNumId="37" w15:restartNumberingAfterBreak="0">
     <w:nsid w:val="788B431A"/>
     <w:multiLevelType w:val="hybridMultilevel"/>
     <w:tmpl w:val="E0CA6B34"/>
@@ -14168,7 +14212,7 @@
       </w:pPr>
     </w:lvl>
   </w:abstractNum>
-  <w:abstractNum w:abstractNumId="37" w15:restartNumberingAfterBreak="0">
+  <w:abstractNum w:abstractNumId="38" w15:restartNumberingAfterBreak="0">
     <w:nsid w:val="7A990AE0"/>
     <w:multiLevelType w:val="hybridMultilevel"/>
     <w:tmpl w:val="C3C265E8"/>
@@ -14267,7 +14311,7 @@
     <w:abstractNumId w:val="10"/>
   </w:num>
   <w:num w:numId="4" w16cid:durableId="1286161696">
-    <w:abstractNumId w:val="36"/>
+    <w:abstractNumId w:val="37"/>
   </w:num>
   <w:num w:numId="5" w16cid:durableId="425344549">
     <w:abstractNumId w:val="25"/>
@@ -14288,7 +14332,7 @@
     <w:abstractNumId w:val="22"/>
   </w:num>
   <w:num w:numId="11" w16cid:durableId="304508416">
-    <w:abstractNumId w:val="34"/>
+    <w:abstractNumId w:val="35"/>
   </w:num>
   <w:num w:numId="12" w16cid:durableId="780151396">
     <w:abstractNumId w:val="0"/>
@@ -14306,19 +14350,19 @@
     <w:abstractNumId w:val="18"/>
   </w:num>
   <w:num w:numId="17" w16cid:durableId="2067953419">
-    <w:abstractNumId w:val="29"/>
+    <w:abstractNumId w:val="30"/>
   </w:num>
   <w:num w:numId="18" w16cid:durableId="2132823395">
-    <w:abstractNumId w:val="33"/>
+    <w:abstractNumId w:val="34"/>
   </w:num>
   <w:num w:numId="19" w16cid:durableId="1740446978">
     <w:abstractNumId w:val="21"/>
   </w:num>
   <w:num w:numId="20" w16cid:durableId="1698504759">
-    <w:abstractNumId w:val="31"/>
+    <w:abstractNumId w:val="32"/>
   </w:num>
   <w:num w:numId="21" w16cid:durableId="1240485725">
-    <w:abstractNumId w:val="35"/>
+    <w:abstractNumId w:val="36"/>
   </w:num>
   <w:num w:numId="22" w16cid:durableId="905409507">
     <w:abstractNumId w:val="17"/>
@@ -14327,16 +14371,16 @@
     <w:abstractNumId w:val="19"/>
   </w:num>
   <w:num w:numId="24" w16cid:durableId="291058668">
-    <w:abstractNumId w:val="37"/>
+    <w:abstractNumId w:val="38"/>
   </w:num>
   <w:num w:numId="25" w16cid:durableId="1196773393">
-    <w:abstractNumId w:val="30"/>
+    <w:abstractNumId w:val="31"/>
   </w:num>
   <w:num w:numId="26" w16cid:durableId="1978103503">
     <w:abstractNumId w:val="8"/>
   </w:num>
   <w:num w:numId="27" w16cid:durableId="1834443687">
-    <w:abstractNumId w:val="32"/>
+    <w:abstractNumId w:val="33"/>
   </w:num>
   <w:num w:numId="28" w16cid:durableId="433290094">
     <w:abstractNumId w:val="1"/>
@@ -14360,7 +14404,7 @@
     <w:abstractNumId w:val="16"/>
   </w:num>
   <w:num w:numId="35" w16cid:durableId="411662651">
-    <w:abstractNumId w:val="28"/>
+    <w:abstractNumId w:val="29"/>
   </w:num>
   <w:num w:numId="36" w16cid:durableId="1877160859">
     <w:abstractNumId w:val="26"/>
@@ -14370,6 +14414,9 @@
   </w:num>
   <w:num w:numId="38" w16cid:durableId="132531707">
     <w:abstractNumId w:val="3"/>
+  </w:num>
+  <w:num w:numId="39" w16cid:durableId="1182740867">
+    <w:abstractNumId w:val="28"/>
   </w:num>
   <w:numIdMacAtCleanup w:val="27"/>
 </w:numbering>

</xml_diff>

<commit_message>
Q13300. Room Allocation (Mathematics, Bronze 2) added
</commit_message>
<xml_diff>
--- a/알고리즘 가이드라인.docx
+++ b/알고리즘 가이드라인.docx
@@ -225,7 +225,7 @@
       <w:pPr>
         <w:pStyle w:val="a3"/>
         <w:rPr>
-          <w:rFonts w:ascii="Open Sans" w:hAnsi="Open Sans" w:cs="Open Sans" w:hint="eastAsia"/>
+          <w:rFonts w:ascii="Open Sans" w:hAnsi="Open Sans" w:cs="Open Sans"/>
           <w:color w:val="333333"/>
           <w:szCs w:val="20"/>
         </w:rPr>
@@ -343,7 +343,7 @@
       <w:pPr>
         <w:pStyle w:val="a3"/>
         <w:rPr>
-          <w:rFonts w:ascii="Open Sans" w:hAnsi="Open Sans" w:cs="Open Sans" w:hint="eastAsia"/>
+          <w:rFonts w:ascii="Open Sans" w:hAnsi="Open Sans" w:cs="Open Sans"/>
           <w:color w:val="333333"/>
           <w:szCs w:val="20"/>
         </w:rPr>
@@ -429,7 +429,7 @@
       <w:pPr>
         <w:pStyle w:val="a3"/>
         <w:rPr>
-          <w:rFonts w:ascii="Open Sans" w:hAnsi="Open Sans" w:cs="Open Sans" w:hint="eastAsia"/>
+          <w:rFonts w:ascii="Open Sans" w:hAnsi="Open Sans" w:cs="Open Sans"/>
           <w:color w:val="333333"/>
           <w:szCs w:val="20"/>
         </w:rPr>
@@ -523,7 +523,7 @@
       <w:pPr>
         <w:pStyle w:val="a3"/>
         <w:rPr>
-          <w:rFonts w:ascii="Open Sans" w:hAnsi="Open Sans" w:cs="Open Sans" w:hint="eastAsia"/>
+          <w:rFonts w:ascii="Open Sans" w:hAnsi="Open Sans" w:cs="Open Sans"/>
           <w:color w:val="333333"/>
           <w:szCs w:val="20"/>
         </w:rPr>
@@ -609,7 +609,7 @@
       <w:pPr>
         <w:pStyle w:val="a3"/>
         <w:rPr>
-          <w:rFonts w:ascii="Open Sans" w:hAnsi="Open Sans" w:cs="Open Sans" w:hint="eastAsia"/>
+          <w:rFonts w:ascii="Open Sans" w:hAnsi="Open Sans" w:cs="Open Sans"/>
           <w:color w:val="333333"/>
           <w:szCs w:val="20"/>
         </w:rPr>
@@ -695,7 +695,7 @@
       <w:pPr>
         <w:pStyle w:val="a3"/>
         <w:rPr>
-          <w:rFonts w:ascii="Open Sans" w:hAnsi="Open Sans" w:cs="Open Sans" w:hint="eastAsia"/>
+          <w:rFonts w:ascii="Open Sans" w:hAnsi="Open Sans" w:cs="Open Sans"/>
           <w:color w:val="333333"/>
           <w:szCs w:val="20"/>
         </w:rPr>
@@ -781,7 +781,7 @@
       <w:pPr>
         <w:pStyle w:val="a3"/>
         <w:rPr>
-          <w:rFonts w:ascii="Open Sans" w:hAnsi="Open Sans" w:cs="Open Sans" w:hint="eastAsia"/>
+          <w:rFonts w:ascii="Open Sans" w:hAnsi="Open Sans" w:cs="Open Sans"/>
           <w:color w:val="333333"/>
           <w:szCs w:val="20"/>
         </w:rPr>
@@ -867,7 +867,7 @@
       <w:pPr>
         <w:pStyle w:val="a3"/>
         <w:rPr>
-          <w:rFonts w:ascii="Open Sans" w:hAnsi="Open Sans" w:cs="Open Sans" w:hint="eastAsia"/>
+          <w:rFonts w:ascii="Open Sans" w:hAnsi="Open Sans" w:cs="Open Sans"/>
           <w:color w:val="333333"/>
           <w:szCs w:val="20"/>
         </w:rPr>
@@ -937,7 +937,7 @@
       <w:pPr>
         <w:pStyle w:val="a3"/>
         <w:rPr>
-          <w:rFonts w:ascii="Open Sans" w:hAnsi="Open Sans" w:cs="Open Sans" w:hint="eastAsia"/>
+          <w:rFonts w:ascii="Open Sans" w:hAnsi="Open Sans" w:cs="Open Sans"/>
           <w:color w:val="333333"/>
           <w:szCs w:val="20"/>
         </w:rPr>
@@ -1023,7 +1023,7 @@
       <w:pPr>
         <w:pStyle w:val="a3"/>
         <w:rPr>
-          <w:rFonts w:ascii="Open Sans" w:hAnsi="Open Sans" w:cs="Open Sans" w:hint="eastAsia"/>
+          <w:rFonts w:ascii="Open Sans" w:hAnsi="Open Sans" w:cs="Open Sans"/>
           <w:color w:val="333333"/>
           <w:szCs w:val="20"/>
         </w:rPr>
@@ -1126,7 +1126,7 @@
       <w:pPr>
         <w:pStyle w:val="a3"/>
         <w:rPr>
-          <w:rFonts w:ascii="Open Sans" w:hAnsi="Open Sans" w:cs="Open Sans" w:hint="eastAsia"/>
+          <w:rFonts w:ascii="Open Sans" w:hAnsi="Open Sans" w:cs="Open Sans"/>
           <w:color w:val="333333"/>
           <w:szCs w:val="20"/>
         </w:rPr>
@@ -1196,7 +1196,7 @@
       <w:pPr>
         <w:pStyle w:val="a3"/>
         <w:rPr>
-          <w:rFonts w:ascii="Open Sans" w:hAnsi="Open Sans" w:cs="Open Sans" w:hint="eastAsia"/>
+          <w:rFonts w:ascii="Open Sans" w:hAnsi="Open Sans" w:cs="Open Sans"/>
           <w:color w:val="333333"/>
           <w:szCs w:val="20"/>
         </w:rPr>
@@ -1216,7 +1216,7 @@
         <w:spacing w:after="300"/>
         <w:ind w:leftChars="0"/>
         <w:rPr>
-          <w:rFonts w:ascii="Open Sans" w:hAnsi="Open Sans" w:cs="Open Sans" w:hint="eastAsia"/>
+          <w:rFonts w:ascii="Open Sans" w:hAnsi="Open Sans" w:cs="Open Sans"/>
           <w:color w:val="333333"/>
           <w:szCs w:val="20"/>
         </w:rPr>
@@ -1272,7 +1272,7 @@
         <w:spacing w:after="300"/>
         <w:ind w:leftChars="0"/>
         <w:rPr>
-          <w:rFonts w:ascii="Open Sans" w:hAnsi="Open Sans" w:cs="Open Sans" w:hint="eastAsia"/>
+          <w:rFonts w:ascii="Open Sans" w:hAnsi="Open Sans" w:cs="Open Sans"/>
           <w:color w:val="333333"/>
           <w:szCs w:val="20"/>
         </w:rPr>
@@ -1748,7 +1748,6 @@
         </w:rPr>
         <w:t xml:space="preserve">0988 </w:t>
       </w:r>
-      <w:proofErr w:type="spellStart"/>
       <w:r>
         <w:rPr>
           <w:rFonts w:ascii="Open Sans" w:hAnsi="Open Sans" w:cs="Open Sans" w:hint="eastAsia"/>
@@ -1757,7 +1756,6 @@
         </w:rPr>
         <w:t>팰린드롬인지</w:t>
       </w:r>
-      <w:proofErr w:type="spellEnd"/>
       <w:r>
         <w:rPr>
           <w:rFonts w:ascii="Open Sans" w:hAnsi="Open Sans" w:cs="Open Sans" w:hint="eastAsia"/>
@@ -1836,7 +1834,6 @@
         </w:rPr>
         <w:t xml:space="preserve">587 </w:t>
       </w:r>
-      <w:proofErr w:type="spellStart"/>
       <w:r>
         <w:rPr>
           <w:rFonts w:ascii="Open Sans" w:hAnsi="Open Sans" w:cs="Open Sans" w:hint="eastAsia"/>
@@ -1845,7 +1842,6 @@
         </w:rPr>
         <w:t>대표값</w:t>
       </w:r>
-      <w:proofErr w:type="spellEnd"/>
       <w:r>
         <w:rPr>
           <w:rFonts w:ascii="Open Sans" w:hAnsi="Open Sans" w:cs="Open Sans" w:hint="eastAsia"/>
@@ -1908,7 +1904,6 @@
         </w:rPr>
         <w:t xml:space="preserve">977 </w:t>
       </w:r>
-      <w:proofErr w:type="spellStart"/>
       <w:r>
         <w:rPr>
           <w:rFonts w:ascii="Open Sans" w:hAnsi="Open Sans" w:cs="Open Sans" w:hint="eastAsia"/>
@@ -1917,7 +1912,6 @@
         </w:rPr>
         <w:t>완전제곱수</w:t>
       </w:r>
-      <w:proofErr w:type="spellEnd"/>
       <w:r>
         <w:rPr>
           <w:rFonts w:ascii="Open Sans" w:hAnsi="Open Sans" w:cs="Open Sans" w:hint="eastAsia"/>
@@ -2456,7 +2450,7 @@
       <w:pPr>
         <w:pStyle w:val="a3"/>
         <w:rPr>
-          <w:rFonts w:ascii="Open Sans" w:hAnsi="Open Sans" w:cs="Open Sans" w:hint="eastAsia"/>
+          <w:rFonts w:ascii="Open Sans" w:hAnsi="Open Sans" w:cs="Open Sans"/>
           <w:color w:val="333333"/>
           <w:szCs w:val="20"/>
         </w:rPr>
@@ -2526,7 +2520,7 @@
       <w:pPr>
         <w:pStyle w:val="a3"/>
         <w:rPr>
-          <w:rFonts w:ascii="Open Sans" w:hAnsi="Open Sans" w:cs="Open Sans" w:hint="eastAsia"/>
+          <w:rFonts w:ascii="Open Sans" w:hAnsi="Open Sans" w:cs="Open Sans"/>
           <w:color w:val="333333"/>
           <w:szCs w:val="20"/>
         </w:rPr>
@@ -2748,7 +2742,6 @@
         </w:rPr>
         <w:t xml:space="preserve">259 </w:t>
       </w:r>
-      <w:proofErr w:type="spellStart"/>
       <w:r>
         <w:rPr>
           <w:rFonts w:ascii="Open Sans" w:hAnsi="Open Sans" w:cs="Open Sans" w:hint="eastAsia"/>
@@ -2757,7 +2750,6 @@
         </w:rPr>
         <w:t>팰린드롬수</w:t>
       </w:r>
-      <w:proofErr w:type="spellEnd"/>
       <w:r>
         <w:rPr>
           <w:rFonts w:ascii="Open Sans" w:hAnsi="Open Sans" w:cs="Open Sans" w:hint="eastAsia"/>
@@ -3584,7 +3576,7 @@
         <w:spacing w:after="300"/>
         <w:ind w:leftChars="0"/>
         <w:rPr>
-          <w:rFonts w:ascii="Open Sans" w:hAnsi="Open Sans" w:cs="Open Sans" w:hint="eastAsia"/>
+          <w:rFonts w:ascii="Open Sans" w:hAnsi="Open Sans" w:cs="Open Sans"/>
           <w:color w:val="333333"/>
           <w:szCs w:val="20"/>
         </w:rPr>
@@ -3799,7 +3791,7 @@
         <w:spacing w:after="300"/>
         <w:ind w:leftChars="0"/>
         <w:rPr>
-          <w:rFonts w:ascii="Open Sans" w:hAnsi="Open Sans" w:cs="Open Sans" w:hint="eastAsia"/>
+          <w:rFonts w:ascii="Open Sans" w:hAnsi="Open Sans" w:cs="Open Sans"/>
           <w:color w:val="333333"/>
           <w:szCs w:val="20"/>
         </w:rPr>
@@ -3881,7 +3873,7 @@
         <w:autoSpaceDN/>
         <w:spacing w:after="300"/>
         <w:rPr>
-          <w:rFonts w:ascii="Open Sans" w:hAnsi="Open Sans" w:cs="Open Sans" w:hint="eastAsia"/>
+          <w:rFonts w:ascii="Open Sans" w:hAnsi="Open Sans" w:cs="Open Sans"/>
           <w:color w:val="333333"/>
           <w:szCs w:val="20"/>
         </w:rPr>
@@ -4133,7 +4125,7 @@
       <w:pPr>
         <w:pStyle w:val="a3"/>
         <w:rPr>
-          <w:rFonts w:ascii="Open Sans" w:hAnsi="Open Sans" w:cs="Open Sans" w:hint="eastAsia"/>
+          <w:rFonts w:ascii="Open Sans" w:hAnsi="Open Sans" w:cs="Open Sans"/>
           <w:color w:val="333333"/>
           <w:szCs w:val="20"/>
         </w:rPr>
@@ -4235,7 +4227,7 @@
       <w:pPr>
         <w:pStyle w:val="a3"/>
         <w:rPr>
-          <w:rFonts w:ascii="Open Sans" w:hAnsi="Open Sans" w:cs="Open Sans" w:hint="eastAsia"/>
+          <w:rFonts w:ascii="Open Sans" w:hAnsi="Open Sans" w:cs="Open Sans"/>
           <w:color w:val="333333"/>
           <w:szCs w:val="20"/>
         </w:rPr>
@@ -4321,7 +4313,7 @@
       <w:pPr>
         <w:pStyle w:val="a3"/>
         <w:rPr>
-          <w:rFonts w:ascii="Open Sans" w:hAnsi="Open Sans" w:cs="Open Sans" w:hint="eastAsia"/>
+          <w:rFonts w:ascii="Open Sans" w:hAnsi="Open Sans" w:cs="Open Sans"/>
           <w:color w:val="333333"/>
           <w:szCs w:val="20"/>
         </w:rPr>
@@ -4423,7 +4415,7 @@
       <w:pPr>
         <w:pStyle w:val="a3"/>
         <w:rPr>
-          <w:rFonts w:ascii="Open Sans" w:hAnsi="Open Sans" w:cs="Open Sans" w:hint="eastAsia"/>
+          <w:rFonts w:ascii="Open Sans" w:hAnsi="Open Sans" w:cs="Open Sans"/>
           <w:color w:val="333333"/>
           <w:szCs w:val="20"/>
         </w:rPr>
@@ -4493,7 +4485,7 @@
       <w:pPr>
         <w:pStyle w:val="a3"/>
         <w:rPr>
-          <w:rFonts w:ascii="Open Sans" w:hAnsi="Open Sans" w:cs="Open Sans" w:hint="eastAsia"/>
+          <w:rFonts w:ascii="Open Sans" w:hAnsi="Open Sans" w:cs="Open Sans"/>
           <w:color w:val="333333"/>
           <w:szCs w:val="20"/>
         </w:rPr>
@@ -4534,7 +4526,6 @@
         </w:rPr>
         <w:t xml:space="preserve">6431 </w:t>
       </w:r>
-      <w:proofErr w:type="spellStart"/>
       <w:r>
         <w:rPr>
           <w:rFonts w:ascii="Open Sans" w:hAnsi="Open Sans" w:cs="Open Sans" w:hint="eastAsia"/>
@@ -4543,7 +4534,6 @@
         </w:rPr>
         <w:t>베시와</w:t>
       </w:r>
-      <w:proofErr w:type="spellEnd"/>
       <w:r>
         <w:rPr>
           <w:rFonts w:ascii="Open Sans" w:hAnsi="Open Sans" w:cs="Open Sans" w:hint="eastAsia"/>
@@ -4597,7 +4587,7 @@
       <w:pPr>
         <w:pStyle w:val="a3"/>
         <w:rPr>
-          <w:rFonts w:ascii="Open Sans" w:hAnsi="Open Sans" w:cs="Open Sans" w:hint="eastAsia"/>
+          <w:rFonts w:ascii="Open Sans" w:hAnsi="Open Sans" w:cs="Open Sans"/>
           <w:color w:val="333333"/>
           <w:szCs w:val="20"/>
         </w:rPr>
@@ -4617,7 +4607,7 @@
         <w:spacing w:after="300"/>
         <w:ind w:leftChars="0"/>
         <w:rPr>
-          <w:rFonts w:ascii="Open Sans" w:hAnsi="Open Sans" w:cs="Open Sans" w:hint="eastAsia"/>
+          <w:rFonts w:ascii="Open Sans" w:hAnsi="Open Sans" w:cs="Open Sans"/>
           <w:color w:val="333333"/>
           <w:szCs w:val="20"/>
         </w:rPr>
@@ -4689,7 +4679,7 @@
         <w:spacing w:after="300"/>
         <w:ind w:leftChars="0"/>
         <w:rPr>
-          <w:rFonts w:ascii="Open Sans" w:hAnsi="Open Sans" w:cs="Open Sans" w:hint="eastAsia"/>
+          <w:rFonts w:ascii="Open Sans" w:hAnsi="Open Sans" w:cs="Open Sans"/>
           <w:color w:val="333333"/>
           <w:szCs w:val="20"/>
         </w:rPr>
@@ -5058,14 +5048,8 @@
     <w:p>
       <w:pPr>
         <w:pStyle w:val="a3"/>
-        <w:widowControl/>
-        <w:wordWrap/>
-        <w:autoSpaceDE/>
-        <w:autoSpaceDN/>
-        <w:spacing w:after="300"/>
-        <w:ind w:leftChars="0"/>
-        <w:rPr>
-          <w:rFonts w:ascii="Open Sans" w:hAnsi="Open Sans" w:cs="Open Sans"/>
+        <w:rPr>
+          <w:rFonts w:ascii="Open Sans" w:hAnsi="Open Sans" w:cs="Open Sans" w:hint="eastAsia"/>
           <w:color w:val="333333"/>
           <w:szCs w:val="20"/>
         </w:rPr>
@@ -5104,56 +5088,58 @@
           <w:color w:val="333333"/>
           <w:szCs w:val="20"/>
         </w:rPr>
-        <w:t xml:space="preserve">110 </w:t>
-      </w:r>
-      <w:r>
-        <w:rPr>
-          <w:rFonts w:ascii="Open Sans" w:hAnsi="Open Sans" w:cs="Open Sans" w:hint="eastAsia"/>
-          <w:color w:val="333333"/>
-          <w:szCs w:val="20"/>
-        </w:rPr>
-        <w:t>더하기</w:t>
-      </w:r>
-      <w:r>
-        <w:rPr>
-          <w:rFonts w:ascii="Open Sans" w:hAnsi="Open Sans" w:cs="Open Sans" w:hint="eastAsia"/>
-          <w:color w:val="333333"/>
-          <w:szCs w:val="20"/>
-        </w:rPr>
-        <w:t xml:space="preserve"> </w:t>
-      </w:r>
-      <w:r>
-        <w:rPr>
-          <w:rFonts w:ascii="Open Sans" w:hAnsi="Open Sans" w:cs="Open Sans" w:hint="eastAsia"/>
-          <w:color w:val="333333"/>
-          <w:szCs w:val="20"/>
-        </w:rPr>
-        <w:t>사이클</w:t>
-      </w:r>
-      <w:r>
-        <w:rPr>
-          <w:rFonts w:ascii="Open Sans" w:hAnsi="Open Sans" w:cs="Open Sans" w:hint="eastAsia"/>
-          <w:color w:val="333333"/>
-          <w:szCs w:val="20"/>
-        </w:rPr>
-        <w:t xml:space="preserve"> </w:t>
-      </w:r>
-      <w:r>
-        <w:rPr>
-          <w:rFonts w:ascii="Open Sans" w:hAnsi="Open Sans" w:cs="Open Sans"/>
-          <w:color w:val="333333"/>
-          <w:szCs w:val="20"/>
-        </w:rPr>
-        <w:t>(B1) (JAVA ONLY)</w:t>
-      </w:r>
-    </w:p>
-    <w:p>
-      <w:pPr>
-        <w:widowControl/>
-        <w:wordWrap/>
-        <w:autoSpaceDE/>
-        <w:autoSpaceDN/>
-        <w:spacing w:after="300"/>
+        <w:t xml:space="preserve">3300 </w:t>
+      </w:r>
+      <w:r>
+        <w:rPr>
+          <w:rFonts w:ascii="Open Sans" w:hAnsi="Open Sans" w:cs="Open Sans" w:hint="eastAsia"/>
+          <w:color w:val="333333"/>
+          <w:szCs w:val="20"/>
+        </w:rPr>
+        <w:t>방</w:t>
+      </w:r>
+      <w:r>
+        <w:rPr>
+          <w:rFonts w:ascii="Open Sans" w:hAnsi="Open Sans" w:cs="Open Sans" w:hint="eastAsia"/>
+          <w:color w:val="333333"/>
+          <w:szCs w:val="20"/>
+        </w:rPr>
+        <w:t xml:space="preserve"> </w:t>
+      </w:r>
+      <w:r>
+        <w:rPr>
+          <w:rFonts w:ascii="Open Sans" w:hAnsi="Open Sans" w:cs="Open Sans" w:hint="eastAsia"/>
+          <w:color w:val="333333"/>
+          <w:szCs w:val="20"/>
+        </w:rPr>
+        <w:t>배정</w:t>
+      </w:r>
+      <w:r>
+        <w:rPr>
+          <w:rFonts w:ascii="Open Sans" w:hAnsi="Open Sans" w:cs="Open Sans" w:hint="eastAsia"/>
+          <w:color w:val="333333"/>
+          <w:szCs w:val="20"/>
+        </w:rPr>
+        <w:t xml:space="preserve"> </w:t>
+      </w:r>
+      <w:r>
+        <w:rPr>
+          <w:rFonts w:ascii="Open Sans" w:hAnsi="Open Sans" w:cs="Open Sans"/>
+          <w:color w:val="333333"/>
+          <w:szCs w:val="20"/>
+        </w:rPr>
+        <w:t>(B2)</w:t>
+      </w:r>
+    </w:p>
+    <w:p>
+      <w:pPr>
+        <w:pStyle w:val="a3"/>
+        <w:widowControl/>
+        <w:wordWrap/>
+        <w:autoSpaceDE/>
+        <w:autoSpaceDN/>
+        <w:spacing w:after="300"/>
+        <w:ind w:leftChars="0"/>
         <w:rPr>
           <w:rFonts w:ascii="Open Sans" w:hAnsi="Open Sans" w:cs="Open Sans"/>
           <w:color w:val="333333"/>
@@ -5186,60 +5172,64 @@
           <w:color w:val="333333"/>
           <w:szCs w:val="20"/>
         </w:rPr>
-        <w:t>4</w:t>
-      </w:r>
-      <w:r>
-        <w:rPr>
-          <w:rFonts w:ascii="Open Sans" w:hAnsi="Open Sans" w:cs="Open Sans"/>
-          <w:color w:val="333333"/>
-          <w:szCs w:val="20"/>
-        </w:rPr>
-        <w:t xml:space="preserve">344 </w:t>
-      </w:r>
-      <w:r>
-        <w:rPr>
-          <w:rFonts w:ascii="Open Sans" w:hAnsi="Open Sans" w:cs="Open Sans" w:hint="eastAsia"/>
-          <w:color w:val="333333"/>
-          <w:szCs w:val="20"/>
-        </w:rPr>
-        <w:t>평균은</w:t>
-      </w:r>
-      <w:r>
-        <w:rPr>
-          <w:rFonts w:ascii="Open Sans" w:hAnsi="Open Sans" w:cs="Open Sans" w:hint="eastAsia"/>
-          <w:color w:val="333333"/>
-          <w:szCs w:val="20"/>
-        </w:rPr>
-        <w:t xml:space="preserve"> </w:t>
-      </w:r>
-      <w:r>
-        <w:rPr>
-          <w:rFonts w:ascii="Open Sans" w:hAnsi="Open Sans" w:cs="Open Sans" w:hint="eastAsia"/>
-          <w:color w:val="333333"/>
-          <w:szCs w:val="20"/>
-        </w:rPr>
-        <w:t>넘겠지</w:t>
-      </w:r>
-      <w:r>
-        <w:rPr>
-          <w:rFonts w:ascii="Open Sans" w:hAnsi="Open Sans" w:cs="Open Sans" w:hint="eastAsia"/>
-          <w:color w:val="333333"/>
-          <w:szCs w:val="20"/>
-        </w:rPr>
-        <w:t xml:space="preserve"> </w:t>
-      </w:r>
-      <w:r>
-        <w:rPr>
-          <w:rFonts w:ascii="Open Sans" w:hAnsi="Open Sans" w:cs="Open Sans"/>
-          <w:color w:val="333333"/>
-          <w:szCs w:val="20"/>
-        </w:rPr>
-        <w:t>(B1)</w:t>
-      </w:r>
-    </w:p>
-    <w:p>
-      <w:pPr>
-        <w:pStyle w:val="a3"/>
+        <w:t>1</w:t>
+      </w:r>
+      <w:r>
+        <w:rPr>
+          <w:rFonts w:ascii="Open Sans" w:hAnsi="Open Sans" w:cs="Open Sans"/>
+          <w:color w:val="333333"/>
+          <w:szCs w:val="20"/>
+        </w:rPr>
+        <w:t xml:space="preserve">110 </w:t>
+      </w:r>
+      <w:r>
+        <w:rPr>
+          <w:rFonts w:ascii="Open Sans" w:hAnsi="Open Sans" w:cs="Open Sans" w:hint="eastAsia"/>
+          <w:color w:val="333333"/>
+          <w:szCs w:val="20"/>
+        </w:rPr>
+        <w:t>더하기</w:t>
+      </w:r>
+      <w:r>
+        <w:rPr>
+          <w:rFonts w:ascii="Open Sans" w:hAnsi="Open Sans" w:cs="Open Sans" w:hint="eastAsia"/>
+          <w:color w:val="333333"/>
+          <w:szCs w:val="20"/>
+        </w:rPr>
+        <w:t xml:space="preserve"> </w:t>
+      </w:r>
+      <w:r>
+        <w:rPr>
+          <w:rFonts w:ascii="Open Sans" w:hAnsi="Open Sans" w:cs="Open Sans" w:hint="eastAsia"/>
+          <w:color w:val="333333"/>
+          <w:szCs w:val="20"/>
+        </w:rPr>
+        <w:t>사이클</w:t>
+      </w:r>
+      <w:r>
+        <w:rPr>
+          <w:rFonts w:ascii="Open Sans" w:hAnsi="Open Sans" w:cs="Open Sans" w:hint="eastAsia"/>
+          <w:color w:val="333333"/>
+          <w:szCs w:val="20"/>
+        </w:rPr>
+        <w:t xml:space="preserve"> </w:t>
+      </w:r>
+      <w:r>
+        <w:rPr>
+          <w:rFonts w:ascii="Open Sans" w:hAnsi="Open Sans" w:cs="Open Sans"/>
+          <w:color w:val="333333"/>
+          <w:szCs w:val="20"/>
+        </w:rPr>
+        <w:t>(B1) (JAVA ONLY)</w:t>
+      </w:r>
+    </w:p>
+    <w:p>
+      <w:pPr>
+        <w:widowControl/>
+        <w:wordWrap/>
+        <w:autoSpaceDE/>
+        <w:autoSpaceDN/>
+        <w:spacing w:after="300"/>
         <w:rPr>
           <w:rFonts w:ascii="Open Sans" w:hAnsi="Open Sans" w:cs="Open Sans"/>
           <w:color w:val="333333"/>
@@ -5272,55 +5262,39 @@
           <w:color w:val="333333"/>
           <w:szCs w:val="20"/>
         </w:rPr>
-        <w:t>2</w:t>
-      </w:r>
-      <w:r>
-        <w:rPr>
-          <w:rFonts w:ascii="Open Sans" w:hAnsi="Open Sans" w:cs="Open Sans"/>
-          <w:color w:val="333333"/>
-          <w:szCs w:val="20"/>
-        </w:rPr>
-        <w:t xml:space="preserve">869 </w:t>
-      </w:r>
-      <w:r>
-        <w:rPr>
-          <w:rFonts w:ascii="Open Sans" w:hAnsi="Open Sans" w:cs="Open Sans" w:hint="eastAsia"/>
-          <w:color w:val="333333"/>
-          <w:szCs w:val="20"/>
-        </w:rPr>
-        <w:t>달팽이는</w:t>
-      </w:r>
-      <w:r>
-        <w:rPr>
-          <w:rFonts w:ascii="Open Sans" w:hAnsi="Open Sans" w:cs="Open Sans" w:hint="eastAsia"/>
-          <w:color w:val="333333"/>
-          <w:szCs w:val="20"/>
-        </w:rPr>
-        <w:t xml:space="preserve"> </w:t>
-      </w:r>
-      <w:r>
-        <w:rPr>
-          <w:rFonts w:ascii="Open Sans" w:hAnsi="Open Sans" w:cs="Open Sans" w:hint="eastAsia"/>
-          <w:color w:val="333333"/>
-          <w:szCs w:val="20"/>
-        </w:rPr>
-        <w:t>올라가고</w:t>
-      </w:r>
-      <w:r>
-        <w:rPr>
-          <w:rFonts w:ascii="Open Sans" w:hAnsi="Open Sans" w:cs="Open Sans" w:hint="eastAsia"/>
-          <w:color w:val="333333"/>
-          <w:szCs w:val="20"/>
-        </w:rPr>
-        <w:t xml:space="preserve"> </w:t>
-      </w:r>
-      <w:r>
-        <w:rPr>
-          <w:rFonts w:ascii="Open Sans" w:hAnsi="Open Sans" w:cs="Open Sans" w:hint="eastAsia"/>
-          <w:color w:val="333333"/>
-          <w:szCs w:val="20"/>
-        </w:rPr>
-        <w:t>싶다</w:t>
+        <w:t>4</w:t>
+      </w:r>
+      <w:r>
+        <w:rPr>
+          <w:rFonts w:ascii="Open Sans" w:hAnsi="Open Sans" w:cs="Open Sans"/>
+          <w:color w:val="333333"/>
+          <w:szCs w:val="20"/>
+        </w:rPr>
+        <w:t xml:space="preserve">344 </w:t>
+      </w:r>
+      <w:r>
+        <w:rPr>
+          <w:rFonts w:ascii="Open Sans" w:hAnsi="Open Sans" w:cs="Open Sans" w:hint="eastAsia"/>
+          <w:color w:val="333333"/>
+          <w:szCs w:val="20"/>
+        </w:rPr>
+        <w:t>평균은</w:t>
+      </w:r>
+      <w:r>
+        <w:rPr>
+          <w:rFonts w:ascii="Open Sans" w:hAnsi="Open Sans" w:cs="Open Sans" w:hint="eastAsia"/>
+          <w:color w:val="333333"/>
+          <w:szCs w:val="20"/>
+        </w:rPr>
+        <w:t xml:space="preserve"> </w:t>
+      </w:r>
+      <w:r>
+        <w:rPr>
+          <w:rFonts w:ascii="Open Sans" w:hAnsi="Open Sans" w:cs="Open Sans" w:hint="eastAsia"/>
+          <w:color w:val="333333"/>
+          <w:szCs w:val="20"/>
+        </w:rPr>
+        <w:t>넘겠지</w:t>
       </w:r>
       <w:r>
         <w:rPr>
@@ -5370,51 +5344,75 @@
       </w:pPr>
       <w:r>
         <w:rPr>
-          <w:rFonts w:ascii="Open Sans" w:hAnsi="Open Sans" w:cs="Open Sans"/>
-          <w:color w:val="333333"/>
-          <w:szCs w:val="20"/>
-        </w:rPr>
-        <w:t xml:space="preserve">2748 </w:t>
-      </w:r>
-      <w:r>
-        <w:rPr>
-          <w:rFonts w:ascii="Open Sans" w:hAnsi="Open Sans" w:cs="Open Sans" w:hint="eastAsia"/>
-          <w:color w:val="333333"/>
-          <w:szCs w:val="20"/>
-        </w:rPr>
-        <w:t>피보나치</w:t>
-      </w:r>
-      <w:r>
-        <w:rPr>
-          <w:rFonts w:ascii="Open Sans" w:hAnsi="Open Sans" w:cs="Open Sans" w:hint="eastAsia"/>
-          <w:color w:val="333333"/>
-          <w:szCs w:val="20"/>
-        </w:rPr>
-        <w:t xml:space="preserve"> </w:t>
-      </w:r>
-      <w:r>
-        <w:rPr>
-          <w:rFonts w:ascii="Open Sans" w:hAnsi="Open Sans" w:cs="Open Sans" w:hint="eastAsia"/>
-          <w:color w:val="333333"/>
-          <w:szCs w:val="20"/>
-        </w:rPr>
-        <w:t>수</w:t>
-      </w:r>
-      <w:r>
-        <w:rPr>
-          <w:rFonts w:ascii="Open Sans" w:hAnsi="Open Sans" w:cs="Open Sans" w:hint="eastAsia"/>
-          <w:color w:val="333333"/>
-          <w:szCs w:val="20"/>
-        </w:rPr>
-        <w:t xml:space="preserve"> </w:t>
-      </w:r>
-      <w:r>
-        <w:rPr>
-          <w:rFonts w:ascii="Open Sans" w:hAnsi="Open Sans" w:cs="Open Sans"/>
-          <w:color w:val="333333"/>
-          <w:szCs w:val="20"/>
-        </w:rPr>
-        <w:t>2 (B1)</w:t>
+          <w:rFonts w:ascii="Open Sans" w:hAnsi="Open Sans" w:cs="Open Sans" w:hint="eastAsia"/>
+          <w:color w:val="333333"/>
+          <w:szCs w:val="20"/>
+        </w:rPr>
+        <w:t>2</w:t>
+      </w:r>
+      <w:r>
+        <w:rPr>
+          <w:rFonts w:ascii="Open Sans" w:hAnsi="Open Sans" w:cs="Open Sans"/>
+          <w:color w:val="333333"/>
+          <w:szCs w:val="20"/>
+        </w:rPr>
+        <w:t xml:space="preserve">869 </w:t>
+      </w:r>
+      <w:r>
+        <w:rPr>
+          <w:rFonts w:ascii="Open Sans" w:hAnsi="Open Sans" w:cs="Open Sans" w:hint="eastAsia"/>
+          <w:color w:val="333333"/>
+          <w:szCs w:val="20"/>
+        </w:rPr>
+        <w:t>달팽이는</w:t>
+      </w:r>
+      <w:r>
+        <w:rPr>
+          <w:rFonts w:ascii="Open Sans" w:hAnsi="Open Sans" w:cs="Open Sans" w:hint="eastAsia"/>
+          <w:color w:val="333333"/>
+          <w:szCs w:val="20"/>
+        </w:rPr>
+        <w:t xml:space="preserve"> </w:t>
+      </w:r>
+      <w:r>
+        <w:rPr>
+          <w:rFonts w:ascii="Open Sans" w:hAnsi="Open Sans" w:cs="Open Sans" w:hint="eastAsia"/>
+          <w:color w:val="333333"/>
+          <w:szCs w:val="20"/>
+        </w:rPr>
+        <w:t>올라가고</w:t>
+      </w:r>
+      <w:r>
+        <w:rPr>
+          <w:rFonts w:ascii="Open Sans" w:hAnsi="Open Sans" w:cs="Open Sans" w:hint="eastAsia"/>
+          <w:color w:val="333333"/>
+          <w:szCs w:val="20"/>
+        </w:rPr>
+        <w:t xml:space="preserve"> </w:t>
+      </w:r>
+      <w:r>
+        <w:rPr>
+          <w:rFonts w:ascii="Open Sans" w:hAnsi="Open Sans" w:cs="Open Sans" w:hint="eastAsia"/>
+          <w:color w:val="333333"/>
+          <w:szCs w:val="20"/>
+        </w:rPr>
+        <w:t>싶다</w:t>
+      </w:r>
+      <w:r>
+        <w:rPr>
+          <w:rFonts w:ascii="Open Sans" w:hAnsi="Open Sans" w:cs="Open Sans" w:hint="eastAsia"/>
+          <w:color w:val="333333"/>
+          <w:szCs w:val="20"/>
+        </w:rPr>
+        <w:t xml:space="preserve"> </w:t>
+      </w:r>
+      <w:r>
+        <w:rPr>
+          <w:rFonts w:ascii="Open Sans" w:hAnsi="Open Sans" w:cs="Open Sans"/>
+          <w:color w:val="333333"/>
+          <w:szCs w:val="20"/>
+        </w:rPr>
+        <w:t>(B1)</w:t>
       </w:r>
     </w:p>
     <w:p>
@@ -5448,59 +5446,51 @@
       </w:pPr>
       <w:r>
         <w:rPr>
-          <w:rFonts w:ascii="Open Sans" w:hAnsi="Open Sans" w:cs="Open Sans" w:hint="eastAsia"/>
-          <w:color w:val="333333"/>
-          <w:szCs w:val="20"/>
-        </w:rPr>
-        <w:t>1</w:t>
-      </w:r>
-      <w:r>
-        <w:rPr>
-          <w:rFonts w:ascii="Open Sans" w:hAnsi="Open Sans" w:cs="Open Sans"/>
-          <w:color w:val="333333"/>
-          <w:szCs w:val="20"/>
-        </w:rPr>
-        <w:t xml:space="preserve">037 </w:t>
-      </w:r>
-      <w:r>
-        <w:rPr>
-          <w:rFonts w:ascii="Open Sans" w:hAnsi="Open Sans" w:cs="Open Sans" w:hint="eastAsia"/>
-          <w:color w:val="333333"/>
-          <w:szCs w:val="20"/>
-        </w:rPr>
-        <w:t>약수</w:t>
-      </w:r>
-      <w:r>
-        <w:rPr>
-          <w:rFonts w:ascii="Open Sans" w:hAnsi="Open Sans" w:cs="Open Sans" w:hint="eastAsia"/>
-          <w:color w:val="333333"/>
-          <w:szCs w:val="20"/>
-        </w:rPr>
-        <w:t xml:space="preserve"> </w:t>
-      </w:r>
-      <w:r>
-        <w:rPr>
-          <w:rFonts w:ascii="Open Sans" w:hAnsi="Open Sans" w:cs="Open Sans"/>
-          <w:color w:val="333333"/>
-          <w:szCs w:val="20"/>
-        </w:rPr>
-        <w:t>(</w:t>
-      </w:r>
-      <w:r>
-        <w:rPr>
-          <w:rFonts w:ascii="Open Sans" w:hAnsi="Open Sans" w:cs="Open Sans" w:hint="eastAsia"/>
-          <w:color w:val="333333"/>
-          <w:szCs w:val="20"/>
-        </w:rPr>
-        <w:t>B</w:t>
-      </w:r>
-      <w:r>
-        <w:rPr>
-          <w:rFonts w:ascii="Open Sans" w:hAnsi="Open Sans" w:cs="Open Sans"/>
-          <w:color w:val="333333"/>
-          <w:szCs w:val="20"/>
-        </w:rPr>
-        <w:t>1)</w:t>
+          <w:rFonts w:ascii="Open Sans" w:hAnsi="Open Sans" w:cs="Open Sans"/>
+          <w:color w:val="333333"/>
+          <w:szCs w:val="20"/>
+        </w:rPr>
+        <w:t xml:space="preserve">2748 </w:t>
+      </w:r>
+      <w:r>
+        <w:rPr>
+          <w:rFonts w:ascii="Open Sans" w:hAnsi="Open Sans" w:cs="Open Sans" w:hint="eastAsia"/>
+          <w:color w:val="333333"/>
+          <w:szCs w:val="20"/>
+        </w:rPr>
+        <w:t>피보나치</w:t>
+      </w:r>
+      <w:r>
+        <w:rPr>
+          <w:rFonts w:ascii="Open Sans" w:hAnsi="Open Sans" w:cs="Open Sans" w:hint="eastAsia"/>
+          <w:color w:val="333333"/>
+          <w:szCs w:val="20"/>
+        </w:rPr>
+        <w:t xml:space="preserve"> </w:t>
+      </w:r>
+      <w:r>
+        <w:rPr>
+          <w:rFonts w:ascii="Open Sans" w:hAnsi="Open Sans" w:cs="Open Sans" w:hint="eastAsia"/>
+          <w:color w:val="333333"/>
+          <w:szCs w:val="20"/>
+        </w:rPr>
+        <w:t>수</w:t>
+      </w:r>
+      <w:r>
+        <w:rPr>
+          <w:rFonts w:ascii="Open Sans" w:hAnsi="Open Sans" w:cs="Open Sans" w:hint="eastAsia"/>
+          <w:color w:val="333333"/>
+          <w:szCs w:val="20"/>
+        </w:rPr>
+        <w:t xml:space="preserve"> </w:t>
+      </w:r>
+      <w:r>
+        <w:rPr>
+          <w:rFonts w:ascii="Open Sans" w:hAnsi="Open Sans" w:cs="Open Sans"/>
+          <w:color w:val="333333"/>
+          <w:szCs w:val="20"/>
+        </w:rPr>
+        <w:t>2 (B1)</w:t>
       </w:r>
     </w:p>
     <w:p>
@@ -5534,51 +5524,59 @@
       </w:pPr>
       <w:r>
         <w:rPr>
-          <w:rFonts w:ascii="Open Sans" w:hAnsi="Open Sans" w:cs="Open Sans"/>
-          <w:color w:val="333333"/>
-          <w:szCs w:val="20"/>
-        </w:rPr>
-        <w:t xml:space="preserve">2163 </w:t>
-      </w:r>
-      <w:r>
-        <w:rPr>
-          <w:rFonts w:ascii="Open Sans" w:hAnsi="Open Sans" w:cs="Open Sans" w:hint="eastAsia"/>
-          <w:color w:val="333333"/>
-          <w:szCs w:val="20"/>
-        </w:rPr>
-        <w:t>초콜릿</w:t>
-      </w:r>
-      <w:r>
-        <w:rPr>
-          <w:rFonts w:ascii="Open Sans" w:hAnsi="Open Sans" w:cs="Open Sans" w:hint="eastAsia"/>
-          <w:color w:val="333333"/>
-          <w:szCs w:val="20"/>
-        </w:rPr>
-        <w:t xml:space="preserve"> </w:t>
-      </w:r>
-      <w:r>
-        <w:rPr>
-          <w:rFonts w:ascii="Open Sans" w:hAnsi="Open Sans" w:cs="Open Sans" w:hint="eastAsia"/>
-          <w:color w:val="333333"/>
-          <w:szCs w:val="20"/>
-        </w:rPr>
-        <w:t>자르기</w:t>
-      </w:r>
-      <w:r>
-        <w:rPr>
-          <w:rFonts w:ascii="Open Sans" w:hAnsi="Open Sans" w:cs="Open Sans" w:hint="eastAsia"/>
-          <w:color w:val="333333"/>
-          <w:szCs w:val="20"/>
-        </w:rPr>
-        <w:t xml:space="preserve"> </w:t>
-      </w:r>
-      <w:r>
-        <w:rPr>
-          <w:rFonts w:ascii="Open Sans" w:hAnsi="Open Sans" w:cs="Open Sans"/>
-          <w:color w:val="333333"/>
-          <w:szCs w:val="20"/>
-        </w:rPr>
-        <w:t>(B1)</w:t>
+          <w:rFonts w:ascii="Open Sans" w:hAnsi="Open Sans" w:cs="Open Sans" w:hint="eastAsia"/>
+          <w:color w:val="333333"/>
+          <w:szCs w:val="20"/>
+        </w:rPr>
+        <w:t>1</w:t>
+      </w:r>
+      <w:r>
+        <w:rPr>
+          <w:rFonts w:ascii="Open Sans" w:hAnsi="Open Sans" w:cs="Open Sans"/>
+          <w:color w:val="333333"/>
+          <w:szCs w:val="20"/>
+        </w:rPr>
+        <w:t xml:space="preserve">037 </w:t>
+      </w:r>
+      <w:r>
+        <w:rPr>
+          <w:rFonts w:ascii="Open Sans" w:hAnsi="Open Sans" w:cs="Open Sans" w:hint="eastAsia"/>
+          <w:color w:val="333333"/>
+          <w:szCs w:val="20"/>
+        </w:rPr>
+        <w:t>약수</w:t>
+      </w:r>
+      <w:r>
+        <w:rPr>
+          <w:rFonts w:ascii="Open Sans" w:hAnsi="Open Sans" w:cs="Open Sans" w:hint="eastAsia"/>
+          <w:color w:val="333333"/>
+          <w:szCs w:val="20"/>
+        </w:rPr>
+        <w:t xml:space="preserve"> </w:t>
+      </w:r>
+      <w:r>
+        <w:rPr>
+          <w:rFonts w:ascii="Open Sans" w:hAnsi="Open Sans" w:cs="Open Sans"/>
+          <w:color w:val="333333"/>
+          <w:szCs w:val="20"/>
+        </w:rPr>
+        <w:t>(</w:t>
+      </w:r>
+      <w:r>
+        <w:rPr>
+          <w:rFonts w:ascii="Open Sans" w:hAnsi="Open Sans" w:cs="Open Sans" w:hint="eastAsia"/>
+          <w:color w:val="333333"/>
+          <w:szCs w:val="20"/>
+        </w:rPr>
+        <w:t>B</w:t>
+      </w:r>
+      <w:r>
+        <w:rPr>
+          <w:rFonts w:ascii="Open Sans" w:hAnsi="Open Sans" w:cs="Open Sans"/>
+          <w:color w:val="333333"/>
+          <w:szCs w:val="20"/>
+        </w:rPr>
+        <w:t>1)</w:t>
       </w:r>
     </w:p>
     <w:p>
@@ -5612,51 +5610,35 @@
       </w:pPr>
       <w:r>
         <w:rPr>
-          <w:rFonts w:ascii="Open Sans" w:hAnsi="Open Sans" w:cs="Open Sans" w:hint="eastAsia"/>
-          <w:color w:val="333333"/>
-          <w:szCs w:val="20"/>
-        </w:rPr>
-        <w:t>1</w:t>
-      </w:r>
-      <w:r>
-        <w:rPr>
-          <w:rFonts w:ascii="Open Sans" w:hAnsi="Open Sans" w:cs="Open Sans"/>
-          <w:color w:val="333333"/>
-          <w:szCs w:val="20"/>
-        </w:rPr>
-        <w:t>373 2</w:t>
-      </w:r>
-      <w:r>
-        <w:rPr>
-          <w:rFonts w:ascii="Open Sans" w:hAnsi="Open Sans" w:cs="Open Sans" w:hint="eastAsia"/>
-          <w:color w:val="333333"/>
-          <w:szCs w:val="20"/>
-        </w:rPr>
-        <w:t>진수</w:t>
-      </w:r>
-      <w:r>
-        <w:rPr>
-          <w:rFonts w:ascii="Open Sans" w:hAnsi="Open Sans" w:cs="Open Sans" w:hint="eastAsia"/>
-          <w:color w:val="333333"/>
-          <w:szCs w:val="20"/>
-        </w:rPr>
-        <w:t xml:space="preserve"> </w:t>
-      </w:r>
-      <w:r>
-        <w:rPr>
-          <w:rFonts w:ascii="Open Sans" w:hAnsi="Open Sans" w:cs="Open Sans"/>
-          <w:color w:val="333333"/>
-          <w:szCs w:val="20"/>
-        </w:rPr>
-        <w:t>8</w:t>
-      </w:r>
-      <w:r>
-        <w:rPr>
-          <w:rFonts w:ascii="Open Sans" w:hAnsi="Open Sans" w:cs="Open Sans" w:hint="eastAsia"/>
-          <w:color w:val="333333"/>
-          <w:szCs w:val="20"/>
-        </w:rPr>
-        <w:t>진수</w:t>
+          <w:rFonts w:ascii="Open Sans" w:hAnsi="Open Sans" w:cs="Open Sans"/>
+          <w:color w:val="333333"/>
+          <w:szCs w:val="20"/>
+        </w:rPr>
+        <w:t xml:space="preserve">2163 </w:t>
+      </w:r>
+      <w:r>
+        <w:rPr>
+          <w:rFonts w:ascii="Open Sans" w:hAnsi="Open Sans" w:cs="Open Sans" w:hint="eastAsia"/>
+          <w:color w:val="333333"/>
+          <w:szCs w:val="20"/>
+        </w:rPr>
+        <w:t>초콜릿</w:t>
+      </w:r>
+      <w:r>
+        <w:rPr>
+          <w:rFonts w:ascii="Open Sans" w:hAnsi="Open Sans" w:cs="Open Sans" w:hint="eastAsia"/>
+          <w:color w:val="333333"/>
+          <w:szCs w:val="20"/>
+        </w:rPr>
+        <w:t xml:space="preserve"> </w:t>
+      </w:r>
+      <w:r>
+        <w:rPr>
+          <w:rFonts w:ascii="Open Sans" w:hAnsi="Open Sans" w:cs="Open Sans" w:hint="eastAsia"/>
+          <w:color w:val="333333"/>
+          <w:szCs w:val="20"/>
+        </w:rPr>
+        <w:t>자르기</w:t>
       </w:r>
       <w:r>
         <w:rPr>
@@ -5710,23 +5692,47 @@
           <w:color w:val="333333"/>
           <w:szCs w:val="20"/>
         </w:rPr>
-        <w:t>4</w:t>
-      </w:r>
-      <w:r>
-        <w:rPr>
-          <w:rFonts w:ascii="Open Sans" w:hAnsi="Open Sans" w:cs="Open Sans"/>
-          <w:color w:val="333333"/>
-          <w:szCs w:val="20"/>
-        </w:rPr>
-        <w:t xml:space="preserve">796 </w:t>
-      </w:r>
-      <w:r>
-        <w:rPr>
-          <w:rFonts w:ascii="Open Sans" w:hAnsi="Open Sans" w:cs="Open Sans" w:hint="eastAsia"/>
-          <w:color w:val="333333"/>
-          <w:szCs w:val="20"/>
-        </w:rPr>
-        <w:t>캠핑</w:t>
+        <w:t>1</w:t>
+      </w:r>
+      <w:r>
+        <w:rPr>
+          <w:rFonts w:ascii="Open Sans" w:hAnsi="Open Sans" w:cs="Open Sans"/>
+          <w:color w:val="333333"/>
+          <w:szCs w:val="20"/>
+        </w:rPr>
+        <w:t>373 2</w:t>
+      </w:r>
+      <w:r>
+        <w:rPr>
+          <w:rFonts w:ascii="Open Sans" w:hAnsi="Open Sans" w:cs="Open Sans" w:hint="eastAsia"/>
+          <w:color w:val="333333"/>
+          <w:szCs w:val="20"/>
+        </w:rPr>
+        <w:t>진수</w:t>
+      </w:r>
+      <w:r>
+        <w:rPr>
+          <w:rFonts w:ascii="Open Sans" w:hAnsi="Open Sans" w:cs="Open Sans" w:hint="eastAsia"/>
+          <w:color w:val="333333"/>
+          <w:szCs w:val="20"/>
+        </w:rPr>
+        <w:t xml:space="preserve"> </w:t>
+      </w:r>
+      <w:r>
+        <w:rPr>
+          <w:rFonts w:ascii="Open Sans" w:hAnsi="Open Sans" w:cs="Open Sans"/>
+          <w:color w:val="333333"/>
+          <w:szCs w:val="20"/>
+        </w:rPr>
+        <w:t>8</w:t>
+      </w:r>
+      <w:r>
+        <w:rPr>
+          <w:rFonts w:ascii="Open Sans" w:hAnsi="Open Sans" w:cs="Open Sans" w:hint="eastAsia"/>
+          <w:color w:val="333333"/>
+          <w:szCs w:val="20"/>
+        </w:rPr>
+        <w:t>진수</w:t>
       </w:r>
       <w:r>
         <w:rPr>
@@ -5780,55 +5786,39 @@
           <w:color w:val="333333"/>
           <w:szCs w:val="20"/>
         </w:rPr>
-        <w:t>1</w:t>
-      </w:r>
-      <w:r>
-        <w:rPr>
-          <w:rFonts w:ascii="Open Sans" w:hAnsi="Open Sans" w:cs="Open Sans"/>
-          <w:color w:val="333333"/>
-          <w:szCs w:val="20"/>
-        </w:rPr>
-        <w:t xml:space="preserve">1005 </w:t>
-      </w:r>
-      <w:r>
-        <w:rPr>
-          <w:rFonts w:ascii="Open Sans" w:hAnsi="Open Sans" w:cs="Open Sans" w:hint="eastAsia"/>
-          <w:color w:val="333333"/>
-          <w:szCs w:val="20"/>
-        </w:rPr>
-        <w:t>진법</w:t>
-      </w:r>
-      <w:r>
-        <w:rPr>
-          <w:rFonts w:ascii="Open Sans" w:hAnsi="Open Sans" w:cs="Open Sans" w:hint="eastAsia"/>
-          <w:color w:val="333333"/>
-          <w:szCs w:val="20"/>
-        </w:rPr>
-        <w:t xml:space="preserve"> </w:t>
-      </w:r>
-      <w:r>
-        <w:rPr>
-          <w:rFonts w:ascii="Open Sans" w:hAnsi="Open Sans" w:cs="Open Sans" w:hint="eastAsia"/>
-          <w:color w:val="333333"/>
-          <w:szCs w:val="20"/>
-        </w:rPr>
-        <w:t>변환</w:t>
-      </w:r>
-      <w:r>
-        <w:rPr>
-          <w:rFonts w:ascii="Open Sans" w:hAnsi="Open Sans" w:cs="Open Sans" w:hint="eastAsia"/>
-          <w:color w:val="333333"/>
-          <w:szCs w:val="20"/>
-        </w:rPr>
-        <w:t xml:space="preserve"> </w:t>
-      </w:r>
-      <w:r>
-        <w:rPr>
-          <w:rFonts w:ascii="Open Sans" w:hAnsi="Open Sans" w:cs="Open Sans"/>
-          <w:color w:val="333333"/>
-          <w:szCs w:val="20"/>
-        </w:rPr>
-        <w:t>2 (B1)</w:t>
+        <w:t>4</w:t>
+      </w:r>
+      <w:r>
+        <w:rPr>
+          <w:rFonts w:ascii="Open Sans" w:hAnsi="Open Sans" w:cs="Open Sans"/>
+          <w:color w:val="333333"/>
+          <w:szCs w:val="20"/>
+        </w:rPr>
+        <w:t xml:space="preserve">796 </w:t>
+      </w:r>
+      <w:r>
+        <w:rPr>
+          <w:rFonts w:ascii="Open Sans" w:hAnsi="Open Sans" w:cs="Open Sans" w:hint="eastAsia"/>
+          <w:color w:val="333333"/>
+          <w:szCs w:val="20"/>
+        </w:rPr>
+        <w:t>캠핑</w:t>
+      </w:r>
+      <w:r>
+        <w:rPr>
+          <w:rFonts w:ascii="Open Sans" w:hAnsi="Open Sans" w:cs="Open Sans" w:hint="eastAsia"/>
+          <w:color w:val="333333"/>
+          <w:szCs w:val="20"/>
+        </w:rPr>
+        <w:t xml:space="preserve"> </w:t>
+      </w:r>
+      <w:r>
+        <w:rPr>
+          <w:rFonts w:ascii="Open Sans" w:hAnsi="Open Sans" w:cs="Open Sans"/>
+          <w:color w:val="333333"/>
+          <w:szCs w:val="20"/>
+        </w:rPr>
+        <w:t>(B1)</w:t>
       </w:r>
     </w:p>
     <w:p>
@@ -5874,47 +5864,47 @@
           <w:color w:val="333333"/>
           <w:szCs w:val="20"/>
         </w:rPr>
-        <w:t xml:space="preserve">0448 </w:t>
-      </w:r>
-      <w:r>
-        <w:rPr>
-          <w:rFonts w:ascii="Open Sans" w:hAnsi="Open Sans" w:cs="Open Sans" w:hint="eastAsia"/>
-          <w:color w:val="333333"/>
-          <w:szCs w:val="20"/>
-        </w:rPr>
-        <w:t>유레카</w:t>
-      </w:r>
-      <w:r>
-        <w:rPr>
-          <w:rFonts w:ascii="Open Sans" w:hAnsi="Open Sans" w:cs="Open Sans" w:hint="eastAsia"/>
-          <w:color w:val="333333"/>
-          <w:szCs w:val="20"/>
-        </w:rPr>
-        <w:t xml:space="preserve"> </w:t>
-      </w:r>
-      <w:r>
-        <w:rPr>
-          <w:rFonts w:ascii="Open Sans" w:hAnsi="Open Sans" w:cs="Open Sans" w:hint="eastAsia"/>
-          <w:color w:val="333333"/>
-          <w:szCs w:val="20"/>
-        </w:rPr>
-        <w:t>이론</w:t>
-      </w:r>
-      <w:r>
-        <w:rPr>
-          <w:rFonts w:ascii="Open Sans" w:hAnsi="Open Sans" w:cs="Open Sans" w:hint="eastAsia"/>
-          <w:color w:val="333333"/>
-          <w:szCs w:val="20"/>
-        </w:rPr>
-        <w:t xml:space="preserve"> </w:t>
-      </w:r>
-      <w:r>
-        <w:rPr>
-          <w:rFonts w:ascii="Open Sans" w:hAnsi="Open Sans" w:cs="Open Sans"/>
-          <w:color w:val="333333"/>
-          <w:szCs w:val="20"/>
-        </w:rPr>
-        <w:t>(B1)</w:t>
+        <w:t xml:space="preserve">1005 </w:t>
+      </w:r>
+      <w:r>
+        <w:rPr>
+          <w:rFonts w:ascii="Open Sans" w:hAnsi="Open Sans" w:cs="Open Sans" w:hint="eastAsia"/>
+          <w:color w:val="333333"/>
+          <w:szCs w:val="20"/>
+        </w:rPr>
+        <w:t>진법</w:t>
+      </w:r>
+      <w:r>
+        <w:rPr>
+          <w:rFonts w:ascii="Open Sans" w:hAnsi="Open Sans" w:cs="Open Sans" w:hint="eastAsia"/>
+          <w:color w:val="333333"/>
+          <w:szCs w:val="20"/>
+        </w:rPr>
+        <w:t xml:space="preserve"> </w:t>
+      </w:r>
+      <w:r>
+        <w:rPr>
+          <w:rFonts w:ascii="Open Sans" w:hAnsi="Open Sans" w:cs="Open Sans" w:hint="eastAsia"/>
+          <w:color w:val="333333"/>
+          <w:szCs w:val="20"/>
+        </w:rPr>
+        <w:t>변환</w:t>
+      </w:r>
+      <w:r>
+        <w:rPr>
+          <w:rFonts w:ascii="Open Sans" w:hAnsi="Open Sans" w:cs="Open Sans" w:hint="eastAsia"/>
+          <w:color w:val="333333"/>
+          <w:szCs w:val="20"/>
+        </w:rPr>
+        <w:t xml:space="preserve"> </w:t>
+      </w:r>
+      <w:r>
+        <w:rPr>
+          <w:rFonts w:ascii="Open Sans" w:hAnsi="Open Sans" w:cs="Open Sans"/>
+          <w:color w:val="333333"/>
+          <w:szCs w:val="20"/>
+        </w:rPr>
+        <w:t>2 (B1)</w:t>
       </w:r>
     </w:p>
     <w:p>
@@ -5960,47 +5950,47 @@
           <w:color w:val="333333"/>
           <w:szCs w:val="20"/>
         </w:rPr>
-        <w:t xml:space="preserve">6968 </w:t>
-      </w:r>
-      <w:r>
-        <w:rPr>
-          <w:rFonts w:ascii="Open Sans" w:hAnsi="Open Sans" w:cs="Open Sans" w:hint="eastAsia"/>
-          <w:color w:val="333333"/>
-          <w:szCs w:val="20"/>
-        </w:rPr>
-        <w:t>차량</w:t>
-      </w:r>
-      <w:r>
-        <w:rPr>
-          <w:rFonts w:ascii="Open Sans" w:hAnsi="Open Sans" w:cs="Open Sans" w:hint="eastAsia"/>
-          <w:color w:val="333333"/>
-          <w:szCs w:val="20"/>
-        </w:rPr>
-        <w:t xml:space="preserve"> </w:t>
-      </w:r>
-      <w:r>
-        <w:rPr>
-          <w:rFonts w:ascii="Open Sans" w:hAnsi="Open Sans" w:cs="Open Sans" w:hint="eastAsia"/>
-          <w:color w:val="333333"/>
-          <w:szCs w:val="20"/>
-        </w:rPr>
-        <w:t>번호판</w:t>
-      </w:r>
-      <w:r>
-        <w:rPr>
-          <w:rFonts w:ascii="Open Sans" w:hAnsi="Open Sans" w:cs="Open Sans" w:hint="eastAsia"/>
-          <w:color w:val="333333"/>
-          <w:szCs w:val="20"/>
-        </w:rPr>
-        <w:t xml:space="preserve"> </w:t>
-      </w:r>
-      <w:r>
-        <w:rPr>
-          <w:rFonts w:ascii="Open Sans" w:hAnsi="Open Sans" w:cs="Open Sans"/>
-          <w:color w:val="333333"/>
-          <w:szCs w:val="20"/>
-        </w:rPr>
-        <w:t>1 (B1)</w:t>
+        <w:t xml:space="preserve">0448 </w:t>
+      </w:r>
+      <w:r>
+        <w:rPr>
+          <w:rFonts w:ascii="Open Sans" w:hAnsi="Open Sans" w:cs="Open Sans" w:hint="eastAsia"/>
+          <w:color w:val="333333"/>
+          <w:szCs w:val="20"/>
+        </w:rPr>
+        <w:t>유레카</w:t>
+      </w:r>
+      <w:r>
+        <w:rPr>
+          <w:rFonts w:ascii="Open Sans" w:hAnsi="Open Sans" w:cs="Open Sans" w:hint="eastAsia"/>
+          <w:color w:val="333333"/>
+          <w:szCs w:val="20"/>
+        </w:rPr>
+        <w:t xml:space="preserve"> </w:t>
+      </w:r>
+      <w:r>
+        <w:rPr>
+          <w:rFonts w:ascii="Open Sans" w:hAnsi="Open Sans" w:cs="Open Sans" w:hint="eastAsia"/>
+          <w:color w:val="333333"/>
+          <w:szCs w:val="20"/>
+        </w:rPr>
+        <w:t>이론</w:t>
+      </w:r>
+      <w:r>
+        <w:rPr>
+          <w:rFonts w:ascii="Open Sans" w:hAnsi="Open Sans" w:cs="Open Sans" w:hint="eastAsia"/>
+          <w:color w:val="333333"/>
+          <w:szCs w:val="20"/>
+        </w:rPr>
+        <w:t xml:space="preserve"> </w:t>
+      </w:r>
+      <w:r>
+        <w:rPr>
+          <w:rFonts w:ascii="Open Sans" w:hAnsi="Open Sans" w:cs="Open Sans"/>
+          <w:color w:val="333333"/>
+          <w:szCs w:val="20"/>
+        </w:rPr>
+        <w:t>(B1)</w:t>
       </w:r>
     </w:p>
     <w:p>
@@ -6046,7 +6036,47 @@
           <w:color w:val="333333"/>
           <w:szCs w:val="20"/>
         </w:rPr>
-        <w:t>2833 XORXORXOR (B1)</w:t>
+        <w:t xml:space="preserve">6968 </w:t>
+      </w:r>
+      <w:r>
+        <w:rPr>
+          <w:rFonts w:ascii="Open Sans" w:hAnsi="Open Sans" w:cs="Open Sans" w:hint="eastAsia"/>
+          <w:color w:val="333333"/>
+          <w:szCs w:val="20"/>
+        </w:rPr>
+        <w:t>차량</w:t>
+      </w:r>
+      <w:r>
+        <w:rPr>
+          <w:rFonts w:ascii="Open Sans" w:hAnsi="Open Sans" w:cs="Open Sans" w:hint="eastAsia"/>
+          <w:color w:val="333333"/>
+          <w:szCs w:val="20"/>
+        </w:rPr>
+        <w:t xml:space="preserve"> </w:t>
+      </w:r>
+      <w:r>
+        <w:rPr>
+          <w:rFonts w:ascii="Open Sans" w:hAnsi="Open Sans" w:cs="Open Sans" w:hint="eastAsia"/>
+          <w:color w:val="333333"/>
+          <w:szCs w:val="20"/>
+        </w:rPr>
+        <w:t>번호판</w:t>
+      </w:r>
+      <w:r>
+        <w:rPr>
+          <w:rFonts w:ascii="Open Sans" w:hAnsi="Open Sans" w:cs="Open Sans" w:hint="eastAsia"/>
+          <w:color w:val="333333"/>
+          <w:szCs w:val="20"/>
+        </w:rPr>
+        <w:t xml:space="preserve"> </w:t>
+      </w:r>
+      <w:r>
+        <w:rPr>
+          <w:rFonts w:ascii="Open Sans" w:hAnsi="Open Sans" w:cs="Open Sans"/>
+          <w:color w:val="333333"/>
+          <w:szCs w:val="20"/>
+        </w:rPr>
+        <w:t>1 (B1)</w:t>
       </w:r>
     </w:p>
     <w:p>
@@ -6092,79 +6122,7 @@
           <w:color w:val="333333"/>
           <w:szCs w:val="20"/>
         </w:rPr>
-        <w:t xml:space="preserve">7211 </w:t>
-      </w:r>
-      <w:r>
-        <w:rPr>
-          <w:rFonts w:ascii="Open Sans" w:hAnsi="Open Sans" w:cs="Open Sans" w:hint="eastAsia"/>
-          <w:color w:val="333333"/>
-          <w:szCs w:val="20"/>
-        </w:rPr>
-        <w:t>좋은</w:t>
-      </w:r>
-      <w:r>
-        <w:rPr>
-          <w:rFonts w:ascii="Open Sans" w:hAnsi="Open Sans" w:cs="Open Sans" w:hint="eastAsia"/>
-          <w:color w:val="333333"/>
-          <w:szCs w:val="20"/>
-        </w:rPr>
-        <w:t xml:space="preserve"> </w:t>
-      </w:r>
-      <w:r>
-        <w:rPr>
-          <w:rFonts w:ascii="Open Sans" w:hAnsi="Open Sans" w:cs="Open Sans" w:hint="eastAsia"/>
-          <w:color w:val="333333"/>
-          <w:szCs w:val="20"/>
-        </w:rPr>
-        <w:t>날</w:t>
-      </w:r>
-      <w:r>
-        <w:rPr>
-          <w:rFonts w:ascii="Open Sans" w:hAnsi="Open Sans" w:cs="Open Sans" w:hint="eastAsia"/>
-          <w:color w:val="333333"/>
-          <w:szCs w:val="20"/>
-        </w:rPr>
-        <w:t xml:space="preserve"> </w:t>
-      </w:r>
-      <w:r>
-        <w:rPr>
-          <w:rFonts w:ascii="Open Sans" w:hAnsi="Open Sans" w:cs="Open Sans" w:hint="eastAsia"/>
-          <w:color w:val="333333"/>
-          <w:szCs w:val="20"/>
-        </w:rPr>
-        <w:t>싫은</w:t>
-      </w:r>
-      <w:r>
-        <w:rPr>
-          <w:rFonts w:ascii="Open Sans" w:hAnsi="Open Sans" w:cs="Open Sans" w:hint="eastAsia"/>
-          <w:color w:val="333333"/>
-          <w:szCs w:val="20"/>
-        </w:rPr>
-        <w:t xml:space="preserve"> </w:t>
-      </w:r>
-      <w:r>
-        <w:rPr>
-          <w:rFonts w:ascii="Open Sans" w:hAnsi="Open Sans" w:cs="Open Sans" w:hint="eastAsia"/>
-          <w:color w:val="333333"/>
-          <w:szCs w:val="20"/>
-        </w:rPr>
-        <w:t>날</w:t>
-      </w:r>
-      <w:r>
-        <w:rPr>
-          <w:rFonts w:ascii="Open Sans" w:hAnsi="Open Sans" w:cs="Open Sans" w:hint="eastAsia"/>
-          <w:color w:val="333333"/>
-          <w:szCs w:val="20"/>
-        </w:rPr>
-        <w:t xml:space="preserve"> </w:t>
-      </w:r>
-      <w:r>
-        <w:rPr>
-          <w:rFonts w:ascii="Open Sans" w:hAnsi="Open Sans" w:cs="Open Sans"/>
-          <w:color w:val="333333"/>
-          <w:szCs w:val="20"/>
-        </w:rPr>
-        <w:t>(B1)</w:t>
+        <w:t>2833 XORXORXOR (B1)</w:t>
       </w:r>
     </w:p>
     <w:p>
@@ -6210,31 +6168,63 @@
           <w:color w:val="333333"/>
           <w:szCs w:val="20"/>
         </w:rPr>
-        <w:t xml:space="preserve">6478 </w:t>
-      </w:r>
-      <w:r>
-        <w:rPr>
-          <w:rFonts w:ascii="Open Sans" w:hAnsi="Open Sans" w:cs="Open Sans" w:hint="eastAsia"/>
-          <w:color w:val="333333"/>
-          <w:szCs w:val="20"/>
-        </w:rPr>
-        <w:t>원의</w:t>
-      </w:r>
-      <w:r>
-        <w:rPr>
-          <w:rFonts w:ascii="Open Sans" w:hAnsi="Open Sans" w:cs="Open Sans" w:hint="eastAsia"/>
-          <w:color w:val="333333"/>
-          <w:szCs w:val="20"/>
-        </w:rPr>
-        <w:t xml:space="preserve"> </w:t>
-      </w:r>
-      <w:r>
-        <w:rPr>
-          <w:rFonts w:ascii="Open Sans" w:hAnsi="Open Sans" w:cs="Open Sans" w:hint="eastAsia"/>
-          <w:color w:val="333333"/>
-          <w:szCs w:val="20"/>
-        </w:rPr>
-        <w:t>분할</w:t>
+        <w:t xml:space="preserve">7211 </w:t>
+      </w:r>
+      <w:r>
+        <w:rPr>
+          <w:rFonts w:ascii="Open Sans" w:hAnsi="Open Sans" w:cs="Open Sans" w:hint="eastAsia"/>
+          <w:color w:val="333333"/>
+          <w:szCs w:val="20"/>
+        </w:rPr>
+        <w:t>좋은</w:t>
+      </w:r>
+      <w:r>
+        <w:rPr>
+          <w:rFonts w:ascii="Open Sans" w:hAnsi="Open Sans" w:cs="Open Sans" w:hint="eastAsia"/>
+          <w:color w:val="333333"/>
+          <w:szCs w:val="20"/>
+        </w:rPr>
+        <w:t xml:space="preserve"> </w:t>
+      </w:r>
+      <w:r>
+        <w:rPr>
+          <w:rFonts w:ascii="Open Sans" w:hAnsi="Open Sans" w:cs="Open Sans" w:hint="eastAsia"/>
+          <w:color w:val="333333"/>
+          <w:szCs w:val="20"/>
+        </w:rPr>
+        <w:t>날</w:t>
+      </w:r>
+      <w:r>
+        <w:rPr>
+          <w:rFonts w:ascii="Open Sans" w:hAnsi="Open Sans" w:cs="Open Sans" w:hint="eastAsia"/>
+          <w:color w:val="333333"/>
+          <w:szCs w:val="20"/>
+        </w:rPr>
+        <w:t xml:space="preserve"> </w:t>
+      </w:r>
+      <w:r>
+        <w:rPr>
+          <w:rFonts w:ascii="Open Sans" w:hAnsi="Open Sans" w:cs="Open Sans" w:hint="eastAsia"/>
+          <w:color w:val="333333"/>
+          <w:szCs w:val="20"/>
+        </w:rPr>
+        <w:t>싫은</w:t>
+      </w:r>
+      <w:r>
+        <w:rPr>
+          <w:rFonts w:ascii="Open Sans" w:hAnsi="Open Sans" w:cs="Open Sans" w:hint="eastAsia"/>
+          <w:color w:val="333333"/>
+          <w:szCs w:val="20"/>
+        </w:rPr>
+        <w:t xml:space="preserve"> </w:t>
+      </w:r>
+      <w:r>
+        <w:rPr>
+          <w:rFonts w:ascii="Open Sans" w:hAnsi="Open Sans" w:cs="Open Sans" w:hint="eastAsia"/>
+          <w:color w:val="333333"/>
+          <w:szCs w:val="20"/>
+        </w:rPr>
+        <w:t>날</w:t>
       </w:r>
       <w:r>
         <w:rPr>
@@ -6256,12 +6246,6 @@
     <w:p>
       <w:pPr>
         <w:pStyle w:val="a3"/>
-        <w:widowControl/>
-        <w:wordWrap/>
-        <w:autoSpaceDE/>
-        <w:autoSpaceDN/>
-        <w:spacing w:after="300"/>
-        <w:ind w:leftChars="0"/>
         <w:rPr>
           <w:rFonts w:ascii="Open Sans" w:hAnsi="Open Sans" w:cs="Open Sans"/>
           <w:color w:val="333333"/>
@@ -6294,55 +6278,55 @@
           <w:color w:val="333333"/>
           <w:szCs w:val="20"/>
         </w:rPr>
-        <w:t>2</w:t>
-      </w:r>
-      <w:r>
-        <w:rPr>
-          <w:rFonts w:ascii="Open Sans" w:hAnsi="Open Sans" w:cs="Open Sans"/>
-          <w:color w:val="333333"/>
-          <w:szCs w:val="20"/>
-        </w:rPr>
-        <w:t xml:space="preserve">635 </w:t>
-      </w:r>
-      <w:r>
-        <w:rPr>
-          <w:rFonts w:ascii="Open Sans" w:hAnsi="Open Sans" w:cs="Open Sans" w:hint="eastAsia"/>
-          <w:color w:val="333333"/>
-          <w:szCs w:val="20"/>
-        </w:rPr>
-        <w:t>수</w:t>
-      </w:r>
-      <w:r>
-        <w:rPr>
-          <w:rFonts w:ascii="Open Sans" w:hAnsi="Open Sans" w:cs="Open Sans" w:hint="eastAsia"/>
-          <w:color w:val="333333"/>
-          <w:szCs w:val="20"/>
-        </w:rPr>
-        <w:t xml:space="preserve"> </w:t>
-      </w:r>
-      <w:r>
-        <w:rPr>
-          <w:rFonts w:ascii="Open Sans" w:hAnsi="Open Sans" w:cs="Open Sans" w:hint="eastAsia"/>
-          <w:color w:val="333333"/>
-          <w:szCs w:val="20"/>
-        </w:rPr>
-        <w:t>이어가기</w:t>
-      </w:r>
-      <w:r>
-        <w:rPr>
-          <w:rFonts w:ascii="Open Sans" w:hAnsi="Open Sans" w:cs="Open Sans" w:hint="eastAsia"/>
-          <w:color w:val="333333"/>
-          <w:szCs w:val="20"/>
-        </w:rPr>
-        <w:t xml:space="preserve"> </w:t>
-      </w:r>
-      <w:r>
-        <w:rPr>
-          <w:rFonts w:ascii="Open Sans" w:hAnsi="Open Sans" w:cs="Open Sans"/>
-          <w:color w:val="333333"/>
-          <w:szCs w:val="20"/>
-        </w:rPr>
-        <w:t>(S5)</w:t>
+        <w:t>1</w:t>
+      </w:r>
+      <w:r>
+        <w:rPr>
+          <w:rFonts w:ascii="Open Sans" w:hAnsi="Open Sans" w:cs="Open Sans"/>
+          <w:color w:val="333333"/>
+          <w:szCs w:val="20"/>
+        </w:rPr>
+        <w:t xml:space="preserve">6478 </w:t>
+      </w:r>
+      <w:r>
+        <w:rPr>
+          <w:rFonts w:ascii="Open Sans" w:hAnsi="Open Sans" w:cs="Open Sans" w:hint="eastAsia"/>
+          <w:color w:val="333333"/>
+          <w:szCs w:val="20"/>
+        </w:rPr>
+        <w:t>원의</w:t>
+      </w:r>
+      <w:r>
+        <w:rPr>
+          <w:rFonts w:ascii="Open Sans" w:hAnsi="Open Sans" w:cs="Open Sans" w:hint="eastAsia"/>
+          <w:color w:val="333333"/>
+          <w:szCs w:val="20"/>
+        </w:rPr>
+        <w:t xml:space="preserve"> </w:t>
+      </w:r>
+      <w:r>
+        <w:rPr>
+          <w:rFonts w:ascii="Open Sans" w:hAnsi="Open Sans" w:cs="Open Sans" w:hint="eastAsia"/>
+          <w:color w:val="333333"/>
+          <w:szCs w:val="20"/>
+        </w:rPr>
+        <w:t>분할</w:t>
+      </w:r>
+      <w:r>
+        <w:rPr>
+          <w:rFonts w:ascii="Open Sans" w:hAnsi="Open Sans" w:cs="Open Sans" w:hint="eastAsia"/>
+          <w:color w:val="333333"/>
+          <w:szCs w:val="20"/>
+        </w:rPr>
+        <w:t xml:space="preserve"> </w:t>
+      </w:r>
+      <w:r>
+        <w:rPr>
+          <w:rFonts w:ascii="Open Sans" w:hAnsi="Open Sans" w:cs="Open Sans"/>
+          <w:color w:val="333333"/>
+          <w:szCs w:val="20"/>
+        </w:rPr>
+        <w:t>(B1)</w:t>
       </w:r>
     </w:p>
     <w:p>
@@ -6386,6 +6370,98 @@
           <w:color w:val="333333"/>
           <w:szCs w:val="20"/>
         </w:rPr>
+        <w:t>2</w:t>
+      </w:r>
+      <w:r>
+        <w:rPr>
+          <w:rFonts w:ascii="Open Sans" w:hAnsi="Open Sans" w:cs="Open Sans"/>
+          <w:color w:val="333333"/>
+          <w:szCs w:val="20"/>
+        </w:rPr>
+        <w:t xml:space="preserve">635 </w:t>
+      </w:r>
+      <w:r>
+        <w:rPr>
+          <w:rFonts w:ascii="Open Sans" w:hAnsi="Open Sans" w:cs="Open Sans" w:hint="eastAsia"/>
+          <w:color w:val="333333"/>
+          <w:szCs w:val="20"/>
+        </w:rPr>
+        <w:t>수</w:t>
+      </w:r>
+      <w:r>
+        <w:rPr>
+          <w:rFonts w:ascii="Open Sans" w:hAnsi="Open Sans" w:cs="Open Sans" w:hint="eastAsia"/>
+          <w:color w:val="333333"/>
+          <w:szCs w:val="20"/>
+        </w:rPr>
+        <w:t xml:space="preserve"> </w:t>
+      </w:r>
+      <w:r>
+        <w:rPr>
+          <w:rFonts w:ascii="Open Sans" w:hAnsi="Open Sans" w:cs="Open Sans" w:hint="eastAsia"/>
+          <w:color w:val="333333"/>
+          <w:szCs w:val="20"/>
+        </w:rPr>
+        <w:t>이어가기</w:t>
+      </w:r>
+      <w:r>
+        <w:rPr>
+          <w:rFonts w:ascii="Open Sans" w:hAnsi="Open Sans" w:cs="Open Sans" w:hint="eastAsia"/>
+          <w:color w:val="333333"/>
+          <w:szCs w:val="20"/>
+        </w:rPr>
+        <w:t xml:space="preserve"> </w:t>
+      </w:r>
+      <w:r>
+        <w:rPr>
+          <w:rFonts w:ascii="Open Sans" w:hAnsi="Open Sans" w:cs="Open Sans"/>
+          <w:color w:val="333333"/>
+          <w:szCs w:val="20"/>
+        </w:rPr>
+        <w:t>(S5)</w:t>
+      </w:r>
+    </w:p>
+    <w:p>
+      <w:pPr>
+        <w:pStyle w:val="a3"/>
+        <w:widowControl/>
+        <w:wordWrap/>
+        <w:autoSpaceDE/>
+        <w:autoSpaceDN/>
+        <w:spacing w:after="300"/>
+        <w:ind w:leftChars="0"/>
+        <w:rPr>
+          <w:rFonts w:ascii="Open Sans" w:hAnsi="Open Sans" w:cs="Open Sans"/>
+          <w:color w:val="333333"/>
+          <w:szCs w:val="20"/>
+        </w:rPr>
+      </w:pPr>
+    </w:p>
+    <w:p>
+      <w:pPr>
+        <w:pStyle w:val="a3"/>
+        <w:widowControl/>
+        <w:numPr>
+          <w:ilvl w:val="0"/>
+          <w:numId w:val="3"/>
+        </w:numPr>
+        <w:wordWrap/>
+        <w:autoSpaceDE/>
+        <w:autoSpaceDN/>
+        <w:spacing w:after="300"/>
+        <w:ind w:leftChars="0"/>
+        <w:rPr>
+          <w:rFonts w:ascii="Open Sans" w:hAnsi="Open Sans" w:cs="Open Sans"/>
+          <w:color w:val="333333"/>
+          <w:szCs w:val="20"/>
+        </w:rPr>
+      </w:pPr>
+      <w:r>
+        <w:rPr>
+          <w:rFonts w:ascii="Open Sans" w:hAnsi="Open Sans" w:cs="Open Sans" w:hint="eastAsia"/>
+          <w:color w:val="333333"/>
+          <w:szCs w:val="20"/>
+        </w:rPr>
         <w:t>1</w:t>
       </w:r>
       <w:r>
@@ -6396,7 +6472,6 @@
         </w:rPr>
         <w:t xml:space="preserve">049 </w:t>
       </w:r>
-      <w:proofErr w:type="spellStart"/>
       <w:r>
         <w:rPr>
           <w:rFonts w:ascii="Open Sans" w:hAnsi="Open Sans" w:cs="Open Sans" w:hint="eastAsia"/>
@@ -6405,7 +6480,6 @@
         </w:rPr>
         <w:t>기타줄</w:t>
       </w:r>
-      <w:proofErr w:type="spellEnd"/>
       <w:r>
         <w:rPr>
           <w:rFonts w:ascii="Open Sans" w:hAnsi="Open Sans" w:cs="Open Sans" w:hint="eastAsia"/>
@@ -6772,6 +6846,7 @@
           <w:color w:val="333333"/>
           <w:szCs w:val="20"/>
         </w:rPr>
+        <w:lastRenderedPageBreak/>
         <w:t>1</w:t>
       </w:r>
       <w:r>
@@ -6811,18 +6886,17 @@
         <w:spacing w:after="300"/>
         <w:ind w:leftChars="0"/>
         <w:rPr>
-          <w:rFonts w:ascii="Open Sans" w:hAnsi="Open Sans" w:cs="Open Sans" w:hint="eastAsia"/>
-          <w:color w:val="333333"/>
-          <w:szCs w:val="20"/>
-        </w:rPr>
-      </w:pPr>
-      <w:r>
-        <w:rPr>
-          <w:rFonts w:ascii="Open Sans" w:hAnsi="Open Sans" w:cs="Open Sans"/>
-          <w:color w:val="333333"/>
-          <w:szCs w:val="20"/>
-        </w:rPr>
-        <w:lastRenderedPageBreak/>
+          <w:rFonts w:ascii="Open Sans" w:hAnsi="Open Sans" w:cs="Open Sans"/>
+          <w:color w:val="333333"/>
+          <w:szCs w:val="20"/>
+        </w:rPr>
+      </w:pPr>
+      <w:r>
+        <w:rPr>
+          <w:rFonts w:ascii="Open Sans" w:hAnsi="Open Sans" w:cs="Open Sans"/>
+          <w:color w:val="333333"/>
+          <w:szCs w:val="20"/>
+        </w:rPr>
         <w:t>13987 Six Sides (B2)</w:t>
       </w:r>
     </w:p>
@@ -6836,7 +6910,7 @@
         <w:spacing w:after="300"/>
         <w:ind w:leftChars="0"/>
         <w:rPr>
-          <w:rFonts w:ascii="Open Sans" w:hAnsi="Open Sans" w:cs="Open Sans" w:hint="eastAsia"/>
+          <w:rFonts w:ascii="Open Sans" w:hAnsi="Open Sans" w:cs="Open Sans"/>
           <w:color w:val="333333"/>
           <w:szCs w:val="20"/>
         </w:rPr>
@@ -7150,7 +7224,6 @@
         </w:rPr>
         <w:t xml:space="preserve">3845 </w:t>
       </w:r>
-      <w:proofErr w:type="spellStart"/>
       <w:r>
         <w:rPr>
           <w:rFonts w:ascii="Open Sans" w:hAnsi="Open Sans" w:cs="Open Sans" w:hint="eastAsia"/>
@@ -7159,7 +7232,6 @@
         </w:rPr>
         <w:t>잔디깎기</w:t>
       </w:r>
-      <w:proofErr w:type="spellEnd"/>
       <w:r>
         <w:rPr>
           <w:rFonts w:ascii="Open Sans" w:hAnsi="Open Sans" w:cs="Open Sans" w:hint="eastAsia"/>
@@ -7420,7 +7492,6 @@
         </w:rPr>
         <w:t xml:space="preserve">0814 </w:t>
       </w:r>
-      <w:proofErr w:type="spellStart"/>
       <w:r>
         <w:rPr>
           <w:rFonts w:ascii="Open Sans" w:hAnsi="Open Sans" w:cs="Open Sans" w:hint="eastAsia"/>
@@ -7429,7 +7500,6 @@
         </w:rPr>
         <w:t>나이순</w:t>
       </w:r>
-      <w:proofErr w:type="spellEnd"/>
       <w:r>
         <w:rPr>
           <w:rFonts w:ascii="Open Sans" w:hAnsi="Open Sans" w:cs="Open Sans" w:hint="eastAsia"/>
@@ -7927,7 +7997,7 @@
         <w:autoSpaceDN/>
         <w:spacing w:after="300"/>
         <w:rPr>
-          <w:rFonts w:ascii="Open Sans" w:hAnsi="Open Sans" w:cs="Open Sans" w:hint="eastAsia"/>
+          <w:rFonts w:ascii="Open Sans" w:hAnsi="Open Sans" w:cs="Open Sans"/>
           <w:color w:val="333333"/>
           <w:szCs w:val="20"/>
         </w:rPr>
@@ -8053,7 +8123,6 @@
         </w:rPr>
         <w:t xml:space="preserve">798 </w:t>
       </w:r>
-      <w:proofErr w:type="spellStart"/>
       <w:r>
         <w:rPr>
           <w:rFonts w:ascii="Open Sans" w:hAnsi="Open Sans" w:cs="Open Sans" w:hint="eastAsia"/>
@@ -8062,7 +8131,6 @@
         </w:rPr>
         <w:t>블랙잭</w:t>
       </w:r>
-      <w:proofErr w:type="spellEnd"/>
       <w:r>
         <w:rPr>
           <w:rFonts w:ascii="Open Sans" w:hAnsi="Open Sans" w:cs="Open Sans" w:hint="eastAsia"/>
@@ -8359,7 +8427,6 @@
         </w:rPr>
         <w:t xml:space="preserve"> </w:t>
       </w:r>
-      <w:proofErr w:type="spellStart"/>
       <w:r>
         <w:rPr>
           <w:rFonts w:ascii="Open Sans" w:hAnsi="Open Sans" w:cs="Open Sans" w:hint="eastAsia"/>
@@ -8368,7 +8435,6 @@
         </w:rPr>
         <w:t>마리오</w:t>
       </w:r>
-      <w:proofErr w:type="spellEnd"/>
       <w:r>
         <w:rPr>
           <w:rFonts w:ascii="Open Sans" w:hAnsi="Open Sans" w:cs="Open Sans" w:hint="eastAsia"/>
@@ -8555,7 +8621,6 @@
         </w:rPr>
         <w:t xml:space="preserve"> </w:t>
       </w:r>
-      <w:proofErr w:type="spellStart"/>
       <w:r>
         <w:rPr>
           <w:rFonts w:ascii="Open Sans" w:hAnsi="Open Sans" w:cs="Open Sans" w:hint="eastAsia"/>
@@ -8564,7 +8629,6 @@
         </w:rPr>
         <w:t>숌</w:t>
       </w:r>
-      <w:proofErr w:type="spellEnd"/>
       <w:r>
         <w:rPr>
           <w:rFonts w:ascii="Open Sans" w:hAnsi="Open Sans" w:cs="Open Sans" w:hint="eastAsia"/>
@@ -8718,7 +8782,7 @@
         <w:autoSpaceDN/>
         <w:spacing w:after="300"/>
         <w:rPr>
-          <w:rFonts w:ascii="Open Sans" w:hAnsi="Open Sans" w:cs="Open Sans" w:hint="eastAsia"/>
+          <w:rFonts w:ascii="Open Sans" w:hAnsi="Open Sans" w:cs="Open Sans"/>
           <w:color w:val="333333"/>
           <w:szCs w:val="20"/>
         </w:rPr>
@@ -8796,7 +8860,6 @@
           <w:color w:val="333333"/>
           <w:szCs w:val="20"/>
         </w:rPr>
-        <w:lastRenderedPageBreak/>
         <w:t>A</w:t>
       </w:r>
       <w:r>
@@ -8837,7 +8900,6 @@
         </w:rPr>
         <w:t xml:space="preserve">23251 </w:t>
       </w:r>
-      <w:proofErr w:type="spellStart"/>
       <w:r>
         <w:rPr>
           <w:rFonts w:ascii="Open Sans" w:hAnsi="Open Sans" w:cs="Open Sans" w:hint="eastAsia"/>
@@ -8846,7 +8908,6 @@
         </w:rPr>
         <w:t>스물셋</w:t>
       </w:r>
-      <w:proofErr w:type="spellEnd"/>
       <w:r>
         <w:rPr>
           <w:rFonts w:ascii="Open Sans" w:hAnsi="Open Sans" w:cs="Open Sans" w:hint="eastAsia"/>
@@ -8874,7 +8935,7 @@
         <w:spacing w:after="300"/>
         <w:ind w:leftChars="0"/>
         <w:rPr>
-          <w:rFonts w:ascii="Open Sans" w:hAnsi="Open Sans" w:cs="Open Sans" w:hint="eastAsia"/>
+          <w:rFonts w:ascii="Open Sans" w:hAnsi="Open Sans" w:cs="Open Sans"/>
           <w:color w:val="333333"/>
           <w:szCs w:val="20"/>
         </w:rPr>
@@ -9448,7 +9509,6 @@
         </w:rPr>
         <w:t xml:space="preserve">810 </w:t>
       </w:r>
-      <w:proofErr w:type="spellStart"/>
       <w:r>
         <w:rPr>
           <w:rFonts w:ascii="Open Sans" w:hAnsi="Open Sans" w:cs="Open Sans" w:hint="eastAsia"/>
@@ -9457,7 +9517,6 @@
         </w:rPr>
         <w:t>컵홀더</w:t>
       </w:r>
-      <w:proofErr w:type="spellEnd"/>
       <w:r>
         <w:rPr>
           <w:rFonts w:ascii="Open Sans" w:hAnsi="Open Sans" w:cs="Open Sans" w:hint="eastAsia"/>
@@ -9748,7 +9807,6 @@
           <w:color w:val="333333"/>
           <w:szCs w:val="20"/>
         </w:rPr>
-        <w:lastRenderedPageBreak/>
         <w:t>1</w:t>
       </w:r>
       <w:r>
@@ -9977,7 +10035,6 @@
         </w:rPr>
         <w:t xml:space="preserve">949 </w:t>
       </w:r>
-      <w:proofErr w:type="spellStart"/>
       <w:r>
         <w:rPr>
           <w:rFonts w:ascii="Open Sans" w:hAnsi="Open Sans" w:cs="Open Sans" w:hint="eastAsia"/>
@@ -9986,7 +10043,6 @@
         </w:rPr>
         <w:t>균형잡힌</w:t>
       </w:r>
-      <w:proofErr w:type="spellEnd"/>
       <w:r>
         <w:rPr>
           <w:rFonts w:ascii="Open Sans" w:hAnsi="Open Sans" w:cs="Open Sans" w:hint="eastAsia"/>
@@ -10273,7 +10329,6 @@
         </w:rPr>
         <w:t xml:space="preserve">1254 </w:t>
       </w:r>
-      <w:proofErr w:type="spellStart"/>
       <w:r>
         <w:rPr>
           <w:rFonts w:ascii="Open Sans" w:hAnsi="Open Sans" w:cs="Open Sans" w:hint="eastAsia"/>
@@ -10282,7 +10337,6 @@
         </w:rPr>
         <w:t>팰린드롬</w:t>
       </w:r>
-      <w:proofErr w:type="spellEnd"/>
       <w:r>
         <w:rPr>
           <w:rFonts w:ascii="Open Sans" w:hAnsi="Open Sans" w:cs="Open Sans" w:hint="eastAsia"/>
@@ -10481,6 +10535,7 @@
           <w:color w:val="333333"/>
           <w:szCs w:val="20"/>
         </w:rPr>
+        <w:lastRenderedPageBreak/>
         <w:t>5</w:t>
       </w:r>
       <w:r>
@@ -10500,27 +10555,26 @@
         <w:autoSpaceDN/>
         <w:spacing w:after="300"/>
         <w:rPr>
-          <w:rFonts w:ascii="Open Sans" w:hAnsi="Open Sans" w:cs="Open Sans" w:hint="eastAsia"/>
-          <w:color w:val="333333"/>
-          <w:szCs w:val="20"/>
-        </w:rPr>
-      </w:pPr>
-    </w:p>
-    <w:p>
-      <w:pPr>
-        <w:widowControl/>
-        <w:wordWrap/>
-        <w:autoSpaceDE/>
-        <w:autoSpaceDN/>
-        <w:spacing w:after="300"/>
-      </w:pPr>
-      <w:r>
-        <w:rPr>
-          <w:rFonts w:ascii="Open Sans" w:hAnsi="Open Sans" w:cs="Open Sans" w:hint="eastAsia"/>
-          <w:color w:val="333333"/>
-          <w:szCs w:val="20"/>
-        </w:rPr>
-        <w:lastRenderedPageBreak/>
+          <w:rFonts w:ascii="Open Sans" w:hAnsi="Open Sans" w:cs="Open Sans"/>
+          <w:color w:val="333333"/>
+          <w:szCs w:val="20"/>
+        </w:rPr>
+      </w:pPr>
+    </w:p>
+    <w:p>
+      <w:pPr>
+        <w:widowControl/>
+        <w:wordWrap/>
+        <w:autoSpaceDE/>
+        <w:autoSpaceDN/>
+        <w:spacing w:after="300"/>
+      </w:pPr>
+      <w:r>
+        <w:rPr>
+          <w:rFonts w:ascii="Open Sans" w:hAnsi="Open Sans" w:cs="Open Sans" w:hint="eastAsia"/>
+          <w:color w:val="333333"/>
+          <w:szCs w:val="20"/>
+        </w:rPr>
         <w:t>-</w:t>
       </w:r>
       <w:r>
@@ -10620,7 +10674,7 @@
         <w:spacing w:after="300"/>
         <w:ind w:leftChars="0"/>
         <w:rPr>
-          <w:rFonts w:ascii="Open Sans" w:hAnsi="Open Sans" w:cs="Open Sans" w:hint="eastAsia"/>
+          <w:rFonts w:ascii="Open Sans" w:hAnsi="Open Sans" w:cs="Open Sans"/>
           <w:color w:val="333333"/>
           <w:szCs w:val="20"/>
         </w:rPr>
@@ -11353,6 +11407,7 @@
           <w:color w:val="333333"/>
           <w:szCs w:val="20"/>
         </w:rPr>
+        <w:lastRenderedPageBreak/>
         <w:t xml:space="preserve">1149 RGB </w:t>
       </w:r>
       <w:r>
@@ -11413,7 +11468,6 @@
           <w:color w:val="333333"/>
           <w:szCs w:val="20"/>
         </w:rPr>
-        <w:lastRenderedPageBreak/>
         <w:t>-</w:t>
       </w:r>
       <w:r>
@@ -11582,7 +11636,7 @@
         <w:spacing w:after="300"/>
         <w:ind w:leftChars="0"/>
         <w:rPr>
-          <w:rFonts w:ascii="Open Sans" w:hAnsi="Open Sans" w:cs="Open Sans" w:hint="eastAsia"/>
+          <w:rFonts w:ascii="Open Sans" w:hAnsi="Open Sans" w:cs="Open Sans"/>
           <w:color w:val="333333"/>
           <w:szCs w:val="20"/>
         </w:rPr>
@@ -11623,7 +11677,6 @@
         </w:rPr>
         <w:t xml:space="preserve">4659 </w:t>
       </w:r>
-      <w:proofErr w:type="spellStart"/>
       <w:r>
         <w:rPr>
           <w:rFonts w:ascii="Open Sans" w:hAnsi="Open Sans" w:cs="Open Sans" w:hint="eastAsia"/>
@@ -11632,7 +11685,6 @@
         </w:rPr>
         <w:t>한조서열정리하고옴ㅋㅋ</w:t>
       </w:r>
-      <w:proofErr w:type="spellEnd"/>
       <w:r>
         <w:rPr>
           <w:rFonts w:ascii="Open Sans" w:hAnsi="Open Sans" w:cs="Open Sans" w:hint="eastAsia"/>
@@ -12230,6 +12282,7 @@
           <w:color w:val="333333"/>
           <w:szCs w:val="20"/>
         </w:rPr>
+        <w:lastRenderedPageBreak/>
         <w:t>1</w:t>
       </w:r>
       <w:r>
@@ -12240,7 +12293,6 @@
         </w:rPr>
         <w:t xml:space="preserve">934 </w:t>
       </w:r>
-      <w:proofErr w:type="spellStart"/>
       <w:r>
         <w:rPr>
           <w:rFonts w:ascii="Open Sans" w:hAnsi="Open Sans" w:cs="Open Sans" w:hint="eastAsia"/>
@@ -12249,7 +12301,6 @@
         </w:rPr>
         <w:t>최소공배수</w:t>
       </w:r>
-      <w:proofErr w:type="spellEnd"/>
       <w:r>
         <w:rPr>
           <w:rFonts w:ascii="Open Sans" w:hAnsi="Open Sans" w:cs="Open Sans" w:hint="eastAsia"/>
@@ -12308,7 +12359,6 @@
           <w:color w:val="333333"/>
           <w:szCs w:val="20"/>
         </w:rPr>
-        <w:lastRenderedPageBreak/>
         <w:t>2</w:t>
       </w:r>
       <w:r>
@@ -12319,7 +12369,6 @@
         </w:rPr>
         <w:t xml:space="preserve">960 </w:t>
       </w:r>
-      <w:proofErr w:type="spellStart"/>
       <w:r>
         <w:rPr>
           <w:rFonts w:ascii="Open Sans" w:hAnsi="Open Sans" w:cs="Open Sans" w:hint="eastAsia"/>
@@ -12328,7 +12377,6 @@
         </w:rPr>
         <w:t>에라토스테네스의</w:t>
       </w:r>
-      <w:proofErr w:type="spellEnd"/>
       <w:r>
         <w:rPr>
           <w:rFonts w:ascii="Open Sans" w:hAnsi="Open Sans" w:cs="Open Sans" w:hint="eastAsia"/>
@@ -12649,7 +12697,6 @@
         </w:rPr>
         <w:t xml:space="preserve">020 </w:t>
       </w:r>
-      <w:proofErr w:type="spellStart"/>
       <w:r>
         <w:rPr>
           <w:rFonts w:ascii="Open Sans" w:hAnsi="Open Sans" w:cs="Open Sans" w:hint="eastAsia"/>
@@ -12658,7 +12705,6 @@
         </w:rPr>
         <w:t>골드바흐의</w:t>
       </w:r>
-      <w:proofErr w:type="spellEnd"/>
       <w:r>
         <w:rPr>
           <w:rFonts w:ascii="Open Sans" w:hAnsi="Open Sans" w:cs="Open Sans" w:hint="eastAsia"/>
@@ -12742,7 +12788,6 @@
         </w:rPr>
         <w:t xml:space="preserve">7103 </w:t>
       </w:r>
-      <w:proofErr w:type="spellStart"/>
       <w:r>
         <w:rPr>
           <w:rFonts w:ascii="Open Sans" w:hAnsi="Open Sans" w:cs="Open Sans" w:hint="eastAsia"/>
@@ -12751,7 +12796,6 @@
         </w:rPr>
         <w:t>골드바흐</w:t>
       </w:r>
-      <w:proofErr w:type="spellEnd"/>
       <w:r>
         <w:rPr>
           <w:rFonts w:ascii="Open Sans" w:hAnsi="Open Sans" w:cs="Open Sans" w:hint="eastAsia"/>
@@ -12834,7 +12878,6 @@
         </w:rPr>
         <w:t xml:space="preserve">064 </w:t>
       </w:r>
-      <w:proofErr w:type="spellStart"/>
       <w:r>
         <w:rPr>
           <w:rFonts w:ascii="Open Sans" w:hAnsi="Open Sans" w:cs="Open Sans" w:hint="eastAsia"/>
@@ -12843,7 +12886,6 @@
         </w:rPr>
         <w:t>카잉</w:t>
       </w:r>
-      <w:proofErr w:type="spellEnd"/>
       <w:r>
         <w:rPr>
           <w:rFonts w:ascii="Open Sans" w:hAnsi="Open Sans" w:cs="Open Sans" w:hint="eastAsia"/>
@@ -12926,7 +12968,6 @@
         </w:rPr>
         <w:t xml:space="preserve">588 </w:t>
       </w:r>
-      <w:proofErr w:type="spellStart"/>
       <w:r>
         <w:rPr>
           <w:rFonts w:ascii="Open Sans" w:hAnsi="Open Sans" w:cs="Open Sans" w:hint="eastAsia"/>
@@ -12935,7 +12976,6 @@
         </w:rPr>
         <w:t>골드바흐의</w:t>
       </w:r>
-      <w:proofErr w:type="spellEnd"/>
       <w:r>
         <w:rPr>
           <w:rFonts w:ascii="Open Sans" w:hAnsi="Open Sans" w:cs="Open Sans" w:hint="eastAsia"/>
@@ -13104,7 +13144,6 @@
         </w:rPr>
         <w:t>&amp;</w:t>
       </w:r>
-      <w:proofErr w:type="spellStart"/>
       <w:r>
         <w:rPr>
           <w:rFonts w:ascii="Open Sans" w:hAnsi="Open Sans" w:cs="Open Sans" w:hint="eastAsia"/>
@@ -13113,7 +13152,6 @@
         </w:rPr>
         <w:t>팰린드롬</w:t>
       </w:r>
-      <w:proofErr w:type="spellEnd"/>
       <w:r>
         <w:rPr>
           <w:rFonts w:ascii="Open Sans" w:hAnsi="Open Sans" w:cs="Open Sans" w:hint="eastAsia"/>
@@ -13139,26 +13177,27 @@
         <w:autoSpaceDN/>
         <w:spacing w:after="300"/>
         <w:rPr>
-          <w:rFonts w:ascii="Open Sans" w:hAnsi="Open Sans" w:cs="Open Sans" w:hint="eastAsia"/>
-          <w:color w:val="333333"/>
-          <w:szCs w:val="20"/>
-        </w:rPr>
-      </w:pPr>
-    </w:p>
-    <w:p>
-      <w:pPr>
-        <w:widowControl/>
-        <w:wordWrap/>
-        <w:autoSpaceDE/>
-        <w:autoSpaceDN/>
-        <w:spacing w:after="300"/>
-      </w:pPr>
-      <w:r>
-        <w:rPr>
-          <w:rFonts w:ascii="Open Sans" w:hAnsi="Open Sans" w:cs="Open Sans" w:hint="eastAsia"/>
-          <w:color w:val="333333"/>
-          <w:szCs w:val="20"/>
-        </w:rPr>
+          <w:rFonts w:ascii="Open Sans" w:hAnsi="Open Sans" w:cs="Open Sans"/>
+          <w:color w:val="333333"/>
+          <w:szCs w:val="20"/>
+        </w:rPr>
+      </w:pPr>
+    </w:p>
+    <w:p>
+      <w:pPr>
+        <w:widowControl/>
+        <w:wordWrap/>
+        <w:autoSpaceDE/>
+        <w:autoSpaceDN/>
+        <w:spacing w:after="300"/>
+      </w:pPr>
+      <w:r>
+        <w:rPr>
+          <w:rFonts w:ascii="Open Sans" w:hAnsi="Open Sans" w:cs="Open Sans" w:hint="eastAsia"/>
+          <w:color w:val="333333"/>
+          <w:szCs w:val="20"/>
+        </w:rPr>
+        <w:lastRenderedPageBreak/>
         <w:t>-</w:t>
       </w:r>
       <w:r>
@@ -13192,7 +13231,6 @@
         <w:autoSpaceDN/>
         <w:spacing w:after="300"/>
         <w:rPr>
-          <w:rFonts w:hint="eastAsia"/>
           <w:b/>
           <w:bCs/>
         </w:rPr>
@@ -13238,7 +13276,6 @@
           <w:color w:val="333333"/>
           <w:szCs w:val="20"/>
         </w:rPr>
-        <w:lastRenderedPageBreak/>
         <w:t>2</w:t>
       </w:r>
       <w:r>
@@ -13457,7 +13494,6 @@
         </w:rPr>
         <w:t xml:space="preserve">654 </w:t>
       </w:r>
-      <w:proofErr w:type="spellStart"/>
       <w:r>
         <w:rPr>
           <w:rFonts w:ascii="Open Sans" w:hAnsi="Open Sans" w:cs="Open Sans" w:hint="eastAsia"/>
@@ -13466,7 +13502,6 @@
         </w:rPr>
         <w:t>랜선</w:t>
       </w:r>
-      <w:proofErr w:type="spellEnd"/>
       <w:r>
         <w:rPr>
           <w:rFonts w:ascii="Open Sans" w:hAnsi="Open Sans" w:cs="Open Sans" w:hint="eastAsia"/>
@@ -13599,9 +13634,6 @@
         <w:autoSpaceDE/>
         <w:autoSpaceDN/>
         <w:spacing w:after="300"/>
-        <w:rPr>
-          <w:rFonts w:hint="eastAsia"/>
-        </w:rPr>
       </w:pPr>
     </w:p>
     <w:p>
@@ -13839,7 +13871,6 @@
         </w:rPr>
         <w:t xml:space="preserve">1158 </w:t>
       </w:r>
-      <w:proofErr w:type="spellStart"/>
       <w:r>
         <w:rPr>
           <w:rFonts w:ascii="Open Sans" w:hAnsi="Open Sans" w:cs="Open Sans" w:hint="eastAsia"/>
@@ -13848,7 +13879,6 @@
         </w:rPr>
         <w:t>요세푸스</w:t>
       </w:r>
-      <w:proofErr w:type="spellEnd"/>
       <w:r>
         <w:rPr>
           <w:rFonts w:ascii="Open Sans" w:hAnsi="Open Sans" w:cs="Open Sans" w:hint="eastAsia"/>
@@ -14329,7 +14359,6 @@
         </w:rPr>
         <w:t xml:space="preserve"> </w:t>
       </w:r>
-      <w:proofErr w:type="spellStart"/>
       <w:r>
         <w:rPr>
           <w:rFonts w:ascii="Open Sans" w:hAnsi="Open Sans" w:cs="Open Sans" w:hint="eastAsia"/>
@@ -14338,7 +14367,6 @@
         </w:rPr>
         <w:t>힙</w:t>
       </w:r>
-      <w:proofErr w:type="spellEnd"/>
       <w:r>
         <w:rPr>
           <w:rFonts w:ascii="Open Sans" w:hAnsi="Open Sans" w:cs="Open Sans" w:hint="eastAsia"/>
@@ -14440,7 +14468,7 @@
         <w:spacing w:after="300"/>
         <w:ind w:leftChars="0"/>
         <w:rPr>
-          <w:rFonts w:ascii="Open Sans" w:hAnsi="Open Sans" w:cs="Open Sans" w:hint="eastAsia"/>
+          <w:rFonts w:ascii="Open Sans" w:hAnsi="Open Sans" w:cs="Open Sans"/>
           <w:color w:val="333333"/>
           <w:szCs w:val="20"/>
         </w:rPr>
@@ -14460,7 +14488,7 @@
         <w:spacing w:after="300"/>
         <w:ind w:leftChars="0"/>
         <w:rPr>
-          <w:rFonts w:ascii="Open Sans" w:hAnsi="Open Sans" w:cs="Open Sans" w:hint="eastAsia"/>
+          <w:rFonts w:ascii="Open Sans" w:hAnsi="Open Sans" w:cs="Open Sans"/>
           <w:color w:val="333333"/>
           <w:szCs w:val="20"/>
         </w:rPr>
@@ -14481,7 +14509,6 @@
         </w:rPr>
         <w:t xml:space="preserve">7298 </w:t>
       </w:r>
-      <w:proofErr w:type="spellStart"/>
       <w:r>
         <w:rPr>
           <w:rFonts w:ascii="Open Sans" w:hAnsi="Open Sans" w:cs="Open Sans" w:hint="eastAsia"/>
@@ -14490,7 +14517,6 @@
         </w:rPr>
         <w:t>오큰수</w:t>
       </w:r>
-      <w:proofErr w:type="spellEnd"/>
       <w:r>
         <w:rPr>
           <w:rFonts w:ascii="Open Sans" w:hAnsi="Open Sans" w:cs="Open Sans" w:hint="eastAsia"/>
@@ -14912,6 +14938,7 @@
           <w:b/>
           <w:bCs/>
         </w:rPr>
+        <w:lastRenderedPageBreak/>
         <w:t>A</w:t>
       </w:r>
       <w:r>
@@ -15006,7 +15033,7 @@
         <w:autoSpaceDN/>
         <w:spacing w:after="300"/>
         <w:rPr>
-          <w:rFonts w:ascii="Open Sans" w:hAnsi="Open Sans" w:cs="Open Sans" w:hint="eastAsia"/>
+          <w:rFonts w:ascii="Open Sans" w:hAnsi="Open Sans" w:cs="Open Sans"/>
           <w:color w:val="333333"/>
           <w:szCs w:val="20"/>
         </w:rPr>
@@ -15115,7 +15142,7 @@
         <w:autoSpaceDN/>
         <w:spacing w:after="300"/>
         <w:rPr>
-          <w:rFonts w:ascii="Open Sans" w:hAnsi="Open Sans" w:cs="Open Sans" w:hint="eastAsia"/>
+          <w:rFonts w:ascii="Open Sans" w:hAnsi="Open Sans" w:cs="Open Sans"/>
           <w:color w:val="333333"/>
           <w:szCs w:val="20"/>
         </w:rPr>

</xml_diff>

<commit_message>
Q5355 Mars Math (Implementation, Bronze 2) added
</commit_message>
<xml_diff>
--- a/알고리즘 가이드라인.docx
+++ b/알고리즘 가이드라인.docx
@@ -2604,14 +2604,9 @@
     </w:p>
     <w:p>
       <w:pPr>
-        <w:widowControl/>
-        <w:wordWrap/>
-        <w:autoSpaceDE/>
-        <w:autoSpaceDN/>
-        <w:spacing w:after="300"/>
-        <w:ind w:left="440"/>
-        <w:rPr>
-          <w:rFonts w:ascii="Open Sans" w:hAnsi="Open Sans" w:cs="Open Sans"/>
+        <w:pStyle w:val="a3"/>
+        <w:rPr>
+          <w:rFonts w:ascii="Open Sans" w:hAnsi="Open Sans" w:cs="Open Sans" w:hint="eastAsia"/>
           <w:color w:val="333333"/>
           <w:szCs w:val="20"/>
         </w:rPr>
@@ -2642,64 +2637,65 @@
           <w:color w:val="333333"/>
           <w:szCs w:val="20"/>
         </w:rPr>
-        <w:t>1</w:t>
-      </w:r>
-      <w:r>
-        <w:rPr>
-          <w:rFonts w:ascii="Open Sans" w:hAnsi="Open Sans" w:cs="Open Sans"/>
-          <w:color w:val="333333"/>
-          <w:szCs w:val="20"/>
-        </w:rPr>
-        <w:t xml:space="preserve">157 </w:t>
-      </w:r>
-      <w:r>
-        <w:rPr>
-          <w:rFonts w:ascii="Open Sans" w:hAnsi="Open Sans" w:cs="Open Sans" w:hint="eastAsia"/>
-          <w:color w:val="333333"/>
-          <w:szCs w:val="20"/>
-        </w:rPr>
-        <w:t>단어</w:t>
-      </w:r>
-      <w:r>
-        <w:rPr>
-          <w:rFonts w:ascii="Open Sans" w:hAnsi="Open Sans" w:cs="Open Sans" w:hint="eastAsia"/>
-          <w:color w:val="333333"/>
-          <w:szCs w:val="20"/>
-        </w:rPr>
-        <w:t xml:space="preserve"> </w:t>
-      </w:r>
-      <w:r>
-        <w:rPr>
-          <w:rFonts w:ascii="Open Sans" w:hAnsi="Open Sans" w:cs="Open Sans" w:hint="eastAsia"/>
-          <w:color w:val="333333"/>
-          <w:szCs w:val="20"/>
-        </w:rPr>
-        <w:t>공부</w:t>
-      </w:r>
-      <w:r>
-        <w:rPr>
-          <w:rFonts w:ascii="Open Sans" w:hAnsi="Open Sans" w:cs="Open Sans" w:hint="eastAsia"/>
-          <w:color w:val="333333"/>
-          <w:szCs w:val="20"/>
-        </w:rPr>
-        <w:t xml:space="preserve"> </w:t>
-      </w:r>
-      <w:r>
-        <w:rPr>
-          <w:rFonts w:ascii="Open Sans" w:hAnsi="Open Sans" w:cs="Open Sans"/>
-          <w:color w:val="333333"/>
-          <w:szCs w:val="20"/>
-        </w:rPr>
-        <w:t>(B1)</w:t>
-      </w:r>
-    </w:p>
-    <w:p>
-      <w:pPr>
-        <w:widowControl/>
-        <w:wordWrap/>
-        <w:autoSpaceDE/>
-        <w:autoSpaceDN/>
-        <w:spacing w:after="300"/>
+        <w:t>5</w:t>
+      </w:r>
+      <w:r>
+        <w:rPr>
+          <w:rFonts w:ascii="Open Sans" w:hAnsi="Open Sans" w:cs="Open Sans"/>
+          <w:color w:val="333333"/>
+          <w:szCs w:val="20"/>
+        </w:rPr>
+        <w:t xml:space="preserve">355 </w:t>
+      </w:r>
+      <w:r>
+        <w:rPr>
+          <w:rFonts w:ascii="Open Sans" w:hAnsi="Open Sans" w:cs="Open Sans" w:hint="eastAsia"/>
+          <w:color w:val="333333"/>
+          <w:szCs w:val="20"/>
+        </w:rPr>
+        <w:t>화성</w:t>
+      </w:r>
+      <w:r>
+        <w:rPr>
+          <w:rFonts w:ascii="Open Sans" w:hAnsi="Open Sans" w:cs="Open Sans" w:hint="eastAsia"/>
+          <w:color w:val="333333"/>
+          <w:szCs w:val="20"/>
+        </w:rPr>
+        <w:t xml:space="preserve"> </w:t>
+      </w:r>
+      <w:r>
+        <w:rPr>
+          <w:rFonts w:ascii="Open Sans" w:hAnsi="Open Sans" w:cs="Open Sans" w:hint="eastAsia"/>
+          <w:color w:val="333333"/>
+          <w:szCs w:val="20"/>
+        </w:rPr>
+        <w:t>수학</w:t>
+      </w:r>
+      <w:r>
+        <w:rPr>
+          <w:rFonts w:ascii="Open Sans" w:hAnsi="Open Sans" w:cs="Open Sans" w:hint="eastAsia"/>
+          <w:color w:val="333333"/>
+          <w:szCs w:val="20"/>
+        </w:rPr>
+        <w:t xml:space="preserve"> </w:t>
+      </w:r>
+      <w:r>
+        <w:rPr>
+          <w:rFonts w:ascii="Open Sans" w:hAnsi="Open Sans" w:cs="Open Sans"/>
+          <w:color w:val="333333"/>
+          <w:szCs w:val="20"/>
+        </w:rPr>
+        <w:t>(B2)</w:t>
+      </w:r>
+    </w:p>
+    <w:p>
+      <w:pPr>
+        <w:widowControl/>
+        <w:wordWrap/>
+        <w:autoSpaceDE/>
+        <w:autoSpaceDN/>
+        <w:spacing w:after="300"/>
+        <w:ind w:left="440"/>
         <w:rPr>
           <w:rFonts w:ascii="Open Sans" w:hAnsi="Open Sans" w:cs="Open Sans"/>
           <w:color w:val="333333"/>
@@ -2740,15 +2736,31 @@
           <w:color w:val="333333"/>
           <w:szCs w:val="20"/>
         </w:rPr>
-        <w:t xml:space="preserve">259 </w:t>
-      </w:r>
-      <w:r>
-        <w:rPr>
-          <w:rFonts w:ascii="Open Sans" w:hAnsi="Open Sans" w:cs="Open Sans" w:hint="eastAsia"/>
-          <w:color w:val="333333"/>
-          <w:szCs w:val="20"/>
-        </w:rPr>
-        <w:t>팰린드롬수</w:t>
+        <w:t xml:space="preserve">157 </w:t>
+      </w:r>
+      <w:r>
+        <w:rPr>
+          <w:rFonts w:ascii="Open Sans" w:hAnsi="Open Sans" w:cs="Open Sans" w:hint="eastAsia"/>
+          <w:color w:val="333333"/>
+          <w:szCs w:val="20"/>
+        </w:rPr>
+        <w:t>단어</w:t>
+      </w:r>
+      <w:r>
+        <w:rPr>
+          <w:rFonts w:ascii="Open Sans" w:hAnsi="Open Sans" w:cs="Open Sans" w:hint="eastAsia"/>
+          <w:color w:val="333333"/>
+          <w:szCs w:val="20"/>
+        </w:rPr>
+        <w:t xml:space="preserve"> </w:t>
+      </w:r>
+      <w:r>
+        <w:rPr>
+          <w:rFonts w:ascii="Open Sans" w:hAnsi="Open Sans" w:cs="Open Sans" w:hint="eastAsia"/>
+          <w:color w:val="333333"/>
+          <w:szCs w:val="20"/>
+        </w:rPr>
+        <w:t>공부</w:t>
       </w:r>
       <w:r>
         <w:rPr>
@@ -2769,7 +2781,11 @@
     </w:p>
     <w:p>
       <w:pPr>
-        <w:pStyle w:val="a3"/>
+        <w:widowControl/>
+        <w:wordWrap/>
+        <w:autoSpaceDE/>
+        <w:autoSpaceDN/>
+        <w:spacing w:after="300"/>
         <w:rPr>
           <w:rFonts w:ascii="Open Sans" w:hAnsi="Open Sans" w:cs="Open Sans"/>
           <w:color w:val="333333"/>
@@ -2810,31 +2826,15 @@
           <w:color w:val="333333"/>
           <w:szCs w:val="20"/>
         </w:rPr>
-        <w:t xml:space="preserve">032 </w:t>
-      </w:r>
-      <w:r>
-        <w:rPr>
-          <w:rFonts w:ascii="Open Sans" w:hAnsi="Open Sans" w:cs="Open Sans" w:hint="eastAsia"/>
-          <w:color w:val="333333"/>
-          <w:szCs w:val="20"/>
-        </w:rPr>
-        <w:t>명령</w:t>
-      </w:r>
-      <w:r>
-        <w:rPr>
-          <w:rFonts w:ascii="Open Sans" w:hAnsi="Open Sans" w:cs="Open Sans" w:hint="eastAsia"/>
-          <w:color w:val="333333"/>
-          <w:szCs w:val="20"/>
-        </w:rPr>
-        <w:t xml:space="preserve"> </w:t>
-      </w:r>
-      <w:r>
-        <w:rPr>
-          <w:rFonts w:ascii="Open Sans" w:hAnsi="Open Sans" w:cs="Open Sans" w:hint="eastAsia"/>
-          <w:color w:val="333333"/>
-          <w:szCs w:val="20"/>
-        </w:rPr>
-        <w:t>프롬프트</w:t>
+        <w:t xml:space="preserve">259 </w:t>
+      </w:r>
+      <w:r>
+        <w:rPr>
+          <w:rFonts w:ascii="Open Sans" w:hAnsi="Open Sans" w:cs="Open Sans" w:hint="eastAsia"/>
+          <w:color w:val="333333"/>
+          <w:szCs w:val="20"/>
+        </w:rPr>
+        <w:t>팰린드롬수</w:t>
       </w:r>
       <w:r>
         <w:rPr>
@@ -2888,39 +2888,39 @@
           <w:color w:val="333333"/>
           <w:szCs w:val="20"/>
         </w:rPr>
-        <w:t>9</w:t>
-      </w:r>
-      <w:r>
-        <w:rPr>
-          <w:rFonts w:ascii="Open Sans" w:hAnsi="Open Sans" w:cs="Open Sans"/>
-          <w:color w:val="333333"/>
-          <w:szCs w:val="20"/>
-        </w:rPr>
-        <w:t xml:space="preserve">093 </w:t>
-      </w:r>
-      <w:r>
-        <w:rPr>
-          <w:rFonts w:ascii="Open Sans" w:hAnsi="Open Sans" w:cs="Open Sans" w:hint="eastAsia"/>
-          <w:color w:val="333333"/>
-          <w:szCs w:val="20"/>
-        </w:rPr>
-        <w:t>단어</w:t>
-      </w:r>
-      <w:r>
-        <w:rPr>
-          <w:rFonts w:ascii="Open Sans" w:hAnsi="Open Sans" w:cs="Open Sans" w:hint="eastAsia"/>
-          <w:color w:val="333333"/>
-          <w:szCs w:val="20"/>
-        </w:rPr>
-        <w:t xml:space="preserve"> </w:t>
-      </w:r>
-      <w:r>
-        <w:rPr>
-          <w:rFonts w:ascii="Open Sans" w:hAnsi="Open Sans" w:cs="Open Sans" w:hint="eastAsia"/>
-          <w:color w:val="333333"/>
-          <w:szCs w:val="20"/>
-        </w:rPr>
-        <w:t>뒤집기</w:t>
+        <w:t>1</w:t>
+      </w:r>
+      <w:r>
+        <w:rPr>
+          <w:rFonts w:ascii="Open Sans" w:hAnsi="Open Sans" w:cs="Open Sans"/>
+          <w:color w:val="333333"/>
+          <w:szCs w:val="20"/>
+        </w:rPr>
+        <w:t xml:space="preserve">032 </w:t>
+      </w:r>
+      <w:r>
+        <w:rPr>
+          <w:rFonts w:ascii="Open Sans" w:hAnsi="Open Sans" w:cs="Open Sans" w:hint="eastAsia"/>
+          <w:color w:val="333333"/>
+          <w:szCs w:val="20"/>
+        </w:rPr>
+        <w:t>명령</w:t>
+      </w:r>
+      <w:r>
+        <w:rPr>
+          <w:rFonts w:ascii="Open Sans" w:hAnsi="Open Sans" w:cs="Open Sans" w:hint="eastAsia"/>
+          <w:color w:val="333333"/>
+          <w:szCs w:val="20"/>
+        </w:rPr>
+        <w:t xml:space="preserve"> </w:t>
+      </w:r>
+      <w:r>
+        <w:rPr>
+          <w:rFonts w:ascii="Open Sans" w:hAnsi="Open Sans" w:cs="Open Sans" w:hint="eastAsia"/>
+          <w:color w:val="333333"/>
+          <w:szCs w:val="20"/>
+        </w:rPr>
+        <w:t>프롬프트</w:t>
       </w:r>
       <w:r>
         <w:rPr>
@@ -2974,39 +2974,39 @@
           <w:color w:val="333333"/>
           <w:szCs w:val="20"/>
         </w:rPr>
-        <w:t>3</w:t>
-      </w:r>
-      <w:r>
-        <w:rPr>
-          <w:rFonts w:ascii="Open Sans" w:hAnsi="Open Sans" w:cs="Open Sans"/>
-          <w:color w:val="333333"/>
-          <w:szCs w:val="20"/>
-        </w:rPr>
-        <w:t xml:space="preserve">985 </w:t>
-      </w:r>
-      <w:r>
-        <w:rPr>
-          <w:rFonts w:ascii="Open Sans" w:hAnsi="Open Sans" w:cs="Open Sans" w:hint="eastAsia"/>
-          <w:color w:val="333333"/>
-          <w:szCs w:val="20"/>
-        </w:rPr>
-        <w:t>롤</w:t>
-      </w:r>
-      <w:r>
-        <w:rPr>
-          <w:rFonts w:ascii="Open Sans" w:hAnsi="Open Sans" w:cs="Open Sans" w:hint="eastAsia"/>
-          <w:color w:val="333333"/>
-          <w:szCs w:val="20"/>
-        </w:rPr>
-        <w:t xml:space="preserve"> </w:t>
-      </w:r>
-      <w:r>
-        <w:rPr>
-          <w:rFonts w:ascii="Open Sans" w:hAnsi="Open Sans" w:cs="Open Sans" w:hint="eastAsia"/>
-          <w:color w:val="333333"/>
-          <w:szCs w:val="20"/>
-        </w:rPr>
-        <w:t>케이크</w:t>
+        <w:t>9</w:t>
+      </w:r>
+      <w:r>
+        <w:rPr>
+          <w:rFonts w:ascii="Open Sans" w:hAnsi="Open Sans" w:cs="Open Sans"/>
+          <w:color w:val="333333"/>
+          <w:szCs w:val="20"/>
+        </w:rPr>
+        <w:t xml:space="preserve">093 </w:t>
+      </w:r>
+      <w:r>
+        <w:rPr>
+          <w:rFonts w:ascii="Open Sans" w:hAnsi="Open Sans" w:cs="Open Sans" w:hint="eastAsia"/>
+          <w:color w:val="333333"/>
+          <w:szCs w:val="20"/>
+        </w:rPr>
+        <w:t>단어</w:t>
+      </w:r>
+      <w:r>
+        <w:rPr>
+          <w:rFonts w:ascii="Open Sans" w:hAnsi="Open Sans" w:cs="Open Sans" w:hint="eastAsia"/>
+          <w:color w:val="333333"/>
+          <w:szCs w:val="20"/>
+        </w:rPr>
+        <w:t xml:space="preserve"> </w:t>
+      </w:r>
+      <w:r>
+        <w:rPr>
+          <w:rFonts w:ascii="Open Sans" w:hAnsi="Open Sans" w:cs="Open Sans" w:hint="eastAsia"/>
+          <w:color w:val="333333"/>
+          <w:szCs w:val="20"/>
+        </w:rPr>
+        <w:t>뒤집기</w:t>
       </w:r>
       <w:r>
         <w:rPr>
@@ -3061,6 +3061,92 @@
           <w:szCs w:val="20"/>
         </w:rPr>
         <w:lastRenderedPageBreak/>
+        <w:t>3</w:t>
+      </w:r>
+      <w:r>
+        <w:rPr>
+          <w:rFonts w:ascii="Open Sans" w:hAnsi="Open Sans" w:cs="Open Sans"/>
+          <w:color w:val="333333"/>
+          <w:szCs w:val="20"/>
+        </w:rPr>
+        <w:t xml:space="preserve">985 </w:t>
+      </w:r>
+      <w:r>
+        <w:rPr>
+          <w:rFonts w:ascii="Open Sans" w:hAnsi="Open Sans" w:cs="Open Sans" w:hint="eastAsia"/>
+          <w:color w:val="333333"/>
+          <w:szCs w:val="20"/>
+        </w:rPr>
+        <w:t>롤</w:t>
+      </w:r>
+      <w:r>
+        <w:rPr>
+          <w:rFonts w:ascii="Open Sans" w:hAnsi="Open Sans" w:cs="Open Sans" w:hint="eastAsia"/>
+          <w:color w:val="333333"/>
+          <w:szCs w:val="20"/>
+        </w:rPr>
+        <w:t xml:space="preserve"> </w:t>
+      </w:r>
+      <w:r>
+        <w:rPr>
+          <w:rFonts w:ascii="Open Sans" w:hAnsi="Open Sans" w:cs="Open Sans" w:hint="eastAsia"/>
+          <w:color w:val="333333"/>
+          <w:szCs w:val="20"/>
+        </w:rPr>
+        <w:t>케이크</w:t>
+      </w:r>
+      <w:r>
+        <w:rPr>
+          <w:rFonts w:ascii="Open Sans" w:hAnsi="Open Sans" w:cs="Open Sans" w:hint="eastAsia"/>
+          <w:color w:val="333333"/>
+          <w:szCs w:val="20"/>
+        </w:rPr>
+        <w:t xml:space="preserve"> </w:t>
+      </w:r>
+      <w:r>
+        <w:rPr>
+          <w:rFonts w:ascii="Open Sans" w:hAnsi="Open Sans" w:cs="Open Sans"/>
+          <w:color w:val="333333"/>
+          <w:szCs w:val="20"/>
+        </w:rPr>
+        <w:t>(B1)</w:t>
+      </w:r>
+    </w:p>
+    <w:p>
+      <w:pPr>
+        <w:pStyle w:val="a3"/>
+        <w:rPr>
+          <w:rFonts w:ascii="Open Sans" w:hAnsi="Open Sans" w:cs="Open Sans"/>
+          <w:color w:val="333333"/>
+          <w:szCs w:val="20"/>
+        </w:rPr>
+      </w:pPr>
+    </w:p>
+    <w:p>
+      <w:pPr>
+        <w:pStyle w:val="a3"/>
+        <w:widowControl/>
+        <w:numPr>
+          <w:ilvl w:val="0"/>
+          <w:numId w:val="10"/>
+        </w:numPr>
+        <w:wordWrap/>
+        <w:autoSpaceDE/>
+        <w:autoSpaceDN/>
+        <w:spacing w:after="300"/>
+        <w:ind w:leftChars="0"/>
+        <w:rPr>
+          <w:rFonts w:ascii="Open Sans" w:hAnsi="Open Sans" w:cs="Open Sans"/>
+          <w:color w:val="333333"/>
+          <w:szCs w:val="20"/>
+        </w:rPr>
+      </w:pPr>
+      <w:r>
+        <w:rPr>
+          <w:rFonts w:ascii="Open Sans" w:hAnsi="Open Sans" w:cs="Open Sans" w:hint="eastAsia"/>
+          <w:color w:val="333333"/>
+          <w:szCs w:val="20"/>
+        </w:rPr>
         <w:t>1</w:t>
       </w:r>
       <w:r>
@@ -3822,6 +3908,7 @@
           <w:color w:val="333333"/>
           <w:szCs w:val="20"/>
         </w:rPr>
+        <w:lastRenderedPageBreak/>
         <w:t xml:space="preserve">1297 </w:t>
       </w:r>
       <w:r>
@@ -3893,7 +3980,6 @@
           <w:color w:val="333333"/>
           <w:szCs w:val="20"/>
         </w:rPr>
-        <w:lastRenderedPageBreak/>
         <w:t>-</w:t>
       </w:r>
       <w:r>
@@ -5049,7 +5135,7 @@
       <w:pPr>
         <w:pStyle w:val="a3"/>
         <w:rPr>
-          <w:rFonts w:ascii="Open Sans" w:hAnsi="Open Sans" w:cs="Open Sans" w:hint="eastAsia"/>
+          <w:rFonts w:ascii="Open Sans" w:hAnsi="Open Sans" w:cs="Open Sans"/>
           <w:color w:val="333333"/>
           <w:szCs w:val="20"/>
         </w:rPr>
@@ -6768,6 +6854,7 @@
           <w:color w:val="333333"/>
           <w:szCs w:val="20"/>
         </w:rPr>
+        <w:lastRenderedPageBreak/>
         <w:t>-</w:t>
       </w:r>
       <w:r>
@@ -6846,7 +6933,6 @@
           <w:color w:val="333333"/>
           <w:szCs w:val="20"/>
         </w:rPr>
-        <w:lastRenderedPageBreak/>
         <w:t>1</w:t>
       </w:r>
       <w:r>
@@ -7670,6 +7756,7 @@
           <w:color w:val="333333"/>
           <w:szCs w:val="20"/>
         </w:rPr>
+        <w:lastRenderedPageBreak/>
         <w:t>1</w:t>
       </w:r>
       <w:r>
@@ -8687,6 +8774,7 @@
           <w:color w:val="333333"/>
           <w:szCs w:val="20"/>
         </w:rPr>
+        <w:lastRenderedPageBreak/>
         <w:t>4</w:t>
       </w:r>
       <w:r>
@@ -9573,6 +9661,7 @@
           <w:color w:val="333333"/>
           <w:szCs w:val="20"/>
         </w:rPr>
+        <w:lastRenderedPageBreak/>
         <w:t xml:space="preserve">6996 </w:t>
       </w:r>
       <w:r>
@@ -10409,6 +10498,7 @@
           <w:color w:val="333333"/>
           <w:szCs w:val="20"/>
         </w:rPr>
+        <w:lastRenderedPageBreak/>
         <w:t xml:space="preserve">12891 </w:t>
       </w:r>
       <w:r>
@@ -10535,7 +10625,6 @@
           <w:color w:val="333333"/>
           <w:szCs w:val="20"/>
         </w:rPr>
-        <w:lastRenderedPageBreak/>
         <w:t>5</w:t>
       </w:r>
       <w:r>
@@ -11235,6 +11324,7 @@
           <w:color w:val="333333"/>
           <w:szCs w:val="20"/>
         </w:rPr>
+        <w:lastRenderedPageBreak/>
         <w:t>17626 Four Squares (S3)</w:t>
       </w:r>
     </w:p>
@@ -11407,7 +11497,6 @@
           <w:color w:val="333333"/>
           <w:szCs w:val="20"/>
         </w:rPr>
-        <w:lastRenderedPageBreak/>
         <w:t xml:space="preserve">1149 RGB </w:t>
       </w:r>
       <w:r>
@@ -12116,6 +12205,7 @@
           <w:color w:val="333333"/>
           <w:szCs w:val="20"/>
         </w:rPr>
+        <w:lastRenderedPageBreak/>
         <w:t>1</w:t>
       </w:r>
       <w:r>
@@ -12282,7 +12372,6 @@
           <w:color w:val="333333"/>
           <w:szCs w:val="20"/>
         </w:rPr>
-        <w:lastRenderedPageBreak/>
         <w:t>1</w:t>
       </w:r>
       <w:r>
@@ -13048,6 +13137,7 @@
           <w:color w:val="333333"/>
           <w:szCs w:val="20"/>
         </w:rPr>
+        <w:lastRenderedPageBreak/>
         <w:t>1</w:t>
       </w:r>
       <w:r>
@@ -13197,7 +13287,6 @@
           <w:color w:val="333333"/>
           <w:szCs w:val="20"/>
         </w:rPr>
-        <w:lastRenderedPageBreak/>
         <w:t>-</w:t>
       </w:r>
       <w:r>
@@ -13869,6 +13958,7 @@
           <w:color w:val="333333"/>
           <w:szCs w:val="20"/>
         </w:rPr>
+        <w:lastRenderedPageBreak/>
         <w:t xml:space="preserve">1158 </w:t>
       </w:r>
       <w:r>
@@ -14823,6 +14913,7 @@
           <w:color w:val="333333"/>
           <w:szCs w:val="20"/>
         </w:rPr>
+        <w:lastRenderedPageBreak/>
         <w:t xml:space="preserve">1012 </w:t>
       </w:r>
       <w:r>
@@ -14938,7 +15029,6 @@
           <w:b/>
           <w:bCs/>
         </w:rPr>
-        <w:lastRenderedPageBreak/>
         <w:t>A</w:t>
       </w:r>
       <w:r>

</xml_diff>

<commit_message>
Q1252 BINARY ADDITION (IMPLEMENTATION, BRONZE 2) ADDED
</commit_message>
<xml_diff>
--- a/알고리즘 가이드라인.docx
+++ b/알고리즘 가이드라인.docx
@@ -1265,12 +1265,6 @@
     <w:p>
       <w:pPr>
         <w:pStyle w:val="a3"/>
-        <w:widowControl/>
-        <w:wordWrap/>
-        <w:autoSpaceDE/>
-        <w:autoSpaceDN/>
-        <w:spacing w:after="300"/>
-        <w:ind w:leftChars="0"/>
         <w:rPr>
           <w:rFonts w:ascii="Open Sans" w:hAnsi="Open Sans" w:cs="Open Sans"/>
           <w:color w:val="333333"/>
@@ -1311,57 +1305,42 @@
           <w:color w:val="333333"/>
           <w:szCs w:val="20"/>
         </w:rPr>
-        <w:t xml:space="preserve">577 </w:t>
-      </w:r>
-      <w:r>
-        <w:rPr>
-          <w:rFonts w:ascii="Open Sans" w:hAnsi="Open Sans" w:cs="Open Sans" w:hint="eastAsia"/>
-          <w:color w:val="333333"/>
-          <w:szCs w:val="20"/>
-        </w:rPr>
-        <w:t>숫자의</w:t>
-      </w:r>
-      <w:r>
-        <w:rPr>
-          <w:rFonts w:ascii="Open Sans" w:hAnsi="Open Sans" w:cs="Open Sans" w:hint="eastAsia"/>
-          <w:color w:val="333333"/>
-          <w:szCs w:val="20"/>
-        </w:rPr>
-        <w:t xml:space="preserve"> </w:t>
-      </w:r>
-      <w:r>
-        <w:rPr>
-          <w:rFonts w:ascii="Open Sans" w:hAnsi="Open Sans" w:cs="Open Sans" w:hint="eastAsia"/>
-          <w:color w:val="333333"/>
-          <w:szCs w:val="20"/>
-        </w:rPr>
-        <w:t>개수</w:t>
-      </w:r>
-      <w:r>
-        <w:rPr>
-          <w:rFonts w:ascii="Open Sans" w:hAnsi="Open Sans" w:cs="Open Sans" w:hint="eastAsia"/>
-          <w:color w:val="333333"/>
-          <w:szCs w:val="20"/>
-        </w:rPr>
-        <w:t xml:space="preserve"> </w:t>
-      </w:r>
-      <w:r>
-        <w:rPr>
-          <w:rFonts w:ascii="Open Sans" w:hAnsi="Open Sans" w:cs="Open Sans"/>
-          <w:color w:val="333333"/>
-          <w:szCs w:val="20"/>
-        </w:rPr>
-        <w:t>(B2)</w:t>
-      </w:r>
-    </w:p>
-    <w:p>
-      <w:pPr>
-        <w:widowControl/>
-        <w:wordWrap/>
-        <w:autoSpaceDE/>
-        <w:autoSpaceDN/>
-        <w:spacing w:after="300"/>
-        <w:ind w:left="440"/>
+        <w:t xml:space="preserve">566 </w:t>
+      </w:r>
+      <w:r>
+        <w:rPr>
+          <w:rFonts w:ascii="Open Sans" w:hAnsi="Open Sans" w:cs="Open Sans" w:hint="eastAsia"/>
+          <w:color w:val="333333"/>
+          <w:szCs w:val="20"/>
+        </w:rPr>
+        <w:t>최댓값</w:t>
+      </w:r>
+      <w:r>
+        <w:rPr>
+          <w:rFonts w:ascii="Open Sans" w:hAnsi="Open Sans" w:cs="Open Sans" w:hint="eastAsia"/>
+          <w:color w:val="333333"/>
+          <w:szCs w:val="20"/>
+        </w:rPr>
+        <w:t xml:space="preserve"> </w:t>
+      </w:r>
+      <w:r>
+        <w:rPr>
+          <w:rFonts w:ascii="Open Sans" w:hAnsi="Open Sans" w:cs="Open Sans"/>
+          <w:color w:val="333333"/>
+          <w:szCs w:val="20"/>
+        </w:rPr>
+        <w:t>(B3)</w:t>
+      </w:r>
+    </w:p>
+    <w:p>
+      <w:pPr>
+        <w:pStyle w:val="a3"/>
+        <w:widowControl/>
+        <w:wordWrap/>
+        <w:autoSpaceDE/>
+        <w:autoSpaceDN/>
+        <w:spacing w:after="300"/>
+        <w:ind w:leftChars="0"/>
         <w:rPr>
           <w:rFonts w:ascii="Open Sans" w:hAnsi="Open Sans" w:cs="Open Sans"/>
           <w:color w:val="333333"/>
@@ -1394,23 +1373,23 @@
           <w:color w:val="333333"/>
           <w:szCs w:val="20"/>
         </w:rPr>
-        <w:t>1</w:t>
-      </w:r>
-      <w:r>
-        <w:rPr>
-          <w:rFonts w:ascii="Open Sans" w:hAnsi="Open Sans" w:cs="Open Sans"/>
-          <w:color w:val="333333"/>
-          <w:szCs w:val="20"/>
-        </w:rPr>
-        <w:t xml:space="preserve">152 </w:t>
-      </w:r>
-      <w:r>
-        <w:rPr>
-          <w:rFonts w:ascii="Open Sans" w:hAnsi="Open Sans" w:cs="Open Sans" w:hint="eastAsia"/>
-          <w:color w:val="333333"/>
-          <w:szCs w:val="20"/>
-        </w:rPr>
-        <w:t>단어의</w:t>
+        <w:t>2</w:t>
+      </w:r>
+      <w:r>
+        <w:rPr>
+          <w:rFonts w:ascii="Open Sans" w:hAnsi="Open Sans" w:cs="Open Sans"/>
+          <w:color w:val="333333"/>
+          <w:szCs w:val="20"/>
+        </w:rPr>
+        <w:t xml:space="preserve">577 </w:t>
+      </w:r>
+      <w:r>
+        <w:rPr>
+          <w:rFonts w:ascii="Open Sans" w:hAnsi="Open Sans" w:cs="Open Sans" w:hint="eastAsia"/>
+          <w:color w:val="333333"/>
+          <w:szCs w:val="20"/>
+        </w:rPr>
+        <w:t>숫자의</w:t>
       </w:r>
       <w:r>
         <w:rPr>
@@ -1447,7 +1426,12 @@
     </w:p>
     <w:p>
       <w:pPr>
-        <w:pStyle w:val="a3"/>
+        <w:widowControl/>
+        <w:wordWrap/>
+        <w:autoSpaceDE/>
+        <w:autoSpaceDN/>
+        <w:spacing w:after="300"/>
+        <w:ind w:left="440"/>
         <w:rPr>
           <w:rFonts w:ascii="Open Sans" w:hAnsi="Open Sans" w:cs="Open Sans"/>
           <w:color w:val="333333"/>
@@ -1488,31 +1472,31 @@
           <w:color w:val="333333"/>
           <w:szCs w:val="20"/>
         </w:rPr>
-        <w:t xml:space="preserve">0809 </w:t>
-      </w:r>
-      <w:r>
-        <w:rPr>
-          <w:rFonts w:ascii="Open Sans" w:hAnsi="Open Sans" w:cs="Open Sans" w:hint="eastAsia"/>
-          <w:color w:val="333333"/>
-          <w:szCs w:val="20"/>
-        </w:rPr>
-        <w:t>알파벳</w:t>
-      </w:r>
-      <w:r>
-        <w:rPr>
-          <w:rFonts w:ascii="Open Sans" w:hAnsi="Open Sans" w:cs="Open Sans" w:hint="eastAsia"/>
-          <w:color w:val="333333"/>
-          <w:szCs w:val="20"/>
-        </w:rPr>
-        <w:t xml:space="preserve"> </w:t>
-      </w:r>
-      <w:r>
-        <w:rPr>
-          <w:rFonts w:ascii="Open Sans" w:hAnsi="Open Sans" w:cs="Open Sans" w:hint="eastAsia"/>
-          <w:color w:val="333333"/>
-          <w:szCs w:val="20"/>
-        </w:rPr>
-        <w:t>찾기</w:t>
+        <w:t xml:space="preserve">152 </w:t>
+      </w:r>
+      <w:r>
+        <w:rPr>
+          <w:rFonts w:ascii="Open Sans" w:hAnsi="Open Sans" w:cs="Open Sans" w:hint="eastAsia"/>
+          <w:color w:val="333333"/>
+          <w:szCs w:val="20"/>
+        </w:rPr>
+        <w:t>단어의</w:t>
+      </w:r>
+      <w:r>
+        <w:rPr>
+          <w:rFonts w:ascii="Open Sans" w:hAnsi="Open Sans" w:cs="Open Sans" w:hint="eastAsia"/>
+          <w:color w:val="333333"/>
+          <w:szCs w:val="20"/>
+        </w:rPr>
+        <w:t xml:space="preserve"> </w:t>
+      </w:r>
+      <w:r>
+        <w:rPr>
+          <w:rFonts w:ascii="Open Sans" w:hAnsi="Open Sans" w:cs="Open Sans" w:hint="eastAsia"/>
+          <w:color w:val="333333"/>
+          <w:szCs w:val="20"/>
+        </w:rPr>
+        <w:t>개수</w:t>
       </w:r>
       <w:r>
         <w:rPr>
@@ -1566,39 +1550,39 @@
           <w:color w:val="333333"/>
           <w:szCs w:val="20"/>
         </w:rPr>
-        <w:t>2</w:t>
-      </w:r>
-      <w:r>
-        <w:rPr>
-          <w:rFonts w:ascii="Open Sans" w:hAnsi="Open Sans" w:cs="Open Sans"/>
-          <w:color w:val="333333"/>
-          <w:szCs w:val="20"/>
-        </w:rPr>
-        <w:t xml:space="preserve">675 </w:t>
-      </w:r>
-      <w:r>
-        <w:rPr>
-          <w:rFonts w:ascii="Open Sans" w:hAnsi="Open Sans" w:cs="Open Sans" w:hint="eastAsia"/>
-          <w:color w:val="333333"/>
-          <w:szCs w:val="20"/>
-        </w:rPr>
-        <w:t>문자열</w:t>
-      </w:r>
-      <w:r>
-        <w:rPr>
-          <w:rFonts w:ascii="Open Sans" w:hAnsi="Open Sans" w:cs="Open Sans" w:hint="eastAsia"/>
-          <w:color w:val="333333"/>
-          <w:szCs w:val="20"/>
-        </w:rPr>
-        <w:t xml:space="preserve"> </w:t>
-      </w:r>
-      <w:r>
-        <w:rPr>
-          <w:rFonts w:ascii="Open Sans" w:hAnsi="Open Sans" w:cs="Open Sans" w:hint="eastAsia"/>
-          <w:color w:val="333333"/>
-          <w:szCs w:val="20"/>
-        </w:rPr>
-        <w:t>반복</w:t>
+        <w:t>1</w:t>
+      </w:r>
+      <w:r>
+        <w:rPr>
+          <w:rFonts w:ascii="Open Sans" w:hAnsi="Open Sans" w:cs="Open Sans"/>
+          <w:color w:val="333333"/>
+          <w:szCs w:val="20"/>
+        </w:rPr>
+        <w:t xml:space="preserve">0809 </w:t>
+      </w:r>
+      <w:r>
+        <w:rPr>
+          <w:rFonts w:ascii="Open Sans" w:hAnsi="Open Sans" w:cs="Open Sans" w:hint="eastAsia"/>
+          <w:color w:val="333333"/>
+          <w:szCs w:val="20"/>
+        </w:rPr>
+        <w:t>알파벳</w:t>
+      </w:r>
+      <w:r>
+        <w:rPr>
+          <w:rFonts w:ascii="Open Sans" w:hAnsi="Open Sans" w:cs="Open Sans" w:hint="eastAsia"/>
+          <w:color w:val="333333"/>
+          <w:szCs w:val="20"/>
+        </w:rPr>
+        <w:t xml:space="preserve"> </w:t>
+      </w:r>
+      <w:r>
+        <w:rPr>
+          <w:rFonts w:ascii="Open Sans" w:hAnsi="Open Sans" w:cs="Open Sans" w:hint="eastAsia"/>
+          <w:color w:val="333333"/>
+          <w:szCs w:val="20"/>
+        </w:rPr>
+        <w:t>찾기</w:t>
       </w:r>
       <w:r>
         <w:rPr>
@@ -1660,31 +1644,31 @@
           <w:color w:val="333333"/>
           <w:szCs w:val="20"/>
         </w:rPr>
-        <w:t xml:space="preserve">750 </w:t>
-      </w:r>
-      <w:r>
-        <w:rPr>
-          <w:rFonts w:ascii="Open Sans" w:hAnsi="Open Sans" w:cs="Open Sans" w:hint="eastAsia"/>
-          <w:color w:val="333333"/>
-          <w:szCs w:val="20"/>
-        </w:rPr>
-        <w:t>수</w:t>
-      </w:r>
-      <w:r>
-        <w:rPr>
-          <w:rFonts w:ascii="Open Sans" w:hAnsi="Open Sans" w:cs="Open Sans" w:hint="eastAsia"/>
-          <w:color w:val="333333"/>
-          <w:szCs w:val="20"/>
-        </w:rPr>
-        <w:t xml:space="preserve"> </w:t>
-      </w:r>
-      <w:r>
-        <w:rPr>
-          <w:rFonts w:ascii="Open Sans" w:hAnsi="Open Sans" w:cs="Open Sans" w:hint="eastAsia"/>
-          <w:color w:val="333333"/>
-          <w:szCs w:val="20"/>
-        </w:rPr>
-        <w:t>정렬하기</w:t>
+        <w:t xml:space="preserve">675 </w:t>
+      </w:r>
+      <w:r>
+        <w:rPr>
+          <w:rFonts w:ascii="Open Sans" w:hAnsi="Open Sans" w:cs="Open Sans" w:hint="eastAsia"/>
+          <w:color w:val="333333"/>
+          <w:szCs w:val="20"/>
+        </w:rPr>
+        <w:t>문자열</w:t>
+      </w:r>
+      <w:r>
+        <w:rPr>
+          <w:rFonts w:ascii="Open Sans" w:hAnsi="Open Sans" w:cs="Open Sans" w:hint="eastAsia"/>
+          <w:color w:val="333333"/>
+          <w:szCs w:val="20"/>
+        </w:rPr>
+        <w:t xml:space="preserve"> </w:t>
+      </w:r>
+      <w:r>
+        <w:rPr>
+          <w:rFonts w:ascii="Open Sans" w:hAnsi="Open Sans" w:cs="Open Sans" w:hint="eastAsia"/>
+          <w:color w:val="333333"/>
+          <w:szCs w:val="20"/>
+        </w:rPr>
+        <w:t>반복</w:t>
       </w:r>
       <w:r>
         <w:rPr>
@@ -1738,39 +1722,39 @@
           <w:color w:val="333333"/>
           <w:szCs w:val="20"/>
         </w:rPr>
-        <w:t>1</w:t>
-      </w:r>
-      <w:r>
-        <w:rPr>
-          <w:rFonts w:ascii="Open Sans" w:hAnsi="Open Sans" w:cs="Open Sans"/>
-          <w:color w:val="333333"/>
-          <w:szCs w:val="20"/>
-        </w:rPr>
-        <w:t xml:space="preserve">0988 </w:t>
-      </w:r>
-      <w:r>
-        <w:rPr>
-          <w:rFonts w:ascii="Open Sans" w:hAnsi="Open Sans" w:cs="Open Sans" w:hint="eastAsia"/>
-          <w:color w:val="333333"/>
-          <w:szCs w:val="20"/>
-        </w:rPr>
-        <w:t>팰린드롬인지</w:t>
-      </w:r>
-      <w:r>
-        <w:rPr>
-          <w:rFonts w:ascii="Open Sans" w:hAnsi="Open Sans" w:cs="Open Sans" w:hint="eastAsia"/>
-          <w:color w:val="333333"/>
-          <w:szCs w:val="20"/>
-        </w:rPr>
-        <w:t xml:space="preserve"> </w:t>
-      </w:r>
-      <w:r>
-        <w:rPr>
-          <w:rFonts w:ascii="Open Sans" w:hAnsi="Open Sans" w:cs="Open Sans" w:hint="eastAsia"/>
-          <w:color w:val="333333"/>
-          <w:szCs w:val="20"/>
-        </w:rPr>
-        <w:t>확인하기</w:t>
+        <w:t>2</w:t>
+      </w:r>
+      <w:r>
+        <w:rPr>
+          <w:rFonts w:ascii="Open Sans" w:hAnsi="Open Sans" w:cs="Open Sans"/>
+          <w:color w:val="333333"/>
+          <w:szCs w:val="20"/>
+        </w:rPr>
+        <w:t xml:space="preserve">750 </w:t>
+      </w:r>
+      <w:r>
+        <w:rPr>
+          <w:rFonts w:ascii="Open Sans" w:hAnsi="Open Sans" w:cs="Open Sans" w:hint="eastAsia"/>
+          <w:color w:val="333333"/>
+          <w:szCs w:val="20"/>
+        </w:rPr>
+        <w:t>수</w:t>
+      </w:r>
+      <w:r>
+        <w:rPr>
+          <w:rFonts w:ascii="Open Sans" w:hAnsi="Open Sans" w:cs="Open Sans" w:hint="eastAsia"/>
+          <w:color w:val="333333"/>
+          <w:szCs w:val="20"/>
+        </w:rPr>
+        <w:t xml:space="preserve"> </w:t>
+      </w:r>
+      <w:r>
+        <w:rPr>
+          <w:rFonts w:ascii="Open Sans" w:hAnsi="Open Sans" w:cs="Open Sans" w:hint="eastAsia"/>
+          <w:color w:val="333333"/>
+          <w:szCs w:val="20"/>
+        </w:rPr>
+        <w:t>정렬하기</w:t>
       </w:r>
       <w:r>
         <w:rPr>
@@ -1824,39 +1808,55 @@
           <w:color w:val="333333"/>
           <w:szCs w:val="20"/>
         </w:rPr>
-        <w:t>2</w:t>
-      </w:r>
-      <w:r>
-        <w:rPr>
-          <w:rFonts w:ascii="Open Sans" w:hAnsi="Open Sans" w:cs="Open Sans"/>
-          <w:color w:val="333333"/>
-          <w:szCs w:val="20"/>
-        </w:rPr>
-        <w:t xml:space="preserve">587 </w:t>
-      </w:r>
-      <w:r>
-        <w:rPr>
-          <w:rFonts w:ascii="Open Sans" w:hAnsi="Open Sans" w:cs="Open Sans" w:hint="eastAsia"/>
-          <w:color w:val="333333"/>
-          <w:szCs w:val="20"/>
-        </w:rPr>
-        <w:t>대표값</w:t>
-      </w:r>
-      <w:r>
-        <w:rPr>
-          <w:rFonts w:ascii="Open Sans" w:hAnsi="Open Sans" w:cs="Open Sans" w:hint="eastAsia"/>
-          <w:color w:val="333333"/>
-          <w:szCs w:val="20"/>
-        </w:rPr>
-        <w:t xml:space="preserve"> </w:t>
-      </w:r>
-      <w:r>
-        <w:rPr>
-          <w:rFonts w:ascii="Open Sans" w:hAnsi="Open Sans" w:cs="Open Sans"/>
-          <w:color w:val="333333"/>
-          <w:szCs w:val="20"/>
-        </w:rPr>
-        <w:t>2 (B2)</w:t>
+        <w:t>1</w:t>
+      </w:r>
+      <w:r>
+        <w:rPr>
+          <w:rFonts w:ascii="Open Sans" w:hAnsi="Open Sans" w:cs="Open Sans"/>
+          <w:color w:val="333333"/>
+          <w:szCs w:val="20"/>
+        </w:rPr>
+        <w:t xml:space="preserve">0988 </w:t>
+      </w:r>
+      <w:r>
+        <w:rPr>
+          <w:rFonts w:ascii="Open Sans" w:hAnsi="Open Sans" w:cs="Open Sans" w:hint="eastAsia"/>
+          <w:color w:val="333333"/>
+          <w:szCs w:val="20"/>
+        </w:rPr>
+        <w:t>팰린드롬인지</w:t>
+      </w:r>
+      <w:r>
+        <w:rPr>
+          <w:rFonts w:ascii="Open Sans" w:hAnsi="Open Sans" w:cs="Open Sans" w:hint="eastAsia"/>
+          <w:color w:val="333333"/>
+          <w:szCs w:val="20"/>
+        </w:rPr>
+        <w:t xml:space="preserve"> </w:t>
+      </w:r>
+      <w:r>
+        <w:rPr>
+          <w:rFonts w:ascii="Open Sans" w:hAnsi="Open Sans" w:cs="Open Sans" w:hint="eastAsia"/>
+          <w:color w:val="333333"/>
+          <w:szCs w:val="20"/>
+        </w:rPr>
+        <w:t>확인하기</w:t>
+      </w:r>
+      <w:r>
+        <w:rPr>
+          <w:rFonts w:ascii="Open Sans" w:hAnsi="Open Sans" w:cs="Open Sans" w:hint="eastAsia"/>
+          <w:color w:val="333333"/>
+          <w:szCs w:val="20"/>
+        </w:rPr>
+        <w:t xml:space="preserve"> </w:t>
+      </w:r>
+      <w:r>
+        <w:rPr>
+          <w:rFonts w:ascii="Open Sans" w:hAnsi="Open Sans" w:cs="Open Sans"/>
+          <w:color w:val="333333"/>
+          <w:szCs w:val="20"/>
+        </w:rPr>
+        <w:t>(B2)</w:t>
       </w:r>
     </w:p>
     <w:p>
@@ -1894,39 +1894,39 @@
           <w:color w:val="333333"/>
           <w:szCs w:val="20"/>
         </w:rPr>
-        <w:t>1</w:t>
-      </w:r>
-      <w:r>
-        <w:rPr>
-          <w:rFonts w:ascii="Open Sans" w:hAnsi="Open Sans" w:cs="Open Sans"/>
-          <w:color w:val="333333"/>
-          <w:szCs w:val="20"/>
-        </w:rPr>
-        <w:t xml:space="preserve">977 </w:t>
-      </w:r>
-      <w:r>
-        <w:rPr>
-          <w:rFonts w:ascii="Open Sans" w:hAnsi="Open Sans" w:cs="Open Sans" w:hint="eastAsia"/>
-          <w:color w:val="333333"/>
-          <w:szCs w:val="20"/>
-        </w:rPr>
-        <w:t>완전제곱수</w:t>
-      </w:r>
-      <w:r>
-        <w:rPr>
-          <w:rFonts w:ascii="Open Sans" w:hAnsi="Open Sans" w:cs="Open Sans" w:hint="eastAsia"/>
-          <w:color w:val="333333"/>
-          <w:szCs w:val="20"/>
-        </w:rPr>
-        <w:t xml:space="preserve"> </w:t>
-      </w:r>
-      <w:r>
-        <w:rPr>
-          <w:rFonts w:ascii="Open Sans" w:hAnsi="Open Sans" w:cs="Open Sans"/>
-          <w:color w:val="333333"/>
-          <w:szCs w:val="20"/>
-        </w:rPr>
-        <w:t>(B2)</w:t>
+        <w:t>2</w:t>
+      </w:r>
+      <w:r>
+        <w:rPr>
+          <w:rFonts w:ascii="Open Sans" w:hAnsi="Open Sans" w:cs="Open Sans"/>
+          <w:color w:val="333333"/>
+          <w:szCs w:val="20"/>
+        </w:rPr>
+        <w:t xml:space="preserve">587 </w:t>
+      </w:r>
+      <w:r>
+        <w:rPr>
+          <w:rFonts w:ascii="Open Sans" w:hAnsi="Open Sans" w:cs="Open Sans" w:hint="eastAsia"/>
+          <w:color w:val="333333"/>
+          <w:szCs w:val="20"/>
+        </w:rPr>
+        <w:t>대표값</w:t>
+      </w:r>
+      <w:r>
+        <w:rPr>
+          <w:rFonts w:ascii="Open Sans" w:hAnsi="Open Sans" w:cs="Open Sans" w:hint="eastAsia"/>
+          <w:color w:val="333333"/>
+          <w:szCs w:val="20"/>
+        </w:rPr>
+        <w:t xml:space="preserve"> </w:t>
+      </w:r>
+      <w:r>
+        <w:rPr>
+          <w:rFonts w:ascii="Open Sans" w:hAnsi="Open Sans" w:cs="Open Sans"/>
+          <w:color w:val="333333"/>
+          <w:szCs w:val="20"/>
+        </w:rPr>
+        <w:t>2 (B2)</w:t>
       </w:r>
     </w:p>
     <w:p>
@@ -1960,51 +1960,27 @@
       </w:pPr>
       <w:r>
         <w:rPr>
-          <w:rFonts w:ascii="Open Sans" w:hAnsi="Open Sans" w:cs="Open Sans"/>
-          <w:color w:val="333333"/>
-          <w:szCs w:val="20"/>
-        </w:rPr>
-        <w:t xml:space="preserve">1212 </w:t>
-      </w:r>
-      <w:r>
-        <w:rPr>
-          <w:rFonts w:ascii="Open Sans" w:hAnsi="Open Sans" w:cs="Open Sans" w:hint="eastAsia"/>
-          <w:color w:val="333333"/>
-          <w:szCs w:val="20"/>
-        </w:rPr>
-        <w:t>8</w:t>
-      </w:r>
-      <w:r>
-        <w:rPr>
-          <w:rFonts w:ascii="Open Sans" w:hAnsi="Open Sans" w:cs="Open Sans" w:hint="eastAsia"/>
-          <w:color w:val="333333"/>
-          <w:szCs w:val="20"/>
-        </w:rPr>
-        <w:t>진수</w:t>
-      </w:r>
-      <w:r>
-        <w:rPr>
-          <w:rFonts w:ascii="Open Sans" w:hAnsi="Open Sans" w:cs="Open Sans" w:hint="eastAsia"/>
-          <w:color w:val="333333"/>
-          <w:szCs w:val="20"/>
-        </w:rPr>
-        <w:t xml:space="preserve"> </w:t>
-      </w:r>
-      <w:r>
-        <w:rPr>
-          <w:rFonts w:ascii="Open Sans" w:hAnsi="Open Sans" w:cs="Open Sans"/>
-          <w:color w:val="333333"/>
-          <w:szCs w:val="20"/>
-        </w:rPr>
-        <w:t>2</w:t>
-      </w:r>
-      <w:r>
-        <w:rPr>
-          <w:rFonts w:ascii="Open Sans" w:hAnsi="Open Sans" w:cs="Open Sans" w:hint="eastAsia"/>
-          <w:color w:val="333333"/>
-          <w:szCs w:val="20"/>
-        </w:rPr>
-        <w:t>진수</w:t>
+          <w:rFonts w:ascii="Open Sans" w:hAnsi="Open Sans" w:cs="Open Sans" w:hint="eastAsia"/>
+          <w:color w:val="333333"/>
+          <w:szCs w:val="20"/>
+        </w:rPr>
+        <w:t>1</w:t>
+      </w:r>
+      <w:r>
+        <w:rPr>
+          <w:rFonts w:ascii="Open Sans" w:hAnsi="Open Sans" w:cs="Open Sans"/>
+          <w:color w:val="333333"/>
+          <w:szCs w:val="20"/>
+        </w:rPr>
+        <w:t xml:space="preserve">977 </w:t>
+      </w:r>
+      <w:r>
+        <w:rPr>
+          <w:rFonts w:ascii="Open Sans" w:hAnsi="Open Sans" w:cs="Open Sans" w:hint="eastAsia"/>
+          <w:color w:val="333333"/>
+          <w:szCs w:val="20"/>
+        </w:rPr>
+        <w:t>완전제곱수</w:t>
       </w:r>
       <w:r>
         <w:rPr>
@@ -2054,44 +2030,52 @@
       </w:pPr>
       <w:r>
         <w:rPr>
-          <w:rFonts w:ascii="Open Sans" w:hAnsi="Open Sans" w:cs="Open Sans" w:hint="eastAsia"/>
+          <w:rFonts w:ascii="Open Sans" w:hAnsi="Open Sans" w:cs="Open Sans"/>
           <w:color w:val="333333"/>
           <w:szCs w:val="20"/>
         </w:rPr>
         <w:lastRenderedPageBreak/>
-        <w:t>1</w:t>
-      </w:r>
-      <w:r>
-        <w:rPr>
-          <w:rFonts w:ascii="Open Sans" w:hAnsi="Open Sans" w:cs="Open Sans"/>
-          <w:color w:val="333333"/>
-          <w:szCs w:val="20"/>
-        </w:rPr>
-        <w:t xml:space="preserve">0820 </w:t>
-      </w:r>
-      <w:r>
-        <w:rPr>
-          <w:rFonts w:ascii="Open Sans" w:hAnsi="Open Sans" w:cs="Open Sans" w:hint="eastAsia"/>
-          <w:color w:val="333333"/>
-          <w:szCs w:val="20"/>
-        </w:rPr>
-        <w:t>문자열</w:t>
-      </w:r>
-      <w:r>
-        <w:rPr>
-          <w:rFonts w:ascii="Open Sans" w:hAnsi="Open Sans" w:cs="Open Sans" w:hint="eastAsia"/>
-          <w:color w:val="333333"/>
-          <w:szCs w:val="20"/>
-        </w:rPr>
-        <w:t xml:space="preserve"> </w:t>
-      </w:r>
-      <w:r>
-        <w:rPr>
-          <w:rFonts w:ascii="Open Sans" w:hAnsi="Open Sans" w:cs="Open Sans" w:hint="eastAsia"/>
-          <w:color w:val="333333"/>
-          <w:szCs w:val="20"/>
-        </w:rPr>
-        <w:t>분석</w:t>
+        <w:t xml:space="preserve">1212 </w:t>
+      </w:r>
+      <w:r>
+        <w:rPr>
+          <w:rFonts w:ascii="Open Sans" w:hAnsi="Open Sans" w:cs="Open Sans" w:hint="eastAsia"/>
+          <w:color w:val="333333"/>
+          <w:szCs w:val="20"/>
+        </w:rPr>
+        <w:t>8</w:t>
+      </w:r>
+      <w:r>
+        <w:rPr>
+          <w:rFonts w:ascii="Open Sans" w:hAnsi="Open Sans" w:cs="Open Sans" w:hint="eastAsia"/>
+          <w:color w:val="333333"/>
+          <w:szCs w:val="20"/>
+        </w:rPr>
+        <w:t>진수</w:t>
+      </w:r>
+      <w:r>
+        <w:rPr>
+          <w:rFonts w:ascii="Open Sans" w:hAnsi="Open Sans" w:cs="Open Sans" w:hint="eastAsia"/>
+          <w:color w:val="333333"/>
+          <w:szCs w:val="20"/>
+        </w:rPr>
+        <w:t xml:space="preserve"> </w:t>
+      </w:r>
+      <w:r>
+        <w:rPr>
+          <w:rFonts w:ascii="Open Sans" w:hAnsi="Open Sans" w:cs="Open Sans"/>
+          <w:color w:val="333333"/>
+          <w:szCs w:val="20"/>
+        </w:rPr>
+        <w:t>2</w:t>
+      </w:r>
+      <w:r>
+        <w:rPr>
+          <w:rFonts w:ascii="Open Sans" w:hAnsi="Open Sans" w:cs="Open Sans" w:hint="eastAsia"/>
+          <w:color w:val="333333"/>
+          <w:szCs w:val="20"/>
+        </w:rPr>
+        <w:t>진수</w:t>
       </w:r>
       <w:r>
         <w:rPr>
@@ -2153,31 +2137,31 @@
           <w:color w:val="333333"/>
           <w:szCs w:val="20"/>
         </w:rPr>
-        <w:t xml:space="preserve">159 </w:t>
-      </w:r>
-      <w:r>
-        <w:rPr>
-          <w:rFonts w:ascii="Open Sans" w:hAnsi="Open Sans" w:cs="Open Sans" w:hint="eastAsia"/>
-          <w:color w:val="333333"/>
-          <w:szCs w:val="20"/>
-        </w:rPr>
-        <w:t>농구</w:t>
-      </w:r>
-      <w:r>
-        <w:rPr>
-          <w:rFonts w:ascii="Open Sans" w:hAnsi="Open Sans" w:cs="Open Sans" w:hint="eastAsia"/>
-          <w:color w:val="333333"/>
-          <w:szCs w:val="20"/>
-        </w:rPr>
-        <w:t xml:space="preserve"> </w:t>
-      </w:r>
-      <w:r>
-        <w:rPr>
-          <w:rFonts w:ascii="Open Sans" w:hAnsi="Open Sans" w:cs="Open Sans" w:hint="eastAsia"/>
-          <w:color w:val="333333"/>
-          <w:szCs w:val="20"/>
-        </w:rPr>
-        <w:t>경기</w:t>
+        <w:t xml:space="preserve">0820 </w:t>
+      </w:r>
+      <w:r>
+        <w:rPr>
+          <w:rFonts w:ascii="Open Sans" w:hAnsi="Open Sans" w:cs="Open Sans" w:hint="eastAsia"/>
+          <w:color w:val="333333"/>
+          <w:szCs w:val="20"/>
+        </w:rPr>
+        <w:t>문자열</w:t>
+      </w:r>
+      <w:r>
+        <w:rPr>
+          <w:rFonts w:ascii="Open Sans" w:hAnsi="Open Sans" w:cs="Open Sans" w:hint="eastAsia"/>
+          <w:color w:val="333333"/>
+          <w:szCs w:val="20"/>
+        </w:rPr>
+        <w:t xml:space="preserve"> </w:t>
+      </w:r>
+      <w:r>
+        <w:rPr>
+          <w:rFonts w:ascii="Open Sans" w:hAnsi="Open Sans" w:cs="Open Sans" w:hint="eastAsia"/>
+          <w:color w:val="333333"/>
+          <w:szCs w:val="20"/>
+        </w:rPr>
+        <w:t>분석</w:t>
       </w:r>
       <w:r>
         <w:rPr>
@@ -2231,39 +2215,39 @@
           <w:color w:val="333333"/>
           <w:szCs w:val="20"/>
         </w:rPr>
-        <w:t>2</w:t>
-      </w:r>
-      <w:r>
-        <w:rPr>
-          <w:rFonts w:ascii="Open Sans" w:hAnsi="Open Sans" w:cs="Open Sans"/>
-          <w:color w:val="333333"/>
-          <w:szCs w:val="20"/>
-        </w:rPr>
-        <w:t xml:space="preserve">605 </w:t>
-      </w:r>
-      <w:r>
-        <w:rPr>
-          <w:rFonts w:ascii="Open Sans" w:hAnsi="Open Sans" w:cs="Open Sans" w:hint="eastAsia"/>
-          <w:color w:val="333333"/>
-          <w:szCs w:val="20"/>
-        </w:rPr>
-        <w:t>줄</w:t>
-      </w:r>
-      <w:r>
-        <w:rPr>
-          <w:rFonts w:ascii="Open Sans" w:hAnsi="Open Sans" w:cs="Open Sans" w:hint="eastAsia"/>
-          <w:color w:val="333333"/>
-          <w:szCs w:val="20"/>
-        </w:rPr>
-        <w:t xml:space="preserve"> </w:t>
-      </w:r>
-      <w:r>
-        <w:rPr>
-          <w:rFonts w:ascii="Open Sans" w:hAnsi="Open Sans" w:cs="Open Sans" w:hint="eastAsia"/>
-          <w:color w:val="333333"/>
-          <w:szCs w:val="20"/>
-        </w:rPr>
-        <w:t>세우기</w:t>
+        <w:t>1</w:t>
+      </w:r>
+      <w:r>
+        <w:rPr>
+          <w:rFonts w:ascii="Open Sans" w:hAnsi="Open Sans" w:cs="Open Sans"/>
+          <w:color w:val="333333"/>
+          <w:szCs w:val="20"/>
+        </w:rPr>
+        <w:t xml:space="preserve">159 </w:t>
+      </w:r>
+      <w:r>
+        <w:rPr>
+          <w:rFonts w:ascii="Open Sans" w:hAnsi="Open Sans" w:cs="Open Sans" w:hint="eastAsia"/>
+          <w:color w:val="333333"/>
+          <w:szCs w:val="20"/>
+        </w:rPr>
+        <w:t>농구</w:t>
+      </w:r>
+      <w:r>
+        <w:rPr>
+          <w:rFonts w:ascii="Open Sans" w:hAnsi="Open Sans" w:cs="Open Sans" w:hint="eastAsia"/>
+          <w:color w:val="333333"/>
+          <w:szCs w:val="20"/>
+        </w:rPr>
+        <w:t xml:space="preserve"> </w:t>
+      </w:r>
+      <w:r>
+        <w:rPr>
+          <w:rFonts w:ascii="Open Sans" w:hAnsi="Open Sans" w:cs="Open Sans" w:hint="eastAsia"/>
+          <w:color w:val="333333"/>
+          <w:szCs w:val="20"/>
+        </w:rPr>
+        <w:t>경기</w:t>
       </w:r>
       <w:r>
         <w:rPr>
@@ -2313,35 +2297,43 @@
       </w:pPr>
       <w:r>
         <w:rPr>
-          <w:rFonts w:ascii="Open Sans" w:hAnsi="Open Sans" w:cs="Open Sans"/>
-          <w:color w:val="333333"/>
-          <w:szCs w:val="20"/>
-        </w:rPr>
-        <w:t xml:space="preserve">6359 </w:t>
-      </w:r>
-      <w:r>
-        <w:rPr>
-          <w:rFonts w:ascii="Open Sans" w:hAnsi="Open Sans" w:cs="Open Sans" w:hint="eastAsia"/>
-          <w:color w:val="333333"/>
-          <w:szCs w:val="20"/>
-        </w:rPr>
-        <w:t>만취한</w:t>
-      </w:r>
-      <w:r>
-        <w:rPr>
-          <w:rFonts w:ascii="Open Sans" w:hAnsi="Open Sans" w:cs="Open Sans" w:hint="eastAsia"/>
-          <w:color w:val="333333"/>
-          <w:szCs w:val="20"/>
-        </w:rPr>
-        <w:t xml:space="preserve"> </w:t>
-      </w:r>
-      <w:r>
-        <w:rPr>
-          <w:rFonts w:ascii="Open Sans" w:hAnsi="Open Sans" w:cs="Open Sans" w:hint="eastAsia"/>
-          <w:color w:val="333333"/>
-          <w:szCs w:val="20"/>
-        </w:rPr>
-        <w:t>상범</w:t>
+          <w:rFonts w:ascii="Open Sans" w:hAnsi="Open Sans" w:cs="Open Sans" w:hint="eastAsia"/>
+          <w:color w:val="333333"/>
+          <w:szCs w:val="20"/>
+        </w:rPr>
+        <w:t>2</w:t>
+      </w:r>
+      <w:r>
+        <w:rPr>
+          <w:rFonts w:ascii="Open Sans" w:hAnsi="Open Sans" w:cs="Open Sans"/>
+          <w:color w:val="333333"/>
+          <w:szCs w:val="20"/>
+        </w:rPr>
+        <w:t xml:space="preserve">605 </w:t>
+      </w:r>
+      <w:r>
+        <w:rPr>
+          <w:rFonts w:ascii="Open Sans" w:hAnsi="Open Sans" w:cs="Open Sans" w:hint="eastAsia"/>
+          <w:color w:val="333333"/>
+          <w:szCs w:val="20"/>
+        </w:rPr>
+        <w:t>줄</w:t>
+      </w:r>
+      <w:r>
+        <w:rPr>
+          <w:rFonts w:ascii="Open Sans" w:hAnsi="Open Sans" w:cs="Open Sans" w:hint="eastAsia"/>
+          <w:color w:val="333333"/>
+          <w:szCs w:val="20"/>
+        </w:rPr>
+        <w:t xml:space="preserve"> </w:t>
+      </w:r>
+      <w:r>
+        <w:rPr>
+          <w:rFonts w:ascii="Open Sans" w:hAnsi="Open Sans" w:cs="Open Sans" w:hint="eastAsia"/>
+          <w:color w:val="333333"/>
+          <w:szCs w:val="20"/>
+        </w:rPr>
+        <w:t>세우기</w:t>
       </w:r>
       <w:r>
         <w:rPr>
@@ -2391,43 +2383,35 @@
       </w:pPr>
       <w:r>
         <w:rPr>
-          <w:rFonts w:ascii="Open Sans" w:hAnsi="Open Sans" w:cs="Open Sans" w:hint="eastAsia"/>
-          <w:color w:val="333333"/>
-          <w:szCs w:val="20"/>
-        </w:rPr>
-        <w:t>1</w:t>
-      </w:r>
-      <w:r>
-        <w:rPr>
-          <w:rFonts w:ascii="Open Sans" w:hAnsi="Open Sans" w:cs="Open Sans"/>
-          <w:color w:val="333333"/>
-          <w:szCs w:val="20"/>
-        </w:rPr>
-        <w:t xml:space="preserve">225 </w:t>
-      </w:r>
-      <w:r>
-        <w:rPr>
-          <w:rFonts w:ascii="Open Sans" w:hAnsi="Open Sans" w:cs="Open Sans" w:hint="eastAsia"/>
-          <w:color w:val="333333"/>
-          <w:szCs w:val="20"/>
-        </w:rPr>
-        <w:t>이상한</w:t>
-      </w:r>
-      <w:r>
-        <w:rPr>
-          <w:rFonts w:ascii="Open Sans" w:hAnsi="Open Sans" w:cs="Open Sans" w:hint="eastAsia"/>
-          <w:color w:val="333333"/>
-          <w:szCs w:val="20"/>
-        </w:rPr>
-        <w:t xml:space="preserve"> </w:t>
-      </w:r>
-      <w:r>
-        <w:rPr>
-          <w:rFonts w:ascii="Open Sans" w:hAnsi="Open Sans" w:cs="Open Sans" w:hint="eastAsia"/>
-          <w:color w:val="333333"/>
-          <w:szCs w:val="20"/>
-        </w:rPr>
-        <w:t>곱셈</w:t>
+          <w:rFonts w:ascii="Open Sans" w:hAnsi="Open Sans" w:cs="Open Sans"/>
+          <w:color w:val="333333"/>
+          <w:szCs w:val="20"/>
+        </w:rPr>
+        <w:t xml:space="preserve">6359 </w:t>
+      </w:r>
+      <w:r>
+        <w:rPr>
+          <w:rFonts w:ascii="Open Sans" w:hAnsi="Open Sans" w:cs="Open Sans" w:hint="eastAsia"/>
+          <w:color w:val="333333"/>
+          <w:szCs w:val="20"/>
+        </w:rPr>
+        <w:t>만취한</w:t>
+      </w:r>
+      <w:r>
+        <w:rPr>
+          <w:rFonts w:ascii="Open Sans" w:hAnsi="Open Sans" w:cs="Open Sans" w:hint="eastAsia"/>
+          <w:color w:val="333333"/>
+          <w:szCs w:val="20"/>
+        </w:rPr>
+        <w:t xml:space="preserve"> </w:t>
+      </w:r>
+      <w:r>
+        <w:rPr>
+          <w:rFonts w:ascii="Open Sans" w:hAnsi="Open Sans" w:cs="Open Sans" w:hint="eastAsia"/>
+          <w:color w:val="333333"/>
+          <w:szCs w:val="20"/>
+        </w:rPr>
+        <w:t>상범</w:t>
       </w:r>
       <w:r>
         <w:rPr>
@@ -2489,15 +2473,31 @@
           <w:color w:val="333333"/>
           <w:szCs w:val="20"/>
         </w:rPr>
-        <w:t xml:space="preserve">173 </w:t>
-      </w:r>
-      <w:r>
-        <w:rPr>
-          <w:rFonts w:ascii="Open Sans" w:hAnsi="Open Sans" w:cs="Open Sans" w:hint="eastAsia"/>
-          <w:color w:val="333333"/>
-          <w:szCs w:val="20"/>
-        </w:rPr>
-        <w:t>운동</w:t>
+        <w:t xml:space="preserve">225 </w:t>
+      </w:r>
+      <w:r>
+        <w:rPr>
+          <w:rFonts w:ascii="Open Sans" w:hAnsi="Open Sans" w:cs="Open Sans" w:hint="eastAsia"/>
+          <w:color w:val="333333"/>
+          <w:szCs w:val="20"/>
+        </w:rPr>
+        <w:t>이상한</w:t>
+      </w:r>
+      <w:r>
+        <w:rPr>
+          <w:rFonts w:ascii="Open Sans" w:hAnsi="Open Sans" w:cs="Open Sans" w:hint="eastAsia"/>
+          <w:color w:val="333333"/>
+          <w:szCs w:val="20"/>
+        </w:rPr>
+        <w:t xml:space="preserve"> </w:t>
+      </w:r>
+      <w:r>
+        <w:rPr>
+          <w:rFonts w:ascii="Open Sans" w:hAnsi="Open Sans" w:cs="Open Sans" w:hint="eastAsia"/>
+          <w:color w:val="333333"/>
+          <w:szCs w:val="20"/>
+        </w:rPr>
+        <w:t>곱셈</w:t>
       </w:r>
       <w:r>
         <w:rPr>
@@ -2551,39 +2551,23 @@
           <w:color w:val="333333"/>
           <w:szCs w:val="20"/>
         </w:rPr>
-        <w:t>6</w:t>
-      </w:r>
-      <w:r>
-        <w:rPr>
-          <w:rFonts w:ascii="Open Sans" w:hAnsi="Open Sans" w:cs="Open Sans"/>
-          <w:color w:val="333333"/>
-          <w:szCs w:val="20"/>
-        </w:rPr>
-        <w:t xml:space="preserve">502 </w:t>
-      </w:r>
-      <w:r>
-        <w:rPr>
-          <w:rFonts w:ascii="Open Sans" w:hAnsi="Open Sans" w:cs="Open Sans" w:hint="eastAsia"/>
-          <w:color w:val="333333"/>
-          <w:szCs w:val="20"/>
-        </w:rPr>
-        <w:t>동혁</w:t>
-      </w:r>
-      <w:r>
-        <w:rPr>
-          <w:rFonts w:ascii="Open Sans" w:hAnsi="Open Sans" w:cs="Open Sans" w:hint="eastAsia"/>
-          <w:color w:val="333333"/>
-          <w:szCs w:val="20"/>
-        </w:rPr>
-        <w:t xml:space="preserve"> </w:t>
-      </w:r>
-      <w:r>
-        <w:rPr>
-          <w:rFonts w:ascii="Open Sans" w:hAnsi="Open Sans" w:cs="Open Sans" w:hint="eastAsia"/>
-          <w:color w:val="333333"/>
-          <w:szCs w:val="20"/>
-        </w:rPr>
-        <w:t>피자</w:t>
+        <w:t>1</w:t>
+      </w:r>
+      <w:r>
+        <w:rPr>
+          <w:rFonts w:ascii="Open Sans" w:hAnsi="Open Sans" w:cs="Open Sans"/>
+          <w:color w:val="333333"/>
+          <w:szCs w:val="20"/>
+        </w:rPr>
+        <w:t xml:space="preserve">173 </w:t>
+      </w:r>
+      <w:r>
+        <w:rPr>
+          <w:rFonts w:ascii="Open Sans" w:hAnsi="Open Sans" w:cs="Open Sans" w:hint="eastAsia"/>
+          <w:color w:val="333333"/>
+          <w:szCs w:val="20"/>
+        </w:rPr>
+        <w:t>운동</w:t>
       </w:r>
       <w:r>
         <w:rPr>
@@ -2606,7 +2590,7 @@
       <w:pPr>
         <w:pStyle w:val="a3"/>
         <w:rPr>
-          <w:rFonts w:ascii="Open Sans" w:hAnsi="Open Sans" w:cs="Open Sans" w:hint="eastAsia"/>
+          <w:rFonts w:ascii="Open Sans" w:hAnsi="Open Sans" w:cs="Open Sans"/>
           <w:color w:val="333333"/>
           <w:szCs w:val="20"/>
         </w:rPr>
@@ -2637,39 +2621,39 @@
           <w:color w:val="333333"/>
           <w:szCs w:val="20"/>
         </w:rPr>
-        <w:t>5</w:t>
-      </w:r>
-      <w:r>
-        <w:rPr>
-          <w:rFonts w:ascii="Open Sans" w:hAnsi="Open Sans" w:cs="Open Sans"/>
-          <w:color w:val="333333"/>
-          <w:szCs w:val="20"/>
-        </w:rPr>
-        <w:t xml:space="preserve">355 </w:t>
-      </w:r>
-      <w:r>
-        <w:rPr>
-          <w:rFonts w:ascii="Open Sans" w:hAnsi="Open Sans" w:cs="Open Sans" w:hint="eastAsia"/>
-          <w:color w:val="333333"/>
-          <w:szCs w:val="20"/>
-        </w:rPr>
-        <w:t>화성</w:t>
-      </w:r>
-      <w:r>
-        <w:rPr>
-          <w:rFonts w:ascii="Open Sans" w:hAnsi="Open Sans" w:cs="Open Sans" w:hint="eastAsia"/>
-          <w:color w:val="333333"/>
-          <w:szCs w:val="20"/>
-        </w:rPr>
-        <w:t xml:space="preserve"> </w:t>
-      </w:r>
-      <w:r>
-        <w:rPr>
-          <w:rFonts w:ascii="Open Sans" w:hAnsi="Open Sans" w:cs="Open Sans" w:hint="eastAsia"/>
-          <w:color w:val="333333"/>
-          <w:szCs w:val="20"/>
-        </w:rPr>
-        <w:t>수학</w:t>
+        <w:t>6</w:t>
+      </w:r>
+      <w:r>
+        <w:rPr>
+          <w:rFonts w:ascii="Open Sans" w:hAnsi="Open Sans" w:cs="Open Sans"/>
+          <w:color w:val="333333"/>
+          <w:szCs w:val="20"/>
+        </w:rPr>
+        <w:t xml:space="preserve">502 </w:t>
+      </w:r>
+      <w:r>
+        <w:rPr>
+          <w:rFonts w:ascii="Open Sans" w:hAnsi="Open Sans" w:cs="Open Sans" w:hint="eastAsia"/>
+          <w:color w:val="333333"/>
+          <w:szCs w:val="20"/>
+        </w:rPr>
+        <w:t>동혁</w:t>
+      </w:r>
+      <w:r>
+        <w:rPr>
+          <w:rFonts w:ascii="Open Sans" w:hAnsi="Open Sans" w:cs="Open Sans" w:hint="eastAsia"/>
+          <w:color w:val="333333"/>
+          <w:szCs w:val="20"/>
+        </w:rPr>
+        <w:t xml:space="preserve"> </w:t>
+      </w:r>
+      <w:r>
+        <w:rPr>
+          <w:rFonts w:ascii="Open Sans" w:hAnsi="Open Sans" w:cs="Open Sans" w:hint="eastAsia"/>
+          <w:color w:val="333333"/>
+          <w:szCs w:val="20"/>
+        </w:rPr>
+        <w:t>피자</w:t>
       </w:r>
       <w:r>
         <w:rPr>
@@ -2690,12 +2674,7 @@
     </w:p>
     <w:p>
       <w:pPr>
-        <w:widowControl/>
-        <w:wordWrap/>
-        <w:autoSpaceDE/>
-        <w:autoSpaceDN/>
-        <w:spacing w:after="300"/>
-        <w:ind w:left="440"/>
+        <w:pStyle w:val="a3"/>
         <w:rPr>
           <w:rFonts w:ascii="Open Sans" w:hAnsi="Open Sans" w:cs="Open Sans"/>
           <w:color w:val="333333"/>
@@ -2728,66 +2707,62 @@
           <w:color w:val="333333"/>
           <w:szCs w:val="20"/>
         </w:rPr>
-        <w:t>1</w:t>
-      </w:r>
-      <w:r>
-        <w:rPr>
-          <w:rFonts w:ascii="Open Sans" w:hAnsi="Open Sans" w:cs="Open Sans"/>
-          <w:color w:val="333333"/>
-          <w:szCs w:val="20"/>
-        </w:rPr>
-        <w:t xml:space="preserve">157 </w:t>
-      </w:r>
-      <w:r>
-        <w:rPr>
-          <w:rFonts w:ascii="Open Sans" w:hAnsi="Open Sans" w:cs="Open Sans" w:hint="eastAsia"/>
-          <w:color w:val="333333"/>
-          <w:szCs w:val="20"/>
-        </w:rPr>
-        <w:t>단어</w:t>
-      </w:r>
-      <w:r>
-        <w:rPr>
-          <w:rFonts w:ascii="Open Sans" w:hAnsi="Open Sans" w:cs="Open Sans" w:hint="eastAsia"/>
-          <w:color w:val="333333"/>
-          <w:szCs w:val="20"/>
-        </w:rPr>
-        <w:t xml:space="preserve"> </w:t>
-      </w:r>
-      <w:r>
-        <w:rPr>
-          <w:rFonts w:ascii="Open Sans" w:hAnsi="Open Sans" w:cs="Open Sans" w:hint="eastAsia"/>
-          <w:color w:val="333333"/>
-          <w:szCs w:val="20"/>
-        </w:rPr>
-        <w:t>공부</w:t>
-      </w:r>
-      <w:r>
-        <w:rPr>
-          <w:rFonts w:ascii="Open Sans" w:hAnsi="Open Sans" w:cs="Open Sans" w:hint="eastAsia"/>
-          <w:color w:val="333333"/>
-          <w:szCs w:val="20"/>
-        </w:rPr>
-        <w:t xml:space="preserve"> </w:t>
-      </w:r>
-      <w:r>
-        <w:rPr>
-          <w:rFonts w:ascii="Open Sans" w:hAnsi="Open Sans" w:cs="Open Sans"/>
-          <w:color w:val="333333"/>
-          <w:szCs w:val="20"/>
-        </w:rPr>
-        <w:t>(B1)</w:t>
-      </w:r>
-    </w:p>
-    <w:p>
-      <w:pPr>
-        <w:widowControl/>
-        <w:wordWrap/>
-        <w:autoSpaceDE/>
-        <w:autoSpaceDN/>
-        <w:spacing w:after="300"/>
-        <w:rPr>
-          <w:rFonts w:ascii="Open Sans" w:hAnsi="Open Sans" w:cs="Open Sans"/>
+        <w:t>5</w:t>
+      </w:r>
+      <w:r>
+        <w:rPr>
+          <w:rFonts w:ascii="Open Sans" w:hAnsi="Open Sans" w:cs="Open Sans"/>
+          <w:color w:val="333333"/>
+          <w:szCs w:val="20"/>
+        </w:rPr>
+        <w:t xml:space="preserve">355 </w:t>
+      </w:r>
+      <w:r>
+        <w:rPr>
+          <w:rFonts w:ascii="Open Sans" w:hAnsi="Open Sans" w:cs="Open Sans" w:hint="eastAsia"/>
+          <w:color w:val="333333"/>
+          <w:szCs w:val="20"/>
+        </w:rPr>
+        <w:t>화성</w:t>
+      </w:r>
+      <w:r>
+        <w:rPr>
+          <w:rFonts w:ascii="Open Sans" w:hAnsi="Open Sans" w:cs="Open Sans" w:hint="eastAsia"/>
+          <w:color w:val="333333"/>
+          <w:szCs w:val="20"/>
+        </w:rPr>
+        <w:t xml:space="preserve"> </w:t>
+      </w:r>
+      <w:r>
+        <w:rPr>
+          <w:rFonts w:ascii="Open Sans" w:hAnsi="Open Sans" w:cs="Open Sans" w:hint="eastAsia"/>
+          <w:color w:val="333333"/>
+          <w:szCs w:val="20"/>
+        </w:rPr>
+        <w:t>수학</w:t>
+      </w:r>
+      <w:r>
+        <w:rPr>
+          <w:rFonts w:ascii="Open Sans" w:hAnsi="Open Sans" w:cs="Open Sans" w:hint="eastAsia"/>
+          <w:color w:val="333333"/>
+          <w:szCs w:val="20"/>
+        </w:rPr>
+        <w:t xml:space="preserve"> </w:t>
+      </w:r>
+      <w:r>
+        <w:rPr>
+          <w:rFonts w:ascii="Open Sans" w:hAnsi="Open Sans" w:cs="Open Sans"/>
+          <w:color w:val="333333"/>
+          <w:szCs w:val="20"/>
+        </w:rPr>
+        <w:t>(B2)</w:t>
+      </w:r>
+    </w:p>
+    <w:p>
+      <w:pPr>
+        <w:pStyle w:val="a3"/>
+        <w:rPr>
+          <w:rFonts w:ascii="Open Sans" w:hAnsi="Open Sans" w:cs="Open Sans" w:hint="eastAsia"/>
           <w:color w:val="333333"/>
           <w:szCs w:val="20"/>
         </w:rPr>
@@ -2826,36 +2801,57 @@
           <w:color w:val="333333"/>
           <w:szCs w:val="20"/>
         </w:rPr>
-        <w:t xml:space="preserve">259 </w:t>
-      </w:r>
-      <w:r>
-        <w:rPr>
-          <w:rFonts w:ascii="Open Sans" w:hAnsi="Open Sans" w:cs="Open Sans" w:hint="eastAsia"/>
-          <w:color w:val="333333"/>
-          <w:szCs w:val="20"/>
-        </w:rPr>
-        <w:t>팰린드롬수</w:t>
-      </w:r>
-      <w:r>
-        <w:rPr>
-          <w:rFonts w:ascii="Open Sans" w:hAnsi="Open Sans" w:cs="Open Sans" w:hint="eastAsia"/>
-          <w:color w:val="333333"/>
-          <w:szCs w:val="20"/>
-        </w:rPr>
-        <w:t xml:space="preserve"> </w:t>
-      </w:r>
-      <w:r>
-        <w:rPr>
-          <w:rFonts w:ascii="Open Sans" w:hAnsi="Open Sans" w:cs="Open Sans"/>
-          <w:color w:val="333333"/>
-          <w:szCs w:val="20"/>
-        </w:rPr>
-        <w:t>(B1)</w:t>
-      </w:r>
-    </w:p>
-    <w:p>
-      <w:pPr>
-        <w:pStyle w:val="a3"/>
+        <w:t xml:space="preserve">252 </w:t>
+      </w:r>
+      <w:r>
+        <w:rPr>
+          <w:rFonts w:ascii="Open Sans" w:hAnsi="Open Sans" w:cs="Open Sans" w:hint="eastAsia"/>
+          <w:color w:val="333333"/>
+          <w:szCs w:val="20"/>
+        </w:rPr>
+        <w:t>이진수</w:t>
+      </w:r>
+      <w:r>
+        <w:rPr>
+          <w:rFonts w:ascii="Open Sans" w:hAnsi="Open Sans" w:cs="Open Sans" w:hint="eastAsia"/>
+          <w:color w:val="333333"/>
+          <w:szCs w:val="20"/>
+        </w:rPr>
+        <w:t xml:space="preserve"> </w:t>
+      </w:r>
+      <w:r>
+        <w:rPr>
+          <w:rFonts w:ascii="Open Sans" w:hAnsi="Open Sans" w:cs="Open Sans" w:hint="eastAsia"/>
+          <w:color w:val="333333"/>
+          <w:szCs w:val="20"/>
+        </w:rPr>
+        <w:t>덧셈</w:t>
+      </w:r>
+      <w:r>
+        <w:rPr>
+          <w:rFonts w:ascii="Open Sans" w:hAnsi="Open Sans" w:cs="Open Sans" w:hint="eastAsia"/>
+          <w:color w:val="333333"/>
+          <w:szCs w:val="20"/>
+        </w:rPr>
+        <w:t xml:space="preserve"> </w:t>
+      </w:r>
+      <w:r>
+        <w:rPr>
+          <w:rFonts w:ascii="Open Sans" w:hAnsi="Open Sans" w:cs="Open Sans"/>
+          <w:color w:val="333333"/>
+          <w:szCs w:val="20"/>
+        </w:rPr>
+        <w:t>(B2)</w:t>
+      </w:r>
+    </w:p>
+    <w:p>
+      <w:pPr>
+        <w:widowControl/>
+        <w:wordWrap/>
+        <w:autoSpaceDE/>
+        <w:autoSpaceDN/>
+        <w:spacing w:after="300"/>
+        <w:ind w:left="440"/>
         <w:rPr>
           <w:rFonts w:ascii="Open Sans" w:hAnsi="Open Sans" w:cs="Open Sans"/>
           <w:color w:val="333333"/>
@@ -2896,31 +2892,31 @@
           <w:color w:val="333333"/>
           <w:szCs w:val="20"/>
         </w:rPr>
-        <w:t xml:space="preserve">032 </w:t>
-      </w:r>
-      <w:r>
-        <w:rPr>
-          <w:rFonts w:ascii="Open Sans" w:hAnsi="Open Sans" w:cs="Open Sans" w:hint="eastAsia"/>
-          <w:color w:val="333333"/>
-          <w:szCs w:val="20"/>
-        </w:rPr>
-        <w:t>명령</w:t>
-      </w:r>
-      <w:r>
-        <w:rPr>
-          <w:rFonts w:ascii="Open Sans" w:hAnsi="Open Sans" w:cs="Open Sans" w:hint="eastAsia"/>
-          <w:color w:val="333333"/>
-          <w:szCs w:val="20"/>
-        </w:rPr>
-        <w:t xml:space="preserve"> </w:t>
-      </w:r>
-      <w:r>
-        <w:rPr>
-          <w:rFonts w:ascii="Open Sans" w:hAnsi="Open Sans" w:cs="Open Sans" w:hint="eastAsia"/>
-          <w:color w:val="333333"/>
-          <w:szCs w:val="20"/>
-        </w:rPr>
-        <w:t>프롬프트</w:t>
+        <w:t xml:space="preserve">157 </w:t>
+      </w:r>
+      <w:r>
+        <w:rPr>
+          <w:rFonts w:ascii="Open Sans" w:hAnsi="Open Sans" w:cs="Open Sans" w:hint="eastAsia"/>
+          <w:color w:val="333333"/>
+          <w:szCs w:val="20"/>
+        </w:rPr>
+        <w:t>단어</w:t>
+      </w:r>
+      <w:r>
+        <w:rPr>
+          <w:rFonts w:ascii="Open Sans" w:hAnsi="Open Sans" w:cs="Open Sans" w:hint="eastAsia"/>
+          <w:color w:val="333333"/>
+          <w:szCs w:val="20"/>
+        </w:rPr>
+        <w:t xml:space="preserve"> </w:t>
+      </w:r>
+      <w:r>
+        <w:rPr>
+          <w:rFonts w:ascii="Open Sans" w:hAnsi="Open Sans" w:cs="Open Sans" w:hint="eastAsia"/>
+          <w:color w:val="333333"/>
+          <w:szCs w:val="20"/>
+        </w:rPr>
+        <w:t>공부</w:t>
       </w:r>
       <w:r>
         <w:rPr>
@@ -2941,7 +2937,11 @@
     </w:p>
     <w:p>
       <w:pPr>
-        <w:pStyle w:val="a3"/>
+        <w:widowControl/>
+        <w:wordWrap/>
+        <w:autoSpaceDE/>
+        <w:autoSpaceDN/>
+        <w:spacing w:after="300"/>
         <w:rPr>
           <w:rFonts w:ascii="Open Sans" w:hAnsi="Open Sans" w:cs="Open Sans"/>
           <w:color w:val="333333"/>
@@ -2974,39 +2974,23 @@
           <w:color w:val="333333"/>
           <w:szCs w:val="20"/>
         </w:rPr>
-        <w:t>9</w:t>
-      </w:r>
-      <w:r>
-        <w:rPr>
-          <w:rFonts w:ascii="Open Sans" w:hAnsi="Open Sans" w:cs="Open Sans"/>
-          <w:color w:val="333333"/>
-          <w:szCs w:val="20"/>
-        </w:rPr>
-        <w:t xml:space="preserve">093 </w:t>
-      </w:r>
-      <w:r>
-        <w:rPr>
-          <w:rFonts w:ascii="Open Sans" w:hAnsi="Open Sans" w:cs="Open Sans" w:hint="eastAsia"/>
-          <w:color w:val="333333"/>
-          <w:szCs w:val="20"/>
-        </w:rPr>
-        <w:t>단어</w:t>
-      </w:r>
-      <w:r>
-        <w:rPr>
-          <w:rFonts w:ascii="Open Sans" w:hAnsi="Open Sans" w:cs="Open Sans" w:hint="eastAsia"/>
-          <w:color w:val="333333"/>
-          <w:szCs w:val="20"/>
-        </w:rPr>
-        <w:t xml:space="preserve"> </w:t>
-      </w:r>
-      <w:r>
-        <w:rPr>
-          <w:rFonts w:ascii="Open Sans" w:hAnsi="Open Sans" w:cs="Open Sans" w:hint="eastAsia"/>
-          <w:color w:val="333333"/>
-          <w:szCs w:val="20"/>
-        </w:rPr>
-        <w:t>뒤집기</w:t>
+        <w:t>1</w:t>
+      </w:r>
+      <w:r>
+        <w:rPr>
+          <w:rFonts w:ascii="Open Sans" w:hAnsi="Open Sans" w:cs="Open Sans"/>
+          <w:color w:val="333333"/>
+          <w:szCs w:val="20"/>
+        </w:rPr>
+        <w:t xml:space="preserve">259 </w:t>
+      </w:r>
+      <w:r>
+        <w:rPr>
+          <w:rFonts w:ascii="Open Sans" w:hAnsi="Open Sans" w:cs="Open Sans" w:hint="eastAsia"/>
+          <w:color w:val="333333"/>
+          <w:szCs w:val="20"/>
+        </w:rPr>
+        <w:t>팰린드롬수</w:t>
       </w:r>
       <w:r>
         <w:rPr>
@@ -3061,39 +3045,39 @@
           <w:szCs w:val="20"/>
         </w:rPr>
         <w:lastRenderedPageBreak/>
-        <w:t>3</w:t>
-      </w:r>
-      <w:r>
-        <w:rPr>
-          <w:rFonts w:ascii="Open Sans" w:hAnsi="Open Sans" w:cs="Open Sans"/>
-          <w:color w:val="333333"/>
-          <w:szCs w:val="20"/>
-        </w:rPr>
-        <w:t xml:space="preserve">985 </w:t>
-      </w:r>
-      <w:r>
-        <w:rPr>
-          <w:rFonts w:ascii="Open Sans" w:hAnsi="Open Sans" w:cs="Open Sans" w:hint="eastAsia"/>
-          <w:color w:val="333333"/>
-          <w:szCs w:val="20"/>
-        </w:rPr>
-        <w:t>롤</w:t>
-      </w:r>
-      <w:r>
-        <w:rPr>
-          <w:rFonts w:ascii="Open Sans" w:hAnsi="Open Sans" w:cs="Open Sans" w:hint="eastAsia"/>
-          <w:color w:val="333333"/>
-          <w:szCs w:val="20"/>
-        </w:rPr>
-        <w:t xml:space="preserve"> </w:t>
-      </w:r>
-      <w:r>
-        <w:rPr>
-          <w:rFonts w:ascii="Open Sans" w:hAnsi="Open Sans" w:cs="Open Sans" w:hint="eastAsia"/>
-          <w:color w:val="333333"/>
-          <w:szCs w:val="20"/>
-        </w:rPr>
-        <w:t>케이크</w:t>
+        <w:t>1</w:t>
+      </w:r>
+      <w:r>
+        <w:rPr>
+          <w:rFonts w:ascii="Open Sans" w:hAnsi="Open Sans" w:cs="Open Sans"/>
+          <w:color w:val="333333"/>
+          <w:szCs w:val="20"/>
+        </w:rPr>
+        <w:t xml:space="preserve">032 </w:t>
+      </w:r>
+      <w:r>
+        <w:rPr>
+          <w:rFonts w:ascii="Open Sans" w:hAnsi="Open Sans" w:cs="Open Sans" w:hint="eastAsia"/>
+          <w:color w:val="333333"/>
+          <w:szCs w:val="20"/>
+        </w:rPr>
+        <w:t>명령</w:t>
+      </w:r>
+      <w:r>
+        <w:rPr>
+          <w:rFonts w:ascii="Open Sans" w:hAnsi="Open Sans" w:cs="Open Sans" w:hint="eastAsia"/>
+          <w:color w:val="333333"/>
+          <w:szCs w:val="20"/>
+        </w:rPr>
+        <w:t xml:space="preserve"> </w:t>
+      </w:r>
+      <w:r>
+        <w:rPr>
+          <w:rFonts w:ascii="Open Sans" w:hAnsi="Open Sans" w:cs="Open Sans" w:hint="eastAsia"/>
+          <w:color w:val="333333"/>
+          <w:szCs w:val="20"/>
+        </w:rPr>
+        <w:t>프롬프트</w:t>
       </w:r>
       <w:r>
         <w:rPr>
@@ -3147,24 +3131,60 @@
           <w:color w:val="333333"/>
           <w:szCs w:val="20"/>
         </w:rPr>
-        <w:t>1</w:t>
-      </w:r>
-      <w:r>
-        <w:rPr>
-          <w:rFonts w:ascii="Open Sans" w:hAnsi="Open Sans" w:cs="Open Sans"/>
-          <w:color w:val="333333"/>
-          <w:szCs w:val="20"/>
-        </w:rPr>
-        <w:t>3777 Hunt The Rabbit (B1)</w:t>
-      </w:r>
-    </w:p>
-    <w:p>
-      <w:pPr>
-        <w:widowControl/>
-        <w:wordWrap/>
-        <w:autoSpaceDE/>
-        <w:autoSpaceDN/>
-        <w:spacing w:after="300"/>
+        <w:t>9</w:t>
+      </w:r>
+      <w:r>
+        <w:rPr>
+          <w:rFonts w:ascii="Open Sans" w:hAnsi="Open Sans" w:cs="Open Sans"/>
+          <w:color w:val="333333"/>
+          <w:szCs w:val="20"/>
+        </w:rPr>
+        <w:t xml:space="preserve">093 </w:t>
+      </w:r>
+      <w:r>
+        <w:rPr>
+          <w:rFonts w:ascii="Open Sans" w:hAnsi="Open Sans" w:cs="Open Sans" w:hint="eastAsia"/>
+          <w:color w:val="333333"/>
+          <w:szCs w:val="20"/>
+        </w:rPr>
+        <w:t>단어</w:t>
+      </w:r>
+      <w:r>
+        <w:rPr>
+          <w:rFonts w:ascii="Open Sans" w:hAnsi="Open Sans" w:cs="Open Sans" w:hint="eastAsia"/>
+          <w:color w:val="333333"/>
+          <w:szCs w:val="20"/>
+        </w:rPr>
+        <w:t xml:space="preserve"> </w:t>
+      </w:r>
+      <w:r>
+        <w:rPr>
+          <w:rFonts w:ascii="Open Sans" w:hAnsi="Open Sans" w:cs="Open Sans" w:hint="eastAsia"/>
+          <w:color w:val="333333"/>
+          <w:szCs w:val="20"/>
+        </w:rPr>
+        <w:t>뒤집기</w:t>
+      </w:r>
+      <w:r>
+        <w:rPr>
+          <w:rFonts w:ascii="Open Sans" w:hAnsi="Open Sans" w:cs="Open Sans" w:hint="eastAsia"/>
+          <w:color w:val="333333"/>
+          <w:szCs w:val="20"/>
+        </w:rPr>
+        <w:t xml:space="preserve"> </w:t>
+      </w:r>
+      <w:r>
+        <w:rPr>
+          <w:rFonts w:ascii="Open Sans" w:hAnsi="Open Sans" w:cs="Open Sans"/>
+          <w:color w:val="333333"/>
+          <w:szCs w:val="20"/>
+        </w:rPr>
+        <w:t>(B1)</w:t>
+      </w:r>
+    </w:p>
+    <w:p>
+      <w:pPr>
+        <w:pStyle w:val="a3"/>
         <w:rPr>
           <w:rFonts w:ascii="Open Sans" w:hAnsi="Open Sans" w:cs="Open Sans"/>
           <w:color w:val="333333"/>
@@ -3197,64 +3217,60 @@
           <w:color w:val="333333"/>
           <w:szCs w:val="20"/>
         </w:rPr>
-        <w:t>4</w:t>
-      </w:r>
-      <w:r>
-        <w:rPr>
-          <w:rFonts w:ascii="Open Sans" w:hAnsi="Open Sans" w:cs="Open Sans"/>
-          <w:color w:val="333333"/>
-          <w:szCs w:val="20"/>
-        </w:rPr>
-        <w:t xml:space="preserve">673 </w:t>
-      </w:r>
-      <w:r>
-        <w:rPr>
-          <w:rFonts w:ascii="Open Sans" w:hAnsi="Open Sans" w:cs="Open Sans" w:hint="eastAsia"/>
-          <w:color w:val="333333"/>
-          <w:szCs w:val="20"/>
-        </w:rPr>
-        <w:t>셀프</w:t>
-      </w:r>
-      <w:r>
-        <w:rPr>
-          <w:rFonts w:ascii="Open Sans" w:hAnsi="Open Sans" w:cs="Open Sans" w:hint="eastAsia"/>
-          <w:color w:val="333333"/>
-          <w:szCs w:val="20"/>
-        </w:rPr>
-        <w:t xml:space="preserve"> </w:t>
-      </w:r>
-      <w:r>
-        <w:rPr>
-          <w:rFonts w:ascii="Open Sans" w:hAnsi="Open Sans" w:cs="Open Sans" w:hint="eastAsia"/>
-          <w:color w:val="333333"/>
-          <w:szCs w:val="20"/>
-        </w:rPr>
-        <w:t>넘버</w:t>
-      </w:r>
-      <w:r>
-        <w:rPr>
-          <w:rFonts w:ascii="Open Sans" w:hAnsi="Open Sans" w:cs="Open Sans" w:hint="eastAsia"/>
-          <w:color w:val="333333"/>
-          <w:szCs w:val="20"/>
-        </w:rPr>
-        <w:t xml:space="preserve"> </w:t>
-      </w:r>
-      <w:r>
-        <w:rPr>
-          <w:rFonts w:ascii="Open Sans" w:hAnsi="Open Sans" w:cs="Open Sans"/>
-          <w:color w:val="333333"/>
-          <w:szCs w:val="20"/>
-        </w:rPr>
-        <w:t>(S5)</w:t>
-      </w:r>
-    </w:p>
-    <w:p>
-      <w:pPr>
-        <w:widowControl/>
-        <w:wordWrap/>
-        <w:autoSpaceDE/>
-        <w:autoSpaceDN/>
-        <w:spacing w:after="300"/>
+        <w:t>3</w:t>
+      </w:r>
+      <w:r>
+        <w:rPr>
+          <w:rFonts w:ascii="Open Sans" w:hAnsi="Open Sans" w:cs="Open Sans"/>
+          <w:color w:val="333333"/>
+          <w:szCs w:val="20"/>
+        </w:rPr>
+        <w:t xml:space="preserve">985 </w:t>
+      </w:r>
+      <w:r>
+        <w:rPr>
+          <w:rFonts w:ascii="Open Sans" w:hAnsi="Open Sans" w:cs="Open Sans" w:hint="eastAsia"/>
+          <w:color w:val="333333"/>
+          <w:szCs w:val="20"/>
+        </w:rPr>
+        <w:t>롤</w:t>
+      </w:r>
+      <w:r>
+        <w:rPr>
+          <w:rFonts w:ascii="Open Sans" w:hAnsi="Open Sans" w:cs="Open Sans" w:hint="eastAsia"/>
+          <w:color w:val="333333"/>
+          <w:szCs w:val="20"/>
+        </w:rPr>
+        <w:t xml:space="preserve"> </w:t>
+      </w:r>
+      <w:r>
+        <w:rPr>
+          <w:rFonts w:ascii="Open Sans" w:hAnsi="Open Sans" w:cs="Open Sans" w:hint="eastAsia"/>
+          <w:color w:val="333333"/>
+          <w:szCs w:val="20"/>
+        </w:rPr>
+        <w:t>케이크</w:t>
+      </w:r>
+      <w:r>
+        <w:rPr>
+          <w:rFonts w:ascii="Open Sans" w:hAnsi="Open Sans" w:cs="Open Sans" w:hint="eastAsia"/>
+          <w:color w:val="333333"/>
+          <w:szCs w:val="20"/>
+        </w:rPr>
+        <w:t xml:space="preserve"> </w:t>
+      </w:r>
+      <w:r>
+        <w:rPr>
+          <w:rFonts w:ascii="Open Sans" w:hAnsi="Open Sans" w:cs="Open Sans"/>
+          <w:color w:val="333333"/>
+          <w:szCs w:val="20"/>
+        </w:rPr>
+        <w:t>(B1)</w:t>
+      </w:r>
+    </w:p>
+    <w:p>
+      <w:pPr>
+        <w:pStyle w:val="a3"/>
         <w:rPr>
           <w:rFonts w:ascii="Open Sans" w:hAnsi="Open Sans" w:cs="Open Sans"/>
           <w:color w:val="333333"/>
@@ -3295,42 +3311,16 @@
           <w:color w:val="333333"/>
           <w:szCs w:val="20"/>
         </w:rPr>
-        <w:t xml:space="preserve">1723 </w:t>
-      </w:r>
-      <w:r>
-        <w:rPr>
-          <w:rFonts w:ascii="Open Sans" w:hAnsi="Open Sans" w:cs="Open Sans" w:hint="eastAsia"/>
-          <w:color w:val="333333"/>
-          <w:szCs w:val="20"/>
-        </w:rPr>
-        <w:t>집합</w:t>
-      </w:r>
-      <w:r>
-        <w:rPr>
-          <w:rFonts w:ascii="Open Sans" w:hAnsi="Open Sans" w:cs="Open Sans" w:hint="eastAsia"/>
-          <w:color w:val="333333"/>
-          <w:szCs w:val="20"/>
-        </w:rPr>
-        <w:t xml:space="preserve"> </w:t>
-      </w:r>
-      <w:r>
-        <w:rPr>
-          <w:rFonts w:ascii="Open Sans" w:hAnsi="Open Sans" w:cs="Open Sans"/>
-          <w:color w:val="333333"/>
-          <w:szCs w:val="20"/>
-        </w:rPr>
-        <w:t>(S5)</w:t>
-      </w:r>
-    </w:p>
-    <w:p>
-      <w:pPr>
-        <w:pStyle w:val="a3"/>
-        <w:widowControl/>
-        <w:wordWrap/>
-        <w:autoSpaceDE/>
-        <w:autoSpaceDN/>
-        <w:spacing w:after="300"/>
-        <w:ind w:leftChars="0"/>
+        <w:t>3777 Hunt The Rabbit (B1)</w:t>
+      </w:r>
+    </w:p>
+    <w:p>
+      <w:pPr>
+        <w:widowControl/>
+        <w:wordWrap/>
+        <w:autoSpaceDE/>
+        <w:autoSpaceDN/>
+        <w:spacing w:after="300"/>
         <w:rPr>
           <w:rFonts w:ascii="Open Sans" w:hAnsi="Open Sans" w:cs="Open Sans"/>
           <w:color w:val="333333"/>
@@ -3363,50 +3353,64 @@
           <w:color w:val="333333"/>
           <w:szCs w:val="20"/>
         </w:rPr>
-        <w:t>2</w:t>
-      </w:r>
-      <w:r>
-        <w:rPr>
-          <w:rFonts w:ascii="Open Sans" w:hAnsi="Open Sans" w:cs="Open Sans"/>
-          <w:color w:val="333333"/>
-          <w:szCs w:val="20"/>
-        </w:rPr>
-        <w:t xml:space="preserve">491 </w:t>
-      </w:r>
-      <w:r>
-        <w:rPr>
-          <w:rFonts w:ascii="Open Sans" w:hAnsi="Open Sans" w:cs="Open Sans" w:hint="eastAsia"/>
-          <w:color w:val="333333"/>
-          <w:szCs w:val="20"/>
-        </w:rPr>
-        <w:t>수열</w:t>
-      </w:r>
-      <w:r>
-        <w:rPr>
-          <w:rFonts w:ascii="Open Sans" w:hAnsi="Open Sans" w:cs="Open Sans" w:hint="eastAsia"/>
-          <w:color w:val="333333"/>
-          <w:szCs w:val="20"/>
-        </w:rPr>
-        <w:t xml:space="preserve"> </w:t>
-      </w:r>
-      <w:r>
-        <w:rPr>
-          <w:rFonts w:ascii="Open Sans" w:hAnsi="Open Sans" w:cs="Open Sans"/>
-          <w:color w:val="333333"/>
-          <w:szCs w:val="20"/>
-        </w:rPr>
-        <w:t>(S4)</w:t>
-      </w:r>
-    </w:p>
-    <w:p>
-      <w:pPr>
-        <w:pStyle w:val="a3"/>
-        <w:widowControl/>
-        <w:wordWrap/>
-        <w:autoSpaceDE/>
-        <w:autoSpaceDN/>
-        <w:spacing w:after="300"/>
-        <w:ind w:leftChars="0"/>
+        <w:t>4</w:t>
+      </w:r>
+      <w:r>
+        <w:rPr>
+          <w:rFonts w:ascii="Open Sans" w:hAnsi="Open Sans" w:cs="Open Sans"/>
+          <w:color w:val="333333"/>
+          <w:szCs w:val="20"/>
+        </w:rPr>
+        <w:t xml:space="preserve">673 </w:t>
+      </w:r>
+      <w:r>
+        <w:rPr>
+          <w:rFonts w:ascii="Open Sans" w:hAnsi="Open Sans" w:cs="Open Sans" w:hint="eastAsia"/>
+          <w:color w:val="333333"/>
+          <w:szCs w:val="20"/>
+        </w:rPr>
+        <w:t>셀프</w:t>
+      </w:r>
+      <w:r>
+        <w:rPr>
+          <w:rFonts w:ascii="Open Sans" w:hAnsi="Open Sans" w:cs="Open Sans" w:hint="eastAsia"/>
+          <w:color w:val="333333"/>
+          <w:szCs w:val="20"/>
+        </w:rPr>
+        <w:t xml:space="preserve"> </w:t>
+      </w:r>
+      <w:r>
+        <w:rPr>
+          <w:rFonts w:ascii="Open Sans" w:hAnsi="Open Sans" w:cs="Open Sans" w:hint="eastAsia"/>
+          <w:color w:val="333333"/>
+          <w:szCs w:val="20"/>
+        </w:rPr>
+        <w:t>넘버</w:t>
+      </w:r>
+      <w:r>
+        <w:rPr>
+          <w:rFonts w:ascii="Open Sans" w:hAnsi="Open Sans" w:cs="Open Sans" w:hint="eastAsia"/>
+          <w:color w:val="333333"/>
+          <w:szCs w:val="20"/>
+        </w:rPr>
+        <w:t xml:space="preserve"> </w:t>
+      </w:r>
+      <w:r>
+        <w:rPr>
+          <w:rFonts w:ascii="Open Sans" w:hAnsi="Open Sans" w:cs="Open Sans"/>
+          <w:color w:val="333333"/>
+          <w:szCs w:val="20"/>
+        </w:rPr>
+        <w:t>(S5)</w:t>
+      </w:r>
+    </w:p>
+    <w:p>
+      <w:pPr>
+        <w:widowControl/>
+        <w:wordWrap/>
+        <w:autoSpaceDE/>
+        <w:autoSpaceDN/>
+        <w:spacing w:after="300"/>
         <w:rPr>
           <w:rFonts w:ascii="Open Sans" w:hAnsi="Open Sans" w:cs="Open Sans"/>
           <w:color w:val="333333"/>
@@ -3439,39 +3443,39 @@
           <w:color w:val="333333"/>
           <w:szCs w:val="20"/>
         </w:rPr>
-        <w:t>2</w:t>
-      </w:r>
-      <w:r>
-        <w:rPr>
-          <w:rFonts w:ascii="Open Sans" w:hAnsi="Open Sans" w:cs="Open Sans"/>
-          <w:color w:val="333333"/>
-          <w:szCs w:val="20"/>
-        </w:rPr>
-        <w:t xml:space="preserve">108 </w:t>
-      </w:r>
-      <w:r>
-        <w:rPr>
-          <w:rFonts w:ascii="Open Sans" w:hAnsi="Open Sans" w:cs="Open Sans" w:hint="eastAsia"/>
-          <w:color w:val="333333"/>
-          <w:szCs w:val="20"/>
-        </w:rPr>
-        <w:t>통계학</w:t>
-      </w:r>
-      <w:r>
-        <w:rPr>
-          <w:rFonts w:ascii="Open Sans" w:hAnsi="Open Sans" w:cs="Open Sans" w:hint="eastAsia"/>
-          <w:color w:val="333333"/>
-          <w:szCs w:val="20"/>
-        </w:rPr>
-        <w:t xml:space="preserve"> </w:t>
-      </w:r>
-      <w:r>
-        <w:rPr>
-          <w:rFonts w:ascii="Open Sans" w:hAnsi="Open Sans" w:cs="Open Sans"/>
-          <w:color w:val="333333"/>
-          <w:szCs w:val="20"/>
-        </w:rPr>
-        <w:t>(S3) (C++ ONLY)</w:t>
+        <w:t>1</w:t>
+      </w:r>
+      <w:r>
+        <w:rPr>
+          <w:rFonts w:ascii="Open Sans" w:hAnsi="Open Sans" w:cs="Open Sans"/>
+          <w:color w:val="333333"/>
+          <w:szCs w:val="20"/>
+        </w:rPr>
+        <w:t xml:space="preserve">1723 </w:t>
+      </w:r>
+      <w:r>
+        <w:rPr>
+          <w:rFonts w:ascii="Open Sans" w:hAnsi="Open Sans" w:cs="Open Sans" w:hint="eastAsia"/>
+          <w:color w:val="333333"/>
+          <w:szCs w:val="20"/>
+        </w:rPr>
+        <w:t>집합</w:t>
+      </w:r>
+      <w:r>
+        <w:rPr>
+          <w:rFonts w:ascii="Open Sans" w:hAnsi="Open Sans" w:cs="Open Sans" w:hint="eastAsia"/>
+          <w:color w:val="333333"/>
+          <w:szCs w:val="20"/>
+        </w:rPr>
+        <w:t xml:space="preserve"> </w:t>
+      </w:r>
+      <w:r>
+        <w:rPr>
+          <w:rFonts w:ascii="Open Sans" w:hAnsi="Open Sans" w:cs="Open Sans"/>
+          <w:color w:val="333333"/>
+          <w:szCs w:val="20"/>
+        </w:rPr>
+        <w:t>(S5)</w:t>
       </w:r>
     </w:p>
     <w:p>
@@ -3511,60 +3515,54 @@
       </w:pPr>
       <w:r>
         <w:rPr>
-          <w:rFonts w:ascii="Open Sans" w:hAnsi="Open Sans" w:cs="Open Sans"/>
-          <w:color w:val="333333"/>
-          <w:szCs w:val="20"/>
-        </w:rPr>
-        <w:t xml:space="preserve">1614 </w:t>
-      </w:r>
-      <w:r>
-        <w:rPr>
-          <w:rFonts w:ascii="Open Sans" w:hAnsi="Open Sans" w:cs="Open Sans" w:hint="eastAsia"/>
-          <w:color w:val="333333"/>
-          <w:szCs w:val="20"/>
-        </w:rPr>
-        <w:t>영식이의</w:t>
-      </w:r>
-      <w:r>
-        <w:rPr>
-          <w:rFonts w:ascii="Open Sans" w:hAnsi="Open Sans" w:cs="Open Sans" w:hint="eastAsia"/>
-          <w:color w:val="333333"/>
-          <w:szCs w:val="20"/>
-        </w:rPr>
-        <w:t xml:space="preserve"> </w:t>
-      </w:r>
-      <w:r>
-        <w:rPr>
-          <w:rFonts w:ascii="Open Sans" w:hAnsi="Open Sans" w:cs="Open Sans" w:hint="eastAsia"/>
-          <w:color w:val="333333"/>
-          <w:szCs w:val="20"/>
-        </w:rPr>
-        <w:t>손가락</w:t>
-      </w:r>
-      <w:r>
-        <w:rPr>
-          <w:rFonts w:ascii="Open Sans" w:hAnsi="Open Sans" w:cs="Open Sans" w:hint="eastAsia"/>
-          <w:color w:val="333333"/>
-          <w:szCs w:val="20"/>
-        </w:rPr>
-        <w:t xml:space="preserve"> </w:t>
-      </w:r>
-      <w:r>
-        <w:rPr>
-          <w:rFonts w:ascii="Open Sans" w:hAnsi="Open Sans" w:cs="Open Sans"/>
-          <w:color w:val="333333"/>
-          <w:szCs w:val="20"/>
-        </w:rPr>
-        <w:t>(S3)</w:t>
-      </w:r>
-    </w:p>
-    <w:p>
-      <w:pPr>
-        <w:widowControl/>
-        <w:wordWrap/>
-        <w:autoSpaceDE/>
-        <w:autoSpaceDN/>
-        <w:spacing w:after="300"/>
+          <w:rFonts w:ascii="Open Sans" w:hAnsi="Open Sans" w:cs="Open Sans" w:hint="eastAsia"/>
+          <w:color w:val="333333"/>
+          <w:szCs w:val="20"/>
+        </w:rPr>
+        <w:t>2</w:t>
+      </w:r>
+      <w:r>
+        <w:rPr>
+          <w:rFonts w:ascii="Open Sans" w:hAnsi="Open Sans" w:cs="Open Sans"/>
+          <w:color w:val="333333"/>
+          <w:szCs w:val="20"/>
+        </w:rPr>
+        <w:t xml:space="preserve">491 </w:t>
+      </w:r>
+      <w:r>
+        <w:rPr>
+          <w:rFonts w:ascii="Open Sans" w:hAnsi="Open Sans" w:cs="Open Sans" w:hint="eastAsia"/>
+          <w:color w:val="333333"/>
+          <w:szCs w:val="20"/>
+        </w:rPr>
+        <w:t>수열</w:t>
+      </w:r>
+      <w:r>
+        <w:rPr>
+          <w:rFonts w:ascii="Open Sans" w:hAnsi="Open Sans" w:cs="Open Sans" w:hint="eastAsia"/>
+          <w:color w:val="333333"/>
+          <w:szCs w:val="20"/>
+        </w:rPr>
+        <w:t xml:space="preserve"> </w:t>
+      </w:r>
+      <w:r>
+        <w:rPr>
+          <w:rFonts w:ascii="Open Sans" w:hAnsi="Open Sans" w:cs="Open Sans"/>
+          <w:color w:val="333333"/>
+          <w:szCs w:val="20"/>
+        </w:rPr>
+        <w:t>(S4)</w:t>
+      </w:r>
+    </w:p>
+    <w:p>
+      <w:pPr>
+        <w:pStyle w:val="a3"/>
+        <w:widowControl/>
+        <w:wordWrap/>
+        <w:autoSpaceDE/>
+        <w:autoSpaceDN/>
+        <w:spacing w:after="300"/>
+        <w:ind w:leftChars="0"/>
         <w:rPr>
           <w:rFonts w:ascii="Open Sans" w:hAnsi="Open Sans" w:cs="Open Sans"/>
           <w:color w:val="333333"/>
@@ -3597,39 +3595,39 @@
           <w:color w:val="333333"/>
           <w:szCs w:val="20"/>
         </w:rPr>
-        <w:t>1</w:t>
-      </w:r>
-      <w:r>
-        <w:rPr>
-          <w:rFonts w:ascii="Open Sans" w:hAnsi="Open Sans" w:cs="Open Sans"/>
-          <w:color w:val="333333"/>
-          <w:szCs w:val="20"/>
-        </w:rPr>
-        <w:t xml:space="preserve">8111 </w:t>
-      </w:r>
-      <w:r>
-        <w:rPr>
-          <w:rFonts w:ascii="Open Sans" w:hAnsi="Open Sans" w:cs="Open Sans" w:hint="eastAsia"/>
-          <w:color w:val="333333"/>
-          <w:szCs w:val="20"/>
-        </w:rPr>
-        <w:t>마인크래프트</w:t>
-      </w:r>
-      <w:r>
-        <w:rPr>
-          <w:rFonts w:ascii="Open Sans" w:hAnsi="Open Sans" w:cs="Open Sans" w:hint="eastAsia"/>
-          <w:color w:val="333333"/>
-          <w:szCs w:val="20"/>
-        </w:rPr>
-        <w:t xml:space="preserve"> </w:t>
-      </w:r>
-      <w:r>
-        <w:rPr>
-          <w:rFonts w:ascii="Open Sans" w:hAnsi="Open Sans" w:cs="Open Sans"/>
-          <w:color w:val="333333"/>
-          <w:szCs w:val="20"/>
-        </w:rPr>
-        <w:t>(S2)</w:t>
+        <w:t>2</w:t>
+      </w:r>
+      <w:r>
+        <w:rPr>
+          <w:rFonts w:ascii="Open Sans" w:hAnsi="Open Sans" w:cs="Open Sans"/>
+          <w:color w:val="333333"/>
+          <w:szCs w:val="20"/>
+        </w:rPr>
+        <w:t xml:space="preserve">108 </w:t>
+      </w:r>
+      <w:r>
+        <w:rPr>
+          <w:rFonts w:ascii="Open Sans" w:hAnsi="Open Sans" w:cs="Open Sans" w:hint="eastAsia"/>
+          <w:color w:val="333333"/>
+          <w:szCs w:val="20"/>
+        </w:rPr>
+        <w:t>통계학</w:t>
+      </w:r>
+      <w:r>
+        <w:rPr>
+          <w:rFonts w:ascii="Open Sans" w:hAnsi="Open Sans" w:cs="Open Sans" w:hint="eastAsia"/>
+          <w:color w:val="333333"/>
+          <w:szCs w:val="20"/>
+        </w:rPr>
+        <w:t xml:space="preserve"> </w:t>
+      </w:r>
+      <w:r>
+        <w:rPr>
+          <w:rFonts w:ascii="Open Sans" w:hAnsi="Open Sans" w:cs="Open Sans"/>
+          <w:color w:val="333333"/>
+          <w:szCs w:val="20"/>
+        </w:rPr>
+        <w:t>(S3) (C++ ONLY)</w:t>
       </w:r>
     </w:p>
     <w:p>
@@ -3669,6 +3667,164 @@
       </w:pPr>
       <w:r>
         <w:rPr>
+          <w:rFonts w:ascii="Open Sans" w:hAnsi="Open Sans" w:cs="Open Sans"/>
+          <w:color w:val="333333"/>
+          <w:szCs w:val="20"/>
+        </w:rPr>
+        <w:t xml:space="preserve">1614 </w:t>
+      </w:r>
+      <w:r>
+        <w:rPr>
+          <w:rFonts w:ascii="Open Sans" w:hAnsi="Open Sans" w:cs="Open Sans" w:hint="eastAsia"/>
+          <w:color w:val="333333"/>
+          <w:szCs w:val="20"/>
+        </w:rPr>
+        <w:t>영식이의</w:t>
+      </w:r>
+      <w:r>
+        <w:rPr>
+          <w:rFonts w:ascii="Open Sans" w:hAnsi="Open Sans" w:cs="Open Sans" w:hint="eastAsia"/>
+          <w:color w:val="333333"/>
+          <w:szCs w:val="20"/>
+        </w:rPr>
+        <w:t xml:space="preserve"> </w:t>
+      </w:r>
+      <w:r>
+        <w:rPr>
+          <w:rFonts w:ascii="Open Sans" w:hAnsi="Open Sans" w:cs="Open Sans" w:hint="eastAsia"/>
+          <w:color w:val="333333"/>
+          <w:szCs w:val="20"/>
+        </w:rPr>
+        <w:t>손가락</w:t>
+      </w:r>
+      <w:r>
+        <w:rPr>
+          <w:rFonts w:ascii="Open Sans" w:hAnsi="Open Sans" w:cs="Open Sans" w:hint="eastAsia"/>
+          <w:color w:val="333333"/>
+          <w:szCs w:val="20"/>
+        </w:rPr>
+        <w:t xml:space="preserve"> </w:t>
+      </w:r>
+      <w:r>
+        <w:rPr>
+          <w:rFonts w:ascii="Open Sans" w:hAnsi="Open Sans" w:cs="Open Sans"/>
+          <w:color w:val="333333"/>
+          <w:szCs w:val="20"/>
+        </w:rPr>
+        <w:t>(S3)</w:t>
+      </w:r>
+    </w:p>
+    <w:p>
+      <w:pPr>
+        <w:widowControl/>
+        <w:wordWrap/>
+        <w:autoSpaceDE/>
+        <w:autoSpaceDN/>
+        <w:spacing w:after="300"/>
+        <w:rPr>
+          <w:rFonts w:ascii="Open Sans" w:hAnsi="Open Sans" w:cs="Open Sans"/>
+          <w:color w:val="333333"/>
+          <w:szCs w:val="20"/>
+        </w:rPr>
+      </w:pPr>
+    </w:p>
+    <w:p>
+      <w:pPr>
+        <w:pStyle w:val="a3"/>
+        <w:widowControl/>
+        <w:numPr>
+          <w:ilvl w:val="0"/>
+          <w:numId w:val="10"/>
+        </w:numPr>
+        <w:wordWrap/>
+        <w:autoSpaceDE/>
+        <w:autoSpaceDN/>
+        <w:spacing w:after="300"/>
+        <w:ind w:leftChars="0"/>
+        <w:rPr>
+          <w:rFonts w:ascii="Open Sans" w:hAnsi="Open Sans" w:cs="Open Sans"/>
+          <w:color w:val="333333"/>
+          <w:szCs w:val="20"/>
+        </w:rPr>
+      </w:pPr>
+      <w:r>
+        <w:rPr>
+          <w:rFonts w:ascii="Open Sans" w:hAnsi="Open Sans" w:cs="Open Sans" w:hint="eastAsia"/>
+          <w:color w:val="333333"/>
+          <w:szCs w:val="20"/>
+        </w:rPr>
+        <w:t>1</w:t>
+      </w:r>
+      <w:r>
+        <w:rPr>
+          <w:rFonts w:ascii="Open Sans" w:hAnsi="Open Sans" w:cs="Open Sans"/>
+          <w:color w:val="333333"/>
+          <w:szCs w:val="20"/>
+        </w:rPr>
+        <w:t xml:space="preserve">8111 </w:t>
+      </w:r>
+      <w:r>
+        <w:rPr>
+          <w:rFonts w:ascii="Open Sans" w:hAnsi="Open Sans" w:cs="Open Sans" w:hint="eastAsia"/>
+          <w:color w:val="333333"/>
+          <w:szCs w:val="20"/>
+        </w:rPr>
+        <w:t>마인크래프트</w:t>
+      </w:r>
+      <w:r>
+        <w:rPr>
+          <w:rFonts w:ascii="Open Sans" w:hAnsi="Open Sans" w:cs="Open Sans" w:hint="eastAsia"/>
+          <w:color w:val="333333"/>
+          <w:szCs w:val="20"/>
+        </w:rPr>
+        <w:t xml:space="preserve"> </w:t>
+      </w:r>
+      <w:r>
+        <w:rPr>
+          <w:rFonts w:ascii="Open Sans" w:hAnsi="Open Sans" w:cs="Open Sans"/>
+          <w:color w:val="333333"/>
+          <w:szCs w:val="20"/>
+        </w:rPr>
+        <w:t>(S2)</w:t>
+      </w:r>
+    </w:p>
+    <w:p>
+      <w:pPr>
+        <w:pStyle w:val="a3"/>
+        <w:widowControl/>
+        <w:wordWrap/>
+        <w:autoSpaceDE/>
+        <w:autoSpaceDN/>
+        <w:spacing w:after="300"/>
+        <w:ind w:leftChars="0"/>
+        <w:rPr>
+          <w:rFonts w:ascii="Open Sans" w:hAnsi="Open Sans" w:cs="Open Sans"/>
+          <w:color w:val="333333"/>
+          <w:szCs w:val="20"/>
+        </w:rPr>
+      </w:pPr>
+    </w:p>
+    <w:p>
+      <w:pPr>
+        <w:pStyle w:val="a3"/>
+        <w:widowControl/>
+        <w:numPr>
+          <w:ilvl w:val="0"/>
+          <w:numId w:val="10"/>
+        </w:numPr>
+        <w:wordWrap/>
+        <w:autoSpaceDE/>
+        <w:autoSpaceDN/>
+        <w:spacing w:after="300"/>
+        <w:ind w:leftChars="0"/>
+        <w:rPr>
+          <w:rFonts w:ascii="Open Sans" w:hAnsi="Open Sans" w:cs="Open Sans"/>
+          <w:color w:val="333333"/>
+          <w:szCs w:val="20"/>
+        </w:rPr>
+      </w:pPr>
+      <w:r>
+        <w:rPr>
           <w:rFonts w:ascii="Open Sans" w:hAnsi="Open Sans" w:cs="Open Sans" w:hint="eastAsia"/>
           <w:color w:val="333333"/>
           <w:szCs w:val="20"/>
@@ -3741,6 +3897,7 @@
           <w:color w:val="333333"/>
           <w:szCs w:val="20"/>
         </w:rPr>
+        <w:lastRenderedPageBreak/>
         <w:t>-</w:t>
       </w:r>
       <w:r>
@@ -3908,7 +4065,6 @@
           <w:color w:val="333333"/>
           <w:szCs w:val="20"/>
         </w:rPr>
-        <w:lastRenderedPageBreak/>
         <w:t xml:space="preserve">1297 </w:t>
       </w:r>
       <w:r>
@@ -5700,6 +5856,7 @@
           <w:color w:val="333333"/>
           <w:szCs w:val="20"/>
         </w:rPr>
+        <w:lastRenderedPageBreak/>
         <w:t xml:space="preserve">2163 </w:t>
       </w:r>
       <w:r>
@@ -6854,7 +7011,6 @@
           <w:color w:val="333333"/>
           <w:szCs w:val="20"/>
         </w:rPr>
-        <w:lastRenderedPageBreak/>
         <w:t>-</w:t>
       </w:r>
       <w:r>
@@ -7756,7 +7912,6 @@
           <w:color w:val="333333"/>
           <w:szCs w:val="20"/>
         </w:rPr>
-        <w:lastRenderedPageBreak/>
         <w:t>1</w:t>
       </w:r>
       <w:r>
@@ -8574,6 +8729,7 @@
           <w:color w:val="333333"/>
           <w:szCs w:val="20"/>
         </w:rPr>
+        <w:lastRenderedPageBreak/>
         <w:t>1</w:t>
       </w:r>
       <w:r>
@@ -8774,7 +8930,6 @@
           <w:color w:val="333333"/>
           <w:szCs w:val="20"/>
         </w:rPr>
-        <w:lastRenderedPageBreak/>
         <w:t>4</w:t>
       </w:r>
       <w:r>
@@ -9535,6 +9690,7 @@
           <w:color w:val="333333"/>
           <w:szCs w:val="20"/>
         </w:rPr>
+        <w:lastRenderedPageBreak/>
         <w:t>1</w:t>
       </w:r>
       <w:r>
@@ -9661,7 +9817,6 @@
           <w:color w:val="333333"/>
           <w:szCs w:val="20"/>
         </w:rPr>
-        <w:lastRenderedPageBreak/>
         <w:t xml:space="preserve">6996 </w:t>
       </w:r>
       <w:r>
@@ -10498,7 +10653,6 @@
           <w:color w:val="333333"/>
           <w:szCs w:val="20"/>
         </w:rPr>
-        <w:lastRenderedPageBreak/>
         <w:t xml:space="preserve">12891 </w:t>
       </w:r>
       <w:r>
@@ -11324,7 +11478,6 @@
           <w:color w:val="333333"/>
           <w:szCs w:val="20"/>
         </w:rPr>
-        <w:lastRenderedPageBreak/>
         <w:t>17626 Four Squares (S3)</w:t>
       </w:r>
     </w:p>
@@ -12205,7 +12358,6 @@
           <w:color w:val="333333"/>
           <w:szCs w:val="20"/>
         </w:rPr>
-        <w:lastRenderedPageBreak/>
         <w:t>1</w:t>
       </w:r>
       <w:r>
@@ -13137,7 +13289,6 @@
           <w:color w:val="333333"/>
           <w:szCs w:val="20"/>
         </w:rPr>
-        <w:lastRenderedPageBreak/>
         <w:t>1</w:t>
       </w:r>
       <w:r>
@@ -13958,7 +14109,6 @@
           <w:color w:val="333333"/>
           <w:szCs w:val="20"/>
         </w:rPr>
-        <w:lastRenderedPageBreak/>
         <w:t xml:space="preserve">1158 </w:t>
       </w:r>
       <w:r>
@@ -14801,6 +14951,7 @@
           <w:color w:val="333333"/>
           <w:szCs w:val="20"/>
         </w:rPr>
+        <w:lastRenderedPageBreak/>
         <w:t>A</w:t>
       </w:r>
       <w:r>
@@ -14913,7 +15064,6 @@
           <w:color w:val="333333"/>
           <w:szCs w:val="20"/>
         </w:rPr>
-        <w:lastRenderedPageBreak/>
         <w:t xml:space="preserve">1012 </w:t>
       </w:r>
       <w:r>

</xml_diff>

<commit_message>
Q2490 YUTNORI (IMPLEMENTATION, BRONZE 3) ADDED
</commit_message>
<xml_diff>
--- a/알고리즘 가이드라인.docx
+++ b/알고리즘 가이드라인.docx
@@ -1,6 +1,6 @@
 
 <file path=word/document.xml><?xml version="1.0" encoding="utf-8"?>
-<w:document xmlns:wpc="http://schemas.microsoft.com/office/word/2010/wordprocessingCanvas" xmlns:cx="http://schemas.microsoft.com/office/drawing/2014/chartex" xmlns:cx1="http://schemas.microsoft.com/office/drawing/2015/9/8/chartex" xmlns:cx2="http://schemas.microsoft.com/office/drawing/2015/10/21/chartex" xmlns:cx3="http://schemas.microsoft.com/office/drawing/2016/5/9/chartex" xmlns:cx4="http://schemas.microsoft.com/office/drawing/2016/5/10/chartex" xmlns:cx5="http://schemas.microsoft.com/office/drawing/2016/5/11/chartex" xmlns:cx6="http://schemas.microsoft.com/office/drawing/2016/5/12/chartex" xmlns:cx7="http://schemas.microsoft.com/office/drawing/2016/5/13/chartex" xmlns:cx8="http://schemas.microsoft.com/office/drawing/2016/5/14/chartex" xmlns:mc="http://schemas.openxmlformats.org/markup-compatibility/2006" xmlns:aink="http://schemas.microsoft.com/office/drawing/2016/ink" xmlns:am3d="http://schemas.microsoft.com/office/drawing/2017/model3d" xmlns:o="urn:schemas-microsoft-com:office:office" xmlns:oel="http://schemas.microsoft.com/office/2019/extlst" xmlns:r="http://schemas.openxmlformats.org/officeDocument/2006/relationships" xmlns:m="http://schemas.openxmlformats.org/officeDocument/2006/math" xmlns:v="urn:schemas-microsoft-com:vml" xmlns:wp14="http://schemas.microsoft.com/office/word/2010/wordprocessingDrawing" xmlns:wp="http://schemas.openxmlformats.org/drawingml/2006/wordprocessingDrawing" xmlns:w10="urn:schemas-microsoft-com:office:word" xmlns:w="http://schemas.openxmlformats.org/wordprocessingml/2006/main" xmlns:w14="http://schemas.microsoft.com/office/word/2010/wordml" xmlns:w15="http://schemas.microsoft.com/office/word/2012/wordml" xmlns:w16cex="http://schemas.microsoft.com/office/word/2018/wordml/cex" xmlns:w16cid="http://schemas.microsoft.com/office/word/2016/wordml/cid" xmlns:w16="http://schemas.microsoft.com/office/word/2018/wordml" xmlns:w16sdtdh="http://schemas.microsoft.com/office/word/2020/wordml/sdtdatahash" xmlns:w16se="http://schemas.microsoft.com/office/word/2015/wordml/symex" xmlns:wpg="http://schemas.microsoft.com/office/word/2010/wordprocessingGroup" xmlns:wpi="http://schemas.microsoft.com/office/word/2010/wordprocessingInk" xmlns:wne="http://schemas.microsoft.com/office/word/2006/wordml" xmlns:wps="http://schemas.microsoft.com/office/word/2010/wordprocessingShape" mc:Ignorable="w14 w15 w16se w16cid w16 w16cex w16sdtdh wp14">
+<w:document xmlns:wpc="http://schemas.microsoft.com/office/word/2010/wordprocessingCanvas" xmlns:cx="http://schemas.microsoft.com/office/drawing/2014/chartex" xmlns:cx1="http://schemas.microsoft.com/office/drawing/2015/9/8/chartex" xmlns:cx2="http://schemas.microsoft.com/office/drawing/2015/10/21/chartex" xmlns:cx3="http://schemas.microsoft.com/office/drawing/2016/5/9/chartex" xmlns:cx4="http://schemas.microsoft.com/office/drawing/2016/5/10/chartex" xmlns:cx5="http://schemas.microsoft.com/office/drawing/2016/5/11/chartex" xmlns:cx6="http://schemas.microsoft.com/office/drawing/2016/5/12/chartex" xmlns:cx7="http://schemas.microsoft.com/office/drawing/2016/5/13/chartex" xmlns:cx8="http://schemas.microsoft.com/office/drawing/2016/5/14/chartex" xmlns:mc="http://schemas.openxmlformats.org/markup-compatibility/2006" xmlns:aink="http://schemas.microsoft.com/office/drawing/2016/ink" xmlns:am3d="http://schemas.microsoft.com/office/drawing/2017/model3d" xmlns:o="urn:schemas-microsoft-com:office:office" xmlns:oel="http://schemas.microsoft.com/office/2019/extlst" xmlns:r="http://schemas.openxmlformats.org/officeDocument/2006/relationships" xmlns:m="http://schemas.openxmlformats.org/officeDocument/2006/math" xmlns:v="urn:schemas-microsoft-com:vml" xmlns:wp14="http://schemas.microsoft.com/office/word/2010/wordprocessingDrawing" xmlns:wp="http://schemas.openxmlformats.org/drawingml/2006/wordprocessingDrawing" xmlns:w10="urn:schemas-microsoft-com:office:word" xmlns:w="http://schemas.openxmlformats.org/wordprocessingml/2006/main" xmlns:w14="http://schemas.microsoft.com/office/word/2010/wordml" xmlns:w15="http://schemas.microsoft.com/office/word/2012/wordml" xmlns:w16cex="http://schemas.microsoft.com/office/word/2018/wordml/cex" xmlns:w16cid="http://schemas.microsoft.com/office/word/2016/wordml/cid" xmlns:w16="http://schemas.microsoft.com/office/word/2018/wordml" xmlns:w16du="http://schemas.microsoft.com/office/word/2023/wordml/word16du" xmlns:w16sdtdh="http://schemas.microsoft.com/office/word/2020/wordml/sdtdatahash" xmlns:w16se="http://schemas.microsoft.com/office/word/2015/wordml/symex" xmlns:wpg="http://schemas.microsoft.com/office/word/2010/wordprocessingGroup" xmlns:wpi="http://schemas.microsoft.com/office/word/2010/wordprocessingInk" xmlns:wne="http://schemas.microsoft.com/office/word/2006/wordml" xmlns:wps="http://schemas.microsoft.com/office/word/2010/wordprocessingShape" mc:Ignorable="w14 w15 w16se w16cid w16 w16cex w16sdtdh wp14">
   <w:body>
     <w:p>
       <w:pPr>
@@ -1335,14 +1335,8 @@
     <w:p>
       <w:pPr>
         <w:pStyle w:val="a3"/>
-        <w:widowControl/>
-        <w:wordWrap/>
-        <w:autoSpaceDE/>
-        <w:autoSpaceDN/>
-        <w:spacing w:after="300"/>
-        <w:ind w:leftChars="0"/>
-        <w:rPr>
-          <w:rFonts w:ascii="Open Sans" w:hAnsi="Open Sans" w:cs="Open Sans"/>
+        <w:rPr>
+          <w:rFonts w:ascii="Open Sans" w:hAnsi="Open Sans" w:cs="Open Sans" w:hint="eastAsia"/>
           <w:color w:val="333333"/>
           <w:szCs w:val="20"/>
         </w:rPr>
@@ -1381,57 +1375,42 @@
           <w:color w:val="333333"/>
           <w:szCs w:val="20"/>
         </w:rPr>
-        <w:t xml:space="preserve">577 </w:t>
-      </w:r>
-      <w:r>
-        <w:rPr>
-          <w:rFonts w:ascii="Open Sans" w:hAnsi="Open Sans" w:cs="Open Sans" w:hint="eastAsia"/>
-          <w:color w:val="333333"/>
-          <w:szCs w:val="20"/>
-        </w:rPr>
-        <w:t>숫자의</w:t>
-      </w:r>
-      <w:r>
-        <w:rPr>
-          <w:rFonts w:ascii="Open Sans" w:hAnsi="Open Sans" w:cs="Open Sans" w:hint="eastAsia"/>
-          <w:color w:val="333333"/>
-          <w:szCs w:val="20"/>
-        </w:rPr>
-        <w:t xml:space="preserve"> </w:t>
-      </w:r>
-      <w:r>
-        <w:rPr>
-          <w:rFonts w:ascii="Open Sans" w:hAnsi="Open Sans" w:cs="Open Sans" w:hint="eastAsia"/>
-          <w:color w:val="333333"/>
-          <w:szCs w:val="20"/>
-        </w:rPr>
-        <w:t>개수</w:t>
-      </w:r>
-      <w:r>
-        <w:rPr>
-          <w:rFonts w:ascii="Open Sans" w:hAnsi="Open Sans" w:cs="Open Sans" w:hint="eastAsia"/>
-          <w:color w:val="333333"/>
-          <w:szCs w:val="20"/>
-        </w:rPr>
-        <w:t xml:space="preserve"> </w:t>
-      </w:r>
-      <w:r>
-        <w:rPr>
-          <w:rFonts w:ascii="Open Sans" w:hAnsi="Open Sans" w:cs="Open Sans"/>
-          <w:color w:val="333333"/>
-          <w:szCs w:val="20"/>
-        </w:rPr>
-        <w:t>(B2)</w:t>
-      </w:r>
-    </w:p>
-    <w:p>
-      <w:pPr>
-        <w:widowControl/>
-        <w:wordWrap/>
-        <w:autoSpaceDE/>
-        <w:autoSpaceDN/>
-        <w:spacing w:after="300"/>
-        <w:ind w:left="440"/>
+        <w:t xml:space="preserve">490 </w:t>
+      </w:r>
+      <w:r>
+        <w:rPr>
+          <w:rFonts w:ascii="Open Sans" w:hAnsi="Open Sans" w:cs="Open Sans" w:hint="eastAsia"/>
+          <w:color w:val="333333"/>
+          <w:szCs w:val="20"/>
+        </w:rPr>
+        <w:t>윷놀이</w:t>
+      </w:r>
+      <w:r>
+        <w:rPr>
+          <w:rFonts w:ascii="Open Sans" w:hAnsi="Open Sans" w:cs="Open Sans" w:hint="eastAsia"/>
+          <w:color w:val="333333"/>
+          <w:szCs w:val="20"/>
+        </w:rPr>
+        <w:t xml:space="preserve"> </w:t>
+      </w:r>
+      <w:r>
+        <w:rPr>
+          <w:rFonts w:ascii="Open Sans" w:hAnsi="Open Sans" w:cs="Open Sans"/>
+          <w:color w:val="333333"/>
+          <w:szCs w:val="20"/>
+        </w:rPr>
+        <w:t>(B3)</w:t>
+      </w:r>
+    </w:p>
+    <w:p>
+      <w:pPr>
+        <w:pStyle w:val="a3"/>
+        <w:widowControl/>
+        <w:wordWrap/>
+        <w:autoSpaceDE/>
+        <w:autoSpaceDN/>
+        <w:spacing w:after="300"/>
+        <w:ind w:leftChars="0"/>
         <w:rPr>
           <w:rFonts w:ascii="Open Sans" w:hAnsi="Open Sans" w:cs="Open Sans"/>
           <w:color w:val="333333"/>
@@ -1464,23 +1443,23 @@
           <w:color w:val="333333"/>
           <w:szCs w:val="20"/>
         </w:rPr>
-        <w:t>1</w:t>
-      </w:r>
-      <w:r>
-        <w:rPr>
-          <w:rFonts w:ascii="Open Sans" w:hAnsi="Open Sans" w:cs="Open Sans"/>
-          <w:color w:val="333333"/>
-          <w:szCs w:val="20"/>
-        </w:rPr>
-        <w:t xml:space="preserve">152 </w:t>
-      </w:r>
-      <w:r>
-        <w:rPr>
-          <w:rFonts w:ascii="Open Sans" w:hAnsi="Open Sans" w:cs="Open Sans" w:hint="eastAsia"/>
-          <w:color w:val="333333"/>
-          <w:szCs w:val="20"/>
-        </w:rPr>
-        <w:t>단어의</w:t>
+        <w:t>2</w:t>
+      </w:r>
+      <w:r>
+        <w:rPr>
+          <w:rFonts w:ascii="Open Sans" w:hAnsi="Open Sans" w:cs="Open Sans"/>
+          <w:color w:val="333333"/>
+          <w:szCs w:val="20"/>
+        </w:rPr>
+        <w:t xml:space="preserve">577 </w:t>
+      </w:r>
+      <w:r>
+        <w:rPr>
+          <w:rFonts w:ascii="Open Sans" w:hAnsi="Open Sans" w:cs="Open Sans" w:hint="eastAsia"/>
+          <w:color w:val="333333"/>
+          <w:szCs w:val="20"/>
+        </w:rPr>
+        <w:t>숫자의</w:t>
       </w:r>
       <w:r>
         <w:rPr>
@@ -1517,7 +1496,12 @@
     </w:p>
     <w:p>
       <w:pPr>
-        <w:pStyle w:val="a3"/>
+        <w:widowControl/>
+        <w:wordWrap/>
+        <w:autoSpaceDE/>
+        <w:autoSpaceDN/>
+        <w:spacing w:after="300"/>
+        <w:ind w:left="440"/>
         <w:rPr>
           <w:rFonts w:ascii="Open Sans" w:hAnsi="Open Sans" w:cs="Open Sans"/>
           <w:color w:val="333333"/>
@@ -1558,31 +1542,31 @@
           <w:color w:val="333333"/>
           <w:szCs w:val="20"/>
         </w:rPr>
-        <w:t xml:space="preserve">0809 </w:t>
-      </w:r>
-      <w:r>
-        <w:rPr>
-          <w:rFonts w:ascii="Open Sans" w:hAnsi="Open Sans" w:cs="Open Sans" w:hint="eastAsia"/>
-          <w:color w:val="333333"/>
-          <w:szCs w:val="20"/>
-        </w:rPr>
-        <w:t>알파벳</w:t>
-      </w:r>
-      <w:r>
-        <w:rPr>
-          <w:rFonts w:ascii="Open Sans" w:hAnsi="Open Sans" w:cs="Open Sans" w:hint="eastAsia"/>
-          <w:color w:val="333333"/>
-          <w:szCs w:val="20"/>
-        </w:rPr>
-        <w:t xml:space="preserve"> </w:t>
-      </w:r>
-      <w:r>
-        <w:rPr>
-          <w:rFonts w:ascii="Open Sans" w:hAnsi="Open Sans" w:cs="Open Sans" w:hint="eastAsia"/>
-          <w:color w:val="333333"/>
-          <w:szCs w:val="20"/>
-        </w:rPr>
-        <w:t>찾기</w:t>
+        <w:t xml:space="preserve">152 </w:t>
+      </w:r>
+      <w:r>
+        <w:rPr>
+          <w:rFonts w:ascii="Open Sans" w:hAnsi="Open Sans" w:cs="Open Sans" w:hint="eastAsia"/>
+          <w:color w:val="333333"/>
+          <w:szCs w:val="20"/>
+        </w:rPr>
+        <w:t>단어의</w:t>
+      </w:r>
+      <w:r>
+        <w:rPr>
+          <w:rFonts w:ascii="Open Sans" w:hAnsi="Open Sans" w:cs="Open Sans" w:hint="eastAsia"/>
+          <w:color w:val="333333"/>
+          <w:szCs w:val="20"/>
+        </w:rPr>
+        <w:t xml:space="preserve"> </w:t>
+      </w:r>
+      <w:r>
+        <w:rPr>
+          <w:rFonts w:ascii="Open Sans" w:hAnsi="Open Sans" w:cs="Open Sans" w:hint="eastAsia"/>
+          <w:color w:val="333333"/>
+          <w:szCs w:val="20"/>
+        </w:rPr>
+        <w:t>개수</w:t>
       </w:r>
       <w:r>
         <w:rPr>
@@ -1636,39 +1620,39 @@
           <w:color w:val="333333"/>
           <w:szCs w:val="20"/>
         </w:rPr>
-        <w:t>2</w:t>
-      </w:r>
-      <w:r>
-        <w:rPr>
-          <w:rFonts w:ascii="Open Sans" w:hAnsi="Open Sans" w:cs="Open Sans"/>
-          <w:color w:val="333333"/>
-          <w:szCs w:val="20"/>
-        </w:rPr>
-        <w:t xml:space="preserve">675 </w:t>
-      </w:r>
-      <w:r>
-        <w:rPr>
-          <w:rFonts w:ascii="Open Sans" w:hAnsi="Open Sans" w:cs="Open Sans" w:hint="eastAsia"/>
-          <w:color w:val="333333"/>
-          <w:szCs w:val="20"/>
-        </w:rPr>
-        <w:t>문자열</w:t>
-      </w:r>
-      <w:r>
-        <w:rPr>
-          <w:rFonts w:ascii="Open Sans" w:hAnsi="Open Sans" w:cs="Open Sans" w:hint="eastAsia"/>
-          <w:color w:val="333333"/>
-          <w:szCs w:val="20"/>
-        </w:rPr>
-        <w:t xml:space="preserve"> </w:t>
-      </w:r>
-      <w:r>
-        <w:rPr>
-          <w:rFonts w:ascii="Open Sans" w:hAnsi="Open Sans" w:cs="Open Sans" w:hint="eastAsia"/>
-          <w:color w:val="333333"/>
-          <w:szCs w:val="20"/>
-        </w:rPr>
-        <w:t>반복</w:t>
+        <w:t>1</w:t>
+      </w:r>
+      <w:r>
+        <w:rPr>
+          <w:rFonts w:ascii="Open Sans" w:hAnsi="Open Sans" w:cs="Open Sans"/>
+          <w:color w:val="333333"/>
+          <w:szCs w:val="20"/>
+        </w:rPr>
+        <w:t xml:space="preserve">0809 </w:t>
+      </w:r>
+      <w:r>
+        <w:rPr>
+          <w:rFonts w:ascii="Open Sans" w:hAnsi="Open Sans" w:cs="Open Sans" w:hint="eastAsia"/>
+          <w:color w:val="333333"/>
+          <w:szCs w:val="20"/>
+        </w:rPr>
+        <w:t>알파벳</w:t>
+      </w:r>
+      <w:r>
+        <w:rPr>
+          <w:rFonts w:ascii="Open Sans" w:hAnsi="Open Sans" w:cs="Open Sans" w:hint="eastAsia"/>
+          <w:color w:val="333333"/>
+          <w:szCs w:val="20"/>
+        </w:rPr>
+        <w:t xml:space="preserve"> </w:t>
+      </w:r>
+      <w:r>
+        <w:rPr>
+          <w:rFonts w:ascii="Open Sans" w:hAnsi="Open Sans" w:cs="Open Sans" w:hint="eastAsia"/>
+          <w:color w:val="333333"/>
+          <w:szCs w:val="20"/>
+        </w:rPr>
+        <w:t>찾기</w:t>
       </w:r>
       <w:r>
         <w:rPr>
@@ -1730,31 +1714,31 @@
           <w:color w:val="333333"/>
           <w:szCs w:val="20"/>
         </w:rPr>
-        <w:t xml:space="preserve">750 </w:t>
-      </w:r>
-      <w:r>
-        <w:rPr>
-          <w:rFonts w:ascii="Open Sans" w:hAnsi="Open Sans" w:cs="Open Sans" w:hint="eastAsia"/>
-          <w:color w:val="333333"/>
-          <w:szCs w:val="20"/>
-        </w:rPr>
-        <w:t>수</w:t>
-      </w:r>
-      <w:r>
-        <w:rPr>
-          <w:rFonts w:ascii="Open Sans" w:hAnsi="Open Sans" w:cs="Open Sans" w:hint="eastAsia"/>
-          <w:color w:val="333333"/>
-          <w:szCs w:val="20"/>
-        </w:rPr>
-        <w:t xml:space="preserve"> </w:t>
-      </w:r>
-      <w:r>
-        <w:rPr>
-          <w:rFonts w:ascii="Open Sans" w:hAnsi="Open Sans" w:cs="Open Sans" w:hint="eastAsia"/>
-          <w:color w:val="333333"/>
-          <w:szCs w:val="20"/>
-        </w:rPr>
-        <w:t>정렬하기</w:t>
+        <w:t xml:space="preserve">675 </w:t>
+      </w:r>
+      <w:r>
+        <w:rPr>
+          <w:rFonts w:ascii="Open Sans" w:hAnsi="Open Sans" w:cs="Open Sans" w:hint="eastAsia"/>
+          <w:color w:val="333333"/>
+          <w:szCs w:val="20"/>
+        </w:rPr>
+        <w:t>문자열</w:t>
+      </w:r>
+      <w:r>
+        <w:rPr>
+          <w:rFonts w:ascii="Open Sans" w:hAnsi="Open Sans" w:cs="Open Sans" w:hint="eastAsia"/>
+          <w:color w:val="333333"/>
+          <w:szCs w:val="20"/>
+        </w:rPr>
+        <w:t xml:space="preserve"> </w:t>
+      </w:r>
+      <w:r>
+        <w:rPr>
+          <w:rFonts w:ascii="Open Sans" w:hAnsi="Open Sans" w:cs="Open Sans" w:hint="eastAsia"/>
+          <w:color w:val="333333"/>
+          <w:szCs w:val="20"/>
+        </w:rPr>
+        <w:t>반복</w:t>
       </w:r>
       <w:r>
         <w:rPr>
@@ -1808,39 +1792,39 @@
           <w:color w:val="333333"/>
           <w:szCs w:val="20"/>
         </w:rPr>
-        <w:t>1</w:t>
-      </w:r>
-      <w:r>
-        <w:rPr>
-          <w:rFonts w:ascii="Open Sans" w:hAnsi="Open Sans" w:cs="Open Sans"/>
-          <w:color w:val="333333"/>
-          <w:szCs w:val="20"/>
-        </w:rPr>
-        <w:t xml:space="preserve">0988 </w:t>
-      </w:r>
-      <w:r>
-        <w:rPr>
-          <w:rFonts w:ascii="Open Sans" w:hAnsi="Open Sans" w:cs="Open Sans" w:hint="eastAsia"/>
-          <w:color w:val="333333"/>
-          <w:szCs w:val="20"/>
-        </w:rPr>
-        <w:t>팰린드롬인지</w:t>
-      </w:r>
-      <w:r>
-        <w:rPr>
-          <w:rFonts w:ascii="Open Sans" w:hAnsi="Open Sans" w:cs="Open Sans" w:hint="eastAsia"/>
-          <w:color w:val="333333"/>
-          <w:szCs w:val="20"/>
-        </w:rPr>
-        <w:t xml:space="preserve"> </w:t>
-      </w:r>
-      <w:r>
-        <w:rPr>
-          <w:rFonts w:ascii="Open Sans" w:hAnsi="Open Sans" w:cs="Open Sans" w:hint="eastAsia"/>
-          <w:color w:val="333333"/>
-          <w:szCs w:val="20"/>
-        </w:rPr>
-        <w:t>확인하기</w:t>
+        <w:t>2</w:t>
+      </w:r>
+      <w:r>
+        <w:rPr>
+          <w:rFonts w:ascii="Open Sans" w:hAnsi="Open Sans" w:cs="Open Sans"/>
+          <w:color w:val="333333"/>
+          <w:szCs w:val="20"/>
+        </w:rPr>
+        <w:t xml:space="preserve">750 </w:t>
+      </w:r>
+      <w:r>
+        <w:rPr>
+          <w:rFonts w:ascii="Open Sans" w:hAnsi="Open Sans" w:cs="Open Sans" w:hint="eastAsia"/>
+          <w:color w:val="333333"/>
+          <w:szCs w:val="20"/>
+        </w:rPr>
+        <w:t>수</w:t>
+      </w:r>
+      <w:r>
+        <w:rPr>
+          <w:rFonts w:ascii="Open Sans" w:hAnsi="Open Sans" w:cs="Open Sans" w:hint="eastAsia"/>
+          <w:color w:val="333333"/>
+          <w:szCs w:val="20"/>
+        </w:rPr>
+        <w:t xml:space="preserve"> </w:t>
+      </w:r>
+      <w:r>
+        <w:rPr>
+          <w:rFonts w:ascii="Open Sans" w:hAnsi="Open Sans" w:cs="Open Sans" w:hint="eastAsia"/>
+          <w:color w:val="333333"/>
+          <w:szCs w:val="20"/>
+        </w:rPr>
+        <w:t>정렬하기</w:t>
       </w:r>
       <w:r>
         <w:rPr>
@@ -1894,39 +1878,55 @@
           <w:color w:val="333333"/>
           <w:szCs w:val="20"/>
         </w:rPr>
-        <w:t>2</w:t>
-      </w:r>
-      <w:r>
-        <w:rPr>
-          <w:rFonts w:ascii="Open Sans" w:hAnsi="Open Sans" w:cs="Open Sans"/>
-          <w:color w:val="333333"/>
-          <w:szCs w:val="20"/>
-        </w:rPr>
-        <w:t xml:space="preserve">587 </w:t>
-      </w:r>
-      <w:r>
-        <w:rPr>
-          <w:rFonts w:ascii="Open Sans" w:hAnsi="Open Sans" w:cs="Open Sans" w:hint="eastAsia"/>
-          <w:color w:val="333333"/>
-          <w:szCs w:val="20"/>
-        </w:rPr>
-        <w:t>대표값</w:t>
-      </w:r>
-      <w:r>
-        <w:rPr>
-          <w:rFonts w:ascii="Open Sans" w:hAnsi="Open Sans" w:cs="Open Sans" w:hint="eastAsia"/>
-          <w:color w:val="333333"/>
-          <w:szCs w:val="20"/>
-        </w:rPr>
-        <w:t xml:space="preserve"> </w:t>
-      </w:r>
-      <w:r>
-        <w:rPr>
-          <w:rFonts w:ascii="Open Sans" w:hAnsi="Open Sans" w:cs="Open Sans"/>
-          <w:color w:val="333333"/>
-          <w:szCs w:val="20"/>
-        </w:rPr>
-        <w:t>2 (B2)</w:t>
+        <w:t>1</w:t>
+      </w:r>
+      <w:r>
+        <w:rPr>
+          <w:rFonts w:ascii="Open Sans" w:hAnsi="Open Sans" w:cs="Open Sans"/>
+          <w:color w:val="333333"/>
+          <w:szCs w:val="20"/>
+        </w:rPr>
+        <w:t xml:space="preserve">0988 </w:t>
+      </w:r>
+      <w:r>
+        <w:rPr>
+          <w:rFonts w:ascii="Open Sans" w:hAnsi="Open Sans" w:cs="Open Sans" w:hint="eastAsia"/>
+          <w:color w:val="333333"/>
+          <w:szCs w:val="20"/>
+        </w:rPr>
+        <w:t>팰린드롬인지</w:t>
+      </w:r>
+      <w:r>
+        <w:rPr>
+          <w:rFonts w:ascii="Open Sans" w:hAnsi="Open Sans" w:cs="Open Sans" w:hint="eastAsia"/>
+          <w:color w:val="333333"/>
+          <w:szCs w:val="20"/>
+        </w:rPr>
+        <w:t xml:space="preserve"> </w:t>
+      </w:r>
+      <w:r>
+        <w:rPr>
+          <w:rFonts w:ascii="Open Sans" w:hAnsi="Open Sans" w:cs="Open Sans" w:hint="eastAsia"/>
+          <w:color w:val="333333"/>
+          <w:szCs w:val="20"/>
+        </w:rPr>
+        <w:t>확인하기</w:t>
+      </w:r>
+      <w:r>
+        <w:rPr>
+          <w:rFonts w:ascii="Open Sans" w:hAnsi="Open Sans" w:cs="Open Sans" w:hint="eastAsia"/>
+          <w:color w:val="333333"/>
+          <w:szCs w:val="20"/>
+        </w:rPr>
+        <w:t xml:space="preserve"> </w:t>
+      </w:r>
+      <w:r>
+        <w:rPr>
+          <w:rFonts w:ascii="Open Sans" w:hAnsi="Open Sans" w:cs="Open Sans"/>
+          <w:color w:val="333333"/>
+          <w:szCs w:val="20"/>
+        </w:rPr>
+        <w:t>(B2)</w:t>
       </w:r>
     </w:p>
     <w:p>
@@ -1964,39 +1964,39 @@
           <w:color w:val="333333"/>
           <w:szCs w:val="20"/>
         </w:rPr>
-        <w:t>1</w:t>
-      </w:r>
-      <w:r>
-        <w:rPr>
-          <w:rFonts w:ascii="Open Sans" w:hAnsi="Open Sans" w:cs="Open Sans"/>
-          <w:color w:val="333333"/>
-          <w:szCs w:val="20"/>
-        </w:rPr>
-        <w:t xml:space="preserve">977 </w:t>
-      </w:r>
-      <w:r>
-        <w:rPr>
-          <w:rFonts w:ascii="Open Sans" w:hAnsi="Open Sans" w:cs="Open Sans" w:hint="eastAsia"/>
-          <w:color w:val="333333"/>
-          <w:szCs w:val="20"/>
-        </w:rPr>
-        <w:t>완전제곱수</w:t>
-      </w:r>
-      <w:r>
-        <w:rPr>
-          <w:rFonts w:ascii="Open Sans" w:hAnsi="Open Sans" w:cs="Open Sans" w:hint="eastAsia"/>
-          <w:color w:val="333333"/>
-          <w:szCs w:val="20"/>
-        </w:rPr>
-        <w:t xml:space="preserve"> </w:t>
-      </w:r>
-      <w:r>
-        <w:rPr>
-          <w:rFonts w:ascii="Open Sans" w:hAnsi="Open Sans" w:cs="Open Sans"/>
-          <w:color w:val="333333"/>
-          <w:szCs w:val="20"/>
-        </w:rPr>
-        <w:t>(B2)</w:t>
+        <w:t>2</w:t>
+      </w:r>
+      <w:r>
+        <w:rPr>
+          <w:rFonts w:ascii="Open Sans" w:hAnsi="Open Sans" w:cs="Open Sans"/>
+          <w:color w:val="333333"/>
+          <w:szCs w:val="20"/>
+        </w:rPr>
+        <w:t xml:space="preserve">587 </w:t>
+      </w:r>
+      <w:r>
+        <w:rPr>
+          <w:rFonts w:ascii="Open Sans" w:hAnsi="Open Sans" w:cs="Open Sans" w:hint="eastAsia"/>
+          <w:color w:val="333333"/>
+          <w:szCs w:val="20"/>
+        </w:rPr>
+        <w:t>대표값</w:t>
+      </w:r>
+      <w:r>
+        <w:rPr>
+          <w:rFonts w:ascii="Open Sans" w:hAnsi="Open Sans" w:cs="Open Sans" w:hint="eastAsia"/>
+          <w:color w:val="333333"/>
+          <w:szCs w:val="20"/>
+        </w:rPr>
+        <w:t xml:space="preserve"> </w:t>
+      </w:r>
+      <w:r>
+        <w:rPr>
+          <w:rFonts w:ascii="Open Sans" w:hAnsi="Open Sans" w:cs="Open Sans"/>
+          <w:color w:val="333333"/>
+          <w:szCs w:val="20"/>
+        </w:rPr>
+        <w:t>2 (B2)</w:t>
       </w:r>
     </w:p>
     <w:p>
@@ -2030,52 +2030,28 @@
       </w:pPr>
       <w:r>
         <w:rPr>
-          <w:rFonts w:ascii="Open Sans" w:hAnsi="Open Sans" w:cs="Open Sans"/>
+          <w:rFonts w:ascii="Open Sans" w:hAnsi="Open Sans" w:cs="Open Sans" w:hint="eastAsia"/>
           <w:color w:val="333333"/>
           <w:szCs w:val="20"/>
         </w:rPr>
         <w:lastRenderedPageBreak/>
-        <w:t xml:space="preserve">1212 </w:t>
-      </w:r>
-      <w:r>
-        <w:rPr>
-          <w:rFonts w:ascii="Open Sans" w:hAnsi="Open Sans" w:cs="Open Sans" w:hint="eastAsia"/>
-          <w:color w:val="333333"/>
-          <w:szCs w:val="20"/>
-        </w:rPr>
-        <w:t>8</w:t>
-      </w:r>
-      <w:r>
-        <w:rPr>
-          <w:rFonts w:ascii="Open Sans" w:hAnsi="Open Sans" w:cs="Open Sans" w:hint="eastAsia"/>
-          <w:color w:val="333333"/>
-          <w:szCs w:val="20"/>
-        </w:rPr>
-        <w:t>진수</w:t>
-      </w:r>
-      <w:r>
-        <w:rPr>
-          <w:rFonts w:ascii="Open Sans" w:hAnsi="Open Sans" w:cs="Open Sans" w:hint="eastAsia"/>
-          <w:color w:val="333333"/>
-          <w:szCs w:val="20"/>
-        </w:rPr>
-        <w:t xml:space="preserve"> </w:t>
-      </w:r>
-      <w:r>
-        <w:rPr>
-          <w:rFonts w:ascii="Open Sans" w:hAnsi="Open Sans" w:cs="Open Sans"/>
-          <w:color w:val="333333"/>
-          <w:szCs w:val="20"/>
-        </w:rPr>
-        <w:t>2</w:t>
-      </w:r>
-      <w:r>
-        <w:rPr>
-          <w:rFonts w:ascii="Open Sans" w:hAnsi="Open Sans" w:cs="Open Sans" w:hint="eastAsia"/>
-          <w:color w:val="333333"/>
-          <w:szCs w:val="20"/>
-        </w:rPr>
-        <w:t>진수</w:t>
+        <w:t>1</w:t>
+      </w:r>
+      <w:r>
+        <w:rPr>
+          <w:rFonts w:ascii="Open Sans" w:hAnsi="Open Sans" w:cs="Open Sans"/>
+          <w:color w:val="333333"/>
+          <w:szCs w:val="20"/>
+        </w:rPr>
+        <w:t xml:space="preserve">977 </w:t>
+      </w:r>
+      <w:r>
+        <w:rPr>
+          <w:rFonts w:ascii="Open Sans" w:hAnsi="Open Sans" w:cs="Open Sans" w:hint="eastAsia"/>
+          <w:color w:val="333333"/>
+          <w:szCs w:val="20"/>
+        </w:rPr>
+        <w:t>완전제곱수</w:t>
       </w:r>
       <w:r>
         <w:rPr>
@@ -2125,43 +2101,51 @@
       </w:pPr>
       <w:r>
         <w:rPr>
-          <w:rFonts w:ascii="Open Sans" w:hAnsi="Open Sans" w:cs="Open Sans" w:hint="eastAsia"/>
-          <w:color w:val="333333"/>
-          <w:szCs w:val="20"/>
-        </w:rPr>
-        <w:t>1</w:t>
-      </w:r>
-      <w:r>
-        <w:rPr>
-          <w:rFonts w:ascii="Open Sans" w:hAnsi="Open Sans" w:cs="Open Sans"/>
-          <w:color w:val="333333"/>
-          <w:szCs w:val="20"/>
-        </w:rPr>
-        <w:t xml:space="preserve">0820 </w:t>
-      </w:r>
-      <w:r>
-        <w:rPr>
-          <w:rFonts w:ascii="Open Sans" w:hAnsi="Open Sans" w:cs="Open Sans" w:hint="eastAsia"/>
-          <w:color w:val="333333"/>
-          <w:szCs w:val="20"/>
-        </w:rPr>
-        <w:t>문자열</w:t>
-      </w:r>
-      <w:r>
-        <w:rPr>
-          <w:rFonts w:ascii="Open Sans" w:hAnsi="Open Sans" w:cs="Open Sans" w:hint="eastAsia"/>
-          <w:color w:val="333333"/>
-          <w:szCs w:val="20"/>
-        </w:rPr>
-        <w:t xml:space="preserve"> </w:t>
-      </w:r>
-      <w:r>
-        <w:rPr>
-          <w:rFonts w:ascii="Open Sans" w:hAnsi="Open Sans" w:cs="Open Sans" w:hint="eastAsia"/>
-          <w:color w:val="333333"/>
-          <w:szCs w:val="20"/>
-        </w:rPr>
-        <w:t>분석</w:t>
+          <w:rFonts w:ascii="Open Sans" w:hAnsi="Open Sans" w:cs="Open Sans"/>
+          <w:color w:val="333333"/>
+          <w:szCs w:val="20"/>
+        </w:rPr>
+        <w:t xml:space="preserve">1212 </w:t>
+      </w:r>
+      <w:r>
+        <w:rPr>
+          <w:rFonts w:ascii="Open Sans" w:hAnsi="Open Sans" w:cs="Open Sans" w:hint="eastAsia"/>
+          <w:color w:val="333333"/>
+          <w:szCs w:val="20"/>
+        </w:rPr>
+        <w:t>8</w:t>
+      </w:r>
+      <w:r>
+        <w:rPr>
+          <w:rFonts w:ascii="Open Sans" w:hAnsi="Open Sans" w:cs="Open Sans" w:hint="eastAsia"/>
+          <w:color w:val="333333"/>
+          <w:szCs w:val="20"/>
+        </w:rPr>
+        <w:t>진수</w:t>
+      </w:r>
+      <w:r>
+        <w:rPr>
+          <w:rFonts w:ascii="Open Sans" w:hAnsi="Open Sans" w:cs="Open Sans" w:hint="eastAsia"/>
+          <w:color w:val="333333"/>
+          <w:szCs w:val="20"/>
+        </w:rPr>
+        <w:t xml:space="preserve"> </w:t>
+      </w:r>
+      <w:r>
+        <w:rPr>
+          <w:rFonts w:ascii="Open Sans" w:hAnsi="Open Sans" w:cs="Open Sans"/>
+          <w:color w:val="333333"/>
+          <w:szCs w:val="20"/>
+        </w:rPr>
+        <w:t>2</w:t>
+      </w:r>
+      <w:r>
+        <w:rPr>
+          <w:rFonts w:ascii="Open Sans" w:hAnsi="Open Sans" w:cs="Open Sans" w:hint="eastAsia"/>
+          <w:color w:val="333333"/>
+          <w:szCs w:val="20"/>
+        </w:rPr>
+        <w:t>진수</w:t>
       </w:r>
       <w:r>
         <w:rPr>
@@ -2223,31 +2207,31 @@
           <w:color w:val="333333"/>
           <w:szCs w:val="20"/>
         </w:rPr>
-        <w:t xml:space="preserve">159 </w:t>
-      </w:r>
-      <w:r>
-        <w:rPr>
-          <w:rFonts w:ascii="Open Sans" w:hAnsi="Open Sans" w:cs="Open Sans" w:hint="eastAsia"/>
-          <w:color w:val="333333"/>
-          <w:szCs w:val="20"/>
-        </w:rPr>
-        <w:t>농구</w:t>
-      </w:r>
-      <w:r>
-        <w:rPr>
-          <w:rFonts w:ascii="Open Sans" w:hAnsi="Open Sans" w:cs="Open Sans" w:hint="eastAsia"/>
-          <w:color w:val="333333"/>
-          <w:szCs w:val="20"/>
-        </w:rPr>
-        <w:t xml:space="preserve"> </w:t>
-      </w:r>
-      <w:r>
-        <w:rPr>
-          <w:rFonts w:ascii="Open Sans" w:hAnsi="Open Sans" w:cs="Open Sans" w:hint="eastAsia"/>
-          <w:color w:val="333333"/>
-          <w:szCs w:val="20"/>
-        </w:rPr>
-        <w:t>경기</w:t>
+        <w:t xml:space="preserve">0820 </w:t>
+      </w:r>
+      <w:r>
+        <w:rPr>
+          <w:rFonts w:ascii="Open Sans" w:hAnsi="Open Sans" w:cs="Open Sans" w:hint="eastAsia"/>
+          <w:color w:val="333333"/>
+          <w:szCs w:val="20"/>
+        </w:rPr>
+        <w:t>문자열</w:t>
+      </w:r>
+      <w:r>
+        <w:rPr>
+          <w:rFonts w:ascii="Open Sans" w:hAnsi="Open Sans" w:cs="Open Sans" w:hint="eastAsia"/>
+          <w:color w:val="333333"/>
+          <w:szCs w:val="20"/>
+        </w:rPr>
+        <w:t xml:space="preserve"> </w:t>
+      </w:r>
+      <w:r>
+        <w:rPr>
+          <w:rFonts w:ascii="Open Sans" w:hAnsi="Open Sans" w:cs="Open Sans" w:hint="eastAsia"/>
+          <w:color w:val="333333"/>
+          <w:szCs w:val="20"/>
+        </w:rPr>
+        <w:t>분석</w:t>
       </w:r>
       <w:r>
         <w:rPr>
@@ -2301,39 +2285,39 @@
           <w:color w:val="333333"/>
           <w:szCs w:val="20"/>
         </w:rPr>
-        <w:t>2</w:t>
-      </w:r>
-      <w:r>
-        <w:rPr>
-          <w:rFonts w:ascii="Open Sans" w:hAnsi="Open Sans" w:cs="Open Sans"/>
-          <w:color w:val="333333"/>
-          <w:szCs w:val="20"/>
-        </w:rPr>
-        <w:t xml:space="preserve">605 </w:t>
-      </w:r>
-      <w:r>
-        <w:rPr>
-          <w:rFonts w:ascii="Open Sans" w:hAnsi="Open Sans" w:cs="Open Sans" w:hint="eastAsia"/>
-          <w:color w:val="333333"/>
-          <w:szCs w:val="20"/>
-        </w:rPr>
-        <w:t>줄</w:t>
-      </w:r>
-      <w:r>
-        <w:rPr>
-          <w:rFonts w:ascii="Open Sans" w:hAnsi="Open Sans" w:cs="Open Sans" w:hint="eastAsia"/>
-          <w:color w:val="333333"/>
-          <w:szCs w:val="20"/>
-        </w:rPr>
-        <w:t xml:space="preserve"> </w:t>
-      </w:r>
-      <w:r>
-        <w:rPr>
-          <w:rFonts w:ascii="Open Sans" w:hAnsi="Open Sans" w:cs="Open Sans" w:hint="eastAsia"/>
-          <w:color w:val="333333"/>
-          <w:szCs w:val="20"/>
-        </w:rPr>
-        <w:t>세우기</w:t>
+        <w:t>1</w:t>
+      </w:r>
+      <w:r>
+        <w:rPr>
+          <w:rFonts w:ascii="Open Sans" w:hAnsi="Open Sans" w:cs="Open Sans"/>
+          <w:color w:val="333333"/>
+          <w:szCs w:val="20"/>
+        </w:rPr>
+        <w:t xml:space="preserve">159 </w:t>
+      </w:r>
+      <w:r>
+        <w:rPr>
+          <w:rFonts w:ascii="Open Sans" w:hAnsi="Open Sans" w:cs="Open Sans" w:hint="eastAsia"/>
+          <w:color w:val="333333"/>
+          <w:szCs w:val="20"/>
+        </w:rPr>
+        <w:t>농구</w:t>
+      </w:r>
+      <w:r>
+        <w:rPr>
+          <w:rFonts w:ascii="Open Sans" w:hAnsi="Open Sans" w:cs="Open Sans" w:hint="eastAsia"/>
+          <w:color w:val="333333"/>
+          <w:szCs w:val="20"/>
+        </w:rPr>
+        <w:t xml:space="preserve"> </w:t>
+      </w:r>
+      <w:r>
+        <w:rPr>
+          <w:rFonts w:ascii="Open Sans" w:hAnsi="Open Sans" w:cs="Open Sans" w:hint="eastAsia"/>
+          <w:color w:val="333333"/>
+          <w:szCs w:val="20"/>
+        </w:rPr>
+        <w:t>경기</w:t>
       </w:r>
       <w:r>
         <w:rPr>
@@ -2383,35 +2367,43 @@
       </w:pPr>
       <w:r>
         <w:rPr>
-          <w:rFonts w:ascii="Open Sans" w:hAnsi="Open Sans" w:cs="Open Sans"/>
-          <w:color w:val="333333"/>
-          <w:szCs w:val="20"/>
-        </w:rPr>
-        <w:t xml:space="preserve">6359 </w:t>
-      </w:r>
-      <w:r>
-        <w:rPr>
-          <w:rFonts w:ascii="Open Sans" w:hAnsi="Open Sans" w:cs="Open Sans" w:hint="eastAsia"/>
-          <w:color w:val="333333"/>
-          <w:szCs w:val="20"/>
-        </w:rPr>
-        <w:t>만취한</w:t>
-      </w:r>
-      <w:r>
-        <w:rPr>
-          <w:rFonts w:ascii="Open Sans" w:hAnsi="Open Sans" w:cs="Open Sans" w:hint="eastAsia"/>
-          <w:color w:val="333333"/>
-          <w:szCs w:val="20"/>
-        </w:rPr>
-        <w:t xml:space="preserve"> </w:t>
-      </w:r>
-      <w:r>
-        <w:rPr>
-          <w:rFonts w:ascii="Open Sans" w:hAnsi="Open Sans" w:cs="Open Sans" w:hint="eastAsia"/>
-          <w:color w:val="333333"/>
-          <w:szCs w:val="20"/>
-        </w:rPr>
-        <w:t>상범</w:t>
+          <w:rFonts w:ascii="Open Sans" w:hAnsi="Open Sans" w:cs="Open Sans" w:hint="eastAsia"/>
+          <w:color w:val="333333"/>
+          <w:szCs w:val="20"/>
+        </w:rPr>
+        <w:t>2</w:t>
+      </w:r>
+      <w:r>
+        <w:rPr>
+          <w:rFonts w:ascii="Open Sans" w:hAnsi="Open Sans" w:cs="Open Sans"/>
+          <w:color w:val="333333"/>
+          <w:szCs w:val="20"/>
+        </w:rPr>
+        <w:t xml:space="preserve">605 </w:t>
+      </w:r>
+      <w:r>
+        <w:rPr>
+          <w:rFonts w:ascii="Open Sans" w:hAnsi="Open Sans" w:cs="Open Sans" w:hint="eastAsia"/>
+          <w:color w:val="333333"/>
+          <w:szCs w:val="20"/>
+        </w:rPr>
+        <w:t>줄</w:t>
+      </w:r>
+      <w:r>
+        <w:rPr>
+          <w:rFonts w:ascii="Open Sans" w:hAnsi="Open Sans" w:cs="Open Sans" w:hint="eastAsia"/>
+          <w:color w:val="333333"/>
+          <w:szCs w:val="20"/>
+        </w:rPr>
+        <w:t xml:space="preserve"> </w:t>
+      </w:r>
+      <w:r>
+        <w:rPr>
+          <w:rFonts w:ascii="Open Sans" w:hAnsi="Open Sans" w:cs="Open Sans" w:hint="eastAsia"/>
+          <w:color w:val="333333"/>
+          <w:szCs w:val="20"/>
+        </w:rPr>
+        <w:t>세우기</w:t>
       </w:r>
       <w:r>
         <w:rPr>
@@ -2461,43 +2453,35 @@
       </w:pPr>
       <w:r>
         <w:rPr>
-          <w:rFonts w:ascii="Open Sans" w:hAnsi="Open Sans" w:cs="Open Sans" w:hint="eastAsia"/>
-          <w:color w:val="333333"/>
-          <w:szCs w:val="20"/>
-        </w:rPr>
-        <w:t>1</w:t>
-      </w:r>
-      <w:r>
-        <w:rPr>
-          <w:rFonts w:ascii="Open Sans" w:hAnsi="Open Sans" w:cs="Open Sans"/>
-          <w:color w:val="333333"/>
-          <w:szCs w:val="20"/>
-        </w:rPr>
-        <w:t xml:space="preserve">225 </w:t>
-      </w:r>
-      <w:r>
-        <w:rPr>
-          <w:rFonts w:ascii="Open Sans" w:hAnsi="Open Sans" w:cs="Open Sans" w:hint="eastAsia"/>
-          <w:color w:val="333333"/>
-          <w:szCs w:val="20"/>
-        </w:rPr>
-        <w:t>이상한</w:t>
-      </w:r>
-      <w:r>
-        <w:rPr>
-          <w:rFonts w:ascii="Open Sans" w:hAnsi="Open Sans" w:cs="Open Sans" w:hint="eastAsia"/>
-          <w:color w:val="333333"/>
-          <w:szCs w:val="20"/>
-        </w:rPr>
-        <w:t xml:space="preserve"> </w:t>
-      </w:r>
-      <w:r>
-        <w:rPr>
-          <w:rFonts w:ascii="Open Sans" w:hAnsi="Open Sans" w:cs="Open Sans" w:hint="eastAsia"/>
-          <w:color w:val="333333"/>
-          <w:szCs w:val="20"/>
-        </w:rPr>
-        <w:t>곱셈</w:t>
+          <w:rFonts w:ascii="Open Sans" w:hAnsi="Open Sans" w:cs="Open Sans"/>
+          <w:color w:val="333333"/>
+          <w:szCs w:val="20"/>
+        </w:rPr>
+        <w:t xml:space="preserve">6359 </w:t>
+      </w:r>
+      <w:r>
+        <w:rPr>
+          <w:rFonts w:ascii="Open Sans" w:hAnsi="Open Sans" w:cs="Open Sans" w:hint="eastAsia"/>
+          <w:color w:val="333333"/>
+          <w:szCs w:val="20"/>
+        </w:rPr>
+        <w:t>만취한</w:t>
+      </w:r>
+      <w:r>
+        <w:rPr>
+          <w:rFonts w:ascii="Open Sans" w:hAnsi="Open Sans" w:cs="Open Sans" w:hint="eastAsia"/>
+          <w:color w:val="333333"/>
+          <w:szCs w:val="20"/>
+        </w:rPr>
+        <w:t xml:space="preserve"> </w:t>
+      </w:r>
+      <w:r>
+        <w:rPr>
+          <w:rFonts w:ascii="Open Sans" w:hAnsi="Open Sans" w:cs="Open Sans" w:hint="eastAsia"/>
+          <w:color w:val="333333"/>
+          <w:szCs w:val="20"/>
+        </w:rPr>
+        <w:t>상범</w:t>
       </w:r>
       <w:r>
         <w:rPr>
@@ -2559,15 +2543,31 @@
           <w:color w:val="333333"/>
           <w:szCs w:val="20"/>
         </w:rPr>
-        <w:t xml:space="preserve">173 </w:t>
-      </w:r>
-      <w:r>
-        <w:rPr>
-          <w:rFonts w:ascii="Open Sans" w:hAnsi="Open Sans" w:cs="Open Sans" w:hint="eastAsia"/>
-          <w:color w:val="333333"/>
-          <w:szCs w:val="20"/>
-        </w:rPr>
-        <w:t>운동</w:t>
+        <w:t xml:space="preserve">225 </w:t>
+      </w:r>
+      <w:r>
+        <w:rPr>
+          <w:rFonts w:ascii="Open Sans" w:hAnsi="Open Sans" w:cs="Open Sans" w:hint="eastAsia"/>
+          <w:color w:val="333333"/>
+          <w:szCs w:val="20"/>
+        </w:rPr>
+        <w:t>이상한</w:t>
+      </w:r>
+      <w:r>
+        <w:rPr>
+          <w:rFonts w:ascii="Open Sans" w:hAnsi="Open Sans" w:cs="Open Sans" w:hint="eastAsia"/>
+          <w:color w:val="333333"/>
+          <w:szCs w:val="20"/>
+        </w:rPr>
+        <w:t xml:space="preserve"> </w:t>
+      </w:r>
+      <w:r>
+        <w:rPr>
+          <w:rFonts w:ascii="Open Sans" w:hAnsi="Open Sans" w:cs="Open Sans" w:hint="eastAsia"/>
+          <w:color w:val="333333"/>
+          <w:szCs w:val="20"/>
+        </w:rPr>
+        <w:t>곱셈</w:t>
       </w:r>
       <w:r>
         <w:rPr>
@@ -2621,39 +2621,23 @@
           <w:color w:val="333333"/>
           <w:szCs w:val="20"/>
         </w:rPr>
-        <w:t>6</w:t>
-      </w:r>
-      <w:r>
-        <w:rPr>
-          <w:rFonts w:ascii="Open Sans" w:hAnsi="Open Sans" w:cs="Open Sans"/>
-          <w:color w:val="333333"/>
-          <w:szCs w:val="20"/>
-        </w:rPr>
-        <w:t xml:space="preserve">502 </w:t>
-      </w:r>
-      <w:r>
-        <w:rPr>
-          <w:rFonts w:ascii="Open Sans" w:hAnsi="Open Sans" w:cs="Open Sans" w:hint="eastAsia"/>
-          <w:color w:val="333333"/>
-          <w:szCs w:val="20"/>
-        </w:rPr>
-        <w:t>동혁</w:t>
-      </w:r>
-      <w:r>
-        <w:rPr>
-          <w:rFonts w:ascii="Open Sans" w:hAnsi="Open Sans" w:cs="Open Sans" w:hint="eastAsia"/>
-          <w:color w:val="333333"/>
-          <w:szCs w:val="20"/>
-        </w:rPr>
-        <w:t xml:space="preserve"> </w:t>
-      </w:r>
-      <w:r>
-        <w:rPr>
-          <w:rFonts w:ascii="Open Sans" w:hAnsi="Open Sans" w:cs="Open Sans" w:hint="eastAsia"/>
-          <w:color w:val="333333"/>
-          <w:szCs w:val="20"/>
-        </w:rPr>
-        <w:t>피자</w:t>
+        <w:t>1</w:t>
+      </w:r>
+      <w:r>
+        <w:rPr>
+          <w:rFonts w:ascii="Open Sans" w:hAnsi="Open Sans" w:cs="Open Sans"/>
+          <w:color w:val="333333"/>
+          <w:szCs w:val="20"/>
+        </w:rPr>
+        <w:t xml:space="preserve">173 </w:t>
+      </w:r>
+      <w:r>
+        <w:rPr>
+          <w:rFonts w:ascii="Open Sans" w:hAnsi="Open Sans" w:cs="Open Sans" w:hint="eastAsia"/>
+          <w:color w:val="333333"/>
+          <w:szCs w:val="20"/>
+        </w:rPr>
+        <w:t>운동</w:t>
       </w:r>
       <w:r>
         <w:rPr>
@@ -2707,39 +2691,39 @@
           <w:color w:val="333333"/>
           <w:szCs w:val="20"/>
         </w:rPr>
-        <w:t>5</w:t>
-      </w:r>
-      <w:r>
-        <w:rPr>
-          <w:rFonts w:ascii="Open Sans" w:hAnsi="Open Sans" w:cs="Open Sans"/>
-          <w:color w:val="333333"/>
-          <w:szCs w:val="20"/>
-        </w:rPr>
-        <w:t xml:space="preserve">355 </w:t>
-      </w:r>
-      <w:r>
-        <w:rPr>
-          <w:rFonts w:ascii="Open Sans" w:hAnsi="Open Sans" w:cs="Open Sans" w:hint="eastAsia"/>
-          <w:color w:val="333333"/>
-          <w:szCs w:val="20"/>
-        </w:rPr>
-        <w:t>화성</w:t>
-      </w:r>
-      <w:r>
-        <w:rPr>
-          <w:rFonts w:ascii="Open Sans" w:hAnsi="Open Sans" w:cs="Open Sans" w:hint="eastAsia"/>
-          <w:color w:val="333333"/>
-          <w:szCs w:val="20"/>
-        </w:rPr>
-        <w:t xml:space="preserve"> </w:t>
-      </w:r>
-      <w:r>
-        <w:rPr>
-          <w:rFonts w:ascii="Open Sans" w:hAnsi="Open Sans" w:cs="Open Sans" w:hint="eastAsia"/>
-          <w:color w:val="333333"/>
-          <w:szCs w:val="20"/>
-        </w:rPr>
-        <w:t>수학</w:t>
+        <w:t>6</w:t>
+      </w:r>
+      <w:r>
+        <w:rPr>
+          <w:rFonts w:ascii="Open Sans" w:hAnsi="Open Sans" w:cs="Open Sans"/>
+          <w:color w:val="333333"/>
+          <w:szCs w:val="20"/>
+        </w:rPr>
+        <w:t xml:space="preserve">502 </w:t>
+      </w:r>
+      <w:r>
+        <w:rPr>
+          <w:rFonts w:ascii="Open Sans" w:hAnsi="Open Sans" w:cs="Open Sans" w:hint="eastAsia"/>
+          <w:color w:val="333333"/>
+          <w:szCs w:val="20"/>
+        </w:rPr>
+        <w:t>동혁</w:t>
+      </w:r>
+      <w:r>
+        <w:rPr>
+          <w:rFonts w:ascii="Open Sans" w:hAnsi="Open Sans" w:cs="Open Sans" w:hint="eastAsia"/>
+          <w:color w:val="333333"/>
+          <w:szCs w:val="20"/>
+        </w:rPr>
+        <w:t xml:space="preserve"> </w:t>
+      </w:r>
+      <w:r>
+        <w:rPr>
+          <w:rFonts w:ascii="Open Sans" w:hAnsi="Open Sans" w:cs="Open Sans" w:hint="eastAsia"/>
+          <w:color w:val="333333"/>
+          <w:szCs w:val="20"/>
+        </w:rPr>
+        <w:t>피자</w:t>
       </w:r>
       <w:r>
         <w:rPr>
@@ -2762,7 +2746,7 @@
       <w:pPr>
         <w:pStyle w:val="a3"/>
         <w:rPr>
-          <w:rFonts w:ascii="Open Sans" w:hAnsi="Open Sans" w:cs="Open Sans" w:hint="eastAsia"/>
+          <w:rFonts w:ascii="Open Sans" w:hAnsi="Open Sans" w:cs="Open Sans"/>
           <w:color w:val="333333"/>
           <w:szCs w:val="20"/>
         </w:rPr>
@@ -2793,39 +2777,39 @@
           <w:color w:val="333333"/>
           <w:szCs w:val="20"/>
         </w:rPr>
-        <w:t>1</w:t>
-      </w:r>
-      <w:r>
-        <w:rPr>
-          <w:rFonts w:ascii="Open Sans" w:hAnsi="Open Sans" w:cs="Open Sans"/>
-          <w:color w:val="333333"/>
-          <w:szCs w:val="20"/>
-        </w:rPr>
-        <w:t xml:space="preserve">252 </w:t>
-      </w:r>
-      <w:r>
-        <w:rPr>
-          <w:rFonts w:ascii="Open Sans" w:hAnsi="Open Sans" w:cs="Open Sans" w:hint="eastAsia"/>
-          <w:color w:val="333333"/>
-          <w:szCs w:val="20"/>
-        </w:rPr>
-        <w:t>이진수</w:t>
-      </w:r>
-      <w:r>
-        <w:rPr>
-          <w:rFonts w:ascii="Open Sans" w:hAnsi="Open Sans" w:cs="Open Sans" w:hint="eastAsia"/>
-          <w:color w:val="333333"/>
-          <w:szCs w:val="20"/>
-        </w:rPr>
-        <w:t xml:space="preserve"> </w:t>
-      </w:r>
-      <w:r>
-        <w:rPr>
-          <w:rFonts w:ascii="Open Sans" w:hAnsi="Open Sans" w:cs="Open Sans" w:hint="eastAsia"/>
-          <w:color w:val="333333"/>
-          <w:szCs w:val="20"/>
-        </w:rPr>
-        <w:t>덧셈</w:t>
+        <w:t>5</w:t>
+      </w:r>
+      <w:r>
+        <w:rPr>
+          <w:rFonts w:ascii="Open Sans" w:hAnsi="Open Sans" w:cs="Open Sans"/>
+          <w:color w:val="333333"/>
+          <w:szCs w:val="20"/>
+        </w:rPr>
+        <w:t xml:space="preserve">355 </w:t>
+      </w:r>
+      <w:r>
+        <w:rPr>
+          <w:rFonts w:ascii="Open Sans" w:hAnsi="Open Sans" w:cs="Open Sans" w:hint="eastAsia"/>
+          <w:color w:val="333333"/>
+          <w:szCs w:val="20"/>
+        </w:rPr>
+        <w:t>화성</w:t>
+      </w:r>
+      <w:r>
+        <w:rPr>
+          <w:rFonts w:ascii="Open Sans" w:hAnsi="Open Sans" w:cs="Open Sans" w:hint="eastAsia"/>
+          <w:color w:val="333333"/>
+          <w:szCs w:val="20"/>
+        </w:rPr>
+        <w:t xml:space="preserve"> </w:t>
+      </w:r>
+      <w:r>
+        <w:rPr>
+          <w:rFonts w:ascii="Open Sans" w:hAnsi="Open Sans" w:cs="Open Sans" w:hint="eastAsia"/>
+          <w:color w:val="333333"/>
+          <w:szCs w:val="20"/>
+        </w:rPr>
+        <w:t>수학</w:t>
       </w:r>
       <w:r>
         <w:rPr>
@@ -2846,12 +2830,7 @@
     </w:p>
     <w:p>
       <w:pPr>
-        <w:widowControl/>
-        <w:wordWrap/>
-        <w:autoSpaceDE/>
-        <w:autoSpaceDN/>
-        <w:spacing w:after="300"/>
-        <w:ind w:left="440"/>
+        <w:pStyle w:val="a3"/>
         <w:rPr>
           <w:rFonts w:ascii="Open Sans" w:hAnsi="Open Sans" w:cs="Open Sans"/>
           <w:color w:val="333333"/>
@@ -2892,56 +2871,57 @@
           <w:color w:val="333333"/>
           <w:szCs w:val="20"/>
         </w:rPr>
-        <w:t xml:space="preserve">157 </w:t>
-      </w:r>
-      <w:r>
-        <w:rPr>
-          <w:rFonts w:ascii="Open Sans" w:hAnsi="Open Sans" w:cs="Open Sans" w:hint="eastAsia"/>
-          <w:color w:val="333333"/>
-          <w:szCs w:val="20"/>
-        </w:rPr>
-        <w:t>단어</w:t>
-      </w:r>
-      <w:r>
-        <w:rPr>
-          <w:rFonts w:ascii="Open Sans" w:hAnsi="Open Sans" w:cs="Open Sans" w:hint="eastAsia"/>
-          <w:color w:val="333333"/>
-          <w:szCs w:val="20"/>
-        </w:rPr>
-        <w:t xml:space="preserve"> </w:t>
-      </w:r>
-      <w:r>
-        <w:rPr>
-          <w:rFonts w:ascii="Open Sans" w:hAnsi="Open Sans" w:cs="Open Sans" w:hint="eastAsia"/>
-          <w:color w:val="333333"/>
-          <w:szCs w:val="20"/>
-        </w:rPr>
-        <w:t>공부</w:t>
-      </w:r>
-      <w:r>
-        <w:rPr>
-          <w:rFonts w:ascii="Open Sans" w:hAnsi="Open Sans" w:cs="Open Sans" w:hint="eastAsia"/>
-          <w:color w:val="333333"/>
-          <w:szCs w:val="20"/>
-        </w:rPr>
-        <w:t xml:space="preserve"> </w:t>
-      </w:r>
-      <w:r>
-        <w:rPr>
-          <w:rFonts w:ascii="Open Sans" w:hAnsi="Open Sans" w:cs="Open Sans"/>
-          <w:color w:val="333333"/>
-          <w:szCs w:val="20"/>
-        </w:rPr>
-        <w:t>(B1)</w:t>
-      </w:r>
-    </w:p>
-    <w:p>
-      <w:pPr>
-        <w:widowControl/>
-        <w:wordWrap/>
-        <w:autoSpaceDE/>
-        <w:autoSpaceDN/>
-        <w:spacing w:after="300"/>
+        <w:t xml:space="preserve">252 </w:t>
+      </w:r>
+      <w:r>
+        <w:rPr>
+          <w:rFonts w:ascii="Open Sans" w:hAnsi="Open Sans" w:cs="Open Sans" w:hint="eastAsia"/>
+          <w:color w:val="333333"/>
+          <w:szCs w:val="20"/>
+        </w:rPr>
+        <w:t>이진수</w:t>
+      </w:r>
+      <w:r>
+        <w:rPr>
+          <w:rFonts w:ascii="Open Sans" w:hAnsi="Open Sans" w:cs="Open Sans" w:hint="eastAsia"/>
+          <w:color w:val="333333"/>
+          <w:szCs w:val="20"/>
+        </w:rPr>
+        <w:t xml:space="preserve"> </w:t>
+      </w:r>
+      <w:r>
+        <w:rPr>
+          <w:rFonts w:ascii="Open Sans" w:hAnsi="Open Sans" w:cs="Open Sans" w:hint="eastAsia"/>
+          <w:color w:val="333333"/>
+          <w:szCs w:val="20"/>
+        </w:rPr>
+        <w:t>덧셈</w:t>
+      </w:r>
+      <w:r>
+        <w:rPr>
+          <w:rFonts w:ascii="Open Sans" w:hAnsi="Open Sans" w:cs="Open Sans" w:hint="eastAsia"/>
+          <w:color w:val="333333"/>
+          <w:szCs w:val="20"/>
+        </w:rPr>
+        <w:t xml:space="preserve"> </w:t>
+      </w:r>
+      <w:r>
+        <w:rPr>
+          <w:rFonts w:ascii="Open Sans" w:hAnsi="Open Sans" w:cs="Open Sans"/>
+          <w:color w:val="333333"/>
+          <w:szCs w:val="20"/>
+        </w:rPr>
+        <w:t>(B2)</w:t>
+      </w:r>
+    </w:p>
+    <w:p>
+      <w:pPr>
+        <w:widowControl/>
+        <w:wordWrap/>
+        <w:autoSpaceDE/>
+        <w:autoSpaceDN/>
+        <w:spacing w:after="300"/>
+        <w:ind w:left="440"/>
         <w:rPr>
           <w:rFonts w:ascii="Open Sans" w:hAnsi="Open Sans" w:cs="Open Sans"/>
           <w:color w:val="333333"/>
@@ -2982,15 +2962,31 @@
           <w:color w:val="333333"/>
           <w:szCs w:val="20"/>
         </w:rPr>
-        <w:t xml:space="preserve">259 </w:t>
-      </w:r>
-      <w:r>
-        <w:rPr>
-          <w:rFonts w:ascii="Open Sans" w:hAnsi="Open Sans" w:cs="Open Sans" w:hint="eastAsia"/>
-          <w:color w:val="333333"/>
-          <w:szCs w:val="20"/>
-        </w:rPr>
-        <w:t>팰린드롬수</w:t>
+        <w:t xml:space="preserve">157 </w:t>
+      </w:r>
+      <w:r>
+        <w:rPr>
+          <w:rFonts w:ascii="Open Sans" w:hAnsi="Open Sans" w:cs="Open Sans" w:hint="eastAsia"/>
+          <w:color w:val="333333"/>
+          <w:szCs w:val="20"/>
+        </w:rPr>
+        <w:t>단어</w:t>
+      </w:r>
+      <w:r>
+        <w:rPr>
+          <w:rFonts w:ascii="Open Sans" w:hAnsi="Open Sans" w:cs="Open Sans" w:hint="eastAsia"/>
+          <w:color w:val="333333"/>
+          <w:szCs w:val="20"/>
+        </w:rPr>
+        <w:t xml:space="preserve"> </w:t>
+      </w:r>
+      <w:r>
+        <w:rPr>
+          <w:rFonts w:ascii="Open Sans" w:hAnsi="Open Sans" w:cs="Open Sans" w:hint="eastAsia"/>
+          <w:color w:val="333333"/>
+          <w:szCs w:val="20"/>
+        </w:rPr>
+        <w:t>공부</w:t>
       </w:r>
       <w:r>
         <w:rPr>
@@ -3011,7 +3007,11 @@
     </w:p>
     <w:p>
       <w:pPr>
-        <w:pStyle w:val="a3"/>
+        <w:widowControl/>
+        <w:wordWrap/>
+        <w:autoSpaceDE/>
+        <w:autoSpaceDN/>
+        <w:spacing w:after="300"/>
         <w:rPr>
           <w:rFonts w:ascii="Open Sans" w:hAnsi="Open Sans" w:cs="Open Sans"/>
           <w:color w:val="333333"/>
@@ -3053,31 +3053,15 @@
           <w:color w:val="333333"/>
           <w:szCs w:val="20"/>
         </w:rPr>
-        <w:t xml:space="preserve">032 </w:t>
-      </w:r>
-      <w:r>
-        <w:rPr>
-          <w:rFonts w:ascii="Open Sans" w:hAnsi="Open Sans" w:cs="Open Sans" w:hint="eastAsia"/>
-          <w:color w:val="333333"/>
-          <w:szCs w:val="20"/>
-        </w:rPr>
-        <w:t>명령</w:t>
-      </w:r>
-      <w:r>
-        <w:rPr>
-          <w:rFonts w:ascii="Open Sans" w:hAnsi="Open Sans" w:cs="Open Sans" w:hint="eastAsia"/>
-          <w:color w:val="333333"/>
-          <w:szCs w:val="20"/>
-        </w:rPr>
-        <w:t xml:space="preserve"> </w:t>
-      </w:r>
-      <w:r>
-        <w:rPr>
-          <w:rFonts w:ascii="Open Sans" w:hAnsi="Open Sans" w:cs="Open Sans" w:hint="eastAsia"/>
-          <w:color w:val="333333"/>
-          <w:szCs w:val="20"/>
-        </w:rPr>
-        <w:t>프롬프트</w:t>
+        <w:t xml:space="preserve">259 </w:t>
+      </w:r>
+      <w:r>
+        <w:rPr>
+          <w:rFonts w:ascii="Open Sans" w:hAnsi="Open Sans" w:cs="Open Sans" w:hint="eastAsia"/>
+          <w:color w:val="333333"/>
+          <w:szCs w:val="20"/>
+        </w:rPr>
+        <w:t>팰린드롬수</w:t>
       </w:r>
       <w:r>
         <w:rPr>
@@ -3131,39 +3115,39 @@
           <w:color w:val="333333"/>
           <w:szCs w:val="20"/>
         </w:rPr>
-        <w:t>9</w:t>
-      </w:r>
-      <w:r>
-        <w:rPr>
-          <w:rFonts w:ascii="Open Sans" w:hAnsi="Open Sans" w:cs="Open Sans"/>
-          <w:color w:val="333333"/>
-          <w:szCs w:val="20"/>
-        </w:rPr>
-        <w:t xml:space="preserve">093 </w:t>
-      </w:r>
-      <w:r>
-        <w:rPr>
-          <w:rFonts w:ascii="Open Sans" w:hAnsi="Open Sans" w:cs="Open Sans" w:hint="eastAsia"/>
-          <w:color w:val="333333"/>
-          <w:szCs w:val="20"/>
-        </w:rPr>
-        <w:t>단어</w:t>
-      </w:r>
-      <w:r>
-        <w:rPr>
-          <w:rFonts w:ascii="Open Sans" w:hAnsi="Open Sans" w:cs="Open Sans" w:hint="eastAsia"/>
-          <w:color w:val="333333"/>
-          <w:szCs w:val="20"/>
-        </w:rPr>
-        <w:t xml:space="preserve"> </w:t>
-      </w:r>
-      <w:r>
-        <w:rPr>
-          <w:rFonts w:ascii="Open Sans" w:hAnsi="Open Sans" w:cs="Open Sans" w:hint="eastAsia"/>
-          <w:color w:val="333333"/>
-          <w:szCs w:val="20"/>
-        </w:rPr>
-        <w:t>뒤집기</w:t>
+        <w:t>1</w:t>
+      </w:r>
+      <w:r>
+        <w:rPr>
+          <w:rFonts w:ascii="Open Sans" w:hAnsi="Open Sans" w:cs="Open Sans"/>
+          <w:color w:val="333333"/>
+          <w:szCs w:val="20"/>
+        </w:rPr>
+        <w:t xml:space="preserve">032 </w:t>
+      </w:r>
+      <w:r>
+        <w:rPr>
+          <w:rFonts w:ascii="Open Sans" w:hAnsi="Open Sans" w:cs="Open Sans" w:hint="eastAsia"/>
+          <w:color w:val="333333"/>
+          <w:szCs w:val="20"/>
+        </w:rPr>
+        <w:t>명령</w:t>
+      </w:r>
+      <w:r>
+        <w:rPr>
+          <w:rFonts w:ascii="Open Sans" w:hAnsi="Open Sans" w:cs="Open Sans" w:hint="eastAsia"/>
+          <w:color w:val="333333"/>
+          <w:szCs w:val="20"/>
+        </w:rPr>
+        <w:t xml:space="preserve"> </w:t>
+      </w:r>
+      <w:r>
+        <w:rPr>
+          <w:rFonts w:ascii="Open Sans" w:hAnsi="Open Sans" w:cs="Open Sans" w:hint="eastAsia"/>
+          <w:color w:val="333333"/>
+          <w:szCs w:val="20"/>
+        </w:rPr>
+        <w:t>프롬프트</w:t>
       </w:r>
       <w:r>
         <w:rPr>
@@ -3217,39 +3201,39 @@
           <w:color w:val="333333"/>
           <w:szCs w:val="20"/>
         </w:rPr>
-        <w:t>3</w:t>
-      </w:r>
-      <w:r>
-        <w:rPr>
-          <w:rFonts w:ascii="Open Sans" w:hAnsi="Open Sans" w:cs="Open Sans"/>
-          <w:color w:val="333333"/>
-          <w:szCs w:val="20"/>
-        </w:rPr>
-        <w:t xml:space="preserve">985 </w:t>
-      </w:r>
-      <w:r>
-        <w:rPr>
-          <w:rFonts w:ascii="Open Sans" w:hAnsi="Open Sans" w:cs="Open Sans" w:hint="eastAsia"/>
-          <w:color w:val="333333"/>
-          <w:szCs w:val="20"/>
-        </w:rPr>
-        <w:t>롤</w:t>
-      </w:r>
-      <w:r>
-        <w:rPr>
-          <w:rFonts w:ascii="Open Sans" w:hAnsi="Open Sans" w:cs="Open Sans" w:hint="eastAsia"/>
-          <w:color w:val="333333"/>
-          <w:szCs w:val="20"/>
-        </w:rPr>
-        <w:t xml:space="preserve"> </w:t>
-      </w:r>
-      <w:r>
-        <w:rPr>
-          <w:rFonts w:ascii="Open Sans" w:hAnsi="Open Sans" w:cs="Open Sans" w:hint="eastAsia"/>
-          <w:color w:val="333333"/>
-          <w:szCs w:val="20"/>
-        </w:rPr>
-        <w:t>케이크</w:t>
+        <w:t>9</w:t>
+      </w:r>
+      <w:r>
+        <w:rPr>
+          <w:rFonts w:ascii="Open Sans" w:hAnsi="Open Sans" w:cs="Open Sans"/>
+          <w:color w:val="333333"/>
+          <w:szCs w:val="20"/>
+        </w:rPr>
+        <w:t xml:space="preserve">093 </w:t>
+      </w:r>
+      <w:r>
+        <w:rPr>
+          <w:rFonts w:ascii="Open Sans" w:hAnsi="Open Sans" w:cs="Open Sans" w:hint="eastAsia"/>
+          <w:color w:val="333333"/>
+          <w:szCs w:val="20"/>
+        </w:rPr>
+        <w:t>단어</w:t>
+      </w:r>
+      <w:r>
+        <w:rPr>
+          <w:rFonts w:ascii="Open Sans" w:hAnsi="Open Sans" w:cs="Open Sans" w:hint="eastAsia"/>
+          <w:color w:val="333333"/>
+          <w:szCs w:val="20"/>
+        </w:rPr>
+        <w:t xml:space="preserve"> </w:t>
+      </w:r>
+      <w:r>
+        <w:rPr>
+          <w:rFonts w:ascii="Open Sans" w:hAnsi="Open Sans" w:cs="Open Sans" w:hint="eastAsia"/>
+          <w:color w:val="333333"/>
+          <w:szCs w:val="20"/>
+        </w:rPr>
+        <w:t>뒤집기</w:t>
       </w:r>
       <w:r>
         <w:rPr>
@@ -3303,24 +3287,60 @@
           <w:color w:val="333333"/>
           <w:szCs w:val="20"/>
         </w:rPr>
-        <w:t>1</w:t>
-      </w:r>
-      <w:r>
-        <w:rPr>
-          <w:rFonts w:ascii="Open Sans" w:hAnsi="Open Sans" w:cs="Open Sans"/>
-          <w:color w:val="333333"/>
-          <w:szCs w:val="20"/>
-        </w:rPr>
-        <w:t>3777 Hunt The Rabbit (B1)</w:t>
-      </w:r>
-    </w:p>
-    <w:p>
-      <w:pPr>
-        <w:widowControl/>
-        <w:wordWrap/>
-        <w:autoSpaceDE/>
-        <w:autoSpaceDN/>
-        <w:spacing w:after="300"/>
+        <w:t>3</w:t>
+      </w:r>
+      <w:r>
+        <w:rPr>
+          <w:rFonts w:ascii="Open Sans" w:hAnsi="Open Sans" w:cs="Open Sans"/>
+          <w:color w:val="333333"/>
+          <w:szCs w:val="20"/>
+        </w:rPr>
+        <w:t xml:space="preserve">985 </w:t>
+      </w:r>
+      <w:r>
+        <w:rPr>
+          <w:rFonts w:ascii="Open Sans" w:hAnsi="Open Sans" w:cs="Open Sans" w:hint="eastAsia"/>
+          <w:color w:val="333333"/>
+          <w:szCs w:val="20"/>
+        </w:rPr>
+        <w:t>롤</w:t>
+      </w:r>
+      <w:r>
+        <w:rPr>
+          <w:rFonts w:ascii="Open Sans" w:hAnsi="Open Sans" w:cs="Open Sans" w:hint="eastAsia"/>
+          <w:color w:val="333333"/>
+          <w:szCs w:val="20"/>
+        </w:rPr>
+        <w:t xml:space="preserve"> </w:t>
+      </w:r>
+      <w:r>
+        <w:rPr>
+          <w:rFonts w:ascii="Open Sans" w:hAnsi="Open Sans" w:cs="Open Sans" w:hint="eastAsia"/>
+          <w:color w:val="333333"/>
+          <w:szCs w:val="20"/>
+        </w:rPr>
+        <w:t>케이크</w:t>
+      </w:r>
+      <w:r>
+        <w:rPr>
+          <w:rFonts w:ascii="Open Sans" w:hAnsi="Open Sans" w:cs="Open Sans" w:hint="eastAsia"/>
+          <w:color w:val="333333"/>
+          <w:szCs w:val="20"/>
+        </w:rPr>
+        <w:t xml:space="preserve"> </w:t>
+      </w:r>
+      <w:r>
+        <w:rPr>
+          <w:rFonts w:ascii="Open Sans" w:hAnsi="Open Sans" w:cs="Open Sans"/>
+          <w:color w:val="333333"/>
+          <w:szCs w:val="20"/>
+        </w:rPr>
+        <w:t>(B1)</w:t>
+      </w:r>
+    </w:p>
+    <w:p>
+      <w:pPr>
+        <w:pStyle w:val="a3"/>
         <w:rPr>
           <w:rFonts w:ascii="Open Sans" w:hAnsi="Open Sans" w:cs="Open Sans"/>
           <w:color w:val="333333"/>
@@ -3353,55 +3373,15 @@
           <w:color w:val="333333"/>
           <w:szCs w:val="20"/>
         </w:rPr>
-        <w:t>4</w:t>
-      </w:r>
-      <w:r>
-        <w:rPr>
-          <w:rFonts w:ascii="Open Sans" w:hAnsi="Open Sans" w:cs="Open Sans"/>
-          <w:color w:val="333333"/>
-          <w:szCs w:val="20"/>
-        </w:rPr>
-        <w:t xml:space="preserve">673 </w:t>
-      </w:r>
-      <w:r>
-        <w:rPr>
-          <w:rFonts w:ascii="Open Sans" w:hAnsi="Open Sans" w:cs="Open Sans" w:hint="eastAsia"/>
-          <w:color w:val="333333"/>
-          <w:szCs w:val="20"/>
-        </w:rPr>
-        <w:t>셀프</w:t>
-      </w:r>
-      <w:r>
-        <w:rPr>
-          <w:rFonts w:ascii="Open Sans" w:hAnsi="Open Sans" w:cs="Open Sans" w:hint="eastAsia"/>
-          <w:color w:val="333333"/>
-          <w:szCs w:val="20"/>
-        </w:rPr>
-        <w:t xml:space="preserve"> </w:t>
-      </w:r>
-      <w:r>
-        <w:rPr>
-          <w:rFonts w:ascii="Open Sans" w:hAnsi="Open Sans" w:cs="Open Sans" w:hint="eastAsia"/>
-          <w:color w:val="333333"/>
-          <w:szCs w:val="20"/>
-        </w:rPr>
-        <w:t>넘버</w:t>
-      </w:r>
-      <w:r>
-        <w:rPr>
-          <w:rFonts w:ascii="Open Sans" w:hAnsi="Open Sans" w:cs="Open Sans" w:hint="eastAsia"/>
-          <w:color w:val="333333"/>
-          <w:szCs w:val="20"/>
-        </w:rPr>
-        <w:t xml:space="preserve"> </w:t>
-      </w:r>
-      <w:r>
-        <w:rPr>
-          <w:rFonts w:ascii="Open Sans" w:hAnsi="Open Sans" w:cs="Open Sans"/>
-          <w:color w:val="333333"/>
-          <w:szCs w:val="20"/>
-        </w:rPr>
-        <w:t>(S5)</w:t>
+        <w:t>1</w:t>
+      </w:r>
+      <w:r>
+        <w:rPr>
+          <w:rFonts w:ascii="Open Sans" w:hAnsi="Open Sans" w:cs="Open Sans"/>
+          <w:color w:val="333333"/>
+          <w:szCs w:val="20"/>
+        </w:rPr>
+        <w:t>3777 Hunt The Rabbit (B1)</w:t>
       </w:r>
     </w:p>
     <w:p>
@@ -3443,23 +3423,39 @@
           <w:color w:val="333333"/>
           <w:szCs w:val="20"/>
         </w:rPr>
-        <w:t>1</w:t>
-      </w:r>
-      <w:r>
-        <w:rPr>
-          <w:rFonts w:ascii="Open Sans" w:hAnsi="Open Sans" w:cs="Open Sans"/>
-          <w:color w:val="333333"/>
-          <w:szCs w:val="20"/>
-        </w:rPr>
-        <w:t xml:space="preserve">1723 </w:t>
-      </w:r>
-      <w:r>
-        <w:rPr>
-          <w:rFonts w:ascii="Open Sans" w:hAnsi="Open Sans" w:cs="Open Sans" w:hint="eastAsia"/>
-          <w:color w:val="333333"/>
-          <w:szCs w:val="20"/>
-        </w:rPr>
-        <w:t>집합</w:t>
+        <w:t>4</w:t>
+      </w:r>
+      <w:r>
+        <w:rPr>
+          <w:rFonts w:ascii="Open Sans" w:hAnsi="Open Sans" w:cs="Open Sans"/>
+          <w:color w:val="333333"/>
+          <w:szCs w:val="20"/>
+        </w:rPr>
+        <w:t xml:space="preserve">673 </w:t>
+      </w:r>
+      <w:r>
+        <w:rPr>
+          <w:rFonts w:ascii="Open Sans" w:hAnsi="Open Sans" w:cs="Open Sans" w:hint="eastAsia"/>
+          <w:color w:val="333333"/>
+          <w:szCs w:val="20"/>
+        </w:rPr>
+        <w:t>셀프</w:t>
+      </w:r>
+      <w:r>
+        <w:rPr>
+          <w:rFonts w:ascii="Open Sans" w:hAnsi="Open Sans" w:cs="Open Sans" w:hint="eastAsia"/>
+          <w:color w:val="333333"/>
+          <w:szCs w:val="20"/>
+        </w:rPr>
+        <w:t xml:space="preserve"> </w:t>
+      </w:r>
+      <w:r>
+        <w:rPr>
+          <w:rFonts w:ascii="Open Sans" w:hAnsi="Open Sans" w:cs="Open Sans" w:hint="eastAsia"/>
+          <w:color w:val="333333"/>
+          <w:szCs w:val="20"/>
+        </w:rPr>
+        <w:t>넘버</w:t>
       </w:r>
       <w:r>
         <w:rPr>
@@ -3480,13 +3476,11 @@
     </w:p>
     <w:p>
       <w:pPr>
-        <w:pStyle w:val="a3"/>
-        <w:widowControl/>
-        <w:wordWrap/>
-        <w:autoSpaceDE/>
-        <w:autoSpaceDN/>
-        <w:spacing w:after="300"/>
-        <w:ind w:leftChars="0"/>
+        <w:widowControl/>
+        <w:wordWrap/>
+        <w:autoSpaceDE/>
+        <w:autoSpaceDN/>
+        <w:spacing w:after="300"/>
         <w:rPr>
           <w:rFonts w:ascii="Open Sans" w:hAnsi="Open Sans" w:cs="Open Sans"/>
           <w:color w:val="333333"/>
@@ -3519,39 +3513,39 @@
           <w:color w:val="333333"/>
           <w:szCs w:val="20"/>
         </w:rPr>
-        <w:t>2</w:t>
-      </w:r>
-      <w:r>
-        <w:rPr>
-          <w:rFonts w:ascii="Open Sans" w:hAnsi="Open Sans" w:cs="Open Sans"/>
-          <w:color w:val="333333"/>
-          <w:szCs w:val="20"/>
-        </w:rPr>
-        <w:t xml:space="preserve">491 </w:t>
-      </w:r>
-      <w:r>
-        <w:rPr>
-          <w:rFonts w:ascii="Open Sans" w:hAnsi="Open Sans" w:cs="Open Sans" w:hint="eastAsia"/>
-          <w:color w:val="333333"/>
-          <w:szCs w:val="20"/>
-        </w:rPr>
-        <w:t>수열</w:t>
-      </w:r>
-      <w:r>
-        <w:rPr>
-          <w:rFonts w:ascii="Open Sans" w:hAnsi="Open Sans" w:cs="Open Sans" w:hint="eastAsia"/>
-          <w:color w:val="333333"/>
-          <w:szCs w:val="20"/>
-        </w:rPr>
-        <w:t xml:space="preserve"> </w:t>
-      </w:r>
-      <w:r>
-        <w:rPr>
-          <w:rFonts w:ascii="Open Sans" w:hAnsi="Open Sans" w:cs="Open Sans"/>
-          <w:color w:val="333333"/>
-          <w:szCs w:val="20"/>
-        </w:rPr>
-        <w:t>(S4)</w:t>
+        <w:t>1</w:t>
+      </w:r>
+      <w:r>
+        <w:rPr>
+          <w:rFonts w:ascii="Open Sans" w:hAnsi="Open Sans" w:cs="Open Sans"/>
+          <w:color w:val="333333"/>
+          <w:szCs w:val="20"/>
+        </w:rPr>
+        <w:t xml:space="preserve">1723 </w:t>
+      </w:r>
+      <w:r>
+        <w:rPr>
+          <w:rFonts w:ascii="Open Sans" w:hAnsi="Open Sans" w:cs="Open Sans" w:hint="eastAsia"/>
+          <w:color w:val="333333"/>
+          <w:szCs w:val="20"/>
+        </w:rPr>
+        <w:t>집합</w:t>
+      </w:r>
+      <w:r>
+        <w:rPr>
+          <w:rFonts w:ascii="Open Sans" w:hAnsi="Open Sans" w:cs="Open Sans" w:hint="eastAsia"/>
+          <w:color w:val="333333"/>
+          <w:szCs w:val="20"/>
+        </w:rPr>
+        <w:t xml:space="preserve"> </w:t>
+      </w:r>
+      <w:r>
+        <w:rPr>
+          <w:rFonts w:ascii="Open Sans" w:hAnsi="Open Sans" w:cs="Open Sans"/>
+          <w:color w:val="333333"/>
+          <w:szCs w:val="20"/>
+        </w:rPr>
+        <w:t>(S5)</w:t>
       </w:r>
     </w:p>
     <w:p>
@@ -3603,31 +3597,31 @@
           <w:color w:val="333333"/>
           <w:szCs w:val="20"/>
         </w:rPr>
-        <w:t xml:space="preserve">108 </w:t>
-      </w:r>
-      <w:r>
-        <w:rPr>
-          <w:rFonts w:ascii="Open Sans" w:hAnsi="Open Sans" w:cs="Open Sans" w:hint="eastAsia"/>
-          <w:color w:val="333333"/>
-          <w:szCs w:val="20"/>
-        </w:rPr>
-        <w:t>통계학</w:t>
-      </w:r>
-      <w:r>
-        <w:rPr>
-          <w:rFonts w:ascii="Open Sans" w:hAnsi="Open Sans" w:cs="Open Sans" w:hint="eastAsia"/>
-          <w:color w:val="333333"/>
-          <w:szCs w:val="20"/>
-        </w:rPr>
-        <w:t xml:space="preserve"> </w:t>
-      </w:r>
-      <w:r>
-        <w:rPr>
-          <w:rFonts w:ascii="Open Sans" w:hAnsi="Open Sans" w:cs="Open Sans"/>
-          <w:color w:val="333333"/>
-          <w:szCs w:val="20"/>
-        </w:rPr>
-        <w:t>(S3) (C++ ONLY)</w:t>
+        <w:t xml:space="preserve">491 </w:t>
+      </w:r>
+      <w:r>
+        <w:rPr>
+          <w:rFonts w:ascii="Open Sans" w:hAnsi="Open Sans" w:cs="Open Sans" w:hint="eastAsia"/>
+          <w:color w:val="333333"/>
+          <w:szCs w:val="20"/>
+        </w:rPr>
+        <w:t>수열</w:t>
+      </w:r>
+      <w:r>
+        <w:rPr>
+          <w:rFonts w:ascii="Open Sans" w:hAnsi="Open Sans" w:cs="Open Sans" w:hint="eastAsia"/>
+          <w:color w:val="333333"/>
+          <w:szCs w:val="20"/>
+        </w:rPr>
+        <w:t xml:space="preserve"> </w:t>
+      </w:r>
+      <w:r>
+        <w:rPr>
+          <w:rFonts w:ascii="Open Sans" w:hAnsi="Open Sans" w:cs="Open Sans"/>
+          <w:color w:val="333333"/>
+          <w:szCs w:val="20"/>
+        </w:rPr>
+        <w:t>(S4)</w:t>
       </w:r>
     </w:p>
     <w:p>
@@ -3667,60 +3661,54 @@
       </w:pPr>
       <w:r>
         <w:rPr>
-          <w:rFonts w:ascii="Open Sans" w:hAnsi="Open Sans" w:cs="Open Sans"/>
-          <w:color w:val="333333"/>
-          <w:szCs w:val="20"/>
-        </w:rPr>
-        <w:t xml:space="preserve">1614 </w:t>
-      </w:r>
-      <w:r>
-        <w:rPr>
-          <w:rFonts w:ascii="Open Sans" w:hAnsi="Open Sans" w:cs="Open Sans" w:hint="eastAsia"/>
-          <w:color w:val="333333"/>
-          <w:szCs w:val="20"/>
-        </w:rPr>
-        <w:t>영식이의</w:t>
-      </w:r>
-      <w:r>
-        <w:rPr>
-          <w:rFonts w:ascii="Open Sans" w:hAnsi="Open Sans" w:cs="Open Sans" w:hint="eastAsia"/>
-          <w:color w:val="333333"/>
-          <w:szCs w:val="20"/>
-        </w:rPr>
-        <w:t xml:space="preserve"> </w:t>
-      </w:r>
-      <w:r>
-        <w:rPr>
-          <w:rFonts w:ascii="Open Sans" w:hAnsi="Open Sans" w:cs="Open Sans" w:hint="eastAsia"/>
-          <w:color w:val="333333"/>
-          <w:szCs w:val="20"/>
-        </w:rPr>
-        <w:t>손가락</w:t>
-      </w:r>
-      <w:r>
-        <w:rPr>
-          <w:rFonts w:ascii="Open Sans" w:hAnsi="Open Sans" w:cs="Open Sans" w:hint="eastAsia"/>
-          <w:color w:val="333333"/>
-          <w:szCs w:val="20"/>
-        </w:rPr>
-        <w:t xml:space="preserve"> </w:t>
-      </w:r>
-      <w:r>
-        <w:rPr>
-          <w:rFonts w:ascii="Open Sans" w:hAnsi="Open Sans" w:cs="Open Sans"/>
-          <w:color w:val="333333"/>
-          <w:szCs w:val="20"/>
-        </w:rPr>
-        <w:t>(S3)</w:t>
-      </w:r>
-    </w:p>
-    <w:p>
-      <w:pPr>
-        <w:widowControl/>
-        <w:wordWrap/>
-        <w:autoSpaceDE/>
-        <w:autoSpaceDN/>
-        <w:spacing w:after="300"/>
+          <w:rFonts w:ascii="Open Sans" w:hAnsi="Open Sans" w:cs="Open Sans" w:hint="eastAsia"/>
+          <w:color w:val="333333"/>
+          <w:szCs w:val="20"/>
+        </w:rPr>
+        <w:t>2</w:t>
+      </w:r>
+      <w:r>
+        <w:rPr>
+          <w:rFonts w:ascii="Open Sans" w:hAnsi="Open Sans" w:cs="Open Sans"/>
+          <w:color w:val="333333"/>
+          <w:szCs w:val="20"/>
+        </w:rPr>
+        <w:t xml:space="preserve">108 </w:t>
+      </w:r>
+      <w:r>
+        <w:rPr>
+          <w:rFonts w:ascii="Open Sans" w:hAnsi="Open Sans" w:cs="Open Sans" w:hint="eastAsia"/>
+          <w:color w:val="333333"/>
+          <w:szCs w:val="20"/>
+        </w:rPr>
+        <w:t>통계학</w:t>
+      </w:r>
+      <w:r>
+        <w:rPr>
+          <w:rFonts w:ascii="Open Sans" w:hAnsi="Open Sans" w:cs="Open Sans" w:hint="eastAsia"/>
+          <w:color w:val="333333"/>
+          <w:szCs w:val="20"/>
+        </w:rPr>
+        <w:t xml:space="preserve"> </w:t>
+      </w:r>
+      <w:r>
+        <w:rPr>
+          <w:rFonts w:ascii="Open Sans" w:hAnsi="Open Sans" w:cs="Open Sans"/>
+          <w:color w:val="333333"/>
+          <w:szCs w:val="20"/>
+        </w:rPr>
+        <w:t>(S3) (C++ ONLY)</w:t>
+      </w:r>
+    </w:p>
+    <w:p>
+      <w:pPr>
+        <w:pStyle w:val="a3"/>
+        <w:widowControl/>
+        <w:wordWrap/>
+        <w:autoSpaceDE/>
+        <w:autoSpaceDN/>
+        <w:spacing w:after="300"/>
+        <w:ind w:leftChars="0"/>
         <w:rPr>
           <w:rFonts w:ascii="Open Sans" w:hAnsi="Open Sans" w:cs="Open Sans"/>
           <w:color w:val="333333"/>
@@ -3749,54 +3737,60 @@
       </w:pPr>
       <w:r>
         <w:rPr>
-          <w:rFonts w:ascii="Open Sans" w:hAnsi="Open Sans" w:cs="Open Sans" w:hint="eastAsia"/>
-          <w:color w:val="333333"/>
-          <w:szCs w:val="20"/>
-        </w:rPr>
-        <w:t>1</w:t>
-      </w:r>
-      <w:r>
-        <w:rPr>
-          <w:rFonts w:ascii="Open Sans" w:hAnsi="Open Sans" w:cs="Open Sans"/>
-          <w:color w:val="333333"/>
-          <w:szCs w:val="20"/>
-        </w:rPr>
-        <w:t xml:space="preserve">8111 </w:t>
-      </w:r>
-      <w:r>
-        <w:rPr>
-          <w:rFonts w:ascii="Open Sans" w:hAnsi="Open Sans" w:cs="Open Sans" w:hint="eastAsia"/>
-          <w:color w:val="333333"/>
-          <w:szCs w:val="20"/>
-        </w:rPr>
-        <w:t>마인크래프트</w:t>
-      </w:r>
-      <w:r>
-        <w:rPr>
-          <w:rFonts w:ascii="Open Sans" w:hAnsi="Open Sans" w:cs="Open Sans" w:hint="eastAsia"/>
-          <w:color w:val="333333"/>
-          <w:szCs w:val="20"/>
-        </w:rPr>
-        <w:t xml:space="preserve"> </w:t>
-      </w:r>
-      <w:r>
-        <w:rPr>
-          <w:rFonts w:ascii="Open Sans" w:hAnsi="Open Sans" w:cs="Open Sans"/>
-          <w:color w:val="333333"/>
-          <w:szCs w:val="20"/>
-        </w:rPr>
-        <w:t>(S2)</w:t>
-      </w:r>
-    </w:p>
-    <w:p>
-      <w:pPr>
-        <w:pStyle w:val="a3"/>
-        <w:widowControl/>
-        <w:wordWrap/>
-        <w:autoSpaceDE/>
-        <w:autoSpaceDN/>
-        <w:spacing w:after="300"/>
-        <w:ind w:leftChars="0"/>
+          <w:rFonts w:ascii="Open Sans" w:hAnsi="Open Sans" w:cs="Open Sans"/>
+          <w:color w:val="333333"/>
+          <w:szCs w:val="20"/>
+        </w:rPr>
+        <w:t xml:space="preserve">1614 </w:t>
+      </w:r>
+      <w:r>
+        <w:rPr>
+          <w:rFonts w:ascii="Open Sans" w:hAnsi="Open Sans" w:cs="Open Sans" w:hint="eastAsia"/>
+          <w:color w:val="333333"/>
+          <w:szCs w:val="20"/>
+        </w:rPr>
+        <w:t>영식이의</w:t>
+      </w:r>
+      <w:r>
+        <w:rPr>
+          <w:rFonts w:ascii="Open Sans" w:hAnsi="Open Sans" w:cs="Open Sans" w:hint="eastAsia"/>
+          <w:color w:val="333333"/>
+          <w:szCs w:val="20"/>
+        </w:rPr>
+        <w:t xml:space="preserve"> </w:t>
+      </w:r>
+      <w:r>
+        <w:rPr>
+          <w:rFonts w:ascii="Open Sans" w:hAnsi="Open Sans" w:cs="Open Sans" w:hint="eastAsia"/>
+          <w:color w:val="333333"/>
+          <w:szCs w:val="20"/>
+        </w:rPr>
+        <w:t>손가락</w:t>
+      </w:r>
+      <w:r>
+        <w:rPr>
+          <w:rFonts w:ascii="Open Sans" w:hAnsi="Open Sans" w:cs="Open Sans" w:hint="eastAsia"/>
+          <w:color w:val="333333"/>
+          <w:szCs w:val="20"/>
+        </w:rPr>
+        <w:t xml:space="preserve"> </w:t>
+      </w:r>
+      <w:r>
+        <w:rPr>
+          <w:rFonts w:ascii="Open Sans" w:hAnsi="Open Sans" w:cs="Open Sans"/>
+          <w:color w:val="333333"/>
+          <w:szCs w:val="20"/>
+        </w:rPr>
+        <w:t>(S3)</w:t>
+      </w:r>
+    </w:p>
+    <w:p>
+      <w:pPr>
+        <w:widowControl/>
+        <w:wordWrap/>
+        <w:autoSpaceDE/>
+        <w:autoSpaceDN/>
+        <w:spacing w:after="300"/>
         <w:rPr>
           <w:rFonts w:ascii="Open Sans" w:hAnsi="Open Sans" w:cs="Open Sans"/>
           <w:color w:val="333333"/>
@@ -3829,6 +3823,82 @@
           <w:color w:val="333333"/>
           <w:szCs w:val="20"/>
         </w:rPr>
+        <w:t>1</w:t>
+      </w:r>
+      <w:r>
+        <w:rPr>
+          <w:rFonts w:ascii="Open Sans" w:hAnsi="Open Sans" w:cs="Open Sans"/>
+          <w:color w:val="333333"/>
+          <w:szCs w:val="20"/>
+        </w:rPr>
+        <w:t xml:space="preserve">8111 </w:t>
+      </w:r>
+      <w:r>
+        <w:rPr>
+          <w:rFonts w:ascii="Open Sans" w:hAnsi="Open Sans" w:cs="Open Sans" w:hint="eastAsia"/>
+          <w:color w:val="333333"/>
+          <w:szCs w:val="20"/>
+        </w:rPr>
+        <w:t>마인크래프트</w:t>
+      </w:r>
+      <w:r>
+        <w:rPr>
+          <w:rFonts w:ascii="Open Sans" w:hAnsi="Open Sans" w:cs="Open Sans" w:hint="eastAsia"/>
+          <w:color w:val="333333"/>
+          <w:szCs w:val="20"/>
+        </w:rPr>
+        <w:t xml:space="preserve"> </w:t>
+      </w:r>
+      <w:r>
+        <w:rPr>
+          <w:rFonts w:ascii="Open Sans" w:hAnsi="Open Sans" w:cs="Open Sans"/>
+          <w:color w:val="333333"/>
+          <w:szCs w:val="20"/>
+        </w:rPr>
+        <w:t>(S2)</w:t>
+      </w:r>
+    </w:p>
+    <w:p>
+      <w:pPr>
+        <w:pStyle w:val="a3"/>
+        <w:widowControl/>
+        <w:wordWrap/>
+        <w:autoSpaceDE/>
+        <w:autoSpaceDN/>
+        <w:spacing w:after="300"/>
+        <w:ind w:leftChars="0"/>
+        <w:rPr>
+          <w:rFonts w:ascii="Open Sans" w:hAnsi="Open Sans" w:cs="Open Sans"/>
+          <w:color w:val="333333"/>
+          <w:szCs w:val="20"/>
+        </w:rPr>
+      </w:pPr>
+    </w:p>
+    <w:p>
+      <w:pPr>
+        <w:pStyle w:val="a3"/>
+        <w:widowControl/>
+        <w:numPr>
+          <w:ilvl w:val="0"/>
+          <w:numId w:val="10"/>
+        </w:numPr>
+        <w:wordWrap/>
+        <w:autoSpaceDE/>
+        <w:autoSpaceDN/>
+        <w:spacing w:after="300"/>
+        <w:ind w:leftChars="0"/>
+        <w:rPr>
+          <w:rFonts w:ascii="Open Sans" w:hAnsi="Open Sans" w:cs="Open Sans"/>
+          <w:color w:val="333333"/>
+          <w:szCs w:val="20"/>
+        </w:rPr>
+      </w:pPr>
+      <w:r>
+        <w:rPr>
+          <w:rFonts w:ascii="Open Sans" w:hAnsi="Open Sans" w:cs="Open Sans" w:hint="eastAsia"/>
+          <w:color w:val="333333"/>
+          <w:szCs w:val="20"/>
+        </w:rPr>
         <w:t>2</w:t>
       </w:r>
       <w:r>
@@ -3897,7 +3967,6 @@
           <w:color w:val="333333"/>
           <w:szCs w:val="20"/>
         </w:rPr>
-        <w:lastRenderedPageBreak/>
         <w:t>-</w:t>
       </w:r>
       <w:r>
@@ -4860,6 +4929,7 @@
           <w:color w:val="333333"/>
           <w:szCs w:val="20"/>
         </w:rPr>
+        <w:lastRenderedPageBreak/>
         <w:t>1</w:t>
       </w:r>
       <w:r>
@@ -5856,7 +5926,6 @@
           <w:color w:val="333333"/>
           <w:szCs w:val="20"/>
         </w:rPr>
-        <w:lastRenderedPageBreak/>
         <w:t xml:space="preserve">2163 </w:t>
       </w:r>
       <w:r>
@@ -15413,7 +15482,7 @@
 </file>
 
 <file path=word/endnotes.xml><?xml version="1.0" encoding="utf-8"?>
-<w:endnotes xmlns:wpc="http://schemas.microsoft.com/office/word/2010/wordprocessingCanvas" xmlns:cx="http://schemas.microsoft.com/office/drawing/2014/chartex" xmlns:cx1="http://schemas.microsoft.com/office/drawing/2015/9/8/chartex" xmlns:cx2="http://schemas.microsoft.com/office/drawing/2015/10/21/chartex" xmlns:cx3="http://schemas.microsoft.com/office/drawing/2016/5/9/chartex" xmlns:cx4="http://schemas.microsoft.com/office/drawing/2016/5/10/chartex" xmlns:cx5="http://schemas.microsoft.com/office/drawing/2016/5/11/chartex" xmlns:cx6="http://schemas.microsoft.com/office/drawing/2016/5/12/chartex" xmlns:cx7="http://schemas.microsoft.com/office/drawing/2016/5/13/chartex" xmlns:cx8="http://schemas.microsoft.com/office/drawing/2016/5/14/chartex" xmlns:mc="http://schemas.openxmlformats.org/markup-compatibility/2006" xmlns:aink="http://schemas.microsoft.com/office/drawing/2016/ink" xmlns:am3d="http://schemas.microsoft.com/office/drawing/2017/model3d" xmlns:o="urn:schemas-microsoft-com:office:office" xmlns:oel="http://schemas.microsoft.com/office/2019/extlst" xmlns:r="http://schemas.openxmlformats.org/officeDocument/2006/relationships" xmlns:m="http://schemas.openxmlformats.org/officeDocument/2006/math" xmlns:v="urn:schemas-microsoft-com:vml" xmlns:wp14="http://schemas.microsoft.com/office/word/2010/wordprocessingDrawing" xmlns:wp="http://schemas.openxmlformats.org/drawingml/2006/wordprocessingDrawing" xmlns:w10="urn:schemas-microsoft-com:office:word" xmlns:w="http://schemas.openxmlformats.org/wordprocessingml/2006/main" xmlns:w14="http://schemas.microsoft.com/office/word/2010/wordml" xmlns:w15="http://schemas.microsoft.com/office/word/2012/wordml" xmlns:w16cex="http://schemas.microsoft.com/office/word/2018/wordml/cex" xmlns:w16cid="http://schemas.microsoft.com/office/word/2016/wordml/cid" xmlns:w16="http://schemas.microsoft.com/office/word/2018/wordml" xmlns:w16sdtdh="http://schemas.microsoft.com/office/word/2020/wordml/sdtdatahash" xmlns:w16se="http://schemas.microsoft.com/office/word/2015/wordml/symex" xmlns:wpg="http://schemas.microsoft.com/office/word/2010/wordprocessingGroup" xmlns:wpi="http://schemas.microsoft.com/office/word/2010/wordprocessingInk" xmlns:wne="http://schemas.microsoft.com/office/word/2006/wordml" xmlns:wps="http://schemas.microsoft.com/office/word/2010/wordprocessingShape" mc:Ignorable="w14 w15 w16se w16cid w16 w16cex w16sdtdh wp14">
+<w:endnotes xmlns:wpc="http://schemas.microsoft.com/office/word/2010/wordprocessingCanvas" xmlns:cx="http://schemas.microsoft.com/office/drawing/2014/chartex" xmlns:cx1="http://schemas.microsoft.com/office/drawing/2015/9/8/chartex" xmlns:cx2="http://schemas.microsoft.com/office/drawing/2015/10/21/chartex" xmlns:cx3="http://schemas.microsoft.com/office/drawing/2016/5/9/chartex" xmlns:cx4="http://schemas.microsoft.com/office/drawing/2016/5/10/chartex" xmlns:cx5="http://schemas.microsoft.com/office/drawing/2016/5/11/chartex" xmlns:cx6="http://schemas.microsoft.com/office/drawing/2016/5/12/chartex" xmlns:cx7="http://schemas.microsoft.com/office/drawing/2016/5/13/chartex" xmlns:cx8="http://schemas.microsoft.com/office/drawing/2016/5/14/chartex" xmlns:mc="http://schemas.openxmlformats.org/markup-compatibility/2006" xmlns:aink="http://schemas.microsoft.com/office/drawing/2016/ink" xmlns:am3d="http://schemas.microsoft.com/office/drawing/2017/model3d" xmlns:o="urn:schemas-microsoft-com:office:office" xmlns:oel="http://schemas.microsoft.com/office/2019/extlst" xmlns:r="http://schemas.openxmlformats.org/officeDocument/2006/relationships" xmlns:m="http://schemas.openxmlformats.org/officeDocument/2006/math" xmlns:v="urn:schemas-microsoft-com:vml" xmlns:wp14="http://schemas.microsoft.com/office/word/2010/wordprocessingDrawing" xmlns:wp="http://schemas.openxmlformats.org/drawingml/2006/wordprocessingDrawing" xmlns:w10="urn:schemas-microsoft-com:office:word" xmlns:w="http://schemas.openxmlformats.org/wordprocessingml/2006/main" xmlns:w14="http://schemas.microsoft.com/office/word/2010/wordml" xmlns:w15="http://schemas.microsoft.com/office/word/2012/wordml" xmlns:w16cex="http://schemas.microsoft.com/office/word/2018/wordml/cex" xmlns:w16cid="http://schemas.microsoft.com/office/word/2016/wordml/cid" xmlns:w16="http://schemas.microsoft.com/office/word/2018/wordml" xmlns:w16du="http://schemas.microsoft.com/office/word/2023/wordml/word16du" xmlns:w16sdtdh="http://schemas.microsoft.com/office/word/2020/wordml/sdtdatahash" xmlns:w16se="http://schemas.microsoft.com/office/word/2015/wordml/symex" xmlns:wpg="http://schemas.microsoft.com/office/word/2010/wordprocessingGroup" xmlns:wpi="http://schemas.microsoft.com/office/word/2010/wordprocessingInk" xmlns:wne="http://schemas.microsoft.com/office/word/2006/wordml" xmlns:wps="http://schemas.microsoft.com/office/word/2010/wordprocessingShape" mc:Ignorable="w14 w15 w16se w16cid w16 w16cex w16sdtdh wp14">
   <w:endnote w:type="separator" w:id="-1">
     <w:p>
       <w:pPr>
@@ -15438,7 +15507,7 @@
 </file>
 
 <file path=word/footnotes.xml><?xml version="1.0" encoding="utf-8"?>
-<w:footnotes xmlns:wpc="http://schemas.microsoft.com/office/word/2010/wordprocessingCanvas" xmlns:cx="http://schemas.microsoft.com/office/drawing/2014/chartex" xmlns:cx1="http://schemas.microsoft.com/office/drawing/2015/9/8/chartex" xmlns:cx2="http://schemas.microsoft.com/office/drawing/2015/10/21/chartex" xmlns:cx3="http://schemas.microsoft.com/office/drawing/2016/5/9/chartex" xmlns:cx4="http://schemas.microsoft.com/office/drawing/2016/5/10/chartex" xmlns:cx5="http://schemas.microsoft.com/office/drawing/2016/5/11/chartex" xmlns:cx6="http://schemas.microsoft.com/office/drawing/2016/5/12/chartex" xmlns:cx7="http://schemas.microsoft.com/office/drawing/2016/5/13/chartex" xmlns:cx8="http://schemas.microsoft.com/office/drawing/2016/5/14/chartex" xmlns:mc="http://schemas.openxmlformats.org/markup-compatibility/2006" xmlns:aink="http://schemas.microsoft.com/office/drawing/2016/ink" xmlns:am3d="http://schemas.microsoft.com/office/drawing/2017/model3d" xmlns:o="urn:schemas-microsoft-com:office:office" xmlns:oel="http://schemas.microsoft.com/office/2019/extlst" xmlns:r="http://schemas.openxmlformats.org/officeDocument/2006/relationships" xmlns:m="http://schemas.openxmlformats.org/officeDocument/2006/math" xmlns:v="urn:schemas-microsoft-com:vml" xmlns:wp14="http://schemas.microsoft.com/office/word/2010/wordprocessingDrawing" xmlns:wp="http://schemas.openxmlformats.org/drawingml/2006/wordprocessingDrawing" xmlns:w10="urn:schemas-microsoft-com:office:word" xmlns:w="http://schemas.openxmlformats.org/wordprocessingml/2006/main" xmlns:w14="http://schemas.microsoft.com/office/word/2010/wordml" xmlns:w15="http://schemas.microsoft.com/office/word/2012/wordml" xmlns:w16cex="http://schemas.microsoft.com/office/word/2018/wordml/cex" xmlns:w16cid="http://schemas.microsoft.com/office/word/2016/wordml/cid" xmlns:w16="http://schemas.microsoft.com/office/word/2018/wordml" xmlns:w16sdtdh="http://schemas.microsoft.com/office/word/2020/wordml/sdtdatahash" xmlns:w16se="http://schemas.microsoft.com/office/word/2015/wordml/symex" xmlns:wpg="http://schemas.microsoft.com/office/word/2010/wordprocessingGroup" xmlns:wpi="http://schemas.microsoft.com/office/word/2010/wordprocessingInk" xmlns:wne="http://schemas.microsoft.com/office/word/2006/wordml" xmlns:wps="http://schemas.microsoft.com/office/word/2010/wordprocessingShape" mc:Ignorable="w14 w15 w16se w16cid w16 w16cex w16sdtdh wp14">
+<w:footnotes xmlns:wpc="http://schemas.microsoft.com/office/word/2010/wordprocessingCanvas" xmlns:cx="http://schemas.microsoft.com/office/drawing/2014/chartex" xmlns:cx1="http://schemas.microsoft.com/office/drawing/2015/9/8/chartex" xmlns:cx2="http://schemas.microsoft.com/office/drawing/2015/10/21/chartex" xmlns:cx3="http://schemas.microsoft.com/office/drawing/2016/5/9/chartex" xmlns:cx4="http://schemas.microsoft.com/office/drawing/2016/5/10/chartex" xmlns:cx5="http://schemas.microsoft.com/office/drawing/2016/5/11/chartex" xmlns:cx6="http://schemas.microsoft.com/office/drawing/2016/5/12/chartex" xmlns:cx7="http://schemas.microsoft.com/office/drawing/2016/5/13/chartex" xmlns:cx8="http://schemas.microsoft.com/office/drawing/2016/5/14/chartex" xmlns:mc="http://schemas.openxmlformats.org/markup-compatibility/2006" xmlns:aink="http://schemas.microsoft.com/office/drawing/2016/ink" xmlns:am3d="http://schemas.microsoft.com/office/drawing/2017/model3d" xmlns:o="urn:schemas-microsoft-com:office:office" xmlns:oel="http://schemas.microsoft.com/office/2019/extlst" xmlns:r="http://schemas.openxmlformats.org/officeDocument/2006/relationships" xmlns:m="http://schemas.openxmlformats.org/officeDocument/2006/math" xmlns:v="urn:schemas-microsoft-com:vml" xmlns:wp14="http://schemas.microsoft.com/office/word/2010/wordprocessingDrawing" xmlns:wp="http://schemas.openxmlformats.org/drawingml/2006/wordprocessingDrawing" xmlns:w10="urn:schemas-microsoft-com:office:word" xmlns:w="http://schemas.openxmlformats.org/wordprocessingml/2006/main" xmlns:w14="http://schemas.microsoft.com/office/word/2010/wordml" xmlns:w15="http://schemas.microsoft.com/office/word/2012/wordml" xmlns:w16cex="http://schemas.microsoft.com/office/word/2018/wordml/cex" xmlns:w16cid="http://schemas.microsoft.com/office/word/2016/wordml/cid" xmlns:w16="http://schemas.microsoft.com/office/word/2018/wordml" xmlns:w16du="http://schemas.microsoft.com/office/word/2023/wordml/word16du" xmlns:w16sdtdh="http://schemas.microsoft.com/office/word/2020/wordml/sdtdatahash" xmlns:w16se="http://schemas.microsoft.com/office/word/2015/wordml/symex" xmlns:wpg="http://schemas.microsoft.com/office/word/2010/wordprocessingGroup" xmlns:wpi="http://schemas.microsoft.com/office/word/2010/wordprocessingInk" xmlns:wne="http://schemas.microsoft.com/office/word/2006/wordml" xmlns:wps="http://schemas.microsoft.com/office/word/2010/wordprocessingShape" mc:Ignorable="w14 w15 w16se w16cid w16 w16cex w16sdtdh wp14">
   <w:footnote w:type="separator" w:id="-1">
     <w:p>
       <w:pPr>
@@ -15463,7 +15532,7 @@
 </file>
 
 <file path=word/numbering.xml><?xml version="1.0" encoding="utf-8"?>
-<w:numbering xmlns:wpc="http://schemas.microsoft.com/office/word/2010/wordprocessingCanvas" xmlns:cx="http://schemas.microsoft.com/office/drawing/2014/chartex" xmlns:cx1="http://schemas.microsoft.com/office/drawing/2015/9/8/chartex" xmlns:cx2="http://schemas.microsoft.com/office/drawing/2015/10/21/chartex" xmlns:cx3="http://schemas.microsoft.com/office/drawing/2016/5/9/chartex" xmlns:cx4="http://schemas.microsoft.com/office/drawing/2016/5/10/chartex" xmlns:cx5="http://schemas.microsoft.com/office/drawing/2016/5/11/chartex" xmlns:cx6="http://schemas.microsoft.com/office/drawing/2016/5/12/chartex" xmlns:cx7="http://schemas.microsoft.com/office/drawing/2016/5/13/chartex" xmlns:cx8="http://schemas.microsoft.com/office/drawing/2016/5/14/chartex" xmlns:mc="http://schemas.openxmlformats.org/markup-compatibility/2006" xmlns:aink="http://schemas.microsoft.com/office/drawing/2016/ink" xmlns:am3d="http://schemas.microsoft.com/office/drawing/2017/model3d" xmlns:o="urn:schemas-microsoft-com:office:office" xmlns:oel="http://schemas.microsoft.com/office/2019/extlst" xmlns:r="http://schemas.openxmlformats.org/officeDocument/2006/relationships" xmlns:m="http://schemas.openxmlformats.org/officeDocument/2006/math" xmlns:v="urn:schemas-microsoft-com:vml" xmlns:wp14="http://schemas.microsoft.com/office/word/2010/wordprocessingDrawing" xmlns:wp="http://schemas.openxmlformats.org/drawingml/2006/wordprocessingDrawing" xmlns:w10="urn:schemas-microsoft-com:office:word" xmlns:w="http://schemas.openxmlformats.org/wordprocessingml/2006/main" xmlns:w14="http://schemas.microsoft.com/office/word/2010/wordml" xmlns:w15="http://schemas.microsoft.com/office/word/2012/wordml" xmlns:w16cex="http://schemas.microsoft.com/office/word/2018/wordml/cex" xmlns:w16cid="http://schemas.microsoft.com/office/word/2016/wordml/cid" xmlns:w16="http://schemas.microsoft.com/office/word/2018/wordml" xmlns:w16sdtdh="http://schemas.microsoft.com/office/word/2020/wordml/sdtdatahash" xmlns:w16se="http://schemas.microsoft.com/office/word/2015/wordml/symex" xmlns:wpg="http://schemas.microsoft.com/office/word/2010/wordprocessingGroup" xmlns:wpi="http://schemas.microsoft.com/office/word/2010/wordprocessingInk" xmlns:wne="http://schemas.microsoft.com/office/word/2006/wordml" xmlns:wps="http://schemas.microsoft.com/office/word/2010/wordprocessingShape" mc:Ignorable="w14 w15 w16se w16cid w16 w16cex w16sdtdh wp14">
+<w:numbering xmlns:wpc="http://schemas.microsoft.com/office/word/2010/wordprocessingCanvas" xmlns:cx="http://schemas.microsoft.com/office/drawing/2014/chartex" xmlns:cx1="http://schemas.microsoft.com/office/drawing/2015/9/8/chartex" xmlns:cx2="http://schemas.microsoft.com/office/drawing/2015/10/21/chartex" xmlns:cx3="http://schemas.microsoft.com/office/drawing/2016/5/9/chartex" xmlns:cx4="http://schemas.microsoft.com/office/drawing/2016/5/10/chartex" xmlns:cx5="http://schemas.microsoft.com/office/drawing/2016/5/11/chartex" xmlns:cx6="http://schemas.microsoft.com/office/drawing/2016/5/12/chartex" xmlns:cx7="http://schemas.microsoft.com/office/drawing/2016/5/13/chartex" xmlns:cx8="http://schemas.microsoft.com/office/drawing/2016/5/14/chartex" xmlns:mc="http://schemas.openxmlformats.org/markup-compatibility/2006" xmlns:aink="http://schemas.microsoft.com/office/drawing/2016/ink" xmlns:am3d="http://schemas.microsoft.com/office/drawing/2017/model3d" xmlns:o="urn:schemas-microsoft-com:office:office" xmlns:oel="http://schemas.microsoft.com/office/2019/extlst" xmlns:r="http://schemas.openxmlformats.org/officeDocument/2006/relationships" xmlns:m="http://schemas.openxmlformats.org/officeDocument/2006/math" xmlns:v="urn:schemas-microsoft-com:vml" xmlns:wp14="http://schemas.microsoft.com/office/word/2010/wordprocessingDrawing" xmlns:wp="http://schemas.openxmlformats.org/drawingml/2006/wordprocessingDrawing" xmlns:w10="urn:schemas-microsoft-com:office:word" xmlns:w="http://schemas.openxmlformats.org/wordprocessingml/2006/main" xmlns:w14="http://schemas.microsoft.com/office/word/2010/wordml" xmlns:w15="http://schemas.microsoft.com/office/word/2012/wordml" xmlns:w16cex="http://schemas.microsoft.com/office/word/2018/wordml/cex" xmlns:w16cid="http://schemas.microsoft.com/office/word/2016/wordml/cid" xmlns:w16="http://schemas.microsoft.com/office/word/2018/wordml" xmlns:w16du="http://schemas.microsoft.com/office/word/2023/wordml/word16du" xmlns:w16sdtdh="http://schemas.microsoft.com/office/word/2020/wordml/sdtdatahash" xmlns:w16se="http://schemas.microsoft.com/office/word/2015/wordml/symex" xmlns:wpg="http://schemas.microsoft.com/office/word/2010/wordprocessingGroup" xmlns:wpi="http://schemas.microsoft.com/office/word/2010/wordprocessingInk" xmlns:wne="http://schemas.microsoft.com/office/word/2006/wordml" xmlns:wps="http://schemas.microsoft.com/office/word/2010/wordprocessingShape" mc:Ignorable="w14 w15 w16se w16cid w16 w16cex w16sdtdh wp14">
   <w:abstractNum w:abstractNumId="0" w15:restartNumberingAfterBreak="0">
     <w:nsid w:val="049A45E8"/>
     <w:multiLevelType w:val="hybridMultilevel"/>

</xml_diff>

<commit_message>
Q2476 Dice Game (MATHEMATICS, BRONZE 3) added
</commit_message>
<xml_diff>
--- a/알고리즘 가이드라인.docx
+++ b/알고리즘 가이드라인.docx
@@ -1336,7 +1336,7 @@
       <w:pPr>
         <w:pStyle w:val="a3"/>
         <w:rPr>
-          <w:rFonts w:ascii="Open Sans" w:hAnsi="Open Sans" w:cs="Open Sans" w:hint="eastAsia"/>
+          <w:rFonts w:ascii="Open Sans" w:hAnsi="Open Sans" w:cs="Open Sans"/>
           <w:color w:val="333333"/>
           <w:szCs w:val="20"/>
         </w:rPr>
@@ -4984,6 +4984,92 @@
     <w:p>
       <w:pPr>
         <w:pStyle w:val="a3"/>
+        <w:rPr>
+          <w:rFonts w:ascii="Open Sans" w:hAnsi="Open Sans" w:cs="Open Sans" w:hint="eastAsia"/>
+          <w:color w:val="333333"/>
+          <w:szCs w:val="20"/>
+        </w:rPr>
+      </w:pPr>
+    </w:p>
+    <w:p>
+      <w:pPr>
+        <w:pStyle w:val="a3"/>
+        <w:widowControl/>
+        <w:numPr>
+          <w:ilvl w:val="0"/>
+          <w:numId w:val="3"/>
+        </w:numPr>
+        <w:wordWrap/>
+        <w:autoSpaceDE/>
+        <w:autoSpaceDN/>
+        <w:spacing w:after="300"/>
+        <w:ind w:leftChars="0"/>
+        <w:rPr>
+          <w:rFonts w:ascii="Open Sans" w:hAnsi="Open Sans" w:cs="Open Sans"/>
+          <w:color w:val="333333"/>
+          <w:szCs w:val="20"/>
+        </w:rPr>
+      </w:pPr>
+      <w:r>
+        <w:rPr>
+          <w:rFonts w:ascii="Open Sans" w:hAnsi="Open Sans" w:cs="Open Sans" w:hint="eastAsia"/>
+          <w:color w:val="333333"/>
+          <w:szCs w:val="20"/>
+        </w:rPr>
+        <w:t>2</w:t>
+      </w:r>
+      <w:r>
+        <w:rPr>
+          <w:rFonts w:ascii="Open Sans" w:hAnsi="Open Sans" w:cs="Open Sans"/>
+          <w:color w:val="333333"/>
+          <w:szCs w:val="20"/>
+        </w:rPr>
+        <w:t xml:space="preserve">476 </w:t>
+      </w:r>
+      <w:r>
+        <w:rPr>
+          <w:rFonts w:ascii="Open Sans" w:hAnsi="Open Sans" w:cs="Open Sans" w:hint="eastAsia"/>
+          <w:color w:val="333333"/>
+          <w:szCs w:val="20"/>
+        </w:rPr>
+        <w:t>주사위</w:t>
+      </w:r>
+      <w:r>
+        <w:rPr>
+          <w:rFonts w:ascii="Open Sans" w:hAnsi="Open Sans" w:cs="Open Sans" w:hint="eastAsia"/>
+          <w:color w:val="333333"/>
+          <w:szCs w:val="20"/>
+        </w:rPr>
+        <w:t xml:space="preserve"> </w:t>
+      </w:r>
+      <w:r>
+        <w:rPr>
+          <w:rFonts w:ascii="Open Sans" w:hAnsi="Open Sans" w:cs="Open Sans" w:hint="eastAsia"/>
+          <w:color w:val="333333"/>
+          <w:szCs w:val="20"/>
+        </w:rPr>
+        <w:t>게임</w:t>
+      </w:r>
+      <w:r>
+        <w:rPr>
+          <w:rFonts w:ascii="Open Sans" w:hAnsi="Open Sans" w:cs="Open Sans" w:hint="eastAsia"/>
+          <w:color w:val="333333"/>
+          <w:szCs w:val="20"/>
+        </w:rPr>
+        <w:t xml:space="preserve"> </w:t>
+      </w:r>
+      <w:r>
+        <w:rPr>
+          <w:rFonts w:ascii="Open Sans" w:hAnsi="Open Sans" w:cs="Open Sans"/>
+          <w:color w:val="333333"/>
+          <w:szCs w:val="20"/>
+        </w:rPr>
+        <w:t>(B3)</w:t>
+      </w:r>
+    </w:p>
+    <w:p>
+      <w:pPr>
+        <w:pStyle w:val="a3"/>
         <w:widowControl/>
         <w:wordWrap/>
         <w:autoSpaceDE/>
@@ -8712,6 +8798,7 @@
           <w:color w:val="333333"/>
           <w:szCs w:val="20"/>
         </w:rPr>
+        <w:lastRenderedPageBreak/>
         <w:t>2</w:t>
       </w:r>
       <w:r>
@@ -8798,7 +8885,6 @@
           <w:color w:val="333333"/>
           <w:szCs w:val="20"/>
         </w:rPr>
-        <w:lastRenderedPageBreak/>
         <w:t>1</w:t>
       </w:r>
       <w:r>
@@ -9668,6 +9754,7 @@
           <w:color w:val="333333"/>
           <w:szCs w:val="20"/>
         </w:rPr>
+        <w:lastRenderedPageBreak/>
         <w:t>-</w:t>
       </w:r>
       <w:r>
@@ -9759,7 +9846,6 @@
           <w:color w:val="333333"/>
           <w:szCs w:val="20"/>
         </w:rPr>
-        <w:lastRenderedPageBreak/>
         <w:t>1</w:t>
       </w:r>
       <w:r>
@@ -14001,6 +14087,7 @@
           <w:b/>
           <w:bCs/>
         </w:rPr>
+        <w:lastRenderedPageBreak/>
         <w:t>A</w:t>
       </w:r>
       <w:r>
@@ -15020,7 +15107,6 @@
           <w:color w:val="333333"/>
           <w:szCs w:val="20"/>
         </w:rPr>
-        <w:lastRenderedPageBreak/>
         <w:t>A</w:t>
       </w:r>
       <w:r>

</xml_diff>

<commit_message>
Q1673 CHICKEN COUPON (MATHEMATICS, BRONZE 2) ADDED
</commit_message>
<xml_diff>
--- a/알고리즘 가이드라인.docx
+++ b/알고리즘 가이드라인.docx
@@ -4985,7 +4985,7 @@
       <w:pPr>
         <w:pStyle w:val="a3"/>
         <w:rPr>
-          <w:rFonts w:ascii="Open Sans" w:hAnsi="Open Sans" w:cs="Open Sans" w:hint="eastAsia"/>
+          <w:rFonts w:ascii="Open Sans" w:hAnsi="Open Sans" w:cs="Open Sans"/>
           <w:color w:val="333333"/>
           <w:szCs w:val="20"/>
         </w:rPr>
@@ -5511,6 +5511,92 @@
           <w:szCs w:val="20"/>
         </w:rPr>
         <w:t>배정</w:t>
+      </w:r>
+      <w:r>
+        <w:rPr>
+          <w:rFonts w:ascii="Open Sans" w:hAnsi="Open Sans" w:cs="Open Sans" w:hint="eastAsia"/>
+          <w:color w:val="333333"/>
+          <w:szCs w:val="20"/>
+        </w:rPr>
+        <w:t xml:space="preserve"> </w:t>
+      </w:r>
+      <w:r>
+        <w:rPr>
+          <w:rFonts w:ascii="Open Sans" w:hAnsi="Open Sans" w:cs="Open Sans"/>
+          <w:color w:val="333333"/>
+          <w:szCs w:val="20"/>
+        </w:rPr>
+        <w:t>(B2)</w:t>
+      </w:r>
+    </w:p>
+    <w:p>
+      <w:pPr>
+        <w:pStyle w:val="a3"/>
+        <w:rPr>
+          <w:rFonts w:ascii="Open Sans" w:hAnsi="Open Sans" w:cs="Open Sans" w:hint="eastAsia"/>
+          <w:color w:val="333333"/>
+          <w:szCs w:val="20"/>
+        </w:rPr>
+      </w:pPr>
+    </w:p>
+    <w:p>
+      <w:pPr>
+        <w:pStyle w:val="a3"/>
+        <w:widowControl/>
+        <w:numPr>
+          <w:ilvl w:val="0"/>
+          <w:numId w:val="3"/>
+        </w:numPr>
+        <w:wordWrap/>
+        <w:autoSpaceDE/>
+        <w:autoSpaceDN/>
+        <w:spacing w:after="300"/>
+        <w:ind w:leftChars="0"/>
+        <w:rPr>
+          <w:rFonts w:ascii="Open Sans" w:hAnsi="Open Sans" w:cs="Open Sans"/>
+          <w:color w:val="333333"/>
+          <w:szCs w:val="20"/>
+        </w:rPr>
+      </w:pPr>
+      <w:r>
+        <w:rPr>
+          <w:rFonts w:ascii="Open Sans" w:hAnsi="Open Sans" w:cs="Open Sans" w:hint="eastAsia"/>
+          <w:color w:val="333333"/>
+          <w:szCs w:val="20"/>
+        </w:rPr>
+        <w:t>1</w:t>
+      </w:r>
+      <w:r>
+        <w:rPr>
+          <w:rFonts w:ascii="Open Sans" w:hAnsi="Open Sans" w:cs="Open Sans"/>
+          <w:color w:val="333333"/>
+          <w:szCs w:val="20"/>
+        </w:rPr>
+        <w:t xml:space="preserve">673 </w:t>
+      </w:r>
+      <w:r>
+        <w:rPr>
+          <w:rFonts w:ascii="Open Sans" w:hAnsi="Open Sans" w:cs="Open Sans" w:hint="eastAsia"/>
+          <w:color w:val="333333"/>
+          <w:szCs w:val="20"/>
+        </w:rPr>
+        <w:t>치킨</w:t>
+      </w:r>
+      <w:r>
+        <w:rPr>
+          <w:rFonts w:ascii="Open Sans" w:hAnsi="Open Sans" w:cs="Open Sans" w:hint="eastAsia"/>
+          <w:color w:val="333333"/>
+          <w:szCs w:val="20"/>
+        </w:rPr>
+        <w:t xml:space="preserve"> </w:t>
+      </w:r>
+      <w:r>
+        <w:rPr>
+          <w:rFonts w:ascii="Open Sans" w:hAnsi="Open Sans" w:cs="Open Sans" w:hint="eastAsia"/>
+          <w:color w:val="333333"/>
+          <w:szCs w:val="20"/>
+        </w:rPr>
+        <w:t>쿠폰</w:t>
       </w:r>
       <w:r>
         <w:rPr>
@@ -8708,6 +8794,7 @@
           <w:color w:val="333333"/>
           <w:szCs w:val="20"/>
         </w:rPr>
+        <w:lastRenderedPageBreak/>
         <w:t>2</w:t>
       </w:r>
       <w:r>
@@ -8798,7 +8885,6 @@
           <w:color w:val="333333"/>
           <w:szCs w:val="20"/>
         </w:rPr>
-        <w:lastRenderedPageBreak/>
         <w:t>2</w:t>
       </w:r>
       <w:r>
@@ -9670,6 +9756,7 @@
           <w:color w:val="333333"/>
           <w:szCs w:val="20"/>
         </w:rPr>
+        <w:lastRenderedPageBreak/>
         <w:t>1</w:t>
       </w:r>
       <w:r>
@@ -9754,7 +9841,6 @@
           <w:color w:val="333333"/>
           <w:szCs w:val="20"/>
         </w:rPr>
-        <w:lastRenderedPageBreak/>
         <w:t>-</w:t>
       </w:r>
       <w:r>
@@ -14087,7 +14173,6 @@
           <w:b/>
           <w:bCs/>
         </w:rPr>
-        <w:lastRenderedPageBreak/>
         <w:t>A</w:t>
       </w:r>
       <w:r>
@@ -14895,6 +14980,7 @@
           <w:color w:val="333333"/>
           <w:szCs w:val="20"/>
         </w:rPr>
+        <w:lastRenderedPageBreak/>
         <w:t>1</w:t>
       </w:r>
       <w:r>

</xml_diff>

<commit_message>
Q2592 REPRESENTATIVE VALUE (MATHEMATICS, BRONZE 2) ADDED
</commit_message>
<xml_diff>
--- a/알고리즘 가이드라인.docx
+++ b/알고리즘 가이드라인.docx
@@ -5533,7 +5533,7 @@
       <w:pPr>
         <w:pStyle w:val="a3"/>
         <w:rPr>
-          <w:rFonts w:ascii="Open Sans" w:hAnsi="Open Sans" w:cs="Open Sans" w:hint="eastAsia"/>
+          <w:rFonts w:ascii="Open Sans" w:hAnsi="Open Sans" w:cs="Open Sans"/>
           <w:color w:val="333333"/>
           <w:szCs w:val="20"/>
         </w:rPr>
@@ -5597,6 +5597,76 @@
           <w:szCs w:val="20"/>
         </w:rPr>
         <w:t>쿠폰</w:t>
+      </w:r>
+      <w:r>
+        <w:rPr>
+          <w:rFonts w:ascii="Open Sans" w:hAnsi="Open Sans" w:cs="Open Sans" w:hint="eastAsia"/>
+          <w:color w:val="333333"/>
+          <w:szCs w:val="20"/>
+        </w:rPr>
+        <w:t xml:space="preserve"> </w:t>
+      </w:r>
+      <w:r>
+        <w:rPr>
+          <w:rFonts w:ascii="Open Sans" w:hAnsi="Open Sans" w:cs="Open Sans"/>
+          <w:color w:val="333333"/>
+          <w:szCs w:val="20"/>
+        </w:rPr>
+        <w:t>(B2)</w:t>
+      </w:r>
+    </w:p>
+    <w:p>
+      <w:pPr>
+        <w:pStyle w:val="a3"/>
+        <w:rPr>
+          <w:rFonts w:ascii="Open Sans" w:hAnsi="Open Sans" w:cs="Open Sans" w:hint="eastAsia"/>
+          <w:color w:val="333333"/>
+          <w:szCs w:val="20"/>
+        </w:rPr>
+      </w:pPr>
+    </w:p>
+    <w:p>
+      <w:pPr>
+        <w:pStyle w:val="a3"/>
+        <w:widowControl/>
+        <w:numPr>
+          <w:ilvl w:val="0"/>
+          <w:numId w:val="3"/>
+        </w:numPr>
+        <w:wordWrap/>
+        <w:autoSpaceDE/>
+        <w:autoSpaceDN/>
+        <w:spacing w:after="300"/>
+        <w:ind w:leftChars="0"/>
+        <w:rPr>
+          <w:rFonts w:ascii="Open Sans" w:hAnsi="Open Sans" w:cs="Open Sans"/>
+          <w:color w:val="333333"/>
+          <w:szCs w:val="20"/>
+        </w:rPr>
+      </w:pPr>
+      <w:r>
+        <w:rPr>
+          <w:rFonts w:ascii="Open Sans" w:hAnsi="Open Sans" w:cs="Open Sans" w:hint="eastAsia"/>
+          <w:color w:val="333333"/>
+          <w:szCs w:val="20"/>
+        </w:rPr>
+        <w:t>2</w:t>
+      </w:r>
+      <w:r>
+        <w:rPr>
+          <w:rFonts w:ascii="Open Sans" w:hAnsi="Open Sans" w:cs="Open Sans"/>
+          <w:color w:val="333333"/>
+          <w:szCs w:val="20"/>
+        </w:rPr>
+        <w:t xml:space="preserve">592 </w:t>
+      </w:r>
+      <w:r>
+        <w:rPr>
+          <w:rFonts w:ascii="Open Sans" w:hAnsi="Open Sans" w:cs="Open Sans" w:hint="eastAsia"/>
+          <w:color w:val="333333"/>
+          <w:szCs w:val="20"/>
+        </w:rPr>
+        <w:t>대표값</w:t>
       </w:r>
       <w:r>
         <w:rPr>
@@ -8670,6 +8740,7 @@
           <w:color w:val="333333"/>
           <w:szCs w:val="20"/>
         </w:rPr>
+        <w:lastRenderedPageBreak/>
         <w:t>3</w:t>
       </w:r>
       <w:r>
@@ -8794,7 +8865,6 @@
           <w:color w:val="333333"/>
           <w:szCs w:val="20"/>
         </w:rPr>
-        <w:lastRenderedPageBreak/>
         <w:t>2</w:t>
       </w:r>
       <w:r>
@@ -9682,6 +9752,7 @@
           <w:color w:val="333333"/>
           <w:szCs w:val="20"/>
         </w:rPr>
+        <w:lastRenderedPageBreak/>
         <w:t>1</w:t>
       </w:r>
       <w:r>
@@ -9756,7 +9827,6 @@
           <w:color w:val="333333"/>
           <w:szCs w:val="20"/>
         </w:rPr>
-        <w:lastRenderedPageBreak/>
         <w:t>1</w:t>
       </w:r>
       <w:r>
@@ -14912,6 +14982,7 @@
           <w:color w:val="333333"/>
           <w:szCs w:val="20"/>
         </w:rPr>
+        <w:lastRenderedPageBreak/>
         <w:t xml:space="preserve">2002 </w:t>
       </w:r>
       <w:r>
@@ -14980,7 +15051,6 @@
           <w:color w:val="333333"/>
           <w:szCs w:val="20"/>
         </w:rPr>
-        <w:lastRenderedPageBreak/>
         <w:t>1</w:t>
       </w:r>
       <w:r>

</xml_diff>

<commit_message>
Q10039 NUMBER (IMPLEMENTATION, BRONZE 2) ADDED
</commit_message>
<xml_diff>
--- a/알고리즘 가이드라인.docx
+++ b/알고리즘 가이드라인.docx
@@ -2916,14 +2916,9 @@
     </w:p>
     <w:p>
       <w:pPr>
-        <w:widowControl/>
-        <w:wordWrap/>
-        <w:autoSpaceDE/>
-        <w:autoSpaceDN/>
-        <w:spacing w:after="300"/>
-        <w:ind w:left="440"/>
-        <w:rPr>
-          <w:rFonts w:ascii="Open Sans" w:hAnsi="Open Sans" w:cs="Open Sans"/>
+        <w:pStyle w:val="a3"/>
+        <w:rPr>
+          <w:rFonts w:ascii="Open Sans" w:hAnsi="Open Sans" w:cs="Open Sans" w:hint="eastAsia"/>
           <w:color w:val="333333"/>
           <w:szCs w:val="20"/>
         </w:rPr>
@@ -2962,56 +2957,41 @@
           <w:color w:val="333333"/>
           <w:szCs w:val="20"/>
         </w:rPr>
-        <w:t xml:space="preserve">157 </w:t>
-      </w:r>
-      <w:r>
-        <w:rPr>
-          <w:rFonts w:ascii="Open Sans" w:hAnsi="Open Sans" w:cs="Open Sans" w:hint="eastAsia"/>
-          <w:color w:val="333333"/>
-          <w:szCs w:val="20"/>
-        </w:rPr>
-        <w:t>단어</w:t>
-      </w:r>
-      <w:r>
-        <w:rPr>
-          <w:rFonts w:ascii="Open Sans" w:hAnsi="Open Sans" w:cs="Open Sans" w:hint="eastAsia"/>
-          <w:color w:val="333333"/>
-          <w:szCs w:val="20"/>
-        </w:rPr>
-        <w:t xml:space="preserve"> </w:t>
-      </w:r>
-      <w:r>
-        <w:rPr>
-          <w:rFonts w:ascii="Open Sans" w:hAnsi="Open Sans" w:cs="Open Sans" w:hint="eastAsia"/>
-          <w:color w:val="333333"/>
-          <w:szCs w:val="20"/>
-        </w:rPr>
-        <w:t>공부</w:t>
-      </w:r>
-      <w:r>
-        <w:rPr>
-          <w:rFonts w:ascii="Open Sans" w:hAnsi="Open Sans" w:cs="Open Sans" w:hint="eastAsia"/>
-          <w:color w:val="333333"/>
-          <w:szCs w:val="20"/>
-        </w:rPr>
-        <w:t xml:space="preserve"> </w:t>
-      </w:r>
-      <w:r>
-        <w:rPr>
-          <w:rFonts w:ascii="Open Sans" w:hAnsi="Open Sans" w:cs="Open Sans"/>
-          <w:color w:val="333333"/>
-          <w:szCs w:val="20"/>
-        </w:rPr>
-        <w:t>(B1)</w:t>
-      </w:r>
-    </w:p>
-    <w:p>
-      <w:pPr>
-        <w:widowControl/>
-        <w:wordWrap/>
-        <w:autoSpaceDE/>
-        <w:autoSpaceDN/>
-        <w:spacing w:after="300"/>
+        <w:t xml:space="preserve">0093 </w:t>
+      </w:r>
+      <w:r>
+        <w:rPr>
+          <w:rFonts w:ascii="Open Sans" w:hAnsi="Open Sans" w:cs="Open Sans" w:hint="eastAsia"/>
+          <w:color w:val="333333"/>
+          <w:szCs w:val="20"/>
+        </w:rPr>
+        <w:t>숫자</w:t>
+      </w:r>
+      <w:r>
+        <w:rPr>
+          <w:rFonts w:ascii="Open Sans" w:hAnsi="Open Sans" w:cs="Open Sans" w:hint="eastAsia"/>
+          <w:color w:val="333333"/>
+          <w:szCs w:val="20"/>
+        </w:rPr>
+        <w:t xml:space="preserve"> </w:t>
+      </w:r>
+      <w:r>
+        <w:rPr>
+          <w:rFonts w:ascii="Open Sans" w:hAnsi="Open Sans" w:cs="Open Sans"/>
+          <w:color w:val="333333"/>
+          <w:szCs w:val="20"/>
+        </w:rPr>
+        <w:t>(B2)</w:t>
+      </w:r>
+    </w:p>
+    <w:p>
+      <w:pPr>
+        <w:widowControl/>
+        <w:wordWrap/>
+        <w:autoSpaceDE/>
+        <w:autoSpaceDN/>
+        <w:spacing w:after="300"/>
+        <w:ind w:left="440"/>
         <w:rPr>
           <w:rFonts w:ascii="Open Sans" w:hAnsi="Open Sans" w:cs="Open Sans"/>
           <w:color w:val="333333"/>
@@ -3045,6 +3025,96 @@
           <w:szCs w:val="20"/>
         </w:rPr>
         <w:lastRenderedPageBreak/>
+        <w:t>1</w:t>
+      </w:r>
+      <w:r>
+        <w:rPr>
+          <w:rFonts w:ascii="Open Sans" w:hAnsi="Open Sans" w:cs="Open Sans"/>
+          <w:color w:val="333333"/>
+          <w:szCs w:val="20"/>
+        </w:rPr>
+        <w:t xml:space="preserve">157 </w:t>
+      </w:r>
+      <w:r>
+        <w:rPr>
+          <w:rFonts w:ascii="Open Sans" w:hAnsi="Open Sans" w:cs="Open Sans" w:hint="eastAsia"/>
+          <w:color w:val="333333"/>
+          <w:szCs w:val="20"/>
+        </w:rPr>
+        <w:t>단어</w:t>
+      </w:r>
+      <w:r>
+        <w:rPr>
+          <w:rFonts w:ascii="Open Sans" w:hAnsi="Open Sans" w:cs="Open Sans" w:hint="eastAsia"/>
+          <w:color w:val="333333"/>
+          <w:szCs w:val="20"/>
+        </w:rPr>
+        <w:t xml:space="preserve"> </w:t>
+      </w:r>
+      <w:r>
+        <w:rPr>
+          <w:rFonts w:ascii="Open Sans" w:hAnsi="Open Sans" w:cs="Open Sans" w:hint="eastAsia"/>
+          <w:color w:val="333333"/>
+          <w:szCs w:val="20"/>
+        </w:rPr>
+        <w:t>공부</w:t>
+      </w:r>
+      <w:r>
+        <w:rPr>
+          <w:rFonts w:ascii="Open Sans" w:hAnsi="Open Sans" w:cs="Open Sans" w:hint="eastAsia"/>
+          <w:color w:val="333333"/>
+          <w:szCs w:val="20"/>
+        </w:rPr>
+        <w:t xml:space="preserve"> </w:t>
+      </w:r>
+      <w:r>
+        <w:rPr>
+          <w:rFonts w:ascii="Open Sans" w:hAnsi="Open Sans" w:cs="Open Sans"/>
+          <w:color w:val="333333"/>
+          <w:szCs w:val="20"/>
+        </w:rPr>
+        <w:t>(B1)</w:t>
+      </w:r>
+    </w:p>
+    <w:p>
+      <w:pPr>
+        <w:widowControl/>
+        <w:wordWrap/>
+        <w:autoSpaceDE/>
+        <w:autoSpaceDN/>
+        <w:spacing w:after="300"/>
+        <w:rPr>
+          <w:rFonts w:ascii="Open Sans" w:hAnsi="Open Sans" w:cs="Open Sans"/>
+          <w:color w:val="333333"/>
+          <w:szCs w:val="20"/>
+        </w:rPr>
+      </w:pPr>
+    </w:p>
+    <w:p>
+      <w:pPr>
+        <w:pStyle w:val="a3"/>
+        <w:widowControl/>
+        <w:numPr>
+          <w:ilvl w:val="0"/>
+          <w:numId w:val="10"/>
+        </w:numPr>
+        <w:wordWrap/>
+        <w:autoSpaceDE/>
+        <w:autoSpaceDN/>
+        <w:spacing w:after="300"/>
+        <w:ind w:leftChars="0"/>
+        <w:rPr>
+          <w:rFonts w:ascii="Open Sans" w:hAnsi="Open Sans" w:cs="Open Sans"/>
+          <w:color w:val="333333"/>
+          <w:szCs w:val="20"/>
+        </w:rPr>
+      </w:pPr>
+      <w:r>
+        <w:rPr>
+          <w:rFonts w:ascii="Open Sans" w:hAnsi="Open Sans" w:cs="Open Sans" w:hint="eastAsia"/>
+          <w:color w:val="333333"/>
+          <w:szCs w:val="20"/>
+        </w:rPr>
         <w:t>1</w:t>
       </w:r>
       <w:r>
@@ -4827,6 +4897,7 @@
           <w:color w:val="333333"/>
           <w:szCs w:val="20"/>
         </w:rPr>
+        <w:lastRenderedPageBreak/>
         <w:t>1</w:t>
       </w:r>
       <w:r>
@@ -4929,7 +5000,6 @@
           <w:color w:val="333333"/>
           <w:szCs w:val="20"/>
         </w:rPr>
-        <w:lastRenderedPageBreak/>
         <w:t>1</w:t>
       </w:r>
       <w:r>
@@ -5619,7 +5689,7 @@
       <w:pPr>
         <w:pStyle w:val="a3"/>
         <w:rPr>
-          <w:rFonts w:ascii="Open Sans" w:hAnsi="Open Sans" w:cs="Open Sans" w:hint="eastAsia"/>
+          <w:rFonts w:ascii="Open Sans" w:hAnsi="Open Sans" w:cs="Open Sans"/>
           <w:color w:val="333333"/>
           <w:szCs w:val="20"/>
         </w:rPr>
@@ -7647,6 +7717,7 @@
           <w:color w:val="333333"/>
           <w:szCs w:val="20"/>
         </w:rPr>
+        <w:lastRenderedPageBreak/>
         <w:t>A</w:t>
       </w:r>
       <w:r>
@@ -8666,6 +8737,7 @@
           <w:color w:val="333333"/>
           <w:szCs w:val="20"/>
         </w:rPr>
+        <w:lastRenderedPageBreak/>
         <w:t>2</w:t>
       </w:r>
       <w:r>
@@ -8740,7 +8812,6 @@
           <w:color w:val="333333"/>
           <w:szCs w:val="20"/>
         </w:rPr>
-        <w:lastRenderedPageBreak/>
         <w:t>3</w:t>
       </w:r>
       <w:r>
@@ -9572,6 +9643,7 @@
           <w:color w:val="333333"/>
           <w:szCs w:val="20"/>
         </w:rPr>
+        <w:lastRenderedPageBreak/>
         <w:t>1</w:t>
       </w:r>
       <w:r>
@@ -9752,7 +9824,6 @@
           <w:color w:val="333333"/>
           <w:szCs w:val="20"/>
         </w:rPr>
-        <w:lastRenderedPageBreak/>
         <w:t>1</w:t>
       </w:r>
       <w:r>
@@ -14884,6 +14955,7 @@
           <w:color w:val="333333"/>
           <w:szCs w:val="20"/>
         </w:rPr>
+        <w:lastRenderedPageBreak/>
         <w:t>1</w:t>
       </w:r>
       <w:r>
@@ -14982,7 +15054,6 @@
           <w:color w:val="333333"/>
           <w:szCs w:val="20"/>
         </w:rPr>
-        <w:lastRenderedPageBreak/>
         <w:t xml:space="preserve">2002 </w:t>
       </w:r>
       <w:r>

</xml_diff>

<commit_message>
Q25501 RECURSION GENIUS (STRING, BRONZE 2) ADDED
</commit_message>
<xml_diff>
--- a/알고리즘 가이드라인.docx
+++ b/알고리즘 가이드라인.docx
@@ -2918,7 +2918,7 @@
       <w:pPr>
         <w:pStyle w:val="a3"/>
         <w:rPr>
-          <w:rFonts w:ascii="Open Sans" w:hAnsi="Open Sans" w:cs="Open Sans" w:hint="eastAsia"/>
+          <w:rFonts w:ascii="Open Sans" w:hAnsi="Open Sans" w:cs="Open Sans"/>
           <w:color w:val="333333"/>
           <w:szCs w:val="20"/>
         </w:rPr>
@@ -10086,6 +10086,88 @@
     </w:p>
     <w:p>
       <w:pPr>
+        <w:widowControl/>
+        <w:wordWrap/>
+        <w:autoSpaceDE/>
+        <w:autoSpaceDN/>
+        <w:spacing w:after="300"/>
+        <w:rPr>
+          <w:rFonts w:ascii="Open Sans" w:hAnsi="Open Sans" w:cs="Open Sans"/>
+          <w:color w:val="333333"/>
+          <w:szCs w:val="20"/>
+        </w:rPr>
+      </w:pPr>
+    </w:p>
+    <w:p>
+      <w:pPr>
+        <w:pStyle w:val="a3"/>
+        <w:widowControl/>
+        <w:numPr>
+          <w:ilvl w:val="0"/>
+          <w:numId w:val="5"/>
+        </w:numPr>
+        <w:wordWrap/>
+        <w:autoSpaceDE/>
+        <w:autoSpaceDN/>
+        <w:spacing w:after="300"/>
+        <w:ind w:leftChars="0"/>
+        <w:rPr>
+          <w:rFonts w:ascii="Open Sans" w:hAnsi="Open Sans" w:cs="Open Sans" w:hint="eastAsia"/>
+          <w:color w:val="333333"/>
+          <w:szCs w:val="20"/>
+        </w:rPr>
+      </w:pPr>
+      <w:r>
+        <w:rPr>
+          <w:rFonts w:ascii="Open Sans" w:hAnsi="Open Sans" w:cs="Open Sans"/>
+          <w:color w:val="333333"/>
+          <w:szCs w:val="20"/>
+        </w:rPr>
+        <w:t xml:space="preserve">25501 </w:t>
+      </w:r>
+      <w:r>
+        <w:rPr>
+          <w:rFonts w:ascii="Open Sans" w:hAnsi="Open Sans" w:cs="Open Sans" w:hint="eastAsia"/>
+          <w:color w:val="333333"/>
+          <w:szCs w:val="20"/>
+        </w:rPr>
+        <w:t>재귀의</w:t>
+      </w:r>
+      <w:r>
+        <w:rPr>
+          <w:rFonts w:ascii="Open Sans" w:hAnsi="Open Sans" w:cs="Open Sans" w:hint="eastAsia"/>
+          <w:color w:val="333333"/>
+          <w:szCs w:val="20"/>
+        </w:rPr>
+        <w:t xml:space="preserve"> </w:t>
+      </w:r>
+      <w:r>
+        <w:rPr>
+          <w:rFonts w:ascii="Open Sans" w:hAnsi="Open Sans" w:cs="Open Sans" w:hint="eastAsia"/>
+          <w:color w:val="333333"/>
+          <w:szCs w:val="20"/>
+        </w:rPr>
+        <w:t>귀재</w:t>
+      </w:r>
+      <w:r>
+        <w:rPr>
+          <w:rFonts w:ascii="Open Sans" w:hAnsi="Open Sans" w:cs="Open Sans" w:hint="eastAsia"/>
+          <w:color w:val="333333"/>
+          <w:szCs w:val="20"/>
+        </w:rPr>
+        <w:t xml:space="preserve"> </w:t>
+      </w:r>
+      <w:r>
+        <w:rPr>
+          <w:rFonts w:ascii="Open Sans" w:hAnsi="Open Sans" w:cs="Open Sans"/>
+          <w:color w:val="333333"/>
+          <w:szCs w:val="20"/>
+        </w:rPr>
+        <w:t>(B2)</w:t>
+      </w:r>
+    </w:p>
+    <w:p>
+      <w:pPr>
         <w:pStyle w:val="a3"/>
         <w:widowControl/>
         <w:wordWrap/>
@@ -14847,6 +14929,7 @@
           <w:color w:val="333333"/>
           <w:szCs w:val="20"/>
         </w:rPr>
+        <w:lastRenderedPageBreak/>
         <w:t>1</w:t>
       </w:r>
       <w:r>
@@ -14955,7 +15038,6 @@
           <w:color w:val="333333"/>
           <w:szCs w:val="20"/>
         </w:rPr>
-        <w:lastRenderedPageBreak/>
         <w:t>1</w:t>
       </w:r>
       <w:r>
@@ -15745,6 +15827,7 @@
           <w:color w:val="333333"/>
           <w:szCs w:val="20"/>
         </w:rPr>
+        <w:lastRenderedPageBreak/>
         <w:t>1</w:t>
       </w:r>
       <w:r>

</xml_diff>

<commit_message>
Q1652 PLACE TO LIE (IMPLEMENTATION, SILVER 5) ADDED
</commit_message>
<xml_diff>
--- a/알고리즘 가이드라인.docx
+++ b/알고리즘 가이드라인.docx
@@ -1,6 +1,6 @@
 
 <file path=word/document.xml><?xml version="1.0" encoding="utf-8"?>
-<w:document xmlns:wpc="http://schemas.microsoft.com/office/word/2010/wordprocessingCanvas" xmlns:cx="http://schemas.microsoft.com/office/drawing/2014/chartex" xmlns:cx1="http://schemas.microsoft.com/office/drawing/2015/9/8/chartex" xmlns:cx2="http://schemas.microsoft.com/office/drawing/2015/10/21/chartex" xmlns:cx3="http://schemas.microsoft.com/office/drawing/2016/5/9/chartex" xmlns:cx4="http://schemas.microsoft.com/office/drawing/2016/5/10/chartex" xmlns:cx5="http://schemas.microsoft.com/office/drawing/2016/5/11/chartex" xmlns:cx6="http://schemas.microsoft.com/office/drawing/2016/5/12/chartex" xmlns:cx7="http://schemas.microsoft.com/office/drawing/2016/5/13/chartex" xmlns:cx8="http://schemas.microsoft.com/office/drawing/2016/5/14/chartex" xmlns:mc="http://schemas.openxmlformats.org/markup-compatibility/2006" xmlns:aink="http://schemas.microsoft.com/office/drawing/2016/ink" xmlns:am3d="http://schemas.microsoft.com/office/drawing/2017/model3d" xmlns:o="urn:schemas-microsoft-com:office:office" xmlns:oel="http://schemas.microsoft.com/office/2019/extlst" xmlns:r="http://schemas.openxmlformats.org/officeDocument/2006/relationships" xmlns:m="http://schemas.openxmlformats.org/officeDocument/2006/math" xmlns:v="urn:schemas-microsoft-com:vml" xmlns:wp14="http://schemas.microsoft.com/office/word/2010/wordprocessingDrawing" xmlns:wp="http://schemas.openxmlformats.org/drawingml/2006/wordprocessingDrawing" xmlns:w10="urn:schemas-microsoft-com:office:word" xmlns:w="http://schemas.openxmlformats.org/wordprocessingml/2006/main" xmlns:w14="http://schemas.microsoft.com/office/word/2010/wordml" xmlns:w15="http://schemas.microsoft.com/office/word/2012/wordml" xmlns:w16cex="http://schemas.microsoft.com/office/word/2018/wordml/cex" xmlns:w16cid="http://schemas.microsoft.com/office/word/2016/wordml/cid" xmlns:w16="http://schemas.microsoft.com/office/word/2018/wordml" xmlns:w16du="http://schemas.microsoft.com/office/word/2023/wordml/word16du" xmlns:w16sdtdh="http://schemas.microsoft.com/office/word/2020/wordml/sdtdatahash" xmlns:w16se="http://schemas.microsoft.com/office/word/2015/wordml/symex" xmlns:wpg="http://schemas.microsoft.com/office/word/2010/wordprocessingGroup" xmlns:wpi="http://schemas.microsoft.com/office/word/2010/wordprocessingInk" xmlns:wne="http://schemas.microsoft.com/office/word/2006/wordml" xmlns:wps="http://schemas.microsoft.com/office/word/2010/wordprocessingShape" mc:Ignorable="w14 w15 w16se w16cid w16 w16cex w16sdtdh wp14">
+<w:document xmlns:wpc="http://schemas.microsoft.com/office/word/2010/wordprocessingCanvas" xmlns:cx="http://schemas.microsoft.com/office/drawing/2014/chartex" xmlns:cx1="http://schemas.microsoft.com/office/drawing/2015/9/8/chartex" xmlns:cx2="http://schemas.microsoft.com/office/drawing/2015/10/21/chartex" xmlns:cx3="http://schemas.microsoft.com/office/drawing/2016/5/9/chartex" xmlns:cx4="http://schemas.microsoft.com/office/drawing/2016/5/10/chartex" xmlns:cx5="http://schemas.microsoft.com/office/drawing/2016/5/11/chartex" xmlns:cx6="http://schemas.microsoft.com/office/drawing/2016/5/12/chartex" xmlns:cx7="http://schemas.microsoft.com/office/drawing/2016/5/13/chartex" xmlns:cx8="http://schemas.microsoft.com/office/drawing/2016/5/14/chartex" xmlns:mc="http://schemas.openxmlformats.org/markup-compatibility/2006" xmlns:aink="http://schemas.microsoft.com/office/drawing/2016/ink" xmlns:am3d="http://schemas.microsoft.com/office/drawing/2017/model3d" xmlns:o="urn:schemas-microsoft-com:office:office" xmlns:oel="http://schemas.microsoft.com/office/2019/extlst" xmlns:r="http://schemas.openxmlformats.org/officeDocument/2006/relationships" xmlns:m="http://schemas.openxmlformats.org/officeDocument/2006/math" xmlns:v="urn:schemas-microsoft-com:vml" xmlns:wp14="http://schemas.microsoft.com/office/word/2010/wordprocessingDrawing" xmlns:wp="http://schemas.openxmlformats.org/drawingml/2006/wordprocessingDrawing" xmlns:w10="urn:schemas-microsoft-com:office:word" xmlns:w="http://schemas.openxmlformats.org/wordprocessingml/2006/main" xmlns:w14="http://schemas.microsoft.com/office/word/2010/wordml" xmlns:w15="http://schemas.microsoft.com/office/word/2012/wordml" xmlns:w16cex="http://schemas.microsoft.com/office/word/2018/wordml/cex" xmlns:w16cid="http://schemas.microsoft.com/office/word/2016/wordml/cid" xmlns:w16="http://schemas.microsoft.com/office/word/2018/wordml" xmlns:w16sdtdh="http://schemas.microsoft.com/office/word/2020/wordml/sdtdatahash" xmlns:w16se="http://schemas.microsoft.com/office/word/2015/wordml/symex" xmlns:wpg="http://schemas.microsoft.com/office/word/2010/wordprocessingGroup" xmlns:wpi="http://schemas.microsoft.com/office/word/2010/wordprocessingInk" xmlns:wne="http://schemas.microsoft.com/office/word/2006/wordml" xmlns:wps="http://schemas.microsoft.com/office/word/2010/wordprocessingShape" mc:Ignorable="w14 w15 w16se w16cid w16 w16cex w16sdtdh wp14">
   <w:body>
     <w:p>
       <w:pPr>
@@ -3621,6 +3621,108 @@
     <w:p>
       <w:pPr>
         <w:pStyle w:val="a3"/>
+        <w:rPr>
+          <w:rFonts w:ascii="Open Sans" w:hAnsi="Open Sans" w:cs="Open Sans" w:hint="eastAsia"/>
+          <w:color w:val="333333"/>
+          <w:szCs w:val="20"/>
+        </w:rPr>
+      </w:pPr>
+    </w:p>
+    <w:p>
+      <w:pPr>
+        <w:pStyle w:val="a3"/>
+        <w:widowControl/>
+        <w:numPr>
+          <w:ilvl w:val="0"/>
+          <w:numId w:val="10"/>
+        </w:numPr>
+        <w:wordWrap/>
+        <w:autoSpaceDE/>
+        <w:autoSpaceDN/>
+        <w:spacing w:after="300"/>
+        <w:ind w:leftChars="0"/>
+        <w:rPr>
+          <w:rFonts w:ascii="Open Sans" w:hAnsi="Open Sans" w:cs="Open Sans"/>
+          <w:color w:val="333333"/>
+          <w:szCs w:val="20"/>
+        </w:rPr>
+      </w:pPr>
+      <w:r>
+        <w:rPr>
+          <w:rFonts w:ascii="Open Sans" w:hAnsi="Open Sans" w:cs="Open Sans" w:hint="eastAsia"/>
+          <w:color w:val="333333"/>
+          <w:szCs w:val="20"/>
+        </w:rPr>
+        <w:t>1</w:t>
+      </w:r>
+      <w:r>
+        <w:rPr>
+          <w:rFonts w:ascii="Open Sans" w:hAnsi="Open Sans" w:cs="Open Sans"/>
+          <w:color w:val="333333"/>
+          <w:szCs w:val="20"/>
+        </w:rPr>
+        <w:t xml:space="preserve">652 </w:t>
+      </w:r>
+      <w:r>
+        <w:rPr>
+          <w:rFonts w:ascii="Open Sans" w:hAnsi="Open Sans" w:cs="Open Sans" w:hint="eastAsia"/>
+          <w:color w:val="333333"/>
+          <w:szCs w:val="20"/>
+        </w:rPr>
+        <w:t>누울</w:t>
+      </w:r>
+      <w:r>
+        <w:rPr>
+          <w:rFonts w:ascii="Open Sans" w:hAnsi="Open Sans" w:cs="Open Sans" w:hint="eastAsia"/>
+          <w:color w:val="333333"/>
+          <w:szCs w:val="20"/>
+        </w:rPr>
+        <w:t xml:space="preserve"> </w:t>
+      </w:r>
+      <w:r>
+        <w:rPr>
+          <w:rFonts w:ascii="Open Sans" w:hAnsi="Open Sans" w:cs="Open Sans" w:hint="eastAsia"/>
+          <w:color w:val="333333"/>
+          <w:szCs w:val="20"/>
+        </w:rPr>
+        <w:t>자리를</w:t>
+      </w:r>
+      <w:r>
+        <w:rPr>
+          <w:rFonts w:ascii="Open Sans" w:hAnsi="Open Sans" w:cs="Open Sans" w:hint="eastAsia"/>
+          <w:color w:val="333333"/>
+          <w:szCs w:val="20"/>
+        </w:rPr>
+        <w:t xml:space="preserve"> </w:t>
+      </w:r>
+      <w:r>
+        <w:rPr>
+          <w:rFonts w:ascii="Open Sans" w:hAnsi="Open Sans" w:cs="Open Sans" w:hint="eastAsia"/>
+          <w:color w:val="333333"/>
+          <w:szCs w:val="20"/>
+        </w:rPr>
+        <w:t>찾아라</w:t>
+      </w:r>
+      <w:r>
+        <w:rPr>
+          <w:rFonts w:ascii="Open Sans" w:hAnsi="Open Sans" w:cs="Open Sans" w:hint="eastAsia"/>
+          <w:color w:val="333333"/>
+          <w:szCs w:val="20"/>
+        </w:rPr>
+        <w:t xml:space="preserve"> </w:t>
+      </w:r>
+      <w:r>
+        <w:rPr>
+          <w:rFonts w:ascii="Open Sans" w:hAnsi="Open Sans" w:cs="Open Sans"/>
+          <w:color w:val="333333"/>
+          <w:szCs w:val="20"/>
+        </w:rPr>
+        <w:t>(S5)</w:t>
+      </w:r>
+    </w:p>
+    <w:p>
+      <w:pPr>
+        <w:pStyle w:val="a3"/>
         <w:widowControl/>
         <w:wordWrap/>
         <w:autoSpaceDE/>
@@ -4897,7 +4999,6 @@
           <w:color w:val="333333"/>
           <w:szCs w:val="20"/>
         </w:rPr>
-        <w:lastRenderedPageBreak/>
         <w:t>1</w:t>
       </w:r>
       <w:r>
@@ -7717,7 +7818,6 @@
           <w:color w:val="333333"/>
           <w:szCs w:val="20"/>
         </w:rPr>
-        <w:lastRenderedPageBreak/>
         <w:t>A</w:t>
       </w:r>
       <w:r>
@@ -8646,6 +8746,7 @@
           <w:color w:val="333333"/>
           <w:szCs w:val="20"/>
         </w:rPr>
+        <w:lastRenderedPageBreak/>
         <w:t>-</w:t>
       </w:r>
       <w:r>
@@ -8737,7 +8838,6 @@
           <w:color w:val="333333"/>
           <w:szCs w:val="20"/>
         </w:rPr>
-        <w:lastRenderedPageBreak/>
         <w:t>2</w:t>
       </w:r>
       <w:r>
@@ -9591,6 +9691,7 @@
           <w:color w:val="333333"/>
           <w:szCs w:val="20"/>
         </w:rPr>
+        <w:lastRenderedPageBreak/>
         <w:t>1</w:t>
       </w:r>
       <w:r>
@@ -9643,7 +9744,6 @@
           <w:color w:val="333333"/>
           <w:szCs w:val="20"/>
         </w:rPr>
-        <w:lastRenderedPageBreak/>
         <w:t>1</w:t>
       </w:r>
       <w:r>
@@ -10112,7 +10212,7 @@
         <w:spacing w:after="300"/>
         <w:ind w:leftChars="0"/>
         <w:rPr>
-          <w:rFonts w:ascii="Open Sans" w:hAnsi="Open Sans" w:cs="Open Sans" w:hint="eastAsia"/>
+          <w:rFonts w:ascii="Open Sans" w:hAnsi="Open Sans" w:cs="Open Sans"/>
           <w:color w:val="333333"/>
           <w:szCs w:val="20"/>
         </w:rPr>
@@ -11325,6 +11425,7 @@
           <w:b/>
           <w:bCs/>
         </w:rPr>
+        <w:lastRenderedPageBreak/>
         <w:t>A</w:t>
       </w:r>
       <w:r>
@@ -12227,6 +12328,7 @@
           <w:color w:val="333333"/>
           <w:szCs w:val="20"/>
         </w:rPr>
+        <w:lastRenderedPageBreak/>
         <w:t>A</w:t>
       </w:r>
       <w:r>
@@ -14847,6 +14949,7 @@
           <w:color w:val="333333"/>
           <w:szCs w:val="20"/>
         </w:rPr>
+        <w:lastRenderedPageBreak/>
         <w:t xml:space="preserve">1935 </w:t>
       </w:r>
       <w:r>
@@ -14929,7 +15032,6 @@
           <w:color w:val="333333"/>
           <w:szCs w:val="20"/>
         </w:rPr>
-        <w:lastRenderedPageBreak/>
         <w:t>1</w:t>
       </w:r>
       <w:r>
@@ -15757,6 +15859,7 @@
           <w:color w:val="333333"/>
           <w:szCs w:val="20"/>
         </w:rPr>
+        <w:lastRenderedPageBreak/>
         <w:t>-</w:t>
       </w:r>
       <w:r>
@@ -15827,7 +15930,6 @@
           <w:color w:val="333333"/>
           <w:szCs w:val="20"/>
         </w:rPr>
-        <w:lastRenderedPageBreak/>
         <w:t>1</w:t>
       </w:r>
       <w:r>
@@ -15878,7 +15980,7 @@
 </file>
 
 <file path=word/endnotes.xml><?xml version="1.0" encoding="utf-8"?>
-<w:endnotes xmlns:wpc="http://schemas.microsoft.com/office/word/2010/wordprocessingCanvas" xmlns:cx="http://schemas.microsoft.com/office/drawing/2014/chartex" xmlns:cx1="http://schemas.microsoft.com/office/drawing/2015/9/8/chartex" xmlns:cx2="http://schemas.microsoft.com/office/drawing/2015/10/21/chartex" xmlns:cx3="http://schemas.microsoft.com/office/drawing/2016/5/9/chartex" xmlns:cx4="http://schemas.microsoft.com/office/drawing/2016/5/10/chartex" xmlns:cx5="http://schemas.microsoft.com/office/drawing/2016/5/11/chartex" xmlns:cx6="http://schemas.microsoft.com/office/drawing/2016/5/12/chartex" xmlns:cx7="http://schemas.microsoft.com/office/drawing/2016/5/13/chartex" xmlns:cx8="http://schemas.microsoft.com/office/drawing/2016/5/14/chartex" xmlns:mc="http://schemas.openxmlformats.org/markup-compatibility/2006" xmlns:aink="http://schemas.microsoft.com/office/drawing/2016/ink" xmlns:am3d="http://schemas.microsoft.com/office/drawing/2017/model3d" xmlns:o="urn:schemas-microsoft-com:office:office" xmlns:oel="http://schemas.microsoft.com/office/2019/extlst" xmlns:r="http://schemas.openxmlformats.org/officeDocument/2006/relationships" xmlns:m="http://schemas.openxmlformats.org/officeDocument/2006/math" xmlns:v="urn:schemas-microsoft-com:vml" xmlns:wp14="http://schemas.microsoft.com/office/word/2010/wordprocessingDrawing" xmlns:wp="http://schemas.openxmlformats.org/drawingml/2006/wordprocessingDrawing" xmlns:w10="urn:schemas-microsoft-com:office:word" xmlns:w="http://schemas.openxmlformats.org/wordprocessingml/2006/main" xmlns:w14="http://schemas.microsoft.com/office/word/2010/wordml" xmlns:w15="http://schemas.microsoft.com/office/word/2012/wordml" xmlns:w16cex="http://schemas.microsoft.com/office/word/2018/wordml/cex" xmlns:w16cid="http://schemas.microsoft.com/office/word/2016/wordml/cid" xmlns:w16="http://schemas.microsoft.com/office/word/2018/wordml" xmlns:w16du="http://schemas.microsoft.com/office/word/2023/wordml/word16du" xmlns:w16sdtdh="http://schemas.microsoft.com/office/word/2020/wordml/sdtdatahash" xmlns:w16se="http://schemas.microsoft.com/office/word/2015/wordml/symex" xmlns:wpg="http://schemas.microsoft.com/office/word/2010/wordprocessingGroup" xmlns:wpi="http://schemas.microsoft.com/office/word/2010/wordprocessingInk" xmlns:wne="http://schemas.microsoft.com/office/word/2006/wordml" xmlns:wps="http://schemas.microsoft.com/office/word/2010/wordprocessingShape" mc:Ignorable="w14 w15 w16se w16cid w16 w16cex w16sdtdh wp14">
+<w:endnotes xmlns:wpc="http://schemas.microsoft.com/office/word/2010/wordprocessingCanvas" xmlns:cx="http://schemas.microsoft.com/office/drawing/2014/chartex" xmlns:cx1="http://schemas.microsoft.com/office/drawing/2015/9/8/chartex" xmlns:cx2="http://schemas.microsoft.com/office/drawing/2015/10/21/chartex" xmlns:cx3="http://schemas.microsoft.com/office/drawing/2016/5/9/chartex" xmlns:cx4="http://schemas.microsoft.com/office/drawing/2016/5/10/chartex" xmlns:cx5="http://schemas.microsoft.com/office/drawing/2016/5/11/chartex" xmlns:cx6="http://schemas.microsoft.com/office/drawing/2016/5/12/chartex" xmlns:cx7="http://schemas.microsoft.com/office/drawing/2016/5/13/chartex" xmlns:cx8="http://schemas.microsoft.com/office/drawing/2016/5/14/chartex" xmlns:mc="http://schemas.openxmlformats.org/markup-compatibility/2006" xmlns:aink="http://schemas.microsoft.com/office/drawing/2016/ink" xmlns:am3d="http://schemas.microsoft.com/office/drawing/2017/model3d" xmlns:o="urn:schemas-microsoft-com:office:office" xmlns:oel="http://schemas.microsoft.com/office/2019/extlst" xmlns:r="http://schemas.openxmlformats.org/officeDocument/2006/relationships" xmlns:m="http://schemas.openxmlformats.org/officeDocument/2006/math" xmlns:v="urn:schemas-microsoft-com:vml" xmlns:wp14="http://schemas.microsoft.com/office/word/2010/wordprocessingDrawing" xmlns:wp="http://schemas.openxmlformats.org/drawingml/2006/wordprocessingDrawing" xmlns:w10="urn:schemas-microsoft-com:office:word" xmlns:w="http://schemas.openxmlformats.org/wordprocessingml/2006/main" xmlns:w14="http://schemas.microsoft.com/office/word/2010/wordml" xmlns:w15="http://schemas.microsoft.com/office/word/2012/wordml" xmlns:w16cex="http://schemas.microsoft.com/office/word/2018/wordml/cex" xmlns:w16cid="http://schemas.microsoft.com/office/word/2016/wordml/cid" xmlns:w16="http://schemas.microsoft.com/office/word/2018/wordml" xmlns:w16sdtdh="http://schemas.microsoft.com/office/word/2020/wordml/sdtdatahash" xmlns:w16se="http://schemas.microsoft.com/office/word/2015/wordml/symex" xmlns:wpg="http://schemas.microsoft.com/office/word/2010/wordprocessingGroup" xmlns:wpi="http://schemas.microsoft.com/office/word/2010/wordprocessingInk" xmlns:wne="http://schemas.microsoft.com/office/word/2006/wordml" xmlns:wps="http://schemas.microsoft.com/office/word/2010/wordprocessingShape" mc:Ignorable="w14 w15 w16se w16cid w16 w16cex w16sdtdh wp14">
   <w:endnote w:type="separator" w:id="-1">
     <w:p>
       <w:pPr>
@@ -15903,7 +16005,7 @@
 </file>
 
 <file path=word/footnotes.xml><?xml version="1.0" encoding="utf-8"?>
-<w:footnotes xmlns:wpc="http://schemas.microsoft.com/office/word/2010/wordprocessingCanvas" xmlns:cx="http://schemas.microsoft.com/office/drawing/2014/chartex" xmlns:cx1="http://schemas.microsoft.com/office/drawing/2015/9/8/chartex" xmlns:cx2="http://schemas.microsoft.com/office/drawing/2015/10/21/chartex" xmlns:cx3="http://schemas.microsoft.com/office/drawing/2016/5/9/chartex" xmlns:cx4="http://schemas.microsoft.com/office/drawing/2016/5/10/chartex" xmlns:cx5="http://schemas.microsoft.com/office/drawing/2016/5/11/chartex" xmlns:cx6="http://schemas.microsoft.com/office/drawing/2016/5/12/chartex" xmlns:cx7="http://schemas.microsoft.com/office/drawing/2016/5/13/chartex" xmlns:cx8="http://schemas.microsoft.com/office/drawing/2016/5/14/chartex" xmlns:mc="http://schemas.openxmlformats.org/markup-compatibility/2006" xmlns:aink="http://schemas.microsoft.com/office/drawing/2016/ink" xmlns:am3d="http://schemas.microsoft.com/office/drawing/2017/model3d" xmlns:o="urn:schemas-microsoft-com:office:office" xmlns:oel="http://schemas.microsoft.com/office/2019/extlst" xmlns:r="http://schemas.openxmlformats.org/officeDocument/2006/relationships" xmlns:m="http://schemas.openxmlformats.org/officeDocument/2006/math" xmlns:v="urn:schemas-microsoft-com:vml" xmlns:wp14="http://schemas.microsoft.com/office/word/2010/wordprocessingDrawing" xmlns:wp="http://schemas.openxmlformats.org/drawingml/2006/wordprocessingDrawing" xmlns:w10="urn:schemas-microsoft-com:office:word" xmlns:w="http://schemas.openxmlformats.org/wordprocessingml/2006/main" xmlns:w14="http://schemas.microsoft.com/office/word/2010/wordml" xmlns:w15="http://schemas.microsoft.com/office/word/2012/wordml" xmlns:w16cex="http://schemas.microsoft.com/office/word/2018/wordml/cex" xmlns:w16cid="http://schemas.microsoft.com/office/word/2016/wordml/cid" xmlns:w16="http://schemas.microsoft.com/office/word/2018/wordml" xmlns:w16du="http://schemas.microsoft.com/office/word/2023/wordml/word16du" xmlns:w16sdtdh="http://schemas.microsoft.com/office/word/2020/wordml/sdtdatahash" xmlns:w16se="http://schemas.microsoft.com/office/word/2015/wordml/symex" xmlns:wpg="http://schemas.microsoft.com/office/word/2010/wordprocessingGroup" xmlns:wpi="http://schemas.microsoft.com/office/word/2010/wordprocessingInk" xmlns:wne="http://schemas.microsoft.com/office/word/2006/wordml" xmlns:wps="http://schemas.microsoft.com/office/word/2010/wordprocessingShape" mc:Ignorable="w14 w15 w16se w16cid w16 w16cex w16sdtdh wp14">
+<w:footnotes xmlns:wpc="http://schemas.microsoft.com/office/word/2010/wordprocessingCanvas" xmlns:cx="http://schemas.microsoft.com/office/drawing/2014/chartex" xmlns:cx1="http://schemas.microsoft.com/office/drawing/2015/9/8/chartex" xmlns:cx2="http://schemas.microsoft.com/office/drawing/2015/10/21/chartex" xmlns:cx3="http://schemas.microsoft.com/office/drawing/2016/5/9/chartex" xmlns:cx4="http://schemas.microsoft.com/office/drawing/2016/5/10/chartex" xmlns:cx5="http://schemas.microsoft.com/office/drawing/2016/5/11/chartex" xmlns:cx6="http://schemas.microsoft.com/office/drawing/2016/5/12/chartex" xmlns:cx7="http://schemas.microsoft.com/office/drawing/2016/5/13/chartex" xmlns:cx8="http://schemas.microsoft.com/office/drawing/2016/5/14/chartex" xmlns:mc="http://schemas.openxmlformats.org/markup-compatibility/2006" xmlns:aink="http://schemas.microsoft.com/office/drawing/2016/ink" xmlns:am3d="http://schemas.microsoft.com/office/drawing/2017/model3d" xmlns:o="urn:schemas-microsoft-com:office:office" xmlns:oel="http://schemas.microsoft.com/office/2019/extlst" xmlns:r="http://schemas.openxmlformats.org/officeDocument/2006/relationships" xmlns:m="http://schemas.openxmlformats.org/officeDocument/2006/math" xmlns:v="urn:schemas-microsoft-com:vml" xmlns:wp14="http://schemas.microsoft.com/office/word/2010/wordprocessingDrawing" xmlns:wp="http://schemas.openxmlformats.org/drawingml/2006/wordprocessingDrawing" xmlns:w10="urn:schemas-microsoft-com:office:word" xmlns:w="http://schemas.openxmlformats.org/wordprocessingml/2006/main" xmlns:w14="http://schemas.microsoft.com/office/word/2010/wordml" xmlns:w15="http://schemas.microsoft.com/office/word/2012/wordml" xmlns:w16cex="http://schemas.microsoft.com/office/word/2018/wordml/cex" xmlns:w16cid="http://schemas.microsoft.com/office/word/2016/wordml/cid" xmlns:w16="http://schemas.microsoft.com/office/word/2018/wordml" xmlns:w16sdtdh="http://schemas.microsoft.com/office/word/2020/wordml/sdtdatahash" xmlns:w16se="http://schemas.microsoft.com/office/word/2015/wordml/symex" xmlns:wpg="http://schemas.microsoft.com/office/word/2010/wordprocessingGroup" xmlns:wpi="http://schemas.microsoft.com/office/word/2010/wordprocessingInk" xmlns:wne="http://schemas.microsoft.com/office/word/2006/wordml" xmlns:wps="http://schemas.microsoft.com/office/word/2010/wordprocessingShape" mc:Ignorable="w14 w15 w16se w16cid w16 w16cex w16sdtdh wp14">
   <w:footnote w:type="separator" w:id="-1">
     <w:p>
       <w:pPr>
@@ -15928,7 +16030,7 @@
 </file>
 
 <file path=word/numbering.xml><?xml version="1.0" encoding="utf-8"?>
-<w:numbering xmlns:wpc="http://schemas.microsoft.com/office/word/2010/wordprocessingCanvas" xmlns:cx="http://schemas.microsoft.com/office/drawing/2014/chartex" xmlns:cx1="http://schemas.microsoft.com/office/drawing/2015/9/8/chartex" xmlns:cx2="http://schemas.microsoft.com/office/drawing/2015/10/21/chartex" xmlns:cx3="http://schemas.microsoft.com/office/drawing/2016/5/9/chartex" xmlns:cx4="http://schemas.microsoft.com/office/drawing/2016/5/10/chartex" xmlns:cx5="http://schemas.microsoft.com/office/drawing/2016/5/11/chartex" xmlns:cx6="http://schemas.microsoft.com/office/drawing/2016/5/12/chartex" xmlns:cx7="http://schemas.microsoft.com/office/drawing/2016/5/13/chartex" xmlns:cx8="http://schemas.microsoft.com/office/drawing/2016/5/14/chartex" xmlns:mc="http://schemas.openxmlformats.org/markup-compatibility/2006" xmlns:aink="http://schemas.microsoft.com/office/drawing/2016/ink" xmlns:am3d="http://schemas.microsoft.com/office/drawing/2017/model3d" xmlns:o="urn:schemas-microsoft-com:office:office" xmlns:oel="http://schemas.microsoft.com/office/2019/extlst" xmlns:r="http://schemas.openxmlformats.org/officeDocument/2006/relationships" xmlns:m="http://schemas.openxmlformats.org/officeDocument/2006/math" xmlns:v="urn:schemas-microsoft-com:vml" xmlns:wp14="http://schemas.microsoft.com/office/word/2010/wordprocessingDrawing" xmlns:wp="http://schemas.openxmlformats.org/drawingml/2006/wordprocessingDrawing" xmlns:w10="urn:schemas-microsoft-com:office:word" xmlns:w="http://schemas.openxmlformats.org/wordprocessingml/2006/main" xmlns:w14="http://schemas.microsoft.com/office/word/2010/wordml" xmlns:w15="http://schemas.microsoft.com/office/word/2012/wordml" xmlns:w16cex="http://schemas.microsoft.com/office/word/2018/wordml/cex" xmlns:w16cid="http://schemas.microsoft.com/office/word/2016/wordml/cid" xmlns:w16="http://schemas.microsoft.com/office/word/2018/wordml" xmlns:w16du="http://schemas.microsoft.com/office/word/2023/wordml/word16du" xmlns:w16sdtdh="http://schemas.microsoft.com/office/word/2020/wordml/sdtdatahash" xmlns:w16se="http://schemas.microsoft.com/office/word/2015/wordml/symex" xmlns:wpg="http://schemas.microsoft.com/office/word/2010/wordprocessingGroup" xmlns:wpi="http://schemas.microsoft.com/office/word/2010/wordprocessingInk" xmlns:wne="http://schemas.microsoft.com/office/word/2006/wordml" xmlns:wps="http://schemas.microsoft.com/office/word/2010/wordprocessingShape" mc:Ignorable="w14 w15 w16se w16cid w16 w16cex w16sdtdh wp14">
+<w:numbering xmlns:wpc="http://schemas.microsoft.com/office/word/2010/wordprocessingCanvas" xmlns:cx="http://schemas.microsoft.com/office/drawing/2014/chartex" xmlns:cx1="http://schemas.microsoft.com/office/drawing/2015/9/8/chartex" xmlns:cx2="http://schemas.microsoft.com/office/drawing/2015/10/21/chartex" xmlns:cx3="http://schemas.microsoft.com/office/drawing/2016/5/9/chartex" xmlns:cx4="http://schemas.microsoft.com/office/drawing/2016/5/10/chartex" xmlns:cx5="http://schemas.microsoft.com/office/drawing/2016/5/11/chartex" xmlns:cx6="http://schemas.microsoft.com/office/drawing/2016/5/12/chartex" xmlns:cx7="http://schemas.microsoft.com/office/drawing/2016/5/13/chartex" xmlns:cx8="http://schemas.microsoft.com/office/drawing/2016/5/14/chartex" xmlns:mc="http://schemas.openxmlformats.org/markup-compatibility/2006" xmlns:aink="http://schemas.microsoft.com/office/drawing/2016/ink" xmlns:am3d="http://schemas.microsoft.com/office/drawing/2017/model3d" xmlns:o="urn:schemas-microsoft-com:office:office" xmlns:oel="http://schemas.microsoft.com/office/2019/extlst" xmlns:r="http://schemas.openxmlformats.org/officeDocument/2006/relationships" xmlns:m="http://schemas.openxmlformats.org/officeDocument/2006/math" xmlns:v="urn:schemas-microsoft-com:vml" xmlns:wp14="http://schemas.microsoft.com/office/word/2010/wordprocessingDrawing" xmlns:wp="http://schemas.openxmlformats.org/drawingml/2006/wordprocessingDrawing" xmlns:w10="urn:schemas-microsoft-com:office:word" xmlns:w="http://schemas.openxmlformats.org/wordprocessingml/2006/main" xmlns:w14="http://schemas.microsoft.com/office/word/2010/wordml" xmlns:w15="http://schemas.microsoft.com/office/word/2012/wordml" xmlns:w16cex="http://schemas.microsoft.com/office/word/2018/wordml/cex" xmlns:w16cid="http://schemas.microsoft.com/office/word/2016/wordml/cid" xmlns:w16="http://schemas.microsoft.com/office/word/2018/wordml" xmlns:w16sdtdh="http://schemas.microsoft.com/office/word/2020/wordml/sdtdatahash" xmlns:w16se="http://schemas.microsoft.com/office/word/2015/wordml/symex" xmlns:wpg="http://schemas.microsoft.com/office/word/2010/wordprocessingGroup" xmlns:wpi="http://schemas.microsoft.com/office/word/2010/wordprocessingInk" xmlns:wne="http://schemas.microsoft.com/office/word/2006/wordml" xmlns:wps="http://schemas.microsoft.com/office/word/2010/wordprocessingShape" mc:Ignorable="w14 w15 w16se w16cid w16 w16cex w16sdtdh wp14">
   <w:abstractNum w:abstractNumId="0" w15:restartNumberingAfterBreak="0">
     <w:nsid w:val="049A45E8"/>
     <w:multiLevelType w:val="hybridMultilevel"/>

</xml_diff>

<commit_message>
Q17608 STICK (DATA STRUCTURES, BRONZE 2) ADDED
</commit_message>
<xml_diff>
--- a/알고리즘 가이드라인.docx
+++ b/알고리즘 가이드라인.docx
@@ -3622,7 +3622,7 @@
       <w:pPr>
         <w:pStyle w:val="a3"/>
         <w:rPr>
-          <w:rFonts w:ascii="Open Sans" w:hAnsi="Open Sans" w:cs="Open Sans" w:hint="eastAsia"/>
+          <w:rFonts w:ascii="Open Sans" w:hAnsi="Open Sans" w:cs="Open Sans"/>
           <w:color w:val="333333"/>
           <w:szCs w:val="20"/>
         </w:rPr>
@@ -14541,44 +14541,44 @@
           <w:color w:val="333333"/>
           <w:szCs w:val="20"/>
         </w:rPr>
-        <w:t xml:space="preserve">0828 </w:t>
-      </w:r>
-      <w:r>
-        <w:rPr>
-          <w:rFonts w:ascii="Open Sans" w:hAnsi="Open Sans" w:cs="Open Sans" w:hint="eastAsia"/>
-          <w:color w:val="333333"/>
-          <w:szCs w:val="20"/>
-        </w:rPr>
-        <w:t>스택</w:t>
-      </w:r>
-      <w:r>
-        <w:rPr>
-          <w:rFonts w:ascii="Open Sans" w:hAnsi="Open Sans" w:cs="Open Sans" w:hint="eastAsia"/>
-          <w:color w:val="333333"/>
-          <w:szCs w:val="20"/>
-        </w:rPr>
-        <w:t xml:space="preserve"> </w:t>
-      </w:r>
-      <w:r>
-        <w:rPr>
-          <w:rFonts w:ascii="Open Sans" w:hAnsi="Open Sans" w:cs="Open Sans"/>
-          <w:color w:val="333333"/>
-          <w:szCs w:val="20"/>
-        </w:rPr>
-        <w:t>(S4)</w:t>
-      </w:r>
-    </w:p>
-    <w:p>
-      <w:pPr>
-        <w:pStyle w:val="a3"/>
-        <w:widowControl/>
-        <w:wordWrap/>
-        <w:autoSpaceDE/>
-        <w:autoSpaceDN/>
-        <w:spacing w:after="300"/>
-        <w:ind w:leftChars="0"/>
-        <w:rPr>
-          <w:rFonts w:ascii="Open Sans" w:hAnsi="Open Sans" w:cs="Open Sans"/>
+        <w:t xml:space="preserve">7608 </w:t>
+      </w:r>
+      <w:r>
+        <w:rPr>
+          <w:rFonts w:ascii="Open Sans" w:hAnsi="Open Sans" w:cs="Open Sans" w:hint="eastAsia"/>
+          <w:color w:val="333333"/>
+          <w:szCs w:val="20"/>
+        </w:rPr>
+        <w:t>막대기</w:t>
+      </w:r>
+      <w:r>
+        <w:rPr>
+          <w:rFonts w:ascii="Open Sans" w:hAnsi="Open Sans" w:cs="Open Sans" w:hint="eastAsia"/>
+          <w:color w:val="333333"/>
+          <w:szCs w:val="20"/>
+        </w:rPr>
+        <w:t xml:space="preserve"> </w:t>
+      </w:r>
+      <w:r>
+        <w:rPr>
+          <w:rFonts w:ascii="Open Sans" w:hAnsi="Open Sans" w:cs="Open Sans"/>
+          <w:color w:val="333333"/>
+          <w:szCs w:val="20"/>
+        </w:rPr>
+        <w:t>(B2)</w:t>
+      </w:r>
+    </w:p>
+    <w:p>
+      <w:pPr>
+        <w:pStyle w:val="a3"/>
+        <w:widowControl/>
+        <w:wordWrap/>
+        <w:autoSpaceDE/>
+        <w:autoSpaceDN/>
+        <w:spacing w:after="300"/>
+        <w:ind w:leftChars="0"/>
+        <w:rPr>
+          <w:rFonts w:ascii="Open Sans" w:hAnsi="Open Sans" w:cs="Open Sans" w:hint="eastAsia"/>
           <w:color w:val="333333"/>
           <w:szCs w:val="20"/>
         </w:rPr>
@@ -14605,19 +14605,27 @@
       </w:pPr>
       <w:r>
         <w:rPr>
-          <w:rFonts w:ascii="Open Sans" w:hAnsi="Open Sans" w:cs="Open Sans"/>
-          <w:color w:val="333333"/>
-          <w:szCs w:val="20"/>
-        </w:rPr>
-        <w:t xml:space="preserve">10845 </w:t>
-      </w:r>
-      <w:r>
-        <w:rPr>
-          <w:rFonts w:ascii="Open Sans" w:hAnsi="Open Sans" w:cs="Open Sans" w:hint="eastAsia"/>
-          <w:color w:val="333333"/>
-          <w:szCs w:val="20"/>
-        </w:rPr>
-        <w:t>큐</w:t>
+          <w:rFonts w:ascii="Open Sans" w:hAnsi="Open Sans" w:cs="Open Sans" w:hint="eastAsia"/>
+          <w:color w:val="333333"/>
+          <w:szCs w:val="20"/>
+        </w:rPr>
+        <w:t>1</w:t>
+      </w:r>
+      <w:r>
+        <w:rPr>
+          <w:rFonts w:ascii="Open Sans" w:hAnsi="Open Sans" w:cs="Open Sans"/>
+          <w:color w:val="333333"/>
+          <w:szCs w:val="20"/>
+        </w:rPr>
+        <w:t xml:space="preserve">0828 </w:t>
+      </w:r>
+      <w:r>
+        <w:rPr>
+          <w:rFonts w:ascii="Open Sans" w:hAnsi="Open Sans" w:cs="Open Sans" w:hint="eastAsia"/>
+          <w:color w:val="333333"/>
+          <w:szCs w:val="20"/>
+        </w:rPr>
+        <w:t>스택</w:t>
       </w:r>
       <w:r>
         <w:rPr>
@@ -14638,11 +14646,13 @@
     </w:p>
     <w:p>
       <w:pPr>
-        <w:widowControl/>
-        <w:wordWrap/>
-        <w:autoSpaceDE/>
-        <w:autoSpaceDN/>
-        <w:spacing w:after="300"/>
+        <w:pStyle w:val="a3"/>
+        <w:widowControl/>
+        <w:wordWrap/>
+        <w:autoSpaceDE/>
+        <w:autoSpaceDN/>
+        <w:spacing w:after="300"/>
+        <w:ind w:leftChars="0"/>
         <w:rPr>
           <w:rFonts w:ascii="Open Sans" w:hAnsi="Open Sans" w:cs="Open Sans"/>
           <w:color w:val="333333"/>
@@ -14675,31 +14685,15 @@
           <w:color w:val="333333"/>
           <w:szCs w:val="20"/>
         </w:rPr>
-        <w:t xml:space="preserve">1158 </w:t>
-      </w:r>
-      <w:r>
-        <w:rPr>
-          <w:rFonts w:ascii="Open Sans" w:hAnsi="Open Sans" w:cs="Open Sans" w:hint="eastAsia"/>
-          <w:color w:val="333333"/>
-          <w:szCs w:val="20"/>
-        </w:rPr>
-        <w:t>요세푸스</w:t>
-      </w:r>
-      <w:r>
-        <w:rPr>
-          <w:rFonts w:ascii="Open Sans" w:hAnsi="Open Sans" w:cs="Open Sans" w:hint="eastAsia"/>
-          <w:color w:val="333333"/>
-          <w:szCs w:val="20"/>
-        </w:rPr>
-        <w:t xml:space="preserve"> </w:t>
-      </w:r>
-      <w:r>
-        <w:rPr>
-          <w:rFonts w:ascii="Open Sans" w:hAnsi="Open Sans" w:cs="Open Sans" w:hint="eastAsia"/>
-          <w:color w:val="333333"/>
-          <w:szCs w:val="20"/>
-        </w:rPr>
-        <w:t>문제</w:t>
+        <w:t xml:space="preserve">10845 </w:t>
+      </w:r>
+      <w:r>
+        <w:rPr>
+          <w:rFonts w:ascii="Open Sans" w:hAnsi="Open Sans" w:cs="Open Sans" w:hint="eastAsia"/>
+          <w:color w:val="333333"/>
+          <w:szCs w:val="20"/>
+        </w:rPr>
+        <w:t>큐</w:t>
       </w:r>
       <w:r>
         <w:rPr>
@@ -14716,14 +14710,6 @@
           <w:szCs w:val="20"/>
         </w:rPr>
         <w:t>(S4)</w:t>
-      </w:r>
-      <w:r>
-        <w:rPr>
-          <w:rFonts w:ascii="Open Sans" w:hAnsi="Open Sans" w:cs="Open Sans"/>
-          <w:color w:val="333333"/>
-          <w:szCs w:val="20"/>
-        </w:rPr>
-        <w:t xml:space="preserve"> (JAVA ONLY)</w:t>
       </w:r>
     </w:p>
     <w:p>
@@ -14761,70 +14747,68 @@
       </w:pPr>
       <w:r>
         <w:rPr>
-          <w:rFonts w:ascii="Open Sans" w:hAnsi="Open Sans" w:cs="Open Sans" w:hint="eastAsia"/>
-          <w:color w:val="333333"/>
-          <w:szCs w:val="20"/>
-        </w:rPr>
-        <w:t>1</w:t>
-      </w:r>
-      <w:r>
-        <w:rPr>
-          <w:rFonts w:ascii="Open Sans" w:hAnsi="Open Sans" w:cs="Open Sans"/>
-          <w:color w:val="333333"/>
-          <w:szCs w:val="20"/>
-        </w:rPr>
-        <w:t xml:space="preserve">7413 </w:t>
-      </w:r>
-      <w:r>
-        <w:rPr>
-          <w:rFonts w:ascii="Open Sans" w:hAnsi="Open Sans" w:cs="Open Sans" w:hint="eastAsia"/>
-          <w:color w:val="333333"/>
-          <w:szCs w:val="20"/>
-        </w:rPr>
-        <w:t>단어</w:t>
-      </w:r>
-      <w:r>
-        <w:rPr>
-          <w:rFonts w:ascii="Open Sans" w:hAnsi="Open Sans" w:cs="Open Sans" w:hint="eastAsia"/>
-          <w:color w:val="333333"/>
-          <w:szCs w:val="20"/>
-        </w:rPr>
-        <w:t xml:space="preserve"> </w:t>
-      </w:r>
-      <w:r>
-        <w:rPr>
-          <w:rFonts w:ascii="Open Sans" w:hAnsi="Open Sans" w:cs="Open Sans" w:hint="eastAsia"/>
-          <w:color w:val="333333"/>
-          <w:szCs w:val="20"/>
-        </w:rPr>
-        <w:t>뒤집기</w:t>
-      </w:r>
-      <w:r>
-        <w:rPr>
-          <w:rFonts w:ascii="Open Sans" w:hAnsi="Open Sans" w:cs="Open Sans" w:hint="eastAsia"/>
-          <w:color w:val="333333"/>
-          <w:szCs w:val="20"/>
-        </w:rPr>
-        <w:t xml:space="preserve"> </w:t>
-      </w:r>
-      <w:r>
-        <w:rPr>
-          <w:rFonts w:ascii="Open Sans" w:hAnsi="Open Sans" w:cs="Open Sans"/>
-          <w:color w:val="333333"/>
-          <w:szCs w:val="20"/>
-        </w:rPr>
-        <w:t>2 (S3)</w:t>
-      </w:r>
-    </w:p>
-    <w:p>
-      <w:pPr>
-        <w:pStyle w:val="a3"/>
-        <w:widowControl/>
-        <w:wordWrap/>
-        <w:autoSpaceDE/>
-        <w:autoSpaceDN/>
-        <w:spacing w:after="300"/>
-        <w:ind w:leftChars="0"/>
+          <w:rFonts w:ascii="Open Sans" w:hAnsi="Open Sans" w:cs="Open Sans"/>
+          <w:color w:val="333333"/>
+          <w:szCs w:val="20"/>
+        </w:rPr>
+        <w:t xml:space="preserve">1158 </w:t>
+      </w:r>
+      <w:r>
+        <w:rPr>
+          <w:rFonts w:ascii="Open Sans" w:hAnsi="Open Sans" w:cs="Open Sans" w:hint="eastAsia"/>
+          <w:color w:val="333333"/>
+          <w:szCs w:val="20"/>
+        </w:rPr>
+        <w:t>요세푸스</w:t>
+      </w:r>
+      <w:r>
+        <w:rPr>
+          <w:rFonts w:ascii="Open Sans" w:hAnsi="Open Sans" w:cs="Open Sans" w:hint="eastAsia"/>
+          <w:color w:val="333333"/>
+          <w:szCs w:val="20"/>
+        </w:rPr>
+        <w:t xml:space="preserve"> </w:t>
+      </w:r>
+      <w:r>
+        <w:rPr>
+          <w:rFonts w:ascii="Open Sans" w:hAnsi="Open Sans" w:cs="Open Sans" w:hint="eastAsia"/>
+          <w:color w:val="333333"/>
+          <w:szCs w:val="20"/>
+        </w:rPr>
+        <w:t>문제</w:t>
+      </w:r>
+      <w:r>
+        <w:rPr>
+          <w:rFonts w:ascii="Open Sans" w:hAnsi="Open Sans" w:cs="Open Sans" w:hint="eastAsia"/>
+          <w:color w:val="333333"/>
+          <w:szCs w:val="20"/>
+        </w:rPr>
+        <w:t xml:space="preserve"> </w:t>
+      </w:r>
+      <w:r>
+        <w:rPr>
+          <w:rFonts w:ascii="Open Sans" w:hAnsi="Open Sans" w:cs="Open Sans"/>
+          <w:color w:val="333333"/>
+          <w:szCs w:val="20"/>
+        </w:rPr>
+        <w:t>(S4)</w:t>
+      </w:r>
+      <w:r>
+        <w:rPr>
+          <w:rFonts w:ascii="Open Sans" w:hAnsi="Open Sans" w:cs="Open Sans"/>
+          <w:color w:val="333333"/>
+          <w:szCs w:val="20"/>
+        </w:rPr>
+        <w:t xml:space="preserve"> (JAVA ONLY)</w:t>
+      </w:r>
+    </w:p>
+    <w:p>
+      <w:pPr>
+        <w:widowControl/>
+        <w:wordWrap/>
+        <w:autoSpaceDE/>
+        <w:autoSpaceDN/>
+        <w:spacing w:after="300"/>
         <w:rPr>
           <w:rFonts w:ascii="Open Sans" w:hAnsi="Open Sans" w:cs="Open Sans"/>
           <w:color w:val="333333"/>
@@ -14865,47 +14849,47 @@
           <w:color w:val="333333"/>
           <w:szCs w:val="20"/>
         </w:rPr>
-        <w:t xml:space="preserve">021 </w:t>
-      </w:r>
-      <w:r>
-        <w:rPr>
-          <w:rFonts w:ascii="Open Sans" w:hAnsi="Open Sans" w:cs="Open Sans" w:hint="eastAsia"/>
-          <w:color w:val="333333"/>
-          <w:szCs w:val="20"/>
-        </w:rPr>
-        <w:t>회전하는</w:t>
-      </w:r>
-      <w:r>
-        <w:rPr>
-          <w:rFonts w:ascii="Open Sans" w:hAnsi="Open Sans" w:cs="Open Sans" w:hint="eastAsia"/>
-          <w:color w:val="333333"/>
-          <w:szCs w:val="20"/>
-        </w:rPr>
-        <w:t xml:space="preserve"> </w:t>
-      </w:r>
-      <w:r>
-        <w:rPr>
-          <w:rFonts w:ascii="Open Sans" w:hAnsi="Open Sans" w:cs="Open Sans" w:hint="eastAsia"/>
-          <w:color w:val="333333"/>
-          <w:szCs w:val="20"/>
-        </w:rPr>
-        <w:t>큐</w:t>
-      </w:r>
-      <w:r>
-        <w:rPr>
-          <w:rFonts w:ascii="Open Sans" w:hAnsi="Open Sans" w:cs="Open Sans" w:hint="eastAsia"/>
-          <w:color w:val="333333"/>
-          <w:szCs w:val="20"/>
-        </w:rPr>
-        <w:t xml:space="preserve"> </w:t>
-      </w:r>
-      <w:r>
-        <w:rPr>
-          <w:rFonts w:ascii="Open Sans" w:hAnsi="Open Sans" w:cs="Open Sans"/>
-          <w:color w:val="333333"/>
-          <w:szCs w:val="20"/>
-        </w:rPr>
-        <w:t>(S3)</w:t>
+        <w:t xml:space="preserve">7413 </w:t>
+      </w:r>
+      <w:r>
+        <w:rPr>
+          <w:rFonts w:ascii="Open Sans" w:hAnsi="Open Sans" w:cs="Open Sans" w:hint="eastAsia"/>
+          <w:color w:val="333333"/>
+          <w:szCs w:val="20"/>
+        </w:rPr>
+        <w:t>단어</w:t>
+      </w:r>
+      <w:r>
+        <w:rPr>
+          <w:rFonts w:ascii="Open Sans" w:hAnsi="Open Sans" w:cs="Open Sans" w:hint="eastAsia"/>
+          <w:color w:val="333333"/>
+          <w:szCs w:val="20"/>
+        </w:rPr>
+        <w:t xml:space="preserve"> </w:t>
+      </w:r>
+      <w:r>
+        <w:rPr>
+          <w:rFonts w:ascii="Open Sans" w:hAnsi="Open Sans" w:cs="Open Sans" w:hint="eastAsia"/>
+          <w:color w:val="333333"/>
+          <w:szCs w:val="20"/>
+        </w:rPr>
+        <w:t>뒤집기</w:t>
+      </w:r>
+      <w:r>
+        <w:rPr>
+          <w:rFonts w:ascii="Open Sans" w:hAnsi="Open Sans" w:cs="Open Sans" w:hint="eastAsia"/>
+          <w:color w:val="333333"/>
+          <w:szCs w:val="20"/>
+        </w:rPr>
+        <w:t xml:space="preserve"> </w:t>
+      </w:r>
+      <w:r>
+        <w:rPr>
+          <w:rFonts w:ascii="Open Sans" w:hAnsi="Open Sans" w:cs="Open Sans"/>
+          <w:color w:val="333333"/>
+          <w:szCs w:val="20"/>
+        </w:rPr>
+        <w:t>2 (S3)</w:t>
       </w:r>
     </w:p>
     <w:p>
@@ -14945,11 +14929,103 @@
       </w:pPr>
       <w:r>
         <w:rPr>
-          <w:rFonts w:ascii="Open Sans" w:hAnsi="Open Sans" w:cs="Open Sans"/>
+          <w:rFonts w:ascii="Open Sans" w:hAnsi="Open Sans" w:cs="Open Sans" w:hint="eastAsia"/>
           <w:color w:val="333333"/>
           <w:szCs w:val="20"/>
         </w:rPr>
         <w:lastRenderedPageBreak/>
+        <w:t>1</w:t>
+      </w:r>
+      <w:r>
+        <w:rPr>
+          <w:rFonts w:ascii="Open Sans" w:hAnsi="Open Sans" w:cs="Open Sans"/>
+          <w:color w:val="333333"/>
+          <w:szCs w:val="20"/>
+        </w:rPr>
+        <w:t xml:space="preserve">021 </w:t>
+      </w:r>
+      <w:r>
+        <w:rPr>
+          <w:rFonts w:ascii="Open Sans" w:hAnsi="Open Sans" w:cs="Open Sans" w:hint="eastAsia"/>
+          <w:color w:val="333333"/>
+          <w:szCs w:val="20"/>
+        </w:rPr>
+        <w:t>회전하는</w:t>
+      </w:r>
+      <w:r>
+        <w:rPr>
+          <w:rFonts w:ascii="Open Sans" w:hAnsi="Open Sans" w:cs="Open Sans" w:hint="eastAsia"/>
+          <w:color w:val="333333"/>
+          <w:szCs w:val="20"/>
+        </w:rPr>
+        <w:t xml:space="preserve"> </w:t>
+      </w:r>
+      <w:r>
+        <w:rPr>
+          <w:rFonts w:ascii="Open Sans" w:hAnsi="Open Sans" w:cs="Open Sans" w:hint="eastAsia"/>
+          <w:color w:val="333333"/>
+          <w:szCs w:val="20"/>
+        </w:rPr>
+        <w:t>큐</w:t>
+      </w:r>
+      <w:r>
+        <w:rPr>
+          <w:rFonts w:ascii="Open Sans" w:hAnsi="Open Sans" w:cs="Open Sans" w:hint="eastAsia"/>
+          <w:color w:val="333333"/>
+          <w:szCs w:val="20"/>
+        </w:rPr>
+        <w:t xml:space="preserve"> </w:t>
+      </w:r>
+      <w:r>
+        <w:rPr>
+          <w:rFonts w:ascii="Open Sans" w:hAnsi="Open Sans" w:cs="Open Sans"/>
+          <w:color w:val="333333"/>
+          <w:szCs w:val="20"/>
+        </w:rPr>
+        <w:t>(S3)</w:t>
+      </w:r>
+    </w:p>
+    <w:p>
+      <w:pPr>
+        <w:pStyle w:val="a3"/>
+        <w:widowControl/>
+        <w:wordWrap/>
+        <w:autoSpaceDE/>
+        <w:autoSpaceDN/>
+        <w:spacing w:after="300"/>
+        <w:ind w:leftChars="0"/>
+        <w:rPr>
+          <w:rFonts w:ascii="Open Sans" w:hAnsi="Open Sans" w:cs="Open Sans"/>
+          <w:color w:val="333333"/>
+          <w:szCs w:val="20"/>
+        </w:rPr>
+      </w:pPr>
+    </w:p>
+    <w:p>
+      <w:pPr>
+        <w:pStyle w:val="a3"/>
+        <w:widowControl/>
+        <w:numPr>
+          <w:ilvl w:val="0"/>
+          <w:numId w:val="1"/>
+        </w:numPr>
+        <w:wordWrap/>
+        <w:autoSpaceDE/>
+        <w:autoSpaceDN/>
+        <w:spacing w:after="300"/>
+        <w:ind w:leftChars="0"/>
+        <w:rPr>
+          <w:rFonts w:ascii="Open Sans" w:hAnsi="Open Sans" w:cs="Open Sans"/>
+          <w:color w:val="333333"/>
+          <w:szCs w:val="20"/>
+        </w:rPr>
+      </w:pPr>
+      <w:r>
+        <w:rPr>
+          <w:rFonts w:ascii="Open Sans" w:hAnsi="Open Sans" w:cs="Open Sans"/>
+          <w:color w:val="333333"/>
+          <w:szCs w:val="20"/>
+        </w:rPr>
         <w:t xml:space="preserve">1935 </w:t>
       </w:r>
       <w:r>
@@ -15780,6 +15856,7 @@
           <w:color w:val="333333"/>
           <w:szCs w:val="20"/>
         </w:rPr>
+        <w:lastRenderedPageBreak/>
         <w:t>1</w:t>
       </w:r>
       <w:r>
@@ -15859,7 +15936,6 @@
           <w:color w:val="333333"/>
           <w:szCs w:val="20"/>
         </w:rPr>
-        <w:lastRenderedPageBreak/>
         <w:t>-</w:t>
       </w:r>
       <w:r>

</xml_diff>

<commit_message>
Q16916 SUBSTRING (IMPLEMENTATION, BRONZE 2) ADDED
</commit_message>
<xml_diff>
--- a/알고리즘 가이드라인.docx
+++ b/알고리즘 가이드라인.docx
@@ -1,6 +1,6 @@
 
 <file path=word/document.xml><?xml version="1.0" encoding="utf-8"?>
-<w:document xmlns:wpc="http://schemas.microsoft.com/office/word/2010/wordprocessingCanvas" xmlns:cx="http://schemas.microsoft.com/office/drawing/2014/chartex" xmlns:cx1="http://schemas.microsoft.com/office/drawing/2015/9/8/chartex" xmlns:cx2="http://schemas.microsoft.com/office/drawing/2015/10/21/chartex" xmlns:cx3="http://schemas.microsoft.com/office/drawing/2016/5/9/chartex" xmlns:cx4="http://schemas.microsoft.com/office/drawing/2016/5/10/chartex" xmlns:cx5="http://schemas.microsoft.com/office/drawing/2016/5/11/chartex" xmlns:cx6="http://schemas.microsoft.com/office/drawing/2016/5/12/chartex" xmlns:cx7="http://schemas.microsoft.com/office/drawing/2016/5/13/chartex" xmlns:cx8="http://schemas.microsoft.com/office/drawing/2016/5/14/chartex" xmlns:mc="http://schemas.openxmlformats.org/markup-compatibility/2006" xmlns:aink="http://schemas.microsoft.com/office/drawing/2016/ink" xmlns:am3d="http://schemas.microsoft.com/office/drawing/2017/model3d" xmlns:o="urn:schemas-microsoft-com:office:office" xmlns:oel="http://schemas.microsoft.com/office/2019/extlst" xmlns:r="http://schemas.openxmlformats.org/officeDocument/2006/relationships" xmlns:m="http://schemas.openxmlformats.org/officeDocument/2006/math" xmlns:v="urn:schemas-microsoft-com:vml" xmlns:wp14="http://schemas.microsoft.com/office/word/2010/wordprocessingDrawing" xmlns:wp="http://schemas.openxmlformats.org/drawingml/2006/wordprocessingDrawing" xmlns:w10="urn:schemas-microsoft-com:office:word" xmlns:w="http://schemas.openxmlformats.org/wordprocessingml/2006/main" xmlns:w14="http://schemas.microsoft.com/office/word/2010/wordml" xmlns:w15="http://schemas.microsoft.com/office/word/2012/wordml" xmlns:w16cex="http://schemas.microsoft.com/office/word/2018/wordml/cex" xmlns:w16cid="http://schemas.microsoft.com/office/word/2016/wordml/cid" xmlns:w16="http://schemas.microsoft.com/office/word/2018/wordml" xmlns:w16sdtdh="http://schemas.microsoft.com/office/word/2020/wordml/sdtdatahash" xmlns:w16se="http://schemas.microsoft.com/office/word/2015/wordml/symex" xmlns:wpg="http://schemas.microsoft.com/office/word/2010/wordprocessingGroup" xmlns:wpi="http://schemas.microsoft.com/office/word/2010/wordprocessingInk" xmlns:wne="http://schemas.microsoft.com/office/word/2006/wordml" xmlns:wps="http://schemas.microsoft.com/office/word/2010/wordprocessingShape" mc:Ignorable="w14 w15 w16se w16cid w16 w16cex w16sdtdh wp14">
+<w:document xmlns:wpc="http://schemas.microsoft.com/office/word/2010/wordprocessingCanvas" xmlns:cx="http://schemas.microsoft.com/office/drawing/2014/chartex" xmlns:cx1="http://schemas.microsoft.com/office/drawing/2015/9/8/chartex" xmlns:cx2="http://schemas.microsoft.com/office/drawing/2015/10/21/chartex" xmlns:cx3="http://schemas.microsoft.com/office/drawing/2016/5/9/chartex" xmlns:cx4="http://schemas.microsoft.com/office/drawing/2016/5/10/chartex" xmlns:cx5="http://schemas.microsoft.com/office/drawing/2016/5/11/chartex" xmlns:cx6="http://schemas.microsoft.com/office/drawing/2016/5/12/chartex" xmlns:cx7="http://schemas.microsoft.com/office/drawing/2016/5/13/chartex" xmlns:cx8="http://schemas.microsoft.com/office/drawing/2016/5/14/chartex" xmlns:mc="http://schemas.openxmlformats.org/markup-compatibility/2006" xmlns:aink="http://schemas.microsoft.com/office/drawing/2016/ink" xmlns:am3d="http://schemas.microsoft.com/office/drawing/2017/model3d" xmlns:o="urn:schemas-microsoft-com:office:office" xmlns:oel="http://schemas.microsoft.com/office/2019/extlst" xmlns:r="http://schemas.openxmlformats.org/officeDocument/2006/relationships" xmlns:m="http://schemas.openxmlformats.org/officeDocument/2006/math" xmlns:v="urn:schemas-microsoft-com:vml" xmlns:wp14="http://schemas.microsoft.com/office/word/2010/wordprocessingDrawing" xmlns:wp="http://schemas.openxmlformats.org/drawingml/2006/wordprocessingDrawing" xmlns:w10="urn:schemas-microsoft-com:office:word" xmlns:w="http://schemas.openxmlformats.org/wordprocessingml/2006/main" xmlns:w14="http://schemas.microsoft.com/office/word/2010/wordml" xmlns:w15="http://schemas.microsoft.com/office/word/2012/wordml" xmlns:w16cex="http://schemas.microsoft.com/office/word/2018/wordml/cex" xmlns:w16cid="http://schemas.microsoft.com/office/word/2016/wordml/cid" xmlns:w16="http://schemas.microsoft.com/office/word/2018/wordml" xmlns:w16du="http://schemas.microsoft.com/office/word/2023/wordml/word16du" xmlns:w16sdtdh="http://schemas.microsoft.com/office/word/2020/wordml/sdtdatahash" xmlns:w16se="http://schemas.microsoft.com/office/word/2015/wordml/symex" xmlns:wpg="http://schemas.microsoft.com/office/word/2010/wordprocessingGroup" xmlns:wpi="http://schemas.microsoft.com/office/word/2010/wordprocessingInk" xmlns:wne="http://schemas.microsoft.com/office/word/2006/wordml" xmlns:wps="http://schemas.microsoft.com/office/word/2010/wordprocessingShape" mc:Ignorable="w14 w15 w16se w16cid w16 w16cex w16sdtdh wp14">
   <w:body>
     <w:p>
       <w:pPr>
@@ -2986,14 +2986,9 @@
     </w:p>
     <w:p>
       <w:pPr>
-        <w:widowControl/>
-        <w:wordWrap/>
-        <w:autoSpaceDE/>
-        <w:autoSpaceDN/>
-        <w:spacing w:after="300"/>
-        <w:ind w:left="440"/>
-        <w:rPr>
-          <w:rFonts w:ascii="Open Sans" w:hAnsi="Open Sans" w:cs="Open Sans"/>
+        <w:pStyle w:val="a3"/>
+        <w:rPr>
+          <w:rFonts w:ascii="Open Sans" w:hAnsi="Open Sans" w:cs="Open Sans" w:hint="eastAsia"/>
           <w:color w:val="333333"/>
           <w:szCs w:val="20"/>
         </w:rPr>
@@ -3033,56 +3028,57 @@
           <w:color w:val="333333"/>
           <w:szCs w:val="20"/>
         </w:rPr>
-        <w:t xml:space="preserve">157 </w:t>
-      </w:r>
-      <w:r>
-        <w:rPr>
-          <w:rFonts w:ascii="Open Sans" w:hAnsi="Open Sans" w:cs="Open Sans" w:hint="eastAsia"/>
-          <w:color w:val="333333"/>
-          <w:szCs w:val="20"/>
-        </w:rPr>
-        <w:t>단어</w:t>
-      </w:r>
-      <w:r>
-        <w:rPr>
-          <w:rFonts w:ascii="Open Sans" w:hAnsi="Open Sans" w:cs="Open Sans" w:hint="eastAsia"/>
-          <w:color w:val="333333"/>
-          <w:szCs w:val="20"/>
-        </w:rPr>
-        <w:t xml:space="preserve"> </w:t>
-      </w:r>
-      <w:r>
-        <w:rPr>
-          <w:rFonts w:ascii="Open Sans" w:hAnsi="Open Sans" w:cs="Open Sans" w:hint="eastAsia"/>
-          <w:color w:val="333333"/>
-          <w:szCs w:val="20"/>
-        </w:rPr>
-        <w:t>공부</w:t>
-      </w:r>
-      <w:r>
-        <w:rPr>
-          <w:rFonts w:ascii="Open Sans" w:hAnsi="Open Sans" w:cs="Open Sans" w:hint="eastAsia"/>
-          <w:color w:val="333333"/>
-          <w:szCs w:val="20"/>
-        </w:rPr>
-        <w:t xml:space="preserve"> </w:t>
-      </w:r>
-      <w:r>
-        <w:rPr>
-          <w:rFonts w:ascii="Open Sans" w:hAnsi="Open Sans" w:cs="Open Sans"/>
-          <w:color w:val="333333"/>
-          <w:szCs w:val="20"/>
-        </w:rPr>
-        <w:t>(B1)</w:t>
-      </w:r>
-    </w:p>
-    <w:p>
-      <w:pPr>
-        <w:widowControl/>
-        <w:wordWrap/>
-        <w:autoSpaceDE/>
-        <w:autoSpaceDN/>
-        <w:spacing w:after="300"/>
+        <w:t xml:space="preserve">6916 </w:t>
+      </w:r>
+      <w:r>
+        <w:rPr>
+          <w:rFonts w:ascii="Open Sans" w:hAnsi="Open Sans" w:cs="Open Sans" w:hint="eastAsia"/>
+          <w:color w:val="333333"/>
+          <w:szCs w:val="20"/>
+        </w:rPr>
+        <w:t>부분</w:t>
+      </w:r>
+      <w:r>
+        <w:rPr>
+          <w:rFonts w:ascii="Open Sans" w:hAnsi="Open Sans" w:cs="Open Sans" w:hint="eastAsia"/>
+          <w:color w:val="333333"/>
+          <w:szCs w:val="20"/>
+        </w:rPr>
+        <w:t xml:space="preserve"> </w:t>
+      </w:r>
+      <w:r>
+        <w:rPr>
+          <w:rFonts w:ascii="Open Sans" w:hAnsi="Open Sans" w:cs="Open Sans" w:hint="eastAsia"/>
+          <w:color w:val="333333"/>
+          <w:szCs w:val="20"/>
+        </w:rPr>
+        <w:t>문자열</w:t>
+      </w:r>
+      <w:r>
+        <w:rPr>
+          <w:rFonts w:ascii="Open Sans" w:hAnsi="Open Sans" w:cs="Open Sans" w:hint="eastAsia"/>
+          <w:color w:val="333333"/>
+          <w:szCs w:val="20"/>
+        </w:rPr>
+        <w:t xml:space="preserve"> </w:t>
+      </w:r>
+      <w:r>
+        <w:rPr>
+          <w:rFonts w:ascii="Open Sans" w:hAnsi="Open Sans" w:cs="Open Sans"/>
+          <w:color w:val="333333"/>
+          <w:szCs w:val="20"/>
+        </w:rPr>
+        <w:t>(B2)</w:t>
+      </w:r>
+    </w:p>
+    <w:p>
+      <w:pPr>
+        <w:widowControl/>
+        <w:wordWrap/>
+        <w:autoSpaceDE/>
+        <w:autoSpaceDN/>
+        <w:spacing w:after="300"/>
+        <w:ind w:left="440"/>
         <w:rPr>
           <w:rFonts w:ascii="Open Sans" w:hAnsi="Open Sans" w:cs="Open Sans"/>
           <w:color w:val="333333"/>
@@ -3123,15 +3119,31 @@
           <w:color w:val="333333"/>
           <w:szCs w:val="20"/>
         </w:rPr>
-        <w:t xml:space="preserve">259 </w:t>
-      </w:r>
-      <w:r>
-        <w:rPr>
-          <w:rFonts w:ascii="Open Sans" w:hAnsi="Open Sans" w:cs="Open Sans" w:hint="eastAsia"/>
-          <w:color w:val="333333"/>
-          <w:szCs w:val="20"/>
-        </w:rPr>
-        <w:t>팰린드롬수</w:t>
+        <w:t xml:space="preserve">157 </w:t>
+      </w:r>
+      <w:r>
+        <w:rPr>
+          <w:rFonts w:ascii="Open Sans" w:hAnsi="Open Sans" w:cs="Open Sans" w:hint="eastAsia"/>
+          <w:color w:val="333333"/>
+          <w:szCs w:val="20"/>
+        </w:rPr>
+        <w:t>단어</w:t>
+      </w:r>
+      <w:r>
+        <w:rPr>
+          <w:rFonts w:ascii="Open Sans" w:hAnsi="Open Sans" w:cs="Open Sans" w:hint="eastAsia"/>
+          <w:color w:val="333333"/>
+          <w:szCs w:val="20"/>
+        </w:rPr>
+        <w:t xml:space="preserve"> </w:t>
+      </w:r>
+      <w:r>
+        <w:rPr>
+          <w:rFonts w:ascii="Open Sans" w:hAnsi="Open Sans" w:cs="Open Sans" w:hint="eastAsia"/>
+          <w:color w:val="333333"/>
+          <w:szCs w:val="20"/>
+        </w:rPr>
+        <w:t>공부</w:t>
       </w:r>
       <w:r>
         <w:rPr>
@@ -3152,7 +3164,11 @@
     </w:p>
     <w:p>
       <w:pPr>
-        <w:pStyle w:val="a3"/>
+        <w:widowControl/>
+        <w:wordWrap/>
+        <w:autoSpaceDE/>
+        <w:autoSpaceDN/>
+        <w:spacing w:after="300"/>
         <w:rPr>
           <w:rFonts w:ascii="Open Sans" w:hAnsi="Open Sans" w:cs="Open Sans"/>
           <w:color w:val="333333"/>
@@ -3193,31 +3209,15 @@
           <w:color w:val="333333"/>
           <w:szCs w:val="20"/>
         </w:rPr>
-        <w:t xml:space="preserve">032 </w:t>
-      </w:r>
-      <w:r>
-        <w:rPr>
-          <w:rFonts w:ascii="Open Sans" w:hAnsi="Open Sans" w:cs="Open Sans" w:hint="eastAsia"/>
-          <w:color w:val="333333"/>
-          <w:szCs w:val="20"/>
-        </w:rPr>
-        <w:t>명령</w:t>
-      </w:r>
-      <w:r>
-        <w:rPr>
-          <w:rFonts w:ascii="Open Sans" w:hAnsi="Open Sans" w:cs="Open Sans" w:hint="eastAsia"/>
-          <w:color w:val="333333"/>
-          <w:szCs w:val="20"/>
-        </w:rPr>
-        <w:t xml:space="preserve"> </w:t>
-      </w:r>
-      <w:r>
-        <w:rPr>
-          <w:rFonts w:ascii="Open Sans" w:hAnsi="Open Sans" w:cs="Open Sans" w:hint="eastAsia"/>
-          <w:color w:val="333333"/>
-          <w:szCs w:val="20"/>
-        </w:rPr>
-        <w:t>프롬프트</w:t>
+        <w:t xml:space="preserve">259 </w:t>
+      </w:r>
+      <w:r>
+        <w:rPr>
+          <w:rFonts w:ascii="Open Sans" w:hAnsi="Open Sans" w:cs="Open Sans" w:hint="eastAsia"/>
+          <w:color w:val="333333"/>
+          <w:szCs w:val="20"/>
+        </w:rPr>
+        <w:t>팰린드롬수</w:t>
       </w:r>
       <w:r>
         <w:rPr>
@@ -3271,39 +3271,39 @@
           <w:color w:val="333333"/>
           <w:szCs w:val="20"/>
         </w:rPr>
-        <w:t>9</w:t>
-      </w:r>
-      <w:r>
-        <w:rPr>
-          <w:rFonts w:ascii="Open Sans" w:hAnsi="Open Sans" w:cs="Open Sans"/>
-          <w:color w:val="333333"/>
-          <w:szCs w:val="20"/>
-        </w:rPr>
-        <w:t xml:space="preserve">093 </w:t>
-      </w:r>
-      <w:r>
-        <w:rPr>
-          <w:rFonts w:ascii="Open Sans" w:hAnsi="Open Sans" w:cs="Open Sans" w:hint="eastAsia"/>
-          <w:color w:val="333333"/>
-          <w:szCs w:val="20"/>
-        </w:rPr>
-        <w:t>단어</w:t>
-      </w:r>
-      <w:r>
-        <w:rPr>
-          <w:rFonts w:ascii="Open Sans" w:hAnsi="Open Sans" w:cs="Open Sans" w:hint="eastAsia"/>
-          <w:color w:val="333333"/>
-          <w:szCs w:val="20"/>
-        </w:rPr>
-        <w:t xml:space="preserve"> </w:t>
-      </w:r>
-      <w:r>
-        <w:rPr>
-          <w:rFonts w:ascii="Open Sans" w:hAnsi="Open Sans" w:cs="Open Sans" w:hint="eastAsia"/>
-          <w:color w:val="333333"/>
-          <w:szCs w:val="20"/>
-        </w:rPr>
-        <w:t>뒤집기</w:t>
+        <w:t>1</w:t>
+      </w:r>
+      <w:r>
+        <w:rPr>
+          <w:rFonts w:ascii="Open Sans" w:hAnsi="Open Sans" w:cs="Open Sans"/>
+          <w:color w:val="333333"/>
+          <w:szCs w:val="20"/>
+        </w:rPr>
+        <w:t xml:space="preserve">032 </w:t>
+      </w:r>
+      <w:r>
+        <w:rPr>
+          <w:rFonts w:ascii="Open Sans" w:hAnsi="Open Sans" w:cs="Open Sans" w:hint="eastAsia"/>
+          <w:color w:val="333333"/>
+          <w:szCs w:val="20"/>
+        </w:rPr>
+        <w:t>명령</w:t>
+      </w:r>
+      <w:r>
+        <w:rPr>
+          <w:rFonts w:ascii="Open Sans" w:hAnsi="Open Sans" w:cs="Open Sans" w:hint="eastAsia"/>
+          <w:color w:val="333333"/>
+          <w:szCs w:val="20"/>
+        </w:rPr>
+        <w:t xml:space="preserve"> </w:t>
+      </w:r>
+      <w:r>
+        <w:rPr>
+          <w:rFonts w:ascii="Open Sans" w:hAnsi="Open Sans" w:cs="Open Sans" w:hint="eastAsia"/>
+          <w:color w:val="333333"/>
+          <w:szCs w:val="20"/>
+        </w:rPr>
+        <w:t>프롬프트</w:t>
       </w:r>
       <w:r>
         <w:rPr>
@@ -3357,39 +3357,39 @@
           <w:color w:val="333333"/>
           <w:szCs w:val="20"/>
         </w:rPr>
-        <w:t>3</w:t>
-      </w:r>
-      <w:r>
-        <w:rPr>
-          <w:rFonts w:ascii="Open Sans" w:hAnsi="Open Sans" w:cs="Open Sans"/>
-          <w:color w:val="333333"/>
-          <w:szCs w:val="20"/>
-        </w:rPr>
-        <w:t xml:space="preserve">985 </w:t>
-      </w:r>
-      <w:r>
-        <w:rPr>
-          <w:rFonts w:ascii="Open Sans" w:hAnsi="Open Sans" w:cs="Open Sans" w:hint="eastAsia"/>
-          <w:color w:val="333333"/>
-          <w:szCs w:val="20"/>
-        </w:rPr>
-        <w:t>롤</w:t>
-      </w:r>
-      <w:r>
-        <w:rPr>
-          <w:rFonts w:ascii="Open Sans" w:hAnsi="Open Sans" w:cs="Open Sans" w:hint="eastAsia"/>
-          <w:color w:val="333333"/>
-          <w:szCs w:val="20"/>
-        </w:rPr>
-        <w:t xml:space="preserve"> </w:t>
-      </w:r>
-      <w:r>
-        <w:rPr>
-          <w:rFonts w:ascii="Open Sans" w:hAnsi="Open Sans" w:cs="Open Sans" w:hint="eastAsia"/>
-          <w:color w:val="333333"/>
-          <w:szCs w:val="20"/>
-        </w:rPr>
-        <w:t>케이크</w:t>
+        <w:t>9</w:t>
+      </w:r>
+      <w:r>
+        <w:rPr>
+          <w:rFonts w:ascii="Open Sans" w:hAnsi="Open Sans" w:cs="Open Sans"/>
+          <w:color w:val="333333"/>
+          <w:szCs w:val="20"/>
+        </w:rPr>
+        <w:t xml:space="preserve">093 </w:t>
+      </w:r>
+      <w:r>
+        <w:rPr>
+          <w:rFonts w:ascii="Open Sans" w:hAnsi="Open Sans" w:cs="Open Sans" w:hint="eastAsia"/>
+          <w:color w:val="333333"/>
+          <w:szCs w:val="20"/>
+        </w:rPr>
+        <w:t>단어</w:t>
+      </w:r>
+      <w:r>
+        <w:rPr>
+          <w:rFonts w:ascii="Open Sans" w:hAnsi="Open Sans" w:cs="Open Sans" w:hint="eastAsia"/>
+          <w:color w:val="333333"/>
+          <w:szCs w:val="20"/>
+        </w:rPr>
+        <w:t xml:space="preserve"> </w:t>
+      </w:r>
+      <w:r>
+        <w:rPr>
+          <w:rFonts w:ascii="Open Sans" w:hAnsi="Open Sans" w:cs="Open Sans" w:hint="eastAsia"/>
+          <w:color w:val="333333"/>
+          <w:szCs w:val="20"/>
+        </w:rPr>
+        <w:t>뒤집기</w:t>
       </w:r>
       <w:r>
         <w:rPr>
@@ -3443,24 +3443,60 @@
           <w:color w:val="333333"/>
           <w:szCs w:val="20"/>
         </w:rPr>
-        <w:t>1</w:t>
-      </w:r>
-      <w:r>
-        <w:rPr>
-          <w:rFonts w:ascii="Open Sans" w:hAnsi="Open Sans" w:cs="Open Sans"/>
-          <w:color w:val="333333"/>
-          <w:szCs w:val="20"/>
-        </w:rPr>
-        <w:t>3777 Hunt The Rabbit (B1)</w:t>
-      </w:r>
-    </w:p>
-    <w:p>
-      <w:pPr>
-        <w:widowControl/>
-        <w:wordWrap/>
-        <w:autoSpaceDE/>
-        <w:autoSpaceDN/>
-        <w:spacing w:after="300"/>
+        <w:t>3</w:t>
+      </w:r>
+      <w:r>
+        <w:rPr>
+          <w:rFonts w:ascii="Open Sans" w:hAnsi="Open Sans" w:cs="Open Sans"/>
+          <w:color w:val="333333"/>
+          <w:szCs w:val="20"/>
+        </w:rPr>
+        <w:t xml:space="preserve">985 </w:t>
+      </w:r>
+      <w:r>
+        <w:rPr>
+          <w:rFonts w:ascii="Open Sans" w:hAnsi="Open Sans" w:cs="Open Sans" w:hint="eastAsia"/>
+          <w:color w:val="333333"/>
+          <w:szCs w:val="20"/>
+        </w:rPr>
+        <w:t>롤</w:t>
+      </w:r>
+      <w:r>
+        <w:rPr>
+          <w:rFonts w:ascii="Open Sans" w:hAnsi="Open Sans" w:cs="Open Sans" w:hint="eastAsia"/>
+          <w:color w:val="333333"/>
+          <w:szCs w:val="20"/>
+        </w:rPr>
+        <w:t xml:space="preserve"> </w:t>
+      </w:r>
+      <w:r>
+        <w:rPr>
+          <w:rFonts w:ascii="Open Sans" w:hAnsi="Open Sans" w:cs="Open Sans" w:hint="eastAsia"/>
+          <w:color w:val="333333"/>
+          <w:szCs w:val="20"/>
+        </w:rPr>
+        <w:t>케이크</w:t>
+      </w:r>
+      <w:r>
+        <w:rPr>
+          <w:rFonts w:ascii="Open Sans" w:hAnsi="Open Sans" w:cs="Open Sans" w:hint="eastAsia"/>
+          <w:color w:val="333333"/>
+          <w:szCs w:val="20"/>
+        </w:rPr>
+        <w:t xml:space="preserve"> </w:t>
+      </w:r>
+      <w:r>
+        <w:rPr>
+          <w:rFonts w:ascii="Open Sans" w:hAnsi="Open Sans" w:cs="Open Sans"/>
+          <w:color w:val="333333"/>
+          <w:szCs w:val="20"/>
+        </w:rPr>
+        <w:t>(B1)</w:t>
+      </w:r>
+    </w:p>
+    <w:p>
+      <w:pPr>
+        <w:pStyle w:val="a3"/>
         <w:rPr>
           <w:rFonts w:ascii="Open Sans" w:hAnsi="Open Sans" w:cs="Open Sans"/>
           <w:color w:val="333333"/>
@@ -3493,55 +3529,15 @@
           <w:color w:val="333333"/>
           <w:szCs w:val="20"/>
         </w:rPr>
-        <w:t>4</w:t>
-      </w:r>
-      <w:r>
-        <w:rPr>
-          <w:rFonts w:ascii="Open Sans" w:hAnsi="Open Sans" w:cs="Open Sans"/>
-          <w:color w:val="333333"/>
-          <w:szCs w:val="20"/>
-        </w:rPr>
-        <w:t xml:space="preserve">673 </w:t>
-      </w:r>
-      <w:r>
-        <w:rPr>
-          <w:rFonts w:ascii="Open Sans" w:hAnsi="Open Sans" w:cs="Open Sans" w:hint="eastAsia"/>
-          <w:color w:val="333333"/>
-          <w:szCs w:val="20"/>
-        </w:rPr>
-        <w:t>셀프</w:t>
-      </w:r>
-      <w:r>
-        <w:rPr>
-          <w:rFonts w:ascii="Open Sans" w:hAnsi="Open Sans" w:cs="Open Sans" w:hint="eastAsia"/>
-          <w:color w:val="333333"/>
-          <w:szCs w:val="20"/>
-        </w:rPr>
-        <w:t xml:space="preserve"> </w:t>
-      </w:r>
-      <w:r>
-        <w:rPr>
-          <w:rFonts w:ascii="Open Sans" w:hAnsi="Open Sans" w:cs="Open Sans" w:hint="eastAsia"/>
-          <w:color w:val="333333"/>
-          <w:szCs w:val="20"/>
-        </w:rPr>
-        <w:t>넘버</w:t>
-      </w:r>
-      <w:r>
-        <w:rPr>
-          <w:rFonts w:ascii="Open Sans" w:hAnsi="Open Sans" w:cs="Open Sans" w:hint="eastAsia"/>
-          <w:color w:val="333333"/>
-          <w:szCs w:val="20"/>
-        </w:rPr>
-        <w:t xml:space="preserve"> </w:t>
-      </w:r>
-      <w:r>
-        <w:rPr>
-          <w:rFonts w:ascii="Open Sans" w:hAnsi="Open Sans" w:cs="Open Sans"/>
-          <w:color w:val="333333"/>
-          <w:szCs w:val="20"/>
-        </w:rPr>
-        <w:t>(S5)</w:t>
+        <w:t>1</w:t>
+      </w:r>
+      <w:r>
+        <w:rPr>
+          <w:rFonts w:ascii="Open Sans" w:hAnsi="Open Sans" w:cs="Open Sans"/>
+          <w:color w:val="333333"/>
+          <w:szCs w:val="20"/>
+        </w:rPr>
+        <w:t>3777 Hunt The Rabbit (B1)</w:t>
       </w:r>
     </w:p>
     <w:p>
@@ -3583,23 +3579,39 @@
           <w:color w:val="333333"/>
           <w:szCs w:val="20"/>
         </w:rPr>
-        <w:t>1</w:t>
-      </w:r>
-      <w:r>
-        <w:rPr>
-          <w:rFonts w:ascii="Open Sans" w:hAnsi="Open Sans" w:cs="Open Sans"/>
-          <w:color w:val="333333"/>
-          <w:szCs w:val="20"/>
-        </w:rPr>
-        <w:t xml:space="preserve">1723 </w:t>
-      </w:r>
-      <w:r>
-        <w:rPr>
-          <w:rFonts w:ascii="Open Sans" w:hAnsi="Open Sans" w:cs="Open Sans" w:hint="eastAsia"/>
-          <w:color w:val="333333"/>
-          <w:szCs w:val="20"/>
-        </w:rPr>
-        <w:t>집합</w:t>
+        <w:t>4</w:t>
+      </w:r>
+      <w:r>
+        <w:rPr>
+          <w:rFonts w:ascii="Open Sans" w:hAnsi="Open Sans" w:cs="Open Sans"/>
+          <w:color w:val="333333"/>
+          <w:szCs w:val="20"/>
+        </w:rPr>
+        <w:t xml:space="preserve">673 </w:t>
+      </w:r>
+      <w:r>
+        <w:rPr>
+          <w:rFonts w:ascii="Open Sans" w:hAnsi="Open Sans" w:cs="Open Sans" w:hint="eastAsia"/>
+          <w:color w:val="333333"/>
+          <w:szCs w:val="20"/>
+        </w:rPr>
+        <w:t>셀프</w:t>
+      </w:r>
+      <w:r>
+        <w:rPr>
+          <w:rFonts w:ascii="Open Sans" w:hAnsi="Open Sans" w:cs="Open Sans" w:hint="eastAsia"/>
+          <w:color w:val="333333"/>
+          <w:szCs w:val="20"/>
+        </w:rPr>
+        <w:t xml:space="preserve"> </w:t>
+      </w:r>
+      <w:r>
+        <w:rPr>
+          <w:rFonts w:ascii="Open Sans" w:hAnsi="Open Sans" w:cs="Open Sans" w:hint="eastAsia"/>
+          <w:color w:val="333333"/>
+          <w:szCs w:val="20"/>
+        </w:rPr>
+        <w:t>넘버</w:t>
       </w:r>
       <w:r>
         <w:rPr>
@@ -3620,7 +3632,11 @@
     </w:p>
     <w:p>
       <w:pPr>
-        <w:pStyle w:val="a3"/>
+        <w:widowControl/>
+        <w:wordWrap/>
+        <w:autoSpaceDE/>
+        <w:autoSpaceDN/>
+        <w:spacing w:after="300"/>
         <w:rPr>
           <w:rFonts w:ascii="Open Sans" w:hAnsi="Open Sans" w:cs="Open Sans"/>
           <w:color w:val="333333"/>
@@ -3661,47 +3677,15 @@
           <w:color w:val="333333"/>
           <w:szCs w:val="20"/>
         </w:rPr>
-        <w:t xml:space="preserve">652 </w:t>
-      </w:r>
-      <w:r>
-        <w:rPr>
-          <w:rFonts w:ascii="Open Sans" w:hAnsi="Open Sans" w:cs="Open Sans" w:hint="eastAsia"/>
-          <w:color w:val="333333"/>
-          <w:szCs w:val="20"/>
-        </w:rPr>
-        <w:t>누울</w:t>
-      </w:r>
-      <w:r>
-        <w:rPr>
-          <w:rFonts w:ascii="Open Sans" w:hAnsi="Open Sans" w:cs="Open Sans" w:hint="eastAsia"/>
-          <w:color w:val="333333"/>
-          <w:szCs w:val="20"/>
-        </w:rPr>
-        <w:t xml:space="preserve"> </w:t>
-      </w:r>
-      <w:r>
-        <w:rPr>
-          <w:rFonts w:ascii="Open Sans" w:hAnsi="Open Sans" w:cs="Open Sans" w:hint="eastAsia"/>
-          <w:color w:val="333333"/>
-          <w:szCs w:val="20"/>
-        </w:rPr>
-        <w:t>자리를</w:t>
-      </w:r>
-      <w:r>
-        <w:rPr>
-          <w:rFonts w:ascii="Open Sans" w:hAnsi="Open Sans" w:cs="Open Sans" w:hint="eastAsia"/>
-          <w:color w:val="333333"/>
-          <w:szCs w:val="20"/>
-        </w:rPr>
-        <w:t xml:space="preserve"> </w:t>
-      </w:r>
-      <w:r>
-        <w:rPr>
-          <w:rFonts w:ascii="Open Sans" w:hAnsi="Open Sans" w:cs="Open Sans" w:hint="eastAsia"/>
-          <w:color w:val="333333"/>
-          <w:szCs w:val="20"/>
-        </w:rPr>
-        <w:t>찾아라</w:t>
+        <w:t xml:space="preserve">1723 </w:t>
+      </w:r>
+      <w:r>
+        <w:rPr>
+          <w:rFonts w:ascii="Open Sans" w:hAnsi="Open Sans" w:cs="Open Sans" w:hint="eastAsia"/>
+          <w:color w:val="333333"/>
+          <w:szCs w:val="20"/>
+        </w:rPr>
+        <w:t>집합</w:t>
       </w:r>
       <w:r>
         <w:rPr>
@@ -10186,88 +10170,6 @@
     </w:p>
     <w:p>
       <w:pPr>
-        <w:widowControl/>
-        <w:wordWrap/>
-        <w:autoSpaceDE/>
-        <w:autoSpaceDN/>
-        <w:spacing w:after="300"/>
-        <w:rPr>
-          <w:rFonts w:ascii="Open Sans" w:hAnsi="Open Sans" w:cs="Open Sans"/>
-          <w:color w:val="333333"/>
-          <w:szCs w:val="20"/>
-        </w:rPr>
-      </w:pPr>
-    </w:p>
-    <w:p>
-      <w:pPr>
-        <w:pStyle w:val="a3"/>
-        <w:widowControl/>
-        <w:numPr>
-          <w:ilvl w:val="0"/>
-          <w:numId w:val="5"/>
-        </w:numPr>
-        <w:wordWrap/>
-        <w:autoSpaceDE/>
-        <w:autoSpaceDN/>
-        <w:spacing w:after="300"/>
-        <w:ind w:leftChars="0"/>
-        <w:rPr>
-          <w:rFonts w:ascii="Open Sans" w:hAnsi="Open Sans" w:cs="Open Sans"/>
-          <w:color w:val="333333"/>
-          <w:szCs w:val="20"/>
-        </w:rPr>
-      </w:pPr>
-      <w:r>
-        <w:rPr>
-          <w:rFonts w:ascii="Open Sans" w:hAnsi="Open Sans" w:cs="Open Sans"/>
-          <w:color w:val="333333"/>
-          <w:szCs w:val="20"/>
-        </w:rPr>
-        <w:t xml:space="preserve">25501 </w:t>
-      </w:r>
-      <w:r>
-        <w:rPr>
-          <w:rFonts w:ascii="Open Sans" w:hAnsi="Open Sans" w:cs="Open Sans" w:hint="eastAsia"/>
-          <w:color w:val="333333"/>
-          <w:szCs w:val="20"/>
-        </w:rPr>
-        <w:t>재귀의</w:t>
-      </w:r>
-      <w:r>
-        <w:rPr>
-          <w:rFonts w:ascii="Open Sans" w:hAnsi="Open Sans" w:cs="Open Sans" w:hint="eastAsia"/>
-          <w:color w:val="333333"/>
-          <w:szCs w:val="20"/>
-        </w:rPr>
-        <w:t xml:space="preserve"> </w:t>
-      </w:r>
-      <w:r>
-        <w:rPr>
-          <w:rFonts w:ascii="Open Sans" w:hAnsi="Open Sans" w:cs="Open Sans" w:hint="eastAsia"/>
-          <w:color w:val="333333"/>
-          <w:szCs w:val="20"/>
-        </w:rPr>
-        <w:t>귀재</w:t>
-      </w:r>
-      <w:r>
-        <w:rPr>
-          <w:rFonts w:ascii="Open Sans" w:hAnsi="Open Sans" w:cs="Open Sans" w:hint="eastAsia"/>
-          <w:color w:val="333333"/>
-          <w:szCs w:val="20"/>
-        </w:rPr>
-        <w:t xml:space="preserve"> </w:t>
-      </w:r>
-      <w:r>
-        <w:rPr>
-          <w:rFonts w:ascii="Open Sans" w:hAnsi="Open Sans" w:cs="Open Sans"/>
-          <w:color w:val="333333"/>
-          <w:szCs w:val="20"/>
-        </w:rPr>
-        <w:t>(B2)</w:t>
-      </w:r>
-    </w:p>
-    <w:p>
-      <w:pPr>
         <w:pStyle w:val="a3"/>
         <w:widowControl/>
         <w:wordWrap/>
@@ -11425,7 +11327,6 @@
           <w:b/>
           <w:bCs/>
         </w:rPr>
-        <w:lastRenderedPageBreak/>
         <w:t>A</w:t>
       </w:r>
       <w:r>
@@ -12328,7 +12229,6 @@
           <w:color w:val="333333"/>
           <w:szCs w:val="20"/>
         </w:rPr>
-        <w:lastRenderedPageBreak/>
         <w:t>A</w:t>
       </w:r>
       <w:r>
@@ -14541,44 +14441,44 @@
           <w:color w:val="333333"/>
           <w:szCs w:val="20"/>
         </w:rPr>
-        <w:t xml:space="preserve">7608 </w:t>
-      </w:r>
-      <w:r>
-        <w:rPr>
-          <w:rFonts w:ascii="Open Sans" w:hAnsi="Open Sans" w:cs="Open Sans" w:hint="eastAsia"/>
-          <w:color w:val="333333"/>
-          <w:szCs w:val="20"/>
-        </w:rPr>
-        <w:t>막대기</w:t>
-      </w:r>
-      <w:r>
-        <w:rPr>
-          <w:rFonts w:ascii="Open Sans" w:hAnsi="Open Sans" w:cs="Open Sans" w:hint="eastAsia"/>
-          <w:color w:val="333333"/>
-          <w:szCs w:val="20"/>
-        </w:rPr>
-        <w:t xml:space="preserve"> </w:t>
-      </w:r>
-      <w:r>
-        <w:rPr>
-          <w:rFonts w:ascii="Open Sans" w:hAnsi="Open Sans" w:cs="Open Sans"/>
-          <w:color w:val="333333"/>
-          <w:szCs w:val="20"/>
-        </w:rPr>
-        <w:t>(B2)</w:t>
-      </w:r>
-    </w:p>
-    <w:p>
-      <w:pPr>
-        <w:pStyle w:val="a3"/>
-        <w:widowControl/>
-        <w:wordWrap/>
-        <w:autoSpaceDE/>
-        <w:autoSpaceDN/>
-        <w:spacing w:after="300"/>
-        <w:ind w:leftChars="0"/>
-        <w:rPr>
-          <w:rFonts w:ascii="Open Sans" w:hAnsi="Open Sans" w:cs="Open Sans" w:hint="eastAsia"/>
+        <w:t xml:space="preserve">0828 </w:t>
+      </w:r>
+      <w:r>
+        <w:rPr>
+          <w:rFonts w:ascii="Open Sans" w:hAnsi="Open Sans" w:cs="Open Sans" w:hint="eastAsia"/>
+          <w:color w:val="333333"/>
+          <w:szCs w:val="20"/>
+        </w:rPr>
+        <w:t>스택</w:t>
+      </w:r>
+      <w:r>
+        <w:rPr>
+          <w:rFonts w:ascii="Open Sans" w:hAnsi="Open Sans" w:cs="Open Sans" w:hint="eastAsia"/>
+          <w:color w:val="333333"/>
+          <w:szCs w:val="20"/>
+        </w:rPr>
+        <w:t xml:space="preserve"> </w:t>
+      </w:r>
+      <w:r>
+        <w:rPr>
+          <w:rFonts w:ascii="Open Sans" w:hAnsi="Open Sans" w:cs="Open Sans"/>
+          <w:color w:val="333333"/>
+          <w:szCs w:val="20"/>
+        </w:rPr>
+        <w:t>(S4)</w:t>
+      </w:r>
+    </w:p>
+    <w:p>
+      <w:pPr>
+        <w:pStyle w:val="a3"/>
+        <w:widowControl/>
+        <w:wordWrap/>
+        <w:autoSpaceDE/>
+        <w:autoSpaceDN/>
+        <w:spacing w:after="300"/>
+        <w:ind w:leftChars="0"/>
+        <w:rPr>
+          <w:rFonts w:ascii="Open Sans" w:hAnsi="Open Sans" w:cs="Open Sans"/>
           <w:color w:val="333333"/>
           <w:szCs w:val="20"/>
         </w:rPr>
@@ -14605,27 +14505,19 @@
       </w:pPr>
       <w:r>
         <w:rPr>
-          <w:rFonts w:ascii="Open Sans" w:hAnsi="Open Sans" w:cs="Open Sans" w:hint="eastAsia"/>
-          <w:color w:val="333333"/>
-          <w:szCs w:val="20"/>
-        </w:rPr>
-        <w:t>1</w:t>
-      </w:r>
-      <w:r>
-        <w:rPr>
-          <w:rFonts w:ascii="Open Sans" w:hAnsi="Open Sans" w:cs="Open Sans"/>
-          <w:color w:val="333333"/>
-          <w:szCs w:val="20"/>
-        </w:rPr>
-        <w:t xml:space="preserve">0828 </w:t>
-      </w:r>
-      <w:r>
-        <w:rPr>
-          <w:rFonts w:ascii="Open Sans" w:hAnsi="Open Sans" w:cs="Open Sans" w:hint="eastAsia"/>
-          <w:color w:val="333333"/>
-          <w:szCs w:val="20"/>
-        </w:rPr>
-        <w:t>스택</w:t>
+          <w:rFonts w:ascii="Open Sans" w:hAnsi="Open Sans" w:cs="Open Sans"/>
+          <w:color w:val="333333"/>
+          <w:szCs w:val="20"/>
+        </w:rPr>
+        <w:t xml:space="preserve">10845 </w:t>
+      </w:r>
+      <w:r>
+        <w:rPr>
+          <w:rFonts w:ascii="Open Sans" w:hAnsi="Open Sans" w:cs="Open Sans" w:hint="eastAsia"/>
+          <w:color w:val="333333"/>
+          <w:szCs w:val="20"/>
+        </w:rPr>
+        <w:t>큐</w:t>
       </w:r>
       <w:r>
         <w:rPr>
@@ -14646,13 +14538,11 @@
     </w:p>
     <w:p>
       <w:pPr>
-        <w:pStyle w:val="a3"/>
-        <w:widowControl/>
-        <w:wordWrap/>
-        <w:autoSpaceDE/>
-        <w:autoSpaceDN/>
-        <w:spacing w:after="300"/>
-        <w:ind w:leftChars="0"/>
+        <w:widowControl/>
+        <w:wordWrap/>
+        <w:autoSpaceDE/>
+        <w:autoSpaceDN/>
+        <w:spacing w:after="300"/>
         <w:rPr>
           <w:rFonts w:ascii="Open Sans" w:hAnsi="Open Sans" w:cs="Open Sans"/>
           <w:color w:val="333333"/>
@@ -14685,15 +14575,31 @@
           <w:color w:val="333333"/>
           <w:szCs w:val="20"/>
         </w:rPr>
-        <w:t xml:space="preserve">10845 </w:t>
-      </w:r>
-      <w:r>
-        <w:rPr>
-          <w:rFonts w:ascii="Open Sans" w:hAnsi="Open Sans" w:cs="Open Sans" w:hint="eastAsia"/>
-          <w:color w:val="333333"/>
-          <w:szCs w:val="20"/>
-        </w:rPr>
-        <w:t>큐</w:t>
+        <w:t xml:space="preserve">1158 </w:t>
+      </w:r>
+      <w:r>
+        <w:rPr>
+          <w:rFonts w:ascii="Open Sans" w:hAnsi="Open Sans" w:cs="Open Sans" w:hint="eastAsia"/>
+          <w:color w:val="333333"/>
+          <w:szCs w:val="20"/>
+        </w:rPr>
+        <w:t>요세푸스</w:t>
+      </w:r>
+      <w:r>
+        <w:rPr>
+          <w:rFonts w:ascii="Open Sans" w:hAnsi="Open Sans" w:cs="Open Sans" w:hint="eastAsia"/>
+          <w:color w:val="333333"/>
+          <w:szCs w:val="20"/>
+        </w:rPr>
+        <w:t xml:space="preserve"> </w:t>
+      </w:r>
+      <w:r>
+        <w:rPr>
+          <w:rFonts w:ascii="Open Sans" w:hAnsi="Open Sans" w:cs="Open Sans" w:hint="eastAsia"/>
+          <w:color w:val="333333"/>
+          <w:szCs w:val="20"/>
+        </w:rPr>
+        <w:t>문제</w:t>
       </w:r>
       <w:r>
         <w:rPr>
@@ -14710,6 +14616,14 @@
           <w:szCs w:val="20"/>
         </w:rPr>
         <w:t>(S4)</w:t>
+      </w:r>
+      <w:r>
+        <w:rPr>
+          <w:rFonts w:ascii="Open Sans" w:hAnsi="Open Sans" w:cs="Open Sans"/>
+          <w:color w:val="333333"/>
+          <w:szCs w:val="20"/>
+        </w:rPr>
+        <w:t xml:space="preserve"> (JAVA ONLY)</w:t>
       </w:r>
     </w:p>
     <w:p>
@@ -14747,68 +14661,70 @@
       </w:pPr>
       <w:r>
         <w:rPr>
-          <w:rFonts w:ascii="Open Sans" w:hAnsi="Open Sans" w:cs="Open Sans"/>
-          <w:color w:val="333333"/>
-          <w:szCs w:val="20"/>
-        </w:rPr>
-        <w:t xml:space="preserve">1158 </w:t>
-      </w:r>
-      <w:r>
-        <w:rPr>
-          <w:rFonts w:ascii="Open Sans" w:hAnsi="Open Sans" w:cs="Open Sans" w:hint="eastAsia"/>
-          <w:color w:val="333333"/>
-          <w:szCs w:val="20"/>
-        </w:rPr>
-        <w:t>요세푸스</w:t>
-      </w:r>
-      <w:r>
-        <w:rPr>
-          <w:rFonts w:ascii="Open Sans" w:hAnsi="Open Sans" w:cs="Open Sans" w:hint="eastAsia"/>
-          <w:color w:val="333333"/>
-          <w:szCs w:val="20"/>
-        </w:rPr>
-        <w:t xml:space="preserve"> </w:t>
-      </w:r>
-      <w:r>
-        <w:rPr>
-          <w:rFonts w:ascii="Open Sans" w:hAnsi="Open Sans" w:cs="Open Sans" w:hint="eastAsia"/>
-          <w:color w:val="333333"/>
-          <w:szCs w:val="20"/>
-        </w:rPr>
-        <w:t>문제</w:t>
-      </w:r>
-      <w:r>
-        <w:rPr>
-          <w:rFonts w:ascii="Open Sans" w:hAnsi="Open Sans" w:cs="Open Sans" w:hint="eastAsia"/>
-          <w:color w:val="333333"/>
-          <w:szCs w:val="20"/>
-        </w:rPr>
-        <w:t xml:space="preserve"> </w:t>
-      </w:r>
-      <w:r>
-        <w:rPr>
-          <w:rFonts w:ascii="Open Sans" w:hAnsi="Open Sans" w:cs="Open Sans"/>
-          <w:color w:val="333333"/>
-          <w:szCs w:val="20"/>
-        </w:rPr>
-        <w:t>(S4)</w:t>
-      </w:r>
-      <w:r>
-        <w:rPr>
-          <w:rFonts w:ascii="Open Sans" w:hAnsi="Open Sans" w:cs="Open Sans"/>
-          <w:color w:val="333333"/>
-          <w:szCs w:val="20"/>
-        </w:rPr>
-        <w:t xml:space="preserve"> (JAVA ONLY)</w:t>
-      </w:r>
-    </w:p>
-    <w:p>
-      <w:pPr>
-        <w:widowControl/>
-        <w:wordWrap/>
-        <w:autoSpaceDE/>
-        <w:autoSpaceDN/>
-        <w:spacing w:after="300"/>
+          <w:rFonts w:ascii="Open Sans" w:hAnsi="Open Sans" w:cs="Open Sans" w:hint="eastAsia"/>
+          <w:color w:val="333333"/>
+          <w:szCs w:val="20"/>
+        </w:rPr>
+        <w:t>1</w:t>
+      </w:r>
+      <w:r>
+        <w:rPr>
+          <w:rFonts w:ascii="Open Sans" w:hAnsi="Open Sans" w:cs="Open Sans"/>
+          <w:color w:val="333333"/>
+          <w:szCs w:val="20"/>
+        </w:rPr>
+        <w:t xml:space="preserve">7413 </w:t>
+      </w:r>
+      <w:r>
+        <w:rPr>
+          <w:rFonts w:ascii="Open Sans" w:hAnsi="Open Sans" w:cs="Open Sans" w:hint="eastAsia"/>
+          <w:color w:val="333333"/>
+          <w:szCs w:val="20"/>
+        </w:rPr>
+        <w:t>단어</w:t>
+      </w:r>
+      <w:r>
+        <w:rPr>
+          <w:rFonts w:ascii="Open Sans" w:hAnsi="Open Sans" w:cs="Open Sans" w:hint="eastAsia"/>
+          <w:color w:val="333333"/>
+          <w:szCs w:val="20"/>
+        </w:rPr>
+        <w:t xml:space="preserve"> </w:t>
+      </w:r>
+      <w:r>
+        <w:rPr>
+          <w:rFonts w:ascii="Open Sans" w:hAnsi="Open Sans" w:cs="Open Sans" w:hint="eastAsia"/>
+          <w:color w:val="333333"/>
+          <w:szCs w:val="20"/>
+        </w:rPr>
+        <w:t>뒤집기</w:t>
+      </w:r>
+      <w:r>
+        <w:rPr>
+          <w:rFonts w:ascii="Open Sans" w:hAnsi="Open Sans" w:cs="Open Sans" w:hint="eastAsia"/>
+          <w:color w:val="333333"/>
+          <w:szCs w:val="20"/>
+        </w:rPr>
+        <w:t xml:space="preserve"> </w:t>
+      </w:r>
+      <w:r>
+        <w:rPr>
+          <w:rFonts w:ascii="Open Sans" w:hAnsi="Open Sans" w:cs="Open Sans"/>
+          <w:color w:val="333333"/>
+          <w:szCs w:val="20"/>
+        </w:rPr>
+        <w:t>2 (S3)</w:t>
+      </w:r>
+    </w:p>
+    <w:p>
+      <w:pPr>
+        <w:pStyle w:val="a3"/>
+        <w:widowControl/>
+        <w:wordWrap/>
+        <w:autoSpaceDE/>
+        <w:autoSpaceDN/>
+        <w:spacing w:after="300"/>
+        <w:ind w:leftChars="0"/>
         <w:rPr>
           <w:rFonts w:ascii="Open Sans" w:hAnsi="Open Sans" w:cs="Open Sans"/>
           <w:color w:val="333333"/>
@@ -14849,47 +14765,47 @@
           <w:color w:val="333333"/>
           <w:szCs w:val="20"/>
         </w:rPr>
-        <w:t xml:space="preserve">7413 </w:t>
-      </w:r>
-      <w:r>
-        <w:rPr>
-          <w:rFonts w:ascii="Open Sans" w:hAnsi="Open Sans" w:cs="Open Sans" w:hint="eastAsia"/>
-          <w:color w:val="333333"/>
-          <w:szCs w:val="20"/>
-        </w:rPr>
-        <w:t>단어</w:t>
-      </w:r>
-      <w:r>
-        <w:rPr>
-          <w:rFonts w:ascii="Open Sans" w:hAnsi="Open Sans" w:cs="Open Sans" w:hint="eastAsia"/>
-          <w:color w:val="333333"/>
-          <w:szCs w:val="20"/>
-        </w:rPr>
-        <w:t xml:space="preserve"> </w:t>
-      </w:r>
-      <w:r>
-        <w:rPr>
-          <w:rFonts w:ascii="Open Sans" w:hAnsi="Open Sans" w:cs="Open Sans" w:hint="eastAsia"/>
-          <w:color w:val="333333"/>
-          <w:szCs w:val="20"/>
-        </w:rPr>
-        <w:t>뒤집기</w:t>
-      </w:r>
-      <w:r>
-        <w:rPr>
-          <w:rFonts w:ascii="Open Sans" w:hAnsi="Open Sans" w:cs="Open Sans" w:hint="eastAsia"/>
-          <w:color w:val="333333"/>
-          <w:szCs w:val="20"/>
-        </w:rPr>
-        <w:t xml:space="preserve"> </w:t>
-      </w:r>
-      <w:r>
-        <w:rPr>
-          <w:rFonts w:ascii="Open Sans" w:hAnsi="Open Sans" w:cs="Open Sans"/>
-          <w:color w:val="333333"/>
-          <w:szCs w:val="20"/>
-        </w:rPr>
-        <w:t>2 (S3)</w:t>
+        <w:t xml:space="preserve">021 </w:t>
+      </w:r>
+      <w:r>
+        <w:rPr>
+          <w:rFonts w:ascii="Open Sans" w:hAnsi="Open Sans" w:cs="Open Sans" w:hint="eastAsia"/>
+          <w:color w:val="333333"/>
+          <w:szCs w:val="20"/>
+        </w:rPr>
+        <w:t>회전하는</w:t>
+      </w:r>
+      <w:r>
+        <w:rPr>
+          <w:rFonts w:ascii="Open Sans" w:hAnsi="Open Sans" w:cs="Open Sans" w:hint="eastAsia"/>
+          <w:color w:val="333333"/>
+          <w:szCs w:val="20"/>
+        </w:rPr>
+        <w:t xml:space="preserve"> </w:t>
+      </w:r>
+      <w:r>
+        <w:rPr>
+          <w:rFonts w:ascii="Open Sans" w:hAnsi="Open Sans" w:cs="Open Sans" w:hint="eastAsia"/>
+          <w:color w:val="333333"/>
+          <w:szCs w:val="20"/>
+        </w:rPr>
+        <w:t>큐</w:t>
+      </w:r>
+      <w:r>
+        <w:rPr>
+          <w:rFonts w:ascii="Open Sans" w:hAnsi="Open Sans" w:cs="Open Sans" w:hint="eastAsia"/>
+          <w:color w:val="333333"/>
+          <w:szCs w:val="20"/>
+        </w:rPr>
+        <w:t xml:space="preserve"> </w:t>
+      </w:r>
+      <w:r>
+        <w:rPr>
+          <w:rFonts w:ascii="Open Sans" w:hAnsi="Open Sans" w:cs="Open Sans"/>
+          <w:color w:val="333333"/>
+          <w:szCs w:val="20"/>
+        </w:rPr>
+        <w:t>(S3)</w:t>
       </w:r>
     </w:p>
     <w:p>
@@ -14929,71 +14845,60 @@
       </w:pPr>
       <w:r>
         <w:rPr>
-          <w:rFonts w:ascii="Open Sans" w:hAnsi="Open Sans" w:cs="Open Sans" w:hint="eastAsia"/>
-          <w:color w:val="333333"/>
-          <w:szCs w:val="20"/>
-        </w:rPr>
-        <w:lastRenderedPageBreak/>
-        <w:t>1</w:t>
-      </w:r>
-      <w:r>
-        <w:rPr>
-          <w:rFonts w:ascii="Open Sans" w:hAnsi="Open Sans" w:cs="Open Sans"/>
-          <w:color w:val="333333"/>
-          <w:szCs w:val="20"/>
-        </w:rPr>
-        <w:t xml:space="preserve">021 </w:t>
-      </w:r>
-      <w:r>
-        <w:rPr>
-          <w:rFonts w:ascii="Open Sans" w:hAnsi="Open Sans" w:cs="Open Sans" w:hint="eastAsia"/>
-          <w:color w:val="333333"/>
-          <w:szCs w:val="20"/>
-        </w:rPr>
-        <w:t>회전하는</w:t>
-      </w:r>
-      <w:r>
-        <w:rPr>
-          <w:rFonts w:ascii="Open Sans" w:hAnsi="Open Sans" w:cs="Open Sans" w:hint="eastAsia"/>
-          <w:color w:val="333333"/>
-          <w:szCs w:val="20"/>
-        </w:rPr>
-        <w:t xml:space="preserve"> </w:t>
-      </w:r>
-      <w:r>
-        <w:rPr>
-          <w:rFonts w:ascii="Open Sans" w:hAnsi="Open Sans" w:cs="Open Sans" w:hint="eastAsia"/>
-          <w:color w:val="333333"/>
-          <w:szCs w:val="20"/>
-        </w:rPr>
-        <w:t>큐</w:t>
-      </w:r>
-      <w:r>
-        <w:rPr>
-          <w:rFonts w:ascii="Open Sans" w:hAnsi="Open Sans" w:cs="Open Sans" w:hint="eastAsia"/>
-          <w:color w:val="333333"/>
-          <w:szCs w:val="20"/>
-        </w:rPr>
-        <w:t xml:space="preserve"> </w:t>
-      </w:r>
-      <w:r>
-        <w:rPr>
-          <w:rFonts w:ascii="Open Sans" w:hAnsi="Open Sans" w:cs="Open Sans"/>
-          <w:color w:val="333333"/>
-          <w:szCs w:val="20"/>
-        </w:rPr>
-        <w:t>(S3)</w:t>
-      </w:r>
-    </w:p>
-    <w:p>
-      <w:pPr>
-        <w:pStyle w:val="a3"/>
-        <w:widowControl/>
-        <w:wordWrap/>
-        <w:autoSpaceDE/>
-        <w:autoSpaceDN/>
-        <w:spacing w:after="300"/>
-        <w:ind w:leftChars="0"/>
+          <w:rFonts w:ascii="Open Sans" w:hAnsi="Open Sans" w:cs="Open Sans"/>
+          <w:color w:val="333333"/>
+          <w:szCs w:val="20"/>
+        </w:rPr>
+        <w:t xml:space="preserve">1935 </w:t>
+      </w:r>
+      <w:r>
+        <w:rPr>
+          <w:rFonts w:ascii="Open Sans" w:hAnsi="Open Sans" w:cs="Open Sans" w:hint="eastAsia"/>
+          <w:color w:val="333333"/>
+          <w:szCs w:val="20"/>
+        </w:rPr>
+        <w:t>후위</w:t>
+      </w:r>
+      <w:r>
+        <w:rPr>
+          <w:rFonts w:ascii="Open Sans" w:hAnsi="Open Sans" w:cs="Open Sans" w:hint="eastAsia"/>
+          <w:color w:val="333333"/>
+          <w:szCs w:val="20"/>
+        </w:rPr>
+        <w:t xml:space="preserve"> </w:t>
+      </w:r>
+      <w:r>
+        <w:rPr>
+          <w:rFonts w:ascii="Open Sans" w:hAnsi="Open Sans" w:cs="Open Sans" w:hint="eastAsia"/>
+          <w:color w:val="333333"/>
+          <w:szCs w:val="20"/>
+        </w:rPr>
+        <w:t>표기식</w:t>
+      </w:r>
+      <w:r>
+        <w:rPr>
+          <w:rFonts w:ascii="Open Sans" w:hAnsi="Open Sans" w:cs="Open Sans" w:hint="eastAsia"/>
+          <w:color w:val="333333"/>
+          <w:szCs w:val="20"/>
+        </w:rPr>
+        <w:t xml:space="preserve"> </w:t>
+      </w:r>
+      <w:r>
+        <w:rPr>
+          <w:rFonts w:ascii="Open Sans" w:hAnsi="Open Sans" w:cs="Open Sans"/>
+          <w:color w:val="333333"/>
+          <w:szCs w:val="20"/>
+        </w:rPr>
+        <w:t>2 (S3)</w:t>
+      </w:r>
+    </w:p>
+    <w:p>
+      <w:pPr>
+        <w:widowControl/>
+        <w:wordWrap/>
+        <w:autoSpaceDE/>
+        <w:autoSpaceDN/>
+        <w:spacing w:after="300"/>
         <w:rPr>
           <w:rFonts w:ascii="Open Sans" w:hAnsi="Open Sans" w:cs="Open Sans"/>
           <w:color w:val="333333"/>
@@ -15022,92 +14927,11 @@
       </w:pPr>
       <w:r>
         <w:rPr>
-          <w:rFonts w:ascii="Open Sans" w:hAnsi="Open Sans" w:cs="Open Sans"/>
-          <w:color w:val="333333"/>
-          <w:szCs w:val="20"/>
-        </w:rPr>
-        <w:t xml:space="preserve">1935 </w:t>
-      </w:r>
-      <w:r>
-        <w:rPr>
-          <w:rFonts w:ascii="Open Sans" w:hAnsi="Open Sans" w:cs="Open Sans" w:hint="eastAsia"/>
-          <w:color w:val="333333"/>
-          <w:szCs w:val="20"/>
-        </w:rPr>
-        <w:t>후위</w:t>
-      </w:r>
-      <w:r>
-        <w:rPr>
-          <w:rFonts w:ascii="Open Sans" w:hAnsi="Open Sans" w:cs="Open Sans" w:hint="eastAsia"/>
-          <w:color w:val="333333"/>
-          <w:szCs w:val="20"/>
-        </w:rPr>
-        <w:t xml:space="preserve"> </w:t>
-      </w:r>
-      <w:r>
-        <w:rPr>
-          <w:rFonts w:ascii="Open Sans" w:hAnsi="Open Sans" w:cs="Open Sans" w:hint="eastAsia"/>
-          <w:color w:val="333333"/>
-          <w:szCs w:val="20"/>
-        </w:rPr>
-        <w:t>표기식</w:t>
-      </w:r>
-      <w:r>
-        <w:rPr>
-          <w:rFonts w:ascii="Open Sans" w:hAnsi="Open Sans" w:cs="Open Sans" w:hint="eastAsia"/>
-          <w:color w:val="333333"/>
-          <w:szCs w:val="20"/>
-        </w:rPr>
-        <w:t xml:space="preserve"> </w:t>
-      </w:r>
-      <w:r>
-        <w:rPr>
-          <w:rFonts w:ascii="Open Sans" w:hAnsi="Open Sans" w:cs="Open Sans"/>
-          <w:color w:val="333333"/>
-          <w:szCs w:val="20"/>
-        </w:rPr>
-        <w:t>2 (S3)</w:t>
-      </w:r>
-    </w:p>
-    <w:p>
-      <w:pPr>
-        <w:widowControl/>
-        <w:wordWrap/>
-        <w:autoSpaceDE/>
-        <w:autoSpaceDN/>
-        <w:spacing w:after="300"/>
-        <w:rPr>
-          <w:rFonts w:ascii="Open Sans" w:hAnsi="Open Sans" w:cs="Open Sans"/>
-          <w:color w:val="333333"/>
-          <w:szCs w:val="20"/>
-        </w:rPr>
-      </w:pPr>
-    </w:p>
-    <w:p>
-      <w:pPr>
-        <w:pStyle w:val="a3"/>
-        <w:widowControl/>
-        <w:numPr>
-          <w:ilvl w:val="0"/>
-          <w:numId w:val="1"/>
-        </w:numPr>
-        <w:wordWrap/>
-        <w:autoSpaceDE/>
-        <w:autoSpaceDN/>
-        <w:spacing w:after="300"/>
-        <w:ind w:leftChars="0"/>
-        <w:rPr>
-          <w:rFonts w:ascii="Open Sans" w:hAnsi="Open Sans" w:cs="Open Sans"/>
-          <w:color w:val="333333"/>
-          <w:szCs w:val="20"/>
-        </w:rPr>
-      </w:pPr>
-      <w:r>
-        <w:rPr>
-          <w:rFonts w:ascii="Open Sans" w:hAnsi="Open Sans" w:cs="Open Sans" w:hint="eastAsia"/>
-          <w:color w:val="333333"/>
-          <w:szCs w:val="20"/>
-        </w:rPr>
+          <w:rFonts w:ascii="Open Sans" w:hAnsi="Open Sans" w:cs="Open Sans" w:hint="eastAsia"/>
+          <w:color w:val="333333"/>
+          <w:szCs w:val="20"/>
+        </w:rPr>
+        <w:lastRenderedPageBreak/>
         <w:t>1</w:t>
       </w:r>
       <w:r>
@@ -15856,7 +15680,6 @@
           <w:color w:val="333333"/>
           <w:szCs w:val="20"/>
         </w:rPr>
-        <w:lastRenderedPageBreak/>
         <w:t>1</w:t>
       </w:r>
       <w:r>
@@ -16006,6 +15829,7 @@
           <w:color w:val="333333"/>
           <w:szCs w:val="20"/>
         </w:rPr>
+        <w:lastRenderedPageBreak/>
         <w:t>1</w:t>
       </w:r>
       <w:r>
@@ -16056,7 +15880,7 @@
 </file>
 
 <file path=word/endnotes.xml><?xml version="1.0" encoding="utf-8"?>
-<w:endnotes xmlns:wpc="http://schemas.microsoft.com/office/word/2010/wordprocessingCanvas" xmlns:cx="http://schemas.microsoft.com/office/drawing/2014/chartex" xmlns:cx1="http://schemas.microsoft.com/office/drawing/2015/9/8/chartex" xmlns:cx2="http://schemas.microsoft.com/office/drawing/2015/10/21/chartex" xmlns:cx3="http://schemas.microsoft.com/office/drawing/2016/5/9/chartex" xmlns:cx4="http://schemas.microsoft.com/office/drawing/2016/5/10/chartex" xmlns:cx5="http://schemas.microsoft.com/office/drawing/2016/5/11/chartex" xmlns:cx6="http://schemas.microsoft.com/office/drawing/2016/5/12/chartex" xmlns:cx7="http://schemas.microsoft.com/office/drawing/2016/5/13/chartex" xmlns:cx8="http://schemas.microsoft.com/office/drawing/2016/5/14/chartex" xmlns:mc="http://schemas.openxmlformats.org/markup-compatibility/2006" xmlns:aink="http://schemas.microsoft.com/office/drawing/2016/ink" xmlns:am3d="http://schemas.microsoft.com/office/drawing/2017/model3d" xmlns:o="urn:schemas-microsoft-com:office:office" xmlns:oel="http://schemas.microsoft.com/office/2019/extlst" xmlns:r="http://schemas.openxmlformats.org/officeDocument/2006/relationships" xmlns:m="http://schemas.openxmlformats.org/officeDocument/2006/math" xmlns:v="urn:schemas-microsoft-com:vml" xmlns:wp14="http://schemas.microsoft.com/office/word/2010/wordprocessingDrawing" xmlns:wp="http://schemas.openxmlformats.org/drawingml/2006/wordprocessingDrawing" xmlns:w10="urn:schemas-microsoft-com:office:word" xmlns:w="http://schemas.openxmlformats.org/wordprocessingml/2006/main" xmlns:w14="http://schemas.microsoft.com/office/word/2010/wordml" xmlns:w15="http://schemas.microsoft.com/office/word/2012/wordml" xmlns:w16cex="http://schemas.microsoft.com/office/word/2018/wordml/cex" xmlns:w16cid="http://schemas.microsoft.com/office/word/2016/wordml/cid" xmlns:w16="http://schemas.microsoft.com/office/word/2018/wordml" xmlns:w16sdtdh="http://schemas.microsoft.com/office/word/2020/wordml/sdtdatahash" xmlns:w16se="http://schemas.microsoft.com/office/word/2015/wordml/symex" xmlns:wpg="http://schemas.microsoft.com/office/word/2010/wordprocessingGroup" xmlns:wpi="http://schemas.microsoft.com/office/word/2010/wordprocessingInk" xmlns:wne="http://schemas.microsoft.com/office/word/2006/wordml" xmlns:wps="http://schemas.microsoft.com/office/word/2010/wordprocessingShape" mc:Ignorable="w14 w15 w16se w16cid w16 w16cex w16sdtdh wp14">
+<w:endnotes xmlns:wpc="http://schemas.microsoft.com/office/word/2010/wordprocessingCanvas" xmlns:cx="http://schemas.microsoft.com/office/drawing/2014/chartex" xmlns:cx1="http://schemas.microsoft.com/office/drawing/2015/9/8/chartex" xmlns:cx2="http://schemas.microsoft.com/office/drawing/2015/10/21/chartex" xmlns:cx3="http://schemas.microsoft.com/office/drawing/2016/5/9/chartex" xmlns:cx4="http://schemas.microsoft.com/office/drawing/2016/5/10/chartex" xmlns:cx5="http://schemas.microsoft.com/office/drawing/2016/5/11/chartex" xmlns:cx6="http://schemas.microsoft.com/office/drawing/2016/5/12/chartex" xmlns:cx7="http://schemas.microsoft.com/office/drawing/2016/5/13/chartex" xmlns:cx8="http://schemas.microsoft.com/office/drawing/2016/5/14/chartex" xmlns:mc="http://schemas.openxmlformats.org/markup-compatibility/2006" xmlns:aink="http://schemas.microsoft.com/office/drawing/2016/ink" xmlns:am3d="http://schemas.microsoft.com/office/drawing/2017/model3d" xmlns:o="urn:schemas-microsoft-com:office:office" xmlns:oel="http://schemas.microsoft.com/office/2019/extlst" xmlns:r="http://schemas.openxmlformats.org/officeDocument/2006/relationships" xmlns:m="http://schemas.openxmlformats.org/officeDocument/2006/math" xmlns:v="urn:schemas-microsoft-com:vml" xmlns:wp14="http://schemas.microsoft.com/office/word/2010/wordprocessingDrawing" xmlns:wp="http://schemas.openxmlformats.org/drawingml/2006/wordprocessingDrawing" xmlns:w10="urn:schemas-microsoft-com:office:word" xmlns:w="http://schemas.openxmlformats.org/wordprocessingml/2006/main" xmlns:w14="http://schemas.microsoft.com/office/word/2010/wordml" xmlns:w15="http://schemas.microsoft.com/office/word/2012/wordml" xmlns:w16cex="http://schemas.microsoft.com/office/word/2018/wordml/cex" xmlns:w16cid="http://schemas.microsoft.com/office/word/2016/wordml/cid" xmlns:w16="http://schemas.microsoft.com/office/word/2018/wordml" xmlns:w16du="http://schemas.microsoft.com/office/word/2023/wordml/word16du" xmlns:w16sdtdh="http://schemas.microsoft.com/office/word/2020/wordml/sdtdatahash" xmlns:w16se="http://schemas.microsoft.com/office/word/2015/wordml/symex" xmlns:wpg="http://schemas.microsoft.com/office/word/2010/wordprocessingGroup" xmlns:wpi="http://schemas.microsoft.com/office/word/2010/wordprocessingInk" xmlns:wne="http://schemas.microsoft.com/office/word/2006/wordml" xmlns:wps="http://schemas.microsoft.com/office/word/2010/wordprocessingShape" mc:Ignorable="w14 w15 w16se w16cid w16 w16cex w16sdtdh wp14">
   <w:endnote w:type="separator" w:id="-1">
     <w:p>
       <w:pPr>
@@ -16081,7 +15905,7 @@
 </file>
 
 <file path=word/footnotes.xml><?xml version="1.0" encoding="utf-8"?>
-<w:footnotes xmlns:wpc="http://schemas.microsoft.com/office/word/2010/wordprocessingCanvas" xmlns:cx="http://schemas.microsoft.com/office/drawing/2014/chartex" xmlns:cx1="http://schemas.microsoft.com/office/drawing/2015/9/8/chartex" xmlns:cx2="http://schemas.microsoft.com/office/drawing/2015/10/21/chartex" xmlns:cx3="http://schemas.microsoft.com/office/drawing/2016/5/9/chartex" xmlns:cx4="http://schemas.microsoft.com/office/drawing/2016/5/10/chartex" xmlns:cx5="http://schemas.microsoft.com/office/drawing/2016/5/11/chartex" xmlns:cx6="http://schemas.microsoft.com/office/drawing/2016/5/12/chartex" xmlns:cx7="http://schemas.microsoft.com/office/drawing/2016/5/13/chartex" xmlns:cx8="http://schemas.microsoft.com/office/drawing/2016/5/14/chartex" xmlns:mc="http://schemas.openxmlformats.org/markup-compatibility/2006" xmlns:aink="http://schemas.microsoft.com/office/drawing/2016/ink" xmlns:am3d="http://schemas.microsoft.com/office/drawing/2017/model3d" xmlns:o="urn:schemas-microsoft-com:office:office" xmlns:oel="http://schemas.microsoft.com/office/2019/extlst" xmlns:r="http://schemas.openxmlformats.org/officeDocument/2006/relationships" xmlns:m="http://schemas.openxmlformats.org/officeDocument/2006/math" xmlns:v="urn:schemas-microsoft-com:vml" xmlns:wp14="http://schemas.microsoft.com/office/word/2010/wordprocessingDrawing" xmlns:wp="http://schemas.openxmlformats.org/drawingml/2006/wordprocessingDrawing" xmlns:w10="urn:schemas-microsoft-com:office:word" xmlns:w="http://schemas.openxmlformats.org/wordprocessingml/2006/main" xmlns:w14="http://schemas.microsoft.com/office/word/2010/wordml" xmlns:w15="http://schemas.microsoft.com/office/word/2012/wordml" xmlns:w16cex="http://schemas.microsoft.com/office/word/2018/wordml/cex" xmlns:w16cid="http://schemas.microsoft.com/office/word/2016/wordml/cid" xmlns:w16="http://schemas.microsoft.com/office/word/2018/wordml" xmlns:w16sdtdh="http://schemas.microsoft.com/office/word/2020/wordml/sdtdatahash" xmlns:w16se="http://schemas.microsoft.com/office/word/2015/wordml/symex" xmlns:wpg="http://schemas.microsoft.com/office/word/2010/wordprocessingGroup" xmlns:wpi="http://schemas.microsoft.com/office/word/2010/wordprocessingInk" xmlns:wne="http://schemas.microsoft.com/office/word/2006/wordml" xmlns:wps="http://schemas.microsoft.com/office/word/2010/wordprocessingShape" mc:Ignorable="w14 w15 w16se w16cid w16 w16cex w16sdtdh wp14">
+<w:footnotes xmlns:wpc="http://schemas.microsoft.com/office/word/2010/wordprocessingCanvas" xmlns:cx="http://schemas.microsoft.com/office/drawing/2014/chartex" xmlns:cx1="http://schemas.microsoft.com/office/drawing/2015/9/8/chartex" xmlns:cx2="http://schemas.microsoft.com/office/drawing/2015/10/21/chartex" xmlns:cx3="http://schemas.microsoft.com/office/drawing/2016/5/9/chartex" xmlns:cx4="http://schemas.microsoft.com/office/drawing/2016/5/10/chartex" xmlns:cx5="http://schemas.microsoft.com/office/drawing/2016/5/11/chartex" xmlns:cx6="http://schemas.microsoft.com/office/drawing/2016/5/12/chartex" xmlns:cx7="http://schemas.microsoft.com/office/drawing/2016/5/13/chartex" xmlns:cx8="http://schemas.microsoft.com/office/drawing/2016/5/14/chartex" xmlns:mc="http://schemas.openxmlformats.org/markup-compatibility/2006" xmlns:aink="http://schemas.microsoft.com/office/drawing/2016/ink" xmlns:am3d="http://schemas.microsoft.com/office/drawing/2017/model3d" xmlns:o="urn:schemas-microsoft-com:office:office" xmlns:oel="http://schemas.microsoft.com/office/2019/extlst" xmlns:r="http://schemas.openxmlformats.org/officeDocument/2006/relationships" xmlns:m="http://schemas.openxmlformats.org/officeDocument/2006/math" xmlns:v="urn:schemas-microsoft-com:vml" xmlns:wp14="http://schemas.microsoft.com/office/word/2010/wordprocessingDrawing" xmlns:wp="http://schemas.openxmlformats.org/drawingml/2006/wordprocessingDrawing" xmlns:w10="urn:schemas-microsoft-com:office:word" xmlns:w="http://schemas.openxmlformats.org/wordprocessingml/2006/main" xmlns:w14="http://schemas.microsoft.com/office/word/2010/wordml" xmlns:w15="http://schemas.microsoft.com/office/word/2012/wordml" xmlns:w16cex="http://schemas.microsoft.com/office/word/2018/wordml/cex" xmlns:w16cid="http://schemas.microsoft.com/office/word/2016/wordml/cid" xmlns:w16="http://schemas.microsoft.com/office/word/2018/wordml" xmlns:w16du="http://schemas.microsoft.com/office/word/2023/wordml/word16du" xmlns:w16sdtdh="http://schemas.microsoft.com/office/word/2020/wordml/sdtdatahash" xmlns:w16se="http://schemas.microsoft.com/office/word/2015/wordml/symex" xmlns:wpg="http://schemas.microsoft.com/office/word/2010/wordprocessingGroup" xmlns:wpi="http://schemas.microsoft.com/office/word/2010/wordprocessingInk" xmlns:wne="http://schemas.microsoft.com/office/word/2006/wordml" xmlns:wps="http://schemas.microsoft.com/office/word/2010/wordprocessingShape" mc:Ignorable="w14 w15 w16se w16cid w16 w16cex w16sdtdh wp14">
   <w:footnote w:type="separator" w:id="-1">
     <w:p>
       <w:pPr>
@@ -16106,7 +15930,7 @@
 </file>
 
 <file path=word/numbering.xml><?xml version="1.0" encoding="utf-8"?>
-<w:numbering xmlns:wpc="http://schemas.microsoft.com/office/word/2010/wordprocessingCanvas" xmlns:cx="http://schemas.microsoft.com/office/drawing/2014/chartex" xmlns:cx1="http://schemas.microsoft.com/office/drawing/2015/9/8/chartex" xmlns:cx2="http://schemas.microsoft.com/office/drawing/2015/10/21/chartex" xmlns:cx3="http://schemas.microsoft.com/office/drawing/2016/5/9/chartex" xmlns:cx4="http://schemas.microsoft.com/office/drawing/2016/5/10/chartex" xmlns:cx5="http://schemas.microsoft.com/office/drawing/2016/5/11/chartex" xmlns:cx6="http://schemas.microsoft.com/office/drawing/2016/5/12/chartex" xmlns:cx7="http://schemas.microsoft.com/office/drawing/2016/5/13/chartex" xmlns:cx8="http://schemas.microsoft.com/office/drawing/2016/5/14/chartex" xmlns:mc="http://schemas.openxmlformats.org/markup-compatibility/2006" xmlns:aink="http://schemas.microsoft.com/office/drawing/2016/ink" xmlns:am3d="http://schemas.microsoft.com/office/drawing/2017/model3d" xmlns:o="urn:schemas-microsoft-com:office:office" xmlns:oel="http://schemas.microsoft.com/office/2019/extlst" xmlns:r="http://schemas.openxmlformats.org/officeDocument/2006/relationships" xmlns:m="http://schemas.openxmlformats.org/officeDocument/2006/math" xmlns:v="urn:schemas-microsoft-com:vml" xmlns:wp14="http://schemas.microsoft.com/office/word/2010/wordprocessingDrawing" xmlns:wp="http://schemas.openxmlformats.org/drawingml/2006/wordprocessingDrawing" xmlns:w10="urn:schemas-microsoft-com:office:word" xmlns:w="http://schemas.openxmlformats.org/wordprocessingml/2006/main" xmlns:w14="http://schemas.microsoft.com/office/word/2010/wordml" xmlns:w15="http://schemas.microsoft.com/office/word/2012/wordml" xmlns:w16cex="http://schemas.microsoft.com/office/word/2018/wordml/cex" xmlns:w16cid="http://schemas.microsoft.com/office/word/2016/wordml/cid" xmlns:w16="http://schemas.microsoft.com/office/word/2018/wordml" xmlns:w16sdtdh="http://schemas.microsoft.com/office/word/2020/wordml/sdtdatahash" xmlns:w16se="http://schemas.microsoft.com/office/word/2015/wordml/symex" xmlns:wpg="http://schemas.microsoft.com/office/word/2010/wordprocessingGroup" xmlns:wpi="http://schemas.microsoft.com/office/word/2010/wordprocessingInk" xmlns:wne="http://schemas.microsoft.com/office/word/2006/wordml" xmlns:wps="http://schemas.microsoft.com/office/word/2010/wordprocessingShape" mc:Ignorable="w14 w15 w16se w16cid w16 w16cex w16sdtdh wp14">
+<w:numbering xmlns:wpc="http://schemas.microsoft.com/office/word/2010/wordprocessingCanvas" xmlns:cx="http://schemas.microsoft.com/office/drawing/2014/chartex" xmlns:cx1="http://schemas.microsoft.com/office/drawing/2015/9/8/chartex" xmlns:cx2="http://schemas.microsoft.com/office/drawing/2015/10/21/chartex" xmlns:cx3="http://schemas.microsoft.com/office/drawing/2016/5/9/chartex" xmlns:cx4="http://schemas.microsoft.com/office/drawing/2016/5/10/chartex" xmlns:cx5="http://schemas.microsoft.com/office/drawing/2016/5/11/chartex" xmlns:cx6="http://schemas.microsoft.com/office/drawing/2016/5/12/chartex" xmlns:cx7="http://schemas.microsoft.com/office/drawing/2016/5/13/chartex" xmlns:cx8="http://schemas.microsoft.com/office/drawing/2016/5/14/chartex" xmlns:mc="http://schemas.openxmlformats.org/markup-compatibility/2006" xmlns:aink="http://schemas.microsoft.com/office/drawing/2016/ink" xmlns:am3d="http://schemas.microsoft.com/office/drawing/2017/model3d" xmlns:o="urn:schemas-microsoft-com:office:office" xmlns:oel="http://schemas.microsoft.com/office/2019/extlst" xmlns:r="http://schemas.openxmlformats.org/officeDocument/2006/relationships" xmlns:m="http://schemas.openxmlformats.org/officeDocument/2006/math" xmlns:v="urn:schemas-microsoft-com:vml" xmlns:wp14="http://schemas.microsoft.com/office/word/2010/wordprocessingDrawing" xmlns:wp="http://schemas.openxmlformats.org/drawingml/2006/wordprocessingDrawing" xmlns:w10="urn:schemas-microsoft-com:office:word" xmlns:w="http://schemas.openxmlformats.org/wordprocessingml/2006/main" xmlns:w14="http://schemas.microsoft.com/office/word/2010/wordml" xmlns:w15="http://schemas.microsoft.com/office/word/2012/wordml" xmlns:w16cex="http://schemas.microsoft.com/office/word/2018/wordml/cex" xmlns:w16cid="http://schemas.microsoft.com/office/word/2016/wordml/cid" xmlns:w16="http://schemas.microsoft.com/office/word/2018/wordml" xmlns:w16du="http://schemas.microsoft.com/office/word/2023/wordml/word16du" xmlns:w16sdtdh="http://schemas.microsoft.com/office/word/2020/wordml/sdtdatahash" xmlns:w16se="http://schemas.microsoft.com/office/word/2015/wordml/symex" xmlns:wpg="http://schemas.microsoft.com/office/word/2010/wordprocessingGroup" xmlns:wpi="http://schemas.microsoft.com/office/word/2010/wordprocessingInk" xmlns:wne="http://schemas.microsoft.com/office/word/2006/wordml" xmlns:wps="http://schemas.microsoft.com/office/word/2010/wordprocessingShape" mc:Ignorable="w14 w15 w16se w16cid w16 w16cex w16sdtdh wp14">
   <w:abstractNum w:abstractNumId="0" w15:restartNumberingAfterBreak="0">
     <w:nsid w:val="049A45E8"/>
     <w:multiLevelType w:val="hybridMultilevel"/>

</xml_diff>

<commit_message>
Q1769 MULTIPLE OF 3 (IMPLEMENTATION, SILVER 5) ADDED
</commit_message>
<xml_diff>
--- a/알고리즘 가이드라인.docx
+++ b/알고리즘 가이드라인.docx
@@ -3707,14 +3707,8 @@
     <w:p>
       <w:pPr>
         <w:pStyle w:val="a3"/>
-        <w:widowControl/>
-        <w:wordWrap/>
-        <w:autoSpaceDE/>
-        <w:autoSpaceDN/>
-        <w:spacing w:after="300"/>
-        <w:ind w:leftChars="0"/>
-        <w:rPr>
-          <w:rFonts w:ascii="Open Sans" w:hAnsi="Open Sans" w:cs="Open Sans"/>
+        <w:rPr>
+          <w:rFonts w:ascii="Open Sans" w:hAnsi="Open Sans" w:cs="Open Sans" w:hint="eastAsia"/>
           <w:color w:val="333333"/>
           <w:szCs w:val="20"/>
         </w:rPr>
@@ -3745,39 +3739,55 @@
           <w:color w:val="333333"/>
           <w:szCs w:val="20"/>
         </w:rPr>
-        <w:t>2</w:t>
-      </w:r>
-      <w:r>
-        <w:rPr>
-          <w:rFonts w:ascii="Open Sans" w:hAnsi="Open Sans" w:cs="Open Sans"/>
-          <w:color w:val="333333"/>
-          <w:szCs w:val="20"/>
-        </w:rPr>
-        <w:t xml:space="preserve">491 </w:t>
-      </w:r>
-      <w:r>
-        <w:rPr>
-          <w:rFonts w:ascii="Open Sans" w:hAnsi="Open Sans" w:cs="Open Sans" w:hint="eastAsia"/>
-          <w:color w:val="333333"/>
-          <w:szCs w:val="20"/>
-        </w:rPr>
-        <w:t>수열</w:t>
-      </w:r>
-      <w:r>
-        <w:rPr>
-          <w:rFonts w:ascii="Open Sans" w:hAnsi="Open Sans" w:cs="Open Sans" w:hint="eastAsia"/>
-          <w:color w:val="333333"/>
-          <w:szCs w:val="20"/>
-        </w:rPr>
-        <w:t xml:space="preserve"> </w:t>
-      </w:r>
-      <w:r>
-        <w:rPr>
-          <w:rFonts w:ascii="Open Sans" w:hAnsi="Open Sans" w:cs="Open Sans"/>
-          <w:color w:val="333333"/>
-          <w:szCs w:val="20"/>
-        </w:rPr>
-        <w:t>(S4)</w:t>
+        <w:t>1</w:t>
+      </w:r>
+      <w:r>
+        <w:rPr>
+          <w:rFonts w:ascii="Open Sans" w:hAnsi="Open Sans" w:cs="Open Sans"/>
+          <w:color w:val="333333"/>
+          <w:szCs w:val="20"/>
+        </w:rPr>
+        <w:t>769 3</w:t>
+      </w:r>
+      <w:r>
+        <w:rPr>
+          <w:rFonts w:ascii="Open Sans" w:hAnsi="Open Sans" w:cs="Open Sans" w:hint="eastAsia"/>
+          <w:color w:val="333333"/>
+          <w:szCs w:val="20"/>
+        </w:rPr>
+        <w:t>의</w:t>
+      </w:r>
+      <w:r>
+        <w:rPr>
+          <w:rFonts w:ascii="Open Sans" w:hAnsi="Open Sans" w:cs="Open Sans" w:hint="eastAsia"/>
+          <w:color w:val="333333"/>
+          <w:szCs w:val="20"/>
+        </w:rPr>
+        <w:t xml:space="preserve"> </w:t>
+      </w:r>
+      <w:r>
+        <w:rPr>
+          <w:rFonts w:ascii="Open Sans" w:hAnsi="Open Sans" w:cs="Open Sans" w:hint="eastAsia"/>
+          <w:color w:val="333333"/>
+          <w:szCs w:val="20"/>
+        </w:rPr>
+        <w:t>배수</w:t>
+      </w:r>
+      <w:r>
+        <w:rPr>
+          <w:rFonts w:ascii="Open Sans" w:hAnsi="Open Sans" w:cs="Open Sans" w:hint="eastAsia"/>
+          <w:color w:val="333333"/>
+          <w:szCs w:val="20"/>
+        </w:rPr>
+        <w:t xml:space="preserve"> </w:t>
+      </w:r>
+      <w:r>
+        <w:rPr>
+          <w:rFonts w:ascii="Open Sans" w:hAnsi="Open Sans" w:cs="Open Sans"/>
+          <w:color w:val="333333"/>
+          <w:szCs w:val="20"/>
+        </w:rPr>
+        <w:t>(S5)</w:t>
       </w:r>
     </w:p>
     <w:p>
@@ -3829,31 +3839,31 @@
           <w:color w:val="333333"/>
           <w:szCs w:val="20"/>
         </w:rPr>
-        <w:t xml:space="preserve">108 </w:t>
-      </w:r>
-      <w:r>
-        <w:rPr>
-          <w:rFonts w:ascii="Open Sans" w:hAnsi="Open Sans" w:cs="Open Sans" w:hint="eastAsia"/>
-          <w:color w:val="333333"/>
-          <w:szCs w:val="20"/>
-        </w:rPr>
-        <w:t>통계학</w:t>
-      </w:r>
-      <w:r>
-        <w:rPr>
-          <w:rFonts w:ascii="Open Sans" w:hAnsi="Open Sans" w:cs="Open Sans" w:hint="eastAsia"/>
-          <w:color w:val="333333"/>
-          <w:szCs w:val="20"/>
-        </w:rPr>
-        <w:t xml:space="preserve"> </w:t>
-      </w:r>
-      <w:r>
-        <w:rPr>
-          <w:rFonts w:ascii="Open Sans" w:hAnsi="Open Sans" w:cs="Open Sans"/>
-          <w:color w:val="333333"/>
-          <w:szCs w:val="20"/>
-        </w:rPr>
-        <w:t>(S3) (C++ ONLY)</w:t>
+        <w:t xml:space="preserve">491 </w:t>
+      </w:r>
+      <w:r>
+        <w:rPr>
+          <w:rFonts w:ascii="Open Sans" w:hAnsi="Open Sans" w:cs="Open Sans" w:hint="eastAsia"/>
+          <w:color w:val="333333"/>
+          <w:szCs w:val="20"/>
+        </w:rPr>
+        <w:t>수열</w:t>
+      </w:r>
+      <w:r>
+        <w:rPr>
+          <w:rFonts w:ascii="Open Sans" w:hAnsi="Open Sans" w:cs="Open Sans" w:hint="eastAsia"/>
+          <w:color w:val="333333"/>
+          <w:szCs w:val="20"/>
+        </w:rPr>
+        <w:t xml:space="preserve"> </w:t>
+      </w:r>
+      <w:r>
+        <w:rPr>
+          <w:rFonts w:ascii="Open Sans" w:hAnsi="Open Sans" w:cs="Open Sans"/>
+          <w:color w:val="333333"/>
+          <w:szCs w:val="20"/>
+        </w:rPr>
+        <w:t>(S4)</w:t>
       </w:r>
     </w:p>
     <w:p>
@@ -3893,60 +3903,54 @@
       </w:pPr>
       <w:r>
         <w:rPr>
-          <w:rFonts w:ascii="Open Sans" w:hAnsi="Open Sans" w:cs="Open Sans"/>
-          <w:color w:val="333333"/>
-          <w:szCs w:val="20"/>
-        </w:rPr>
-        <w:t xml:space="preserve">1614 </w:t>
-      </w:r>
-      <w:r>
-        <w:rPr>
-          <w:rFonts w:ascii="Open Sans" w:hAnsi="Open Sans" w:cs="Open Sans" w:hint="eastAsia"/>
-          <w:color w:val="333333"/>
-          <w:szCs w:val="20"/>
-        </w:rPr>
-        <w:t>영식이의</w:t>
-      </w:r>
-      <w:r>
-        <w:rPr>
-          <w:rFonts w:ascii="Open Sans" w:hAnsi="Open Sans" w:cs="Open Sans" w:hint="eastAsia"/>
-          <w:color w:val="333333"/>
-          <w:szCs w:val="20"/>
-        </w:rPr>
-        <w:t xml:space="preserve"> </w:t>
-      </w:r>
-      <w:r>
-        <w:rPr>
-          <w:rFonts w:ascii="Open Sans" w:hAnsi="Open Sans" w:cs="Open Sans" w:hint="eastAsia"/>
-          <w:color w:val="333333"/>
-          <w:szCs w:val="20"/>
-        </w:rPr>
-        <w:t>손가락</w:t>
-      </w:r>
-      <w:r>
-        <w:rPr>
-          <w:rFonts w:ascii="Open Sans" w:hAnsi="Open Sans" w:cs="Open Sans" w:hint="eastAsia"/>
-          <w:color w:val="333333"/>
-          <w:szCs w:val="20"/>
-        </w:rPr>
-        <w:t xml:space="preserve"> </w:t>
-      </w:r>
-      <w:r>
-        <w:rPr>
-          <w:rFonts w:ascii="Open Sans" w:hAnsi="Open Sans" w:cs="Open Sans"/>
-          <w:color w:val="333333"/>
-          <w:szCs w:val="20"/>
-        </w:rPr>
-        <w:t>(S3)</w:t>
-      </w:r>
-    </w:p>
-    <w:p>
-      <w:pPr>
-        <w:widowControl/>
-        <w:wordWrap/>
-        <w:autoSpaceDE/>
-        <w:autoSpaceDN/>
-        <w:spacing w:after="300"/>
+          <w:rFonts w:ascii="Open Sans" w:hAnsi="Open Sans" w:cs="Open Sans" w:hint="eastAsia"/>
+          <w:color w:val="333333"/>
+          <w:szCs w:val="20"/>
+        </w:rPr>
+        <w:t>2</w:t>
+      </w:r>
+      <w:r>
+        <w:rPr>
+          <w:rFonts w:ascii="Open Sans" w:hAnsi="Open Sans" w:cs="Open Sans"/>
+          <w:color w:val="333333"/>
+          <w:szCs w:val="20"/>
+        </w:rPr>
+        <w:t xml:space="preserve">108 </w:t>
+      </w:r>
+      <w:r>
+        <w:rPr>
+          <w:rFonts w:ascii="Open Sans" w:hAnsi="Open Sans" w:cs="Open Sans" w:hint="eastAsia"/>
+          <w:color w:val="333333"/>
+          <w:szCs w:val="20"/>
+        </w:rPr>
+        <w:t>통계학</w:t>
+      </w:r>
+      <w:r>
+        <w:rPr>
+          <w:rFonts w:ascii="Open Sans" w:hAnsi="Open Sans" w:cs="Open Sans" w:hint="eastAsia"/>
+          <w:color w:val="333333"/>
+          <w:szCs w:val="20"/>
+        </w:rPr>
+        <w:t xml:space="preserve"> </w:t>
+      </w:r>
+      <w:r>
+        <w:rPr>
+          <w:rFonts w:ascii="Open Sans" w:hAnsi="Open Sans" w:cs="Open Sans"/>
+          <w:color w:val="333333"/>
+          <w:szCs w:val="20"/>
+        </w:rPr>
+        <w:t>(S3) (C++ ONLY)</w:t>
+      </w:r>
+    </w:p>
+    <w:p>
+      <w:pPr>
+        <w:pStyle w:val="a3"/>
+        <w:widowControl/>
+        <w:wordWrap/>
+        <w:autoSpaceDE/>
+        <w:autoSpaceDN/>
+        <w:spacing w:after="300"/>
+        <w:ind w:leftChars="0"/>
         <w:rPr>
           <w:rFonts w:ascii="Open Sans" w:hAnsi="Open Sans" w:cs="Open Sans"/>
           <w:color w:val="333333"/>
@@ -3975,6 +3979,88 @@
       </w:pPr>
       <w:r>
         <w:rPr>
+          <w:rFonts w:ascii="Open Sans" w:hAnsi="Open Sans" w:cs="Open Sans"/>
+          <w:color w:val="333333"/>
+          <w:szCs w:val="20"/>
+        </w:rPr>
+        <w:t xml:space="preserve">1614 </w:t>
+      </w:r>
+      <w:r>
+        <w:rPr>
+          <w:rFonts w:ascii="Open Sans" w:hAnsi="Open Sans" w:cs="Open Sans" w:hint="eastAsia"/>
+          <w:color w:val="333333"/>
+          <w:szCs w:val="20"/>
+        </w:rPr>
+        <w:t>영식이의</w:t>
+      </w:r>
+      <w:r>
+        <w:rPr>
+          <w:rFonts w:ascii="Open Sans" w:hAnsi="Open Sans" w:cs="Open Sans" w:hint="eastAsia"/>
+          <w:color w:val="333333"/>
+          <w:szCs w:val="20"/>
+        </w:rPr>
+        <w:t xml:space="preserve"> </w:t>
+      </w:r>
+      <w:r>
+        <w:rPr>
+          <w:rFonts w:ascii="Open Sans" w:hAnsi="Open Sans" w:cs="Open Sans" w:hint="eastAsia"/>
+          <w:color w:val="333333"/>
+          <w:szCs w:val="20"/>
+        </w:rPr>
+        <w:t>손가락</w:t>
+      </w:r>
+      <w:r>
+        <w:rPr>
+          <w:rFonts w:ascii="Open Sans" w:hAnsi="Open Sans" w:cs="Open Sans" w:hint="eastAsia"/>
+          <w:color w:val="333333"/>
+          <w:szCs w:val="20"/>
+        </w:rPr>
+        <w:t xml:space="preserve"> </w:t>
+      </w:r>
+      <w:r>
+        <w:rPr>
+          <w:rFonts w:ascii="Open Sans" w:hAnsi="Open Sans" w:cs="Open Sans"/>
+          <w:color w:val="333333"/>
+          <w:szCs w:val="20"/>
+        </w:rPr>
+        <w:t>(S3)</w:t>
+      </w:r>
+    </w:p>
+    <w:p>
+      <w:pPr>
+        <w:widowControl/>
+        <w:wordWrap/>
+        <w:autoSpaceDE/>
+        <w:autoSpaceDN/>
+        <w:spacing w:after="300"/>
+        <w:rPr>
+          <w:rFonts w:ascii="Open Sans" w:hAnsi="Open Sans" w:cs="Open Sans"/>
+          <w:color w:val="333333"/>
+          <w:szCs w:val="20"/>
+        </w:rPr>
+      </w:pPr>
+    </w:p>
+    <w:p>
+      <w:pPr>
+        <w:pStyle w:val="a3"/>
+        <w:widowControl/>
+        <w:numPr>
+          <w:ilvl w:val="0"/>
+          <w:numId w:val="10"/>
+        </w:numPr>
+        <w:wordWrap/>
+        <w:autoSpaceDE/>
+        <w:autoSpaceDN/>
+        <w:spacing w:after="300"/>
+        <w:ind w:leftChars="0"/>
+        <w:rPr>
+          <w:rFonts w:ascii="Open Sans" w:hAnsi="Open Sans" w:cs="Open Sans"/>
+          <w:color w:val="333333"/>
+          <w:szCs w:val="20"/>
+        </w:rPr>
+      </w:pPr>
+      <w:r>
+        <w:rPr>
           <w:rFonts w:ascii="Open Sans" w:hAnsi="Open Sans" w:cs="Open Sans" w:hint="eastAsia"/>
           <w:color w:val="333333"/>
           <w:szCs w:val="20"/>
@@ -4018,7 +4104,7 @@
       <w:pPr>
         <w:pStyle w:val="a3"/>
         <w:rPr>
-          <w:rFonts w:ascii="Open Sans" w:hAnsi="Open Sans" w:cs="Open Sans" w:hint="eastAsia"/>
+          <w:rFonts w:ascii="Open Sans" w:hAnsi="Open Sans" w:cs="Open Sans"/>
           <w:color w:val="333333"/>
           <w:szCs w:val="20"/>
         </w:rPr>
@@ -7699,6 +7785,7 @@
           <w:color w:val="333333"/>
           <w:szCs w:val="20"/>
         </w:rPr>
+        <w:lastRenderedPageBreak/>
         <w:t>13987 Six Sides (B2)</w:t>
       </w:r>
     </w:p>
@@ -8740,7 +8827,6 @@
           <w:color w:val="333333"/>
           <w:szCs w:val="20"/>
         </w:rPr>
-        <w:lastRenderedPageBreak/>
         <w:t>1</w:t>
       </w:r>
       <w:r>
@@ -8800,7 +8886,7 @@
         <w:autoSpaceDN/>
         <w:spacing w:after="300"/>
         <w:rPr>
-          <w:rFonts w:ascii="Open Sans" w:hAnsi="Open Sans" w:cs="Open Sans" w:hint="eastAsia"/>
+          <w:rFonts w:ascii="Open Sans" w:hAnsi="Open Sans" w:cs="Open Sans"/>
           <w:color w:val="333333"/>
           <w:szCs w:val="20"/>
         </w:rPr>
@@ -9653,7 +9739,6 @@
           <w:color w:val="333333"/>
           <w:szCs w:val="20"/>
         </w:rPr>
-        <w:lastRenderedPageBreak/>
         <w:t>1</w:t>
       </w:r>
       <w:r>
@@ -12229,7 +12314,7 @@
       <w:pPr>
         <w:pStyle w:val="a3"/>
         <w:rPr>
-          <w:rFonts w:ascii="Open Sans" w:hAnsi="Open Sans" w:cs="Open Sans" w:hint="eastAsia"/>
+          <w:rFonts w:ascii="Open Sans" w:hAnsi="Open Sans" w:cs="Open Sans"/>
           <w:color w:val="333333"/>
           <w:szCs w:val="20"/>
         </w:rPr>
@@ -12888,7 +12973,7 @@
       <w:pPr>
         <w:pStyle w:val="a3"/>
         <w:rPr>
-          <w:rFonts w:ascii="Open Sans" w:hAnsi="Open Sans" w:cs="Open Sans" w:hint="eastAsia"/>
+          <w:rFonts w:ascii="Open Sans" w:hAnsi="Open Sans" w:cs="Open Sans"/>
           <w:color w:val="333333"/>
           <w:szCs w:val="20"/>
         </w:rPr>
@@ -14134,7 +14219,7 @@
       <w:pPr>
         <w:pStyle w:val="a3"/>
         <w:rPr>
-          <w:rFonts w:ascii="Open Sans" w:hAnsi="Open Sans" w:cs="Open Sans" w:hint="eastAsia"/>
+          <w:rFonts w:ascii="Open Sans" w:hAnsi="Open Sans" w:cs="Open Sans"/>
           <w:color w:val="333333"/>
           <w:szCs w:val="20"/>
         </w:rPr>
@@ -15418,7 +15503,7 @@
       <w:pPr>
         <w:pStyle w:val="a3"/>
         <w:rPr>
-          <w:rFonts w:ascii="Open Sans" w:hAnsi="Open Sans" w:cs="Open Sans" w:hint="eastAsia"/>
+          <w:rFonts w:ascii="Open Sans" w:hAnsi="Open Sans" w:cs="Open Sans"/>
           <w:color w:val="333333"/>
           <w:szCs w:val="20"/>
         </w:rPr>

</xml_diff>

<commit_message>
Q5598 CAESAR CIPHER (IMPLEMENTATION, BROZE 2) ADDED
</commit_message>
<xml_diff>
--- a/알고리즘 가이드라인.docx
+++ b/알고리즘 가이드라인.docx
@@ -3073,14 +3073,9 @@
     </w:p>
     <w:p>
       <w:pPr>
-        <w:widowControl/>
-        <w:wordWrap/>
-        <w:autoSpaceDE/>
-        <w:autoSpaceDN/>
-        <w:spacing w:after="300"/>
-        <w:ind w:left="440"/>
-        <w:rPr>
-          <w:rFonts w:ascii="Open Sans" w:hAnsi="Open Sans" w:cs="Open Sans"/>
+        <w:pStyle w:val="a3"/>
+        <w:rPr>
+          <w:rFonts w:ascii="Open Sans" w:hAnsi="Open Sans" w:cs="Open Sans" w:hint="eastAsia"/>
           <w:color w:val="333333"/>
           <w:szCs w:val="20"/>
         </w:rPr>
@@ -3111,64 +3106,65 @@
           <w:color w:val="333333"/>
           <w:szCs w:val="20"/>
         </w:rPr>
-        <w:t>1</w:t>
-      </w:r>
-      <w:r>
-        <w:rPr>
-          <w:rFonts w:ascii="Open Sans" w:hAnsi="Open Sans" w:cs="Open Sans"/>
-          <w:color w:val="333333"/>
-          <w:szCs w:val="20"/>
-        </w:rPr>
-        <w:t xml:space="preserve">157 </w:t>
-      </w:r>
-      <w:r>
-        <w:rPr>
-          <w:rFonts w:ascii="Open Sans" w:hAnsi="Open Sans" w:cs="Open Sans" w:hint="eastAsia"/>
-          <w:color w:val="333333"/>
-          <w:szCs w:val="20"/>
-        </w:rPr>
-        <w:t>단어</w:t>
-      </w:r>
-      <w:r>
-        <w:rPr>
-          <w:rFonts w:ascii="Open Sans" w:hAnsi="Open Sans" w:cs="Open Sans" w:hint="eastAsia"/>
-          <w:color w:val="333333"/>
-          <w:szCs w:val="20"/>
-        </w:rPr>
-        <w:t xml:space="preserve"> </w:t>
-      </w:r>
-      <w:r>
-        <w:rPr>
-          <w:rFonts w:ascii="Open Sans" w:hAnsi="Open Sans" w:cs="Open Sans" w:hint="eastAsia"/>
-          <w:color w:val="333333"/>
-          <w:szCs w:val="20"/>
-        </w:rPr>
-        <w:t>공부</w:t>
-      </w:r>
-      <w:r>
-        <w:rPr>
-          <w:rFonts w:ascii="Open Sans" w:hAnsi="Open Sans" w:cs="Open Sans" w:hint="eastAsia"/>
-          <w:color w:val="333333"/>
-          <w:szCs w:val="20"/>
-        </w:rPr>
-        <w:t xml:space="preserve"> </w:t>
-      </w:r>
-      <w:r>
-        <w:rPr>
-          <w:rFonts w:ascii="Open Sans" w:hAnsi="Open Sans" w:cs="Open Sans"/>
-          <w:color w:val="333333"/>
-          <w:szCs w:val="20"/>
-        </w:rPr>
-        <w:t>(B1)</w:t>
-      </w:r>
-    </w:p>
-    <w:p>
-      <w:pPr>
-        <w:widowControl/>
-        <w:wordWrap/>
-        <w:autoSpaceDE/>
-        <w:autoSpaceDN/>
-        <w:spacing w:after="300"/>
+        <w:t>5</w:t>
+      </w:r>
+      <w:r>
+        <w:rPr>
+          <w:rFonts w:ascii="Open Sans" w:hAnsi="Open Sans" w:cs="Open Sans"/>
+          <w:color w:val="333333"/>
+          <w:szCs w:val="20"/>
+        </w:rPr>
+        <w:t xml:space="preserve">598 </w:t>
+      </w:r>
+      <w:r>
+        <w:rPr>
+          <w:rFonts w:ascii="Open Sans" w:hAnsi="Open Sans" w:cs="Open Sans" w:hint="eastAsia"/>
+          <w:color w:val="333333"/>
+          <w:szCs w:val="20"/>
+        </w:rPr>
+        <w:t>카이사르</w:t>
+      </w:r>
+      <w:r>
+        <w:rPr>
+          <w:rFonts w:ascii="Open Sans" w:hAnsi="Open Sans" w:cs="Open Sans" w:hint="eastAsia"/>
+          <w:color w:val="333333"/>
+          <w:szCs w:val="20"/>
+        </w:rPr>
+        <w:t xml:space="preserve"> </w:t>
+      </w:r>
+      <w:r>
+        <w:rPr>
+          <w:rFonts w:ascii="Open Sans" w:hAnsi="Open Sans" w:cs="Open Sans" w:hint="eastAsia"/>
+          <w:color w:val="333333"/>
+          <w:szCs w:val="20"/>
+        </w:rPr>
+        <w:t>암호</w:t>
+      </w:r>
+      <w:r>
+        <w:rPr>
+          <w:rFonts w:ascii="Open Sans" w:hAnsi="Open Sans" w:cs="Open Sans" w:hint="eastAsia"/>
+          <w:color w:val="333333"/>
+          <w:szCs w:val="20"/>
+        </w:rPr>
+        <w:t xml:space="preserve"> </w:t>
+      </w:r>
+      <w:r>
+        <w:rPr>
+          <w:rFonts w:ascii="Open Sans" w:hAnsi="Open Sans" w:cs="Open Sans"/>
+          <w:color w:val="333333"/>
+          <w:szCs w:val="20"/>
+        </w:rPr>
+        <w:t>(B2)</w:t>
+      </w:r>
+    </w:p>
+    <w:p>
+      <w:pPr>
+        <w:widowControl/>
+        <w:wordWrap/>
+        <w:autoSpaceDE/>
+        <w:autoSpaceDN/>
+        <w:spacing w:after="300"/>
+        <w:ind w:left="440"/>
         <w:rPr>
           <w:rFonts w:ascii="Open Sans" w:hAnsi="Open Sans" w:cs="Open Sans"/>
           <w:color w:val="333333"/>
@@ -3209,15 +3205,31 @@
           <w:color w:val="333333"/>
           <w:szCs w:val="20"/>
         </w:rPr>
-        <w:t xml:space="preserve">259 </w:t>
-      </w:r>
-      <w:r>
-        <w:rPr>
-          <w:rFonts w:ascii="Open Sans" w:hAnsi="Open Sans" w:cs="Open Sans" w:hint="eastAsia"/>
-          <w:color w:val="333333"/>
-          <w:szCs w:val="20"/>
-        </w:rPr>
-        <w:t>팰린드롬수</w:t>
+        <w:t xml:space="preserve">157 </w:t>
+      </w:r>
+      <w:r>
+        <w:rPr>
+          <w:rFonts w:ascii="Open Sans" w:hAnsi="Open Sans" w:cs="Open Sans" w:hint="eastAsia"/>
+          <w:color w:val="333333"/>
+          <w:szCs w:val="20"/>
+        </w:rPr>
+        <w:t>단어</w:t>
+      </w:r>
+      <w:r>
+        <w:rPr>
+          <w:rFonts w:ascii="Open Sans" w:hAnsi="Open Sans" w:cs="Open Sans" w:hint="eastAsia"/>
+          <w:color w:val="333333"/>
+          <w:szCs w:val="20"/>
+        </w:rPr>
+        <w:t xml:space="preserve"> </w:t>
+      </w:r>
+      <w:r>
+        <w:rPr>
+          <w:rFonts w:ascii="Open Sans" w:hAnsi="Open Sans" w:cs="Open Sans" w:hint="eastAsia"/>
+          <w:color w:val="333333"/>
+          <w:szCs w:val="20"/>
+        </w:rPr>
+        <w:t>공부</w:t>
       </w:r>
       <w:r>
         <w:rPr>
@@ -3238,7 +3250,11 @@
     </w:p>
     <w:p>
       <w:pPr>
-        <w:pStyle w:val="a3"/>
+        <w:widowControl/>
+        <w:wordWrap/>
+        <w:autoSpaceDE/>
+        <w:autoSpaceDN/>
+        <w:spacing w:after="300"/>
         <w:rPr>
           <w:rFonts w:ascii="Open Sans" w:hAnsi="Open Sans" w:cs="Open Sans"/>
           <w:color w:val="333333"/>
@@ -3279,31 +3295,15 @@
           <w:color w:val="333333"/>
           <w:szCs w:val="20"/>
         </w:rPr>
-        <w:t xml:space="preserve">032 </w:t>
-      </w:r>
-      <w:r>
-        <w:rPr>
-          <w:rFonts w:ascii="Open Sans" w:hAnsi="Open Sans" w:cs="Open Sans" w:hint="eastAsia"/>
-          <w:color w:val="333333"/>
-          <w:szCs w:val="20"/>
-        </w:rPr>
-        <w:t>명령</w:t>
-      </w:r>
-      <w:r>
-        <w:rPr>
-          <w:rFonts w:ascii="Open Sans" w:hAnsi="Open Sans" w:cs="Open Sans" w:hint="eastAsia"/>
-          <w:color w:val="333333"/>
-          <w:szCs w:val="20"/>
-        </w:rPr>
-        <w:t xml:space="preserve"> </w:t>
-      </w:r>
-      <w:r>
-        <w:rPr>
-          <w:rFonts w:ascii="Open Sans" w:hAnsi="Open Sans" w:cs="Open Sans" w:hint="eastAsia"/>
-          <w:color w:val="333333"/>
-          <w:szCs w:val="20"/>
-        </w:rPr>
-        <w:t>프롬프트</w:t>
+        <w:t xml:space="preserve">259 </w:t>
+      </w:r>
+      <w:r>
+        <w:rPr>
+          <w:rFonts w:ascii="Open Sans" w:hAnsi="Open Sans" w:cs="Open Sans" w:hint="eastAsia"/>
+          <w:color w:val="333333"/>
+          <w:szCs w:val="20"/>
+        </w:rPr>
+        <w:t>팰린드롬수</w:t>
       </w:r>
       <w:r>
         <w:rPr>
@@ -3357,39 +3357,39 @@
           <w:color w:val="333333"/>
           <w:szCs w:val="20"/>
         </w:rPr>
-        <w:t>9</w:t>
-      </w:r>
-      <w:r>
-        <w:rPr>
-          <w:rFonts w:ascii="Open Sans" w:hAnsi="Open Sans" w:cs="Open Sans"/>
-          <w:color w:val="333333"/>
-          <w:szCs w:val="20"/>
-        </w:rPr>
-        <w:t xml:space="preserve">093 </w:t>
-      </w:r>
-      <w:r>
-        <w:rPr>
-          <w:rFonts w:ascii="Open Sans" w:hAnsi="Open Sans" w:cs="Open Sans" w:hint="eastAsia"/>
-          <w:color w:val="333333"/>
-          <w:szCs w:val="20"/>
-        </w:rPr>
-        <w:t>단어</w:t>
-      </w:r>
-      <w:r>
-        <w:rPr>
-          <w:rFonts w:ascii="Open Sans" w:hAnsi="Open Sans" w:cs="Open Sans" w:hint="eastAsia"/>
-          <w:color w:val="333333"/>
-          <w:szCs w:val="20"/>
-        </w:rPr>
-        <w:t xml:space="preserve"> </w:t>
-      </w:r>
-      <w:r>
-        <w:rPr>
-          <w:rFonts w:ascii="Open Sans" w:hAnsi="Open Sans" w:cs="Open Sans" w:hint="eastAsia"/>
-          <w:color w:val="333333"/>
-          <w:szCs w:val="20"/>
-        </w:rPr>
-        <w:t>뒤집기</w:t>
+        <w:t>1</w:t>
+      </w:r>
+      <w:r>
+        <w:rPr>
+          <w:rFonts w:ascii="Open Sans" w:hAnsi="Open Sans" w:cs="Open Sans"/>
+          <w:color w:val="333333"/>
+          <w:szCs w:val="20"/>
+        </w:rPr>
+        <w:t xml:space="preserve">032 </w:t>
+      </w:r>
+      <w:r>
+        <w:rPr>
+          <w:rFonts w:ascii="Open Sans" w:hAnsi="Open Sans" w:cs="Open Sans" w:hint="eastAsia"/>
+          <w:color w:val="333333"/>
+          <w:szCs w:val="20"/>
+        </w:rPr>
+        <w:t>명령</w:t>
+      </w:r>
+      <w:r>
+        <w:rPr>
+          <w:rFonts w:ascii="Open Sans" w:hAnsi="Open Sans" w:cs="Open Sans" w:hint="eastAsia"/>
+          <w:color w:val="333333"/>
+          <w:szCs w:val="20"/>
+        </w:rPr>
+        <w:t xml:space="preserve"> </w:t>
+      </w:r>
+      <w:r>
+        <w:rPr>
+          <w:rFonts w:ascii="Open Sans" w:hAnsi="Open Sans" w:cs="Open Sans" w:hint="eastAsia"/>
+          <w:color w:val="333333"/>
+          <w:szCs w:val="20"/>
+        </w:rPr>
+        <w:t>프롬프트</w:t>
       </w:r>
       <w:r>
         <w:rPr>
@@ -3443,39 +3443,39 @@
           <w:color w:val="333333"/>
           <w:szCs w:val="20"/>
         </w:rPr>
-        <w:t>3</w:t>
-      </w:r>
-      <w:r>
-        <w:rPr>
-          <w:rFonts w:ascii="Open Sans" w:hAnsi="Open Sans" w:cs="Open Sans"/>
-          <w:color w:val="333333"/>
-          <w:szCs w:val="20"/>
-        </w:rPr>
-        <w:t xml:space="preserve">985 </w:t>
-      </w:r>
-      <w:r>
-        <w:rPr>
-          <w:rFonts w:ascii="Open Sans" w:hAnsi="Open Sans" w:cs="Open Sans" w:hint="eastAsia"/>
-          <w:color w:val="333333"/>
-          <w:szCs w:val="20"/>
-        </w:rPr>
-        <w:t>롤</w:t>
-      </w:r>
-      <w:r>
-        <w:rPr>
-          <w:rFonts w:ascii="Open Sans" w:hAnsi="Open Sans" w:cs="Open Sans" w:hint="eastAsia"/>
-          <w:color w:val="333333"/>
-          <w:szCs w:val="20"/>
-        </w:rPr>
-        <w:t xml:space="preserve"> </w:t>
-      </w:r>
-      <w:r>
-        <w:rPr>
-          <w:rFonts w:ascii="Open Sans" w:hAnsi="Open Sans" w:cs="Open Sans" w:hint="eastAsia"/>
-          <w:color w:val="333333"/>
-          <w:szCs w:val="20"/>
-        </w:rPr>
-        <w:t>케이크</w:t>
+        <w:t>9</w:t>
+      </w:r>
+      <w:r>
+        <w:rPr>
+          <w:rFonts w:ascii="Open Sans" w:hAnsi="Open Sans" w:cs="Open Sans"/>
+          <w:color w:val="333333"/>
+          <w:szCs w:val="20"/>
+        </w:rPr>
+        <w:t xml:space="preserve">093 </w:t>
+      </w:r>
+      <w:r>
+        <w:rPr>
+          <w:rFonts w:ascii="Open Sans" w:hAnsi="Open Sans" w:cs="Open Sans" w:hint="eastAsia"/>
+          <w:color w:val="333333"/>
+          <w:szCs w:val="20"/>
+        </w:rPr>
+        <w:t>단어</w:t>
+      </w:r>
+      <w:r>
+        <w:rPr>
+          <w:rFonts w:ascii="Open Sans" w:hAnsi="Open Sans" w:cs="Open Sans" w:hint="eastAsia"/>
+          <w:color w:val="333333"/>
+          <w:szCs w:val="20"/>
+        </w:rPr>
+        <w:t xml:space="preserve"> </w:t>
+      </w:r>
+      <w:r>
+        <w:rPr>
+          <w:rFonts w:ascii="Open Sans" w:hAnsi="Open Sans" w:cs="Open Sans" w:hint="eastAsia"/>
+          <w:color w:val="333333"/>
+          <w:szCs w:val="20"/>
+        </w:rPr>
+        <w:t>뒤집기</w:t>
       </w:r>
       <w:r>
         <w:rPr>
@@ -3529,24 +3529,60 @@
           <w:color w:val="333333"/>
           <w:szCs w:val="20"/>
         </w:rPr>
-        <w:t>1</w:t>
-      </w:r>
-      <w:r>
-        <w:rPr>
-          <w:rFonts w:ascii="Open Sans" w:hAnsi="Open Sans" w:cs="Open Sans"/>
-          <w:color w:val="333333"/>
-          <w:szCs w:val="20"/>
-        </w:rPr>
-        <w:t>3777 Hunt The Rabbit (B1)</w:t>
-      </w:r>
-    </w:p>
-    <w:p>
-      <w:pPr>
-        <w:widowControl/>
-        <w:wordWrap/>
-        <w:autoSpaceDE/>
-        <w:autoSpaceDN/>
-        <w:spacing w:after="300"/>
+        <w:t>3</w:t>
+      </w:r>
+      <w:r>
+        <w:rPr>
+          <w:rFonts w:ascii="Open Sans" w:hAnsi="Open Sans" w:cs="Open Sans"/>
+          <w:color w:val="333333"/>
+          <w:szCs w:val="20"/>
+        </w:rPr>
+        <w:t xml:space="preserve">985 </w:t>
+      </w:r>
+      <w:r>
+        <w:rPr>
+          <w:rFonts w:ascii="Open Sans" w:hAnsi="Open Sans" w:cs="Open Sans" w:hint="eastAsia"/>
+          <w:color w:val="333333"/>
+          <w:szCs w:val="20"/>
+        </w:rPr>
+        <w:t>롤</w:t>
+      </w:r>
+      <w:r>
+        <w:rPr>
+          <w:rFonts w:ascii="Open Sans" w:hAnsi="Open Sans" w:cs="Open Sans" w:hint="eastAsia"/>
+          <w:color w:val="333333"/>
+          <w:szCs w:val="20"/>
+        </w:rPr>
+        <w:t xml:space="preserve"> </w:t>
+      </w:r>
+      <w:r>
+        <w:rPr>
+          <w:rFonts w:ascii="Open Sans" w:hAnsi="Open Sans" w:cs="Open Sans" w:hint="eastAsia"/>
+          <w:color w:val="333333"/>
+          <w:szCs w:val="20"/>
+        </w:rPr>
+        <w:t>케이크</w:t>
+      </w:r>
+      <w:r>
+        <w:rPr>
+          <w:rFonts w:ascii="Open Sans" w:hAnsi="Open Sans" w:cs="Open Sans" w:hint="eastAsia"/>
+          <w:color w:val="333333"/>
+          <w:szCs w:val="20"/>
+        </w:rPr>
+        <w:t xml:space="preserve"> </w:t>
+      </w:r>
+      <w:r>
+        <w:rPr>
+          <w:rFonts w:ascii="Open Sans" w:hAnsi="Open Sans" w:cs="Open Sans"/>
+          <w:color w:val="333333"/>
+          <w:szCs w:val="20"/>
+        </w:rPr>
+        <w:t>(B1)</w:t>
+      </w:r>
+    </w:p>
+    <w:p>
+      <w:pPr>
+        <w:pStyle w:val="a3"/>
         <w:rPr>
           <w:rFonts w:ascii="Open Sans" w:hAnsi="Open Sans" w:cs="Open Sans"/>
           <w:color w:val="333333"/>
@@ -3579,55 +3615,15 @@
           <w:color w:val="333333"/>
           <w:szCs w:val="20"/>
         </w:rPr>
-        <w:t>4</w:t>
-      </w:r>
-      <w:r>
-        <w:rPr>
-          <w:rFonts w:ascii="Open Sans" w:hAnsi="Open Sans" w:cs="Open Sans"/>
-          <w:color w:val="333333"/>
-          <w:szCs w:val="20"/>
-        </w:rPr>
-        <w:t xml:space="preserve">673 </w:t>
-      </w:r>
-      <w:r>
-        <w:rPr>
-          <w:rFonts w:ascii="Open Sans" w:hAnsi="Open Sans" w:cs="Open Sans" w:hint="eastAsia"/>
-          <w:color w:val="333333"/>
-          <w:szCs w:val="20"/>
-        </w:rPr>
-        <w:t>셀프</w:t>
-      </w:r>
-      <w:r>
-        <w:rPr>
-          <w:rFonts w:ascii="Open Sans" w:hAnsi="Open Sans" w:cs="Open Sans" w:hint="eastAsia"/>
-          <w:color w:val="333333"/>
-          <w:szCs w:val="20"/>
-        </w:rPr>
-        <w:t xml:space="preserve"> </w:t>
-      </w:r>
-      <w:r>
-        <w:rPr>
-          <w:rFonts w:ascii="Open Sans" w:hAnsi="Open Sans" w:cs="Open Sans" w:hint="eastAsia"/>
-          <w:color w:val="333333"/>
-          <w:szCs w:val="20"/>
-        </w:rPr>
-        <w:t>넘버</w:t>
-      </w:r>
-      <w:r>
-        <w:rPr>
-          <w:rFonts w:ascii="Open Sans" w:hAnsi="Open Sans" w:cs="Open Sans" w:hint="eastAsia"/>
-          <w:color w:val="333333"/>
-          <w:szCs w:val="20"/>
-        </w:rPr>
-        <w:t xml:space="preserve"> </w:t>
-      </w:r>
-      <w:r>
-        <w:rPr>
-          <w:rFonts w:ascii="Open Sans" w:hAnsi="Open Sans" w:cs="Open Sans"/>
-          <w:color w:val="333333"/>
-          <w:szCs w:val="20"/>
-        </w:rPr>
-        <w:t>(S5)</w:t>
+        <w:t>1</w:t>
+      </w:r>
+      <w:r>
+        <w:rPr>
+          <w:rFonts w:ascii="Open Sans" w:hAnsi="Open Sans" w:cs="Open Sans"/>
+          <w:color w:val="333333"/>
+          <w:szCs w:val="20"/>
+        </w:rPr>
+        <w:t>3777 Hunt The Rabbit (B1)</w:t>
       </w:r>
     </w:p>
     <w:p>
@@ -3669,6 +3665,96 @@
           <w:color w:val="333333"/>
           <w:szCs w:val="20"/>
         </w:rPr>
+        <w:t>4</w:t>
+      </w:r>
+      <w:r>
+        <w:rPr>
+          <w:rFonts w:ascii="Open Sans" w:hAnsi="Open Sans" w:cs="Open Sans"/>
+          <w:color w:val="333333"/>
+          <w:szCs w:val="20"/>
+        </w:rPr>
+        <w:t xml:space="preserve">673 </w:t>
+      </w:r>
+      <w:r>
+        <w:rPr>
+          <w:rFonts w:ascii="Open Sans" w:hAnsi="Open Sans" w:cs="Open Sans" w:hint="eastAsia"/>
+          <w:color w:val="333333"/>
+          <w:szCs w:val="20"/>
+        </w:rPr>
+        <w:t>셀프</w:t>
+      </w:r>
+      <w:r>
+        <w:rPr>
+          <w:rFonts w:ascii="Open Sans" w:hAnsi="Open Sans" w:cs="Open Sans" w:hint="eastAsia"/>
+          <w:color w:val="333333"/>
+          <w:szCs w:val="20"/>
+        </w:rPr>
+        <w:t xml:space="preserve"> </w:t>
+      </w:r>
+      <w:r>
+        <w:rPr>
+          <w:rFonts w:ascii="Open Sans" w:hAnsi="Open Sans" w:cs="Open Sans" w:hint="eastAsia"/>
+          <w:color w:val="333333"/>
+          <w:szCs w:val="20"/>
+        </w:rPr>
+        <w:t>넘버</w:t>
+      </w:r>
+      <w:r>
+        <w:rPr>
+          <w:rFonts w:ascii="Open Sans" w:hAnsi="Open Sans" w:cs="Open Sans" w:hint="eastAsia"/>
+          <w:color w:val="333333"/>
+          <w:szCs w:val="20"/>
+        </w:rPr>
+        <w:t xml:space="preserve"> </w:t>
+      </w:r>
+      <w:r>
+        <w:rPr>
+          <w:rFonts w:ascii="Open Sans" w:hAnsi="Open Sans" w:cs="Open Sans"/>
+          <w:color w:val="333333"/>
+          <w:szCs w:val="20"/>
+        </w:rPr>
+        <w:t>(S5)</w:t>
+      </w:r>
+    </w:p>
+    <w:p>
+      <w:pPr>
+        <w:widowControl/>
+        <w:wordWrap/>
+        <w:autoSpaceDE/>
+        <w:autoSpaceDN/>
+        <w:spacing w:after="300"/>
+        <w:rPr>
+          <w:rFonts w:ascii="Open Sans" w:hAnsi="Open Sans" w:cs="Open Sans"/>
+          <w:color w:val="333333"/>
+          <w:szCs w:val="20"/>
+        </w:rPr>
+      </w:pPr>
+    </w:p>
+    <w:p>
+      <w:pPr>
+        <w:pStyle w:val="a3"/>
+        <w:widowControl/>
+        <w:numPr>
+          <w:ilvl w:val="0"/>
+          <w:numId w:val="10"/>
+        </w:numPr>
+        <w:wordWrap/>
+        <w:autoSpaceDE/>
+        <w:autoSpaceDN/>
+        <w:spacing w:after="300"/>
+        <w:ind w:leftChars="0"/>
+        <w:rPr>
+          <w:rFonts w:ascii="Open Sans" w:hAnsi="Open Sans" w:cs="Open Sans"/>
+          <w:color w:val="333333"/>
+          <w:szCs w:val="20"/>
+        </w:rPr>
+      </w:pPr>
+      <w:r>
+        <w:rPr>
+          <w:rFonts w:ascii="Open Sans" w:hAnsi="Open Sans" w:cs="Open Sans" w:hint="eastAsia"/>
+          <w:color w:val="333333"/>
+          <w:szCs w:val="20"/>
+        </w:rPr>
         <w:t>1</w:t>
       </w:r>
       <w:r>
@@ -3708,7 +3794,7 @@
       <w:pPr>
         <w:pStyle w:val="a3"/>
         <w:rPr>
-          <w:rFonts w:ascii="Open Sans" w:hAnsi="Open Sans" w:cs="Open Sans" w:hint="eastAsia"/>
+          <w:rFonts w:ascii="Open Sans" w:hAnsi="Open Sans" w:cs="Open Sans"/>
           <w:color w:val="333333"/>
           <w:szCs w:val="20"/>
         </w:rPr>
@@ -7735,6 +7821,7 @@
           <w:color w:val="333333"/>
           <w:szCs w:val="20"/>
         </w:rPr>
+        <w:lastRenderedPageBreak/>
         <w:t>1</w:t>
       </w:r>
       <w:r>
@@ -7785,7 +7872,6 @@
           <w:color w:val="333333"/>
           <w:szCs w:val="20"/>
         </w:rPr>
-        <w:lastRenderedPageBreak/>
         <w:t>13987 Six Sides (B2)</w:t>
       </w:r>
     </w:p>
@@ -10513,6 +10599,7 @@
           <w:color w:val="333333"/>
           <w:szCs w:val="20"/>
         </w:rPr>
+        <w:lastRenderedPageBreak/>
         <w:t xml:space="preserve">12891 </w:t>
       </w:r>
       <w:r>
@@ -10595,7 +10682,6 @@
           <w:color w:val="333333"/>
           <w:szCs w:val="20"/>
         </w:rPr>
-        <w:lastRenderedPageBreak/>
         <w:t>5525 IOIOI (S1) (JAVA Only)</w:t>
       </w:r>
     </w:p>
@@ -11339,6 +11425,7 @@
           <w:color w:val="333333"/>
           <w:szCs w:val="20"/>
         </w:rPr>
+        <w:lastRenderedPageBreak/>
         <w:t>17626 Four Squares (S3)</w:t>
       </w:r>
     </w:p>
@@ -11381,7 +11468,6 @@
           <w:color w:val="333333"/>
           <w:szCs w:val="20"/>
         </w:rPr>
-        <w:lastRenderedPageBreak/>
         <w:t>1</w:t>
       </w:r>
       <w:r>
@@ -13253,6 +13339,7 @@
           <w:color w:val="333333"/>
           <w:szCs w:val="20"/>
         </w:rPr>
+        <w:lastRenderedPageBreak/>
         <w:t>2</w:t>
       </w:r>
       <w:r>
@@ -14164,6 +14251,7 @@
           <w:color w:val="333333"/>
           <w:szCs w:val="20"/>
         </w:rPr>
+        <w:lastRenderedPageBreak/>
         <w:t>1</w:t>
       </w:r>
       <w:r>
@@ -14984,6 +15072,7 @@
           <w:color w:val="333333"/>
           <w:szCs w:val="20"/>
         </w:rPr>
+        <w:lastRenderedPageBreak/>
         <w:t xml:space="preserve">1158 </w:t>
       </w:r>
       <w:r>
@@ -15950,6 +16039,7 @@
           <w:color w:val="333333"/>
           <w:szCs w:val="20"/>
         </w:rPr>
+        <w:lastRenderedPageBreak/>
         <w:t>1</w:t>
       </w:r>
       <w:r>

</xml_diff>

<commit_message>
Q11328 STRFRY (IMPLEMENTATION, BRONZE 2) ADDED
</commit_message>
<xml_diff>
--- a/알고리즘 가이드라인.docx
+++ b/알고리즘 가이드라인.docx
@@ -1,6 +1,6 @@
 
 <file path=word/document.xml><?xml version="1.0" encoding="utf-8"?>
-<w:document xmlns:wpc="http://schemas.microsoft.com/office/word/2010/wordprocessingCanvas" xmlns:cx="http://schemas.microsoft.com/office/drawing/2014/chartex" xmlns:cx1="http://schemas.microsoft.com/office/drawing/2015/9/8/chartex" xmlns:cx2="http://schemas.microsoft.com/office/drawing/2015/10/21/chartex" xmlns:cx3="http://schemas.microsoft.com/office/drawing/2016/5/9/chartex" xmlns:cx4="http://schemas.microsoft.com/office/drawing/2016/5/10/chartex" xmlns:cx5="http://schemas.microsoft.com/office/drawing/2016/5/11/chartex" xmlns:cx6="http://schemas.microsoft.com/office/drawing/2016/5/12/chartex" xmlns:cx7="http://schemas.microsoft.com/office/drawing/2016/5/13/chartex" xmlns:cx8="http://schemas.microsoft.com/office/drawing/2016/5/14/chartex" xmlns:mc="http://schemas.openxmlformats.org/markup-compatibility/2006" xmlns:aink="http://schemas.microsoft.com/office/drawing/2016/ink" xmlns:am3d="http://schemas.microsoft.com/office/drawing/2017/model3d" xmlns:o="urn:schemas-microsoft-com:office:office" xmlns:oel="http://schemas.microsoft.com/office/2019/extlst" xmlns:r="http://schemas.openxmlformats.org/officeDocument/2006/relationships" xmlns:m="http://schemas.openxmlformats.org/officeDocument/2006/math" xmlns:v="urn:schemas-microsoft-com:vml" xmlns:wp14="http://schemas.microsoft.com/office/word/2010/wordprocessingDrawing" xmlns:wp="http://schemas.openxmlformats.org/drawingml/2006/wordprocessingDrawing" xmlns:w10="urn:schemas-microsoft-com:office:word" xmlns:w="http://schemas.openxmlformats.org/wordprocessingml/2006/main" xmlns:w14="http://schemas.microsoft.com/office/word/2010/wordml" xmlns:w15="http://schemas.microsoft.com/office/word/2012/wordml" xmlns:w16cex="http://schemas.microsoft.com/office/word/2018/wordml/cex" xmlns:w16cid="http://schemas.microsoft.com/office/word/2016/wordml/cid" xmlns:w16="http://schemas.microsoft.com/office/word/2018/wordml" xmlns:w16sdtdh="http://schemas.microsoft.com/office/word/2020/wordml/sdtdatahash" xmlns:w16se="http://schemas.microsoft.com/office/word/2015/wordml/symex" xmlns:wpg="http://schemas.microsoft.com/office/word/2010/wordprocessingGroup" xmlns:wpi="http://schemas.microsoft.com/office/word/2010/wordprocessingInk" xmlns:wne="http://schemas.microsoft.com/office/word/2006/wordml" xmlns:wps="http://schemas.microsoft.com/office/word/2010/wordprocessingShape" mc:Ignorable="w14 w15 w16se w16cid w16 w16cex w16sdtdh wp14">
+<w:document xmlns:wpc="http://schemas.microsoft.com/office/word/2010/wordprocessingCanvas" xmlns:cx="http://schemas.microsoft.com/office/drawing/2014/chartex" xmlns:cx1="http://schemas.microsoft.com/office/drawing/2015/9/8/chartex" xmlns:cx2="http://schemas.microsoft.com/office/drawing/2015/10/21/chartex" xmlns:cx3="http://schemas.microsoft.com/office/drawing/2016/5/9/chartex" xmlns:cx4="http://schemas.microsoft.com/office/drawing/2016/5/10/chartex" xmlns:cx5="http://schemas.microsoft.com/office/drawing/2016/5/11/chartex" xmlns:cx6="http://schemas.microsoft.com/office/drawing/2016/5/12/chartex" xmlns:cx7="http://schemas.microsoft.com/office/drawing/2016/5/13/chartex" xmlns:cx8="http://schemas.microsoft.com/office/drawing/2016/5/14/chartex" xmlns:mc="http://schemas.openxmlformats.org/markup-compatibility/2006" xmlns:aink="http://schemas.microsoft.com/office/drawing/2016/ink" xmlns:am3d="http://schemas.microsoft.com/office/drawing/2017/model3d" xmlns:o="urn:schemas-microsoft-com:office:office" xmlns:oel="http://schemas.microsoft.com/office/2019/extlst" xmlns:r="http://schemas.openxmlformats.org/officeDocument/2006/relationships" xmlns:m="http://schemas.openxmlformats.org/officeDocument/2006/math" xmlns:v="urn:schemas-microsoft-com:vml" xmlns:wp14="http://schemas.microsoft.com/office/word/2010/wordprocessingDrawing" xmlns:wp="http://schemas.openxmlformats.org/drawingml/2006/wordprocessingDrawing" xmlns:w10="urn:schemas-microsoft-com:office:word" xmlns:w="http://schemas.openxmlformats.org/wordprocessingml/2006/main" xmlns:w14="http://schemas.microsoft.com/office/word/2010/wordml" xmlns:w15="http://schemas.microsoft.com/office/word/2012/wordml" xmlns:w16cex="http://schemas.microsoft.com/office/word/2018/wordml/cex" xmlns:w16cid="http://schemas.microsoft.com/office/word/2016/wordml/cid" xmlns:w16="http://schemas.microsoft.com/office/word/2018/wordml" xmlns:w16du="http://schemas.microsoft.com/office/word/2023/wordml/word16du" xmlns:w16sdtdh="http://schemas.microsoft.com/office/word/2020/wordml/sdtdatahash" xmlns:w16se="http://schemas.microsoft.com/office/word/2015/wordml/symex" xmlns:wpg="http://schemas.microsoft.com/office/word/2010/wordprocessingGroup" xmlns:wpi="http://schemas.microsoft.com/office/word/2010/wordprocessingInk" xmlns:wne="http://schemas.microsoft.com/office/word/2006/wordml" xmlns:wps="http://schemas.microsoft.com/office/word/2010/wordprocessingShape" mc:Ignorable="w14 w15 w16se w16cid w16 w16cex w16sdtdh wp14">
   <w:body>
     <w:p>
       <w:pPr>
@@ -2986,14 +2986,9 @@
     </w:p>
     <w:p>
       <w:pPr>
-        <w:widowControl/>
-        <w:wordWrap/>
-        <w:autoSpaceDE/>
-        <w:autoSpaceDN/>
-        <w:spacing w:after="300"/>
-        <w:ind w:left="440"/>
-        <w:rPr>
-          <w:rFonts w:ascii="Open Sans" w:hAnsi="Open Sans" w:cs="Open Sans"/>
+        <w:pStyle w:val="a3"/>
+        <w:rPr>
+          <w:rFonts w:ascii="Open Sans" w:hAnsi="Open Sans" w:cs="Open Sans" w:hint="eastAsia"/>
           <w:color w:val="333333"/>
           <w:szCs w:val="20"/>
         </w:rPr>
@@ -3025,6 +3020,73 @@
           <w:szCs w:val="20"/>
         </w:rPr>
         <w:lastRenderedPageBreak/>
+        <w:t>1</w:t>
+      </w:r>
+      <w:r>
+        <w:rPr>
+          <w:rFonts w:ascii="Open Sans" w:hAnsi="Open Sans" w:cs="Open Sans"/>
+          <w:color w:val="333333"/>
+          <w:szCs w:val="20"/>
+        </w:rPr>
+        <w:t xml:space="preserve">1328 </w:t>
+      </w:r>
+      <w:r>
+        <w:rPr>
+          <w:rFonts w:ascii="Open Sans" w:hAnsi="Open Sans" w:cs="Open Sans" w:hint="eastAsia"/>
+          <w:color w:val="333333"/>
+          <w:szCs w:val="20"/>
+        </w:rPr>
+        <w:t>S</w:t>
+      </w:r>
+      <w:r>
+        <w:rPr>
+          <w:rFonts w:ascii="Open Sans" w:hAnsi="Open Sans" w:cs="Open Sans"/>
+          <w:color w:val="333333"/>
+          <w:szCs w:val="20"/>
+        </w:rPr>
+        <w:t>trfry (B2)</w:t>
+      </w:r>
+    </w:p>
+    <w:p>
+      <w:pPr>
+        <w:widowControl/>
+        <w:wordWrap/>
+        <w:autoSpaceDE/>
+        <w:autoSpaceDN/>
+        <w:spacing w:after="300"/>
+        <w:ind w:left="440"/>
+        <w:rPr>
+          <w:rFonts w:ascii="Open Sans" w:hAnsi="Open Sans" w:cs="Open Sans"/>
+          <w:color w:val="333333"/>
+          <w:szCs w:val="20"/>
+        </w:rPr>
+      </w:pPr>
+    </w:p>
+    <w:p>
+      <w:pPr>
+        <w:pStyle w:val="a3"/>
+        <w:widowControl/>
+        <w:numPr>
+          <w:ilvl w:val="0"/>
+          <w:numId w:val="10"/>
+        </w:numPr>
+        <w:wordWrap/>
+        <w:autoSpaceDE/>
+        <w:autoSpaceDN/>
+        <w:spacing w:after="300"/>
+        <w:ind w:leftChars="0"/>
+        <w:rPr>
+          <w:rFonts w:ascii="Open Sans" w:hAnsi="Open Sans" w:cs="Open Sans"/>
+          <w:color w:val="333333"/>
+          <w:szCs w:val="20"/>
+        </w:rPr>
+      </w:pPr>
+      <w:r>
+        <w:rPr>
+          <w:rFonts w:ascii="Open Sans" w:hAnsi="Open Sans" w:cs="Open Sans" w:hint="eastAsia"/>
+          <w:color w:val="333333"/>
+          <w:szCs w:val="20"/>
+        </w:rPr>
         <w:t>1</w:t>
       </w:r>
       <w:r>
@@ -8662,6 +8724,7 @@
           <w:color w:val="333333"/>
           <w:szCs w:val="20"/>
         </w:rPr>
+        <w:lastRenderedPageBreak/>
         <w:t>1</w:t>
       </w:r>
       <w:r>
@@ -8746,7 +8809,6 @@
           <w:color w:val="333333"/>
           <w:szCs w:val="20"/>
         </w:rPr>
-        <w:lastRenderedPageBreak/>
         <w:t>-</w:t>
       </w:r>
       <w:r>
@@ -9623,6 +9685,7 @@
           <w:color w:val="333333"/>
           <w:szCs w:val="20"/>
         </w:rPr>
+        <w:lastRenderedPageBreak/>
         <w:t xml:space="preserve">23251 </w:t>
       </w:r>
       <w:r>
@@ -9691,7 +9754,6 @@
           <w:color w:val="333333"/>
           <w:szCs w:val="20"/>
         </w:rPr>
-        <w:lastRenderedPageBreak/>
         <w:t>1</w:t>
       </w:r>
       <w:r>
@@ -10513,6 +10575,7 @@
           <w:color w:val="333333"/>
           <w:szCs w:val="20"/>
         </w:rPr>
+        <w:lastRenderedPageBreak/>
         <w:t>2</w:t>
       </w:r>
       <w:r>
@@ -11343,6 +11406,7 @@
           <w:color w:val="333333"/>
           <w:szCs w:val="20"/>
         </w:rPr>
+        <w:lastRenderedPageBreak/>
         <w:t>5</w:t>
       </w:r>
       <w:r>
@@ -11425,7 +11489,6 @@
           <w:b/>
           <w:bCs/>
         </w:rPr>
-        <w:lastRenderedPageBreak/>
         <w:t>A</w:t>
       </w:r>
       <w:r>
@@ -12215,6 +12278,7 @@
           <w:color w:val="333333"/>
           <w:szCs w:val="20"/>
         </w:rPr>
+        <w:lastRenderedPageBreak/>
         <w:t xml:space="preserve">1149 RGB </w:t>
       </w:r>
       <w:r>
@@ -12328,7 +12392,6 @@
           <w:color w:val="333333"/>
           <w:szCs w:val="20"/>
         </w:rPr>
-        <w:lastRenderedPageBreak/>
         <w:t>A</w:t>
       </w:r>
       <w:r>
@@ -13090,6 +13153,7 @@
           <w:color w:val="333333"/>
           <w:szCs w:val="20"/>
         </w:rPr>
+        <w:lastRenderedPageBreak/>
         <w:t>1</w:t>
       </w:r>
       <w:r>
@@ -14004,6 +14068,7 @@
           <w:color w:val="333333"/>
           <w:szCs w:val="20"/>
         </w:rPr>
+        <w:lastRenderedPageBreak/>
         <w:t>-</w:t>
       </w:r>
       <w:r>
@@ -14578,7 +14643,7 @@
         <w:spacing w:after="300"/>
         <w:ind w:leftChars="0"/>
         <w:rPr>
-          <w:rFonts w:ascii="Open Sans" w:hAnsi="Open Sans" w:cs="Open Sans" w:hint="eastAsia"/>
+          <w:rFonts w:ascii="Open Sans" w:hAnsi="Open Sans" w:cs="Open Sans"/>
           <w:color w:val="333333"/>
           <w:szCs w:val="20"/>
         </w:rPr>
@@ -14933,7 +14998,6 @@
           <w:color w:val="333333"/>
           <w:szCs w:val="20"/>
         </w:rPr>
-        <w:lastRenderedPageBreak/>
         <w:t>1</w:t>
       </w:r>
       <w:r>
@@ -15856,7 +15920,6 @@
           <w:color w:val="333333"/>
           <w:szCs w:val="20"/>
         </w:rPr>
-        <w:lastRenderedPageBreak/>
         <w:t>1</w:t>
       </w:r>
       <w:r>
@@ -16056,7 +16119,7 @@
 </file>
 
 <file path=word/endnotes.xml><?xml version="1.0" encoding="utf-8"?>
-<w:endnotes xmlns:wpc="http://schemas.microsoft.com/office/word/2010/wordprocessingCanvas" xmlns:cx="http://schemas.microsoft.com/office/drawing/2014/chartex" xmlns:cx1="http://schemas.microsoft.com/office/drawing/2015/9/8/chartex" xmlns:cx2="http://schemas.microsoft.com/office/drawing/2015/10/21/chartex" xmlns:cx3="http://schemas.microsoft.com/office/drawing/2016/5/9/chartex" xmlns:cx4="http://schemas.microsoft.com/office/drawing/2016/5/10/chartex" xmlns:cx5="http://schemas.microsoft.com/office/drawing/2016/5/11/chartex" xmlns:cx6="http://schemas.microsoft.com/office/drawing/2016/5/12/chartex" xmlns:cx7="http://schemas.microsoft.com/office/drawing/2016/5/13/chartex" xmlns:cx8="http://schemas.microsoft.com/office/drawing/2016/5/14/chartex" xmlns:mc="http://schemas.openxmlformats.org/markup-compatibility/2006" xmlns:aink="http://schemas.microsoft.com/office/drawing/2016/ink" xmlns:am3d="http://schemas.microsoft.com/office/drawing/2017/model3d" xmlns:o="urn:schemas-microsoft-com:office:office" xmlns:oel="http://schemas.microsoft.com/office/2019/extlst" xmlns:r="http://schemas.openxmlformats.org/officeDocument/2006/relationships" xmlns:m="http://schemas.openxmlformats.org/officeDocument/2006/math" xmlns:v="urn:schemas-microsoft-com:vml" xmlns:wp14="http://schemas.microsoft.com/office/word/2010/wordprocessingDrawing" xmlns:wp="http://schemas.openxmlformats.org/drawingml/2006/wordprocessingDrawing" xmlns:w10="urn:schemas-microsoft-com:office:word" xmlns:w="http://schemas.openxmlformats.org/wordprocessingml/2006/main" xmlns:w14="http://schemas.microsoft.com/office/word/2010/wordml" xmlns:w15="http://schemas.microsoft.com/office/word/2012/wordml" xmlns:w16cex="http://schemas.microsoft.com/office/word/2018/wordml/cex" xmlns:w16cid="http://schemas.microsoft.com/office/word/2016/wordml/cid" xmlns:w16="http://schemas.microsoft.com/office/word/2018/wordml" xmlns:w16sdtdh="http://schemas.microsoft.com/office/word/2020/wordml/sdtdatahash" xmlns:w16se="http://schemas.microsoft.com/office/word/2015/wordml/symex" xmlns:wpg="http://schemas.microsoft.com/office/word/2010/wordprocessingGroup" xmlns:wpi="http://schemas.microsoft.com/office/word/2010/wordprocessingInk" xmlns:wne="http://schemas.microsoft.com/office/word/2006/wordml" xmlns:wps="http://schemas.microsoft.com/office/word/2010/wordprocessingShape" mc:Ignorable="w14 w15 w16se w16cid w16 w16cex w16sdtdh wp14">
+<w:endnotes xmlns:wpc="http://schemas.microsoft.com/office/word/2010/wordprocessingCanvas" xmlns:cx="http://schemas.microsoft.com/office/drawing/2014/chartex" xmlns:cx1="http://schemas.microsoft.com/office/drawing/2015/9/8/chartex" xmlns:cx2="http://schemas.microsoft.com/office/drawing/2015/10/21/chartex" xmlns:cx3="http://schemas.microsoft.com/office/drawing/2016/5/9/chartex" xmlns:cx4="http://schemas.microsoft.com/office/drawing/2016/5/10/chartex" xmlns:cx5="http://schemas.microsoft.com/office/drawing/2016/5/11/chartex" xmlns:cx6="http://schemas.microsoft.com/office/drawing/2016/5/12/chartex" xmlns:cx7="http://schemas.microsoft.com/office/drawing/2016/5/13/chartex" xmlns:cx8="http://schemas.microsoft.com/office/drawing/2016/5/14/chartex" xmlns:mc="http://schemas.openxmlformats.org/markup-compatibility/2006" xmlns:aink="http://schemas.microsoft.com/office/drawing/2016/ink" xmlns:am3d="http://schemas.microsoft.com/office/drawing/2017/model3d" xmlns:o="urn:schemas-microsoft-com:office:office" xmlns:oel="http://schemas.microsoft.com/office/2019/extlst" xmlns:r="http://schemas.openxmlformats.org/officeDocument/2006/relationships" xmlns:m="http://schemas.openxmlformats.org/officeDocument/2006/math" xmlns:v="urn:schemas-microsoft-com:vml" xmlns:wp14="http://schemas.microsoft.com/office/word/2010/wordprocessingDrawing" xmlns:wp="http://schemas.openxmlformats.org/drawingml/2006/wordprocessingDrawing" xmlns:w10="urn:schemas-microsoft-com:office:word" xmlns:w="http://schemas.openxmlformats.org/wordprocessingml/2006/main" xmlns:w14="http://schemas.microsoft.com/office/word/2010/wordml" xmlns:w15="http://schemas.microsoft.com/office/word/2012/wordml" xmlns:w16cex="http://schemas.microsoft.com/office/word/2018/wordml/cex" xmlns:w16cid="http://schemas.microsoft.com/office/word/2016/wordml/cid" xmlns:w16="http://schemas.microsoft.com/office/word/2018/wordml" xmlns:w16du="http://schemas.microsoft.com/office/word/2023/wordml/word16du" xmlns:w16sdtdh="http://schemas.microsoft.com/office/word/2020/wordml/sdtdatahash" xmlns:w16se="http://schemas.microsoft.com/office/word/2015/wordml/symex" xmlns:wpg="http://schemas.microsoft.com/office/word/2010/wordprocessingGroup" xmlns:wpi="http://schemas.microsoft.com/office/word/2010/wordprocessingInk" xmlns:wne="http://schemas.microsoft.com/office/word/2006/wordml" xmlns:wps="http://schemas.microsoft.com/office/word/2010/wordprocessingShape" mc:Ignorable="w14 w15 w16se w16cid w16 w16cex w16sdtdh wp14">
   <w:endnote w:type="separator" w:id="-1">
     <w:p>
       <w:pPr>
@@ -16081,7 +16144,7 @@
 </file>
 
 <file path=word/footnotes.xml><?xml version="1.0" encoding="utf-8"?>
-<w:footnotes xmlns:wpc="http://schemas.microsoft.com/office/word/2010/wordprocessingCanvas" xmlns:cx="http://schemas.microsoft.com/office/drawing/2014/chartex" xmlns:cx1="http://schemas.microsoft.com/office/drawing/2015/9/8/chartex" xmlns:cx2="http://schemas.microsoft.com/office/drawing/2015/10/21/chartex" xmlns:cx3="http://schemas.microsoft.com/office/drawing/2016/5/9/chartex" xmlns:cx4="http://schemas.microsoft.com/office/drawing/2016/5/10/chartex" xmlns:cx5="http://schemas.microsoft.com/office/drawing/2016/5/11/chartex" xmlns:cx6="http://schemas.microsoft.com/office/drawing/2016/5/12/chartex" xmlns:cx7="http://schemas.microsoft.com/office/drawing/2016/5/13/chartex" xmlns:cx8="http://schemas.microsoft.com/office/drawing/2016/5/14/chartex" xmlns:mc="http://schemas.openxmlformats.org/markup-compatibility/2006" xmlns:aink="http://schemas.microsoft.com/office/drawing/2016/ink" xmlns:am3d="http://schemas.microsoft.com/office/drawing/2017/model3d" xmlns:o="urn:schemas-microsoft-com:office:office" xmlns:oel="http://schemas.microsoft.com/office/2019/extlst" xmlns:r="http://schemas.openxmlformats.org/officeDocument/2006/relationships" xmlns:m="http://schemas.openxmlformats.org/officeDocument/2006/math" xmlns:v="urn:schemas-microsoft-com:vml" xmlns:wp14="http://schemas.microsoft.com/office/word/2010/wordprocessingDrawing" xmlns:wp="http://schemas.openxmlformats.org/drawingml/2006/wordprocessingDrawing" xmlns:w10="urn:schemas-microsoft-com:office:word" xmlns:w="http://schemas.openxmlformats.org/wordprocessingml/2006/main" xmlns:w14="http://schemas.microsoft.com/office/word/2010/wordml" xmlns:w15="http://schemas.microsoft.com/office/word/2012/wordml" xmlns:w16cex="http://schemas.microsoft.com/office/word/2018/wordml/cex" xmlns:w16cid="http://schemas.microsoft.com/office/word/2016/wordml/cid" xmlns:w16="http://schemas.microsoft.com/office/word/2018/wordml" xmlns:w16sdtdh="http://schemas.microsoft.com/office/word/2020/wordml/sdtdatahash" xmlns:w16se="http://schemas.microsoft.com/office/word/2015/wordml/symex" xmlns:wpg="http://schemas.microsoft.com/office/word/2010/wordprocessingGroup" xmlns:wpi="http://schemas.microsoft.com/office/word/2010/wordprocessingInk" xmlns:wne="http://schemas.microsoft.com/office/word/2006/wordml" xmlns:wps="http://schemas.microsoft.com/office/word/2010/wordprocessingShape" mc:Ignorable="w14 w15 w16se w16cid w16 w16cex w16sdtdh wp14">
+<w:footnotes xmlns:wpc="http://schemas.microsoft.com/office/word/2010/wordprocessingCanvas" xmlns:cx="http://schemas.microsoft.com/office/drawing/2014/chartex" xmlns:cx1="http://schemas.microsoft.com/office/drawing/2015/9/8/chartex" xmlns:cx2="http://schemas.microsoft.com/office/drawing/2015/10/21/chartex" xmlns:cx3="http://schemas.microsoft.com/office/drawing/2016/5/9/chartex" xmlns:cx4="http://schemas.microsoft.com/office/drawing/2016/5/10/chartex" xmlns:cx5="http://schemas.microsoft.com/office/drawing/2016/5/11/chartex" xmlns:cx6="http://schemas.microsoft.com/office/drawing/2016/5/12/chartex" xmlns:cx7="http://schemas.microsoft.com/office/drawing/2016/5/13/chartex" xmlns:cx8="http://schemas.microsoft.com/office/drawing/2016/5/14/chartex" xmlns:mc="http://schemas.openxmlformats.org/markup-compatibility/2006" xmlns:aink="http://schemas.microsoft.com/office/drawing/2016/ink" xmlns:am3d="http://schemas.microsoft.com/office/drawing/2017/model3d" xmlns:o="urn:schemas-microsoft-com:office:office" xmlns:oel="http://schemas.microsoft.com/office/2019/extlst" xmlns:r="http://schemas.openxmlformats.org/officeDocument/2006/relationships" xmlns:m="http://schemas.openxmlformats.org/officeDocument/2006/math" xmlns:v="urn:schemas-microsoft-com:vml" xmlns:wp14="http://schemas.microsoft.com/office/word/2010/wordprocessingDrawing" xmlns:wp="http://schemas.openxmlformats.org/drawingml/2006/wordprocessingDrawing" xmlns:w10="urn:schemas-microsoft-com:office:word" xmlns:w="http://schemas.openxmlformats.org/wordprocessingml/2006/main" xmlns:w14="http://schemas.microsoft.com/office/word/2010/wordml" xmlns:w15="http://schemas.microsoft.com/office/word/2012/wordml" xmlns:w16cex="http://schemas.microsoft.com/office/word/2018/wordml/cex" xmlns:w16cid="http://schemas.microsoft.com/office/word/2016/wordml/cid" xmlns:w16="http://schemas.microsoft.com/office/word/2018/wordml" xmlns:w16du="http://schemas.microsoft.com/office/word/2023/wordml/word16du" xmlns:w16sdtdh="http://schemas.microsoft.com/office/word/2020/wordml/sdtdatahash" xmlns:w16se="http://schemas.microsoft.com/office/word/2015/wordml/symex" xmlns:wpg="http://schemas.microsoft.com/office/word/2010/wordprocessingGroup" xmlns:wpi="http://schemas.microsoft.com/office/word/2010/wordprocessingInk" xmlns:wne="http://schemas.microsoft.com/office/word/2006/wordml" xmlns:wps="http://schemas.microsoft.com/office/word/2010/wordprocessingShape" mc:Ignorable="w14 w15 w16se w16cid w16 w16cex w16sdtdh wp14">
   <w:footnote w:type="separator" w:id="-1">
     <w:p>
       <w:pPr>
@@ -16106,7 +16169,7 @@
 </file>
 
 <file path=word/numbering.xml><?xml version="1.0" encoding="utf-8"?>
-<w:numbering xmlns:wpc="http://schemas.microsoft.com/office/word/2010/wordprocessingCanvas" xmlns:cx="http://schemas.microsoft.com/office/drawing/2014/chartex" xmlns:cx1="http://schemas.microsoft.com/office/drawing/2015/9/8/chartex" xmlns:cx2="http://schemas.microsoft.com/office/drawing/2015/10/21/chartex" xmlns:cx3="http://schemas.microsoft.com/office/drawing/2016/5/9/chartex" xmlns:cx4="http://schemas.microsoft.com/office/drawing/2016/5/10/chartex" xmlns:cx5="http://schemas.microsoft.com/office/drawing/2016/5/11/chartex" xmlns:cx6="http://schemas.microsoft.com/office/drawing/2016/5/12/chartex" xmlns:cx7="http://schemas.microsoft.com/office/drawing/2016/5/13/chartex" xmlns:cx8="http://schemas.microsoft.com/office/drawing/2016/5/14/chartex" xmlns:mc="http://schemas.openxmlformats.org/markup-compatibility/2006" xmlns:aink="http://schemas.microsoft.com/office/drawing/2016/ink" xmlns:am3d="http://schemas.microsoft.com/office/drawing/2017/model3d" xmlns:o="urn:schemas-microsoft-com:office:office" xmlns:oel="http://schemas.microsoft.com/office/2019/extlst" xmlns:r="http://schemas.openxmlformats.org/officeDocument/2006/relationships" xmlns:m="http://schemas.openxmlformats.org/officeDocument/2006/math" xmlns:v="urn:schemas-microsoft-com:vml" xmlns:wp14="http://schemas.microsoft.com/office/word/2010/wordprocessingDrawing" xmlns:wp="http://schemas.openxmlformats.org/drawingml/2006/wordprocessingDrawing" xmlns:w10="urn:schemas-microsoft-com:office:word" xmlns:w="http://schemas.openxmlformats.org/wordprocessingml/2006/main" xmlns:w14="http://schemas.microsoft.com/office/word/2010/wordml" xmlns:w15="http://schemas.microsoft.com/office/word/2012/wordml" xmlns:w16cex="http://schemas.microsoft.com/office/word/2018/wordml/cex" xmlns:w16cid="http://schemas.microsoft.com/office/word/2016/wordml/cid" xmlns:w16="http://schemas.microsoft.com/office/word/2018/wordml" xmlns:w16sdtdh="http://schemas.microsoft.com/office/word/2020/wordml/sdtdatahash" xmlns:w16se="http://schemas.microsoft.com/office/word/2015/wordml/symex" xmlns:wpg="http://schemas.microsoft.com/office/word/2010/wordprocessingGroup" xmlns:wpi="http://schemas.microsoft.com/office/word/2010/wordprocessingInk" xmlns:wne="http://schemas.microsoft.com/office/word/2006/wordml" xmlns:wps="http://schemas.microsoft.com/office/word/2010/wordprocessingShape" mc:Ignorable="w14 w15 w16se w16cid w16 w16cex w16sdtdh wp14">
+<w:numbering xmlns:wpc="http://schemas.microsoft.com/office/word/2010/wordprocessingCanvas" xmlns:cx="http://schemas.microsoft.com/office/drawing/2014/chartex" xmlns:cx1="http://schemas.microsoft.com/office/drawing/2015/9/8/chartex" xmlns:cx2="http://schemas.microsoft.com/office/drawing/2015/10/21/chartex" xmlns:cx3="http://schemas.microsoft.com/office/drawing/2016/5/9/chartex" xmlns:cx4="http://schemas.microsoft.com/office/drawing/2016/5/10/chartex" xmlns:cx5="http://schemas.microsoft.com/office/drawing/2016/5/11/chartex" xmlns:cx6="http://schemas.microsoft.com/office/drawing/2016/5/12/chartex" xmlns:cx7="http://schemas.microsoft.com/office/drawing/2016/5/13/chartex" xmlns:cx8="http://schemas.microsoft.com/office/drawing/2016/5/14/chartex" xmlns:mc="http://schemas.openxmlformats.org/markup-compatibility/2006" xmlns:aink="http://schemas.microsoft.com/office/drawing/2016/ink" xmlns:am3d="http://schemas.microsoft.com/office/drawing/2017/model3d" xmlns:o="urn:schemas-microsoft-com:office:office" xmlns:oel="http://schemas.microsoft.com/office/2019/extlst" xmlns:r="http://schemas.openxmlformats.org/officeDocument/2006/relationships" xmlns:m="http://schemas.openxmlformats.org/officeDocument/2006/math" xmlns:v="urn:schemas-microsoft-com:vml" xmlns:wp14="http://schemas.microsoft.com/office/word/2010/wordprocessingDrawing" xmlns:wp="http://schemas.openxmlformats.org/drawingml/2006/wordprocessingDrawing" xmlns:w10="urn:schemas-microsoft-com:office:word" xmlns:w="http://schemas.openxmlformats.org/wordprocessingml/2006/main" xmlns:w14="http://schemas.microsoft.com/office/word/2010/wordml" xmlns:w15="http://schemas.microsoft.com/office/word/2012/wordml" xmlns:w16cex="http://schemas.microsoft.com/office/word/2018/wordml/cex" xmlns:w16cid="http://schemas.microsoft.com/office/word/2016/wordml/cid" xmlns:w16="http://schemas.microsoft.com/office/word/2018/wordml" xmlns:w16du="http://schemas.microsoft.com/office/word/2023/wordml/word16du" xmlns:w16sdtdh="http://schemas.microsoft.com/office/word/2020/wordml/sdtdatahash" xmlns:w16se="http://schemas.microsoft.com/office/word/2015/wordml/symex" xmlns:wpg="http://schemas.microsoft.com/office/word/2010/wordprocessingGroup" xmlns:wpi="http://schemas.microsoft.com/office/word/2010/wordprocessingInk" xmlns:wne="http://schemas.microsoft.com/office/word/2006/wordml" xmlns:wps="http://schemas.microsoft.com/office/word/2010/wordprocessingShape" mc:Ignorable="w14 w15 w16se w16cid w16 w16cex w16sdtdh wp14">
   <w:abstractNum w:abstractNumId="0" w15:restartNumberingAfterBreak="0">
     <w:nsid w:val="049A45E8"/>
     <w:multiLevelType w:val="hybridMultilevel"/>

</xml_diff>

<commit_message>
Q10812 Rearrange Basket (IMPLEMENTATION, BRONZE 2) ADDED
</commit_message>
<xml_diff>
--- a/알고리즘 가이드라인.docx
+++ b/알고리즘 가이드라인.docx
@@ -2988,7 +2988,7 @@
       <w:pPr>
         <w:pStyle w:val="a3"/>
         <w:rPr>
-          <w:rFonts w:ascii="Open Sans" w:hAnsi="Open Sans" w:cs="Open Sans" w:hint="eastAsia"/>
+          <w:rFonts w:ascii="Open Sans" w:hAnsi="Open Sans" w:cs="Open Sans"/>
           <w:color w:val="333333"/>
           <w:szCs w:val="20"/>
         </w:rPr>
@@ -3045,6 +3045,108 @@
           <w:szCs w:val="20"/>
         </w:rPr>
         <w:t>trfry (B2)</w:t>
+      </w:r>
+    </w:p>
+    <w:p>
+      <w:pPr>
+        <w:pStyle w:val="a3"/>
+        <w:rPr>
+          <w:rFonts w:ascii="Open Sans" w:hAnsi="Open Sans" w:cs="Open Sans" w:hint="eastAsia"/>
+          <w:color w:val="333333"/>
+          <w:szCs w:val="20"/>
+        </w:rPr>
+      </w:pPr>
+    </w:p>
+    <w:p>
+      <w:pPr>
+        <w:pStyle w:val="a3"/>
+        <w:widowControl/>
+        <w:numPr>
+          <w:ilvl w:val="0"/>
+          <w:numId w:val="10"/>
+        </w:numPr>
+        <w:wordWrap/>
+        <w:autoSpaceDE/>
+        <w:autoSpaceDN/>
+        <w:spacing w:after="300"/>
+        <w:ind w:leftChars="0"/>
+        <w:rPr>
+          <w:rFonts w:ascii="Open Sans" w:hAnsi="Open Sans" w:cs="Open Sans"/>
+          <w:color w:val="333333"/>
+          <w:szCs w:val="20"/>
+        </w:rPr>
+      </w:pPr>
+      <w:r>
+        <w:rPr>
+          <w:rFonts w:ascii="Open Sans" w:hAnsi="Open Sans" w:cs="Open Sans" w:hint="eastAsia"/>
+          <w:color w:val="333333"/>
+          <w:szCs w:val="20"/>
+        </w:rPr>
+        <w:t>1</w:t>
+      </w:r>
+      <w:r>
+        <w:rPr>
+          <w:rFonts w:ascii="Open Sans" w:hAnsi="Open Sans" w:cs="Open Sans"/>
+          <w:color w:val="333333"/>
+          <w:szCs w:val="20"/>
+        </w:rPr>
+        <w:t xml:space="preserve">0812 </w:t>
+      </w:r>
+      <w:r>
+        <w:rPr>
+          <w:rFonts w:ascii="Open Sans" w:hAnsi="Open Sans" w:cs="Open Sans" w:hint="eastAsia"/>
+          <w:color w:val="333333"/>
+          <w:szCs w:val="20"/>
+        </w:rPr>
+        <w:t>바구니</w:t>
+      </w:r>
+      <w:r>
+        <w:rPr>
+          <w:rFonts w:ascii="Open Sans" w:hAnsi="Open Sans" w:cs="Open Sans" w:hint="eastAsia"/>
+          <w:color w:val="333333"/>
+          <w:szCs w:val="20"/>
+        </w:rPr>
+        <w:t xml:space="preserve"> </w:t>
+      </w:r>
+      <w:r>
+        <w:rPr>
+          <w:rFonts w:ascii="Open Sans" w:hAnsi="Open Sans" w:cs="Open Sans" w:hint="eastAsia"/>
+          <w:color w:val="333333"/>
+          <w:szCs w:val="20"/>
+        </w:rPr>
+        <w:t>순서</w:t>
+      </w:r>
+      <w:r>
+        <w:rPr>
+          <w:rFonts w:ascii="Open Sans" w:hAnsi="Open Sans" w:cs="Open Sans" w:hint="eastAsia"/>
+          <w:color w:val="333333"/>
+          <w:szCs w:val="20"/>
+        </w:rPr>
+        <w:t xml:space="preserve"> </w:t>
+      </w:r>
+      <w:r>
+        <w:rPr>
+          <w:rFonts w:ascii="Open Sans" w:hAnsi="Open Sans" w:cs="Open Sans" w:hint="eastAsia"/>
+          <w:color w:val="333333"/>
+          <w:szCs w:val="20"/>
+        </w:rPr>
+        <w:t>바꾸기</w:t>
+      </w:r>
+      <w:r>
+        <w:rPr>
+          <w:rFonts w:ascii="Open Sans" w:hAnsi="Open Sans" w:cs="Open Sans" w:hint="eastAsia"/>
+          <w:color w:val="333333"/>
+          <w:szCs w:val="20"/>
+        </w:rPr>
+        <w:t xml:space="preserve"> </w:t>
+      </w:r>
+      <w:r>
+        <w:rPr>
+          <w:rFonts w:ascii="Open Sans" w:hAnsi="Open Sans" w:cs="Open Sans"/>
+          <w:color w:val="333333"/>
+          <w:szCs w:val="20"/>
+        </w:rPr>
+        <w:t>(B2)</w:t>
       </w:r>
     </w:p>
     <w:p>
@@ -7683,6 +7785,7 @@
           <w:color w:val="333333"/>
           <w:szCs w:val="20"/>
         </w:rPr>
+        <w:lastRenderedPageBreak/>
         <w:t>13987 Six Sides (B2)</w:t>
       </w:r>
     </w:p>
@@ -8724,7 +8827,6 @@
           <w:color w:val="333333"/>
           <w:szCs w:val="20"/>
         </w:rPr>
-        <w:lastRenderedPageBreak/>
         <w:t>1</w:t>
       </w:r>
       <w:r>
@@ -9647,6 +9749,7 @@
           <w:color w:val="333333"/>
           <w:szCs w:val="20"/>
         </w:rPr>
+        <w:lastRenderedPageBreak/>
         <w:t>A</w:t>
       </w:r>
       <w:r>
@@ -9685,7 +9788,6 @@
           <w:color w:val="333333"/>
           <w:szCs w:val="20"/>
         </w:rPr>
-        <w:lastRenderedPageBreak/>
         <w:t xml:space="preserve">23251 </w:t>
       </w:r>
       <w:r>
@@ -10575,7 +10677,6 @@
           <w:color w:val="333333"/>
           <w:szCs w:val="20"/>
         </w:rPr>
-        <w:lastRenderedPageBreak/>
         <w:t>2</w:t>
       </w:r>
       <w:r>

</xml_diff>

<commit_message>
Q1251 WORD SEGMENTATION (STRING, SILVER 5) ADDED
</commit_message>
<xml_diff>
--- a/알고리즘 가이드라인.docx
+++ b/알고리즘 가이드라인.docx
@@ -3051,7 +3051,7 @@
       <w:pPr>
         <w:pStyle w:val="a3"/>
         <w:rPr>
-          <w:rFonts w:ascii="Open Sans" w:hAnsi="Open Sans" w:cs="Open Sans" w:hint="eastAsia"/>
+          <w:rFonts w:ascii="Open Sans" w:hAnsi="Open Sans" w:cs="Open Sans"/>
           <w:color w:val="333333"/>
           <w:szCs w:val="20"/>
         </w:rPr>
@@ -3866,6 +3866,92 @@
           <w:szCs w:val="20"/>
         </w:rPr>
         <w:t>찾아라</w:t>
+      </w:r>
+      <w:r>
+        <w:rPr>
+          <w:rFonts w:ascii="Open Sans" w:hAnsi="Open Sans" w:cs="Open Sans" w:hint="eastAsia"/>
+          <w:color w:val="333333"/>
+          <w:szCs w:val="20"/>
+        </w:rPr>
+        <w:t xml:space="preserve"> </w:t>
+      </w:r>
+      <w:r>
+        <w:rPr>
+          <w:rFonts w:ascii="Open Sans" w:hAnsi="Open Sans" w:cs="Open Sans"/>
+          <w:color w:val="333333"/>
+          <w:szCs w:val="20"/>
+        </w:rPr>
+        <w:t>(S5)</w:t>
+      </w:r>
+    </w:p>
+    <w:p>
+      <w:pPr>
+        <w:pStyle w:val="a3"/>
+        <w:rPr>
+          <w:rFonts w:ascii="Open Sans" w:hAnsi="Open Sans" w:cs="Open Sans" w:hint="eastAsia"/>
+          <w:color w:val="333333"/>
+          <w:szCs w:val="20"/>
+        </w:rPr>
+      </w:pPr>
+    </w:p>
+    <w:p>
+      <w:pPr>
+        <w:pStyle w:val="a3"/>
+        <w:widowControl/>
+        <w:numPr>
+          <w:ilvl w:val="0"/>
+          <w:numId w:val="10"/>
+        </w:numPr>
+        <w:wordWrap/>
+        <w:autoSpaceDE/>
+        <w:autoSpaceDN/>
+        <w:spacing w:after="300"/>
+        <w:ind w:leftChars="0"/>
+        <w:rPr>
+          <w:rFonts w:ascii="Open Sans" w:hAnsi="Open Sans" w:cs="Open Sans"/>
+          <w:color w:val="333333"/>
+          <w:szCs w:val="20"/>
+        </w:rPr>
+      </w:pPr>
+      <w:r>
+        <w:rPr>
+          <w:rFonts w:ascii="Open Sans" w:hAnsi="Open Sans" w:cs="Open Sans" w:hint="eastAsia"/>
+          <w:color w:val="333333"/>
+          <w:szCs w:val="20"/>
+        </w:rPr>
+        <w:t>4</w:t>
+      </w:r>
+      <w:r>
+        <w:rPr>
+          <w:rFonts w:ascii="Open Sans" w:hAnsi="Open Sans" w:cs="Open Sans"/>
+          <w:color w:val="333333"/>
+          <w:szCs w:val="20"/>
+        </w:rPr>
+        <w:t xml:space="preserve">659 </w:t>
+      </w:r>
+      <w:r>
+        <w:rPr>
+          <w:rFonts w:ascii="Open Sans" w:hAnsi="Open Sans" w:cs="Open Sans" w:hint="eastAsia"/>
+          <w:color w:val="333333"/>
+          <w:szCs w:val="20"/>
+        </w:rPr>
+        <w:t>비밀번호</w:t>
+      </w:r>
+      <w:r>
+        <w:rPr>
+          <w:rFonts w:ascii="Open Sans" w:hAnsi="Open Sans" w:cs="Open Sans" w:hint="eastAsia"/>
+          <w:color w:val="333333"/>
+          <w:szCs w:val="20"/>
+        </w:rPr>
+        <w:t xml:space="preserve"> </w:t>
+      </w:r>
+      <w:r>
+        <w:rPr>
+          <w:rFonts w:ascii="Open Sans" w:hAnsi="Open Sans" w:cs="Open Sans" w:hint="eastAsia"/>
+          <w:color w:val="333333"/>
+          <w:szCs w:val="20"/>
+        </w:rPr>
+        <w:t>발음하기</w:t>
       </w:r>
       <w:r>
         <w:rPr>
@@ -7735,6 +7821,7 @@
           <w:color w:val="333333"/>
           <w:szCs w:val="20"/>
         </w:rPr>
+        <w:lastRenderedPageBreak/>
         <w:t>1</w:t>
       </w:r>
       <w:r>
@@ -7785,7 +7872,6 @@
           <w:color w:val="333333"/>
           <w:szCs w:val="20"/>
         </w:rPr>
-        <w:lastRenderedPageBreak/>
         <w:t>13987 Six Sides (B2)</w:t>
       </w:r>
     </w:p>
@@ -9749,7 +9835,6 @@
           <w:color w:val="333333"/>
           <w:szCs w:val="20"/>
         </w:rPr>
-        <w:lastRenderedPageBreak/>
         <w:t>A</w:t>
       </w:r>
       <w:r>
@@ -10959,12 +11044,6 @@
     <w:p>
       <w:pPr>
         <w:pStyle w:val="a3"/>
-        <w:widowControl/>
-        <w:wordWrap/>
-        <w:autoSpaceDE/>
-        <w:autoSpaceDN/>
-        <w:spacing w:after="300"/>
-        <w:ind w:leftChars="0"/>
         <w:rPr>
           <w:rFonts w:ascii="Open Sans" w:hAnsi="Open Sans" w:cs="Open Sans"/>
           <w:color w:val="333333"/>
@@ -10997,55 +11076,55 @@
           <w:color w:val="333333"/>
           <w:szCs w:val="20"/>
         </w:rPr>
-        <w:t>4</w:t>
-      </w:r>
-      <w:r>
-        <w:rPr>
-          <w:rFonts w:ascii="Open Sans" w:hAnsi="Open Sans" w:cs="Open Sans"/>
-          <w:color w:val="333333"/>
-          <w:szCs w:val="20"/>
-        </w:rPr>
-        <w:t xml:space="preserve">949 </w:t>
-      </w:r>
-      <w:r>
-        <w:rPr>
-          <w:rFonts w:ascii="Open Sans" w:hAnsi="Open Sans" w:cs="Open Sans" w:hint="eastAsia"/>
-          <w:color w:val="333333"/>
-          <w:szCs w:val="20"/>
-        </w:rPr>
-        <w:t>균형잡힌</w:t>
-      </w:r>
-      <w:r>
-        <w:rPr>
-          <w:rFonts w:ascii="Open Sans" w:hAnsi="Open Sans" w:cs="Open Sans" w:hint="eastAsia"/>
-          <w:color w:val="333333"/>
-          <w:szCs w:val="20"/>
-        </w:rPr>
-        <w:t xml:space="preserve"> </w:t>
-      </w:r>
-      <w:r>
-        <w:rPr>
-          <w:rFonts w:ascii="Open Sans" w:hAnsi="Open Sans" w:cs="Open Sans" w:hint="eastAsia"/>
-          <w:color w:val="333333"/>
-          <w:szCs w:val="20"/>
-        </w:rPr>
-        <w:t>세상</w:t>
-      </w:r>
-      <w:r>
-        <w:rPr>
-          <w:rFonts w:ascii="Open Sans" w:hAnsi="Open Sans" w:cs="Open Sans" w:hint="eastAsia"/>
-          <w:color w:val="333333"/>
-          <w:szCs w:val="20"/>
-        </w:rPr>
-        <w:t xml:space="preserve"> </w:t>
-      </w:r>
-      <w:r>
-        <w:rPr>
-          <w:rFonts w:ascii="Open Sans" w:hAnsi="Open Sans" w:cs="Open Sans"/>
-          <w:color w:val="333333"/>
-          <w:szCs w:val="20"/>
-        </w:rPr>
-        <w:t>(S4) (C++ ONLY)</w:t>
+        <w:t>1</w:t>
+      </w:r>
+      <w:r>
+        <w:rPr>
+          <w:rFonts w:ascii="Open Sans" w:hAnsi="Open Sans" w:cs="Open Sans"/>
+          <w:color w:val="333333"/>
+          <w:szCs w:val="20"/>
+        </w:rPr>
+        <w:t xml:space="preserve">251 </w:t>
+      </w:r>
+      <w:r>
+        <w:rPr>
+          <w:rFonts w:ascii="Open Sans" w:hAnsi="Open Sans" w:cs="Open Sans" w:hint="eastAsia"/>
+          <w:color w:val="333333"/>
+          <w:szCs w:val="20"/>
+        </w:rPr>
+        <w:t>단어</w:t>
+      </w:r>
+      <w:r>
+        <w:rPr>
+          <w:rFonts w:ascii="Open Sans" w:hAnsi="Open Sans" w:cs="Open Sans" w:hint="eastAsia"/>
+          <w:color w:val="333333"/>
+          <w:szCs w:val="20"/>
+        </w:rPr>
+        <w:t xml:space="preserve"> </w:t>
+      </w:r>
+      <w:r>
+        <w:rPr>
+          <w:rFonts w:ascii="Open Sans" w:hAnsi="Open Sans" w:cs="Open Sans" w:hint="eastAsia"/>
+          <w:color w:val="333333"/>
+          <w:szCs w:val="20"/>
+        </w:rPr>
+        <w:t>나누기</w:t>
+      </w:r>
+      <w:r>
+        <w:rPr>
+          <w:rFonts w:ascii="Open Sans" w:hAnsi="Open Sans" w:cs="Open Sans" w:hint="eastAsia"/>
+          <w:color w:val="333333"/>
+          <w:szCs w:val="20"/>
+        </w:rPr>
+        <w:t xml:space="preserve"> </w:t>
+      </w:r>
+      <w:r>
+        <w:rPr>
+          <w:rFonts w:ascii="Open Sans" w:hAnsi="Open Sans" w:cs="Open Sans"/>
+          <w:color w:val="333333"/>
+          <w:szCs w:val="20"/>
+        </w:rPr>
+        <w:t>(S5)</w:t>
       </w:r>
     </w:p>
     <w:p>
@@ -11089,55 +11168,55 @@
           <w:color w:val="333333"/>
           <w:szCs w:val="20"/>
         </w:rPr>
-        <w:t>1</w:t>
-      </w:r>
-      <w:r>
-        <w:rPr>
-          <w:rFonts w:ascii="Open Sans" w:hAnsi="Open Sans" w:cs="Open Sans"/>
-          <w:color w:val="333333"/>
-          <w:szCs w:val="20"/>
-        </w:rPr>
-        <w:t xml:space="preserve">4425 </w:t>
-      </w:r>
-      <w:r>
-        <w:rPr>
-          <w:rFonts w:ascii="Open Sans" w:hAnsi="Open Sans" w:cs="Open Sans" w:hint="eastAsia"/>
-          <w:color w:val="333333"/>
-          <w:szCs w:val="20"/>
-        </w:rPr>
-        <w:t>문자열</w:t>
-      </w:r>
-      <w:r>
-        <w:rPr>
-          <w:rFonts w:ascii="Open Sans" w:hAnsi="Open Sans" w:cs="Open Sans" w:hint="eastAsia"/>
-          <w:color w:val="333333"/>
-          <w:szCs w:val="20"/>
-        </w:rPr>
-        <w:t xml:space="preserve"> </w:t>
-      </w:r>
-      <w:r>
-        <w:rPr>
-          <w:rFonts w:ascii="Open Sans" w:hAnsi="Open Sans" w:cs="Open Sans" w:hint="eastAsia"/>
-          <w:color w:val="333333"/>
-          <w:szCs w:val="20"/>
-        </w:rPr>
-        <w:t>집합</w:t>
-      </w:r>
-      <w:r>
-        <w:rPr>
-          <w:rFonts w:ascii="Open Sans" w:hAnsi="Open Sans" w:cs="Open Sans" w:hint="eastAsia"/>
-          <w:color w:val="333333"/>
-          <w:szCs w:val="20"/>
-        </w:rPr>
-        <w:t xml:space="preserve"> </w:t>
-      </w:r>
-      <w:r>
-        <w:rPr>
-          <w:rFonts w:ascii="Open Sans" w:hAnsi="Open Sans" w:cs="Open Sans"/>
-          <w:color w:val="333333"/>
-          <w:szCs w:val="20"/>
-        </w:rPr>
-        <w:t>(S3)</w:t>
+        <w:t>4</w:t>
+      </w:r>
+      <w:r>
+        <w:rPr>
+          <w:rFonts w:ascii="Open Sans" w:hAnsi="Open Sans" w:cs="Open Sans"/>
+          <w:color w:val="333333"/>
+          <w:szCs w:val="20"/>
+        </w:rPr>
+        <w:t xml:space="preserve">949 </w:t>
+      </w:r>
+      <w:r>
+        <w:rPr>
+          <w:rFonts w:ascii="Open Sans" w:hAnsi="Open Sans" w:cs="Open Sans" w:hint="eastAsia"/>
+          <w:color w:val="333333"/>
+          <w:szCs w:val="20"/>
+        </w:rPr>
+        <w:t>균형잡힌</w:t>
+      </w:r>
+      <w:r>
+        <w:rPr>
+          <w:rFonts w:ascii="Open Sans" w:hAnsi="Open Sans" w:cs="Open Sans" w:hint="eastAsia"/>
+          <w:color w:val="333333"/>
+          <w:szCs w:val="20"/>
+        </w:rPr>
+        <w:t xml:space="preserve"> </w:t>
+      </w:r>
+      <w:r>
+        <w:rPr>
+          <w:rFonts w:ascii="Open Sans" w:hAnsi="Open Sans" w:cs="Open Sans" w:hint="eastAsia"/>
+          <w:color w:val="333333"/>
+          <w:szCs w:val="20"/>
+        </w:rPr>
+        <w:t>세상</w:t>
+      </w:r>
+      <w:r>
+        <w:rPr>
+          <w:rFonts w:ascii="Open Sans" w:hAnsi="Open Sans" w:cs="Open Sans" w:hint="eastAsia"/>
+          <w:color w:val="333333"/>
+          <w:szCs w:val="20"/>
+        </w:rPr>
+        <w:t xml:space="preserve"> </w:t>
+      </w:r>
+      <w:r>
+        <w:rPr>
+          <w:rFonts w:ascii="Open Sans" w:hAnsi="Open Sans" w:cs="Open Sans"/>
+          <w:color w:val="333333"/>
+          <w:szCs w:val="20"/>
+        </w:rPr>
+        <w:t>(S4) (C++ ONLY)</w:t>
       </w:r>
     </w:p>
     <w:p>
@@ -11177,20 +11256,70 @@
       </w:pPr>
       <w:r>
         <w:rPr>
-          <w:rFonts w:ascii="Open Sans" w:hAnsi="Open Sans" w:cs="Open Sans"/>
-          <w:color w:val="333333"/>
-          <w:szCs w:val="20"/>
-        </w:rPr>
-        <w:t>6373 Round and Round We Go (S3) (JAVA ONLY)</w:t>
-      </w:r>
-    </w:p>
-    <w:p>
-      <w:pPr>
-        <w:widowControl/>
-        <w:wordWrap/>
-        <w:autoSpaceDE/>
-        <w:autoSpaceDN/>
-        <w:spacing w:after="300"/>
+          <w:rFonts w:ascii="Open Sans" w:hAnsi="Open Sans" w:cs="Open Sans" w:hint="eastAsia"/>
+          <w:color w:val="333333"/>
+          <w:szCs w:val="20"/>
+        </w:rPr>
+        <w:t>1</w:t>
+      </w:r>
+      <w:r>
+        <w:rPr>
+          <w:rFonts w:ascii="Open Sans" w:hAnsi="Open Sans" w:cs="Open Sans"/>
+          <w:color w:val="333333"/>
+          <w:szCs w:val="20"/>
+        </w:rPr>
+        <w:t xml:space="preserve">4425 </w:t>
+      </w:r>
+      <w:r>
+        <w:rPr>
+          <w:rFonts w:ascii="Open Sans" w:hAnsi="Open Sans" w:cs="Open Sans" w:hint="eastAsia"/>
+          <w:color w:val="333333"/>
+          <w:szCs w:val="20"/>
+        </w:rPr>
+        <w:t>문자열</w:t>
+      </w:r>
+      <w:r>
+        <w:rPr>
+          <w:rFonts w:ascii="Open Sans" w:hAnsi="Open Sans" w:cs="Open Sans" w:hint="eastAsia"/>
+          <w:color w:val="333333"/>
+          <w:szCs w:val="20"/>
+        </w:rPr>
+        <w:t xml:space="preserve"> </w:t>
+      </w:r>
+      <w:r>
+        <w:rPr>
+          <w:rFonts w:ascii="Open Sans" w:hAnsi="Open Sans" w:cs="Open Sans" w:hint="eastAsia"/>
+          <w:color w:val="333333"/>
+          <w:szCs w:val="20"/>
+        </w:rPr>
+        <w:t>집합</w:t>
+      </w:r>
+      <w:r>
+        <w:rPr>
+          <w:rFonts w:ascii="Open Sans" w:hAnsi="Open Sans" w:cs="Open Sans" w:hint="eastAsia"/>
+          <w:color w:val="333333"/>
+          <w:szCs w:val="20"/>
+        </w:rPr>
+        <w:t xml:space="preserve"> </w:t>
+      </w:r>
+      <w:r>
+        <w:rPr>
+          <w:rFonts w:ascii="Open Sans" w:hAnsi="Open Sans" w:cs="Open Sans"/>
+          <w:color w:val="333333"/>
+          <w:szCs w:val="20"/>
+        </w:rPr>
+        <w:t>(S3)</w:t>
+      </w:r>
+    </w:p>
+    <w:p>
+      <w:pPr>
+        <w:pStyle w:val="a3"/>
+        <w:widowControl/>
+        <w:wordWrap/>
+        <w:autoSpaceDE/>
+        <w:autoSpaceDN/>
+        <w:spacing w:after="300"/>
+        <w:ind w:leftChars="0"/>
         <w:rPr>
           <w:rFonts w:ascii="Open Sans" w:hAnsi="Open Sans" w:cs="Open Sans"/>
           <w:color w:val="333333"/>
@@ -11219,54 +11348,20 @@
       </w:pPr>
       <w:r>
         <w:rPr>
-          <w:rFonts w:ascii="Open Sans" w:hAnsi="Open Sans" w:cs="Open Sans" w:hint="eastAsia"/>
-          <w:color w:val="333333"/>
-          <w:szCs w:val="20"/>
-        </w:rPr>
-        <w:t>4</w:t>
-      </w:r>
-      <w:r>
-        <w:rPr>
-          <w:rFonts w:ascii="Open Sans" w:hAnsi="Open Sans" w:cs="Open Sans"/>
-          <w:color w:val="333333"/>
-          <w:szCs w:val="20"/>
-        </w:rPr>
-        <w:t xml:space="preserve">358 </w:t>
-      </w:r>
-      <w:r>
-        <w:rPr>
-          <w:rFonts w:ascii="Open Sans" w:hAnsi="Open Sans" w:cs="Open Sans" w:hint="eastAsia"/>
-          <w:color w:val="333333"/>
-          <w:szCs w:val="20"/>
-        </w:rPr>
-        <w:t>생태학</w:t>
-      </w:r>
-      <w:r>
-        <w:rPr>
-          <w:rFonts w:ascii="Open Sans" w:hAnsi="Open Sans" w:cs="Open Sans" w:hint="eastAsia"/>
-          <w:color w:val="333333"/>
-          <w:szCs w:val="20"/>
-        </w:rPr>
-        <w:t xml:space="preserve"> </w:t>
-      </w:r>
-      <w:r>
-        <w:rPr>
-          <w:rFonts w:ascii="Open Sans" w:hAnsi="Open Sans" w:cs="Open Sans"/>
-          <w:color w:val="333333"/>
-          <w:szCs w:val="20"/>
-        </w:rPr>
-        <w:t>(S2)</w:t>
-      </w:r>
-    </w:p>
-    <w:p>
-      <w:pPr>
-        <w:pStyle w:val="a3"/>
-        <w:widowControl/>
-        <w:wordWrap/>
-        <w:autoSpaceDE/>
-        <w:autoSpaceDN/>
-        <w:spacing w:after="300"/>
-        <w:ind w:leftChars="0"/>
+          <w:rFonts w:ascii="Open Sans" w:hAnsi="Open Sans" w:cs="Open Sans"/>
+          <w:color w:val="333333"/>
+          <w:szCs w:val="20"/>
+        </w:rPr>
+        <w:t>6373 Round and Round We Go (S3) (JAVA ONLY)</w:t>
+      </w:r>
+    </w:p>
+    <w:p>
+      <w:pPr>
+        <w:widowControl/>
+        <w:wordWrap/>
+        <w:autoSpaceDE/>
+        <w:autoSpaceDN/>
+        <w:spacing w:after="300"/>
         <w:rPr>
           <w:rFonts w:ascii="Open Sans" w:hAnsi="Open Sans" w:cs="Open Sans"/>
           <w:color w:val="333333"/>
@@ -11295,35 +11390,27 @@
       </w:pPr>
       <w:r>
         <w:rPr>
-          <w:rFonts w:ascii="Open Sans" w:hAnsi="Open Sans" w:cs="Open Sans"/>
-          <w:color w:val="333333"/>
-          <w:szCs w:val="20"/>
-        </w:rPr>
-        <w:t xml:space="preserve">1254 </w:t>
-      </w:r>
-      <w:r>
-        <w:rPr>
-          <w:rFonts w:ascii="Open Sans" w:hAnsi="Open Sans" w:cs="Open Sans" w:hint="eastAsia"/>
-          <w:color w:val="333333"/>
-          <w:szCs w:val="20"/>
-        </w:rPr>
-        <w:t>팰린드롬</w:t>
-      </w:r>
-      <w:r>
-        <w:rPr>
-          <w:rFonts w:ascii="Open Sans" w:hAnsi="Open Sans" w:cs="Open Sans" w:hint="eastAsia"/>
-          <w:color w:val="333333"/>
-          <w:szCs w:val="20"/>
-        </w:rPr>
-        <w:t xml:space="preserve"> </w:t>
-      </w:r>
-      <w:r>
-        <w:rPr>
-          <w:rFonts w:ascii="Open Sans" w:hAnsi="Open Sans" w:cs="Open Sans" w:hint="eastAsia"/>
-          <w:color w:val="333333"/>
-          <w:szCs w:val="20"/>
-        </w:rPr>
-        <w:t>만들기</w:t>
+          <w:rFonts w:ascii="Open Sans" w:hAnsi="Open Sans" w:cs="Open Sans" w:hint="eastAsia"/>
+          <w:color w:val="333333"/>
+          <w:szCs w:val="20"/>
+        </w:rPr>
+        <w:t>4</w:t>
+      </w:r>
+      <w:r>
+        <w:rPr>
+          <w:rFonts w:ascii="Open Sans" w:hAnsi="Open Sans" w:cs="Open Sans"/>
+          <w:color w:val="333333"/>
+          <w:szCs w:val="20"/>
+        </w:rPr>
+        <w:t xml:space="preserve">358 </w:t>
+      </w:r>
+      <w:r>
+        <w:rPr>
+          <w:rFonts w:ascii="Open Sans" w:hAnsi="Open Sans" w:cs="Open Sans" w:hint="eastAsia"/>
+          <w:color w:val="333333"/>
+          <w:szCs w:val="20"/>
+        </w:rPr>
+        <w:t>생태학</w:t>
       </w:r>
       <w:r>
         <w:rPr>
@@ -11344,11 +11431,13 @@
     </w:p>
     <w:p>
       <w:pPr>
-        <w:widowControl/>
-        <w:wordWrap/>
-        <w:autoSpaceDE/>
-        <w:autoSpaceDN/>
-        <w:spacing w:after="300"/>
+        <w:pStyle w:val="a3"/>
+        <w:widowControl/>
+        <w:wordWrap/>
+        <w:autoSpaceDE/>
+        <w:autoSpaceDN/>
+        <w:spacing w:after="300"/>
+        <w:ind w:leftChars="0"/>
         <w:rPr>
           <w:rFonts w:ascii="Open Sans" w:hAnsi="Open Sans" w:cs="Open Sans"/>
           <w:color w:val="333333"/>
@@ -11381,31 +11470,31 @@
           <w:color w:val="333333"/>
           <w:szCs w:val="20"/>
         </w:rPr>
-        <w:t xml:space="preserve">12891 </w:t>
-      </w:r>
-      <w:r>
-        <w:rPr>
-          <w:rFonts w:ascii="Open Sans" w:hAnsi="Open Sans" w:cs="Open Sans" w:hint="eastAsia"/>
-          <w:color w:val="333333"/>
-          <w:szCs w:val="20"/>
-        </w:rPr>
-        <w:t>D</w:t>
-      </w:r>
-      <w:r>
-        <w:rPr>
-          <w:rFonts w:ascii="Open Sans" w:hAnsi="Open Sans" w:cs="Open Sans"/>
-          <w:color w:val="333333"/>
-          <w:szCs w:val="20"/>
-        </w:rPr>
-        <w:t xml:space="preserve">NA </w:t>
-      </w:r>
-      <w:r>
-        <w:rPr>
-          <w:rFonts w:ascii="Open Sans" w:hAnsi="Open Sans" w:cs="Open Sans" w:hint="eastAsia"/>
-          <w:color w:val="333333"/>
-          <w:szCs w:val="20"/>
-        </w:rPr>
-        <w:t>비밀번호</w:t>
+        <w:t xml:space="preserve">1254 </w:t>
+      </w:r>
+      <w:r>
+        <w:rPr>
+          <w:rFonts w:ascii="Open Sans" w:hAnsi="Open Sans" w:cs="Open Sans" w:hint="eastAsia"/>
+          <w:color w:val="333333"/>
+          <w:szCs w:val="20"/>
+        </w:rPr>
+        <w:t>팰린드롬</w:t>
+      </w:r>
+      <w:r>
+        <w:rPr>
+          <w:rFonts w:ascii="Open Sans" w:hAnsi="Open Sans" w:cs="Open Sans" w:hint="eastAsia"/>
+          <w:color w:val="333333"/>
+          <w:szCs w:val="20"/>
+        </w:rPr>
+        <w:t xml:space="preserve"> </w:t>
+      </w:r>
+      <w:r>
+        <w:rPr>
+          <w:rFonts w:ascii="Open Sans" w:hAnsi="Open Sans" w:cs="Open Sans" w:hint="eastAsia"/>
+          <w:color w:val="333333"/>
+          <w:szCs w:val="20"/>
+        </w:rPr>
+        <w:t>만들기</w:t>
       </w:r>
       <w:r>
         <w:rPr>
@@ -11463,18 +11552,57 @@
           <w:color w:val="333333"/>
           <w:szCs w:val="20"/>
         </w:rPr>
-        <w:t>5525 IOIOI (S1) (JAVA Only)</w:t>
-      </w:r>
-    </w:p>
-    <w:p>
-      <w:pPr>
-        <w:pStyle w:val="a3"/>
-        <w:widowControl/>
-        <w:wordWrap/>
-        <w:autoSpaceDE/>
-        <w:autoSpaceDN/>
-        <w:spacing w:after="300"/>
-        <w:ind w:leftChars="0"/>
+        <w:lastRenderedPageBreak/>
+        <w:t xml:space="preserve">12891 </w:t>
+      </w:r>
+      <w:r>
+        <w:rPr>
+          <w:rFonts w:ascii="Open Sans" w:hAnsi="Open Sans" w:cs="Open Sans" w:hint="eastAsia"/>
+          <w:color w:val="333333"/>
+          <w:szCs w:val="20"/>
+        </w:rPr>
+        <w:t>D</w:t>
+      </w:r>
+      <w:r>
+        <w:rPr>
+          <w:rFonts w:ascii="Open Sans" w:hAnsi="Open Sans" w:cs="Open Sans"/>
+          <w:color w:val="333333"/>
+          <w:szCs w:val="20"/>
+        </w:rPr>
+        <w:t xml:space="preserve">NA </w:t>
+      </w:r>
+      <w:r>
+        <w:rPr>
+          <w:rFonts w:ascii="Open Sans" w:hAnsi="Open Sans" w:cs="Open Sans" w:hint="eastAsia"/>
+          <w:color w:val="333333"/>
+          <w:szCs w:val="20"/>
+        </w:rPr>
+        <w:t>비밀번호</w:t>
+      </w:r>
+      <w:r>
+        <w:rPr>
+          <w:rFonts w:ascii="Open Sans" w:hAnsi="Open Sans" w:cs="Open Sans" w:hint="eastAsia"/>
+          <w:color w:val="333333"/>
+          <w:szCs w:val="20"/>
+        </w:rPr>
+        <w:t xml:space="preserve"> </w:t>
+      </w:r>
+      <w:r>
+        <w:rPr>
+          <w:rFonts w:ascii="Open Sans" w:hAnsi="Open Sans" w:cs="Open Sans"/>
+          <w:color w:val="333333"/>
+          <w:szCs w:val="20"/>
+        </w:rPr>
+        <w:t>(S2)</w:t>
+      </w:r>
+    </w:p>
+    <w:p>
+      <w:pPr>
+        <w:widowControl/>
+        <w:wordWrap/>
+        <w:autoSpaceDE/>
+        <w:autoSpaceDN/>
+        <w:spacing w:after="300"/>
         <w:rPr>
           <w:rFonts w:ascii="Open Sans" w:hAnsi="Open Sans" w:cs="Open Sans"/>
           <w:color w:val="333333"/>
@@ -11503,11 +11631,54 @@
       </w:pPr>
       <w:r>
         <w:rPr>
-          <w:rFonts w:ascii="Open Sans" w:hAnsi="Open Sans" w:cs="Open Sans" w:hint="eastAsia"/>
-          <w:color w:val="333333"/>
-          <w:szCs w:val="20"/>
-        </w:rPr>
-        <w:lastRenderedPageBreak/>
+          <w:rFonts w:ascii="Open Sans" w:hAnsi="Open Sans" w:cs="Open Sans"/>
+          <w:color w:val="333333"/>
+          <w:szCs w:val="20"/>
+        </w:rPr>
+        <w:t>5525 IOIOI (S1) (JAVA Only)</w:t>
+      </w:r>
+    </w:p>
+    <w:p>
+      <w:pPr>
+        <w:pStyle w:val="a3"/>
+        <w:widowControl/>
+        <w:wordWrap/>
+        <w:autoSpaceDE/>
+        <w:autoSpaceDN/>
+        <w:spacing w:after="300"/>
+        <w:ind w:leftChars="0"/>
+        <w:rPr>
+          <w:rFonts w:ascii="Open Sans" w:hAnsi="Open Sans" w:cs="Open Sans"/>
+          <w:color w:val="333333"/>
+          <w:szCs w:val="20"/>
+        </w:rPr>
+      </w:pPr>
+    </w:p>
+    <w:p>
+      <w:pPr>
+        <w:pStyle w:val="a3"/>
+        <w:widowControl/>
+        <w:numPr>
+          <w:ilvl w:val="0"/>
+          <w:numId w:val="5"/>
+        </w:numPr>
+        <w:wordWrap/>
+        <w:autoSpaceDE/>
+        <w:autoSpaceDN/>
+        <w:spacing w:after="300"/>
+        <w:ind w:leftChars="0"/>
+        <w:rPr>
+          <w:rFonts w:ascii="Open Sans" w:hAnsi="Open Sans" w:cs="Open Sans"/>
+          <w:color w:val="333333"/>
+          <w:szCs w:val="20"/>
+        </w:rPr>
+      </w:pPr>
+      <w:r>
+        <w:rPr>
+          <w:rFonts w:ascii="Open Sans" w:hAnsi="Open Sans" w:cs="Open Sans" w:hint="eastAsia"/>
+          <w:color w:val="333333"/>
+          <w:szCs w:val="20"/>
+        </w:rPr>
         <w:t>5</w:t>
       </w:r>
       <w:r>
@@ -12207,6 +12378,7 @@
           <w:color w:val="333333"/>
           <w:szCs w:val="20"/>
         </w:rPr>
+        <w:lastRenderedPageBreak/>
         <w:t>17626 Four Squares (S3)</w:t>
       </w:r>
     </w:p>
@@ -12379,7 +12551,6 @@
           <w:color w:val="333333"/>
           <w:szCs w:val="20"/>
         </w:rPr>
-        <w:lastRenderedPageBreak/>
         <w:t xml:space="preserve">1149 RGB </w:t>
       </w:r>
       <w:r>
@@ -13088,6 +13259,7 @@
           <w:color w:val="333333"/>
           <w:szCs w:val="20"/>
         </w:rPr>
+        <w:lastRenderedPageBreak/>
         <w:t>1</w:t>
       </w:r>
       <w:r>
@@ -13254,7 +13426,6 @@
           <w:color w:val="333333"/>
           <w:szCs w:val="20"/>
         </w:rPr>
-        <w:lastRenderedPageBreak/>
         <w:t>1</w:t>
       </w:r>
       <w:r>
@@ -14020,6 +14191,7 @@
           <w:color w:val="333333"/>
           <w:szCs w:val="20"/>
         </w:rPr>
+        <w:lastRenderedPageBreak/>
         <w:t>1</w:t>
       </w:r>
       <w:r>
@@ -14169,7 +14341,6 @@
           <w:color w:val="333333"/>
           <w:szCs w:val="20"/>
         </w:rPr>
-        <w:lastRenderedPageBreak/>
         <w:t>-</w:t>
       </w:r>
       <w:r>
@@ -14851,6 +15022,7 @@
           <w:color w:val="333333"/>
           <w:szCs w:val="20"/>
         </w:rPr>
+        <w:lastRenderedPageBreak/>
         <w:t xml:space="preserve">10845 </w:t>
       </w:r>
       <w:r>
@@ -15797,6 +15969,7 @@
           <w:color w:val="333333"/>
           <w:szCs w:val="20"/>
         </w:rPr>
+        <w:lastRenderedPageBreak/>
         <w:t>1</w:t>
       </w:r>
       <w:r>

</xml_diff>

<commit_message>
Q12871 INFINITE STRING (STRING, SILVER 5) ADDED
</commit_message>
<xml_diff>
--- a/알고리즘 가이드라인.docx
+++ b/알고리즘 가이드라인.docx
@@ -3888,7 +3888,7 @@
       <w:pPr>
         <w:pStyle w:val="a3"/>
         <w:rPr>
-          <w:rFonts w:ascii="Open Sans" w:hAnsi="Open Sans" w:cs="Open Sans" w:hint="eastAsia"/>
+          <w:rFonts w:ascii="Open Sans" w:hAnsi="Open Sans" w:cs="Open Sans"/>
           <w:color w:val="333333"/>
           <w:szCs w:val="20"/>
         </w:rPr>
@@ -11130,14 +11130,8 @@
     <w:p>
       <w:pPr>
         <w:pStyle w:val="a3"/>
-        <w:widowControl/>
-        <w:wordWrap/>
-        <w:autoSpaceDE/>
-        <w:autoSpaceDN/>
-        <w:spacing w:after="300"/>
-        <w:ind w:leftChars="0"/>
-        <w:rPr>
-          <w:rFonts w:ascii="Open Sans" w:hAnsi="Open Sans" w:cs="Open Sans"/>
+        <w:rPr>
+          <w:rFonts w:ascii="Open Sans" w:hAnsi="Open Sans" w:cs="Open Sans" w:hint="eastAsia"/>
           <w:color w:val="333333"/>
           <w:szCs w:val="20"/>
         </w:rPr>
@@ -11164,59 +11158,51 @@
       </w:pPr>
       <w:r>
         <w:rPr>
-          <w:rFonts w:ascii="Open Sans" w:hAnsi="Open Sans" w:cs="Open Sans" w:hint="eastAsia"/>
-          <w:color w:val="333333"/>
-          <w:szCs w:val="20"/>
-        </w:rPr>
-        <w:t>4</w:t>
-      </w:r>
-      <w:r>
-        <w:rPr>
-          <w:rFonts w:ascii="Open Sans" w:hAnsi="Open Sans" w:cs="Open Sans"/>
-          <w:color w:val="333333"/>
-          <w:szCs w:val="20"/>
-        </w:rPr>
-        <w:t xml:space="preserve">949 </w:t>
-      </w:r>
-      <w:r>
-        <w:rPr>
-          <w:rFonts w:ascii="Open Sans" w:hAnsi="Open Sans" w:cs="Open Sans" w:hint="eastAsia"/>
-          <w:color w:val="333333"/>
-          <w:szCs w:val="20"/>
-        </w:rPr>
-        <w:t>균형잡힌</w:t>
-      </w:r>
-      <w:r>
-        <w:rPr>
-          <w:rFonts w:ascii="Open Sans" w:hAnsi="Open Sans" w:cs="Open Sans" w:hint="eastAsia"/>
-          <w:color w:val="333333"/>
-          <w:szCs w:val="20"/>
-        </w:rPr>
-        <w:t xml:space="preserve"> </w:t>
-      </w:r>
-      <w:r>
-        <w:rPr>
-          <w:rFonts w:ascii="Open Sans" w:hAnsi="Open Sans" w:cs="Open Sans" w:hint="eastAsia"/>
-          <w:color w:val="333333"/>
-          <w:szCs w:val="20"/>
-        </w:rPr>
-        <w:t>세상</w:t>
-      </w:r>
-      <w:r>
-        <w:rPr>
-          <w:rFonts w:ascii="Open Sans" w:hAnsi="Open Sans" w:cs="Open Sans" w:hint="eastAsia"/>
-          <w:color w:val="333333"/>
-          <w:szCs w:val="20"/>
-        </w:rPr>
-        <w:t xml:space="preserve"> </w:t>
-      </w:r>
-      <w:r>
-        <w:rPr>
-          <w:rFonts w:ascii="Open Sans" w:hAnsi="Open Sans" w:cs="Open Sans"/>
-          <w:color w:val="333333"/>
-          <w:szCs w:val="20"/>
-        </w:rPr>
-        <w:t>(S4) (C++ ONLY)</w:t>
+          <w:rFonts w:ascii="Open Sans" w:hAnsi="Open Sans" w:cs="Open Sans"/>
+          <w:color w:val="333333"/>
+          <w:szCs w:val="20"/>
+        </w:rPr>
+        <w:t xml:space="preserve">12871 </w:t>
+      </w:r>
+      <w:r>
+        <w:rPr>
+          <w:rFonts w:ascii="Open Sans" w:hAnsi="Open Sans" w:cs="Open Sans" w:hint="eastAsia"/>
+          <w:color w:val="333333"/>
+          <w:szCs w:val="20"/>
+        </w:rPr>
+        <w:t>무한</w:t>
+      </w:r>
+      <w:r>
+        <w:rPr>
+          <w:rFonts w:ascii="Open Sans" w:hAnsi="Open Sans" w:cs="Open Sans" w:hint="eastAsia"/>
+          <w:color w:val="333333"/>
+          <w:szCs w:val="20"/>
+        </w:rPr>
+        <w:t xml:space="preserve"> </w:t>
+      </w:r>
+      <w:r>
+        <w:rPr>
+          <w:rFonts w:ascii="Open Sans" w:hAnsi="Open Sans" w:cs="Open Sans" w:hint="eastAsia"/>
+          <w:color w:val="333333"/>
+          <w:szCs w:val="20"/>
+        </w:rPr>
+        <w:t>문자열</w:t>
+      </w:r>
+      <w:r>
+        <w:rPr>
+          <w:rFonts w:ascii="Open Sans" w:hAnsi="Open Sans" w:cs="Open Sans" w:hint="eastAsia"/>
+          <w:color w:val="333333"/>
+          <w:szCs w:val="20"/>
+        </w:rPr>
+        <w:t xml:space="preserve"> </w:t>
+      </w:r>
+      <w:r>
+        <w:rPr>
+          <w:rFonts w:ascii="Open Sans" w:hAnsi="Open Sans" w:cs="Open Sans"/>
+          <w:color w:val="333333"/>
+          <w:szCs w:val="20"/>
+        </w:rPr>
+        <w:t>(S5)</w:t>
       </w:r>
     </w:p>
     <w:p>
@@ -11260,55 +11246,55 @@
           <w:color w:val="333333"/>
           <w:szCs w:val="20"/>
         </w:rPr>
-        <w:t>1</w:t>
-      </w:r>
-      <w:r>
-        <w:rPr>
-          <w:rFonts w:ascii="Open Sans" w:hAnsi="Open Sans" w:cs="Open Sans"/>
-          <w:color w:val="333333"/>
-          <w:szCs w:val="20"/>
-        </w:rPr>
-        <w:t xml:space="preserve">4425 </w:t>
-      </w:r>
-      <w:r>
-        <w:rPr>
-          <w:rFonts w:ascii="Open Sans" w:hAnsi="Open Sans" w:cs="Open Sans" w:hint="eastAsia"/>
-          <w:color w:val="333333"/>
-          <w:szCs w:val="20"/>
-        </w:rPr>
-        <w:t>문자열</w:t>
-      </w:r>
-      <w:r>
-        <w:rPr>
-          <w:rFonts w:ascii="Open Sans" w:hAnsi="Open Sans" w:cs="Open Sans" w:hint="eastAsia"/>
-          <w:color w:val="333333"/>
-          <w:szCs w:val="20"/>
-        </w:rPr>
-        <w:t xml:space="preserve"> </w:t>
-      </w:r>
-      <w:r>
-        <w:rPr>
-          <w:rFonts w:ascii="Open Sans" w:hAnsi="Open Sans" w:cs="Open Sans" w:hint="eastAsia"/>
-          <w:color w:val="333333"/>
-          <w:szCs w:val="20"/>
-        </w:rPr>
-        <w:t>집합</w:t>
-      </w:r>
-      <w:r>
-        <w:rPr>
-          <w:rFonts w:ascii="Open Sans" w:hAnsi="Open Sans" w:cs="Open Sans" w:hint="eastAsia"/>
-          <w:color w:val="333333"/>
-          <w:szCs w:val="20"/>
-        </w:rPr>
-        <w:t xml:space="preserve"> </w:t>
-      </w:r>
-      <w:r>
-        <w:rPr>
-          <w:rFonts w:ascii="Open Sans" w:hAnsi="Open Sans" w:cs="Open Sans"/>
-          <w:color w:val="333333"/>
-          <w:szCs w:val="20"/>
-        </w:rPr>
-        <w:t>(S3)</w:t>
+        <w:t>4</w:t>
+      </w:r>
+      <w:r>
+        <w:rPr>
+          <w:rFonts w:ascii="Open Sans" w:hAnsi="Open Sans" w:cs="Open Sans"/>
+          <w:color w:val="333333"/>
+          <w:szCs w:val="20"/>
+        </w:rPr>
+        <w:t xml:space="preserve">949 </w:t>
+      </w:r>
+      <w:r>
+        <w:rPr>
+          <w:rFonts w:ascii="Open Sans" w:hAnsi="Open Sans" w:cs="Open Sans" w:hint="eastAsia"/>
+          <w:color w:val="333333"/>
+          <w:szCs w:val="20"/>
+        </w:rPr>
+        <w:t>균형잡힌</w:t>
+      </w:r>
+      <w:r>
+        <w:rPr>
+          <w:rFonts w:ascii="Open Sans" w:hAnsi="Open Sans" w:cs="Open Sans" w:hint="eastAsia"/>
+          <w:color w:val="333333"/>
+          <w:szCs w:val="20"/>
+        </w:rPr>
+        <w:t xml:space="preserve"> </w:t>
+      </w:r>
+      <w:r>
+        <w:rPr>
+          <w:rFonts w:ascii="Open Sans" w:hAnsi="Open Sans" w:cs="Open Sans" w:hint="eastAsia"/>
+          <w:color w:val="333333"/>
+          <w:szCs w:val="20"/>
+        </w:rPr>
+        <w:t>세상</w:t>
+      </w:r>
+      <w:r>
+        <w:rPr>
+          <w:rFonts w:ascii="Open Sans" w:hAnsi="Open Sans" w:cs="Open Sans" w:hint="eastAsia"/>
+          <w:color w:val="333333"/>
+          <w:szCs w:val="20"/>
+        </w:rPr>
+        <w:t xml:space="preserve"> </w:t>
+      </w:r>
+      <w:r>
+        <w:rPr>
+          <w:rFonts w:ascii="Open Sans" w:hAnsi="Open Sans" w:cs="Open Sans"/>
+          <w:color w:val="333333"/>
+          <w:szCs w:val="20"/>
+        </w:rPr>
+        <w:t>(S4) (C++ ONLY)</w:t>
       </w:r>
     </w:p>
     <w:p>
@@ -11348,20 +11334,70 @@
       </w:pPr>
       <w:r>
         <w:rPr>
-          <w:rFonts w:ascii="Open Sans" w:hAnsi="Open Sans" w:cs="Open Sans"/>
-          <w:color w:val="333333"/>
-          <w:szCs w:val="20"/>
-        </w:rPr>
-        <w:t>6373 Round and Round We Go (S3) (JAVA ONLY)</w:t>
-      </w:r>
-    </w:p>
-    <w:p>
-      <w:pPr>
-        <w:widowControl/>
-        <w:wordWrap/>
-        <w:autoSpaceDE/>
-        <w:autoSpaceDN/>
-        <w:spacing w:after="300"/>
+          <w:rFonts w:ascii="Open Sans" w:hAnsi="Open Sans" w:cs="Open Sans" w:hint="eastAsia"/>
+          <w:color w:val="333333"/>
+          <w:szCs w:val="20"/>
+        </w:rPr>
+        <w:t>1</w:t>
+      </w:r>
+      <w:r>
+        <w:rPr>
+          <w:rFonts w:ascii="Open Sans" w:hAnsi="Open Sans" w:cs="Open Sans"/>
+          <w:color w:val="333333"/>
+          <w:szCs w:val="20"/>
+        </w:rPr>
+        <w:t xml:space="preserve">4425 </w:t>
+      </w:r>
+      <w:r>
+        <w:rPr>
+          <w:rFonts w:ascii="Open Sans" w:hAnsi="Open Sans" w:cs="Open Sans" w:hint="eastAsia"/>
+          <w:color w:val="333333"/>
+          <w:szCs w:val="20"/>
+        </w:rPr>
+        <w:t>문자열</w:t>
+      </w:r>
+      <w:r>
+        <w:rPr>
+          <w:rFonts w:ascii="Open Sans" w:hAnsi="Open Sans" w:cs="Open Sans" w:hint="eastAsia"/>
+          <w:color w:val="333333"/>
+          <w:szCs w:val="20"/>
+        </w:rPr>
+        <w:t xml:space="preserve"> </w:t>
+      </w:r>
+      <w:r>
+        <w:rPr>
+          <w:rFonts w:ascii="Open Sans" w:hAnsi="Open Sans" w:cs="Open Sans" w:hint="eastAsia"/>
+          <w:color w:val="333333"/>
+          <w:szCs w:val="20"/>
+        </w:rPr>
+        <w:t>집합</w:t>
+      </w:r>
+      <w:r>
+        <w:rPr>
+          <w:rFonts w:ascii="Open Sans" w:hAnsi="Open Sans" w:cs="Open Sans" w:hint="eastAsia"/>
+          <w:color w:val="333333"/>
+          <w:szCs w:val="20"/>
+        </w:rPr>
+        <w:t xml:space="preserve"> </w:t>
+      </w:r>
+      <w:r>
+        <w:rPr>
+          <w:rFonts w:ascii="Open Sans" w:hAnsi="Open Sans" w:cs="Open Sans"/>
+          <w:color w:val="333333"/>
+          <w:szCs w:val="20"/>
+        </w:rPr>
+        <w:t>(S3)</w:t>
+      </w:r>
+    </w:p>
+    <w:p>
+      <w:pPr>
+        <w:pStyle w:val="a3"/>
+        <w:widowControl/>
+        <w:wordWrap/>
+        <w:autoSpaceDE/>
+        <w:autoSpaceDN/>
+        <w:spacing w:after="300"/>
+        <w:ind w:leftChars="0"/>
         <w:rPr>
           <w:rFonts w:ascii="Open Sans" w:hAnsi="Open Sans" w:cs="Open Sans"/>
           <w:color w:val="333333"/>
@@ -11390,54 +11426,20 @@
       </w:pPr>
       <w:r>
         <w:rPr>
-          <w:rFonts w:ascii="Open Sans" w:hAnsi="Open Sans" w:cs="Open Sans" w:hint="eastAsia"/>
-          <w:color w:val="333333"/>
-          <w:szCs w:val="20"/>
-        </w:rPr>
-        <w:t>4</w:t>
-      </w:r>
-      <w:r>
-        <w:rPr>
-          <w:rFonts w:ascii="Open Sans" w:hAnsi="Open Sans" w:cs="Open Sans"/>
-          <w:color w:val="333333"/>
-          <w:szCs w:val="20"/>
-        </w:rPr>
-        <w:t xml:space="preserve">358 </w:t>
-      </w:r>
-      <w:r>
-        <w:rPr>
-          <w:rFonts w:ascii="Open Sans" w:hAnsi="Open Sans" w:cs="Open Sans" w:hint="eastAsia"/>
-          <w:color w:val="333333"/>
-          <w:szCs w:val="20"/>
-        </w:rPr>
-        <w:t>생태학</w:t>
-      </w:r>
-      <w:r>
-        <w:rPr>
-          <w:rFonts w:ascii="Open Sans" w:hAnsi="Open Sans" w:cs="Open Sans" w:hint="eastAsia"/>
-          <w:color w:val="333333"/>
-          <w:szCs w:val="20"/>
-        </w:rPr>
-        <w:t xml:space="preserve"> </w:t>
-      </w:r>
-      <w:r>
-        <w:rPr>
-          <w:rFonts w:ascii="Open Sans" w:hAnsi="Open Sans" w:cs="Open Sans"/>
-          <w:color w:val="333333"/>
-          <w:szCs w:val="20"/>
-        </w:rPr>
-        <w:t>(S2)</w:t>
-      </w:r>
-    </w:p>
-    <w:p>
-      <w:pPr>
-        <w:pStyle w:val="a3"/>
-        <w:widowControl/>
-        <w:wordWrap/>
-        <w:autoSpaceDE/>
-        <w:autoSpaceDN/>
-        <w:spacing w:after="300"/>
-        <w:ind w:leftChars="0"/>
+          <w:rFonts w:ascii="Open Sans" w:hAnsi="Open Sans" w:cs="Open Sans"/>
+          <w:color w:val="333333"/>
+          <w:szCs w:val="20"/>
+        </w:rPr>
+        <w:t>6373 Round and Round We Go (S3) (JAVA ONLY)</w:t>
+      </w:r>
+    </w:p>
+    <w:p>
+      <w:pPr>
+        <w:widowControl/>
+        <w:wordWrap/>
+        <w:autoSpaceDE/>
+        <w:autoSpaceDN/>
+        <w:spacing w:after="300"/>
         <w:rPr>
           <w:rFonts w:ascii="Open Sans" w:hAnsi="Open Sans" w:cs="Open Sans"/>
           <w:color w:val="333333"/>
@@ -11466,35 +11468,27 @@
       </w:pPr>
       <w:r>
         <w:rPr>
-          <w:rFonts w:ascii="Open Sans" w:hAnsi="Open Sans" w:cs="Open Sans"/>
-          <w:color w:val="333333"/>
-          <w:szCs w:val="20"/>
-        </w:rPr>
-        <w:t xml:space="preserve">1254 </w:t>
-      </w:r>
-      <w:r>
-        <w:rPr>
-          <w:rFonts w:ascii="Open Sans" w:hAnsi="Open Sans" w:cs="Open Sans" w:hint="eastAsia"/>
-          <w:color w:val="333333"/>
-          <w:szCs w:val="20"/>
-        </w:rPr>
-        <w:t>팰린드롬</w:t>
-      </w:r>
-      <w:r>
-        <w:rPr>
-          <w:rFonts w:ascii="Open Sans" w:hAnsi="Open Sans" w:cs="Open Sans" w:hint="eastAsia"/>
-          <w:color w:val="333333"/>
-          <w:szCs w:val="20"/>
-        </w:rPr>
-        <w:t xml:space="preserve"> </w:t>
-      </w:r>
-      <w:r>
-        <w:rPr>
-          <w:rFonts w:ascii="Open Sans" w:hAnsi="Open Sans" w:cs="Open Sans" w:hint="eastAsia"/>
-          <w:color w:val="333333"/>
-          <w:szCs w:val="20"/>
-        </w:rPr>
-        <w:t>만들기</w:t>
+          <w:rFonts w:ascii="Open Sans" w:hAnsi="Open Sans" w:cs="Open Sans" w:hint="eastAsia"/>
+          <w:color w:val="333333"/>
+          <w:szCs w:val="20"/>
+        </w:rPr>
+        <w:t>4</w:t>
+      </w:r>
+      <w:r>
+        <w:rPr>
+          <w:rFonts w:ascii="Open Sans" w:hAnsi="Open Sans" w:cs="Open Sans"/>
+          <w:color w:val="333333"/>
+          <w:szCs w:val="20"/>
+        </w:rPr>
+        <w:t xml:space="preserve">358 </w:t>
+      </w:r>
+      <w:r>
+        <w:rPr>
+          <w:rFonts w:ascii="Open Sans" w:hAnsi="Open Sans" w:cs="Open Sans" w:hint="eastAsia"/>
+          <w:color w:val="333333"/>
+          <w:szCs w:val="20"/>
+        </w:rPr>
+        <w:t>생태학</w:t>
       </w:r>
       <w:r>
         <w:rPr>
@@ -11515,11 +11509,13 @@
     </w:p>
     <w:p>
       <w:pPr>
-        <w:widowControl/>
-        <w:wordWrap/>
-        <w:autoSpaceDE/>
-        <w:autoSpaceDN/>
-        <w:spacing w:after="300"/>
+        <w:pStyle w:val="a3"/>
+        <w:widowControl/>
+        <w:wordWrap/>
+        <w:autoSpaceDE/>
+        <w:autoSpaceDN/>
+        <w:spacing w:after="300"/>
+        <w:ind w:leftChars="0"/>
         <w:rPr>
           <w:rFonts w:ascii="Open Sans" w:hAnsi="Open Sans" w:cs="Open Sans"/>
           <w:color w:val="333333"/>
@@ -11553,6 +11549,88 @@
           <w:szCs w:val="20"/>
         </w:rPr>
         <w:lastRenderedPageBreak/>
+        <w:t xml:space="preserve">1254 </w:t>
+      </w:r>
+      <w:r>
+        <w:rPr>
+          <w:rFonts w:ascii="Open Sans" w:hAnsi="Open Sans" w:cs="Open Sans" w:hint="eastAsia"/>
+          <w:color w:val="333333"/>
+          <w:szCs w:val="20"/>
+        </w:rPr>
+        <w:t>팰린드롬</w:t>
+      </w:r>
+      <w:r>
+        <w:rPr>
+          <w:rFonts w:ascii="Open Sans" w:hAnsi="Open Sans" w:cs="Open Sans" w:hint="eastAsia"/>
+          <w:color w:val="333333"/>
+          <w:szCs w:val="20"/>
+        </w:rPr>
+        <w:t xml:space="preserve"> </w:t>
+      </w:r>
+      <w:r>
+        <w:rPr>
+          <w:rFonts w:ascii="Open Sans" w:hAnsi="Open Sans" w:cs="Open Sans" w:hint="eastAsia"/>
+          <w:color w:val="333333"/>
+          <w:szCs w:val="20"/>
+        </w:rPr>
+        <w:t>만들기</w:t>
+      </w:r>
+      <w:r>
+        <w:rPr>
+          <w:rFonts w:ascii="Open Sans" w:hAnsi="Open Sans" w:cs="Open Sans" w:hint="eastAsia"/>
+          <w:color w:val="333333"/>
+          <w:szCs w:val="20"/>
+        </w:rPr>
+        <w:t xml:space="preserve"> </w:t>
+      </w:r>
+      <w:r>
+        <w:rPr>
+          <w:rFonts w:ascii="Open Sans" w:hAnsi="Open Sans" w:cs="Open Sans"/>
+          <w:color w:val="333333"/>
+          <w:szCs w:val="20"/>
+        </w:rPr>
+        <w:t>(S2)</w:t>
+      </w:r>
+    </w:p>
+    <w:p>
+      <w:pPr>
+        <w:widowControl/>
+        <w:wordWrap/>
+        <w:autoSpaceDE/>
+        <w:autoSpaceDN/>
+        <w:spacing w:after="300"/>
+        <w:rPr>
+          <w:rFonts w:ascii="Open Sans" w:hAnsi="Open Sans" w:cs="Open Sans"/>
+          <w:color w:val="333333"/>
+          <w:szCs w:val="20"/>
+        </w:rPr>
+      </w:pPr>
+    </w:p>
+    <w:p>
+      <w:pPr>
+        <w:pStyle w:val="a3"/>
+        <w:widowControl/>
+        <w:numPr>
+          <w:ilvl w:val="0"/>
+          <w:numId w:val="5"/>
+        </w:numPr>
+        <w:wordWrap/>
+        <w:autoSpaceDE/>
+        <w:autoSpaceDN/>
+        <w:spacing w:after="300"/>
+        <w:ind w:leftChars="0"/>
+        <w:rPr>
+          <w:rFonts w:ascii="Open Sans" w:hAnsi="Open Sans" w:cs="Open Sans"/>
+          <w:color w:val="333333"/>
+          <w:szCs w:val="20"/>
+        </w:rPr>
+      </w:pPr>
+      <w:r>
+        <w:rPr>
+          <w:rFonts w:ascii="Open Sans" w:hAnsi="Open Sans" w:cs="Open Sans"/>
+          <w:color w:val="333333"/>
+          <w:szCs w:val="20"/>
+        </w:rPr>
         <w:t xml:space="preserve">12891 </w:t>
       </w:r>
       <w:r>
@@ -12288,6 +12366,7 @@
           <w:color w:val="333333"/>
           <w:szCs w:val="20"/>
         </w:rPr>
+        <w:lastRenderedPageBreak/>
         <w:t>2</w:t>
       </w:r>
       <w:r>
@@ -12378,7 +12457,6 @@
           <w:color w:val="333333"/>
           <w:szCs w:val="20"/>
         </w:rPr>
-        <w:lastRenderedPageBreak/>
         <w:t>17626 Four Squares (S3)</w:t>
       </w:r>
     </w:p>
@@ -13168,6 +13246,7 @@
           <w:color w:val="333333"/>
           <w:szCs w:val="20"/>
         </w:rPr>
+        <w:lastRenderedPageBreak/>
         <w:t>-</w:t>
       </w:r>
       <w:r>
@@ -13259,7 +13338,6 @@
           <w:color w:val="333333"/>
           <w:szCs w:val="20"/>
         </w:rPr>
-        <w:lastRenderedPageBreak/>
         <w:t>1</w:t>
       </w:r>
       <w:r>
@@ -14101,6 +14179,7 @@
           <w:color w:val="333333"/>
           <w:szCs w:val="20"/>
         </w:rPr>
+        <w:lastRenderedPageBreak/>
         <w:t>6</w:t>
       </w:r>
       <w:r>
@@ -14191,7 +14270,6 @@
           <w:color w:val="333333"/>
           <w:szCs w:val="20"/>
         </w:rPr>
-        <w:lastRenderedPageBreak/>
         <w:t>1</w:t>
       </w:r>
       <w:r>
@@ -14946,6 +15024,7 @@
           <w:color w:val="333333"/>
           <w:szCs w:val="20"/>
         </w:rPr>
+        <w:lastRenderedPageBreak/>
         <w:t>1</w:t>
       </w:r>
       <w:r>
@@ -15022,7 +15101,6 @@
           <w:color w:val="333333"/>
           <w:szCs w:val="20"/>
         </w:rPr>
-        <w:lastRenderedPageBreak/>
         <w:t xml:space="preserve">10845 </w:t>
       </w:r>
       <w:r>
@@ -15878,6 +15956,7 @@
           <w:color w:val="333333"/>
           <w:szCs w:val="20"/>
         </w:rPr>
+        <w:lastRenderedPageBreak/>
         <w:t>-</w:t>
       </w:r>
       <w:r>
@@ -15969,7 +16048,6 @@
           <w:color w:val="333333"/>
           <w:szCs w:val="20"/>
         </w:rPr>
-        <w:lastRenderedPageBreak/>
         <w:t>1</w:t>
       </w:r>
       <w:r>

</xml_diff>

<commit_message>
Q6550 SUBSTRING (STRING, SILVER 5) ADDED
</commit_message>
<xml_diff>
--- a/알고리즘 가이드라인.docx
+++ b/알고리즘 가이드라인.docx
@@ -1888,7 +1888,6 @@
         </w:rPr>
         <w:t xml:space="preserve">0988 </w:t>
       </w:r>
-      <w:proofErr w:type="spellStart"/>
       <w:r>
         <w:rPr>
           <w:rFonts w:ascii="Open Sans" w:hAnsi="Open Sans" w:cs="Open Sans" w:hint="eastAsia"/>
@@ -1897,7 +1896,6 @@
         </w:rPr>
         <w:t>팰린드롬인지</w:t>
       </w:r>
-      <w:proofErr w:type="spellEnd"/>
       <w:r>
         <w:rPr>
           <w:rFonts w:ascii="Open Sans" w:hAnsi="Open Sans" w:cs="Open Sans" w:hint="eastAsia"/>
@@ -1976,7 +1974,6 @@
         </w:rPr>
         <w:t xml:space="preserve">587 </w:t>
       </w:r>
-      <w:proofErr w:type="spellStart"/>
       <w:r>
         <w:rPr>
           <w:rFonts w:ascii="Open Sans" w:hAnsi="Open Sans" w:cs="Open Sans" w:hint="eastAsia"/>
@@ -1985,7 +1982,6 @@
         </w:rPr>
         <w:t>대표값</w:t>
       </w:r>
-      <w:proofErr w:type="spellEnd"/>
       <w:r>
         <w:rPr>
           <w:rFonts w:ascii="Open Sans" w:hAnsi="Open Sans" w:cs="Open Sans" w:hint="eastAsia"/>
@@ -2049,7 +2045,6 @@
         </w:rPr>
         <w:t xml:space="preserve">977 </w:t>
       </w:r>
-      <w:proofErr w:type="spellStart"/>
       <w:r>
         <w:rPr>
           <w:rFonts w:ascii="Open Sans" w:hAnsi="Open Sans" w:cs="Open Sans" w:hint="eastAsia"/>
@@ -2058,7 +2053,6 @@
         </w:rPr>
         <w:t>완전제곱수</w:t>
       </w:r>
-      <w:proofErr w:type="spellEnd"/>
       <w:r>
         <w:rPr>
           <w:rFonts w:ascii="Open Sans" w:hAnsi="Open Sans" w:cs="Open Sans" w:hint="eastAsia"/>
@@ -3036,7 +3030,6 @@
         </w:rPr>
         <w:t xml:space="preserve">1328 </w:t>
       </w:r>
-      <w:proofErr w:type="spellStart"/>
       <w:r>
         <w:rPr>
           <w:rFonts w:ascii="Open Sans" w:hAnsi="Open Sans" w:cs="Open Sans" w:hint="eastAsia"/>
@@ -3051,16 +3044,7 @@
           <w:color w:val="333333"/>
           <w:szCs w:val="20"/>
         </w:rPr>
-        <w:t>trfry</w:t>
-      </w:r>
-      <w:proofErr w:type="spellEnd"/>
-      <w:r>
-        <w:rPr>
-          <w:rFonts w:ascii="Open Sans" w:hAnsi="Open Sans" w:cs="Open Sans"/>
-          <w:color w:val="333333"/>
-          <w:szCs w:val="20"/>
-        </w:rPr>
-        <w:t xml:space="preserve"> (B2)</w:t>
+        <w:t>trfry (B2)</w:t>
       </w:r>
     </w:p>
     <w:p>
@@ -3305,7 +3289,6 @@
         </w:rPr>
         <w:t xml:space="preserve">259 </w:t>
       </w:r>
-      <w:proofErr w:type="spellStart"/>
       <w:r>
         <w:rPr>
           <w:rFonts w:ascii="Open Sans" w:hAnsi="Open Sans" w:cs="Open Sans" w:hint="eastAsia"/>
@@ -3314,7 +3297,6 @@
         </w:rPr>
         <w:t>팰린드롬수</w:t>
       </w:r>
-      <w:proofErr w:type="spellEnd"/>
       <w:r>
         <w:rPr>
           <w:rFonts w:ascii="Open Sans" w:hAnsi="Open Sans" w:cs="Open Sans" w:hint="eastAsia"/>
@@ -3633,25 +3615,7 @@
           <w:color w:val="333333"/>
           <w:szCs w:val="20"/>
         </w:rPr>
-        <w:t xml:space="preserve">3777 Hunt </w:t>
-      </w:r>
-      <w:proofErr w:type="gramStart"/>
-      <w:r>
-        <w:rPr>
-          <w:rFonts w:ascii="Open Sans" w:hAnsi="Open Sans" w:cs="Open Sans"/>
-          <w:color w:val="333333"/>
-          <w:szCs w:val="20"/>
-        </w:rPr>
-        <w:t>The</w:t>
-      </w:r>
-      <w:proofErr w:type="gramEnd"/>
-      <w:r>
-        <w:rPr>
-          <w:rFonts w:ascii="Open Sans" w:hAnsi="Open Sans" w:cs="Open Sans"/>
-          <w:color w:val="333333"/>
-          <w:szCs w:val="20"/>
-        </w:rPr>
-        <w:t xml:space="preserve"> Rabbit (B1)</w:t>
+        <w:t>3777 Hunt The Rabbit (B1)</w:t>
       </w:r>
     </w:p>
     <w:p>
@@ -3988,84 +3952,6 @@
           <w:szCs w:val="20"/>
         </w:rPr>
         <w:t>발음하기</w:t>
-      </w:r>
-      <w:r>
-        <w:rPr>
-          <w:rFonts w:ascii="Open Sans" w:hAnsi="Open Sans" w:cs="Open Sans" w:hint="eastAsia"/>
-          <w:color w:val="333333"/>
-          <w:szCs w:val="20"/>
-        </w:rPr>
-        <w:t xml:space="preserve"> </w:t>
-      </w:r>
-      <w:r>
-        <w:rPr>
-          <w:rFonts w:ascii="Open Sans" w:hAnsi="Open Sans" w:cs="Open Sans"/>
-          <w:color w:val="333333"/>
-          <w:szCs w:val="20"/>
-        </w:rPr>
-        <w:t>(S5)</w:t>
-      </w:r>
-    </w:p>
-    <w:p>
-      <w:pPr>
-        <w:pStyle w:val="a3"/>
-        <w:rPr>
-          <w:rFonts w:ascii="Open Sans" w:hAnsi="Open Sans" w:cs="Open Sans" w:hint="eastAsia"/>
-          <w:color w:val="333333"/>
-          <w:szCs w:val="20"/>
-        </w:rPr>
-      </w:pPr>
-    </w:p>
-    <w:p>
-      <w:pPr>
-        <w:pStyle w:val="a3"/>
-        <w:widowControl/>
-        <w:numPr>
-          <w:ilvl w:val="0"/>
-          <w:numId w:val="10"/>
-        </w:numPr>
-        <w:wordWrap/>
-        <w:autoSpaceDE/>
-        <w:autoSpaceDN/>
-        <w:spacing w:after="300"/>
-        <w:ind w:leftChars="0"/>
-        <w:rPr>
-          <w:rFonts w:ascii="Open Sans" w:hAnsi="Open Sans" w:cs="Open Sans" w:hint="eastAsia"/>
-          <w:color w:val="333333"/>
-          <w:szCs w:val="20"/>
-        </w:rPr>
-      </w:pPr>
-      <w:r>
-        <w:rPr>
-          <w:rFonts w:ascii="Open Sans" w:hAnsi="Open Sans" w:cs="Open Sans"/>
-          <w:color w:val="333333"/>
-          <w:szCs w:val="20"/>
-        </w:rPr>
-        <w:t xml:space="preserve">12871 </w:t>
-      </w:r>
-      <w:r>
-        <w:rPr>
-          <w:rFonts w:ascii="Open Sans" w:hAnsi="Open Sans" w:cs="Open Sans" w:hint="eastAsia"/>
-          <w:color w:val="333333"/>
-          <w:szCs w:val="20"/>
-        </w:rPr>
-        <w:t>무한</w:t>
-      </w:r>
-      <w:r>
-        <w:rPr>
-          <w:rFonts w:ascii="Open Sans" w:hAnsi="Open Sans" w:cs="Open Sans" w:hint="eastAsia"/>
-          <w:color w:val="333333"/>
-          <w:szCs w:val="20"/>
-        </w:rPr>
-        <w:t xml:space="preserve"> </w:t>
-      </w:r>
-      <w:r>
-        <w:rPr>
-          <w:rFonts w:ascii="Open Sans" w:hAnsi="Open Sans" w:cs="Open Sans" w:hint="eastAsia"/>
-          <w:color w:val="333333"/>
-          <w:szCs w:val="20"/>
-        </w:rPr>
-        <w:t>문자열</w:t>
       </w:r>
       <w:r>
         <w:rPr>
@@ -5373,7 +5259,6 @@
         </w:rPr>
         <w:t xml:space="preserve">6431 </w:t>
       </w:r>
-      <w:proofErr w:type="spellStart"/>
       <w:r>
         <w:rPr>
           <w:rFonts w:ascii="Open Sans" w:hAnsi="Open Sans" w:cs="Open Sans" w:hint="eastAsia"/>
@@ -5382,7 +5267,6 @@
         </w:rPr>
         <w:t>베시와</w:t>
       </w:r>
-      <w:proofErr w:type="spellEnd"/>
       <w:r>
         <w:rPr>
           <w:rFonts w:ascii="Open Sans" w:hAnsi="Open Sans" w:cs="Open Sans" w:hint="eastAsia"/>
@@ -6197,7 +6081,6 @@
         </w:rPr>
         <w:t xml:space="preserve">592 </w:t>
       </w:r>
-      <w:proofErr w:type="spellStart"/>
       <w:r>
         <w:rPr>
           <w:rFonts w:ascii="Open Sans" w:hAnsi="Open Sans" w:cs="Open Sans" w:hint="eastAsia"/>
@@ -6206,7 +6089,6 @@
         </w:rPr>
         <w:t>대표값</w:t>
       </w:r>
-      <w:proofErr w:type="spellEnd"/>
       <w:r>
         <w:rPr>
           <w:rFonts w:ascii="Open Sans" w:hAnsi="Open Sans" w:cs="Open Sans" w:hint="eastAsia"/>
@@ -7565,7 +7447,6 @@
         </w:rPr>
         <w:t xml:space="preserve">049 </w:t>
       </w:r>
-      <w:proofErr w:type="spellStart"/>
       <w:r>
         <w:rPr>
           <w:rFonts w:ascii="Open Sans" w:hAnsi="Open Sans" w:cs="Open Sans" w:hint="eastAsia"/>
@@ -7574,7 +7455,6 @@
         </w:rPr>
         <w:t>기타줄</w:t>
       </w:r>
-      <w:proofErr w:type="spellEnd"/>
       <w:r>
         <w:rPr>
           <w:rFonts w:ascii="Open Sans" w:hAnsi="Open Sans" w:cs="Open Sans" w:hint="eastAsia"/>
@@ -7863,7 +7743,6 @@
           <w:color w:val="333333"/>
           <w:szCs w:val="20"/>
         </w:rPr>
-        <w:lastRenderedPageBreak/>
         <w:t>-</w:t>
       </w:r>
       <w:r>
@@ -7942,6 +7821,7 @@
           <w:color w:val="333333"/>
           <w:szCs w:val="20"/>
         </w:rPr>
+        <w:lastRenderedPageBreak/>
         <w:t>1</w:t>
       </w:r>
       <w:r>
@@ -8319,7 +8199,6 @@
         </w:rPr>
         <w:t xml:space="preserve">3845 </w:t>
       </w:r>
-      <w:proofErr w:type="spellStart"/>
       <w:r>
         <w:rPr>
           <w:rFonts w:ascii="Open Sans" w:hAnsi="Open Sans" w:cs="Open Sans" w:hint="eastAsia"/>
@@ -8328,7 +8207,6 @@
         </w:rPr>
         <w:t>잔디깎기</w:t>
       </w:r>
-      <w:proofErr w:type="spellEnd"/>
       <w:r>
         <w:rPr>
           <w:rFonts w:ascii="Open Sans" w:hAnsi="Open Sans" w:cs="Open Sans" w:hint="eastAsia"/>
@@ -8589,7 +8467,6 @@
         </w:rPr>
         <w:t xml:space="preserve">0814 </w:t>
       </w:r>
-      <w:proofErr w:type="spellStart"/>
       <w:r>
         <w:rPr>
           <w:rFonts w:ascii="Open Sans" w:hAnsi="Open Sans" w:cs="Open Sans" w:hint="eastAsia"/>
@@ -8598,7 +8475,6 @@
         </w:rPr>
         <w:t>나이순</w:t>
       </w:r>
-      <w:proofErr w:type="spellEnd"/>
       <w:r>
         <w:rPr>
           <w:rFonts w:ascii="Open Sans" w:hAnsi="Open Sans" w:cs="Open Sans" w:hint="eastAsia"/>
@@ -8769,7 +8645,6 @@
           <w:color w:val="333333"/>
           <w:szCs w:val="20"/>
         </w:rPr>
-        <w:lastRenderedPageBreak/>
         <w:t>1</w:t>
       </w:r>
       <w:r>
@@ -9223,7 +9098,6 @@
         </w:rPr>
         <w:t xml:space="preserve">798 </w:t>
       </w:r>
-      <w:proofErr w:type="spellStart"/>
       <w:r>
         <w:rPr>
           <w:rFonts w:ascii="Open Sans" w:hAnsi="Open Sans" w:cs="Open Sans" w:hint="eastAsia"/>
@@ -9232,7 +9106,6 @@
         </w:rPr>
         <w:t>블랙잭</w:t>
       </w:r>
-      <w:proofErr w:type="spellEnd"/>
       <w:r>
         <w:rPr>
           <w:rFonts w:ascii="Open Sans" w:hAnsi="Open Sans" w:cs="Open Sans" w:hint="eastAsia"/>
@@ -9529,7 +9402,6 @@
         </w:rPr>
         <w:t xml:space="preserve"> </w:t>
       </w:r>
-      <w:proofErr w:type="spellStart"/>
       <w:r>
         <w:rPr>
           <w:rFonts w:ascii="Open Sans" w:hAnsi="Open Sans" w:cs="Open Sans" w:hint="eastAsia"/>
@@ -9538,7 +9410,6 @@
         </w:rPr>
         <w:t>마리오</w:t>
       </w:r>
-      <w:proofErr w:type="spellEnd"/>
       <w:r>
         <w:rPr>
           <w:rFonts w:ascii="Open Sans" w:hAnsi="Open Sans" w:cs="Open Sans" w:hint="eastAsia"/>
@@ -9725,7 +9596,6 @@
         </w:rPr>
         <w:t xml:space="preserve"> </w:t>
       </w:r>
-      <w:proofErr w:type="spellStart"/>
       <w:r>
         <w:rPr>
           <w:rFonts w:ascii="Open Sans" w:hAnsi="Open Sans" w:cs="Open Sans" w:hint="eastAsia"/>
@@ -9734,7 +9604,6 @@
         </w:rPr>
         <w:t>숌</w:t>
       </w:r>
-      <w:proofErr w:type="spellEnd"/>
       <w:r>
         <w:rPr>
           <w:rFonts w:ascii="Open Sans" w:hAnsi="Open Sans" w:cs="Open Sans" w:hint="eastAsia"/>
@@ -9793,7 +9662,6 @@
           <w:color w:val="333333"/>
           <w:szCs w:val="20"/>
         </w:rPr>
-        <w:lastRenderedPageBreak/>
         <w:t>4</w:t>
       </w:r>
       <w:r>
@@ -10007,7 +9875,6 @@
         </w:rPr>
         <w:t xml:space="preserve">23251 </w:t>
       </w:r>
-      <w:proofErr w:type="spellStart"/>
       <w:r>
         <w:rPr>
           <w:rFonts w:ascii="Open Sans" w:hAnsi="Open Sans" w:cs="Open Sans" w:hint="eastAsia"/>
@@ -10016,7 +9883,6 @@
         </w:rPr>
         <w:t>스물셋</w:t>
       </w:r>
-      <w:proofErr w:type="spellEnd"/>
       <w:r>
         <w:rPr>
           <w:rFonts w:ascii="Open Sans" w:hAnsi="Open Sans" w:cs="Open Sans" w:hint="eastAsia"/>
@@ -10083,25 +9949,7 @@
           <w:color w:val="333333"/>
           <w:szCs w:val="20"/>
         </w:rPr>
-        <w:t xml:space="preserve">0219 Meats </w:t>
-      </w:r>
-      <w:proofErr w:type="gramStart"/>
-      <w:r>
-        <w:rPr>
-          <w:rFonts w:ascii="Open Sans" w:hAnsi="Open Sans" w:cs="Open Sans"/>
-          <w:color w:val="333333"/>
-          <w:szCs w:val="20"/>
-        </w:rPr>
-        <w:t>On</w:t>
-      </w:r>
-      <w:proofErr w:type="gramEnd"/>
-      <w:r>
-        <w:rPr>
-          <w:rFonts w:ascii="Open Sans" w:hAnsi="Open Sans" w:cs="Open Sans"/>
-          <w:color w:val="333333"/>
-          <w:szCs w:val="20"/>
-        </w:rPr>
-        <w:t xml:space="preserve"> The Grill (B1)</w:t>
+        <w:t>0219 Meats On The Grill (B1)</w:t>
       </w:r>
     </w:p>
     <w:p>
@@ -10708,7 +10556,6 @@
           <w:color w:val="333333"/>
           <w:szCs w:val="20"/>
         </w:rPr>
-        <w:lastRenderedPageBreak/>
         <w:t>2</w:t>
       </w:r>
       <w:r>
@@ -10719,7 +10566,6 @@
         </w:rPr>
         <w:t xml:space="preserve">810 </w:t>
       </w:r>
-      <w:proofErr w:type="spellStart"/>
       <w:r>
         <w:rPr>
           <w:rFonts w:ascii="Open Sans" w:hAnsi="Open Sans" w:cs="Open Sans" w:hint="eastAsia"/>
@@ -10728,7 +10574,6 @@
         </w:rPr>
         <w:t>컵홀더</w:t>
       </w:r>
-      <w:proofErr w:type="spellEnd"/>
       <w:r>
         <w:rPr>
           <w:rFonts w:ascii="Open Sans" w:hAnsi="Open Sans" w:cs="Open Sans" w:hint="eastAsia"/>
@@ -11284,13 +11129,9 @@
     </w:p>
     <w:p>
       <w:pPr>
-        <w:widowControl/>
-        <w:wordWrap/>
-        <w:autoSpaceDE/>
-        <w:autoSpaceDN/>
-        <w:spacing w:after="300"/>
-        <w:rPr>
-          <w:rFonts w:ascii="Open Sans" w:hAnsi="Open Sans" w:cs="Open Sans" w:hint="eastAsia"/>
+        <w:pStyle w:val="a3"/>
+        <w:rPr>
+          <w:rFonts w:ascii="Open Sans" w:hAnsi="Open Sans" w:cs="Open Sans"/>
           <w:color w:val="333333"/>
           <w:szCs w:val="20"/>
         </w:rPr>
@@ -11317,74 +11158,58 @@
       </w:pPr>
       <w:r>
         <w:rPr>
-          <w:rFonts w:ascii="Open Sans" w:hAnsi="Open Sans" w:cs="Open Sans" w:hint="eastAsia"/>
-          <w:color w:val="333333"/>
-          <w:szCs w:val="20"/>
-        </w:rPr>
-        <w:t>4</w:t>
-      </w:r>
-      <w:r>
-        <w:rPr>
-          <w:rFonts w:ascii="Open Sans" w:hAnsi="Open Sans" w:cs="Open Sans"/>
-          <w:color w:val="333333"/>
-          <w:szCs w:val="20"/>
-        </w:rPr>
-        <w:t xml:space="preserve">949 </w:t>
-      </w:r>
-      <w:proofErr w:type="spellStart"/>
-      <w:r>
-        <w:rPr>
-          <w:rFonts w:ascii="Open Sans" w:hAnsi="Open Sans" w:cs="Open Sans" w:hint="eastAsia"/>
-          <w:color w:val="333333"/>
-          <w:szCs w:val="20"/>
-        </w:rPr>
-        <w:t>균형잡힌</w:t>
-      </w:r>
-      <w:proofErr w:type="spellEnd"/>
-      <w:r>
-        <w:rPr>
-          <w:rFonts w:ascii="Open Sans" w:hAnsi="Open Sans" w:cs="Open Sans" w:hint="eastAsia"/>
-          <w:color w:val="333333"/>
-          <w:szCs w:val="20"/>
-        </w:rPr>
-        <w:t xml:space="preserve"> </w:t>
-      </w:r>
-      <w:r>
-        <w:rPr>
-          <w:rFonts w:ascii="Open Sans" w:hAnsi="Open Sans" w:cs="Open Sans" w:hint="eastAsia"/>
-          <w:color w:val="333333"/>
-          <w:szCs w:val="20"/>
-        </w:rPr>
-        <w:t>세상</w:t>
-      </w:r>
-      <w:r>
-        <w:rPr>
-          <w:rFonts w:ascii="Open Sans" w:hAnsi="Open Sans" w:cs="Open Sans" w:hint="eastAsia"/>
-          <w:color w:val="333333"/>
-          <w:szCs w:val="20"/>
-        </w:rPr>
-        <w:t xml:space="preserve"> </w:t>
-      </w:r>
-      <w:r>
-        <w:rPr>
-          <w:rFonts w:ascii="Open Sans" w:hAnsi="Open Sans" w:cs="Open Sans"/>
-          <w:color w:val="333333"/>
-          <w:szCs w:val="20"/>
-        </w:rPr>
-        <w:t>(S4) (C++ ONLY)</w:t>
-      </w:r>
-    </w:p>
-    <w:p>
-      <w:pPr>
-        <w:pStyle w:val="a3"/>
-        <w:widowControl/>
-        <w:wordWrap/>
-        <w:autoSpaceDE/>
-        <w:autoSpaceDN/>
-        <w:spacing w:after="300"/>
-        <w:ind w:leftChars="0"/>
-        <w:rPr>
-          <w:rFonts w:ascii="Open Sans" w:hAnsi="Open Sans" w:cs="Open Sans"/>
+          <w:rFonts w:ascii="Open Sans" w:hAnsi="Open Sans" w:cs="Open Sans"/>
+          <w:color w:val="333333"/>
+          <w:szCs w:val="20"/>
+        </w:rPr>
+        <w:t xml:space="preserve">12871 </w:t>
+      </w:r>
+      <w:r>
+        <w:rPr>
+          <w:rFonts w:ascii="Open Sans" w:hAnsi="Open Sans" w:cs="Open Sans" w:hint="eastAsia"/>
+          <w:color w:val="333333"/>
+          <w:szCs w:val="20"/>
+        </w:rPr>
+        <w:t>무한</w:t>
+      </w:r>
+      <w:r>
+        <w:rPr>
+          <w:rFonts w:ascii="Open Sans" w:hAnsi="Open Sans" w:cs="Open Sans" w:hint="eastAsia"/>
+          <w:color w:val="333333"/>
+          <w:szCs w:val="20"/>
+        </w:rPr>
+        <w:t xml:space="preserve"> </w:t>
+      </w:r>
+      <w:r>
+        <w:rPr>
+          <w:rFonts w:ascii="Open Sans" w:hAnsi="Open Sans" w:cs="Open Sans" w:hint="eastAsia"/>
+          <w:color w:val="333333"/>
+          <w:szCs w:val="20"/>
+        </w:rPr>
+        <w:t>문자열</w:t>
+      </w:r>
+      <w:r>
+        <w:rPr>
+          <w:rFonts w:ascii="Open Sans" w:hAnsi="Open Sans" w:cs="Open Sans" w:hint="eastAsia"/>
+          <w:color w:val="333333"/>
+          <w:szCs w:val="20"/>
+        </w:rPr>
+        <w:t xml:space="preserve"> </w:t>
+      </w:r>
+      <w:r>
+        <w:rPr>
+          <w:rFonts w:ascii="Open Sans" w:hAnsi="Open Sans" w:cs="Open Sans"/>
+          <w:color w:val="333333"/>
+          <w:szCs w:val="20"/>
+        </w:rPr>
+        <w:t>(S5)</w:t>
+      </w:r>
+    </w:p>
+    <w:p>
+      <w:pPr>
+        <w:pStyle w:val="a3"/>
+        <w:rPr>
+          <w:rFonts w:ascii="Open Sans" w:hAnsi="Open Sans" w:cs="Open Sans" w:hint="eastAsia"/>
           <w:color w:val="333333"/>
           <w:szCs w:val="20"/>
         </w:rPr>
@@ -11415,15 +11240,31 @@
           <w:color w:val="333333"/>
           <w:szCs w:val="20"/>
         </w:rPr>
-        <w:t>1</w:t>
-      </w:r>
-      <w:r>
-        <w:rPr>
-          <w:rFonts w:ascii="Open Sans" w:hAnsi="Open Sans" w:cs="Open Sans"/>
-          <w:color w:val="333333"/>
-          <w:szCs w:val="20"/>
-        </w:rPr>
-        <w:t xml:space="preserve">4425 </w:t>
+        <w:t>6</w:t>
+      </w:r>
+      <w:r>
+        <w:rPr>
+          <w:rFonts w:ascii="Open Sans" w:hAnsi="Open Sans" w:cs="Open Sans"/>
+          <w:color w:val="333333"/>
+          <w:szCs w:val="20"/>
+        </w:rPr>
+        <w:t xml:space="preserve">550 </w:t>
+      </w:r>
+      <w:r>
+        <w:rPr>
+          <w:rFonts w:ascii="Open Sans" w:hAnsi="Open Sans" w:cs="Open Sans" w:hint="eastAsia"/>
+          <w:color w:val="333333"/>
+          <w:szCs w:val="20"/>
+        </w:rPr>
+        <w:t>부분</w:t>
+      </w:r>
+      <w:r>
+        <w:rPr>
+          <w:rFonts w:ascii="Open Sans" w:hAnsi="Open Sans" w:cs="Open Sans" w:hint="eastAsia"/>
+          <w:color w:val="333333"/>
+          <w:szCs w:val="20"/>
+        </w:rPr>
+        <w:t xml:space="preserve"> </w:t>
       </w:r>
       <w:r>
         <w:rPr>
@@ -11443,27 +11284,11 @@
       </w:r>
       <w:r>
         <w:rPr>
-          <w:rFonts w:ascii="Open Sans" w:hAnsi="Open Sans" w:cs="Open Sans" w:hint="eastAsia"/>
-          <w:color w:val="333333"/>
-          <w:szCs w:val="20"/>
-        </w:rPr>
-        <w:t>집합</w:t>
-      </w:r>
-      <w:r>
-        <w:rPr>
-          <w:rFonts w:ascii="Open Sans" w:hAnsi="Open Sans" w:cs="Open Sans" w:hint="eastAsia"/>
-          <w:color w:val="333333"/>
-          <w:szCs w:val="20"/>
-        </w:rPr>
-        <w:t xml:space="preserve"> </w:t>
-      </w:r>
-      <w:r>
-        <w:rPr>
-          <w:rFonts w:ascii="Open Sans" w:hAnsi="Open Sans" w:cs="Open Sans"/>
-          <w:color w:val="333333"/>
-          <w:szCs w:val="20"/>
-        </w:rPr>
-        <w:t>(S3)</w:t>
+          <w:rFonts w:ascii="Open Sans" w:hAnsi="Open Sans" w:cs="Open Sans"/>
+          <w:color w:val="333333"/>
+          <w:szCs w:val="20"/>
+        </w:rPr>
+        <w:t>(S5)</w:t>
       </w:r>
     </w:p>
     <w:p>
@@ -11503,20 +11328,70 @@
       </w:pPr>
       <w:r>
         <w:rPr>
-          <w:rFonts w:ascii="Open Sans" w:hAnsi="Open Sans" w:cs="Open Sans"/>
-          <w:color w:val="333333"/>
-          <w:szCs w:val="20"/>
-        </w:rPr>
-        <w:t>6373 Round and Round We Go (S3) (JAVA ONLY)</w:t>
-      </w:r>
-    </w:p>
-    <w:p>
-      <w:pPr>
-        <w:widowControl/>
-        <w:wordWrap/>
-        <w:autoSpaceDE/>
-        <w:autoSpaceDN/>
-        <w:spacing w:after="300"/>
+          <w:rFonts w:ascii="Open Sans" w:hAnsi="Open Sans" w:cs="Open Sans" w:hint="eastAsia"/>
+          <w:color w:val="333333"/>
+          <w:szCs w:val="20"/>
+        </w:rPr>
+        <w:t>4</w:t>
+      </w:r>
+      <w:r>
+        <w:rPr>
+          <w:rFonts w:ascii="Open Sans" w:hAnsi="Open Sans" w:cs="Open Sans"/>
+          <w:color w:val="333333"/>
+          <w:szCs w:val="20"/>
+        </w:rPr>
+        <w:t xml:space="preserve">949 </w:t>
+      </w:r>
+      <w:r>
+        <w:rPr>
+          <w:rFonts w:ascii="Open Sans" w:hAnsi="Open Sans" w:cs="Open Sans" w:hint="eastAsia"/>
+          <w:color w:val="333333"/>
+          <w:szCs w:val="20"/>
+        </w:rPr>
+        <w:t>균형잡힌</w:t>
+      </w:r>
+      <w:r>
+        <w:rPr>
+          <w:rFonts w:ascii="Open Sans" w:hAnsi="Open Sans" w:cs="Open Sans" w:hint="eastAsia"/>
+          <w:color w:val="333333"/>
+          <w:szCs w:val="20"/>
+        </w:rPr>
+        <w:t xml:space="preserve"> </w:t>
+      </w:r>
+      <w:r>
+        <w:rPr>
+          <w:rFonts w:ascii="Open Sans" w:hAnsi="Open Sans" w:cs="Open Sans" w:hint="eastAsia"/>
+          <w:color w:val="333333"/>
+          <w:szCs w:val="20"/>
+        </w:rPr>
+        <w:t>세상</w:t>
+      </w:r>
+      <w:r>
+        <w:rPr>
+          <w:rFonts w:ascii="Open Sans" w:hAnsi="Open Sans" w:cs="Open Sans" w:hint="eastAsia"/>
+          <w:color w:val="333333"/>
+          <w:szCs w:val="20"/>
+        </w:rPr>
+        <w:t xml:space="preserve"> </w:t>
+      </w:r>
+      <w:r>
+        <w:rPr>
+          <w:rFonts w:ascii="Open Sans" w:hAnsi="Open Sans" w:cs="Open Sans"/>
+          <w:color w:val="333333"/>
+          <w:szCs w:val="20"/>
+        </w:rPr>
+        <w:t>(S4) (C++ ONLY)</w:t>
+      </w:r>
+    </w:p>
+    <w:p>
+      <w:pPr>
+        <w:pStyle w:val="a3"/>
+        <w:widowControl/>
+        <w:wordWrap/>
+        <w:autoSpaceDE/>
+        <w:autoSpaceDN/>
+        <w:spacing w:after="300"/>
+        <w:ind w:leftChars="0"/>
         <w:rPr>
           <w:rFonts w:ascii="Open Sans" w:hAnsi="Open Sans" w:cs="Open Sans"/>
           <w:color w:val="333333"/>
@@ -11549,39 +11424,55 @@
           <w:color w:val="333333"/>
           <w:szCs w:val="20"/>
         </w:rPr>
-        <w:t>4</w:t>
-      </w:r>
-      <w:r>
-        <w:rPr>
-          <w:rFonts w:ascii="Open Sans" w:hAnsi="Open Sans" w:cs="Open Sans"/>
-          <w:color w:val="333333"/>
-          <w:szCs w:val="20"/>
-        </w:rPr>
-        <w:t xml:space="preserve">358 </w:t>
-      </w:r>
-      <w:r>
-        <w:rPr>
-          <w:rFonts w:ascii="Open Sans" w:hAnsi="Open Sans" w:cs="Open Sans" w:hint="eastAsia"/>
-          <w:color w:val="333333"/>
-          <w:szCs w:val="20"/>
-        </w:rPr>
-        <w:t>생태학</w:t>
-      </w:r>
-      <w:r>
-        <w:rPr>
-          <w:rFonts w:ascii="Open Sans" w:hAnsi="Open Sans" w:cs="Open Sans" w:hint="eastAsia"/>
-          <w:color w:val="333333"/>
-          <w:szCs w:val="20"/>
-        </w:rPr>
-        <w:t xml:space="preserve"> </w:t>
-      </w:r>
-      <w:r>
-        <w:rPr>
-          <w:rFonts w:ascii="Open Sans" w:hAnsi="Open Sans" w:cs="Open Sans"/>
-          <w:color w:val="333333"/>
-          <w:szCs w:val="20"/>
-        </w:rPr>
-        <w:t>(S2)</w:t>
+        <w:t>1</w:t>
+      </w:r>
+      <w:r>
+        <w:rPr>
+          <w:rFonts w:ascii="Open Sans" w:hAnsi="Open Sans" w:cs="Open Sans"/>
+          <w:color w:val="333333"/>
+          <w:szCs w:val="20"/>
+        </w:rPr>
+        <w:t xml:space="preserve">4425 </w:t>
+      </w:r>
+      <w:r>
+        <w:rPr>
+          <w:rFonts w:ascii="Open Sans" w:hAnsi="Open Sans" w:cs="Open Sans" w:hint="eastAsia"/>
+          <w:color w:val="333333"/>
+          <w:szCs w:val="20"/>
+        </w:rPr>
+        <w:t>문자열</w:t>
+      </w:r>
+      <w:r>
+        <w:rPr>
+          <w:rFonts w:ascii="Open Sans" w:hAnsi="Open Sans" w:cs="Open Sans" w:hint="eastAsia"/>
+          <w:color w:val="333333"/>
+          <w:szCs w:val="20"/>
+        </w:rPr>
+        <w:t xml:space="preserve"> </w:t>
+      </w:r>
+      <w:r>
+        <w:rPr>
+          <w:rFonts w:ascii="Open Sans" w:hAnsi="Open Sans" w:cs="Open Sans" w:hint="eastAsia"/>
+          <w:color w:val="333333"/>
+          <w:szCs w:val="20"/>
+        </w:rPr>
+        <w:t>집합</w:t>
+      </w:r>
+      <w:r>
+        <w:rPr>
+          <w:rFonts w:ascii="Open Sans" w:hAnsi="Open Sans" w:cs="Open Sans" w:hint="eastAsia"/>
+          <w:color w:val="333333"/>
+          <w:szCs w:val="20"/>
+        </w:rPr>
+        <w:t xml:space="preserve"> </w:t>
+      </w:r>
+      <w:r>
+        <w:rPr>
+          <w:rFonts w:ascii="Open Sans" w:hAnsi="Open Sans" w:cs="Open Sans"/>
+          <w:color w:val="333333"/>
+          <w:szCs w:val="20"/>
+        </w:rPr>
+        <w:t>(S3)</w:t>
       </w:r>
     </w:p>
     <w:p>
@@ -11625,9 +11516,127 @@
           <w:color w:val="333333"/>
           <w:szCs w:val="20"/>
         </w:rPr>
+        <w:t>6373 Round and Round We Go (S3) (JAVA ONLY)</w:t>
+      </w:r>
+    </w:p>
+    <w:p>
+      <w:pPr>
+        <w:widowControl/>
+        <w:wordWrap/>
+        <w:autoSpaceDE/>
+        <w:autoSpaceDN/>
+        <w:spacing w:after="300"/>
+        <w:rPr>
+          <w:rFonts w:ascii="Open Sans" w:hAnsi="Open Sans" w:cs="Open Sans"/>
+          <w:color w:val="333333"/>
+          <w:szCs w:val="20"/>
+        </w:rPr>
+      </w:pPr>
+    </w:p>
+    <w:p>
+      <w:pPr>
+        <w:pStyle w:val="a3"/>
+        <w:widowControl/>
+        <w:numPr>
+          <w:ilvl w:val="0"/>
+          <w:numId w:val="5"/>
+        </w:numPr>
+        <w:wordWrap/>
+        <w:autoSpaceDE/>
+        <w:autoSpaceDN/>
+        <w:spacing w:after="300"/>
+        <w:ind w:leftChars="0"/>
+        <w:rPr>
+          <w:rFonts w:ascii="Open Sans" w:hAnsi="Open Sans" w:cs="Open Sans"/>
+          <w:color w:val="333333"/>
+          <w:szCs w:val="20"/>
+        </w:rPr>
+      </w:pPr>
+      <w:r>
+        <w:rPr>
+          <w:rFonts w:ascii="Open Sans" w:hAnsi="Open Sans" w:cs="Open Sans" w:hint="eastAsia"/>
+          <w:color w:val="333333"/>
+          <w:szCs w:val="20"/>
+        </w:rPr>
+        <w:lastRenderedPageBreak/>
+        <w:t>4</w:t>
+      </w:r>
+      <w:r>
+        <w:rPr>
+          <w:rFonts w:ascii="Open Sans" w:hAnsi="Open Sans" w:cs="Open Sans"/>
+          <w:color w:val="333333"/>
+          <w:szCs w:val="20"/>
+        </w:rPr>
+        <w:t xml:space="preserve">358 </w:t>
+      </w:r>
+      <w:r>
+        <w:rPr>
+          <w:rFonts w:ascii="Open Sans" w:hAnsi="Open Sans" w:cs="Open Sans" w:hint="eastAsia"/>
+          <w:color w:val="333333"/>
+          <w:szCs w:val="20"/>
+        </w:rPr>
+        <w:t>생태학</w:t>
+      </w:r>
+      <w:r>
+        <w:rPr>
+          <w:rFonts w:ascii="Open Sans" w:hAnsi="Open Sans" w:cs="Open Sans" w:hint="eastAsia"/>
+          <w:color w:val="333333"/>
+          <w:szCs w:val="20"/>
+        </w:rPr>
+        <w:t xml:space="preserve"> </w:t>
+      </w:r>
+      <w:r>
+        <w:rPr>
+          <w:rFonts w:ascii="Open Sans" w:hAnsi="Open Sans" w:cs="Open Sans"/>
+          <w:color w:val="333333"/>
+          <w:szCs w:val="20"/>
+        </w:rPr>
+        <w:t>(S2)</w:t>
+      </w:r>
+    </w:p>
+    <w:p>
+      <w:pPr>
+        <w:pStyle w:val="a3"/>
+        <w:widowControl/>
+        <w:wordWrap/>
+        <w:autoSpaceDE/>
+        <w:autoSpaceDN/>
+        <w:spacing w:after="300"/>
+        <w:ind w:leftChars="0"/>
+        <w:rPr>
+          <w:rFonts w:ascii="Open Sans" w:hAnsi="Open Sans" w:cs="Open Sans"/>
+          <w:color w:val="333333"/>
+          <w:szCs w:val="20"/>
+        </w:rPr>
+      </w:pPr>
+    </w:p>
+    <w:p>
+      <w:pPr>
+        <w:pStyle w:val="a3"/>
+        <w:widowControl/>
+        <w:numPr>
+          <w:ilvl w:val="0"/>
+          <w:numId w:val="5"/>
+        </w:numPr>
+        <w:wordWrap/>
+        <w:autoSpaceDE/>
+        <w:autoSpaceDN/>
+        <w:spacing w:after="300"/>
+        <w:ind w:leftChars="0"/>
+        <w:rPr>
+          <w:rFonts w:ascii="Open Sans" w:hAnsi="Open Sans" w:cs="Open Sans"/>
+          <w:color w:val="333333"/>
+          <w:szCs w:val="20"/>
+        </w:rPr>
+      </w:pPr>
+      <w:r>
+        <w:rPr>
+          <w:rFonts w:ascii="Open Sans" w:hAnsi="Open Sans" w:cs="Open Sans"/>
+          <w:color w:val="333333"/>
+          <w:szCs w:val="20"/>
+        </w:rPr>
         <w:t xml:space="preserve">1254 </w:t>
       </w:r>
-      <w:proofErr w:type="spellStart"/>
       <w:r>
         <w:rPr>
           <w:rFonts w:ascii="Open Sans" w:hAnsi="Open Sans" w:cs="Open Sans" w:hint="eastAsia"/>
@@ -11636,7 +11645,6 @@
         </w:rPr>
         <w:t>팰린드롬</w:t>
       </w:r>
-      <w:proofErr w:type="spellEnd"/>
       <w:r>
         <w:rPr>
           <w:rFonts w:ascii="Open Sans" w:hAnsi="Open Sans" w:cs="Open Sans" w:hint="eastAsia"/>
@@ -12354,6 +12362,7 @@
           <w:color w:val="333333"/>
           <w:szCs w:val="20"/>
         </w:rPr>
+        <w:lastRenderedPageBreak/>
         <w:t>1</w:t>
       </w:r>
       <w:r>
@@ -12975,7 +12984,6 @@
         </w:rPr>
         <w:t xml:space="preserve">4659 </w:t>
       </w:r>
-      <w:proofErr w:type="spellStart"/>
       <w:r>
         <w:rPr>
           <w:rFonts w:ascii="Open Sans" w:hAnsi="Open Sans" w:cs="Open Sans" w:hint="eastAsia"/>
@@ -12984,7 +12992,6 @@
         </w:rPr>
         <w:t>한조서열정리하고옴ㅋㅋ</w:t>
       </w:r>
-      <w:proofErr w:type="spellEnd"/>
       <w:r>
         <w:rPr>
           <w:rFonts w:ascii="Open Sans" w:hAnsi="Open Sans" w:cs="Open Sans" w:hint="eastAsia"/>
@@ -13257,6 +13264,7 @@
           <w:color w:val="333333"/>
           <w:szCs w:val="20"/>
         </w:rPr>
+        <w:lastRenderedPageBreak/>
         <w:t>1</w:t>
       </w:r>
       <w:r>
@@ -13592,7 +13600,6 @@
         </w:rPr>
         <w:t xml:space="preserve">934 </w:t>
       </w:r>
-      <w:proofErr w:type="spellStart"/>
       <w:r>
         <w:rPr>
           <w:rFonts w:ascii="Open Sans" w:hAnsi="Open Sans" w:cs="Open Sans" w:hint="eastAsia"/>
@@ -13601,7 +13608,6 @@
         </w:rPr>
         <w:t>최소공배수</w:t>
       </w:r>
-      <w:proofErr w:type="spellEnd"/>
       <w:r>
         <w:rPr>
           <w:rFonts w:ascii="Open Sans" w:hAnsi="Open Sans" w:cs="Open Sans" w:hint="eastAsia"/>
@@ -13670,7 +13676,6 @@
         </w:rPr>
         <w:t xml:space="preserve">960 </w:t>
       </w:r>
-      <w:proofErr w:type="spellStart"/>
       <w:r>
         <w:rPr>
           <w:rFonts w:ascii="Open Sans" w:hAnsi="Open Sans" w:cs="Open Sans" w:hint="eastAsia"/>
@@ -13679,7 +13684,6 @@
         </w:rPr>
         <w:t>에라토스테네스의</w:t>
       </w:r>
-      <w:proofErr w:type="spellEnd"/>
       <w:r>
         <w:rPr>
           <w:rFonts w:ascii="Open Sans" w:hAnsi="Open Sans" w:cs="Open Sans" w:hint="eastAsia"/>
@@ -13832,7 +13836,6 @@
         </w:rPr>
         <w:t xml:space="preserve">485 </w:t>
       </w:r>
-      <w:proofErr w:type="gramStart"/>
       <w:r>
         <w:rPr>
           <w:rFonts w:ascii="Open Sans" w:hAnsi="Open Sans" w:cs="Open Sans" w:hint="eastAsia"/>
@@ -13855,16 +13858,7 @@
           <w:color w:val="333333"/>
           <w:szCs w:val="20"/>
         </w:rPr>
-        <w:t xml:space="preserve"> (</w:t>
-      </w:r>
-      <w:proofErr w:type="gramEnd"/>
-      <w:r>
-        <w:rPr>
-          <w:rFonts w:ascii="Open Sans" w:hAnsi="Open Sans" w:cs="Open Sans"/>
-          <w:color w:val="333333"/>
-          <w:szCs w:val="20"/>
-        </w:rPr>
-        <w:t>S4)</w:t>
+        <w:t xml:space="preserve"> (S4)</w:t>
       </w:r>
     </w:p>
     <w:p>
@@ -14010,7 +14004,6 @@
         </w:rPr>
         <w:t xml:space="preserve">020 </w:t>
       </w:r>
-      <w:proofErr w:type="spellStart"/>
       <w:r>
         <w:rPr>
           <w:rFonts w:ascii="Open Sans" w:hAnsi="Open Sans" w:cs="Open Sans" w:hint="eastAsia"/>
@@ -14019,7 +14012,6 @@
         </w:rPr>
         <w:t>골드바흐의</w:t>
       </w:r>
-      <w:proofErr w:type="spellEnd"/>
       <w:r>
         <w:rPr>
           <w:rFonts w:ascii="Open Sans" w:hAnsi="Open Sans" w:cs="Open Sans" w:hint="eastAsia"/>
@@ -14103,7 +14095,6 @@
         </w:rPr>
         <w:t xml:space="preserve">7103 </w:t>
       </w:r>
-      <w:proofErr w:type="spellStart"/>
       <w:r>
         <w:rPr>
           <w:rFonts w:ascii="Open Sans" w:hAnsi="Open Sans" w:cs="Open Sans" w:hint="eastAsia"/>
@@ -14112,7 +14103,6 @@
         </w:rPr>
         <w:t>골드바흐</w:t>
       </w:r>
-      <w:proofErr w:type="spellEnd"/>
       <w:r>
         <w:rPr>
           <w:rFonts w:ascii="Open Sans" w:hAnsi="Open Sans" w:cs="Open Sans" w:hint="eastAsia"/>
@@ -14185,6 +14175,7 @@
           <w:color w:val="333333"/>
           <w:szCs w:val="20"/>
         </w:rPr>
+        <w:lastRenderedPageBreak/>
         <w:t>6</w:t>
       </w:r>
       <w:r>
@@ -14195,7 +14186,6 @@
         </w:rPr>
         <w:t xml:space="preserve">064 </w:t>
       </w:r>
-      <w:proofErr w:type="spellStart"/>
       <w:r>
         <w:rPr>
           <w:rFonts w:ascii="Open Sans" w:hAnsi="Open Sans" w:cs="Open Sans" w:hint="eastAsia"/>
@@ -14204,7 +14194,6 @@
         </w:rPr>
         <w:t>카잉</w:t>
       </w:r>
-      <w:proofErr w:type="spellEnd"/>
       <w:r>
         <w:rPr>
           <w:rFonts w:ascii="Open Sans" w:hAnsi="Open Sans" w:cs="Open Sans" w:hint="eastAsia"/>
@@ -14287,7 +14276,6 @@
         </w:rPr>
         <w:t xml:space="preserve">588 </w:t>
       </w:r>
-      <w:proofErr w:type="spellStart"/>
       <w:r>
         <w:rPr>
           <w:rFonts w:ascii="Open Sans" w:hAnsi="Open Sans" w:cs="Open Sans" w:hint="eastAsia"/>
@@ -14296,7 +14284,6 @@
         </w:rPr>
         <w:t>골드바흐의</w:t>
       </w:r>
-      <w:proofErr w:type="spellEnd"/>
       <w:r>
         <w:rPr>
           <w:rFonts w:ascii="Open Sans" w:hAnsi="Open Sans" w:cs="Open Sans" w:hint="eastAsia"/>
@@ -14465,7 +14452,6 @@
         </w:rPr>
         <w:t>&amp;</w:t>
       </w:r>
-      <w:proofErr w:type="spellStart"/>
       <w:r>
         <w:rPr>
           <w:rFonts w:ascii="Open Sans" w:hAnsi="Open Sans" w:cs="Open Sans" w:hint="eastAsia"/>
@@ -14474,7 +14460,6 @@
         </w:rPr>
         <w:t>팰린드롬</w:t>
       </w:r>
-      <w:proofErr w:type="spellEnd"/>
       <w:r>
         <w:rPr>
           <w:rFonts w:ascii="Open Sans" w:hAnsi="Open Sans" w:cs="Open Sans" w:hint="eastAsia"/>
@@ -14816,7 +14801,6 @@
         </w:rPr>
         <w:t xml:space="preserve">654 </w:t>
       </w:r>
-      <w:proofErr w:type="spellStart"/>
       <w:r>
         <w:rPr>
           <w:rFonts w:ascii="Open Sans" w:hAnsi="Open Sans" w:cs="Open Sans" w:hint="eastAsia"/>
@@ -14825,7 +14809,6 @@
         </w:rPr>
         <w:t>랜선</w:t>
       </w:r>
-      <w:proofErr w:type="spellEnd"/>
       <w:r>
         <w:rPr>
           <w:rFonts w:ascii="Open Sans" w:hAnsi="Open Sans" w:cs="Open Sans" w:hint="eastAsia"/>
@@ -15051,6 +15034,7 @@
           <w:color w:val="333333"/>
           <w:szCs w:val="20"/>
         </w:rPr>
+        <w:lastRenderedPageBreak/>
         <w:t>1</w:t>
       </w:r>
       <w:r>
@@ -15271,7 +15255,6 @@
         </w:rPr>
         <w:t xml:space="preserve">1158 </w:t>
       </w:r>
-      <w:proofErr w:type="spellStart"/>
       <w:r>
         <w:rPr>
           <w:rFonts w:ascii="Open Sans" w:hAnsi="Open Sans" w:cs="Open Sans" w:hint="eastAsia"/>
@@ -15280,7 +15263,6 @@
         </w:rPr>
         <w:t>요세푸스</w:t>
       </w:r>
-      <w:proofErr w:type="spellEnd"/>
       <w:r>
         <w:rPr>
           <w:rFonts w:ascii="Open Sans" w:hAnsi="Open Sans" w:cs="Open Sans" w:hint="eastAsia"/>
@@ -15761,7 +15743,6 @@
         </w:rPr>
         <w:t xml:space="preserve"> </w:t>
       </w:r>
-      <w:proofErr w:type="spellStart"/>
       <w:r>
         <w:rPr>
           <w:rFonts w:ascii="Open Sans" w:hAnsi="Open Sans" w:cs="Open Sans" w:hint="eastAsia"/>
@@ -15770,7 +15751,6 @@
         </w:rPr>
         <w:t>힙</w:t>
       </w:r>
-      <w:proofErr w:type="spellEnd"/>
       <w:r>
         <w:rPr>
           <w:rFonts w:ascii="Open Sans" w:hAnsi="Open Sans" w:cs="Open Sans" w:hint="eastAsia"/>
@@ -15913,7 +15893,6 @@
         </w:rPr>
         <w:t xml:space="preserve">7298 </w:t>
       </w:r>
-      <w:proofErr w:type="spellStart"/>
       <w:r>
         <w:rPr>
           <w:rFonts w:ascii="Open Sans" w:hAnsi="Open Sans" w:cs="Open Sans" w:hint="eastAsia"/>
@@ -15922,7 +15901,6 @@
         </w:rPr>
         <w:t>오큰수</w:t>
       </w:r>
-      <w:proofErr w:type="spellEnd"/>
       <w:r>
         <w:rPr>
           <w:rFonts w:ascii="Open Sans" w:hAnsi="Open Sans" w:cs="Open Sans" w:hint="eastAsia"/>
@@ -15980,6 +15958,7 @@
           <w:color w:val="333333"/>
           <w:szCs w:val="20"/>
         </w:rPr>
+        <w:lastRenderedPageBreak/>
         <w:t>1</w:t>
       </w:r>
       <w:r>
@@ -16476,19 +16455,8 @@
             <w:color w:val="0076C0"/>
             <w:szCs w:val="20"/>
           </w:rPr>
-          <w:t xml:space="preserve">Divide And </w:t>
+          <w:t>Divide And Conquer</w:t>
         </w:r>
-        <w:proofErr w:type="gramStart"/>
-        <w:r>
-          <w:rPr>
-            <w:rStyle w:val="a6"/>
-            <w:rFonts w:ascii="Open Sans" w:hAnsi="Open Sans" w:cs="Open Sans"/>
-            <w:color w:val="0076C0"/>
-            <w:szCs w:val="20"/>
-          </w:rPr>
-          <w:t>Conquer</w:t>
-        </w:r>
-        <w:proofErr w:type="gramEnd"/>
       </w:hyperlink>
       <w:r>
         <w:t>------------------------------------</w:t>

</xml_diff>

<commit_message>
Q4378 QWERTY (STRING, SILVER 5) ADDED
</commit_message>
<xml_diff>
--- a/알고리즘 가이드라인.docx
+++ b/알고리즘 가이드라인.docx
@@ -1888,6 +1888,7 @@
         </w:rPr>
         <w:t xml:space="preserve">0988 </w:t>
       </w:r>
+      <w:proofErr w:type="spellStart"/>
       <w:r>
         <w:rPr>
           <w:rFonts w:ascii="Open Sans" w:hAnsi="Open Sans" w:cs="Open Sans" w:hint="eastAsia"/>
@@ -1896,6 +1897,7 @@
         </w:rPr>
         <w:t>팰린드롬인지</w:t>
       </w:r>
+      <w:proofErr w:type="spellEnd"/>
       <w:r>
         <w:rPr>
           <w:rFonts w:ascii="Open Sans" w:hAnsi="Open Sans" w:cs="Open Sans" w:hint="eastAsia"/>
@@ -1974,6 +1976,7 @@
         </w:rPr>
         <w:t xml:space="preserve">587 </w:t>
       </w:r>
+      <w:proofErr w:type="spellStart"/>
       <w:r>
         <w:rPr>
           <w:rFonts w:ascii="Open Sans" w:hAnsi="Open Sans" w:cs="Open Sans" w:hint="eastAsia"/>
@@ -1982,6 +1985,7 @@
         </w:rPr>
         <w:t>대표값</w:t>
       </w:r>
+      <w:proofErr w:type="spellEnd"/>
       <w:r>
         <w:rPr>
           <w:rFonts w:ascii="Open Sans" w:hAnsi="Open Sans" w:cs="Open Sans" w:hint="eastAsia"/>
@@ -2045,6 +2049,7 @@
         </w:rPr>
         <w:t xml:space="preserve">977 </w:t>
       </w:r>
+      <w:proofErr w:type="spellStart"/>
       <w:r>
         <w:rPr>
           <w:rFonts w:ascii="Open Sans" w:hAnsi="Open Sans" w:cs="Open Sans" w:hint="eastAsia"/>
@@ -2053,6 +2058,7 @@
         </w:rPr>
         <w:t>완전제곱수</w:t>
       </w:r>
+      <w:proofErr w:type="spellEnd"/>
       <w:r>
         <w:rPr>
           <w:rFonts w:ascii="Open Sans" w:hAnsi="Open Sans" w:cs="Open Sans" w:hint="eastAsia"/>
@@ -3030,6 +3036,7 @@
         </w:rPr>
         <w:t xml:space="preserve">1328 </w:t>
       </w:r>
+      <w:proofErr w:type="spellStart"/>
       <w:r>
         <w:rPr>
           <w:rFonts w:ascii="Open Sans" w:hAnsi="Open Sans" w:cs="Open Sans" w:hint="eastAsia"/>
@@ -3044,7 +3051,16 @@
           <w:color w:val="333333"/>
           <w:szCs w:val="20"/>
         </w:rPr>
-        <w:t>trfry (B2)</w:t>
+        <w:t>trfry</w:t>
+      </w:r>
+      <w:proofErr w:type="spellEnd"/>
+      <w:r>
+        <w:rPr>
+          <w:rFonts w:ascii="Open Sans" w:hAnsi="Open Sans" w:cs="Open Sans"/>
+          <w:color w:val="333333"/>
+          <w:szCs w:val="20"/>
+        </w:rPr>
+        <w:t xml:space="preserve"> (B2)</w:t>
       </w:r>
     </w:p>
     <w:p>
@@ -3289,6 +3305,7 @@
         </w:rPr>
         <w:t xml:space="preserve">259 </w:t>
       </w:r>
+      <w:proofErr w:type="spellStart"/>
       <w:r>
         <w:rPr>
           <w:rFonts w:ascii="Open Sans" w:hAnsi="Open Sans" w:cs="Open Sans" w:hint="eastAsia"/>
@@ -3297,6 +3314,7 @@
         </w:rPr>
         <w:t>팰린드롬수</w:t>
       </w:r>
+      <w:proofErr w:type="spellEnd"/>
       <w:r>
         <w:rPr>
           <w:rFonts w:ascii="Open Sans" w:hAnsi="Open Sans" w:cs="Open Sans" w:hint="eastAsia"/>
@@ -5259,6 +5277,7 @@
         </w:rPr>
         <w:t xml:space="preserve">6431 </w:t>
       </w:r>
+      <w:proofErr w:type="spellStart"/>
       <w:r>
         <w:rPr>
           <w:rFonts w:ascii="Open Sans" w:hAnsi="Open Sans" w:cs="Open Sans" w:hint="eastAsia"/>
@@ -5267,6 +5286,7 @@
         </w:rPr>
         <w:t>베시와</w:t>
       </w:r>
+      <w:proofErr w:type="spellEnd"/>
       <w:r>
         <w:rPr>
           <w:rFonts w:ascii="Open Sans" w:hAnsi="Open Sans" w:cs="Open Sans" w:hint="eastAsia"/>
@@ -6081,6 +6101,7 @@
         </w:rPr>
         <w:t xml:space="preserve">592 </w:t>
       </w:r>
+      <w:proofErr w:type="spellStart"/>
       <w:r>
         <w:rPr>
           <w:rFonts w:ascii="Open Sans" w:hAnsi="Open Sans" w:cs="Open Sans" w:hint="eastAsia"/>
@@ -6089,6 +6110,7 @@
         </w:rPr>
         <w:t>대표값</w:t>
       </w:r>
+      <w:proofErr w:type="spellEnd"/>
       <w:r>
         <w:rPr>
           <w:rFonts w:ascii="Open Sans" w:hAnsi="Open Sans" w:cs="Open Sans" w:hint="eastAsia"/>
@@ -7447,6 +7469,7 @@
         </w:rPr>
         <w:t xml:space="preserve">049 </w:t>
       </w:r>
+      <w:proofErr w:type="spellStart"/>
       <w:r>
         <w:rPr>
           <w:rFonts w:ascii="Open Sans" w:hAnsi="Open Sans" w:cs="Open Sans" w:hint="eastAsia"/>
@@ -7455,6 +7478,7 @@
         </w:rPr>
         <w:t>기타줄</w:t>
       </w:r>
+      <w:proofErr w:type="spellEnd"/>
       <w:r>
         <w:rPr>
           <w:rFonts w:ascii="Open Sans" w:hAnsi="Open Sans" w:cs="Open Sans" w:hint="eastAsia"/>
@@ -8199,6 +8223,7 @@
         </w:rPr>
         <w:t xml:space="preserve">3845 </w:t>
       </w:r>
+      <w:proofErr w:type="spellStart"/>
       <w:r>
         <w:rPr>
           <w:rFonts w:ascii="Open Sans" w:hAnsi="Open Sans" w:cs="Open Sans" w:hint="eastAsia"/>
@@ -8207,6 +8232,7 @@
         </w:rPr>
         <w:t>잔디깎기</w:t>
       </w:r>
+      <w:proofErr w:type="spellEnd"/>
       <w:r>
         <w:rPr>
           <w:rFonts w:ascii="Open Sans" w:hAnsi="Open Sans" w:cs="Open Sans" w:hint="eastAsia"/>
@@ -8467,6 +8493,7 @@
         </w:rPr>
         <w:t xml:space="preserve">0814 </w:t>
       </w:r>
+      <w:proofErr w:type="spellStart"/>
       <w:r>
         <w:rPr>
           <w:rFonts w:ascii="Open Sans" w:hAnsi="Open Sans" w:cs="Open Sans" w:hint="eastAsia"/>
@@ -8475,6 +8502,7 @@
         </w:rPr>
         <w:t>나이순</w:t>
       </w:r>
+      <w:proofErr w:type="spellEnd"/>
       <w:r>
         <w:rPr>
           <w:rFonts w:ascii="Open Sans" w:hAnsi="Open Sans" w:cs="Open Sans" w:hint="eastAsia"/>
@@ -9098,6 +9126,7 @@
         </w:rPr>
         <w:t xml:space="preserve">798 </w:t>
       </w:r>
+      <w:proofErr w:type="spellStart"/>
       <w:r>
         <w:rPr>
           <w:rFonts w:ascii="Open Sans" w:hAnsi="Open Sans" w:cs="Open Sans" w:hint="eastAsia"/>
@@ -9106,6 +9135,7 @@
         </w:rPr>
         <w:t>블랙잭</w:t>
       </w:r>
+      <w:proofErr w:type="spellEnd"/>
       <w:r>
         <w:rPr>
           <w:rFonts w:ascii="Open Sans" w:hAnsi="Open Sans" w:cs="Open Sans" w:hint="eastAsia"/>
@@ -9402,6 +9432,7 @@
         </w:rPr>
         <w:t xml:space="preserve"> </w:t>
       </w:r>
+      <w:proofErr w:type="spellStart"/>
       <w:r>
         <w:rPr>
           <w:rFonts w:ascii="Open Sans" w:hAnsi="Open Sans" w:cs="Open Sans" w:hint="eastAsia"/>
@@ -9410,6 +9441,7 @@
         </w:rPr>
         <w:t>마리오</w:t>
       </w:r>
+      <w:proofErr w:type="spellEnd"/>
       <w:r>
         <w:rPr>
           <w:rFonts w:ascii="Open Sans" w:hAnsi="Open Sans" w:cs="Open Sans" w:hint="eastAsia"/>
@@ -9596,6 +9628,7 @@
         </w:rPr>
         <w:t xml:space="preserve"> </w:t>
       </w:r>
+      <w:proofErr w:type="spellStart"/>
       <w:r>
         <w:rPr>
           <w:rFonts w:ascii="Open Sans" w:hAnsi="Open Sans" w:cs="Open Sans" w:hint="eastAsia"/>
@@ -9604,6 +9637,7 @@
         </w:rPr>
         <w:t>숌</w:t>
       </w:r>
+      <w:proofErr w:type="spellEnd"/>
       <w:r>
         <w:rPr>
           <w:rFonts w:ascii="Open Sans" w:hAnsi="Open Sans" w:cs="Open Sans" w:hint="eastAsia"/>
@@ -9875,6 +9909,7 @@
         </w:rPr>
         <w:t xml:space="preserve">23251 </w:t>
       </w:r>
+      <w:proofErr w:type="spellStart"/>
       <w:r>
         <w:rPr>
           <w:rFonts w:ascii="Open Sans" w:hAnsi="Open Sans" w:cs="Open Sans" w:hint="eastAsia"/>
@@ -9883,6 +9918,7 @@
         </w:rPr>
         <w:t>스물셋</w:t>
       </w:r>
+      <w:proofErr w:type="spellEnd"/>
       <w:r>
         <w:rPr>
           <w:rFonts w:ascii="Open Sans" w:hAnsi="Open Sans" w:cs="Open Sans" w:hint="eastAsia"/>
@@ -10566,6 +10602,7 @@
         </w:rPr>
         <w:t xml:space="preserve">810 </w:t>
       </w:r>
+      <w:proofErr w:type="spellStart"/>
       <w:r>
         <w:rPr>
           <w:rFonts w:ascii="Open Sans" w:hAnsi="Open Sans" w:cs="Open Sans" w:hint="eastAsia"/>
@@ -10574,6 +10611,7 @@
         </w:rPr>
         <w:t>컵홀더</w:t>
       </w:r>
+      <w:proofErr w:type="spellEnd"/>
       <w:r>
         <w:rPr>
           <w:rFonts w:ascii="Open Sans" w:hAnsi="Open Sans" w:cs="Open Sans" w:hint="eastAsia"/>
@@ -11209,7 +11247,7 @@
       <w:pPr>
         <w:pStyle w:val="a3"/>
         <w:rPr>
-          <w:rFonts w:ascii="Open Sans" w:hAnsi="Open Sans" w:cs="Open Sans" w:hint="eastAsia"/>
+          <w:rFonts w:ascii="Open Sans" w:hAnsi="Open Sans" w:cs="Open Sans"/>
           <w:color w:val="333333"/>
           <w:szCs w:val="20"/>
         </w:rPr>
@@ -11294,14 +11332,8 @@
     <w:p>
       <w:pPr>
         <w:pStyle w:val="a3"/>
-        <w:widowControl/>
-        <w:wordWrap/>
-        <w:autoSpaceDE/>
-        <w:autoSpaceDN/>
-        <w:spacing w:after="300"/>
-        <w:ind w:leftChars="0"/>
-        <w:rPr>
-          <w:rFonts w:ascii="Open Sans" w:hAnsi="Open Sans" w:cs="Open Sans"/>
+        <w:rPr>
+          <w:rFonts w:ascii="Open Sans" w:hAnsi="Open Sans" w:cs="Open Sans" w:hint="eastAsia"/>
           <w:color w:val="333333"/>
           <w:szCs w:val="20"/>
         </w:rPr>
@@ -11340,47 +11372,57 @@
           <w:color w:val="333333"/>
           <w:szCs w:val="20"/>
         </w:rPr>
-        <w:t xml:space="preserve">949 </w:t>
-      </w:r>
-      <w:r>
-        <w:rPr>
-          <w:rFonts w:ascii="Open Sans" w:hAnsi="Open Sans" w:cs="Open Sans" w:hint="eastAsia"/>
-          <w:color w:val="333333"/>
-          <w:szCs w:val="20"/>
-        </w:rPr>
-        <w:t>균형잡힌</w:t>
-      </w:r>
-      <w:r>
-        <w:rPr>
-          <w:rFonts w:ascii="Open Sans" w:hAnsi="Open Sans" w:cs="Open Sans" w:hint="eastAsia"/>
-          <w:color w:val="333333"/>
-          <w:szCs w:val="20"/>
-        </w:rPr>
-        <w:t xml:space="preserve"> </w:t>
-      </w:r>
-      <w:r>
-        <w:rPr>
-          <w:rFonts w:ascii="Open Sans" w:hAnsi="Open Sans" w:cs="Open Sans" w:hint="eastAsia"/>
-          <w:color w:val="333333"/>
-          <w:szCs w:val="20"/>
-        </w:rPr>
-        <w:t>세상</w:t>
-      </w:r>
-      <w:r>
-        <w:rPr>
-          <w:rFonts w:ascii="Open Sans" w:hAnsi="Open Sans" w:cs="Open Sans" w:hint="eastAsia"/>
-          <w:color w:val="333333"/>
-          <w:szCs w:val="20"/>
-        </w:rPr>
-        <w:t xml:space="preserve"> </w:t>
-      </w:r>
-      <w:r>
-        <w:rPr>
-          <w:rFonts w:ascii="Open Sans" w:hAnsi="Open Sans" w:cs="Open Sans"/>
-          <w:color w:val="333333"/>
-          <w:szCs w:val="20"/>
-        </w:rPr>
-        <w:t>(S4) (C++ ONLY)</w:t>
+        <w:t xml:space="preserve">378 </w:t>
+      </w:r>
+      <w:proofErr w:type="spellStart"/>
+      <w:r>
+        <w:rPr>
+          <w:rFonts w:ascii="Open Sans" w:hAnsi="Open Sans" w:cs="Open Sans" w:hint="eastAsia"/>
+          <w:color w:val="333333"/>
+          <w:szCs w:val="20"/>
+        </w:rPr>
+        <w:t>트ㅏㅊ</w:t>
+      </w:r>
+      <w:proofErr w:type="spellEnd"/>
+      <w:r>
+        <w:rPr>
+          <w:rFonts w:ascii="Open Sans" w:hAnsi="Open Sans" w:cs="Open Sans" w:hint="eastAsia"/>
+          <w:color w:val="333333"/>
+          <w:szCs w:val="20"/>
+        </w:rPr>
+        <w:t xml:space="preserve"> </w:t>
+      </w:r>
+      <w:r>
+        <w:rPr>
+          <w:rFonts w:ascii="Open Sans" w:hAnsi="Open Sans" w:cs="Open Sans"/>
+          <w:color w:val="333333"/>
+          <w:szCs w:val="20"/>
+        </w:rPr>
+        <w:t>(</w:t>
+      </w:r>
+      <w:r>
+        <w:rPr>
+          <w:rFonts w:ascii="Open Sans" w:hAnsi="Open Sans" w:cs="Open Sans" w:hint="eastAsia"/>
+          <w:color w:val="333333"/>
+          <w:szCs w:val="20"/>
+        </w:rPr>
+        <w:t>S</w:t>
+      </w:r>
+      <w:r>
+        <w:rPr>
+          <w:rFonts w:ascii="Open Sans" w:hAnsi="Open Sans" w:cs="Open Sans"/>
+          <w:color w:val="333333"/>
+          <w:szCs w:val="20"/>
+        </w:rPr>
+        <w:t>5)</w:t>
+      </w:r>
+      <w:r>
+        <w:rPr>
+          <w:rFonts w:ascii="Open Sans" w:hAnsi="Open Sans" w:cs="Open Sans" w:hint="eastAsia"/>
+          <w:color w:val="333333"/>
+          <w:szCs w:val="20"/>
+        </w:rPr>
+        <w:t>;</w:t>
       </w:r>
     </w:p>
     <w:p>
@@ -11424,55 +11466,57 @@
           <w:color w:val="333333"/>
           <w:szCs w:val="20"/>
         </w:rPr>
-        <w:t>1</w:t>
-      </w:r>
-      <w:r>
-        <w:rPr>
-          <w:rFonts w:ascii="Open Sans" w:hAnsi="Open Sans" w:cs="Open Sans"/>
-          <w:color w:val="333333"/>
-          <w:szCs w:val="20"/>
-        </w:rPr>
-        <w:t xml:space="preserve">4425 </w:t>
-      </w:r>
-      <w:r>
-        <w:rPr>
-          <w:rFonts w:ascii="Open Sans" w:hAnsi="Open Sans" w:cs="Open Sans" w:hint="eastAsia"/>
-          <w:color w:val="333333"/>
-          <w:szCs w:val="20"/>
-        </w:rPr>
-        <w:t>문자열</w:t>
-      </w:r>
-      <w:r>
-        <w:rPr>
-          <w:rFonts w:ascii="Open Sans" w:hAnsi="Open Sans" w:cs="Open Sans" w:hint="eastAsia"/>
-          <w:color w:val="333333"/>
-          <w:szCs w:val="20"/>
-        </w:rPr>
-        <w:t xml:space="preserve"> </w:t>
-      </w:r>
-      <w:r>
-        <w:rPr>
-          <w:rFonts w:ascii="Open Sans" w:hAnsi="Open Sans" w:cs="Open Sans" w:hint="eastAsia"/>
-          <w:color w:val="333333"/>
-          <w:szCs w:val="20"/>
-        </w:rPr>
-        <w:t>집합</w:t>
-      </w:r>
-      <w:r>
-        <w:rPr>
-          <w:rFonts w:ascii="Open Sans" w:hAnsi="Open Sans" w:cs="Open Sans" w:hint="eastAsia"/>
-          <w:color w:val="333333"/>
-          <w:szCs w:val="20"/>
-        </w:rPr>
-        <w:t xml:space="preserve"> </w:t>
-      </w:r>
-      <w:r>
-        <w:rPr>
-          <w:rFonts w:ascii="Open Sans" w:hAnsi="Open Sans" w:cs="Open Sans"/>
-          <w:color w:val="333333"/>
-          <w:szCs w:val="20"/>
-        </w:rPr>
-        <w:t>(S3)</w:t>
+        <w:t>4</w:t>
+      </w:r>
+      <w:r>
+        <w:rPr>
+          <w:rFonts w:ascii="Open Sans" w:hAnsi="Open Sans" w:cs="Open Sans"/>
+          <w:color w:val="333333"/>
+          <w:szCs w:val="20"/>
+        </w:rPr>
+        <w:t xml:space="preserve">949 </w:t>
+      </w:r>
+      <w:proofErr w:type="spellStart"/>
+      <w:r>
+        <w:rPr>
+          <w:rFonts w:ascii="Open Sans" w:hAnsi="Open Sans" w:cs="Open Sans" w:hint="eastAsia"/>
+          <w:color w:val="333333"/>
+          <w:szCs w:val="20"/>
+        </w:rPr>
+        <w:t>균형잡힌</w:t>
+      </w:r>
+      <w:proofErr w:type="spellEnd"/>
+      <w:r>
+        <w:rPr>
+          <w:rFonts w:ascii="Open Sans" w:hAnsi="Open Sans" w:cs="Open Sans" w:hint="eastAsia"/>
+          <w:color w:val="333333"/>
+          <w:szCs w:val="20"/>
+        </w:rPr>
+        <w:t xml:space="preserve"> </w:t>
+      </w:r>
+      <w:r>
+        <w:rPr>
+          <w:rFonts w:ascii="Open Sans" w:hAnsi="Open Sans" w:cs="Open Sans" w:hint="eastAsia"/>
+          <w:color w:val="333333"/>
+          <w:szCs w:val="20"/>
+        </w:rPr>
+        <w:t>세상</w:t>
+      </w:r>
+      <w:r>
+        <w:rPr>
+          <w:rFonts w:ascii="Open Sans" w:hAnsi="Open Sans" w:cs="Open Sans" w:hint="eastAsia"/>
+          <w:color w:val="333333"/>
+          <w:szCs w:val="20"/>
+        </w:rPr>
+        <w:t xml:space="preserve"> </w:t>
+      </w:r>
+      <w:r>
+        <w:rPr>
+          <w:rFonts w:ascii="Open Sans" w:hAnsi="Open Sans" w:cs="Open Sans"/>
+          <w:color w:val="333333"/>
+          <w:szCs w:val="20"/>
+        </w:rPr>
+        <w:t>(S4) (C++ ONLY)</w:t>
       </w:r>
     </w:p>
     <w:p>
@@ -11512,20 +11556,70 @@
       </w:pPr>
       <w:r>
         <w:rPr>
-          <w:rFonts w:ascii="Open Sans" w:hAnsi="Open Sans" w:cs="Open Sans"/>
-          <w:color w:val="333333"/>
-          <w:szCs w:val="20"/>
-        </w:rPr>
-        <w:t>6373 Round and Round We Go (S3) (JAVA ONLY)</w:t>
-      </w:r>
-    </w:p>
-    <w:p>
-      <w:pPr>
-        <w:widowControl/>
-        <w:wordWrap/>
-        <w:autoSpaceDE/>
-        <w:autoSpaceDN/>
-        <w:spacing w:after="300"/>
+          <w:rFonts w:ascii="Open Sans" w:hAnsi="Open Sans" w:cs="Open Sans" w:hint="eastAsia"/>
+          <w:color w:val="333333"/>
+          <w:szCs w:val="20"/>
+        </w:rPr>
+        <w:t>1</w:t>
+      </w:r>
+      <w:r>
+        <w:rPr>
+          <w:rFonts w:ascii="Open Sans" w:hAnsi="Open Sans" w:cs="Open Sans"/>
+          <w:color w:val="333333"/>
+          <w:szCs w:val="20"/>
+        </w:rPr>
+        <w:t xml:space="preserve">4425 </w:t>
+      </w:r>
+      <w:r>
+        <w:rPr>
+          <w:rFonts w:ascii="Open Sans" w:hAnsi="Open Sans" w:cs="Open Sans" w:hint="eastAsia"/>
+          <w:color w:val="333333"/>
+          <w:szCs w:val="20"/>
+        </w:rPr>
+        <w:t>문자열</w:t>
+      </w:r>
+      <w:r>
+        <w:rPr>
+          <w:rFonts w:ascii="Open Sans" w:hAnsi="Open Sans" w:cs="Open Sans" w:hint="eastAsia"/>
+          <w:color w:val="333333"/>
+          <w:szCs w:val="20"/>
+        </w:rPr>
+        <w:t xml:space="preserve"> </w:t>
+      </w:r>
+      <w:r>
+        <w:rPr>
+          <w:rFonts w:ascii="Open Sans" w:hAnsi="Open Sans" w:cs="Open Sans" w:hint="eastAsia"/>
+          <w:color w:val="333333"/>
+          <w:szCs w:val="20"/>
+        </w:rPr>
+        <w:t>집합</w:t>
+      </w:r>
+      <w:r>
+        <w:rPr>
+          <w:rFonts w:ascii="Open Sans" w:hAnsi="Open Sans" w:cs="Open Sans" w:hint="eastAsia"/>
+          <w:color w:val="333333"/>
+          <w:szCs w:val="20"/>
+        </w:rPr>
+        <w:t xml:space="preserve"> </w:t>
+      </w:r>
+      <w:r>
+        <w:rPr>
+          <w:rFonts w:ascii="Open Sans" w:hAnsi="Open Sans" w:cs="Open Sans"/>
+          <w:color w:val="333333"/>
+          <w:szCs w:val="20"/>
+        </w:rPr>
+        <w:t>(S3)</w:t>
+      </w:r>
+    </w:p>
+    <w:p>
+      <w:pPr>
+        <w:pStyle w:val="a3"/>
+        <w:widowControl/>
+        <w:wordWrap/>
+        <w:autoSpaceDE/>
+        <w:autoSpaceDN/>
+        <w:spacing w:after="300"/>
+        <w:ind w:leftChars="0"/>
         <w:rPr>
           <w:rFonts w:ascii="Open Sans" w:hAnsi="Open Sans" w:cs="Open Sans"/>
           <w:color w:val="333333"/>
@@ -11554,55 +11648,21 @@
       </w:pPr>
       <w:r>
         <w:rPr>
-          <w:rFonts w:ascii="Open Sans" w:hAnsi="Open Sans" w:cs="Open Sans" w:hint="eastAsia"/>
+          <w:rFonts w:ascii="Open Sans" w:hAnsi="Open Sans" w:cs="Open Sans"/>
           <w:color w:val="333333"/>
           <w:szCs w:val="20"/>
         </w:rPr>
         <w:lastRenderedPageBreak/>
-        <w:t>4</w:t>
-      </w:r>
-      <w:r>
-        <w:rPr>
-          <w:rFonts w:ascii="Open Sans" w:hAnsi="Open Sans" w:cs="Open Sans"/>
-          <w:color w:val="333333"/>
-          <w:szCs w:val="20"/>
-        </w:rPr>
-        <w:t xml:space="preserve">358 </w:t>
-      </w:r>
-      <w:r>
-        <w:rPr>
-          <w:rFonts w:ascii="Open Sans" w:hAnsi="Open Sans" w:cs="Open Sans" w:hint="eastAsia"/>
-          <w:color w:val="333333"/>
-          <w:szCs w:val="20"/>
-        </w:rPr>
-        <w:t>생태학</w:t>
-      </w:r>
-      <w:r>
-        <w:rPr>
-          <w:rFonts w:ascii="Open Sans" w:hAnsi="Open Sans" w:cs="Open Sans" w:hint="eastAsia"/>
-          <w:color w:val="333333"/>
-          <w:szCs w:val="20"/>
-        </w:rPr>
-        <w:t xml:space="preserve"> </w:t>
-      </w:r>
-      <w:r>
-        <w:rPr>
-          <w:rFonts w:ascii="Open Sans" w:hAnsi="Open Sans" w:cs="Open Sans"/>
-          <w:color w:val="333333"/>
-          <w:szCs w:val="20"/>
-        </w:rPr>
-        <w:t>(S2)</w:t>
-      </w:r>
-    </w:p>
-    <w:p>
-      <w:pPr>
-        <w:pStyle w:val="a3"/>
-        <w:widowControl/>
-        <w:wordWrap/>
-        <w:autoSpaceDE/>
-        <w:autoSpaceDN/>
-        <w:spacing w:after="300"/>
-        <w:ind w:leftChars="0"/>
+        <w:t>6373 Round and Round We Go (S3) (JAVA ONLY)</w:t>
+      </w:r>
+    </w:p>
+    <w:p>
+      <w:pPr>
+        <w:widowControl/>
+        <w:wordWrap/>
+        <w:autoSpaceDE/>
+        <w:autoSpaceDN/>
+        <w:spacing w:after="300"/>
         <w:rPr>
           <w:rFonts w:ascii="Open Sans" w:hAnsi="Open Sans" w:cs="Open Sans"/>
           <w:color w:val="333333"/>
@@ -11631,12 +11691,89 @@
       </w:pPr>
       <w:r>
         <w:rPr>
+          <w:rFonts w:ascii="Open Sans" w:hAnsi="Open Sans" w:cs="Open Sans" w:hint="eastAsia"/>
+          <w:color w:val="333333"/>
+          <w:szCs w:val="20"/>
+        </w:rPr>
+        <w:t>4</w:t>
+      </w:r>
+      <w:r>
+        <w:rPr>
+          <w:rFonts w:ascii="Open Sans" w:hAnsi="Open Sans" w:cs="Open Sans"/>
+          <w:color w:val="333333"/>
+          <w:szCs w:val="20"/>
+        </w:rPr>
+        <w:t xml:space="preserve">358 </w:t>
+      </w:r>
+      <w:r>
+        <w:rPr>
+          <w:rFonts w:ascii="Open Sans" w:hAnsi="Open Sans" w:cs="Open Sans" w:hint="eastAsia"/>
+          <w:color w:val="333333"/>
+          <w:szCs w:val="20"/>
+        </w:rPr>
+        <w:t>생태학</w:t>
+      </w:r>
+      <w:r>
+        <w:rPr>
+          <w:rFonts w:ascii="Open Sans" w:hAnsi="Open Sans" w:cs="Open Sans" w:hint="eastAsia"/>
+          <w:color w:val="333333"/>
+          <w:szCs w:val="20"/>
+        </w:rPr>
+        <w:t xml:space="preserve"> </w:t>
+      </w:r>
+      <w:r>
+        <w:rPr>
+          <w:rFonts w:ascii="Open Sans" w:hAnsi="Open Sans" w:cs="Open Sans"/>
+          <w:color w:val="333333"/>
+          <w:szCs w:val="20"/>
+        </w:rPr>
+        <w:t>(S2)</w:t>
+      </w:r>
+    </w:p>
+    <w:p>
+      <w:pPr>
+        <w:pStyle w:val="a3"/>
+        <w:widowControl/>
+        <w:wordWrap/>
+        <w:autoSpaceDE/>
+        <w:autoSpaceDN/>
+        <w:spacing w:after="300"/>
+        <w:ind w:leftChars="0"/>
+        <w:rPr>
+          <w:rFonts w:ascii="Open Sans" w:hAnsi="Open Sans" w:cs="Open Sans"/>
+          <w:color w:val="333333"/>
+          <w:szCs w:val="20"/>
+        </w:rPr>
+      </w:pPr>
+    </w:p>
+    <w:p>
+      <w:pPr>
+        <w:pStyle w:val="a3"/>
+        <w:widowControl/>
+        <w:numPr>
+          <w:ilvl w:val="0"/>
+          <w:numId w:val="5"/>
+        </w:numPr>
+        <w:wordWrap/>
+        <w:autoSpaceDE/>
+        <w:autoSpaceDN/>
+        <w:spacing w:after="300"/>
+        <w:ind w:leftChars="0"/>
+        <w:rPr>
+          <w:rFonts w:ascii="Open Sans" w:hAnsi="Open Sans" w:cs="Open Sans"/>
+          <w:color w:val="333333"/>
+          <w:szCs w:val="20"/>
+        </w:rPr>
+      </w:pPr>
+      <w:r>
+        <w:rPr>
           <w:rFonts w:ascii="Open Sans" w:hAnsi="Open Sans" w:cs="Open Sans"/>
           <w:color w:val="333333"/>
           <w:szCs w:val="20"/>
         </w:rPr>
         <w:t xml:space="preserve">1254 </w:t>
       </w:r>
+      <w:proofErr w:type="spellStart"/>
       <w:r>
         <w:rPr>
           <w:rFonts w:ascii="Open Sans" w:hAnsi="Open Sans" w:cs="Open Sans" w:hint="eastAsia"/>
@@ -11645,6 +11782,7 @@
         </w:rPr>
         <w:t>팰린드롬</w:t>
       </w:r>
+      <w:proofErr w:type="spellEnd"/>
       <w:r>
         <w:rPr>
           <w:rFonts w:ascii="Open Sans" w:hAnsi="Open Sans" w:cs="Open Sans" w:hint="eastAsia"/>
@@ -12270,6 +12408,7 @@
           <w:color w:val="333333"/>
           <w:szCs w:val="20"/>
         </w:rPr>
+        <w:lastRenderedPageBreak/>
         <w:t>1</w:t>
       </w:r>
       <w:r>
@@ -12362,7 +12501,6 @@
           <w:color w:val="333333"/>
           <w:szCs w:val="20"/>
         </w:rPr>
-        <w:lastRenderedPageBreak/>
         <w:t>1</w:t>
       </w:r>
       <w:r>
@@ -12984,6 +13122,7 @@
         </w:rPr>
         <w:t xml:space="preserve">4659 </w:t>
       </w:r>
+      <w:proofErr w:type="spellStart"/>
       <w:r>
         <w:rPr>
           <w:rFonts w:ascii="Open Sans" w:hAnsi="Open Sans" w:cs="Open Sans" w:hint="eastAsia"/>
@@ -12992,6 +13131,7 @@
         </w:rPr>
         <w:t>한조서열정리하고옴ㅋㅋ</w:t>
       </w:r>
+      <w:proofErr w:type="spellEnd"/>
       <w:r>
         <w:rPr>
           <w:rFonts w:ascii="Open Sans" w:hAnsi="Open Sans" w:cs="Open Sans" w:hint="eastAsia"/>
@@ -13174,6 +13314,7 @@
           <w:color w:val="333333"/>
           <w:szCs w:val="20"/>
         </w:rPr>
+        <w:lastRenderedPageBreak/>
         <w:t>1</w:t>
       </w:r>
       <w:r>
@@ -13264,7 +13405,6 @@
           <w:color w:val="333333"/>
           <w:szCs w:val="20"/>
         </w:rPr>
-        <w:lastRenderedPageBreak/>
         <w:t>1</w:t>
       </w:r>
       <w:r>
@@ -13600,6 +13740,7 @@
         </w:rPr>
         <w:t xml:space="preserve">934 </w:t>
       </w:r>
+      <w:proofErr w:type="spellStart"/>
       <w:r>
         <w:rPr>
           <w:rFonts w:ascii="Open Sans" w:hAnsi="Open Sans" w:cs="Open Sans" w:hint="eastAsia"/>
@@ -13608,6 +13749,7 @@
         </w:rPr>
         <w:t>최소공배수</w:t>
       </w:r>
+      <w:proofErr w:type="spellEnd"/>
       <w:r>
         <w:rPr>
           <w:rFonts w:ascii="Open Sans" w:hAnsi="Open Sans" w:cs="Open Sans" w:hint="eastAsia"/>
@@ -13676,6 +13818,7 @@
         </w:rPr>
         <w:t xml:space="preserve">960 </w:t>
       </w:r>
+      <w:proofErr w:type="spellStart"/>
       <w:r>
         <w:rPr>
           <w:rFonts w:ascii="Open Sans" w:hAnsi="Open Sans" w:cs="Open Sans" w:hint="eastAsia"/>
@@ -13684,6 +13827,7 @@
         </w:rPr>
         <w:t>에라토스테네스의</w:t>
       </w:r>
+      <w:proofErr w:type="spellEnd"/>
       <w:r>
         <w:rPr>
           <w:rFonts w:ascii="Open Sans" w:hAnsi="Open Sans" w:cs="Open Sans" w:hint="eastAsia"/>
@@ -14004,6 +14148,7 @@
         </w:rPr>
         <w:t xml:space="preserve">020 </w:t>
       </w:r>
+      <w:proofErr w:type="spellStart"/>
       <w:r>
         <w:rPr>
           <w:rFonts w:ascii="Open Sans" w:hAnsi="Open Sans" w:cs="Open Sans" w:hint="eastAsia"/>
@@ -14012,6 +14157,7 @@
         </w:rPr>
         <w:t>골드바흐의</w:t>
       </w:r>
+      <w:proofErr w:type="spellEnd"/>
       <w:r>
         <w:rPr>
           <w:rFonts w:ascii="Open Sans" w:hAnsi="Open Sans" w:cs="Open Sans" w:hint="eastAsia"/>
@@ -14085,6 +14231,7 @@
           <w:color w:val="333333"/>
           <w:szCs w:val="20"/>
         </w:rPr>
+        <w:lastRenderedPageBreak/>
         <w:t>1</w:t>
       </w:r>
       <w:r>
@@ -14095,6 +14242,7 @@
         </w:rPr>
         <w:t xml:space="preserve">7103 </w:t>
       </w:r>
+      <w:proofErr w:type="spellStart"/>
       <w:r>
         <w:rPr>
           <w:rFonts w:ascii="Open Sans" w:hAnsi="Open Sans" w:cs="Open Sans" w:hint="eastAsia"/>
@@ -14103,6 +14251,7 @@
         </w:rPr>
         <w:t>골드바흐</w:t>
       </w:r>
+      <w:proofErr w:type="spellEnd"/>
       <w:r>
         <w:rPr>
           <w:rFonts w:ascii="Open Sans" w:hAnsi="Open Sans" w:cs="Open Sans" w:hint="eastAsia"/>
@@ -14175,7 +14324,6 @@
           <w:color w:val="333333"/>
           <w:szCs w:val="20"/>
         </w:rPr>
-        <w:lastRenderedPageBreak/>
         <w:t>6</w:t>
       </w:r>
       <w:r>
@@ -14186,6 +14334,7 @@
         </w:rPr>
         <w:t xml:space="preserve">064 </w:t>
       </w:r>
+      <w:proofErr w:type="spellStart"/>
       <w:r>
         <w:rPr>
           <w:rFonts w:ascii="Open Sans" w:hAnsi="Open Sans" w:cs="Open Sans" w:hint="eastAsia"/>
@@ -14194,6 +14343,7 @@
         </w:rPr>
         <w:t>카잉</w:t>
       </w:r>
+      <w:proofErr w:type="spellEnd"/>
       <w:r>
         <w:rPr>
           <w:rFonts w:ascii="Open Sans" w:hAnsi="Open Sans" w:cs="Open Sans" w:hint="eastAsia"/>
@@ -14276,6 +14426,7 @@
         </w:rPr>
         <w:t xml:space="preserve">588 </w:t>
       </w:r>
+      <w:proofErr w:type="spellStart"/>
       <w:r>
         <w:rPr>
           <w:rFonts w:ascii="Open Sans" w:hAnsi="Open Sans" w:cs="Open Sans" w:hint="eastAsia"/>
@@ -14284,6 +14435,7 @@
         </w:rPr>
         <w:t>골드바흐의</w:t>
       </w:r>
+      <w:proofErr w:type="spellEnd"/>
       <w:r>
         <w:rPr>
           <w:rFonts w:ascii="Open Sans" w:hAnsi="Open Sans" w:cs="Open Sans" w:hint="eastAsia"/>
@@ -14452,6 +14604,7 @@
         </w:rPr>
         <w:t>&amp;</w:t>
       </w:r>
+      <w:proofErr w:type="spellStart"/>
       <w:r>
         <w:rPr>
           <w:rFonts w:ascii="Open Sans" w:hAnsi="Open Sans" w:cs="Open Sans" w:hint="eastAsia"/>
@@ -14460,6 +14613,7 @@
         </w:rPr>
         <w:t>팰린드롬</w:t>
       </w:r>
+      <w:proofErr w:type="spellEnd"/>
       <w:r>
         <w:rPr>
           <w:rFonts w:ascii="Open Sans" w:hAnsi="Open Sans" w:cs="Open Sans" w:hint="eastAsia"/>
@@ -14801,6 +14955,7 @@
         </w:rPr>
         <w:t xml:space="preserve">654 </w:t>
       </w:r>
+      <w:proofErr w:type="spellStart"/>
       <w:r>
         <w:rPr>
           <w:rFonts w:ascii="Open Sans" w:hAnsi="Open Sans" w:cs="Open Sans" w:hint="eastAsia"/>
@@ -14809,6 +14964,7 @@
         </w:rPr>
         <w:t>랜선</w:t>
       </w:r>
+      <w:proofErr w:type="spellEnd"/>
       <w:r>
         <w:rPr>
           <w:rFonts w:ascii="Open Sans" w:hAnsi="Open Sans" w:cs="Open Sans" w:hint="eastAsia"/>
@@ -14955,6 +15111,7 @@
         <w:rPr>
           <w:rFonts w:hint="eastAsia"/>
         </w:rPr>
+        <w:lastRenderedPageBreak/>
         <w:t>-</w:t>
       </w:r>
       <w:r>
@@ -15034,7 +15191,6 @@
           <w:color w:val="333333"/>
           <w:szCs w:val="20"/>
         </w:rPr>
-        <w:lastRenderedPageBreak/>
         <w:t>1</w:t>
       </w:r>
       <w:r>
@@ -15255,6 +15411,7 @@
         </w:rPr>
         <w:t xml:space="preserve">1158 </w:t>
       </w:r>
+      <w:proofErr w:type="spellStart"/>
       <w:r>
         <w:rPr>
           <w:rFonts w:ascii="Open Sans" w:hAnsi="Open Sans" w:cs="Open Sans" w:hint="eastAsia"/>
@@ -15263,6 +15420,7 @@
         </w:rPr>
         <w:t>요세푸스</w:t>
       </w:r>
+      <w:proofErr w:type="spellEnd"/>
       <w:r>
         <w:rPr>
           <w:rFonts w:ascii="Open Sans" w:hAnsi="Open Sans" w:cs="Open Sans" w:hint="eastAsia"/>
@@ -15743,6 +15901,7 @@
         </w:rPr>
         <w:t xml:space="preserve"> </w:t>
       </w:r>
+      <w:proofErr w:type="spellStart"/>
       <w:r>
         <w:rPr>
           <w:rFonts w:ascii="Open Sans" w:hAnsi="Open Sans" w:cs="Open Sans" w:hint="eastAsia"/>
@@ -15751,6 +15910,7 @@
         </w:rPr>
         <w:t>힙</w:t>
       </w:r>
+      <w:proofErr w:type="spellEnd"/>
       <w:r>
         <w:rPr>
           <w:rFonts w:ascii="Open Sans" w:hAnsi="Open Sans" w:cs="Open Sans" w:hint="eastAsia"/>
@@ -15893,6 +16053,7 @@
         </w:rPr>
         <w:t xml:space="preserve">7298 </w:t>
       </w:r>
+      <w:proofErr w:type="spellStart"/>
       <w:r>
         <w:rPr>
           <w:rFonts w:ascii="Open Sans" w:hAnsi="Open Sans" w:cs="Open Sans" w:hint="eastAsia"/>
@@ -15901,6 +16062,7 @@
         </w:rPr>
         <w:t>오큰수</w:t>
       </w:r>
+      <w:proofErr w:type="spellEnd"/>
       <w:r>
         <w:rPr>
           <w:rFonts w:ascii="Open Sans" w:hAnsi="Open Sans" w:cs="Open Sans" w:hint="eastAsia"/>
@@ -15958,7 +16120,6 @@
           <w:color w:val="333333"/>
           <w:szCs w:val="20"/>
         </w:rPr>
-        <w:lastRenderedPageBreak/>
         <w:t>1</w:t>
       </w:r>
       <w:r>

</xml_diff>

<commit_message>
Q10826 FIBONACCI NUMBER 4 (DYNAMIC PROGRAMMING, SILVER 5) ADDED
</commit_message>
<xml_diff>
--- a/알고리즘 가이드라인.docx
+++ b/알고리즘 가이드라인.docx
@@ -1888,7 +1888,6 @@
         </w:rPr>
         <w:t xml:space="preserve">0988 </w:t>
       </w:r>
-      <w:proofErr w:type="spellStart"/>
       <w:r>
         <w:rPr>
           <w:rFonts w:ascii="Open Sans" w:hAnsi="Open Sans" w:cs="Open Sans" w:hint="eastAsia"/>
@@ -1897,7 +1896,6 @@
         </w:rPr>
         <w:t>팰린드롬인지</w:t>
       </w:r>
-      <w:proofErr w:type="spellEnd"/>
       <w:r>
         <w:rPr>
           <w:rFonts w:ascii="Open Sans" w:hAnsi="Open Sans" w:cs="Open Sans" w:hint="eastAsia"/>
@@ -1976,7 +1974,6 @@
         </w:rPr>
         <w:t xml:space="preserve">587 </w:t>
       </w:r>
-      <w:proofErr w:type="spellStart"/>
       <w:r>
         <w:rPr>
           <w:rFonts w:ascii="Open Sans" w:hAnsi="Open Sans" w:cs="Open Sans" w:hint="eastAsia"/>
@@ -1985,7 +1982,6 @@
         </w:rPr>
         <w:t>대표값</w:t>
       </w:r>
-      <w:proofErr w:type="spellEnd"/>
       <w:r>
         <w:rPr>
           <w:rFonts w:ascii="Open Sans" w:hAnsi="Open Sans" w:cs="Open Sans" w:hint="eastAsia"/>
@@ -2049,7 +2045,6 @@
         </w:rPr>
         <w:t xml:space="preserve">977 </w:t>
       </w:r>
-      <w:proofErr w:type="spellStart"/>
       <w:r>
         <w:rPr>
           <w:rFonts w:ascii="Open Sans" w:hAnsi="Open Sans" w:cs="Open Sans" w:hint="eastAsia"/>
@@ -2058,7 +2053,6 @@
         </w:rPr>
         <w:t>완전제곱수</w:t>
       </w:r>
-      <w:proofErr w:type="spellEnd"/>
       <w:r>
         <w:rPr>
           <w:rFonts w:ascii="Open Sans" w:hAnsi="Open Sans" w:cs="Open Sans" w:hint="eastAsia"/>
@@ -3036,7 +3030,6 @@
         </w:rPr>
         <w:t xml:space="preserve">1328 </w:t>
       </w:r>
-      <w:proofErr w:type="spellStart"/>
       <w:r>
         <w:rPr>
           <w:rFonts w:ascii="Open Sans" w:hAnsi="Open Sans" w:cs="Open Sans" w:hint="eastAsia"/>
@@ -3051,16 +3044,7 @@
           <w:color w:val="333333"/>
           <w:szCs w:val="20"/>
         </w:rPr>
-        <w:t>trfry</w:t>
-      </w:r>
-      <w:proofErr w:type="spellEnd"/>
-      <w:r>
-        <w:rPr>
-          <w:rFonts w:ascii="Open Sans" w:hAnsi="Open Sans" w:cs="Open Sans"/>
-          <w:color w:val="333333"/>
-          <w:szCs w:val="20"/>
-        </w:rPr>
-        <w:t xml:space="preserve"> (B2)</w:t>
+        <w:t>trfry (B2)</w:t>
       </w:r>
     </w:p>
     <w:p>
@@ -3305,7 +3289,6 @@
         </w:rPr>
         <w:t xml:space="preserve">259 </w:t>
       </w:r>
-      <w:proofErr w:type="spellStart"/>
       <w:r>
         <w:rPr>
           <w:rFonts w:ascii="Open Sans" w:hAnsi="Open Sans" w:cs="Open Sans" w:hint="eastAsia"/>
@@ -3314,7 +3297,6 @@
         </w:rPr>
         <w:t>팰린드롬수</w:t>
       </w:r>
-      <w:proofErr w:type="spellEnd"/>
       <w:r>
         <w:rPr>
           <w:rFonts w:ascii="Open Sans" w:hAnsi="Open Sans" w:cs="Open Sans" w:hint="eastAsia"/>
@@ -5277,7 +5259,6 @@
         </w:rPr>
         <w:t xml:space="preserve">6431 </w:t>
       </w:r>
-      <w:proofErr w:type="spellStart"/>
       <w:r>
         <w:rPr>
           <w:rFonts w:ascii="Open Sans" w:hAnsi="Open Sans" w:cs="Open Sans" w:hint="eastAsia"/>
@@ -5286,7 +5267,6 @@
         </w:rPr>
         <w:t>베시와</w:t>
       </w:r>
-      <w:proofErr w:type="spellEnd"/>
       <w:r>
         <w:rPr>
           <w:rFonts w:ascii="Open Sans" w:hAnsi="Open Sans" w:cs="Open Sans" w:hint="eastAsia"/>
@@ -6101,7 +6081,6 @@
         </w:rPr>
         <w:t xml:space="preserve">592 </w:t>
       </w:r>
-      <w:proofErr w:type="spellStart"/>
       <w:r>
         <w:rPr>
           <w:rFonts w:ascii="Open Sans" w:hAnsi="Open Sans" w:cs="Open Sans" w:hint="eastAsia"/>
@@ -6110,7 +6089,6 @@
         </w:rPr>
         <w:t>대표값</w:t>
       </w:r>
-      <w:proofErr w:type="spellEnd"/>
       <w:r>
         <w:rPr>
           <w:rFonts w:ascii="Open Sans" w:hAnsi="Open Sans" w:cs="Open Sans" w:hint="eastAsia"/>
@@ -7469,7 +7447,6 @@
         </w:rPr>
         <w:t xml:space="preserve">049 </w:t>
       </w:r>
-      <w:proofErr w:type="spellStart"/>
       <w:r>
         <w:rPr>
           <w:rFonts w:ascii="Open Sans" w:hAnsi="Open Sans" w:cs="Open Sans" w:hint="eastAsia"/>
@@ -7478,7 +7455,6 @@
         </w:rPr>
         <w:t>기타줄</w:t>
       </w:r>
-      <w:proofErr w:type="spellEnd"/>
       <w:r>
         <w:rPr>
           <w:rFonts w:ascii="Open Sans" w:hAnsi="Open Sans" w:cs="Open Sans" w:hint="eastAsia"/>
@@ -8223,7 +8199,6 @@
         </w:rPr>
         <w:t xml:space="preserve">3845 </w:t>
       </w:r>
-      <w:proofErr w:type="spellStart"/>
       <w:r>
         <w:rPr>
           <w:rFonts w:ascii="Open Sans" w:hAnsi="Open Sans" w:cs="Open Sans" w:hint="eastAsia"/>
@@ -8232,7 +8207,6 @@
         </w:rPr>
         <w:t>잔디깎기</w:t>
       </w:r>
-      <w:proofErr w:type="spellEnd"/>
       <w:r>
         <w:rPr>
           <w:rFonts w:ascii="Open Sans" w:hAnsi="Open Sans" w:cs="Open Sans" w:hint="eastAsia"/>
@@ -8493,7 +8467,6 @@
         </w:rPr>
         <w:t xml:space="preserve">0814 </w:t>
       </w:r>
-      <w:proofErr w:type="spellStart"/>
       <w:r>
         <w:rPr>
           <w:rFonts w:ascii="Open Sans" w:hAnsi="Open Sans" w:cs="Open Sans" w:hint="eastAsia"/>
@@ -8502,7 +8475,6 @@
         </w:rPr>
         <w:t>나이순</w:t>
       </w:r>
-      <w:proofErr w:type="spellEnd"/>
       <w:r>
         <w:rPr>
           <w:rFonts w:ascii="Open Sans" w:hAnsi="Open Sans" w:cs="Open Sans" w:hint="eastAsia"/>
@@ -9126,7 +9098,6 @@
         </w:rPr>
         <w:t xml:space="preserve">798 </w:t>
       </w:r>
-      <w:proofErr w:type="spellStart"/>
       <w:r>
         <w:rPr>
           <w:rFonts w:ascii="Open Sans" w:hAnsi="Open Sans" w:cs="Open Sans" w:hint="eastAsia"/>
@@ -9135,7 +9106,6 @@
         </w:rPr>
         <w:t>블랙잭</w:t>
       </w:r>
-      <w:proofErr w:type="spellEnd"/>
       <w:r>
         <w:rPr>
           <w:rFonts w:ascii="Open Sans" w:hAnsi="Open Sans" w:cs="Open Sans" w:hint="eastAsia"/>
@@ -9432,7 +9402,6 @@
         </w:rPr>
         <w:t xml:space="preserve"> </w:t>
       </w:r>
-      <w:proofErr w:type="spellStart"/>
       <w:r>
         <w:rPr>
           <w:rFonts w:ascii="Open Sans" w:hAnsi="Open Sans" w:cs="Open Sans" w:hint="eastAsia"/>
@@ -9441,7 +9410,6 @@
         </w:rPr>
         <w:t>마리오</w:t>
       </w:r>
-      <w:proofErr w:type="spellEnd"/>
       <w:r>
         <w:rPr>
           <w:rFonts w:ascii="Open Sans" w:hAnsi="Open Sans" w:cs="Open Sans" w:hint="eastAsia"/>
@@ -9628,7 +9596,6 @@
         </w:rPr>
         <w:t xml:space="preserve"> </w:t>
       </w:r>
-      <w:proofErr w:type="spellStart"/>
       <w:r>
         <w:rPr>
           <w:rFonts w:ascii="Open Sans" w:hAnsi="Open Sans" w:cs="Open Sans" w:hint="eastAsia"/>
@@ -9637,7 +9604,6 @@
         </w:rPr>
         <w:t>숌</w:t>
       </w:r>
-      <w:proofErr w:type="spellEnd"/>
       <w:r>
         <w:rPr>
           <w:rFonts w:ascii="Open Sans" w:hAnsi="Open Sans" w:cs="Open Sans" w:hint="eastAsia"/>
@@ -9909,7 +9875,6 @@
         </w:rPr>
         <w:t xml:space="preserve">23251 </w:t>
       </w:r>
-      <w:proofErr w:type="spellStart"/>
       <w:r>
         <w:rPr>
           <w:rFonts w:ascii="Open Sans" w:hAnsi="Open Sans" w:cs="Open Sans" w:hint="eastAsia"/>
@@ -9918,7 +9883,6 @@
         </w:rPr>
         <w:t>스물셋</w:t>
       </w:r>
-      <w:proofErr w:type="spellEnd"/>
       <w:r>
         <w:rPr>
           <w:rFonts w:ascii="Open Sans" w:hAnsi="Open Sans" w:cs="Open Sans" w:hint="eastAsia"/>
@@ -10602,7 +10566,6 @@
         </w:rPr>
         <w:t xml:space="preserve">810 </w:t>
       </w:r>
-      <w:proofErr w:type="spellStart"/>
       <w:r>
         <w:rPr>
           <w:rFonts w:ascii="Open Sans" w:hAnsi="Open Sans" w:cs="Open Sans" w:hint="eastAsia"/>
@@ -10611,7 +10574,6 @@
         </w:rPr>
         <w:t>컵홀더</w:t>
       </w:r>
-      <w:proofErr w:type="spellEnd"/>
       <w:r>
         <w:rPr>
           <w:rFonts w:ascii="Open Sans" w:hAnsi="Open Sans" w:cs="Open Sans" w:hint="eastAsia"/>
@@ -11333,7 +11295,7 @@
       <w:pPr>
         <w:pStyle w:val="a3"/>
         <w:rPr>
-          <w:rFonts w:ascii="Open Sans" w:hAnsi="Open Sans" w:cs="Open Sans" w:hint="eastAsia"/>
+          <w:rFonts w:ascii="Open Sans" w:hAnsi="Open Sans" w:cs="Open Sans"/>
           <w:color w:val="333333"/>
           <w:szCs w:val="20"/>
         </w:rPr>
@@ -11374,7 +11336,6 @@
         </w:rPr>
         <w:t xml:space="preserve">378 </w:t>
       </w:r>
-      <w:proofErr w:type="spellStart"/>
       <w:r>
         <w:rPr>
           <w:rFonts w:ascii="Open Sans" w:hAnsi="Open Sans" w:cs="Open Sans" w:hint="eastAsia"/>
@@ -11383,7 +11344,6 @@
         </w:rPr>
         <w:t>트ㅏㅊ</w:t>
       </w:r>
-      <w:proofErr w:type="spellEnd"/>
       <w:r>
         <w:rPr>
           <w:rFonts w:ascii="Open Sans" w:hAnsi="Open Sans" w:cs="Open Sans" w:hint="eastAsia"/>
@@ -11476,7 +11436,6 @@
         </w:rPr>
         <w:t xml:space="preserve">949 </w:t>
       </w:r>
-      <w:proofErr w:type="spellStart"/>
       <w:r>
         <w:rPr>
           <w:rFonts w:ascii="Open Sans" w:hAnsi="Open Sans" w:cs="Open Sans" w:hint="eastAsia"/>
@@ -11485,7 +11444,6 @@
         </w:rPr>
         <w:t>균형잡힌</w:t>
       </w:r>
-      <w:proofErr w:type="spellEnd"/>
       <w:r>
         <w:rPr>
           <w:rFonts w:ascii="Open Sans" w:hAnsi="Open Sans" w:cs="Open Sans" w:hint="eastAsia"/>
@@ -11773,7 +11731,6 @@
         </w:rPr>
         <w:t xml:space="preserve">1254 </w:t>
       </w:r>
-      <w:proofErr w:type="spellStart"/>
       <w:r>
         <w:rPr>
           <w:rFonts w:ascii="Open Sans" w:hAnsi="Open Sans" w:cs="Open Sans" w:hint="eastAsia"/>
@@ -11782,7 +11739,6 @@
         </w:rPr>
         <w:t>팰린드롬</w:t>
       </w:r>
-      <w:proofErr w:type="spellEnd"/>
       <w:r>
         <w:rPr>
           <w:rFonts w:ascii="Open Sans" w:hAnsi="Open Sans" w:cs="Open Sans" w:hint="eastAsia"/>
@@ -12278,14 +12234,8 @@
     <w:p>
       <w:pPr>
         <w:pStyle w:val="a3"/>
-        <w:widowControl/>
-        <w:wordWrap/>
-        <w:autoSpaceDE/>
-        <w:autoSpaceDN/>
-        <w:spacing w:after="300"/>
-        <w:ind w:leftChars="0"/>
-        <w:rPr>
-          <w:rFonts w:ascii="Open Sans" w:hAnsi="Open Sans" w:cs="Open Sans"/>
+        <w:rPr>
+          <w:rFonts w:ascii="Open Sans" w:hAnsi="Open Sans" w:cs="Open Sans" w:hint="eastAsia"/>
           <w:color w:val="333333"/>
           <w:szCs w:val="20"/>
         </w:rPr>
@@ -12316,55 +12266,63 @@
           <w:color w:val="333333"/>
           <w:szCs w:val="20"/>
         </w:rPr>
-        <w:t>2</w:t>
-      </w:r>
-      <w:r>
-        <w:rPr>
-          <w:rFonts w:ascii="Open Sans" w:hAnsi="Open Sans" w:cs="Open Sans"/>
-          <w:color w:val="333333"/>
-          <w:szCs w:val="20"/>
-        </w:rPr>
-        <w:t xml:space="preserve">839 </w:t>
-      </w:r>
-      <w:r>
-        <w:rPr>
-          <w:rFonts w:ascii="Open Sans" w:hAnsi="Open Sans" w:cs="Open Sans" w:hint="eastAsia"/>
-          <w:color w:val="333333"/>
-          <w:szCs w:val="20"/>
-        </w:rPr>
-        <w:t>설탕</w:t>
-      </w:r>
-      <w:r>
-        <w:rPr>
-          <w:rFonts w:ascii="Open Sans" w:hAnsi="Open Sans" w:cs="Open Sans" w:hint="eastAsia"/>
-          <w:color w:val="333333"/>
-          <w:szCs w:val="20"/>
-        </w:rPr>
-        <w:t xml:space="preserve"> </w:t>
-      </w:r>
-      <w:r>
-        <w:rPr>
-          <w:rFonts w:ascii="Open Sans" w:hAnsi="Open Sans" w:cs="Open Sans" w:hint="eastAsia"/>
-          <w:color w:val="333333"/>
-          <w:szCs w:val="20"/>
-        </w:rPr>
-        <w:t>배달</w:t>
-      </w:r>
-      <w:r>
-        <w:rPr>
-          <w:rFonts w:ascii="Open Sans" w:hAnsi="Open Sans" w:cs="Open Sans" w:hint="eastAsia"/>
-          <w:color w:val="333333"/>
-          <w:szCs w:val="20"/>
-        </w:rPr>
-        <w:t xml:space="preserve"> </w:t>
-      </w:r>
-      <w:r>
-        <w:rPr>
-          <w:rFonts w:ascii="Open Sans" w:hAnsi="Open Sans" w:cs="Open Sans"/>
-          <w:color w:val="333333"/>
-          <w:szCs w:val="20"/>
-        </w:rPr>
-        <w:t>(S4)</w:t>
+        <w:t>1</w:t>
+      </w:r>
+      <w:r>
+        <w:rPr>
+          <w:rFonts w:ascii="Open Sans" w:hAnsi="Open Sans" w:cs="Open Sans"/>
+          <w:color w:val="333333"/>
+          <w:szCs w:val="20"/>
+        </w:rPr>
+        <w:t>0826</w:t>
+      </w:r>
+      <w:r>
+        <w:rPr>
+          <w:rFonts w:ascii="Open Sans" w:hAnsi="Open Sans" w:cs="Open Sans" w:hint="eastAsia"/>
+          <w:color w:val="333333"/>
+          <w:szCs w:val="20"/>
+        </w:rPr>
+        <w:t xml:space="preserve"> </w:t>
+      </w:r>
+      <w:r>
+        <w:rPr>
+          <w:rFonts w:ascii="Open Sans" w:hAnsi="Open Sans" w:cs="Open Sans" w:hint="eastAsia"/>
+          <w:color w:val="333333"/>
+          <w:szCs w:val="20"/>
+        </w:rPr>
+        <w:t>피보나치</w:t>
+      </w:r>
+      <w:r>
+        <w:rPr>
+          <w:rFonts w:ascii="Open Sans" w:hAnsi="Open Sans" w:cs="Open Sans" w:hint="eastAsia"/>
+          <w:color w:val="333333"/>
+          <w:szCs w:val="20"/>
+        </w:rPr>
+        <w:t xml:space="preserve"> </w:t>
+      </w:r>
+      <w:r>
+        <w:rPr>
+          <w:rFonts w:ascii="Open Sans" w:hAnsi="Open Sans" w:cs="Open Sans" w:hint="eastAsia"/>
+          <w:color w:val="333333"/>
+          <w:szCs w:val="20"/>
+        </w:rPr>
+        <w:t>수</w:t>
+      </w:r>
+      <w:r>
+        <w:rPr>
+          <w:rFonts w:ascii="Open Sans" w:hAnsi="Open Sans" w:cs="Open Sans" w:hint="eastAsia"/>
+          <w:color w:val="333333"/>
+          <w:szCs w:val="20"/>
+        </w:rPr>
+        <w:t xml:space="preserve"> </w:t>
+      </w:r>
+      <w:r>
+        <w:rPr>
+          <w:rFonts w:ascii="Open Sans" w:hAnsi="Open Sans" w:cs="Open Sans"/>
+          <w:color w:val="333333"/>
+          <w:szCs w:val="20"/>
+        </w:rPr>
+        <w:t>4 (S5)</w:t>
       </w:r>
     </w:p>
     <w:p>
@@ -12409,6 +12367,98 @@
           <w:szCs w:val="20"/>
         </w:rPr>
         <w:lastRenderedPageBreak/>
+        <w:t>2</w:t>
+      </w:r>
+      <w:r>
+        <w:rPr>
+          <w:rFonts w:ascii="Open Sans" w:hAnsi="Open Sans" w:cs="Open Sans"/>
+          <w:color w:val="333333"/>
+          <w:szCs w:val="20"/>
+        </w:rPr>
+        <w:t xml:space="preserve">839 </w:t>
+      </w:r>
+      <w:r>
+        <w:rPr>
+          <w:rFonts w:ascii="Open Sans" w:hAnsi="Open Sans" w:cs="Open Sans" w:hint="eastAsia"/>
+          <w:color w:val="333333"/>
+          <w:szCs w:val="20"/>
+        </w:rPr>
+        <w:t>설탕</w:t>
+      </w:r>
+      <w:r>
+        <w:rPr>
+          <w:rFonts w:ascii="Open Sans" w:hAnsi="Open Sans" w:cs="Open Sans" w:hint="eastAsia"/>
+          <w:color w:val="333333"/>
+          <w:szCs w:val="20"/>
+        </w:rPr>
+        <w:t xml:space="preserve"> </w:t>
+      </w:r>
+      <w:r>
+        <w:rPr>
+          <w:rFonts w:ascii="Open Sans" w:hAnsi="Open Sans" w:cs="Open Sans" w:hint="eastAsia"/>
+          <w:color w:val="333333"/>
+          <w:szCs w:val="20"/>
+        </w:rPr>
+        <w:t>배달</w:t>
+      </w:r>
+      <w:r>
+        <w:rPr>
+          <w:rFonts w:ascii="Open Sans" w:hAnsi="Open Sans" w:cs="Open Sans" w:hint="eastAsia"/>
+          <w:color w:val="333333"/>
+          <w:szCs w:val="20"/>
+        </w:rPr>
+        <w:t xml:space="preserve"> </w:t>
+      </w:r>
+      <w:r>
+        <w:rPr>
+          <w:rFonts w:ascii="Open Sans" w:hAnsi="Open Sans" w:cs="Open Sans"/>
+          <w:color w:val="333333"/>
+          <w:szCs w:val="20"/>
+        </w:rPr>
+        <w:t>(S4)</w:t>
+      </w:r>
+    </w:p>
+    <w:p>
+      <w:pPr>
+        <w:pStyle w:val="a3"/>
+        <w:widowControl/>
+        <w:wordWrap/>
+        <w:autoSpaceDE/>
+        <w:autoSpaceDN/>
+        <w:spacing w:after="300"/>
+        <w:ind w:leftChars="0"/>
+        <w:rPr>
+          <w:rFonts w:ascii="Open Sans" w:hAnsi="Open Sans" w:cs="Open Sans"/>
+          <w:color w:val="333333"/>
+          <w:szCs w:val="20"/>
+        </w:rPr>
+      </w:pPr>
+    </w:p>
+    <w:p>
+      <w:pPr>
+        <w:pStyle w:val="a3"/>
+        <w:widowControl/>
+        <w:numPr>
+          <w:ilvl w:val="0"/>
+          <w:numId w:val="6"/>
+        </w:numPr>
+        <w:wordWrap/>
+        <w:autoSpaceDE/>
+        <w:autoSpaceDN/>
+        <w:spacing w:after="300"/>
+        <w:ind w:leftChars="0"/>
+        <w:rPr>
+          <w:rFonts w:ascii="Open Sans" w:hAnsi="Open Sans" w:cs="Open Sans"/>
+          <w:color w:val="333333"/>
+          <w:szCs w:val="20"/>
+        </w:rPr>
+      </w:pPr>
+      <w:r>
+        <w:rPr>
+          <w:rFonts w:ascii="Open Sans" w:hAnsi="Open Sans" w:cs="Open Sans" w:hint="eastAsia"/>
+          <w:color w:val="333333"/>
+          <w:szCs w:val="20"/>
+        </w:rPr>
         <w:t>1</w:t>
       </w:r>
       <w:r>
@@ -13122,7 +13172,6 @@
         </w:rPr>
         <w:t xml:space="preserve">4659 </w:t>
       </w:r>
-      <w:proofErr w:type="spellStart"/>
       <w:r>
         <w:rPr>
           <w:rFonts w:ascii="Open Sans" w:hAnsi="Open Sans" w:cs="Open Sans" w:hint="eastAsia"/>
@@ -13131,7 +13180,6 @@
         </w:rPr>
         <w:t>한조서열정리하고옴ㅋㅋ</w:t>
       </w:r>
-      <w:proofErr w:type="spellEnd"/>
       <w:r>
         <w:rPr>
           <w:rFonts w:ascii="Open Sans" w:hAnsi="Open Sans" w:cs="Open Sans" w:hint="eastAsia"/>
@@ -13262,6 +13310,7 @@
           <w:color w:val="333333"/>
           <w:szCs w:val="20"/>
         </w:rPr>
+        <w:lastRenderedPageBreak/>
         <w:t>1</w:t>
       </w:r>
       <w:r>
@@ -13314,7 +13363,6 @@
           <w:color w:val="333333"/>
           <w:szCs w:val="20"/>
         </w:rPr>
-        <w:lastRenderedPageBreak/>
         <w:t>1</w:t>
       </w:r>
       <w:r>
@@ -13740,7 +13788,6 @@
         </w:rPr>
         <w:t xml:space="preserve">934 </w:t>
       </w:r>
-      <w:proofErr w:type="spellStart"/>
       <w:r>
         <w:rPr>
           <w:rFonts w:ascii="Open Sans" w:hAnsi="Open Sans" w:cs="Open Sans" w:hint="eastAsia"/>
@@ -13749,7 +13796,6 @@
         </w:rPr>
         <w:t>최소공배수</w:t>
       </w:r>
-      <w:proofErr w:type="spellEnd"/>
       <w:r>
         <w:rPr>
           <w:rFonts w:ascii="Open Sans" w:hAnsi="Open Sans" w:cs="Open Sans" w:hint="eastAsia"/>
@@ -13818,7 +13864,6 @@
         </w:rPr>
         <w:t xml:space="preserve">960 </w:t>
       </w:r>
-      <w:proofErr w:type="spellStart"/>
       <w:r>
         <w:rPr>
           <w:rFonts w:ascii="Open Sans" w:hAnsi="Open Sans" w:cs="Open Sans" w:hint="eastAsia"/>
@@ -13827,7 +13872,6 @@
         </w:rPr>
         <w:t>에라토스테네스의</w:t>
       </w:r>
-      <w:proofErr w:type="spellEnd"/>
       <w:r>
         <w:rPr>
           <w:rFonts w:ascii="Open Sans" w:hAnsi="Open Sans" w:cs="Open Sans" w:hint="eastAsia"/>
@@ -14138,6 +14182,7 @@
           <w:color w:val="333333"/>
           <w:szCs w:val="20"/>
         </w:rPr>
+        <w:lastRenderedPageBreak/>
         <w:t>9</w:t>
       </w:r>
       <w:r>
@@ -14148,7 +14193,6 @@
         </w:rPr>
         <w:t xml:space="preserve">020 </w:t>
       </w:r>
-      <w:proofErr w:type="spellStart"/>
       <w:r>
         <w:rPr>
           <w:rFonts w:ascii="Open Sans" w:hAnsi="Open Sans" w:cs="Open Sans" w:hint="eastAsia"/>
@@ -14157,7 +14201,6 @@
         </w:rPr>
         <w:t>골드바흐의</w:t>
       </w:r>
-      <w:proofErr w:type="spellEnd"/>
       <w:r>
         <w:rPr>
           <w:rFonts w:ascii="Open Sans" w:hAnsi="Open Sans" w:cs="Open Sans" w:hint="eastAsia"/>
@@ -14231,7 +14274,6 @@
           <w:color w:val="333333"/>
           <w:szCs w:val="20"/>
         </w:rPr>
-        <w:lastRenderedPageBreak/>
         <w:t>1</w:t>
       </w:r>
       <w:r>
@@ -14242,7 +14284,6 @@
         </w:rPr>
         <w:t xml:space="preserve">7103 </w:t>
       </w:r>
-      <w:proofErr w:type="spellStart"/>
       <w:r>
         <w:rPr>
           <w:rFonts w:ascii="Open Sans" w:hAnsi="Open Sans" w:cs="Open Sans" w:hint="eastAsia"/>
@@ -14251,7 +14292,6 @@
         </w:rPr>
         <w:t>골드바흐</w:t>
       </w:r>
-      <w:proofErr w:type="spellEnd"/>
       <w:r>
         <w:rPr>
           <w:rFonts w:ascii="Open Sans" w:hAnsi="Open Sans" w:cs="Open Sans" w:hint="eastAsia"/>
@@ -14334,7 +14374,6 @@
         </w:rPr>
         <w:t xml:space="preserve">064 </w:t>
       </w:r>
-      <w:proofErr w:type="spellStart"/>
       <w:r>
         <w:rPr>
           <w:rFonts w:ascii="Open Sans" w:hAnsi="Open Sans" w:cs="Open Sans" w:hint="eastAsia"/>
@@ -14343,7 +14382,6 @@
         </w:rPr>
         <w:t>카잉</w:t>
       </w:r>
-      <w:proofErr w:type="spellEnd"/>
       <w:r>
         <w:rPr>
           <w:rFonts w:ascii="Open Sans" w:hAnsi="Open Sans" w:cs="Open Sans" w:hint="eastAsia"/>
@@ -14426,7 +14464,6 @@
         </w:rPr>
         <w:t xml:space="preserve">588 </w:t>
       </w:r>
-      <w:proofErr w:type="spellStart"/>
       <w:r>
         <w:rPr>
           <w:rFonts w:ascii="Open Sans" w:hAnsi="Open Sans" w:cs="Open Sans" w:hint="eastAsia"/>
@@ -14435,7 +14472,6 @@
         </w:rPr>
         <w:t>골드바흐의</w:t>
       </w:r>
-      <w:proofErr w:type="spellEnd"/>
       <w:r>
         <w:rPr>
           <w:rFonts w:ascii="Open Sans" w:hAnsi="Open Sans" w:cs="Open Sans" w:hint="eastAsia"/>
@@ -14604,7 +14640,6 @@
         </w:rPr>
         <w:t>&amp;</w:t>
       </w:r>
-      <w:proofErr w:type="spellStart"/>
       <w:r>
         <w:rPr>
           <w:rFonts w:ascii="Open Sans" w:hAnsi="Open Sans" w:cs="Open Sans" w:hint="eastAsia"/>
@@ -14613,7 +14648,6 @@
         </w:rPr>
         <w:t>팰린드롬</w:t>
       </w:r>
-      <w:proofErr w:type="spellEnd"/>
       <w:r>
         <w:rPr>
           <w:rFonts w:ascii="Open Sans" w:hAnsi="Open Sans" w:cs="Open Sans" w:hint="eastAsia"/>
@@ -14955,7 +14989,6 @@
         </w:rPr>
         <w:t xml:space="preserve">654 </w:t>
       </w:r>
-      <w:proofErr w:type="spellStart"/>
       <w:r>
         <w:rPr>
           <w:rFonts w:ascii="Open Sans" w:hAnsi="Open Sans" w:cs="Open Sans" w:hint="eastAsia"/>
@@ -14964,7 +14997,6 @@
         </w:rPr>
         <w:t>랜선</w:t>
       </w:r>
-      <w:proofErr w:type="spellEnd"/>
       <w:r>
         <w:rPr>
           <w:rFonts w:ascii="Open Sans" w:hAnsi="Open Sans" w:cs="Open Sans" w:hint="eastAsia"/>
@@ -15039,6 +15071,7 @@
           <w:color w:val="333333"/>
           <w:szCs w:val="20"/>
         </w:rPr>
+        <w:lastRenderedPageBreak/>
         <w:t>2</w:t>
       </w:r>
       <w:r>
@@ -15111,7 +15144,6 @@
         <w:rPr>
           <w:rFonts w:hint="eastAsia"/>
         </w:rPr>
-        <w:lastRenderedPageBreak/>
         <w:t>-</w:t>
       </w:r>
       <w:r>
@@ -15411,7 +15443,6 @@
         </w:rPr>
         <w:t xml:space="preserve">1158 </w:t>
       </w:r>
-      <w:proofErr w:type="spellStart"/>
       <w:r>
         <w:rPr>
           <w:rFonts w:ascii="Open Sans" w:hAnsi="Open Sans" w:cs="Open Sans" w:hint="eastAsia"/>
@@ -15420,7 +15451,6 @@
         </w:rPr>
         <w:t>요세푸스</w:t>
       </w:r>
-      <w:proofErr w:type="spellEnd"/>
       <w:r>
         <w:rPr>
           <w:rFonts w:ascii="Open Sans" w:hAnsi="Open Sans" w:cs="Open Sans" w:hint="eastAsia"/>
@@ -15901,7 +15931,6 @@
         </w:rPr>
         <w:t xml:space="preserve"> </w:t>
       </w:r>
-      <w:proofErr w:type="spellStart"/>
       <w:r>
         <w:rPr>
           <w:rFonts w:ascii="Open Sans" w:hAnsi="Open Sans" w:cs="Open Sans" w:hint="eastAsia"/>
@@ -15910,7 +15939,6 @@
         </w:rPr>
         <w:t>힙</w:t>
       </w:r>
-      <w:proofErr w:type="spellEnd"/>
       <w:r>
         <w:rPr>
           <w:rFonts w:ascii="Open Sans" w:hAnsi="Open Sans" w:cs="Open Sans" w:hint="eastAsia"/>
@@ -15947,6 +15975,7 @@
           <w:color w:val="333333"/>
           <w:szCs w:val="20"/>
         </w:rPr>
+        <w:lastRenderedPageBreak/>
         <w:t>F</w:t>
       </w:r>
     </w:p>
@@ -16053,7 +16082,6 @@
         </w:rPr>
         <w:t xml:space="preserve">7298 </w:t>
       </w:r>
-      <w:proofErr w:type="spellStart"/>
       <w:r>
         <w:rPr>
           <w:rFonts w:ascii="Open Sans" w:hAnsi="Open Sans" w:cs="Open Sans" w:hint="eastAsia"/>
@@ -16062,7 +16090,6 @@
         </w:rPr>
         <w:t>오큰수</w:t>
       </w:r>
-      <w:proofErr w:type="spellEnd"/>
       <w:r>
         <w:rPr>
           <w:rFonts w:ascii="Open Sans" w:hAnsi="Open Sans" w:cs="Open Sans" w:hint="eastAsia"/>

</xml_diff>

<commit_message>
Q1357 REVERSED ADDITION (IMPLEMENTATION, BRONZE 1) ADDED
</commit_message>
<xml_diff>
--- a/알고리즘 가이드라인.docx
+++ b/알고리즘 가이드라인.docx
@@ -3620,6 +3620,92 @@
     </w:p>
     <w:p>
       <w:pPr>
+        <w:pStyle w:val="a3"/>
+        <w:rPr>
+          <w:rFonts w:ascii="Open Sans" w:hAnsi="Open Sans" w:cs="Open Sans" w:hint="eastAsia"/>
+          <w:color w:val="333333"/>
+          <w:szCs w:val="20"/>
+        </w:rPr>
+      </w:pPr>
+    </w:p>
+    <w:p>
+      <w:pPr>
+        <w:pStyle w:val="a3"/>
+        <w:widowControl/>
+        <w:numPr>
+          <w:ilvl w:val="0"/>
+          <w:numId w:val="10"/>
+        </w:numPr>
+        <w:wordWrap/>
+        <w:autoSpaceDE/>
+        <w:autoSpaceDN/>
+        <w:spacing w:after="300"/>
+        <w:ind w:leftChars="0"/>
+        <w:rPr>
+          <w:rFonts w:ascii="Open Sans" w:hAnsi="Open Sans" w:cs="Open Sans"/>
+          <w:color w:val="333333"/>
+          <w:szCs w:val="20"/>
+        </w:rPr>
+      </w:pPr>
+      <w:r>
+        <w:rPr>
+          <w:rFonts w:ascii="Open Sans" w:hAnsi="Open Sans" w:cs="Open Sans" w:hint="eastAsia"/>
+          <w:color w:val="333333"/>
+          <w:szCs w:val="20"/>
+        </w:rPr>
+        <w:t>1</w:t>
+      </w:r>
+      <w:r>
+        <w:rPr>
+          <w:rFonts w:ascii="Open Sans" w:hAnsi="Open Sans" w:cs="Open Sans"/>
+          <w:color w:val="333333"/>
+          <w:szCs w:val="20"/>
+        </w:rPr>
+        <w:t xml:space="preserve">357 </w:t>
+      </w:r>
+      <w:r>
+        <w:rPr>
+          <w:rFonts w:ascii="Open Sans" w:hAnsi="Open Sans" w:cs="Open Sans" w:hint="eastAsia"/>
+          <w:color w:val="333333"/>
+          <w:szCs w:val="20"/>
+        </w:rPr>
+        <w:t>뒤집힌</w:t>
+      </w:r>
+      <w:r>
+        <w:rPr>
+          <w:rFonts w:ascii="Open Sans" w:hAnsi="Open Sans" w:cs="Open Sans" w:hint="eastAsia"/>
+          <w:color w:val="333333"/>
+          <w:szCs w:val="20"/>
+        </w:rPr>
+        <w:t xml:space="preserve"> </w:t>
+      </w:r>
+      <w:r>
+        <w:rPr>
+          <w:rFonts w:ascii="Open Sans" w:hAnsi="Open Sans" w:cs="Open Sans" w:hint="eastAsia"/>
+          <w:color w:val="333333"/>
+          <w:szCs w:val="20"/>
+        </w:rPr>
+        <w:t>덧셈</w:t>
+      </w:r>
+      <w:r>
+        <w:rPr>
+          <w:rFonts w:ascii="Open Sans" w:hAnsi="Open Sans" w:cs="Open Sans" w:hint="eastAsia"/>
+          <w:color w:val="333333"/>
+          <w:szCs w:val="20"/>
+        </w:rPr>
+        <w:t xml:space="preserve"> </w:t>
+      </w:r>
+      <w:r>
+        <w:rPr>
+          <w:rFonts w:ascii="Open Sans" w:hAnsi="Open Sans" w:cs="Open Sans"/>
+          <w:color w:val="333333"/>
+          <w:szCs w:val="20"/>
+        </w:rPr>
+        <w:t>(B1)</w:t>
+      </w:r>
+    </w:p>
+    <w:p>
+      <w:pPr>
         <w:widowControl/>
         <w:wordWrap/>
         <w:autoSpaceDE/>
@@ -7743,6 +7829,7 @@
           <w:color w:val="333333"/>
           <w:szCs w:val="20"/>
         </w:rPr>
+        <w:lastRenderedPageBreak/>
         <w:t>-</w:t>
       </w:r>
       <w:r>
@@ -7821,7 +7908,6 @@
           <w:color w:val="333333"/>
           <w:szCs w:val="20"/>
         </w:rPr>
-        <w:lastRenderedPageBreak/>
         <w:t>1</w:t>
       </w:r>
       <w:r>
@@ -8645,6 +8731,7 @@
           <w:color w:val="333333"/>
           <w:szCs w:val="20"/>
         </w:rPr>
+        <w:lastRenderedPageBreak/>
         <w:t>1</w:t>
       </w:r>
       <w:r>
@@ -9662,6 +9749,7 @@
           <w:color w:val="333333"/>
           <w:szCs w:val="20"/>
         </w:rPr>
+        <w:lastRenderedPageBreak/>
         <w:t>4</w:t>
       </w:r>
       <w:r>
@@ -10556,6 +10644,7 @@
           <w:color w:val="333333"/>
           <w:szCs w:val="20"/>
         </w:rPr>
+        <w:lastRenderedPageBreak/>
         <w:t>2</w:t>
       </w:r>
       <w:r>
@@ -11610,7 +11699,6 @@
           <w:color w:val="333333"/>
           <w:szCs w:val="20"/>
         </w:rPr>
-        <w:lastRenderedPageBreak/>
         <w:t>6373 Round and Round We Go (S3) (JAVA ONLY)</w:t>
       </w:r>
     </w:p>
@@ -12235,7 +12323,7 @@
       <w:pPr>
         <w:pStyle w:val="a3"/>
         <w:rPr>
-          <w:rFonts w:ascii="Open Sans" w:hAnsi="Open Sans" w:cs="Open Sans" w:hint="eastAsia"/>
+          <w:rFonts w:ascii="Open Sans" w:hAnsi="Open Sans" w:cs="Open Sans"/>
           <w:color w:val="333333"/>
           <w:szCs w:val="20"/>
         </w:rPr>
@@ -12366,7 +12454,6 @@
           <w:color w:val="333333"/>
           <w:szCs w:val="20"/>
         </w:rPr>
-        <w:lastRenderedPageBreak/>
         <w:t>2</w:t>
       </w:r>
       <w:r>
@@ -13310,7 +13397,6 @@
           <w:color w:val="333333"/>
           <w:szCs w:val="20"/>
         </w:rPr>
-        <w:lastRenderedPageBreak/>
         <w:t>1</w:t>
       </w:r>
       <w:r>
@@ -14182,7 +14268,6 @@
           <w:color w:val="333333"/>
           <w:szCs w:val="20"/>
         </w:rPr>
-        <w:lastRenderedPageBreak/>
         <w:t>9</w:t>
       </w:r>
       <w:r>
@@ -15071,7 +15156,6 @@
           <w:color w:val="333333"/>
           <w:szCs w:val="20"/>
         </w:rPr>
-        <w:lastRenderedPageBreak/>
         <w:t>2</w:t>
       </w:r>
       <w:r>
@@ -15797,6 +15881,7 @@
           <w:color w:val="333333"/>
           <w:szCs w:val="20"/>
         </w:rPr>
+        <w:lastRenderedPageBreak/>
         <w:t>1</w:t>
       </w:r>
       <w:r>
@@ -15975,7 +16060,6 @@
           <w:color w:val="333333"/>
           <w:szCs w:val="20"/>
         </w:rPr>
-        <w:lastRenderedPageBreak/>
         <w:t>F</w:t>
       </w:r>
     </w:p>
@@ -16695,6 +16779,7 @@
           <w:color w:val="333333"/>
           <w:szCs w:val="20"/>
         </w:rPr>
+        <w:lastRenderedPageBreak/>
         <w:t>1</w:t>
       </w:r>
       <w:r>

</xml_diff>

<commit_message>
Q2846 UPHILL (IMPLEMENTATION, BRONZE 1) ADDED
</commit_message>
<xml_diff>
--- a/알고리즘 가이드라인.docx
+++ b/알고리즘 가이드라인.docx
@@ -1888,6 +1888,7 @@
         </w:rPr>
         <w:t xml:space="preserve">0988 </w:t>
       </w:r>
+      <w:proofErr w:type="spellStart"/>
       <w:r>
         <w:rPr>
           <w:rFonts w:ascii="Open Sans" w:hAnsi="Open Sans" w:cs="Open Sans" w:hint="eastAsia"/>
@@ -1896,6 +1897,7 @@
         </w:rPr>
         <w:t>팰린드롬인지</w:t>
       </w:r>
+      <w:proofErr w:type="spellEnd"/>
       <w:r>
         <w:rPr>
           <w:rFonts w:ascii="Open Sans" w:hAnsi="Open Sans" w:cs="Open Sans" w:hint="eastAsia"/>
@@ -1974,6 +1976,7 @@
         </w:rPr>
         <w:t xml:space="preserve">587 </w:t>
       </w:r>
+      <w:proofErr w:type="spellStart"/>
       <w:r>
         <w:rPr>
           <w:rFonts w:ascii="Open Sans" w:hAnsi="Open Sans" w:cs="Open Sans" w:hint="eastAsia"/>
@@ -1982,6 +1985,7 @@
         </w:rPr>
         <w:t>대표값</w:t>
       </w:r>
+      <w:proofErr w:type="spellEnd"/>
       <w:r>
         <w:rPr>
           <w:rFonts w:ascii="Open Sans" w:hAnsi="Open Sans" w:cs="Open Sans" w:hint="eastAsia"/>
@@ -2045,6 +2049,7 @@
         </w:rPr>
         <w:t xml:space="preserve">977 </w:t>
       </w:r>
+      <w:proofErr w:type="spellStart"/>
       <w:r>
         <w:rPr>
           <w:rFonts w:ascii="Open Sans" w:hAnsi="Open Sans" w:cs="Open Sans" w:hint="eastAsia"/>
@@ -2053,6 +2058,7 @@
         </w:rPr>
         <w:t>완전제곱수</w:t>
       </w:r>
+      <w:proofErr w:type="spellEnd"/>
       <w:r>
         <w:rPr>
           <w:rFonts w:ascii="Open Sans" w:hAnsi="Open Sans" w:cs="Open Sans" w:hint="eastAsia"/>
@@ -3030,6 +3036,7 @@
         </w:rPr>
         <w:t xml:space="preserve">1328 </w:t>
       </w:r>
+      <w:proofErr w:type="spellStart"/>
       <w:r>
         <w:rPr>
           <w:rFonts w:ascii="Open Sans" w:hAnsi="Open Sans" w:cs="Open Sans" w:hint="eastAsia"/>
@@ -3044,7 +3051,16 @@
           <w:color w:val="333333"/>
           <w:szCs w:val="20"/>
         </w:rPr>
-        <w:t>trfry (B2)</w:t>
+        <w:t>trfry</w:t>
+      </w:r>
+      <w:proofErr w:type="spellEnd"/>
+      <w:r>
+        <w:rPr>
+          <w:rFonts w:ascii="Open Sans" w:hAnsi="Open Sans" w:cs="Open Sans"/>
+          <w:color w:val="333333"/>
+          <w:szCs w:val="20"/>
+        </w:rPr>
+        <w:t xml:space="preserve"> (B2)</w:t>
       </w:r>
     </w:p>
     <w:p>
@@ -3289,6 +3305,7 @@
         </w:rPr>
         <w:t xml:space="preserve">259 </w:t>
       </w:r>
+      <w:proofErr w:type="spellStart"/>
       <w:r>
         <w:rPr>
           <w:rFonts w:ascii="Open Sans" w:hAnsi="Open Sans" w:cs="Open Sans" w:hint="eastAsia"/>
@@ -3297,6 +3314,7 @@
         </w:rPr>
         <w:t>팰린드롬수</w:t>
       </w:r>
+      <w:proofErr w:type="spellEnd"/>
       <w:r>
         <w:rPr>
           <w:rFonts w:ascii="Open Sans" w:hAnsi="Open Sans" w:cs="Open Sans" w:hint="eastAsia"/>
@@ -3615,14 +3633,32 @@
           <w:color w:val="333333"/>
           <w:szCs w:val="20"/>
         </w:rPr>
-        <w:t>3777 Hunt The Rabbit (B1)</w:t>
-      </w:r>
-    </w:p>
-    <w:p>
-      <w:pPr>
-        <w:pStyle w:val="a3"/>
-        <w:rPr>
-          <w:rFonts w:ascii="Open Sans" w:hAnsi="Open Sans" w:cs="Open Sans" w:hint="eastAsia"/>
+        <w:t xml:space="preserve">3777 Hunt </w:t>
+      </w:r>
+      <w:proofErr w:type="gramStart"/>
+      <w:r>
+        <w:rPr>
+          <w:rFonts w:ascii="Open Sans" w:hAnsi="Open Sans" w:cs="Open Sans"/>
+          <w:color w:val="333333"/>
+          <w:szCs w:val="20"/>
+        </w:rPr>
+        <w:t>The</w:t>
+      </w:r>
+      <w:proofErr w:type="gramEnd"/>
+      <w:r>
+        <w:rPr>
+          <w:rFonts w:ascii="Open Sans" w:hAnsi="Open Sans" w:cs="Open Sans"/>
+          <w:color w:val="333333"/>
+          <w:szCs w:val="20"/>
+        </w:rPr>
+        <w:t xml:space="preserve"> Rabbit (B1)</w:t>
+      </w:r>
+    </w:p>
+    <w:p>
+      <w:pPr>
+        <w:pStyle w:val="a3"/>
+        <w:rPr>
+          <w:rFonts w:ascii="Open Sans" w:hAnsi="Open Sans" w:cs="Open Sans"/>
           <w:color w:val="333333"/>
           <w:szCs w:val="20"/>
         </w:rPr>
@@ -3686,6 +3722,76 @@
           <w:szCs w:val="20"/>
         </w:rPr>
         <w:t>덧셈</w:t>
+      </w:r>
+      <w:r>
+        <w:rPr>
+          <w:rFonts w:ascii="Open Sans" w:hAnsi="Open Sans" w:cs="Open Sans" w:hint="eastAsia"/>
+          <w:color w:val="333333"/>
+          <w:szCs w:val="20"/>
+        </w:rPr>
+        <w:t xml:space="preserve"> </w:t>
+      </w:r>
+      <w:r>
+        <w:rPr>
+          <w:rFonts w:ascii="Open Sans" w:hAnsi="Open Sans" w:cs="Open Sans"/>
+          <w:color w:val="333333"/>
+          <w:szCs w:val="20"/>
+        </w:rPr>
+        <w:t>(B1)</w:t>
+      </w:r>
+    </w:p>
+    <w:p>
+      <w:pPr>
+        <w:pStyle w:val="a3"/>
+        <w:rPr>
+          <w:rFonts w:ascii="Open Sans" w:hAnsi="Open Sans" w:cs="Open Sans" w:hint="eastAsia"/>
+          <w:color w:val="333333"/>
+          <w:szCs w:val="20"/>
+        </w:rPr>
+      </w:pPr>
+    </w:p>
+    <w:p>
+      <w:pPr>
+        <w:pStyle w:val="a3"/>
+        <w:widowControl/>
+        <w:numPr>
+          <w:ilvl w:val="0"/>
+          <w:numId w:val="10"/>
+        </w:numPr>
+        <w:wordWrap/>
+        <w:autoSpaceDE/>
+        <w:autoSpaceDN/>
+        <w:spacing w:after="300"/>
+        <w:ind w:leftChars="0"/>
+        <w:rPr>
+          <w:rFonts w:ascii="Open Sans" w:hAnsi="Open Sans" w:cs="Open Sans"/>
+          <w:color w:val="333333"/>
+          <w:szCs w:val="20"/>
+        </w:rPr>
+      </w:pPr>
+      <w:r>
+        <w:rPr>
+          <w:rFonts w:ascii="Open Sans" w:hAnsi="Open Sans" w:cs="Open Sans" w:hint="eastAsia"/>
+          <w:color w:val="333333"/>
+          <w:szCs w:val="20"/>
+        </w:rPr>
+        <w:t>2</w:t>
+      </w:r>
+      <w:r>
+        <w:rPr>
+          <w:rFonts w:ascii="Open Sans" w:hAnsi="Open Sans" w:cs="Open Sans"/>
+          <w:color w:val="333333"/>
+          <w:szCs w:val="20"/>
+        </w:rPr>
+        <w:t xml:space="preserve">846 </w:t>
+      </w:r>
+      <w:r>
+        <w:rPr>
+          <w:rFonts w:ascii="Open Sans" w:hAnsi="Open Sans" w:cs="Open Sans" w:hint="eastAsia"/>
+          <w:color w:val="333333"/>
+          <w:szCs w:val="20"/>
+        </w:rPr>
+        <w:t>오르막길</w:t>
       </w:r>
       <w:r>
         <w:rPr>
@@ -4756,6 +4862,7 @@
           <w:b/>
           <w:bCs/>
         </w:rPr>
+        <w:lastRenderedPageBreak/>
         <w:t>A</w:t>
       </w:r>
       <w:r>
@@ -5345,6 +5452,7 @@
         </w:rPr>
         <w:t xml:space="preserve">6431 </w:t>
       </w:r>
+      <w:proofErr w:type="spellStart"/>
       <w:r>
         <w:rPr>
           <w:rFonts w:ascii="Open Sans" w:hAnsi="Open Sans" w:cs="Open Sans" w:hint="eastAsia"/>
@@ -5353,6 +5461,7 @@
         </w:rPr>
         <w:t>베시와</w:t>
       </w:r>
+      <w:proofErr w:type="spellEnd"/>
       <w:r>
         <w:rPr>
           <w:rFonts w:ascii="Open Sans" w:hAnsi="Open Sans" w:cs="Open Sans" w:hint="eastAsia"/>
@@ -5775,6 +5884,7 @@
           <w:color w:val="333333"/>
           <w:szCs w:val="20"/>
         </w:rPr>
+        <w:lastRenderedPageBreak/>
         <w:t>1</w:t>
       </w:r>
       <w:r>
@@ -6167,6 +6277,7 @@
         </w:rPr>
         <w:t xml:space="preserve">592 </w:t>
       </w:r>
+      <w:proofErr w:type="spellStart"/>
       <w:r>
         <w:rPr>
           <w:rFonts w:ascii="Open Sans" w:hAnsi="Open Sans" w:cs="Open Sans" w:hint="eastAsia"/>
@@ -6175,6 +6286,7 @@
         </w:rPr>
         <w:t>대표값</w:t>
       </w:r>
+      <w:proofErr w:type="spellEnd"/>
       <w:r>
         <w:rPr>
           <w:rFonts w:ascii="Open Sans" w:hAnsi="Open Sans" w:cs="Open Sans" w:hint="eastAsia"/>
@@ -6753,6 +6865,7 @@
           <w:color w:val="333333"/>
           <w:szCs w:val="20"/>
         </w:rPr>
+        <w:lastRenderedPageBreak/>
         <w:t>1</w:t>
       </w:r>
       <w:r>
@@ -7533,6 +7646,7 @@
         </w:rPr>
         <w:t xml:space="preserve">049 </w:t>
       </w:r>
+      <w:proofErr w:type="spellStart"/>
       <w:r>
         <w:rPr>
           <w:rFonts w:ascii="Open Sans" w:hAnsi="Open Sans" w:cs="Open Sans" w:hint="eastAsia"/>
@@ -7541,6 +7655,7 @@
         </w:rPr>
         <w:t>기타줄</w:t>
       </w:r>
+      <w:proofErr w:type="spellEnd"/>
       <w:r>
         <w:rPr>
           <w:rFonts w:ascii="Open Sans" w:hAnsi="Open Sans" w:cs="Open Sans" w:hint="eastAsia"/>
@@ -7829,7 +7944,6 @@
           <w:color w:val="333333"/>
           <w:szCs w:val="20"/>
         </w:rPr>
-        <w:lastRenderedPageBreak/>
         <w:t>-</w:t>
       </w:r>
       <w:r>
@@ -8285,6 +8399,7 @@
         </w:rPr>
         <w:t xml:space="preserve">3845 </w:t>
       </w:r>
+      <w:proofErr w:type="spellStart"/>
       <w:r>
         <w:rPr>
           <w:rFonts w:ascii="Open Sans" w:hAnsi="Open Sans" w:cs="Open Sans" w:hint="eastAsia"/>
@@ -8293,6 +8408,7 @@
         </w:rPr>
         <w:t>잔디깎기</w:t>
       </w:r>
+      <w:proofErr w:type="spellEnd"/>
       <w:r>
         <w:rPr>
           <w:rFonts w:ascii="Open Sans" w:hAnsi="Open Sans" w:cs="Open Sans" w:hint="eastAsia"/>
@@ -8553,6 +8669,7 @@
         </w:rPr>
         <w:t xml:space="preserve">0814 </w:t>
       </w:r>
+      <w:proofErr w:type="spellStart"/>
       <w:r>
         <w:rPr>
           <w:rFonts w:ascii="Open Sans" w:hAnsi="Open Sans" w:cs="Open Sans" w:hint="eastAsia"/>
@@ -8561,6 +8678,7 @@
         </w:rPr>
         <w:t>나이순</w:t>
       </w:r>
+      <w:proofErr w:type="spellEnd"/>
       <w:r>
         <w:rPr>
           <w:rFonts w:ascii="Open Sans" w:hAnsi="Open Sans" w:cs="Open Sans" w:hint="eastAsia"/>
@@ -8731,7 +8849,6 @@
           <w:color w:val="333333"/>
           <w:szCs w:val="20"/>
         </w:rPr>
-        <w:lastRenderedPageBreak/>
         <w:t>1</w:t>
       </w:r>
       <w:r>
@@ -9185,6 +9302,7 @@
         </w:rPr>
         <w:t xml:space="preserve">798 </w:t>
       </w:r>
+      <w:proofErr w:type="spellStart"/>
       <w:r>
         <w:rPr>
           <w:rFonts w:ascii="Open Sans" w:hAnsi="Open Sans" w:cs="Open Sans" w:hint="eastAsia"/>
@@ -9193,6 +9311,7 @@
         </w:rPr>
         <w:t>블랙잭</w:t>
       </w:r>
+      <w:proofErr w:type="spellEnd"/>
       <w:r>
         <w:rPr>
           <w:rFonts w:ascii="Open Sans" w:hAnsi="Open Sans" w:cs="Open Sans" w:hint="eastAsia"/>
@@ -9489,6 +9608,7 @@
         </w:rPr>
         <w:t xml:space="preserve"> </w:t>
       </w:r>
+      <w:proofErr w:type="spellStart"/>
       <w:r>
         <w:rPr>
           <w:rFonts w:ascii="Open Sans" w:hAnsi="Open Sans" w:cs="Open Sans" w:hint="eastAsia"/>
@@ -9497,6 +9617,7 @@
         </w:rPr>
         <w:t>마리오</w:t>
       </w:r>
+      <w:proofErr w:type="spellEnd"/>
       <w:r>
         <w:rPr>
           <w:rFonts w:ascii="Open Sans" w:hAnsi="Open Sans" w:cs="Open Sans" w:hint="eastAsia"/>
@@ -9657,6 +9778,7 @@
           <w:color w:val="333333"/>
           <w:szCs w:val="20"/>
         </w:rPr>
+        <w:lastRenderedPageBreak/>
         <w:t>1</w:t>
       </w:r>
       <w:r>
@@ -9683,6 +9805,7 @@
         </w:rPr>
         <w:t xml:space="preserve"> </w:t>
       </w:r>
+      <w:proofErr w:type="spellStart"/>
       <w:r>
         <w:rPr>
           <w:rFonts w:ascii="Open Sans" w:hAnsi="Open Sans" w:cs="Open Sans" w:hint="eastAsia"/>
@@ -9691,6 +9814,7 @@
         </w:rPr>
         <w:t>숌</w:t>
       </w:r>
+      <w:proofErr w:type="spellEnd"/>
       <w:r>
         <w:rPr>
           <w:rFonts w:ascii="Open Sans" w:hAnsi="Open Sans" w:cs="Open Sans" w:hint="eastAsia"/>
@@ -9749,7 +9873,6 @@
           <w:color w:val="333333"/>
           <w:szCs w:val="20"/>
         </w:rPr>
-        <w:lastRenderedPageBreak/>
         <w:t>4</w:t>
       </w:r>
       <w:r>
@@ -9963,6 +10086,7 @@
         </w:rPr>
         <w:t xml:space="preserve">23251 </w:t>
       </w:r>
+      <w:proofErr w:type="spellStart"/>
       <w:r>
         <w:rPr>
           <w:rFonts w:ascii="Open Sans" w:hAnsi="Open Sans" w:cs="Open Sans" w:hint="eastAsia"/>
@@ -9971,6 +10095,7 @@
         </w:rPr>
         <w:t>스물셋</w:t>
       </w:r>
+      <w:proofErr w:type="spellEnd"/>
       <w:r>
         <w:rPr>
           <w:rFonts w:ascii="Open Sans" w:hAnsi="Open Sans" w:cs="Open Sans" w:hint="eastAsia"/>
@@ -10037,7 +10162,25 @@
           <w:color w:val="333333"/>
           <w:szCs w:val="20"/>
         </w:rPr>
-        <w:t>0219 Meats On The Grill (B1)</w:t>
+        <w:t xml:space="preserve">0219 Meats </w:t>
+      </w:r>
+      <w:proofErr w:type="gramStart"/>
+      <w:r>
+        <w:rPr>
+          <w:rFonts w:ascii="Open Sans" w:hAnsi="Open Sans" w:cs="Open Sans"/>
+          <w:color w:val="333333"/>
+          <w:szCs w:val="20"/>
+        </w:rPr>
+        <w:t>On</w:t>
+      </w:r>
+      <w:proofErr w:type="gramEnd"/>
+      <w:r>
+        <w:rPr>
+          <w:rFonts w:ascii="Open Sans" w:hAnsi="Open Sans" w:cs="Open Sans"/>
+          <w:color w:val="333333"/>
+          <w:szCs w:val="20"/>
+        </w:rPr>
+        <w:t xml:space="preserve"> The Grill (B1)</w:t>
       </w:r>
     </w:p>
     <w:p>
@@ -10560,6 +10703,7 @@
           <w:color w:val="333333"/>
           <w:szCs w:val="20"/>
         </w:rPr>
+        <w:lastRenderedPageBreak/>
         <w:t xml:space="preserve">25501 </w:t>
       </w:r>
       <w:r>
@@ -10644,7 +10788,6 @@
           <w:color w:val="333333"/>
           <w:szCs w:val="20"/>
         </w:rPr>
-        <w:lastRenderedPageBreak/>
         <w:t>2</w:t>
       </w:r>
       <w:r>
@@ -10655,6 +10798,7 @@
         </w:rPr>
         <w:t xml:space="preserve">810 </w:t>
       </w:r>
+      <w:proofErr w:type="spellStart"/>
       <w:r>
         <w:rPr>
           <w:rFonts w:ascii="Open Sans" w:hAnsi="Open Sans" w:cs="Open Sans" w:hint="eastAsia"/>
@@ -10663,6 +10807,7 @@
         </w:rPr>
         <w:t>컵홀더</w:t>
       </w:r>
+      <w:proofErr w:type="spellEnd"/>
       <w:r>
         <w:rPr>
           <w:rFonts w:ascii="Open Sans" w:hAnsi="Open Sans" w:cs="Open Sans" w:hint="eastAsia"/>
@@ -11425,6 +11570,7 @@
         </w:rPr>
         <w:t xml:space="preserve">378 </w:t>
       </w:r>
+      <w:proofErr w:type="spellStart"/>
       <w:r>
         <w:rPr>
           <w:rFonts w:ascii="Open Sans" w:hAnsi="Open Sans" w:cs="Open Sans" w:hint="eastAsia"/>
@@ -11433,6 +11579,7 @@
         </w:rPr>
         <w:t>트ㅏㅊ</w:t>
       </w:r>
+      <w:proofErr w:type="spellEnd"/>
       <w:r>
         <w:rPr>
           <w:rFonts w:ascii="Open Sans" w:hAnsi="Open Sans" w:cs="Open Sans" w:hint="eastAsia"/>
@@ -11525,6 +11672,7 @@
         </w:rPr>
         <w:t xml:space="preserve">949 </w:t>
       </w:r>
+      <w:proofErr w:type="spellStart"/>
       <w:r>
         <w:rPr>
           <w:rFonts w:ascii="Open Sans" w:hAnsi="Open Sans" w:cs="Open Sans" w:hint="eastAsia"/>
@@ -11533,6 +11681,7 @@
         </w:rPr>
         <w:t>균형잡힌</w:t>
       </w:r>
+      <w:proofErr w:type="spellEnd"/>
       <w:r>
         <w:rPr>
           <w:rFonts w:ascii="Open Sans" w:hAnsi="Open Sans" w:cs="Open Sans" w:hint="eastAsia"/>
@@ -11819,6 +11968,7 @@
         </w:rPr>
         <w:t xml:space="preserve">1254 </w:t>
       </w:r>
+      <w:proofErr w:type="spellStart"/>
       <w:r>
         <w:rPr>
           <w:rFonts w:ascii="Open Sans" w:hAnsi="Open Sans" w:cs="Open Sans" w:hint="eastAsia"/>
@@ -11827,6 +11977,7 @@
         </w:rPr>
         <w:t>팰린드롬</w:t>
       </w:r>
+      <w:proofErr w:type="spellEnd"/>
       <w:r>
         <w:rPr>
           <w:rFonts w:ascii="Open Sans" w:hAnsi="Open Sans" w:cs="Open Sans" w:hint="eastAsia"/>
@@ -13259,6 +13410,7 @@
         </w:rPr>
         <w:t xml:space="preserve">4659 </w:t>
       </w:r>
+      <w:proofErr w:type="spellStart"/>
       <w:r>
         <w:rPr>
           <w:rFonts w:ascii="Open Sans" w:hAnsi="Open Sans" w:cs="Open Sans" w:hint="eastAsia"/>
@@ -13267,6 +13419,7 @@
         </w:rPr>
         <w:t>한조서열정리하고옴ㅋㅋ</w:t>
       </w:r>
+      <w:proofErr w:type="spellEnd"/>
       <w:r>
         <w:rPr>
           <w:rFonts w:ascii="Open Sans" w:hAnsi="Open Sans" w:cs="Open Sans" w:hint="eastAsia"/>
@@ -13874,6 +14027,7 @@
         </w:rPr>
         <w:t xml:space="preserve">934 </w:t>
       </w:r>
+      <w:proofErr w:type="spellStart"/>
       <w:r>
         <w:rPr>
           <w:rFonts w:ascii="Open Sans" w:hAnsi="Open Sans" w:cs="Open Sans" w:hint="eastAsia"/>
@@ -13882,6 +14036,7 @@
         </w:rPr>
         <w:t>최소공배수</w:t>
       </w:r>
+      <w:proofErr w:type="spellEnd"/>
       <w:r>
         <w:rPr>
           <w:rFonts w:ascii="Open Sans" w:hAnsi="Open Sans" w:cs="Open Sans" w:hint="eastAsia"/>
@@ -13950,6 +14105,7 @@
         </w:rPr>
         <w:t xml:space="preserve">960 </w:t>
       </w:r>
+      <w:proofErr w:type="spellStart"/>
       <w:r>
         <w:rPr>
           <w:rFonts w:ascii="Open Sans" w:hAnsi="Open Sans" w:cs="Open Sans" w:hint="eastAsia"/>
@@ -13958,6 +14114,7 @@
         </w:rPr>
         <w:t>에라토스테네스의</w:t>
       </w:r>
+      <w:proofErr w:type="spellEnd"/>
       <w:r>
         <w:rPr>
           <w:rFonts w:ascii="Open Sans" w:hAnsi="Open Sans" w:cs="Open Sans" w:hint="eastAsia"/>
@@ -14110,6 +14267,7 @@
         </w:rPr>
         <w:t xml:space="preserve">485 </w:t>
       </w:r>
+      <w:proofErr w:type="gramStart"/>
       <w:r>
         <w:rPr>
           <w:rFonts w:ascii="Open Sans" w:hAnsi="Open Sans" w:cs="Open Sans" w:hint="eastAsia"/>
@@ -14132,7 +14290,16 @@
           <w:color w:val="333333"/>
           <w:szCs w:val="20"/>
         </w:rPr>
-        <w:t xml:space="preserve"> (S4)</w:t>
+        <w:t xml:space="preserve"> (</w:t>
+      </w:r>
+      <w:proofErr w:type="gramEnd"/>
+      <w:r>
+        <w:rPr>
+          <w:rFonts w:ascii="Open Sans" w:hAnsi="Open Sans" w:cs="Open Sans"/>
+          <w:color w:val="333333"/>
+          <w:szCs w:val="20"/>
+        </w:rPr>
+        <w:t>S4)</w:t>
       </w:r>
     </w:p>
     <w:p>
@@ -14278,6 +14445,7 @@
         </w:rPr>
         <w:t xml:space="preserve">020 </w:t>
       </w:r>
+      <w:proofErr w:type="spellStart"/>
       <w:r>
         <w:rPr>
           <w:rFonts w:ascii="Open Sans" w:hAnsi="Open Sans" w:cs="Open Sans" w:hint="eastAsia"/>
@@ -14286,6 +14454,7 @@
         </w:rPr>
         <w:t>골드바흐의</w:t>
       </w:r>
+      <w:proofErr w:type="spellEnd"/>
       <w:r>
         <w:rPr>
           <w:rFonts w:ascii="Open Sans" w:hAnsi="Open Sans" w:cs="Open Sans" w:hint="eastAsia"/>
@@ -14369,6 +14538,7 @@
         </w:rPr>
         <w:t xml:space="preserve">7103 </w:t>
       </w:r>
+      <w:proofErr w:type="spellStart"/>
       <w:r>
         <w:rPr>
           <w:rFonts w:ascii="Open Sans" w:hAnsi="Open Sans" w:cs="Open Sans" w:hint="eastAsia"/>
@@ -14377,6 +14547,7 @@
         </w:rPr>
         <w:t>골드바흐</w:t>
       </w:r>
+      <w:proofErr w:type="spellEnd"/>
       <w:r>
         <w:rPr>
           <w:rFonts w:ascii="Open Sans" w:hAnsi="Open Sans" w:cs="Open Sans" w:hint="eastAsia"/>
@@ -14459,6 +14630,7 @@
         </w:rPr>
         <w:t xml:space="preserve">064 </w:t>
       </w:r>
+      <w:proofErr w:type="spellStart"/>
       <w:r>
         <w:rPr>
           <w:rFonts w:ascii="Open Sans" w:hAnsi="Open Sans" w:cs="Open Sans" w:hint="eastAsia"/>
@@ -14467,6 +14639,7 @@
         </w:rPr>
         <w:t>카잉</w:t>
       </w:r>
+      <w:proofErr w:type="spellEnd"/>
       <w:r>
         <w:rPr>
           <w:rFonts w:ascii="Open Sans" w:hAnsi="Open Sans" w:cs="Open Sans" w:hint="eastAsia"/>
@@ -14549,6 +14722,7 @@
         </w:rPr>
         <w:t xml:space="preserve">588 </w:t>
       </w:r>
+      <w:proofErr w:type="spellStart"/>
       <w:r>
         <w:rPr>
           <w:rFonts w:ascii="Open Sans" w:hAnsi="Open Sans" w:cs="Open Sans" w:hint="eastAsia"/>
@@ -14557,6 +14731,7 @@
         </w:rPr>
         <w:t>골드바흐의</w:t>
       </w:r>
+      <w:proofErr w:type="spellEnd"/>
       <w:r>
         <w:rPr>
           <w:rFonts w:ascii="Open Sans" w:hAnsi="Open Sans" w:cs="Open Sans" w:hint="eastAsia"/>
@@ -14725,6 +14900,7 @@
         </w:rPr>
         <w:t>&amp;</w:t>
       </w:r>
+      <w:proofErr w:type="spellStart"/>
       <w:r>
         <w:rPr>
           <w:rFonts w:ascii="Open Sans" w:hAnsi="Open Sans" w:cs="Open Sans" w:hint="eastAsia"/>
@@ -14733,6 +14909,7 @@
         </w:rPr>
         <w:t>팰린드롬</w:t>
       </w:r>
+      <w:proofErr w:type="spellEnd"/>
       <w:r>
         <w:rPr>
           <w:rFonts w:ascii="Open Sans" w:hAnsi="Open Sans" w:cs="Open Sans" w:hint="eastAsia"/>
@@ -15074,6 +15251,7 @@
         </w:rPr>
         <w:t xml:space="preserve">654 </w:t>
       </w:r>
+      <w:proofErr w:type="spellStart"/>
       <w:r>
         <w:rPr>
           <w:rFonts w:ascii="Open Sans" w:hAnsi="Open Sans" w:cs="Open Sans" w:hint="eastAsia"/>
@@ -15082,6 +15260,7 @@
         </w:rPr>
         <w:t>랜선</w:t>
       </w:r>
+      <w:proofErr w:type="spellEnd"/>
       <w:r>
         <w:rPr>
           <w:rFonts w:ascii="Open Sans" w:hAnsi="Open Sans" w:cs="Open Sans" w:hint="eastAsia"/>
@@ -15527,6 +15706,7 @@
         </w:rPr>
         <w:t xml:space="preserve">1158 </w:t>
       </w:r>
+      <w:proofErr w:type="spellStart"/>
       <w:r>
         <w:rPr>
           <w:rFonts w:ascii="Open Sans" w:hAnsi="Open Sans" w:cs="Open Sans" w:hint="eastAsia"/>
@@ -15535,6 +15715,7 @@
         </w:rPr>
         <w:t>요세푸스</w:t>
       </w:r>
+      <w:proofErr w:type="spellEnd"/>
       <w:r>
         <w:rPr>
           <w:rFonts w:ascii="Open Sans" w:hAnsi="Open Sans" w:cs="Open Sans" w:hint="eastAsia"/>
@@ -15799,6 +15980,7 @@
           <w:color w:val="333333"/>
           <w:szCs w:val="20"/>
         </w:rPr>
+        <w:lastRenderedPageBreak/>
         <w:t xml:space="preserve">1935 </w:t>
       </w:r>
       <w:r>
@@ -15881,7 +16063,6 @@
           <w:color w:val="333333"/>
           <w:szCs w:val="20"/>
         </w:rPr>
-        <w:lastRenderedPageBreak/>
         <w:t>1</w:t>
       </w:r>
       <w:r>
@@ -16016,6 +16197,7 @@
         </w:rPr>
         <w:t xml:space="preserve"> </w:t>
       </w:r>
+      <w:proofErr w:type="spellStart"/>
       <w:r>
         <w:rPr>
           <w:rFonts w:ascii="Open Sans" w:hAnsi="Open Sans" w:cs="Open Sans" w:hint="eastAsia"/>
@@ -16024,6 +16206,7 @@
         </w:rPr>
         <w:t>힙</w:t>
       </w:r>
+      <w:proofErr w:type="spellEnd"/>
       <w:r>
         <w:rPr>
           <w:rFonts w:ascii="Open Sans" w:hAnsi="Open Sans" w:cs="Open Sans" w:hint="eastAsia"/>
@@ -16166,6 +16349,7 @@
         </w:rPr>
         <w:t xml:space="preserve">7298 </w:t>
       </w:r>
+      <w:proofErr w:type="spellStart"/>
       <w:r>
         <w:rPr>
           <w:rFonts w:ascii="Open Sans" w:hAnsi="Open Sans" w:cs="Open Sans" w:hint="eastAsia"/>
@@ -16174,6 +16358,7 @@
         </w:rPr>
         <w:t>오큰수</w:t>
       </w:r>
+      <w:proofErr w:type="spellEnd"/>
       <w:r>
         <w:rPr>
           <w:rFonts w:ascii="Open Sans" w:hAnsi="Open Sans" w:cs="Open Sans" w:hint="eastAsia"/>
@@ -16709,6 +16894,7 @@
           <w:color w:val="333333"/>
           <w:szCs w:val="20"/>
         </w:rPr>
+        <w:lastRenderedPageBreak/>
         <w:t>-</w:t>
       </w:r>
       <w:r>
@@ -16727,8 +16913,19 @@
             <w:color w:val="0076C0"/>
             <w:szCs w:val="20"/>
           </w:rPr>
-          <w:t>Divide And Conquer</w:t>
+          <w:t xml:space="preserve">Divide And </w:t>
         </w:r>
+        <w:proofErr w:type="gramStart"/>
+        <w:r>
+          <w:rPr>
+            <w:rStyle w:val="a6"/>
+            <w:rFonts w:ascii="Open Sans" w:hAnsi="Open Sans" w:cs="Open Sans"/>
+            <w:color w:val="0076C0"/>
+            <w:szCs w:val="20"/>
+          </w:rPr>
+          <w:t>Conquer</w:t>
+        </w:r>
+        <w:proofErr w:type="gramEnd"/>
       </w:hyperlink>
       <w:r>
         <w:t>------------------------------------</w:t>
@@ -16779,7 +16976,6 @@
           <w:color w:val="333333"/>
           <w:szCs w:val="20"/>
         </w:rPr>
-        <w:lastRenderedPageBreak/>
         <w:t>1</w:t>
       </w:r>
       <w:r>

</xml_diff>

<commit_message>
Q1236 DEFEND CASTLE (IMPLEMENTATION, BRONZE 1, ) ADDED
</commit_message>
<xml_diff>
--- a/알고리즘 가이드라인.docx
+++ b/알고리즘 가이드라인.docx
@@ -1888,7 +1888,6 @@
         </w:rPr>
         <w:t xml:space="preserve">0988 </w:t>
       </w:r>
-      <w:proofErr w:type="spellStart"/>
       <w:r>
         <w:rPr>
           <w:rFonts w:ascii="Open Sans" w:hAnsi="Open Sans" w:cs="Open Sans" w:hint="eastAsia"/>
@@ -1897,7 +1896,6 @@
         </w:rPr>
         <w:t>팰린드롬인지</w:t>
       </w:r>
-      <w:proofErr w:type="spellEnd"/>
       <w:r>
         <w:rPr>
           <w:rFonts w:ascii="Open Sans" w:hAnsi="Open Sans" w:cs="Open Sans" w:hint="eastAsia"/>
@@ -1976,7 +1974,6 @@
         </w:rPr>
         <w:t xml:space="preserve">587 </w:t>
       </w:r>
-      <w:proofErr w:type="spellStart"/>
       <w:r>
         <w:rPr>
           <w:rFonts w:ascii="Open Sans" w:hAnsi="Open Sans" w:cs="Open Sans" w:hint="eastAsia"/>
@@ -1985,7 +1982,6 @@
         </w:rPr>
         <w:t>대표값</w:t>
       </w:r>
-      <w:proofErr w:type="spellEnd"/>
       <w:r>
         <w:rPr>
           <w:rFonts w:ascii="Open Sans" w:hAnsi="Open Sans" w:cs="Open Sans" w:hint="eastAsia"/>
@@ -2049,7 +2045,6 @@
         </w:rPr>
         <w:t xml:space="preserve">977 </w:t>
       </w:r>
-      <w:proofErr w:type="spellStart"/>
       <w:r>
         <w:rPr>
           <w:rFonts w:ascii="Open Sans" w:hAnsi="Open Sans" w:cs="Open Sans" w:hint="eastAsia"/>
@@ -2058,7 +2053,6 @@
         </w:rPr>
         <w:t>완전제곱수</w:t>
       </w:r>
-      <w:proofErr w:type="spellEnd"/>
       <w:r>
         <w:rPr>
           <w:rFonts w:ascii="Open Sans" w:hAnsi="Open Sans" w:cs="Open Sans" w:hint="eastAsia"/>
@@ -3036,7 +3030,6 @@
         </w:rPr>
         <w:t xml:space="preserve">1328 </w:t>
       </w:r>
-      <w:proofErr w:type="spellStart"/>
       <w:r>
         <w:rPr>
           <w:rFonts w:ascii="Open Sans" w:hAnsi="Open Sans" w:cs="Open Sans" w:hint="eastAsia"/>
@@ -3051,16 +3044,7 @@
           <w:color w:val="333333"/>
           <w:szCs w:val="20"/>
         </w:rPr>
-        <w:t>trfry</w:t>
-      </w:r>
-      <w:proofErr w:type="spellEnd"/>
-      <w:r>
-        <w:rPr>
-          <w:rFonts w:ascii="Open Sans" w:hAnsi="Open Sans" w:cs="Open Sans"/>
-          <w:color w:val="333333"/>
-          <w:szCs w:val="20"/>
-        </w:rPr>
-        <w:t xml:space="preserve"> (B2)</w:t>
+        <w:t>trfry (B2)</w:t>
       </w:r>
     </w:p>
     <w:p>
@@ -3305,7 +3289,6 @@
         </w:rPr>
         <w:t xml:space="preserve">259 </w:t>
       </w:r>
-      <w:proofErr w:type="spellStart"/>
       <w:r>
         <w:rPr>
           <w:rFonts w:ascii="Open Sans" w:hAnsi="Open Sans" w:cs="Open Sans" w:hint="eastAsia"/>
@@ -3314,7 +3297,6 @@
         </w:rPr>
         <w:t>팰린드롬수</w:t>
       </w:r>
-      <w:proofErr w:type="spellEnd"/>
       <w:r>
         <w:rPr>
           <w:rFonts w:ascii="Open Sans" w:hAnsi="Open Sans" w:cs="Open Sans" w:hint="eastAsia"/>
@@ -3633,25 +3615,7 @@
           <w:color w:val="333333"/>
           <w:szCs w:val="20"/>
         </w:rPr>
-        <w:t xml:space="preserve">3777 Hunt </w:t>
-      </w:r>
-      <w:proofErr w:type="gramStart"/>
-      <w:r>
-        <w:rPr>
-          <w:rFonts w:ascii="Open Sans" w:hAnsi="Open Sans" w:cs="Open Sans"/>
-          <w:color w:val="333333"/>
-          <w:szCs w:val="20"/>
-        </w:rPr>
-        <w:t>The</w:t>
-      </w:r>
-      <w:proofErr w:type="gramEnd"/>
-      <w:r>
-        <w:rPr>
-          <w:rFonts w:ascii="Open Sans" w:hAnsi="Open Sans" w:cs="Open Sans"/>
-          <w:color w:val="333333"/>
-          <w:szCs w:val="20"/>
-        </w:rPr>
-        <w:t xml:space="preserve"> Rabbit (B1)</w:t>
+        <w:t>3777 Hunt The Rabbit (B1)</w:t>
       </w:r>
     </w:p>
     <w:p>
@@ -3744,7 +3708,7 @@
       <w:pPr>
         <w:pStyle w:val="a3"/>
         <w:rPr>
-          <w:rFonts w:ascii="Open Sans" w:hAnsi="Open Sans" w:cs="Open Sans" w:hint="eastAsia"/>
+          <w:rFonts w:ascii="Open Sans" w:hAnsi="Open Sans" w:cs="Open Sans"/>
           <w:color w:val="333333"/>
           <w:szCs w:val="20"/>
         </w:rPr>
@@ -3812,13 +3776,9 @@
     </w:p>
     <w:p>
       <w:pPr>
-        <w:widowControl/>
-        <w:wordWrap/>
-        <w:autoSpaceDE/>
-        <w:autoSpaceDN/>
-        <w:spacing w:after="300"/>
-        <w:rPr>
-          <w:rFonts w:ascii="Open Sans" w:hAnsi="Open Sans" w:cs="Open Sans"/>
+        <w:pStyle w:val="a3"/>
+        <w:rPr>
+          <w:rFonts w:ascii="Open Sans" w:hAnsi="Open Sans" w:cs="Open Sans" w:hint="eastAsia"/>
           <w:color w:val="333333"/>
           <w:szCs w:val="20"/>
         </w:rPr>
@@ -3849,55 +3809,55 @@
           <w:color w:val="333333"/>
           <w:szCs w:val="20"/>
         </w:rPr>
-        <w:t>4</w:t>
-      </w:r>
-      <w:r>
-        <w:rPr>
-          <w:rFonts w:ascii="Open Sans" w:hAnsi="Open Sans" w:cs="Open Sans"/>
-          <w:color w:val="333333"/>
-          <w:szCs w:val="20"/>
-        </w:rPr>
-        <w:t xml:space="preserve">673 </w:t>
-      </w:r>
-      <w:r>
-        <w:rPr>
-          <w:rFonts w:ascii="Open Sans" w:hAnsi="Open Sans" w:cs="Open Sans" w:hint="eastAsia"/>
-          <w:color w:val="333333"/>
-          <w:szCs w:val="20"/>
-        </w:rPr>
-        <w:t>셀프</w:t>
-      </w:r>
-      <w:r>
-        <w:rPr>
-          <w:rFonts w:ascii="Open Sans" w:hAnsi="Open Sans" w:cs="Open Sans" w:hint="eastAsia"/>
-          <w:color w:val="333333"/>
-          <w:szCs w:val="20"/>
-        </w:rPr>
-        <w:t xml:space="preserve"> </w:t>
-      </w:r>
-      <w:r>
-        <w:rPr>
-          <w:rFonts w:ascii="Open Sans" w:hAnsi="Open Sans" w:cs="Open Sans" w:hint="eastAsia"/>
-          <w:color w:val="333333"/>
-          <w:szCs w:val="20"/>
-        </w:rPr>
-        <w:t>넘버</w:t>
-      </w:r>
-      <w:r>
-        <w:rPr>
-          <w:rFonts w:ascii="Open Sans" w:hAnsi="Open Sans" w:cs="Open Sans" w:hint="eastAsia"/>
-          <w:color w:val="333333"/>
-          <w:szCs w:val="20"/>
-        </w:rPr>
-        <w:t xml:space="preserve"> </w:t>
-      </w:r>
-      <w:r>
-        <w:rPr>
-          <w:rFonts w:ascii="Open Sans" w:hAnsi="Open Sans" w:cs="Open Sans"/>
-          <w:color w:val="333333"/>
-          <w:szCs w:val="20"/>
-        </w:rPr>
-        <w:t>(S5)</w:t>
+        <w:t>1</w:t>
+      </w:r>
+      <w:r>
+        <w:rPr>
+          <w:rFonts w:ascii="Open Sans" w:hAnsi="Open Sans" w:cs="Open Sans"/>
+          <w:color w:val="333333"/>
+          <w:szCs w:val="20"/>
+        </w:rPr>
+        <w:t xml:space="preserve">236 </w:t>
+      </w:r>
+      <w:r>
+        <w:rPr>
+          <w:rFonts w:ascii="Open Sans" w:hAnsi="Open Sans" w:cs="Open Sans" w:hint="eastAsia"/>
+          <w:color w:val="333333"/>
+          <w:szCs w:val="20"/>
+        </w:rPr>
+        <w:t>성</w:t>
+      </w:r>
+      <w:r>
+        <w:rPr>
+          <w:rFonts w:ascii="Open Sans" w:hAnsi="Open Sans" w:cs="Open Sans" w:hint="eastAsia"/>
+          <w:color w:val="333333"/>
+          <w:szCs w:val="20"/>
+        </w:rPr>
+        <w:t xml:space="preserve"> </w:t>
+      </w:r>
+      <w:r>
+        <w:rPr>
+          <w:rFonts w:ascii="Open Sans" w:hAnsi="Open Sans" w:cs="Open Sans" w:hint="eastAsia"/>
+          <w:color w:val="333333"/>
+          <w:szCs w:val="20"/>
+        </w:rPr>
+        <w:t>지키기</w:t>
+      </w:r>
+      <w:r>
+        <w:rPr>
+          <w:rFonts w:ascii="Open Sans" w:hAnsi="Open Sans" w:cs="Open Sans" w:hint="eastAsia"/>
+          <w:color w:val="333333"/>
+          <w:szCs w:val="20"/>
+        </w:rPr>
+        <w:t xml:space="preserve"> </w:t>
+      </w:r>
+      <w:r>
+        <w:rPr>
+          <w:rFonts w:ascii="Open Sans" w:hAnsi="Open Sans" w:cs="Open Sans"/>
+          <w:color w:val="333333"/>
+          <w:szCs w:val="20"/>
+        </w:rPr>
+        <w:t>(B1)</w:t>
       </w:r>
     </w:p>
     <w:p>
@@ -3939,6 +3899,97 @@
           <w:color w:val="333333"/>
           <w:szCs w:val="20"/>
         </w:rPr>
+        <w:t>4</w:t>
+      </w:r>
+      <w:r>
+        <w:rPr>
+          <w:rFonts w:ascii="Open Sans" w:hAnsi="Open Sans" w:cs="Open Sans"/>
+          <w:color w:val="333333"/>
+          <w:szCs w:val="20"/>
+        </w:rPr>
+        <w:t xml:space="preserve">673 </w:t>
+      </w:r>
+      <w:r>
+        <w:rPr>
+          <w:rFonts w:ascii="Open Sans" w:hAnsi="Open Sans" w:cs="Open Sans" w:hint="eastAsia"/>
+          <w:color w:val="333333"/>
+          <w:szCs w:val="20"/>
+        </w:rPr>
+        <w:t>셀프</w:t>
+      </w:r>
+      <w:r>
+        <w:rPr>
+          <w:rFonts w:ascii="Open Sans" w:hAnsi="Open Sans" w:cs="Open Sans" w:hint="eastAsia"/>
+          <w:color w:val="333333"/>
+          <w:szCs w:val="20"/>
+        </w:rPr>
+        <w:t xml:space="preserve"> </w:t>
+      </w:r>
+      <w:r>
+        <w:rPr>
+          <w:rFonts w:ascii="Open Sans" w:hAnsi="Open Sans" w:cs="Open Sans" w:hint="eastAsia"/>
+          <w:color w:val="333333"/>
+          <w:szCs w:val="20"/>
+        </w:rPr>
+        <w:t>넘버</w:t>
+      </w:r>
+      <w:r>
+        <w:rPr>
+          <w:rFonts w:ascii="Open Sans" w:hAnsi="Open Sans" w:cs="Open Sans" w:hint="eastAsia"/>
+          <w:color w:val="333333"/>
+          <w:szCs w:val="20"/>
+        </w:rPr>
+        <w:t xml:space="preserve"> </w:t>
+      </w:r>
+      <w:r>
+        <w:rPr>
+          <w:rFonts w:ascii="Open Sans" w:hAnsi="Open Sans" w:cs="Open Sans"/>
+          <w:color w:val="333333"/>
+          <w:szCs w:val="20"/>
+        </w:rPr>
+        <w:t>(S5)</w:t>
+      </w:r>
+    </w:p>
+    <w:p>
+      <w:pPr>
+        <w:widowControl/>
+        <w:wordWrap/>
+        <w:autoSpaceDE/>
+        <w:autoSpaceDN/>
+        <w:spacing w:after="300"/>
+        <w:rPr>
+          <w:rFonts w:ascii="Open Sans" w:hAnsi="Open Sans" w:cs="Open Sans"/>
+          <w:color w:val="333333"/>
+          <w:szCs w:val="20"/>
+        </w:rPr>
+      </w:pPr>
+    </w:p>
+    <w:p>
+      <w:pPr>
+        <w:pStyle w:val="a3"/>
+        <w:widowControl/>
+        <w:numPr>
+          <w:ilvl w:val="0"/>
+          <w:numId w:val="10"/>
+        </w:numPr>
+        <w:wordWrap/>
+        <w:autoSpaceDE/>
+        <w:autoSpaceDN/>
+        <w:spacing w:after="300"/>
+        <w:ind w:leftChars="0"/>
+        <w:rPr>
+          <w:rFonts w:ascii="Open Sans" w:hAnsi="Open Sans" w:cs="Open Sans"/>
+          <w:color w:val="333333"/>
+          <w:szCs w:val="20"/>
+        </w:rPr>
+      </w:pPr>
+      <w:r>
+        <w:rPr>
+          <w:rFonts w:ascii="Open Sans" w:hAnsi="Open Sans" w:cs="Open Sans" w:hint="eastAsia"/>
+          <w:color w:val="333333"/>
+          <w:szCs w:val="20"/>
+        </w:rPr>
+        <w:lastRenderedPageBreak/>
         <w:t>1</w:t>
       </w:r>
       <w:r>
@@ -4819,6 +4870,7 @@
           <w:color w:val="333333"/>
           <w:szCs w:val="20"/>
         </w:rPr>
+        <w:lastRenderedPageBreak/>
         <w:t>-</w:t>
       </w:r>
       <w:r>
@@ -4862,7 +4914,6 @@
           <w:b/>
           <w:bCs/>
         </w:rPr>
-        <w:lastRenderedPageBreak/>
         <w:t>A</w:t>
       </w:r>
       <w:r>
@@ -5452,7 +5503,6 @@
         </w:rPr>
         <w:t xml:space="preserve">6431 </w:t>
       </w:r>
-      <w:proofErr w:type="spellStart"/>
       <w:r>
         <w:rPr>
           <w:rFonts w:ascii="Open Sans" w:hAnsi="Open Sans" w:cs="Open Sans" w:hint="eastAsia"/>
@@ -5461,7 +5511,6 @@
         </w:rPr>
         <w:t>베시와</w:t>
       </w:r>
-      <w:proofErr w:type="spellEnd"/>
       <w:r>
         <w:rPr>
           <w:rFonts w:ascii="Open Sans" w:hAnsi="Open Sans" w:cs="Open Sans" w:hint="eastAsia"/>
@@ -5884,7 +5933,6 @@
           <w:color w:val="333333"/>
           <w:szCs w:val="20"/>
         </w:rPr>
-        <w:lastRenderedPageBreak/>
         <w:t>1</w:t>
       </w:r>
       <w:r>
@@ -6277,7 +6325,6 @@
         </w:rPr>
         <w:t xml:space="preserve">592 </w:t>
       </w:r>
-      <w:proofErr w:type="spellStart"/>
       <w:r>
         <w:rPr>
           <w:rFonts w:ascii="Open Sans" w:hAnsi="Open Sans" w:cs="Open Sans" w:hint="eastAsia"/>
@@ -6286,7 +6333,6 @@
         </w:rPr>
         <w:t>대표값</w:t>
       </w:r>
-      <w:proofErr w:type="spellEnd"/>
       <w:r>
         <w:rPr>
           <w:rFonts w:ascii="Open Sans" w:hAnsi="Open Sans" w:cs="Open Sans" w:hint="eastAsia"/>
@@ -6865,7 +6911,6 @@
           <w:color w:val="333333"/>
           <w:szCs w:val="20"/>
         </w:rPr>
-        <w:lastRenderedPageBreak/>
         <w:t>1</w:t>
       </w:r>
       <w:r>
@@ -7646,7 +7691,6 @@
         </w:rPr>
         <w:t xml:space="preserve">049 </w:t>
       </w:r>
-      <w:proofErr w:type="spellStart"/>
       <w:r>
         <w:rPr>
           <w:rFonts w:ascii="Open Sans" w:hAnsi="Open Sans" w:cs="Open Sans" w:hint="eastAsia"/>
@@ -7655,7 +7699,6 @@
         </w:rPr>
         <w:t>기타줄</w:t>
       </w:r>
-      <w:proofErr w:type="spellEnd"/>
       <w:r>
         <w:rPr>
           <w:rFonts w:ascii="Open Sans" w:hAnsi="Open Sans" w:cs="Open Sans" w:hint="eastAsia"/>
@@ -7830,6 +7873,7 @@
           <w:color w:val="333333"/>
           <w:szCs w:val="20"/>
         </w:rPr>
+        <w:lastRenderedPageBreak/>
         <w:t>1</w:t>
       </w:r>
       <w:r>
@@ -8399,7 +8443,6 @@
         </w:rPr>
         <w:t xml:space="preserve">3845 </w:t>
       </w:r>
-      <w:proofErr w:type="spellStart"/>
       <w:r>
         <w:rPr>
           <w:rFonts w:ascii="Open Sans" w:hAnsi="Open Sans" w:cs="Open Sans" w:hint="eastAsia"/>
@@ -8408,7 +8451,6 @@
         </w:rPr>
         <w:t>잔디깎기</w:t>
       </w:r>
-      <w:proofErr w:type="spellEnd"/>
       <w:r>
         <w:rPr>
           <w:rFonts w:ascii="Open Sans" w:hAnsi="Open Sans" w:cs="Open Sans" w:hint="eastAsia"/>
@@ -8659,6 +8701,7 @@
           <w:color w:val="333333"/>
           <w:szCs w:val="20"/>
         </w:rPr>
+        <w:lastRenderedPageBreak/>
         <w:t>1</w:t>
       </w:r>
       <w:r>
@@ -8669,7 +8712,6 @@
         </w:rPr>
         <w:t xml:space="preserve">0814 </w:t>
       </w:r>
-      <w:proofErr w:type="spellStart"/>
       <w:r>
         <w:rPr>
           <w:rFonts w:ascii="Open Sans" w:hAnsi="Open Sans" w:cs="Open Sans" w:hint="eastAsia"/>
@@ -8678,7 +8720,6 @@
         </w:rPr>
         <w:t>나이순</w:t>
       </w:r>
-      <w:proofErr w:type="spellEnd"/>
       <w:r>
         <w:rPr>
           <w:rFonts w:ascii="Open Sans" w:hAnsi="Open Sans" w:cs="Open Sans" w:hint="eastAsia"/>
@@ -9302,7 +9343,6 @@
         </w:rPr>
         <w:t xml:space="preserve">798 </w:t>
       </w:r>
-      <w:proofErr w:type="spellStart"/>
       <w:r>
         <w:rPr>
           <w:rFonts w:ascii="Open Sans" w:hAnsi="Open Sans" w:cs="Open Sans" w:hint="eastAsia"/>
@@ -9311,7 +9351,6 @@
         </w:rPr>
         <w:t>블랙잭</w:t>
       </w:r>
-      <w:proofErr w:type="spellEnd"/>
       <w:r>
         <w:rPr>
           <w:rFonts w:ascii="Open Sans" w:hAnsi="Open Sans" w:cs="Open Sans" w:hint="eastAsia"/>
@@ -9608,7 +9647,6 @@
         </w:rPr>
         <w:t xml:space="preserve"> </w:t>
       </w:r>
-      <w:proofErr w:type="spellStart"/>
       <w:r>
         <w:rPr>
           <w:rFonts w:ascii="Open Sans" w:hAnsi="Open Sans" w:cs="Open Sans" w:hint="eastAsia"/>
@@ -9617,7 +9655,6 @@
         </w:rPr>
         <w:t>마리오</w:t>
       </w:r>
-      <w:proofErr w:type="spellEnd"/>
       <w:r>
         <w:rPr>
           <w:rFonts w:ascii="Open Sans" w:hAnsi="Open Sans" w:cs="Open Sans" w:hint="eastAsia"/>
@@ -9778,7 +9815,6 @@
           <w:color w:val="333333"/>
           <w:szCs w:val="20"/>
         </w:rPr>
-        <w:lastRenderedPageBreak/>
         <w:t>1</w:t>
       </w:r>
       <w:r>
@@ -9805,7 +9841,6 @@
         </w:rPr>
         <w:t xml:space="preserve"> </w:t>
       </w:r>
-      <w:proofErr w:type="spellStart"/>
       <w:r>
         <w:rPr>
           <w:rFonts w:ascii="Open Sans" w:hAnsi="Open Sans" w:cs="Open Sans" w:hint="eastAsia"/>
@@ -9814,7 +9849,6 @@
         </w:rPr>
         <w:t>숌</w:t>
       </w:r>
-      <w:proofErr w:type="spellEnd"/>
       <w:r>
         <w:rPr>
           <w:rFonts w:ascii="Open Sans" w:hAnsi="Open Sans" w:cs="Open Sans" w:hint="eastAsia"/>
@@ -10086,7 +10120,6 @@
         </w:rPr>
         <w:t xml:space="preserve">23251 </w:t>
       </w:r>
-      <w:proofErr w:type="spellStart"/>
       <w:r>
         <w:rPr>
           <w:rFonts w:ascii="Open Sans" w:hAnsi="Open Sans" w:cs="Open Sans" w:hint="eastAsia"/>
@@ -10095,7 +10128,6 @@
         </w:rPr>
         <w:t>스물셋</w:t>
       </w:r>
-      <w:proofErr w:type="spellEnd"/>
       <w:r>
         <w:rPr>
           <w:rFonts w:ascii="Open Sans" w:hAnsi="Open Sans" w:cs="Open Sans" w:hint="eastAsia"/>
@@ -10162,25 +10194,7 @@
           <w:color w:val="333333"/>
           <w:szCs w:val="20"/>
         </w:rPr>
-        <w:t xml:space="preserve">0219 Meats </w:t>
-      </w:r>
-      <w:proofErr w:type="gramStart"/>
-      <w:r>
-        <w:rPr>
-          <w:rFonts w:ascii="Open Sans" w:hAnsi="Open Sans" w:cs="Open Sans"/>
-          <w:color w:val="333333"/>
-          <w:szCs w:val="20"/>
-        </w:rPr>
-        <w:t>On</w:t>
-      </w:r>
-      <w:proofErr w:type="gramEnd"/>
-      <w:r>
-        <w:rPr>
-          <w:rFonts w:ascii="Open Sans" w:hAnsi="Open Sans" w:cs="Open Sans"/>
-          <w:color w:val="333333"/>
-          <w:szCs w:val="20"/>
-        </w:rPr>
-        <w:t xml:space="preserve"> The Grill (B1)</w:t>
+        <w:t>0219 Meats On The Grill (B1)</w:t>
       </w:r>
     </w:p>
     <w:p>
@@ -10703,7 +10717,6 @@
           <w:color w:val="333333"/>
           <w:szCs w:val="20"/>
         </w:rPr>
-        <w:lastRenderedPageBreak/>
         <w:t xml:space="preserve">25501 </w:t>
       </w:r>
       <w:r>
@@ -10798,7 +10811,6 @@
         </w:rPr>
         <w:t xml:space="preserve">810 </w:t>
       </w:r>
-      <w:proofErr w:type="spellStart"/>
       <w:r>
         <w:rPr>
           <w:rFonts w:ascii="Open Sans" w:hAnsi="Open Sans" w:cs="Open Sans" w:hint="eastAsia"/>
@@ -10807,7 +10819,6 @@
         </w:rPr>
         <w:t>컵홀더</w:t>
       </w:r>
-      <w:proofErr w:type="spellEnd"/>
       <w:r>
         <w:rPr>
           <w:rFonts w:ascii="Open Sans" w:hAnsi="Open Sans" w:cs="Open Sans" w:hint="eastAsia"/>
@@ -11560,6 +11571,7 @@
           <w:color w:val="333333"/>
           <w:szCs w:val="20"/>
         </w:rPr>
+        <w:lastRenderedPageBreak/>
         <w:t>4</w:t>
       </w:r>
       <w:r>
@@ -11570,7 +11582,6 @@
         </w:rPr>
         <w:t xml:space="preserve">378 </w:t>
       </w:r>
-      <w:proofErr w:type="spellStart"/>
       <w:r>
         <w:rPr>
           <w:rFonts w:ascii="Open Sans" w:hAnsi="Open Sans" w:cs="Open Sans" w:hint="eastAsia"/>
@@ -11579,7 +11590,6 @@
         </w:rPr>
         <w:t>트ㅏㅊ</w:t>
       </w:r>
-      <w:proofErr w:type="spellEnd"/>
       <w:r>
         <w:rPr>
           <w:rFonts w:ascii="Open Sans" w:hAnsi="Open Sans" w:cs="Open Sans" w:hint="eastAsia"/>
@@ -11672,7 +11682,6 @@
         </w:rPr>
         <w:t xml:space="preserve">949 </w:t>
       </w:r>
-      <w:proofErr w:type="spellStart"/>
       <w:r>
         <w:rPr>
           <w:rFonts w:ascii="Open Sans" w:hAnsi="Open Sans" w:cs="Open Sans" w:hint="eastAsia"/>
@@ -11681,7 +11690,6 @@
         </w:rPr>
         <w:t>균형잡힌</w:t>
       </w:r>
-      <w:proofErr w:type="spellEnd"/>
       <w:r>
         <w:rPr>
           <w:rFonts w:ascii="Open Sans" w:hAnsi="Open Sans" w:cs="Open Sans" w:hint="eastAsia"/>
@@ -11968,7 +11976,6 @@
         </w:rPr>
         <w:t xml:space="preserve">1254 </w:t>
       </w:r>
-      <w:proofErr w:type="spellStart"/>
       <w:r>
         <w:rPr>
           <w:rFonts w:ascii="Open Sans" w:hAnsi="Open Sans" w:cs="Open Sans" w:hint="eastAsia"/>
@@ -11977,7 +11984,6 @@
         </w:rPr>
         <w:t>팰린드롬</w:t>
       </w:r>
-      <w:proofErr w:type="spellEnd"/>
       <w:r>
         <w:rPr>
           <w:rFonts w:ascii="Open Sans" w:hAnsi="Open Sans" w:cs="Open Sans" w:hint="eastAsia"/>
@@ -12345,6 +12351,7 @@
           <w:color w:val="333333"/>
           <w:szCs w:val="20"/>
         </w:rPr>
+        <w:lastRenderedPageBreak/>
         <w:t>1</w:t>
       </w:r>
       <w:r>
@@ -13292,6 +13299,7 @@
           <w:color w:val="333333"/>
           <w:szCs w:val="20"/>
         </w:rPr>
+        <w:lastRenderedPageBreak/>
         <w:t>2</w:t>
       </w:r>
       <w:r>
@@ -13410,7 +13418,6 @@
         </w:rPr>
         <w:t xml:space="preserve">4659 </w:t>
       </w:r>
-      <w:proofErr w:type="spellStart"/>
       <w:r>
         <w:rPr>
           <w:rFonts w:ascii="Open Sans" w:hAnsi="Open Sans" w:cs="Open Sans" w:hint="eastAsia"/>
@@ -13419,7 +13426,6 @@
         </w:rPr>
         <w:t>한조서열정리하고옴ㅋㅋ</w:t>
       </w:r>
-      <w:proofErr w:type="spellEnd"/>
       <w:r>
         <w:rPr>
           <w:rFonts w:ascii="Open Sans" w:hAnsi="Open Sans" w:cs="Open Sans" w:hint="eastAsia"/>
@@ -14027,7 +14033,6 @@
         </w:rPr>
         <w:t xml:space="preserve">934 </w:t>
       </w:r>
-      <w:proofErr w:type="spellStart"/>
       <w:r>
         <w:rPr>
           <w:rFonts w:ascii="Open Sans" w:hAnsi="Open Sans" w:cs="Open Sans" w:hint="eastAsia"/>
@@ -14036,7 +14041,6 @@
         </w:rPr>
         <w:t>최소공배수</w:t>
       </w:r>
-      <w:proofErr w:type="spellEnd"/>
       <w:r>
         <w:rPr>
           <w:rFonts w:ascii="Open Sans" w:hAnsi="Open Sans" w:cs="Open Sans" w:hint="eastAsia"/>
@@ -14105,7 +14109,6 @@
         </w:rPr>
         <w:t xml:space="preserve">960 </w:t>
       </w:r>
-      <w:proofErr w:type="spellStart"/>
       <w:r>
         <w:rPr>
           <w:rFonts w:ascii="Open Sans" w:hAnsi="Open Sans" w:cs="Open Sans" w:hint="eastAsia"/>
@@ -14114,7 +14117,6 @@
         </w:rPr>
         <w:t>에라토스테네스의</w:t>
       </w:r>
-      <w:proofErr w:type="spellEnd"/>
       <w:r>
         <w:rPr>
           <w:rFonts w:ascii="Open Sans" w:hAnsi="Open Sans" w:cs="Open Sans" w:hint="eastAsia"/>
@@ -14187,6 +14189,7 @@
           <w:color w:val="333333"/>
           <w:szCs w:val="20"/>
         </w:rPr>
+        <w:lastRenderedPageBreak/>
         <w:t>9</w:t>
       </w:r>
       <w:r>
@@ -14267,7 +14270,6 @@
         </w:rPr>
         <w:t xml:space="preserve">485 </w:t>
       </w:r>
-      <w:proofErr w:type="gramStart"/>
       <w:r>
         <w:rPr>
           <w:rFonts w:ascii="Open Sans" w:hAnsi="Open Sans" w:cs="Open Sans" w:hint="eastAsia"/>
@@ -14290,16 +14292,7 @@
           <w:color w:val="333333"/>
           <w:szCs w:val="20"/>
         </w:rPr>
-        <w:t xml:space="preserve"> (</w:t>
-      </w:r>
-      <w:proofErr w:type="gramEnd"/>
-      <w:r>
-        <w:rPr>
-          <w:rFonts w:ascii="Open Sans" w:hAnsi="Open Sans" w:cs="Open Sans"/>
-          <w:color w:val="333333"/>
-          <w:szCs w:val="20"/>
-        </w:rPr>
-        <w:t>S4)</w:t>
+        <w:t xml:space="preserve"> (S4)</w:t>
       </w:r>
     </w:p>
     <w:p>
@@ -14445,7 +14438,6 @@
         </w:rPr>
         <w:t xml:space="preserve">020 </w:t>
       </w:r>
-      <w:proofErr w:type="spellStart"/>
       <w:r>
         <w:rPr>
           <w:rFonts w:ascii="Open Sans" w:hAnsi="Open Sans" w:cs="Open Sans" w:hint="eastAsia"/>
@@ -14454,7 +14446,6 @@
         </w:rPr>
         <w:t>골드바흐의</w:t>
       </w:r>
-      <w:proofErr w:type="spellEnd"/>
       <w:r>
         <w:rPr>
           <w:rFonts w:ascii="Open Sans" w:hAnsi="Open Sans" w:cs="Open Sans" w:hint="eastAsia"/>
@@ -14538,7 +14529,6 @@
         </w:rPr>
         <w:t xml:space="preserve">7103 </w:t>
       </w:r>
-      <w:proofErr w:type="spellStart"/>
       <w:r>
         <w:rPr>
           <w:rFonts w:ascii="Open Sans" w:hAnsi="Open Sans" w:cs="Open Sans" w:hint="eastAsia"/>
@@ -14547,7 +14537,6 @@
         </w:rPr>
         <w:t>골드바흐</w:t>
       </w:r>
-      <w:proofErr w:type="spellEnd"/>
       <w:r>
         <w:rPr>
           <w:rFonts w:ascii="Open Sans" w:hAnsi="Open Sans" w:cs="Open Sans" w:hint="eastAsia"/>
@@ -14630,7 +14619,6 @@
         </w:rPr>
         <w:t xml:space="preserve">064 </w:t>
       </w:r>
-      <w:proofErr w:type="spellStart"/>
       <w:r>
         <w:rPr>
           <w:rFonts w:ascii="Open Sans" w:hAnsi="Open Sans" w:cs="Open Sans" w:hint="eastAsia"/>
@@ -14639,7 +14627,6 @@
         </w:rPr>
         <w:t>카잉</w:t>
       </w:r>
-      <w:proofErr w:type="spellEnd"/>
       <w:r>
         <w:rPr>
           <w:rFonts w:ascii="Open Sans" w:hAnsi="Open Sans" w:cs="Open Sans" w:hint="eastAsia"/>
@@ -14722,7 +14709,6 @@
         </w:rPr>
         <w:t xml:space="preserve">588 </w:t>
       </w:r>
-      <w:proofErr w:type="spellStart"/>
       <w:r>
         <w:rPr>
           <w:rFonts w:ascii="Open Sans" w:hAnsi="Open Sans" w:cs="Open Sans" w:hint="eastAsia"/>
@@ -14731,7 +14717,6 @@
         </w:rPr>
         <w:t>골드바흐의</w:t>
       </w:r>
-      <w:proofErr w:type="spellEnd"/>
       <w:r>
         <w:rPr>
           <w:rFonts w:ascii="Open Sans" w:hAnsi="Open Sans" w:cs="Open Sans" w:hint="eastAsia"/>
@@ -14900,7 +14885,6 @@
         </w:rPr>
         <w:t>&amp;</w:t>
       </w:r>
-      <w:proofErr w:type="spellStart"/>
       <w:r>
         <w:rPr>
           <w:rFonts w:ascii="Open Sans" w:hAnsi="Open Sans" w:cs="Open Sans" w:hint="eastAsia"/>
@@ -14909,7 +14893,6 @@
         </w:rPr>
         <w:t>팰린드롬</w:t>
       </w:r>
-      <w:proofErr w:type="spellEnd"/>
       <w:r>
         <w:rPr>
           <w:rFonts w:ascii="Open Sans" w:hAnsi="Open Sans" w:cs="Open Sans" w:hint="eastAsia"/>
@@ -15109,6 +15092,7 @@
           <w:color w:val="333333"/>
           <w:szCs w:val="20"/>
         </w:rPr>
+        <w:lastRenderedPageBreak/>
         <w:t>18084 Expeditious Cubing (S3)</w:t>
       </w:r>
     </w:p>
@@ -15251,7 +15235,6 @@
         </w:rPr>
         <w:t xml:space="preserve">654 </w:t>
       </w:r>
-      <w:proofErr w:type="spellStart"/>
       <w:r>
         <w:rPr>
           <w:rFonts w:ascii="Open Sans" w:hAnsi="Open Sans" w:cs="Open Sans" w:hint="eastAsia"/>
@@ -15260,7 +15243,6 @@
         </w:rPr>
         <w:t>랜선</w:t>
       </w:r>
-      <w:proofErr w:type="spellEnd"/>
       <w:r>
         <w:rPr>
           <w:rFonts w:ascii="Open Sans" w:hAnsi="Open Sans" w:cs="Open Sans" w:hint="eastAsia"/>
@@ -15706,7 +15688,6 @@
         </w:rPr>
         <w:t xml:space="preserve">1158 </w:t>
       </w:r>
-      <w:proofErr w:type="spellStart"/>
       <w:r>
         <w:rPr>
           <w:rFonts w:ascii="Open Sans" w:hAnsi="Open Sans" w:cs="Open Sans" w:hint="eastAsia"/>
@@ -15715,7 +15696,6 @@
         </w:rPr>
         <w:t>요세푸스</w:t>
       </w:r>
-      <w:proofErr w:type="spellEnd"/>
       <w:r>
         <w:rPr>
           <w:rFonts w:ascii="Open Sans" w:hAnsi="Open Sans" w:cs="Open Sans" w:hint="eastAsia"/>
@@ -15980,7 +15960,6 @@
           <w:color w:val="333333"/>
           <w:szCs w:val="20"/>
         </w:rPr>
-        <w:lastRenderedPageBreak/>
         <w:t xml:space="preserve">1935 </w:t>
       </w:r>
       <w:r>
@@ -16197,7 +16176,6 @@
         </w:rPr>
         <w:t xml:space="preserve"> </w:t>
       </w:r>
-      <w:proofErr w:type="spellStart"/>
       <w:r>
         <w:rPr>
           <w:rFonts w:ascii="Open Sans" w:hAnsi="Open Sans" w:cs="Open Sans" w:hint="eastAsia"/>
@@ -16206,7 +16184,6 @@
         </w:rPr>
         <w:t>힙</w:t>
       </w:r>
-      <w:proofErr w:type="spellEnd"/>
       <w:r>
         <w:rPr>
           <w:rFonts w:ascii="Open Sans" w:hAnsi="Open Sans" w:cs="Open Sans" w:hint="eastAsia"/>
@@ -16349,7 +16326,6 @@
         </w:rPr>
         <w:t xml:space="preserve">7298 </w:t>
       </w:r>
-      <w:proofErr w:type="spellStart"/>
       <w:r>
         <w:rPr>
           <w:rFonts w:ascii="Open Sans" w:hAnsi="Open Sans" w:cs="Open Sans" w:hint="eastAsia"/>
@@ -16358,7 +16334,6 @@
         </w:rPr>
         <w:t>오큰수</w:t>
       </w:r>
-      <w:proofErr w:type="spellEnd"/>
       <w:r>
         <w:rPr>
           <w:rFonts w:ascii="Open Sans" w:hAnsi="Open Sans" w:cs="Open Sans" w:hint="eastAsia"/>
@@ -16894,7 +16869,6 @@
           <w:color w:val="333333"/>
           <w:szCs w:val="20"/>
         </w:rPr>
-        <w:lastRenderedPageBreak/>
         <w:t>-</w:t>
       </w:r>
       <w:r>
@@ -16913,19 +16887,8 @@
             <w:color w:val="0076C0"/>
             <w:szCs w:val="20"/>
           </w:rPr>
-          <w:t xml:space="preserve">Divide And </w:t>
+          <w:t>Divide And Conquer</w:t>
         </w:r>
-        <w:proofErr w:type="gramStart"/>
-        <w:r>
-          <w:rPr>
-            <w:rStyle w:val="a6"/>
-            <w:rFonts w:ascii="Open Sans" w:hAnsi="Open Sans" w:cs="Open Sans"/>
-            <w:color w:val="0076C0"/>
-            <w:szCs w:val="20"/>
-          </w:rPr>
-          <w:t>Conquer</w:t>
-        </w:r>
-        <w:proofErr w:type="gramEnd"/>
       </w:hyperlink>
       <w:r>
         <w:t>------------------------------------</w:t>

</xml_diff>

<commit_message>
Q2526 CYCLE (IMPLEMENTATION, BRONZE 1) ADDED
</commit_message>
<xml_diff>
--- a/알고리즘 가이드라인.docx
+++ b/알고리즘 가이드라인.docx
@@ -3778,7 +3778,7 @@
       <w:pPr>
         <w:pStyle w:val="a3"/>
         <w:rPr>
-          <w:rFonts w:ascii="Open Sans" w:hAnsi="Open Sans" w:cs="Open Sans" w:hint="eastAsia"/>
+          <w:rFonts w:ascii="Open Sans" w:hAnsi="Open Sans" w:cs="Open Sans"/>
           <w:color w:val="333333"/>
           <w:szCs w:val="20"/>
         </w:rPr>
@@ -3862,13 +3862,9 @@
     </w:p>
     <w:p>
       <w:pPr>
-        <w:widowControl/>
-        <w:wordWrap/>
-        <w:autoSpaceDE/>
-        <w:autoSpaceDN/>
-        <w:spacing w:after="300"/>
-        <w:rPr>
-          <w:rFonts w:ascii="Open Sans" w:hAnsi="Open Sans" w:cs="Open Sans"/>
+        <w:pStyle w:val="a3"/>
+        <w:rPr>
+          <w:rFonts w:ascii="Open Sans" w:hAnsi="Open Sans" w:cs="Open Sans" w:hint="eastAsia"/>
           <w:color w:val="333333"/>
           <w:szCs w:val="20"/>
         </w:rPr>
@@ -3899,55 +3895,39 @@
           <w:color w:val="333333"/>
           <w:szCs w:val="20"/>
         </w:rPr>
-        <w:t>4</w:t>
-      </w:r>
-      <w:r>
-        <w:rPr>
-          <w:rFonts w:ascii="Open Sans" w:hAnsi="Open Sans" w:cs="Open Sans"/>
-          <w:color w:val="333333"/>
-          <w:szCs w:val="20"/>
-        </w:rPr>
-        <w:t xml:space="preserve">673 </w:t>
-      </w:r>
-      <w:r>
-        <w:rPr>
-          <w:rFonts w:ascii="Open Sans" w:hAnsi="Open Sans" w:cs="Open Sans" w:hint="eastAsia"/>
-          <w:color w:val="333333"/>
-          <w:szCs w:val="20"/>
-        </w:rPr>
-        <w:t>셀프</w:t>
-      </w:r>
-      <w:r>
-        <w:rPr>
-          <w:rFonts w:ascii="Open Sans" w:hAnsi="Open Sans" w:cs="Open Sans" w:hint="eastAsia"/>
-          <w:color w:val="333333"/>
-          <w:szCs w:val="20"/>
-        </w:rPr>
-        <w:t xml:space="preserve"> </w:t>
-      </w:r>
-      <w:r>
-        <w:rPr>
-          <w:rFonts w:ascii="Open Sans" w:hAnsi="Open Sans" w:cs="Open Sans" w:hint="eastAsia"/>
-          <w:color w:val="333333"/>
-          <w:szCs w:val="20"/>
-        </w:rPr>
-        <w:t>넘버</w:t>
-      </w:r>
-      <w:r>
-        <w:rPr>
-          <w:rFonts w:ascii="Open Sans" w:hAnsi="Open Sans" w:cs="Open Sans" w:hint="eastAsia"/>
-          <w:color w:val="333333"/>
-          <w:szCs w:val="20"/>
-        </w:rPr>
-        <w:t xml:space="preserve"> </w:t>
-      </w:r>
-      <w:r>
-        <w:rPr>
-          <w:rFonts w:ascii="Open Sans" w:hAnsi="Open Sans" w:cs="Open Sans"/>
-          <w:color w:val="333333"/>
-          <w:szCs w:val="20"/>
-        </w:rPr>
-        <w:t>(S5)</w:t>
+        <w:t>2</w:t>
+      </w:r>
+      <w:r>
+        <w:rPr>
+          <w:rFonts w:ascii="Open Sans" w:hAnsi="Open Sans" w:cs="Open Sans"/>
+          <w:color w:val="333333"/>
+          <w:szCs w:val="20"/>
+        </w:rPr>
+        <w:t xml:space="preserve">526 </w:t>
+      </w:r>
+      <w:r>
+        <w:rPr>
+          <w:rFonts w:ascii="Open Sans" w:hAnsi="Open Sans" w:cs="Open Sans" w:hint="eastAsia"/>
+          <w:color w:val="333333"/>
+          <w:szCs w:val="20"/>
+        </w:rPr>
+        <w:t>싸이클</w:t>
+      </w:r>
+      <w:r>
+        <w:rPr>
+          <w:rFonts w:ascii="Open Sans" w:hAnsi="Open Sans" w:cs="Open Sans" w:hint="eastAsia"/>
+          <w:color w:val="333333"/>
+          <w:szCs w:val="20"/>
+        </w:rPr>
+        <w:t xml:space="preserve"> </w:t>
+      </w:r>
+      <w:r>
+        <w:rPr>
+          <w:rFonts w:ascii="Open Sans" w:hAnsi="Open Sans" w:cs="Open Sans"/>
+          <w:color w:val="333333"/>
+          <w:szCs w:val="20"/>
+        </w:rPr>
+        <w:t>(B1)</w:t>
       </w:r>
     </w:p>
     <w:p>
@@ -3990,6 +3970,96 @@
           <w:szCs w:val="20"/>
         </w:rPr>
         <w:lastRenderedPageBreak/>
+        <w:t>4</w:t>
+      </w:r>
+      <w:r>
+        <w:rPr>
+          <w:rFonts w:ascii="Open Sans" w:hAnsi="Open Sans" w:cs="Open Sans"/>
+          <w:color w:val="333333"/>
+          <w:szCs w:val="20"/>
+        </w:rPr>
+        <w:t xml:space="preserve">673 </w:t>
+      </w:r>
+      <w:r>
+        <w:rPr>
+          <w:rFonts w:ascii="Open Sans" w:hAnsi="Open Sans" w:cs="Open Sans" w:hint="eastAsia"/>
+          <w:color w:val="333333"/>
+          <w:szCs w:val="20"/>
+        </w:rPr>
+        <w:t>셀프</w:t>
+      </w:r>
+      <w:r>
+        <w:rPr>
+          <w:rFonts w:ascii="Open Sans" w:hAnsi="Open Sans" w:cs="Open Sans" w:hint="eastAsia"/>
+          <w:color w:val="333333"/>
+          <w:szCs w:val="20"/>
+        </w:rPr>
+        <w:t xml:space="preserve"> </w:t>
+      </w:r>
+      <w:r>
+        <w:rPr>
+          <w:rFonts w:ascii="Open Sans" w:hAnsi="Open Sans" w:cs="Open Sans" w:hint="eastAsia"/>
+          <w:color w:val="333333"/>
+          <w:szCs w:val="20"/>
+        </w:rPr>
+        <w:t>넘버</w:t>
+      </w:r>
+      <w:r>
+        <w:rPr>
+          <w:rFonts w:ascii="Open Sans" w:hAnsi="Open Sans" w:cs="Open Sans" w:hint="eastAsia"/>
+          <w:color w:val="333333"/>
+          <w:szCs w:val="20"/>
+        </w:rPr>
+        <w:t xml:space="preserve"> </w:t>
+      </w:r>
+      <w:r>
+        <w:rPr>
+          <w:rFonts w:ascii="Open Sans" w:hAnsi="Open Sans" w:cs="Open Sans"/>
+          <w:color w:val="333333"/>
+          <w:szCs w:val="20"/>
+        </w:rPr>
+        <w:t>(S5)</w:t>
+      </w:r>
+    </w:p>
+    <w:p>
+      <w:pPr>
+        <w:widowControl/>
+        <w:wordWrap/>
+        <w:autoSpaceDE/>
+        <w:autoSpaceDN/>
+        <w:spacing w:after="300"/>
+        <w:rPr>
+          <w:rFonts w:ascii="Open Sans" w:hAnsi="Open Sans" w:cs="Open Sans"/>
+          <w:color w:val="333333"/>
+          <w:szCs w:val="20"/>
+        </w:rPr>
+      </w:pPr>
+    </w:p>
+    <w:p>
+      <w:pPr>
+        <w:pStyle w:val="a3"/>
+        <w:widowControl/>
+        <w:numPr>
+          <w:ilvl w:val="0"/>
+          <w:numId w:val="10"/>
+        </w:numPr>
+        <w:wordWrap/>
+        <w:autoSpaceDE/>
+        <w:autoSpaceDN/>
+        <w:spacing w:after="300"/>
+        <w:ind w:leftChars="0"/>
+        <w:rPr>
+          <w:rFonts w:ascii="Open Sans" w:hAnsi="Open Sans" w:cs="Open Sans"/>
+          <w:color w:val="333333"/>
+          <w:szCs w:val="20"/>
+        </w:rPr>
+      </w:pPr>
+      <w:r>
+        <w:rPr>
+          <w:rFonts w:ascii="Open Sans" w:hAnsi="Open Sans" w:cs="Open Sans" w:hint="eastAsia"/>
+          <w:color w:val="333333"/>
+          <w:szCs w:val="20"/>
+        </w:rPr>
         <w:t>1</w:t>
       </w:r>
       <w:r>
@@ -4799,6 +4869,7 @@
           <w:color w:val="333333"/>
           <w:szCs w:val="20"/>
         </w:rPr>
+        <w:lastRenderedPageBreak/>
         <w:t xml:space="preserve">1297 </w:t>
       </w:r>
       <w:r>
@@ -4870,7 +4941,6 @@
           <w:color w:val="333333"/>
           <w:szCs w:val="20"/>
         </w:rPr>
-        <w:lastRenderedPageBreak/>
         <w:t>-</w:t>
       </w:r>
       <w:r>
@@ -7873,7 +7943,6 @@
           <w:color w:val="333333"/>
           <w:szCs w:val="20"/>
         </w:rPr>
-        <w:lastRenderedPageBreak/>
         <w:t>1</w:t>
       </w:r>
       <w:r>
@@ -8701,7 +8770,6 @@
           <w:color w:val="333333"/>
           <w:szCs w:val="20"/>
         </w:rPr>
-        <w:lastRenderedPageBreak/>
         <w:t>1</w:t>
       </w:r>
       <w:r>
@@ -9707,6 +9775,7 @@
           <w:color w:val="333333"/>
           <w:szCs w:val="20"/>
         </w:rPr>
+        <w:lastRenderedPageBreak/>
         <w:t>1</w:t>
       </w:r>
       <w:r>
@@ -10667,6 +10736,7 @@
           <w:color w:val="333333"/>
           <w:szCs w:val="20"/>
         </w:rPr>
+        <w:lastRenderedPageBreak/>
         <w:t>1</w:t>
       </w:r>
       <w:r>
@@ -11571,7 +11641,6 @@
           <w:color w:val="333333"/>
           <w:szCs w:val="20"/>
         </w:rPr>
-        <w:lastRenderedPageBreak/>
         <w:t>4</w:t>
       </w:r>
       <w:r>
@@ -12351,7 +12420,6 @@
           <w:color w:val="333333"/>
           <w:szCs w:val="20"/>
         </w:rPr>
-        <w:lastRenderedPageBreak/>
         <w:t>1</w:t>
       </w:r>
       <w:r>
@@ -13261,6 +13329,7 @@
           <w:color w:val="333333"/>
           <w:szCs w:val="20"/>
         </w:rPr>
+        <w:lastRenderedPageBreak/>
         <w:t>A</w:t>
       </w:r>
       <w:r>
@@ -13299,7 +13368,6 @@
           <w:color w:val="333333"/>
           <w:szCs w:val="20"/>
         </w:rPr>
-        <w:lastRenderedPageBreak/>
         <w:t>2</w:t>
       </w:r>
       <w:r>
@@ -14189,7 +14257,6 @@
           <w:color w:val="333333"/>
           <w:szCs w:val="20"/>
         </w:rPr>
-        <w:lastRenderedPageBreak/>
         <w:t>9</w:t>
       </w:r>
       <w:r>
@@ -15092,7 +15159,6 @@
           <w:color w:val="333333"/>
           <w:szCs w:val="20"/>
         </w:rPr>
-        <w:lastRenderedPageBreak/>
         <w:t>18084 Expeditious Cubing (S3)</w:t>
       </w:r>
     </w:p>
@@ -15868,6 +15934,7 @@
           <w:color w:val="333333"/>
           <w:szCs w:val="20"/>
         </w:rPr>
+        <w:lastRenderedPageBreak/>
         <w:t>1</w:t>
       </w:r>
       <w:r>
@@ -16790,6 +16857,7 @@
           <w:color w:val="333333"/>
           <w:szCs w:val="20"/>
         </w:rPr>
+        <w:lastRenderedPageBreak/>
         <w:t>1</w:t>
       </w:r>
       <w:r>

</xml_diff>

<commit_message>
Q1268 SELECT INTERIM LEADER (IMPLEMENTATION, BRONZE 1) ADDED
</commit_message>
<xml_diff>
--- a/알고리즘 가이드라인.docx
+++ b/알고리즘 가이드라인.docx
@@ -1888,6 +1888,7 @@
         </w:rPr>
         <w:t xml:space="preserve">0988 </w:t>
       </w:r>
+      <w:proofErr w:type="spellStart"/>
       <w:r>
         <w:rPr>
           <w:rFonts w:ascii="Open Sans" w:hAnsi="Open Sans" w:cs="Open Sans" w:hint="eastAsia"/>
@@ -1896,6 +1897,7 @@
         </w:rPr>
         <w:t>팰린드롬인지</w:t>
       </w:r>
+      <w:proofErr w:type="spellEnd"/>
       <w:r>
         <w:rPr>
           <w:rFonts w:ascii="Open Sans" w:hAnsi="Open Sans" w:cs="Open Sans" w:hint="eastAsia"/>
@@ -1974,6 +1976,7 @@
         </w:rPr>
         <w:t xml:space="preserve">587 </w:t>
       </w:r>
+      <w:proofErr w:type="spellStart"/>
       <w:r>
         <w:rPr>
           <w:rFonts w:ascii="Open Sans" w:hAnsi="Open Sans" w:cs="Open Sans" w:hint="eastAsia"/>
@@ -1982,6 +1985,7 @@
         </w:rPr>
         <w:t>대표값</w:t>
       </w:r>
+      <w:proofErr w:type="spellEnd"/>
       <w:r>
         <w:rPr>
           <w:rFonts w:ascii="Open Sans" w:hAnsi="Open Sans" w:cs="Open Sans" w:hint="eastAsia"/>
@@ -2045,6 +2049,7 @@
         </w:rPr>
         <w:t xml:space="preserve">977 </w:t>
       </w:r>
+      <w:proofErr w:type="spellStart"/>
       <w:r>
         <w:rPr>
           <w:rFonts w:ascii="Open Sans" w:hAnsi="Open Sans" w:cs="Open Sans" w:hint="eastAsia"/>
@@ -2053,6 +2058,7 @@
         </w:rPr>
         <w:t>완전제곱수</w:t>
       </w:r>
+      <w:proofErr w:type="spellEnd"/>
       <w:r>
         <w:rPr>
           <w:rFonts w:ascii="Open Sans" w:hAnsi="Open Sans" w:cs="Open Sans" w:hint="eastAsia"/>
@@ -3030,6 +3036,7 @@
         </w:rPr>
         <w:t xml:space="preserve">1328 </w:t>
       </w:r>
+      <w:proofErr w:type="spellStart"/>
       <w:r>
         <w:rPr>
           <w:rFonts w:ascii="Open Sans" w:hAnsi="Open Sans" w:cs="Open Sans" w:hint="eastAsia"/>
@@ -3044,7 +3051,16 @@
           <w:color w:val="333333"/>
           <w:szCs w:val="20"/>
         </w:rPr>
-        <w:t>trfry (B2)</w:t>
+        <w:t>trfry</w:t>
+      </w:r>
+      <w:proofErr w:type="spellEnd"/>
+      <w:r>
+        <w:rPr>
+          <w:rFonts w:ascii="Open Sans" w:hAnsi="Open Sans" w:cs="Open Sans"/>
+          <w:color w:val="333333"/>
+          <w:szCs w:val="20"/>
+        </w:rPr>
+        <w:t xml:space="preserve"> (B2)</w:t>
       </w:r>
     </w:p>
     <w:p>
@@ -3289,6 +3305,7 @@
         </w:rPr>
         <w:t xml:space="preserve">259 </w:t>
       </w:r>
+      <w:proofErr w:type="spellStart"/>
       <w:r>
         <w:rPr>
           <w:rFonts w:ascii="Open Sans" w:hAnsi="Open Sans" w:cs="Open Sans" w:hint="eastAsia"/>
@@ -3297,6 +3314,7 @@
         </w:rPr>
         <w:t>팰린드롬수</w:t>
       </w:r>
+      <w:proofErr w:type="spellEnd"/>
       <w:r>
         <w:rPr>
           <w:rFonts w:ascii="Open Sans" w:hAnsi="Open Sans" w:cs="Open Sans" w:hint="eastAsia"/>
@@ -3615,7 +3633,25 @@
           <w:color w:val="333333"/>
           <w:szCs w:val="20"/>
         </w:rPr>
-        <w:t>3777 Hunt The Rabbit (B1)</w:t>
+        <w:t xml:space="preserve">3777 Hunt </w:t>
+      </w:r>
+      <w:proofErr w:type="gramStart"/>
+      <w:r>
+        <w:rPr>
+          <w:rFonts w:ascii="Open Sans" w:hAnsi="Open Sans" w:cs="Open Sans"/>
+          <w:color w:val="333333"/>
+          <w:szCs w:val="20"/>
+        </w:rPr>
+        <w:t>The</w:t>
+      </w:r>
+      <w:proofErr w:type="gramEnd"/>
+      <w:r>
+        <w:rPr>
+          <w:rFonts w:ascii="Open Sans" w:hAnsi="Open Sans" w:cs="Open Sans"/>
+          <w:color w:val="333333"/>
+          <w:szCs w:val="20"/>
+        </w:rPr>
+        <w:t xml:space="preserve"> Rabbit (B1)</w:t>
       </w:r>
     </w:p>
     <w:p>
@@ -3864,7 +3900,7 @@
       <w:pPr>
         <w:pStyle w:val="a3"/>
         <w:rPr>
-          <w:rFonts w:ascii="Open Sans" w:hAnsi="Open Sans" w:cs="Open Sans" w:hint="eastAsia"/>
+          <w:rFonts w:ascii="Open Sans" w:hAnsi="Open Sans" w:cs="Open Sans"/>
           <w:color w:val="333333"/>
           <w:szCs w:val="20"/>
         </w:rPr>
@@ -3905,6 +3941,7 @@
         </w:rPr>
         <w:t xml:space="preserve">526 </w:t>
       </w:r>
+      <w:proofErr w:type="spellStart"/>
       <w:r>
         <w:rPr>
           <w:rFonts w:ascii="Open Sans" w:hAnsi="Open Sans" w:cs="Open Sans" w:hint="eastAsia"/>
@@ -3913,6 +3950,7 @@
         </w:rPr>
         <w:t>싸이클</w:t>
       </w:r>
+      <w:proofErr w:type="spellEnd"/>
       <w:r>
         <w:rPr>
           <w:rFonts w:ascii="Open Sans" w:hAnsi="Open Sans" w:cs="Open Sans" w:hint="eastAsia"/>
@@ -3932,13 +3970,9 @@
     </w:p>
     <w:p>
       <w:pPr>
-        <w:widowControl/>
-        <w:wordWrap/>
-        <w:autoSpaceDE/>
-        <w:autoSpaceDN/>
-        <w:spacing w:after="300"/>
-        <w:rPr>
-          <w:rFonts w:ascii="Open Sans" w:hAnsi="Open Sans" w:cs="Open Sans"/>
+        <w:pStyle w:val="a3"/>
+        <w:rPr>
+          <w:rFonts w:ascii="Open Sans" w:hAnsi="Open Sans" w:cs="Open Sans" w:hint="eastAsia"/>
           <w:color w:val="333333"/>
           <w:szCs w:val="20"/>
         </w:rPr>
@@ -3970,6 +4004,112 @@
           <w:szCs w:val="20"/>
         </w:rPr>
         <w:lastRenderedPageBreak/>
+        <w:t>1</w:t>
+      </w:r>
+      <w:r>
+        <w:rPr>
+          <w:rFonts w:ascii="Open Sans" w:hAnsi="Open Sans" w:cs="Open Sans"/>
+          <w:color w:val="333333"/>
+          <w:szCs w:val="20"/>
+        </w:rPr>
+        <w:t xml:space="preserve">268 </w:t>
+      </w:r>
+      <w:r>
+        <w:rPr>
+          <w:rFonts w:ascii="Open Sans" w:hAnsi="Open Sans" w:cs="Open Sans" w:hint="eastAsia"/>
+          <w:color w:val="333333"/>
+          <w:szCs w:val="20"/>
+        </w:rPr>
+        <w:t>임시</w:t>
+      </w:r>
+      <w:r>
+        <w:rPr>
+          <w:rFonts w:ascii="Open Sans" w:hAnsi="Open Sans" w:cs="Open Sans" w:hint="eastAsia"/>
+          <w:color w:val="333333"/>
+          <w:szCs w:val="20"/>
+        </w:rPr>
+        <w:t xml:space="preserve"> </w:t>
+      </w:r>
+      <w:r>
+        <w:rPr>
+          <w:rFonts w:ascii="Open Sans" w:hAnsi="Open Sans" w:cs="Open Sans" w:hint="eastAsia"/>
+          <w:color w:val="333333"/>
+          <w:szCs w:val="20"/>
+        </w:rPr>
+        <w:t>반장</w:t>
+      </w:r>
+      <w:r>
+        <w:rPr>
+          <w:rFonts w:ascii="Open Sans" w:hAnsi="Open Sans" w:cs="Open Sans" w:hint="eastAsia"/>
+          <w:color w:val="333333"/>
+          <w:szCs w:val="20"/>
+        </w:rPr>
+        <w:t xml:space="preserve"> </w:t>
+      </w:r>
+      <w:r>
+        <w:rPr>
+          <w:rFonts w:ascii="Open Sans" w:hAnsi="Open Sans" w:cs="Open Sans" w:hint="eastAsia"/>
+          <w:color w:val="333333"/>
+          <w:szCs w:val="20"/>
+        </w:rPr>
+        <w:t>정하기</w:t>
+      </w:r>
+      <w:r>
+        <w:rPr>
+          <w:rFonts w:ascii="Open Sans" w:hAnsi="Open Sans" w:cs="Open Sans" w:hint="eastAsia"/>
+          <w:color w:val="333333"/>
+          <w:szCs w:val="20"/>
+        </w:rPr>
+        <w:t xml:space="preserve"> </w:t>
+      </w:r>
+      <w:r>
+        <w:rPr>
+          <w:rFonts w:ascii="Open Sans" w:hAnsi="Open Sans" w:cs="Open Sans"/>
+          <w:color w:val="333333"/>
+          <w:szCs w:val="20"/>
+        </w:rPr>
+        <w:t>(B1)</w:t>
+      </w:r>
+    </w:p>
+    <w:p>
+      <w:pPr>
+        <w:widowControl/>
+        <w:wordWrap/>
+        <w:autoSpaceDE/>
+        <w:autoSpaceDN/>
+        <w:spacing w:after="300"/>
+        <w:rPr>
+          <w:rFonts w:ascii="Open Sans" w:hAnsi="Open Sans" w:cs="Open Sans"/>
+          <w:color w:val="333333"/>
+          <w:szCs w:val="20"/>
+        </w:rPr>
+      </w:pPr>
+    </w:p>
+    <w:p>
+      <w:pPr>
+        <w:pStyle w:val="a3"/>
+        <w:widowControl/>
+        <w:numPr>
+          <w:ilvl w:val="0"/>
+          <w:numId w:val="10"/>
+        </w:numPr>
+        <w:wordWrap/>
+        <w:autoSpaceDE/>
+        <w:autoSpaceDN/>
+        <w:spacing w:after="300"/>
+        <w:ind w:leftChars="0"/>
+        <w:rPr>
+          <w:rFonts w:ascii="Open Sans" w:hAnsi="Open Sans" w:cs="Open Sans"/>
+          <w:color w:val="333333"/>
+          <w:szCs w:val="20"/>
+        </w:rPr>
+      </w:pPr>
+      <w:r>
+        <w:rPr>
+          <w:rFonts w:ascii="Open Sans" w:hAnsi="Open Sans" w:cs="Open Sans" w:hint="eastAsia"/>
+          <w:color w:val="333333"/>
+          <w:szCs w:val="20"/>
+        </w:rPr>
         <w:t>4</w:t>
       </w:r>
       <w:r>
@@ -4793,6 +4933,7 @@
           <w:color w:val="333333"/>
           <w:szCs w:val="20"/>
         </w:rPr>
+        <w:lastRenderedPageBreak/>
         <w:t>4</w:t>
       </w:r>
       <w:r>
@@ -4869,7 +5010,6 @@
           <w:color w:val="333333"/>
           <w:szCs w:val="20"/>
         </w:rPr>
-        <w:lastRenderedPageBreak/>
         <w:t xml:space="preserve">1297 </w:t>
       </w:r>
       <w:r>
@@ -5573,6 +5713,7 @@
         </w:rPr>
         <w:t xml:space="preserve">6431 </w:t>
       </w:r>
+      <w:proofErr w:type="spellStart"/>
       <w:r>
         <w:rPr>
           <w:rFonts w:ascii="Open Sans" w:hAnsi="Open Sans" w:cs="Open Sans" w:hint="eastAsia"/>
@@ -5581,6 +5722,7 @@
         </w:rPr>
         <w:t>베시와</w:t>
       </w:r>
+      <w:proofErr w:type="spellEnd"/>
       <w:r>
         <w:rPr>
           <w:rFonts w:ascii="Open Sans" w:hAnsi="Open Sans" w:cs="Open Sans" w:hint="eastAsia"/>
@@ -6395,6 +6537,7 @@
         </w:rPr>
         <w:t xml:space="preserve">592 </w:t>
       </w:r>
+      <w:proofErr w:type="spellStart"/>
       <w:r>
         <w:rPr>
           <w:rFonts w:ascii="Open Sans" w:hAnsi="Open Sans" w:cs="Open Sans" w:hint="eastAsia"/>
@@ -6403,6 +6546,7 @@
         </w:rPr>
         <w:t>대표값</w:t>
       </w:r>
+      <w:proofErr w:type="spellEnd"/>
       <w:r>
         <w:rPr>
           <w:rFonts w:ascii="Open Sans" w:hAnsi="Open Sans" w:cs="Open Sans" w:hint="eastAsia"/>
@@ -6739,6 +6883,7 @@
           <w:color w:val="333333"/>
           <w:szCs w:val="20"/>
         </w:rPr>
+        <w:lastRenderedPageBreak/>
         <w:t xml:space="preserve">2748 </w:t>
       </w:r>
       <w:r>
@@ -7751,6 +7896,7 @@
           <w:color w:val="333333"/>
           <w:szCs w:val="20"/>
         </w:rPr>
+        <w:lastRenderedPageBreak/>
         <w:t>1</w:t>
       </w:r>
       <w:r>
@@ -7761,6 +7907,7 @@
         </w:rPr>
         <w:t xml:space="preserve">049 </w:t>
       </w:r>
+      <w:proofErr w:type="spellStart"/>
       <w:r>
         <w:rPr>
           <w:rFonts w:ascii="Open Sans" w:hAnsi="Open Sans" w:cs="Open Sans" w:hint="eastAsia"/>
@@ -7769,6 +7916,7 @@
         </w:rPr>
         <w:t>기타줄</w:t>
       </w:r>
+      <w:proofErr w:type="spellEnd"/>
       <w:r>
         <w:rPr>
           <w:rFonts w:ascii="Open Sans" w:hAnsi="Open Sans" w:cs="Open Sans" w:hint="eastAsia"/>
@@ -8512,6 +8660,7 @@
         </w:rPr>
         <w:t xml:space="preserve">3845 </w:t>
       </w:r>
+      <w:proofErr w:type="spellStart"/>
       <w:r>
         <w:rPr>
           <w:rFonts w:ascii="Open Sans" w:hAnsi="Open Sans" w:cs="Open Sans" w:hint="eastAsia"/>
@@ -8520,6 +8669,7 @@
         </w:rPr>
         <w:t>잔디깎기</w:t>
       </w:r>
+      <w:proofErr w:type="spellEnd"/>
       <w:r>
         <w:rPr>
           <w:rFonts w:ascii="Open Sans" w:hAnsi="Open Sans" w:cs="Open Sans" w:hint="eastAsia"/>
@@ -8578,6 +8728,7 @@
           <w:color w:val="333333"/>
           <w:szCs w:val="20"/>
         </w:rPr>
+        <w:lastRenderedPageBreak/>
         <w:t>2</w:t>
       </w:r>
       <w:r>
@@ -8780,6 +8931,7 @@
         </w:rPr>
         <w:t xml:space="preserve">0814 </w:t>
       </w:r>
+      <w:proofErr w:type="spellStart"/>
       <w:r>
         <w:rPr>
           <w:rFonts w:ascii="Open Sans" w:hAnsi="Open Sans" w:cs="Open Sans" w:hint="eastAsia"/>
@@ -8788,6 +8940,7 @@
         </w:rPr>
         <w:t>나이순</w:t>
       </w:r>
+      <w:proofErr w:type="spellEnd"/>
       <w:r>
         <w:rPr>
           <w:rFonts w:ascii="Open Sans" w:hAnsi="Open Sans" w:cs="Open Sans" w:hint="eastAsia"/>
@@ -9411,6 +9564,7 @@
         </w:rPr>
         <w:t xml:space="preserve">798 </w:t>
       </w:r>
+      <w:proofErr w:type="spellStart"/>
       <w:r>
         <w:rPr>
           <w:rFonts w:ascii="Open Sans" w:hAnsi="Open Sans" w:cs="Open Sans" w:hint="eastAsia"/>
@@ -9419,6 +9573,7 @@
         </w:rPr>
         <w:t>블랙잭</w:t>
       </w:r>
+      <w:proofErr w:type="spellEnd"/>
       <w:r>
         <w:rPr>
           <w:rFonts w:ascii="Open Sans" w:hAnsi="Open Sans" w:cs="Open Sans" w:hint="eastAsia"/>
@@ -9715,6 +9870,7 @@
         </w:rPr>
         <w:t xml:space="preserve"> </w:t>
       </w:r>
+      <w:proofErr w:type="spellStart"/>
       <w:r>
         <w:rPr>
           <w:rFonts w:ascii="Open Sans" w:hAnsi="Open Sans" w:cs="Open Sans" w:hint="eastAsia"/>
@@ -9723,6 +9879,7 @@
         </w:rPr>
         <w:t>마리오</w:t>
       </w:r>
+      <w:proofErr w:type="spellEnd"/>
       <w:r>
         <w:rPr>
           <w:rFonts w:ascii="Open Sans" w:hAnsi="Open Sans" w:cs="Open Sans" w:hint="eastAsia"/>
@@ -9775,7 +9932,6 @@
           <w:color w:val="333333"/>
           <w:szCs w:val="20"/>
         </w:rPr>
-        <w:lastRenderedPageBreak/>
         <w:t>1</w:t>
       </w:r>
       <w:r>
@@ -9910,6 +10066,7 @@
         </w:rPr>
         <w:t xml:space="preserve"> </w:t>
       </w:r>
+      <w:proofErr w:type="spellStart"/>
       <w:r>
         <w:rPr>
           <w:rFonts w:ascii="Open Sans" w:hAnsi="Open Sans" w:cs="Open Sans" w:hint="eastAsia"/>
@@ -9918,6 +10075,7 @@
         </w:rPr>
         <w:t>숌</w:t>
       </w:r>
+      <w:proofErr w:type="spellEnd"/>
       <w:r>
         <w:rPr>
           <w:rFonts w:ascii="Open Sans" w:hAnsi="Open Sans" w:cs="Open Sans" w:hint="eastAsia"/>
@@ -10189,6 +10347,7 @@
         </w:rPr>
         <w:t xml:space="preserve">23251 </w:t>
       </w:r>
+      <w:proofErr w:type="spellStart"/>
       <w:r>
         <w:rPr>
           <w:rFonts w:ascii="Open Sans" w:hAnsi="Open Sans" w:cs="Open Sans" w:hint="eastAsia"/>
@@ -10197,6 +10356,7 @@
         </w:rPr>
         <w:t>스물셋</w:t>
       </w:r>
+      <w:proofErr w:type="spellEnd"/>
       <w:r>
         <w:rPr>
           <w:rFonts w:ascii="Open Sans" w:hAnsi="Open Sans" w:cs="Open Sans" w:hint="eastAsia"/>
@@ -10263,7 +10423,25 @@
           <w:color w:val="333333"/>
           <w:szCs w:val="20"/>
         </w:rPr>
-        <w:t>0219 Meats On The Grill (B1)</w:t>
+        <w:t xml:space="preserve">0219 Meats </w:t>
+      </w:r>
+      <w:proofErr w:type="gramStart"/>
+      <w:r>
+        <w:rPr>
+          <w:rFonts w:ascii="Open Sans" w:hAnsi="Open Sans" w:cs="Open Sans"/>
+          <w:color w:val="333333"/>
+          <w:szCs w:val="20"/>
+        </w:rPr>
+        <w:t>On</w:t>
+      </w:r>
+      <w:proofErr w:type="gramEnd"/>
+      <w:r>
+        <w:rPr>
+          <w:rFonts w:ascii="Open Sans" w:hAnsi="Open Sans" w:cs="Open Sans"/>
+          <w:color w:val="333333"/>
+          <w:szCs w:val="20"/>
+        </w:rPr>
+        <w:t xml:space="preserve"> The Grill (B1)</w:t>
       </w:r>
     </w:p>
     <w:p>
@@ -10736,7 +10914,6 @@
           <w:color w:val="333333"/>
           <w:szCs w:val="20"/>
         </w:rPr>
-        <w:lastRenderedPageBreak/>
         <w:t>1</w:t>
       </w:r>
       <w:r>
@@ -10881,6 +11058,7 @@
         </w:rPr>
         <w:t xml:space="preserve">810 </w:t>
       </w:r>
+      <w:proofErr w:type="spellStart"/>
       <w:r>
         <w:rPr>
           <w:rFonts w:ascii="Open Sans" w:hAnsi="Open Sans" w:cs="Open Sans" w:hint="eastAsia"/>
@@ -10889,6 +11067,7 @@
         </w:rPr>
         <w:t>컵홀더</w:t>
       </w:r>
+      <w:proofErr w:type="spellEnd"/>
       <w:r>
         <w:rPr>
           <w:rFonts w:ascii="Open Sans" w:hAnsi="Open Sans" w:cs="Open Sans" w:hint="eastAsia"/>
@@ -11477,6 +11656,7 @@
           <w:color w:val="333333"/>
           <w:szCs w:val="20"/>
         </w:rPr>
+        <w:lastRenderedPageBreak/>
         <w:t xml:space="preserve">12871 </w:t>
       </w:r>
       <w:r>
@@ -11651,6 +11831,7 @@
         </w:rPr>
         <w:t xml:space="preserve">378 </w:t>
       </w:r>
+      <w:proofErr w:type="spellStart"/>
       <w:r>
         <w:rPr>
           <w:rFonts w:ascii="Open Sans" w:hAnsi="Open Sans" w:cs="Open Sans" w:hint="eastAsia"/>
@@ -11659,6 +11840,7 @@
         </w:rPr>
         <w:t>트ㅏㅊ</w:t>
       </w:r>
+      <w:proofErr w:type="spellEnd"/>
       <w:r>
         <w:rPr>
           <w:rFonts w:ascii="Open Sans" w:hAnsi="Open Sans" w:cs="Open Sans" w:hint="eastAsia"/>
@@ -11751,6 +11933,7 @@
         </w:rPr>
         <w:t xml:space="preserve">949 </w:t>
       </w:r>
+      <w:proofErr w:type="spellStart"/>
       <w:r>
         <w:rPr>
           <w:rFonts w:ascii="Open Sans" w:hAnsi="Open Sans" w:cs="Open Sans" w:hint="eastAsia"/>
@@ -11759,6 +11942,7 @@
         </w:rPr>
         <w:t>균형잡힌</w:t>
       </w:r>
+      <w:proofErr w:type="spellEnd"/>
       <w:r>
         <w:rPr>
           <w:rFonts w:ascii="Open Sans" w:hAnsi="Open Sans" w:cs="Open Sans" w:hint="eastAsia"/>
@@ -12045,6 +12229,7 @@
         </w:rPr>
         <w:t xml:space="preserve">1254 </w:t>
       </w:r>
+      <w:proofErr w:type="spellStart"/>
       <w:r>
         <w:rPr>
           <w:rFonts w:ascii="Open Sans" w:hAnsi="Open Sans" w:cs="Open Sans" w:hint="eastAsia"/>
@@ -12053,6 +12238,7 @@
         </w:rPr>
         <w:t>팰린드롬</w:t>
       </w:r>
+      <w:proofErr w:type="spellEnd"/>
       <w:r>
         <w:rPr>
           <w:rFonts w:ascii="Open Sans" w:hAnsi="Open Sans" w:cs="Open Sans" w:hint="eastAsia"/>
@@ -12290,6 +12476,7 @@
           <w:color w:val="333333"/>
           <w:szCs w:val="20"/>
         </w:rPr>
+        <w:lastRenderedPageBreak/>
         <w:t>-</w:t>
       </w:r>
       <w:r>
@@ -13216,6 +13403,7 @@
           <w:color w:val="333333"/>
           <w:szCs w:val="20"/>
         </w:rPr>
+        <w:lastRenderedPageBreak/>
         <w:t xml:space="preserve">1149 RGB </w:t>
       </w:r>
       <w:r>
@@ -13329,7 +13517,6 @@
           <w:color w:val="333333"/>
           <w:szCs w:val="20"/>
         </w:rPr>
-        <w:lastRenderedPageBreak/>
         <w:t>A</w:t>
       </w:r>
       <w:r>
@@ -13486,6 +13673,7 @@
         </w:rPr>
         <w:t xml:space="preserve">4659 </w:t>
       </w:r>
+      <w:proofErr w:type="spellStart"/>
       <w:r>
         <w:rPr>
           <w:rFonts w:ascii="Open Sans" w:hAnsi="Open Sans" w:cs="Open Sans" w:hint="eastAsia"/>
@@ -13494,6 +13682,7 @@
         </w:rPr>
         <w:t>한조서열정리하고옴ㅋㅋ</w:t>
       </w:r>
+      <w:proofErr w:type="spellEnd"/>
       <w:r>
         <w:rPr>
           <w:rFonts w:ascii="Open Sans" w:hAnsi="Open Sans" w:cs="Open Sans" w:hint="eastAsia"/>
@@ -14091,6 +14280,7 @@
           <w:color w:val="333333"/>
           <w:szCs w:val="20"/>
         </w:rPr>
+        <w:lastRenderedPageBreak/>
         <w:t>1</w:t>
       </w:r>
       <w:r>
@@ -14101,6 +14291,7 @@
         </w:rPr>
         <w:t xml:space="preserve">934 </w:t>
       </w:r>
+      <w:proofErr w:type="spellStart"/>
       <w:r>
         <w:rPr>
           <w:rFonts w:ascii="Open Sans" w:hAnsi="Open Sans" w:cs="Open Sans" w:hint="eastAsia"/>
@@ -14109,6 +14300,7 @@
         </w:rPr>
         <w:t>최소공배수</w:t>
       </w:r>
+      <w:proofErr w:type="spellEnd"/>
       <w:r>
         <w:rPr>
           <w:rFonts w:ascii="Open Sans" w:hAnsi="Open Sans" w:cs="Open Sans" w:hint="eastAsia"/>
@@ -14177,6 +14369,7 @@
         </w:rPr>
         <w:t xml:space="preserve">960 </w:t>
       </w:r>
+      <w:proofErr w:type="spellStart"/>
       <w:r>
         <w:rPr>
           <w:rFonts w:ascii="Open Sans" w:hAnsi="Open Sans" w:cs="Open Sans" w:hint="eastAsia"/>
@@ -14185,6 +14378,7 @@
         </w:rPr>
         <w:t>에라토스테네스의</w:t>
       </w:r>
+      <w:proofErr w:type="spellEnd"/>
       <w:r>
         <w:rPr>
           <w:rFonts w:ascii="Open Sans" w:hAnsi="Open Sans" w:cs="Open Sans" w:hint="eastAsia"/>
@@ -14337,6 +14531,7 @@
         </w:rPr>
         <w:t xml:space="preserve">485 </w:t>
       </w:r>
+      <w:proofErr w:type="gramStart"/>
       <w:r>
         <w:rPr>
           <w:rFonts w:ascii="Open Sans" w:hAnsi="Open Sans" w:cs="Open Sans" w:hint="eastAsia"/>
@@ -14359,7 +14554,16 @@
           <w:color w:val="333333"/>
           <w:szCs w:val="20"/>
         </w:rPr>
-        <w:t xml:space="preserve"> (S4)</w:t>
+        <w:t xml:space="preserve"> (</w:t>
+      </w:r>
+      <w:proofErr w:type="gramEnd"/>
+      <w:r>
+        <w:rPr>
+          <w:rFonts w:ascii="Open Sans" w:hAnsi="Open Sans" w:cs="Open Sans"/>
+          <w:color w:val="333333"/>
+          <w:szCs w:val="20"/>
+        </w:rPr>
+        <w:t>S4)</w:t>
       </w:r>
     </w:p>
     <w:p>
@@ -14505,6 +14709,7 @@
         </w:rPr>
         <w:t xml:space="preserve">020 </w:t>
       </w:r>
+      <w:proofErr w:type="spellStart"/>
       <w:r>
         <w:rPr>
           <w:rFonts w:ascii="Open Sans" w:hAnsi="Open Sans" w:cs="Open Sans" w:hint="eastAsia"/>
@@ -14513,6 +14718,7 @@
         </w:rPr>
         <w:t>골드바흐의</w:t>
       </w:r>
+      <w:proofErr w:type="spellEnd"/>
       <w:r>
         <w:rPr>
           <w:rFonts w:ascii="Open Sans" w:hAnsi="Open Sans" w:cs="Open Sans" w:hint="eastAsia"/>
@@ -14596,6 +14802,7 @@
         </w:rPr>
         <w:t xml:space="preserve">7103 </w:t>
       </w:r>
+      <w:proofErr w:type="spellStart"/>
       <w:r>
         <w:rPr>
           <w:rFonts w:ascii="Open Sans" w:hAnsi="Open Sans" w:cs="Open Sans" w:hint="eastAsia"/>
@@ -14604,6 +14811,7 @@
         </w:rPr>
         <w:t>골드바흐</w:t>
       </w:r>
+      <w:proofErr w:type="spellEnd"/>
       <w:r>
         <w:rPr>
           <w:rFonts w:ascii="Open Sans" w:hAnsi="Open Sans" w:cs="Open Sans" w:hint="eastAsia"/>
@@ -14686,6 +14894,7 @@
         </w:rPr>
         <w:t xml:space="preserve">064 </w:t>
       </w:r>
+      <w:proofErr w:type="spellStart"/>
       <w:r>
         <w:rPr>
           <w:rFonts w:ascii="Open Sans" w:hAnsi="Open Sans" w:cs="Open Sans" w:hint="eastAsia"/>
@@ -14694,6 +14903,7 @@
         </w:rPr>
         <w:t>카잉</w:t>
       </w:r>
+      <w:proofErr w:type="spellEnd"/>
       <w:r>
         <w:rPr>
           <w:rFonts w:ascii="Open Sans" w:hAnsi="Open Sans" w:cs="Open Sans" w:hint="eastAsia"/>
@@ -14776,6 +14986,7 @@
         </w:rPr>
         <w:t xml:space="preserve">588 </w:t>
       </w:r>
+      <w:proofErr w:type="spellStart"/>
       <w:r>
         <w:rPr>
           <w:rFonts w:ascii="Open Sans" w:hAnsi="Open Sans" w:cs="Open Sans" w:hint="eastAsia"/>
@@ -14784,6 +14995,7 @@
         </w:rPr>
         <w:t>골드바흐의</w:t>
       </w:r>
+      <w:proofErr w:type="spellEnd"/>
       <w:r>
         <w:rPr>
           <w:rFonts w:ascii="Open Sans" w:hAnsi="Open Sans" w:cs="Open Sans" w:hint="eastAsia"/>
@@ -14952,6 +15164,7 @@
         </w:rPr>
         <w:t>&amp;</w:t>
       </w:r>
+      <w:proofErr w:type="spellStart"/>
       <w:r>
         <w:rPr>
           <w:rFonts w:ascii="Open Sans" w:hAnsi="Open Sans" w:cs="Open Sans" w:hint="eastAsia"/>
@@ -14960,6 +15173,7 @@
         </w:rPr>
         <w:t>팰린드롬</w:t>
       </w:r>
+      <w:proofErr w:type="spellEnd"/>
       <w:r>
         <w:rPr>
           <w:rFonts w:ascii="Open Sans" w:hAnsi="Open Sans" w:cs="Open Sans" w:hint="eastAsia"/>
@@ -15005,6 +15219,7 @@
           <w:color w:val="333333"/>
           <w:szCs w:val="20"/>
         </w:rPr>
+        <w:lastRenderedPageBreak/>
         <w:t>-</w:t>
       </w:r>
       <w:r>
@@ -15301,6 +15516,7 @@
         </w:rPr>
         <w:t xml:space="preserve">654 </w:t>
       </w:r>
+      <w:proofErr w:type="spellStart"/>
       <w:r>
         <w:rPr>
           <w:rFonts w:ascii="Open Sans" w:hAnsi="Open Sans" w:cs="Open Sans" w:hint="eastAsia"/>
@@ -15309,6 +15525,7 @@
         </w:rPr>
         <w:t>랜선</w:t>
       </w:r>
+      <w:proofErr w:type="spellEnd"/>
       <w:r>
         <w:rPr>
           <w:rFonts w:ascii="Open Sans" w:hAnsi="Open Sans" w:cs="Open Sans" w:hint="eastAsia"/>
@@ -15754,6 +15971,7 @@
         </w:rPr>
         <w:t xml:space="preserve">1158 </w:t>
       </w:r>
+      <w:proofErr w:type="spellStart"/>
       <w:r>
         <w:rPr>
           <w:rFonts w:ascii="Open Sans" w:hAnsi="Open Sans" w:cs="Open Sans" w:hint="eastAsia"/>
@@ -15762,6 +15980,7 @@
         </w:rPr>
         <w:t>요세푸스</w:t>
       </w:r>
+      <w:proofErr w:type="spellEnd"/>
       <w:r>
         <w:rPr>
           <w:rFonts w:ascii="Open Sans" w:hAnsi="Open Sans" w:cs="Open Sans" w:hint="eastAsia"/>
@@ -15934,7 +16153,6 @@
           <w:color w:val="333333"/>
           <w:szCs w:val="20"/>
         </w:rPr>
-        <w:lastRenderedPageBreak/>
         <w:t>1</w:t>
       </w:r>
       <w:r>
@@ -16243,6 +16461,7 @@
         </w:rPr>
         <w:t xml:space="preserve"> </w:t>
       </w:r>
+      <w:proofErr w:type="spellStart"/>
       <w:r>
         <w:rPr>
           <w:rFonts w:ascii="Open Sans" w:hAnsi="Open Sans" w:cs="Open Sans" w:hint="eastAsia"/>
@@ -16251,6 +16470,7 @@
         </w:rPr>
         <w:t>힙</w:t>
       </w:r>
+      <w:proofErr w:type="spellEnd"/>
       <w:r>
         <w:rPr>
           <w:rFonts w:ascii="Open Sans" w:hAnsi="Open Sans" w:cs="Open Sans" w:hint="eastAsia"/>
@@ -16393,6 +16613,7 @@
         </w:rPr>
         <w:t xml:space="preserve">7298 </w:t>
       </w:r>
+      <w:proofErr w:type="spellStart"/>
       <w:r>
         <w:rPr>
           <w:rFonts w:ascii="Open Sans" w:hAnsi="Open Sans" w:cs="Open Sans" w:hint="eastAsia"/>
@@ -16401,6 +16622,7 @@
         </w:rPr>
         <w:t>오큰수</w:t>
       </w:r>
+      <w:proofErr w:type="spellEnd"/>
       <w:r>
         <w:rPr>
           <w:rFonts w:ascii="Open Sans" w:hAnsi="Open Sans" w:cs="Open Sans" w:hint="eastAsia"/>
@@ -16857,7 +17079,6 @@
           <w:color w:val="333333"/>
           <w:szCs w:val="20"/>
         </w:rPr>
-        <w:lastRenderedPageBreak/>
         <w:t>1</w:t>
       </w:r>
       <w:r>
@@ -16955,8 +17176,19 @@
             <w:color w:val="0076C0"/>
             <w:szCs w:val="20"/>
           </w:rPr>
-          <w:t>Divide And Conquer</w:t>
+          <w:t xml:space="preserve">Divide And </w:t>
         </w:r>
+        <w:proofErr w:type="gramStart"/>
+        <w:r>
+          <w:rPr>
+            <w:rStyle w:val="a6"/>
+            <w:rFonts w:ascii="Open Sans" w:hAnsi="Open Sans" w:cs="Open Sans"/>
+            <w:color w:val="0076C0"/>
+            <w:szCs w:val="20"/>
+          </w:rPr>
+          <w:t>Conquer</w:t>
+        </w:r>
+        <w:proofErr w:type="gramEnd"/>
       </w:hyperlink>
       <w:r>
         <w:t>------------------------------------</w:t>

</xml_diff>

<commit_message>
Q2456 IM CLASS LEADER (IMPLEMENTATION, BRONZE 1) ADDED
</commit_message>
<xml_diff>
--- a/알고리즘 가이드라인.docx
+++ b/알고리즘 가이드라인.docx
@@ -1888,7 +1888,6 @@
         </w:rPr>
         <w:t xml:space="preserve">0988 </w:t>
       </w:r>
-      <w:proofErr w:type="spellStart"/>
       <w:r>
         <w:rPr>
           <w:rFonts w:ascii="Open Sans" w:hAnsi="Open Sans" w:cs="Open Sans" w:hint="eastAsia"/>
@@ -1897,7 +1896,6 @@
         </w:rPr>
         <w:t>팰린드롬인지</w:t>
       </w:r>
-      <w:proofErr w:type="spellEnd"/>
       <w:r>
         <w:rPr>
           <w:rFonts w:ascii="Open Sans" w:hAnsi="Open Sans" w:cs="Open Sans" w:hint="eastAsia"/>
@@ -1976,7 +1974,6 @@
         </w:rPr>
         <w:t xml:space="preserve">587 </w:t>
       </w:r>
-      <w:proofErr w:type="spellStart"/>
       <w:r>
         <w:rPr>
           <w:rFonts w:ascii="Open Sans" w:hAnsi="Open Sans" w:cs="Open Sans" w:hint="eastAsia"/>
@@ -1985,7 +1982,6 @@
         </w:rPr>
         <w:t>대표값</w:t>
       </w:r>
-      <w:proofErr w:type="spellEnd"/>
       <w:r>
         <w:rPr>
           <w:rFonts w:ascii="Open Sans" w:hAnsi="Open Sans" w:cs="Open Sans" w:hint="eastAsia"/>
@@ -2049,7 +2045,6 @@
         </w:rPr>
         <w:t xml:space="preserve">977 </w:t>
       </w:r>
-      <w:proofErr w:type="spellStart"/>
       <w:r>
         <w:rPr>
           <w:rFonts w:ascii="Open Sans" w:hAnsi="Open Sans" w:cs="Open Sans" w:hint="eastAsia"/>
@@ -2058,7 +2053,6 @@
         </w:rPr>
         <w:t>완전제곱수</w:t>
       </w:r>
-      <w:proofErr w:type="spellEnd"/>
       <w:r>
         <w:rPr>
           <w:rFonts w:ascii="Open Sans" w:hAnsi="Open Sans" w:cs="Open Sans" w:hint="eastAsia"/>
@@ -3036,7 +3030,6 @@
         </w:rPr>
         <w:t xml:space="preserve">1328 </w:t>
       </w:r>
-      <w:proofErr w:type="spellStart"/>
       <w:r>
         <w:rPr>
           <w:rFonts w:ascii="Open Sans" w:hAnsi="Open Sans" w:cs="Open Sans" w:hint="eastAsia"/>
@@ -3051,16 +3044,7 @@
           <w:color w:val="333333"/>
           <w:szCs w:val="20"/>
         </w:rPr>
-        <w:t>trfry</w:t>
-      </w:r>
-      <w:proofErr w:type="spellEnd"/>
-      <w:r>
-        <w:rPr>
-          <w:rFonts w:ascii="Open Sans" w:hAnsi="Open Sans" w:cs="Open Sans"/>
-          <w:color w:val="333333"/>
-          <w:szCs w:val="20"/>
-        </w:rPr>
-        <w:t xml:space="preserve"> (B2)</w:t>
+        <w:t>trfry (B2)</w:t>
       </w:r>
     </w:p>
     <w:p>
@@ -3305,7 +3289,6 @@
         </w:rPr>
         <w:t xml:space="preserve">259 </w:t>
       </w:r>
-      <w:proofErr w:type="spellStart"/>
       <w:r>
         <w:rPr>
           <w:rFonts w:ascii="Open Sans" w:hAnsi="Open Sans" w:cs="Open Sans" w:hint="eastAsia"/>
@@ -3314,7 +3297,6 @@
         </w:rPr>
         <w:t>팰린드롬수</w:t>
       </w:r>
-      <w:proofErr w:type="spellEnd"/>
       <w:r>
         <w:rPr>
           <w:rFonts w:ascii="Open Sans" w:hAnsi="Open Sans" w:cs="Open Sans" w:hint="eastAsia"/>
@@ -3633,25 +3615,7 @@
           <w:color w:val="333333"/>
           <w:szCs w:val="20"/>
         </w:rPr>
-        <w:t xml:space="preserve">3777 Hunt </w:t>
-      </w:r>
-      <w:proofErr w:type="gramStart"/>
-      <w:r>
-        <w:rPr>
-          <w:rFonts w:ascii="Open Sans" w:hAnsi="Open Sans" w:cs="Open Sans"/>
-          <w:color w:val="333333"/>
-          <w:szCs w:val="20"/>
-        </w:rPr>
-        <w:t>The</w:t>
-      </w:r>
-      <w:proofErr w:type="gramEnd"/>
-      <w:r>
-        <w:rPr>
-          <w:rFonts w:ascii="Open Sans" w:hAnsi="Open Sans" w:cs="Open Sans"/>
-          <w:color w:val="333333"/>
-          <w:szCs w:val="20"/>
-        </w:rPr>
-        <w:t xml:space="preserve"> Rabbit (B1)</w:t>
+        <w:t>3777 Hunt The Rabbit (B1)</w:t>
       </w:r>
     </w:p>
     <w:p>
@@ -3941,7 +3905,6 @@
         </w:rPr>
         <w:t xml:space="preserve">526 </w:t>
       </w:r>
-      <w:proofErr w:type="spellStart"/>
       <w:r>
         <w:rPr>
           <w:rFonts w:ascii="Open Sans" w:hAnsi="Open Sans" w:cs="Open Sans" w:hint="eastAsia"/>
@@ -3950,7 +3913,6 @@
         </w:rPr>
         <w:t>싸이클</w:t>
       </w:r>
-      <w:proofErr w:type="spellEnd"/>
       <w:r>
         <w:rPr>
           <w:rFonts w:ascii="Open Sans" w:hAnsi="Open Sans" w:cs="Open Sans" w:hint="eastAsia"/>
@@ -3972,7 +3934,7 @@
       <w:pPr>
         <w:pStyle w:val="a3"/>
         <w:rPr>
-          <w:rFonts w:ascii="Open Sans" w:hAnsi="Open Sans" w:cs="Open Sans" w:hint="eastAsia"/>
+          <w:rFonts w:ascii="Open Sans" w:hAnsi="Open Sans" w:cs="Open Sans"/>
           <w:color w:val="333333"/>
           <w:szCs w:val="20"/>
         </w:rPr>
@@ -4073,13 +4035,9 @@
     </w:p>
     <w:p>
       <w:pPr>
-        <w:widowControl/>
-        <w:wordWrap/>
-        <w:autoSpaceDE/>
-        <w:autoSpaceDN/>
-        <w:spacing w:after="300"/>
-        <w:rPr>
-          <w:rFonts w:ascii="Open Sans" w:hAnsi="Open Sans" w:cs="Open Sans"/>
+        <w:pStyle w:val="a3"/>
+        <w:rPr>
+          <w:rFonts w:ascii="Open Sans" w:hAnsi="Open Sans" w:cs="Open Sans" w:hint="eastAsia"/>
           <w:color w:val="333333"/>
           <w:szCs w:val="20"/>
         </w:rPr>
@@ -4110,55 +4068,55 @@
           <w:color w:val="333333"/>
           <w:szCs w:val="20"/>
         </w:rPr>
-        <w:t>4</w:t>
-      </w:r>
-      <w:r>
-        <w:rPr>
-          <w:rFonts w:ascii="Open Sans" w:hAnsi="Open Sans" w:cs="Open Sans"/>
-          <w:color w:val="333333"/>
-          <w:szCs w:val="20"/>
-        </w:rPr>
-        <w:t xml:space="preserve">673 </w:t>
-      </w:r>
-      <w:r>
-        <w:rPr>
-          <w:rFonts w:ascii="Open Sans" w:hAnsi="Open Sans" w:cs="Open Sans" w:hint="eastAsia"/>
-          <w:color w:val="333333"/>
-          <w:szCs w:val="20"/>
-        </w:rPr>
-        <w:t>셀프</w:t>
-      </w:r>
-      <w:r>
-        <w:rPr>
-          <w:rFonts w:ascii="Open Sans" w:hAnsi="Open Sans" w:cs="Open Sans" w:hint="eastAsia"/>
-          <w:color w:val="333333"/>
-          <w:szCs w:val="20"/>
-        </w:rPr>
-        <w:t xml:space="preserve"> </w:t>
-      </w:r>
-      <w:r>
-        <w:rPr>
-          <w:rFonts w:ascii="Open Sans" w:hAnsi="Open Sans" w:cs="Open Sans" w:hint="eastAsia"/>
-          <w:color w:val="333333"/>
-          <w:szCs w:val="20"/>
-        </w:rPr>
-        <w:t>넘버</w:t>
-      </w:r>
-      <w:r>
-        <w:rPr>
-          <w:rFonts w:ascii="Open Sans" w:hAnsi="Open Sans" w:cs="Open Sans" w:hint="eastAsia"/>
-          <w:color w:val="333333"/>
-          <w:szCs w:val="20"/>
-        </w:rPr>
-        <w:t xml:space="preserve"> </w:t>
-      </w:r>
-      <w:r>
-        <w:rPr>
-          <w:rFonts w:ascii="Open Sans" w:hAnsi="Open Sans" w:cs="Open Sans"/>
-          <w:color w:val="333333"/>
-          <w:szCs w:val="20"/>
-        </w:rPr>
-        <w:t>(S5)</w:t>
+        <w:t>2</w:t>
+      </w:r>
+      <w:r>
+        <w:rPr>
+          <w:rFonts w:ascii="Open Sans" w:hAnsi="Open Sans" w:cs="Open Sans"/>
+          <w:color w:val="333333"/>
+          <w:szCs w:val="20"/>
+        </w:rPr>
+        <w:t xml:space="preserve">456 </w:t>
+      </w:r>
+      <w:r>
+        <w:rPr>
+          <w:rFonts w:ascii="Open Sans" w:hAnsi="Open Sans" w:cs="Open Sans" w:hint="eastAsia"/>
+          <w:color w:val="333333"/>
+          <w:szCs w:val="20"/>
+        </w:rPr>
+        <w:t>나는</w:t>
+      </w:r>
+      <w:r>
+        <w:rPr>
+          <w:rFonts w:ascii="Open Sans" w:hAnsi="Open Sans" w:cs="Open Sans" w:hint="eastAsia"/>
+          <w:color w:val="333333"/>
+          <w:szCs w:val="20"/>
+        </w:rPr>
+        <w:t xml:space="preserve"> </w:t>
+      </w:r>
+      <w:r>
+        <w:rPr>
+          <w:rFonts w:ascii="Open Sans" w:hAnsi="Open Sans" w:cs="Open Sans" w:hint="eastAsia"/>
+          <w:color w:val="333333"/>
+          <w:szCs w:val="20"/>
+        </w:rPr>
+        <w:t>학급회장이다</w:t>
+      </w:r>
+      <w:r>
+        <w:rPr>
+          <w:rFonts w:ascii="Open Sans" w:hAnsi="Open Sans" w:cs="Open Sans" w:hint="eastAsia"/>
+          <w:color w:val="333333"/>
+          <w:szCs w:val="20"/>
+        </w:rPr>
+        <w:t xml:space="preserve"> </w:t>
+      </w:r>
+      <w:r>
+        <w:rPr>
+          <w:rFonts w:ascii="Open Sans" w:hAnsi="Open Sans" w:cs="Open Sans"/>
+          <w:color w:val="333333"/>
+          <w:szCs w:val="20"/>
+        </w:rPr>
+        <w:t>(B1)</w:t>
       </w:r>
     </w:p>
     <w:p>
@@ -4200,23 +4158,39 @@
           <w:color w:val="333333"/>
           <w:szCs w:val="20"/>
         </w:rPr>
-        <w:t>1</w:t>
-      </w:r>
-      <w:r>
-        <w:rPr>
-          <w:rFonts w:ascii="Open Sans" w:hAnsi="Open Sans" w:cs="Open Sans"/>
-          <w:color w:val="333333"/>
-          <w:szCs w:val="20"/>
-        </w:rPr>
-        <w:t xml:space="preserve">1723 </w:t>
-      </w:r>
-      <w:r>
-        <w:rPr>
-          <w:rFonts w:ascii="Open Sans" w:hAnsi="Open Sans" w:cs="Open Sans" w:hint="eastAsia"/>
-          <w:color w:val="333333"/>
-          <w:szCs w:val="20"/>
-        </w:rPr>
-        <w:t>집합</w:t>
+        <w:t>4</w:t>
+      </w:r>
+      <w:r>
+        <w:rPr>
+          <w:rFonts w:ascii="Open Sans" w:hAnsi="Open Sans" w:cs="Open Sans"/>
+          <w:color w:val="333333"/>
+          <w:szCs w:val="20"/>
+        </w:rPr>
+        <w:t xml:space="preserve">673 </w:t>
+      </w:r>
+      <w:r>
+        <w:rPr>
+          <w:rFonts w:ascii="Open Sans" w:hAnsi="Open Sans" w:cs="Open Sans" w:hint="eastAsia"/>
+          <w:color w:val="333333"/>
+          <w:szCs w:val="20"/>
+        </w:rPr>
+        <w:t>셀프</w:t>
+      </w:r>
+      <w:r>
+        <w:rPr>
+          <w:rFonts w:ascii="Open Sans" w:hAnsi="Open Sans" w:cs="Open Sans" w:hint="eastAsia"/>
+          <w:color w:val="333333"/>
+          <w:szCs w:val="20"/>
+        </w:rPr>
+        <w:t xml:space="preserve"> </w:t>
+      </w:r>
+      <w:r>
+        <w:rPr>
+          <w:rFonts w:ascii="Open Sans" w:hAnsi="Open Sans" w:cs="Open Sans" w:hint="eastAsia"/>
+          <w:color w:val="333333"/>
+          <w:szCs w:val="20"/>
+        </w:rPr>
+        <w:t>넘버</w:t>
       </w:r>
       <w:r>
         <w:rPr>
@@ -4237,7 +4211,11 @@
     </w:p>
     <w:p>
       <w:pPr>
-        <w:pStyle w:val="a3"/>
+        <w:widowControl/>
+        <w:wordWrap/>
+        <w:autoSpaceDE/>
+        <w:autoSpaceDN/>
+        <w:spacing w:after="300"/>
         <w:rPr>
           <w:rFonts w:ascii="Open Sans" w:hAnsi="Open Sans" w:cs="Open Sans"/>
           <w:color w:val="333333"/>
@@ -4278,47 +4256,15 @@
           <w:color w:val="333333"/>
           <w:szCs w:val="20"/>
         </w:rPr>
-        <w:t xml:space="preserve">652 </w:t>
-      </w:r>
-      <w:r>
-        <w:rPr>
-          <w:rFonts w:ascii="Open Sans" w:hAnsi="Open Sans" w:cs="Open Sans" w:hint="eastAsia"/>
-          <w:color w:val="333333"/>
-          <w:szCs w:val="20"/>
-        </w:rPr>
-        <w:t>누울</w:t>
-      </w:r>
-      <w:r>
-        <w:rPr>
-          <w:rFonts w:ascii="Open Sans" w:hAnsi="Open Sans" w:cs="Open Sans" w:hint="eastAsia"/>
-          <w:color w:val="333333"/>
-          <w:szCs w:val="20"/>
-        </w:rPr>
-        <w:t xml:space="preserve"> </w:t>
-      </w:r>
-      <w:r>
-        <w:rPr>
-          <w:rFonts w:ascii="Open Sans" w:hAnsi="Open Sans" w:cs="Open Sans" w:hint="eastAsia"/>
-          <w:color w:val="333333"/>
-          <w:szCs w:val="20"/>
-        </w:rPr>
-        <w:t>자리를</w:t>
-      </w:r>
-      <w:r>
-        <w:rPr>
-          <w:rFonts w:ascii="Open Sans" w:hAnsi="Open Sans" w:cs="Open Sans" w:hint="eastAsia"/>
-          <w:color w:val="333333"/>
-          <w:szCs w:val="20"/>
-        </w:rPr>
-        <w:t xml:space="preserve"> </w:t>
-      </w:r>
-      <w:r>
-        <w:rPr>
-          <w:rFonts w:ascii="Open Sans" w:hAnsi="Open Sans" w:cs="Open Sans" w:hint="eastAsia"/>
-          <w:color w:val="333333"/>
-          <w:szCs w:val="20"/>
-        </w:rPr>
-        <w:t>찾아라</w:t>
+        <w:t xml:space="preserve">1723 </w:t>
+      </w:r>
+      <w:r>
+        <w:rPr>
+          <w:rFonts w:ascii="Open Sans" w:hAnsi="Open Sans" w:cs="Open Sans" w:hint="eastAsia"/>
+          <w:color w:val="333333"/>
+          <w:szCs w:val="20"/>
+        </w:rPr>
+        <w:t>집합</w:t>
       </w:r>
       <w:r>
         <w:rPr>
@@ -4372,39 +4318,55 @@
           <w:color w:val="333333"/>
           <w:szCs w:val="20"/>
         </w:rPr>
-        <w:t>4</w:t>
-      </w:r>
-      <w:r>
-        <w:rPr>
-          <w:rFonts w:ascii="Open Sans" w:hAnsi="Open Sans" w:cs="Open Sans"/>
-          <w:color w:val="333333"/>
-          <w:szCs w:val="20"/>
-        </w:rPr>
-        <w:t xml:space="preserve">659 </w:t>
-      </w:r>
-      <w:r>
-        <w:rPr>
-          <w:rFonts w:ascii="Open Sans" w:hAnsi="Open Sans" w:cs="Open Sans" w:hint="eastAsia"/>
-          <w:color w:val="333333"/>
-          <w:szCs w:val="20"/>
-        </w:rPr>
-        <w:t>비밀번호</w:t>
-      </w:r>
-      <w:r>
-        <w:rPr>
-          <w:rFonts w:ascii="Open Sans" w:hAnsi="Open Sans" w:cs="Open Sans" w:hint="eastAsia"/>
-          <w:color w:val="333333"/>
-          <w:szCs w:val="20"/>
-        </w:rPr>
-        <w:t xml:space="preserve"> </w:t>
-      </w:r>
-      <w:r>
-        <w:rPr>
-          <w:rFonts w:ascii="Open Sans" w:hAnsi="Open Sans" w:cs="Open Sans" w:hint="eastAsia"/>
-          <w:color w:val="333333"/>
-          <w:szCs w:val="20"/>
-        </w:rPr>
-        <w:t>발음하기</w:t>
+        <w:t>1</w:t>
+      </w:r>
+      <w:r>
+        <w:rPr>
+          <w:rFonts w:ascii="Open Sans" w:hAnsi="Open Sans" w:cs="Open Sans"/>
+          <w:color w:val="333333"/>
+          <w:szCs w:val="20"/>
+        </w:rPr>
+        <w:t xml:space="preserve">652 </w:t>
+      </w:r>
+      <w:r>
+        <w:rPr>
+          <w:rFonts w:ascii="Open Sans" w:hAnsi="Open Sans" w:cs="Open Sans" w:hint="eastAsia"/>
+          <w:color w:val="333333"/>
+          <w:szCs w:val="20"/>
+        </w:rPr>
+        <w:t>누울</w:t>
+      </w:r>
+      <w:r>
+        <w:rPr>
+          <w:rFonts w:ascii="Open Sans" w:hAnsi="Open Sans" w:cs="Open Sans" w:hint="eastAsia"/>
+          <w:color w:val="333333"/>
+          <w:szCs w:val="20"/>
+        </w:rPr>
+        <w:t xml:space="preserve"> </w:t>
+      </w:r>
+      <w:r>
+        <w:rPr>
+          <w:rFonts w:ascii="Open Sans" w:hAnsi="Open Sans" w:cs="Open Sans" w:hint="eastAsia"/>
+          <w:color w:val="333333"/>
+          <w:szCs w:val="20"/>
+        </w:rPr>
+        <w:t>자리를</w:t>
+      </w:r>
+      <w:r>
+        <w:rPr>
+          <w:rFonts w:ascii="Open Sans" w:hAnsi="Open Sans" w:cs="Open Sans" w:hint="eastAsia"/>
+          <w:color w:val="333333"/>
+          <w:szCs w:val="20"/>
+        </w:rPr>
+        <w:t xml:space="preserve"> </w:t>
+      </w:r>
+      <w:r>
+        <w:rPr>
+          <w:rFonts w:ascii="Open Sans" w:hAnsi="Open Sans" w:cs="Open Sans" w:hint="eastAsia"/>
+          <w:color w:val="333333"/>
+          <w:szCs w:val="20"/>
+        </w:rPr>
+        <w:t>찾아라</w:t>
       </w:r>
       <w:r>
         <w:rPr>
@@ -4426,12 +4388,6 @@
     <w:p>
       <w:pPr>
         <w:pStyle w:val="a3"/>
-        <w:widowControl/>
-        <w:wordWrap/>
-        <w:autoSpaceDE/>
-        <w:autoSpaceDN/>
-        <w:spacing w:after="300"/>
-        <w:ind w:leftChars="0"/>
         <w:rPr>
           <w:rFonts w:ascii="Open Sans" w:hAnsi="Open Sans" w:cs="Open Sans"/>
           <w:color w:val="333333"/>
@@ -4464,39 +4420,55 @@
           <w:color w:val="333333"/>
           <w:szCs w:val="20"/>
         </w:rPr>
-        <w:t>2</w:t>
-      </w:r>
-      <w:r>
-        <w:rPr>
-          <w:rFonts w:ascii="Open Sans" w:hAnsi="Open Sans" w:cs="Open Sans"/>
-          <w:color w:val="333333"/>
-          <w:szCs w:val="20"/>
-        </w:rPr>
-        <w:t xml:space="preserve">491 </w:t>
-      </w:r>
-      <w:r>
-        <w:rPr>
-          <w:rFonts w:ascii="Open Sans" w:hAnsi="Open Sans" w:cs="Open Sans" w:hint="eastAsia"/>
-          <w:color w:val="333333"/>
-          <w:szCs w:val="20"/>
-        </w:rPr>
-        <w:t>수열</w:t>
-      </w:r>
-      <w:r>
-        <w:rPr>
-          <w:rFonts w:ascii="Open Sans" w:hAnsi="Open Sans" w:cs="Open Sans" w:hint="eastAsia"/>
-          <w:color w:val="333333"/>
-          <w:szCs w:val="20"/>
-        </w:rPr>
-        <w:t xml:space="preserve"> </w:t>
-      </w:r>
-      <w:r>
-        <w:rPr>
-          <w:rFonts w:ascii="Open Sans" w:hAnsi="Open Sans" w:cs="Open Sans"/>
-          <w:color w:val="333333"/>
-          <w:szCs w:val="20"/>
-        </w:rPr>
-        <w:t>(S4)</w:t>
+        <w:t>4</w:t>
+      </w:r>
+      <w:r>
+        <w:rPr>
+          <w:rFonts w:ascii="Open Sans" w:hAnsi="Open Sans" w:cs="Open Sans"/>
+          <w:color w:val="333333"/>
+          <w:szCs w:val="20"/>
+        </w:rPr>
+        <w:t xml:space="preserve">659 </w:t>
+      </w:r>
+      <w:r>
+        <w:rPr>
+          <w:rFonts w:ascii="Open Sans" w:hAnsi="Open Sans" w:cs="Open Sans" w:hint="eastAsia"/>
+          <w:color w:val="333333"/>
+          <w:szCs w:val="20"/>
+        </w:rPr>
+        <w:t>비밀번호</w:t>
+      </w:r>
+      <w:r>
+        <w:rPr>
+          <w:rFonts w:ascii="Open Sans" w:hAnsi="Open Sans" w:cs="Open Sans" w:hint="eastAsia"/>
+          <w:color w:val="333333"/>
+          <w:szCs w:val="20"/>
+        </w:rPr>
+        <w:t xml:space="preserve"> </w:t>
+      </w:r>
+      <w:r>
+        <w:rPr>
+          <w:rFonts w:ascii="Open Sans" w:hAnsi="Open Sans" w:cs="Open Sans" w:hint="eastAsia"/>
+          <w:color w:val="333333"/>
+          <w:szCs w:val="20"/>
+        </w:rPr>
+        <w:t>발음하기</w:t>
+      </w:r>
+      <w:r>
+        <w:rPr>
+          <w:rFonts w:ascii="Open Sans" w:hAnsi="Open Sans" w:cs="Open Sans" w:hint="eastAsia"/>
+          <w:color w:val="333333"/>
+          <w:szCs w:val="20"/>
+        </w:rPr>
+        <w:t xml:space="preserve"> </w:t>
+      </w:r>
+      <w:r>
+        <w:rPr>
+          <w:rFonts w:ascii="Open Sans" w:hAnsi="Open Sans" w:cs="Open Sans"/>
+          <w:color w:val="333333"/>
+          <w:szCs w:val="20"/>
+        </w:rPr>
+        <w:t>(S5)</w:t>
       </w:r>
     </w:p>
     <w:p>
@@ -4548,31 +4520,31 @@
           <w:color w:val="333333"/>
           <w:szCs w:val="20"/>
         </w:rPr>
-        <w:t xml:space="preserve">108 </w:t>
-      </w:r>
-      <w:r>
-        <w:rPr>
-          <w:rFonts w:ascii="Open Sans" w:hAnsi="Open Sans" w:cs="Open Sans" w:hint="eastAsia"/>
-          <w:color w:val="333333"/>
-          <w:szCs w:val="20"/>
-        </w:rPr>
-        <w:t>통계학</w:t>
-      </w:r>
-      <w:r>
-        <w:rPr>
-          <w:rFonts w:ascii="Open Sans" w:hAnsi="Open Sans" w:cs="Open Sans" w:hint="eastAsia"/>
-          <w:color w:val="333333"/>
-          <w:szCs w:val="20"/>
-        </w:rPr>
-        <w:t xml:space="preserve"> </w:t>
-      </w:r>
-      <w:r>
-        <w:rPr>
-          <w:rFonts w:ascii="Open Sans" w:hAnsi="Open Sans" w:cs="Open Sans"/>
-          <w:color w:val="333333"/>
-          <w:szCs w:val="20"/>
-        </w:rPr>
-        <w:t>(S3) (C++ ONLY)</w:t>
+        <w:t xml:space="preserve">491 </w:t>
+      </w:r>
+      <w:r>
+        <w:rPr>
+          <w:rFonts w:ascii="Open Sans" w:hAnsi="Open Sans" w:cs="Open Sans" w:hint="eastAsia"/>
+          <w:color w:val="333333"/>
+          <w:szCs w:val="20"/>
+        </w:rPr>
+        <w:t>수열</w:t>
+      </w:r>
+      <w:r>
+        <w:rPr>
+          <w:rFonts w:ascii="Open Sans" w:hAnsi="Open Sans" w:cs="Open Sans" w:hint="eastAsia"/>
+          <w:color w:val="333333"/>
+          <w:szCs w:val="20"/>
+        </w:rPr>
+        <w:t xml:space="preserve"> </w:t>
+      </w:r>
+      <w:r>
+        <w:rPr>
+          <w:rFonts w:ascii="Open Sans" w:hAnsi="Open Sans" w:cs="Open Sans"/>
+          <w:color w:val="333333"/>
+          <w:szCs w:val="20"/>
+        </w:rPr>
+        <w:t>(S4)</w:t>
       </w:r>
     </w:p>
     <w:p>
@@ -4612,60 +4584,54 @@
       </w:pPr>
       <w:r>
         <w:rPr>
-          <w:rFonts w:ascii="Open Sans" w:hAnsi="Open Sans" w:cs="Open Sans"/>
-          <w:color w:val="333333"/>
-          <w:szCs w:val="20"/>
-        </w:rPr>
-        <w:t xml:space="preserve">1614 </w:t>
-      </w:r>
-      <w:r>
-        <w:rPr>
-          <w:rFonts w:ascii="Open Sans" w:hAnsi="Open Sans" w:cs="Open Sans" w:hint="eastAsia"/>
-          <w:color w:val="333333"/>
-          <w:szCs w:val="20"/>
-        </w:rPr>
-        <w:t>영식이의</w:t>
-      </w:r>
-      <w:r>
-        <w:rPr>
-          <w:rFonts w:ascii="Open Sans" w:hAnsi="Open Sans" w:cs="Open Sans" w:hint="eastAsia"/>
-          <w:color w:val="333333"/>
-          <w:szCs w:val="20"/>
-        </w:rPr>
-        <w:t xml:space="preserve"> </w:t>
-      </w:r>
-      <w:r>
-        <w:rPr>
-          <w:rFonts w:ascii="Open Sans" w:hAnsi="Open Sans" w:cs="Open Sans" w:hint="eastAsia"/>
-          <w:color w:val="333333"/>
-          <w:szCs w:val="20"/>
-        </w:rPr>
-        <w:t>손가락</w:t>
-      </w:r>
-      <w:r>
-        <w:rPr>
-          <w:rFonts w:ascii="Open Sans" w:hAnsi="Open Sans" w:cs="Open Sans" w:hint="eastAsia"/>
-          <w:color w:val="333333"/>
-          <w:szCs w:val="20"/>
-        </w:rPr>
-        <w:t xml:space="preserve"> </w:t>
-      </w:r>
-      <w:r>
-        <w:rPr>
-          <w:rFonts w:ascii="Open Sans" w:hAnsi="Open Sans" w:cs="Open Sans"/>
-          <w:color w:val="333333"/>
-          <w:szCs w:val="20"/>
-        </w:rPr>
-        <w:t>(S3)</w:t>
-      </w:r>
-    </w:p>
-    <w:p>
-      <w:pPr>
-        <w:widowControl/>
-        <w:wordWrap/>
-        <w:autoSpaceDE/>
-        <w:autoSpaceDN/>
-        <w:spacing w:after="300"/>
+          <w:rFonts w:ascii="Open Sans" w:hAnsi="Open Sans" w:cs="Open Sans" w:hint="eastAsia"/>
+          <w:color w:val="333333"/>
+          <w:szCs w:val="20"/>
+        </w:rPr>
+        <w:t>2</w:t>
+      </w:r>
+      <w:r>
+        <w:rPr>
+          <w:rFonts w:ascii="Open Sans" w:hAnsi="Open Sans" w:cs="Open Sans"/>
+          <w:color w:val="333333"/>
+          <w:szCs w:val="20"/>
+        </w:rPr>
+        <w:t xml:space="preserve">108 </w:t>
+      </w:r>
+      <w:r>
+        <w:rPr>
+          <w:rFonts w:ascii="Open Sans" w:hAnsi="Open Sans" w:cs="Open Sans" w:hint="eastAsia"/>
+          <w:color w:val="333333"/>
+          <w:szCs w:val="20"/>
+        </w:rPr>
+        <w:t>통계학</w:t>
+      </w:r>
+      <w:r>
+        <w:rPr>
+          <w:rFonts w:ascii="Open Sans" w:hAnsi="Open Sans" w:cs="Open Sans" w:hint="eastAsia"/>
+          <w:color w:val="333333"/>
+          <w:szCs w:val="20"/>
+        </w:rPr>
+        <w:t xml:space="preserve"> </w:t>
+      </w:r>
+      <w:r>
+        <w:rPr>
+          <w:rFonts w:ascii="Open Sans" w:hAnsi="Open Sans" w:cs="Open Sans"/>
+          <w:color w:val="333333"/>
+          <w:szCs w:val="20"/>
+        </w:rPr>
+        <w:t>(S3) (C++ ONLY)</w:t>
+      </w:r>
+    </w:p>
+    <w:p>
+      <w:pPr>
+        <w:pStyle w:val="a3"/>
+        <w:widowControl/>
+        <w:wordWrap/>
+        <w:autoSpaceDE/>
+        <w:autoSpaceDN/>
+        <w:spacing w:after="300"/>
+        <w:ind w:leftChars="0"/>
         <w:rPr>
           <w:rFonts w:ascii="Open Sans" w:hAnsi="Open Sans" w:cs="Open Sans"/>
           <w:color w:val="333333"/>
@@ -4694,54 +4660,60 @@
       </w:pPr>
       <w:r>
         <w:rPr>
-          <w:rFonts w:ascii="Open Sans" w:hAnsi="Open Sans" w:cs="Open Sans" w:hint="eastAsia"/>
-          <w:color w:val="333333"/>
-          <w:szCs w:val="20"/>
-        </w:rPr>
-        <w:t>1</w:t>
-      </w:r>
-      <w:r>
-        <w:rPr>
-          <w:rFonts w:ascii="Open Sans" w:hAnsi="Open Sans" w:cs="Open Sans"/>
-          <w:color w:val="333333"/>
-          <w:szCs w:val="20"/>
-        </w:rPr>
-        <w:t xml:space="preserve">8111 </w:t>
-      </w:r>
-      <w:r>
-        <w:rPr>
-          <w:rFonts w:ascii="Open Sans" w:hAnsi="Open Sans" w:cs="Open Sans" w:hint="eastAsia"/>
-          <w:color w:val="333333"/>
-          <w:szCs w:val="20"/>
-        </w:rPr>
-        <w:t>마인크래프트</w:t>
-      </w:r>
-      <w:r>
-        <w:rPr>
-          <w:rFonts w:ascii="Open Sans" w:hAnsi="Open Sans" w:cs="Open Sans" w:hint="eastAsia"/>
-          <w:color w:val="333333"/>
-          <w:szCs w:val="20"/>
-        </w:rPr>
-        <w:t xml:space="preserve"> </w:t>
-      </w:r>
-      <w:r>
-        <w:rPr>
-          <w:rFonts w:ascii="Open Sans" w:hAnsi="Open Sans" w:cs="Open Sans"/>
-          <w:color w:val="333333"/>
-          <w:szCs w:val="20"/>
-        </w:rPr>
-        <w:t>(S2)</w:t>
-      </w:r>
-    </w:p>
-    <w:p>
-      <w:pPr>
-        <w:pStyle w:val="a3"/>
-        <w:widowControl/>
-        <w:wordWrap/>
-        <w:autoSpaceDE/>
-        <w:autoSpaceDN/>
-        <w:spacing w:after="300"/>
-        <w:ind w:leftChars="0"/>
+          <w:rFonts w:ascii="Open Sans" w:hAnsi="Open Sans" w:cs="Open Sans"/>
+          <w:color w:val="333333"/>
+          <w:szCs w:val="20"/>
+        </w:rPr>
+        <w:t xml:space="preserve">1614 </w:t>
+      </w:r>
+      <w:r>
+        <w:rPr>
+          <w:rFonts w:ascii="Open Sans" w:hAnsi="Open Sans" w:cs="Open Sans" w:hint="eastAsia"/>
+          <w:color w:val="333333"/>
+          <w:szCs w:val="20"/>
+        </w:rPr>
+        <w:t>영식이의</w:t>
+      </w:r>
+      <w:r>
+        <w:rPr>
+          <w:rFonts w:ascii="Open Sans" w:hAnsi="Open Sans" w:cs="Open Sans" w:hint="eastAsia"/>
+          <w:color w:val="333333"/>
+          <w:szCs w:val="20"/>
+        </w:rPr>
+        <w:t xml:space="preserve"> </w:t>
+      </w:r>
+      <w:r>
+        <w:rPr>
+          <w:rFonts w:ascii="Open Sans" w:hAnsi="Open Sans" w:cs="Open Sans" w:hint="eastAsia"/>
+          <w:color w:val="333333"/>
+          <w:szCs w:val="20"/>
+        </w:rPr>
+        <w:t>손가락</w:t>
+      </w:r>
+      <w:r>
+        <w:rPr>
+          <w:rFonts w:ascii="Open Sans" w:hAnsi="Open Sans" w:cs="Open Sans" w:hint="eastAsia"/>
+          <w:color w:val="333333"/>
+          <w:szCs w:val="20"/>
+        </w:rPr>
+        <w:t xml:space="preserve"> </w:t>
+      </w:r>
+      <w:r>
+        <w:rPr>
+          <w:rFonts w:ascii="Open Sans" w:hAnsi="Open Sans" w:cs="Open Sans"/>
+          <w:color w:val="333333"/>
+          <w:szCs w:val="20"/>
+        </w:rPr>
+        <w:t>(S3)</w:t>
+      </w:r>
+    </w:p>
+    <w:p>
+      <w:pPr>
+        <w:widowControl/>
+        <w:wordWrap/>
+        <w:autoSpaceDE/>
+        <w:autoSpaceDN/>
+        <w:spacing w:after="300"/>
         <w:rPr>
           <w:rFonts w:ascii="Open Sans" w:hAnsi="Open Sans" w:cs="Open Sans"/>
           <w:color w:val="333333"/>
@@ -4774,6 +4746,82 @@
           <w:color w:val="333333"/>
           <w:szCs w:val="20"/>
         </w:rPr>
+        <w:t>1</w:t>
+      </w:r>
+      <w:r>
+        <w:rPr>
+          <w:rFonts w:ascii="Open Sans" w:hAnsi="Open Sans" w:cs="Open Sans"/>
+          <w:color w:val="333333"/>
+          <w:szCs w:val="20"/>
+        </w:rPr>
+        <w:t xml:space="preserve">8111 </w:t>
+      </w:r>
+      <w:r>
+        <w:rPr>
+          <w:rFonts w:ascii="Open Sans" w:hAnsi="Open Sans" w:cs="Open Sans" w:hint="eastAsia"/>
+          <w:color w:val="333333"/>
+          <w:szCs w:val="20"/>
+        </w:rPr>
+        <w:t>마인크래프트</w:t>
+      </w:r>
+      <w:r>
+        <w:rPr>
+          <w:rFonts w:ascii="Open Sans" w:hAnsi="Open Sans" w:cs="Open Sans" w:hint="eastAsia"/>
+          <w:color w:val="333333"/>
+          <w:szCs w:val="20"/>
+        </w:rPr>
+        <w:t xml:space="preserve"> </w:t>
+      </w:r>
+      <w:r>
+        <w:rPr>
+          <w:rFonts w:ascii="Open Sans" w:hAnsi="Open Sans" w:cs="Open Sans"/>
+          <w:color w:val="333333"/>
+          <w:szCs w:val="20"/>
+        </w:rPr>
+        <w:t>(S2)</w:t>
+      </w:r>
+    </w:p>
+    <w:p>
+      <w:pPr>
+        <w:pStyle w:val="a3"/>
+        <w:widowControl/>
+        <w:wordWrap/>
+        <w:autoSpaceDE/>
+        <w:autoSpaceDN/>
+        <w:spacing w:after="300"/>
+        <w:ind w:leftChars="0"/>
+        <w:rPr>
+          <w:rFonts w:ascii="Open Sans" w:hAnsi="Open Sans" w:cs="Open Sans"/>
+          <w:color w:val="333333"/>
+          <w:szCs w:val="20"/>
+        </w:rPr>
+      </w:pPr>
+    </w:p>
+    <w:p>
+      <w:pPr>
+        <w:pStyle w:val="a3"/>
+        <w:widowControl/>
+        <w:numPr>
+          <w:ilvl w:val="0"/>
+          <w:numId w:val="10"/>
+        </w:numPr>
+        <w:wordWrap/>
+        <w:autoSpaceDE/>
+        <w:autoSpaceDN/>
+        <w:spacing w:after="300"/>
+        <w:ind w:leftChars="0"/>
+        <w:rPr>
+          <w:rFonts w:ascii="Open Sans" w:hAnsi="Open Sans" w:cs="Open Sans"/>
+          <w:color w:val="333333"/>
+          <w:szCs w:val="20"/>
+        </w:rPr>
+      </w:pPr>
+      <w:r>
+        <w:rPr>
+          <w:rFonts w:ascii="Open Sans" w:hAnsi="Open Sans" w:cs="Open Sans" w:hint="eastAsia"/>
+          <w:color w:val="333333"/>
+          <w:szCs w:val="20"/>
+        </w:rPr>
         <w:t>2</w:t>
       </w:r>
       <w:r>
@@ -4842,6 +4890,7 @@
           <w:color w:val="333333"/>
           <w:szCs w:val="20"/>
         </w:rPr>
+        <w:lastRenderedPageBreak/>
         <w:t>-</w:t>
       </w:r>
       <w:r>
@@ -4933,7 +4982,6 @@
           <w:color w:val="333333"/>
           <w:szCs w:val="20"/>
         </w:rPr>
-        <w:lastRenderedPageBreak/>
         <w:t>4</w:t>
       </w:r>
       <w:r>
@@ -5713,7 +5761,6 @@
         </w:rPr>
         <w:t xml:space="preserve">6431 </w:t>
       </w:r>
-      <w:proofErr w:type="spellStart"/>
       <w:r>
         <w:rPr>
           <w:rFonts w:ascii="Open Sans" w:hAnsi="Open Sans" w:cs="Open Sans" w:hint="eastAsia"/>
@@ -5722,7 +5769,6 @@
         </w:rPr>
         <w:t>베시와</w:t>
       </w:r>
-      <w:proofErr w:type="spellEnd"/>
       <w:r>
         <w:rPr>
           <w:rFonts w:ascii="Open Sans" w:hAnsi="Open Sans" w:cs="Open Sans" w:hint="eastAsia"/>
@@ -6537,7 +6583,6 @@
         </w:rPr>
         <w:t xml:space="preserve">592 </w:t>
       </w:r>
-      <w:proofErr w:type="spellStart"/>
       <w:r>
         <w:rPr>
           <w:rFonts w:ascii="Open Sans" w:hAnsi="Open Sans" w:cs="Open Sans" w:hint="eastAsia"/>
@@ -6546,7 +6591,6 @@
         </w:rPr>
         <w:t>대표값</w:t>
       </w:r>
-      <w:proofErr w:type="spellEnd"/>
       <w:r>
         <w:rPr>
           <w:rFonts w:ascii="Open Sans" w:hAnsi="Open Sans" w:cs="Open Sans" w:hint="eastAsia"/>
@@ -6781,6 +6825,7 @@
           <w:color w:val="333333"/>
           <w:szCs w:val="20"/>
         </w:rPr>
+        <w:lastRenderedPageBreak/>
         <w:t>2</w:t>
       </w:r>
       <w:r>
@@ -6883,7 +6928,6 @@
           <w:color w:val="333333"/>
           <w:szCs w:val="20"/>
         </w:rPr>
-        <w:lastRenderedPageBreak/>
         <w:t xml:space="preserve">2748 </w:t>
       </w:r>
       <w:r>
@@ -7804,6 +7848,7 @@
           <w:color w:val="333333"/>
           <w:szCs w:val="20"/>
         </w:rPr>
+        <w:lastRenderedPageBreak/>
         <w:t>2</w:t>
       </w:r>
       <w:r>
@@ -7896,7 +7941,6 @@
           <w:color w:val="333333"/>
           <w:szCs w:val="20"/>
         </w:rPr>
-        <w:lastRenderedPageBreak/>
         <w:t>1</w:t>
       </w:r>
       <w:r>
@@ -7907,7 +7951,6 @@
         </w:rPr>
         <w:t xml:space="preserve">049 </w:t>
       </w:r>
-      <w:proofErr w:type="spellStart"/>
       <w:r>
         <w:rPr>
           <w:rFonts w:ascii="Open Sans" w:hAnsi="Open Sans" w:cs="Open Sans" w:hint="eastAsia"/>
@@ -7916,7 +7959,6 @@
         </w:rPr>
         <w:t>기타줄</w:t>
       </w:r>
-      <w:proofErr w:type="spellEnd"/>
       <w:r>
         <w:rPr>
           <w:rFonts w:ascii="Open Sans" w:hAnsi="Open Sans" w:cs="Open Sans" w:hint="eastAsia"/>
@@ -8658,9 +8700,9 @@
           <w:color w:val="333333"/>
           <w:szCs w:val="20"/>
         </w:rPr>
+        <w:lastRenderedPageBreak/>
         <w:t xml:space="preserve">3845 </w:t>
       </w:r>
-      <w:proofErr w:type="spellStart"/>
       <w:r>
         <w:rPr>
           <w:rFonts w:ascii="Open Sans" w:hAnsi="Open Sans" w:cs="Open Sans" w:hint="eastAsia"/>
@@ -8669,7 +8711,6 @@
         </w:rPr>
         <w:t>잔디깎기</w:t>
       </w:r>
-      <w:proofErr w:type="spellEnd"/>
       <w:r>
         <w:rPr>
           <w:rFonts w:ascii="Open Sans" w:hAnsi="Open Sans" w:cs="Open Sans" w:hint="eastAsia"/>
@@ -8728,7 +8769,6 @@
           <w:color w:val="333333"/>
           <w:szCs w:val="20"/>
         </w:rPr>
-        <w:lastRenderedPageBreak/>
         <w:t>2</w:t>
       </w:r>
       <w:r>
@@ -8931,7 +8971,6 @@
         </w:rPr>
         <w:t xml:space="preserve">0814 </w:t>
       </w:r>
-      <w:proofErr w:type="spellStart"/>
       <w:r>
         <w:rPr>
           <w:rFonts w:ascii="Open Sans" w:hAnsi="Open Sans" w:cs="Open Sans" w:hint="eastAsia"/>
@@ -8940,7 +8979,6 @@
         </w:rPr>
         <w:t>나이순</w:t>
       </w:r>
-      <w:proofErr w:type="spellEnd"/>
       <w:r>
         <w:rPr>
           <w:rFonts w:ascii="Open Sans" w:hAnsi="Open Sans" w:cs="Open Sans" w:hint="eastAsia"/>
@@ -9564,7 +9602,6 @@
         </w:rPr>
         <w:t xml:space="preserve">798 </w:t>
       </w:r>
-      <w:proofErr w:type="spellStart"/>
       <w:r>
         <w:rPr>
           <w:rFonts w:ascii="Open Sans" w:hAnsi="Open Sans" w:cs="Open Sans" w:hint="eastAsia"/>
@@ -9573,7 +9610,6 @@
         </w:rPr>
         <w:t>블랙잭</w:t>
       </w:r>
-      <w:proofErr w:type="spellEnd"/>
       <w:r>
         <w:rPr>
           <w:rFonts w:ascii="Open Sans" w:hAnsi="Open Sans" w:cs="Open Sans" w:hint="eastAsia"/>
@@ -9870,7 +9906,6 @@
         </w:rPr>
         <w:t xml:space="preserve"> </w:t>
       </w:r>
-      <w:proofErr w:type="spellStart"/>
       <w:r>
         <w:rPr>
           <w:rFonts w:ascii="Open Sans" w:hAnsi="Open Sans" w:cs="Open Sans" w:hint="eastAsia"/>
@@ -9879,7 +9914,6 @@
         </w:rPr>
         <w:t>마리오</w:t>
       </w:r>
-      <w:proofErr w:type="spellEnd"/>
       <w:r>
         <w:rPr>
           <w:rFonts w:ascii="Open Sans" w:hAnsi="Open Sans" w:cs="Open Sans" w:hint="eastAsia"/>
@@ -10066,7 +10100,6 @@
         </w:rPr>
         <w:t xml:space="preserve"> </w:t>
       </w:r>
-      <w:proofErr w:type="spellStart"/>
       <w:r>
         <w:rPr>
           <w:rFonts w:ascii="Open Sans" w:hAnsi="Open Sans" w:cs="Open Sans" w:hint="eastAsia"/>
@@ -10075,7 +10108,6 @@
         </w:rPr>
         <w:t>숌</w:t>
       </w:r>
-      <w:proofErr w:type="spellEnd"/>
       <w:r>
         <w:rPr>
           <w:rFonts w:ascii="Open Sans" w:hAnsi="Open Sans" w:cs="Open Sans" w:hint="eastAsia"/>
@@ -10347,7 +10379,6 @@
         </w:rPr>
         <w:t xml:space="preserve">23251 </w:t>
       </w:r>
-      <w:proofErr w:type="spellStart"/>
       <w:r>
         <w:rPr>
           <w:rFonts w:ascii="Open Sans" w:hAnsi="Open Sans" w:cs="Open Sans" w:hint="eastAsia"/>
@@ -10356,7 +10387,6 @@
         </w:rPr>
         <w:t>스물셋</w:t>
       </w:r>
-      <w:proofErr w:type="spellEnd"/>
       <w:r>
         <w:rPr>
           <w:rFonts w:ascii="Open Sans" w:hAnsi="Open Sans" w:cs="Open Sans" w:hint="eastAsia"/>
@@ -10423,25 +10453,7 @@
           <w:color w:val="333333"/>
           <w:szCs w:val="20"/>
         </w:rPr>
-        <w:t xml:space="preserve">0219 Meats </w:t>
-      </w:r>
-      <w:proofErr w:type="gramStart"/>
-      <w:r>
-        <w:rPr>
-          <w:rFonts w:ascii="Open Sans" w:hAnsi="Open Sans" w:cs="Open Sans"/>
-          <w:color w:val="333333"/>
-          <w:szCs w:val="20"/>
-        </w:rPr>
-        <w:t>On</w:t>
-      </w:r>
-      <w:proofErr w:type="gramEnd"/>
-      <w:r>
-        <w:rPr>
-          <w:rFonts w:ascii="Open Sans" w:hAnsi="Open Sans" w:cs="Open Sans"/>
-          <w:color w:val="333333"/>
-          <w:szCs w:val="20"/>
-        </w:rPr>
-        <w:t xml:space="preserve"> The Grill (B1)</w:t>
+        <w:t>0219 Meats On The Grill (B1)</w:t>
       </w:r>
     </w:p>
     <w:p>
@@ -11058,7 +11070,6 @@
         </w:rPr>
         <w:t xml:space="preserve">810 </w:t>
       </w:r>
-      <w:proofErr w:type="spellStart"/>
       <w:r>
         <w:rPr>
           <w:rFonts w:ascii="Open Sans" w:hAnsi="Open Sans" w:cs="Open Sans" w:hint="eastAsia"/>
@@ -11067,7 +11078,6 @@
         </w:rPr>
         <w:t>컵홀더</w:t>
       </w:r>
-      <w:proofErr w:type="spellEnd"/>
       <w:r>
         <w:rPr>
           <w:rFonts w:ascii="Open Sans" w:hAnsi="Open Sans" w:cs="Open Sans" w:hint="eastAsia"/>
@@ -11570,6 +11580,7 @@
           <w:color w:val="333333"/>
           <w:szCs w:val="20"/>
         </w:rPr>
+        <w:lastRenderedPageBreak/>
         <w:t>1</w:t>
       </w:r>
       <w:r>
@@ -11656,7 +11667,6 @@
           <w:color w:val="333333"/>
           <w:szCs w:val="20"/>
         </w:rPr>
-        <w:lastRenderedPageBreak/>
         <w:t xml:space="preserve">12871 </w:t>
       </w:r>
       <w:r>
@@ -11831,7 +11841,6 @@
         </w:rPr>
         <w:t xml:space="preserve">378 </w:t>
       </w:r>
-      <w:proofErr w:type="spellStart"/>
       <w:r>
         <w:rPr>
           <w:rFonts w:ascii="Open Sans" w:hAnsi="Open Sans" w:cs="Open Sans" w:hint="eastAsia"/>
@@ -11840,7 +11849,6 @@
         </w:rPr>
         <w:t>트ㅏㅊ</w:t>
       </w:r>
-      <w:proofErr w:type="spellEnd"/>
       <w:r>
         <w:rPr>
           <w:rFonts w:ascii="Open Sans" w:hAnsi="Open Sans" w:cs="Open Sans" w:hint="eastAsia"/>
@@ -11933,7 +11941,6 @@
         </w:rPr>
         <w:t xml:space="preserve">949 </w:t>
       </w:r>
-      <w:proofErr w:type="spellStart"/>
       <w:r>
         <w:rPr>
           <w:rFonts w:ascii="Open Sans" w:hAnsi="Open Sans" w:cs="Open Sans" w:hint="eastAsia"/>
@@ -11942,7 +11949,6 @@
         </w:rPr>
         <w:t>균형잡힌</w:t>
       </w:r>
-      <w:proofErr w:type="spellEnd"/>
       <w:r>
         <w:rPr>
           <w:rFonts w:ascii="Open Sans" w:hAnsi="Open Sans" w:cs="Open Sans" w:hint="eastAsia"/>
@@ -12229,7 +12235,6 @@
         </w:rPr>
         <w:t xml:space="preserve">1254 </w:t>
       </w:r>
-      <w:proofErr w:type="spellStart"/>
       <w:r>
         <w:rPr>
           <w:rFonts w:ascii="Open Sans" w:hAnsi="Open Sans" w:cs="Open Sans" w:hint="eastAsia"/>
@@ -12238,7 +12243,6 @@
         </w:rPr>
         <w:t>팰린드롬</w:t>
       </w:r>
-      <w:proofErr w:type="spellEnd"/>
       <w:r>
         <w:rPr>
           <w:rFonts w:ascii="Open Sans" w:hAnsi="Open Sans" w:cs="Open Sans" w:hint="eastAsia"/>
@@ -12476,7 +12480,6 @@
           <w:color w:val="333333"/>
           <w:szCs w:val="20"/>
         </w:rPr>
-        <w:lastRenderedPageBreak/>
         <w:t>-</w:t>
       </w:r>
       <w:r>
@@ -13403,7 +13406,6 @@
           <w:color w:val="333333"/>
           <w:szCs w:val="20"/>
         </w:rPr>
-        <w:lastRenderedPageBreak/>
         <w:t xml:space="preserve">1149 RGB </w:t>
       </w:r>
       <w:r>
@@ -13673,7 +13675,6 @@
         </w:rPr>
         <w:t xml:space="preserve">4659 </w:t>
       </w:r>
-      <w:proofErr w:type="spellStart"/>
       <w:r>
         <w:rPr>
           <w:rFonts w:ascii="Open Sans" w:hAnsi="Open Sans" w:cs="Open Sans" w:hint="eastAsia"/>
@@ -13682,7 +13683,6 @@
         </w:rPr>
         <w:t>한조서열정리하고옴ㅋㅋ</w:t>
       </w:r>
-      <w:proofErr w:type="spellEnd"/>
       <w:r>
         <w:rPr>
           <w:rFonts w:ascii="Open Sans" w:hAnsi="Open Sans" w:cs="Open Sans" w:hint="eastAsia"/>
@@ -14280,7 +14280,6 @@
           <w:color w:val="333333"/>
           <w:szCs w:val="20"/>
         </w:rPr>
-        <w:lastRenderedPageBreak/>
         <w:t>1</w:t>
       </w:r>
       <w:r>
@@ -14291,7 +14290,6 @@
         </w:rPr>
         <w:t xml:space="preserve">934 </w:t>
       </w:r>
-      <w:proofErr w:type="spellStart"/>
       <w:r>
         <w:rPr>
           <w:rFonts w:ascii="Open Sans" w:hAnsi="Open Sans" w:cs="Open Sans" w:hint="eastAsia"/>
@@ -14300,7 +14298,6 @@
         </w:rPr>
         <w:t>최소공배수</w:t>
       </w:r>
-      <w:proofErr w:type="spellEnd"/>
       <w:r>
         <w:rPr>
           <w:rFonts w:ascii="Open Sans" w:hAnsi="Open Sans" w:cs="Open Sans" w:hint="eastAsia"/>
@@ -14369,7 +14366,6 @@
         </w:rPr>
         <w:t xml:space="preserve">960 </w:t>
       </w:r>
-      <w:proofErr w:type="spellStart"/>
       <w:r>
         <w:rPr>
           <w:rFonts w:ascii="Open Sans" w:hAnsi="Open Sans" w:cs="Open Sans" w:hint="eastAsia"/>
@@ -14378,7 +14374,6 @@
         </w:rPr>
         <w:t>에라토스테네스의</w:t>
       </w:r>
-      <w:proofErr w:type="spellEnd"/>
       <w:r>
         <w:rPr>
           <w:rFonts w:ascii="Open Sans" w:hAnsi="Open Sans" w:cs="Open Sans" w:hint="eastAsia"/>
@@ -14531,7 +14526,6 @@
         </w:rPr>
         <w:t xml:space="preserve">485 </w:t>
       </w:r>
-      <w:proofErr w:type="gramStart"/>
       <w:r>
         <w:rPr>
           <w:rFonts w:ascii="Open Sans" w:hAnsi="Open Sans" w:cs="Open Sans" w:hint="eastAsia"/>
@@ -14554,16 +14548,7 @@
           <w:color w:val="333333"/>
           <w:szCs w:val="20"/>
         </w:rPr>
-        <w:t xml:space="preserve"> (</w:t>
-      </w:r>
-      <w:proofErr w:type="gramEnd"/>
-      <w:r>
-        <w:rPr>
-          <w:rFonts w:ascii="Open Sans" w:hAnsi="Open Sans" w:cs="Open Sans"/>
-          <w:color w:val="333333"/>
-          <w:szCs w:val="20"/>
-        </w:rPr>
-        <w:t>S4)</w:t>
+        <w:t xml:space="preserve"> (S4)</w:t>
       </w:r>
     </w:p>
     <w:p>
@@ -14709,7 +14694,6 @@
         </w:rPr>
         <w:t xml:space="preserve">020 </w:t>
       </w:r>
-      <w:proofErr w:type="spellStart"/>
       <w:r>
         <w:rPr>
           <w:rFonts w:ascii="Open Sans" w:hAnsi="Open Sans" w:cs="Open Sans" w:hint="eastAsia"/>
@@ -14718,7 +14702,6 @@
         </w:rPr>
         <w:t>골드바흐의</w:t>
       </w:r>
-      <w:proofErr w:type="spellEnd"/>
       <w:r>
         <w:rPr>
           <w:rFonts w:ascii="Open Sans" w:hAnsi="Open Sans" w:cs="Open Sans" w:hint="eastAsia"/>
@@ -14802,7 +14785,6 @@
         </w:rPr>
         <w:t xml:space="preserve">7103 </w:t>
       </w:r>
-      <w:proofErr w:type="spellStart"/>
       <w:r>
         <w:rPr>
           <w:rFonts w:ascii="Open Sans" w:hAnsi="Open Sans" w:cs="Open Sans" w:hint="eastAsia"/>
@@ -14811,7 +14793,6 @@
         </w:rPr>
         <w:t>골드바흐</w:t>
       </w:r>
-      <w:proofErr w:type="spellEnd"/>
       <w:r>
         <w:rPr>
           <w:rFonts w:ascii="Open Sans" w:hAnsi="Open Sans" w:cs="Open Sans" w:hint="eastAsia"/>
@@ -14894,7 +14875,6 @@
         </w:rPr>
         <w:t xml:space="preserve">064 </w:t>
       </w:r>
-      <w:proofErr w:type="spellStart"/>
       <w:r>
         <w:rPr>
           <w:rFonts w:ascii="Open Sans" w:hAnsi="Open Sans" w:cs="Open Sans" w:hint="eastAsia"/>
@@ -14903,7 +14883,6 @@
         </w:rPr>
         <w:t>카잉</w:t>
       </w:r>
-      <w:proofErr w:type="spellEnd"/>
       <w:r>
         <w:rPr>
           <w:rFonts w:ascii="Open Sans" w:hAnsi="Open Sans" w:cs="Open Sans" w:hint="eastAsia"/>
@@ -14986,7 +14965,6 @@
         </w:rPr>
         <w:t xml:space="preserve">588 </w:t>
       </w:r>
-      <w:proofErr w:type="spellStart"/>
       <w:r>
         <w:rPr>
           <w:rFonts w:ascii="Open Sans" w:hAnsi="Open Sans" w:cs="Open Sans" w:hint="eastAsia"/>
@@ -14995,7 +14973,6 @@
         </w:rPr>
         <w:t>골드바흐의</w:t>
       </w:r>
-      <w:proofErr w:type="spellEnd"/>
       <w:r>
         <w:rPr>
           <w:rFonts w:ascii="Open Sans" w:hAnsi="Open Sans" w:cs="Open Sans" w:hint="eastAsia"/>
@@ -15164,7 +15141,6 @@
         </w:rPr>
         <w:t>&amp;</w:t>
       </w:r>
-      <w:proofErr w:type="spellStart"/>
       <w:r>
         <w:rPr>
           <w:rFonts w:ascii="Open Sans" w:hAnsi="Open Sans" w:cs="Open Sans" w:hint="eastAsia"/>
@@ -15173,7 +15149,6 @@
         </w:rPr>
         <w:t>팰린드롬</w:t>
       </w:r>
-      <w:proofErr w:type="spellEnd"/>
       <w:r>
         <w:rPr>
           <w:rFonts w:ascii="Open Sans" w:hAnsi="Open Sans" w:cs="Open Sans" w:hint="eastAsia"/>
@@ -15219,7 +15194,6 @@
           <w:color w:val="333333"/>
           <w:szCs w:val="20"/>
         </w:rPr>
-        <w:lastRenderedPageBreak/>
         <w:t>-</w:t>
       </w:r>
       <w:r>
@@ -15516,7 +15490,6 @@
         </w:rPr>
         <w:t xml:space="preserve">654 </w:t>
       </w:r>
-      <w:proofErr w:type="spellStart"/>
       <w:r>
         <w:rPr>
           <w:rFonts w:ascii="Open Sans" w:hAnsi="Open Sans" w:cs="Open Sans" w:hint="eastAsia"/>
@@ -15525,7 +15498,6 @@
         </w:rPr>
         <w:t>랜선</w:t>
       </w:r>
-      <w:proofErr w:type="spellEnd"/>
       <w:r>
         <w:rPr>
           <w:rFonts w:ascii="Open Sans" w:hAnsi="Open Sans" w:cs="Open Sans" w:hint="eastAsia"/>
@@ -15969,9 +15941,9 @@
           <w:color w:val="333333"/>
           <w:szCs w:val="20"/>
         </w:rPr>
+        <w:lastRenderedPageBreak/>
         <w:t xml:space="preserve">1158 </w:t>
       </w:r>
-      <w:proofErr w:type="spellStart"/>
       <w:r>
         <w:rPr>
           <w:rFonts w:ascii="Open Sans" w:hAnsi="Open Sans" w:cs="Open Sans" w:hint="eastAsia"/>
@@ -15980,7 +15952,6 @@
         </w:rPr>
         <w:t>요세푸스</w:t>
       </w:r>
-      <w:proofErr w:type="spellEnd"/>
       <w:r>
         <w:rPr>
           <w:rFonts w:ascii="Open Sans" w:hAnsi="Open Sans" w:cs="Open Sans" w:hint="eastAsia"/>
@@ -16461,7 +16432,6 @@
         </w:rPr>
         <w:t xml:space="preserve"> </w:t>
       </w:r>
-      <w:proofErr w:type="spellStart"/>
       <w:r>
         <w:rPr>
           <w:rFonts w:ascii="Open Sans" w:hAnsi="Open Sans" w:cs="Open Sans" w:hint="eastAsia"/>
@@ -16470,7 +16440,6 @@
         </w:rPr>
         <w:t>힙</w:t>
       </w:r>
-      <w:proofErr w:type="spellEnd"/>
       <w:r>
         <w:rPr>
           <w:rFonts w:ascii="Open Sans" w:hAnsi="Open Sans" w:cs="Open Sans" w:hint="eastAsia"/>
@@ -16613,7 +16582,6 @@
         </w:rPr>
         <w:t xml:space="preserve">7298 </w:t>
       </w:r>
-      <w:proofErr w:type="spellStart"/>
       <w:r>
         <w:rPr>
           <w:rFonts w:ascii="Open Sans" w:hAnsi="Open Sans" w:cs="Open Sans" w:hint="eastAsia"/>
@@ -16622,7 +16590,6 @@
         </w:rPr>
         <w:t>오큰수</w:t>
       </w:r>
-      <w:proofErr w:type="spellEnd"/>
       <w:r>
         <w:rPr>
           <w:rFonts w:ascii="Open Sans" w:hAnsi="Open Sans" w:cs="Open Sans" w:hint="eastAsia"/>
@@ -16929,6 +16896,7 @@
           <w:color w:val="333333"/>
           <w:szCs w:val="20"/>
         </w:rPr>
+        <w:lastRenderedPageBreak/>
         <w:t xml:space="preserve">1012 </w:t>
       </w:r>
       <w:r>
@@ -17176,19 +17144,8 @@
             <w:color w:val="0076C0"/>
             <w:szCs w:val="20"/>
           </w:rPr>
-          <w:t xml:space="preserve">Divide And </w:t>
+          <w:t>Divide And Conquer</w:t>
         </w:r>
-        <w:proofErr w:type="gramStart"/>
-        <w:r>
-          <w:rPr>
-            <w:rStyle w:val="a6"/>
-            <w:rFonts w:ascii="Open Sans" w:hAnsi="Open Sans" w:cs="Open Sans"/>
-            <w:color w:val="0076C0"/>
-            <w:szCs w:val="20"/>
-          </w:rPr>
-          <w:t>Conquer</w:t>
-        </w:r>
-        <w:proofErr w:type="gramEnd"/>
       </w:hyperlink>
       <w:r>
         <w:t>------------------------------------</w:t>

</xml_diff>

<commit_message>
Q13414 COURSE REGISTRATION (DATA STRUCTURES, SILVER 3) ADDED
</commit_message>
<xml_diff>
--- a/알고리즘 가이드라인.docx
+++ b/알고리즘 가이드라인.docx
@@ -146,6 +146,30 @@
         </w:rPr>
         <w:t>(B3) (JAVA ONLY)</w:t>
       </w:r>
+      <w:r>
+        <w:rPr>
+          <w:rFonts w:ascii="Open Sans" w:hAnsi="Open Sans" w:cs="Open Sans"/>
+          <w:color w:val="333333"/>
+          <w:szCs w:val="20"/>
+        </w:rPr>
+        <w:t xml:space="preserve"> // </w:t>
+      </w:r>
+      <w:r>
+        <w:rPr>
+          <w:rFonts w:ascii="Open Sans" w:hAnsi="Open Sans" w:cs="Open Sans" w:hint="eastAsia"/>
+          <w:color w:val="333333"/>
+          <w:szCs w:val="20"/>
+        </w:rPr>
+        <w:t>S</w:t>
+      </w:r>
+      <w:r>
+        <w:rPr>
+          <w:rFonts w:ascii="Open Sans" w:hAnsi="Open Sans" w:cs="Open Sans"/>
+          <w:color w:val="333333"/>
+          <w:szCs w:val="20"/>
+        </w:rPr>
+        <w:t>tring.valueOf()</w:t>
+      </w:r>
     </w:p>
     <w:p>
       <w:pPr>
@@ -4037,7 +4061,7 @@
       <w:pPr>
         <w:pStyle w:val="a3"/>
         <w:rPr>
-          <w:rFonts w:ascii="Open Sans" w:hAnsi="Open Sans" w:cs="Open Sans" w:hint="eastAsia"/>
+          <w:rFonts w:ascii="Open Sans" w:hAnsi="Open Sans" w:cs="Open Sans"/>
           <w:color w:val="333333"/>
           <w:szCs w:val="20"/>
         </w:rPr>
@@ -15757,6 +15781,30 @@
         </w:rPr>
         <w:t>(B2)</w:t>
       </w:r>
+      <w:r>
+        <w:rPr>
+          <w:rFonts w:ascii="Open Sans" w:hAnsi="Open Sans" w:cs="Open Sans"/>
+          <w:color w:val="333333"/>
+          <w:szCs w:val="20"/>
+        </w:rPr>
+        <w:t xml:space="preserve"> // </w:t>
+      </w:r>
+      <w:r>
+        <w:rPr>
+          <w:rFonts w:ascii="Open Sans" w:hAnsi="Open Sans" w:cs="Open Sans" w:hint="eastAsia"/>
+          <w:color w:val="333333"/>
+          <w:szCs w:val="20"/>
+        </w:rPr>
+        <w:t>배열</w:t>
+      </w:r>
+      <w:r>
+        <w:rPr>
+          <w:rFonts w:ascii="Open Sans" w:hAnsi="Open Sans" w:cs="Open Sans"/>
+          <w:color w:val="333333"/>
+          <w:szCs w:val="20"/>
+        </w:rPr>
+        <w:t>, Vector (C++)</w:t>
+      </w:r>
     </w:p>
     <w:p>
       <w:pPr>
@@ -16257,6 +16305,132 @@
           <w:szCs w:val="20"/>
         </w:rPr>
         <w:t>2 (S3)</w:t>
+      </w:r>
+    </w:p>
+    <w:p>
+      <w:pPr>
+        <w:pStyle w:val="a3"/>
+        <w:rPr>
+          <w:rFonts w:ascii="Open Sans" w:hAnsi="Open Sans" w:cs="Open Sans" w:hint="eastAsia"/>
+          <w:color w:val="333333"/>
+          <w:szCs w:val="20"/>
+        </w:rPr>
+      </w:pPr>
+    </w:p>
+    <w:p>
+      <w:pPr>
+        <w:pStyle w:val="a3"/>
+        <w:widowControl/>
+        <w:numPr>
+          <w:ilvl w:val="0"/>
+          <w:numId w:val="1"/>
+        </w:numPr>
+        <w:wordWrap/>
+        <w:autoSpaceDE/>
+        <w:autoSpaceDN/>
+        <w:spacing w:after="300"/>
+        <w:ind w:leftChars="0"/>
+        <w:rPr>
+          <w:rFonts w:ascii="Open Sans" w:hAnsi="Open Sans" w:cs="Open Sans"/>
+          <w:color w:val="333333"/>
+          <w:szCs w:val="20"/>
+        </w:rPr>
+      </w:pPr>
+      <w:r>
+        <w:rPr>
+          <w:rFonts w:ascii="Open Sans" w:hAnsi="Open Sans" w:cs="Open Sans" w:hint="eastAsia"/>
+          <w:color w:val="333333"/>
+          <w:szCs w:val="20"/>
+        </w:rPr>
+        <w:t>1</w:t>
+      </w:r>
+      <w:r>
+        <w:rPr>
+          <w:rFonts w:ascii="Open Sans" w:hAnsi="Open Sans" w:cs="Open Sans"/>
+          <w:color w:val="333333"/>
+          <w:szCs w:val="20"/>
+        </w:rPr>
+        <w:t xml:space="preserve">3414 </w:t>
+      </w:r>
+      <w:r>
+        <w:rPr>
+          <w:rFonts w:ascii="Open Sans" w:hAnsi="Open Sans" w:cs="Open Sans" w:hint="eastAsia"/>
+          <w:color w:val="333333"/>
+          <w:szCs w:val="20"/>
+        </w:rPr>
+        <w:t>수강신청</w:t>
+      </w:r>
+      <w:r>
+        <w:rPr>
+          <w:rFonts w:ascii="Open Sans" w:hAnsi="Open Sans" w:cs="Open Sans" w:hint="eastAsia"/>
+          <w:color w:val="333333"/>
+          <w:szCs w:val="20"/>
+        </w:rPr>
+        <w:t xml:space="preserve"> </w:t>
+      </w:r>
+      <w:r>
+        <w:rPr>
+          <w:rFonts w:ascii="Open Sans" w:hAnsi="Open Sans" w:cs="Open Sans"/>
+          <w:color w:val="333333"/>
+          <w:szCs w:val="20"/>
+        </w:rPr>
+        <w:t>(S3)</w:t>
+      </w:r>
+      <w:r>
+        <w:rPr>
+          <w:rFonts w:ascii="Open Sans" w:hAnsi="Open Sans" w:cs="Open Sans"/>
+          <w:color w:val="333333"/>
+          <w:szCs w:val="20"/>
+        </w:rPr>
+        <w:t xml:space="preserve"> </w:t>
+      </w:r>
+      <w:r>
+        <w:rPr>
+          <w:rFonts w:ascii="Open Sans" w:hAnsi="Open Sans" w:cs="Open Sans"/>
+          <w:color w:val="333333"/>
+          <w:szCs w:val="20"/>
+        </w:rPr>
+        <w:t xml:space="preserve">// </w:t>
+      </w:r>
+      <w:r>
+        <w:rPr>
+          <w:rFonts w:ascii="Open Sans" w:hAnsi="Open Sans" w:cs="Open Sans" w:hint="eastAsia"/>
+          <w:color w:val="333333"/>
+          <w:szCs w:val="20"/>
+        </w:rPr>
+        <w:t>L</w:t>
+      </w:r>
+      <w:r>
+        <w:rPr>
+          <w:rFonts w:ascii="Open Sans" w:hAnsi="Open Sans" w:cs="Open Sans"/>
+          <w:color w:val="333333"/>
+          <w:szCs w:val="20"/>
+        </w:rPr>
+        <w:t xml:space="preserve">inkedHashSet (JAVA), </w:t>
+      </w:r>
+      <w:r>
+        <w:rPr>
+          <w:rFonts w:ascii="Open Sans" w:hAnsi="Open Sans" w:cs="Open Sans" w:hint="eastAsia"/>
+          <w:color w:val="333333"/>
+          <w:szCs w:val="20"/>
+        </w:rPr>
+        <w:t>람다함수</w:t>
+      </w:r>
+      <w:r>
+        <w:rPr>
+          <w:rFonts w:ascii="Open Sans" w:hAnsi="Open Sans" w:cs="Open Sans" w:hint="eastAsia"/>
+          <w:color w:val="333333"/>
+          <w:szCs w:val="20"/>
+        </w:rPr>
+        <w:t xml:space="preserve"> </w:t>
+      </w:r>
+      <w:r>
+        <w:rPr>
+          <w:rFonts w:ascii="Open Sans" w:hAnsi="Open Sans" w:cs="Open Sans"/>
+          <w:color w:val="333333"/>
+          <w:szCs w:val="20"/>
+        </w:rPr>
+        <w:t>(C++)</w:t>
       </w:r>
     </w:p>
     <w:p>
@@ -16822,6 +16996,7 @@
           <w:color w:val="333333"/>
           <w:szCs w:val="20"/>
         </w:rPr>
+        <w:lastRenderedPageBreak/>
         <w:t>1</w:t>
       </w:r>
       <w:r>
@@ -16896,7 +17071,6 @@
           <w:color w:val="333333"/>
           <w:szCs w:val="20"/>
         </w:rPr>
-        <w:lastRenderedPageBreak/>
         <w:t xml:space="preserve">1012 </w:t>
       </w:r>
       <w:r>

</xml_diff>

<commit_message>
Q1296 CHOOSE TEAM NAME (STRING, BRONZE 1) ADDED
</commit_message>
<xml_diff>
--- a/알고리즘 가이드라인.docx
+++ b/알고리즘 가이드라인.docx
@@ -144,16 +144,35 @@
           <w:color w:val="333333"/>
           <w:szCs w:val="20"/>
         </w:rPr>
-        <w:t>(B3) (JAVA ONLY)</w:t>
-      </w:r>
-      <w:r>
-        <w:rPr>
-          <w:rFonts w:ascii="Open Sans" w:hAnsi="Open Sans" w:cs="Open Sans"/>
-          <w:color w:val="333333"/>
-          <w:szCs w:val="20"/>
-        </w:rPr>
-        <w:t xml:space="preserve"> // </w:t>
-      </w:r>
+        <w:t>(B3) (JAVA ONLY</w:t>
+      </w:r>
+      <w:proofErr w:type="gramStart"/>
+      <w:r>
+        <w:rPr>
+          <w:rFonts w:ascii="Open Sans" w:hAnsi="Open Sans" w:cs="Open Sans"/>
+          <w:color w:val="333333"/>
+          <w:szCs w:val="20"/>
+        </w:rPr>
+        <w:t>)</w:t>
+      </w:r>
+      <w:r>
+        <w:rPr>
+          <w:rFonts w:ascii="Open Sans" w:hAnsi="Open Sans" w:cs="Open Sans"/>
+          <w:color w:val="333333"/>
+          <w:szCs w:val="20"/>
+        </w:rPr>
+        <w:t xml:space="preserve"> /</w:t>
+      </w:r>
+      <w:proofErr w:type="gramEnd"/>
+      <w:r>
+        <w:rPr>
+          <w:rFonts w:ascii="Open Sans" w:hAnsi="Open Sans" w:cs="Open Sans"/>
+          <w:color w:val="333333"/>
+          <w:szCs w:val="20"/>
+        </w:rPr>
+        <w:t xml:space="preserve">/ </w:t>
+      </w:r>
+      <w:proofErr w:type="spellStart"/>
       <w:r>
         <w:rPr>
           <w:rFonts w:ascii="Open Sans" w:hAnsi="Open Sans" w:cs="Open Sans" w:hint="eastAsia"/>
@@ -168,7 +187,16 @@
           <w:color w:val="333333"/>
           <w:szCs w:val="20"/>
         </w:rPr>
-        <w:t>tring.valueOf()</w:t>
+        <w:t>tring.valueOf</w:t>
+      </w:r>
+      <w:proofErr w:type="spellEnd"/>
+      <w:r>
+        <w:rPr>
+          <w:rFonts w:ascii="Open Sans" w:hAnsi="Open Sans" w:cs="Open Sans"/>
+          <w:color w:val="333333"/>
+          <w:szCs w:val="20"/>
+        </w:rPr>
+        <w:t>()</w:t>
       </w:r>
     </w:p>
     <w:p>
@@ -1912,6 +1940,7 @@
         </w:rPr>
         <w:t xml:space="preserve">0988 </w:t>
       </w:r>
+      <w:proofErr w:type="spellStart"/>
       <w:r>
         <w:rPr>
           <w:rFonts w:ascii="Open Sans" w:hAnsi="Open Sans" w:cs="Open Sans" w:hint="eastAsia"/>
@@ -1920,6 +1949,7 @@
         </w:rPr>
         <w:t>팰린드롬인지</w:t>
       </w:r>
+      <w:proofErr w:type="spellEnd"/>
       <w:r>
         <w:rPr>
           <w:rFonts w:ascii="Open Sans" w:hAnsi="Open Sans" w:cs="Open Sans" w:hint="eastAsia"/>
@@ -1998,6 +2028,7 @@
         </w:rPr>
         <w:t xml:space="preserve">587 </w:t>
       </w:r>
+      <w:proofErr w:type="spellStart"/>
       <w:r>
         <w:rPr>
           <w:rFonts w:ascii="Open Sans" w:hAnsi="Open Sans" w:cs="Open Sans" w:hint="eastAsia"/>
@@ -2006,6 +2037,7 @@
         </w:rPr>
         <w:t>대표값</w:t>
       </w:r>
+      <w:proofErr w:type="spellEnd"/>
       <w:r>
         <w:rPr>
           <w:rFonts w:ascii="Open Sans" w:hAnsi="Open Sans" w:cs="Open Sans" w:hint="eastAsia"/>
@@ -2069,6 +2101,7 @@
         </w:rPr>
         <w:t xml:space="preserve">977 </w:t>
       </w:r>
+      <w:proofErr w:type="spellStart"/>
       <w:r>
         <w:rPr>
           <w:rFonts w:ascii="Open Sans" w:hAnsi="Open Sans" w:cs="Open Sans" w:hint="eastAsia"/>
@@ -2077,6 +2110,7 @@
         </w:rPr>
         <w:t>완전제곱수</w:t>
       </w:r>
+      <w:proofErr w:type="spellEnd"/>
       <w:r>
         <w:rPr>
           <w:rFonts w:ascii="Open Sans" w:hAnsi="Open Sans" w:cs="Open Sans" w:hint="eastAsia"/>
@@ -3054,6 +3088,7 @@
         </w:rPr>
         <w:t xml:space="preserve">1328 </w:t>
       </w:r>
+      <w:proofErr w:type="spellStart"/>
       <w:r>
         <w:rPr>
           <w:rFonts w:ascii="Open Sans" w:hAnsi="Open Sans" w:cs="Open Sans" w:hint="eastAsia"/>
@@ -3068,7 +3103,16 @@
           <w:color w:val="333333"/>
           <w:szCs w:val="20"/>
         </w:rPr>
-        <w:t>trfry (B2)</w:t>
+        <w:t>trfry</w:t>
+      </w:r>
+      <w:proofErr w:type="spellEnd"/>
+      <w:r>
+        <w:rPr>
+          <w:rFonts w:ascii="Open Sans" w:hAnsi="Open Sans" w:cs="Open Sans"/>
+          <w:color w:val="333333"/>
+          <w:szCs w:val="20"/>
+        </w:rPr>
+        <w:t xml:space="preserve"> (B2)</w:t>
       </w:r>
     </w:p>
     <w:p>
@@ -3313,6 +3357,7 @@
         </w:rPr>
         <w:t xml:space="preserve">259 </w:t>
       </w:r>
+      <w:proofErr w:type="spellStart"/>
       <w:r>
         <w:rPr>
           <w:rFonts w:ascii="Open Sans" w:hAnsi="Open Sans" w:cs="Open Sans" w:hint="eastAsia"/>
@@ -3321,6 +3366,7 @@
         </w:rPr>
         <w:t>팰린드롬수</w:t>
       </w:r>
+      <w:proofErr w:type="spellEnd"/>
       <w:r>
         <w:rPr>
           <w:rFonts w:ascii="Open Sans" w:hAnsi="Open Sans" w:cs="Open Sans" w:hint="eastAsia"/>
@@ -3639,7 +3685,25 @@
           <w:color w:val="333333"/>
           <w:szCs w:val="20"/>
         </w:rPr>
-        <w:t>3777 Hunt The Rabbit (B1)</w:t>
+        <w:t xml:space="preserve">3777 Hunt </w:t>
+      </w:r>
+      <w:proofErr w:type="gramStart"/>
+      <w:r>
+        <w:rPr>
+          <w:rFonts w:ascii="Open Sans" w:hAnsi="Open Sans" w:cs="Open Sans"/>
+          <w:color w:val="333333"/>
+          <w:szCs w:val="20"/>
+        </w:rPr>
+        <w:t>The</w:t>
+      </w:r>
+      <w:proofErr w:type="gramEnd"/>
+      <w:r>
+        <w:rPr>
+          <w:rFonts w:ascii="Open Sans" w:hAnsi="Open Sans" w:cs="Open Sans"/>
+          <w:color w:val="333333"/>
+          <w:szCs w:val="20"/>
+        </w:rPr>
+        <w:t xml:space="preserve"> Rabbit (B1)</w:t>
       </w:r>
     </w:p>
     <w:p>
@@ -3929,6 +3993,7 @@
         </w:rPr>
         <w:t xml:space="preserve">526 </w:t>
       </w:r>
+      <w:proofErr w:type="spellStart"/>
       <w:r>
         <w:rPr>
           <w:rFonts w:ascii="Open Sans" w:hAnsi="Open Sans" w:cs="Open Sans" w:hint="eastAsia"/>
@@ -3937,6 +4002,7 @@
         </w:rPr>
         <w:t>싸이클</w:t>
       </w:r>
+      <w:proofErr w:type="spellEnd"/>
       <w:r>
         <w:rPr>
           <w:rFonts w:ascii="Open Sans" w:hAnsi="Open Sans" w:cs="Open Sans" w:hint="eastAsia"/>
@@ -5785,6 +5851,7 @@
         </w:rPr>
         <w:t xml:space="preserve">6431 </w:t>
       </w:r>
+      <w:proofErr w:type="spellStart"/>
       <w:r>
         <w:rPr>
           <w:rFonts w:ascii="Open Sans" w:hAnsi="Open Sans" w:cs="Open Sans" w:hint="eastAsia"/>
@@ -5793,6 +5860,7 @@
         </w:rPr>
         <w:t>베시와</w:t>
       </w:r>
+      <w:proofErr w:type="spellEnd"/>
       <w:r>
         <w:rPr>
           <w:rFonts w:ascii="Open Sans" w:hAnsi="Open Sans" w:cs="Open Sans" w:hint="eastAsia"/>
@@ -6607,6 +6675,7 @@
         </w:rPr>
         <w:t xml:space="preserve">592 </w:t>
       </w:r>
+      <w:proofErr w:type="spellStart"/>
       <w:r>
         <w:rPr>
           <w:rFonts w:ascii="Open Sans" w:hAnsi="Open Sans" w:cs="Open Sans" w:hint="eastAsia"/>
@@ -6615,6 +6684,7 @@
         </w:rPr>
         <w:t>대표값</w:t>
       </w:r>
+      <w:proofErr w:type="spellEnd"/>
       <w:r>
         <w:rPr>
           <w:rFonts w:ascii="Open Sans" w:hAnsi="Open Sans" w:cs="Open Sans" w:hint="eastAsia"/>
@@ -7975,6 +8045,7 @@
         </w:rPr>
         <w:t xml:space="preserve">049 </w:t>
       </w:r>
+      <w:proofErr w:type="spellStart"/>
       <w:r>
         <w:rPr>
           <w:rFonts w:ascii="Open Sans" w:hAnsi="Open Sans" w:cs="Open Sans" w:hint="eastAsia"/>
@@ -7983,6 +8054,7 @@
         </w:rPr>
         <w:t>기타줄</w:t>
       </w:r>
+      <w:proofErr w:type="spellEnd"/>
       <w:r>
         <w:rPr>
           <w:rFonts w:ascii="Open Sans" w:hAnsi="Open Sans" w:cs="Open Sans" w:hint="eastAsia"/>
@@ -8727,6 +8799,7 @@
         <w:lastRenderedPageBreak/>
         <w:t xml:space="preserve">3845 </w:t>
       </w:r>
+      <w:proofErr w:type="spellStart"/>
       <w:r>
         <w:rPr>
           <w:rFonts w:ascii="Open Sans" w:hAnsi="Open Sans" w:cs="Open Sans" w:hint="eastAsia"/>
@@ -8735,6 +8808,7 @@
         </w:rPr>
         <w:t>잔디깎기</w:t>
       </w:r>
+      <w:proofErr w:type="spellEnd"/>
       <w:r>
         <w:rPr>
           <w:rFonts w:ascii="Open Sans" w:hAnsi="Open Sans" w:cs="Open Sans" w:hint="eastAsia"/>
@@ -8995,6 +9069,7 @@
         </w:rPr>
         <w:t xml:space="preserve">0814 </w:t>
       </w:r>
+      <w:proofErr w:type="spellStart"/>
       <w:r>
         <w:rPr>
           <w:rFonts w:ascii="Open Sans" w:hAnsi="Open Sans" w:cs="Open Sans" w:hint="eastAsia"/>
@@ -9003,6 +9078,7 @@
         </w:rPr>
         <w:t>나이순</w:t>
       </w:r>
+      <w:proofErr w:type="spellEnd"/>
       <w:r>
         <w:rPr>
           <w:rFonts w:ascii="Open Sans" w:hAnsi="Open Sans" w:cs="Open Sans" w:hint="eastAsia"/>
@@ -9626,6 +9702,7 @@
         </w:rPr>
         <w:t xml:space="preserve">798 </w:t>
       </w:r>
+      <w:proofErr w:type="spellStart"/>
       <w:r>
         <w:rPr>
           <w:rFonts w:ascii="Open Sans" w:hAnsi="Open Sans" w:cs="Open Sans" w:hint="eastAsia"/>
@@ -9634,6 +9711,7 @@
         </w:rPr>
         <w:t>블랙잭</w:t>
       </w:r>
+      <w:proofErr w:type="spellEnd"/>
       <w:r>
         <w:rPr>
           <w:rFonts w:ascii="Open Sans" w:hAnsi="Open Sans" w:cs="Open Sans" w:hint="eastAsia"/>
@@ -9930,6 +10008,7 @@
         </w:rPr>
         <w:t xml:space="preserve"> </w:t>
       </w:r>
+      <w:proofErr w:type="spellStart"/>
       <w:r>
         <w:rPr>
           <w:rFonts w:ascii="Open Sans" w:hAnsi="Open Sans" w:cs="Open Sans" w:hint="eastAsia"/>
@@ -9938,6 +10017,7 @@
         </w:rPr>
         <w:t>마리오</w:t>
       </w:r>
+      <w:proofErr w:type="spellEnd"/>
       <w:r>
         <w:rPr>
           <w:rFonts w:ascii="Open Sans" w:hAnsi="Open Sans" w:cs="Open Sans" w:hint="eastAsia"/>
@@ -10124,6 +10204,7 @@
         </w:rPr>
         <w:t xml:space="preserve"> </w:t>
       </w:r>
+      <w:proofErr w:type="spellStart"/>
       <w:r>
         <w:rPr>
           <w:rFonts w:ascii="Open Sans" w:hAnsi="Open Sans" w:cs="Open Sans" w:hint="eastAsia"/>
@@ -10132,6 +10213,7 @@
         </w:rPr>
         <w:t>숌</w:t>
       </w:r>
+      <w:proofErr w:type="spellEnd"/>
       <w:r>
         <w:rPr>
           <w:rFonts w:ascii="Open Sans" w:hAnsi="Open Sans" w:cs="Open Sans" w:hint="eastAsia"/>
@@ -10403,6 +10485,7 @@
         </w:rPr>
         <w:t xml:space="preserve">23251 </w:t>
       </w:r>
+      <w:proofErr w:type="spellStart"/>
       <w:r>
         <w:rPr>
           <w:rFonts w:ascii="Open Sans" w:hAnsi="Open Sans" w:cs="Open Sans" w:hint="eastAsia"/>
@@ -10411,6 +10494,7 @@
         </w:rPr>
         <w:t>스물셋</w:t>
       </w:r>
+      <w:proofErr w:type="spellEnd"/>
       <w:r>
         <w:rPr>
           <w:rFonts w:ascii="Open Sans" w:hAnsi="Open Sans" w:cs="Open Sans" w:hint="eastAsia"/>
@@ -10477,7 +10561,25 @@
           <w:color w:val="333333"/>
           <w:szCs w:val="20"/>
         </w:rPr>
-        <w:t>0219 Meats On The Grill (B1)</w:t>
+        <w:t xml:space="preserve">0219 Meats </w:t>
+      </w:r>
+      <w:proofErr w:type="gramStart"/>
+      <w:r>
+        <w:rPr>
+          <w:rFonts w:ascii="Open Sans" w:hAnsi="Open Sans" w:cs="Open Sans"/>
+          <w:color w:val="333333"/>
+          <w:szCs w:val="20"/>
+        </w:rPr>
+        <w:t>On</w:t>
+      </w:r>
+      <w:proofErr w:type="gramEnd"/>
+      <w:r>
+        <w:rPr>
+          <w:rFonts w:ascii="Open Sans" w:hAnsi="Open Sans" w:cs="Open Sans"/>
+          <w:color w:val="333333"/>
+          <w:szCs w:val="20"/>
+        </w:rPr>
+        <w:t xml:space="preserve"> The Grill (B1)</w:t>
       </w:r>
     </w:p>
     <w:p>
@@ -11094,6 +11196,7 @@
         </w:rPr>
         <w:t xml:space="preserve">810 </w:t>
       </w:r>
+      <w:proofErr w:type="spellStart"/>
       <w:r>
         <w:rPr>
           <w:rFonts w:ascii="Open Sans" w:hAnsi="Open Sans" w:cs="Open Sans" w:hint="eastAsia"/>
@@ -11102,6 +11205,7 @@
         </w:rPr>
         <w:t>컵홀더</w:t>
       </w:r>
+      <w:proofErr w:type="spellEnd"/>
       <w:r>
         <w:rPr>
           <w:rFonts w:ascii="Open Sans" w:hAnsi="Open Sans" w:cs="Open Sans" w:hint="eastAsia"/>
@@ -11406,12 +11510,6 @@
     <w:p>
       <w:pPr>
         <w:pStyle w:val="a3"/>
-        <w:widowControl/>
-        <w:wordWrap/>
-        <w:autoSpaceDE/>
-        <w:autoSpaceDN/>
-        <w:spacing w:after="300"/>
-        <w:ind w:leftChars="0"/>
         <w:rPr>
           <w:rFonts w:ascii="Open Sans" w:hAnsi="Open Sans" w:cs="Open Sans"/>
           <w:color w:val="333333"/>
@@ -11452,56 +11550,114 @@
           <w:color w:val="333333"/>
           <w:szCs w:val="20"/>
         </w:rPr>
-        <w:t xml:space="preserve">181 </w:t>
-      </w:r>
-      <w:r>
-        <w:rPr>
-          <w:rFonts w:ascii="Open Sans" w:hAnsi="Open Sans" w:cs="Open Sans" w:hint="eastAsia"/>
-          <w:color w:val="333333"/>
-          <w:szCs w:val="20"/>
-        </w:rPr>
-        <w:t>단어</w:t>
-      </w:r>
-      <w:r>
-        <w:rPr>
-          <w:rFonts w:ascii="Open Sans" w:hAnsi="Open Sans" w:cs="Open Sans" w:hint="eastAsia"/>
-          <w:color w:val="333333"/>
-          <w:szCs w:val="20"/>
-        </w:rPr>
-        <w:t xml:space="preserve"> </w:t>
-      </w:r>
-      <w:r>
-        <w:rPr>
-          <w:rFonts w:ascii="Open Sans" w:hAnsi="Open Sans" w:cs="Open Sans" w:hint="eastAsia"/>
-          <w:color w:val="333333"/>
-          <w:szCs w:val="20"/>
-        </w:rPr>
-        <w:t>정렬</w:t>
-      </w:r>
-      <w:r>
-        <w:rPr>
-          <w:rFonts w:ascii="Open Sans" w:hAnsi="Open Sans" w:cs="Open Sans" w:hint="eastAsia"/>
-          <w:color w:val="333333"/>
-          <w:szCs w:val="20"/>
-        </w:rPr>
-        <w:t xml:space="preserve"> </w:t>
-      </w:r>
-      <w:r>
-        <w:rPr>
-          <w:rFonts w:ascii="Open Sans" w:hAnsi="Open Sans" w:cs="Open Sans"/>
-          <w:color w:val="333333"/>
-          <w:szCs w:val="20"/>
-        </w:rPr>
-        <w:t>(S5)</w:t>
-      </w:r>
-    </w:p>
-    <w:p>
-      <w:pPr>
-        <w:widowControl/>
-        <w:wordWrap/>
-        <w:autoSpaceDE/>
-        <w:autoSpaceDN/>
-        <w:spacing w:after="300"/>
+        <w:t xml:space="preserve">296 </w:t>
+      </w:r>
+      <w:r>
+        <w:rPr>
+          <w:rFonts w:ascii="Open Sans" w:hAnsi="Open Sans" w:cs="Open Sans" w:hint="eastAsia"/>
+          <w:color w:val="333333"/>
+          <w:szCs w:val="20"/>
+        </w:rPr>
+        <w:t>팀</w:t>
+      </w:r>
+      <w:r>
+        <w:rPr>
+          <w:rFonts w:ascii="Open Sans" w:hAnsi="Open Sans" w:cs="Open Sans" w:hint="eastAsia"/>
+          <w:color w:val="333333"/>
+          <w:szCs w:val="20"/>
+        </w:rPr>
+        <w:t xml:space="preserve"> </w:t>
+      </w:r>
+      <w:r>
+        <w:rPr>
+          <w:rFonts w:ascii="Open Sans" w:hAnsi="Open Sans" w:cs="Open Sans" w:hint="eastAsia"/>
+          <w:color w:val="333333"/>
+          <w:szCs w:val="20"/>
+        </w:rPr>
+        <w:t>이름</w:t>
+      </w:r>
+      <w:r>
+        <w:rPr>
+          <w:rFonts w:ascii="Open Sans" w:hAnsi="Open Sans" w:cs="Open Sans" w:hint="eastAsia"/>
+          <w:color w:val="333333"/>
+          <w:szCs w:val="20"/>
+        </w:rPr>
+        <w:t xml:space="preserve"> </w:t>
+      </w:r>
+      <w:r>
+        <w:rPr>
+          <w:rFonts w:ascii="Open Sans" w:hAnsi="Open Sans" w:cs="Open Sans" w:hint="eastAsia"/>
+          <w:color w:val="333333"/>
+          <w:szCs w:val="20"/>
+        </w:rPr>
+        <w:t>정하기</w:t>
+      </w:r>
+      <w:r>
+        <w:rPr>
+          <w:rFonts w:ascii="Open Sans" w:hAnsi="Open Sans" w:cs="Open Sans" w:hint="eastAsia"/>
+          <w:color w:val="333333"/>
+          <w:szCs w:val="20"/>
+        </w:rPr>
+        <w:t xml:space="preserve"> </w:t>
+      </w:r>
+      <w:r>
+        <w:rPr>
+          <w:rFonts w:ascii="Open Sans" w:hAnsi="Open Sans" w:cs="Open Sans"/>
+          <w:color w:val="333333"/>
+          <w:szCs w:val="20"/>
+        </w:rPr>
+        <w:t>(B1)</w:t>
+      </w:r>
+      <w:r>
+        <w:rPr>
+          <w:rFonts w:ascii="Open Sans" w:hAnsi="Open Sans" w:cs="Open Sans"/>
+          <w:color w:val="333333"/>
+          <w:szCs w:val="20"/>
+        </w:rPr>
+        <w:t xml:space="preserve"> </w:t>
+      </w:r>
+      <w:r>
+        <w:rPr>
+          <w:rFonts w:ascii="Open Sans" w:hAnsi="Open Sans" w:cs="Open Sans" w:hint="eastAsia"/>
+          <w:color w:val="333333"/>
+          <w:szCs w:val="20"/>
+        </w:rPr>
+        <w:t>람다함수</w:t>
+      </w:r>
+      <w:r>
+        <w:rPr>
+          <w:rFonts w:ascii="Open Sans" w:hAnsi="Open Sans" w:cs="Open Sans" w:hint="eastAsia"/>
+          <w:color w:val="333333"/>
+          <w:szCs w:val="20"/>
+        </w:rPr>
+        <w:t xml:space="preserve"> </w:t>
+      </w:r>
+      <w:r>
+        <w:rPr>
+          <w:rFonts w:ascii="Open Sans" w:hAnsi="Open Sans" w:cs="Open Sans"/>
+          <w:color w:val="333333"/>
+          <w:szCs w:val="20"/>
+        </w:rPr>
+        <w:t>(JAVA)</w:t>
+      </w:r>
+      <w:r>
+        <w:rPr>
+          <w:rFonts w:ascii="Open Sans" w:hAnsi="Open Sans" w:cs="Open Sans"/>
+          <w:color w:val="333333"/>
+          <w:szCs w:val="20"/>
+        </w:rPr>
+        <w:t>, pair (C++)</w:t>
+      </w:r>
+    </w:p>
+    <w:p>
+      <w:pPr>
+        <w:pStyle w:val="a3"/>
+        <w:widowControl/>
+        <w:wordWrap/>
+        <w:autoSpaceDE/>
+        <w:autoSpaceDN/>
+        <w:spacing w:after="300"/>
+        <w:ind w:leftChars="0"/>
         <w:rPr>
           <w:rFonts w:ascii="Open Sans" w:hAnsi="Open Sans" w:cs="Open Sans"/>
           <w:color w:val="333333"/>
@@ -11542,15 +11698,31 @@
           <w:color w:val="333333"/>
           <w:szCs w:val="20"/>
         </w:rPr>
-        <w:t xml:space="preserve">439 </w:t>
-      </w:r>
-      <w:r>
-        <w:rPr>
-          <w:rFonts w:ascii="Open Sans" w:hAnsi="Open Sans" w:cs="Open Sans" w:hint="eastAsia"/>
-          <w:color w:val="333333"/>
-          <w:szCs w:val="20"/>
-        </w:rPr>
-        <w:t>뒤집기</w:t>
+        <w:t xml:space="preserve">181 </w:t>
+      </w:r>
+      <w:r>
+        <w:rPr>
+          <w:rFonts w:ascii="Open Sans" w:hAnsi="Open Sans" w:cs="Open Sans" w:hint="eastAsia"/>
+          <w:color w:val="333333"/>
+          <w:szCs w:val="20"/>
+        </w:rPr>
+        <w:t>단어</w:t>
+      </w:r>
+      <w:r>
+        <w:rPr>
+          <w:rFonts w:ascii="Open Sans" w:hAnsi="Open Sans" w:cs="Open Sans" w:hint="eastAsia"/>
+          <w:color w:val="333333"/>
+          <w:szCs w:val="20"/>
+        </w:rPr>
+        <w:t xml:space="preserve"> </w:t>
+      </w:r>
+      <w:r>
+        <w:rPr>
+          <w:rFonts w:ascii="Open Sans" w:hAnsi="Open Sans" w:cs="Open Sans" w:hint="eastAsia"/>
+          <w:color w:val="333333"/>
+          <w:szCs w:val="20"/>
+        </w:rPr>
+        <w:t>정렬</w:t>
       </w:r>
       <w:r>
         <w:rPr>
@@ -11571,7 +11743,11 @@
     </w:p>
     <w:p>
       <w:pPr>
-        <w:pStyle w:val="a3"/>
+        <w:widowControl/>
+        <w:wordWrap/>
+        <w:autoSpaceDE/>
+        <w:autoSpaceDN/>
+        <w:spacing w:after="300"/>
         <w:rPr>
           <w:rFonts w:ascii="Open Sans" w:hAnsi="Open Sans" w:cs="Open Sans"/>
           <w:color w:val="333333"/>
@@ -11613,31 +11789,15 @@
           <w:color w:val="333333"/>
           <w:szCs w:val="20"/>
         </w:rPr>
-        <w:t xml:space="preserve">251 </w:t>
-      </w:r>
-      <w:r>
-        <w:rPr>
-          <w:rFonts w:ascii="Open Sans" w:hAnsi="Open Sans" w:cs="Open Sans" w:hint="eastAsia"/>
-          <w:color w:val="333333"/>
-          <w:szCs w:val="20"/>
-        </w:rPr>
-        <w:t>단어</w:t>
-      </w:r>
-      <w:r>
-        <w:rPr>
-          <w:rFonts w:ascii="Open Sans" w:hAnsi="Open Sans" w:cs="Open Sans" w:hint="eastAsia"/>
-          <w:color w:val="333333"/>
-          <w:szCs w:val="20"/>
-        </w:rPr>
-        <w:t xml:space="preserve"> </w:t>
-      </w:r>
-      <w:r>
-        <w:rPr>
-          <w:rFonts w:ascii="Open Sans" w:hAnsi="Open Sans" w:cs="Open Sans" w:hint="eastAsia"/>
-          <w:color w:val="333333"/>
-          <w:szCs w:val="20"/>
-        </w:rPr>
-        <w:t>나누기</w:t>
+        <w:t xml:space="preserve">439 </w:t>
+      </w:r>
+      <w:r>
+        <w:rPr>
+          <w:rFonts w:ascii="Open Sans" w:hAnsi="Open Sans" w:cs="Open Sans" w:hint="eastAsia"/>
+          <w:color w:val="333333"/>
+          <w:szCs w:val="20"/>
+        </w:rPr>
+        <w:t>뒤집기</w:t>
       </w:r>
       <w:r>
         <w:rPr>
@@ -11687,35 +11847,43 @@
       </w:pPr>
       <w:r>
         <w:rPr>
-          <w:rFonts w:ascii="Open Sans" w:hAnsi="Open Sans" w:cs="Open Sans"/>
-          <w:color w:val="333333"/>
-          <w:szCs w:val="20"/>
-        </w:rPr>
-        <w:t xml:space="preserve">12871 </w:t>
-      </w:r>
-      <w:r>
-        <w:rPr>
-          <w:rFonts w:ascii="Open Sans" w:hAnsi="Open Sans" w:cs="Open Sans" w:hint="eastAsia"/>
-          <w:color w:val="333333"/>
-          <w:szCs w:val="20"/>
-        </w:rPr>
-        <w:t>무한</w:t>
-      </w:r>
-      <w:r>
-        <w:rPr>
-          <w:rFonts w:ascii="Open Sans" w:hAnsi="Open Sans" w:cs="Open Sans" w:hint="eastAsia"/>
-          <w:color w:val="333333"/>
-          <w:szCs w:val="20"/>
-        </w:rPr>
-        <w:t xml:space="preserve"> </w:t>
-      </w:r>
-      <w:r>
-        <w:rPr>
-          <w:rFonts w:ascii="Open Sans" w:hAnsi="Open Sans" w:cs="Open Sans" w:hint="eastAsia"/>
-          <w:color w:val="333333"/>
-          <w:szCs w:val="20"/>
-        </w:rPr>
-        <w:t>문자열</w:t>
+          <w:rFonts w:ascii="Open Sans" w:hAnsi="Open Sans" w:cs="Open Sans" w:hint="eastAsia"/>
+          <w:color w:val="333333"/>
+          <w:szCs w:val="20"/>
+        </w:rPr>
+        <w:t>1</w:t>
+      </w:r>
+      <w:r>
+        <w:rPr>
+          <w:rFonts w:ascii="Open Sans" w:hAnsi="Open Sans" w:cs="Open Sans"/>
+          <w:color w:val="333333"/>
+          <w:szCs w:val="20"/>
+        </w:rPr>
+        <w:t xml:space="preserve">251 </w:t>
+      </w:r>
+      <w:r>
+        <w:rPr>
+          <w:rFonts w:ascii="Open Sans" w:hAnsi="Open Sans" w:cs="Open Sans" w:hint="eastAsia"/>
+          <w:color w:val="333333"/>
+          <w:szCs w:val="20"/>
+        </w:rPr>
+        <w:t>단어</w:t>
+      </w:r>
+      <w:r>
+        <w:rPr>
+          <w:rFonts w:ascii="Open Sans" w:hAnsi="Open Sans" w:cs="Open Sans" w:hint="eastAsia"/>
+          <w:color w:val="333333"/>
+          <w:szCs w:val="20"/>
+        </w:rPr>
+        <w:t xml:space="preserve"> </w:t>
+      </w:r>
+      <w:r>
+        <w:rPr>
+          <w:rFonts w:ascii="Open Sans" w:hAnsi="Open Sans" w:cs="Open Sans" w:hint="eastAsia"/>
+          <w:color w:val="333333"/>
+          <w:szCs w:val="20"/>
+        </w:rPr>
+        <w:t>나누기</w:t>
       </w:r>
       <w:r>
         <w:rPr>
@@ -11765,27 +11933,19 @@
       </w:pPr>
       <w:r>
         <w:rPr>
-          <w:rFonts w:ascii="Open Sans" w:hAnsi="Open Sans" w:cs="Open Sans" w:hint="eastAsia"/>
-          <w:color w:val="333333"/>
-          <w:szCs w:val="20"/>
-        </w:rPr>
-        <w:t>6</w:t>
-      </w:r>
-      <w:r>
-        <w:rPr>
-          <w:rFonts w:ascii="Open Sans" w:hAnsi="Open Sans" w:cs="Open Sans"/>
-          <w:color w:val="333333"/>
-          <w:szCs w:val="20"/>
-        </w:rPr>
-        <w:t xml:space="preserve">550 </w:t>
-      </w:r>
-      <w:r>
-        <w:rPr>
-          <w:rFonts w:ascii="Open Sans" w:hAnsi="Open Sans" w:cs="Open Sans" w:hint="eastAsia"/>
-          <w:color w:val="333333"/>
-          <w:szCs w:val="20"/>
-        </w:rPr>
-        <w:t>부분</w:t>
+          <w:rFonts w:ascii="Open Sans" w:hAnsi="Open Sans" w:cs="Open Sans"/>
+          <w:color w:val="333333"/>
+          <w:szCs w:val="20"/>
+        </w:rPr>
+        <w:t xml:space="preserve">12871 </w:t>
+      </w:r>
+      <w:r>
+        <w:rPr>
+          <w:rFonts w:ascii="Open Sans" w:hAnsi="Open Sans" w:cs="Open Sans" w:hint="eastAsia"/>
+          <w:color w:val="333333"/>
+          <w:szCs w:val="20"/>
+        </w:rPr>
+        <w:t>무한</w:t>
       </w:r>
       <w:r>
         <w:rPr>
@@ -11855,74 +12015,60 @@
           <w:color w:val="333333"/>
           <w:szCs w:val="20"/>
         </w:rPr>
-        <w:t>4</w:t>
-      </w:r>
-      <w:r>
-        <w:rPr>
-          <w:rFonts w:ascii="Open Sans" w:hAnsi="Open Sans" w:cs="Open Sans"/>
-          <w:color w:val="333333"/>
-          <w:szCs w:val="20"/>
-        </w:rPr>
-        <w:t xml:space="preserve">378 </w:t>
-      </w:r>
-      <w:r>
-        <w:rPr>
-          <w:rFonts w:ascii="Open Sans" w:hAnsi="Open Sans" w:cs="Open Sans" w:hint="eastAsia"/>
-          <w:color w:val="333333"/>
-          <w:szCs w:val="20"/>
-        </w:rPr>
-        <w:t>트ㅏㅊ</w:t>
-      </w:r>
-      <w:r>
-        <w:rPr>
-          <w:rFonts w:ascii="Open Sans" w:hAnsi="Open Sans" w:cs="Open Sans" w:hint="eastAsia"/>
-          <w:color w:val="333333"/>
-          <w:szCs w:val="20"/>
-        </w:rPr>
-        <w:t xml:space="preserve"> </w:t>
-      </w:r>
-      <w:r>
-        <w:rPr>
-          <w:rFonts w:ascii="Open Sans" w:hAnsi="Open Sans" w:cs="Open Sans"/>
-          <w:color w:val="333333"/>
-          <w:szCs w:val="20"/>
-        </w:rPr>
-        <w:t>(</w:t>
-      </w:r>
-      <w:r>
-        <w:rPr>
-          <w:rFonts w:ascii="Open Sans" w:hAnsi="Open Sans" w:cs="Open Sans" w:hint="eastAsia"/>
-          <w:color w:val="333333"/>
-          <w:szCs w:val="20"/>
-        </w:rPr>
-        <w:t>S</w:t>
-      </w:r>
-      <w:r>
-        <w:rPr>
-          <w:rFonts w:ascii="Open Sans" w:hAnsi="Open Sans" w:cs="Open Sans"/>
-          <w:color w:val="333333"/>
-          <w:szCs w:val="20"/>
-        </w:rPr>
-        <w:t>5)</w:t>
-      </w:r>
-      <w:r>
-        <w:rPr>
-          <w:rFonts w:ascii="Open Sans" w:hAnsi="Open Sans" w:cs="Open Sans" w:hint="eastAsia"/>
-          <w:color w:val="333333"/>
-          <w:szCs w:val="20"/>
-        </w:rPr>
-        <w:t>;</w:t>
-      </w:r>
-    </w:p>
-    <w:p>
-      <w:pPr>
-        <w:pStyle w:val="a3"/>
-        <w:widowControl/>
-        <w:wordWrap/>
-        <w:autoSpaceDE/>
-        <w:autoSpaceDN/>
-        <w:spacing w:after="300"/>
-        <w:ind w:leftChars="0"/>
+        <w:t>6</w:t>
+      </w:r>
+      <w:r>
+        <w:rPr>
+          <w:rFonts w:ascii="Open Sans" w:hAnsi="Open Sans" w:cs="Open Sans"/>
+          <w:color w:val="333333"/>
+          <w:szCs w:val="20"/>
+        </w:rPr>
+        <w:t xml:space="preserve">550 </w:t>
+      </w:r>
+      <w:r>
+        <w:rPr>
+          <w:rFonts w:ascii="Open Sans" w:hAnsi="Open Sans" w:cs="Open Sans" w:hint="eastAsia"/>
+          <w:color w:val="333333"/>
+          <w:szCs w:val="20"/>
+        </w:rPr>
+        <w:t>부분</w:t>
+      </w:r>
+      <w:r>
+        <w:rPr>
+          <w:rFonts w:ascii="Open Sans" w:hAnsi="Open Sans" w:cs="Open Sans" w:hint="eastAsia"/>
+          <w:color w:val="333333"/>
+          <w:szCs w:val="20"/>
+        </w:rPr>
+        <w:t xml:space="preserve"> </w:t>
+      </w:r>
+      <w:r>
+        <w:rPr>
+          <w:rFonts w:ascii="Open Sans" w:hAnsi="Open Sans" w:cs="Open Sans" w:hint="eastAsia"/>
+          <w:color w:val="333333"/>
+          <w:szCs w:val="20"/>
+        </w:rPr>
+        <w:t>문자열</w:t>
+      </w:r>
+      <w:r>
+        <w:rPr>
+          <w:rFonts w:ascii="Open Sans" w:hAnsi="Open Sans" w:cs="Open Sans" w:hint="eastAsia"/>
+          <w:color w:val="333333"/>
+          <w:szCs w:val="20"/>
+        </w:rPr>
+        <w:t xml:space="preserve"> </w:t>
+      </w:r>
+      <w:r>
+        <w:rPr>
+          <w:rFonts w:ascii="Open Sans" w:hAnsi="Open Sans" w:cs="Open Sans"/>
+          <w:color w:val="333333"/>
+          <w:szCs w:val="20"/>
+        </w:rPr>
+        <w:t>(S5)</w:t>
+      </w:r>
+    </w:p>
+    <w:p>
+      <w:pPr>
+        <w:pStyle w:val="a3"/>
         <w:rPr>
           <w:rFonts w:ascii="Open Sans" w:hAnsi="Open Sans" w:cs="Open Sans"/>
           <w:color w:val="333333"/>
@@ -11963,47 +12109,57 @@
           <w:color w:val="333333"/>
           <w:szCs w:val="20"/>
         </w:rPr>
-        <w:t xml:space="preserve">949 </w:t>
-      </w:r>
-      <w:r>
-        <w:rPr>
-          <w:rFonts w:ascii="Open Sans" w:hAnsi="Open Sans" w:cs="Open Sans" w:hint="eastAsia"/>
-          <w:color w:val="333333"/>
-          <w:szCs w:val="20"/>
-        </w:rPr>
-        <w:t>균형잡힌</w:t>
-      </w:r>
-      <w:r>
-        <w:rPr>
-          <w:rFonts w:ascii="Open Sans" w:hAnsi="Open Sans" w:cs="Open Sans" w:hint="eastAsia"/>
-          <w:color w:val="333333"/>
-          <w:szCs w:val="20"/>
-        </w:rPr>
-        <w:t xml:space="preserve"> </w:t>
-      </w:r>
-      <w:r>
-        <w:rPr>
-          <w:rFonts w:ascii="Open Sans" w:hAnsi="Open Sans" w:cs="Open Sans" w:hint="eastAsia"/>
-          <w:color w:val="333333"/>
-          <w:szCs w:val="20"/>
-        </w:rPr>
-        <w:t>세상</w:t>
-      </w:r>
-      <w:r>
-        <w:rPr>
-          <w:rFonts w:ascii="Open Sans" w:hAnsi="Open Sans" w:cs="Open Sans" w:hint="eastAsia"/>
-          <w:color w:val="333333"/>
-          <w:szCs w:val="20"/>
-        </w:rPr>
-        <w:t xml:space="preserve"> </w:t>
-      </w:r>
-      <w:r>
-        <w:rPr>
-          <w:rFonts w:ascii="Open Sans" w:hAnsi="Open Sans" w:cs="Open Sans"/>
-          <w:color w:val="333333"/>
-          <w:szCs w:val="20"/>
-        </w:rPr>
-        <w:t>(S4) (C++ ONLY)</w:t>
+        <w:t xml:space="preserve">378 </w:t>
+      </w:r>
+      <w:proofErr w:type="spellStart"/>
+      <w:r>
+        <w:rPr>
+          <w:rFonts w:ascii="Open Sans" w:hAnsi="Open Sans" w:cs="Open Sans" w:hint="eastAsia"/>
+          <w:color w:val="333333"/>
+          <w:szCs w:val="20"/>
+        </w:rPr>
+        <w:t>트ㅏㅊ</w:t>
+      </w:r>
+      <w:proofErr w:type="spellEnd"/>
+      <w:r>
+        <w:rPr>
+          <w:rFonts w:ascii="Open Sans" w:hAnsi="Open Sans" w:cs="Open Sans" w:hint="eastAsia"/>
+          <w:color w:val="333333"/>
+          <w:szCs w:val="20"/>
+        </w:rPr>
+        <w:t xml:space="preserve"> </w:t>
+      </w:r>
+      <w:r>
+        <w:rPr>
+          <w:rFonts w:ascii="Open Sans" w:hAnsi="Open Sans" w:cs="Open Sans"/>
+          <w:color w:val="333333"/>
+          <w:szCs w:val="20"/>
+        </w:rPr>
+        <w:t>(</w:t>
+      </w:r>
+      <w:r>
+        <w:rPr>
+          <w:rFonts w:ascii="Open Sans" w:hAnsi="Open Sans" w:cs="Open Sans" w:hint="eastAsia"/>
+          <w:color w:val="333333"/>
+          <w:szCs w:val="20"/>
+        </w:rPr>
+        <w:t>S</w:t>
+      </w:r>
+      <w:r>
+        <w:rPr>
+          <w:rFonts w:ascii="Open Sans" w:hAnsi="Open Sans" w:cs="Open Sans"/>
+          <w:color w:val="333333"/>
+          <w:szCs w:val="20"/>
+        </w:rPr>
+        <w:t>5)</w:t>
+      </w:r>
+      <w:r>
+        <w:rPr>
+          <w:rFonts w:ascii="Open Sans" w:hAnsi="Open Sans" w:cs="Open Sans" w:hint="eastAsia"/>
+          <w:color w:val="333333"/>
+          <w:szCs w:val="20"/>
+        </w:rPr>
+        <w:t>;</w:t>
       </w:r>
     </w:p>
     <w:p>
@@ -12047,55 +12203,57 @@
           <w:color w:val="333333"/>
           <w:szCs w:val="20"/>
         </w:rPr>
-        <w:t>1</w:t>
-      </w:r>
-      <w:r>
-        <w:rPr>
-          <w:rFonts w:ascii="Open Sans" w:hAnsi="Open Sans" w:cs="Open Sans"/>
-          <w:color w:val="333333"/>
-          <w:szCs w:val="20"/>
-        </w:rPr>
-        <w:t xml:space="preserve">4425 </w:t>
-      </w:r>
-      <w:r>
-        <w:rPr>
-          <w:rFonts w:ascii="Open Sans" w:hAnsi="Open Sans" w:cs="Open Sans" w:hint="eastAsia"/>
-          <w:color w:val="333333"/>
-          <w:szCs w:val="20"/>
-        </w:rPr>
-        <w:t>문자열</w:t>
-      </w:r>
-      <w:r>
-        <w:rPr>
-          <w:rFonts w:ascii="Open Sans" w:hAnsi="Open Sans" w:cs="Open Sans" w:hint="eastAsia"/>
-          <w:color w:val="333333"/>
-          <w:szCs w:val="20"/>
-        </w:rPr>
-        <w:t xml:space="preserve"> </w:t>
-      </w:r>
-      <w:r>
-        <w:rPr>
-          <w:rFonts w:ascii="Open Sans" w:hAnsi="Open Sans" w:cs="Open Sans" w:hint="eastAsia"/>
-          <w:color w:val="333333"/>
-          <w:szCs w:val="20"/>
-        </w:rPr>
-        <w:t>집합</w:t>
-      </w:r>
-      <w:r>
-        <w:rPr>
-          <w:rFonts w:ascii="Open Sans" w:hAnsi="Open Sans" w:cs="Open Sans" w:hint="eastAsia"/>
-          <w:color w:val="333333"/>
-          <w:szCs w:val="20"/>
-        </w:rPr>
-        <w:t xml:space="preserve"> </w:t>
-      </w:r>
-      <w:r>
-        <w:rPr>
-          <w:rFonts w:ascii="Open Sans" w:hAnsi="Open Sans" w:cs="Open Sans"/>
-          <w:color w:val="333333"/>
-          <w:szCs w:val="20"/>
-        </w:rPr>
-        <w:t>(S3)</w:t>
+        <w:t>4</w:t>
+      </w:r>
+      <w:r>
+        <w:rPr>
+          <w:rFonts w:ascii="Open Sans" w:hAnsi="Open Sans" w:cs="Open Sans"/>
+          <w:color w:val="333333"/>
+          <w:szCs w:val="20"/>
+        </w:rPr>
+        <w:t xml:space="preserve">949 </w:t>
+      </w:r>
+      <w:proofErr w:type="spellStart"/>
+      <w:r>
+        <w:rPr>
+          <w:rFonts w:ascii="Open Sans" w:hAnsi="Open Sans" w:cs="Open Sans" w:hint="eastAsia"/>
+          <w:color w:val="333333"/>
+          <w:szCs w:val="20"/>
+        </w:rPr>
+        <w:t>균형잡힌</w:t>
+      </w:r>
+      <w:proofErr w:type="spellEnd"/>
+      <w:r>
+        <w:rPr>
+          <w:rFonts w:ascii="Open Sans" w:hAnsi="Open Sans" w:cs="Open Sans" w:hint="eastAsia"/>
+          <w:color w:val="333333"/>
+          <w:szCs w:val="20"/>
+        </w:rPr>
+        <w:t xml:space="preserve"> </w:t>
+      </w:r>
+      <w:r>
+        <w:rPr>
+          <w:rFonts w:ascii="Open Sans" w:hAnsi="Open Sans" w:cs="Open Sans" w:hint="eastAsia"/>
+          <w:color w:val="333333"/>
+          <w:szCs w:val="20"/>
+        </w:rPr>
+        <w:t>세상</w:t>
+      </w:r>
+      <w:r>
+        <w:rPr>
+          <w:rFonts w:ascii="Open Sans" w:hAnsi="Open Sans" w:cs="Open Sans" w:hint="eastAsia"/>
+          <w:color w:val="333333"/>
+          <w:szCs w:val="20"/>
+        </w:rPr>
+        <w:t xml:space="preserve"> </w:t>
+      </w:r>
+      <w:r>
+        <w:rPr>
+          <w:rFonts w:ascii="Open Sans" w:hAnsi="Open Sans" w:cs="Open Sans"/>
+          <w:color w:val="333333"/>
+          <w:szCs w:val="20"/>
+        </w:rPr>
+        <w:t>(S4) (C++ ONLY)</w:t>
       </w:r>
     </w:p>
     <w:p>
@@ -12135,20 +12293,70 @@
       </w:pPr>
       <w:r>
         <w:rPr>
-          <w:rFonts w:ascii="Open Sans" w:hAnsi="Open Sans" w:cs="Open Sans"/>
-          <w:color w:val="333333"/>
-          <w:szCs w:val="20"/>
-        </w:rPr>
-        <w:t>6373 Round and Round We Go (S3) (JAVA ONLY)</w:t>
-      </w:r>
-    </w:p>
-    <w:p>
-      <w:pPr>
-        <w:widowControl/>
-        <w:wordWrap/>
-        <w:autoSpaceDE/>
-        <w:autoSpaceDN/>
-        <w:spacing w:after="300"/>
+          <w:rFonts w:ascii="Open Sans" w:hAnsi="Open Sans" w:cs="Open Sans" w:hint="eastAsia"/>
+          <w:color w:val="333333"/>
+          <w:szCs w:val="20"/>
+        </w:rPr>
+        <w:t>1</w:t>
+      </w:r>
+      <w:r>
+        <w:rPr>
+          <w:rFonts w:ascii="Open Sans" w:hAnsi="Open Sans" w:cs="Open Sans"/>
+          <w:color w:val="333333"/>
+          <w:szCs w:val="20"/>
+        </w:rPr>
+        <w:t xml:space="preserve">4425 </w:t>
+      </w:r>
+      <w:r>
+        <w:rPr>
+          <w:rFonts w:ascii="Open Sans" w:hAnsi="Open Sans" w:cs="Open Sans" w:hint="eastAsia"/>
+          <w:color w:val="333333"/>
+          <w:szCs w:val="20"/>
+        </w:rPr>
+        <w:t>문자열</w:t>
+      </w:r>
+      <w:r>
+        <w:rPr>
+          <w:rFonts w:ascii="Open Sans" w:hAnsi="Open Sans" w:cs="Open Sans" w:hint="eastAsia"/>
+          <w:color w:val="333333"/>
+          <w:szCs w:val="20"/>
+        </w:rPr>
+        <w:t xml:space="preserve"> </w:t>
+      </w:r>
+      <w:r>
+        <w:rPr>
+          <w:rFonts w:ascii="Open Sans" w:hAnsi="Open Sans" w:cs="Open Sans" w:hint="eastAsia"/>
+          <w:color w:val="333333"/>
+          <w:szCs w:val="20"/>
+        </w:rPr>
+        <w:t>집합</w:t>
+      </w:r>
+      <w:r>
+        <w:rPr>
+          <w:rFonts w:ascii="Open Sans" w:hAnsi="Open Sans" w:cs="Open Sans" w:hint="eastAsia"/>
+          <w:color w:val="333333"/>
+          <w:szCs w:val="20"/>
+        </w:rPr>
+        <w:t xml:space="preserve"> </w:t>
+      </w:r>
+      <w:r>
+        <w:rPr>
+          <w:rFonts w:ascii="Open Sans" w:hAnsi="Open Sans" w:cs="Open Sans"/>
+          <w:color w:val="333333"/>
+          <w:szCs w:val="20"/>
+        </w:rPr>
+        <w:t>(S3)</w:t>
+      </w:r>
+    </w:p>
+    <w:p>
+      <w:pPr>
+        <w:pStyle w:val="a3"/>
+        <w:widowControl/>
+        <w:wordWrap/>
+        <w:autoSpaceDE/>
+        <w:autoSpaceDN/>
+        <w:spacing w:after="300"/>
+        <w:ind w:leftChars="0"/>
         <w:rPr>
           <w:rFonts w:ascii="Open Sans" w:hAnsi="Open Sans" w:cs="Open Sans"/>
           <w:color w:val="333333"/>
@@ -12177,54 +12385,20 @@
       </w:pPr>
       <w:r>
         <w:rPr>
-          <w:rFonts w:ascii="Open Sans" w:hAnsi="Open Sans" w:cs="Open Sans" w:hint="eastAsia"/>
-          <w:color w:val="333333"/>
-          <w:szCs w:val="20"/>
-        </w:rPr>
-        <w:t>4</w:t>
-      </w:r>
-      <w:r>
-        <w:rPr>
-          <w:rFonts w:ascii="Open Sans" w:hAnsi="Open Sans" w:cs="Open Sans"/>
-          <w:color w:val="333333"/>
-          <w:szCs w:val="20"/>
-        </w:rPr>
-        <w:t xml:space="preserve">358 </w:t>
-      </w:r>
-      <w:r>
-        <w:rPr>
-          <w:rFonts w:ascii="Open Sans" w:hAnsi="Open Sans" w:cs="Open Sans" w:hint="eastAsia"/>
-          <w:color w:val="333333"/>
-          <w:szCs w:val="20"/>
-        </w:rPr>
-        <w:t>생태학</w:t>
-      </w:r>
-      <w:r>
-        <w:rPr>
-          <w:rFonts w:ascii="Open Sans" w:hAnsi="Open Sans" w:cs="Open Sans" w:hint="eastAsia"/>
-          <w:color w:val="333333"/>
-          <w:szCs w:val="20"/>
-        </w:rPr>
-        <w:t xml:space="preserve"> </w:t>
-      </w:r>
-      <w:r>
-        <w:rPr>
-          <w:rFonts w:ascii="Open Sans" w:hAnsi="Open Sans" w:cs="Open Sans"/>
-          <w:color w:val="333333"/>
-          <w:szCs w:val="20"/>
-        </w:rPr>
-        <w:t>(S2)</w:t>
-      </w:r>
-    </w:p>
-    <w:p>
-      <w:pPr>
-        <w:pStyle w:val="a3"/>
-        <w:widowControl/>
-        <w:wordWrap/>
-        <w:autoSpaceDE/>
-        <w:autoSpaceDN/>
-        <w:spacing w:after="300"/>
-        <w:ind w:leftChars="0"/>
+          <w:rFonts w:ascii="Open Sans" w:hAnsi="Open Sans" w:cs="Open Sans"/>
+          <w:color w:val="333333"/>
+          <w:szCs w:val="20"/>
+        </w:rPr>
+        <w:t>6373 Round and Round We Go (S3) (JAVA ONLY)</w:t>
+      </w:r>
+    </w:p>
+    <w:p>
+      <w:pPr>
+        <w:widowControl/>
+        <w:wordWrap/>
+        <w:autoSpaceDE/>
+        <w:autoSpaceDN/>
+        <w:spacing w:after="300"/>
         <w:rPr>
           <w:rFonts w:ascii="Open Sans" w:hAnsi="Open Sans" w:cs="Open Sans"/>
           <w:color w:val="333333"/>
@@ -12253,12 +12427,89 @@
       </w:pPr>
       <w:r>
         <w:rPr>
+          <w:rFonts w:ascii="Open Sans" w:hAnsi="Open Sans" w:cs="Open Sans" w:hint="eastAsia"/>
+          <w:color w:val="333333"/>
+          <w:szCs w:val="20"/>
+        </w:rPr>
+        <w:t>4</w:t>
+      </w:r>
+      <w:r>
+        <w:rPr>
+          <w:rFonts w:ascii="Open Sans" w:hAnsi="Open Sans" w:cs="Open Sans"/>
+          <w:color w:val="333333"/>
+          <w:szCs w:val="20"/>
+        </w:rPr>
+        <w:t xml:space="preserve">358 </w:t>
+      </w:r>
+      <w:r>
+        <w:rPr>
+          <w:rFonts w:ascii="Open Sans" w:hAnsi="Open Sans" w:cs="Open Sans" w:hint="eastAsia"/>
+          <w:color w:val="333333"/>
+          <w:szCs w:val="20"/>
+        </w:rPr>
+        <w:t>생태학</w:t>
+      </w:r>
+      <w:r>
+        <w:rPr>
+          <w:rFonts w:ascii="Open Sans" w:hAnsi="Open Sans" w:cs="Open Sans" w:hint="eastAsia"/>
+          <w:color w:val="333333"/>
+          <w:szCs w:val="20"/>
+        </w:rPr>
+        <w:t xml:space="preserve"> </w:t>
+      </w:r>
+      <w:r>
+        <w:rPr>
+          <w:rFonts w:ascii="Open Sans" w:hAnsi="Open Sans" w:cs="Open Sans"/>
+          <w:color w:val="333333"/>
+          <w:szCs w:val="20"/>
+        </w:rPr>
+        <w:t>(S2)</w:t>
+      </w:r>
+    </w:p>
+    <w:p>
+      <w:pPr>
+        <w:pStyle w:val="a3"/>
+        <w:widowControl/>
+        <w:wordWrap/>
+        <w:autoSpaceDE/>
+        <w:autoSpaceDN/>
+        <w:spacing w:after="300"/>
+        <w:ind w:leftChars="0"/>
+        <w:rPr>
+          <w:rFonts w:ascii="Open Sans" w:hAnsi="Open Sans" w:cs="Open Sans"/>
+          <w:color w:val="333333"/>
+          <w:szCs w:val="20"/>
+        </w:rPr>
+      </w:pPr>
+    </w:p>
+    <w:p>
+      <w:pPr>
+        <w:pStyle w:val="a3"/>
+        <w:widowControl/>
+        <w:numPr>
+          <w:ilvl w:val="0"/>
+          <w:numId w:val="5"/>
+        </w:numPr>
+        <w:wordWrap/>
+        <w:autoSpaceDE/>
+        <w:autoSpaceDN/>
+        <w:spacing w:after="300"/>
+        <w:ind w:leftChars="0"/>
+        <w:rPr>
+          <w:rFonts w:ascii="Open Sans" w:hAnsi="Open Sans" w:cs="Open Sans"/>
+          <w:color w:val="333333"/>
+          <w:szCs w:val="20"/>
+        </w:rPr>
+      </w:pPr>
+      <w:r>
+        <w:rPr>
           <w:rFonts w:ascii="Open Sans" w:hAnsi="Open Sans" w:cs="Open Sans"/>
           <w:color w:val="333333"/>
           <w:szCs w:val="20"/>
         </w:rPr>
         <w:t xml:space="preserve">1254 </w:t>
       </w:r>
+      <w:proofErr w:type="spellStart"/>
       <w:r>
         <w:rPr>
           <w:rFonts w:ascii="Open Sans" w:hAnsi="Open Sans" w:cs="Open Sans" w:hint="eastAsia"/>
@@ -12267,6 +12518,7 @@
         </w:rPr>
         <w:t>팰린드롬</w:t>
       </w:r>
+      <w:proofErr w:type="spellEnd"/>
       <w:r>
         <w:rPr>
           <w:rFonts w:ascii="Open Sans" w:hAnsi="Open Sans" w:cs="Open Sans" w:hint="eastAsia"/>
@@ -13699,6 +13951,7 @@
         </w:rPr>
         <w:t xml:space="preserve">4659 </w:t>
       </w:r>
+      <w:proofErr w:type="spellStart"/>
       <w:r>
         <w:rPr>
           <w:rFonts w:ascii="Open Sans" w:hAnsi="Open Sans" w:cs="Open Sans" w:hint="eastAsia"/>
@@ -13707,6 +13960,7 @@
         </w:rPr>
         <w:t>한조서열정리하고옴ㅋㅋ</w:t>
       </w:r>
+      <w:proofErr w:type="spellEnd"/>
       <w:r>
         <w:rPr>
           <w:rFonts w:ascii="Open Sans" w:hAnsi="Open Sans" w:cs="Open Sans" w:hint="eastAsia"/>
@@ -14314,6 +14568,7 @@
         </w:rPr>
         <w:t xml:space="preserve">934 </w:t>
       </w:r>
+      <w:proofErr w:type="spellStart"/>
       <w:r>
         <w:rPr>
           <w:rFonts w:ascii="Open Sans" w:hAnsi="Open Sans" w:cs="Open Sans" w:hint="eastAsia"/>
@@ -14322,6 +14577,7 @@
         </w:rPr>
         <w:t>최소공배수</w:t>
       </w:r>
+      <w:proofErr w:type="spellEnd"/>
       <w:r>
         <w:rPr>
           <w:rFonts w:ascii="Open Sans" w:hAnsi="Open Sans" w:cs="Open Sans" w:hint="eastAsia"/>
@@ -14390,6 +14646,7 @@
         </w:rPr>
         <w:t xml:space="preserve">960 </w:t>
       </w:r>
+      <w:proofErr w:type="spellStart"/>
       <w:r>
         <w:rPr>
           <w:rFonts w:ascii="Open Sans" w:hAnsi="Open Sans" w:cs="Open Sans" w:hint="eastAsia"/>
@@ -14398,6 +14655,7 @@
         </w:rPr>
         <w:t>에라토스테네스의</w:t>
       </w:r>
+      <w:proofErr w:type="spellEnd"/>
       <w:r>
         <w:rPr>
           <w:rFonts w:ascii="Open Sans" w:hAnsi="Open Sans" w:cs="Open Sans" w:hint="eastAsia"/>
@@ -14550,6 +14808,7 @@
         </w:rPr>
         <w:t xml:space="preserve">485 </w:t>
       </w:r>
+      <w:proofErr w:type="gramStart"/>
       <w:r>
         <w:rPr>
           <w:rFonts w:ascii="Open Sans" w:hAnsi="Open Sans" w:cs="Open Sans" w:hint="eastAsia"/>
@@ -14572,7 +14831,16 @@
           <w:color w:val="333333"/>
           <w:szCs w:val="20"/>
         </w:rPr>
-        <w:t xml:space="preserve"> (S4)</w:t>
+        <w:t xml:space="preserve"> (</w:t>
+      </w:r>
+      <w:proofErr w:type="gramEnd"/>
+      <w:r>
+        <w:rPr>
+          <w:rFonts w:ascii="Open Sans" w:hAnsi="Open Sans" w:cs="Open Sans"/>
+          <w:color w:val="333333"/>
+          <w:szCs w:val="20"/>
+        </w:rPr>
+        <w:t>S4)</w:t>
       </w:r>
     </w:p>
     <w:p>
@@ -14718,6 +14986,7 @@
         </w:rPr>
         <w:t xml:space="preserve">020 </w:t>
       </w:r>
+      <w:proofErr w:type="spellStart"/>
       <w:r>
         <w:rPr>
           <w:rFonts w:ascii="Open Sans" w:hAnsi="Open Sans" w:cs="Open Sans" w:hint="eastAsia"/>
@@ -14726,6 +14995,7 @@
         </w:rPr>
         <w:t>골드바흐의</w:t>
       </w:r>
+      <w:proofErr w:type="spellEnd"/>
       <w:r>
         <w:rPr>
           <w:rFonts w:ascii="Open Sans" w:hAnsi="Open Sans" w:cs="Open Sans" w:hint="eastAsia"/>
@@ -14809,6 +15079,7 @@
         </w:rPr>
         <w:t xml:space="preserve">7103 </w:t>
       </w:r>
+      <w:proofErr w:type="spellStart"/>
       <w:r>
         <w:rPr>
           <w:rFonts w:ascii="Open Sans" w:hAnsi="Open Sans" w:cs="Open Sans" w:hint="eastAsia"/>
@@ -14817,6 +15088,7 @@
         </w:rPr>
         <w:t>골드바흐</w:t>
       </w:r>
+      <w:proofErr w:type="spellEnd"/>
       <w:r>
         <w:rPr>
           <w:rFonts w:ascii="Open Sans" w:hAnsi="Open Sans" w:cs="Open Sans" w:hint="eastAsia"/>
@@ -14899,6 +15171,7 @@
         </w:rPr>
         <w:t xml:space="preserve">064 </w:t>
       </w:r>
+      <w:proofErr w:type="spellStart"/>
       <w:r>
         <w:rPr>
           <w:rFonts w:ascii="Open Sans" w:hAnsi="Open Sans" w:cs="Open Sans" w:hint="eastAsia"/>
@@ -14907,6 +15180,7 @@
         </w:rPr>
         <w:t>카잉</w:t>
       </w:r>
+      <w:proofErr w:type="spellEnd"/>
       <w:r>
         <w:rPr>
           <w:rFonts w:ascii="Open Sans" w:hAnsi="Open Sans" w:cs="Open Sans" w:hint="eastAsia"/>
@@ -14989,6 +15263,7 @@
         </w:rPr>
         <w:t xml:space="preserve">588 </w:t>
       </w:r>
+      <w:proofErr w:type="spellStart"/>
       <w:r>
         <w:rPr>
           <w:rFonts w:ascii="Open Sans" w:hAnsi="Open Sans" w:cs="Open Sans" w:hint="eastAsia"/>
@@ -14997,6 +15272,7 @@
         </w:rPr>
         <w:t>골드바흐의</w:t>
       </w:r>
+      <w:proofErr w:type="spellEnd"/>
       <w:r>
         <w:rPr>
           <w:rFonts w:ascii="Open Sans" w:hAnsi="Open Sans" w:cs="Open Sans" w:hint="eastAsia"/>
@@ -15165,6 +15441,7 @@
         </w:rPr>
         <w:t>&amp;</w:t>
       </w:r>
+      <w:proofErr w:type="spellStart"/>
       <w:r>
         <w:rPr>
           <w:rFonts w:ascii="Open Sans" w:hAnsi="Open Sans" w:cs="Open Sans" w:hint="eastAsia"/>
@@ -15173,6 +15450,7 @@
         </w:rPr>
         <w:t>팰린드롬</w:t>
       </w:r>
+      <w:proofErr w:type="spellEnd"/>
       <w:r>
         <w:rPr>
           <w:rFonts w:ascii="Open Sans" w:hAnsi="Open Sans" w:cs="Open Sans" w:hint="eastAsia"/>
@@ -15514,6 +15792,7 @@
         </w:rPr>
         <w:t xml:space="preserve">654 </w:t>
       </w:r>
+      <w:proofErr w:type="spellStart"/>
       <w:r>
         <w:rPr>
           <w:rFonts w:ascii="Open Sans" w:hAnsi="Open Sans" w:cs="Open Sans" w:hint="eastAsia"/>
@@ -15522,6 +15801,7 @@
         </w:rPr>
         <w:t>랜선</w:t>
       </w:r>
+      <w:proofErr w:type="spellEnd"/>
       <w:r>
         <w:rPr>
           <w:rFonts w:ascii="Open Sans" w:hAnsi="Open Sans" w:cs="Open Sans" w:hint="eastAsia"/>
@@ -15779,15 +16059,33 @@
           <w:color w:val="333333"/>
           <w:szCs w:val="20"/>
         </w:rPr>
-        <w:t>(B2)</w:t>
-      </w:r>
-      <w:r>
-        <w:rPr>
-          <w:rFonts w:ascii="Open Sans" w:hAnsi="Open Sans" w:cs="Open Sans"/>
-          <w:color w:val="333333"/>
-          <w:szCs w:val="20"/>
-        </w:rPr>
-        <w:t xml:space="preserve"> // </w:t>
+        <w:t>(B2</w:t>
+      </w:r>
+      <w:proofErr w:type="gramStart"/>
+      <w:r>
+        <w:rPr>
+          <w:rFonts w:ascii="Open Sans" w:hAnsi="Open Sans" w:cs="Open Sans"/>
+          <w:color w:val="333333"/>
+          <w:szCs w:val="20"/>
+        </w:rPr>
+        <w:t>)</w:t>
+      </w:r>
+      <w:r>
+        <w:rPr>
+          <w:rFonts w:ascii="Open Sans" w:hAnsi="Open Sans" w:cs="Open Sans"/>
+          <w:color w:val="333333"/>
+          <w:szCs w:val="20"/>
+        </w:rPr>
+        <w:t xml:space="preserve"> /</w:t>
+      </w:r>
+      <w:proofErr w:type="gramEnd"/>
+      <w:r>
+        <w:rPr>
+          <w:rFonts w:ascii="Open Sans" w:hAnsi="Open Sans" w:cs="Open Sans"/>
+          <w:color w:val="333333"/>
+          <w:szCs w:val="20"/>
+        </w:rPr>
+        <w:t xml:space="preserve">/ </w:t>
       </w:r>
       <w:r>
         <w:rPr>
@@ -15989,9 +16287,9 @@
           <w:color w:val="333333"/>
           <w:szCs w:val="20"/>
         </w:rPr>
-        <w:lastRenderedPageBreak/>
         <w:t xml:space="preserve">1158 </w:t>
       </w:r>
+      <w:proofErr w:type="spellStart"/>
       <w:r>
         <w:rPr>
           <w:rFonts w:ascii="Open Sans" w:hAnsi="Open Sans" w:cs="Open Sans" w:hint="eastAsia"/>
@@ -16000,6 +16298,7 @@
         </w:rPr>
         <w:t>요세푸스</w:t>
       </w:r>
+      <w:proofErr w:type="spellEnd"/>
       <w:r>
         <w:rPr>
           <w:rFonts w:ascii="Open Sans" w:hAnsi="Open Sans" w:cs="Open Sans" w:hint="eastAsia"/>
@@ -16311,7 +16610,7 @@
       <w:pPr>
         <w:pStyle w:val="a3"/>
         <w:rPr>
-          <w:rFonts w:ascii="Open Sans" w:hAnsi="Open Sans" w:cs="Open Sans" w:hint="eastAsia"/>
+          <w:rFonts w:ascii="Open Sans" w:hAnsi="Open Sans" w:cs="Open Sans"/>
           <w:color w:val="333333"/>
           <w:szCs w:val="20"/>
         </w:rPr>
@@ -16374,24 +16673,43 @@
           <w:color w:val="333333"/>
           <w:szCs w:val="20"/>
         </w:rPr>
-        <w:t>(S3)</w:t>
-      </w:r>
-      <w:r>
-        <w:rPr>
-          <w:rFonts w:ascii="Open Sans" w:hAnsi="Open Sans" w:cs="Open Sans"/>
-          <w:color w:val="333333"/>
-          <w:szCs w:val="20"/>
-        </w:rPr>
-        <w:t xml:space="preserve"> </w:t>
-      </w:r>
-      <w:r>
-        <w:rPr>
-          <w:rFonts w:ascii="Open Sans" w:hAnsi="Open Sans" w:cs="Open Sans"/>
-          <w:color w:val="333333"/>
-          <w:szCs w:val="20"/>
-        </w:rPr>
-        <w:t xml:space="preserve">// </w:t>
-      </w:r>
+        <w:t>(S3</w:t>
+      </w:r>
+      <w:proofErr w:type="gramStart"/>
+      <w:r>
+        <w:rPr>
+          <w:rFonts w:ascii="Open Sans" w:hAnsi="Open Sans" w:cs="Open Sans"/>
+          <w:color w:val="333333"/>
+          <w:szCs w:val="20"/>
+        </w:rPr>
+        <w:t>)</w:t>
+      </w:r>
+      <w:r>
+        <w:rPr>
+          <w:rFonts w:ascii="Open Sans" w:hAnsi="Open Sans" w:cs="Open Sans"/>
+          <w:color w:val="333333"/>
+          <w:szCs w:val="20"/>
+        </w:rPr>
+        <w:t xml:space="preserve"> </w:t>
+      </w:r>
+      <w:r>
+        <w:rPr>
+          <w:rFonts w:ascii="Open Sans" w:hAnsi="Open Sans" w:cs="Open Sans"/>
+          <w:color w:val="333333"/>
+          <w:szCs w:val="20"/>
+        </w:rPr>
+        <w:t>/</w:t>
+      </w:r>
+      <w:proofErr w:type="gramEnd"/>
+      <w:r>
+        <w:rPr>
+          <w:rFonts w:ascii="Open Sans" w:hAnsi="Open Sans" w:cs="Open Sans"/>
+          <w:color w:val="333333"/>
+          <w:szCs w:val="20"/>
+        </w:rPr>
+        <w:t xml:space="preserve">/ </w:t>
+      </w:r>
+      <w:proofErr w:type="spellStart"/>
       <w:r>
         <w:rPr>
           <w:rFonts w:ascii="Open Sans" w:hAnsi="Open Sans" w:cs="Open Sans" w:hint="eastAsia"/>
@@ -16406,7 +16724,16 @@
           <w:color w:val="333333"/>
           <w:szCs w:val="20"/>
         </w:rPr>
-        <w:t xml:space="preserve">inkedHashSet (JAVA), </w:t>
+        <w:t>inkedHashSet</w:t>
+      </w:r>
+      <w:proofErr w:type="spellEnd"/>
+      <w:r>
+        <w:rPr>
+          <w:rFonts w:ascii="Open Sans" w:hAnsi="Open Sans" w:cs="Open Sans"/>
+          <w:color w:val="333333"/>
+          <w:szCs w:val="20"/>
+        </w:rPr>
+        <w:t xml:space="preserve"> (JAVA), </w:t>
       </w:r>
       <w:r>
         <w:rPr>
@@ -16606,6 +16933,7 @@
         </w:rPr>
         <w:t xml:space="preserve"> </w:t>
       </w:r>
+      <w:proofErr w:type="spellStart"/>
       <w:r>
         <w:rPr>
           <w:rFonts w:ascii="Open Sans" w:hAnsi="Open Sans" w:cs="Open Sans" w:hint="eastAsia"/>
@@ -16614,6 +16942,7 @@
         </w:rPr>
         <w:t>힙</w:t>
       </w:r>
+      <w:proofErr w:type="spellEnd"/>
       <w:r>
         <w:rPr>
           <w:rFonts w:ascii="Open Sans" w:hAnsi="Open Sans" w:cs="Open Sans" w:hint="eastAsia"/>
@@ -16756,6 +17085,7 @@
         </w:rPr>
         <w:t xml:space="preserve">7298 </w:t>
       </w:r>
+      <w:proofErr w:type="spellStart"/>
       <w:r>
         <w:rPr>
           <w:rFonts w:ascii="Open Sans" w:hAnsi="Open Sans" w:cs="Open Sans" w:hint="eastAsia"/>
@@ -16764,6 +17094,7 @@
         </w:rPr>
         <w:t>오큰수</w:t>
       </w:r>
+      <w:proofErr w:type="spellEnd"/>
       <w:r>
         <w:rPr>
           <w:rFonts w:ascii="Open Sans" w:hAnsi="Open Sans" w:cs="Open Sans" w:hint="eastAsia"/>
@@ -16958,6 +17289,7 @@
           <w:color w:val="333333"/>
           <w:szCs w:val="20"/>
         </w:rPr>
+        <w:lastRenderedPageBreak/>
         <w:t>A</w:t>
       </w:r>
       <w:r>
@@ -16996,7 +17328,6 @@
           <w:color w:val="333333"/>
           <w:szCs w:val="20"/>
         </w:rPr>
-        <w:lastRenderedPageBreak/>
         <w:t>1</w:t>
       </w:r>
       <w:r>
@@ -17318,8 +17649,19 @@
             <w:color w:val="0076C0"/>
             <w:szCs w:val="20"/>
           </w:rPr>
-          <w:t>Divide And Conquer</w:t>
+          <w:t xml:space="preserve">Divide And </w:t>
         </w:r>
+        <w:proofErr w:type="gramStart"/>
+        <w:r>
+          <w:rPr>
+            <w:rStyle w:val="a6"/>
+            <w:rFonts w:ascii="Open Sans" w:hAnsi="Open Sans" w:cs="Open Sans"/>
+            <w:color w:val="0076C0"/>
+            <w:szCs w:val="20"/>
+          </w:rPr>
+          <w:t>Conquer</w:t>
+        </w:r>
+        <w:proofErr w:type="gramEnd"/>
       </w:hyperlink>
       <w:r>
         <w:t>------------------------------------</w:t>

</xml_diff>

<commit_message>
Q17224 SUBTASK COMPETITION (GREEDY, BRONZE 1) ADDED
</commit_message>
<xml_diff>
--- a/알고리즘 가이드라인.docx
+++ b/알고리즘 가이드라인.docx
@@ -13980,6 +13980,168 @@
     </w:p>
     <w:p>
       <w:pPr>
+        <w:pStyle w:val="a3"/>
+        <w:rPr>
+          <w:rFonts w:ascii="Open Sans" w:hAnsi="Open Sans" w:cs="Open Sans" w:hint="eastAsia"/>
+          <w:color w:val="333333"/>
+          <w:szCs w:val="20"/>
+        </w:rPr>
+      </w:pPr>
+    </w:p>
+    <w:p>
+      <w:pPr>
+        <w:pStyle w:val="a3"/>
+        <w:widowControl/>
+        <w:numPr>
+          <w:ilvl w:val="0"/>
+          <w:numId w:val="7"/>
+        </w:numPr>
+        <w:wordWrap/>
+        <w:autoSpaceDE/>
+        <w:autoSpaceDN/>
+        <w:spacing w:after="300"/>
+        <w:ind w:leftChars="0"/>
+        <w:rPr>
+          <w:rFonts w:ascii="Open Sans" w:hAnsi="Open Sans" w:cs="Open Sans"/>
+          <w:color w:val="333333"/>
+          <w:szCs w:val="20"/>
+        </w:rPr>
+      </w:pPr>
+      <w:r>
+        <w:rPr>
+          <w:rFonts w:ascii="Open Sans" w:hAnsi="Open Sans" w:cs="Open Sans"/>
+          <w:color w:val="333333"/>
+          <w:szCs w:val="20"/>
+        </w:rPr>
+        <w:t xml:space="preserve">17224 </w:t>
+      </w:r>
+      <w:r>
+        <w:rPr>
+          <w:rFonts w:ascii="Open Sans" w:hAnsi="Open Sans" w:cs="Open Sans"/>
+          <w:color w:val="333333"/>
+          <w:szCs w:val="20"/>
+        </w:rPr>
+        <w:t>APC</w:t>
+      </w:r>
+      <w:r>
+        <w:rPr>
+          <w:rFonts w:ascii="Open Sans" w:hAnsi="Open Sans" w:cs="Open Sans" w:hint="eastAsia"/>
+          <w:color w:val="333333"/>
+          <w:szCs w:val="20"/>
+        </w:rPr>
+        <w:t>는</w:t>
+      </w:r>
+      <w:r>
+        <w:rPr>
+          <w:rFonts w:ascii="Open Sans" w:hAnsi="Open Sans" w:cs="Open Sans" w:hint="eastAsia"/>
+          <w:color w:val="333333"/>
+          <w:szCs w:val="20"/>
+        </w:rPr>
+        <w:t xml:space="preserve"> </w:t>
+      </w:r>
+      <w:r>
+        <w:rPr>
+          <w:rFonts w:ascii="Open Sans" w:hAnsi="Open Sans" w:cs="Open Sans" w:hint="eastAsia"/>
+          <w:color w:val="333333"/>
+          <w:szCs w:val="20"/>
+        </w:rPr>
+        <w:t>왜</w:t>
+      </w:r>
+      <w:r>
+        <w:rPr>
+          <w:rFonts w:ascii="Open Sans" w:hAnsi="Open Sans" w:cs="Open Sans" w:hint="eastAsia"/>
+          <w:color w:val="333333"/>
+          <w:szCs w:val="20"/>
+        </w:rPr>
+        <w:t xml:space="preserve"> </w:t>
+      </w:r>
+      <w:proofErr w:type="spellStart"/>
+      <w:r>
+        <w:rPr>
+          <w:rFonts w:ascii="Open Sans" w:hAnsi="Open Sans" w:cs="Open Sans" w:hint="eastAsia"/>
+          <w:color w:val="333333"/>
+          <w:szCs w:val="20"/>
+        </w:rPr>
+        <w:t>서브태스크</w:t>
+      </w:r>
+      <w:proofErr w:type="spellEnd"/>
+      <w:r>
+        <w:rPr>
+          <w:rFonts w:ascii="Open Sans" w:hAnsi="Open Sans" w:cs="Open Sans" w:hint="eastAsia"/>
+          <w:color w:val="333333"/>
+          <w:szCs w:val="20"/>
+        </w:rPr>
+        <w:t xml:space="preserve"> </w:t>
+      </w:r>
+      <w:r>
+        <w:rPr>
+          <w:rFonts w:ascii="Open Sans" w:hAnsi="Open Sans" w:cs="Open Sans" w:hint="eastAsia"/>
+          <w:color w:val="333333"/>
+          <w:szCs w:val="20"/>
+        </w:rPr>
+        <w:t>대회가</w:t>
+      </w:r>
+      <w:r>
+        <w:rPr>
+          <w:rFonts w:ascii="Open Sans" w:hAnsi="Open Sans" w:cs="Open Sans" w:hint="eastAsia"/>
+          <w:color w:val="333333"/>
+          <w:szCs w:val="20"/>
+        </w:rPr>
+        <w:t xml:space="preserve"> </w:t>
+      </w:r>
+      <w:r>
+        <w:rPr>
+          <w:rFonts w:ascii="Open Sans" w:hAnsi="Open Sans" w:cs="Open Sans" w:hint="eastAsia"/>
+          <w:color w:val="333333"/>
+          <w:szCs w:val="20"/>
+        </w:rPr>
+        <w:t>되었을까</w:t>
+      </w:r>
+      <w:r>
+        <w:rPr>
+          <w:rFonts w:ascii="Open Sans" w:hAnsi="Open Sans" w:cs="Open Sans" w:hint="eastAsia"/>
+          <w:color w:val="333333"/>
+          <w:szCs w:val="20"/>
+        </w:rPr>
+        <w:t>?</w:t>
+      </w:r>
+      <w:r>
+        <w:rPr>
+          <w:rFonts w:ascii="Open Sans" w:hAnsi="Open Sans" w:cs="Open Sans"/>
+          <w:color w:val="333333"/>
+          <w:szCs w:val="20"/>
+        </w:rPr>
+        <w:t xml:space="preserve"> (B1)</w:t>
+      </w:r>
+      <w:r>
+        <w:rPr>
+          <w:rFonts w:ascii="Open Sans" w:hAnsi="Open Sans" w:cs="Open Sans"/>
+          <w:color w:val="333333"/>
+          <w:szCs w:val="20"/>
+        </w:rPr>
+        <w:t xml:space="preserve"> </w:t>
+      </w:r>
+      <w:proofErr w:type="spellStart"/>
+      <w:r>
+        <w:rPr>
+          <w:rFonts w:ascii="Open Sans" w:hAnsi="Open Sans" w:cs="Open Sans"/>
+          <w:color w:val="333333"/>
+          <w:szCs w:val="20"/>
+        </w:rPr>
+        <w:t>ArrayList</w:t>
+      </w:r>
+      <w:proofErr w:type="spellEnd"/>
+      <w:r>
+        <w:rPr>
+          <w:rFonts w:ascii="Open Sans" w:hAnsi="Open Sans" w:cs="Open Sans"/>
+          <w:color w:val="333333"/>
+          <w:szCs w:val="20"/>
+        </w:rPr>
+        <w:t xml:space="preserve"> (JAVA), sort (C++)</w:t>
+      </w:r>
+    </w:p>
+    <w:p>
+      <w:pPr>
         <w:widowControl/>
         <w:wordWrap/>
         <w:autoSpaceDE/>
@@ -14354,6 +14516,7 @@
           <w:color w:val="333333"/>
           <w:szCs w:val="20"/>
         </w:rPr>
+        <w:lastRenderedPageBreak/>
         <w:t>A</w:t>
       </w:r>
       <w:r>
@@ -17289,7 +17452,6 @@
           <w:color w:val="333333"/>
           <w:szCs w:val="20"/>
         </w:rPr>
-        <w:lastRenderedPageBreak/>
         <w:t>A</w:t>
       </w:r>
       <w:r>

</xml_diff>

<commit_message>
Q15792 A/B - 2 (IMPLEMENTATION, BRONZE 1) ADDED
</commit_message>
<xml_diff>
--- a/알고리즘 가이드라인.docx
+++ b/알고리즘 가이드라인.docx
@@ -144,59 +144,15 @@
           <w:color w:val="333333"/>
           <w:szCs w:val="20"/>
         </w:rPr>
-        <w:t>(B3) (JAVA ONLY</w:t>
-      </w:r>
-      <w:proofErr w:type="gramStart"/>
-      <w:r>
-        <w:rPr>
-          <w:rFonts w:ascii="Open Sans" w:hAnsi="Open Sans" w:cs="Open Sans"/>
-          <w:color w:val="333333"/>
-          <w:szCs w:val="20"/>
-        </w:rPr>
-        <w:t>)</w:t>
-      </w:r>
-      <w:r>
-        <w:rPr>
-          <w:rFonts w:ascii="Open Sans" w:hAnsi="Open Sans" w:cs="Open Sans"/>
-          <w:color w:val="333333"/>
-          <w:szCs w:val="20"/>
-        </w:rPr>
-        <w:t xml:space="preserve"> /</w:t>
-      </w:r>
-      <w:proofErr w:type="gramEnd"/>
-      <w:r>
-        <w:rPr>
-          <w:rFonts w:ascii="Open Sans" w:hAnsi="Open Sans" w:cs="Open Sans"/>
-          <w:color w:val="333333"/>
-          <w:szCs w:val="20"/>
-        </w:rPr>
-        <w:t xml:space="preserve">/ </w:t>
-      </w:r>
-      <w:proofErr w:type="spellStart"/>
-      <w:r>
-        <w:rPr>
-          <w:rFonts w:ascii="Open Sans" w:hAnsi="Open Sans" w:cs="Open Sans" w:hint="eastAsia"/>
-          <w:color w:val="333333"/>
-          <w:szCs w:val="20"/>
-        </w:rPr>
-        <w:t>S</w:t>
-      </w:r>
-      <w:r>
-        <w:rPr>
-          <w:rFonts w:ascii="Open Sans" w:hAnsi="Open Sans" w:cs="Open Sans"/>
-          <w:color w:val="333333"/>
-          <w:szCs w:val="20"/>
-        </w:rPr>
-        <w:t>tring.valueOf</w:t>
-      </w:r>
-      <w:proofErr w:type="spellEnd"/>
-      <w:r>
-        <w:rPr>
-          <w:rFonts w:ascii="Open Sans" w:hAnsi="Open Sans" w:cs="Open Sans"/>
-          <w:color w:val="333333"/>
-          <w:szCs w:val="20"/>
-        </w:rPr>
-        <w:t>()</w:t>
+        <w:t>(B3) (JAVA ONLY)</w:t>
+      </w:r>
+      <w:r>
+        <w:rPr>
+          <w:rFonts w:ascii="Open Sans" w:hAnsi="Open Sans" w:cs="Open Sans"/>
+          <w:color w:val="333333"/>
+          <w:szCs w:val="20"/>
+        </w:rPr>
+        <w:t xml:space="preserve"> </w:t>
       </w:r>
     </w:p>
     <w:p>
@@ -4211,13 +4167,9 @@
     </w:p>
     <w:p>
       <w:pPr>
-        <w:widowControl/>
-        <w:wordWrap/>
-        <w:autoSpaceDE/>
-        <w:autoSpaceDN/>
-        <w:spacing w:after="300"/>
-        <w:rPr>
-          <w:rFonts w:ascii="Open Sans" w:hAnsi="Open Sans" w:cs="Open Sans"/>
+        <w:pStyle w:val="a3"/>
+        <w:rPr>
+          <w:rFonts w:ascii="Open Sans" w:hAnsi="Open Sans" w:cs="Open Sans" w:hint="eastAsia"/>
           <w:color w:val="333333"/>
           <w:szCs w:val="20"/>
         </w:rPr>
@@ -4248,55 +4200,15 @@
           <w:color w:val="333333"/>
           <w:szCs w:val="20"/>
         </w:rPr>
-        <w:t>4</w:t>
-      </w:r>
-      <w:r>
-        <w:rPr>
-          <w:rFonts w:ascii="Open Sans" w:hAnsi="Open Sans" w:cs="Open Sans"/>
-          <w:color w:val="333333"/>
-          <w:szCs w:val="20"/>
-        </w:rPr>
-        <w:t xml:space="preserve">673 </w:t>
-      </w:r>
-      <w:r>
-        <w:rPr>
-          <w:rFonts w:ascii="Open Sans" w:hAnsi="Open Sans" w:cs="Open Sans" w:hint="eastAsia"/>
-          <w:color w:val="333333"/>
-          <w:szCs w:val="20"/>
-        </w:rPr>
-        <w:t>셀프</w:t>
-      </w:r>
-      <w:r>
-        <w:rPr>
-          <w:rFonts w:ascii="Open Sans" w:hAnsi="Open Sans" w:cs="Open Sans" w:hint="eastAsia"/>
-          <w:color w:val="333333"/>
-          <w:szCs w:val="20"/>
-        </w:rPr>
-        <w:t xml:space="preserve"> </w:t>
-      </w:r>
-      <w:r>
-        <w:rPr>
-          <w:rFonts w:ascii="Open Sans" w:hAnsi="Open Sans" w:cs="Open Sans" w:hint="eastAsia"/>
-          <w:color w:val="333333"/>
-          <w:szCs w:val="20"/>
-        </w:rPr>
-        <w:t>넘버</w:t>
-      </w:r>
-      <w:r>
-        <w:rPr>
-          <w:rFonts w:ascii="Open Sans" w:hAnsi="Open Sans" w:cs="Open Sans" w:hint="eastAsia"/>
-          <w:color w:val="333333"/>
-          <w:szCs w:val="20"/>
-        </w:rPr>
-        <w:t xml:space="preserve"> </w:t>
-      </w:r>
-      <w:r>
-        <w:rPr>
-          <w:rFonts w:ascii="Open Sans" w:hAnsi="Open Sans" w:cs="Open Sans"/>
-          <w:color w:val="333333"/>
-          <w:szCs w:val="20"/>
-        </w:rPr>
-        <w:t>(S5)</w:t>
+        <w:t>1</w:t>
+      </w:r>
+      <w:r>
+        <w:rPr>
+          <w:rFonts w:ascii="Open Sans" w:hAnsi="Open Sans" w:cs="Open Sans"/>
+          <w:color w:val="333333"/>
+          <w:szCs w:val="20"/>
+        </w:rPr>
+        <w:t>5792 A/B – 2 (B1)</w:t>
       </w:r>
     </w:p>
     <w:p>
@@ -4338,23 +4250,39 @@
           <w:color w:val="333333"/>
           <w:szCs w:val="20"/>
         </w:rPr>
-        <w:t>1</w:t>
-      </w:r>
-      <w:r>
-        <w:rPr>
-          <w:rFonts w:ascii="Open Sans" w:hAnsi="Open Sans" w:cs="Open Sans"/>
-          <w:color w:val="333333"/>
-          <w:szCs w:val="20"/>
-        </w:rPr>
-        <w:t xml:space="preserve">1723 </w:t>
-      </w:r>
-      <w:r>
-        <w:rPr>
-          <w:rFonts w:ascii="Open Sans" w:hAnsi="Open Sans" w:cs="Open Sans" w:hint="eastAsia"/>
-          <w:color w:val="333333"/>
-          <w:szCs w:val="20"/>
-        </w:rPr>
-        <w:t>집합</w:t>
+        <w:t>4</w:t>
+      </w:r>
+      <w:r>
+        <w:rPr>
+          <w:rFonts w:ascii="Open Sans" w:hAnsi="Open Sans" w:cs="Open Sans"/>
+          <w:color w:val="333333"/>
+          <w:szCs w:val="20"/>
+        </w:rPr>
+        <w:t xml:space="preserve">673 </w:t>
+      </w:r>
+      <w:r>
+        <w:rPr>
+          <w:rFonts w:ascii="Open Sans" w:hAnsi="Open Sans" w:cs="Open Sans" w:hint="eastAsia"/>
+          <w:color w:val="333333"/>
+          <w:szCs w:val="20"/>
+        </w:rPr>
+        <w:t>셀프</w:t>
+      </w:r>
+      <w:r>
+        <w:rPr>
+          <w:rFonts w:ascii="Open Sans" w:hAnsi="Open Sans" w:cs="Open Sans" w:hint="eastAsia"/>
+          <w:color w:val="333333"/>
+          <w:szCs w:val="20"/>
+        </w:rPr>
+        <w:t xml:space="preserve"> </w:t>
+      </w:r>
+      <w:r>
+        <w:rPr>
+          <w:rFonts w:ascii="Open Sans" w:hAnsi="Open Sans" w:cs="Open Sans" w:hint="eastAsia"/>
+          <w:color w:val="333333"/>
+          <w:szCs w:val="20"/>
+        </w:rPr>
+        <w:t>넘버</w:t>
       </w:r>
       <w:r>
         <w:rPr>
@@ -4375,7 +4303,11 @@
     </w:p>
     <w:p>
       <w:pPr>
-        <w:pStyle w:val="a3"/>
+        <w:widowControl/>
+        <w:wordWrap/>
+        <w:autoSpaceDE/>
+        <w:autoSpaceDN/>
+        <w:spacing w:after="300"/>
         <w:rPr>
           <w:rFonts w:ascii="Open Sans" w:hAnsi="Open Sans" w:cs="Open Sans"/>
           <w:color w:val="333333"/>
@@ -4416,47 +4348,15 @@
           <w:color w:val="333333"/>
           <w:szCs w:val="20"/>
         </w:rPr>
-        <w:t xml:space="preserve">652 </w:t>
-      </w:r>
-      <w:r>
-        <w:rPr>
-          <w:rFonts w:ascii="Open Sans" w:hAnsi="Open Sans" w:cs="Open Sans" w:hint="eastAsia"/>
-          <w:color w:val="333333"/>
-          <w:szCs w:val="20"/>
-        </w:rPr>
-        <w:t>누울</w:t>
-      </w:r>
-      <w:r>
-        <w:rPr>
-          <w:rFonts w:ascii="Open Sans" w:hAnsi="Open Sans" w:cs="Open Sans" w:hint="eastAsia"/>
-          <w:color w:val="333333"/>
-          <w:szCs w:val="20"/>
-        </w:rPr>
-        <w:t xml:space="preserve"> </w:t>
-      </w:r>
-      <w:r>
-        <w:rPr>
-          <w:rFonts w:ascii="Open Sans" w:hAnsi="Open Sans" w:cs="Open Sans" w:hint="eastAsia"/>
-          <w:color w:val="333333"/>
-          <w:szCs w:val="20"/>
-        </w:rPr>
-        <w:t>자리를</w:t>
-      </w:r>
-      <w:r>
-        <w:rPr>
-          <w:rFonts w:ascii="Open Sans" w:hAnsi="Open Sans" w:cs="Open Sans" w:hint="eastAsia"/>
-          <w:color w:val="333333"/>
-          <w:szCs w:val="20"/>
-        </w:rPr>
-        <w:t xml:space="preserve"> </w:t>
-      </w:r>
-      <w:r>
-        <w:rPr>
-          <w:rFonts w:ascii="Open Sans" w:hAnsi="Open Sans" w:cs="Open Sans" w:hint="eastAsia"/>
-          <w:color w:val="333333"/>
-          <w:szCs w:val="20"/>
-        </w:rPr>
-        <w:t>찾아라</w:t>
+        <w:t xml:space="preserve">1723 </w:t>
+      </w:r>
+      <w:r>
+        <w:rPr>
+          <w:rFonts w:ascii="Open Sans" w:hAnsi="Open Sans" w:cs="Open Sans" w:hint="eastAsia"/>
+          <w:color w:val="333333"/>
+          <w:szCs w:val="20"/>
+        </w:rPr>
+        <w:t>집합</w:t>
       </w:r>
       <w:r>
         <w:rPr>
@@ -4510,39 +4410,55 @@
           <w:color w:val="333333"/>
           <w:szCs w:val="20"/>
         </w:rPr>
-        <w:t>4</w:t>
-      </w:r>
-      <w:r>
-        <w:rPr>
-          <w:rFonts w:ascii="Open Sans" w:hAnsi="Open Sans" w:cs="Open Sans"/>
-          <w:color w:val="333333"/>
-          <w:szCs w:val="20"/>
-        </w:rPr>
-        <w:t xml:space="preserve">659 </w:t>
-      </w:r>
-      <w:r>
-        <w:rPr>
-          <w:rFonts w:ascii="Open Sans" w:hAnsi="Open Sans" w:cs="Open Sans" w:hint="eastAsia"/>
-          <w:color w:val="333333"/>
-          <w:szCs w:val="20"/>
-        </w:rPr>
-        <w:t>비밀번호</w:t>
-      </w:r>
-      <w:r>
-        <w:rPr>
-          <w:rFonts w:ascii="Open Sans" w:hAnsi="Open Sans" w:cs="Open Sans" w:hint="eastAsia"/>
-          <w:color w:val="333333"/>
-          <w:szCs w:val="20"/>
-        </w:rPr>
-        <w:t xml:space="preserve"> </w:t>
-      </w:r>
-      <w:r>
-        <w:rPr>
-          <w:rFonts w:ascii="Open Sans" w:hAnsi="Open Sans" w:cs="Open Sans" w:hint="eastAsia"/>
-          <w:color w:val="333333"/>
-          <w:szCs w:val="20"/>
-        </w:rPr>
-        <w:t>발음하기</w:t>
+        <w:t>1</w:t>
+      </w:r>
+      <w:r>
+        <w:rPr>
+          <w:rFonts w:ascii="Open Sans" w:hAnsi="Open Sans" w:cs="Open Sans"/>
+          <w:color w:val="333333"/>
+          <w:szCs w:val="20"/>
+        </w:rPr>
+        <w:t xml:space="preserve">652 </w:t>
+      </w:r>
+      <w:r>
+        <w:rPr>
+          <w:rFonts w:ascii="Open Sans" w:hAnsi="Open Sans" w:cs="Open Sans" w:hint="eastAsia"/>
+          <w:color w:val="333333"/>
+          <w:szCs w:val="20"/>
+        </w:rPr>
+        <w:t>누울</w:t>
+      </w:r>
+      <w:r>
+        <w:rPr>
+          <w:rFonts w:ascii="Open Sans" w:hAnsi="Open Sans" w:cs="Open Sans" w:hint="eastAsia"/>
+          <w:color w:val="333333"/>
+          <w:szCs w:val="20"/>
+        </w:rPr>
+        <w:t xml:space="preserve"> </w:t>
+      </w:r>
+      <w:r>
+        <w:rPr>
+          <w:rFonts w:ascii="Open Sans" w:hAnsi="Open Sans" w:cs="Open Sans" w:hint="eastAsia"/>
+          <w:color w:val="333333"/>
+          <w:szCs w:val="20"/>
+        </w:rPr>
+        <w:t>자리를</w:t>
+      </w:r>
+      <w:r>
+        <w:rPr>
+          <w:rFonts w:ascii="Open Sans" w:hAnsi="Open Sans" w:cs="Open Sans" w:hint="eastAsia"/>
+          <w:color w:val="333333"/>
+          <w:szCs w:val="20"/>
+        </w:rPr>
+        <w:t xml:space="preserve"> </w:t>
+      </w:r>
+      <w:r>
+        <w:rPr>
+          <w:rFonts w:ascii="Open Sans" w:hAnsi="Open Sans" w:cs="Open Sans" w:hint="eastAsia"/>
+          <w:color w:val="333333"/>
+          <w:szCs w:val="20"/>
+        </w:rPr>
+        <w:t>찾아라</w:t>
       </w:r>
       <w:r>
         <w:rPr>
@@ -4564,12 +4480,6 @@
     <w:p>
       <w:pPr>
         <w:pStyle w:val="a3"/>
-        <w:widowControl/>
-        <w:wordWrap/>
-        <w:autoSpaceDE/>
-        <w:autoSpaceDN/>
-        <w:spacing w:after="300"/>
-        <w:ind w:leftChars="0"/>
         <w:rPr>
           <w:rFonts w:ascii="Open Sans" w:hAnsi="Open Sans" w:cs="Open Sans"/>
           <w:color w:val="333333"/>
@@ -4602,39 +4512,55 @@
           <w:color w:val="333333"/>
           <w:szCs w:val="20"/>
         </w:rPr>
-        <w:t>2</w:t>
-      </w:r>
-      <w:r>
-        <w:rPr>
-          <w:rFonts w:ascii="Open Sans" w:hAnsi="Open Sans" w:cs="Open Sans"/>
-          <w:color w:val="333333"/>
-          <w:szCs w:val="20"/>
-        </w:rPr>
-        <w:t xml:space="preserve">491 </w:t>
-      </w:r>
-      <w:r>
-        <w:rPr>
-          <w:rFonts w:ascii="Open Sans" w:hAnsi="Open Sans" w:cs="Open Sans" w:hint="eastAsia"/>
-          <w:color w:val="333333"/>
-          <w:szCs w:val="20"/>
-        </w:rPr>
-        <w:t>수열</w:t>
-      </w:r>
-      <w:r>
-        <w:rPr>
-          <w:rFonts w:ascii="Open Sans" w:hAnsi="Open Sans" w:cs="Open Sans" w:hint="eastAsia"/>
-          <w:color w:val="333333"/>
-          <w:szCs w:val="20"/>
-        </w:rPr>
-        <w:t xml:space="preserve"> </w:t>
-      </w:r>
-      <w:r>
-        <w:rPr>
-          <w:rFonts w:ascii="Open Sans" w:hAnsi="Open Sans" w:cs="Open Sans"/>
-          <w:color w:val="333333"/>
-          <w:szCs w:val="20"/>
-        </w:rPr>
-        <w:t>(S4)</w:t>
+        <w:t>4</w:t>
+      </w:r>
+      <w:r>
+        <w:rPr>
+          <w:rFonts w:ascii="Open Sans" w:hAnsi="Open Sans" w:cs="Open Sans"/>
+          <w:color w:val="333333"/>
+          <w:szCs w:val="20"/>
+        </w:rPr>
+        <w:t xml:space="preserve">659 </w:t>
+      </w:r>
+      <w:r>
+        <w:rPr>
+          <w:rFonts w:ascii="Open Sans" w:hAnsi="Open Sans" w:cs="Open Sans" w:hint="eastAsia"/>
+          <w:color w:val="333333"/>
+          <w:szCs w:val="20"/>
+        </w:rPr>
+        <w:t>비밀번호</w:t>
+      </w:r>
+      <w:r>
+        <w:rPr>
+          <w:rFonts w:ascii="Open Sans" w:hAnsi="Open Sans" w:cs="Open Sans" w:hint="eastAsia"/>
+          <w:color w:val="333333"/>
+          <w:szCs w:val="20"/>
+        </w:rPr>
+        <w:t xml:space="preserve"> </w:t>
+      </w:r>
+      <w:r>
+        <w:rPr>
+          <w:rFonts w:ascii="Open Sans" w:hAnsi="Open Sans" w:cs="Open Sans" w:hint="eastAsia"/>
+          <w:color w:val="333333"/>
+          <w:szCs w:val="20"/>
+        </w:rPr>
+        <w:t>발음하기</w:t>
+      </w:r>
+      <w:r>
+        <w:rPr>
+          <w:rFonts w:ascii="Open Sans" w:hAnsi="Open Sans" w:cs="Open Sans" w:hint="eastAsia"/>
+          <w:color w:val="333333"/>
+          <w:szCs w:val="20"/>
+        </w:rPr>
+        <w:t xml:space="preserve"> </w:t>
+      </w:r>
+      <w:r>
+        <w:rPr>
+          <w:rFonts w:ascii="Open Sans" w:hAnsi="Open Sans" w:cs="Open Sans"/>
+          <w:color w:val="333333"/>
+          <w:szCs w:val="20"/>
+        </w:rPr>
+        <w:t>(S5)</w:t>
       </w:r>
     </w:p>
     <w:p>
@@ -4686,31 +4612,31 @@
           <w:color w:val="333333"/>
           <w:szCs w:val="20"/>
         </w:rPr>
-        <w:t xml:space="preserve">108 </w:t>
-      </w:r>
-      <w:r>
-        <w:rPr>
-          <w:rFonts w:ascii="Open Sans" w:hAnsi="Open Sans" w:cs="Open Sans" w:hint="eastAsia"/>
-          <w:color w:val="333333"/>
-          <w:szCs w:val="20"/>
-        </w:rPr>
-        <w:t>통계학</w:t>
-      </w:r>
-      <w:r>
-        <w:rPr>
-          <w:rFonts w:ascii="Open Sans" w:hAnsi="Open Sans" w:cs="Open Sans" w:hint="eastAsia"/>
-          <w:color w:val="333333"/>
-          <w:szCs w:val="20"/>
-        </w:rPr>
-        <w:t xml:space="preserve"> </w:t>
-      </w:r>
-      <w:r>
-        <w:rPr>
-          <w:rFonts w:ascii="Open Sans" w:hAnsi="Open Sans" w:cs="Open Sans"/>
-          <w:color w:val="333333"/>
-          <w:szCs w:val="20"/>
-        </w:rPr>
-        <w:t>(S3) (C++ ONLY)</w:t>
+        <w:t xml:space="preserve">491 </w:t>
+      </w:r>
+      <w:r>
+        <w:rPr>
+          <w:rFonts w:ascii="Open Sans" w:hAnsi="Open Sans" w:cs="Open Sans" w:hint="eastAsia"/>
+          <w:color w:val="333333"/>
+          <w:szCs w:val="20"/>
+        </w:rPr>
+        <w:t>수열</w:t>
+      </w:r>
+      <w:r>
+        <w:rPr>
+          <w:rFonts w:ascii="Open Sans" w:hAnsi="Open Sans" w:cs="Open Sans" w:hint="eastAsia"/>
+          <w:color w:val="333333"/>
+          <w:szCs w:val="20"/>
+        </w:rPr>
+        <w:t xml:space="preserve"> </w:t>
+      </w:r>
+      <w:r>
+        <w:rPr>
+          <w:rFonts w:ascii="Open Sans" w:hAnsi="Open Sans" w:cs="Open Sans"/>
+          <w:color w:val="333333"/>
+          <w:szCs w:val="20"/>
+        </w:rPr>
+        <w:t>(S4)</w:t>
       </w:r>
     </w:p>
     <w:p>
@@ -4750,60 +4676,54 @@
       </w:pPr>
       <w:r>
         <w:rPr>
-          <w:rFonts w:ascii="Open Sans" w:hAnsi="Open Sans" w:cs="Open Sans"/>
-          <w:color w:val="333333"/>
-          <w:szCs w:val="20"/>
-        </w:rPr>
-        <w:t xml:space="preserve">1614 </w:t>
-      </w:r>
-      <w:r>
-        <w:rPr>
-          <w:rFonts w:ascii="Open Sans" w:hAnsi="Open Sans" w:cs="Open Sans" w:hint="eastAsia"/>
-          <w:color w:val="333333"/>
-          <w:szCs w:val="20"/>
-        </w:rPr>
-        <w:t>영식이의</w:t>
-      </w:r>
-      <w:r>
-        <w:rPr>
-          <w:rFonts w:ascii="Open Sans" w:hAnsi="Open Sans" w:cs="Open Sans" w:hint="eastAsia"/>
-          <w:color w:val="333333"/>
-          <w:szCs w:val="20"/>
-        </w:rPr>
-        <w:t xml:space="preserve"> </w:t>
-      </w:r>
-      <w:r>
-        <w:rPr>
-          <w:rFonts w:ascii="Open Sans" w:hAnsi="Open Sans" w:cs="Open Sans" w:hint="eastAsia"/>
-          <w:color w:val="333333"/>
-          <w:szCs w:val="20"/>
-        </w:rPr>
-        <w:t>손가락</w:t>
-      </w:r>
-      <w:r>
-        <w:rPr>
-          <w:rFonts w:ascii="Open Sans" w:hAnsi="Open Sans" w:cs="Open Sans" w:hint="eastAsia"/>
-          <w:color w:val="333333"/>
-          <w:szCs w:val="20"/>
-        </w:rPr>
-        <w:t xml:space="preserve"> </w:t>
-      </w:r>
-      <w:r>
-        <w:rPr>
-          <w:rFonts w:ascii="Open Sans" w:hAnsi="Open Sans" w:cs="Open Sans"/>
-          <w:color w:val="333333"/>
-          <w:szCs w:val="20"/>
-        </w:rPr>
-        <w:t>(S3)</w:t>
-      </w:r>
-    </w:p>
-    <w:p>
-      <w:pPr>
-        <w:widowControl/>
-        <w:wordWrap/>
-        <w:autoSpaceDE/>
-        <w:autoSpaceDN/>
-        <w:spacing w:after="300"/>
+          <w:rFonts w:ascii="Open Sans" w:hAnsi="Open Sans" w:cs="Open Sans" w:hint="eastAsia"/>
+          <w:color w:val="333333"/>
+          <w:szCs w:val="20"/>
+        </w:rPr>
+        <w:t>2</w:t>
+      </w:r>
+      <w:r>
+        <w:rPr>
+          <w:rFonts w:ascii="Open Sans" w:hAnsi="Open Sans" w:cs="Open Sans"/>
+          <w:color w:val="333333"/>
+          <w:szCs w:val="20"/>
+        </w:rPr>
+        <w:t xml:space="preserve">108 </w:t>
+      </w:r>
+      <w:r>
+        <w:rPr>
+          <w:rFonts w:ascii="Open Sans" w:hAnsi="Open Sans" w:cs="Open Sans" w:hint="eastAsia"/>
+          <w:color w:val="333333"/>
+          <w:szCs w:val="20"/>
+        </w:rPr>
+        <w:t>통계학</w:t>
+      </w:r>
+      <w:r>
+        <w:rPr>
+          <w:rFonts w:ascii="Open Sans" w:hAnsi="Open Sans" w:cs="Open Sans" w:hint="eastAsia"/>
+          <w:color w:val="333333"/>
+          <w:szCs w:val="20"/>
+        </w:rPr>
+        <w:t xml:space="preserve"> </w:t>
+      </w:r>
+      <w:r>
+        <w:rPr>
+          <w:rFonts w:ascii="Open Sans" w:hAnsi="Open Sans" w:cs="Open Sans"/>
+          <w:color w:val="333333"/>
+          <w:szCs w:val="20"/>
+        </w:rPr>
+        <w:t>(S3) (C++ ONLY)</w:t>
+      </w:r>
+    </w:p>
+    <w:p>
+      <w:pPr>
+        <w:pStyle w:val="a3"/>
+        <w:widowControl/>
+        <w:wordWrap/>
+        <w:autoSpaceDE/>
+        <w:autoSpaceDN/>
+        <w:spacing w:after="300"/>
+        <w:ind w:leftChars="0"/>
         <w:rPr>
           <w:rFonts w:ascii="Open Sans" w:hAnsi="Open Sans" w:cs="Open Sans"/>
           <w:color w:val="333333"/>
@@ -4832,54 +4752,60 @@
       </w:pPr>
       <w:r>
         <w:rPr>
-          <w:rFonts w:ascii="Open Sans" w:hAnsi="Open Sans" w:cs="Open Sans" w:hint="eastAsia"/>
-          <w:color w:val="333333"/>
-          <w:szCs w:val="20"/>
-        </w:rPr>
-        <w:t>1</w:t>
-      </w:r>
-      <w:r>
-        <w:rPr>
-          <w:rFonts w:ascii="Open Sans" w:hAnsi="Open Sans" w:cs="Open Sans"/>
-          <w:color w:val="333333"/>
-          <w:szCs w:val="20"/>
-        </w:rPr>
-        <w:t xml:space="preserve">8111 </w:t>
-      </w:r>
-      <w:r>
-        <w:rPr>
-          <w:rFonts w:ascii="Open Sans" w:hAnsi="Open Sans" w:cs="Open Sans" w:hint="eastAsia"/>
-          <w:color w:val="333333"/>
-          <w:szCs w:val="20"/>
-        </w:rPr>
-        <w:t>마인크래프트</w:t>
-      </w:r>
-      <w:r>
-        <w:rPr>
-          <w:rFonts w:ascii="Open Sans" w:hAnsi="Open Sans" w:cs="Open Sans" w:hint="eastAsia"/>
-          <w:color w:val="333333"/>
-          <w:szCs w:val="20"/>
-        </w:rPr>
-        <w:t xml:space="preserve"> </w:t>
-      </w:r>
-      <w:r>
-        <w:rPr>
-          <w:rFonts w:ascii="Open Sans" w:hAnsi="Open Sans" w:cs="Open Sans"/>
-          <w:color w:val="333333"/>
-          <w:szCs w:val="20"/>
-        </w:rPr>
-        <w:t>(S2)</w:t>
-      </w:r>
-    </w:p>
-    <w:p>
-      <w:pPr>
-        <w:pStyle w:val="a3"/>
-        <w:widowControl/>
-        <w:wordWrap/>
-        <w:autoSpaceDE/>
-        <w:autoSpaceDN/>
-        <w:spacing w:after="300"/>
-        <w:ind w:leftChars="0"/>
+          <w:rFonts w:ascii="Open Sans" w:hAnsi="Open Sans" w:cs="Open Sans"/>
+          <w:color w:val="333333"/>
+          <w:szCs w:val="20"/>
+        </w:rPr>
+        <w:t xml:space="preserve">1614 </w:t>
+      </w:r>
+      <w:r>
+        <w:rPr>
+          <w:rFonts w:ascii="Open Sans" w:hAnsi="Open Sans" w:cs="Open Sans" w:hint="eastAsia"/>
+          <w:color w:val="333333"/>
+          <w:szCs w:val="20"/>
+        </w:rPr>
+        <w:t>영식이의</w:t>
+      </w:r>
+      <w:r>
+        <w:rPr>
+          <w:rFonts w:ascii="Open Sans" w:hAnsi="Open Sans" w:cs="Open Sans" w:hint="eastAsia"/>
+          <w:color w:val="333333"/>
+          <w:szCs w:val="20"/>
+        </w:rPr>
+        <w:t xml:space="preserve"> </w:t>
+      </w:r>
+      <w:r>
+        <w:rPr>
+          <w:rFonts w:ascii="Open Sans" w:hAnsi="Open Sans" w:cs="Open Sans" w:hint="eastAsia"/>
+          <w:color w:val="333333"/>
+          <w:szCs w:val="20"/>
+        </w:rPr>
+        <w:t>손가락</w:t>
+      </w:r>
+      <w:r>
+        <w:rPr>
+          <w:rFonts w:ascii="Open Sans" w:hAnsi="Open Sans" w:cs="Open Sans" w:hint="eastAsia"/>
+          <w:color w:val="333333"/>
+          <w:szCs w:val="20"/>
+        </w:rPr>
+        <w:t xml:space="preserve"> </w:t>
+      </w:r>
+      <w:r>
+        <w:rPr>
+          <w:rFonts w:ascii="Open Sans" w:hAnsi="Open Sans" w:cs="Open Sans"/>
+          <w:color w:val="333333"/>
+          <w:szCs w:val="20"/>
+        </w:rPr>
+        <w:t>(S3)</w:t>
+      </w:r>
+    </w:p>
+    <w:p>
+      <w:pPr>
+        <w:widowControl/>
+        <w:wordWrap/>
+        <w:autoSpaceDE/>
+        <w:autoSpaceDN/>
+        <w:spacing w:after="300"/>
         <w:rPr>
           <w:rFonts w:ascii="Open Sans" w:hAnsi="Open Sans" w:cs="Open Sans"/>
           <w:color w:val="333333"/>
@@ -4912,6 +4838,82 @@
           <w:color w:val="333333"/>
           <w:szCs w:val="20"/>
         </w:rPr>
+        <w:t>1</w:t>
+      </w:r>
+      <w:r>
+        <w:rPr>
+          <w:rFonts w:ascii="Open Sans" w:hAnsi="Open Sans" w:cs="Open Sans"/>
+          <w:color w:val="333333"/>
+          <w:szCs w:val="20"/>
+        </w:rPr>
+        <w:t xml:space="preserve">8111 </w:t>
+      </w:r>
+      <w:r>
+        <w:rPr>
+          <w:rFonts w:ascii="Open Sans" w:hAnsi="Open Sans" w:cs="Open Sans" w:hint="eastAsia"/>
+          <w:color w:val="333333"/>
+          <w:szCs w:val="20"/>
+        </w:rPr>
+        <w:t>마인크래프트</w:t>
+      </w:r>
+      <w:r>
+        <w:rPr>
+          <w:rFonts w:ascii="Open Sans" w:hAnsi="Open Sans" w:cs="Open Sans" w:hint="eastAsia"/>
+          <w:color w:val="333333"/>
+          <w:szCs w:val="20"/>
+        </w:rPr>
+        <w:t xml:space="preserve"> </w:t>
+      </w:r>
+      <w:r>
+        <w:rPr>
+          <w:rFonts w:ascii="Open Sans" w:hAnsi="Open Sans" w:cs="Open Sans"/>
+          <w:color w:val="333333"/>
+          <w:szCs w:val="20"/>
+        </w:rPr>
+        <w:t>(S2)</w:t>
+      </w:r>
+    </w:p>
+    <w:p>
+      <w:pPr>
+        <w:pStyle w:val="a3"/>
+        <w:widowControl/>
+        <w:wordWrap/>
+        <w:autoSpaceDE/>
+        <w:autoSpaceDN/>
+        <w:spacing w:after="300"/>
+        <w:ind w:leftChars="0"/>
+        <w:rPr>
+          <w:rFonts w:ascii="Open Sans" w:hAnsi="Open Sans" w:cs="Open Sans"/>
+          <w:color w:val="333333"/>
+          <w:szCs w:val="20"/>
+        </w:rPr>
+      </w:pPr>
+    </w:p>
+    <w:p>
+      <w:pPr>
+        <w:pStyle w:val="a3"/>
+        <w:widowControl/>
+        <w:numPr>
+          <w:ilvl w:val="0"/>
+          <w:numId w:val="10"/>
+        </w:numPr>
+        <w:wordWrap/>
+        <w:autoSpaceDE/>
+        <w:autoSpaceDN/>
+        <w:spacing w:after="300"/>
+        <w:ind w:leftChars="0"/>
+        <w:rPr>
+          <w:rFonts w:ascii="Open Sans" w:hAnsi="Open Sans" w:cs="Open Sans"/>
+          <w:color w:val="333333"/>
+          <w:szCs w:val="20"/>
+        </w:rPr>
+      </w:pPr>
+      <w:r>
+        <w:rPr>
+          <w:rFonts w:ascii="Open Sans" w:hAnsi="Open Sans" w:cs="Open Sans" w:hint="eastAsia"/>
+          <w:color w:val="333333"/>
+          <w:szCs w:val="20"/>
+        </w:rPr>
         <w:t>2</w:t>
       </w:r>
       <w:r>
@@ -4980,7 +4982,6 @@
           <w:color w:val="333333"/>
           <w:szCs w:val="20"/>
         </w:rPr>
-        <w:lastRenderedPageBreak/>
         <w:t>-</w:t>
       </w:r>
       <w:r>
@@ -5945,6 +5946,7 @@
           <w:color w:val="333333"/>
           <w:szCs w:val="20"/>
         </w:rPr>
+        <w:lastRenderedPageBreak/>
         <w:t>1</w:t>
       </w:r>
       <w:r>
@@ -6919,7 +6921,6 @@
           <w:color w:val="333333"/>
           <w:szCs w:val="20"/>
         </w:rPr>
-        <w:lastRenderedPageBreak/>
         <w:t>2</w:t>
       </w:r>
       <w:r>
@@ -7942,7 +7943,6 @@
           <w:color w:val="333333"/>
           <w:szCs w:val="20"/>
         </w:rPr>
-        <w:lastRenderedPageBreak/>
         <w:t>2</w:t>
       </w:r>
       <w:r>
@@ -8796,7 +8796,6 @@
           <w:color w:val="333333"/>
           <w:szCs w:val="20"/>
         </w:rPr>
-        <w:lastRenderedPageBreak/>
         <w:t xml:space="preserve">3845 </w:t>
       </w:r>
       <w:proofErr w:type="spellStart"/>
@@ -9768,6 +9767,7 @@
           <w:color w:val="333333"/>
           <w:szCs w:val="20"/>
         </w:rPr>
+        <w:lastRenderedPageBreak/>
         <w:t>3</w:t>
       </w:r>
       <w:r>
@@ -10803,6 +10803,7 @@
           <w:color w:val="333333"/>
           <w:szCs w:val="20"/>
         </w:rPr>
+        <w:lastRenderedPageBreak/>
         <w:t>1</w:t>
       </w:r>
       <w:r>
@@ -11616,38 +11617,6 @@
         </w:rPr>
         <w:t xml:space="preserve"> </w:t>
       </w:r>
-      <w:r>
-        <w:rPr>
-          <w:rFonts w:ascii="Open Sans" w:hAnsi="Open Sans" w:cs="Open Sans" w:hint="eastAsia"/>
-          <w:color w:val="333333"/>
-          <w:szCs w:val="20"/>
-        </w:rPr>
-        <w:t>람다함수</w:t>
-      </w:r>
-      <w:r>
-        <w:rPr>
-          <w:rFonts w:ascii="Open Sans" w:hAnsi="Open Sans" w:cs="Open Sans" w:hint="eastAsia"/>
-          <w:color w:val="333333"/>
-          <w:szCs w:val="20"/>
-        </w:rPr>
-        <w:t xml:space="preserve"> </w:t>
-      </w:r>
-      <w:r>
-        <w:rPr>
-          <w:rFonts w:ascii="Open Sans" w:hAnsi="Open Sans" w:cs="Open Sans"/>
-          <w:color w:val="333333"/>
-          <w:szCs w:val="20"/>
-        </w:rPr>
-        <w:t>(JAVA)</w:t>
-      </w:r>
-      <w:r>
-        <w:rPr>
-          <w:rFonts w:ascii="Open Sans" w:hAnsi="Open Sans" w:cs="Open Sans"/>
-          <w:color w:val="333333"/>
-          <w:szCs w:val="20"/>
-        </w:rPr>
-        <w:t>, pair (C++)</w:t>
-      </w:r>
     </w:p>
     <w:p>
       <w:pPr>
@@ -11780,7 +11749,6 @@
           <w:color w:val="333333"/>
           <w:szCs w:val="20"/>
         </w:rPr>
-        <w:lastRenderedPageBreak/>
         <w:t>1</w:t>
       </w:r>
       <w:r>
@@ -12673,6 +12641,7 @@
           <w:color w:val="333333"/>
           <w:szCs w:val="20"/>
         </w:rPr>
+        <w:lastRenderedPageBreak/>
         <w:t>5525 IOIOI (S1) (JAVA Only)</w:t>
       </w:r>
     </w:p>
@@ -13510,6 +13479,7 @@
           <w:color w:val="333333"/>
           <w:szCs w:val="20"/>
         </w:rPr>
+        <w:lastRenderedPageBreak/>
         <w:t>17626 Four Squares (S3)</w:t>
       </w:r>
     </w:p>
@@ -13982,7 +13952,7 @@
       <w:pPr>
         <w:pStyle w:val="a3"/>
         <w:rPr>
-          <w:rFonts w:ascii="Open Sans" w:hAnsi="Open Sans" w:cs="Open Sans" w:hint="eastAsia"/>
+          <w:rFonts w:ascii="Open Sans" w:hAnsi="Open Sans" w:cs="Open Sans"/>
           <w:color w:val="333333"/>
           <w:szCs w:val="20"/>
         </w:rPr>
@@ -14105,40 +14075,6 @@
         </w:rPr>
         <w:t>?</w:t>
       </w:r>
-      <w:r>
-        <w:rPr>
-          <w:rFonts w:ascii="Open Sans" w:hAnsi="Open Sans" w:cs="Open Sans"/>
-          <w:color w:val="333333"/>
-          <w:szCs w:val="20"/>
-        </w:rPr>
-        <w:t xml:space="preserve"> (B1)</w:t>
-      </w:r>
-      <w:r>
-        <w:rPr>
-          <w:rFonts w:ascii="Open Sans" w:hAnsi="Open Sans" w:cs="Open Sans"/>
-          <w:color w:val="333333"/>
-          <w:szCs w:val="20"/>
-        </w:rPr>
-        <w:t xml:space="preserve"> </w:t>
-      </w:r>
-      <w:proofErr w:type="spellStart"/>
-      <w:r>
-        <w:rPr>
-          <w:rFonts w:ascii="Open Sans" w:hAnsi="Open Sans" w:cs="Open Sans"/>
-          <w:color w:val="333333"/>
-          <w:szCs w:val="20"/>
-        </w:rPr>
-        <w:t>ArrayList</w:t>
-      </w:r>
-      <w:proofErr w:type="spellEnd"/>
-      <w:r>
-        <w:rPr>
-          <w:rFonts w:ascii="Open Sans" w:hAnsi="Open Sans" w:cs="Open Sans"/>
-          <w:color w:val="333333"/>
-          <w:szCs w:val="20"/>
-        </w:rPr>
-        <w:t xml:space="preserve"> (JAVA), sort (C++)</w:t>
-      </w:r>
     </w:p>
     <w:p>
       <w:pPr>
@@ -14463,6 +14399,7 @@
           <w:color w:val="333333"/>
           <w:szCs w:val="20"/>
         </w:rPr>
+        <w:lastRenderedPageBreak/>
         <w:t>-</w:t>
       </w:r>
       <w:r>
@@ -14516,7 +14453,6 @@
           <w:color w:val="333333"/>
           <w:szCs w:val="20"/>
         </w:rPr>
-        <w:lastRenderedPageBreak/>
         <w:t>A</w:t>
       </w:r>
       <w:r>
@@ -15416,6 +15352,7 @@
           <w:color w:val="333333"/>
           <w:szCs w:val="20"/>
         </w:rPr>
+        <w:lastRenderedPageBreak/>
         <w:t>6</w:t>
       </w:r>
       <w:r>
@@ -16222,49 +16159,7 @@
           <w:color w:val="333333"/>
           <w:szCs w:val="20"/>
         </w:rPr>
-        <w:t>(B2</w:t>
-      </w:r>
-      <w:proofErr w:type="gramStart"/>
-      <w:r>
-        <w:rPr>
-          <w:rFonts w:ascii="Open Sans" w:hAnsi="Open Sans" w:cs="Open Sans"/>
-          <w:color w:val="333333"/>
-          <w:szCs w:val="20"/>
-        </w:rPr>
-        <w:t>)</w:t>
-      </w:r>
-      <w:r>
-        <w:rPr>
-          <w:rFonts w:ascii="Open Sans" w:hAnsi="Open Sans" w:cs="Open Sans"/>
-          <w:color w:val="333333"/>
-          <w:szCs w:val="20"/>
-        </w:rPr>
-        <w:t xml:space="preserve"> /</w:t>
-      </w:r>
-      <w:proofErr w:type="gramEnd"/>
-      <w:r>
-        <w:rPr>
-          <w:rFonts w:ascii="Open Sans" w:hAnsi="Open Sans" w:cs="Open Sans"/>
-          <w:color w:val="333333"/>
-          <w:szCs w:val="20"/>
-        </w:rPr>
-        <w:t xml:space="preserve">/ </w:t>
-      </w:r>
-      <w:r>
-        <w:rPr>
-          <w:rFonts w:ascii="Open Sans" w:hAnsi="Open Sans" w:cs="Open Sans" w:hint="eastAsia"/>
-          <w:color w:val="333333"/>
-          <w:szCs w:val="20"/>
-        </w:rPr>
-        <w:t>배열</w:t>
-      </w:r>
-      <w:r>
-        <w:rPr>
-          <w:rFonts w:ascii="Open Sans" w:hAnsi="Open Sans" w:cs="Open Sans"/>
-          <w:color w:val="333333"/>
-          <w:szCs w:val="20"/>
-        </w:rPr>
-        <w:t>, Vector (C++)</w:t>
+        <w:t>(B2)</w:t>
       </w:r>
     </w:p>
     <w:p>
@@ -16308,6 +16203,7 @@
           <w:color w:val="333333"/>
           <w:szCs w:val="20"/>
         </w:rPr>
+        <w:lastRenderedPageBreak/>
         <w:t>1</w:t>
       </w:r>
       <w:r>
@@ -16836,91 +16732,15 @@
           <w:color w:val="333333"/>
           <w:szCs w:val="20"/>
         </w:rPr>
-        <w:t>(S3</w:t>
-      </w:r>
-      <w:proofErr w:type="gramStart"/>
-      <w:r>
-        <w:rPr>
-          <w:rFonts w:ascii="Open Sans" w:hAnsi="Open Sans" w:cs="Open Sans"/>
-          <w:color w:val="333333"/>
-          <w:szCs w:val="20"/>
-        </w:rPr>
-        <w:t>)</w:t>
-      </w:r>
-      <w:r>
-        <w:rPr>
-          <w:rFonts w:ascii="Open Sans" w:hAnsi="Open Sans" w:cs="Open Sans"/>
-          <w:color w:val="333333"/>
-          <w:szCs w:val="20"/>
-        </w:rPr>
-        <w:t xml:space="preserve"> </w:t>
-      </w:r>
-      <w:r>
-        <w:rPr>
-          <w:rFonts w:ascii="Open Sans" w:hAnsi="Open Sans" w:cs="Open Sans"/>
-          <w:color w:val="333333"/>
-          <w:szCs w:val="20"/>
-        </w:rPr>
-        <w:t>/</w:t>
-      </w:r>
-      <w:proofErr w:type="gramEnd"/>
-      <w:r>
-        <w:rPr>
-          <w:rFonts w:ascii="Open Sans" w:hAnsi="Open Sans" w:cs="Open Sans"/>
-          <w:color w:val="333333"/>
-          <w:szCs w:val="20"/>
-        </w:rPr>
-        <w:t xml:space="preserve">/ </w:t>
-      </w:r>
-      <w:proofErr w:type="spellStart"/>
-      <w:r>
-        <w:rPr>
-          <w:rFonts w:ascii="Open Sans" w:hAnsi="Open Sans" w:cs="Open Sans" w:hint="eastAsia"/>
-          <w:color w:val="333333"/>
-          <w:szCs w:val="20"/>
-        </w:rPr>
-        <w:t>L</w:t>
-      </w:r>
-      <w:r>
-        <w:rPr>
-          <w:rFonts w:ascii="Open Sans" w:hAnsi="Open Sans" w:cs="Open Sans"/>
-          <w:color w:val="333333"/>
-          <w:szCs w:val="20"/>
-        </w:rPr>
-        <w:t>inkedHashSet</w:t>
-      </w:r>
-      <w:proofErr w:type="spellEnd"/>
-      <w:r>
-        <w:rPr>
-          <w:rFonts w:ascii="Open Sans" w:hAnsi="Open Sans" w:cs="Open Sans"/>
-          <w:color w:val="333333"/>
-          <w:szCs w:val="20"/>
-        </w:rPr>
-        <w:t xml:space="preserve"> (JAVA), </w:t>
-      </w:r>
-      <w:r>
-        <w:rPr>
-          <w:rFonts w:ascii="Open Sans" w:hAnsi="Open Sans" w:cs="Open Sans" w:hint="eastAsia"/>
-          <w:color w:val="333333"/>
-          <w:szCs w:val="20"/>
-        </w:rPr>
-        <w:t>람다함수</w:t>
-      </w:r>
-      <w:r>
-        <w:rPr>
-          <w:rFonts w:ascii="Open Sans" w:hAnsi="Open Sans" w:cs="Open Sans" w:hint="eastAsia"/>
-          <w:color w:val="333333"/>
-          <w:szCs w:val="20"/>
-        </w:rPr>
-        <w:t xml:space="preserve"> </w:t>
-      </w:r>
-      <w:r>
-        <w:rPr>
-          <w:rFonts w:ascii="Open Sans" w:hAnsi="Open Sans" w:cs="Open Sans"/>
-          <w:color w:val="333333"/>
-          <w:szCs w:val="20"/>
-        </w:rPr>
-        <w:t>(C++)</w:t>
+        <w:t>(S3)</w:t>
+      </w:r>
+      <w:r>
+        <w:rPr>
+          <w:rFonts w:ascii="Open Sans" w:hAnsi="Open Sans" w:cs="Open Sans"/>
+          <w:color w:val="333333"/>
+          <w:szCs w:val="20"/>
+        </w:rPr>
+        <w:t xml:space="preserve"> </w:t>
       </w:r>
     </w:p>
     <w:p>
@@ -17315,6 +17135,7 @@
           <w:color w:val="333333"/>
           <w:szCs w:val="20"/>
         </w:rPr>
+        <w:lastRenderedPageBreak/>
         <w:t>1</w:t>
       </w:r>
       <w:r>

</xml_diff>

<commit_message>
Q2033 ROUNDING (MATHEMATICS, BRONZE 1) ADDED
</commit_message>
<xml_diff>
--- a/알고리즘 가이드라인.docx
+++ b/알고리즘 가이드라인.docx
@@ -4169,7 +4169,7 @@
       <w:pPr>
         <w:pStyle w:val="a3"/>
         <w:rPr>
-          <w:rFonts w:ascii="Open Sans" w:hAnsi="Open Sans" w:cs="Open Sans" w:hint="eastAsia"/>
+          <w:rFonts w:ascii="Open Sans" w:hAnsi="Open Sans" w:cs="Open Sans"/>
           <w:color w:val="333333"/>
           <w:szCs w:val="20"/>
         </w:rPr>
@@ -7905,6 +7905,76 @@
     <w:p>
       <w:pPr>
         <w:pStyle w:val="a3"/>
+        <w:rPr>
+          <w:rFonts w:ascii="Open Sans" w:hAnsi="Open Sans" w:cs="Open Sans" w:hint="eastAsia"/>
+          <w:color w:val="333333"/>
+          <w:szCs w:val="20"/>
+        </w:rPr>
+      </w:pPr>
+    </w:p>
+    <w:p>
+      <w:pPr>
+        <w:pStyle w:val="a3"/>
+        <w:widowControl/>
+        <w:numPr>
+          <w:ilvl w:val="0"/>
+          <w:numId w:val="3"/>
+        </w:numPr>
+        <w:wordWrap/>
+        <w:autoSpaceDE/>
+        <w:autoSpaceDN/>
+        <w:spacing w:after="300"/>
+        <w:ind w:leftChars="0"/>
+        <w:rPr>
+          <w:rFonts w:ascii="Open Sans" w:hAnsi="Open Sans" w:cs="Open Sans"/>
+          <w:color w:val="333333"/>
+          <w:szCs w:val="20"/>
+        </w:rPr>
+      </w:pPr>
+      <w:r>
+        <w:rPr>
+          <w:rFonts w:ascii="Open Sans" w:hAnsi="Open Sans" w:cs="Open Sans" w:hint="eastAsia"/>
+          <w:color w:val="333333"/>
+          <w:szCs w:val="20"/>
+        </w:rPr>
+        <w:t>2</w:t>
+      </w:r>
+      <w:r>
+        <w:rPr>
+          <w:rFonts w:ascii="Open Sans" w:hAnsi="Open Sans" w:cs="Open Sans"/>
+          <w:color w:val="333333"/>
+          <w:szCs w:val="20"/>
+        </w:rPr>
+        <w:t xml:space="preserve">033 </w:t>
+      </w:r>
+      <w:r>
+        <w:rPr>
+          <w:rFonts w:ascii="Open Sans" w:hAnsi="Open Sans" w:cs="Open Sans" w:hint="eastAsia"/>
+          <w:color w:val="333333"/>
+          <w:szCs w:val="20"/>
+        </w:rPr>
+        <w:t>반올림</w:t>
+      </w:r>
+      <w:r>
+        <w:rPr>
+          <w:rFonts w:ascii="Open Sans" w:hAnsi="Open Sans" w:cs="Open Sans" w:hint="eastAsia"/>
+          <w:color w:val="333333"/>
+          <w:szCs w:val="20"/>
+        </w:rPr>
+        <w:t xml:space="preserve"> </w:t>
+      </w:r>
+      <w:r>
+        <w:rPr>
+          <w:rFonts w:ascii="Open Sans" w:hAnsi="Open Sans" w:cs="Open Sans"/>
+          <w:color w:val="333333"/>
+          <w:szCs w:val="20"/>
+        </w:rPr>
+        <w:t>(B1)</w:t>
+      </w:r>
+    </w:p>
+    <w:p>
+      <w:pPr>
+        <w:pStyle w:val="a3"/>
         <w:widowControl/>
         <w:wordWrap/>
         <w:autoSpaceDE/>
@@ -8668,6 +8738,7 @@
           <w:color w:val="333333"/>
           <w:szCs w:val="20"/>
         </w:rPr>
+        <w:lastRenderedPageBreak/>
         <w:t>A</w:t>
       </w:r>
       <w:r>
@@ -9691,6 +9762,7 @@
           <w:color w:val="333333"/>
           <w:szCs w:val="20"/>
         </w:rPr>
+        <w:lastRenderedPageBreak/>
         <w:t>2</w:t>
       </w:r>
       <w:r>
@@ -9767,7 +9839,6 @@
           <w:color w:val="333333"/>
           <w:szCs w:val="20"/>
         </w:rPr>
-        <w:lastRenderedPageBreak/>
         <w:t>3</w:t>
       </w:r>
       <w:r>
@@ -10623,6 +10694,7 @@
           <w:color w:val="333333"/>
           <w:szCs w:val="20"/>
         </w:rPr>
+        <w:lastRenderedPageBreak/>
         <w:t>1</w:t>
       </w:r>
       <w:r>
@@ -10803,7 +10875,6 @@
           <w:color w:val="333333"/>
           <w:szCs w:val="20"/>
         </w:rPr>
-        <w:lastRenderedPageBreak/>
         <w:t>1</w:t>
       </w:r>
       <w:r>
@@ -12559,6 +12630,7 @@
           <w:color w:val="333333"/>
           <w:szCs w:val="20"/>
         </w:rPr>
+        <w:lastRenderedPageBreak/>
         <w:t xml:space="preserve">12891 </w:t>
       </w:r>
       <w:r>
@@ -12641,7 +12713,6 @@
           <w:color w:val="333333"/>
           <w:szCs w:val="20"/>
         </w:rPr>
-        <w:lastRenderedPageBreak/>
         <w:t>5525 IOIOI (S1) (JAVA Only)</w:t>
       </w:r>
     </w:p>
@@ -13389,6 +13460,7 @@
           <w:color w:val="333333"/>
           <w:szCs w:val="20"/>
         </w:rPr>
+        <w:lastRenderedPageBreak/>
         <w:t>2</w:t>
       </w:r>
       <w:r>
@@ -13479,7 +13551,6 @@
           <w:color w:val="333333"/>
           <w:szCs w:val="20"/>
         </w:rPr>
-        <w:lastRenderedPageBreak/>
         <w:t>17626 Four Squares (S3)</w:t>
       </w:r>
     </w:p>
@@ -14331,6 +14402,7 @@
           <w:color w:val="333333"/>
           <w:szCs w:val="20"/>
         </w:rPr>
+        <w:lastRenderedPageBreak/>
         <w:t>1</w:t>
       </w:r>
       <w:r>
@@ -14399,7 +14471,6 @@
           <w:color w:val="333333"/>
           <w:szCs w:val="20"/>
         </w:rPr>
-        <w:lastRenderedPageBreak/>
         <w:t>-</w:t>
       </w:r>
       <w:r>
@@ -15260,6 +15331,7 @@
           <w:color w:val="333333"/>
           <w:szCs w:val="20"/>
         </w:rPr>
+        <w:lastRenderedPageBreak/>
         <w:t>6</w:t>
       </w:r>
       <w:r>
@@ -15352,7 +15424,6 @@
           <w:color w:val="333333"/>
           <w:szCs w:val="20"/>
         </w:rPr>
-        <w:lastRenderedPageBreak/>
         <w:t>6</w:t>
       </w:r>
       <w:r>
@@ -16127,6 +16198,7 @@
           <w:color w:val="333333"/>
           <w:szCs w:val="20"/>
         </w:rPr>
+        <w:lastRenderedPageBreak/>
         <w:t>1</w:t>
       </w:r>
       <w:r>
@@ -16203,7 +16275,6 @@
           <w:color w:val="333333"/>
           <w:szCs w:val="20"/>
         </w:rPr>
-        <w:lastRenderedPageBreak/>
         <w:t>1</w:t>
       </w:r>
       <w:r>
@@ -17058,6 +17129,7 @@
           <w:color w:val="333333"/>
           <w:szCs w:val="20"/>
         </w:rPr>
+        <w:lastRenderedPageBreak/>
         <w:t>1</w:t>
       </w:r>
       <w:r>
@@ -17135,7 +17207,6 @@
           <w:color w:val="333333"/>
           <w:szCs w:val="20"/>
         </w:rPr>
-        <w:lastRenderedPageBreak/>
         <w:t>1</w:t>
       </w:r>
       <w:r>

</xml_diff>

<commit_message>
Q2755 GPA (IMPLEMENTATION, BRONZE 1) ADDED
</commit_message>
<xml_diff>
--- a/알고리즘 가이드라인.docx
+++ b/알고리즘 가이드라인.docx
@@ -1896,7 +1896,6 @@
         </w:rPr>
         <w:t xml:space="preserve">0988 </w:t>
       </w:r>
-      <w:proofErr w:type="spellStart"/>
       <w:r>
         <w:rPr>
           <w:rFonts w:ascii="Open Sans" w:hAnsi="Open Sans" w:cs="Open Sans" w:hint="eastAsia"/>
@@ -1905,7 +1904,6 @@
         </w:rPr>
         <w:t>팰린드롬인지</w:t>
       </w:r>
-      <w:proofErr w:type="spellEnd"/>
       <w:r>
         <w:rPr>
           <w:rFonts w:ascii="Open Sans" w:hAnsi="Open Sans" w:cs="Open Sans" w:hint="eastAsia"/>
@@ -1984,7 +1982,6 @@
         </w:rPr>
         <w:t xml:space="preserve">587 </w:t>
       </w:r>
-      <w:proofErr w:type="spellStart"/>
       <w:r>
         <w:rPr>
           <w:rFonts w:ascii="Open Sans" w:hAnsi="Open Sans" w:cs="Open Sans" w:hint="eastAsia"/>
@@ -1993,7 +1990,6 @@
         </w:rPr>
         <w:t>대표값</w:t>
       </w:r>
-      <w:proofErr w:type="spellEnd"/>
       <w:r>
         <w:rPr>
           <w:rFonts w:ascii="Open Sans" w:hAnsi="Open Sans" w:cs="Open Sans" w:hint="eastAsia"/>
@@ -2057,7 +2053,6 @@
         </w:rPr>
         <w:t xml:space="preserve">977 </w:t>
       </w:r>
-      <w:proofErr w:type="spellStart"/>
       <w:r>
         <w:rPr>
           <w:rFonts w:ascii="Open Sans" w:hAnsi="Open Sans" w:cs="Open Sans" w:hint="eastAsia"/>
@@ -2066,7 +2061,6 @@
         </w:rPr>
         <w:t>완전제곱수</w:t>
       </w:r>
-      <w:proofErr w:type="spellEnd"/>
       <w:r>
         <w:rPr>
           <w:rFonts w:ascii="Open Sans" w:hAnsi="Open Sans" w:cs="Open Sans" w:hint="eastAsia"/>
@@ -3044,7 +3038,6 @@
         </w:rPr>
         <w:t xml:space="preserve">1328 </w:t>
       </w:r>
-      <w:proofErr w:type="spellStart"/>
       <w:r>
         <w:rPr>
           <w:rFonts w:ascii="Open Sans" w:hAnsi="Open Sans" w:cs="Open Sans" w:hint="eastAsia"/>
@@ -3059,16 +3052,7 @@
           <w:color w:val="333333"/>
           <w:szCs w:val="20"/>
         </w:rPr>
-        <w:t>trfry</w:t>
-      </w:r>
-      <w:proofErr w:type="spellEnd"/>
-      <w:r>
-        <w:rPr>
-          <w:rFonts w:ascii="Open Sans" w:hAnsi="Open Sans" w:cs="Open Sans"/>
-          <w:color w:val="333333"/>
-          <w:szCs w:val="20"/>
-        </w:rPr>
-        <w:t xml:space="preserve"> (B2)</w:t>
+        <w:t>trfry (B2)</w:t>
       </w:r>
     </w:p>
     <w:p>
@@ -3313,7 +3297,6 @@
         </w:rPr>
         <w:t xml:space="preserve">259 </w:t>
       </w:r>
-      <w:proofErr w:type="spellStart"/>
       <w:r>
         <w:rPr>
           <w:rFonts w:ascii="Open Sans" w:hAnsi="Open Sans" w:cs="Open Sans" w:hint="eastAsia"/>
@@ -3322,7 +3305,6 @@
         </w:rPr>
         <w:t>팰린드롬수</w:t>
       </w:r>
-      <w:proofErr w:type="spellEnd"/>
       <w:r>
         <w:rPr>
           <w:rFonts w:ascii="Open Sans" w:hAnsi="Open Sans" w:cs="Open Sans" w:hint="eastAsia"/>
@@ -3641,25 +3623,7 @@
           <w:color w:val="333333"/>
           <w:szCs w:val="20"/>
         </w:rPr>
-        <w:t xml:space="preserve">3777 Hunt </w:t>
-      </w:r>
-      <w:proofErr w:type="gramStart"/>
-      <w:r>
-        <w:rPr>
-          <w:rFonts w:ascii="Open Sans" w:hAnsi="Open Sans" w:cs="Open Sans"/>
-          <w:color w:val="333333"/>
-          <w:szCs w:val="20"/>
-        </w:rPr>
-        <w:t>The</w:t>
-      </w:r>
-      <w:proofErr w:type="gramEnd"/>
-      <w:r>
-        <w:rPr>
-          <w:rFonts w:ascii="Open Sans" w:hAnsi="Open Sans" w:cs="Open Sans"/>
-          <w:color w:val="333333"/>
-          <w:szCs w:val="20"/>
-        </w:rPr>
-        <w:t xml:space="preserve"> Rabbit (B1)</w:t>
+        <w:t>3777 Hunt The Rabbit (B1)</w:t>
       </w:r>
     </w:p>
     <w:p>
@@ -3949,7 +3913,6 @@
         </w:rPr>
         <w:t xml:space="preserve">526 </w:t>
       </w:r>
-      <w:proofErr w:type="spellStart"/>
       <w:r>
         <w:rPr>
           <w:rFonts w:ascii="Open Sans" w:hAnsi="Open Sans" w:cs="Open Sans" w:hint="eastAsia"/>
@@ -3958,7 +3921,6 @@
         </w:rPr>
         <w:t>싸이클</w:t>
       </w:r>
-      <w:proofErr w:type="spellEnd"/>
       <w:r>
         <w:rPr>
           <w:rFonts w:ascii="Open Sans" w:hAnsi="Open Sans" w:cs="Open Sans" w:hint="eastAsia"/>
@@ -4209,6 +4171,148 @@
           <w:szCs w:val="20"/>
         </w:rPr>
         <w:t>5792 A/B – 2 (B1)</w:t>
+      </w:r>
+    </w:p>
+    <w:p>
+      <w:pPr>
+        <w:pStyle w:val="a3"/>
+        <w:rPr>
+          <w:rFonts w:ascii="Open Sans" w:hAnsi="Open Sans" w:cs="Open Sans" w:hint="eastAsia"/>
+          <w:color w:val="333333"/>
+          <w:szCs w:val="20"/>
+        </w:rPr>
+      </w:pPr>
+    </w:p>
+    <w:p>
+      <w:pPr>
+        <w:pStyle w:val="a3"/>
+        <w:widowControl/>
+        <w:numPr>
+          <w:ilvl w:val="0"/>
+          <w:numId w:val="10"/>
+        </w:numPr>
+        <w:wordWrap/>
+        <w:autoSpaceDE/>
+        <w:autoSpaceDN/>
+        <w:spacing w:after="300"/>
+        <w:ind w:leftChars="0"/>
+        <w:rPr>
+          <w:rFonts w:ascii="Open Sans" w:hAnsi="Open Sans" w:cs="Open Sans"/>
+          <w:color w:val="333333"/>
+          <w:szCs w:val="20"/>
+        </w:rPr>
+      </w:pPr>
+      <w:r>
+        <w:rPr>
+          <w:rFonts w:ascii="Open Sans" w:hAnsi="Open Sans" w:cs="Open Sans" w:hint="eastAsia"/>
+          <w:color w:val="333333"/>
+          <w:szCs w:val="20"/>
+        </w:rPr>
+        <w:t>2</w:t>
+      </w:r>
+      <w:r>
+        <w:rPr>
+          <w:rFonts w:ascii="Open Sans" w:hAnsi="Open Sans" w:cs="Open Sans"/>
+          <w:color w:val="333333"/>
+          <w:szCs w:val="20"/>
+        </w:rPr>
+        <w:t xml:space="preserve">755 </w:t>
+      </w:r>
+      <w:r>
+        <w:rPr>
+          <w:rFonts w:ascii="Open Sans" w:hAnsi="Open Sans" w:cs="Open Sans" w:hint="eastAsia"/>
+          <w:color w:val="333333"/>
+          <w:szCs w:val="20"/>
+        </w:rPr>
+        <w:t>이번학기</w:t>
+      </w:r>
+      <w:r>
+        <w:rPr>
+          <w:rFonts w:ascii="Open Sans" w:hAnsi="Open Sans" w:cs="Open Sans" w:hint="eastAsia"/>
+          <w:color w:val="333333"/>
+          <w:szCs w:val="20"/>
+        </w:rPr>
+        <w:t xml:space="preserve"> </w:t>
+      </w:r>
+      <w:r>
+        <w:rPr>
+          <w:rFonts w:ascii="Open Sans" w:hAnsi="Open Sans" w:cs="Open Sans" w:hint="eastAsia"/>
+          <w:color w:val="333333"/>
+          <w:szCs w:val="20"/>
+        </w:rPr>
+        <w:t>평점은</w:t>
+      </w:r>
+      <w:r>
+        <w:rPr>
+          <w:rFonts w:ascii="Open Sans" w:hAnsi="Open Sans" w:cs="Open Sans" w:hint="eastAsia"/>
+          <w:color w:val="333333"/>
+          <w:szCs w:val="20"/>
+        </w:rPr>
+        <w:t xml:space="preserve"> </w:t>
+      </w:r>
+      <w:r>
+        <w:rPr>
+          <w:rFonts w:ascii="Open Sans" w:hAnsi="Open Sans" w:cs="Open Sans" w:hint="eastAsia"/>
+          <w:color w:val="333333"/>
+          <w:szCs w:val="20"/>
+        </w:rPr>
+        <w:t>몇점</w:t>
+      </w:r>
+      <w:r>
+        <w:rPr>
+          <w:rFonts w:ascii="Open Sans" w:hAnsi="Open Sans" w:cs="Open Sans" w:hint="eastAsia"/>
+          <w:color w:val="333333"/>
+          <w:szCs w:val="20"/>
+        </w:rPr>
+        <w:t>?</w:t>
+      </w:r>
+      <w:r>
+        <w:rPr>
+          <w:rFonts w:ascii="Open Sans" w:hAnsi="Open Sans" w:cs="Open Sans"/>
+          <w:color w:val="333333"/>
+          <w:szCs w:val="20"/>
+        </w:rPr>
+        <w:t xml:space="preserve"> (B1) // </w:t>
+      </w:r>
+      <w:r>
+        <w:rPr>
+          <w:rFonts w:ascii="Open Sans" w:hAnsi="Open Sans" w:cs="Open Sans" w:hint="eastAsia"/>
+          <w:color w:val="333333"/>
+          <w:szCs w:val="20"/>
+        </w:rPr>
+        <w:t>부동소수점의</w:t>
+      </w:r>
+      <w:r>
+        <w:rPr>
+          <w:rFonts w:ascii="Open Sans" w:hAnsi="Open Sans" w:cs="Open Sans" w:hint="eastAsia"/>
+          <w:color w:val="333333"/>
+          <w:szCs w:val="20"/>
+        </w:rPr>
+        <w:t xml:space="preserve"> </w:t>
+      </w:r>
+      <w:r>
+        <w:rPr>
+          <w:rFonts w:ascii="Open Sans" w:hAnsi="Open Sans" w:cs="Open Sans" w:hint="eastAsia"/>
+          <w:color w:val="333333"/>
+          <w:szCs w:val="20"/>
+        </w:rPr>
+        <w:t>오차</w:t>
+      </w:r>
+      <w:r>
+        <w:rPr>
+          <w:rFonts w:ascii="Open Sans" w:hAnsi="Open Sans" w:cs="Open Sans" w:hint="eastAsia"/>
+          <w:color w:val="333333"/>
+          <w:szCs w:val="20"/>
+        </w:rPr>
+        <w:t xml:space="preserve"> </w:t>
+      </w:r>
+      <w:r>
+        <w:rPr>
+          <w:rFonts w:ascii="Open Sans" w:hAnsi="Open Sans" w:cs="Open Sans" w:hint="eastAsia"/>
+          <w:color w:val="333333"/>
+          <w:szCs w:val="20"/>
+        </w:rPr>
+        <w:t>해결</w:t>
       </w:r>
     </w:p>
     <w:p>
@@ -5842,6 +5946,7 @@
           <w:color w:val="333333"/>
           <w:szCs w:val="20"/>
         </w:rPr>
+        <w:lastRenderedPageBreak/>
         <w:t>1</w:t>
       </w:r>
       <w:r>
@@ -5852,7 +5957,6 @@
         </w:rPr>
         <w:t xml:space="preserve">6431 </w:t>
       </w:r>
-      <w:proofErr w:type="spellStart"/>
       <w:r>
         <w:rPr>
           <w:rFonts w:ascii="Open Sans" w:hAnsi="Open Sans" w:cs="Open Sans" w:hint="eastAsia"/>
@@ -5861,7 +5965,6 @@
         </w:rPr>
         <w:t>베시와</w:t>
       </w:r>
-      <w:proofErr w:type="spellEnd"/>
       <w:r>
         <w:rPr>
           <w:rFonts w:ascii="Open Sans" w:hAnsi="Open Sans" w:cs="Open Sans" w:hint="eastAsia"/>
@@ -5946,7 +6049,6 @@
           <w:color w:val="333333"/>
           <w:szCs w:val="20"/>
         </w:rPr>
-        <w:lastRenderedPageBreak/>
         <w:t>1</w:t>
       </w:r>
       <w:r>
@@ -6677,7 +6779,6 @@
         </w:rPr>
         <w:t xml:space="preserve">592 </w:t>
       </w:r>
-      <w:proofErr w:type="spellStart"/>
       <w:r>
         <w:rPr>
           <w:rFonts w:ascii="Open Sans" w:hAnsi="Open Sans" w:cs="Open Sans" w:hint="eastAsia"/>
@@ -6686,7 +6787,6 @@
         </w:rPr>
         <w:t>대표값</w:t>
       </w:r>
-      <w:proofErr w:type="spellEnd"/>
       <w:r>
         <w:rPr>
           <w:rFonts w:ascii="Open Sans" w:hAnsi="Open Sans" w:cs="Open Sans" w:hint="eastAsia"/>
@@ -7906,7 +8006,7 @@
       <w:pPr>
         <w:pStyle w:val="a3"/>
         <w:rPr>
-          <w:rFonts w:ascii="Open Sans" w:hAnsi="Open Sans" w:cs="Open Sans" w:hint="eastAsia"/>
+          <w:rFonts w:ascii="Open Sans" w:hAnsi="Open Sans" w:cs="Open Sans"/>
           <w:color w:val="333333"/>
           <w:szCs w:val="20"/>
         </w:rPr>
@@ -8115,7 +8215,6 @@
         </w:rPr>
         <w:t xml:space="preserve">049 </w:t>
       </w:r>
-      <w:proofErr w:type="spellStart"/>
       <w:r>
         <w:rPr>
           <w:rFonts w:ascii="Open Sans" w:hAnsi="Open Sans" w:cs="Open Sans" w:hint="eastAsia"/>
@@ -8124,7 +8223,6 @@
         </w:rPr>
         <w:t>기타줄</w:t>
       </w:r>
-      <w:proofErr w:type="spellEnd"/>
       <w:r>
         <w:rPr>
           <w:rFonts w:ascii="Open Sans" w:hAnsi="Open Sans" w:cs="Open Sans" w:hint="eastAsia"/>
@@ -8738,7 +8836,6 @@
           <w:color w:val="333333"/>
           <w:szCs w:val="20"/>
         </w:rPr>
-        <w:lastRenderedPageBreak/>
         <w:t>A</w:t>
       </w:r>
       <w:r>
@@ -8869,7 +8966,6 @@
         </w:rPr>
         <w:t xml:space="preserve">3845 </w:t>
       </w:r>
-      <w:proofErr w:type="spellStart"/>
       <w:r>
         <w:rPr>
           <w:rFonts w:ascii="Open Sans" w:hAnsi="Open Sans" w:cs="Open Sans" w:hint="eastAsia"/>
@@ -8878,7 +8974,6 @@
         </w:rPr>
         <w:t>잔디깎기</w:t>
       </w:r>
-      <w:proofErr w:type="spellEnd"/>
       <w:r>
         <w:rPr>
           <w:rFonts w:ascii="Open Sans" w:hAnsi="Open Sans" w:cs="Open Sans" w:hint="eastAsia"/>
@@ -9139,7 +9234,6 @@
         </w:rPr>
         <w:t xml:space="preserve">0814 </w:t>
       </w:r>
-      <w:proofErr w:type="spellStart"/>
       <w:r>
         <w:rPr>
           <w:rFonts w:ascii="Open Sans" w:hAnsi="Open Sans" w:cs="Open Sans" w:hint="eastAsia"/>
@@ -9148,7 +9242,6 @@
         </w:rPr>
         <w:t>나이순</w:t>
       </w:r>
-      <w:proofErr w:type="spellEnd"/>
       <w:r>
         <w:rPr>
           <w:rFonts w:ascii="Open Sans" w:hAnsi="Open Sans" w:cs="Open Sans" w:hint="eastAsia"/>
@@ -9671,6 +9764,7 @@
           <w:color w:val="333333"/>
           <w:szCs w:val="20"/>
         </w:rPr>
+        <w:lastRenderedPageBreak/>
         <w:t>-</w:t>
       </w:r>
       <w:r>
@@ -9762,7 +9856,6 @@
           <w:color w:val="333333"/>
           <w:szCs w:val="20"/>
         </w:rPr>
-        <w:lastRenderedPageBreak/>
         <w:t>2</w:t>
       </w:r>
       <w:r>
@@ -9773,7 +9866,6 @@
         </w:rPr>
         <w:t xml:space="preserve">798 </w:t>
       </w:r>
-      <w:proofErr w:type="spellStart"/>
       <w:r>
         <w:rPr>
           <w:rFonts w:ascii="Open Sans" w:hAnsi="Open Sans" w:cs="Open Sans" w:hint="eastAsia"/>
@@ -9782,7 +9874,6 @@
         </w:rPr>
         <w:t>블랙잭</w:t>
       </w:r>
-      <w:proofErr w:type="spellEnd"/>
       <w:r>
         <w:rPr>
           <w:rFonts w:ascii="Open Sans" w:hAnsi="Open Sans" w:cs="Open Sans" w:hint="eastAsia"/>
@@ -10079,7 +10170,6 @@
         </w:rPr>
         <w:t xml:space="preserve"> </w:t>
       </w:r>
-      <w:proofErr w:type="spellStart"/>
       <w:r>
         <w:rPr>
           <w:rFonts w:ascii="Open Sans" w:hAnsi="Open Sans" w:cs="Open Sans" w:hint="eastAsia"/>
@@ -10088,7 +10178,6 @@
         </w:rPr>
         <w:t>마리오</w:t>
       </w:r>
-      <w:proofErr w:type="spellEnd"/>
       <w:r>
         <w:rPr>
           <w:rFonts w:ascii="Open Sans" w:hAnsi="Open Sans" w:cs="Open Sans" w:hint="eastAsia"/>
@@ -10275,7 +10364,6 @@
         </w:rPr>
         <w:t xml:space="preserve"> </w:t>
       </w:r>
-      <w:proofErr w:type="spellStart"/>
       <w:r>
         <w:rPr>
           <w:rFonts w:ascii="Open Sans" w:hAnsi="Open Sans" w:cs="Open Sans" w:hint="eastAsia"/>
@@ -10284,7 +10372,6 @@
         </w:rPr>
         <w:t>숌</w:t>
       </w:r>
-      <w:proofErr w:type="spellEnd"/>
       <w:r>
         <w:rPr>
           <w:rFonts w:ascii="Open Sans" w:hAnsi="Open Sans" w:cs="Open Sans" w:hint="eastAsia"/>
@@ -10556,7 +10643,6 @@
         </w:rPr>
         <w:t xml:space="preserve">23251 </w:t>
       </w:r>
-      <w:proofErr w:type="spellStart"/>
       <w:r>
         <w:rPr>
           <w:rFonts w:ascii="Open Sans" w:hAnsi="Open Sans" w:cs="Open Sans" w:hint="eastAsia"/>
@@ -10565,7 +10651,6 @@
         </w:rPr>
         <w:t>스물셋</w:t>
       </w:r>
-      <w:proofErr w:type="spellEnd"/>
       <w:r>
         <w:rPr>
           <w:rFonts w:ascii="Open Sans" w:hAnsi="Open Sans" w:cs="Open Sans" w:hint="eastAsia"/>
@@ -10624,6 +10709,7 @@
           <w:color w:val="333333"/>
           <w:szCs w:val="20"/>
         </w:rPr>
+        <w:lastRenderedPageBreak/>
         <w:t>1</w:t>
       </w:r>
       <w:r>
@@ -10632,25 +10718,7 @@
           <w:color w:val="333333"/>
           <w:szCs w:val="20"/>
         </w:rPr>
-        <w:t xml:space="preserve">0219 Meats </w:t>
-      </w:r>
-      <w:proofErr w:type="gramStart"/>
-      <w:r>
-        <w:rPr>
-          <w:rFonts w:ascii="Open Sans" w:hAnsi="Open Sans" w:cs="Open Sans"/>
-          <w:color w:val="333333"/>
-          <w:szCs w:val="20"/>
-        </w:rPr>
-        <w:t>On</w:t>
-      </w:r>
-      <w:proofErr w:type="gramEnd"/>
-      <w:r>
-        <w:rPr>
-          <w:rFonts w:ascii="Open Sans" w:hAnsi="Open Sans" w:cs="Open Sans"/>
-          <w:color w:val="333333"/>
-          <w:szCs w:val="20"/>
-        </w:rPr>
-        <w:t xml:space="preserve"> The Grill (B1)</w:t>
+        <w:t>0219 Meats On The Grill (B1)</w:t>
       </w:r>
     </w:p>
     <w:p>
@@ -10694,7 +10762,6 @@
           <w:color w:val="333333"/>
           <w:szCs w:val="20"/>
         </w:rPr>
-        <w:lastRenderedPageBreak/>
         <w:t>1</w:t>
       </w:r>
       <w:r>
@@ -11268,7 +11335,6 @@
         </w:rPr>
         <w:t xml:space="preserve">810 </w:t>
       </w:r>
-      <w:proofErr w:type="spellStart"/>
       <w:r>
         <w:rPr>
           <w:rFonts w:ascii="Open Sans" w:hAnsi="Open Sans" w:cs="Open Sans" w:hint="eastAsia"/>
@@ -11277,7 +11343,6 @@
         </w:rPr>
         <w:t>컵홀더</w:t>
       </w:r>
-      <w:proofErr w:type="spellEnd"/>
       <w:r>
         <w:rPr>
           <w:rFonts w:ascii="Open Sans" w:hAnsi="Open Sans" w:cs="Open Sans" w:hint="eastAsia"/>
@@ -12150,7 +12215,6 @@
         </w:rPr>
         <w:t xml:space="preserve">378 </w:t>
       </w:r>
-      <w:proofErr w:type="spellStart"/>
       <w:r>
         <w:rPr>
           <w:rFonts w:ascii="Open Sans" w:hAnsi="Open Sans" w:cs="Open Sans" w:hint="eastAsia"/>
@@ -12159,7 +12223,6 @@
         </w:rPr>
         <w:t>트ㅏㅊ</w:t>
       </w:r>
-      <w:proofErr w:type="spellEnd"/>
       <w:r>
         <w:rPr>
           <w:rFonts w:ascii="Open Sans" w:hAnsi="Open Sans" w:cs="Open Sans" w:hint="eastAsia"/>
@@ -12252,7 +12315,6 @@
         </w:rPr>
         <w:t xml:space="preserve">949 </w:t>
       </w:r>
-      <w:proofErr w:type="spellStart"/>
       <w:r>
         <w:rPr>
           <w:rFonts w:ascii="Open Sans" w:hAnsi="Open Sans" w:cs="Open Sans" w:hint="eastAsia"/>
@@ -12261,7 +12323,6 @@
         </w:rPr>
         <w:t>균형잡힌</w:t>
       </w:r>
-      <w:proofErr w:type="spellEnd"/>
       <w:r>
         <w:rPr>
           <w:rFonts w:ascii="Open Sans" w:hAnsi="Open Sans" w:cs="Open Sans" w:hint="eastAsia"/>
@@ -12546,9 +12607,9 @@
           <w:color w:val="333333"/>
           <w:szCs w:val="20"/>
         </w:rPr>
+        <w:lastRenderedPageBreak/>
         <w:t xml:space="preserve">1254 </w:t>
       </w:r>
-      <w:proofErr w:type="spellStart"/>
       <w:r>
         <w:rPr>
           <w:rFonts w:ascii="Open Sans" w:hAnsi="Open Sans" w:cs="Open Sans" w:hint="eastAsia"/>
@@ -12557,7 +12618,6 @@
         </w:rPr>
         <w:t>팰린드롬</w:t>
       </w:r>
-      <w:proofErr w:type="spellEnd"/>
       <w:r>
         <w:rPr>
           <w:rFonts w:ascii="Open Sans" w:hAnsi="Open Sans" w:cs="Open Sans" w:hint="eastAsia"/>
@@ -12630,7 +12690,6 @@
           <w:color w:val="333333"/>
           <w:szCs w:val="20"/>
         </w:rPr>
-        <w:lastRenderedPageBreak/>
         <w:t xml:space="preserve">12891 </w:t>
       </w:r>
       <w:r>
@@ -13370,6 +13429,7 @@
           <w:color w:val="333333"/>
           <w:szCs w:val="20"/>
         </w:rPr>
+        <w:lastRenderedPageBreak/>
         <w:t>1</w:t>
       </w:r>
       <w:r>
@@ -13460,7 +13520,6 @@
           <w:color w:val="333333"/>
           <w:szCs w:val="20"/>
         </w:rPr>
-        <w:lastRenderedPageBreak/>
         <w:t>2</w:t>
       </w:r>
       <w:r>
@@ -13992,7 +14051,6 @@
         </w:rPr>
         <w:t xml:space="preserve">4659 </w:t>
       </w:r>
-      <w:proofErr w:type="spellStart"/>
       <w:r>
         <w:rPr>
           <w:rFonts w:ascii="Open Sans" w:hAnsi="Open Sans" w:cs="Open Sans" w:hint="eastAsia"/>
@@ -14001,7 +14059,6 @@
         </w:rPr>
         <w:t>한조서열정리하고옴ㅋㅋ</w:t>
       </w:r>
-      <w:proofErr w:type="spellEnd"/>
       <w:r>
         <w:rPr>
           <w:rFonts w:ascii="Open Sans" w:hAnsi="Open Sans" w:cs="Open Sans" w:hint="eastAsia"/>
@@ -14096,7 +14153,6 @@
         </w:rPr>
         <w:t xml:space="preserve"> </w:t>
       </w:r>
-      <w:proofErr w:type="spellStart"/>
       <w:r>
         <w:rPr>
           <w:rFonts w:ascii="Open Sans" w:hAnsi="Open Sans" w:cs="Open Sans" w:hint="eastAsia"/>
@@ -14105,7 +14161,6 @@
         </w:rPr>
         <w:t>서브태스크</w:t>
       </w:r>
-      <w:proofErr w:type="spellEnd"/>
       <w:r>
         <w:rPr>
           <w:rFonts w:ascii="Open Sans" w:hAnsi="Open Sans" w:cs="Open Sans" w:hint="eastAsia"/>
@@ -14312,6 +14367,7 @@
           <w:color w:val="333333"/>
           <w:szCs w:val="20"/>
         </w:rPr>
+        <w:lastRenderedPageBreak/>
         <w:t>1</w:t>
       </w:r>
       <w:r>
@@ -14402,7 +14458,6 @@
           <w:color w:val="333333"/>
           <w:szCs w:val="20"/>
         </w:rPr>
-        <w:lastRenderedPageBreak/>
         <w:t>1</w:t>
       </w:r>
       <w:r>
@@ -14738,7 +14793,6 @@
         </w:rPr>
         <w:t xml:space="preserve">934 </w:t>
       </w:r>
-      <w:proofErr w:type="spellStart"/>
       <w:r>
         <w:rPr>
           <w:rFonts w:ascii="Open Sans" w:hAnsi="Open Sans" w:cs="Open Sans" w:hint="eastAsia"/>
@@ -14747,7 +14801,6 @@
         </w:rPr>
         <w:t>최소공배수</w:t>
       </w:r>
-      <w:proofErr w:type="spellEnd"/>
       <w:r>
         <w:rPr>
           <w:rFonts w:ascii="Open Sans" w:hAnsi="Open Sans" w:cs="Open Sans" w:hint="eastAsia"/>
@@ -14816,7 +14869,6 @@
         </w:rPr>
         <w:t xml:space="preserve">960 </w:t>
       </w:r>
-      <w:proofErr w:type="spellStart"/>
       <w:r>
         <w:rPr>
           <w:rFonts w:ascii="Open Sans" w:hAnsi="Open Sans" w:cs="Open Sans" w:hint="eastAsia"/>
@@ -14825,7 +14877,6 @@
         </w:rPr>
         <w:t>에라토스테네스의</w:t>
       </w:r>
-      <w:proofErr w:type="spellEnd"/>
       <w:r>
         <w:rPr>
           <w:rFonts w:ascii="Open Sans" w:hAnsi="Open Sans" w:cs="Open Sans" w:hint="eastAsia"/>
@@ -14978,7 +15029,6 @@
         </w:rPr>
         <w:t xml:space="preserve">485 </w:t>
       </w:r>
-      <w:proofErr w:type="gramStart"/>
       <w:r>
         <w:rPr>
           <w:rFonts w:ascii="Open Sans" w:hAnsi="Open Sans" w:cs="Open Sans" w:hint="eastAsia"/>
@@ -15001,16 +15051,7 @@
           <w:color w:val="333333"/>
           <w:szCs w:val="20"/>
         </w:rPr>
-        <w:t xml:space="preserve"> (</w:t>
-      </w:r>
-      <w:proofErr w:type="gramEnd"/>
-      <w:r>
-        <w:rPr>
-          <w:rFonts w:ascii="Open Sans" w:hAnsi="Open Sans" w:cs="Open Sans"/>
-          <w:color w:val="333333"/>
-          <w:szCs w:val="20"/>
-        </w:rPr>
-        <w:t>S4)</w:t>
+        <w:t xml:space="preserve"> (S4)</w:t>
       </w:r>
     </w:p>
     <w:p>
@@ -15156,7 +15197,6 @@
         </w:rPr>
         <w:t xml:space="preserve">020 </w:t>
       </w:r>
-      <w:proofErr w:type="spellStart"/>
       <w:r>
         <w:rPr>
           <w:rFonts w:ascii="Open Sans" w:hAnsi="Open Sans" w:cs="Open Sans" w:hint="eastAsia"/>
@@ -15165,7 +15205,6 @@
         </w:rPr>
         <w:t>골드바흐의</w:t>
       </w:r>
-      <w:proofErr w:type="spellEnd"/>
       <w:r>
         <w:rPr>
           <w:rFonts w:ascii="Open Sans" w:hAnsi="Open Sans" w:cs="Open Sans" w:hint="eastAsia"/>
@@ -15239,6 +15278,7 @@
           <w:color w:val="333333"/>
           <w:szCs w:val="20"/>
         </w:rPr>
+        <w:lastRenderedPageBreak/>
         <w:t>1</w:t>
       </w:r>
       <w:r>
@@ -15249,7 +15289,6 @@
         </w:rPr>
         <w:t xml:space="preserve">7103 </w:t>
       </w:r>
-      <w:proofErr w:type="spellStart"/>
       <w:r>
         <w:rPr>
           <w:rFonts w:ascii="Open Sans" w:hAnsi="Open Sans" w:cs="Open Sans" w:hint="eastAsia"/>
@@ -15258,7 +15297,6 @@
         </w:rPr>
         <w:t>골드바흐</w:t>
       </w:r>
-      <w:proofErr w:type="spellEnd"/>
       <w:r>
         <w:rPr>
           <w:rFonts w:ascii="Open Sans" w:hAnsi="Open Sans" w:cs="Open Sans" w:hint="eastAsia"/>
@@ -15331,7 +15369,6 @@
           <w:color w:val="333333"/>
           <w:szCs w:val="20"/>
         </w:rPr>
-        <w:lastRenderedPageBreak/>
         <w:t>6</w:t>
       </w:r>
       <w:r>
@@ -15342,7 +15379,6 @@
         </w:rPr>
         <w:t xml:space="preserve">064 </w:t>
       </w:r>
-      <w:proofErr w:type="spellStart"/>
       <w:r>
         <w:rPr>
           <w:rFonts w:ascii="Open Sans" w:hAnsi="Open Sans" w:cs="Open Sans" w:hint="eastAsia"/>
@@ -15351,7 +15387,6 @@
         </w:rPr>
         <w:t>카잉</w:t>
       </w:r>
-      <w:proofErr w:type="spellEnd"/>
       <w:r>
         <w:rPr>
           <w:rFonts w:ascii="Open Sans" w:hAnsi="Open Sans" w:cs="Open Sans" w:hint="eastAsia"/>
@@ -15434,7 +15469,6 @@
         </w:rPr>
         <w:t xml:space="preserve">588 </w:t>
       </w:r>
-      <w:proofErr w:type="spellStart"/>
       <w:r>
         <w:rPr>
           <w:rFonts w:ascii="Open Sans" w:hAnsi="Open Sans" w:cs="Open Sans" w:hint="eastAsia"/>
@@ -15443,7 +15477,6 @@
         </w:rPr>
         <w:t>골드바흐의</w:t>
       </w:r>
-      <w:proofErr w:type="spellEnd"/>
       <w:r>
         <w:rPr>
           <w:rFonts w:ascii="Open Sans" w:hAnsi="Open Sans" w:cs="Open Sans" w:hint="eastAsia"/>
@@ -15612,7 +15645,6 @@
         </w:rPr>
         <w:t>&amp;</w:t>
       </w:r>
-      <w:proofErr w:type="spellStart"/>
       <w:r>
         <w:rPr>
           <w:rFonts w:ascii="Open Sans" w:hAnsi="Open Sans" w:cs="Open Sans" w:hint="eastAsia"/>
@@ -15621,7 +15653,6 @@
         </w:rPr>
         <w:t>팰린드롬</w:t>
       </w:r>
-      <w:proofErr w:type="spellEnd"/>
       <w:r>
         <w:rPr>
           <w:rFonts w:ascii="Open Sans" w:hAnsi="Open Sans" w:cs="Open Sans" w:hint="eastAsia"/>
@@ -15963,7 +15994,6 @@
         </w:rPr>
         <w:t xml:space="preserve">654 </w:t>
       </w:r>
-      <w:proofErr w:type="spellStart"/>
       <w:r>
         <w:rPr>
           <w:rFonts w:ascii="Open Sans" w:hAnsi="Open Sans" w:cs="Open Sans" w:hint="eastAsia"/>
@@ -15972,7 +16002,6 @@
         </w:rPr>
         <w:t>랜선</w:t>
       </w:r>
-      <w:proofErr w:type="spellEnd"/>
       <w:r>
         <w:rPr>
           <w:rFonts w:ascii="Open Sans" w:hAnsi="Open Sans" w:cs="Open Sans" w:hint="eastAsia"/>
@@ -16119,6 +16148,7 @@
         <w:rPr>
           <w:rFonts w:hint="eastAsia"/>
         </w:rPr>
+        <w:lastRenderedPageBreak/>
         <w:t>-</w:t>
       </w:r>
       <w:r>
@@ -16198,7 +16228,6 @@
           <w:color w:val="333333"/>
           <w:szCs w:val="20"/>
         </w:rPr>
-        <w:lastRenderedPageBreak/>
         <w:t>1</w:t>
       </w:r>
       <w:r>
@@ -16419,7 +16448,6 @@
         </w:rPr>
         <w:t xml:space="preserve">1158 </w:t>
       </w:r>
-      <w:proofErr w:type="spellStart"/>
       <w:r>
         <w:rPr>
           <w:rFonts w:ascii="Open Sans" w:hAnsi="Open Sans" w:cs="Open Sans" w:hint="eastAsia"/>
@@ -16428,7 +16456,6 @@
         </w:rPr>
         <w:t>요세푸스</w:t>
       </w:r>
-      <w:proofErr w:type="spellEnd"/>
       <w:r>
         <w:rPr>
           <w:rFonts w:ascii="Open Sans" w:hAnsi="Open Sans" w:cs="Open Sans" w:hint="eastAsia"/>
@@ -16987,7 +17014,6 @@
         </w:rPr>
         <w:t xml:space="preserve"> </w:t>
       </w:r>
-      <w:proofErr w:type="spellStart"/>
       <w:r>
         <w:rPr>
           <w:rFonts w:ascii="Open Sans" w:hAnsi="Open Sans" w:cs="Open Sans" w:hint="eastAsia"/>
@@ -16996,7 +17022,6 @@
         </w:rPr>
         <w:t>힙</w:t>
       </w:r>
-      <w:proofErr w:type="spellEnd"/>
       <w:r>
         <w:rPr>
           <w:rFonts w:ascii="Open Sans" w:hAnsi="Open Sans" w:cs="Open Sans" w:hint="eastAsia"/>
@@ -17061,6 +17086,7 @@
           <w:color w:val="333333"/>
           <w:szCs w:val="20"/>
         </w:rPr>
+        <w:lastRenderedPageBreak/>
         <w:t xml:space="preserve">2002 </w:t>
       </w:r>
       <w:r>
@@ -17129,7 +17155,6 @@
           <w:color w:val="333333"/>
           <w:szCs w:val="20"/>
         </w:rPr>
-        <w:lastRenderedPageBreak/>
         <w:t>1</w:t>
       </w:r>
       <w:r>
@@ -17140,7 +17165,6 @@
         </w:rPr>
         <w:t xml:space="preserve">7298 </w:t>
       </w:r>
-      <w:proofErr w:type="spellStart"/>
       <w:r>
         <w:rPr>
           <w:rFonts w:ascii="Open Sans" w:hAnsi="Open Sans" w:cs="Open Sans" w:hint="eastAsia"/>
@@ -17149,7 +17173,6 @@
         </w:rPr>
         <w:t>오큰수</w:t>
       </w:r>
-      <w:proofErr w:type="spellEnd"/>
       <w:r>
         <w:rPr>
           <w:rFonts w:ascii="Open Sans" w:hAnsi="Open Sans" w:cs="Open Sans" w:hint="eastAsia"/>
@@ -17703,19 +17726,8 @@
             <w:color w:val="0076C0"/>
             <w:szCs w:val="20"/>
           </w:rPr>
-          <w:t xml:space="preserve">Divide And </w:t>
+          <w:t>Divide And Conquer</w:t>
         </w:r>
-        <w:proofErr w:type="gramStart"/>
-        <w:r>
-          <w:rPr>
-            <w:rStyle w:val="a6"/>
-            <w:rFonts w:ascii="Open Sans" w:hAnsi="Open Sans" w:cs="Open Sans"/>
-            <w:color w:val="0076C0"/>
-            <w:szCs w:val="20"/>
-          </w:rPr>
-          <w:t>Conquer</w:t>
-        </w:r>
-        <w:proofErr w:type="gramEnd"/>
       </w:hyperlink>
       <w:r>
         <w:t>------------------------------------</w:t>

</xml_diff>

<commit_message>
Q11070 PYTHAGOREAN EXPECTATION (MATHEMATICS, BRONZE 1) ADDED
</commit_message>
<xml_diff>
--- a/알고리즘 가이드라인.docx
+++ b/알고리즘 가이드라인.docx
@@ -4177,7 +4177,7 @@
       <w:pPr>
         <w:pStyle w:val="a3"/>
         <w:rPr>
-          <w:rFonts w:ascii="Open Sans" w:hAnsi="Open Sans" w:cs="Open Sans" w:hint="eastAsia"/>
+          <w:rFonts w:ascii="Open Sans" w:hAnsi="Open Sans" w:cs="Open Sans"/>
           <w:color w:val="333333"/>
           <w:szCs w:val="20"/>
         </w:rPr>
@@ -8075,6 +8075,92 @@
     <w:p>
       <w:pPr>
         <w:pStyle w:val="a3"/>
+        <w:rPr>
+          <w:rFonts w:ascii="Open Sans" w:hAnsi="Open Sans" w:cs="Open Sans" w:hint="eastAsia"/>
+          <w:color w:val="333333"/>
+          <w:szCs w:val="20"/>
+        </w:rPr>
+      </w:pPr>
+    </w:p>
+    <w:p>
+      <w:pPr>
+        <w:pStyle w:val="a3"/>
+        <w:widowControl/>
+        <w:numPr>
+          <w:ilvl w:val="0"/>
+          <w:numId w:val="3"/>
+        </w:numPr>
+        <w:wordWrap/>
+        <w:autoSpaceDE/>
+        <w:autoSpaceDN/>
+        <w:spacing w:after="300"/>
+        <w:ind w:leftChars="0"/>
+        <w:rPr>
+          <w:rFonts w:ascii="Open Sans" w:hAnsi="Open Sans" w:cs="Open Sans"/>
+          <w:color w:val="333333"/>
+          <w:szCs w:val="20"/>
+        </w:rPr>
+      </w:pPr>
+      <w:r>
+        <w:rPr>
+          <w:rFonts w:ascii="Open Sans" w:hAnsi="Open Sans" w:cs="Open Sans" w:hint="eastAsia"/>
+          <w:color w:val="333333"/>
+          <w:szCs w:val="20"/>
+        </w:rPr>
+        <w:t>1</w:t>
+      </w:r>
+      <w:r>
+        <w:rPr>
+          <w:rFonts w:ascii="Open Sans" w:hAnsi="Open Sans" w:cs="Open Sans"/>
+          <w:color w:val="333333"/>
+          <w:szCs w:val="20"/>
+        </w:rPr>
+        <w:t xml:space="preserve">1070 </w:t>
+      </w:r>
+      <w:r>
+        <w:rPr>
+          <w:rFonts w:ascii="Open Sans" w:hAnsi="Open Sans" w:cs="Open Sans" w:hint="eastAsia"/>
+          <w:color w:val="333333"/>
+          <w:szCs w:val="20"/>
+        </w:rPr>
+        <w:t>피타고라스</w:t>
+      </w:r>
+      <w:r>
+        <w:rPr>
+          <w:rFonts w:ascii="Open Sans" w:hAnsi="Open Sans" w:cs="Open Sans" w:hint="eastAsia"/>
+          <w:color w:val="333333"/>
+          <w:szCs w:val="20"/>
+        </w:rPr>
+        <w:t xml:space="preserve"> </w:t>
+      </w:r>
+      <w:r>
+        <w:rPr>
+          <w:rFonts w:ascii="Open Sans" w:hAnsi="Open Sans" w:cs="Open Sans" w:hint="eastAsia"/>
+          <w:color w:val="333333"/>
+          <w:szCs w:val="20"/>
+        </w:rPr>
+        <w:t>기댓값</w:t>
+      </w:r>
+      <w:r>
+        <w:rPr>
+          <w:rFonts w:ascii="Open Sans" w:hAnsi="Open Sans" w:cs="Open Sans" w:hint="eastAsia"/>
+          <w:color w:val="333333"/>
+          <w:szCs w:val="20"/>
+        </w:rPr>
+        <w:t xml:space="preserve"> </w:t>
+      </w:r>
+      <w:r>
+        <w:rPr>
+          <w:rFonts w:ascii="Open Sans" w:hAnsi="Open Sans" w:cs="Open Sans"/>
+          <w:color w:val="333333"/>
+          <w:szCs w:val="20"/>
+        </w:rPr>
+        <w:t>(B1)</w:t>
+      </w:r>
+    </w:p>
+    <w:p>
+      <w:pPr>
+        <w:pStyle w:val="a3"/>
         <w:widowControl/>
         <w:wordWrap/>
         <w:autoSpaceDE/>
@@ -9680,6 +9766,7 @@
           <w:color w:val="333333"/>
           <w:szCs w:val="20"/>
         </w:rPr>
+        <w:lastRenderedPageBreak/>
         <w:t>1</w:t>
       </w:r>
       <w:r>
@@ -9764,7 +9851,6 @@
           <w:color w:val="333333"/>
           <w:szCs w:val="20"/>
         </w:rPr>
-        <w:lastRenderedPageBreak/>
         <w:t>-</w:t>
       </w:r>
       <w:r>
@@ -10641,6 +10727,7 @@
           <w:color w:val="333333"/>
           <w:szCs w:val="20"/>
         </w:rPr>
+        <w:lastRenderedPageBreak/>
         <w:t xml:space="preserve">23251 </w:t>
       </w:r>
       <w:r>
@@ -10709,7 +10796,6 @@
           <w:color w:val="333333"/>
           <w:szCs w:val="20"/>
         </w:rPr>
-        <w:lastRenderedPageBreak/>
         <w:t>1</w:t>
       </w:r>
       <w:r>
@@ -11531,6 +11617,7 @@
           <w:color w:val="333333"/>
           <w:szCs w:val="20"/>
         </w:rPr>
+        <w:lastRenderedPageBreak/>
         <w:t>2</w:t>
       </w:r>
       <w:r>
@@ -12607,7 +12694,6 @@
           <w:color w:val="333333"/>
           <w:szCs w:val="20"/>
         </w:rPr>
-        <w:lastRenderedPageBreak/>
         <w:t xml:space="preserve">1254 </w:t>
       </w:r>
       <w:r>
@@ -13429,7 +13515,6 @@
           <w:color w:val="333333"/>
           <w:szCs w:val="20"/>
         </w:rPr>
-        <w:lastRenderedPageBreak/>
         <w:t>1</w:t>
       </w:r>
       <w:r>
@@ -14367,7 +14452,6 @@
           <w:color w:val="333333"/>
           <w:szCs w:val="20"/>
         </w:rPr>
-        <w:lastRenderedPageBreak/>
         <w:t>1</w:t>
       </w:r>
       <w:r>
@@ -15278,7 +15362,6 @@
           <w:color w:val="333333"/>
           <w:szCs w:val="20"/>
         </w:rPr>
-        <w:lastRenderedPageBreak/>
         <w:t>1</w:t>
       </w:r>
       <w:r>
@@ -16148,7 +16231,6 @@
         <w:rPr>
           <w:rFonts w:hint="eastAsia"/>
         </w:rPr>
-        <w:lastRenderedPageBreak/>
         <w:t>-</w:t>
       </w:r>
       <w:r>
@@ -17086,7 +17168,6 @@
           <w:color w:val="333333"/>
           <w:szCs w:val="20"/>
         </w:rPr>
-        <w:lastRenderedPageBreak/>
         <w:t xml:space="preserve">2002 </w:t>
       </w:r>
       <w:r>

</xml_diff>

<commit_message>
Q1312 DECIMAL (MATHEMATICS, SILVER 5) ADDED
</commit_message>
<xml_diff>
--- a/알고리즘 가이드라인.docx
+++ b/알고리즘 가이드라인.docx
@@ -1322,7 +1322,6 @@
         </w:rPr>
         <w:t xml:space="preserve">6431 </w:t>
       </w:r>
-      <w:proofErr w:type="spellStart"/>
       <w:r>
         <w:rPr>
           <w:rFonts w:ascii="Open Sans" w:hAnsi="Open Sans" w:cs="Open Sans" w:hint="eastAsia"/>
@@ -1331,7 +1330,6 @@
         </w:rPr>
         <w:t>베시와</w:t>
       </w:r>
-      <w:proofErr w:type="spellEnd"/>
       <w:r>
         <w:rPr>
           <w:rFonts w:ascii="Open Sans" w:hAnsi="Open Sans" w:cs="Open Sans" w:hint="eastAsia"/>
@@ -1598,7 +1596,6 @@
         </w:rPr>
         <w:t xml:space="preserve">977 </w:t>
       </w:r>
-      <w:proofErr w:type="spellStart"/>
       <w:r>
         <w:rPr>
           <w:rFonts w:ascii="Open Sans" w:hAnsi="Open Sans" w:cs="Open Sans" w:hint="eastAsia"/>
@@ -1607,7 +1604,6 @@
         </w:rPr>
         <w:t>완전제곱수</w:t>
       </w:r>
-      <w:proofErr w:type="spellEnd"/>
       <w:r>
         <w:rPr>
           <w:rFonts w:ascii="Open Sans" w:hAnsi="Open Sans" w:cs="Open Sans" w:hint="eastAsia"/>
@@ -2454,7 +2450,6 @@
         </w:rPr>
         <w:t xml:space="preserve">526 </w:t>
       </w:r>
-      <w:proofErr w:type="spellStart"/>
       <w:r>
         <w:rPr>
           <w:rFonts w:ascii="Open Sans" w:hAnsi="Open Sans" w:cs="Open Sans" w:hint="eastAsia"/>
@@ -2463,7 +2458,6 @@
         </w:rPr>
         <w:t>싸이클</w:t>
       </w:r>
-      <w:proofErr w:type="spellEnd"/>
       <w:r>
         <w:rPr>
           <w:rFonts w:ascii="Open Sans" w:hAnsi="Open Sans" w:cs="Open Sans"/>
@@ -2604,7 +2598,6 @@
         </w:rPr>
         <w:t xml:space="preserve"> </w:t>
       </w:r>
-      <w:proofErr w:type="spellStart"/>
       <w:r>
         <w:rPr>
           <w:rFonts w:ascii="Open Sans" w:hAnsi="Open Sans" w:cs="Open Sans" w:hint="eastAsia"/>
@@ -2613,7 +2606,6 @@
         </w:rPr>
         <w:t>기댓값</w:t>
       </w:r>
-      <w:proofErr w:type="spellEnd"/>
       <w:r>
         <w:rPr>
           <w:rFonts w:ascii="Open Sans" w:hAnsi="Open Sans" w:cs="Open Sans" w:hint="eastAsia"/>
@@ -4093,7 +4085,6 @@
         </w:rPr>
         <w:t xml:space="preserve">587 </w:t>
       </w:r>
-      <w:proofErr w:type="spellStart"/>
       <w:r>
         <w:rPr>
           <w:rFonts w:ascii="Open Sans" w:hAnsi="Open Sans" w:cs="Open Sans" w:hint="eastAsia"/>
@@ -4102,7 +4093,6 @@
         </w:rPr>
         <w:t>대표값</w:t>
       </w:r>
-      <w:proofErr w:type="spellEnd"/>
       <w:r>
         <w:rPr>
           <w:rFonts w:ascii="Open Sans" w:hAnsi="Open Sans" w:cs="Open Sans" w:hint="eastAsia"/>
@@ -4165,7 +4155,6 @@
         </w:rPr>
         <w:t xml:space="preserve">592 </w:t>
       </w:r>
-      <w:proofErr w:type="spellStart"/>
       <w:r>
         <w:rPr>
           <w:rFonts w:ascii="Open Sans" w:hAnsi="Open Sans" w:cs="Open Sans" w:hint="eastAsia"/>
@@ -4174,7 +4163,6 @@
         </w:rPr>
         <w:t>대표값</w:t>
       </w:r>
-      <w:proofErr w:type="spellEnd"/>
       <w:r>
         <w:rPr>
           <w:rFonts w:ascii="Open Sans" w:hAnsi="Open Sans" w:cs="Open Sans" w:hint="eastAsia"/>
@@ -4675,7 +4663,6 @@
         </w:rPr>
         <w:t xml:space="preserve"> </w:t>
       </w:r>
-      <w:proofErr w:type="spellStart"/>
       <w:r>
         <w:rPr>
           <w:rFonts w:ascii="Open Sans" w:hAnsi="Open Sans" w:cs="Open Sans" w:hint="eastAsia"/>
@@ -4684,7 +4671,6 @@
         </w:rPr>
         <w:t>몇점</w:t>
       </w:r>
-      <w:proofErr w:type="spellEnd"/>
       <w:r>
         <w:rPr>
           <w:rFonts w:ascii="Open Sans" w:hAnsi="Open Sans" w:cs="Open Sans" w:hint="eastAsia"/>
@@ -5016,6 +5002,76 @@
           <w:szCs w:val="20"/>
         </w:rPr>
         <w:t>다리놓기</w:t>
+      </w:r>
+      <w:r>
+        <w:rPr>
+          <w:rFonts w:ascii="Open Sans" w:hAnsi="Open Sans" w:cs="Open Sans" w:hint="eastAsia"/>
+          <w:color w:val="333333"/>
+          <w:szCs w:val="20"/>
+        </w:rPr>
+        <w:t xml:space="preserve"> </w:t>
+      </w:r>
+      <w:r>
+        <w:rPr>
+          <w:rFonts w:ascii="Open Sans" w:hAnsi="Open Sans" w:cs="Open Sans"/>
+          <w:color w:val="333333"/>
+          <w:szCs w:val="20"/>
+        </w:rPr>
+        <w:t>(S5)</w:t>
+      </w:r>
+    </w:p>
+    <w:p>
+      <w:pPr>
+        <w:pStyle w:val="a3"/>
+        <w:rPr>
+          <w:rFonts w:ascii="Open Sans" w:hAnsi="Open Sans" w:cs="Open Sans" w:hint="eastAsia"/>
+          <w:color w:val="333333"/>
+          <w:szCs w:val="20"/>
+        </w:rPr>
+      </w:pPr>
+    </w:p>
+    <w:p>
+      <w:pPr>
+        <w:pStyle w:val="a3"/>
+        <w:widowControl/>
+        <w:numPr>
+          <w:ilvl w:val="0"/>
+          <w:numId w:val="18"/>
+        </w:numPr>
+        <w:wordWrap/>
+        <w:autoSpaceDE/>
+        <w:autoSpaceDN/>
+        <w:spacing w:after="300"/>
+        <w:ind w:leftChars="0"/>
+        <w:rPr>
+          <w:rFonts w:ascii="Open Sans" w:hAnsi="Open Sans" w:cs="Open Sans"/>
+          <w:color w:val="333333"/>
+          <w:szCs w:val="20"/>
+        </w:rPr>
+      </w:pPr>
+      <w:r>
+        <w:rPr>
+          <w:rFonts w:ascii="Open Sans" w:hAnsi="Open Sans" w:cs="Open Sans" w:hint="eastAsia"/>
+          <w:color w:val="333333"/>
+          <w:szCs w:val="20"/>
+        </w:rPr>
+        <w:t>1</w:t>
+      </w:r>
+      <w:r>
+        <w:rPr>
+          <w:rFonts w:ascii="Open Sans" w:hAnsi="Open Sans" w:cs="Open Sans"/>
+          <w:color w:val="333333"/>
+          <w:szCs w:val="20"/>
+        </w:rPr>
+        <w:t xml:space="preserve">312 </w:t>
+      </w:r>
+      <w:r>
+        <w:rPr>
+          <w:rFonts w:ascii="Open Sans" w:hAnsi="Open Sans" w:cs="Open Sans" w:hint="eastAsia"/>
+          <w:color w:val="333333"/>
+          <w:szCs w:val="20"/>
+        </w:rPr>
+        <w:t>소수</w:t>
       </w:r>
       <w:r>
         <w:rPr>
@@ -5850,7 +5906,6 @@
           <w:color w:val="333333"/>
           <w:szCs w:val="20"/>
         </w:rPr>
-        <w:lastRenderedPageBreak/>
         <w:t>1</w:t>
       </w:r>
       <w:r>
@@ -6299,7 +6354,6 @@
         </w:rPr>
         <w:t xml:space="preserve">0988 </w:t>
       </w:r>
-      <w:proofErr w:type="spellStart"/>
       <w:r>
         <w:rPr>
           <w:rFonts w:ascii="Open Sans" w:hAnsi="Open Sans" w:cs="Open Sans" w:hint="eastAsia"/>
@@ -6308,7 +6362,6 @@
         </w:rPr>
         <w:t>팰린드롬인지</w:t>
       </w:r>
-      <w:proofErr w:type="spellEnd"/>
       <w:r>
         <w:rPr>
           <w:rFonts w:ascii="Open Sans" w:hAnsi="Open Sans" w:cs="Open Sans" w:hint="eastAsia"/>
@@ -6385,25 +6438,7 @@
           <w:color w:val="333333"/>
           <w:szCs w:val="20"/>
         </w:rPr>
-        <w:t xml:space="preserve">1328 </w:t>
-      </w:r>
-      <w:proofErr w:type="spellStart"/>
-      <w:r>
-        <w:rPr>
-          <w:rFonts w:ascii="Open Sans" w:hAnsi="Open Sans" w:cs="Open Sans"/>
-          <w:color w:val="333333"/>
-          <w:szCs w:val="20"/>
-        </w:rPr>
-        <w:t>Strfry</w:t>
-      </w:r>
-      <w:proofErr w:type="spellEnd"/>
-      <w:r>
-        <w:rPr>
-          <w:rFonts w:ascii="Open Sans" w:hAnsi="Open Sans" w:cs="Open Sans"/>
-          <w:color w:val="333333"/>
-          <w:szCs w:val="20"/>
-        </w:rPr>
-        <w:t xml:space="preserve"> (B2)</w:t>
+        <w:t>1328 Strfry (B2)</w:t>
       </w:r>
     </w:p>
     <w:p>
@@ -6669,7 +6704,6 @@
         </w:rPr>
         <w:t xml:space="preserve">259 </w:t>
       </w:r>
-      <w:proofErr w:type="spellStart"/>
       <w:r>
         <w:rPr>
           <w:rFonts w:ascii="Open Sans" w:hAnsi="Open Sans" w:cs="Open Sans" w:hint="eastAsia"/>
@@ -6678,7 +6712,6 @@
         </w:rPr>
         <w:t>팰린드롬수</w:t>
       </w:r>
-      <w:proofErr w:type="spellEnd"/>
       <w:r>
         <w:rPr>
           <w:rFonts w:ascii="Open Sans" w:hAnsi="Open Sans" w:cs="Open Sans" w:hint="eastAsia"/>
@@ -6833,7 +6866,6 @@
           <w:color w:val="333333"/>
           <w:szCs w:val="20"/>
         </w:rPr>
-        <w:lastRenderedPageBreak/>
         <w:t>2</w:t>
       </w:r>
       <w:r>
@@ -6914,7 +6946,6 @@
         </w:rPr>
         <w:t xml:space="preserve">810 </w:t>
       </w:r>
-      <w:proofErr w:type="spellStart"/>
       <w:r>
         <w:rPr>
           <w:rFonts w:ascii="Open Sans" w:hAnsi="Open Sans" w:cs="Open Sans" w:hint="eastAsia"/>
@@ -6923,7 +6954,6 @@
         </w:rPr>
         <w:t>컵홀더</w:t>
       </w:r>
-      <w:proofErr w:type="spellEnd"/>
       <w:r>
         <w:rPr>
           <w:rFonts w:ascii="Open Sans" w:hAnsi="Open Sans" w:cs="Open Sans" w:hint="eastAsia"/>
@@ -7330,7 +7360,6 @@
         </w:rPr>
         <w:t xml:space="preserve">378 </w:t>
       </w:r>
-      <w:proofErr w:type="spellStart"/>
       <w:r>
         <w:rPr>
           <w:rFonts w:ascii="Open Sans" w:hAnsi="Open Sans" w:cs="Open Sans" w:hint="eastAsia"/>
@@ -7339,7 +7368,6 @@
         </w:rPr>
         <w:t>트ㅏㅊ</w:t>
       </w:r>
-      <w:proofErr w:type="spellEnd"/>
       <w:r>
         <w:rPr>
           <w:rFonts w:ascii="Open Sans" w:hAnsi="Open Sans" w:cs="Open Sans" w:hint="eastAsia"/>
@@ -7747,6 +7775,7 @@
           <w:color w:val="333333"/>
           <w:szCs w:val="20"/>
         </w:rPr>
+        <w:lastRenderedPageBreak/>
         <w:t>1</w:t>
       </w:r>
       <w:r>
@@ -7789,7 +7818,6 @@
         </w:rPr>
         <w:t xml:space="preserve"> </w:t>
       </w:r>
-      <w:proofErr w:type="spellStart"/>
       <w:r>
         <w:rPr>
           <w:rFonts w:ascii="Open Sans" w:hAnsi="Open Sans" w:cs="Open Sans" w:hint="eastAsia"/>
@@ -7798,7 +7826,6 @@
         </w:rPr>
         <w:t>서브태스크</w:t>
       </w:r>
-      <w:proofErr w:type="spellEnd"/>
       <w:r>
         <w:rPr>
           <w:rFonts w:ascii="Open Sans" w:hAnsi="Open Sans" w:cs="Open Sans" w:hint="eastAsia"/>
@@ -8001,7 +8028,6 @@
         </w:rPr>
         <w:t xml:space="preserve">0814 </w:t>
       </w:r>
-      <w:proofErr w:type="spellStart"/>
       <w:r>
         <w:rPr>
           <w:rFonts w:ascii="Open Sans" w:hAnsi="Open Sans" w:cs="Open Sans" w:hint="eastAsia"/>
@@ -8010,7 +8036,6 @@
         </w:rPr>
         <w:t>나이순</w:t>
       </w:r>
-      <w:proofErr w:type="spellEnd"/>
       <w:r>
         <w:rPr>
           <w:rFonts w:ascii="Open Sans" w:hAnsi="Open Sans" w:cs="Open Sans" w:hint="eastAsia"/>
@@ -8521,35 +8546,17 @@
         </w:rPr>
         <w:t>--------------------------------------------------------</w:t>
       </w:r>
-      <w:proofErr w:type="spellStart"/>
-      <w:r>
-        <w:fldChar w:fldCharType="begin"/>
-      </w:r>
-      <w:r>
-        <w:instrText>HYPERLINK "https://www.acmicpc.net/problem/tag/125"</w:instrText>
-      </w:r>
-      <w:r>
-        <w:fldChar w:fldCharType="separate"/>
-      </w:r>
-      <w:r>
-        <w:rPr>
-          <w:rStyle w:val="a6"/>
-          <w:rFonts w:ascii="Open Sans" w:hAnsi="Open Sans" w:cs="Open Sans"/>
-          <w:color w:val="0076C0"/>
-          <w:szCs w:val="20"/>
-        </w:rPr>
-        <w:t>Bruteforcing</w:t>
-      </w:r>
-      <w:proofErr w:type="spellEnd"/>
-      <w:r>
-        <w:rPr>
-          <w:rStyle w:val="a6"/>
-          <w:rFonts w:ascii="Open Sans" w:hAnsi="Open Sans" w:cs="Open Sans"/>
-          <w:color w:val="0076C0"/>
-          <w:szCs w:val="20"/>
-        </w:rPr>
-        <w:fldChar w:fldCharType="end"/>
-      </w:r>
+      <w:hyperlink r:id="rId13" w:history="1">
+        <w:r>
+          <w:rPr>
+            <w:rStyle w:val="a6"/>
+            <w:rFonts w:ascii="Open Sans" w:hAnsi="Open Sans" w:cs="Open Sans"/>
+            <w:color w:val="0076C0"/>
+            <w:szCs w:val="20"/>
+          </w:rPr>
+          <w:t>Bruteforcing</w:t>
+        </w:r>
+      </w:hyperlink>
       <w:r>
         <w:rPr>
           <w:rFonts w:ascii="Open Sans" w:hAnsi="Open Sans" w:cs="Open Sans" w:hint="eastAsia"/>
@@ -8722,7 +8729,6 @@
         </w:rPr>
         <w:t xml:space="preserve">231 </w:t>
       </w:r>
-      <w:proofErr w:type="spellStart"/>
       <w:r>
         <w:rPr>
           <w:rFonts w:ascii="Open Sans" w:hAnsi="Open Sans" w:cs="Open Sans" w:hint="eastAsia"/>
@@ -8731,7 +8737,6 @@
         </w:rPr>
         <w:t>분해합</w:t>
       </w:r>
-      <w:proofErr w:type="spellEnd"/>
       <w:r>
         <w:rPr>
           <w:rFonts w:ascii="Open Sans" w:hAnsi="Open Sans" w:cs="Open Sans" w:hint="eastAsia"/>
@@ -8794,7 +8799,6 @@
         </w:rPr>
         <w:t xml:space="preserve">798 </w:t>
       </w:r>
-      <w:proofErr w:type="spellStart"/>
       <w:r>
         <w:rPr>
           <w:rFonts w:ascii="Open Sans" w:hAnsi="Open Sans" w:cs="Open Sans" w:hint="eastAsia"/>
@@ -8803,7 +8807,6 @@
         </w:rPr>
         <w:t>블랙잭</w:t>
       </w:r>
-      <w:proofErr w:type="spellEnd"/>
       <w:r>
         <w:rPr>
           <w:rFonts w:ascii="Open Sans" w:hAnsi="Open Sans" w:cs="Open Sans" w:hint="eastAsia"/>
@@ -8856,7 +8859,6 @@
           <w:color w:val="333333"/>
           <w:szCs w:val="20"/>
         </w:rPr>
-        <w:lastRenderedPageBreak/>
         <w:t>3</w:t>
       </w:r>
       <w:r>
@@ -9091,7 +9093,6 @@
         </w:rPr>
         <w:t xml:space="preserve"> </w:t>
       </w:r>
-      <w:proofErr w:type="spellStart"/>
       <w:r>
         <w:rPr>
           <w:rFonts w:ascii="Open Sans" w:hAnsi="Open Sans" w:cs="Open Sans" w:hint="eastAsia"/>
@@ -9100,7 +9101,6 @@
         </w:rPr>
         <w:t>마리오</w:t>
       </w:r>
-      <w:proofErr w:type="spellEnd"/>
       <w:r>
         <w:rPr>
           <w:rFonts w:ascii="Open Sans" w:hAnsi="Open Sans" w:cs="Open Sans" w:hint="eastAsia"/>
@@ -9265,7 +9265,6 @@
         </w:rPr>
         <w:t xml:space="preserve"> </w:t>
       </w:r>
-      <w:proofErr w:type="spellStart"/>
       <w:r>
         <w:rPr>
           <w:rFonts w:ascii="Open Sans" w:hAnsi="Open Sans" w:cs="Open Sans" w:hint="eastAsia"/>
@@ -9274,7 +9273,6 @@
         </w:rPr>
         <w:t>숌</w:t>
       </w:r>
-      <w:proofErr w:type="spellEnd"/>
       <w:r>
         <w:rPr>
           <w:rFonts w:ascii="Open Sans" w:hAnsi="Open Sans" w:cs="Open Sans" w:hint="eastAsia"/>
@@ -9469,7 +9467,6 @@
         </w:rPr>
         <w:t xml:space="preserve">254 </w:t>
       </w:r>
-      <w:proofErr w:type="spellStart"/>
       <w:r>
         <w:rPr>
           <w:rFonts w:ascii="Open Sans" w:hAnsi="Open Sans" w:cs="Open Sans" w:hint="eastAsia"/>
@@ -9478,7 +9475,6 @@
         </w:rPr>
         <w:t>팰린드롬</w:t>
       </w:r>
-      <w:proofErr w:type="spellEnd"/>
       <w:r>
         <w:rPr>
           <w:rFonts w:ascii="Open Sans" w:hAnsi="Open Sans" w:cs="Open Sans" w:hint="eastAsia"/>
@@ -9849,7 +9845,6 @@
           <w:color w:val="333333"/>
           <w:szCs w:val="20"/>
         </w:rPr>
-        <w:lastRenderedPageBreak/>
         <w:t>-</w:t>
       </w:r>
       <w:r>
@@ -9860,7 +9855,7 @@
         </w:rPr>
         <w:t>-------------------------------------------------------------</w:t>
       </w:r>
-      <w:hyperlink r:id="rId13" w:history="1">
+      <w:hyperlink r:id="rId14" w:history="1">
         <w:r>
           <w:rPr>
             <w:rStyle w:val="a6"/>
@@ -10127,7 +10122,6 @@
         </w:rPr>
         <w:t xml:space="preserve">4659 </w:t>
       </w:r>
-      <w:proofErr w:type="spellStart"/>
       <w:r>
         <w:rPr>
           <w:rFonts w:ascii="Open Sans" w:hAnsi="Open Sans" w:cs="Open Sans" w:hint="eastAsia"/>
@@ -10136,7 +10130,6 @@
         </w:rPr>
         <w:t>한조서열정리하고옴ㅋㅋ</w:t>
       </w:r>
-      <w:proofErr w:type="spellEnd"/>
       <w:r>
         <w:rPr>
           <w:rFonts w:ascii="Open Sans" w:hAnsi="Open Sans" w:cs="Open Sans" w:hint="eastAsia"/>
@@ -10375,7 +10368,6 @@
         </w:rPr>
         <w:t xml:space="preserve">049 </w:t>
       </w:r>
-      <w:proofErr w:type="spellStart"/>
       <w:r>
         <w:rPr>
           <w:rFonts w:ascii="Open Sans" w:hAnsi="Open Sans" w:cs="Open Sans" w:hint="eastAsia"/>
@@ -10384,7 +10376,6 @@
         </w:rPr>
         <w:t>기타줄</w:t>
       </w:r>
-      <w:proofErr w:type="spellEnd"/>
       <w:r>
         <w:rPr>
           <w:rFonts w:ascii="Open Sans" w:hAnsi="Open Sans" w:cs="Open Sans" w:hint="eastAsia"/>
@@ -10711,6 +10702,7 @@
           <w:color w:val="333333"/>
           <w:szCs w:val="20"/>
         </w:rPr>
+        <w:lastRenderedPageBreak/>
         <w:t>-</w:t>
       </w:r>
       <w:r>
@@ -10721,7 +10713,7 @@
         </w:rPr>
         <w:t>----------------------------------------------------------</w:t>
       </w:r>
-      <w:hyperlink r:id="rId14" w:history="1">
+      <w:hyperlink r:id="rId15" w:history="1">
         <w:r>
           <w:rPr>
             <w:rStyle w:val="a6"/>
@@ -10764,7 +10756,6 @@
           <w:color w:val="333333"/>
           <w:szCs w:val="20"/>
         </w:rPr>
-        <w:lastRenderedPageBreak/>
         <w:t>A</w:t>
       </w:r>
       <w:r>
@@ -11079,7 +11070,6 @@
         </w:rPr>
         <w:t xml:space="preserve">934 </w:t>
       </w:r>
-      <w:proofErr w:type="spellStart"/>
       <w:r>
         <w:rPr>
           <w:rFonts w:ascii="Open Sans" w:hAnsi="Open Sans" w:cs="Open Sans" w:hint="eastAsia"/>
@@ -11088,7 +11078,6 @@
         </w:rPr>
         <w:t>최소공배수</w:t>
       </w:r>
-      <w:proofErr w:type="spellEnd"/>
       <w:r>
         <w:rPr>
           <w:rFonts w:ascii="Open Sans" w:hAnsi="Open Sans" w:cs="Open Sans" w:hint="eastAsia"/>
@@ -11237,7 +11226,6 @@
         </w:rPr>
         <w:t xml:space="preserve">960 </w:t>
       </w:r>
-      <w:proofErr w:type="spellStart"/>
       <w:r>
         <w:rPr>
           <w:rFonts w:ascii="Open Sans" w:hAnsi="Open Sans" w:cs="Open Sans" w:hint="eastAsia"/>
@@ -11246,7 +11234,6 @@
         </w:rPr>
         <w:t>에라토스테네스의</w:t>
       </w:r>
-      <w:proofErr w:type="spellEnd"/>
       <w:r>
         <w:rPr>
           <w:rFonts w:ascii="Open Sans" w:hAnsi="Open Sans" w:cs="Open Sans" w:hint="eastAsia"/>
@@ -11595,7 +11582,6 @@
         </w:rPr>
         <w:t xml:space="preserve">020 </w:t>
       </w:r>
-      <w:proofErr w:type="spellStart"/>
       <w:r>
         <w:rPr>
           <w:rFonts w:ascii="Open Sans" w:hAnsi="Open Sans" w:cs="Open Sans" w:hint="eastAsia"/>
@@ -11604,7 +11590,6 @@
         </w:rPr>
         <w:t>골드바흐의</w:t>
       </w:r>
-      <w:proofErr w:type="spellEnd"/>
       <w:r>
         <w:rPr>
           <w:rFonts w:ascii="Open Sans" w:hAnsi="Open Sans" w:cs="Open Sans" w:hint="eastAsia"/>
@@ -11683,7 +11668,6 @@
         </w:rPr>
         <w:t xml:space="preserve">7103 </w:t>
       </w:r>
-      <w:proofErr w:type="spellStart"/>
       <w:r>
         <w:rPr>
           <w:rFonts w:ascii="Open Sans" w:hAnsi="Open Sans" w:cs="Open Sans" w:hint="eastAsia"/>
@@ -11692,7 +11676,6 @@
         </w:rPr>
         <w:t>골드바흐</w:t>
       </w:r>
-      <w:proofErr w:type="spellEnd"/>
       <w:r>
         <w:rPr>
           <w:rFonts w:ascii="Open Sans" w:hAnsi="Open Sans" w:cs="Open Sans" w:hint="eastAsia"/>
@@ -11765,7 +11748,6 @@
           <w:color w:val="333333"/>
           <w:szCs w:val="20"/>
         </w:rPr>
-        <w:lastRenderedPageBreak/>
         <w:t>1</w:t>
       </w:r>
       <w:r>
@@ -11792,7 +11774,6 @@
         </w:rPr>
         <w:t>&amp;</w:t>
       </w:r>
-      <w:proofErr w:type="spellStart"/>
       <w:r>
         <w:rPr>
           <w:rFonts w:ascii="Open Sans" w:hAnsi="Open Sans" w:cs="Open Sans" w:hint="eastAsia"/>
@@ -11801,7 +11782,6 @@
         </w:rPr>
         <w:t>팰린드롬</w:t>
       </w:r>
-      <w:proofErr w:type="spellEnd"/>
       <w:r>
         <w:rPr>
           <w:rFonts w:ascii="Open Sans" w:hAnsi="Open Sans" w:cs="Open Sans" w:hint="eastAsia"/>
@@ -11934,7 +11914,6 @@
         </w:rPr>
         <w:t xml:space="preserve">064 </w:t>
       </w:r>
-      <w:proofErr w:type="spellStart"/>
       <w:r>
         <w:rPr>
           <w:rFonts w:ascii="Open Sans" w:hAnsi="Open Sans" w:cs="Open Sans" w:hint="eastAsia"/>
@@ -11943,7 +11922,6 @@
         </w:rPr>
         <w:t>카잉</w:t>
       </w:r>
-      <w:proofErr w:type="spellEnd"/>
       <w:r>
         <w:rPr>
           <w:rFonts w:ascii="Open Sans" w:hAnsi="Open Sans" w:cs="Open Sans" w:hint="eastAsia"/>
@@ -12082,7 +12060,7 @@
         </w:rPr>
         <w:t>----------------------------------------------------</w:t>
       </w:r>
-      <w:hyperlink r:id="rId15" w:history="1">
+      <w:hyperlink r:id="rId16" w:history="1">
         <w:r>
           <w:rPr>
             <w:rStyle w:val="a6"/>
@@ -12633,6 +12611,7 @@
           <w:color w:val="333333"/>
           <w:szCs w:val="20"/>
         </w:rPr>
+        <w:lastRenderedPageBreak/>
         <w:t>1463 1</w:t>
       </w:r>
       <w:r>
@@ -13059,7 +13038,7 @@
         </w:rPr>
         <w:t>------------------------------------------------------</w:t>
       </w:r>
-      <w:hyperlink r:id="rId16" w:history="1">
+      <w:hyperlink r:id="rId17" w:history="1">
         <w:r>
           <w:rPr>
             <w:rStyle w:val="a6"/>
@@ -13594,7 +13573,6 @@
           <w:color w:val="333333"/>
           <w:szCs w:val="20"/>
         </w:rPr>
-        <w:lastRenderedPageBreak/>
         <w:t>1</w:t>
       </w:r>
       <w:r>
@@ -14141,7 +14119,7 @@
         </w:rPr>
         <w:t>----------------------------------------------------</w:t>
       </w:r>
-      <w:hyperlink r:id="rId17" w:history="1">
+      <w:hyperlink r:id="rId18" w:history="1">
         <w:r>
           <w:rPr>
             <w:rStyle w:val="a6"/>
@@ -14275,7 +14253,7 @@
         </w:rPr>
         <w:t>----------------------------------------------------</w:t>
       </w:r>
-      <w:hyperlink r:id="rId18" w:history="1">
+      <w:hyperlink r:id="rId19" w:history="1">
         <w:r>
           <w:rPr>
             <w:rStyle w:val="a6"/>
@@ -14369,7 +14347,7 @@
         </w:rPr>
         <w:t>-----------------------------------------------------</w:t>
       </w:r>
-      <w:hyperlink r:id="rId19" w:history="1">
+      <w:hyperlink r:id="rId20" w:history="1">
         <w:r>
           <w:rPr>
             <w:rStyle w:val="a6"/>
@@ -14477,7 +14455,6 @@
           <w:color w:val="333333"/>
           <w:szCs w:val="20"/>
         </w:rPr>
-        <w:lastRenderedPageBreak/>
         <w:t>-</w:t>
       </w:r>
       <w:r>
@@ -14488,7 +14465,7 @@
         </w:rPr>
         <w:t>------------------------------------------------</w:t>
       </w:r>
-      <w:hyperlink r:id="rId20" w:history="1">
+      <w:hyperlink r:id="rId21" w:history="1">
         <w:r>
           <w:rPr>
             <w:rStyle w:val="a6"/>
@@ -14627,7 +14604,7 @@
         </w:rPr>
         <w:t>----------------------------------------------------------</w:t>
       </w:r>
-      <w:hyperlink r:id="rId21" w:history="1">
+      <w:hyperlink r:id="rId22" w:history="1">
         <w:r>
           <w:rPr>
             <w:rStyle w:val="a6"/>
@@ -14680,25 +14657,7 @@
           <w:color w:val="333333"/>
           <w:szCs w:val="20"/>
         </w:rPr>
-        <w:t xml:space="preserve">0219 Meats </w:t>
-      </w:r>
-      <w:proofErr w:type="gramStart"/>
-      <w:r>
-        <w:rPr>
-          <w:rFonts w:ascii="Open Sans" w:hAnsi="Open Sans" w:cs="Open Sans"/>
-          <w:color w:val="333333"/>
-          <w:szCs w:val="20"/>
-        </w:rPr>
-        <w:t>On</w:t>
-      </w:r>
-      <w:proofErr w:type="gramEnd"/>
-      <w:r>
-        <w:rPr>
-          <w:rFonts w:ascii="Open Sans" w:hAnsi="Open Sans" w:cs="Open Sans"/>
-          <w:color w:val="333333"/>
-          <w:szCs w:val="20"/>
-        </w:rPr>
-        <w:t xml:space="preserve"> The Grill (B1)</w:t>
+        <w:t>0219 Meats On The Grill (B1)</w:t>
       </w:r>
     </w:p>
     <w:p>
@@ -14752,7 +14711,6 @@
         </w:rPr>
         <w:t xml:space="preserve">402 </w:t>
       </w:r>
-      <w:proofErr w:type="spellStart"/>
       <w:r>
         <w:rPr>
           <w:rFonts w:ascii="Open Sans" w:hAnsi="Open Sans" w:cs="Open Sans" w:hint="eastAsia"/>
@@ -14761,7 +14719,6 @@
         </w:rPr>
         <w:t>아무래도이문제는</w:t>
       </w:r>
-      <w:proofErr w:type="spellEnd"/>
       <w:r>
         <w:rPr>
           <w:rFonts w:ascii="Open Sans" w:hAnsi="Open Sans" w:cs="Open Sans" w:hint="eastAsia"/>
@@ -14912,7 +14869,7 @@
         </w:rPr>
         <w:t>-------------------------------------------------------------</w:t>
       </w:r>
-      <w:hyperlink r:id="rId22" w:history="1">
+      <w:hyperlink r:id="rId23" w:history="1">
         <w:r>
           <w:rPr>
             <w:rStyle w:val="a6"/>
@@ -15365,7 +15322,7 @@
         </w:rPr>
         <w:t>------------------------</w:t>
       </w:r>
-      <w:hyperlink r:id="rId23" w:history="1">
+      <w:hyperlink r:id="rId24" w:history="1">
         <w:r>
           <w:rPr>
             <w:rStyle w:val="a6"/>
@@ -15494,7 +15451,6 @@
           <w:color w:val="333333"/>
           <w:szCs w:val="20"/>
         </w:rPr>
-        <w:lastRenderedPageBreak/>
         <w:t>-</w:t>
       </w:r>
       <w:r>
@@ -15505,7 +15461,7 @@
         </w:rPr>
         <w:t>--------------------------------------------------------</w:t>
       </w:r>
-      <w:hyperlink r:id="rId24" w:history="1">
+      <w:hyperlink r:id="rId25" w:history="1">
         <w:r>
           <w:rPr>
             <w:rStyle w:val="a6"/>
@@ -15558,25 +15514,7 @@
           <w:color w:val="333333"/>
           <w:szCs w:val="20"/>
         </w:rPr>
-        <w:t xml:space="preserve">3777 Hunt </w:t>
-      </w:r>
-      <w:proofErr w:type="gramStart"/>
-      <w:r>
-        <w:rPr>
-          <w:rFonts w:ascii="Open Sans" w:hAnsi="Open Sans" w:cs="Open Sans"/>
-          <w:color w:val="333333"/>
-          <w:szCs w:val="20"/>
-        </w:rPr>
-        <w:t>The</w:t>
-      </w:r>
-      <w:proofErr w:type="gramEnd"/>
-      <w:r>
-        <w:rPr>
-          <w:rFonts w:ascii="Open Sans" w:hAnsi="Open Sans" w:cs="Open Sans"/>
-          <w:color w:val="333333"/>
-          <w:szCs w:val="20"/>
-        </w:rPr>
-        <w:t xml:space="preserve"> Rabbit (B1)</w:t>
+        <w:t>3777 Hunt The Rabbit (B1)</w:t>
       </w:r>
     </w:p>
     <w:p>
@@ -15752,7 +15690,6 @@
         </w:rPr>
         <w:t xml:space="preserve">654 </w:t>
       </w:r>
-      <w:proofErr w:type="spellStart"/>
       <w:r>
         <w:rPr>
           <w:rFonts w:ascii="Open Sans" w:hAnsi="Open Sans" w:cs="Open Sans" w:hint="eastAsia"/>
@@ -15761,7 +15698,6 @@
         </w:rPr>
         <w:t>랜선</w:t>
       </w:r>
-      <w:proofErr w:type="spellEnd"/>
       <w:r>
         <w:rPr>
           <w:rFonts w:ascii="Open Sans" w:hAnsi="Open Sans" w:cs="Open Sans" w:hint="eastAsia"/>
@@ -15838,7 +15774,7 @@
         </w:rPr>
         <w:t>-------------------------------------------------------------</w:t>
       </w:r>
-      <w:hyperlink r:id="rId25" w:history="1">
+      <w:hyperlink r:id="rId26" w:history="1">
         <w:r>
           <w:rPr>
             <w:rStyle w:val="a6"/>
@@ -16071,7 +16007,6 @@
         </w:rPr>
         <w:t xml:space="preserve">7298 </w:t>
       </w:r>
-      <w:proofErr w:type="spellStart"/>
       <w:r>
         <w:rPr>
           <w:rFonts w:ascii="Open Sans" w:hAnsi="Open Sans" w:cs="Open Sans" w:hint="eastAsia"/>
@@ -16080,7 +16015,6 @@
         </w:rPr>
         <w:t>오큰수</w:t>
       </w:r>
-      <w:proofErr w:type="spellEnd"/>
       <w:r>
         <w:rPr>
           <w:rFonts w:ascii="Open Sans" w:hAnsi="Open Sans" w:cs="Open Sans" w:hint="eastAsia"/>
@@ -16141,7 +16075,7 @@
         </w:rPr>
         <w:t>----------------------------------------------------</w:t>
       </w:r>
-      <w:hyperlink r:id="rId26" w:history="1">
+      <w:hyperlink r:id="rId27" w:history="1">
         <w:r>
           <w:rPr>
             <w:rStyle w:val="a6"/>
@@ -16212,7 +16146,6 @@
         </w:rPr>
         <w:t xml:space="preserve"> </w:t>
       </w:r>
-      <w:proofErr w:type="spellStart"/>
       <w:r>
         <w:rPr>
           <w:rFonts w:ascii="Open Sans" w:hAnsi="Open Sans" w:cs="Open Sans" w:hint="eastAsia"/>
@@ -16221,7 +16154,6 @@
         </w:rPr>
         <w:t>힙</w:t>
       </w:r>
-      <w:proofErr w:type="spellEnd"/>
       <w:r>
         <w:rPr>
           <w:rFonts w:ascii="Open Sans" w:hAnsi="Open Sans" w:cs="Open Sans" w:hint="eastAsia"/>
@@ -16304,7 +16236,6 @@
         </w:rPr>
         <w:t xml:space="preserve"> </w:t>
       </w:r>
-      <w:proofErr w:type="spellStart"/>
       <w:r>
         <w:rPr>
           <w:rFonts w:ascii="Open Sans" w:hAnsi="Open Sans" w:cs="Open Sans" w:hint="eastAsia"/>
@@ -16313,7 +16244,6 @@
         </w:rPr>
         <w:t>힙</w:t>
       </w:r>
-      <w:proofErr w:type="spellEnd"/>
       <w:r>
         <w:rPr>
           <w:rFonts w:ascii="Open Sans" w:hAnsi="Open Sans" w:cs="Open Sans" w:hint="eastAsia"/>
@@ -16380,6 +16310,7 @@
           <w:color w:val="333333"/>
           <w:szCs w:val="20"/>
         </w:rPr>
+        <w:lastRenderedPageBreak/>
         <w:t>-</w:t>
       </w:r>
       <w:r>
@@ -16390,7 +16321,7 @@
         </w:rPr>
         <w:t>----------------------------------------------------</w:t>
       </w:r>
-      <w:hyperlink r:id="rId27" w:history="1">
+      <w:hyperlink r:id="rId28" w:history="1">
         <w:r>
           <w:rPr>
             <w:rStyle w:val="a6"/>
@@ -16435,7 +16366,6 @@
           <w:color w:val="333333"/>
           <w:szCs w:val="20"/>
         </w:rPr>
-        <w:lastRenderedPageBreak/>
         <w:t>2</w:t>
       </w:r>
       <w:r>
@@ -16622,7 +16552,7 @@
         </w:rPr>
         <w:t>-----------------------------------------------------------</w:t>
       </w:r>
-      <w:hyperlink r:id="rId28" w:history="1">
+      <w:hyperlink r:id="rId29" w:history="1">
         <w:r>
           <w:rPr>
             <w:rStyle w:val="a6"/>
@@ -16788,7 +16718,7 @@
         </w:rPr>
         <w:t>---------------------------------------------------------</w:t>
       </w:r>
-      <w:hyperlink r:id="rId29" w:history="1">
+      <w:hyperlink r:id="rId30" w:history="1">
         <w:r>
           <w:rPr>
             <w:rStyle w:val="a6"/>
@@ -16839,7 +16769,6 @@
         </w:rPr>
         <w:t xml:space="preserve">845 </w:t>
       </w:r>
-      <w:proofErr w:type="spellStart"/>
       <w:r>
         <w:rPr>
           <w:rFonts w:ascii="Open Sans" w:hAnsi="Open Sans" w:cs="Open Sans" w:hint="eastAsia"/>
@@ -16848,7 +16777,6 @@
         </w:rPr>
         <w:t>잔디깎기</w:t>
       </w:r>
-      <w:proofErr w:type="spellEnd"/>
       <w:r>
         <w:rPr>
           <w:rFonts w:ascii="Open Sans" w:hAnsi="Open Sans" w:cs="Open Sans" w:hint="eastAsia"/>
@@ -16907,7 +16835,7 @@
       <w:r>
         <w:t>------------------------------------</w:t>
       </w:r>
-      <w:hyperlink r:id="rId30" w:history="1">
+      <w:hyperlink r:id="rId31" w:history="1">
         <w:r>
           <w:rPr>
             <w:rStyle w:val="a6"/>
@@ -17034,7 +16962,7 @@
         </w:rPr>
         <w:t>---------------------------------------------------------------</w:t>
       </w:r>
-      <w:hyperlink r:id="rId31" w:history="1">
+      <w:hyperlink r:id="rId32" w:history="1">
         <w:r>
           <w:rPr>
             <w:rStyle w:val="a6"/>
@@ -17143,7 +17071,7 @@
         </w:rPr>
         <w:t>---------------------------------------------------------</w:t>
       </w:r>
-      <w:hyperlink r:id="rId32" w:history="1">
+      <w:hyperlink r:id="rId33" w:history="1">
         <w:r>
           <w:rPr>
             <w:rStyle w:val="a6"/>
@@ -17310,6 +17238,7 @@
           <w:color w:val="333333"/>
           <w:szCs w:val="20"/>
         </w:rPr>
+        <w:lastRenderedPageBreak/>
         <w:t>-</w:t>
       </w:r>
       <w:r>
@@ -17320,7 +17249,7 @@
         </w:rPr>
         <w:t>---------------------------------------------------------</w:t>
       </w:r>
-      <w:hyperlink r:id="rId33" w:history="1">
+      <w:hyperlink r:id="rId34" w:history="1">
         <w:r>
           <w:rPr>
             <w:rStyle w:val="a6"/>
@@ -17360,7 +17289,6 @@
           <w:color w:val="333333"/>
           <w:szCs w:val="20"/>
         </w:rPr>
-        <w:lastRenderedPageBreak/>
         <w:t>1</w:t>
       </w:r>
       <w:r>
@@ -17450,7 +17378,7 @@
         </w:rPr>
         <w:t>------------------------------------------------------</w:t>
       </w:r>
-      <w:hyperlink r:id="rId34" w:history="1">
+      <w:hyperlink r:id="rId35" w:history="1">
         <w:r>
           <w:rPr>
             <w:rStyle w:val="a6"/>
@@ -17560,7 +17488,7 @@
         </w:rPr>
         <w:t>-----------------------------------------------------------</w:t>
       </w:r>
-      <w:hyperlink r:id="rId35" w:history="1">
+      <w:hyperlink r:id="rId36" w:history="1">
         <w:r>
           <w:rPr>
             <w:rStyle w:val="a6"/>
@@ -17699,7 +17627,7 @@
         </w:rPr>
         <w:t>---------------------------------------------------------</w:t>
       </w:r>
-      <w:hyperlink r:id="rId36" w:history="1">
+      <w:hyperlink r:id="rId37" w:history="1">
         <w:r>
           <w:rPr>
             <w:rStyle w:val="a6"/>
@@ -17838,7 +17766,7 @@
         </w:rPr>
         <w:t>-----------------------------------------------------</w:t>
       </w:r>
-      <w:hyperlink r:id="rId37" w:history="1">
+      <w:hyperlink r:id="rId38" w:history="1">
         <w:r>
           <w:rPr>
             <w:rStyle w:val="a6"/>

</xml_diff>

<commit_message>
Q11652 CARD (SORTING, SILVER 4) ADDED
</commit_message>
<xml_diff>
--- a/알고리즘 가이드라인.docx
+++ b/알고리즘 가이드라인.docx
@@ -5024,7 +5024,7 @@
       <w:pPr>
         <w:pStyle w:val="a3"/>
         <w:rPr>
-          <w:rFonts w:ascii="Open Sans" w:hAnsi="Open Sans" w:cs="Open Sans" w:hint="eastAsia"/>
+          <w:rFonts w:ascii="Open Sans" w:hAnsi="Open Sans" w:cs="Open Sans"/>
           <w:color w:val="333333"/>
           <w:szCs w:val="20"/>
         </w:rPr>
@@ -8421,6 +8421,76 @@
       <w:pPr>
         <w:pStyle w:val="a3"/>
         <w:rPr>
+          <w:rFonts w:ascii="Open Sans" w:hAnsi="Open Sans" w:cs="Open Sans" w:hint="eastAsia"/>
+          <w:color w:val="333333"/>
+          <w:szCs w:val="20"/>
+        </w:rPr>
+      </w:pPr>
+    </w:p>
+    <w:p>
+      <w:pPr>
+        <w:pStyle w:val="a3"/>
+        <w:widowControl/>
+        <w:numPr>
+          <w:ilvl w:val="0"/>
+          <w:numId w:val="28"/>
+        </w:numPr>
+        <w:wordWrap/>
+        <w:autoSpaceDE/>
+        <w:autoSpaceDN/>
+        <w:spacing w:after="300"/>
+        <w:ind w:leftChars="0"/>
+        <w:rPr>
+          <w:rFonts w:ascii="Open Sans" w:hAnsi="Open Sans" w:cs="Open Sans"/>
+          <w:color w:val="333333"/>
+          <w:szCs w:val="20"/>
+        </w:rPr>
+      </w:pPr>
+      <w:r>
+        <w:rPr>
+          <w:rFonts w:ascii="Open Sans" w:hAnsi="Open Sans" w:cs="Open Sans" w:hint="eastAsia"/>
+          <w:color w:val="333333"/>
+          <w:szCs w:val="20"/>
+        </w:rPr>
+        <w:t>1</w:t>
+      </w:r>
+      <w:r>
+        <w:rPr>
+          <w:rFonts w:ascii="Open Sans" w:hAnsi="Open Sans" w:cs="Open Sans"/>
+          <w:color w:val="333333"/>
+          <w:szCs w:val="20"/>
+        </w:rPr>
+        <w:t xml:space="preserve">1652 </w:t>
+      </w:r>
+      <w:r>
+        <w:rPr>
+          <w:rFonts w:ascii="Open Sans" w:hAnsi="Open Sans" w:cs="Open Sans" w:hint="eastAsia"/>
+          <w:color w:val="333333"/>
+          <w:szCs w:val="20"/>
+        </w:rPr>
+        <w:t>카드</w:t>
+      </w:r>
+      <w:r>
+        <w:rPr>
+          <w:rFonts w:ascii="Open Sans" w:hAnsi="Open Sans" w:cs="Open Sans" w:hint="eastAsia"/>
+          <w:color w:val="333333"/>
+          <w:szCs w:val="20"/>
+        </w:rPr>
+        <w:t xml:space="preserve"> </w:t>
+      </w:r>
+      <w:r>
+        <w:rPr>
+          <w:rFonts w:ascii="Open Sans" w:hAnsi="Open Sans" w:cs="Open Sans"/>
+          <w:color w:val="333333"/>
+          <w:szCs w:val="20"/>
+        </w:rPr>
+        <w:t>(S4)</w:t>
+      </w:r>
+    </w:p>
+    <w:p>
+      <w:pPr>
+        <w:pStyle w:val="a3"/>
+        <w:rPr>
           <w:rFonts w:ascii="Open Sans" w:hAnsi="Open Sans" w:cs="Open Sans"/>
           <w:color w:val="333333"/>
           <w:szCs w:val="20"/>
@@ -10634,6 +10704,7 @@
           <w:color w:val="333333"/>
           <w:szCs w:val="20"/>
         </w:rPr>
+        <w:lastRenderedPageBreak/>
         <w:t>2</w:t>
       </w:r>
       <w:r>
@@ -10702,7 +10773,6 @@
           <w:color w:val="333333"/>
           <w:szCs w:val="20"/>
         </w:rPr>
-        <w:lastRenderedPageBreak/>
         <w:t>-</w:t>
       </w:r>
       <w:r>
@@ -12521,6 +12591,7 @@
           <w:color w:val="333333"/>
           <w:szCs w:val="20"/>
         </w:rPr>
+        <w:lastRenderedPageBreak/>
         <w:t>1</w:t>
       </w:r>
       <w:r>
@@ -12611,7 +12682,6 @@
           <w:color w:val="333333"/>
           <w:szCs w:val="20"/>
         </w:rPr>
-        <w:lastRenderedPageBreak/>
         <w:t>1463 1</w:t>
       </w:r>
       <w:r>
@@ -14337,6 +14407,7 @@
           <w:color w:val="333333"/>
           <w:szCs w:val="20"/>
         </w:rPr>
+        <w:lastRenderedPageBreak/>
         <w:t>-</w:t>
       </w:r>
       <w:r>
@@ -15296,6 +15367,7 @@
           <w:color w:val="333333"/>
           <w:szCs w:val="20"/>
         </w:rPr>
+        <w:lastRenderedPageBreak/>
         <w:t>-</w:t>
       </w:r>
       <w:r>
@@ -16310,7 +16382,6 @@
           <w:color w:val="333333"/>
           <w:szCs w:val="20"/>
         </w:rPr>
-        <w:lastRenderedPageBreak/>
         <w:t>-</w:t>
       </w:r>
       <w:r>
@@ -17238,7 +17309,6 @@
           <w:color w:val="333333"/>
           <w:szCs w:val="20"/>
         </w:rPr>
-        <w:lastRenderedPageBreak/>
         <w:t>-</w:t>
       </w:r>
       <w:r>

</xml_diff>

<commit_message>
Q1912 PREFIX SUM (DYNAMIC PROGRAMMING, SILVER 2) ADDED
</commit_message>
<xml_diff>
--- a/알고리즘 가이드라인.docx
+++ b/알고리즘 가이드라인.docx
@@ -8421,7 +8421,7 @@
       <w:pPr>
         <w:pStyle w:val="a3"/>
         <w:rPr>
-          <w:rFonts w:ascii="Open Sans" w:hAnsi="Open Sans" w:cs="Open Sans" w:hint="eastAsia"/>
+          <w:rFonts w:ascii="Open Sans" w:hAnsi="Open Sans" w:cs="Open Sans"/>
           <w:color w:val="333333"/>
           <w:szCs w:val="20"/>
         </w:rPr>
@@ -10597,11 +10597,7 @@
     </w:p>
     <w:p>
       <w:pPr>
-        <w:widowControl/>
-        <w:wordWrap/>
-        <w:autoSpaceDE/>
-        <w:autoSpaceDN/>
-        <w:spacing w:after="300"/>
+        <w:pStyle w:val="a3"/>
         <w:rPr>
           <w:rFonts w:ascii="Open Sans" w:hAnsi="Open Sans" w:cs="Open Sans"/>
           <w:color w:val="333333"/>
@@ -10642,36 +10638,40 @@
           <w:color w:val="333333"/>
           <w:szCs w:val="20"/>
         </w:rPr>
-        <w:t xml:space="preserve">052 </w:t>
-      </w:r>
-      <w:r>
-        <w:rPr>
-          <w:rFonts w:ascii="Open Sans" w:hAnsi="Open Sans" w:cs="Open Sans" w:hint="eastAsia"/>
-          <w:color w:val="333333"/>
-          <w:szCs w:val="20"/>
-        </w:rPr>
-        <w:t>물병</w:t>
-      </w:r>
-      <w:r>
-        <w:rPr>
-          <w:rFonts w:ascii="Open Sans" w:hAnsi="Open Sans" w:cs="Open Sans" w:hint="eastAsia"/>
-          <w:color w:val="333333"/>
-          <w:szCs w:val="20"/>
-        </w:rPr>
-        <w:t xml:space="preserve"> </w:t>
-      </w:r>
-      <w:r>
-        <w:rPr>
-          <w:rFonts w:ascii="Open Sans" w:hAnsi="Open Sans" w:cs="Open Sans"/>
-          <w:color w:val="333333"/>
-          <w:szCs w:val="20"/>
-        </w:rPr>
-        <w:t>(S1)</w:t>
-      </w:r>
-    </w:p>
-    <w:p>
-      <w:pPr>
-        <w:pStyle w:val="a3"/>
+        <w:t xml:space="preserve">3305 </w:t>
+      </w:r>
+      <w:r>
+        <w:rPr>
+          <w:rFonts w:ascii="Open Sans" w:hAnsi="Open Sans" w:cs="Open Sans" w:hint="eastAsia"/>
+          <w:color w:val="333333"/>
+          <w:szCs w:val="20"/>
+        </w:rPr>
+        <w:t>주유소</w:t>
+      </w:r>
+      <w:r>
+        <w:rPr>
+          <w:rFonts w:ascii="Open Sans" w:hAnsi="Open Sans" w:cs="Open Sans" w:hint="eastAsia"/>
+          <w:color w:val="333333"/>
+          <w:szCs w:val="20"/>
+        </w:rPr>
+        <w:t xml:space="preserve"> </w:t>
+      </w:r>
+      <w:r>
+        <w:rPr>
+          <w:rFonts w:ascii="Open Sans" w:hAnsi="Open Sans" w:cs="Open Sans"/>
+          <w:color w:val="333333"/>
+          <w:szCs w:val="20"/>
+        </w:rPr>
+        <w:t>(S3)</w:t>
+      </w:r>
+    </w:p>
+    <w:p>
+      <w:pPr>
+        <w:widowControl/>
+        <w:wordWrap/>
+        <w:autoSpaceDE/>
+        <w:autoSpaceDN/>
+        <w:spacing w:after="300"/>
         <w:rPr>
           <w:rFonts w:ascii="Open Sans" w:hAnsi="Open Sans" w:cs="Open Sans"/>
           <w:color w:val="333333"/>
@@ -10705,6 +10705,76 @@
           <w:szCs w:val="20"/>
         </w:rPr>
         <w:lastRenderedPageBreak/>
+        <w:t>1</w:t>
+      </w:r>
+      <w:r>
+        <w:rPr>
+          <w:rFonts w:ascii="Open Sans" w:hAnsi="Open Sans" w:cs="Open Sans"/>
+          <w:color w:val="333333"/>
+          <w:szCs w:val="20"/>
+        </w:rPr>
+        <w:t xml:space="preserve">052 </w:t>
+      </w:r>
+      <w:r>
+        <w:rPr>
+          <w:rFonts w:ascii="Open Sans" w:hAnsi="Open Sans" w:cs="Open Sans" w:hint="eastAsia"/>
+          <w:color w:val="333333"/>
+          <w:szCs w:val="20"/>
+        </w:rPr>
+        <w:t>물병</w:t>
+      </w:r>
+      <w:r>
+        <w:rPr>
+          <w:rFonts w:ascii="Open Sans" w:hAnsi="Open Sans" w:cs="Open Sans" w:hint="eastAsia"/>
+          <w:color w:val="333333"/>
+          <w:szCs w:val="20"/>
+        </w:rPr>
+        <w:t xml:space="preserve"> </w:t>
+      </w:r>
+      <w:r>
+        <w:rPr>
+          <w:rFonts w:ascii="Open Sans" w:hAnsi="Open Sans" w:cs="Open Sans"/>
+          <w:color w:val="333333"/>
+          <w:szCs w:val="20"/>
+        </w:rPr>
+        <w:t>(S1)</w:t>
+      </w:r>
+    </w:p>
+    <w:p>
+      <w:pPr>
+        <w:pStyle w:val="a3"/>
+        <w:rPr>
+          <w:rFonts w:ascii="Open Sans" w:hAnsi="Open Sans" w:cs="Open Sans"/>
+          <w:color w:val="333333"/>
+          <w:szCs w:val="20"/>
+        </w:rPr>
+      </w:pPr>
+    </w:p>
+    <w:p>
+      <w:pPr>
+        <w:pStyle w:val="a3"/>
+        <w:widowControl/>
+        <w:numPr>
+          <w:ilvl w:val="0"/>
+          <w:numId w:val="23"/>
+        </w:numPr>
+        <w:wordWrap/>
+        <w:autoSpaceDE/>
+        <w:autoSpaceDN/>
+        <w:spacing w:after="300"/>
+        <w:ind w:leftChars="0"/>
+        <w:rPr>
+          <w:rFonts w:ascii="Open Sans" w:hAnsi="Open Sans" w:cs="Open Sans"/>
+          <w:color w:val="333333"/>
+          <w:szCs w:val="20"/>
+        </w:rPr>
+      </w:pPr>
+      <w:r>
+        <w:rPr>
+          <w:rFonts w:ascii="Open Sans" w:hAnsi="Open Sans" w:cs="Open Sans" w:hint="eastAsia"/>
+          <w:color w:val="333333"/>
+          <w:szCs w:val="20"/>
+        </w:rPr>
         <w:t>2</w:t>
       </w:r>
       <w:r>
@@ -11781,6 +11851,76 @@
     </w:p>
     <w:p>
       <w:pPr>
+        <w:pStyle w:val="a3"/>
+        <w:rPr>
+          <w:rFonts w:ascii="Open Sans" w:hAnsi="Open Sans" w:cs="Open Sans"/>
+          <w:color w:val="333333"/>
+          <w:szCs w:val="20"/>
+        </w:rPr>
+      </w:pPr>
+    </w:p>
+    <w:p>
+      <w:pPr>
+        <w:pStyle w:val="a3"/>
+        <w:widowControl/>
+        <w:numPr>
+          <w:ilvl w:val="0"/>
+          <w:numId w:val="22"/>
+        </w:numPr>
+        <w:wordWrap/>
+        <w:autoSpaceDE/>
+        <w:autoSpaceDN/>
+        <w:spacing w:after="300"/>
+        <w:ind w:leftChars="0"/>
+        <w:rPr>
+          <w:rFonts w:ascii="Open Sans" w:hAnsi="Open Sans" w:cs="Open Sans"/>
+          <w:color w:val="333333"/>
+          <w:szCs w:val="20"/>
+        </w:rPr>
+      </w:pPr>
+      <w:r>
+        <w:rPr>
+          <w:rFonts w:ascii="Open Sans" w:hAnsi="Open Sans" w:cs="Open Sans" w:hint="eastAsia"/>
+          <w:color w:val="333333"/>
+          <w:szCs w:val="20"/>
+        </w:rPr>
+        <w:t>1</w:t>
+      </w:r>
+      <w:r>
+        <w:rPr>
+          <w:rFonts w:ascii="Open Sans" w:hAnsi="Open Sans" w:cs="Open Sans"/>
+          <w:color w:val="333333"/>
+          <w:szCs w:val="20"/>
+        </w:rPr>
+        <w:t xml:space="preserve">564 </w:t>
+      </w:r>
+      <w:r>
+        <w:rPr>
+          <w:rFonts w:ascii="Open Sans" w:hAnsi="Open Sans" w:cs="Open Sans" w:hint="eastAsia"/>
+          <w:color w:val="333333"/>
+          <w:szCs w:val="20"/>
+        </w:rPr>
+        <w:t>팩토리얼</w:t>
+      </w:r>
+      <w:r>
+        <w:rPr>
+          <w:rFonts w:ascii="Open Sans" w:hAnsi="Open Sans" w:cs="Open Sans" w:hint="eastAsia"/>
+          <w:color w:val="333333"/>
+          <w:szCs w:val="20"/>
+        </w:rPr>
+        <w:t xml:space="preserve"> </w:t>
+      </w:r>
+      <w:r>
+        <w:rPr>
+          <w:rFonts w:ascii="Open Sans" w:hAnsi="Open Sans" w:cs="Open Sans"/>
+          <w:color w:val="333333"/>
+          <w:szCs w:val="20"/>
+        </w:rPr>
+        <w:t>5 (S2)</w:t>
+      </w:r>
+    </w:p>
+    <w:p>
+      <w:pPr>
         <w:widowControl/>
         <w:wordWrap/>
         <w:autoSpaceDE/>
@@ -12429,6 +12569,7 @@
           <w:color w:val="333333"/>
           <w:szCs w:val="20"/>
         </w:rPr>
+        <w:lastRenderedPageBreak/>
         <w:t>2</w:t>
       </w:r>
       <w:r>
@@ -12591,7 +12732,6 @@
           <w:color w:val="333333"/>
           <w:szCs w:val="20"/>
         </w:rPr>
-        <w:lastRenderedPageBreak/>
         <w:t>1</w:t>
       </w:r>
       <w:r>
@@ -12973,6 +13113,76 @@
           <w:szCs w:val="20"/>
         </w:rPr>
         <w:t>수열</w:t>
+      </w:r>
+      <w:r>
+        <w:rPr>
+          <w:rFonts w:ascii="Open Sans" w:hAnsi="Open Sans" w:cs="Open Sans" w:hint="eastAsia"/>
+          <w:color w:val="333333"/>
+          <w:szCs w:val="20"/>
+        </w:rPr>
+        <w:t xml:space="preserve"> </w:t>
+      </w:r>
+      <w:r>
+        <w:rPr>
+          <w:rFonts w:ascii="Open Sans" w:hAnsi="Open Sans" w:cs="Open Sans"/>
+          <w:color w:val="333333"/>
+          <w:szCs w:val="20"/>
+        </w:rPr>
+        <w:t>(S2)</w:t>
+      </w:r>
+    </w:p>
+    <w:p>
+      <w:pPr>
+        <w:pStyle w:val="a3"/>
+        <w:rPr>
+          <w:rFonts w:ascii="Open Sans" w:hAnsi="Open Sans" w:cs="Open Sans" w:hint="eastAsia"/>
+          <w:color w:val="333333"/>
+          <w:szCs w:val="20"/>
+        </w:rPr>
+      </w:pPr>
+    </w:p>
+    <w:p>
+      <w:pPr>
+        <w:pStyle w:val="a3"/>
+        <w:widowControl/>
+        <w:numPr>
+          <w:ilvl w:val="0"/>
+          <w:numId w:val="17"/>
+        </w:numPr>
+        <w:wordWrap/>
+        <w:autoSpaceDE/>
+        <w:autoSpaceDN/>
+        <w:spacing w:after="300"/>
+        <w:ind w:leftChars="0"/>
+        <w:rPr>
+          <w:rFonts w:ascii="Open Sans" w:hAnsi="Open Sans" w:cs="Open Sans"/>
+          <w:color w:val="333333"/>
+          <w:szCs w:val="20"/>
+        </w:rPr>
+      </w:pPr>
+      <w:r>
+        <w:rPr>
+          <w:rFonts w:ascii="Open Sans" w:hAnsi="Open Sans" w:cs="Open Sans" w:hint="eastAsia"/>
+          <w:color w:val="333333"/>
+          <w:szCs w:val="20"/>
+        </w:rPr>
+        <w:t>1</w:t>
+      </w:r>
+      <w:r>
+        <w:rPr>
+          <w:rFonts w:ascii="Open Sans" w:hAnsi="Open Sans" w:cs="Open Sans"/>
+          <w:color w:val="333333"/>
+          <w:szCs w:val="20"/>
+        </w:rPr>
+        <w:t xml:space="preserve">912 </w:t>
+      </w:r>
+      <w:r>
+        <w:rPr>
+          <w:rFonts w:ascii="Open Sans" w:hAnsi="Open Sans" w:cs="Open Sans" w:hint="eastAsia"/>
+          <w:color w:val="333333"/>
+          <w:szCs w:val="20"/>
+        </w:rPr>
+        <w:t>연속합</w:t>
       </w:r>
       <w:r>
         <w:rPr>
@@ -14179,6 +14389,7 @@
           <w:color w:val="333333"/>
           <w:szCs w:val="20"/>
         </w:rPr>
+        <w:lastRenderedPageBreak/>
         <w:t>-</w:t>
       </w:r>
       <w:r>
@@ -14407,7 +14618,6 @@
           <w:color w:val="333333"/>
           <w:szCs w:val="20"/>
         </w:rPr>
-        <w:lastRenderedPageBreak/>
         <w:t>-</w:t>
       </w:r>
       <w:r>
@@ -15075,6 +15285,7 @@
           <w:color w:val="333333"/>
           <w:szCs w:val="20"/>
         </w:rPr>
+        <w:lastRenderedPageBreak/>
         <w:t>1</w:t>
       </w:r>
       <w:r>
@@ -15367,7 +15578,6 @@
           <w:color w:val="333333"/>
           <w:szCs w:val="20"/>
         </w:rPr>
-        <w:lastRenderedPageBreak/>
         <w:t>-</w:t>
       </w:r>
       <w:r>
@@ -16069,6 +16279,7 @@
           <w:color w:val="333333"/>
           <w:szCs w:val="20"/>
         </w:rPr>
+        <w:lastRenderedPageBreak/>
         <w:t>1</w:t>
       </w:r>
       <w:r>
@@ -17031,6 +17242,7 @@
           <w:color w:val="333333"/>
           <w:szCs w:val="20"/>
         </w:rPr>
+        <w:lastRenderedPageBreak/>
         <w:t>---------------------------------------------------------------</w:t>
       </w:r>
       <w:hyperlink r:id="rId32" w:history="1">

</xml_diff>

<commit_message>
Q20923 HALLI GALLI (DATA STRUCTURES, SILVER 1) ADDED
</commit_message>
<xml_diff>
--- a/알고리즘 가이드라인.docx
+++ b/알고리즘 가이드라인.docx
@@ -13135,7 +13135,7 @@
       <w:pPr>
         <w:pStyle w:val="a3"/>
         <w:rPr>
-          <w:rFonts w:ascii="Open Sans" w:hAnsi="Open Sans" w:cs="Open Sans" w:hint="eastAsia"/>
+          <w:rFonts w:ascii="Open Sans" w:hAnsi="Open Sans" w:cs="Open Sans"/>
           <w:color w:val="333333"/>
           <w:szCs w:val="20"/>
         </w:rPr>
@@ -14208,7 +14208,7 @@
       <w:pPr>
         <w:pStyle w:val="a3"/>
         <w:rPr>
-          <w:rFonts w:ascii="Open Sans" w:hAnsi="Open Sans" w:cs="Open Sans"/>
+          <w:rFonts w:ascii="Open Sans" w:hAnsi="Open Sans" w:cs="Open Sans" w:hint="eastAsia"/>
           <w:color w:val="333333"/>
           <w:szCs w:val="20"/>
         </w:rPr>
@@ -14239,40 +14239,76 @@
           <w:color w:val="333333"/>
           <w:szCs w:val="20"/>
         </w:rPr>
-        <w:t>5</w:t>
-      </w:r>
-      <w:r>
-        <w:rPr>
-          <w:rFonts w:ascii="Open Sans" w:hAnsi="Open Sans" w:cs="Open Sans"/>
-          <w:color w:val="333333"/>
-          <w:szCs w:val="20"/>
-        </w:rPr>
-        <w:t xml:space="preserve">430 </w:t>
-      </w:r>
-      <w:r>
-        <w:rPr>
-          <w:rFonts w:ascii="Open Sans" w:hAnsi="Open Sans" w:cs="Open Sans" w:hint="eastAsia"/>
-          <w:color w:val="333333"/>
-          <w:szCs w:val="20"/>
-        </w:rPr>
-        <w:t>A</w:t>
-      </w:r>
-      <w:r>
-        <w:rPr>
-          <w:rFonts w:ascii="Open Sans" w:hAnsi="Open Sans" w:cs="Open Sans"/>
-          <w:color w:val="333333"/>
-          <w:szCs w:val="20"/>
-        </w:rPr>
-        <w:t>C (G5)</w:t>
-      </w:r>
-    </w:p>
-    <w:p>
-      <w:pPr>
-        <w:widowControl/>
-        <w:wordWrap/>
-        <w:autoSpaceDE/>
-        <w:autoSpaceDN/>
-        <w:spacing w:after="300"/>
+        <w:t>2</w:t>
+      </w:r>
+      <w:r>
+        <w:rPr>
+          <w:rFonts w:ascii="Open Sans" w:hAnsi="Open Sans" w:cs="Open Sans"/>
+          <w:color w:val="333333"/>
+          <w:szCs w:val="20"/>
+        </w:rPr>
+        <w:t xml:space="preserve">0923 </w:t>
+      </w:r>
+      <w:r>
+        <w:rPr>
+          <w:rFonts w:ascii="Open Sans" w:hAnsi="Open Sans" w:cs="Open Sans" w:hint="eastAsia"/>
+          <w:color w:val="333333"/>
+          <w:szCs w:val="20"/>
+        </w:rPr>
+        <w:t>숫자</w:t>
+      </w:r>
+      <w:r>
+        <w:rPr>
+          <w:rFonts w:ascii="Open Sans" w:hAnsi="Open Sans" w:cs="Open Sans" w:hint="eastAsia"/>
+          <w:color w:val="333333"/>
+          <w:szCs w:val="20"/>
+        </w:rPr>
+        <w:t xml:space="preserve"> </w:t>
+      </w:r>
+      <w:r>
+        <w:rPr>
+          <w:rFonts w:ascii="Open Sans" w:hAnsi="Open Sans" w:cs="Open Sans" w:hint="eastAsia"/>
+          <w:color w:val="333333"/>
+          <w:szCs w:val="20"/>
+        </w:rPr>
+        <w:t>할리갈리</w:t>
+      </w:r>
+      <w:r>
+        <w:rPr>
+          <w:rFonts w:ascii="Open Sans" w:hAnsi="Open Sans" w:cs="Open Sans" w:hint="eastAsia"/>
+          <w:color w:val="333333"/>
+          <w:szCs w:val="20"/>
+        </w:rPr>
+        <w:t xml:space="preserve"> </w:t>
+      </w:r>
+      <w:r>
+        <w:rPr>
+          <w:rFonts w:ascii="Open Sans" w:hAnsi="Open Sans" w:cs="Open Sans" w:hint="eastAsia"/>
+          <w:color w:val="333333"/>
+          <w:szCs w:val="20"/>
+        </w:rPr>
+        <w:t>게임</w:t>
+      </w:r>
+      <w:r>
+        <w:rPr>
+          <w:rFonts w:ascii="Open Sans" w:hAnsi="Open Sans" w:cs="Open Sans" w:hint="eastAsia"/>
+          <w:color w:val="333333"/>
+          <w:szCs w:val="20"/>
+        </w:rPr>
+        <w:t xml:space="preserve"> </w:t>
+      </w:r>
+      <w:r>
+        <w:rPr>
+          <w:rFonts w:ascii="Open Sans" w:hAnsi="Open Sans" w:cs="Open Sans"/>
+          <w:color w:val="333333"/>
+          <w:szCs w:val="20"/>
+        </w:rPr>
+        <w:t>(S1)</w:t>
+      </w:r>
+    </w:p>
+    <w:p>
+      <w:pPr>
+        <w:pStyle w:val="a3"/>
         <w:rPr>
           <w:rFonts w:ascii="Open Sans" w:hAnsi="Open Sans" w:cs="Open Sans"/>
           <w:color w:val="333333"/>
@@ -14305,6 +14341,73 @@
           <w:color w:val="333333"/>
           <w:szCs w:val="20"/>
         </w:rPr>
+        <w:t>5</w:t>
+      </w:r>
+      <w:r>
+        <w:rPr>
+          <w:rFonts w:ascii="Open Sans" w:hAnsi="Open Sans" w:cs="Open Sans"/>
+          <w:color w:val="333333"/>
+          <w:szCs w:val="20"/>
+        </w:rPr>
+        <w:t xml:space="preserve">430 </w:t>
+      </w:r>
+      <w:r>
+        <w:rPr>
+          <w:rFonts w:ascii="Open Sans" w:hAnsi="Open Sans" w:cs="Open Sans" w:hint="eastAsia"/>
+          <w:color w:val="333333"/>
+          <w:szCs w:val="20"/>
+        </w:rPr>
+        <w:t>A</w:t>
+      </w:r>
+      <w:r>
+        <w:rPr>
+          <w:rFonts w:ascii="Open Sans" w:hAnsi="Open Sans" w:cs="Open Sans"/>
+          <w:color w:val="333333"/>
+          <w:szCs w:val="20"/>
+        </w:rPr>
+        <w:t>C (G5)</w:t>
+      </w:r>
+    </w:p>
+    <w:p>
+      <w:pPr>
+        <w:widowControl/>
+        <w:wordWrap/>
+        <w:autoSpaceDE/>
+        <w:autoSpaceDN/>
+        <w:spacing w:after="300"/>
+        <w:rPr>
+          <w:rFonts w:ascii="Open Sans" w:hAnsi="Open Sans" w:cs="Open Sans"/>
+          <w:color w:val="333333"/>
+          <w:szCs w:val="20"/>
+        </w:rPr>
+      </w:pPr>
+    </w:p>
+    <w:p>
+      <w:pPr>
+        <w:pStyle w:val="a3"/>
+        <w:widowControl/>
+        <w:numPr>
+          <w:ilvl w:val="0"/>
+          <w:numId w:val="20"/>
+        </w:numPr>
+        <w:wordWrap/>
+        <w:autoSpaceDE/>
+        <w:autoSpaceDN/>
+        <w:spacing w:after="300"/>
+        <w:ind w:leftChars="0"/>
+        <w:rPr>
+          <w:rFonts w:ascii="Open Sans" w:hAnsi="Open Sans" w:cs="Open Sans"/>
+          <w:color w:val="333333"/>
+          <w:szCs w:val="20"/>
+        </w:rPr>
+      </w:pPr>
+      <w:r>
+        <w:rPr>
+          <w:rFonts w:ascii="Open Sans" w:hAnsi="Open Sans" w:cs="Open Sans" w:hint="eastAsia"/>
+          <w:color w:val="333333"/>
+          <w:szCs w:val="20"/>
+        </w:rPr>
+        <w:lastRenderedPageBreak/>
         <w:t>1</w:t>
       </w:r>
       <w:r>
@@ -14389,7 +14492,6 @@
           <w:color w:val="333333"/>
           <w:szCs w:val="20"/>
         </w:rPr>
-        <w:lastRenderedPageBreak/>
         <w:t>-</w:t>
       </w:r>
       <w:r>
@@ -15195,6 +15297,7 @@
           <w:color w:val="333333"/>
           <w:szCs w:val="20"/>
         </w:rPr>
+        <w:lastRenderedPageBreak/>
         <w:t>1</w:t>
       </w:r>
       <w:r>
@@ -15285,7 +15388,6 @@
           <w:color w:val="333333"/>
           <w:szCs w:val="20"/>
         </w:rPr>
-        <w:lastRenderedPageBreak/>
         <w:t>1</w:t>
       </w:r>
       <w:r>
@@ -16193,6 +16295,7 @@
           <w:color w:val="333333"/>
           <w:szCs w:val="20"/>
         </w:rPr>
+        <w:lastRenderedPageBreak/>
         <w:t>1</w:t>
       </w:r>
       <w:r>
@@ -16279,7 +16382,6 @@
           <w:color w:val="333333"/>
           <w:szCs w:val="20"/>
         </w:rPr>
-        <w:lastRenderedPageBreak/>
         <w:t>1</w:t>
       </w:r>
       <w:r>
@@ -17158,6 +17260,7 @@
           <w:color w:val="333333"/>
           <w:szCs w:val="20"/>
         </w:rPr>
+        <w:lastRenderedPageBreak/>
         <w:t>1</w:t>
       </w:r>
       <w:r>
@@ -17242,7 +17345,6 @@
           <w:color w:val="333333"/>
           <w:szCs w:val="20"/>
         </w:rPr>
-        <w:lastRenderedPageBreak/>
         <w:t>---------------------------------------------------------------</w:t>
       </w:r>
       <w:hyperlink r:id="rId32" w:history="1">
@@ -18038,6 +18140,7 @@
           <w:color w:val="333333"/>
           <w:szCs w:val="20"/>
         </w:rPr>
+        <w:lastRenderedPageBreak/>
         <w:t>-</w:t>
       </w:r>
       <w:r>

</xml_diff>

<commit_message>
Q11558 THE GAME OF DEATH (GRAPH THEORY, SILVER 4) ADDED
</commit_message>
<xml_diff>
--- a/알고리즘 가이드라인.docx
+++ b/알고리즘 가이드라인.docx
@@ -14208,7 +14208,7 @@
       <w:pPr>
         <w:pStyle w:val="a3"/>
         <w:rPr>
-          <w:rFonts w:ascii="Open Sans" w:hAnsi="Open Sans" w:cs="Open Sans" w:hint="eastAsia"/>
+          <w:rFonts w:ascii="Open Sans" w:hAnsi="Open Sans" w:cs="Open Sans"/>
           <w:color w:val="333333"/>
           <w:szCs w:val="20"/>
         </w:rPr>
@@ -14239,76 +14239,40 @@
           <w:color w:val="333333"/>
           <w:szCs w:val="20"/>
         </w:rPr>
-        <w:t>2</w:t>
-      </w:r>
-      <w:r>
-        <w:rPr>
-          <w:rFonts w:ascii="Open Sans" w:hAnsi="Open Sans" w:cs="Open Sans"/>
-          <w:color w:val="333333"/>
-          <w:szCs w:val="20"/>
-        </w:rPr>
-        <w:t xml:space="preserve">0923 </w:t>
-      </w:r>
-      <w:r>
-        <w:rPr>
-          <w:rFonts w:ascii="Open Sans" w:hAnsi="Open Sans" w:cs="Open Sans" w:hint="eastAsia"/>
-          <w:color w:val="333333"/>
-          <w:szCs w:val="20"/>
-        </w:rPr>
-        <w:t>숫자</w:t>
-      </w:r>
-      <w:r>
-        <w:rPr>
-          <w:rFonts w:ascii="Open Sans" w:hAnsi="Open Sans" w:cs="Open Sans" w:hint="eastAsia"/>
-          <w:color w:val="333333"/>
-          <w:szCs w:val="20"/>
-        </w:rPr>
-        <w:t xml:space="preserve"> </w:t>
-      </w:r>
-      <w:r>
-        <w:rPr>
-          <w:rFonts w:ascii="Open Sans" w:hAnsi="Open Sans" w:cs="Open Sans" w:hint="eastAsia"/>
-          <w:color w:val="333333"/>
-          <w:szCs w:val="20"/>
-        </w:rPr>
-        <w:t>할리갈리</w:t>
-      </w:r>
-      <w:r>
-        <w:rPr>
-          <w:rFonts w:ascii="Open Sans" w:hAnsi="Open Sans" w:cs="Open Sans" w:hint="eastAsia"/>
-          <w:color w:val="333333"/>
-          <w:szCs w:val="20"/>
-        </w:rPr>
-        <w:t xml:space="preserve"> </w:t>
-      </w:r>
-      <w:r>
-        <w:rPr>
-          <w:rFonts w:ascii="Open Sans" w:hAnsi="Open Sans" w:cs="Open Sans" w:hint="eastAsia"/>
-          <w:color w:val="333333"/>
-          <w:szCs w:val="20"/>
-        </w:rPr>
-        <w:t>게임</w:t>
-      </w:r>
-      <w:r>
-        <w:rPr>
-          <w:rFonts w:ascii="Open Sans" w:hAnsi="Open Sans" w:cs="Open Sans" w:hint="eastAsia"/>
-          <w:color w:val="333333"/>
-          <w:szCs w:val="20"/>
-        </w:rPr>
-        <w:t xml:space="preserve"> </w:t>
-      </w:r>
-      <w:r>
-        <w:rPr>
-          <w:rFonts w:ascii="Open Sans" w:hAnsi="Open Sans" w:cs="Open Sans"/>
-          <w:color w:val="333333"/>
-          <w:szCs w:val="20"/>
-        </w:rPr>
-        <w:t>(S1)</w:t>
-      </w:r>
-    </w:p>
-    <w:p>
-      <w:pPr>
-        <w:pStyle w:val="a3"/>
+        <w:t>5</w:t>
+      </w:r>
+      <w:r>
+        <w:rPr>
+          <w:rFonts w:ascii="Open Sans" w:hAnsi="Open Sans" w:cs="Open Sans"/>
+          <w:color w:val="333333"/>
+          <w:szCs w:val="20"/>
+        </w:rPr>
+        <w:t xml:space="preserve">430 </w:t>
+      </w:r>
+      <w:r>
+        <w:rPr>
+          <w:rFonts w:ascii="Open Sans" w:hAnsi="Open Sans" w:cs="Open Sans" w:hint="eastAsia"/>
+          <w:color w:val="333333"/>
+          <w:szCs w:val="20"/>
+        </w:rPr>
+        <w:t>A</w:t>
+      </w:r>
+      <w:r>
+        <w:rPr>
+          <w:rFonts w:ascii="Open Sans" w:hAnsi="Open Sans" w:cs="Open Sans"/>
+          <w:color w:val="333333"/>
+          <w:szCs w:val="20"/>
+        </w:rPr>
+        <w:t>C (G5)</w:t>
+      </w:r>
+    </w:p>
+    <w:p>
+      <w:pPr>
+        <w:widowControl/>
+        <w:wordWrap/>
+        <w:autoSpaceDE/>
+        <w:autoSpaceDN/>
+        <w:spacing w:after="300"/>
         <w:rPr>
           <w:rFonts w:ascii="Open Sans" w:hAnsi="Open Sans" w:cs="Open Sans"/>
           <w:color w:val="333333"/>
@@ -14341,60 +14305,78 @@
           <w:color w:val="333333"/>
           <w:szCs w:val="20"/>
         </w:rPr>
-        <w:t>5</w:t>
-      </w:r>
-      <w:r>
-        <w:rPr>
-          <w:rFonts w:ascii="Open Sans" w:hAnsi="Open Sans" w:cs="Open Sans"/>
-          <w:color w:val="333333"/>
-          <w:szCs w:val="20"/>
-        </w:rPr>
-        <w:t xml:space="preserve">430 </w:t>
-      </w:r>
-      <w:r>
-        <w:rPr>
-          <w:rFonts w:ascii="Open Sans" w:hAnsi="Open Sans" w:cs="Open Sans" w:hint="eastAsia"/>
-          <w:color w:val="333333"/>
-          <w:szCs w:val="20"/>
-        </w:rPr>
-        <w:t>A</w:t>
-      </w:r>
-      <w:r>
-        <w:rPr>
-          <w:rFonts w:ascii="Open Sans" w:hAnsi="Open Sans" w:cs="Open Sans"/>
-          <w:color w:val="333333"/>
-          <w:szCs w:val="20"/>
-        </w:rPr>
-        <w:t>C (G5)</w:t>
-      </w:r>
-    </w:p>
-    <w:p>
-      <w:pPr>
-        <w:widowControl/>
-        <w:wordWrap/>
-        <w:autoSpaceDE/>
-        <w:autoSpaceDN/>
-        <w:spacing w:after="300"/>
-        <w:rPr>
-          <w:rFonts w:ascii="Open Sans" w:hAnsi="Open Sans" w:cs="Open Sans"/>
-          <w:color w:val="333333"/>
-          <w:szCs w:val="20"/>
-        </w:rPr>
-      </w:pPr>
-    </w:p>
-    <w:p>
-      <w:pPr>
-        <w:pStyle w:val="a3"/>
-        <w:widowControl/>
-        <w:numPr>
-          <w:ilvl w:val="0"/>
-          <w:numId w:val="20"/>
-        </w:numPr>
-        <w:wordWrap/>
-        <w:autoSpaceDE/>
-        <w:autoSpaceDN/>
-        <w:spacing w:after="300"/>
-        <w:ind w:leftChars="0"/>
+        <w:t>1</w:t>
+      </w:r>
+      <w:r>
+        <w:rPr>
+          <w:rFonts w:ascii="Open Sans" w:hAnsi="Open Sans" w:cs="Open Sans"/>
+          <w:color w:val="333333"/>
+          <w:szCs w:val="20"/>
+        </w:rPr>
+        <w:t xml:space="preserve">918 </w:t>
+      </w:r>
+      <w:r>
+        <w:rPr>
+          <w:rFonts w:ascii="Open Sans" w:hAnsi="Open Sans" w:cs="Open Sans" w:hint="eastAsia"/>
+          <w:color w:val="333333"/>
+          <w:szCs w:val="20"/>
+        </w:rPr>
+        <w:t>후위</w:t>
+      </w:r>
+      <w:r>
+        <w:rPr>
+          <w:rFonts w:ascii="Open Sans" w:hAnsi="Open Sans" w:cs="Open Sans" w:hint="eastAsia"/>
+          <w:color w:val="333333"/>
+          <w:szCs w:val="20"/>
+        </w:rPr>
+        <w:t xml:space="preserve"> </w:t>
+      </w:r>
+      <w:r>
+        <w:rPr>
+          <w:rFonts w:ascii="Open Sans" w:hAnsi="Open Sans" w:cs="Open Sans" w:hint="eastAsia"/>
+          <w:color w:val="333333"/>
+          <w:szCs w:val="20"/>
+        </w:rPr>
+        <w:t>표기식</w:t>
+      </w:r>
+      <w:r>
+        <w:rPr>
+          <w:rFonts w:ascii="Open Sans" w:hAnsi="Open Sans" w:cs="Open Sans" w:hint="eastAsia"/>
+          <w:color w:val="333333"/>
+          <w:szCs w:val="20"/>
+        </w:rPr>
+        <w:t xml:space="preserve"> </w:t>
+      </w:r>
+      <w:r>
+        <w:rPr>
+          <w:rFonts w:ascii="Open Sans" w:hAnsi="Open Sans" w:cs="Open Sans"/>
+          <w:color w:val="333333"/>
+          <w:szCs w:val="20"/>
+        </w:rPr>
+        <w:t>(G2)</w:t>
+      </w:r>
+    </w:p>
+    <w:p>
+      <w:pPr>
+        <w:widowControl/>
+        <w:wordWrap/>
+        <w:autoSpaceDE/>
+        <w:autoSpaceDN/>
+        <w:spacing w:after="300"/>
+        <w:rPr>
+          <w:rFonts w:ascii="Open Sans" w:hAnsi="Open Sans" w:cs="Open Sans"/>
+          <w:color w:val="333333"/>
+          <w:szCs w:val="20"/>
+        </w:rPr>
+      </w:pPr>
+    </w:p>
+    <w:p>
+      <w:pPr>
+        <w:widowControl/>
+        <w:wordWrap/>
+        <w:autoSpaceDE/>
+        <w:autoSpaceDN/>
+        <w:spacing w:after="300"/>
         <w:rPr>
           <w:rFonts w:ascii="Open Sans" w:hAnsi="Open Sans" w:cs="Open Sans"/>
           <w:color w:val="333333"/>
@@ -14408,90 +14390,6 @@
           <w:szCs w:val="20"/>
         </w:rPr>
         <w:lastRenderedPageBreak/>
-        <w:t>1</w:t>
-      </w:r>
-      <w:r>
-        <w:rPr>
-          <w:rFonts w:ascii="Open Sans" w:hAnsi="Open Sans" w:cs="Open Sans"/>
-          <w:color w:val="333333"/>
-          <w:szCs w:val="20"/>
-        </w:rPr>
-        <w:t xml:space="preserve">918 </w:t>
-      </w:r>
-      <w:r>
-        <w:rPr>
-          <w:rFonts w:ascii="Open Sans" w:hAnsi="Open Sans" w:cs="Open Sans" w:hint="eastAsia"/>
-          <w:color w:val="333333"/>
-          <w:szCs w:val="20"/>
-        </w:rPr>
-        <w:t>후위</w:t>
-      </w:r>
-      <w:r>
-        <w:rPr>
-          <w:rFonts w:ascii="Open Sans" w:hAnsi="Open Sans" w:cs="Open Sans" w:hint="eastAsia"/>
-          <w:color w:val="333333"/>
-          <w:szCs w:val="20"/>
-        </w:rPr>
-        <w:t xml:space="preserve"> </w:t>
-      </w:r>
-      <w:r>
-        <w:rPr>
-          <w:rFonts w:ascii="Open Sans" w:hAnsi="Open Sans" w:cs="Open Sans" w:hint="eastAsia"/>
-          <w:color w:val="333333"/>
-          <w:szCs w:val="20"/>
-        </w:rPr>
-        <w:t>표기식</w:t>
-      </w:r>
-      <w:r>
-        <w:rPr>
-          <w:rFonts w:ascii="Open Sans" w:hAnsi="Open Sans" w:cs="Open Sans" w:hint="eastAsia"/>
-          <w:color w:val="333333"/>
-          <w:szCs w:val="20"/>
-        </w:rPr>
-        <w:t xml:space="preserve"> </w:t>
-      </w:r>
-      <w:r>
-        <w:rPr>
-          <w:rFonts w:ascii="Open Sans" w:hAnsi="Open Sans" w:cs="Open Sans"/>
-          <w:color w:val="333333"/>
-          <w:szCs w:val="20"/>
-        </w:rPr>
-        <w:t>(G2)</w:t>
-      </w:r>
-    </w:p>
-    <w:p>
-      <w:pPr>
-        <w:widowControl/>
-        <w:wordWrap/>
-        <w:autoSpaceDE/>
-        <w:autoSpaceDN/>
-        <w:spacing w:after="300"/>
-        <w:rPr>
-          <w:rFonts w:ascii="Open Sans" w:hAnsi="Open Sans" w:cs="Open Sans"/>
-          <w:color w:val="333333"/>
-          <w:szCs w:val="20"/>
-        </w:rPr>
-      </w:pPr>
-    </w:p>
-    <w:p>
-      <w:pPr>
-        <w:widowControl/>
-        <w:wordWrap/>
-        <w:autoSpaceDE/>
-        <w:autoSpaceDN/>
-        <w:spacing w:after="300"/>
-        <w:rPr>
-          <w:rFonts w:ascii="Open Sans" w:hAnsi="Open Sans" w:cs="Open Sans"/>
-          <w:color w:val="333333"/>
-          <w:szCs w:val="20"/>
-        </w:rPr>
-      </w:pPr>
-      <w:r>
-        <w:rPr>
-          <w:rFonts w:ascii="Open Sans" w:hAnsi="Open Sans" w:cs="Open Sans" w:hint="eastAsia"/>
-          <w:color w:val="333333"/>
-          <w:szCs w:val="20"/>
-        </w:rPr>
         <w:t>-</w:t>
       </w:r>
       <w:r>
@@ -14521,6 +14419,58 @@
         </w:rPr>
         <w:t>-------------------------------------------------------------------</w:t>
       </w:r>
+    </w:p>
+    <w:p>
+      <w:pPr>
+        <w:pStyle w:val="a3"/>
+        <w:widowControl/>
+        <w:numPr>
+          <w:ilvl w:val="0"/>
+          <w:numId w:val="19"/>
+        </w:numPr>
+        <w:wordWrap/>
+        <w:autoSpaceDE/>
+        <w:autoSpaceDN/>
+        <w:spacing w:after="300"/>
+        <w:ind w:leftChars="0"/>
+        <w:rPr>
+          <w:rFonts w:ascii="Open Sans" w:hAnsi="Open Sans" w:cs="Open Sans"/>
+          <w:color w:val="333333"/>
+          <w:szCs w:val="20"/>
+        </w:rPr>
+      </w:pPr>
+      <w:r>
+        <w:rPr>
+          <w:rFonts w:ascii="Open Sans" w:hAnsi="Open Sans" w:cs="Open Sans" w:hint="eastAsia"/>
+          <w:color w:val="333333"/>
+          <w:szCs w:val="20"/>
+        </w:rPr>
+        <w:t>1</w:t>
+      </w:r>
+      <w:r>
+        <w:rPr>
+          <w:rFonts w:ascii="Open Sans" w:hAnsi="Open Sans" w:cs="Open Sans"/>
+          <w:color w:val="333333"/>
+          <w:szCs w:val="20"/>
+        </w:rPr>
+        <w:t>1558 The Game of Death (S4)</w:t>
+      </w:r>
+    </w:p>
+    <w:p>
+      <w:pPr>
+        <w:pStyle w:val="a3"/>
+        <w:widowControl/>
+        <w:wordWrap/>
+        <w:autoSpaceDE/>
+        <w:autoSpaceDN/>
+        <w:spacing w:after="300"/>
+        <w:ind w:leftChars="0"/>
+        <w:rPr>
+          <w:rFonts w:ascii="Open Sans" w:hAnsi="Open Sans" w:cs="Open Sans" w:hint="eastAsia"/>
+          <w:color w:val="333333"/>
+          <w:szCs w:val="20"/>
+        </w:rPr>
+      </w:pPr>
     </w:p>
     <w:p>
       <w:pPr>

</xml_diff>